<commit_message>
Added names to all the subsections
</commit_message>
<xml_diff>
--- a/CE101 Team Report Team T.docx
+++ b/CE101 Team Report Team T.docx
@@ -194,8 +194,6 @@
       <w:r>
         <w:t xml:space="preserve">We need to find an efficient way of sharing the document so that everyone can work on it at the same time, so I propose that we use Git to do so. It is simple to use, and I think it is capable of sharing word documents. </w:t>
       </w:r>
-      <w:bookmarkStart w:id="0" w:name="_GoBack"/>
-      <w:bookmarkEnd w:id="0"/>
     </w:p>
     <w:p>
       <w:r>
@@ -1936,7 +1934,7 @@
       <w:pPr>
         <w:pStyle w:val="Heading1"/>
       </w:pPr>
-      <w:bookmarkStart w:id="1" w:name="_Toc271874894"/>
+      <w:bookmarkStart w:id="0" w:name="_Toc271874894"/>
       <w:r>
         <w:lastRenderedPageBreak/>
         <w:t>Chapter 1</w:t>
@@ -1944,9 +1942,13 @@
       <w:r>
         <w:t xml:space="preserve"> The Executive Summary (?? words)</w:t>
       </w:r>
-      <w:bookmarkEnd w:id="1"/>
-    </w:p>
-    <w:p/>
+      <w:bookmarkEnd w:id="0"/>
+    </w:p>
+    <w:p>
+      <w:r>
+        <w:t>Primarily Sean</w:t>
+      </w:r>
+    </w:p>
     <w:p>
       <w:r>
         <w:br w:type="page"/>
@@ -1956,7 +1958,7 @@
       <w:pPr>
         <w:pStyle w:val="Heading1"/>
       </w:pPr>
-      <w:bookmarkStart w:id="2" w:name="_Toc271874895"/>
+      <w:bookmarkStart w:id="1" w:name="_Toc271874895"/>
       <w:r>
         <w:lastRenderedPageBreak/>
         <w:t>Chapter 2</w:t>
@@ -1964,73 +1966,95 @@
       <w:r>
         <w:t xml:space="preserve"> Team Working (?? words)</w:t>
       </w:r>
+      <w:bookmarkEnd w:id="1"/>
+    </w:p>
+    <w:p/>
+    <w:p>
+      <w:pPr>
+        <w:pStyle w:val="Heading2"/>
+      </w:pPr>
+      <w:bookmarkStart w:id="2" w:name="_Toc271874896"/>
+      <w:proofErr w:type="gramStart"/>
+      <w:r>
+        <w:t>2.I</w:t>
+      </w:r>
+      <w:proofErr w:type="gramEnd"/>
+      <w:r>
+        <w:t xml:space="preserve"> An introduction to Team W</w:t>
+      </w:r>
+      <w:r>
+        <w:t>orking</w:t>
+      </w:r>
       <w:bookmarkEnd w:id="2"/>
     </w:p>
-    <w:p/>
+    <w:p>
+      <w:r>
+        <w:t>Dale</w:t>
+      </w:r>
+    </w:p>
     <w:p>
       <w:pPr>
         <w:pStyle w:val="Heading2"/>
       </w:pPr>
-      <w:bookmarkStart w:id="3" w:name="_Toc271874896"/>
-      <w:r>
-        <w:t>2.I</w:t>
-      </w:r>
-      <w:r>
-        <w:t xml:space="preserve"> An introduction to Team W</w:t>
-      </w:r>
-      <w:r>
-        <w:t>orking</w:t>
+      <w:bookmarkStart w:id="3" w:name="_Toc271874897"/>
+      <w:proofErr w:type="gramStart"/>
+      <w:r>
+        <w:t>2.II</w:t>
+      </w:r>
+      <w:proofErr w:type="gramEnd"/>
+      <w:r>
+        <w:t xml:space="preserve"> Team Activity Report</w:t>
       </w:r>
       <w:bookmarkEnd w:id="3"/>
     </w:p>
-    <w:p/>
-    <w:p>
-      <w:pPr>
-        <w:pStyle w:val="Heading2"/>
-      </w:pPr>
-      <w:bookmarkStart w:id="4" w:name="_Toc271874897"/>
-      <w:r>
-        <w:t>2.II</w:t>
-      </w:r>
-      <w:r>
-        <w:t xml:space="preserve"> Team Activity Report</w:t>
+    <w:p>
+      <w:r>
+        <w:t>ALL?</w:t>
+      </w:r>
+    </w:p>
+    <w:p>
+      <w:pPr>
+        <w:pStyle w:val="Heading3"/>
+      </w:pPr>
+      <w:bookmarkStart w:id="4" w:name="_Toc271874898"/>
+      <w:proofErr w:type="gramStart"/>
+      <w:r>
+        <w:t>2.II.a</w:t>
+      </w:r>
+      <w:proofErr w:type="gramEnd"/>
+      <w:r>
+        <w:t xml:space="preserve"> The team effort summary table</w:t>
       </w:r>
       <w:bookmarkEnd w:id="4"/>
     </w:p>
-    <w:p/>
+    <w:p>
+      <w:r>
+        <w:t>Ref Appendix B</w:t>
+      </w:r>
+    </w:p>
+    <w:p>
+      <w:pPr>
+        <w:jc w:val="center"/>
+      </w:pPr>
+      <w:bookmarkStart w:id="5" w:name="RANGE!A3:L10"/>
+      <w:bookmarkEnd w:id="5"/>
+    </w:p>
     <w:p>
       <w:pPr>
         <w:pStyle w:val="Heading3"/>
       </w:pPr>
-      <w:bookmarkStart w:id="5" w:name="_Toc271874898"/>
-      <w:r>
-        <w:t>2.II.a The team effort summary table</w:t>
-      </w:r>
-      <w:bookmarkEnd w:id="5"/>
-    </w:p>
-    <w:p>
-      <w:r>
-        <w:t>Ref Appendix B</w:t>
-      </w:r>
-    </w:p>
-    <w:p>
-      <w:pPr>
-        <w:jc w:val="center"/>
-      </w:pPr>
-      <w:bookmarkStart w:id="6" w:name="RANGE!A3:L10"/>
+      <w:bookmarkStart w:id="6" w:name="_Toc271874899"/>
+      <w:proofErr w:type="gramStart"/>
+      <w:r>
+        <w:t>2.II.b</w:t>
+      </w:r>
+      <w:proofErr w:type="gramEnd"/>
+      <w:r>
+        <w:t xml:space="preserve"> Detailed report of each team members contribution to the project</w:t>
+      </w:r>
       <w:bookmarkEnd w:id="6"/>
     </w:p>
     <w:p>
-      <w:pPr>
-        <w:pStyle w:val="Heading3"/>
-      </w:pPr>
-      <w:bookmarkStart w:id="7" w:name="_Toc271874899"/>
-      <w:r>
-        <w:t>2.II.b Detailed report of each team members contribution to the project</w:t>
-      </w:r>
-      <w:bookmarkEnd w:id="7"/>
-    </w:p>
-    <w:p>
       <w:r>
         <w:t>ALL</w:t>
       </w:r>
@@ -2044,7 +2068,7 @@
       <w:pPr>
         <w:pStyle w:val="Heading1"/>
       </w:pPr>
-      <w:bookmarkStart w:id="8" w:name="_Toc271874900"/>
+      <w:bookmarkStart w:id="7" w:name="_Toc271874900"/>
       <w:r>
         <w:lastRenderedPageBreak/>
         <w:t>Chapter 3</w:t>
@@ -2052,54 +2076,199 @@
       <w:r>
         <w:t xml:space="preserve"> Product Development (?? words)</w:t>
       </w:r>
+      <w:bookmarkEnd w:id="7"/>
+    </w:p>
+    <w:p/>
+    <w:p>
+      <w:pPr>
+        <w:pStyle w:val="Heading2"/>
+      </w:pPr>
+      <w:bookmarkStart w:id="8" w:name="_Toc271874901"/>
+      <w:proofErr w:type="gramStart"/>
+      <w:r>
+        <w:t>3.I</w:t>
+      </w:r>
+      <w:proofErr w:type="gramEnd"/>
+      <w:r>
+        <w:t xml:space="preserve"> An introduction to Product Development</w:t>
+      </w:r>
       <w:bookmarkEnd w:id="8"/>
     </w:p>
+    <w:p>
+      <w:r>
+        <w:t>Sean</w:t>
+      </w:r>
+    </w:p>
+    <w:p>
+      <w:pPr>
+        <w:pStyle w:val="Heading2"/>
+      </w:pPr>
+      <w:bookmarkStart w:id="9" w:name="_Toc271874902"/>
+      <w:proofErr w:type="gramStart"/>
+      <w:r>
+        <w:t>3.II</w:t>
+      </w:r>
+      <w:proofErr w:type="gramEnd"/>
+      <w:r>
+        <w:t xml:space="preserve"> The Team Product</w:t>
+      </w:r>
+      <w:bookmarkEnd w:id="9"/>
+    </w:p>
+    <w:p>
+      <w:r>
+        <w:t>Sean</w:t>
+      </w:r>
+    </w:p>
+    <w:p>
+      <w:pPr>
+        <w:pStyle w:val="Heading3"/>
+      </w:pPr>
+      <w:bookmarkStart w:id="10" w:name="_Toc271874903"/>
+      <w:proofErr w:type="gramStart"/>
+      <w:r>
+        <w:t>3.II.a</w:t>
+      </w:r>
+      <w:proofErr w:type="gramEnd"/>
+      <w:r>
+        <w:t xml:space="preserve"> The product specification</w:t>
+      </w:r>
+      <w:bookmarkEnd w:id="10"/>
+    </w:p>
+    <w:p>
+      <w:r>
+        <w:t>Dale</w:t>
+      </w:r>
+    </w:p>
+    <w:p>
+      <w:pPr>
+        <w:pStyle w:val="Heading3"/>
+      </w:pPr>
+      <w:bookmarkStart w:id="11" w:name="_Toc271874904"/>
+      <w:proofErr w:type="gramStart"/>
+      <w:r>
+        <w:t>3.II.b</w:t>
+      </w:r>
+      <w:proofErr w:type="gramEnd"/>
+      <w:r>
+        <w:t xml:space="preserve"> The product design</w:t>
+      </w:r>
+      <w:bookmarkEnd w:id="11"/>
+    </w:p>
+    <w:p>
+      <w:r>
+        <w:t>Charlie</w:t>
+      </w:r>
+    </w:p>
+    <w:p>
+      <w:pPr>
+        <w:pStyle w:val="Heading3"/>
+      </w:pPr>
+      <w:bookmarkStart w:id="12" w:name="_Toc271874905"/>
+      <w:proofErr w:type="gramStart"/>
+      <w:r>
+        <w:t>3.II.c</w:t>
+      </w:r>
+      <w:proofErr w:type="gramEnd"/>
+      <w:r>
+        <w:t xml:space="preserve"> The product implementation</w:t>
+      </w:r>
+      <w:bookmarkEnd w:id="12"/>
+    </w:p>
+    <w:p>
+      <w:r>
+        <w:t>Laurynas</w:t>
+      </w:r>
+    </w:p>
+    <w:p>
+      <w:pPr>
+        <w:pStyle w:val="Heading3"/>
+      </w:pPr>
+      <w:bookmarkStart w:id="13" w:name="_Toc271874906"/>
+      <w:proofErr w:type="gramStart"/>
+      <w:r>
+        <w:t>3.II.d</w:t>
+      </w:r>
+      <w:proofErr w:type="gramEnd"/>
+      <w:r>
+        <w:t xml:space="preserve"> The product testing</w:t>
+      </w:r>
+      <w:bookmarkEnd w:id="13"/>
+    </w:p>
+    <w:p>
+      <w:r>
+        <w:t>Valentine</w:t>
+      </w:r>
+    </w:p>
+    <w:p>
+      <w:pPr>
+        <w:pStyle w:val="Heading2"/>
+      </w:pPr>
+      <w:bookmarkStart w:id="14" w:name="_Toc271874907"/>
+      <w:proofErr w:type="gramStart"/>
+      <w:r>
+        <w:t>3.III</w:t>
+      </w:r>
+      <w:proofErr w:type="gramEnd"/>
+      <w:r>
+        <w:t xml:space="preserve"> Context</w:t>
+      </w:r>
+      <w:bookmarkEnd w:id="14"/>
+    </w:p>
     <w:p/>
     <w:p>
       <w:pPr>
-        <w:pStyle w:val="Heading2"/>
-      </w:pPr>
-      <w:bookmarkStart w:id="9" w:name="_Toc271874901"/>
-      <w:r>
-        <w:t>3.I</w:t>
-      </w:r>
-      <w:r>
-        <w:t xml:space="preserve"> An introduction to Product Development</w:t>
-      </w:r>
-      <w:bookmarkEnd w:id="9"/>
-    </w:p>
-    <w:p>
-      <w:r>
-        <w:t>Sean</w:t>
-      </w:r>
-    </w:p>
-    <w:p>
-      <w:pPr>
-        <w:pStyle w:val="Heading2"/>
-      </w:pPr>
-      <w:bookmarkStart w:id="10" w:name="_Toc271874902"/>
-      <w:r>
-        <w:t>3.II</w:t>
-      </w:r>
-      <w:r>
-        <w:t xml:space="preserve"> The Team Product</w:t>
-      </w:r>
-      <w:bookmarkEnd w:id="10"/>
-    </w:p>
-    <w:p>
-      <w:r>
-        <w:t>Sean</w:t>
-      </w:r>
-    </w:p>
-    <w:p>
-      <w:pPr>
         <w:pStyle w:val="Heading3"/>
       </w:pPr>
-      <w:bookmarkStart w:id="11" w:name="_Toc271874903"/>
-      <w:r>
-        <w:t>3.II.a The product specification</w:t>
-      </w:r>
-      <w:bookmarkEnd w:id="11"/>
+      <w:bookmarkStart w:id="15" w:name="_Toc271874908"/>
+      <w:proofErr w:type="gramStart"/>
+      <w:r>
+        <w:t>3.III.a</w:t>
+      </w:r>
+      <w:proofErr w:type="gramEnd"/>
+      <w:r>
+        <w:t xml:space="preserve"> Legal matters</w:t>
+      </w:r>
+      <w:bookmarkEnd w:id="15"/>
+    </w:p>
+    <w:p>
+      <w:r>
+        <w:t>Valentine</w:t>
+      </w:r>
+    </w:p>
+    <w:p>
+      <w:pPr>
+        <w:pStyle w:val="Heading3"/>
+      </w:pPr>
+      <w:bookmarkStart w:id="16" w:name="_Toc271874909"/>
+      <w:proofErr w:type="gramStart"/>
+      <w:r>
+        <w:t>3.III.b</w:t>
+      </w:r>
+      <w:proofErr w:type="gramEnd"/>
+      <w:r>
+        <w:t xml:space="preserve"> Ethical matters</w:t>
+      </w:r>
+      <w:bookmarkEnd w:id="16"/>
+    </w:p>
+    <w:p>
+      <w:r>
+        <w:t>Valentine</w:t>
+      </w:r>
+    </w:p>
+    <w:p>
+      <w:pPr>
+        <w:pStyle w:val="Heading3"/>
+      </w:pPr>
+      <w:bookmarkStart w:id="17" w:name="_Toc271874910"/>
+      <w:proofErr w:type="gramStart"/>
+      <w:r>
+        <w:t>3.III.c</w:t>
+      </w:r>
+      <w:proofErr w:type="gramEnd"/>
+      <w:r>
+        <w:t xml:space="preserve"> Health &amp; safety matters</w:t>
+      </w:r>
+      <w:bookmarkEnd w:id="17"/>
     </w:p>
     <w:p>
       <w:r>
@@ -2107,107 +2276,6 @@
       </w:r>
     </w:p>
     <w:p>
-      <w:pPr>
-        <w:pStyle w:val="Heading3"/>
-      </w:pPr>
-      <w:bookmarkStart w:id="12" w:name="_Toc271874904"/>
-      <w:r>
-        <w:t>3.II.b The product design</w:t>
-      </w:r>
-      <w:bookmarkEnd w:id="12"/>
-    </w:p>
-    <w:p>
-      <w:r>
-        <w:t>Charlie</w:t>
-      </w:r>
-    </w:p>
-    <w:p>
-      <w:pPr>
-        <w:pStyle w:val="Heading3"/>
-      </w:pPr>
-      <w:bookmarkStart w:id="13" w:name="_Toc271874905"/>
-      <w:r>
-        <w:t>3.II.c The product implementation</w:t>
-      </w:r>
-      <w:bookmarkEnd w:id="13"/>
-    </w:p>
-    <w:p>
-      <w:r>
-        <w:t>Laurynas</w:t>
-      </w:r>
-    </w:p>
-    <w:p>
-      <w:pPr>
-        <w:pStyle w:val="Heading3"/>
-      </w:pPr>
-      <w:bookmarkStart w:id="14" w:name="_Toc271874906"/>
-      <w:r>
-        <w:t>3.II.d The product testing</w:t>
-      </w:r>
-      <w:bookmarkEnd w:id="14"/>
-    </w:p>
-    <w:p>
-      <w:r>
-        <w:t>Valentine</w:t>
-      </w:r>
-    </w:p>
-    <w:p>
-      <w:pPr>
-        <w:pStyle w:val="Heading2"/>
-      </w:pPr>
-      <w:bookmarkStart w:id="15" w:name="_Toc271874907"/>
-      <w:r>
-        <w:t>3.III Context</w:t>
-      </w:r>
-      <w:bookmarkEnd w:id="15"/>
-    </w:p>
-    <w:p/>
-    <w:p>
-      <w:pPr>
-        <w:pStyle w:val="Heading3"/>
-      </w:pPr>
-      <w:bookmarkStart w:id="16" w:name="_Toc271874908"/>
-      <w:r>
-        <w:t>3.III.a Legal matters</w:t>
-      </w:r>
-      <w:bookmarkEnd w:id="16"/>
-    </w:p>
-    <w:p>
-      <w:r>
-        <w:t>Valentine</w:t>
-      </w:r>
-    </w:p>
-    <w:p>
-      <w:pPr>
-        <w:pStyle w:val="Heading3"/>
-      </w:pPr>
-      <w:bookmarkStart w:id="17" w:name="_Toc271874909"/>
-      <w:r>
-        <w:t>3.III.b Ethical matters</w:t>
-      </w:r>
-      <w:bookmarkEnd w:id="17"/>
-    </w:p>
-    <w:p>
-      <w:r>
-        <w:t>Valentine</w:t>
-      </w:r>
-    </w:p>
-    <w:p>
-      <w:pPr>
-        <w:pStyle w:val="Heading3"/>
-      </w:pPr>
-      <w:bookmarkStart w:id="18" w:name="_Toc271874910"/>
-      <w:r>
-        <w:t>3.III.c Health &amp; safety matters</w:t>
-      </w:r>
-      <w:bookmarkEnd w:id="18"/>
-    </w:p>
-    <w:p>
-      <w:r>
-        <w:t>Dale</w:t>
-      </w:r>
-    </w:p>
-    <w:p>
       <w:r>
         <w:br w:type="page"/>
       </w:r>
@@ -2216,23 +2284,32 @@
       <w:pPr>
         <w:pStyle w:val="Heading1"/>
       </w:pPr>
-      <w:bookmarkStart w:id="19" w:name="_Toc271874911"/>
+      <w:bookmarkStart w:id="18" w:name="_Toc271874911"/>
       <w:r>
         <w:lastRenderedPageBreak/>
         <w:t>Chapter 4: Project Management (?? words)</w:t>
       </w:r>
+      <w:bookmarkEnd w:id="18"/>
+    </w:p>
+    <w:p>
+      <w:r>
+        <w:t>Primarily Dale</w:t>
+      </w:r>
+    </w:p>
+    <w:p>
+      <w:pPr>
+        <w:pStyle w:val="Heading2"/>
+      </w:pPr>
+      <w:bookmarkStart w:id="19" w:name="_Toc271874912"/>
+      <w:proofErr w:type="gramStart"/>
+      <w:r>
+        <w:t>4.I</w:t>
+      </w:r>
+      <w:proofErr w:type="gramEnd"/>
+      <w:r>
+        <w:t xml:space="preserve"> An introduction to Project Management</w:t>
+      </w:r>
       <w:bookmarkEnd w:id="19"/>
-    </w:p>
-    <w:p/>
-    <w:p>
-      <w:pPr>
-        <w:pStyle w:val="Heading2"/>
-      </w:pPr>
-      <w:bookmarkStart w:id="20" w:name="_Toc271874912"/>
-      <w:r>
-        <w:t>4.I An introduction to Project Management</w:t>
-      </w:r>
-      <w:bookmarkEnd w:id="20"/>
     </w:p>
     <w:p/>
     <w:p/>
@@ -2240,11 +2317,16 @@
       <w:pPr>
         <w:pStyle w:val="Heading2"/>
       </w:pPr>
-      <w:bookmarkStart w:id="21" w:name="_Toc271874913"/>
-      <w:r>
-        <w:t>4.II Project Management Report</w:t>
-      </w:r>
-      <w:bookmarkEnd w:id="21"/>
+      <w:bookmarkStart w:id="20" w:name="_Toc271874913"/>
+      <w:proofErr w:type="gramStart"/>
+      <w:r>
+        <w:t>4.II</w:t>
+      </w:r>
+      <w:proofErr w:type="gramEnd"/>
+      <w:r>
+        <w:t xml:space="preserve"> Project Management Report</w:t>
+      </w:r>
+      <w:bookmarkEnd w:id="20"/>
     </w:p>
     <w:p/>
     <w:p/>
@@ -2252,10 +2334,12 @@
       <w:pPr>
         <w:pStyle w:val="Heading3"/>
       </w:pPr>
-      <w:bookmarkStart w:id="22" w:name="_Toc271874914"/>
+      <w:bookmarkStart w:id="21" w:name="_Toc271874914"/>
+      <w:proofErr w:type="gramStart"/>
       <w:r>
         <w:t>4.II.a</w:t>
       </w:r>
+      <w:proofErr w:type="gramEnd"/>
       <w:r>
         <w:t xml:space="preserve"> A description of the Gantt chart</w:t>
       </w:r>
@@ -2265,7 +2349,7 @@
         </w:rPr>
         <w:footnoteReference w:id="1"/>
       </w:r>
-      <w:bookmarkEnd w:id="22"/>
+      <w:bookmarkEnd w:id="21"/>
     </w:p>
     <w:p/>
     <w:p/>
@@ -2273,14 +2357,16 @@
       <w:pPr>
         <w:pStyle w:val="Heading3"/>
       </w:pPr>
-      <w:bookmarkStart w:id="23" w:name="_Toc271874915"/>
+      <w:bookmarkStart w:id="22" w:name="_Toc271874915"/>
+      <w:proofErr w:type="gramStart"/>
       <w:r>
         <w:t>4.II.b</w:t>
       </w:r>
+      <w:proofErr w:type="gramEnd"/>
       <w:r>
         <w:t xml:space="preserve"> An evaluation of the project management</w:t>
       </w:r>
-      <w:bookmarkEnd w:id="23"/>
+      <w:bookmarkEnd w:id="22"/>
     </w:p>
     <w:p/>
     <w:p>
@@ -2292,7 +2378,7 @@
       <w:pPr>
         <w:pStyle w:val="Heading1"/>
       </w:pPr>
-      <w:bookmarkStart w:id="24" w:name="_Toc271874916"/>
+      <w:bookmarkStart w:id="23" w:name="_Toc271874916"/>
       <w:r>
         <w:lastRenderedPageBreak/>
         <w:t xml:space="preserve">Chapter 5: Conclusions </w:t>
@@ -2300,9 +2386,13 @@
       <w:r>
         <w:t>(?? words)</w:t>
       </w:r>
-      <w:bookmarkEnd w:id="24"/>
-    </w:p>
-    <w:p/>
+      <w:bookmarkEnd w:id="23"/>
+    </w:p>
+    <w:p>
+      <w:r>
+        <w:t>Primarily Sean</w:t>
+      </w:r>
+    </w:p>
     <w:p>
       <w:pPr>
         <w:pStyle w:val="Heading2"/>
@@ -2319,17 +2409,27 @@
       <w:pPr>
         <w:pStyle w:val="Heading1"/>
       </w:pPr>
-      <w:bookmarkStart w:id="25" w:name="_Toc271874917"/>
+      <w:bookmarkStart w:id="24" w:name="_Toc271874917"/>
       <w:r>
         <w:lastRenderedPageBreak/>
         <w:t>Appendix</w:t>
       </w:r>
+      <w:bookmarkEnd w:id="24"/>
+    </w:p>
+    <w:p/>
+    <w:p>
+      <w:pPr>
+        <w:pStyle w:val="Heading2"/>
+      </w:pPr>
+      <w:bookmarkStart w:id="25" w:name="_Toc271874918"/>
+      <w:r>
+        <w:t>A. Python Code</w:t>
+      </w:r>
       <w:bookmarkEnd w:id="25"/>
     </w:p>
     <w:p/>
     <w:p>
       <w:pPr>
-        <w:pStyle w:val="Heading2"/>
         <w:sectPr>
           <w:pgSz w:w="11906" w:h="16838"/>
           <w:pgMar w:top="1440" w:right="1440" w:bottom="1440" w:left="1440" w:header="708" w:footer="708" w:gutter="0"/>
@@ -2337,11 +2437,9 @@
           <w:docGrid w:linePitch="360"/>
         </w:sectPr>
       </w:pPr>
-      <w:bookmarkStart w:id="26" w:name="_Toc271874918"/>
-      <w:r>
-        <w:t>A. Python Code</w:t>
-      </w:r>
-      <w:bookmarkEnd w:id="26"/>
+      <w:r>
+        <w:t>Sean &amp; Laurynas</w:t>
+      </w:r>
     </w:p>
     <w:p>
       <w:pPr>
@@ -2350,7 +2448,7 @@
           <w:i/>
         </w:rPr>
       </w:pPr>
-      <w:bookmarkStart w:id="27" w:name="_Toc271874919"/>
+      <w:bookmarkStart w:id="26" w:name="_Toc271874919"/>
       <w:r>
         <w:lastRenderedPageBreak/>
         <w:t xml:space="preserve">B </w:t>
@@ -2358,7 +2456,7 @@
       <w:r>
         <w:t>Team effort summary table</w:t>
       </w:r>
-      <w:bookmarkEnd w:id="27"/>
+      <w:bookmarkEnd w:id="26"/>
     </w:p>
     <w:p>
       <w:pPr>
@@ -5505,14 +5603,20 @@
       <w:pPr>
         <w:pStyle w:val="Heading2"/>
       </w:pPr>
-      <w:bookmarkStart w:id="28" w:name="_Toc271874920"/>
+      <w:bookmarkStart w:id="27" w:name="_Toc271874920"/>
       <w:r>
         <w:lastRenderedPageBreak/>
         <w:t>C Project management Gantt chart</w:t>
       </w:r>
+      <w:bookmarkEnd w:id="27"/>
+    </w:p>
+    <w:p>
+      <w:r>
+        <w:t>Dale</w:t>
+      </w:r>
+      <w:bookmarkStart w:id="28" w:name="_GoBack"/>
       <w:bookmarkEnd w:id="28"/>
     </w:p>
-    <w:p/>
     <w:p/>
     <w:p/>
     <w:sectPr>

</xml_diff>

<commit_message>
Changed a couple of values
</commit_message>
<xml_diff>
--- a/CE101 Team Report Team T.docx
+++ b/CE101 Team Report Team T.docx
@@ -2009,7 +2009,7 @@
     </w:p>
     <w:p>
       <w:r>
-        <w:t>ALL?</w:t>
+        <w:t>ALL</w:t>
       </w:r>
     </w:p>
     <w:p>
@@ -2112,18 +2112,13 @@
       <w:r>
         <w:t xml:space="preserve"> The Team Product</w:t>
       </w:r>
+      <w:bookmarkStart w:id="10" w:name="_Toc271874903"/>
       <w:bookmarkEnd w:id="9"/>
     </w:p>
     <w:p>
-      <w:r>
-        <w:t>Sean</w:t>
-      </w:r>
-    </w:p>
-    <w:p>
       <w:pPr>
         <w:pStyle w:val="Heading3"/>
       </w:pPr>
-      <w:bookmarkStart w:id="10" w:name="_Toc271874903"/>
       <w:proofErr w:type="gramStart"/>
       <w:r>
         <w:t>3.II.a</w:t>
@@ -2152,18 +2147,23 @@
       <w:r>
         <w:t xml:space="preserve"> The product design</w:t>
       </w:r>
+      <w:bookmarkStart w:id="12" w:name="_GoBack"/>
       <w:bookmarkEnd w:id="11"/>
+      <w:bookmarkEnd w:id="12"/>
     </w:p>
     <w:p>
       <w:r>
         <w:t>Charlie</w:t>
       </w:r>
+      <w:r>
+        <w:t xml:space="preserve"> &amp; Sean</w:t>
+      </w:r>
     </w:p>
     <w:p>
       <w:pPr>
         <w:pStyle w:val="Heading3"/>
       </w:pPr>
-      <w:bookmarkStart w:id="12" w:name="_Toc271874905"/>
+      <w:bookmarkStart w:id="13" w:name="_Toc271874905"/>
       <w:proofErr w:type="gramStart"/>
       <w:r>
         <w:t>3.II.c</w:t>
@@ -2172,7 +2172,7 @@
       <w:r>
         <w:t xml:space="preserve"> The product implementation</w:t>
       </w:r>
-      <w:bookmarkEnd w:id="12"/>
+      <w:bookmarkEnd w:id="13"/>
     </w:p>
     <w:p>
       <w:r>
@@ -2183,7 +2183,7 @@
       <w:pPr>
         <w:pStyle w:val="Heading3"/>
       </w:pPr>
-      <w:bookmarkStart w:id="13" w:name="_Toc271874906"/>
+      <w:bookmarkStart w:id="14" w:name="_Toc271874906"/>
       <w:proofErr w:type="gramStart"/>
       <w:r>
         <w:t>3.II.d</w:t>
@@ -2192,7 +2192,43 @@
       <w:r>
         <w:t xml:space="preserve"> The product testing</w:t>
       </w:r>
-      <w:bookmarkEnd w:id="13"/>
+      <w:bookmarkEnd w:id="14"/>
+    </w:p>
+    <w:p>
+      <w:r>
+        <w:t>Sean</w:t>
+      </w:r>
+    </w:p>
+    <w:p>
+      <w:pPr>
+        <w:pStyle w:val="Heading2"/>
+      </w:pPr>
+      <w:bookmarkStart w:id="15" w:name="_Toc271874907"/>
+      <w:proofErr w:type="gramStart"/>
+      <w:r>
+        <w:t>3.III</w:t>
+      </w:r>
+      <w:proofErr w:type="gramEnd"/>
+      <w:r>
+        <w:t xml:space="preserve"> Context</w:t>
+      </w:r>
+      <w:bookmarkEnd w:id="15"/>
+    </w:p>
+    <w:p/>
+    <w:p>
+      <w:pPr>
+        <w:pStyle w:val="Heading3"/>
+      </w:pPr>
+      <w:bookmarkStart w:id="16" w:name="_Toc271874908"/>
+      <w:proofErr w:type="gramStart"/>
+      <w:r>
+        <w:t>3.III.a</w:t>
+      </w:r>
+      <w:proofErr w:type="gramEnd"/>
+      <w:r>
+        <w:t xml:space="preserve"> Legal matters</w:t>
+      </w:r>
+      <w:bookmarkEnd w:id="16"/>
     </w:p>
     <w:p>
       <w:r>
@@ -2201,74 +2237,38 @@
     </w:p>
     <w:p>
       <w:pPr>
-        <w:pStyle w:val="Heading2"/>
-      </w:pPr>
-      <w:bookmarkStart w:id="14" w:name="_Toc271874907"/>
+        <w:pStyle w:val="Heading3"/>
+      </w:pPr>
+      <w:bookmarkStart w:id="17" w:name="_Toc271874909"/>
       <w:proofErr w:type="gramStart"/>
       <w:r>
-        <w:t>3.III</w:t>
+        <w:t>3.III.b</w:t>
       </w:r>
       <w:proofErr w:type="gramEnd"/>
       <w:r>
-        <w:t xml:space="preserve"> Context</w:t>
-      </w:r>
-      <w:bookmarkEnd w:id="14"/>
-    </w:p>
-    <w:p/>
+        <w:t xml:space="preserve"> Ethical matters</w:t>
+      </w:r>
+      <w:bookmarkEnd w:id="17"/>
+    </w:p>
+    <w:p>
+      <w:r>
+        <w:t>Valentine</w:t>
+      </w:r>
+    </w:p>
     <w:p>
       <w:pPr>
         <w:pStyle w:val="Heading3"/>
       </w:pPr>
-      <w:bookmarkStart w:id="15" w:name="_Toc271874908"/>
+      <w:bookmarkStart w:id="18" w:name="_Toc271874910"/>
       <w:proofErr w:type="gramStart"/>
       <w:r>
-        <w:t>3.III.a</w:t>
+        <w:t>3.III.c</w:t>
       </w:r>
       <w:proofErr w:type="gramEnd"/>
       <w:r>
-        <w:t xml:space="preserve"> Legal matters</w:t>
-      </w:r>
-      <w:bookmarkEnd w:id="15"/>
-    </w:p>
-    <w:p>
-      <w:r>
-        <w:t>Valentine</w:t>
-      </w:r>
-    </w:p>
-    <w:p>
-      <w:pPr>
-        <w:pStyle w:val="Heading3"/>
-      </w:pPr>
-      <w:bookmarkStart w:id="16" w:name="_Toc271874909"/>
-      <w:proofErr w:type="gramStart"/>
-      <w:r>
-        <w:t>3.III.b</w:t>
-      </w:r>
-      <w:proofErr w:type="gramEnd"/>
-      <w:r>
-        <w:t xml:space="preserve"> Ethical matters</w:t>
-      </w:r>
-      <w:bookmarkEnd w:id="16"/>
-    </w:p>
-    <w:p>
-      <w:r>
-        <w:t>Valentine</w:t>
-      </w:r>
-    </w:p>
-    <w:p>
-      <w:pPr>
-        <w:pStyle w:val="Heading3"/>
-      </w:pPr>
-      <w:bookmarkStart w:id="17" w:name="_Toc271874910"/>
-      <w:proofErr w:type="gramStart"/>
-      <w:r>
-        <w:t>3.III.c</w:t>
-      </w:r>
-      <w:proofErr w:type="gramEnd"/>
-      <w:r>
         <w:t xml:space="preserve"> Health &amp; safety matters</w:t>
       </w:r>
-      <w:bookmarkEnd w:id="17"/>
+      <w:bookmarkEnd w:id="18"/>
     </w:p>
     <w:p>
       <w:r>
@@ -2284,12 +2284,12 @@
       <w:pPr>
         <w:pStyle w:val="Heading1"/>
       </w:pPr>
-      <w:bookmarkStart w:id="18" w:name="_Toc271874911"/>
+      <w:bookmarkStart w:id="19" w:name="_Toc271874911"/>
       <w:r>
         <w:lastRenderedPageBreak/>
         <w:t>Chapter 4: Project Management (?? words)</w:t>
       </w:r>
-      <w:bookmarkEnd w:id="18"/>
+      <w:bookmarkEnd w:id="19"/>
     </w:p>
     <w:p>
       <w:r>
@@ -2300,7 +2300,7 @@
       <w:pPr>
         <w:pStyle w:val="Heading2"/>
       </w:pPr>
-      <w:bookmarkStart w:id="19" w:name="_Toc271874912"/>
+      <w:bookmarkStart w:id="20" w:name="_Toc271874912"/>
       <w:proofErr w:type="gramStart"/>
       <w:r>
         <w:t>4.I</w:t>
@@ -2309,7 +2309,7 @@
       <w:r>
         <w:t xml:space="preserve"> An introduction to Project Management</w:t>
       </w:r>
-      <w:bookmarkEnd w:id="19"/>
+      <w:bookmarkEnd w:id="20"/>
     </w:p>
     <w:p/>
     <w:p/>
@@ -2317,7 +2317,7 @@
       <w:pPr>
         <w:pStyle w:val="Heading2"/>
       </w:pPr>
-      <w:bookmarkStart w:id="20" w:name="_Toc271874913"/>
+      <w:bookmarkStart w:id="21" w:name="_Toc271874913"/>
       <w:proofErr w:type="gramStart"/>
       <w:r>
         <w:t>4.II</w:t>
@@ -2326,7 +2326,7 @@
       <w:r>
         <w:t xml:space="preserve"> Project Management Report</w:t>
       </w:r>
-      <w:bookmarkEnd w:id="20"/>
+      <w:bookmarkEnd w:id="21"/>
     </w:p>
     <w:p/>
     <w:p/>
@@ -2334,7 +2334,7 @@
       <w:pPr>
         <w:pStyle w:val="Heading3"/>
       </w:pPr>
-      <w:bookmarkStart w:id="21" w:name="_Toc271874914"/>
+      <w:bookmarkStart w:id="22" w:name="_Toc271874914"/>
       <w:proofErr w:type="gramStart"/>
       <w:r>
         <w:t>4.II.a</w:t>
@@ -2349,7 +2349,7 @@
         </w:rPr>
         <w:footnoteReference w:id="1"/>
       </w:r>
-      <w:bookmarkEnd w:id="21"/>
+      <w:bookmarkEnd w:id="22"/>
     </w:p>
     <w:p/>
     <w:p/>
@@ -2357,7 +2357,7 @@
       <w:pPr>
         <w:pStyle w:val="Heading3"/>
       </w:pPr>
-      <w:bookmarkStart w:id="22" w:name="_Toc271874915"/>
+      <w:bookmarkStart w:id="23" w:name="_Toc271874915"/>
       <w:proofErr w:type="gramStart"/>
       <w:r>
         <w:t>4.II.b</w:t>
@@ -2366,7 +2366,7 @@
       <w:r>
         <w:t xml:space="preserve"> An evaluation of the project management</w:t>
       </w:r>
-      <w:bookmarkEnd w:id="22"/>
+      <w:bookmarkEnd w:id="23"/>
     </w:p>
     <w:p/>
     <w:p>
@@ -2378,7 +2378,7 @@
       <w:pPr>
         <w:pStyle w:val="Heading1"/>
       </w:pPr>
-      <w:bookmarkStart w:id="23" w:name="_Toc271874916"/>
+      <w:bookmarkStart w:id="24" w:name="_Toc271874916"/>
       <w:r>
         <w:lastRenderedPageBreak/>
         <w:t xml:space="preserve">Chapter 5: Conclusions </w:t>
@@ -2386,7 +2386,7 @@
       <w:r>
         <w:t>(?? words)</w:t>
       </w:r>
-      <w:bookmarkEnd w:id="23"/>
+      <w:bookmarkEnd w:id="24"/>
     </w:p>
     <w:p>
       <w:r>
@@ -2409,23 +2409,23 @@
       <w:pPr>
         <w:pStyle w:val="Heading1"/>
       </w:pPr>
-      <w:bookmarkStart w:id="24" w:name="_Toc271874917"/>
+      <w:bookmarkStart w:id="25" w:name="_Toc271874917"/>
       <w:r>
         <w:lastRenderedPageBreak/>
         <w:t>Appendix</w:t>
       </w:r>
-      <w:bookmarkEnd w:id="24"/>
+      <w:bookmarkEnd w:id="25"/>
     </w:p>
     <w:p/>
     <w:p>
       <w:pPr>
         <w:pStyle w:val="Heading2"/>
       </w:pPr>
-      <w:bookmarkStart w:id="25" w:name="_Toc271874918"/>
+      <w:bookmarkStart w:id="26" w:name="_Toc271874918"/>
       <w:r>
         <w:t>A. Python Code</w:t>
       </w:r>
-      <w:bookmarkEnd w:id="25"/>
+      <w:bookmarkEnd w:id="26"/>
     </w:p>
     <w:p/>
     <w:p>
@@ -2448,7 +2448,7 @@
           <w:i/>
         </w:rPr>
       </w:pPr>
-      <w:bookmarkStart w:id="26" w:name="_Toc271874919"/>
+      <w:bookmarkStart w:id="27" w:name="_Toc271874919"/>
       <w:r>
         <w:lastRenderedPageBreak/>
         <w:t xml:space="preserve">B </w:t>
@@ -2456,7 +2456,7 @@
       <w:r>
         <w:t>Team effort summary table</w:t>
       </w:r>
-      <w:bookmarkEnd w:id="26"/>
+      <w:bookmarkEnd w:id="27"/>
     </w:p>
     <w:p>
       <w:pPr>
@@ -5603,19 +5603,17 @@
       <w:pPr>
         <w:pStyle w:val="Heading2"/>
       </w:pPr>
-      <w:bookmarkStart w:id="27" w:name="_Toc271874920"/>
+      <w:bookmarkStart w:id="28" w:name="_Toc271874920"/>
       <w:r>
         <w:lastRenderedPageBreak/>
         <w:t>C Project management Gantt chart</w:t>
       </w:r>
-      <w:bookmarkEnd w:id="27"/>
+      <w:bookmarkEnd w:id="28"/>
     </w:p>
     <w:p>
       <w:r>
         <w:t>Dale</w:t>
       </w:r>
-      <w:bookmarkStart w:id="28" w:name="_GoBack"/>
-      <w:bookmarkEnd w:id="28"/>
     </w:p>
     <w:p/>
     <w:p/>

</xml_diff>

<commit_message>
Finished draft of chapter 3.I, started chapter 2.I
</commit_message>
<xml_diff>
--- a/CE101 Team Report Team T.docx
+++ b/CE101 Team Report Team T.docx
@@ -88,8 +88,19 @@
           <w:sz w:val="28"/>
           <w:szCs w:val="28"/>
         </w:rPr>
-        <w:t xml:space="preserve"> Sean Traynor</w:t>
-      </w:r>
+        <w:t xml:space="preserve"> Sean </w:t>
+      </w:r>
+      <w:proofErr w:type="spellStart"/>
+      <w:r>
+        <w:rPr>
+          <w:rFonts w:asciiTheme="majorHAnsi" w:hAnsiTheme="majorHAnsi" w:cs="Times New Roman"/>
+          <w:i/>
+          <w:sz w:val="28"/>
+          <w:szCs w:val="28"/>
+        </w:rPr>
+        <w:t>Traynor</w:t>
+      </w:r>
+      <w:proofErr w:type="spellEnd"/>
     </w:p>
     <w:p>
       <w:pPr>
@@ -116,17 +127,28 @@
           <w:sz w:val="28"/>
           <w:szCs w:val="28"/>
         </w:rPr>
-        <w:t>Dale Carr</w:t>
-      </w:r>
-    </w:p>
-    <w:p>
-      <w:pPr>
+        <w:t xml:space="preserve">Dale </w:t>
+      </w:r>
+      <w:proofErr w:type="spellStart"/>
+      <w:r>
         <w:rPr>
           <w:rFonts w:asciiTheme="majorHAnsi" w:hAnsiTheme="majorHAnsi" w:cs="Times New Roman"/>
           <w:i/>
           <w:sz w:val="28"/>
           <w:szCs w:val="28"/>
         </w:rPr>
+        <w:t>Carr</w:t>
+      </w:r>
+      <w:proofErr w:type="spellEnd"/>
+    </w:p>
+    <w:p>
+      <w:pPr>
+        <w:rPr>
+          <w:rFonts w:asciiTheme="majorHAnsi" w:hAnsiTheme="majorHAnsi" w:cs="Times New Roman"/>
+          <w:i/>
+          <w:sz w:val="28"/>
+          <w:szCs w:val="28"/>
+        </w:rPr>
       </w:pPr>
       <w:r>
         <w:rPr>
@@ -155,6 +177,7 @@
         </w:rPr>
         <w:t xml:space="preserve"> </w:t>
       </w:r>
+      <w:proofErr w:type="spellStart"/>
       <w:r>
         <w:rPr>
           <w:rFonts w:asciiTheme="majorHAnsi" w:hAnsiTheme="majorHAnsi" w:cs="Times New Roman"/>
@@ -162,8 +185,9 @@
           <w:sz w:val="28"/>
           <w:szCs w:val="28"/>
         </w:rPr>
-        <w:t xml:space="preserve">Laurynas Pupsta, Charlie Hammond, Valentinas </w:t>
-      </w:r>
+        <w:t>Laurynas</w:t>
+      </w:r>
+      <w:proofErr w:type="spellEnd"/>
       <w:r>
         <w:rPr>
           <w:rFonts w:asciiTheme="majorHAnsi" w:hAnsiTheme="majorHAnsi" w:cs="Times New Roman"/>
@@ -171,8 +195,59 @@
           <w:sz w:val="28"/>
           <w:szCs w:val="28"/>
         </w:rPr>
+        <w:t xml:space="preserve"> </w:t>
+      </w:r>
+      <w:proofErr w:type="spellStart"/>
+      <w:r>
+        <w:rPr>
+          <w:rFonts w:asciiTheme="majorHAnsi" w:hAnsiTheme="majorHAnsi" w:cs="Times New Roman"/>
+          <w:i/>
+          <w:sz w:val="28"/>
+          <w:szCs w:val="28"/>
+        </w:rPr>
+        <w:t>Pupsta</w:t>
+      </w:r>
+      <w:proofErr w:type="spellEnd"/>
+      <w:r>
+        <w:rPr>
+          <w:rFonts w:asciiTheme="majorHAnsi" w:hAnsiTheme="majorHAnsi" w:cs="Times New Roman"/>
+          <w:i/>
+          <w:sz w:val="28"/>
+          <w:szCs w:val="28"/>
+        </w:rPr>
+        <w:t xml:space="preserve">, Charlie Hammond, </w:t>
+      </w:r>
+      <w:proofErr w:type="spellStart"/>
+      <w:r>
+        <w:rPr>
+          <w:rFonts w:asciiTheme="majorHAnsi" w:hAnsiTheme="majorHAnsi" w:cs="Times New Roman"/>
+          <w:i/>
+          <w:sz w:val="28"/>
+          <w:szCs w:val="28"/>
+        </w:rPr>
+        <w:t>Valentinas</w:t>
+      </w:r>
+      <w:proofErr w:type="spellEnd"/>
+      <w:r>
+        <w:rPr>
+          <w:rFonts w:asciiTheme="majorHAnsi" w:hAnsiTheme="majorHAnsi" w:cs="Times New Roman"/>
+          <w:i/>
+          <w:sz w:val="28"/>
+          <w:szCs w:val="28"/>
+        </w:rPr>
+        <w:t xml:space="preserve"> </w:t>
+      </w:r>
+      <w:proofErr w:type="spellStart"/>
+      <w:r>
+        <w:rPr>
+          <w:rFonts w:asciiTheme="majorHAnsi" w:hAnsiTheme="majorHAnsi" w:cs="Times New Roman"/>
+          <w:i/>
+          <w:sz w:val="28"/>
+          <w:szCs w:val="28"/>
+        </w:rPr>
         <w:t>Vaiceliunas</w:t>
       </w:r>
+      <w:proofErr w:type="spellEnd"/>
       <w:r>
         <w:br w:type="page"/>
       </w:r>
@@ -1951,9 +2026,11 @@
         <w:pStyle w:val="Heading2"/>
       </w:pPr>
       <w:bookmarkStart w:id="2" w:name="_Toc271874896"/>
+      <w:proofErr w:type="gramStart"/>
       <w:r>
         <w:t>2.I</w:t>
       </w:r>
+      <w:proofErr w:type="gramEnd"/>
       <w:r>
         <w:t xml:space="preserve"> An introduction to Team W</w:t>
       </w:r>
@@ -1964,67 +2041,92 @@
     </w:p>
     <w:p>
       <w:r>
+        <w:t xml:space="preserve">Working in teams is a rather difficult </w:t>
+      </w:r>
+      <w:proofErr w:type="gramStart"/>
+      <w:r>
+        <w:t>process,</w:t>
+      </w:r>
+      <w:proofErr w:type="gramEnd"/>
+      <w:r>
+        <w:t xml:space="preserve"> it requires good communication between several team members, full understanding of tasks that are set and the activities that are expected from each team member.</w:t>
+      </w:r>
+      <w:bookmarkStart w:id="3" w:name="_GoBack"/>
+      <w:bookmarkEnd w:id="3"/>
+      <w:r>
+        <w:t xml:space="preserve"> </w:t>
+      </w:r>
+    </w:p>
+    <w:p>
+      <w:pPr>
+        <w:pStyle w:val="Heading2"/>
+      </w:pPr>
+      <w:bookmarkStart w:id="4" w:name="_Toc271874897"/>
+      <w:proofErr w:type="gramStart"/>
+      <w:r>
+        <w:t>2.II</w:t>
+      </w:r>
+      <w:proofErr w:type="gramEnd"/>
+      <w:r>
+        <w:t xml:space="preserve"> Team Activity Report</w:t>
+      </w:r>
+      <w:bookmarkEnd w:id="4"/>
+    </w:p>
+    <w:p>
+      <w:pPr>
+        <w:pStyle w:val="Heading3"/>
+      </w:pPr>
+      <w:bookmarkStart w:id="5" w:name="_Toc271874898"/>
+      <w:proofErr w:type="gramStart"/>
+      <w:r>
+        <w:t>2.II.a</w:t>
+      </w:r>
+      <w:proofErr w:type="gramEnd"/>
+      <w:r>
+        <w:t xml:space="preserve"> The team effort summary table</w:t>
+      </w:r>
+      <w:bookmarkEnd w:id="5"/>
+    </w:p>
+    <w:p>
+      <w:r>
         <w:t>Sean</w:t>
       </w:r>
-    </w:p>
-    <w:p>
-      <w:pPr>
-        <w:pStyle w:val="Heading2"/>
-      </w:pPr>
-      <w:bookmarkStart w:id="3" w:name="_Toc271874897"/>
-      <w:r>
-        <w:t>2.II</w:t>
-      </w:r>
-      <w:r>
-        <w:t xml:space="preserve"> Team Activity Report</w:t>
-      </w:r>
-      <w:bookmarkEnd w:id="3"/>
+      <w:r>
+        <w:br/>
+      </w:r>
+      <w:r>
+        <w:t>Ref Appendix B</w:t>
+      </w:r>
+      <w:r>
+        <w:t xml:space="preserve"> and write comments/notes on the table.</w:t>
+      </w:r>
+    </w:p>
+    <w:p>
+      <w:pPr>
+        <w:jc w:val="center"/>
+      </w:pPr>
+      <w:bookmarkStart w:id="6" w:name="RANGE!A3:L10"/>
+      <w:bookmarkEnd w:id="6"/>
     </w:p>
     <w:p>
       <w:pPr>
         <w:pStyle w:val="Heading3"/>
       </w:pPr>
-      <w:bookmarkStart w:id="4" w:name="_Toc271874898"/>
-      <w:r>
-        <w:t>2.II.a The team effort summary table</w:t>
-      </w:r>
-      <w:bookmarkEnd w:id="4"/>
+      <w:bookmarkStart w:id="7" w:name="_Toc271874899"/>
+      <w:proofErr w:type="gramStart"/>
+      <w:r>
+        <w:t>2.II.b</w:t>
+      </w:r>
+      <w:proofErr w:type="gramEnd"/>
+      <w:r>
+        <w:t xml:space="preserve"> Detailed report of each team members contribution to the project</w:t>
+      </w:r>
+      <w:bookmarkEnd w:id="7"/>
     </w:p>
     <w:p>
       <w:r>
         <w:t>Sean</w:t>
       </w:r>
-      <w:r>
-        <w:br/>
-      </w:r>
-      <w:r>
-        <w:t>Ref Appendix B</w:t>
-      </w:r>
-      <w:r>
-        <w:t xml:space="preserve"> and write comments/notes on the table.</w:t>
-      </w:r>
-    </w:p>
-    <w:p>
-      <w:pPr>
-        <w:jc w:val="center"/>
-      </w:pPr>
-      <w:bookmarkStart w:id="5" w:name="RANGE!A3:L10"/>
-      <w:bookmarkEnd w:id="5"/>
-    </w:p>
-    <w:p>
-      <w:pPr>
-        <w:pStyle w:val="Heading3"/>
-      </w:pPr>
-      <w:bookmarkStart w:id="6" w:name="_Toc271874899"/>
-      <w:r>
-        <w:t>2.II.b Detailed report of each team members contribution to the project</w:t>
-      </w:r>
-      <w:bookmarkEnd w:id="6"/>
-    </w:p>
-    <w:p>
-      <w:r>
-        <w:t>Sean</w:t>
-      </w:r>
     </w:p>
     <w:p>
       <w:r>
@@ -2035,7 +2137,7 @@
       <w:pPr>
         <w:pStyle w:val="Heading1"/>
       </w:pPr>
-      <w:bookmarkStart w:id="7" w:name="_Toc271874900"/>
+      <w:bookmarkStart w:id="8" w:name="_Toc271874900"/>
       <w:r>
         <w:lastRenderedPageBreak/>
         <w:t>Chapter 3</w:t>
@@ -2046,21 +2148,23 @@
       <w:r>
         <w:t>words)</w:t>
       </w:r>
-      <w:bookmarkEnd w:id="7"/>
+      <w:bookmarkEnd w:id="8"/>
     </w:p>
     <w:p/>
     <w:p>
       <w:pPr>
         <w:pStyle w:val="Heading2"/>
       </w:pPr>
-      <w:bookmarkStart w:id="8" w:name="_Toc271874901"/>
+      <w:bookmarkStart w:id="9" w:name="_Toc271874901"/>
+      <w:proofErr w:type="gramStart"/>
       <w:r>
         <w:t>3.I</w:t>
       </w:r>
+      <w:proofErr w:type="gramEnd"/>
       <w:r>
         <w:t xml:space="preserve"> An introduction to Product Development</w:t>
       </w:r>
-      <w:bookmarkEnd w:id="8"/>
+      <w:bookmarkEnd w:id="9"/>
     </w:p>
     <w:p>
       <w:r>
@@ -2094,17 +2198,20 @@
       <w:r>
         <w:t xml:space="preserve">The development can be built on a couple of methods. The most common ones are Waterfall and Agile. The Waterfall methodology starts off by determining the requirements and specification. </w:t>
       </w:r>
-      <w:bookmarkStart w:id="9" w:name="_GoBack"/>
-      <w:bookmarkEnd w:id="9"/>
+      <w:r>
+        <w:t xml:space="preserve">This methodology is commonly used when the developers have a clear vision of how the product is going to work, look like and they know exactly how to get the finished product. This is the reason why the more common methodology nowadays is Agile. Agile is a lot more adaptive and progressive. Agile methodology uses a method called Sprint, and usually lasts for a week to a month. During the Sprint the team members takes on a small set of tasks and generate reports based on what work was done on the project during the Sprint. </w:t>
+      </w:r>
     </w:p>
     <w:p>
       <w:pPr>
         <w:pStyle w:val="Heading2"/>
       </w:pPr>
       <w:bookmarkStart w:id="10" w:name="_Toc271874902"/>
+      <w:proofErr w:type="gramStart"/>
       <w:r>
         <w:t>3.II</w:t>
       </w:r>
+      <w:proofErr w:type="gramEnd"/>
       <w:r>
         <w:t xml:space="preserve"> The Team Product</w:t>
       </w:r>
@@ -2115,8 +2222,13 @@
       <w:pPr>
         <w:pStyle w:val="Heading3"/>
       </w:pPr>
-      <w:r>
-        <w:t>3.II.a The product specification</w:t>
+      <w:proofErr w:type="gramStart"/>
+      <w:r>
+        <w:t>3.II.a</w:t>
+      </w:r>
+      <w:proofErr w:type="gramEnd"/>
+      <w:r>
+        <w:t xml:space="preserve"> The product specification</w:t>
       </w:r>
       <w:bookmarkEnd w:id="11"/>
     </w:p>
@@ -2130,8 +2242,13 @@
         <w:pStyle w:val="Heading3"/>
       </w:pPr>
       <w:bookmarkStart w:id="12" w:name="_Toc271874904"/>
-      <w:r>
-        <w:t>3.II.b The product design</w:t>
+      <w:proofErr w:type="gramStart"/>
+      <w:r>
+        <w:t>3.II.b</w:t>
+      </w:r>
+      <w:proofErr w:type="gramEnd"/>
+      <w:r>
+        <w:t xml:space="preserve"> The product design</w:t>
       </w:r>
       <w:bookmarkEnd w:id="12"/>
     </w:p>
@@ -2151,23 +2268,35 @@
         <w:pStyle w:val="Heading3"/>
       </w:pPr>
       <w:bookmarkStart w:id="13" w:name="_Toc271874905"/>
-      <w:r>
-        <w:t>3.II.c The product implementation</w:t>
+      <w:proofErr w:type="gramStart"/>
+      <w:r>
+        <w:t>3.II.c</w:t>
+      </w:r>
+      <w:proofErr w:type="gramEnd"/>
+      <w:r>
+        <w:t xml:space="preserve"> The product implementation</w:t>
       </w:r>
       <w:bookmarkEnd w:id="13"/>
     </w:p>
     <w:p>
+      <w:proofErr w:type="spellStart"/>
       <w:r>
         <w:t>Laurynas</w:t>
       </w:r>
+      <w:proofErr w:type="spellEnd"/>
     </w:p>
     <w:p>
       <w:pPr>
         <w:pStyle w:val="Heading3"/>
       </w:pPr>
       <w:bookmarkStart w:id="14" w:name="_Toc271874906"/>
-      <w:r>
-        <w:t>3.II.d The product testing</w:t>
+      <w:proofErr w:type="gramStart"/>
+      <w:r>
+        <w:t>3.II.d</w:t>
+      </w:r>
+      <w:proofErr w:type="gramEnd"/>
+      <w:r>
+        <w:t xml:space="preserve"> The product testing</w:t>
       </w:r>
       <w:bookmarkEnd w:id="14"/>
     </w:p>
@@ -2190,8 +2319,13 @@
         <w:pStyle w:val="Heading2"/>
       </w:pPr>
       <w:bookmarkStart w:id="15" w:name="_Toc271874907"/>
-      <w:r>
-        <w:t>3.III Context</w:t>
+      <w:proofErr w:type="gramStart"/>
+      <w:r>
+        <w:t>3.III</w:t>
+      </w:r>
+      <w:proofErr w:type="gramEnd"/>
+      <w:r>
+        <w:t xml:space="preserve"> Context</w:t>
       </w:r>
       <w:bookmarkEnd w:id="15"/>
     </w:p>
@@ -2201,8 +2335,14 @@
         <w:pStyle w:val="Heading3"/>
       </w:pPr>
       <w:bookmarkStart w:id="16" w:name="_Toc271874908"/>
-      <w:r>
-        <w:t>3.III.a Legal matters</w:t>
+      <w:proofErr w:type="gramStart"/>
+      <w:r>
+        <w:lastRenderedPageBreak/>
+        <w:t>3.III.a</w:t>
+      </w:r>
+      <w:proofErr w:type="gramEnd"/>
+      <w:r>
+        <w:t xml:space="preserve"> Legal matters</w:t>
       </w:r>
       <w:bookmarkEnd w:id="16"/>
     </w:p>
@@ -2216,9 +2356,13 @@
         <w:pStyle w:val="Heading3"/>
       </w:pPr>
       <w:bookmarkStart w:id="17" w:name="_Toc271874909"/>
-      <w:r>
-        <w:lastRenderedPageBreak/>
-        <w:t>3.III.b Ethical matters</w:t>
+      <w:proofErr w:type="gramStart"/>
+      <w:r>
+        <w:t>3.III.b</w:t>
+      </w:r>
+      <w:proofErr w:type="gramEnd"/>
+      <w:r>
+        <w:t xml:space="preserve"> Ethical matters</w:t>
       </w:r>
       <w:bookmarkEnd w:id="17"/>
     </w:p>
@@ -2232,8 +2376,13 @@
         <w:pStyle w:val="Heading3"/>
       </w:pPr>
       <w:bookmarkStart w:id="18" w:name="_Toc271874910"/>
-      <w:r>
-        <w:t>3.III.c Health &amp; safety matters</w:t>
+      <w:proofErr w:type="gramStart"/>
+      <w:r>
+        <w:t>3.III.c</w:t>
+      </w:r>
+      <w:proofErr w:type="gramEnd"/>
+      <w:r>
+        <w:t xml:space="preserve"> Health &amp; safety matters</w:t>
       </w:r>
       <w:bookmarkEnd w:id="18"/>
     </w:p>
@@ -2263,8 +2412,13 @@
         <w:pStyle w:val="Heading2"/>
       </w:pPr>
       <w:bookmarkStart w:id="20" w:name="_Toc271874912"/>
-      <w:r>
-        <w:t>4.I An introduction to Project Management</w:t>
+      <w:proofErr w:type="gramStart"/>
+      <w:r>
+        <w:t>4.I</w:t>
+      </w:r>
+      <w:proofErr w:type="gramEnd"/>
+      <w:r>
+        <w:t xml:space="preserve"> An introduction to Project Management</w:t>
       </w:r>
       <w:bookmarkEnd w:id="20"/>
     </w:p>
@@ -2279,8 +2433,13 @@
         <w:pStyle w:val="Heading2"/>
       </w:pPr>
       <w:bookmarkStart w:id="21" w:name="_Toc271874913"/>
-      <w:r>
-        <w:t>4.II Project Management Report</w:t>
+      <w:proofErr w:type="gramStart"/>
+      <w:r>
+        <w:t>4.II</w:t>
+      </w:r>
+      <w:proofErr w:type="gramEnd"/>
+      <w:r>
+        <w:t xml:space="preserve"> Project Management Report</w:t>
       </w:r>
       <w:bookmarkEnd w:id="21"/>
     </w:p>
@@ -2295,9 +2454,11 @@
         <w:pStyle w:val="Heading3"/>
       </w:pPr>
       <w:bookmarkStart w:id="22" w:name="_Toc271874914"/>
+      <w:proofErr w:type="gramStart"/>
       <w:r>
         <w:t>4.II.a</w:t>
       </w:r>
+      <w:proofErr w:type="gramEnd"/>
       <w:r>
         <w:t xml:space="preserve"> A description of the Gantt chart</w:t>
       </w:r>
@@ -2320,9 +2481,11 @@
         <w:pStyle w:val="Heading3"/>
       </w:pPr>
       <w:bookmarkStart w:id="23" w:name="_Toc271874915"/>
+      <w:proofErr w:type="gramStart"/>
       <w:r>
         <w:t>4.II.b</w:t>
       </w:r>
+      <w:proofErr w:type="gramEnd"/>
       <w:r>
         <w:t xml:space="preserve"> An evaluation of the project management</w:t>
       </w:r>
@@ -2402,8 +2565,13 @@
         </w:sectPr>
       </w:pPr>
       <w:r>
-        <w:t>Sean &amp; Laurynas</w:t>
-      </w:r>
+        <w:t xml:space="preserve">Sean &amp; </w:t>
+      </w:r>
+      <w:proofErr w:type="spellStart"/>
+      <w:r>
+        <w:t>Laurynas</w:t>
+      </w:r>
+      <w:proofErr w:type="spellEnd"/>
     </w:p>
     <w:p>
       <w:pPr>
@@ -3360,8 +3528,19 @@
                 <w:sz w:val="16"/>
                 <w:szCs w:val="16"/>
               </w:rPr>
-              <w:t>Sean Traynor</w:t>
-            </w:r>
+              <w:t xml:space="preserve">Sean </w:t>
+            </w:r>
+            <w:proofErr w:type="spellStart"/>
+            <w:r>
+              <w:rPr>
+                <w:rFonts w:ascii="Cambria" w:eastAsia="Times New Roman" w:hAnsi="Cambria" w:cs="Times New Roman"/>
+                <w:color w:val="000000"/>
+                <w:sz w:val="16"/>
+                <w:szCs w:val="16"/>
+              </w:rPr>
+              <w:t>Traynor</w:t>
+            </w:r>
+            <w:proofErr w:type="spellEnd"/>
           </w:p>
         </w:tc>
         <w:tc>
@@ -3808,8 +3987,19 @@
                 <w:sz w:val="16"/>
                 <w:szCs w:val="16"/>
               </w:rPr>
-              <w:t>Dale Carr</w:t>
-            </w:r>
+              <w:t xml:space="preserve">Dale </w:t>
+            </w:r>
+            <w:proofErr w:type="spellStart"/>
+            <w:r>
+              <w:rPr>
+                <w:rFonts w:ascii="Cambria" w:eastAsia="Times New Roman" w:hAnsi="Cambria" w:cs="Times New Roman"/>
+                <w:color w:val="000000"/>
+                <w:sz w:val="16"/>
+                <w:szCs w:val="16"/>
+              </w:rPr>
+              <w:t>Carr</w:t>
+            </w:r>
+            <w:proofErr w:type="spellEnd"/>
           </w:p>
         </w:tc>
         <w:tc>
@@ -4249,15 +4439,37 @@
               </w:rPr>
               <w:t> </w:t>
             </w:r>
-            <w:r>
-              <w:rPr>
-                <w:rFonts w:ascii="Cambria" w:eastAsia="Times New Roman" w:hAnsi="Cambria" w:cs="Times New Roman"/>
-                <w:color w:val="000000"/>
-                <w:sz w:val="16"/>
-                <w:szCs w:val="16"/>
-              </w:rPr>
-              <w:t>Laurynas Pupsta</w:t>
-            </w:r>
+            <w:proofErr w:type="spellStart"/>
+            <w:r>
+              <w:rPr>
+                <w:rFonts w:ascii="Cambria" w:eastAsia="Times New Roman" w:hAnsi="Cambria" w:cs="Times New Roman"/>
+                <w:color w:val="000000"/>
+                <w:sz w:val="16"/>
+                <w:szCs w:val="16"/>
+              </w:rPr>
+              <w:t>Laurynas</w:t>
+            </w:r>
+            <w:proofErr w:type="spellEnd"/>
+            <w:r>
+              <w:rPr>
+                <w:rFonts w:ascii="Cambria" w:eastAsia="Times New Roman" w:hAnsi="Cambria" w:cs="Times New Roman"/>
+                <w:color w:val="000000"/>
+                <w:sz w:val="16"/>
+                <w:szCs w:val="16"/>
+              </w:rPr>
+              <w:t xml:space="preserve"> </w:t>
+            </w:r>
+            <w:proofErr w:type="spellStart"/>
+            <w:r>
+              <w:rPr>
+                <w:rFonts w:ascii="Cambria" w:eastAsia="Times New Roman" w:hAnsi="Cambria" w:cs="Times New Roman"/>
+                <w:color w:val="000000"/>
+                <w:sz w:val="16"/>
+                <w:szCs w:val="16"/>
+              </w:rPr>
+              <w:t>Pupsta</w:t>
+            </w:r>
+            <w:proofErr w:type="spellEnd"/>
           </w:p>
         </w:tc>
         <w:tc>
@@ -5145,15 +5357,37 @@
               </w:rPr>
               <w:t> </w:t>
             </w:r>
-            <w:r>
-              <w:rPr>
-                <w:rFonts w:ascii="Cambria" w:eastAsia="Times New Roman" w:hAnsi="Cambria" w:cs="Times New Roman"/>
-                <w:color w:val="000000"/>
-                <w:sz w:val="16"/>
-                <w:szCs w:val="16"/>
-              </w:rPr>
-              <w:t>Valentinas Vaiceliunas</w:t>
-            </w:r>
+            <w:proofErr w:type="spellStart"/>
+            <w:r>
+              <w:rPr>
+                <w:rFonts w:ascii="Cambria" w:eastAsia="Times New Roman" w:hAnsi="Cambria" w:cs="Times New Roman"/>
+                <w:color w:val="000000"/>
+                <w:sz w:val="16"/>
+                <w:szCs w:val="16"/>
+              </w:rPr>
+              <w:t>Valentinas</w:t>
+            </w:r>
+            <w:proofErr w:type="spellEnd"/>
+            <w:r>
+              <w:rPr>
+                <w:rFonts w:ascii="Cambria" w:eastAsia="Times New Roman" w:hAnsi="Cambria" w:cs="Times New Roman"/>
+                <w:color w:val="000000"/>
+                <w:sz w:val="16"/>
+                <w:szCs w:val="16"/>
+              </w:rPr>
+              <w:t xml:space="preserve"> </w:t>
+            </w:r>
+            <w:proofErr w:type="spellStart"/>
+            <w:r>
+              <w:rPr>
+                <w:rFonts w:ascii="Cambria" w:eastAsia="Times New Roman" w:hAnsi="Cambria" w:cs="Times New Roman"/>
+                <w:color w:val="000000"/>
+                <w:sz w:val="16"/>
+                <w:szCs w:val="16"/>
+              </w:rPr>
+              <w:t>Vaiceliunas</w:t>
+            </w:r>
+            <w:proofErr w:type="spellEnd"/>
           </w:p>
         </w:tc>
         <w:tc>

</xml_diff>

<commit_message>
Finished draft of chapter 2.I, started chapter 3.II.b
</commit_message>
<xml_diff>
--- a/CE101 Team Report Team T.docx
+++ b/CE101 Team Report Team T.docx
@@ -88,9 +88,27 @@
           <w:sz w:val="28"/>
           <w:szCs w:val="28"/>
         </w:rPr>
-        <w:t xml:space="preserve"> Sean </w:t>
-      </w:r>
-      <w:proofErr w:type="spellStart"/>
+        <w:t xml:space="preserve"> Sean Traynor</w:t>
+      </w:r>
+    </w:p>
+    <w:p>
+      <w:pPr>
+        <w:rPr>
+          <w:rFonts w:asciiTheme="majorHAnsi" w:hAnsiTheme="majorHAnsi" w:cs="Times New Roman"/>
+          <w:b/>
+          <w:sz w:val="28"/>
+          <w:szCs w:val="28"/>
+        </w:rPr>
+      </w:pPr>
+      <w:r>
+        <w:rPr>
+          <w:rFonts w:asciiTheme="majorHAnsi" w:hAnsiTheme="majorHAnsi" w:cs="Times New Roman"/>
+          <w:b/>
+          <w:sz w:val="28"/>
+          <w:szCs w:val="28"/>
+        </w:rPr>
+        <w:t xml:space="preserve">Project Manager: </w:t>
+      </w:r>
       <w:r>
         <w:rPr>
           <w:rFonts w:asciiTheme="majorHAnsi" w:hAnsiTheme="majorHAnsi" w:cs="Times New Roman"/>
@@ -98,19 +116,27 @@
           <w:sz w:val="28"/>
           <w:szCs w:val="28"/>
         </w:rPr>
-        <w:t>Traynor</w:t>
-      </w:r>
-      <w:proofErr w:type="spellEnd"/>
-    </w:p>
-    <w:p>
-      <w:pPr>
+        <w:t>Dale Carr</w:t>
+      </w:r>
+    </w:p>
+    <w:p>
+      <w:pPr>
+        <w:rPr>
+          <w:rFonts w:asciiTheme="majorHAnsi" w:hAnsiTheme="majorHAnsi" w:cs="Times New Roman"/>
+          <w:i/>
+          <w:sz w:val="28"/>
+          <w:szCs w:val="28"/>
+        </w:rPr>
+      </w:pPr>
+      <w:r>
         <w:rPr>
           <w:rFonts w:asciiTheme="majorHAnsi" w:hAnsiTheme="majorHAnsi" w:cs="Times New Roman"/>
           <w:b/>
           <w:sz w:val="28"/>
           <w:szCs w:val="28"/>
         </w:rPr>
-      </w:pPr>
+        <w:t xml:space="preserve">Team </w:t>
+      </w:r>
       <w:r>
         <w:rPr>
           <w:rFonts w:asciiTheme="majorHAnsi" w:hAnsiTheme="majorHAnsi" w:cs="Times New Roman"/>
@@ -118,7 +144,16 @@
           <w:sz w:val="28"/>
           <w:szCs w:val="28"/>
         </w:rPr>
-        <w:t xml:space="preserve">Project Manager: </w:t>
+        <w:t>Specialists:</w:t>
+      </w:r>
+      <w:r>
+        <w:rPr>
+          <w:rFonts w:asciiTheme="majorHAnsi" w:hAnsiTheme="majorHAnsi" w:cs="Times New Roman"/>
+          <w:b/>
+          <w:sz w:val="28"/>
+          <w:szCs w:val="28"/>
+        </w:rPr>
+        <w:t xml:space="preserve"> </w:t>
       </w:r>
       <w:r>
         <w:rPr>
@@ -127,9 +162,8 @@
           <w:sz w:val="28"/>
           <w:szCs w:val="28"/>
         </w:rPr>
-        <w:t xml:space="preserve">Dale </w:t>
-      </w:r>
-      <w:proofErr w:type="spellStart"/>
+        <w:t xml:space="preserve">Laurynas Pupsta, Charlie Hammond, Valentinas </w:t>
+      </w:r>
       <w:r>
         <w:rPr>
           <w:rFonts w:asciiTheme="majorHAnsi" w:hAnsiTheme="majorHAnsi" w:cs="Times New Roman"/>
@@ -137,117 +171,8 @@
           <w:sz w:val="28"/>
           <w:szCs w:val="28"/>
         </w:rPr>
-        <w:t>Carr</w:t>
-      </w:r>
-      <w:proofErr w:type="spellEnd"/>
-    </w:p>
-    <w:p>
-      <w:pPr>
-        <w:rPr>
-          <w:rFonts w:asciiTheme="majorHAnsi" w:hAnsiTheme="majorHAnsi" w:cs="Times New Roman"/>
-          <w:i/>
-          <w:sz w:val="28"/>
-          <w:szCs w:val="28"/>
-        </w:rPr>
-      </w:pPr>
-      <w:r>
-        <w:rPr>
-          <w:rFonts w:asciiTheme="majorHAnsi" w:hAnsiTheme="majorHAnsi" w:cs="Times New Roman"/>
-          <w:b/>
-          <w:sz w:val="28"/>
-          <w:szCs w:val="28"/>
-        </w:rPr>
-        <w:t xml:space="preserve">Team </w:t>
-      </w:r>
-      <w:r>
-        <w:rPr>
-          <w:rFonts w:asciiTheme="majorHAnsi" w:hAnsiTheme="majorHAnsi" w:cs="Times New Roman"/>
-          <w:b/>
-          <w:sz w:val="28"/>
-          <w:szCs w:val="28"/>
-        </w:rPr>
-        <w:t>Specialists:</w:t>
-      </w:r>
-      <w:r>
-        <w:rPr>
-          <w:rFonts w:asciiTheme="majorHAnsi" w:hAnsiTheme="majorHAnsi" w:cs="Times New Roman"/>
-          <w:b/>
-          <w:sz w:val="28"/>
-          <w:szCs w:val="28"/>
-        </w:rPr>
-        <w:t xml:space="preserve"> </w:t>
-      </w:r>
-      <w:proofErr w:type="spellStart"/>
-      <w:r>
-        <w:rPr>
-          <w:rFonts w:asciiTheme="majorHAnsi" w:hAnsiTheme="majorHAnsi" w:cs="Times New Roman"/>
-          <w:i/>
-          <w:sz w:val="28"/>
-          <w:szCs w:val="28"/>
-        </w:rPr>
-        <w:t>Laurynas</w:t>
-      </w:r>
-      <w:proofErr w:type="spellEnd"/>
-      <w:r>
-        <w:rPr>
-          <w:rFonts w:asciiTheme="majorHAnsi" w:hAnsiTheme="majorHAnsi" w:cs="Times New Roman"/>
-          <w:i/>
-          <w:sz w:val="28"/>
-          <w:szCs w:val="28"/>
-        </w:rPr>
-        <w:t xml:space="preserve"> </w:t>
-      </w:r>
-      <w:proofErr w:type="spellStart"/>
-      <w:r>
-        <w:rPr>
-          <w:rFonts w:asciiTheme="majorHAnsi" w:hAnsiTheme="majorHAnsi" w:cs="Times New Roman"/>
-          <w:i/>
-          <w:sz w:val="28"/>
-          <w:szCs w:val="28"/>
-        </w:rPr>
-        <w:t>Pupsta</w:t>
-      </w:r>
-      <w:proofErr w:type="spellEnd"/>
-      <w:r>
-        <w:rPr>
-          <w:rFonts w:asciiTheme="majorHAnsi" w:hAnsiTheme="majorHAnsi" w:cs="Times New Roman"/>
-          <w:i/>
-          <w:sz w:val="28"/>
-          <w:szCs w:val="28"/>
-        </w:rPr>
-        <w:t xml:space="preserve">, Charlie Hammond, </w:t>
-      </w:r>
-      <w:proofErr w:type="spellStart"/>
-      <w:r>
-        <w:rPr>
-          <w:rFonts w:asciiTheme="majorHAnsi" w:hAnsiTheme="majorHAnsi" w:cs="Times New Roman"/>
-          <w:i/>
-          <w:sz w:val="28"/>
-          <w:szCs w:val="28"/>
-        </w:rPr>
-        <w:t>Valentinas</w:t>
-      </w:r>
-      <w:proofErr w:type="spellEnd"/>
-      <w:r>
-        <w:rPr>
-          <w:rFonts w:asciiTheme="majorHAnsi" w:hAnsiTheme="majorHAnsi" w:cs="Times New Roman"/>
-          <w:i/>
-          <w:sz w:val="28"/>
-          <w:szCs w:val="28"/>
-        </w:rPr>
-        <w:t xml:space="preserve"> </w:t>
-      </w:r>
-      <w:proofErr w:type="spellStart"/>
-      <w:r>
-        <w:rPr>
-          <w:rFonts w:asciiTheme="majorHAnsi" w:hAnsiTheme="majorHAnsi" w:cs="Times New Roman"/>
-          <w:i/>
-          <w:sz w:val="28"/>
-          <w:szCs w:val="28"/>
-        </w:rPr>
         <w:t>Vaiceliunas</w:t>
       </w:r>
-      <w:proofErr w:type="spellEnd"/>
       <w:r>
         <w:br w:type="page"/>
       </w:r>
@@ -2026,11 +1951,9 @@
         <w:pStyle w:val="Heading2"/>
       </w:pPr>
       <w:bookmarkStart w:id="2" w:name="_Toc271874896"/>
-      <w:proofErr w:type="gramStart"/>
       <w:r>
         <w:t>2.I</w:t>
       </w:r>
-      <w:proofErr w:type="gramEnd"/>
       <w:r>
         <w:t xml:space="preserve"> An introduction to Team W</w:t>
       </w:r>
@@ -2043,90 +1966,82 @@
       <w:r>
         <w:t xml:space="preserve">Working in teams is a rather difficult </w:t>
       </w:r>
-      <w:proofErr w:type="gramStart"/>
-      <w:r>
-        <w:t>process,</w:t>
-      </w:r>
-      <w:proofErr w:type="gramEnd"/>
-      <w:r>
-        <w:t xml:space="preserve"> it requires good communication between several team members, full understanding of tasks that are set and the activities that are expected from each team member.</w:t>
-      </w:r>
-      <w:bookmarkStart w:id="3" w:name="_GoBack"/>
+      <w:r>
+        <w:t>process;</w:t>
+      </w:r>
+      <w:r>
+        <w:t xml:space="preserve"> it requires good communication between several team members, full understanding of tasks that are set and the activities that are expected from each team member. </w:t>
+      </w:r>
+      <w:r>
+        <w:t xml:space="preserve">Team working requires that everyone attends to the meetings, and if someone were to not meet up; that they make the effort to get up to date on current tasks on their own time. </w:t>
+      </w:r>
+    </w:p>
+    <w:p>
+      <w:r>
+        <w:t xml:space="preserve">Working in team can be a lot more efficient than working on your own. There are more minds working on the same project, all with different opinions on what should be done and how the product will achieve optimal </w:t>
+      </w:r>
+      <w:r>
+        <w:t xml:space="preserve">proficiency. This can lead to the combination of the best pieces of each mind, that will result in a much better product than what a single person could achieve. </w:t>
+      </w:r>
+    </w:p>
+    <w:p>
+      <w:pPr>
+        <w:pStyle w:val="Heading2"/>
+      </w:pPr>
+      <w:bookmarkStart w:id="3" w:name="_Toc271874897"/>
+      <w:r>
+        <w:t>2.II</w:t>
+      </w:r>
+      <w:r>
+        <w:t xml:space="preserve"> Team Activity Report</w:t>
+      </w:r>
       <w:bookmarkEnd w:id="3"/>
-      <w:r>
-        <w:t xml:space="preserve"> </w:t>
-      </w:r>
-    </w:p>
-    <w:p>
-      <w:pPr>
-        <w:pStyle w:val="Heading2"/>
-      </w:pPr>
-      <w:bookmarkStart w:id="4" w:name="_Toc271874897"/>
-      <w:proofErr w:type="gramStart"/>
-      <w:r>
-        <w:t>2.II</w:t>
-      </w:r>
-      <w:proofErr w:type="gramEnd"/>
-      <w:r>
-        <w:t xml:space="preserve"> Team Activity Report</w:t>
+    </w:p>
+    <w:p>
+      <w:pPr>
+        <w:pStyle w:val="Heading3"/>
+      </w:pPr>
+      <w:bookmarkStart w:id="4" w:name="_Toc271874898"/>
+      <w:r>
+        <w:t>2.II.a The team effort summary table</w:t>
       </w:r>
       <w:bookmarkEnd w:id="4"/>
     </w:p>
     <w:p>
+      <w:r>
+        <w:t>Sean</w:t>
+      </w:r>
+      <w:r>
+        <w:br/>
+      </w:r>
+      <w:r>
+        <w:t>Ref Appendix B</w:t>
+      </w:r>
+      <w:r>
+        <w:t xml:space="preserve"> and write comments/notes on the table.</w:t>
+      </w:r>
+    </w:p>
+    <w:p>
+      <w:pPr>
+        <w:jc w:val="center"/>
+      </w:pPr>
+      <w:bookmarkStart w:id="5" w:name="RANGE!A3:L10"/>
+      <w:bookmarkEnd w:id="5"/>
+    </w:p>
+    <w:p>
       <w:pPr>
         <w:pStyle w:val="Heading3"/>
       </w:pPr>
-      <w:bookmarkStart w:id="5" w:name="_Toc271874898"/>
-      <w:proofErr w:type="gramStart"/>
-      <w:r>
-        <w:t>2.II.a</w:t>
-      </w:r>
-      <w:proofErr w:type="gramEnd"/>
-      <w:r>
-        <w:t xml:space="preserve"> The team effort summary table</w:t>
-      </w:r>
-      <w:bookmarkEnd w:id="5"/>
+      <w:bookmarkStart w:id="6" w:name="_Toc271874899"/>
+      <w:r>
+        <w:t>2.II.b Detailed report of each team members contribution to the project</w:t>
+      </w:r>
+      <w:bookmarkEnd w:id="6"/>
     </w:p>
     <w:p>
       <w:r>
         <w:t>Sean</w:t>
       </w:r>
-      <w:r>
-        <w:br/>
-      </w:r>
-      <w:r>
-        <w:t>Ref Appendix B</w:t>
-      </w:r>
-      <w:r>
-        <w:t xml:space="preserve"> and write comments/notes on the table.</w:t>
-      </w:r>
-    </w:p>
-    <w:p>
-      <w:pPr>
-        <w:jc w:val="center"/>
-      </w:pPr>
-      <w:bookmarkStart w:id="6" w:name="RANGE!A3:L10"/>
-      <w:bookmarkEnd w:id="6"/>
-    </w:p>
-    <w:p>
-      <w:pPr>
-        <w:pStyle w:val="Heading3"/>
-      </w:pPr>
-      <w:bookmarkStart w:id="7" w:name="_Toc271874899"/>
-      <w:proofErr w:type="gramStart"/>
-      <w:r>
-        <w:t>2.II.b</w:t>
-      </w:r>
-      <w:proofErr w:type="gramEnd"/>
-      <w:r>
-        <w:t xml:space="preserve"> Detailed report of each team members contribution to the project</w:t>
-      </w:r>
-      <w:bookmarkEnd w:id="7"/>
-    </w:p>
-    <w:p>
-      <w:r>
-        <w:t>Sean</w:t>
-      </w:r>
     </w:p>
     <w:p>
       <w:r>
@@ -2137,7 +2052,7 @@
       <w:pPr>
         <w:pStyle w:val="Heading1"/>
       </w:pPr>
-      <w:bookmarkStart w:id="8" w:name="_Toc271874900"/>
+      <w:bookmarkStart w:id="7" w:name="_Toc271874900"/>
       <w:r>
         <w:lastRenderedPageBreak/>
         <w:t>Chapter 3</w:t>
@@ -2148,241 +2063,191 @@
       <w:r>
         <w:t>words)</w:t>
       </w:r>
+      <w:bookmarkEnd w:id="7"/>
+    </w:p>
+    <w:p/>
+    <w:p>
+      <w:pPr>
+        <w:pStyle w:val="Heading2"/>
+      </w:pPr>
+      <w:bookmarkStart w:id="8" w:name="_Toc271874901"/>
+      <w:r>
+        <w:t>3.I</w:t>
+      </w:r>
+      <w:r>
+        <w:t xml:space="preserve"> An introduction to Product Development</w:t>
+      </w:r>
       <w:bookmarkEnd w:id="8"/>
     </w:p>
+    <w:p>
+      <w:r>
+        <w:t xml:space="preserve">What exactly is product development? </w:t>
+      </w:r>
+      <w:r>
+        <w:t>As the name suggests, product development is the development of a product and all the processes involved in doing so. There is no correct way of developing a product, as long as the result is a fully functional product.</w:t>
+      </w:r>
+      <w:r>
+        <w:t xml:space="preserve"> Product development is a rather extensive process and is quite difficult, especially if the product is being developed by several people.</w:t>
+      </w:r>
+    </w:p>
+    <w:p>
+      <w:r>
+        <w:t xml:space="preserve">Developing a product usually includes a group of people with a vision for a product, such as a piece of software or </w:t>
+      </w:r>
+      <w:r>
+        <w:t xml:space="preserve">technology. </w:t>
+      </w:r>
+      <w:r>
+        <w:t xml:space="preserve">It often requires the modification of an already existing product, if this is the case the modification should end up with an improved version of the product, or an alternative version of the product. In our case we are modifying already existing software to best suit our needs. The software we are developing </w:t>
+      </w:r>
+      <w:r>
+        <w:t xml:space="preserve">is a </w:t>
+      </w:r>
+      <w:r>
+        <w:t xml:space="preserve">price comparison software, but it specialises in computers, specifically for the UK. </w:t>
+      </w:r>
+    </w:p>
+    <w:p>
+      <w:r>
+        <w:t xml:space="preserve">The development can be built on a couple of methods. The most common ones are Waterfall and Agile. The Waterfall methodology starts off by determining the requirements and specification. </w:t>
+      </w:r>
+      <w:r>
+        <w:t xml:space="preserve">This methodology is commonly used when the developers have a clear vision of how the product is going to work, look like and they know exactly how to get the finished product. This is the reason why the more common methodology nowadays is Agile. Agile is a lot more adaptive and progressive. Agile methodology uses a method called Sprint, and usually lasts for a week to a month. During the Sprint the team members takes on a small set of tasks and generate reports based on what work was done on the project during the Sprint. </w:t>
+      </w:r>
+    </w:p>
+    <w:p>
+      <w:pPr>
+        <w:pStyle w:val="Heading2"/>
+      </w:pPr>
+      <w:bookmarkStart w:id="9" w:name="_Toc271874902"/>
+      <w:r>
+        <w:t>3.II</w:t>
+      </w:r>
+      <w:r>
+        <w:t xml:space="preserve"> The Team Product</w:t>
+      </w:r>
+      <w:bookmarkStart w:id="10" w:name="_Toc271874903"/>
+      <w:bookmarkEnd w:id="9"/>
+    </w:p>
+    <w:p>
+      <w:pPr>
+        <w:pStyle w:val="Heading3"/>
+      </w:pPr>
+      <w:r>
+        <w:t>3.II.a The product specification</w:t>
+      </w:r>
+      <w:bookmarkEnd w:id="10"/>
+    </w:p>
+    <w:p>
+      <w:r>
+        <w:t>Dale</w:t>
+      </w:r>
+    </w:p>
+    <w:p>
+      <w:pPr>
+        <w:pStyle w:val="Heading3"/>
+      </w:pPr>
+      <w:bookmarkStart w:id="11" w:name="_Toc271874904"/>
+      <w:r>
+        <w:t>3.II.b The product design</w:t>
+      </w:r>
+      <w:bookmarkEnd w:id="11"/>
+    </w:p>
+    <w:p>
+      <w:r>
+        <w:t xml:space="preserve">The design of the product is set to be as simple, and easy as possible. The reason for this is because we want users to feel at ease with the software at first glance. All of the elements on the GUI are optional, as long as at least one of the fields is filled in. The thought behind this idea is that users might only want to search for a specific price range, or users might only want to search for a specific brand regardless of price. </w:t>
+      </w:r>
+      <w:bookmarkStart w:id="12" w:name="_GoBack"/>
+      <w:bookmarkEnd w:id="12"/>
+    </w:p>
+    <w:p>
+      <w:pPr>
+        <w:pStyle w:val="Heading3"/>
+      </w:pPr>
+      <w:bookmarkStart w:id="13" w:name="_Toc271874905"/>
+      <w:r>
+        <w:t>3.II.c The product implementation</w:t>
+      </w:r>
+      <w:bookmarkEnd w:id="13"/>
+    </w:p>
+    <w:p>
+      <w:r>
+        <w:t>Laurynas</w:t>
+      </w:r>
+    </w:p>
+    <w:p>
+      <w:pPr>
+        <w:pStyle w:val="Heading3"/>
+      </w:pPr>
+      <w:bookmarkStart w:id="14" w:name="_Toc271874906"/>
+      <w:r>
+        <w:lastRenderedPageBreak/>
+        <w:t>3.II.d The product testing</w:t>
+      </w:r>
+      <w:bookmarkEnd w:id="14"/>
+    </w:p>
+    <w:p>
+      <w:r>
+        <w:t>Sean</w:t>
+      </w:r>
+      <w:r>
+        <w:t xml:space="preserve"> (</w:t>
+      </w:r>
+      <w:r>
+        <w:t>A</w:t>
+      </w:r>
+      <w:r>
+        <w:t>d-hoc)</w:t>
+      </w:r>
+    </w:p>
+    <w:p>
+      <w:pPr>
+        <w:pStyle w:val="Heading2"/>
+      </w:pPr>
+      <w:bookmarkStart w:id="15" w:name="_Toc271874907"/>
+      <w:r>
+        <w:t>3.III Context</w:t>
+      </w:r>
+      <w:bookmarkEnd w:id="15"/>
+    </w:p>
     <w:p/>
     <w:p>
       <w:pPr>
-        <w:pStyle w:val="Heading2"/>
-      </w:pPr>
-      <w:bookmarkStart w:id="9" w:name="_Toc271874901"/>
-      <w:proofErr w:type="gramStart"/>
-      <w:r>
-        <w:t>3.I</w:t>
-      </w:r>
-      <w:proofErr w:type="gramEnd"/>
-      <w:r>
-        <w:t xml:space="preserve"> An introduction to Product Development</w:t>
-      </w:r>
-      <w:bookmarkEnd w:id="9"/>
-    </w:p>
-    <w:p>
-      <w:r>
-        <w:t xml:space="preserve">What exactly is product development? </w:t>
-      </w:r>
-      <w:r>
-        <w:t>As the name suggests, product development is the development of a product and all the processes involved in doing so. There is no correct way of developing a product, as long as the result is a fully functional product.</w:t>
-      </w:r>
-      <w:r>
-        <w:t xml:space="preserve"> Product development is a rather extensive process and is quite difficult, especially if the product is being developed by several people.</w:t>
-      </w:r>
-    </w:p>
-    <w:p>
-      <w:r>
-        <w:t xml:space="preserve">Developing a product usually includes a group of people with a vision for a product, such as a piece of software or </w:t>
-      </w:r>
-      <w:r>
-        <w:t xml:space="preserve">technology. </w:t>
-      </w:r>
-      <w:r>
-        <w:t xml:space="preserve">It often requires the modification of an already existing product, if this is the case the modification should end up with an improved version of the product, or an alternative version of the product. In our case we are modifying already existing software to best suit our needs. The software we are developing </w:t>
-      </w:r>
-      <w:r>
-        <w:t xml:space="preserve">is a </w:t>
-      </w:r>
-      <w:r>
-        <w:t xml:space="preserve">price comparison software, but it specialises in computers, specifically for the UK. </w:t>
-      </w:r>
-    </w:p>
-    <w:p>
-      <w:r>
-        <w:t xml:space="preserve">The development can be built on a couple of methods. The most common ones are Waterfall and Agile. The Waterfall methodology starts off by determining the requirements and specification. </w:t>
-      </w:r>
-      <w:r>
-        <w:t xml:space="preserve">This methodology is commonly used when the developers have a clear vision of how the product is going to work, look like and they know exactly how to get the finished product. This is the reason why the more common methodology nowadays is Agile. Agile is a lot more adaptive and progressive. Agile methodology uses a method called Sprint, and usually lasts for a week to a month. During the Sprint the team members takes on a small set of tasks and generate reports based on what work was done on the project during the Sprint. </w:t>
-      </w:r>
-    </w:p>
-    <w:p>
-      <w:pPr>
-        <w:pStyle w:val="Heading2"/>
-      </w:pPr>
-      <w:bookmarkStart w:id="10" w:name="_Toc271874902"/>
-      <w:proofErr w:type="gramStart"/>
-      <w:r>
-        <w:t>3.II</w:t>
-      </w:r>
-      <w:proofErr w:type="gramEnd"/>
-      <w:r>
-        <w:t xml:space="preserve"> The Team Product</w:t>
-      </w:r>
-      <w:bookmarkStart w:id="11" w:name="_Toc271874903"/>
-      <w:bookmarkEnd w:id="10"/>
-    </w:p>
-    <w:p>
-      <w:pPr>
         <w:pStyle w:val="Heading3"/>
       </w:pPr>
-      <w:proofErr w:type="gramStart"/>
-      <w:r>
-        <w:t>3.II.a</w:t>
-      </w:r>
-      <w:proofErr w:type="gramEnd"/>
-      <w:r>
-        <w:t xml:space="preserve"> The product specification</w:t>
-      </w:r>
-      <w:bookmarkEnd w:id="11"/>
-    </w:p>
-    <w:p>
-      <w:r>
-        <w:t>Dale</w:t>
+      <w:bookmarkStart w:id="16" w:name="_Toc271874908"/>
+      <w:r>
+        <w:t>3.III.a Legal matters</w:t>
+      </w:r>
+      <w:bookmarkEnd w:id="16"/>
+    </w:p>
+    <w:p>
+      <w:r>
+        <w:t>Valentine</w:t>
       </w:r>
     </w:p>
     <w:p>
       <w:pPr>
         <w:pStyle w:val="Heading3"/>
       </w:pPr>
-      <w:bookmarkStart w:id="12" w:name="_Toc271874904"/>
-      <w:proofErr w:type="gramStart"/>
-      <w:r>
-        <w:t>3.II.b</w:t>
-      </w:r>
-      <w:proofErr w:type="gramEnd"/>
-      <w:r>
-        <w:t xml:space="preserve"> The product design</w:t>
-      </w:r>
-      <w:bookmarkEnd w:id="12"/>
-    </w:p>
-    <w:p>
-      <w:r>
-        <w:t>Charlie</w:t>
-      </w:r>
-      <w:r>
-        <w:t xml:space="preserve"> </w:t>
-      </w:r>
-      <w:r>
-        <w:t>&amp; Sean</w:t>
+      <w:bookmarkStart w:id="17" w:name="_Toc271874909"/>
+      <w:r>
+        <w:t>3.III.b Ethical matters</w:t>
+      </w:r>
+      <w:bookmarkEnd w:id="17"/>
+    </w:p>
+    <w:p>
+      <w:r>
+        <w:t>Valentine</w:t>
       </w:r>
     </w:p>
     <w:p>
       <w:pPr>
         <w:pStyle w:val="Heading3"/>
       </w:pPr>
-      <w:bookmarkStart w:id="13" w:name="_Toc271874905"/>
-      <w:proofErr w:type="gramStart"/>
-      <w:r>
-        <w:t>3.II.c</w:t>
-      </w:r>
-      <w:proofErr w:type="gramEnd"/>
-      <w:r>
-        <w:t xml:space="preserve"> The product implementation</w:t>
-      </w:r>
-      <w:bookmarkEnd w:id="13"/>
-    </w:p>
-    <w:p>
-      <w:proofErr w:type="spellStart"/>
-      <w:r>
-        <w:t>Laurynas</w:t>
-      </w:r>
-      <w:proofErr w:type="spellEnd"/>
-    </w:p>
-    <w:p>
-      <w:pPr>
-        <w:pStyle w:val="Heading3"/>
-      </w:pPr>
-      <w:bookmarkStart w:id="14" w:name="_Toc271874906"/>
-      <w:proofErr w:type="gramStart"/>
-      <w:r>
-        <w:t>3.II.d</w:t>
-      </w:r>
-      <w:proofErr w:type="gramEnd"/>
-      <w:r>
-        <w:t xml:space="preserve"> The product testing</w:t>
-      </w:r>
-      <w:bookmarkEnd w:id="14"/>
-    </w:p>
-    <w:p>
-      <w:r>
-        <w:t>Sean</w:t>
-      </w:r>
-      <w:r>
-        <w:t xml:space="preserve"> (</w:t>
-      </w:r>
-      <w:r>
-        <w:t>A</w:t>
-      </w:r>
-      <w:r>
-        <w:t>d-hoc)</w:t>
-      </w:r>
-    </w:p>
-    <w:p>
-      <w:pPr>
-        <w:pStyle w:val="Heading2"/>
-      </w:pPr>
-      <w:bookmarkStart w:id="15" w:name="_Toc271874907"/>
-      <w:proofErr w:type="gramStart"/>
-      <w:r>
-        <w:t>3.III</w:t>
-      </w:r>
-      <w:proofErr w:type="gramEnd"/>
-      <w:r>
-        <w:t xml:space="preserve"> Context</w:t>
-      </w:r>
-      <w:bookmarkEnd w:id="15"/>
-    </w:p>
-    <w:p/>
-    <w:p>
-      <w:pPr>
-        <w:pStyle w:val="Heading3"/>
-      </w:pPr>
-      <w:bookmarkStart w:id="16" w:name="_Toc271874908"/>
-      <w:proofErr w:type="gramStart"/>
-      <w:r>
-        <w:lastRenderedPageBreak/>
-        <w:t>3.III.a</w:t>
-      </w:r>
-      <w:proofErr w:type="gramEnd"/>
-      <w:r>
-        <w:t xml:space="preserve"> Legal matters</w:t>
-      </w:r>
-      <w:bookmarkEnd w:id="16"/>
-    </w:p>
-    <w:p>
-      <w:r>
-        <w:t>Valentine</w:t>
-      </w:r>
-    </w:p>
-    <w:p>
-      <w:pPr>
-        <w:pStyle w:val="Heading3"/>
-      </w:pPr>
-      <w:bookmarkStart w:id="17" w:name="_Toc271874909"/>
-      <w:proofErr w:type="gramStart"/>
-      <w:r>
-        <w:t>3.III.b</w:t>
-      </w:r>
-      <w:proofErr w:type="gramEnd"/>
-      <w:r>
-        <w:t xml:space="preserve"> Ethical matters</w:t>
-      </w:r>
-      <w:bookmarkEnd w:id="17"/>
-    </w:p>
-    <w:p>
-      <w:r>
-        <w:t>Valentine</w:t>
-      </w:r>
-    </w:p>
-    <w:p>
-      <w:pPr>
-        <w:pStyle w:val="Heading3"/>
-      </w:pPr>
       <w:bookmarkStart w:id="18" w:name="_Toc271874910"/>
-      <w:proofErr w:type="gramStart"/>
-      <w:r>
-        <w:t>3.III.c</w:t>
-      </w:r>
-      <w:proofErr w:type="gramEnd"/>
-      <w:r>
-        <w:t xml:space="preserve"> Health &amp; safety matters</w:t>
+      <w:r>
+        <w:t>3.III.c Health &amp; safety matters</w:t>
       </w:r>
       <w:bookmarkEnd w:id="18"/>
     </w:p>
@@ -2412,13 +2277,8 @@
         <w:pStyle w:val="Heading2"/>
       </w:pPr>
       <w:bookmarkStart w:id="20" w:name="_Toc271874912"/>
-      <w:proofErr w:type="gramStart"/>
-      <w:r>
-        <w:t>4.I</w:t>
-      </w:r>
-      <w:proofErr w:type="gramEnd"/>
-      <w:r>
-        <w:t xml:space="preserve"> An introduction to Project Management</w:t>
+      <w:r>
+        <w:t>4.I An introduction to Project Management</w:t>
       </w:r>
       <w:bookmarkEnd w:id="20"/>
     </w:p>
@@ -2433,13 +2293,8 @@
         <w:pStyle w:val="Heading2"/>
       </w:pPr>
       <w:bookmarkStart w:id="21" w:name="_Toc271874913"/>
-      <w:proofErr w:type="gramStart"/>
-      <w:r>
-        <w:t>4.II</w:t>
-      </w:r>
-      <w:proofErr w:type="gramEnd"/>
-      <w:r>
-        <w:t xml:space="preserve"> Project Management Report</w:t>
+      <w:r>
+        <w:t>4.II Project Management Report</w:t>
       </w:r>
       <w:bookmarkEnd w:id="21"/>
     </w:p>
@@ -2454,11 +2309,9 @@
         <w:pStyle w:val="Heading3"/>
       </w:pPr>
       <w:bookmarkStart w:id="22" w:name="_Toc271874914"/>
-      <w:proofErr w:type="gramStart"/>
       <w:r>
         <w:t>4.II.a</w:t>
       </w:r>
-      <w:proofErr w:type="gramEnd"/>
       <w:r>
         <w:t xml:space="preserve"> A description of the Gantt chart</w:t>
       </w:r>
@@ -2481,11 +2334,9 @@
         <w:pStyle w:val="Heading3"/>
       </w:pPr>
       <w:bookmarkStart w:id="23" w:name="_Toc271874915"/>
-      <w:proofErr w:type="gramStart"/>
       <w:r>
         <w:t>4.II.b</w:t>
       </w:r>
-      <w:proofErr w:type="gramEnd"/>
       <w:r>
         <w:t xml:space="preserve"> An evaluation of the project management</w:t>
       </w:r>
@@ -2565,13 +2416,8 @@
         </w:sectPr>
       </w:pPr>
       <w:r>
-        <w:t xml:space="preserve">Sean &amp; </w:t>
-      </w:r>
-      <w:proofErr w:type="spellStart"/>
-      <w:r>
-        <w:t>Laurynas</w:t>
-      </w:r>
-      <w:proofErr w:type="spellEnd"/>
+        <w:t>Sean &amp; Laurynas</w:t>
+      </w:r>
     </w:p>
     <w:p>
       <w:pPr>
@@ -3528,19 +3374,8 @@
                 <w:sz w:val="16"/>
                 <w:szCs w:val="16"/>
               </w:rPr>
-              <w:t xml:space="preserve">Sean </w:t>
-            </w:r>
-            <w:proofErr w:type="spellStart"/>
-            <w:r>
-              <w:rPr>
-                <w:rFonts w:ascii="Cambria" w:eastAsia="Times New Roman" w:hAnsi="Cambria" w:cs="Times New Roman"/>
-                <w:color w:val="000000"/>
-                <w:sz w:val="16"/>
-                <w:szCs w:val="16"/>
-              </w:rPr>
-              <w:t>Traynor</w:t>
-            </w:r>
-            <w:proofErr w:type="spellEnd"/>
+              <w:t>Sean Traynor</w:t>
+            </w:r>
           </w:p>
         </w:tc>
         <w:tc>
@@ -3987,19 +3822,8 @@
                 <w:sz w:val="16"/>
                 <w:szCs w:val="16"/>
               </w:rPr>
-              <w:t xml:space="preserve">Dale </w:t>
-            </w:r>
-            <w:proofErr w:type="spellStart"/>
-            <w:r>
-              <w:rPr>
-                <w:rFonts w:ascii="Cambria" w:eastAsia="Times New Roman" w:hAnsi="Cambria" w:cs="Times New Roman"/>
-                <w:color w:val="000000"/>
-                <w:sz w:val="16"/>
-                <w:szCs w:val="16"/>
-              </w:rPr>
-              <w:t>Carr</w:t>
-            </w:r>
-            <w:proofErr w:type="spellEnd"/>
+              <w:t>Dale Carr</w:t>
+            </w:r>
           </w:p>
         </w:tc>
         <w:tc>
@@ -4439,37 +4263,15 @@
               </w:rPr>
               <w:t> </w:t>
             </w:r>
-            <w:proofErr w:type="spellStart"/>
-            <w:r>
-              <w:rPr>
-                <w:rFonts w:ascii="Cambria" w:eastAsia="Times New Roman" w:hAnsi="Cambria" w:cs="Times New Roman"/>
-                <w:color w:val="000000"/>
-                <w:sz w:val="16"/>
-                <w:szCs w:val="16"/>
-              </w:rPr>
-              <w:t>Laurynas</w:t>
-            </w:r>
-            <w:proofErr w:type="spellEnd"/>
-            <w:r>
-              <w:rPr>
-                <w:rFonts w:ascii="Cambria" w:eastAsia="Times New Roman" w:hAnsi="Cambria" w:cs="Times New Roman"/>
-                <w:color w:val="000000"/>
-                <w:sz w:val="16"/>
-                <w:szCs w:val="16"/>
-              </w:rPr>
-              <w:t xml:space="preserve"> </w:t>
-            </w:r>
-            <w:proofErr w:type="spellStart"/>
-            <w:r>
-              <w:rPr>
-                <w:rFonts w:ascii="Cambria" w:eastAsia="Times New Roman" w:hAnsi="Cambria" w:cs="Times New Roman"/>
-                <w:color w:val="000000"/>
-                <w:sz w:val="16"/>
-                <w:szCs w:val="16"/>
-              </w:rPr>
-              <w:t>Pupsta</w:t>
-            </w:r>
-            <w:proofErr w:type="spellEnd"/>
+            <w:r>
+              <w:rPr>
+                <w:rFonts w:ascii="Cambria" w:eastAsia="Times New Roman" w:hAnsi="Cambria" w:cs="Times New Roman"/>
+                <w:color w:val="000000"/>
+                <w:sz w:val="16"/>
+                <w:szCs w:val="16"/>
+              </w:rPr>
+              <w:t>Laurynas Pupsta</w:t>
+            </w:r>
           </w:p>
         </w:tc>
         <w:tc>
@@ -5357,37 +5159,15 @@
               </w:rPr>
               <w:t> </w:t>
             </w:r>
-            <w:proofErr w:type="spellStart"/>
-            <w:r>
-              <w:rPr>
-                <w:rFonts w:ascii="Cambria" w:eastAsia="Times New Roman" w:hAnsi="Cambria" w:cs="Times New Roman"/>
-                <w:color w:val="000000"/>
-                <w:sz w:val="16"/>
-                <w:szCs w:val="16"/>
-              </w:rPr>
-              <w:t>Valentinas</w:t>
-            </w:r>
-            <w:proofErr w:type="spellEnd"/>
-            <w:r>
-              <w:rPr>
-                <w:rFonts w:ascii="Cambria" w:eastAsia="Times New Roman" w:hAnsi="Cambria" w:cs="Times New Roman"/>
-                <w:color w:val="000000"/>
-                <w:sz w:val="16"/>
-                <w:szCs w:val="16"/>
-              </w:rPr>
-              <w:t xml:space="preserve"> </w:t>
-            </w:r>
-            <w:proofErr w:type="spellStart"/>
-            <w:r>
-              <w:rPr>
-                <w:rFonts w:ascii="Cambria" w:eastAsia="Times New Roman" w:hAnsi="Cambria" w:cs="Times New Roman"/>
-                <w:color w:val="000000"/>
-                <w:sz w:val="16"/>
-                <w:szCs w:val="16"/>
-              </w:rPr>
-              <w:t>Vaiceliunas</w:t>
-            </w:r>
-            <w:proofErr w:type="spellEnd"/>
+            <w:r>
+              <w:rPr>
+                <w:rFonts w:ascii="Cambria" w:eastAsia="Times New Roman" w:hAnsi="Cambria" w:cs="Times New Roman"/>
+                <w:color w:val="000000"/>
+                <w:sz w:val="16"/>
+                <w:szCs w:val="16"/>
+              </w:rPr>
+              <w:t>Valentinas Vaiceliunas</w:t>
+            </w:r>
           </w:p>
         </w:tc>
         <w:tc>

</xml_diff>

<commit_message>
edited section in chapter 2.1
</commit_message>
<xml_diff>
--- a/CE101 Team Report Team T.docx
+++ b/CE101 Team Report Team T.docx
@@ -88,8 +88,19 @@
           <w:sz w:val="28"/>
           <w:szCs w:val="28"/>
         </w:rPr>
-        <w:t xml:space="preserve"> Sean Traynor</w:t>
-      </w:r>
+        <w:t xml:space="preserve"> Sean </w:t>
+      </w:r>
+      <w:proofErr w:type="spellStart"/>
+      <w:r>
+        <w:rPr>
+          <w:rFonts w:asciiTheme="majorHAnsi" w:hAnsiTheme="majorHAnsi" w:cs="Times New Roman"/>
+          <w:i/>
+          <w:sz w:val="28"/>
+          <w:szCs w:val="28"/>
+        </w:rPr>
+        <w:t>Traynor</w:t>
+      </w:r>
+      <w:proofErr w:type="spellEnd"/>
     </w:p>
     <w:p>
       <w:pPr>
@@ -116,17 +127,28 @@
           <w:sz w:val="28"/>
           <w:szCs w:val="28"/>
         </w:rPr>
-        <w:t>Dale Carr</w:t>
-      </w:r>
-    </w:p>
-    <w:p>
-      <w:pPr>
+        <w:t xml:space="preserve">Dale </w:t>
+      </w:r>
+      <w:proofErr w:type="spellStart"/>
+      <w:r>
         <w:rPr>
           <w:rFonts w:asciiTheme="majorHAnsi" w:hAnsiTheme="majorHAnsi" w:cs="Times New Roman"/>
           <w:i/>
           <w:sz w:val="28"/>
           <w:szCs w:val="28"/>
         </w:rPr>
+        <w:t>Carr</w:t>
+      </w:r>
+      <w:proofErr w:type="spellEnd"/>
+    </w:p>
+    <w:p>
+      <w:pPr>
+        <w:rPr>
+          <w:rFonts w:asciiTheme="majorHAnsi" w:hAnsiTheme="majorHAnsi" w:cs="Times New Roman"/>
+          <w:i/>
+          <w:sz w:val="28"/>
+          <w:szCs w:val="28"/>
+        </w:rPr>
       </w:pPr>
       <w:r>
         <w:rPr>
@@ -155,6 +177,7 @@
         </w:rPr>
         <w:t xml:space="preserve"> </w:t>
       </w:r>
+      <w:proofErr w:type="spellStart"/>
       <w:r>
         <w:rPr>
           <w:rFonts w:asciiTheme="majorHAnsi" w:hAnsiTheme="majorHAnsi" w:cs="Times New Roman"/>
@@ -162,8 +185,9 @@
           <w:sz w:val="28"/>
           <w:szCs w:val="28"/>
         </w:rPr>
-        <w:t xml:space="preserve">Laurynas Pupsta, Charlie Hammond, Valentinas </w:t>
-      </w:r>
+        <w:t>Laurynas</w:t>
+      </w:r>
+      <w:proofErr w:type="spellEnd"/>
       <w:r>
         <w:rPr>
           <w:rFonts w:asciiTheme="majorHAnsi" w:hAnsiTheme="majorHAnsi" w:cs="Times New Roman"/>
@@ -171,8 +195,59 @@
           <w:sz w:val="28"/>
           <w:szCs w:val="28"/>
         </w:rPr>
+        <w:t xml:space="preserve"> </w:t>
+      </w:r>
+      <w:proofErr w:type="spellStart"/>
+      <w:r>
+        <w:rPr>
+          <w:rFonts w:asciiTheme="majorHAnsi" w:hAnsiTheme="majorHAnsi" w:cs="Times New Roman"/>
+          <w:i/>
+          <w:sz w:val="28"/>
+          <w:szCs w:val="28"/>
+        </w:rPr>
+        <w:t>Pupsta</w:t>
+      </w:r>
+      <w:proofErr w:type="spellEnd"/>
+      <w:r>
+        <w:rPr>
+          <w:rFonts w:asciiTheme="majorHAnsi" w:hAnsiTheme="majorHAnsi" w:cs="Times New Roman"/>
+          <w:i/>
+          <w:sz w:val="28"/>
+          <w:szCs w:val="28"/>
+        </w:rPr>
+        <w:t xml:space="preserve">, Charlie Hammond, </w:t>
+      </w:r>
+      <w:proofErr w:type="spellStart"/>
+      <w:r>
+        <w:rPr>
+          <w:rFonts w:asciiTheme="majorHAnsi" w:hAnsiTheme="majorHAnsi" w:cs="Times New Roman"/>
+          <w:i/>
+          <w:sz w:val="28"/>
+          <w:szCs w:val="28"/>
+        </w:rPr>
+        <w:t>Valentinas</w:t>
+      </w:r>
+      <w:proofErr w:type="spellEnd"/>
+      <w:r>
+        <w:rPr>
+          <w:rFonts w:asciiTheme="majorHAnsi" w:hAnsiTheme="majorHAnsi" w:cs="Times New Roman"/>
+          <w:i/>
+          <w:sz w:val="28"/>
+          <w:szCs w:val="28"/>
+        </w:rPr>
+        <w:t xml:space="preserve"> </w:t>
+      </w:r>
+      <w:proofErr w:type="spellStart"/>
+      <w:r>
+        <w:rPr>
+          <w:rFonts w:asciiTheme="majorHAnsi" w:hAnsiTheme="majorHAnsi" w:cs="Times New Roman"/>
+          <w:i/>
+          <w:sz w:val="28"/>
+          <w:szCs w:val="28"/>
+        </w:rPr>
         <w:t>Vaiceliunas</w:t>
       </w:r>
+      <w:proofErr w:type="spellEnd"/>
       <w:r>
         <w:br w:type="page"/>
       </w:r>
@@ -1951,9 +2026,11 @@
         <w:pStyle w:val="Heading2"/>
       </w:pPr>
       <w:bookmarkStart w:id="2" w:name="_Toc271874896"/>
+      <w:proofErr w:type="gramStart"/>
       <w:r>
         <w:t>2.I</w:t>
       </w:r>
+      <w:proofErr w:type="gramEnd"/>
       <w:r>
         <w:t xml:space="preserve"> An introduction to Team W</w:t>
       </w:r>
@@ -1964,13 +2041,27 @@
     </w:p>
     <w:p>
       <w:r>
-        <w:t xml:space="preserve">Working in teams is a rather difficult </w:t>
+        <w:t>Working with a team in a collaborative project</w:t>
+      </w:r>
+      <w:r>
+        <w:t xml:space="preserve"> is a rather </w:t>
+      </w:r>
+      <w:r>
+        <w:t>challenging</w:t>
+      </w:r>
+      <w:r>
+        <w:t xml:space="preserve"> </w:t>
       </w:r>
       <w:r>
         <w:t>process;</w:t>
       </w:r>
       <w:r>
-        <w:t xml:space="preserve"> it requires good communication between several team members, full understanding of tasks that are set and the activities that are expected from each team member. </w:t>
+        <w:t xml:space="preserve"> it requires g</w:t>
+      </w:r>
+      <w:bookmarkStart w:id="3" w:name="_GoBack"/>
+      <w:bookmarkEnd w:id="3"/>
+      <w:r>
+        <w:t xml:space="preserve">ood communication between several team members, full understanding of tasks that are set and the activities that are expected from each team member. </w:t>
       </w:r>
       <w:r>
         <w:t xml:space="preserve">Team working requires that everyone attends to the meetings, and if someone were to not meet up; that they make the effort to get up to date on current tasks on their own time. </w:t>
@@ -1981,31 +2072,82 @@
         <w:t xml:space="preserve">Working in team can be a lot more efficient than working on your own. There are more minds working on the same project, all with different opinions on what should be done and how the product will achieve optimal </w:t>
       </w:r>
       <w:r>
-        <w:t xml:space="preserve">proficiency. This can lead to the combination of the best pieces of each mind, that will result in a much better product than what a single person could achieve. </w:t>
+        <w:t xml:space="preserve">proficiency. This can </w:t>
+      </w:r>
+      <w:r>
+        <w:t>combine</w:t>
+      </w:r>
+      <w:r>
+        <w:t xml:space="preserve"> </w:t>
+      </w:r>
+      <w:r>
+        <w:t>the best pieces of each mind</w:t>
+      </w:r>
+      <w:r>
+        <w:t xml:space="preserve"> </w:t>
+      </w:r>
+      <w:r>
+        <w:t xml:space="preserve">which will eventually </w:t>
+      </w:r>
+      <w:r>
+        <w:t>result in a</w:t>
+      </w:r>
+      <w:r>
+        <w:t>n</w:t>
+      </w:r>
+      <w:r>
+        <w:t xml:space="preserve"> </w:t>
+      </w:r>
+      <w:r>
+        <w:t xml:space="preserve">improved final </w:t>
+      </w:r>
+      <w:r>
+        <w:t>product</w:t>
+      </w:r>
+      <w:r>
+        <w:t xml:space="preserve">, compared to a project managed and produced by </w:t>
+      </w:r>
+      <w:proofErr w:type="gramStart"/>
+      <w:r>
+        <w:t xml:space="preserve">a </w:t>
+      </w:r>
+      <w:r>
+        <w:t xml:space="preserve"> single</w:t>
+      </w:r>
+      <w:proofErr w:type="gramEnd"/>
+      <w:r>
+        <w:t xml:space="preserve"> person. </w:t>
       </w:r>
     </w:p>
     <w:p>
       <w:pPr>
         <w:pStyle w:val="Heading2"/>
       </w:pPr>
-      <w:bookmarkStart w:id="3" w:name="_Toc271874897"/>
+      <w:bookmarkStart w:id="4" w:name="_Toc271874897"/>
+      <w:proofErr w:type="gramStart"/>
       <w:r>
         <w:t>2.II</w:t>
       </w:r>
+      <w:proofErr w:type="gramEnd"/>
       <w:r>
         <w:t xml:space="preserve"> Team Activity Report</w:t>
       </w:r>
-      <w:bookmarkEnd w:id="3"/>
+      <w:bookmarkEnd w:id="4"/>
     </w:p>
     <w:p>
       <w:pPr>
         <w:pStyle w:val="Heading3"/>
       </w:pPr>
-      <w:bookmarkStart w:id="4" w:name="_Toc271874898"/>
-      <w:r>
-        <w:t>2.II.a The team effort summary table</w:t>
-      </w:r>
-      <w:bookmarkEnd w:id="4"/>
+      <w:bookmarkStart w:id="5" w:name="_Toc271874898"/>
+      <w:proofErr w:type="gramStart"/>
+      <w:r>
+        <w:t>2.II.a</w:t>
+      </w:r>
+      <w:proofErr w:type="gramEnd"/>
+      <w:r>
+        <w:t xml:space="preserve"> The team effort summary table</w:t>
+      </w:r>
+      <w:bookmarkEnd w:id="5"/>
     </w:p>
     <w:p>
       <w:r>
@@ -2025,18 +2167,23 @@
       <w:pPr>
         <w:jc w:val="center"/>
       </w:pPr>
-      <w:bookmarkStart w:id="5" w:name="RANGE!A3:L10"/>
-      <w:bookmarkEnd w:id="5"/>
+      <w:bookmarkStart w:id="6" w:name="RANGE!A3:L10"/>
+      <w:bookmarkEnd w:id="6"/>
     </w:p>
     <w:p>
       <w:pPr>
         <w:pStyle w:val="Heading3"/>
       </w:pPr>
-      <w:bookmarkStart w:id="6" w:name="_Toc271874899"/>
-      <w:r>
-        <w:t>2.II.b Detailed report of each team members contribution to the project</w:t>
-      </w:r>
-      <w:bookmarkEnd w:id="6"/>
+      <w:bookmarkStart w:id="7" w:name="_Toc271874899"/>
+      <w:proofErr w:type="gramStart"/>
+      <w:r>
+        <w:t>2.II.b</w:t>
+      </w:r>
+      <w:proofErr w:type="gramEnd"/>
+      <w:r>
+        <w:t xml:space="preserve"> Detailed report of each team members contribution to the project</w:t>
+      </w:r>
+      <w:bookmarkEnd w:id="7"/>
     </w:p>
     <w:p>
       <w:r>
@@ -2052,7 +2199,7 @@
       <w:pPr>
         <w:pStyle w:val="Heading1"/>
       </w:pPr>
-      <w:bookmarkStart w:id="7" w:name="_Toc271874900"/>
+      <w:bookmarkStart w:id="8" w:name="_Toc271874900"/>
       <w:r>
         <w:lastRenderedPageBreak/>
         <w:t>Chapter 3</w:t>
@@ -2063,21 +2210,23 @@
       <w:r>
         <w:t>words)</w:t>
       </w:r>
-      <w:bookmarkEnd w:id="7"/>
+      <w:bookmarkEnd w:id="8"/>
     </w:p>
     <w:p/>
     <w:p>
       <w:pPr>
         <w:pStyle w:val="Heading2"/>
       </w:pPr>
-      <w:bookmarkStart w:id="8" w:name="_Toc271874901"/>
+      <w:bookmarkStart w:id="9" w:name="_Toc271874901"/>
+      <w:proofErr w:type="gramStart"/>
       <w:r>
         <w:t>3.I</w:t>
       </w:r>
+      <w:proofErr w:type="gramEnd"/>
       <w:r>
         <w:t xml:space="preserve"> An introduction to Product Development</w:t>
       </w:r>
-      <w:bookmarkEnd w:id="8"/>
+      <w:bookmarkEnd w:id="9"/>
     </w:p>
     <w:p>
       <w:r>
@@ -2101,10 +2250,18 @@
         <w:t xml:space="preserve">It often requires the modification of an already existing product, if this is the case the modification should end up with an improved version of the product, or an alternative version of the product. In our case we are modifying already existing software to best suit our needs. The software we are developing </w:t>
       </w:r>
       <w:r>
-        <w:t xml:space="preserve">is a </w:t>
-      </w:r>
-      <w:r>
-        <w:t xml:space="preserve">price comparison software, but it specialises in computers, specifically for the UK. </w:t>
+        <w:t xml:space="preserve">is </w:t>
+      </w:r>
+      <w:proofErr w:type="gramStart"/>
+      <w:r>
+        <w:t xml:space="preserve">a </w:t>
+      </w:r>
+      <w:r>
+        <w:t>price</w:t>
+      </w:r>
+      <w:proofErr w:type="gramEnd"/>
+      <w:r>
+        <w:t xml:space="preserve"> comparison software, but it specialises in computers, specifically for the UK. </w:t>
       </w:r>
     </w:p>
     <w:p>
@@ -2119,24 +2276,31 @@
       <w:pPr>
         <w:pStyle w:val="Heading2"/>
       </w:pPr>
-      <w:bookmarkStart w:id="9" w:name="_Toc271874902"/>
+      <w:bookmarkStart w:id="10" w:name="_Toc271874902"/>
+      <w:proofErr w:type="gramStart"/>
       <w:r>
         <w:t>3.II</w:t>
       </w:r>
+      <w:proofErr w:type="gramEnd"/>
       <w:r>
         <w:t xml:space="preserve"> The Team Product</w:t>
       </w:r>
-      <w:bookmarkStart w:id="10" w:name="_Toc271874903"/>
-      <w:bookmarkEnd w:id="9"/>
+      <w:bookmarkStart w:id="11" w:name="_Toc271874903"/>
+      <w:bookmarkEnd w:id="10"/>
     </w:p>
     <w:p>
       <w:pPr>
         <w:pStyle w:val="Heading3"/>
       </w:pPr>
-      <w:r>
-        <w:t>3.II.a The product specification</w:t>
-      </w:r>
-      <w:bookmarkEnd w:id="10"/>
+      <w:proofErr w:type="gramStart"/>
+      <w:r>
+        <w:t>3.II.a</w:t>
+      </w:r>
+      <w:proofErr w:type="gramEnd"/>
+      <w:r>
+        <w:t xml:space="preserve"> The product specification</w:t>
+      </w:r>
+      <w:bookmarkEnd w:id="11"/>
     </w:p>
     <w:p>
       <w:r>
@@ -2147,42 +2311,57 @@
       <w:pPr>
         <w:pStyle w:val="Heading3"/>
       </w:pPr>
-      <w:bookmarkStart w:id="11" w:name="_Toc271874904"/>
-      <w:r>
-        <w:t>3.II.b The product design</w:t>
-      </w:r>
-      <w:bookmarkEnd w:id="11"/>
+      <w:bookmarkStart w:id="12" w:name="_Toc271874904"/>
+      <w:proofErr w:type="gramStart"/>
+      <w:r>
+        <w:t>3.II.b</w:t>
+      </w:r>
+      <w:proofErr w:type="gramEnd"/>
+      <w:r>
+        <w:t xml:space="preserve"> The product design</w:t>
+      </w:r>
+      <w:bookmarkEnd w:id="12"/>
     </w:p>
     <w:p>
       <w:r>
         <w:t xml:space="preserve">The design of the product is set to be as simple, and easy as possible. The reason for this is because we want users to feel at ease with the software at first glance. All of the elements on the GUI are optional, as long as at least one of the fields is filled in. The thought behind this idea is that users might only want to search for a specific price range, or users might only want to search for a specific brand regardless of price. </w:t>
       </w:r>
-      <w:bookmarkStart w:id="12" w:name="_GoBack"/>
-      <w:bookmarkEnd w:id="12"/>
     </w:p>
     <w:p>
       <w:pPr>
         <w:pStyle w:val="Heading3"/>
       </w:pPr>
       <w:bookmarkStart w:id="13" w:name="_Toc271874905"/>
-      <w:r>
-        <w:t>3.II.c The product implementation</w:t>
+      <w:proofErr w:type="gramStart"/>
+      <w:r>
+        <w:t>3.II.c</w:t>
+      </w:r>
+      <w:proofErr w:type="gramEnd"/>
+      <w:r>
+        <w:t xml:space="preserve"> The product implementation</w:t>
       </w:r>
       <w:bookmarkEnd w:id="13"/>
     </w:p>
     <w:p>
+      <w:proofErr w:type="spellStart"/>
       <w:r>
         <w:t>Laurynas</w:t>
       </w:r>
+      <w:proofErr w:type="spellEnd"/>
     </w:p>
     <w:p>
       <w:pPr>
         <w:pStyle w:val="Heading3"/>
       </w:pPr>
       <w:bookmarkStart w:id="14" w:name="_Toc271874906"/>
+      <w:proofErr w:type="gramStart"/>
       <w:r>
         <w:lastRenderedPageBreak/>
-        <w:t>3.II.d The product testing</w:t>
+        <w:t>3.II.d</w:t>
+      </w:r>
+      <w:proofErr w:type="gramEnd"/>
+      <w:r>
+        <w:t xml:space="preserve"> The product testing</w:t>
       </w:r>
       <w:bookmarkEnd w:id="14"/>
     </w:p>
@@ -2205,8 +2384,13 @@
         <w:pStyle w:val="Heading2"/>
       </w:pPr>
       <w:bookmarkStart w:id="15" w:name="_Toc271874907"/>
-      <w:r>
-        <w:t>3.III Context</w:t>
+      <w:proofErr w:type="gramStart"/>
+      <w:r>
+        <w:t>3.III</w:t>
+      </w:r>
+      <w:proofErr w:type="gramEnd"/>
+      <w:r>
+        <w:t xml:space="preserve"> Context</w:t>
       </w:r>
       <w:bookmarkEnd w:id="15"/>
     </w:p>
@@ -2216,8 +2400,13 @@
         <w:pStyle w:val="Heading3"/>
       </w:pPr>
       <w:bookmarkStart w:id="16" w:name="_Toc271874908"/>
-      <w:r>
-        <w:t>3.III.a Legal matters</w:t>
+      <w:proofErr w:type="gramStart"/>
+      <w:r>
+        <w:t>3.III.a</w:t>
+      </w:r>
+      <w:proofErr w:type="gramEnd"/>
+      <w:r>
+        <w:t xml:space="preserve"> Legal matters</w:t>
       </w:r>
       <w:bookmarkEnd w:id="16"/>
     </w:p>
@@ -2231,8 +2420,13 @@
         <w:pStyle w:val="Heading3"/>
       </w:pPr>
       <w:bookmarkStart w:id="17" w:name="_Toc271874909"/>
-      <w:r>
-        <w:t>3.III.b Ethical matters</w:t>
+      <w:proofErr w:type="gramStart"/>
+      <w:r>
+        <w:t>3.III.b</w:t>
+      </w:r>
+      <w:proofErr w:type="gramEnd"/>
+      <w:r>
+        <w:t xml:space="preserve"> Ethical matters</w:t>
       </w:r>
       <w:bookmarkEnd w:id="17"/>
     </w:p>
@@ -2246,8 +2440,13 @@
         <w:pStyle w:val="Heading3"/>
       </w:pPr>
       <w:bookmarkStart w:id="18" w:name="_Toc271874910"/>
-      <w:r>
-        <w:t>3.III.c Health &amp; safety matters</w:t>
+      <w:proofErr w:type="gramStart"/>
+      <w:r>
+        <w:t>3.III.c</w:t>
+      </w:r>
+      <w:proofErr w:type="gramEnd"/>
+      <w:r>
+        <w:t xml:space="preserve"> Health &amp; safety matters</w:t>
       </w:r>
       <w:bookmarkEnd w:id="18"/>
     </w:p>
@@ -2277,8 +2476,13 @@
         <w:pStyle w:val="Heading2"/>
       </w:pPr>
       <w:bookmarkStart w:id="20" w:name="_Toc271874912"/>
-      <w:r>
-        <w:t>4.I An introduction to Project Management</w:t>
+      <w:proofErr w:type="gramStart"/>
+      <w:r>
+        <w:t>4.I</w:t>
+      </w:r>
+      <w:proofErr w:type="gramEnd"/>
+      <w:r>
+        <w:t xml:space="preserve"> An introduction to Project Management</w:t>
       </w:r>
       <w:bookmarkEnd w:id="20"/>
     </w:p>
@@ -2293,8 +2497,13 @@
         <w:pStyle w:val="Heading2"/>
       </w:pPr>
       <w:bookmarkStart w:id="21" w:name="_Toc271874913"/>
-      <w:r>
-        <w:t>4.II Project Management Report</w:t>
+      <w:proofErr w:type="gramStart"/>
+      <w:r>
+        <w:t>4.II</w:t>
+      </w:r>
+      <w:proofErr w:type="gramEnd"/>
+      <w:r>
+        <w:t xml:space="preserve"> Project Management Report</w:t>
       </w:r>
       <w:bookmarkEnd w:id="21"/>
     </w:p>
@@ -2309,9 +2518,11 @@
         <w:pStyle w:val="Heading3"/>
       </w:pPr>
       <w:bookmarkStart w:id="22" w:name="_Toc271874914"/>
+      <w:proofErr w:type="gramStart"/>
       <w:r>
         <w:t>4.II.a</w:t>
       </w:r>
+      <w:proofErr w:type="gramEnd"/>
       <w:r>
         <w:t xml:space="preserve"> A description of the Gantt chart</w:t>
       </w:r>
@@ -2334,9 +2545,11 @@
         <w:pStyle w:val="Heading3"/>
       </w:pPr>
       <w:bookmarkStart w:id="23" w:name="_Toc271874915"/>
+      <w:proofErr w:type="gramStart"/>
       <w:r>
         <w:t>4.II.b</w:t>
       </w:r>
+      <w:proofErr w:type="gramEnd"/>
       <w:r>
         <w:t xml:space="preserve"> An evaluation of the project management</w:t>
       </w:r>
@@ -2416,8 +2629,13 @@
         </w:sectPr>
       </w:pPr>
       <w:r>
-        <w:t>Sean &amp; Laurynas</w:t>
-      </w:r>
+        <w:t xml:space="preserve">Sean &amp; </w:t>
+      </w:r>
+      <w:proofErr w:type="spellStart"/>
+      <w:r>
+        <w:t>Laurynas</w:t>
+      </w:r>
+      <w:proofErr w:type="spellEnd"/>
     </w:p>
     <w:p>
       <w:pPr>
@@ -3374,8 +3592,19 @@
                 <w:sz w:val="16"/>
                 <w:szCs w:val="16"/>
               </w:rPr>
-              <w:t>Sean Traynor</w:t>
-            </w:r>
+              <w:t xml:space="preserve">Sean </w:t>
+            </w:r>
+            <w:proofErr w:type="spellStart"/>
+            <w:r>
+              <w:rPr>
+                <w:rFonts w:ascii="Cambria" w:eastAsia="Times New Roman" w:hAnsi="Cambria" w:cs="Times New Roman"/>
+                <w:color w:val="000000"/>
+                <w:sz w:val="16"/>
+                <w:szCs w:val="16"/>
+              </w:rPr>
+              <w:t>Traynor</w:t>
+            </w:r>
+            <w:proofErr w:type="spellEnd"/>
           </w:p>
         </w:tc>
         <w:tc>
@@ -3822,8 +4051,19 @@
                 <w:sz w:val="16"/>
                 <w:szCs w:val="16"/>
               </w:rPr>
-              <w:t>Dale Carr</w:t>
-            </w:r>
+              <w:t xml:space="preserve">Dale </w:t>
+            </w:r>
+            <w:proofErr w:type="spellStart"/>
+            <w:r>
+              <w:rPr>
+                <w:rFonts w:ascii="Cambria" w:eastAsia="Times New Roman" w:hAnsi="Cambria" w:cs="Times New Roman"/>
+                <w:color w:val="000000"/>
+                <w:sz w:val="16"/>
+                <w:szCs w:val="16"/>
+              </w:rPr>
+              <w:t>Carr</w:t>
+            </w:r>
+            <w:proofErr w:type="spellEnd"/>
           </w:p>
         </w:tc>
         <w:tc>
@@ -4263,15 +4503,37 @@
               </w:rPr>
               <w:t> </w:t>
             </w:r>
-            <w:r>
-              <w:rPr>
-                <w:rFonts w:ascii="Cambria" w:eastAsia="Times New Roman" w:hAnsi="Cambria" w:cs="Times New Roman"/>
-                <w:color w:val="000000"/>
-                <w:sz w:val="16"/>
-                <w:szCs w:val="16"/>
-              </w:rPr>
-              <w:t>Laurynas Pupsta</w:t>
-            </w:r>
+            <w:proofErr w:type="spellStart"/>
+            <w:r>
+              <w:rPr>
+                <w:rFonts w:ascii="Cambria" w:eastAsia="Times New Roman" w:hAnsi="Cambria" w:cs="Times New Roman"/>
+                <w:color w:val="000000"/>
+                <w:sz w:val="16"/>
+                <w:szCs w:val="16"/>
+              </w:rPr>
+              <w:t>Laurynas</w:t>
+            </w:r>
+            <w:proofErr w:type="spellEnd"/>
+            <w:r>
+              <w:rPr>
+                <w:rFonts w:ascii="Cambria" w:eastAsia="Times New Roman" w:hAnsi="Cambria" w:cs="Times New Roman"/>
+                <w:color w:val="000000"/>
+                <w:sz w:val="16"/>
+                <w:szCs w:val="16"/>
+              </w:rPr>
+              <w:t xml:space="preserve"> </w:t>
+            </w:r>
+            <w:proofErr w:type="spellStart"/>
+            <w:r>
+              <w:rPr>
+                <w:rFonts w:ascii="Cambria" w:eastAsia="Times New Roman" w:hAnsi="Cambria" w:cs="Times New Roman"/>
+                <w:color w:val="000000"/>
+                <w:sz w:val="16"/>
+                <w:szCs w:val="16"/>
+              </w:rPr>
+              <w:t>Pupsta</w:t>
+            </w:r>
+            <w:proofErr w:type="spellEnd"/>
           </w:p>
         </w:tc>
         <w:tc>
@@ -5159,15 +5421,37 @@
               </w:rPr>
               <w:t> </w:t>
             </w:r>
-            <w:r>
-              <w:rPr>
-                <w:rFonts w:ascii="Cambria" w:eastAsia="Times New Roman" w:hAnsi="Cambria" w:cs="Times New Roman"/>
-                <w:color w:val="000000"/>
-                <w:sz w:val="16"/>
-                <w:szCs w:val="16"/>
-              </w:rPr>
-              <w:t>Valentinas Vaiceliunas</w:t>
-            </w:r>
+            <w:proofErr w:type="spellStart"/>
+            <w:r>
+              <w:rPr>
+                <w:rFonts w:ascii="Cambria" w:eastAsia="Times New Roman" w:hAnsi="Cambria" w:cs="Times New Roman"/>
+                <w:color w:val="000000"/>
+                <w:sz w:val="16"/>
+                <w:szCs w:val="16"/>
+              </w:rPr>
+              <w:t>Valentinas</w:t>
+            </w:r>
+            <w:proofErr w:type="spellEnd"/>
+            <w:r>
+              <w:rPr>
+                <w:rFonts w:ascii="Cambria" w:eastAsia="Times New Roman" w:hAnsi="Cambria" w:cs="Times New Roman"/>
+                <w:color w:val="000000"/>
+                <w:sz w:val="16"/>
+                <w:szCs w:val="16"/>
+              </w:rPr>
+              <w:t xml:space="preserve"> </w:t>
+            </w:r>
+            <w:proofErr w:type="spellStart"/>
+            <w:r>
+              <w:rPr>
+                <w:rFonts w:ascii="Cambria" w:eastAsia="Times New Roman" w:hAnsi="Cambria" w:cs="Times New Roman"/>
+                <w:color w:val="000000"/>
+                <w:sz w:val="16"/>
+                <w:szCs w:val="16"/>
+              </w:rPr>
+              <w:t>Vaiceliunas</w:t>
+            </w:r>
+            <w:proofErr w:type="spellEnd"/>
           </w:p>
         </w:tc>
         <w:tc>

</xml_diff>

<commit_message>
Updated files from meeting
</commit_message>
<xml_diff>
--- a/CE101 Team Report Team T.docx
+++ b/CE101 Team Report Team T.docx
@@ -2056,139 +2056,140 @@
         <w:t>process;</w:t>
       </w:r>
       <w:r>
-        <w:t xml:space="preserve"> it requires g</w:t>
-      </w:r>
-      <w:bookmarkStart w:id="3" w:name="_GoBack"/>
+        <w:t xml:space="preserve"> it requires good communication between several team members, full understanding of tasks that are set and the activities that are expected from each team member. </w:t>
+      </w:r>
+      <w:r>
+        <w:t>Team working requires that everyone attends to the meetings, an</w:t>
+      </w:r>
+      <w:r>
+        <w:t>d if someone were to be absent;</w:t>
+      </w:r>
+      <w:r>
+        <w:t xml:space="preserve"> that they make the effort to get up to date on current tasks on their own time. </w:t>
+      </w:r>
+    </w:p>
+    <w:p>
+      <w:r>
+        <w:t xml:space="preserve">Working in team can be a lot more efficient than working on your own. There are more minds working on the same project, all with different opinions on what should be done and how the product will achieve optimal </w:t>
+      </w:r>
+      <w:r>
+        <w:t xml:space="preserve">proficiency. This can </w:t>
+      </w:r>
+      <w:r>
+        <w:t>combine</w:t>
+      </w:r>
+      <w:r>
+        <w:t xml:space="preserve"> </w:t>
+      </w:r>
+      <w:r>
+        <w:t>the best pieces of each mind</w:t>
+      </w:r>
+      <w:r>
+        <w:t xml:space="preserve"> </w:t>
+      </w:r>
+      <w:r>
+        <w:t xml:space="preserve">which will eventually </w:t>
+      </w:r>
+      <w:r>
+        <w:t>result in a</w:t>
+      </w:r>
+      <w:r>
+        <w:t>n</w:t>
+      </w:r>
+      <w:r>
+        <w:t xml:space="preserve"> </w:t>
+      </w:r>
+      <w:r>
+        <w:t xml:space="preserve">improved final </w:t>
+      </w:r>
+      <w:r>
+        <w:t>product</w:t>
+      </w:r>
+      <w:r>
+        <w:t xml:space="preserve">, compared to a project managed and produced by </w:t>
+      </w:r>
+      <w:proofErr w:type="gramStart"/>
+      <w:r>
+        <w:t xml:space="preserve">a </w:t>
+      </w:r>
+      <w:r>
+        <w:t xml:space="preserve"> single</w:t>
+      </w:r>
+      <w:proofErr w:type="gramEnd"/>
+      <w:r>
+        <w:t xml:space="preserve"> person. </w:t>
+      </w:r>
+    </w:p>
+    <w:p>
+      <w:pPr>
+        <w:pStyle w:val="Heading2"/>
+      </w:pPr>
+      <w:bookmarkStart w:id="3" w:name="_Toc271874897"/>
+      <w:proofErr w:type="gramStart"/>
+      <w:r>
+        <w:t>2.II</w:t>
+      </w:r>
+      <w:proofErr w:type="gramEnd"/>
+      <w:r>
+        <w:t xml:space="preserve"> Team Activity Report</w:t>
+      </w:r>
       <w:bookmarkEnd w:id="3"/>
-      <w:r>
-        <w:t xml:space="preserve">ood communication between several team members, full understanding of tasks that are set and the activities that are expected from each team member. </w:t>
-      </w:r>
-      <w:r>
-        <w:t xml:space="preserve">Team working requires that everyone attends to the meetings, and if someone were to not meet up; that they make the effort to get up to date on current tasks on their own time. </w:t>
-      </w:r>
-    </w:p>
-    <w:p>
-      <w:r>
-        <w:t xml:space="preserve">Working in team can be a lot more efficient than working on your own. There are more minds working on the same project, all with different opinions on what should be done and how the product will achieve optimal </w:t>
-      </w:r>
-      <w:r>
-        <w:t xml:space="preserve">proficiency. This can </w:t>
-      </w:r>
-      <w:r>
-        <w:t>combine</w:t>
-      </w:r>
-      <w:r>
-        <w:t xml:space="preserve"> </w:t>
-      </w:r>
-      <w:r>
-        <w:t>the best pieces of each mind</w:t>
-      </w:r>
-      <w:r>
-        <w:t xml:space="preserve"> </w:t>
-      </w:r>
-      <w:r>
-        <w:t xml:space="preserve">which will eventually </w:t>
-      </w:r>
-      <w:r>
-        <w:t>result in a</w:t>
-      </w:r>
-      <w:r>
-        <w:t>n</w:t>
-      </w:r>
-      <w:r>
-        <w:t xml:space="preserve"> </w:t>
-      </w:r>
-      <w:r>
-        <w:t xml:space="preserve">improved final </w:t>
-      </w:r>
-      <w:r>
-        <w:t>product</w:t>
-      </w:r>
-      <w:r>
-        <w:t xml:space="preserve">, compared to a project managed and produced by </w:t>
-      </w:r>
+    </w:p>
+    <w:p>
+      <w:pPr>
+        <w:pStyle w:val="Heading3"/>
+      </w:pPr>
+      <w:bookmarkStart w:id="4" w:name="_Toc271874898"/>
       <w:proofErr w:type="gramStart"/>
       <w:r>
-        <w:t xml:space="preserve">a </w:t>
-      </w:r>
-      <w:r>
-        <w:t xml:space="preserve"> single</w:t>
+        <w:t>2.II.a</w:t>
       </w:r>
       <w:proofErr w:type="gramEnd"/>
       <w:r>
-        <w:t xml:space="preserve"> person. </w:t>
-      </w:r>
-    </w:p>
-    <w:p>
-      <w:pPr>
-        <w:pStyle w:val="Heading2"/>
-      </w:pPr>
-      <w:bookmarkStart w:id="4" w:name="_Toc271874897"/>
+        <w:t xml:space="preserve"> The team effort summary table</w:t>
+      </w:r>
+      <w:bookmarkEnd w:id="4"/>
+    </w:p>
+    <w:p>
+      <w:r>
+        <w:t>Sean</w:t>
+      </w:r>
+      <w:r>
+        <w:br/>
+      </w:r>
+      <w:r>
+        <w:t>Ref Appendix B</w:t>
+      </w:r>
+      <w:r>
+        <w:t xml:space="preserve"> and write comments/notes on the table.</w:t>
+      </w:r>
+    </w:p>
+    <w:p>
+      <w:pPr>
+        <w:jc w:val="center"/>
+      </w:pPr>
+      <w:bookmarkStart w:id="5" w:name="RANGE!A3:L10"/>
+      <w:bookmarkEnd w:id="5"/>
+    </w:p>
+    <w:p>
+      <w:pPr>
+        <w:pStyle w:val="Heading3"/>
+      </w:pPr>
+      <w:bookmarkStart w:id="6" w:name="_Toc271874899"/>
       <w:proofErr w:type="gramStart"/>
       <w:r>
-        <w:t>2.II</w:t>
+        <w:t>2.II.b</w:t>
       </w:r>
       <w:proofErr w:type="gramEnd"/>
       <w:r>
-        <w:t xml:space="preserve"> Team Activity Report</w:t>
-      </w:r>
-      <w:bookmarkEnd w:id="4"/>
-    </w:p>
-    <w:p>
-      <w:pPr>
-        <w:pStyle w:val="Heading3"/>
-      </w:pPr>
-      <w:bookmarkStart w:id="5" w:name="_Toc271874898"/>
-      <w:proofErr w:type="gramStart"/>
-      <w:r>
-        <w:t>2.II.a</w:t>
-      </w:r>
-      <w:proofErr w:type="gramEnd"/>
-      <w:r>
-        <w:t xml:space="preserve"> The team effort summary table</w:t>
-      </w:r>
-      <w:bookmarkEnd w:id="5"/>
+        <w:t xml:space="preserve"> Detailed report of each team members contribution to the project</w:t>
+      </w:r>
+      <w:bookmarkEnd w:id="6"/>
     </w:p>
     <w:p>
       <w:r>
         <w:t>Sean</w:t>
       </w:r>
-      <w:r>
-        <w:br/>
-      </w:r>
-      <w:r>
-        <w:t>Ref Appendix B</w:t>
-      </w:r>
-      <w:r>
-        <w:t xml:space="preserve"> and write comments/notes on the table.</w:t>
-      </w:r>
-    </w:p>
-    <w:p>
-      <w:pPr>
-        <w:jc w:val="center"/>
-      </w:pPr>
-      <w:bookmarkStart w:id="6" w:name="RANGE!A3:L10"/>
-      <w:bookmarkEnd w:id="6"/>
-    </w:p>
-    <w:p>
-      <w:pPr>
-        <w:pStyle w:val="Heading3"/>
-      </w:pPr>
-      <w:bookmarkStart w:id="7" w:name="_Toc271874899"/>
-      <w:proofErr w:type="gramStart"/>
-      <w:r>
-        <w:t>2.II.b</w:t>
-      </w:r>
-      <w:proofErr w:type="gramEnd"/>
-      <w:r>
-        <w:t xml:space="preserve"> Detailed report of each team members contribution to the project</w:t>
-      </w:r>
-      <w:bookmarkEnd w:id="7"/>
-    </w:p>
-    <w:p>
-      <w:r>
-        <w:t>Sean</w:t>
-      </w:r>
     </w:p>
     <w:p>
       <w:r>
@@ -2199,7 +2200,7 @@
       <w:pPr>
         <w:pStyle w:val="Heading1"/>
       </w:pPr>
-      <w:bookmarkStart w:id="8" w:name="_Toc271874900"/>
+      <w:bookmarkStart w:id="7" w:name="_Toc271874900"/>
       <w:r>
         <w:lastRenderedPageBreak/>
         <w:t>Chapter 3</w:t>
@@ -2210,150 +2211,150 @@
       <w:r>
         <w:t>words)</w:t>
       </w:r>
+      <w:bookmarkEnd w:id="7"/>
+    </w:p>
+    <w:p/>
+    <w:p>
+      <w:pPr>
+        <w:pStyle w:val="Heading2"/>
+      </w:pPr>
+      <w:bookmarkStart w:id="8" w:name="_Toc271874901"/>
+      <w:proofErr w:type="gramStart"/>
+      <w:r>
+        <w:t>3.I</w:t>
+      </w:r>
+      <w:proofErr w:type="gramEnd"/>
+      <w:r>
+        <w:t xml:space="preserve"> An introduction to Product Development</w:t>
+      </w:r>
       <w:bookmarkEnd w:id="8"/>
     </w:p>
-    <w:p/>
+    <w:p>
+      <w:r>
+        <w:t xml:space="preserve">What exactly is product development? </w:t>
+      </w:r>
+      <w:r>
+        <w:t>As the name suggests, product development is the development of a product and all the processes involved in doing so. There is no correct way of developing a product, as long as the result is a fully functional product.</w:t>
+      </w:r>
+      <w:r>
+        <w:t xml:space="preserve"> Product development is a rather extensive process and is quite difficult, especially if the product is being developed by several people.</w:t>
+      </w:r>
+    </w:p>
+    <w:p>
+      <w:r>
+        <w:t xml:space="preserve">Developing a product usually includes a group of people with a vision for a product, such as a piece of software or </w:t>
+      </w:r>
+      <w:r>
+        <w:t xml:space="preserve">technology. </w:t>
+      </w:r>
+      <w:r>
+        <w:t xml:space="preserve">It often requires the modification of an already existing product, if this is the case the modification should end up with an improved version of the product, or an alternative version of the product. In our case we are modifying already existing software to best suit our needs. The software we are developing </w:t>
+      </w:r>
+      <w:r>
+        <w:t xml:space="preserve">is </w:t>
+      </w:r>
+      <w:proofErr w:type="gramStart"/>
+      <w:r>
+        <w:t xml:space="preserve">a </w:t>
+      </w:r>
+      <w:r>
+        <w:t>price</w:t>
+      </w:r>
+      <w:proofErr w:type="gramEnd"/>
+      <w:r>
+        <w:t xml:space="preserve"> comparison software, but it specialises in computers, specifically for the UK. </w:t>
+      </w:r>
+    </w:p>
+    <w:p>
+      <w:r>
+        <w:t xml:space="preserve">The development can be built on a couple of methods. The most common ones are Waterfall and Agile. The Waterfall methodology starts off by determining the requirements and specification. </w:t>
+      </w:r>
+      <w:r>
+        <w:t xml:space="preserve">This methodology is commonly used when the developers have a clear vision of how the product is going to work, look like and they know exactly how to get the finished product. This is the reason why the more common methodology nowadays is Agile. Agile is a lot more adaptive and progressive. Agile methodology uses a method called Sprint, and usually lasts for a week to a month. During the Sprint the team members takes on a small set of tasks and generate reports based on what work was done on the project during the Sprint. </w:t>
+      </w:r>
+    </w:p>
     <w:p>
       <w:pPr>
         <w:pStyle w:val="Heading2"/>
       </w:pPr>
-      <w:bookmarkStart w:id="9" w:name="_Toc271874901"/>
+      <w:bookmarkStart w:id="9" w:name="_Toc271874902"/>
       <w:proofErr w:type="gramStart"/>
       <w:r>
-        <w:t>3.I</w:t>
+        <w:t>3.II</w:t>
       </w:r>
       <w:proofErr w:type="gramEnd"/>
       <w:r>
-        <w:t xml:space="preserve"> An introduction to Product Development</w:t>
-      </w:r>
+        <w:t xml:space="preserve"> The Team Product</w:t>
+      </w:r>
+      <w:bookmarkStart w:id="10" w:name="_Toc271874903"/>
       <w:bookmarkEnd w:id="9"/>
     </w:p>
     <w:p>
-      <w:r>
-        <w:t xml:space="preserve">What exactly is product development? </w:t>
-      </w:r>
-      <w:r>
-        <w:t>As the name suggests, product development is the development of a product and all the processes involved in doing so. There is no correct way of developing a product, as long as the result is a fully functional product.</w:t>
-      </w:r>
-      <w:r>
-        <w:t xml:space="preserve"> Product development is a rather extensive process and is quite difficult, especially if the product is being developed by several people.</w:t>
-      </w:r>
-    </w:p>
-    <w:p>
-      <w:r>
-        <w:t xml:space="preserve">Developing a product usually includes a group of people with a vision for a product, such as a piece of software or </w:t>
-      </w:r>
-      <w:r>
-        <w:t xml:space="preserve">technology. </w:t>
-      </w:r>
-      <w:r>
-        <w:t xml:space="preserve">It often requires the modification of an already existing product, if this is the case the modification should end up with an improved version of the product, or an alternative version of the product. In our case we are modifying already existing software to best suit our needs. The software we are developing </w:t>
-      </w:r>
-      <w:r>
-        <w:t xml:space="preserve">is </w:t>
-      </w:r>
+      <w:pPr>
+        <w:pStyle w:val="Heading3"/>
+      </w:pPr>
       <w:proofErr w:type="gramStart"/>
       <w:r>
-        <w:t xml:space="preserve">a </w:t>
-      </w:r>
-      <w:r>
-        <w:t>price</w:t>
+        <w:t>3.II.a</w:t>
       </w:r>
       <w:proofErr w:type="gramEnd"/>
       <w:r>
-        <w:t xml:space="preserve"> comparison software, but it specialises in computers, specifically for the UK. </w:t>
-      </w:r>
-    </w:p>
-    <w:p>
-      <w:r>
-        <w:t xml:space="preserve">The development can be built on a couple of methods. The most common ones are Waterfall and Agile. The Waterfall methodology starts off by determining the requirements and specification. </w:t>
-      </w:r>
-      <w:r>
-        <w:t xml:space="preserve">This methodology is commonly used when the developers have a clear vision of how the product is going to work, look like and they know exactly how to get the finished product. This is the reason why the more common methodology nowadays is Agile. Agile is a lot more adaptive and progressive. Agile methodology uses a method called Sprint, and usually lasts for a week to a month. During the Sprint the team members takes on a small set of tasks and generate reports based on what work was done on the project during the Sprint. </w:t>
-      </w:r>
-    </w:p>
-    <w:p>
-      <w:pPr>
-        <w:pStyle w:val="Heading2"/>
-      </w:pPr>
-      <w:bookmarkStart w:id="10" w:name="_Toc271874902"/>
+        <w:t xml:space="preserve"> The product specification</w:t>
+      </w:r>
+      <w:bookmarkEnd w:id="10"/>
+    </w:p>
+    <w:p>
+      <w:r>
+        <w:t>Dale</w:t>
+      </w:r>
+    </w:p>
+    <w:p>
+      <w:pPr>
+        <w:pStyle w:val="Heading3"/>
+      </w:pPr>
+      <w:bookmarkStart w:id="11" w:name="_Toc271874904"/>
       <w:proofErr w:type="gramStart"/>
       <w:r>
-        <w:t>3.II</w:t>
+        <w:t>3.II.b</w:t>
       </w:r>
       <w:proofErr w:type="gramEnd"/>
       <w:r>
-        <w:t xml:space="preserve"> The Team Product</w:t>
-      </w:r>
-      <w:bookmarkStart w:id="11" w:name="_Toc271874903"/>
-      <w:bookmarkEnd w:id="10"/>
+        <w:t xml:space="preserve"> The product design</w:t>
+      </w:r>
+      <w:bookmarkEnd w:id="11"/>
+    </w:p>
+    <w:p>
+      <w:r>
+        <w:t xml:space="preserve">The design of the product is set to be as simple, and easy as possible. The reason for this is because we want users to feel at ease with the software at first glance. All of the elements on the GUI are optional, as long as at least one of the fields is filled in. The thought behind this idea is that users might only want to search for a specific price range, or users might only want to search for a specific brand regardless of price. </w:t>
+      </w:r>
     </w:p>
     <w:p>
       <w:pPr>
         <w:pStyle w:val="Heading3"/>
       </w:pPr>
+      <w:bookmarkStart w:id="12" w:name="_Toc271874905"/>
       <w:proofErr w:type="gramStart"/>
       <w:r>
-        <w:t>3.II.a</w:t>
+        <w:t>3.II.c</w:t>
       </w:r>
       <w:proofErr w:type="gramEnd"/>
       <w:r>
-        <w:t xml:space="preserve"> The product specification</w:t>
-      </w:r>
-      <w:bookmarkEnd w:id="11"/>
-    </w:p>
-    <w:p>
-      <w:r>
-        <w:t>Dale</w:t>
-      </w:r>
+        <w:t xml:space="preserve"> The product implementation</w:t>
+      </w:r>
+      <w:bookmarkEnd w:id="12"/>
+    </w:p>
+    <w:p>
+      <w:proofErr w:type="spellStart"/>
+      <w:r>
+        <w:t>Laurynas</w:t>
+      </w:r>
+      <w:proofErr w:type="spellEnd"/>
     </w:p>
     <w:p>
       <w:pPr>
         <w:pStyle w:val="Heading3"/>
       </w:pPr>
-      <w:bookmarkStart w:id="12" w:name="_Toc271874904"/>
-      <w:proofErr w:type="gramStart"/>
-      <w:r>
-        <w:t>3.II.b</w:t>
-      </w:r>
-      <w:proofErr w:type="gramEnd"/>
-      <w:r>
-        <w:t xml:space="preserve"> The product design</w:t>
-      </w:r>
-      <w:bookmarkEnd w:id="12"/>
-    </w:p>
-    <w:p>
-      <w:r>
-        <w:t xml:space="preserve">The design of the product is set to be as simple, and easy as possible. The reason for this is because we want users to feel at ease with the software at first glance. All of the elements on the GUI are optional, as long as at least one of the fields is filled in. The thought behind this idea is that users might only want to search for a specific price range, or users might only want to search for a specific brand regardless of price. </w:t>
-      </w:r>
-    </w:p>
-    <w:p>
-      <w:pPr>
-        <w:pStyle w:val="Heading3"/>
-      </w:pPr>
-      <w:bookmarkStart w:id="13" w:name="_Toc271874905"/>
-      <w:proofErr w:type="gramStart"/>
-      <w:r>
-        <w:t>3.II.c</w:t>
-      </w:r>
-      <w:proofErr w:type="gramEnd"/>
-      <w:r>
-        <w:t xml:space="preserve"> The product implementation</w:t>
-      </w:r>
-      <w:bookmarkEnd w:id="13"/>
-    </w:p>
-    <w:p>
-      <w:proofErr w:type="spellStart"/>
-      <w:r>
-        <w:t>Laurynas</w:t>
-      </w:r>
-      <w:proofErr w:type="spellEnd"/>
-    </w:p>
-    <w:p>
-      <w:pPr>
-        <w:pStyle w:val="Heading3"/>
-      </w:pPr>
-      <w:bookmarkStart w:id="14" w:name="_Toc271874906"/>
+      <w:bookmarkStart w:id="13" w:name="_Toc271874906"/>
       <w:proofErr w:type="gramStart"/>
       <w:r>
         <w:lastRenderedPageBreak/>
@@ -2363,50 +2364,70 @@
       <w:r>
         <w:t xml:space="preserve"> The product testing</w:t>
       </w:r>
+      <w:bookmarkEnd w:id="13"/>
+    </w:p>
+    <w:p>
+      <w:r>
+        <w:t>Sean</w:t>
+      </w:r>
+      <w:r>
+        <w:t xml:space="preserve"> (</w:t>
+      </w:r>
+      <w:r>
+        <w:t>A</w:t>
+      </w:r>
+      <w:r>
+        <w:t>d-hoc)</w:t>
+      </w:r>
+    </w:p>
+    <w:p>
+      <w:pPr>
+        <w:pStyle w:val="Heading2"/>
+      </w:pPr>
+      <w:bookmarkStart w:id="14" w:name="_Toc271874907"/>
+      <w:proofErr w:type="gramStart"/>
+      <w:r>
+        <w:t>3.III</w:t>
+      </w:r>
+      <w:proofErr w:type="gramEnd"/>
+      <w:r>
+        <w:t xml:space="preserve"> Context</w:t>
+      </w:r>
       <w:bookmarkEnd w:id="14"/>
     </w:p>
-    <w:p>
-      <w:r>
-        <w:t>Sean</w:t>
-      </w:r>
-      <w:r>
-        <w:t xml:space="preserve"> (</w:t>
-      </w:r>
-      <w:r>
-        <w:t>A</w:t>
-      </w:r>
-      <w:r>
-        <w:t>d-hoc)</w:t>
-      </w:r>
-    </w:p>
-    <w:p>
-      <w:pPr>
-        <w:pStyle w:val="Heading2"/>
-      </w:pPr>
-      <w:bookmarkStart w:id="15" w:name="_Toc271874907"/>
+    <w:p/>
+    <w:p>
+      <w:pPr>
+        <w:pStyle w:val="Heading3"/>
+      </w:pPr>
+      <w:bookmarkStart w:id="15" w:name="_Toc271874908"/>
       <w:proofErr w:type="gramStart"/>
       <w:r>
-        <w:t>3.III</w:t>
+        <w:t>3.III.a</w:t>
       </w:r>
       <w:proofErr w:type="gramEnd"/>
       <w:r>
-        <w:t xml:space="preserve"> Context</w:t>
+        <w:t xml:space="preserve"> Legal matters</w:t>
       </w:r>
       <w:bookmarkEnd w:id="15"/>
     </w:p>
-    <w:p/>
+    <w:p>
+      <w:r>
+        <w:t>Valentine</w:t>
+      </w:r>
+    </w:p>
     <w:p>
       <w:pPr>
         <w:pStyle w:val="Heading3"/>
       </w:pPr>
-      <w:bookmarkStart w:id="16" w:name="_Toc271874908"/>
+      <w:bookmarkStart w:id="16" w:name="_Toc271874909"/>
       <w:proofErr w:type="gramStart"/>
       <w:r>
-        <w:t>3.III.a</w:t>
+        <w:t>3.III.b</w:t>
       </w:r>
       <w:proofErr w:type="gramEnd"/>
       <w:r>
-        <w:t xml:space="preserve"> Legal matters</w:t>
+        <w:t xml:space="preserve"> Ethical matters</w:t>
       </w:r>
       <w:bookmarkEnd w:id="16"/>
     </w:p>
@@ -2419,39 +2440,19 @@
       <w:pPr>
         <w:pStyle w:val="Heading3"/>
       </w:pPr>
-      <w:bookmarkStart w:id="17" w:name="_Toc271874909"/>
+      <w:bookmarkStart w:id="17" w:name="_Toc271874910"/>
       <w:proofErr w:type="gramStart"/>
       <w:r>
-        <w:t>3.III.b</w:t>
+        <w:t>3.III.c</w:t>
       </w:r>
       <w:proofErr w:type="gramEnd"/>
       <w:r>
-        <w:t xml:space="preserve"> Ethical matters</w:t>
+        <w:t xml:space="preserve"> Health &amp; safety matters</w:t>
       </w:r>
       <w:bookmarkEnd w:id="17"/>
     </w:p>
     <w:p>
       <w:r>
-        <w:t>Valentine</w:t>
-      </w:r>
-    </w:p>
-    <w:p>
-      <w:pPr>
-        <w:pStyle w:val="Heading3"/>
-      </w:pPr>
-      <w:bookmarkStart w:id="18" w:name="_Toc271874910"/>
-      <w:proofErr w:type="gramStart"/>
-      <w:r>
-        <w:t>3.III.c</w:t>
-      </w:r>
-      <w:proofErr w:type="gramEnd"/>
-      <w:r>
-        <w:t xml:space="preserve"> Health &amp; safety matters</w:t>
-      </w:r>
-      <w:bookmarkEnd w:id="18"/>
-    </w:p>
-    <w:p>
-      <w:r>
         <w:t>Dale</w:t>
       </w:r>
     </w:p>
@@ -2464,25 +2465,46 @@
       <w:pPr>
         <w:pStyle w:val="Heading1"/>
       </w:pPr>
-      <w:bookmarkStart w:id="19" w:name="_Toc271874911"/>
+      <w:bookmarkStart w:id="18" w:name="_Toc271874911"/>
       <w:r>
         <w:lastRenderedPageBreak/>
         <w:t>Chapter 4: Project Management (?? words)</w:t>
       </w:r>
+      <w:bookmarkEnd w:id="18"/>
+    </w:p>
+    <w:p>
+      <w:pPr>
+        <w:pStyle w:val="Heading2"/>
+      </w:pPr>
+      <w:bookmarkStart w:id="19" w:name="_Toc271874912"/>
+      <w:proofErr w:type="gramStart"/>
+      <w:r>
+        <w:t>4.I</w:t>
+      </w:r>
+      <w:proofErr w:type="gramEnd"/>
+      <w:r>
+        <w:t xml:space="preserve"> An introduction to Project Management</w:t>
+      </w:r>
       <w:bookmarkEnd w:id="19"/>
     </w:p>
     <w:p>
+      <w:r>
+        <w:t>Dale</w:t>
+      </w:r>
+    </w:p>
+    <w:p/>
+    <w:p>
       <w:pPr>
         <w:pStyle w:val="Heading2"/>
       </w:pPr>
-      <w:bookmarkStart w:id="20" w:name="_Toc271874912"/>
+      <w:bookmarkStart w:id="20" w:name="_Toc271874913"/>
       <w:proofErr w:type="gramStart"/>
       <w:r>
-        <w:t>4.I</w:t>
+        <w:t>4.II</w:t>
       </w:r>
       <w:proofErr w:type="gramEnd"/>
       <w:r>
-        <w:t xml:space="preserve"> An introduction to Project Management</w:t>
+        <w:t xml:space="preserve"> Project Management Report</w:t>
       </w:r>
       <w:bookmarkEnd w:id="20"/>
     </w:p>
@@ -2494,16 +2516,22 @@
     <w:p/>
     <w:p>
       <w:pPr>
-        <w:pStyle w:val="Heading2"/>
-      </w:pPr>
-      <w:bookmarkStart w:id="21" w:name="_Toc271874913"/>
+        <w:pStyle w:val="Heading3"/>
+      </w:pPr>
+      <w:bookmarkStart w:id="21" w:name="_Toc271874914"/>
       <w:proofErr w:type="gramStart"/>
       <w:r>
-        <w:t>4.II</w:t>
+        <w:t>4.II.a</w:t>
       </w:r>
       <w:proofErr w:type="gramEnd"/>
       <w:r>
-        <w:t xml:space="preserve"> Project Management Report</w:t>
+        <w:t xml:space="preserve"> A description of the Gantt chart</w:t>
+      </w:r>
+      <w:r>
+        <w:rPr>
+          <w:rStyle w:val="FootnoteReference"/>
+        </w:rPr>
+        <w:footnoteReference w:id="1"/>
       </w:r>
       <w:bookmarkEnd w:id="21"/>
     </w:p>
@@ -2517,46 +2545,19 @@
       <w:pPr>
         <w:pStyle w:val="Heading3"/>
       </w:pPr>
-      <w:bookmarkStart w:id="22" w:name="_Toc271874914"/>
+      <w:bookmarkStart w:id="22" w:name="_Toc271874915"/>
       <w:proofErr w:type="gramStart"/>
       <w:r>
-        <w:t>4.II.a</w:t>
+        <w:t>4.II.b</w:t>
       </w:r>
       <w:proofErr w:type="gramEnd"/>
       <w:r>
-        <w:t xml:space="preserve"> A description of the Gantt chart</w:t>
-      </w:r>
-      <w:r>
-        <w:rPr>
-          <w:rStyle w:val="FootnoteReference"/>
-        </w:rPr>
-        <w:footnoteReference w:id="1"/>
+        <w:t xml:space="preserve"> An evaluation of the project management</w:t>
       </w:r>
       <w:bookmarkEnd w:id="22"/>
     </w:p>
     <w:p>
       <w:r>
-        <w:t>Dale</w:t>
-      </w:r>
-    </w:p>
-    <w:p/>
-    <w:p>
-      <w:pPr>
-        <w:pStyle w:val="Heading3"/>
-      </w:pPr>
-      <w:bookmarkStart w:id="23" w:name="_Toc271874915"/>
-      <w:proofErr w:type="gramStart"/>
-      <w:r>
-        <w:t>4.II.b</w:t>
-      </w:r>
-      <w:proofErr w:type="gramEnd"/>
-      <w:r>
-        <w:t xml:space="preserve"> An evaluation of the project management</w:t>
-      </w:r>
-      <w:bookmarkEnd w:id="23"/>
-    </w:p>
-    <w:p>
-      <w:r>
         <w:t>?</w:t>
       </w:r>
     </w:p>
@@ -2569,7 +2570,7 @@
       <w:pPr>
         <w:pStyle w:val="Heading1"/>
       </w:pPr>
-      <w:bookmarkStart w:id="24" w:name="_Toc271874916"/>
+      <w:bookmarkStart w:id="23" w:name="_Toc271874916"/>
       <w:r>
         <w:lastRenderedPageBreak/>
         <w:t xml:space="preserve">Chapter 5: Conclusions </w:t>
@@ -2577,7 +2578,7 @@
       <w:r>
         <w:t>(?? words)</w:t>
       </w:r>
-      <w:bookmarkEnd w:id="24"/>
+      <w:bookmarkEnd w:id="23"/>
     </w:p>
     <w:p>
       <w:r>
@@ -2600,23 +2601,23 @@
       <w:pPr>
         <w:pStyle w:val="Heading1"/>
       </w:pPr>
-      <w:bookmarkStart w:id="25" w:name="_Toc271874917"/>
+      <w:bookmarkStart w:id="24" w:name="_Toc271874917"/>
       <w:r>
         <w:lastRenderedPageBreak/>
         <w:t>Appendix</w:t>
       </w:r>
+      <w:bookmarkEnd w:id="24"/>
+    </w:p>
+    <w:p/>
+    <w:p>
+      <w:pPr>
+        <w:pStyle w:val="Heading2"/>
+      </w:pPr>
+      <w:bookmarkStart w:id="25" w:name="_Toc271874918"/>
+      <w:r>
+        <w:t>A. Python Code</w:t>
+      </w:r>
       <w:bookmarkEnd w:id="25"/>
-    </w:p>
-    <w:p/>
-    <w:p>
-      <w:pPr>
-        <w:pStyle w:val="Heading2"/>
-      </w:pPr>
-      <w:bookmarkStart w:id="26" w:name="_Toc271874918"/>
-      <w:r>
-        <w:t>A. Python Code</w:t>
-      </w:r>
-      <w:bookmarkEnd w:id="26"/>
     </w:p>
     <w:p/>
     <w:p>
@@ -2644,7 +2645,7 @@
           <w:i/>
         </w:rPr>
       </w:pPr>
-      <w:bookmarkStart w:id="27" w:name="_Toc271874919"/>
+      <w:bookmarkStart w:id="26" w:name="_Toc271874919"/>
       <w:r>
         <w:lastRenderedPageBreak/>
         <w:t xml:space="preserve">B </w:t>
@@ -2652,7 +2653,7 @@
       <w:r>
         <w:t>Team effort summary table</w:t>
       </w:r>
-      <w:bookmarkEnd w:id="27"/>
+      <w:bookmarkEnd w:id="26"/>
     </w:p>
     <w:p>
       <w:pPr>
@@ -3678,6 +3679,15 @@
                 <w:sz w:val="16"/>
                 <w:szCs w:val="16"/>
               </w:rPr>
+              <w:t>1</w:t>
+            </w:r>
+            <w:r>
+              <w:rPr>
+                <w:rFonts w:ascii="Cambria" w:eastAsia="Times New Roman" w:hAnsi="Cambria" w:cs="Times New Roman"/>
+                <w:color w:val="000000"/>
+                <w:sz w:val="16"/>
+                <w:szCs w:val="16"/>
+              </w:rPr>
               <w:t>0</w:t>
             </w:r>
           </w:p>
@@ -3714,7 +3724,7 @@
                 <w:sz w:val="16"/>
                 <w:szCs w:val="16"/>
               </w:rPr>
-              <w:t>0</w:t>
+              <w:t>2</w:t>
             </w:r>
           </w:p>
         </w:tc>
@@ -3750,7 +3760,7 @@
                 <w:sz w:val="16"/>
                 <w:szCs w:val="16"/>
               </w:rPr>
-              <w:t>0</w:t>
+              <w:t>5</w:t>
             </w:r>
           </w:p>
         </w:tc>
@@ -3786,7 +3796,7 @@
                 <w:sz w:val="16"/>
                 <w:szCs w:val="16"/>
               </w:rPr>
-              <w:t>0</w:t>
+              <w:t>9.7</w:t>
             </w:r>
           </w:p>
         </w:tc>
@@ -3894,7 +3904,7 @@
                 <w:sz w:val="16"/>
                 <w:szCs w:val="16"/>
               </w:rPr>
-              <w:t>0</w:t>
+              <w:t>18</w:t>
             </w:r>
           </w:p>
         </w:tc>
@@ -3930,7 +3940,7 @@
                 <w:sz w:val="16"/>
                 <w:szCs w:val="16"/>
               </w:rPr>
-              <w:t>0</w:t>
+              <w:t>18</w:t>
             </w:r>
           </w:p>
         </w:tc>
@@ -3966,7 +3976,7 @@
                 <w:sz w:val="16"/>
                 <w:szCs w:val="16"/>
               </w:rPr>
-              <w:t>0</w:t>
+              <w:t>16</w:t>
             </w:r>
           </w:p>
         </w:tc>
@@ -4137,7 +4147,7 @@
                 <w:sz w:val="16"/>
                 <w:szCs w:val="16"/>
               </w:rPr>
-              <w:t>0</w:t>
+              <w:t>7</w:t>
             </w:r>
           </w:p>
         </w:tc>
@@ -4209,7 +4219,7 @@
                 <w:sz w:val="16"/>
                 <w:szCs w:val="16"/>
               </w:rPr>
-              <w:t>0</w:t>
+              <w:t>2</w:t>
             </w:r>
           </w:p>
         </w:tc>
@@ -4281,7 +4291,7 @@
                 <w:sz w:val="16"/>
                 <w:szCs w:val="16"/>
               </w:rPr>
-              <w:t>0</w:t>
+              <w:t>10</w:t>
             </w:r>
           </w:p>
         </w:tc>
@@ -4317,8 +4327,10 @@
                 <w:sz w:val="16"/>
                 <w:szCs w:val="16"/>
               </w:rPr>
-              <w:t>0</w:t>
-            </w:r>
+              <w:t>10</w:t>
+            </w:r>
+            <w:bookmarkStart w:id="27" w:name="_GoBack"/>
+            <w:bookmarkEnd w:id="27"/>
           </w:p>
         </w:tc>
         <w:tc>
@@ -4353,7 +4365,7 @@
                 <w:sz w:val="16"/>
                 <w:szCs w:val="16"/>
               </w:rPr>
-              <w:t>0</w:t>
+              <w:t>1</w:t>
             </w:r>
           </w:p>
         </w:tc>
@@ -4389,7 +4401,7 @@
                 <w:sz w:val="16"/>
                 <w:szCs w:val="16"/>
               </w:rPr>
-              <w:t>0</w:t>
+              <w:t>5</w:t>
             </w:r>
           </w:p>
         </w:tc>
@@ -4425,7 +4437,7 @@
                 <w:sz w:val="16"/>
                 <w:szCs w:val="16"/>
               </w:rPr>
-              <w:t>0</w:t>
+              <w:t>14</w:t>
             </w:r>
           </w:p>
         </w:tc>
@@ -4600,14 +4612,26 @@
                 <w:szCs w:val="16"/>
               </w:rPr>
             </w:pPr>
-            <w:r>
-              <w:rPr>
-                <w:rFonts w:ascii="Cambria" w:eastAsia="Times New Roman" w:hAnsi="Cambria" w:cs="Times New Roman"/>
-                <w:color w:val="000000"/>
-                <w:sz w:val="16"/>
-                <w:szCs w:val="16"/>
-              </w:rPr>
-              <w:t>0</w:t>
+          </w:p>
+          <w:p>
+            <w:pPr>
+              <w:spacing w:after="0" w:line="240" w:lineRule="auto"/>
+              <w:jc w:val="center"/>
+              <w:rPr>
+                <w:rFonts w:ascii="Cambria" w:eastAsia="Times New Roman" w:hAnsi="Cambria" w:cs="Times New Roman"/>
+                <w:color w:val="000000"/>
+                <w:sz w:val="16"/>
+                <w:szCs w:val="16"/>
+              </w:rPr>
+            </w:pPr>
+            <w:r>
+              <w:rPr>
+                <w:rFonts w:ascii="Cambria" w:eastAsia="Times New Roman" w:hAnsi="Cambria" w:cs="Times New Roman"/>
+                <w:color w:val="000000"/>
+                <w:sz w:val="16"/>
+                <w:szCs w:val="16"/>
+              </w:rPr>
+              <w:t>10</w:t>
             </w:r>
           </w:p>
         </w:tc>
@@ -4643,7 +4667,7 @@
                 <w:sz w:val="16"/>
                 <w:szCs w:val="16"/>
               </w:rPr>
-              <w:t>0</w:t>
+              <w:t>6</w:t>
             </w:r>
           </w:p>
         </w:tc>
@@ -4679,7 +4703,7 @@
                 <w:sz w:val="16"/>
                 <w:szCs w:val="16"/>
               </w:rPr>
-              <w:t>0</w:t>
+              <w:t>5</w:t>
             </w:r>
           </w:p>
         </w:tc>
@@ -4715,7 +4739,7 @@
                 <w:sz w:val="16"/>
                 <w:szCs w:val="16"/>
               </w:rPr>
-              <w:t>0</w:t>
+              <w:t>9.5</w:t>
             </w:r>
           </w:p>
         </w:tc>
@@ -4823,7 +4847,7 @@
                 <w:sz w:val="16"/>
                 <w:szCs w:val="16"/>
               </w:rPr>
-              <w:t>0</w:t>
+              <w:t>10</w:t>
             </w:r>
           </w:p>
         </w:tc>
@@ -4859,7 +4883,7 @@
                 <w:sz w:val="16"/>
                 <w:szCs w:val="16"/>
               </w:rPr>
-              <w:t>0</w:t>
+              <w:t>18</w:t>
             </w:r>
           </w:p>
         </w:tc>
@@ -4895,7 +4919,7 @@
                 <w:sz w:val="16"/>
                 <w:szCs w:val="16"/>
               </w:rPr>
-              <w:t>0</w:t>
+              <w:t>14</w:t>
             </w:r>
           </w:p>
         </w:tc>
@@ -5055,7 +5079,7 @@
                 <w:sz w:val="16"/>
                 <w:szCs w:val="16"/>
               </w:rPr>
-              <w:t>0</w:t>
+              <w:t>10</w:t>
             </w:r>
           </w:p>
         </w:tc>
@@ -5091,7 +5115,7 @@
                 <w:sz w:val="16"/>
                 <w:szCs w:val="16"/>
               </w:rPr>
-              <w:t>0</w:t>
+              <w:t>6</w:t>
             </w:r>
           </w:p>
         </w:tc>
@@ -5127,7 +5151,7 @@
                 <w:sz w:val="16"/>
                 <w:szCs w:val="16"/>
               </w:rPr>
-              <w:t>0</w:t>
+              <w:t>10</w:t>
             </w:r>
           </w:p>
         </w:tc>
@@ -5163,7 +5187,7 @@
                 <w:sz w:val="16"/>
                 <w:szCs w:val="16"/>
               </w:rPr>
-              <w:t>0</w:t>
+              <w:t>9.5</w:t>
             </w:r>
           </w:p>
         </w:tc>
@@ -5271,7 +5295,7 @@
                 <w:sz w:val="16"/>
                 <w:szCs w:val="16"/>
               </w:rPr>
-              <w:t>0</w:t>
+              <w:t>18</w:t>
             </w:r>
           </w:p>
         </w:tc>
@@ -5307,7 +5331,7 @@
                 <w:sz w:val="16"/>
                 <w:szCs w:val="16"/>
               </w:rPr>
-              <w:t>0</w:t>
+              <w:t>18</w:t>
             </w:r>
           </w:p>
         </w:tc>
@@ -5343,7 +5367,7 @@
                 <w:sz w:val="16"/>
                 <w:szCs w:val="16"/>
               </w:rPr>
-              <w:t>0</w:t>
+              <w:t>18</w:t>
             </w:r>
           </w:p>
         </w:tc>
@@ -5525,7 +5549,7 @@
                 <w:sz w:val="16"/>
                 <w:szCs w:val="16"/>
               </w:rPr>
-              <w:t>0</w:t>
+              <w:t>7</w:t>
             </w:r>
           </w:p>
         </w:tc>
@@ -5561,7 +5585,7 @@
                 <w:sz w:val="16"/>
                 <w:szCs w:val="16"/>
               </w:rPr>
-              <w:t>0</w:t>
+              <w:t>2</w:t>
             </w:r>
           </w:p>
         </w:tc>
@@ -5597,7 +5621,7 @@
                 <w:sz w:val="16"/>
                 <w:szCs w:val="16"/>
               </w:rPr>
-              <w:t>0</w:t>
+              <w:t>2</w:t>
             </w:r>
           </w:p>
         </w:tc>
@@ -5741,7 +5765,7 @@
                 <w:sz w:val="16"/>
                 <w:szCs w:val="16"/>
               </w:rPr>
-              <w:t>0</w:t>
+              <w:t>2</w:t>
             </w:r>
           </w:p>
         </w:tc>
@@ -5777,7 +5801,7 @@
                 <w:sz w:val="16"/>
                 <w:szCs w:val="16"/>
               </w:rPr>
-              <w:t>0</w:t>
+              <w:t>5</w:t>
             </w:r>
           </w:p>
         </w:tc>
@@ -5813,7 +5837,7 @@
                 <w:sz w:val="16"/>
                 <w:szCs w:val="16"/>
               </w:rPr>
-              <w:t>0</w:t>
+              <w:t>15</w:t>
             </w:r>
           </w:p>
         </w:tc>

</xml_diff>

<commit_message>
Added charlies report on past work
</commit_message>
<xml_diff>
--- a/CE101 Team Report Team T.docx
+++ b/CE101 Team Report Team T.docx
@@ -1,6 +1,6 @@
 
 <file path=word/document.xml><?xml version="1.0" encoding="utf-8"?>
-<w:document xmlns:wpc="http://schemas.microsoft.com/office/word/2010/wordprocessingCanvas" xmlns:mc="http://schemas.openxmlformats.org/markup-compatibility/2006" xmlns:o="urn:schemas-microsoft-com:office:office" xmlns:r="http://schemas.openxmlformats.org/officeDocument/2006/relationships" xmlns:m="http://schemas.openxmlformats.org/officeDocument/2006/math" xmlns:v="urn:schemas-microsoft-com:vml" xmlns:wp14="http://schemas.microsoft.com/office/word/2010/wordprocessingDrawing" xmlns:wp="http://schemas.openxmlformats.org/drawingml/2006/wordprocessingDrawing" xmlns:w10="urn:schemas-microsoft-com:office:word" xmlns:w="http://schemas.openxmlformats.org/wordprocessingml/2006/main" xmlns:w14="http://schemas.microsoft.com/office/word/2010/wordml" xmlns:wpg="http://schemas.microsoft.com/office/word/2010/wordprocessingGroup" xmlns:wpi="http://schemas.microsoft.com/office/word/2010/wordprocessingInk" xmlns:wne="http://schemas.microsoft.com/office/word/2006/wordml" xmlns:wps="http://schemas.microsoft.com/office/word/2010/wordprocessingShape" mc:Ignorable="w14 wp14">
+<w:document xmlns:wpc="http://schemas.microsoft.com/office/word/2010/wordprocessingCanvas" xmlns:mc="http://schemas.openxmlformats.org/markup-compatibility/2006" xmlns:o="urn:schemas-microsoft-com:office:office" xmlns:r="http://schemas.openxmlformats.org/officeDocument/2006/relationships" xmlns:m="http://schemas.openxmlformats.org/officeDocument/2006/math" xmlns:v="urn:schemas-microsoft-com:vml" xmlns:wp14="http://schemas.microsoft.com/office/word/2010/wordprocessingDrawing" xmlns:wp="http://schemas.openxmlformats.org/drawingml/2006/wordprocessingDrawing" xmlns:w10="urn:schemas-microsoft-com:office:word" xmlns:w="http://schemas.openxmlformats.org/wordprocessingml/2006/main" xmlns:w14="http://schemas.microsoft.com/office/word/2010/wordml" xmlns:w15="http://schemas.microsoft.com/office/word/2012/wordml" xmlns:wpg="http://schemas.microsoft.com/office/word/2010/wordprocessingGroup" xmlns:wpi="http://schemas.microsoft.com/office/word/2010/wordprocessingInk" xmlns:wne="http://schemas.microsoft.com/office/word/2006/wordml" xmlns:wps="http://schemas.microsoft.com/office/word/2010/wordprocessingShape" mc:Ignorable="w14 w15 wp14">
   <w:body>
     <w:p>
       <w:pPr>
@@ -88,9 +88,27 @@
           <w:sz w:val="28"/>
           <w:szCs w:val="28"/>
         </w:rPr>
-        <w:t xml:space="preserve"> Sean </w:t>
-      </w:r>
-      <w:proofErr w:type="spellStart"/>
+        <w:t xml:space="preserve"> Sean Traynor</w:t>
+      </w:r>
+    </w:p>
+    <w:p>
+      <w:pPr>
+        <w:rPr>
+          <w:rFonts w:asciiTheme="majorHAnsi" w:hAnsiTheme="majorHAnsi" w:cs="Times New Roman"/>
+          <w:b/>
+          <w:sz w:val="28"/>
+          <w:szCs w:val="28"/>
+        </w:rPr>
+      </w:pPr>
+      <w:r>
+        <w:rPr>
+          <w:rFonts w:asciiTheme="majorHAnsi" w:hAnsiTheme="majorHAnsi" w:cs="Times New Roman"/>
+          <w:b/>
+          <w:sz w:val="28"/>
+          <w:szCs w:val="28"/>
+        </w:rPr>
+        <w:t xml:space="preserve">Project Manager: </w:t>
+      </w:r>
       <w:r>
         <w:rPr>
           <w:rFonts w:asciiTheme="majorHAnsi" w:hAnsiTheme="majorHAnsi" w:cs="Times New Roman"/>
@@ -98,19 +116,27 @@
           <w:sz w:val="28"/>
           <w:szCs w:val="28"/>
         </w:rPr>
-        <w:t>Traynor</w:t>
-      </w:r>
-      <w:proofErr w:type="spellEnd"/>
-    </w:p>
-    <w:p>
-      <w:pPr>
+        <w:t>Dale Carr</w:t>
+      </w:r>
+    </w:p>
+    <w:p>
+      <w:pPr>
+        <w:rPr>
+          <w:rFonts w:asciiTheme="majorHAnsi" w:hAnsiTheme="majorHAnsi" w:cs="Times New Roman"/>
+          <w:i/>
+          <w:sz w:val="28"/>
+          <w:szCs w:val="28"/>
+        </w:rPr>
+      </w:pPr>
+      <w:r>
         <w:rPr>
           <w:rFonts w:asciiTheme="majorHAnsi" w:hAnsiTheme="majorHAnsi" w:cs="Times New Roman"/>
           <w:b/>
           <w:sz w:val="28"/>
           <w:szCs w:val="28"/>
         </w:rPr>
-      </w:pPr>
+        <w:t xml:space="preserve">Team </w:t>
+      </w:r>
       <w:r>
         <w:rPr>
           <w:rFonts w:asciiTheme="majorHAnsi" w:hAnsiTheme="majorHAnsi" w:cs="Times New Roman"/>
@@ -118,7 +144,18 @@
           <w:sz w:val="28"/>
           <w:szCs w:val="28"/>
         </w:rPr>
-        <w:t xml:space="preserve">Project Manager: </w:t>
+        <w:t>Specialists:</w:t>
+      </w:r>
+      <w:bookmarkStart w:id="0" w:name="_GoBack"/>
+      <w:bookmarkEnd w:id="0"/>
+      <w:r>
+        <w:rPr>
+          <w:rFonts w:asciiTheme="majorHAnsi" w:hAnsiTheme="majorHAnsi" w:cs="Times New Roman"/>
+          <w:b/>
+          <w:sz w:val="28"/>
+          <w:szCs w:val="28"/>
+        </w:rPr>
+        <w:t xml:space="preserve"> </w:t>
       </w:r>
       <w:r>
         <w:rPr>
@@ -127,9 +164,8 @@
           <w:sz w:val="28"/>
           <w:szCs w:val="28"/>
         </w:rPr>
-        <w:t xml:space="preserve">Dale </w:t>
-      </w:r>
-      <w:proofErr w:type="spellStart"/>
+        <w:t xml:space="preserve">Laurynas Pupsta, Charlie Hammond, Valentinas </w:t>
+      </w:r>
       <w:r>
         <w:rPr>
           <w:rFonts w:asciiTheme="majorHAnsi" w:hAnsiTheme="majorHAnsi" w:cs="Times New Roman"/>
@@ -137,117 +173,8 @@
           <w:sz w:val="28"/>
           <w:szCs w:val="28"/>
         </w:rPr>
-        <w:t>Carr</w:t>
-      </w:r>
-      <w:proofErr w:type="spellEnd"/>
-    </w:p>
-    <w:p>
-      <w:pPr>
-        <w:rPr>
-          <w:rFonts w:asciiTheme="majorHAnsi" w:hAnsiTheme="majorHAnsi" w:cs="Times New Roman"/>
-          <w:i/>
-          <w:sz w:val="28"/>
-          <w:szCs w:val="28"/>
-        </w:rPr>
-      </w:pPr>
-      <w:r>
-        <w:rPr>
-          <w:rFonts w:asciiTheme="majorHAnsi" w:hAnsiTheme="majorHAnsi" w:cs="Times New Roman"/>
-          <w:b/>
-          <w:sz w:val="28"/>
-          <w:szCs w:val="28"/>
-        </w:rPr>
-        <w:t xml:space="preserve">Team </w:t>
-      </w:r>
-      <w:r>
-        <w:rPr>
-          <w:rFonts w:asciiTheme="majorHAnsi" w:hAnsiTheme="majorHAnsi" w:cs="Times New Roman"/>
-          <w:b/>
-          <w:sz w:val="28"/>
-          <w:szCs w:val="28"/>
-        </w:rPr>
-        <w:t>Specialists:</w:t>
-      </w:r>
-      <w:r>
-        <w:rPr>
-          <w:rFonts w:asciiTheme="majorHAnsi" w:hAnsiTheme="majorHAnsi" w:cs="Times New Roman"/>
-          <w:b/>
-          <w:sz w:val="28"/>
-          <w:szCs w:val="28"/>
-        </w:rPr>
-        <w:t xml:space="preserve"> </w:t>
-      </w:r>
-      <w:proofErr w:type="spellStart"/>
-      <w:r>
-        <w:rPr>
-          <w:rFonts w:asciiTheme="majorHAnsi" w:hAnsiTheme="majorHAnsi" w:cs="Times New Roman"/>
-          <w:i/>
-          <w:sz w:val="28"/>
-          <w:szCs w:val="28"/>
-        </w:rPr>
-        <w:t>Laurynas</w:t>
-      </w:r>
-      <w:proofErr w:type="spellEnd"/>
-      <w:r>
-        <w:rPr>
-          <w:rFonts w:asciiTheme="majorHAnsi" w:hAnsiTheme="majorHAnsi" w:cs="Times New Roman"/>
-          <w:i/>
-          <w:sz w:val="28"/>
-          <w:szCs w:val="28"/>
-        </w:rPr>
-        <w:t xml:space="preserve"> </w:t>
-      </w:r>
-      <w:proofErr w:type="spellStart"/>
-      <w:r>
-        <w:rPr>
-          <w:rFonts w:asciiTheme="majorHAnsi" w:hAnsiTheme="majorHAnsi" w:cs="Times New Roman"/>
-          <w:i/>
-          <w:sz w:val="28"/>
-          <w:szCs w:val="28"/>
-        </w:rPr>
-        <w:t>Pupsta</w:t>
-      </w:r>
-      <w:proofErr w:type="spellEnd"/>
-      <w:r>
-        <w:rPr>
-          <w:rFonts w:asciiTheme="majorHAnsi" w:hAnsiTheme="majorHAnsi" w:cs="Times New Roman"/>
-          <w:i/>
-          <w:sz w:val="28"/>
-          <w:szCs w:val="28"/>
-        </w:rPr>
-        <w:t xml:space="preserve">, Charlie Hammond, </w:t>
-      </w:r>
-      <w:proofErr w:type="spellStart"/>
-      <w:r>
-        <w:rPr>
-          <w:rFonts w:asciiTheme="majorHAnsi" w:hAnsiTheme="majorHAnsi" w:cs="Times New Roman"/>
-          <w:i/>
-          <w:sz w:val="28"/>
-          <w:szCs w:val="28"/>
-        </w:rPr>
-        <w:t>Valentinas</w:t>
-      </w:r>
-      <w:proofErr w:type="spellEnd"/>
-      <w:r>
-        <w:rPr>
-          <w:rFonts w:asciiTheme="majorHAnsi" w:hAnsiTheme="majorHAnsi" w:cs="Times New Roman"/>
-          <w:i/>
-          <w:sz w:val="28"/>
-          <w:szCs w:val="28"/>
-        </w:rPr>
-        <w:t xml:space="preserve"> </w:t>
-      </w:r>
-      <w:proofErr w:type="spellStart"/>
-      <w:r>
-        <w:rPr>
-          <w:rFonts w:asciiTheme="majorHAnsi" w:hAnsiTheme="majorHAnsi" w:cs="Times New Roman"/>
-          <w:i/>
-          <w:sz w:val="28"/>
-          <w:szCs w:val="28"/>
-        </w:rPr>
         <w:t>Vaiceliunas</w:t>
       </w:r>
-      <w:proofErr w:type="spellEnd"/>
       <w:r>
         <w:br w:type="page"/>
       </w:r>
@@ -1986,7 +1913,7 @@
       <w:pPr>
         <w:pStyle w:val="Heading1"/>
       </w:pPr>
-      <w:bookmarkStart w:id="0" w:name="_Toc271874894"/>
+      <w:bookmarkStart w:id="1" w:name="_Toc271874894"/>
       <w:r>
         <w:lastRenderedPageBreak/>
         <w:t>Chapter 1</w:t>
@@ -1994,7 +1921,7 @@
       <w:r>
         <w:t xml:space="preserve"> The Executive Summary (?? words)</w:t>
       </w:r>
-      <w:bookmarkEnd w:id="0"/>
+      <w:bookmarkEnd w:id="1"/>
     </w:p>
     <w:p>
       <w:r>
@@ -2010,7 +1937,7 @@
       <w:pPr>
         <w:pStyle w:val="Heading1"/>
       </w:pPr>
-      <w:bookmarkStart w:id="1" w:name="_Toc271874895"/>
+      <w:bookmarkStart w:id="2" w:name="_Toc271874895"/>
       <w:r>
         <w:lastRenderedPageBreak/>
         <w:t>Chapter 2</w:t>
@@ -2018,14 +1945,14 @@
       <w:r>
         <w:t xml:space="preserve"> Team Working (?? words)</w:t>
       </w:r>
-      <w:bookmarkEnd w:id="1"/>
+      <w:bookmarkEnd w:id="2"/>
     </w:p>
     <w:p/>
     <w:p>
       <w:pPr>
         <w:pStyle w:val="Heading2"/>
       </w:pPr>
-      <w:bookmarkStart w:id="2" w:name="_Toc271874896"/>
+      <w:bookmarkStart w:id="3" w:name="_Toc271874896"/>
       <w:proofErr w:type="gramStart"/>
       <w:r>
         <w:t>2.I</w:t>
@@ -2037,7 +1964,7 @@
       <w:r>
         <w:t>orking</w:t>
       </w:r>
-      <w:bookmarkEnd w:id="2"/>
+      <w:bookmarkEnd w:id="3"/>
     </w:p>
     <w:p>
       <w:r>
@@ -2106,409 +2033,677 @@
         <w:t>product</w:t>
       </w:r>
       <w:r>
-        <w:t xml:space="preserve">, compared to a project managed and produced by </w:t>
-      </w:r>
+        <w:t>, compared to a project managed and produced by</w:t>
+      </w:r>
+      <w:r>
+        <w:t xml:space="preserve"> one </w:t>
+      </w:r>
+      <w:r>
+        <w:t xml:space="preserve">person. </w:t>
+      </w:r>
+    </w:p>
+    <w:p>
+      <w:r>
+        <w:t>Sean.</w:t>
+      </w:r>
+    </w:p>
+    <w:p>
+      <w:pPr>
+        <w:pStyle w:val="Heading2"/>
+      </w:pPr>
+      <w:bookmarkStart w:id="4" w:name="_Toc271874897"/>
       <w:proofErr w:type="gramStart"/>
       <w:r>
-        <w:t xml:space="preserve">a </w:t>
-      </w:r>
-      <w:r>
-        <w:t xml:space="preserve"> single</w:t>
+        <w:t>2.II</w:t>
       </w:r>
       <w:proofErr w:type="gramEnd"/>
       <w:r>
-        <w:t xml:space="preserve"> person. </w:t>
-      </w:r>
-    </w:p>
+        <w:t xml:space="preserve"> Team Activity Report</w:t>
+      </w:r>
+      <w:bookmarkEnd w:id="4"/>
+    </w:p>
+    <w:p>
+      <w:pPr>
+        <w:pStyle w:val="Heading3"/>
+      </w:pPr>
+      <w:bookmarkStart w:id="5" w:name="_Toc271874898"/>
+      <w:proofErr w:type="gramStart"/>
+      <w:r>
+        <w:t>2.II.a</w:t>
+      </w:r>
+      <w:proofErr w:type="gramEnd"/>
+      <w:r>
+        <w:t xml:space="preserve"> The team effort summary table</w:t>
+      </w:r>
+      <w:bookmarkEnd w:id="5"/>
+    </w:p>
+    <w:p>
+      <w:r>
+        <w:t>Sean</w:t>
+      </w:r>
+      <w:r>
+        <w:br/>
+      </w:r>
+      <w:r>
+        <w:t>Ref Appendix B</w:t>
+      </w:r>
+      <w:r>
+        <w:t xml:space="preserve"> and write comments/notes on the table.</w:t>
+      </w:r>
+    </w:p>
+    <w:p>
+      <w:pPr>
+        <w:jc w:val="center"/>
+      </w:pPr>
+      <w:bookmarkStart w:id="6" w:name="RANGE!A3:L10"/>
+      <w:bookmarkEnd w:id="6"/>
+    </w:p>
+    <w:p>
+      <w:pPr>
+        <w:pStyle w:val="Heading3"/>
+      </w:pPr>
+      <w:bookmarkStart w:id="7" w:name="_Toc271874899"/>
+      <w:proofErr w:type="gramStart"/>
+      <w:r>
+        <w:t>2.II.b</w:t>
+      </w:r>
+      <w:proofErr w:type="gramEnd"/>
+      <w:r>
+        <w:t xml:space="preserve"> Detailed report of each team members contribution to the project</w:t>
+      </w:r>
+      <w:bookmarkEnd w:id="7"/>
+    </w:p>
+    <w:p/>
+    <w:p>
+      <w:pPr>
+        <w:pStyle w:val="Heading4"/>
+        <w:rPr>
+          <w:sz w:val="32"/>
+        </w:rPr>
+      </w:pPr>
+      <w:r>
+        <w:rPr>
+          <w:sz w:val="32"/>
+        </w:rPr>
+        <w:t>Sean</w:t>
+      </w:r>
+      <w:r>
+        <w:rPr>
+          <w:sz w:val="28"/>
+        </w:rPr>
+        <w:t xml:space="preserve"> </w:t>
+      </w:r>
+      <w:r>
+        <w:rPr>
+          <w:sz w:val="32"/>
+        </w:rPr>
+        <w:t>Traynor</w:t>
+      </w:r>
+    </w:p>
+    <w:p>
+      <w:pPr>
+        <w:pStyle w:val="Heading5"/>
+      </w:pPr>
+      <w:r>
+        <w:t xml:space="preserve">Introduction </w:t>
+      </w:r>
+    </w:p>
+    <w:p>
+      <w:pPr>
+        <w:pStyle w:val="Heading5"/>
+      </w:pPr>
+      <w:r>
+        <w:t>Past Work</w:t>
+      </w:r>
+    </w:p>
+    <w:p>
+      <w:pPr>
+        <w:pStyle w:val="Heading5"/>
+      </w:pPr>
+      <w:r>
+        <w:t>Additional Notes</w:t>
+      </w:r>
+    </w:p>
+    <w:p/>
+    <w:p>
+      <w:pPr>
+        <w:pStyle w:val="Heading4"/>
+        <w:rPr>
+          <w:sz w:val="32"/>
+        </w:rPr>
+      </w:pPr>
+      <w:r>
+        <w:rPr>
+          <w:sz w:val="32"/>
+        </w:rPr>
+        <w:t>Charlie Hammond</w:t>
+      </w:r>
+    </w:p>
+    <w:p>
+      <w:pPr>
+        <w:pStyle w:val="Heading5"/>
+      </w:pPr>
+      <w:r>
+        <w:t>Introduction</w:t>
+      </w:r>
+    </w:p>
+    <w:p>
+      <w:r>
+        <w:t>I am the Design Specialist for T</w:t>
+      </w:r>
+      <w:r>
+        <w:t>eam T. It is my job to come up with the ideas and help get the design aspects of the project across to the rest of the team as well as draft the refined ideas so that they can eventually be implemented into the application/program that we are, as a team developing.</w:t>
+      </w:r>
+    </w:p>
+    <w:p>
+      <w:pPr>
+        <w:pStyle w:val="Heading5"/>
+      </w:pPr>
+      <w:r>
+        <w:t>Past Work</w:t>
+      </w:r>
+    </w:p>
+    <w:p>
+      <w:r>
+        <w:t xml:space="preserve">Starting from the beginning. 10th November 2014 it has been my role in the team to collectively work with each of the members, whether it be in the forum online [1] or with a team meeting which </w:t>
+      </w:r>
+      <w:r>
+        <w:lastRenderedPageBreak/>
+        <w:t xml:space="preserve">happens every two weeks. Since the launch of the project I have written reports covering application design [2] to potential health and safety when using the application [3]. All of the aspects that I have coved in my reports which can be found within the list of uploaded documents on the </w:t>
+      </w:r>
+      <w:r>
+        <w:t>Moodle</w:t>
+      </w:r>
+      <w:r>
+        <w:t xml:space="preserve"> website supported by the University of Essex [4] are aspects of design that many don’t considered when looking at an application. At this point of the application design, as of the 18th February 2015 my designs are all theoretical but are essential to the team so that we as a team can collaborate and have an insight to what the final design could be like. Each iteration of the  design can be seen in the documents I have uploaded on </w:t>
+      </w:r>
+      <w:r>
+        <w:t>Moodle</w:t>
+      </w:r>
+      <w:r>
+        <w:t>, so far the design assets we are interested in using have been uploaded in a folder [5] so that not only I can see and manipulate them. I have given creative control over my designs to the team for inspiration and influence so that in the end it’s a product that we can all agree on.</w:t>
+      </w:r>
+    </w:p>
+    <w:p>
+      <w:pPr>
+        <w:pStyle w:val="Heading5"/>
+      </w:pPr>
+      <w:r>
+        <w:t>Additional Notes</w:t>
+      </w:r>
+    </w:p>
+    <w:p>
+      <w:r>
+        <w:t>At this stage of the design. Astatically the program is plain, clean and simple as it is going to be a practical and useful over vibrant and attractive. This will change in the future as the application comes together and is functional it is then possible for me as a designer to look at the canvas I have to use to project the ideas that team T have for the aesthetics of TIAS.</w:t>
+      </w:r>
+    </w:p>
+    <w:p>
+      <w:pPr>
+        <w:pStyle w:val="Heading5"/>
+      </w:pPr>
+      <w:r>
+        <w:t>References</w:t>
+      </w:r>
+    </w:p>
+    <w:p>
+      <w:r>
+        <w:t xml:space="preserve">[1] - </w:t>
+      </w:r>
+      <w:hyperlink r:id="rId7" w:history="1">
+        <w:r>
+          <w:rPr>
+            <w:rStyle w:val="Hyperlink"/>
+          </w:rPr>
+          <w:t>https://moodle.essex.ac.uk/mod/forum/view.php?id=208159</w:t>
+        </w:r>
+      </w:hyperlink>
+    </w:p>
+    <w:p>
+      <w:r>
+        <w:t xml:space="preserve">[2] - </w:t>
+      </w:r>
+      <w:hyperlink r:id="rId8" w:history="1">
+        <w:r>
+          <w:rPr>
+            <w:rStyle w:val="Hyperlink"/>
+          </w:rPr>
+          <w:t>https://moodle.essex.ac.uk/mod/data/view.php?d=128&amp;mode=single</w:t>
+        </w:r>
+      </w:hyperlink>
+    </w:p>
+    <w:p>
+      <w:r>
+        <w:t xml:space="preserve">[3] - </w:t>
+      </w:r>
+      <w:hyperlink r:id="rId9" w:history="1">
+        <w:r>
+          <w:rPr>
+            <w:rStyle w:val="Hyperlink"/>
+          </w:rPr>
+          <w:t>https://moodle.essex.ac.uk/mod/data/view.php?d=128&amp;mode=single&amp;page=56</w:t>
+        </w:r>
+      </w:hyperlink>
+    </w:p>
+    <w:p>
+      <w:r>
+        <w:t xml:space="preserve">[4] - </w:t>
+      </w:r>
+      <w:hyperlink r:id="rId10" w:history="1">
+        <w:r>
+          <w:rPr>
+            <w:rStyle w:val="Hyperlink"/>
+          </w:rPr>
+          <w:t>https://moodle.essex.ac.uk/mod/data/view.php?d=128&amp;mode=list&amp;perpage=50&amp;search=&amp;sort=0&amp;order=ASC&amp;advanced=0&amp;filter=1&amp;advanced=1&amp;f_367=&amp;f_368=&amp;u_fn=charlie&amp;u_ln</w:t>
+        </w:r>
+      </w:hyperlink>
+      <w:r>
+        <w:t>=</w:t>
+      </w:r>
+    </w:p>
+    <w:p>
+      <w:r>
+        <w:t xml:space="preserve">[5] - </w:t>
+      </w:r>
+      <w:hyperlink r:id="rId11" w:history="1">
+        <w:r>
+          <w:rPr>
+            <w:rStyle w:val="Hyperlink"/>
+          </w:rPr>
+          <w:t>https://moodle.essex.ac.uk/mod/data/view.php?d=128&amp;mode=single&amp;page=60</w:t>
+        </w:r>
+      </w:hyperlink>
+    </w:p>
+    <w:p>
+      <w:pPr>
+        <w:pStyle w:val="Heading4"/>
+        <w:rPr>
+          <w:sz w:val="32"/>
+        </w:rPr>
+      </w:pPr>
+      <w:r>
+        <w:rPr>
+          <w:sz w:val="32"/>
+        </w:rPr>
+        <w:lastRenderedPageBreak/>
+        <w:t>Dale Carr</w:t>
+      </w:r>
+    </w:p>
+    <w:p>
+      <w:pPr>
+        <w:pStyle w:val="Heading5"/>
+        <w:rPr>
+          <w:sz w:val="32"/>
+        </w:rPr>
+      </w:pPr>
+      <w:r>
+        <w:t xml:space="preserve">Introduction </w:t>
+      </w:r>
+    </w:p>
+    <w:p>
+      <w:pPr>
+        <w:pStyle w:val="Heading5"/>
+      </w:pPr>
+      <w:r>
+        <w:t>Past Work</w:t>
+      </w:r>
+    </w:p>
+    <w:p>
+      <w:pPr>
+        <w:pStyle w:val="Heading5"/>
+      </w:pPr>
+      <w:r>
+        <w:t>Additional Notes</w:t>
+      </w:r>
+    </w:p>
+    <w:p>
+      <w:pPr>
+        <w:pStyle w:val="Heading4"/>
+        <w:rPr>
+          <w:sz w:val="32"/>
+        </w:rPr>
+      </w:pPr>
+      <w:r>
+        <w:rPr>
+          <w:sz w:val="32"/>
+        </w:rPr>
+        <w:t>Valentinas Vaiceliunas</w:t>
+      </w:r>
+    </w:p>
+    <w:p>
+      <w:pPr>
+        <w:pStyle w:val="Heading5"/>
+      </w:pPr>
+      <w:r>
+        <w:t xml:space="preserve">Introduction </w:t>
+      </w:r>
+    </w:p>
+    <w:p>
+      <w:pPr>
+        <w:pStyle w:val="Heading5"/>
+      </w:pPr>
+      <w:r>
+        <w:t>Past Work</w:t>
+      </w:r>
+    </w:p>
+    <w:p>
+      <w:pPr>
+        <w:pStyle w:val="Heading5"/>
+      </w:pPr>
+      <w:r>
+        <w:t>Additional Notes</w:t>
+      </w:r>
+    </w:p>
+    <w:p>
+      <w:pPr>
+        <w:pStyle w:val="Heading4"/>
+        <w:rPr>
+          <w:sz w:val="32"/>
+        </w:rPr>
+      </w:pPr>
+      <w:r>
+        <w:rPr>
+          <w:sz w:val="32"/>
+        </w:rPr>
+        <w:t>Laurynas Pupsta</w:t>
+      </w:r>
+    </w:p>
+    <w:p>
+      <w:pPr>
+        <w:pStyle w:val="Heading5"/>
+      </w:pPr>
+      <w:r>
+        <w:t xml:space="preserve">Introduction </w:t>
+      </w:r>
+    </w:p>
+    <w:p>
+      <w:pPr>
+        <w:pStyle w:val="Heading5"/>
+      </w:pPr>
+      <w:r>
+        <w:t>Past Work</w:t>
+      </w:r>
+    </w:p>
+    <w:p>
+      <w:pPr>
+        <w:pStyle w:val="Heading5"/>
+      </w:pPr>
+      <w:r>
+        <w:t>Additional Notes</w:t>
+      </w:r>
+    </w:p>
+    <w:p>
+      <w:pPr>
+        <w:pStyle w:val="Heading1"/>
+      </w:pPr>
+      <w:bookmarkStart w:id="8" w:name="_Toc271874900"/>
+      <w:r>
+        <w:t>Chapter 3</w:t>
+      </w:r>
+      <w:r>
+        <w:t xml:space="preserve"> Product Development (?? </w:t>
+      </w:r>
+      <w:r>
+        <w:t>words)</w:t>
+      </w:r>
+      <w:bookmarkEnd w:id="8"/>
+    </w:p>
+    <w:p/>
     <w:p>
       <w:pPr>
         <w:pStyle w:val="Heading2"/>
       </w:pPr>
-      <w:bookmarkStart w:id="3" w:name="_Toc271874897"/>
+      <w:bookmarkStart w:id="9" w:name="_Toc271874901"/>
       <w:proofErr w:type="gramStart"/>
       <w:r>
-        <w:t>2.II</w:t>
+        <w:t>3.I</w:t>
       </w:r>
       <w:proofErr w:type="gramEnd"/>
       <w:r>
-        <w:t xml:space="preserve"> Team Activity Report</w:t>
-      </w:r>
-      <w:bookmarkEnd w:id="3"/>
+        <w:t xml:space="preserve"> An introduction to Product Development</w:t>
+      </w:r>
+      <w:bookmarkEnd w:id="9"/>
+    </w:p>
+    <w:p>
+      <w:r>
+        <w:t xml:space="preserve">What exactly is product development? </w:t>
+      </w:r>
+      <w:r>
+        <w:t>As the name suggests, product development is the development of a product and all the processes involved in doing so. There is no correct way of developing a product, as long as the result is a fully functional product.</w:t>
+      </w:r>
+      <w:r>
+        <w:t xml:space="preserve"> Product development is a rather extensive process and is quite difficult, especially if the product is being developed by several people.</w:t>
+      </w:r>
+    </w:p>
+    <w:p>
+      <w:r>
+        <w:t xml:space="preserve">Developing a product usually includes a group of people with a vision for a product, such as a piece of software or </w:t>
+      </w:r>
+      <w:r>
+        <w:t xml:space="preserve">technology. </w:t>
+      </w:r>
+      <w:r>
+        <w:t xml:space="preserve">It often requires the modification of an already existing product, if this is the case the modification should end up with an improved version of the product, or an alternative version of the product. In our case we are modifying already existing software to best suit our needs. The software we are developing </w:t>
+      </w:r>
+      <w:r>
+        <w:t xml:space="preserve">is a </w:t>
+      </w:r>
+      <w:r>
+        <w:t xml:space="preserve">price comparison software, but it specialises in computers, specifically for the UK. </w:t>
+      </w:r>
+    </w:p>
+    <w:p>
+      <w:r>
+        <w:t xml:space="preserve">The development can be built on a couple of methods. The most common ones are Waterfall and Agile. The Waterfall methodology starts off by determining the requirements and specification. </w:t>
+      </w:r>
+      <w:r>
+        <w:t xml:space="preserve">This methodology is commonly used when the developers have a clear vision of how the product is going to work, look like and they know exactly how to get the finished product. This is the reason why the more common methodology nowadays is Agile. Agile is a lot more adaptive and progressive. Agile methodology uses a method called Sprint, and usually lasts for a week to a month. During the Sprint the team members takes on a small set of tasks and generate reports based on what work was done on the project during the Sprint. </w:t>
+      </w:r>
+    </w:p>
+    <w:p>
+      <w:r>
+        <w:t>Sean.</w:t>
+      </w:r>
+    </w:p>
+    <w:p>
+      <w:pPr>
+        <w:pStyle w:val="Heading2"/>
+      </w:pPr>
+      <w:bookmarkStart w:id="10" w:name="_Toc271874902"/>
+      <w:proofErr w:type="gramStart"/>
+      <w:r>
+        <w:lastRenderedPageBreak/>
+        <w:t>3.II</w:t>
+      </w:r>
+      <w:proofErr w:type="gramEnd"/>
+      <w:r>
+        <w:t xml:space="preserve"> The Team Product</w:t>
+      </w:r>
+      <w:bookmarkStart w:id="11" w:name="_Toc271874903"/>
+      <w:bookmarkEnd w:id="10"/>
     </w:p>
     <w:p>
       <w:pPr>
         <w:pStyle w:val="Heading3"/>
       </w:pPr>
-      <w:bookmarkStart w:id="4" w:name="_Toc271874898"/>
       <w:proofErr w:type="gramStart"/>
       <w:r>
-        <w:t>2.II.a</w:t>
+        <w:t>3.II.a</w:t>
       </w:r>
       <w:proofErr w:type="gramEnd"/>
       <w:r>
-        <w:t xml:space="preserve"> The team effort summary table</w:t>
-      </w:r>
-      <w:bookmarkEnd w:id="4"/>
+        <w:t xml:space="preserve"> The product specification</w:t>
+      </w:r>
+      <w:bookmarkEnd w:id="11"/>
+    </w:p>
+    <w:p>
+      <w:r>
+        <w:t>Dale</w:t>
+      </w:r>
+    </w:p>
+    <w:p>
+      <w:pPr>
+        <w:pStyle w:val="Heading3"/>
+      </w:pPr>
+      <w:bookmarkStart w:id="12" w:name="_Toc271874904"/>
+      <w:proofErr w:type="gramStart"/>
+      <w:r>
+        <w:t>3.II.b</w:t>
+      </w:r>
+      <w:proofErr w:type="gramEnd"/>
+      <w:r>
+        <w:t xml:space="preserve"> The product design</w:t>
+      </w:r>
+      <w:bookmarkEnd w:id="12"/>
+    </w:p>
+    <w:p>
+      <w:bookmarkStart w:id="13" w:name="_Toc271874905"/>
+      <w:r>
+        <w:t xml:space="preserve">The design of the product is set to be as user friendly as possible. The reasoning behind this is because we want the target market to feel at ease with the software at first glance. All of the elements on the GUI are optional; as long as at least one of the fields is filled in the user will get a result. The thought behind this idea is that users might only want to search for a specific price range, or users might only want to search for a specific brand regardless of price. </w:t>
+      </w:r>
+    </w:p>
+    <w:p>
+      <w:r>
+        <w:t>Sean.</w:t>
+      </w:r>
+    </w:p>
+    <w:p>
+      <w:r>
+        <w:t>The appearance of the application is a likeness to the simple practical aspects of the program. The established iteration of the product is not too simple where as it would be boring and bleak but again not too vibrant and distracting thus to keep the user from detracting the attention away from the intentions of the application. The design process of the application follows some simple steps. Ideas, refinements, discussions and implement; these rules help to guide the ideas into satisfied implemented graphics or assets. From the step by step process it's been possible to implement one of the team’s most significant assets, the logo. Shades of black and red in the colour palette work well with each other, this coloured theme has become the signature for the application. With each step in the design process all the assets and graphics seen in the application follow the same theme to keep it professionally consistent, aspect like this in the product design aid to insure top quality production for the users benefit.</w:t>
+      </w:r>
+    </w:p>
+    <w:p>
+      <w:r>
+        <w:t>Product design also holds some legal matters which will be explained in depth in section 3.III.a of this document.</w:t>
+      </w:r>
+    </w:p>
+    <w:p>
+      <w:r>
+        <w:t>Charlie.</w:t>
+      </w:r>
+    </w:p>
+    <w:p>
+      <w:pPr>
+        <w:pStyle w:val="Heading3"/>
+      </w:pPr>
+      <w:proofErr w:type="gramStart"/>
+      <w:r>
+        <w:t>3.II.c</w:t>
+      </w:r>
+      <w:proofErr w:type="gramEnd"/>
+      <w:r>
+        <w:t xml:space="preserve"> The product implementation</w:t>
+      </w:r>
+      <w:bookmarkEnd w:id="13"/>
+    </w:p>
+    <w:p>
+      <w:r>
+        <w:t>Laurynas</w:t>
+      </w:r>
+    </w:p>
+    <w:p>
+      <w:pPr>
+        <w:pStyle w:val="Heading3"/>
+      </w:pPr>
+      <w:bookmarkStart w:id="14" w:name="_Toc271874906"/>
+      <w:proofErr w:type="gramStart"/>
+      <w:r>
+        <w:t>3.II.d</w:t>
+      </w:r>
+      <w:proofErr w:type="gramEnd"/>
+      <w:r>
+        <w:t xml:space="preserve"> The product testing</w:t>
+      </w:r>
+      <w:bookmarkEnd w:id="14"/>
     </w:p>
     <w:p>
       <w:r>
         <w:t>Sean</w:t>
       </w:r>
       <w:r>
-        <w:br/>
-      </w:r>
-      <w:r>
-        <w:t>Ref Appendix B</w:t>
-      </w:r>
-      <w:r>
-        <w:t xml:space="preserve"> and write comments/notes on the table.</w:t>
-      </w:r>
-    </w:p>
-    <w:p>
-      <w:pPr>
-        <w:jc w:val="center"/>
-      </w:pPr>
-      <w:bookmarkStart w:id="5" w:name="RANGE!A3:L10"/>
-      <w:bookmarkEnd w:id="5"/>
-    </w:p>
+        <w:t xml:space="preserve"> (</w:t>
+      </w:r>
+      <w:r>
+        <w:t>A</w:t>
+      </w:r>
+      <w:r>
+        <w:t>d-hoc)</w:t>
+      </w:r>
+    </w:p>
+    <w:p>
+      <w:pPr>
+        <w:pStyle w:val="Heading2"/>
+      </w:pPr>
+      <w:bookmarkStart w:id="15" w:name="_Toc271874907"/>
+      <w:proofErr w:type="gramStart"/>
+      <w:r>
+        <w:t>3.III</w:t>
+      </w:r>
+      <w:proofErr w:type="gramEnd"/>
+      <w:r>
+        <w:t xml:space="preserve"> Context</w:t>
+      </w:r>
+      <w:bookmarkEnd w:id="15"/>
+    </w:p>
+    <w:p/>
     <w:p>
       <w:pPr>
         <w:pStyle w:val="Heading3"/>
       </w:pPr>
-      <w:bookmarkStart w:id="6" w:name="_Toc271874899"/>
+      <w:bookmarkStart w:id="16" w:name="_Toc271874908"/>
       <w:proofErr w:type="gramStart"/>
       <w:r>
-        <w:t>2.II.b</w:t>
+        <w:t>3.III.a</w:t>
       </w:r>
       <w:proofErr w:type="gramEnd"/>
       <w:r>
-        <w:t xml:space="preserve"> Detailed report of each team members contribution to the project</w:t>
-      </w:r>
-      <w:bookmarkEnd w:id="6"/>
-    </w:p>
-    <w:p>
-      <w:r>
-        <w:t>Sean</w:t>
-      </w:r>
-    </w:p>
-    <w:p>
-      <w:r>
-        <w:br w:type="page"/>
-      </w:r>
-    </w:p>
-    <w:p>
-      <w:pPr>
-        <w:pStyle w:val="Heading1"/>
-      </w:pPr>
-      <w:bookmarkStart w:id="7" w:name="_Toc271874900"/>
+        <w:t xml:space="preserve"> Legal matters</w:t>
+      </w:r>
+      <w:bookmarkEnd w:id="16"/>
+    </w:p>
+    <w:p>
+      <w:r>
+        <w:t xml:space="preserve">The design stage of the product can have some complicated legal matters which can affect the product throughout the development and after the working release. Image, text and likeness of </w:t>
+      </w:r>
       <w:r>
         <w:lastRenderedPageBreak/>
-        <w:t>Chapter 3</w:t>
-      </w:r>
-      <w:r>
-        <w:t xml:space="preserve"> Product Development (?? </w:t>
-      </w:r>
-      <w:r>
-        <w:t>words)</w:t>
-      </w:r>
-      <w:bookmarkEnd w:id="7"/>
+        <w:t>other products are the main issues that lead to a legal matter which our university student team cannot contend with. This could be the use of a font, like the “T” in the logo to the general presentation of the application itself. If any large company seeks to file any legal action towards our developing team; as a team we would need to come to an arrangement which would take time, time better used creating a stable, professional product.</w:t>
+      </w:r>
+    </w:p>
+    <w:p>
+      <w:r>
+        <w:t>Charlie</w:t>
+      </w:r>
+    </w:p>
+    <w:p>
+      <w:r>
+        <w:t>…</w:t>
+      </w:r>
+    </w:p>
+    <w:p>
+      <w:r>
+        <w:t xml:space="preserve">Valentine </w:t>
+      </w:r>
+      <w:r>
+        <w:rPr>
+          <w:vanish/>
+        </w:rPr>
+        <w:t xml:space="preserve"> </w:t>
+      </w:r>
     </w:p>
     <w:p/>
     <w:p>
       <w:pPr>
-        <w:pStyle w:val="Heading2"/>
-      </w:pPr>
-      <w:bookmarkStart w:id="8" w:name="_Toc271874901"/>
+        <w:pStyle w:val="Heading3"/>
+      </w:pPr>
+      <w:bookmarkStart w:id="17" w:name="_Toc271874909"/>
       <w:proofErr w:type="gramStart"/>
       <w:r>
-        <w:t>3.I</w:t>
+        <w:t>3.III.b</w:t>
       </w:r>
       <w:proofErr w:type="gramEnd"/>
       <w:r>
-        <w:t xml:space="preserve"> An introduction to Product Development</w:t>
-      </w:r>
-      <w:bookmarkEnd w:id="8"/>
-    </w:p>
-    <w:p>
-      <w:r>
-        <w:t xml:space="preserve">What exactly is product development? </w:t>
-      </w:r>
-      <w:r>
-        <w:t>As the name suggests, product development is the development of a product and all the processes involved in doing so. There is no correct way of developing a product, as long as the result is a fully functional product.</w:t>
-      </w:r>
-      <w:r>
-        <w:t xml:space="preserve"> Product development is a rather extensive process and is quite difficult, especially if the product is being developed by several people.</w:t>
-      </w:r>
-    </w:p>
-    <w:p>
-      <w:r>
-        <w:t xml:space="preserve">Developing a product usually includes a group of people with a vision for a product, such as a piece of software or </w:t>
-      </w:r>
-      <w:r>
-        <w:t xml:space="preserve">technology. </w:t>
-      </w:r>
-      <w:r>
-        <w:t xml:space="preserve">It often requires the modification of an already existing product, if this is the case the modification should end up with an improved version of the product, or an alternative version of the product. In our case we are modifying already existing software to best suit our needs. The software we are developing </w:t>
-      </w:r>
-      <w:r>
-        <w:t xml:space="preserve">is </w:t>
-      </w:r>
-      <w:proofErr w:type="gramStart"/>
-      <w:r>
-        <w:t xml:space="preserve">a </w:t>
-      </w:r>
-      <w:r>
-        <w:t>price</w:t>
-      </w:r>
-      <w:proofErr w:type="gramEnd"/>
-      <w:r>
-        <w:t xml:space="preserve"> comparison software, but it specialises in computers, specifically for the UK. </w:t>
-      </w:r>
-    </w:p>
-    <w:p>
-      <w:r>
-        <w:t xml:space="preserve">The development can be built on a couple of methods. The most common ones are Waterfall and Agile. The Waterfall methodology starts off by determining the requirements and specification. </w:t>
-      </w:r>
-      <w:r>
-        <w:t xml:space="preserve">This methodology is commonly used when the developers have a clear vision of how the product is going to work, look like and they know exactly how to get the finished product. This is the reason why the more common methodology nowadays is Agile. Agile is a lot more adaptive and progressive. Agile methodology uses a method called Sprint, and usually lasts for a week to a month. During the Sprint the team members takes on a small set of tasks and generate reports based on what work was done on the project during the Sprint. </w:t>
-      </w:r>
-    </w:p>
-    <w:p>
-      <w:pPr>
-        <w:pStyle w:val="Heading2"/>
-      </w:pPr>
-      <w:bookmarkStart w:id="9" w:name="_Toc271874902"/>
-      <w:proofErr w:type="gramStart"/>
-      <w:r>
-        <w:t>3.II</w:t>
-      </w:r>
-      <w:proofErr w:type="gramEnd"/>
-      <w:r>
-        <w:t xml:space="preserve"> The Team Product</w:t>
-      </w:r>
-      <w:bookmarkStart w:id="10" w:name="_Toc271874903"/>
-      <w:bookmarkEnd w:id="9"/>
-    </w:p>
-    <w:p>
-      <w:pPr>
-        <w:pStyle w:val="Heading3"/>
-      </w:pPr>
-      <w:proofErr w:type="gramStart"/>
-      <w:r>
-        <w:t>3.II.a</w:t>
-      </w:r>
-      <w:proofErr w:type="gramEnd"/>
-      <w:r>
-        <w:t xml:space="preserve"> The product specification</w:t>
-      </w:r>
-      <w:bookmarkEnd w:id="10"/>
-    </w:p>
-    <w:p>
-      <w:r>
-        <w:t>Dale</w:t>
-      </w:r>
-    </w:p>
-    <w:p>
-      <w:pPr>
-        <w:pStyle w:val="Heading3"/>
-      </w:pPr>
-      <w:bookmarkStart w:id="11" w:name="_Toc271874904"/>
-      <w:proofErr w:type="gramStart"/>
-      <w:r>
-        <w:t>3.II.b</w:t>
-      </w:r>
-      <w:proofErr w:type="gramEnd"/>
-      <w:r>
-        <w:t xml:space="preserve"> The product design</w:t>
-      </w:r>
-      <w:bookmarkEnd w:id="11"/>
-    </w:p>
-    <w:p>
-      <w:bookmarkStart w:id="12" w:name="_Toc271874905"/>
-      <w:r>
-        <w:t xml:space="preserve">The design of the product is set to be as user friendly as possible. The reasoning behind this is because we want the target market to feel at ease with the software at first glance. All of the elements on the GUI are </w:t>
-      </w:r>
-      <w:r>
-        <w:t>optional;</w:t>
-      </w:r>
-      <w:r>
-        <w:t xml:space="preserve"> as long as at least one of the fields is filled in the user will get a result. The thought behind this idea is that users might only want to search for a specific price range, or users might only want to search for a specific brand regardless of price. </w:t>
-      </w:r>
-    </w:p>
-    <w:p>
-      <w:r>
-        <w:t>Sean.</w:t>
-      </w:r>
-    </w:p>
-    <w:p>
-      <w:r>
-        <w:t xml:space="preserve">The appearance of the application is a likeness to the simple practical aspects of the program. The established iteration of the product is not too simple where as it would be boring and bleak but again not too vibrant and distracting thus to keep the user from detracting the attention away from the intentions of the application. The design process of the application follows some simple steps. </w:t>
-      </w:r>
-      <w:r>
-        <w:lastRenderedPageBreak/>
-        <w:t>Ideas,</w:t>
-      </w:r>
-      <w:r>
-        <w:t xml:space="preserve"> refine</w:t>
-      </w:r>
-      <w:r>
-        <w:t xml:space="preserve">ments, discussions </w:t>
-      </w:r>
-      <w:r>
-        <w:t xml:space="preserve">and implement; these rules help to guide the ideas into satisfied implemented graphics or assets. From the step by step process it's been possible to implement one of the </w:t>
-      </w:r>
-      <w:r>
-        <w:t>team’s</w:t>
-      </w:r>
-      <w:r>
-        <w:t xml:space="preserve"> most significant assets, the logo. Shades of black and red in the colour palette work well with each other, this coloured theme has become the signature for the application. With each step in the design process all the assets and graphics seen in the application follow the same theme to keep it professionally consistent, aspect like this in the product design aid to insure top quality production for the users benefit.</w:t>
-      </w:r>
-    </w:p>
-    <w:p>
-      <w:r>
-        <w:t xml:space="preserve">Product </w:t>
-      </w:r>
-      <w:r>
-        <w:t>design also holds</w:t>
-      </w:r>
-      <w:r>
-        <w:t xml:space="preserve"> some legal matters which will be explained in depth in section 3.III.a of this document.</w:t>
-      </w:r>
-    </w:p>
-    <w:p>
-      <w:r>
-        <w:t>Charlie.</w:t>
-      </w:r>
-    </w:p>
-    <w:p>
-      <w:pPr>
-        <w:pStyle w:val="Heading3"/>
-      </w:pPr>
-      <w:proofErr w:type="gramStart"/>
-      <w:r>
-        <w:t>3.II.c</w:t>
-      </w:r>
-      <w:proofErr w:type="gramEnd"/>
-      <w:r>
-        <w:t xml:space="preserve"> The product implementation</w:t>
-      </w:r>
-      <w:bookmarkEnd w:id="12"/>
-    </w:p>
-    <w:p>
-      <w:proofErr w:type="spellStart"/>
-      <w:r>
-        <w:t>Laurynas</w:t>
-      </w:r>
-      <w:proofErr w:type="spellEnd"/>
-    </w:p>
-    <w:p>
-      <w:pPr>
-        <w:pStyle w:val="Heading3"/>
-      </w:pPr>
-      <w:bookmarkStart w:id="13" w:name="_Toc271874906"/>
-      <w:proofErr w:type="gramStart"/>
-      <w:r>
-        <w:t>3.II.d</w:t>
-      </w:r>
-      <w:proofErr w:type="gramEnd"/>
-      <w:r>
-        <w:t xml:space="preserve"> The product testing</w:t>
-      </w:r>
-      <w:bookmarkEnd w:id="13"/>
-    </w:p>
-    <w:p>
-      <w:r>
-        <w:t>Sean</w:t>
-      </w:r>
-      <w:r>
-        <w:t xml:space="preserve"> (</w:t>
-      </w:r>
-      <w:r>
-        <w:t>A</w:t>
-      </w:r>
-      <w:r>
-        <w:t>d-hoc)</w:t>
-      </w:r>
-    </w:p>
-    <w:p>
-      <w:pPr>
-        <w:pStyle w:val="Heading2"/>
-      </w:pPr>
-      <w:bookmarkStart w:id="14" w:name="_Toc271874907"/>
-      <w:proofErr w:type="gramStart"/>
-      <w:r>
-        <w:t>3.III</w:t>
-      </w:r>
-      <w:proofErr w:type="gramEnd"/>
-      <w:r>
-        <w:t xml:space="preserve"> Context</w:t>
-      </w:r>
-      <w:bookmarkEnd w:id="14"/>
-    </w:p>
-    <w:p/>
-    <w:p>
-      <w:pPr>
-        <w:pStyle w:val="Heading3"/>
-      </w:pPr>
-      <w:bookmarkStart w:id="15" w:name="_Toc271874908"/>
-      <w:proofErr w:type="gramStart"/>
-      <w:r>
-        <w:t>3.III.a</w:t>
-      </w:r>
-      <w:proofErr w:type="gramEnd"/>
-      <w:r>
-        <w:t xml:space="preserve"> Legal matters</w:t>
-      </w:r>
-      <w:bookmarkEnd w:id="15"/>
-    </w:p>
-    <w:p>
-      <w:r>
-        <w:t xml:space="preserve">The design stage of the product can have some complicated legal matters which can </w:t>
-      </w:r>
-      <w:r>
-        <w:t>affect</w:t>
-      </w:r>
-      <w:r>
-        <w:t xml:space="preserve"> the product throughout the development and after the working release. Image, text and likeness of other products are the main issues that lead to a legal matter which our university student team cannot contend with. This could be the use of a font, like the “T” in the logo to the general presentation of the application itself. If any large company seeks to file any legal action towards our developing team; as a team we would need to come to an arrangement which would take time, time better used creating a stable, professional product.</w:t>
-      </w:r>
-    </w:p>
-    <w:p>
-      <w:r>
-        <w:t>Charlie</w:t>
-      </w:r>
-    </w:p>
-    <w:p>
-      <w:r>
-        <w:t>…</w:t>
-      </w:r>
-    </w:p>
-    <w:p>
-      <w:r>
-        <w:t xml:space="preserve">Valentine </w:t>
-      </w:r>
-      <w:r>
-        <w:rPr>
-          <w:vanish/>
-        </w:rPr>
-        <w:t xml:space="preserve"> </w:t>
-      </w:r>
-    </w:p>
-    <w:p/>
-    <w:p>
-      <w:pPr>
-        <w:pStyle w:val="Heading3"/>
-      </w:pPr>
-      <w:bookmarkStart w:id="16" w:name="_Toc271874909"/>
-      <w:proofErr w:type="gramStart"/>
-      <w:r>
-        <w:t>3.III.b</w:t>
-      </w:r>
-      <w:proofErr w:type="gramEnd"/>
-      <w:r>
         <w:t xml:space="preserve"> Ethical matters</w:t>
       </w:r>
-      <w:bookmarkStart w:id="17" w:name="_GoBack"/>
-      <w:bookmarkEnd w:id="16"/>
       <w:bookmarkEnd w:id="17"/>
     </w:p>
     <w:p>
@@ -2538,7 +2733,6 @@
     </w:p>
     <w:p>
       <w:r>
-        <w:lastRenderedPageBreak/>
         <w:br w:type="page"/>
       </w:r>
     </w:p>
@@ -2711,15 +2905,7 @@
         </w:sectPr>
       </w:pPr>
       <w:r>
-        <w:t xml:space="preserve">Sean &amp; </w:t>
-      </w:r>
-      <w:proofErr w:type="spellStart"/>
-      <w:r>
-        <w:t>Laurynas</w:t>
-      </w:r>
-      <w:proofErr w:type="spellEnd"/>
-      <w:r>
-        <w:t xml:space="preserve"> is awesome</w:t>
+        <w:t>Sean &amp; Laurynas</w:t>
       </w:r>
     </w:p>
     <w:p>
@@ -3677,19 +3863,8 @@
                 <w:sz w:val="16"/>
                 <w:szCs w:val="16"/>
               </w:rPr>
-              <w:t xml:space="preserve">Sean </w:t>
-            </w:r>
-            <w:proofErr w:type="spellStart"/>
-            <w:r>
-              <w:rPr>
-                <w:rFonts w:ascii="Cambria" w:eastAsia="Times New Roman" w:hAnsi="Cambria" w:cs="Times New Roman"/>
-                <w:color w:val="000000"/>
-                <w:sz w:val="16"/>
-                <w:szCs w:val="16"/>
-              </w:rPr>
-              <w:t>Traynor</w:t>
-            </w:r>
-            <w:proofErr w:type="spellEnd"/>
+              <w:t>Sean Traynor</w:t>
+            </w:r>
           </w:p>
         </w:tc>
         <w:tc>
@@ -4145,19 +4320,8 @@
                 <w:sz w:val="16"/>
                 <w:szCs w:val="16"/>
               </w:rPr>
-              <w:t xml:space="preserve">Dale </w:t>
-            </w:r>
-            <w:proofErr w:type="spellStart"/>
-            <w:r>
-              <w:rPr>
-                <w:rFonts w:ascii="Cambria" w:eastAsia="Times New Roman" w:hAnsi="Cambria" w:cs="Times New Roman"/>
-                <w:color w:val="000000"/>
-                <w:sz w:val="16"/>
-                <w:szCs w:val="16"/>
-              </w:rPr>
-              <w:t>Carr</w:t>
-            </w:r>
-            <w:proofErr w:type="spellEnd"/>
+              <w:t>Dale Carr</w:t>
+            </w:r>
           </w:p>
         </w:tc>
         <w:tc>
@@ -4597,37 +4761,15 @@
               </w:rPr>
               <w:t> </w:t>
             </w:r>
-            <w:proofErr w:type="spellStart"/>
-            <w:r>
-              <w:rPr>
-                <w:rFonts w:ascii="Cambria" w:eastAsia="Times New Roman" w:hAnsi="Cambria" w:cs="Times New Roman"/>
-                <w:color w:val="000000"/>
-                <w:sz w:val="16"/>
-                <w:szCs w:val="16"/>
-              </w:rPr>
-              <w:t>Laurynas</w:t>
-            </w:r>
-            <w:proofErr w:type="spellEnd"/>
-            <w:r>
-              <w:rPr>
-                <w:rFonts w:ascii="Cambria" w:eastAsia="Times New Roman" w:hAnsi="Cambria" w:cs="Times New Roman"/>
-                <w:color w:val="000000"/>
-                <w:sz w:val="16"/>
-                <w:szCs w:val="16"/>
-              </w:rPr>
-              <w:t xml:space="preserve"> </w:t>
-            </w:r>
-            <w:proofErr w:type="spellStart"/>
-            <w:r>
-              <w:rPr>
-                <w:rFonts w:ascii="Cambria" w:eastAsia="Times New Roman" w:hAnsi="Cambria" w:cs="Times New Roman"/>
-                <w:color w:val="000000"/>
-                <w:sz w:val="16"/>
-                <w:szCs w:val="16"/>
-              </w:rPr>
-              <w:t>Pupsta</w:t>
-            </w:r>
-            <w:proofErr w:type="spellEnd"/>
+            <w:r>
+              <w:rPr>
+                <w:rFonts w:ascii="Cambria" w:eastAsia="Times New Roman" w:hAnsi="Cambria" w:cs="Times New Roman"/>
+                <w:color w:val="000000"/>
+                <w:sz w:val="16"/>
+                <w:szCs w:val="16"/>
+              </w:rPr>
+              <w:t>Laurynas Pupsta</w:t>
+            </w:r>
           </w:p>
         </w:tc>
         <w:tc>
@@ -5527,37 +5669,15 @@
               </w:rPr>
               <w:t> </w:t>
             </w:r>
-            <w:proofErr w:type="spellStart"/>
-            <w:r>
-              <w:rPr>
-                <w:rFonts w:ascii="Cambria" w:eastAsia="Times New Roman" w:hAnsi="Cambria" w:cs="Times New Roman"/>
-                <w:color w:val="000000"/>
-                <w:sz w:val="16"/>
-                <w:szCs w:val="16"/>
-              </w:rPr>
-              <w:t>Valentinas</w:t>
-            </w:r>
-            <w:proofErr w:type="spellEnd"/>
-            <w:r>
-              <w:rPr>
-                <w:rFonts w:ascii="Cambria" w:eastAsia="Times New Roman" w:hAnsi="Cambria" w:cs="Times New Roman"/>
-                <w:color w:val="000000"/>
-                <w:sz w:val="16"/>
-                <w:szCs w:val="16"/>
-              </w:rPr>
-              <w:t xml:space="preserve"> </w:t>
-            </w:r>
-            <w:proofErr w:type="spellStart"/>
-            <w:r>
-              <w:rPr>
-                <w:rFonts w:ascii="Cambria" w:eastAsia="Times New Roman" w:hAnsi="Cambria" w:cs="Times New Roman"/>
-                <w:color w:val="000000"/>
-                <w:sz w:val="16"/>
-                <w:szCs w:val="16"/>
-              </w:rPr>
-              <w:t>Vaiceliunas</w:t>
-            </w:r>
-            <w:proofErr w:type="spellEnd"/>
+            <w:r>
+              <w:rPr>
+                <w:rFonts w:ascii="Cambria" w:eastAsia="Times New Roman" w:hAnsi="Cambria" w:cs="Times New Roman"/>
+                <w:color w:val="000000"/>
+                <w:sz w:val="16"/>
+                <w:szCs w:val="16"/>
+              </w:rPr>
+              <w:t>Valentinas Vaiceliunas</w:t>
+            </w:r>
           </w:p>
         </w:tc>
         <w:tc>
@@ -5996,7 +6116,7 @@
 </file>
 
 <file path=word/endnotes.xml><?xml version="1.0" encoding="utf-8"?>
-<w:endnotes xmlns:wpc="http://schemas.microsoft.com/office/word/2010/wordprocessingCanvas" xmlns:mc="http://schemas.openxmlformats.org/markup-compatibility/2006" xmlns:o="urn:schemas-microsoft-com:office:office" xmlns:r="http://schemas.openxmlformats.org/officeDocument/2006/relationships" xmlns:m="http://schemas.openxmlformats.org/officeDocument/2006/math" xmlns:v="urn:schemas-microsoft-com:vml" xmlns:wp14="http://schemas.microsoft.com/office/word/2010/wordprocessingDrawing" xmlns:wp="http://schemas.openxmlformats.org/drawingml/2006/wordprocessingDrawing" xmlns:w10="urn:schemas-microsoft-com:office:word" xmlns:w="http://schemas.openxmlformats.org/wordprocessingml/2006/main" xmlns:w14="http://schemas.microsoft.com/office/word/2010/wordml" xmlns:wpg="http://schemas.microsoft.com/office/word/2010/wordprocessingGroup" xmlns:wpi="http://schemas.microsoft.com/office/word/2010/wordprocessingInk" xmlns:wne="http://schemas.microsoft.com/office/word/2006/wordml" xmlns:wps="http://schemas.microsoft.com/office/word/2010/wordprocessingShape" mc:Ignorable="w14 wp14">
+<w:endnotes xmlns:wpc="http://schemas.microsoft.com/office/word/2010/wordprocessingCanvas" xmlns:mc="http://schemas.openxmlformats.org/markup-compatibility/2006" xmlns:o="urn:schemas-microsoft-com:office:office" xmlns:r="http://schemas.openxmlformats.org/officeDocument/2006/relationships" xmlns:m="http://schemas.openxmlformats.org/officeDocument/2006/math" xmlns:v="urn:schemas-microsoft-com:vml" xmlns:wp14="http://schemas.microsoft.com/office/word/2010/wordprocessingDrawing" xmlns:wp="http://schemas.openxmlformats.org/drawingml/2006/wordprocessingDrawing" xmlns:w10="urn:schemas-microsoft-com:office:word" xmlns:w="http://schemas.openxmlformats.org/wordprocessingml/2006/main" xmlns:w14="http://schemas.microsoft.com/office/word/2010/wordml" xmlns:w15="http://schemas.microsoft.com/office/word/2012/wordml" xmlns:wpg="http://schemas.microsoft.com/office/word/2010/wordprocessingGroup" xmlns:wpi="http://schemas.microsoft.com/office/word/2010/wordprocessingInk" xmlns:wne="http://schemas.microsoft.com/office/word/2006/wordml" xmlns:wps="http://schemas.microsoft.com/office/word/2010/wordprocessingShape" mc:Ignorable="w14 w15 wp14">
   <w:endnote w:type="separator" w:id="-1">
     <w:p>
       <w:pPr>
@@ -6021,7 +6141,7 @@
 </file>
 
 <file path=word/footnotes.xml><?xml version="1.0" encoding="utf-8"?>
-<w:footnotes xmlns:wpc="http://schemas.microsoft.com/office/word/2010/wordprocessingCanvas" xmlns:mc="http://schemas.openxmlformats.org/markup-compatibility/2006" xmlns:o="urn:schemas-microsoft-com:office:office" xmlns:r="http://schemas.openxmlformats.org/officeDocument/2006/relationships" xmlns:m="http://schemas.openxmlformats.org/officeDocument/2006/math" xmlns:v="urn:schemas-microsoft-com:vml" xmlns:wp14="http://schemas.microsoft.com/office/word/2010/wordprocessingDrawing" xmlns:wp="http://schemas.openxmlformats.org/drawingml/2006/wordprocessingDrawing" xmlns:w10="urn:schemas-microsoft-com:office:word" xmlns:w="http://schemas.openxmlformats.org/wordprocessingml/2006/main" xmlns:w14="http://schemas.microsoft.com/office/word/2010/wordml" xmlns:wpg="http://schemas.microsoft.com/office/word/2010/wordprocessingGroup" xmlns:wpi="http://schemas.microsoft.com/office/word/2010/wordprocessingInk" xmlns:wne="http://schemas.microsoft.com/office/word/2006/wordml" xmlns:wps="http://schemas.microsoft.com/office/word/2010/wordprocessingShape" mc:Ignorable="w14 wp14">
+<w:footnotes xmlns:wpc="http://schemas.microsoft.com/office/word/2010/wordprocessingCanvas" xmlns:mc="http://schemas.openxmlformats.org/markup-compatibility/2006" xmlns:o="urn:schemas-microsoft-com:office:office" xmlns:r="http://schemas.openxmlformats.org/officeDocument/2006/relationships" xmlns:m="http://schemas.openxmlformats.org/officeDocument/2006/math" xmlns:v="urn:schemas-microsoft-com:vml" xmlns:wp14="http://schemas.microsoft.com/office/word/2010/wordprocessingDrawing" xmlns:wp="http://schemas.openxmlformats.org/drawingml/2006/wordprocessingDrawing" xmlns:w10="urn:schemas-microsoft-com:office:word" xmlns:w="http://schemas.openxmlformats.org/wordprocessingml/2006/main" xmlns:w14="http://schemas.microsoft.com/office/word/2010/wordml" xmlns:w15="http://schemas.microsoft.com/office/word/2012/wordml" xmlns:wpg="http://schemas.microsoft.com/office/word/2010/wordprocessingGroup" xmlns:wpi="http://schemas.microsoft.com/office/word/2010/wordprocessingInk" xmlns:wne="http://schemas.microsoft.com/office/word/2006/wordml" xmlns:wps="http://schemas.microsoft.com/office/word/2010/wordprocessingShape" mc:Ignorable="w14 w15 wp14">
   <w:footnote w:type="separator" w:id="-1">
     <w:p>
       <w:pPr>
@@ -6075,7 +6195,7 @@
 </file>
 
 <file path=word/numbering.xml><?xml version="1.0" encoding="utf-8"?>
-<w:numbering xmlns:wpc="http://schemas.microsoft.com/office/word/2010/wordprocessingCanvas" xmlns:mc="http://schemas.openxmlformats.org/markup-compatibility/2006" xmlns:o="urn:schemas-microsoft-com:office:office" xmlns:r="http://schemas.openxmlformats.org/officeDocument/2006/relationships" xmlns:m="http://schemas.openxmlformats.org/officeDocument/2006/math" xmlns:v="urn:schemas-microsoft-com:vml" xmlns:wp14="http://schemas.microsoft.com/office/word/2010/wordprocessingDrawing" xmlns:wp="http://schemas.openxmlformats.org/drawingml/2006/wordprocessingDrawing" xmlns:w10="urn:schemas-microsoft-com:office:word" xmlns:w="http://schemas.openxmlformats.org/wordprocessingml/2006/main" xmlns:w14="http://schemas.microsoft.com/office/word/2010/wordml" xmlns:wpg="http://schemas.microsoft.com/office/word/2010/wordprocessingGroup" xmlns:wpi="http://schemas.microsoft.com/office/word/2010/wordprocessingInk" xmlns:wne="http://schemas.microsoft.com/office/word/2006/wordml" xmlns:wps="http://schemas.microsoft.com/office/word/2010/wordprocessingShape" mc:Ignorable="w14 wp14">
+<w:numbering xmlns:wpc="http://schemas.microsoft.com/office/word/2010/wordprocessingCanvas" xmlns:mc="http://schemas.openxmlformats.org/markup-compatibility/2006" xmlns:o="urn:schemas-microsoft-com:office:office" xmlns:r="http://schemas.openxmlformats.org/officeDocument/2006/relationships" xmlns:m="http://schemas.openxmlformats.org/officeDocument/2006/math" xmlns:v="urn:schemas-microsoft-com:vml" xmlns:wp14="http://schemas.microsoft.com/office/word/2010/wordprocessingDrawing" xmlns:wp="http://schemas.openxmlformats.org/drawingml/2006/wordprocessingDrawing" xmlns:w10="urn:schemas-microsoft-com:office:word" xmlns:w="http://schemas.openxmlformats.org/wordprocessingml/2006/main" xmlns:w14="http://schemas.microsoft.com/office/word/2010/wordml" xmlns:w15="http://schemas.microsoft.com/office/word/2012/wordml" xmlns:wpg="http://schemas.microsoft.com/office/word/2010/wordprocessingGroup" xmlns:wpi="http://schemas.microsoft.com/office/word/2010/wordprocessingInk" xmlns:wne="http://schemas.microsoft.com/office/word/2006/wordml" xmlns:wps="http://schemas.microsoft.com/office/word/2010/wordprocessingShape" mc:Ignorable="w14 w15 wp14">
   <w:abstractNum w:abstractNumId="0">
     <w:nsid w:val="4A9F05D1"/>
     <w:multiLevelType w:val="hybridMultilevel"/>
@@ -6288,7 +6408,7 @@
 </file>
 
 <file path=word/styles.xml><?xml version="1.0" encoding="utf-8"?>
-<w:styles xmlns:mc="http://schemas.openxmlformats.org/markup-compatibility/2006" xmlns:r="http://schemas.openxmlformats.org/officeDocument/2006/relationships" xmlns:w="http://schemas.openxmlformats.org/wordprocessingml/2006/main" xmlns:w14="http://schemas.microsoft.com/office/word/2010/wordml" mc:Ignorable="w14">
+<w:styles xmlns:mc="http://schemas.openxmlformats.org/markup-compatibility/2006" xmlns:r="http://schemas.openxmlformats.org/officeDocument/2006/relationships" xmlns:w="http://schemas.openxmlformats.org/wordprocessingml/2006/main" xmlns:w14="http://schemas.microsoft.com/office/word/2010/wordml" xmlns:w15="http://schemas.microsoft.com/office/word/2012/wordml" mc:Ignorable="w14 w15">
   <w:docDefaults>
     <w:rPrDefault>
       <w:rPr>
@@ -6304,144 +6424,378 @@
       </w:pPr>
     </w:pPrDefault>
   </w:docDefaults>
-  <w:latentStyles w:defLockedState="0" w:defUIPriority="99" w:defSemiHidden="1" w:defUnhideWhenUsed="1" w:defQFormat="0" w:count="267">
-    <w:lsdException w:name="Normal" w:semiHidden="0" w:uiPriority="0" w:unhideWhenUsed="0" w:qFormat="1"/>
-    <w:lsdException w:name="heading 1" w:semiHidden="0" w:uiPriority="9" w:unhideWhenUsed="0" w:qFormat="1"/>
-    <w:lsdException w:name="heading 2" w:uiPriority="9" w:qFormat="1"/>
-    <w:lsdException w:name="heading 3" w:uiPriority="9" w:qFormat="1"/>
-    <w:lsdException w:name="heading 4" w:uiPriority="9" w:qFormat="1"/>
-    <w:lsdException w:name="heading 5" w:uiPriority="9" w:qFormat="1"/>
-    <w:lsdException w:name="heading 6" w:uiPriority="9" w:qFormat="1"/>
-    <w:lsdException w:name="heading 7" w:uiPriority="9" w:qFormat="1"/>
-    <w:lsdException w:name="heading 8" w:uiPriority="9" w:qFormat="1"/>
-    <w:lsdException w:name="heading 9" w:uiPriority="9" w:qFormat="1"/>
-    <w:lsdException w:name="toc 1" w:uiPriority="39"/>
-    <w:lsdException w:name="toc 2" w:uiPriority="39"/>
-    <w:lsdException w:name="toc 3" w:uiPriority="39"/>
-    <w:lsdException w:name="toc 4" w:uiPriority="39"/>
-    <w:lsdException w:name="toc 5" w:uiPriority="39"/>
-    <w:lsdException w:name="toc 6" w:uiPriority="39"/>
-    <w:lsdException w:name="toc 7" w:uiPriority="39"/>
-    <w:lsdException w:name="toc 8" w:uiPriority="39"/>
-    <w:lsdException w:name="toc 9" w:uiPriority="39"/>
-    <w:lsdException w:name="caption" w:uiPriority="35" w:qFormat="1"/>
-    <w:lsdException w:name="Title" w:semiHidden="0" w:uiPriority="10" w:unhideWhenUsed="0" w:qFormat="1"/>
-    <w:lsdException w:name="Default Paragraph Font" w:uiPriority="1"/>
-    <w:lsdException w:name="Subtitle" w:semiHidden="0" w:uiPriority="11" w:unhideWhenUsed="0" w:qFormat="1"/>
-    <w:lsdException w:name="Strong" w:semiHidden="0" w:uiPriority="22" w:unhideWhenUsed="0" w:qFormat="1"/>
-    <w:lsdException w:name="Emphasis" w:semiHidden="0" w:uiPriority="20" w:unhideWhenUsed="0" w:qFormat="1"/>
-    <w:lsdException w:name="Table Grid" w:semiHidden="0" w:uiPriority="59" w:unhideWhenUsed="0"/>
-    <w:lsdException w:name="Placeholder Text" w:unhideWhenUsed="0"/>
-    <w:lsdException w:name="No Spacing" w:semiHidden="0" w:uiPriority="1" w:unhideWhenUsed="0" w:qFormat="1"/>
-    <w:lsdException w:name="Light Shading" w:semiHidden="0" w:uiPriority="60" w:unhideWhenUsed="0"/>
-    <w:lsdException w:name="Light List" w:semiHidden="0" w:uiPriority="61" w:unhideWhenUsed="0"/>
-    <w:lsdException w:name="Light Grid" w:semiHidden="0" w:uiPriority="62" w:unhideWhenUsed="0"/>
-    <w:lsdException w:name="Medium Shading 1" w:semiHidden="0" w:uiPriority="63" w:unhideWhenUsed="0"/>
-    <w:lsdException w:name="Medium Shading 2" w:semiHidden="0" w:uiPriority="64" w:unhideWhenUsed="0"/>
-    <w:lsdException w:name="Medium List 1" w:semiHidden="0" w:uiPriority="65" w:unhideWhenUsed="0"/>
-    <w:lsdException w:name="Medium List 2" w:semiHidden="0" w:uiPriority="66" w:unhideWhenUsed="0"/>
-    <w:lsdException w:name="Medium Grid 1" w:semiHidden="0" w:uiPriority="67" w:unhideWhenUsed="0"/>
-    <w:lsdException w:name="Medium Grid 2" w:semiHidden="0" w:uiPriority="68" w:unhideWhenUsed="0"/>
-    <w:lsdException w:name="Medium Grid 3" w:semiHidden="0" w:uiPriority="69" w:unhideWhenUsed="0"/>
-    <w:lsdException w:name="Dark List" w:semiHidden="0" w:uiPriority="70" w:unhideWhenUsed="0"/>
-    <w:lsdException w:name="Colorful Shading" w:semiHidden="0" w:uiPriority="71" w:unhideWhenUsed="0"/>
-    <w:lsdException w:name="Colorful List" w:semiHidden="0" w:uiPriority="72" w:unhideWhenUsed="0"/>
-    <w:lsdException w:name="Colorful Grid" w:semiHidden="0" w:uiPriority="73" w:unhideWhenUsed="0"/>
-    <w:lsdException w:name="Light Shading Accent 1" w:semiHidden="0" w:uiPriority="60" w:unhideWhenUsed="0"/>
-    <w:lsdException w:name="Light List Accent 1" w:semiHidden="0" w:uiPriority="61" w:unhideWhenUsed="0"/>
-    <w:lsdException w:name="Light Grid Accent 1" w:semiHidden="0" w:uiPriority="62" w:unhideWhenUsed="0"/>
-    <w:lsdException w:name="Medium Shading 1 Accent 1" w:semiHidden="0" w:uiPriority="63" w:unhideWhenUsed="0"/>
-    <w:lsdException w:name="Medium Shading 2 Accent 1" w:semiHidden="0" w:uiPriority="64" w:unhideWhenUsed="0"/>
-    <w:lsdException w:name="Medium List 1 Accent 1" w:semiHidden="0" w:uiPriority="65" w:unhideWhenUsed="0"/>
-    <w:lsdException w:name="Revision" w:unhideWhenUsed="0"/>
-    <w:lsdException w:name="List Paragraph" w:semiHidden="0" w:uiPriority="34" w:unhideWhenUsed="0" w:qFormat="1"/>
-    <w:lsdException w:name="Quote" w:semiHidden="0" w:uiPriority="29" w:unhideWhenUsed="0" w:qFormat="1"/>
-    <w:lsdException w:name="Intense Quote" w:semiHidden="0" w:uiPriority="30" w:unhideWhenUsed="0" w:qFormat="1"/>
-    <w:lsdException w:name="Medium List 2 Accent 1" w:semiHidden="0" w:uiPriority="66" w:unhideWhenUsed="0"/>
-    <w:lsdException w:name="Medium Grid 1 Accent 1" w:semiHidden="0" w:uiPriority="67" w:unhideWhenUsed="0"/>
-    <w:lsdException w:name="Medium Grid 2 Accent 1" w:semiHidden="0" w:uiPriority="68" w:unhideWhenUsed="0"/>
-    <w:lsdException w:name="Medium Grid 3 Accent 1" w:semiHidden="0" w:uiPriority="69" w:unhideWhenUsed="0"/>
-    <w:lsdException w:name="Dark List Accent 1" w:semiHidden="0" w:uiPriority="70" w:unhideWhenUsed="0"/>
-    <w:lsdException w:name="Colorful Shading Accent 1" w:semiHidden="0" w:uiPriority="71" w:unhideWhenUsed="0"/>
-    <w:lsdException w:name="Colorful List Accent 1" w:semiHidden="0" w:uiPriority="72" w:unhideWhenUsed="0"/>
-    <w:lsdException w:name="Colorful Grid Accent 1" w:semiHidden="0" w:uiPriority="73" w:unhideWhenUsed="0"/>
-    <w:lsdException w:name="Light Shading Accent 2" w:semiHidden="0" w:uiPriority="60" w:unhideWhenUsed="0"/>
-    <w:lsdException w:name="Light List Accent 2" w:semiHidden="0" w:uiPriority="61" w:unhideWhenUsed="0"/>
-    <w:lsdException w:name="Light Grid Accent 2" w:semiHidden="0" w:uiPriority="62" w:unhideWhenUsed="0"/>
-    <w:lsdException w:name="Medium Shading 1 Accent 2" w:semiHidden="0" w:uiPriority="63" w:unhideWhenUsed="0"/>
-    <w:lsdException w:name="Medium Shading 2 Accent 2" w:semiHidden="0" w:uiPriority="64" w:unhideWhenUsed="0"/>
-    <w:lsdException w:name="Medium List 1 Accent 2" w:semiHidden="0" w:uiPriority="65" w:unhideWhenUsed="0"/>
-    <w:lsdException w:name="Medium List 2 Accent 2" w:semiHidden="0" w:uiPriority="66" w:unhideWhenUsed="0"/>
-    <w:lsdException w:name="Medium Grid 1 Accent 2" w:semiHidden="0" w:uiPriority="67" w:unhideWhenUsed="0"/>
-    <w:lsdException w:name="Medium Grid 2 Accent 2" w:semiHidden="0" w:uiPriority="68" w:unhideWhenUsed="0"/>
-    <w:lsdException w:name="Medium Grid 3 Accent 2" w:semiHidden="0" w:uiPriority="69" w:unhideWhenUsed="0"/>
-    <w:lsdException w:name="Dark List Accent 2" w:semiHidden="0" w:uiPriority="70" w:unhideWhenUsed="0"/>
-    <w:lsdException w:name="Colorful Shading Accent 2" w:semiHidden="0" w:uiPriority="71" w:unhideWhenUsed="0"/>
-    <w:lsdException w:name="Colorful List Accent 2" w:semiHidden="0" w:uiPriority="72" w:unhideWhenUsed="0"/>
-    <w:lsdException w:name="Colorful Grid Accent 2" w:semiHidden="0" w:uiPriority="73" w:unhideWhenUsed="0"/>
-    <w:lsdException w:name="Light Shading Accent 3" w:semiHidden="0" w:uiPriority="60" w:unhideWhenUsed="0"/>
-    <w:lsdException w:name="Light List Accent 3" w:semiHidden="0" w:uiPriority="61" w:unhideWhenUsed="0"/>
-    <w:lsdException w:name="Light Grid Accent 3" w:semiHidden="0" w:uiPriority="62" w:unhideWhenUsed="0"/>
-    <w:lsdException w:name="Medium Shading 1 Accent 3" w:semiHidden="0" w:uiPriority="63" w:unhideWhenUsed="0"/>
-    <w:lsdException w:name="Medium Shading 2 Accent 3" w:semiHidden="0" w:uiPriority="64" w:unhideWhenUsed="0"/>
-    <w:lsdException w:name="Medium List 1 Accent 3" w:semiHidden="0" w:uiPriority="65" w:unhideWhenUsed="0"/>
-    <w:lsdException w:name="Medium List 2 Accent 3" w:semiHidden="0" w:uiPriority="66" w:unhideWhenUsed="0"/>
-    <w:lsdException w:name="Medium Grid 1 Accent 3" w:semiHidden="0" w:uiPriority="67" w:unhideWhenUsed="0"/>
-    <w:lsdException w:name="Medium Grid 2 Accent 3" w:semiHidden="0" w:uiPriority="68" w:unhideWhenUsed="0"/>
-    <w:lsdException w:name="Medium Grid 3 Accent 3" w:semiHidden="0" w:uiPriority="69" w:unhideWhenUsed="0"/>
-    <w:lsdException w:name="Dark List Accent 3" w:semiHidden="0" w:uiPriority="70" w:unhideWhenUsed="0"/>
-    <w:lsdException w:name="Colorful Shading Accent 3" w:semiHidden="0" w:uiPriority="71" w:unhideWhenUsed="0"/>
-    <w:lsdException w:name="Colorful List Accent 3" w:semiHidden="0" w:uiPriority="72" w:unhideWhenUsed="0"/>
-    <w:lsdException w:name="Colorful Grid Accent 3" w:semiHidden="0" w:uiPriority="73" w:unhideWhenUsed="0"/>
-    <w:lsdException w:name="Light Shading Accent 4" w:semiHidden="0" w:uiPriority="60" w:unhideWhenUsed="0"/>
-    <w:lsdException w:name="Light List Accent 4" w:semiHidden="0" w:uiPriority="61" w:unhideWhenUsed="0"/>
-    <w:lsdException w:name="Light Grid Accent 4" w:semiHidden="0" w:uiPriority="62" w:unhideWhenUsed="0"/>
-    <w:lsdException w:name="Medium Shading 1 Accent 4" w:semiHidden="0" w:uiPriority="63" w:unhideWhenUsed="0"/>
-    <w:lsdException w:name="Medium Shading 2 Accent 4" w:semiHidden="0" w:uiPriority="64" w:unhideWhenUsed="0"/>
-    <w:lsdException w:name="Medium List 1 Accent 4" w:semiHidden="0" w:uiPriority="65" w:unhideWhenUsed="0"/>
-    <w:lsdException w:name="Medium List 2 Accent 4" w:semiHidden="0" w:uiPriority="66" w:unhideWhenUsed="0"/>
-    <w:lsdException w:name="Medium Grid 1 Accent 4" w:semiHidden="0" w:uiPriority="67" w:unhideWhenUsed="0"/>
-    <w:lsdException w:name="Medium Grid 2 Accent 4" w:semiHidden="0" w:uiPriority="68" w:unhideWhenUsed="0"/>
-    <w:lsdException w:name="Medium Grid 3 Accent 4" w:semiHidden="0" w:uiPriority="69" w:unhideWhenUsed="0"/>
-    <w:lsdException w:name="Dark List Accent 4" w:semiHidden="0" w:uiPriority="70" w:unhideWhenUsed="0"/>
-    <w:lsdException w:name="Colorful Shading Accent 4" w:semiHidden="0" w:uiPriority="71" w:unhideWhenUsed="0"/>
-    <w:lsdException w:name="Colorful List Accent 4" w:semiHidden="0" w:uiPriority="72" w:unhideWhenUsed="0"/>
-    <w:lsdException w:name="Colorful Grid Accent 4" w:semiHidden="0" w:uiPriority="73" w:unhideWhenUsed="0"/>
-    <w:lsdException w:name="Light Shading Accent 5" w:semiHidden="0" w:uiPriority="60" w:unhideWhenUsed="0"/>
-    <w:lsdException w:name="Light List Accent 5" w:semiHidden="0" w:uiPriority="61" w:unhideWhenUsed="0"/>
-    <w:lsdException w:name="Light Grid Accent 5" w:semiHidden="0" w:uiPriority="62" w:unhideWhenUsed="0"/>
-    <w:lsdException w:name="Medium Shading 1 Accent 5" w:semiHidden="0" w:uiPriority="63" w:unhideWhenUsed="0"/>
-    <w:lsdException w:name="Medium Shading 2 Accent 5" w:semiHidden="0" w:uiPriority="64" w:unhideWhenUsed="0"/>
-    <w:lsdException w:name="Medium List 1 Accent 5" w:semiHidden="0" w:uiPriority="65" w:unhideWhenUsed="0"/>
-    <w:lsdException w:name="Medium List 2 Accent 5" w:semiHidden="0" w:uiPriority="66" w:unhideWhenUsed="0"/>
-    <w:lsdException w:name="Medium Grid 1 Accent 5" w:semiHidden="0" w:uiPriority="67" w:unhideWhenUsed="0"/>
-    <w:lsdException w:name="Medium Grid 2 Accent 5" w:semiHidden="0" w:uiPriority="68" w:unhideWhenUsed="0"/>
-    <w:lsdException w:name="Medium Grid 3 Accent 5" w:semiHidden="0" w:uiPriority="69" w:unhideWhenUsed="0"/>
-    <w:lsdException w:name="Dark List Accent 5" w:semiHidden="0" w:uiPriority="70" w:unhideWhenUsed="0"/>
-    <w:lsdException w:name="Colorful Shading Accent 5" w:semiHidden="0" w:uiPriority="71" w:unhideWhenUsed="0"/>
-    <w:lsdException w:name="Colorful List Accent 5" w:semiHidden="0" w:uiPriority="72" w:unhideWhenUsed="0"/>
-    <w:lsdException w:name="Colorful Grid Accent 5" w:semiHidden="0" w:uiPriority="73" w:unhideWhenUsed="0"/>
-    <w:lsdException w:name="Light Shading Accent 6" w:semiHidden="0" w:uiPriority="60" w:unhideWhenUsed="0"/>
-    <w:lsdException w:name="Light List Accent 6" w:semiHidden="0" w:uiPriority="61" w:unhideWhenUsed="0"/>
-    <w:lsdException w:name="Light Grid Accent 6" w:semiHidden="0" w:uiPriority="62" w:unhideWhenUsed="0"/>
-    <w:lsdException w:name="Medium Shading 1 Accent 6" w:semiHidden="0" w:uiPriority="63" w:unhideWhenUsed="0"/>
-    <w:lsdException w:name="Medium Shading 2 Accent 6" w:semiHidden="0" w:uiPriority="64" w:unhideWhenUsed="0"/>
-    <w:lsdException w:name="Medium List 1 Accent 6" w:semiHidden="0" w:uiPriority="65" w:unhideWhenUsed="0"/>
-    <w:lsdException w:name="Medium List 2 Accent 6" w:semiHidden="0" w:uiPriority="66" w:unhideWhenUsed="0"/>
-    <w:lsdException w:name="Medium Grid 1 Accent 6" w:semiHidden="0" w:uiPriority="67" w:unhideWhenUsed="0"/>
-    <w:lsdException w:name="Medium Grid 2 Accent 6" w:semiHidden="0" w:uiPriority="68" w:unhideWhenUsed="0"/>
-    <w:lsdException w:name="Medium Grid 3 Accent 6" w:semiHidden="0" w:uiPriority="69" w:unhideWhenUsed="0"/>
-    <w:lsdException w:name="Dark List Accent 6" w:semiHidden="0" w:uiPriority="70" w:unhideWhenUsed="0"/>
-    <w:lsdException w:name="Colorful Shading Accent 6" w:semiHidden="0" w:uiPriority="71" w:unhideWhenUsed="0"/>
-    <w:lsdException w:name="Colorful List Accent 6" w:semiHidden="0" w:uiPriority="72" w:unhideWhenUsed="0"/>
-    <w:lsdException w:name="Colorful Grid Accent 6" w:semiHidden="0" w:uiPriority="73" w:unhideWhenUsed="0"/>
-    <w:lsdException w:name="Subtle Emphasis" w:semiHidden="0" w:uiPriority="19" w:unhideWhenUsed="0" w:qFormat="1"/>
-    <w:lsdException w:name="Intense Emphasis" w:semiHidden="0" w:uiPriority="21" w:unhideWhenUsed="0" w:qFormat="1"/>
-    <w:lsdException w:name="Subtle Reference" w:semiHidden="0" w:uiPriority="31" w:unhideWhenUsed="0" w:qFormat="1"/>
-    <w:lsdException w:name="Intense Reference" w:semiHidden="0" w:uiPriority="32" w:unhideWhenUsed="0" w:qFormat="1"/>
-    <w:lsdException w:name="Book Title" w:semiHidden="0" w:uiPriority="33" w:unhideWhenUsed="0" w:qFormat="1"/>
-    <w:lsdException w:name="Bibliography" w:uiPriority="37"/>
-    <w:lsdException w:name="TOC Heading" w:uiPriority="39" w:qFormat="1"/>
+  <w:latentStyles w:defLockedState="0" w:defUIPriority="99" w:defSemiHidden="0" w:defUnhideWhenUsed="0" w:defQFormat="0" w:count="371">
+    <w:lsdException w:name="Normal" w:uiPriority="0" w:qFormat="1"/>
+    <w:lsdException w:name="heading 1" w:uiPriority="9" w:qFormat="1"/>
+    <w:lsdException w:name="heading 2" w:semiHidden="1" w:uiPriority="9" w:unhideWhenUsed="1" w:qFormat="1"/>
+    <w:lsdException w:name="heading 3" w:semiHidden="1" w:uiPriority="9" w:unhideWhenUsed="1" w:qFormat="1"/>
+    <w:lsdException w:name="heading 4" w:semiHidden="1" w:uiPriority="9" w:unhideWhenUsed="1" w:qFormat="1"/>
+    <w:lsdException w:name="heading 5" w:semiHidden="1" w:uiPriority="9" w:unhideWhenUsed="1" w:qFormat="1"/>
+    <w:lsdException w:name="heading 6" w:semiHidden="1" w:uiPriority="9" w:unhideWhenUsed="1" w:qFormat="1"/>
+    <w:lsdException w:name="heading 7" w:semiHidden="1" w:uiPriority="9" w:unhideWhenUsed="1" w:qFormat="1"/>
+    <w:lsdException w:name="heading 8" w:semiHidden="1" w:uiPriority="9" w:unhideWhenUsed="1" w:qFormat="1"/>
+    <w:lsdException w:name="heading 9" w:semiHidden="1" w:uiPriority="9" w:unhideWhenUsed="1" w:qFormat="1"/>
+    <w:lsdException w:name="index 1" w:semiHidden="1" w:unhideWhenUsed="1"/>
+    <w:lsdException w:name="index 2" w:semiHidden="1" w:unhideWhenUsed="1"/>
+    <w:lsdException w:name="index 3" w:semiHidden="1" w:unhideWhenUsed="1"/>
+    <w:lsdException w:name="index 4" w:semiHidden="1" w:unhideWhenUsed="1"/>
+    <w:lsdException w:name="index 5" w:semiHidden="1" w:unhideWhenUsed="1"/>
+    <w:lsdException w:name="index 6" w:semiHidden="1" w:unhideWhenUsed="1"/>
+    <w:lsdException w:name="index 7" w:semiHidden="1" w:unhideWhenUsed="1"/>
+    <w:lsdException w:name="index 8" w:semiHidden="1" w:unhideWhenUsed="1"/>
+    <w:lsdException w:name="index 9" w:semiHidden="1" w:unhideWhenUsed="1"/>
+    <w:lsdException w:name="toc 1" w:semiHidden="1" w:uiPriority="39" w:unhideWhenUsed="1"/>
+    <w:lsdException w:name="toc 2" w:semiHidden="1" w:uiPriority="39" w:unhideWhenUsed="1"/>
+    <w:lsdException w:name="toc 3" w:semiHidden="1" w:uiPriority="39" w:unhideWhenUsed="1"/>
+    <w:lsdException w:name="toc 4" w:semiHidden="1" w:uiPriority="39" w:unhideWhenUsed="1"/>
+    <w:lsdException w:name="toc 5" w:semiHidden="1" w:uiPriority="39" w:unhideWhenUsed="1"/>
+    <w:lsdException w:name="toc 6" w:semiHidden="1" w:uiPriority="39" w:unhideWhenUsed="1"/>
+    <w:lsdException w:name="toc 7" w:semiHidden="1" w:uiPriority="39" w:unhideWhenUsed="1"/>
+    <w:lsdException w:name="toc 8" w:semiHidden="1" w:uiPriority="39" w:unhideWhenUsed="1"/>
+    <w:lsdException w:name="toc 9" w:semiHidden="1" w:uiPriority="39" w:unhideWhenUsed="1"/>
+    <w:lsdException w:name="Normal Indent" w:semiHidden="1" w:unhideWhenUsed="1"/>
+    <w:lsdException w:name="footnote text" w:semiHidden="1" w:unhideWhenUsed="1"/>
+    <w:lsdException w:name="annotation text" w:semiHidden="1" w:unhideWhenUsed="1"/>
+    <w:lsdException w:name="header" w:semiHidden="1" w:unhideWhenUsed="1"/>
+    <w:lsdException w:name="footer" w:semiHidden="1" w:unhideWhenUsed="1"/>
+    <w:lsdException w:name="index heading" w:semiHidden="1" w:unhideWhenUsed="1"/>
+    <w:lsdException w:name="caption" w:semiHidden="1" w:uiPriority="35" w:unhideWhenUsed="1" w:qFormat="1"/>
+    <w:lsdException w:name="table of figures" w:semiHidden="1" w:unhideWhenUsed="1"/>
+    <w:lsdException w:name="envelope address" w:semiHidden="1" w:unhideWhenUsed="1"/>
+    <w:lsdException w:name="envelope return" w:semiHidden="1" w:unhideWhenUsed="1"/>
+    <w:lsdException w:name="footnote reference" w:semiHidden="1" w:unhideWhenUsed="1"/>
+    <w:lsdException w:name="annotation reference" w:semiHidden="1" w:unhideWhenUsed="1"/>
+    <w:lsdException w:name="line number" w:semiHidden="1" w:unhideWhenUsed="1"/>
+    <w:lsdException w:name="page number" w:semiHidden="1" w:unhideWhenUsed="1"/>
+    <w:lsdException w:name="endnote reference" w:semiHidden="1" w:unhideWhenUsed="1"/>
+    <w:lsdException w:name="endnote text" w:semiHidden="1" w:unhideWhenUsed="1"/>
+    <w:lsdException w:name="table of authorities" w:semiHidden="1" w:unhideWhenUsed="1"/>
+    <w:lsdException w:name="macro" w:semiHidden="1" w:unhideWhenUsed="1"/>
+    <w:lsdException w:name="toa heading" w:semiHidden="1" w:unhideWhenUsed="1"/>
+    <w:lsdException w:name="List" w:semiHidden="1" w:unhideWhenUsed="1"/>
+    <w:lsdException w:name="List Bullet" w:semiHidden="1" w:unhideWhenUsed="1"/>
+    <w:lsdException w:name="List Number" w:semiHidden="1" w:unhideWhenUsed="1"/>
+    <w:lsdException w:name="List 2" w:semiHidden="1" w:unhideWhenUsed="1"/>
+    <w:lsdException w:name="List 3" w:semiHidden="1" w:unhideWhenUsed="1"/>
+    <w:lsdException w:name="List 4" w:semiHidden="1" w:unhideWhenUsed="1"/>
+    <w:lsdException w:name="List 5" w:semiHidden="1" w:unhideWhenUsed="1"/>
+    <w:lsdException w:name="List Bullet 2" w:semiHidden="1" w:unhideWhenUsed="1"/>
+    <w:lsdException w:name="List Bullet 3" w:semiHidden="1" w:unhideWhenUsed="1"/>
+    <w:lsdException w:name="List Bullet 4" w:semiHidden="1" w:unhideWhenUsed="1"/>
+    <w:lsdException w:name="List Bullet 5" w:semiHidden="1" w:unhideWhenUsed="1"/>
+    <w:lsdException w:name="List Number 2" w:semiHidden="1" w:unhideWhenUsed="1"/>
+    <w:lsdException w:name="List Number 3" w:semiHidden="1" w:unhideWhenUsed="1"/>
+    <w:lsdException w:name="List Number 4" w:semiHidden="1" w:unhideWhenUsed="1"/>
+    <w:lsdException w:name="List Number 5" w:semiHidden="1" w:unhideWhenUsed="1"/>
+    <w:lsdException w:name="Title" w:uiPriority="10" w:qFormat="1"/>
+    <w:lsdException w:name="Closing" w:semiHidden="1" w:unhideWhenUsed="1"/>
+    <w:lsdException w:name="Signature" w:semiHidden="1" w:unhideWhenUsed="1"/>
+    <w:lsdException w:name="Default Paragraph Font" w:semiHidden="1" w:uiPriority="1" w:unhideWhenUsed="1"/>
+    <w:lsdException w:name="Body Text" w:semiHidden="1" w:unhideWhenUsed="1"/>
+    <w:lsdException w:name="Body Text Indent" w:semiHidden="1" w:unhideWhenUsed="1"/>
+    <w:lsdException w:name="List Continue" w:semiHidden="1" w:unhideWhenUsed="1"/>
+    <w:lsdException w:name="List Continue 2" w:semiHidden="1" w:unhideWhenUsed="1"/>
+    <w:lsdException w:name="List Continue 3" w:semiHidden="1" w:unhideWhenUsed="1"/>
+    <w:lsdException w:name="List Continue 4" w:semiHidden="1" w:unhideWhenUsed="1"/>
+    <w:lsdException w:name="List Continue 5" w:semiHidden="1" w:unhideWhenUsed="1"/>
+    <w:lsdException w:name="Message Header" w:semiHidden="1" w:unhideWhenUsed="1"/>
+    <w:lsdException w:name="Subtitle" w:uiPriority="11" w:qFormat="1"/>
+    <w:lsdException w:name="Salutation" w:semiHidden="1" w:unhideWhenUsed="1"/>
+    <w:lsdException w:name="Date" w:semiHidden="1" w:unhideWhenUsed="1"/>
+    <w:lsdException w:name="Body Text First Indent" w:semiHidden="1" w:unhideWhenUsed="1"/>
+    <w:lsdException w:name="Body Text First Indent 2" w:semiHidden="1" w:unhideWhenUsed="1"/>
+    <w:lsdException w:name="Note Heading" w:semiHidden="1" w:unhideWhenUsed="1"/>
+    <w:lsdException w:name="Body Text 2" w:semiHidden="1" w:unhideWhenUsed="1"/>
+    <w:lsdException w:name="Body Text 3" w:semiHidden="1" w:unhideWhenUsed="1"/>
+    <w:lsdException w:name="Body Text Indent 2" w:semiHidden="1" w:unhideWhenUsed="1"/>
+    <w:lsdException w:name="Body Text Indent 3" w:semiHidden="1" w:unhideWhenUsed="1"/>
+    <w:lsdException w:name="Block Text" w:semiHidden="1" w:unhideWhenUsed="1"/>
+    <w:lsdException w:name="Hyperlink" w:semiHidden="1" w:unhideWhenUsed="1"/>
+    <w:lsdException w:name="FollowedHyperlink" w:semiHidden="1" w:unhideWhenUsed="1"/>
+    <w:lsdException w:name="Strong" w:uiPriority="22" w:qFormat="1"/>
+    <w:lsdException w:name="Emphasis" w:uiPriority="20" w:qFormat="1"/>
+    <w:lsdException w:name="Document Map" w:semiHidden="1" w:unhideWhenUsed="1"/>
+    <w:lsdException w:name="Plain Text" w:semiHidden="1" w:unhideWhenUsed="1"/>
+    <w:lsdException w:name="E-mail Signature" w:semiHidden="1" w:unhideWhenUsed="1"/>
+    <w:lsdException w:name="HTML Top of Form" w:semiHidden="1" w:unhideWhenUsed="1"/>
+    <w:lsdException w:name="HTML Bottom of Form" w:semiHidden="1" w:unhideWhenUsed="1"/>
+    <w:lsdException w:name="Normal (Web)" w:semiHidden="1" w:unhideWhenUsed="1"/>
+    <w:lsdException w:name="HTML Acronym" w:semiHidden="1" w:unhideWhenUsed="1"/>
+    <w:lsdException w:name="HTML Address" w:semiHidden="1" w:unhideWhenUsed="1"/>
+    <w:lsdException w:name="HTML Cite" w:semiHidden="1" w:unhideWhenUsed="1"/>
+    <w:lsdException w:name="HTML Code" w:semiHidden="1" w:unhideWhenUsed="1"/>
+    <w:lsdException w:name="HTML Definition" w:semiHidden="1" w:unhideWhenUsed="1"/>
+    <w:lsdException w:name="HTML Keyboard" w:semiHidden="1" w:unhideWhenUsed="1"/>
+    <w:lsdException w:name="HTML Preformatted" w:semiHidden="1" w:unhideWhenUsed="1"/>
+    <w:lsdException w:name="HTML Sample" w:semiHidden="1" w:unhideWhenUsed="1"/>
+    <w:lsdException w:name="HTML Typewriter" w:semiHidden="1" w:unhideWhenUsed="1"/>
+    <w:lsdException w:name="HTML Variable" w:semiHidden="1" w:unhideWhenUsed="1"/>
+    <w:lsdException w:name="Normal Table" w:semiHidden="1" w:unhideWhenUsed="1"/>
+    <w:lsdException w:name="annotation subject" w:semiHidden="1" w:unhideWhenUsed="1"/>
+    <w:lsdException w:name="No List" w:semiHidden="1" w:unhideWhenUsed="1"/>
+    <w:lsdException w:name="Outline List 1" w:semiHidden="1" w:unhideWhenUsed="1"/>
+    <w:lsdException w:name="Outline List 2" w:semiHidden="1" w:unhideWhenUsed="1"/>
+    <w:lsdException w:name="Outline List 3" w:semiHidden="1" w:unhideWhenUsed="1"/>
+    <w:lsdException w:name="Table Simple 1" w:semiHidden="1" w:unhideWhenUsed="1"/>
+    <w:lsdException w:name="Table Simple 2" w:semiHidden="1" w:unhideWhenUsed="1"/>
+    <w:lsdException w:name="Table Simple 3" w:semiHidden="1" w:unhideWhenUsed="1"/>
+    <w:lsdException w:name="Table Classic 1" w:semiHidden="1" w:unhideWhenUsed="1"/>
+    <w:lsdException w:name="Table Classic 2" w:semiHidden="1" w:unhideWhenUsed="1"/>
+    <w:lsdException w:name="Table Classic 3" w:semiHidden="1" w:unhideWhenUsed="1"/>
+    <w:lsdException w:name="Table Classic 4" w:semiHidden="1" w:unhideWhenUsed="1"/>
+    <w:lsdException w:name="Table Colorful 1" w:semiHidden="1" w:unhideWhenUsed="1"/>
+    <w:lsdException w:name="Table Colorful 2" w:semiHidden="1" w:unhideWhenUsed="1"/>
+    <w:lsdException w:name="Table Colorful 3" w:semiHidden="1" w:unhideWhenUsed="1"/>
+    <w:lsdException w:name="Table Columns 1" w:semiHidden="1" w:unhideWhenUsed="1"/>
+    <w:lsdException w:name="Table Columns 2" w:semiHidden="1" w:unhideWhenUsed="1"/>
+    <w:lsdException w:name="Table Columns 3" w:semiHidden="1" w:unhideWhenUsed="1"/>
+    <w:lsdException w:name="Table Columns 4" w:semiHidden="1" w:unhideWhenUsed="1"/>
+    <w:lsdException w:name="Table Columns 5" w:semiHidden="1" w:unhideWhenUsed="1"/>
+    <w:lsdException w:name="Table Grid 1" w:semiHidden="1" w:unhideWhenUsed="1"/>
+    <w:lsdException w:name="Table Grid 2" w:semiHidden="1" w:unhideWhenUsed="1"/>
+    <w:lsdException w:name="Table Grid 3" w:semiHidden="1" w:unhideWhenUsed="1"/>
+    <w:lsdException w:name="Table Grid 4" w:semiHidden="1" w:unhideWhenUsed="1"/>
+    <w:lsdException w:name="Table Grid 5" w:semiHidden="1" w:unhideWhenUsed="1"/>
+    <w:lsdException w:name="Table Grid 6" w:semiHidden="1" w:unhideWhenUsed="1"/>
+    <w:lsdException w:name="Table Grid 7" w:semiHidden="1" w:unhideWhenUsed="1"/>
+    <w:lsdException w:name="Table Grid 8" w:semiHidden="1" w:unhideWhenUsed="1"/>
+    <w:lsdException w:name="Table List 1" w:semiHidden="1" w:unhideWhenUsed="1"/>
+    <w:lsdException w:name="Table List 2" w:semiHidden="1" w:unhideWhenUsed="1"/>
+    <w:lsdException w:name="Table List 3" w:semiHidden="1" w:unhideWhenUsed="1"/>
+    <w:lsdException w:name="Table List 4" w:semiHidden="1" w:unhideWhenUsed="1"/>
+    <w:lsdException w:name="Table List 5" w:semiHidden="1" w:unhideWhenUsed="1"/>
+    <w:lsdException w:name="Table List 6" w:semiHidden="1" w:unhideWhenUsed="1"/>
+    <w:lsdException w:name="Table List 7" w:semiHidden="1" w:unhideWhenUsed="1"/>
+    <w:lsdException w:name="Table List 8" w:semiHidden="1" w:unhideWhenUsed="1"/>
+    <w:lsdException w:name="Table 3D effects 1" w:semiHidden="1" w:unhideWhenUsed="1"/>
+    <w:lsdException w:name="Table 3D effects 2" w:semiHidden="1" w:unhideWhenUsed="1"/>
+    <w:lsdException w:name="Table 3D effects 3" w:semiHidden="1" w:unhideWhenUsed="1"/>
+    <w:lsdException w:name="Table Contemporary" w:semiHidden="1" w:unhideWhenUsed="1"/>
+    <w:lsdException w:name="Table Elegant" w:semiHidden="1" w:unhideWhenUsed="1"/>
+    <w:lsdException w:name="Table Professional" w:semiHidden="1" w:unhideWhenUsed="1"/>
+    <w:lsdException w:name="Table Subtle 1" w:semiHidden="1" w:unhideWhenUsed="1"/>
+    <w:lsdException w:name="Table Subtle 2" w:semiHidden="1" w:unhideWhenUsed="1"/>
+    <w:lsdException w:name="Table Web 1" w:semiHidden="1" w:unhideWhenUsed="1"/>
+    <w:lsdException w:name="Table Web 2" w:semiHidden="1" w:unhideWhenUsed="1"/>
+    <w:lsdException w:name="Table Web 3" w:semiHidden="1" w:unhideWhenUsed="1"/>
+    <w:lsdException w:name="Balloon Text" w:semiHidden="1" w:unhideWhenUsed="1"/>
+    <w:lsdException w:name="Table Grid" w:uiPriority="59"/>
+    <w:lsdException w:name="Table Theme" w:semiHidden="1" w:unhideWhenUsed="1"/>
+    <w:lsdException w:name="Placeholder Text" w:semiHidden="1"/>
+    <w:lsdException w:name="No Spacing" w:uiPriority="1" w:qFormat="1"/>
+    <w:lsdException w:name="Light Shading" w:uiPriority="60"/>
+    <w:lsdException w:name="Light List" w:uiPriority="61"/>
+    <w:lsdException w:name="Light Grid" w:uiPriority="62"/>
+    <w:lsdException w:name="Medium Shading 1" w:uiPriority="63"/>
+    <w:lsdException w:name="Medium Shading 2" w:uiPriority="64"/>
+    <w:lsdException w:name="Medium List 1" w:uiPriority="65"/>
+    <w:lsdException w:name="Medium List 2" w:uiPriority="66"/>
+    <w:lsdException w:name="Medium Grid 1" w:uiPriority="67"/>
+    <w:lsdException w:name="Medium Grid 2" w:uiPriority="68"/>
+    <w:lsdException w:name="Medium Grid 3" w:uiPriority="69"/>
+    <w:lsdException w:name="Dark List" w:uiPriority="70"/>
+    <w:lsdException w:name="Colorful Shading" w:uiPriority="71"/>
+    <w:lsdException w:name="Colorful List" w:uiPriority="72"/>
+    <w:lsdException w:name="Colorful Grid" w:uiPriority="73"/>
+    <w:lsdException w:name="Light Shading Accent 1" w:uiPriority="60"/>
+    <w:lsdException w:name="Light List Accent 1" w:uiPriority="61"/>
+    <w:lsdException w:name="Light Grid Accent 1" w:uiPriority="62"/>
+    <w:lsdException w:name="Medium Shading 1 Accent 1" w:uiPriority="63"/>
+    <w:lsdException w:name="Medium Shading 2 Accent 1" w:uiPriority="64"/>
+    <w:lsdException w:name="Medium List 1 Accent 1" w:uiPriority="65"/>
+    <w:lsdException w:name="Revision" w:semiHidden="1"/>
+    <w:lsdException w:name="List Paragraph" w:uiPriority="34" w:qFormat="1"/>
+    <w:lsdException w:name="Quote" w:uiPriority="29" w:qFormat="1"/>
+    <w:lsdException w:name="Intense Quote" w:uiPriority="30" w:qFormat="1"/>
+    <w:lsdException w:name="Medium List 2 Accent 1" w:uiPriority="66"/>
+    <w:lsdException w:name="Medium Grid 1 Accent 1" w:uiPriority="67"/>
+    <w:lsdException w:name="Medium Grid 2 Accent 1" w:uiPriority="68"/>
+    <w:lsdException w:name="Medium Grid 3 Accent 1" w:uiPriority="69"/>
+    <w:lsdException w:name="Dark List Accent 1" w:uiPriority="70"/>
+    <w:lsdException w:name="Colorful Shading Accent 1" w:uiPriority="71"/>
+    <w:lsdException w:name="Colorful List Accent 1" w:uiPriority="72"/>
+    <w:lsdException w:name="Colorful Grid Accent 1" w:uiPriority="73"/>
+    <w:lsdException w:name="Light Shading Accent 2" w:uiPriority="60"/>
+    <w:lsdException w:name="Light List Accent 2" w:uiPriority="61"/>
+    <w:lsdException w:name="Light Grid Accent 2" w:uiPriority="62"/>
+    <w:lsdException w:name="Medium Shading 1 Accent 2" w:uiPriority="63"/>
+    <w:lsdException w:name="Medium Shading 2 Accent 2" w:uiPriority="64"/>
+    <w:lsdException w:name="Medium List 1 Accent 2" w:uiPriority="65"/>
+    <w:lsdException w:name="Medium List 2 Accent 2" w:uiPriority="66"/>
+    <w:lsdException w:name="Medium Grid 1 Accent 2" w:uiPriority="67"/>
+    <w:lsdException w:name="Medium Grid 2 Accent 2" w:uiPriority="68"/>
+    <w:lsdException w:name="Medium Grid 3 Accent 2" w:uiPriority="69"/>
+    <w:lsdException w:name="Dark List Accent 2" w:uiPriority="70"/>
+    <w:lsdException w:name="Colorful Shading Accent 2" w:uiPriority="71"/>
+    <w:lsdException w:name="Colorful List Accent 2" w:uiPriority="72"/>
+    <w:lsdException w:name="Colorful Grid Accent 2" w:uiPriority="73"/>
+    <w:lsdException w:name="Light Shading Accent 3" w:uiPriority="60"/>
+    <w:lsdException w:name="Light List Accent 3" w:uiPriority="61"/>
+    <w:lsdException w:name="Light Grid Accent 3" w:uiPriority="62"/>
+    <w:lsdException w:name="Medium Shading 1 Accent 3" w:uiPriority="63"/>
+    <w:lsdException w:name="Medium Shading 2 Accent 3" w:uiPriority="64"/>
+    <w:lsdException w:name="Medium List 1 Accent 3" w:uiPriority="65"/>
+    <w:lsdException w:name="Medium List 2 Accent 3" w:uiPriority="66"/>
+    <w:lsdException w:name="Medium Grid 1 Accent 3" w:uiPriority="67"/>
+    <w:lsdException w:name="Medium Grid 2 Accent 3" w:uiPriority="68"/>
+    <w:lsdException w:name="Medium Grid 3 Accent 3" w:uiPriority="69"/>
+    <w:lsdException w:name="Dark List Accent 3" w:uiPriority="70"/>
+    <w:lsdException w:name="Colorful Shading Accent 3" w:uiPriority="71"/>
+    <w:lsdException w:name="Colorful List Accent 3" w:uiPriority="72"/>
+    <w:lsdException w:name="Colorful Grid Accent 3" w:uiPriority="73"/>
+    <w:lsdException w:name="Light Shading Accent 4" w:uiPriority="60"/>
+    <w:lsdException w:name="Light List Accent 4" w:uiPriority="61"/>
+    <w:lsdException w:name="Light Grid Accent 4" w:uiPriority="62"/>
+    <w:lsdException w:name="Medium Shading 1 Accent 4" w:uiPriority="63"/>
+    <w:lsdException w:name="Medium Shading 2 Accent 4" w:uiPriority="64"/>
+    <w:lsdException w:name="Medium List 1 Accent 4" w:uiPriority="65"/>
+    <w:lsdException w:name="Medium List 2 Accent 4" w:uiPriority="66"/>
+    <w:lsdException w:name="Medium Grid 1 Accent 4" w:uiPriority="67"/>
+    <w:lsdException w:name="Medium Grid 2 Accent 4" w:uiPriority="68"/>
+    <w:lsdException w:name="Medium Grid 3 Accent 4" w:uiPriority="69"/>
+    <w:lsdException w:name="Dark List Accent 4" w:uiPriority="70"/>
+    <w:lsdException w:name="Colorful Shading Accent 4" w:uiPriority="71"/>
+    <w:lsdException w:name="Colorful List Accent 4" w:uiPriority="72"/>
+    <w:lsdException w:name="Colorful Grid Accent 4" w:uiPriority="73"/>
+    <w:lsdException w:name="Light Shading Accent 5" w:uiPriority="60"/>
+    <w:lsdException w:name="Light List Accent 5" w:uiPriority="61"/>
+    <w:lsdException w:name="Light Grid Accent 5" w:uiPriority="62"/>
+    <w:lsdException w:name="Medium Shading 1 Accent 5" w:uiPriority="63"/>
+    <w:lsdException w:name="Medium Shading 2 Accent 5" w:uiPriority="64"/>
+    <w:lsdException w:name="Medium List 1 Accent 5" w:uiPriority="65"/>
+    <w:lsdException w:name="Medium List 2 Accent 5" w:uiPriority="66"/>
+    <w:lsdException w:name="Medium Grid 1 Accent 5" w:uiPriority="67"/>
+    <w:lsdException w:name="Medium Grid 2 Accent 5" w:uiPriority="68"/>
+    <w:lsdException w:name="Medium Grid 3 Accent 5" w:uiPriority="69"/>
+    <w:lsdException w:name="Dark List Accent 5" w:uiPriority="70"/>
+    <w:lsdException w:name="Colorful Shading Accent 5" w:uiPriority="71"/>
+    <w:lsdException w:name="Colorful List Accent 5" w:uiPriority="72"/>
+    <w:lsdException w:name="Colorful Grid Accent 5" w:uiPriority="73"/>
+    <w:lsdException w:name="Light Shading Accent 6" w:uiPriority="60"/>
+    <w:lsdException w:name="Light List Accent 6" w:uiPriority="61"/>
+    <w:lsdException w:name="Light Grid Accent 6" w:uiPriority="62"/>
+    <w:lsdException w:name="Medium Shading 1 Accent 6" w:uiPriority="63"/>
+    <w:lsdException w:name="Medium Shading 2 Accent 6" w:uiPriority="64"/>
+    <w:lsdException w:name="Medium List 1 Accent 6" w:uiPriority="65"/>
+    <w:lsdException w:name="Medium List 2 Accent 6" w:uiPriority="66"/>
+    <w:lsdException w:name="Medium Grid 1 Accent 6" w:uiPriority="67"/>
+    <w:lsdException w:name="Medium Grid 2 Accent 6" w:uiPriority="68"/>
+    <w:lsdException w:name="Medium Grid 3 Accent 6" w:uiPriority="69"/>
+    <w:lsdException w:name="Dark List Accent 6" w:uiPriority="70"/>
+    <w:lsdException w:name="Colorful Shading Accent 6" w:uiPriority="71"/>
+    <w:lsdException w:name="Colorful List Accent 6" w:uiPriority="72"/>
+    <w:lsdException w:name="Colorful Grid Accent 6" w:uiPriority="73"/>
+    <w:lsdException w:name="Subtle Emphasis" w:uiPriority="19" w:qFormat="1"/>
+    <w:lsdException w:name="Intense Emphasis" w:uiPriority="21" w:qFormat="1"/>
+    <w:lsdException w:name="Subtle Reference" w:uiPriority="31" w:qFormat="1"/>
+    <w:lsdException w:name="Intense Reference" w:uiPriority="32" w:qFormat="1"/>
+    <w:lsdException w:name="Book Title" w:uiPriority="33" w:qFormat="1"/>
+    <w:lsdException w:name="Bibliography" w:semiHidden="1" w:uiPriority="37" w:unhideWhenUsed="1"/>
+    <w:lsdException w:name="TOC Heading" w:semiHidden="1" w:uiPriority="39" w:unhideWhenUsed="1" w:qFormat="1"/>
+    <w:lsdException w:name="Plain Table 1" w:uiPriority="41"/>
+    <w:lsdException w:name="Plain Table 2" w:uiPriority="42"/>
+    <w:lsdException w:name="Plain Table 3" w:uiPriority="43"/>
+    <w:lsdException w:name="Plain Table 4" w:uiPriority="44"/>
+    <w:lsdException w:name="Plain Table 5" w:uiPriority="45"/>
+    <w:lsdException w:name="Grid Table Light" w:uiPriority="40"/>
+    <w:lsdException w:name="Grid Table 1 Light" w:uiPriority="46"/>
+    <w:lsdException w:name="Grid Table 2" w:uiPriority="47"/>
+    <w:lsdException w:name="Grid Table 3" w:uiPriority="48"/>
+    <w:lsdException w:name="Grid Table 4" w:uiPriority="49"/>
+    <w:lsdException w:name="Grid Table 5 Dark" w:uiPriority="50"/>
+    <w:lsdException w:name="Grid Table 6 Colorful" w:uiPriority="51"/>
+    <w:lsdException w:name="Grid Table 7 Colorful" w:uiPriority="52"/>
+    <w:lsdException w:name="Grid Table 1 Light Accent 1" w:uiPriority="46"/>
+    <w:lsdException w:name="Grid Table 2 Accent 1" w:uiPriority="47"/>
+    <w:lsdException w:name="Grid Table 3 Accent 1" w:uiPriority="48"/>
+    <w:lsdException w:name="Grid Table 4 Accent 1" w:uiPriority="49"/>
+    <w:lsdException w:name="Grid Table 5 Dark Accent 1" w:uiPriority="50"/>
+    <w:lsdException w:name="Grid Table 6 Colorful Accent 1" w:uiPriority="51"/>
+    <w:lsdException w:name="Grid Table 7 Colorful Accent 1" w:uiPriority="52"/>
+    <w:lsdException w:name="Grid Table 1 Light Accent 2" w:uiPriority="46"/>
+    <w:lsdException w:name="Grid Table 2 Accent 2" w:uiPriority="47"/>
+    <w:lsdException w:name="Grid Table 3 Accent 2" w:uiPriority="48"/>
+    <w:lsdException w:name="Grid Table 4 Accent 2" w:uiPriority="49"/>
+    <w:lsdException w:name="Grid Table 5 Dark Accent 2" w:uiPriority="50"/>
+    <w:lsdException w:name="Grid Table 6 Colorful Accent 2" w:uiPriority="51"/>
+    <w:lsdException w:name="Grid Table 7 Colorful Accent 2" w:uiPriority="52"/>
+    <w:lsdException w:name="Grid Table 1 Light Accent 3" w:uiPriority="46"/>
+    <w:lsdException w:name="Grid Table 2 Accent 3" w:uiPriority="47"/>
+    <w:lsdException w:name="Grid Table 3 Accent 3" w:uiPriority="48"/>
+    <w:lsdException w:name="Grid Table 4 Accent 3" w:uiPriority="49"/>
+    <w:lsdException w:name="Grid Table 5 Dark Accent 3" w:uiPriority="50"/>
+    <w:lsdException w:name="Grid Table 6 Colorful Accent 3" w:uiPriority="51"/>
+    <w:lsdException w:name="Grid Table 7 Colorful Accent 3" w:uiPriority="52"/>
+    <w:lsdException w:name="Grid Table 1 Light Accent 4" w:uiPriority="46"/>
+    <w:lsdException w:name="Grid Table 2 Accent 4" w:uiPriority="47"/>
+    <w:lsdException w:name="Grid Table 3 Accent 4" w:uiPriority="48"/>
+    <w:lsdException w:name="Grid Table 4 Accent 4" w:uiPriority="49"/>
+    <w:lsdException w:name="Grid Table 5 Dark Accent 4" w:uiPriority="50"/>
+    <w:lsdException w:name="Grid Table 6 Colorful Accent 4" w:uiPriority="51"/>
+    <w:lsdException w:name="Grid Table 7 Colorful Accent 4" w:uiPriority="52"/>
+    <w:lsdException w:name="Grid Table 1 Light Accent 5" w:uiPriority="46"/>
+    <w:lsdException w:name="Grid Table 2 Accent 5" w:uiPriority="47"/>
+    <w:lsdException w:name="Grid Table 3 Accent 5" w:uiPriority="48"/>
+    <w:lsdException w:name="Grid Table 4 Accent 5" w:uiPriority="49"/>
+    <w:lsdException w:name="Grid Table 5 Dark Accent 5" w:uiPriority="50"/>
+    <w:lsdException w:name="Grid Table 6 Colorful Accent 5" w:uiPriority="51"/>
+    <w:lsdException w:name="Grid Table 7 Colorful Accent 5" w:uiPriority="52"/>
+    <w:lsdException w:name="Grid Table 1 Light Accent 6" w:uiPriority="46"/>
+    <w:lsdException w:name="Grid Table 2 Accent 6" w:uiPriority="47"/>
+    <w:lsdException w:name="Grid Table 3 Accent 6" w:uiPriority="48"/>
+    <w:lsdException w:name="Grid Table 4 Accent 6" w:uiPriority="49"/>
+    <w:lsdException w:name="Grid Table 5 Dark Accent 6" w:uiPriority="50"/>
+    <w:lsdException w:name="Grid Table 6 Colorful Accent 6" w:uiPriority="51"/>
+    <w:lsdException w:name="Grid Table 7 Colorful Accent 6" w:uiPriority="52"/>
+    <w:lsdException w:name="List Table 1 Light" w:uiPriority="46"/>
+    <w:lsdException w:name="List Table 2" w:uiPriority="47"/>
+    <w:lsdException w:name="List Table 3" w:uiPriority="48"/>
+    <w:lsdException w:name="List Table 4" w:uiPriority="49"/>
+    <w:lsdException w:name="List Table 5 Dark" w:uiPriority="50"/>
+    <w:lsdException w:name="List Table 6 Colorful" w:uiPriority="51"/>
+    <w:lsdException w:name="List Table 7 Colorful" w:uiPriority="52"/>
+    <w:lsdException w:name="List Table 1 Light Accent 1" w:uiPriority="46"/>
+    <w:lsdException w:name="List Table 2 Accent 1" w:uiPriority="47"/>
+    <w:lsdException w:name="List Table 3 Accent 1" w:uiPriority="48"/>
+    <w:lsdException w:name="List Table 4 Accent 1" w:uiPriority="49"/>
+    <w:lsdException w:name="List Table 5 Dark Accent 1" w:uiPriority="50"/>
+    <w:lsdException w:name="List Table 6 Colorful Accent 1" w:uiPriority="51"/>
+    <w:lsdException w:name="List Table 7 Colorful Accent 1" w:uiPriority="52"/>
+    <w:lsdException w:name="List Table 1 Light Accent 2" w:uiPriority="46"/>
+    <w:lsdException w:name="List Table 2 Accent 2" w:uiPriority="47"/>
+    <w:lsdException w:name="List Table 3 Accent 2" w:uiPriority="48"/>
+    <w:lsdException w:name="List Table 4 Accent 2" w:uiPriority="49"/>
+    <w:lsdException w:name="List Table 5 Dark Accent 2" w:uiPriority="50"/>
+    <w:lsdException w:name="List Table 6 Colorful Accent 2" w:uiPriority="51"/>
+    <w:lsdException w:name="List Table 7 Colorful Accent 2" w:uiPriority="52"/>
+    <w:lsdException w:name="List Table 1 Light Accent 3" w:uiPriority="46"/>
+    <w:lsdException w:name="List Table 2 Accent 3" w:uiPriority="47"/>
+    <w:lsdException w:name="List Table 3 Accent 3" w:uiPriority="48"/>
+    <w:lsdException w:name="List Table 4 Accent 3" w:uiPriority="49"/>
+    <w:lsdException w:name="List Table 5 Dark Accent 3" w:uiPriority="50"/>
+    <w:lsdException w:name="List Table 6 Colorful Accent 3" w:uiPriority="51"/>
+    <w:lsdException w:name="List Table 7 Colorful Accent 3" w:uiPriority="52"/>
+    <w:lsdException w:name="List Table 1 Light Accent 4" w:uiPriority="46"/>
+    <w:lsdException w:name="List Table 2 Accent 4" w:uiPriority="47"/>
+    <w:lsdException w:name="List Table 3 Accent 4" w:uiPriority="48"/>
+    <w:lsdException w:name="List Table 4 Accent 4" w:uiPriority="49"/>
+    <w:lsdException w:name="List Table 5 Dark Accent 4" w:uiPriority="50"/>
+    <w:lsdException w:name="List Table 6 Colorful Accent 4" w:uiPriority="51"/>
+    <w:lsdException w:name="List Table 7 Colorful Accent 4" w:uiPriority="52"/>
+    <w:lsdException w:name="List Table 1 Light Accent 5" w:uiPriority="46"/>
+    <w:lsdException w:name="List Table 2 Accent 5" w:uiPriority="47"/>
+    <w:lsdException w:name="List Table 3 Accent 5" w:uiPriority="48"/>
+    <w:lsdException w:name="List Table 4 Accent 5" w:uiPriority="49"/>
+    <w:lsdException w:name="List Table 5 Dark Accent 5" w:uiPriority="50"/>
+    <w:lsdException w:name="List Table 6 Colorful Accent 5" w:uiPriority="51"/>
+    <w:lsdException w:name="List Table 7 Colorful Accent 5" w:uiPriority="52"/>
+    <w:lsdException w:name="List Table 1 Light Accent 6" w:uiPriority="46"/>
+    <w:lsdException w:name="List Table 2 Accent 6" w:uiPriority="47"/>
+    <w:lsdException w:name="List Table 3 Accent 6" w:uiPriority="48"/>
+    <w:lsdException w:name="List Table 4 Accent 6" w:uiPriority="49"/>
+    <w:lsdException w:name="List Table 5 Dark Accent 6" w:uiPriority="50"/>
+    <w:lsdException w:name="List Table 6 Colorful Accent 6" w:uiPriority="51"/>
+    <w:lsdException w:name="List Table 7 Colorful Accent 6" w:uiPriority="52"/>
   </w:latentStyles>
   <w:style w:type="paragraph" w:default="1" w:styleId="Normal">
     <w:name w:val="Normal"/>
@@ -6500,6 +6854,48 @@
     </w:pPr>
     <w:rPr>
       <w:sz w:val="20"/>
+    </w:rPr>
+  </w:style>
+  <w:style w:type="paragraph" w:styleId="Heading4">
+    <w:name w:val="heading 4"/>
+    <w:basedOn w:val="Normal"/>
+    <w:next w:val="Normal"/>
+    <w:link w:val="Heading4Char"/>
+    <w:uiPriority w:val="9"/>
+    <w:unhideWhenUsed/>
+    <w:qFormat/>
+    <w:rsid w:val="00205473"/>
+    <w:pPr>
+      <w:keepNext/>
+      <w:keepLines/>
+      <w:spacing w:before="40" w:after="0"/>
+      <w:outlineLvl w:val="3"/>
+    </w:pPr>
+    <w:rPr>
+      <w:rFonts w:asciiTheme="majorHAnsi" w:eastAsiaTheme="majorEastAsia" w:hAnsiTheme="majorHAnsi" w:cstheme="majorBidi"/>
+      <w:i/>
+      <w:iCs/>
+      <w:color w:val="365F91" w:themeColor="accent1" w:themeShade="BF"/>
+    </w:rPr>
+  </w:style>
+  <w:style w:type="paragraph" w:styleId="Heading5">
+    <w:name w:val="heading 5"/>
+    <w:basedOn w:val="Normal"/>
+    <w:next w:val="Normal"/>
+    <w:link w:val="Heading5Char"/>
+    <w:uiPriority w:val="9"/>
+    <w:unhideWhenUsed/>
+    <w:qFormat/>
+    <w:rsid w:val="00AB245A"/>
+    <w:pPr>
+      <w:keepNext/>
+      <w:keepLines/>
+      <w:spacing w:before="40" w:after="0"/>
+      <w:outlineLvl w:val="4"/>
+    </w:pPr>
+    <w:rPr>
+      <w:rFonts w:asciiTheme="majorHAnsi" w:eastAsiaTheme="majorEastAsia" w:hAnsiTheme="majorHAnsi" w:cstheme="majorBidi"/>
+      <w:color w:val="365F91" w:themeColor="accent1" w:themeShade="BF"/>
     </w:rPr>
   </w:style>
   <w:style w:type="character" w:default="1" w:styleId="DefaultParagraphFont">
@@ -6822,542 +7218,39 @@
       <w:szCs w:val="56"/>
     </w:rPr>
   </w:style>
-</w:styles>
-</file>
-
-<file path=word/stylesWithEffects.xml><?xml version="1.0" encoding="utf-8"?>
-<w:styles xmlns:wpc="http://schemas.microsoft.com/office/word/2010/wordprocessingCanvas" xmlns:mc="http://schemas.openxmlformats.org/markup-compatibility/2006" xmlns:o="urn:schemas-microsoft-com:office:office" xmlns:r="http://schemas.openxmlformats.org/officeDocument/2006/relationships" xmlns:m="http://schemas.openxmlformats.org/officeDocument/2006/math" xmlns:v="urn:schemas-microsoft-com:vml" xmlns:wp14="http://schemas.microsoft.com/office/word/2010/wordprocessingDrawing" xmlns:wp="http://schemas.openxmlformats.org/drawingml/2006/wordprocessingDrawing" xmlns:w10="urn:schemas-microsoft-com:office:word" xmlns:w="http://schemas.openxmlformats.org/wordprocessingml/2006/main" xmlns:w14="http://schemas.microsoft.com/office/word/2010/wordml" xmlns:wpg="http://schemas.microsoft.com/office/word/2010/wordprocessingGroup" xmlns:wpi="http://schemas.microsoft.com/office/word/2010/wordprocessingInk" xmlns:wne="http://schemas.microsoft.com/office/word/2006/wordml" xmlns:wps="http://schemas.microsoft.com/office/word/2010/wordprocessingShape" mc:Ignorable="w14 wp14">
-  <w:docDefaults>
-    <w:rPrDefault>
-      <w:rPr>
-        <w:rFonts w:asciiTheme="minorHAnsi" w:eastAsiaTheme="minorHAnsi" w:hAnsiTheme="minorHAnsi" w:cstheme="minorBidi"/>
-        <w:sz w:val="22"/>
-        <w:szCs w:val="22"/>
-        <w:lang w:val="en-GB" w:eastAsia="en-US" w:bidi="ar-SA"/>
-      </w:rPr>
-    </w:rPrDefault>
-    <w:pPrDefault>
-      <w:pPr>
-        <w:spacing w:after="200" w:line="276" w:lineRule="auto"/>
-      </w:pPr>
-    </w:pPrDefault>
-  </w:docDefaults>
-  <w:latentStyles w:defLockedState="0" w:defUIPriority="99" w:defSemiHidden="1" w:defUnhideWhenUsed="1" w:defQFormat="0" w:count="267">
-    <w:lsdException w:name="Normal" w:semiHidden="0" w:uiPriority="0" w:unhideWhenUsed="0" w:qFormat="1"/>
-    <w:lsdException w:name="heading 1" w:semiHidden="0" w:uiPriority="9" w:unhideWhenUsed="0" w:qFormat="1"/>
-    <w:lsdException w:name="heading 2" w:uiPriority="9" w:qFormat="1"/>
-    <w:lsdException w:name="heading 3" w:uiPriority="9" w:qFormat="1"/>
-    <w:lsdException w:name="heading 4" w:uiPriority="9" w:qFormat="1"/>
-    <w:lsdException w:name="heading 5" w:uiPriority="9" w:qFormat="1"/>
-    <w:lsdException w:name="heading 6" w:uiPriority="9" w:qFormat="1"/>
-    <w:lsdException w:name="heading 7" w:uiPriority="9" w:qFormat="1"/>
-    <w:lsdException w:name="heading 8" w:uiPriority="9" w:qFormat="1"/>
-    <w:lsdException w:name="heading 9" w:uiPriority="9" w:qFormat="1"/>
-    <w:lsdException w:name="toc 1" w:uiPriority="39"/>
-    <w:lsdException w:name="toc 2" w:uiPriority="39"/>
-    <w:lsdException w:name="toc 3" w:uiPriority="39"/>
-    <w:lsdException w:name="toc 4" w:uiPriority="39"/>
-    <w:lsdException w:name="toc 5" w:uiPriority="39"/>
-    <w:lsdException w:name="toc 6" w:uiPriority="39"/>
-    <w:lsdException w:name="toc 7" w:uiPriority="39"/>
-    <w:lsdException w:name="toc 8" w:uiPriority="39"/>
-    <w:lsdException w:name="toc 9" w:uiPriority="39"/>
-    <w:lsdException w:name="caption" w:uiPriority="35" w:qFormat="1"/>
-    <w:lsdException w:name="Title" w:semiHidden="0" w:uiPriority="10" w:unhideWhenUsed="0" w:qFormat="1"/>
-    <w:lsdException w:name="Default Paragraph Font" w:uiPriority="1"/>
-    <w:lsdException w:name="Subtitle" w:semiHidden="0" w:uiPriority="11" w:unhideWhenUsed="0" w:qFormat="1"/>
-    <w:lsdException w:name="Strong" w:semiHidden="0" w:uiPriority="22" w:unhideWhenUsed="0" w:qFormat="1"/>
-    <w:lsdException w:name="Emphasis" w:semiHidden="0" w:uiPriority="20" w:unhideWhenUsed="0" w:qFormat="1"/>
-    <w:lsdException w:name="Table Grid" w:semiHidden="0" w:uiPriority="59" w:unhideWhenUsed="0"/>
-    <w:lsdException w:name="Placeholder Text" w:unhideWhenUsed="0"/>
-    <w:lsdException w:name="No Spacing" w:semiHidden="0" w:uiPriority="1" w:unhideWhenUsed="0" w:qFormat="1"/>
-    <w:lsdException w:name="Light Shading" w:semiHidden="0" w:uiPriority="60" w:unhideWhenUsed="0"/>
-    <w:lsdException w:name="Light List" w:semiHidden="0" w:uiPriority="61" w:unhideWhenUsed="0"/>
-    <w:lsdException w:name="Light Grid" w:semiHidden="0" w:uiPriority="62" w:unhideWhenUsed="0"/>
-    <w:lsdException w:name="Medium Shading 1" w:semiHidden="0" w:uiPriority="63" w:unhideWhenUsed="0"/>
-    <w:lsdException w:name="Medium Shading 2" w:semiHidden="0" w:uiPriority="64" w:unhideWhenUsed="0"/>
-    <w:lsdException w:name="Medium List 1" w:semiHidden="0" w:uiPriority="65" w:unhideWhenUsed="0"/>
-    <w:lsdException w:name="Medium List 2" w:semiHidden="0" w:uiPriority="66" w:unhideWhenUsed="0"/>
-    <w:lsdException w:name="Medium Grid 1" w:semiHidden="0" w:uiPriority="67" w:unhideWhenUsed="0"/>
-    <w:lsdException w:name="Medium Grid 2" w:semiHidden="0" w:uiPriority="68" w:unhideWhenUsed="0"/>
-    <w:lsdException w:name="Medium Grid 3" w:semiHidden="0" w:uiPriority="69" w:unhideWhenUsed="0"/>
-    <w:lsdException w:name="Dark List" w:semiHidden="0" w:uiPriority="70" w:unhideWhenUsed="0"/>
-    <w:lsdException w:name="Colorful Shading" w:semiHidden="0" w:uiPriority="71" w:unhideWhenUsed="0"/>
-    <w:lsdException w:name="Colorful List" w:semiHidden="0" w:uiPriority="72" w:unhideWhenUsed="0"/>
-    <w:lsdException w:name="Colorful Grid" w:semiHidden="0" w:uiPriority="73" w:unhideWhenUsed="0"/>
-    <w:lsdException w:name="Light Shading Accent 1" w:semiHidden="0" w:uiPriority="60" w:unhideWhenUsed="0"/>
-    <w:lsdException w:name="Light List Accent 1" w:semiHidden="0" w:uiPriority="61" w:unhideWhenUsed="0"/>
-    <w:lsdException w:name="Light Grid Accent 1" w:semiHidden="0" w:uiPriority="62" w:unhideWhenUsed="0"/>
-    <w:lsdException w:name="Medium Shading 1 Accent 1" w:semiHidden="0" w:uiPriority="63" w:unhideWhenUsed="0"/>
-    <w:lsdException w:name="Medium Shading 2 Accent 1" w:semiHidden="0" w:uiPriority="64" w:unhideWhenUsed="0"/>
-    <w:lsdException w:name="Medium List 1 Accent 1" w:semiHidden="0" w:uiPriority="65" w:unhideWhenUsed="0"/>
-    <w:lsdException w:name="Revision" w:unhideWhenUsed="0"/>
-    <w:lsdException w:name="List Paragraph" w:semiHidden="0" w:uiPriority="34" w:unhideWhenUsed="0" w:qFormat="1"/>
-    <w:lsdException w:name="Quote" w:semiHidden="0" w:uiPriority="29" w:unhideWhenUsed="0" w:qFormat="1"/>
-    <w:lsdException w:name="Intense Quote" w:semiHidden="0" w:uiPriority="30" w:unhideWhenUsed="0" w:qFormat="1"/>
-    <w:lsdException w:name="Medium List 2 Accent 1" w:semiHidden="0" w:uiPriority="66" w:unhideWhenUsed="0"/>
-    <w:lsdException w:name="Medium Grid 1 Accent 1" w:semiHidden="0" w:uiPriority="67" w:unhideWhenUsed="0"/>
-    <w:lsdException w:name="Medium Grid 2 Accent 1" w:semiHidden="0" w:uiPriority="68" w:unhideWhenUsed="0"/>
-    <w:lsdException w:name="Medium Grid 3 Accent 1" w:semiHidden="0" w:uiPriority="69" w:unhideWhenUsed="0"/>
-    <w:lsdException w:name="Dark List Accent 1" w:semiHidden="0" w:uiPriority="70" w:unhideWhenUsed="0"/>
-    <w:lsdException w:name="Colorful Shading Accent 1" w:semiHidden="0" w:uiPriority="71" w:unhideWhenUsed="0"/>
-    <w:lsdException w:name="Colorful List Accent 1" w:semiHidden="0" w:uiPriority="72" w:unhideWhenUsed="0"/>
-    <w:lsdException w:name="Colorful Grid Accent 1" w:semiHidden="0" w:uiPriority="73" w:unhideWhenUsed="0"/>
-    <w:lsdException w:name="Light Shading Accent 2" w:semiHidden="0" w:uiPriority="60" w:unhideWhenUsed="0"/>
-    <w:lsdException w:name="Light List Accent 2" w:semiHidden="0" w:uiPriority="61" w:unhideWhenUsed="0"/>
-    <w:lsdException w:name="Light Grid Accent 2" w:semiHidden="0" w:uiPriority="62" w:unhideWhenUsed="0"/>
-    <w:lsdException w:name="Medium Shading 1 Accent 2" w:semiHidden="0" w:uiPriority="63" w:unhideWhenUsed="0"/>
-    <w:lsdException w:name="Medium Shading 2 Accent 2" w:semiHidden="0" w:uiPriority="64" w:unhideWhenUsed="0"/>
-    <w:lsdException w:name="Medium List 1 Accent 2" w:semiHidden="0" w:uiPriority="65" w:unhideWhenUsed="0"/>
-    <w:lsdException w:name="Medium List 2 Accent 2" w:semiHidden="0" w:uiPriority="66" w:unhideWhenUsed="0"/>
-    <w:lsdException w:name="Medium Grid 1 Accent 2" w:semiHidden="0" w:uiPriority="67" w:unhideWhenUsed="0"/>
-    <w:lsdException w:name="Medium Grid 2 Accent 2" w:semiHidden="0" w:uiPriority="68" w:unhideWhenUsed="0"/>
-    <w:lsdException w:name="Medium Grid 3 Accent 2" w:semiHidden="0" w:uiPriority="69" w:unhideWhenUsed="0"/>
-    <w:lsdException w:name="Dark List Accent 2" w:semiHidden="0" w:uiPriority="70" w:unhideWhenUsed="0"/>
-    <w:lsdException w:name="Colorful Shading Accent 2" w:semiHidden="0" w:uiPriority="71" w:unhideWhenUsed="0"/>
-    <w:lsdException w:name="Colorful List Accent 2" w:semiHidden="0" w:uiPriority="72" w:unhideWhenUsed="0"/>
-    <w:lsdException w:name="Colorful Grid Accent 2" w:semiHidden="0" w:uiPriority="73" w:unhideWhenUsed="0"/>
-    <w:lsdException w:name="Light Shading Accent 3" w:semiHidden="0" w:uiPriority="60" w:unhideWhenUsed="0"/>
-    <w:lsdException w:name="Light List Accent 3" w:semiHidden="0" w:uiPriority="61" w:unhideWhenUsed="0"/>
-    <w:lsdException w:name="Light Grid Accent 3" w:semiHidden="0" w:uiPriority="62" w:unhideWhenUsed="0"/>
-    <w:lsdException w:name="Medium Shading 1 Accent 3" w:semiHidden="0" w:uiPriority="63" w:unhideWhenUsed="0"/>
-    <w:lsdException w:name="Medium Shading 2 Accent 3" w:semiHidden="0" w:uiPriority="64" w:unhideWhenUsed="0"/>
-    <w:lsdException w:name="Medium List 1 Accent 3" w:semiHidden="0" w:uiPriority="65" w:unhideWhenUsed="0"/>
-    <w:lsdException w:name="Medium List 2 Accent 3" w:semiHidden="0" w:uiPriority="66" w:unhideWhenUsed="0"/>
-    <w:lsdException w:name="Medium Grid 1 Accent 3" w:semiHidden="0" w:uiPriority="67" w:unhideWhenUsed="0"/>
-    <w:lsdException w:name="Medium Grid 2 Accent 3" w:semiHidden="0" w:uiPriority="68" w:unhideWhenUsed="0"/>
-    <w:lsdException w:name="Medium Grid 3 Accent 3" w:semiHidden="0" w:uiPriority="69" w:unhideWhenUsed="0"/>
-    <w:lsdException w:name="Dark List Accent 3" w:semiHidden="0" w:uiPriority="70" w:unhideWhenUsed="0"/>
-    <w:lsdException w:name="Colorful Shading Accent 3" w:semiHidden="0" w:uiPriority="71" w:unhideWhenUsed="0"/>
-    <w:lsdException w:name="Colorful List Accent 3" w:semiHidden="0" w:uiPriority="72" w:unhideWhenUsed="0"/>
-    <w:lsdException w:name="Colorful Grid Accent 3" w:semiHidden="0" w:uiPriority="73" w:unhideWhenUsed="0"/>
-    <w:lsdException w:name="Light Shading Accent 4" w:semiHidden="0" w:uiPriority="60" w:unhideWhenUsed="0"/>
-    <w:lsdException w:name="Light List Accent 4" w:semiHidden="0" w:uiPriority="61" w:unhideWhenUsed="0"/>
-    <w:lsdException w:name="Light Grid Accent 4" w:semiHidden="0" w:uiPriority="62" w:unhideWhenUsed="0"/>
-    <w:lsdException w:name="Medium Shading 1 Accent 4" w:semiHidden="0" w:uiPriority="63" w:unhideWhenUsed="0"/>
-    <w:lsdException w:name="Medium Shading 2 Accent 4" w:semiHidden="0" w:uiPriority="64" w:unhideWhenUsed="0"/>
-    <w:lsdException w:name="Medium List 1 Accent 4" w:semiHidden="0" w:uiPriority="65" w:unhideWhenUsed="0"/>
-    <w:lsdException w:name="Medium List 2 Accent 4" w:semiHidden="0" w:uiPriority="66" w:unhideWhenUsed="0"/>
-    <w:lsdException w:name="Medium Grid 1 Accent 4" w:semiHidden="0" w:uiPriority="67" w:unhideWhenUsed="0"/>
-    <w:lsdException w:name="Medium Grid 2 Accent 4" w:semiHidden="0" w:uiPriority="68" w:unhideWhenUsed="0"/>
-    <w:lsdException w:name="Medium Grid 3 Accent 4" w:semiHidden="0" w:uiPriority="69" w:unhideWhenUsed="0"/>
-    <w:lsdException w:name="Dark List Accent 4" w:semiHidden="0" w:uiPriority="70" w:unhideWhenUsed="0"/>
-    <w:lsdException w:name="Colorful Shading Accent 4" w:semiHidden="0" w:uiPriority="71" w:unhideWhenUsed="0"/>
-    <w:lsdException w:name="Colorful List Accent 4" w:semiHidden="0" w:uiPriority="72" w:unhideWhenUsed="0"/>
-    <w:lsdException w:name="Colorful Grid Accent 4" w:semiHidden="0" w:uiPriority="73" w:unhideWhenUsed="0"/>
-    <w:lsdException w:name="Light Shading Accent 5" w:semiHidden="0" w:uiPriority="60" w:unhideWhenUsed="0"/>
-    <w:lsdException w:name="Light List Accent 5" w:semiHidden="0" w:uiPriority="61" w:unhideWhenUsed="0"/>
-    <w:lsdException w:name="Light Grid Accent 5" w:semiHidden="0" w:uiPriority="62" w:unhideWhenUsed="0"/>
-    <w:lsdException w:name="Medium Shading 1 Accent 5" w:semiHidden="0" w:uiPriority="63" w:unhideWhenUsed="0"/>
-    <w:lsdException w:name="Medium Shading 2 Accent 5" w:semiHidden="0" w:uiPriority="64" w:unhideWhenUsed="0"/>
-    <w:lsdException w:name="Medium List 1 Accent 5" w:semiHidden="0" w:uiPriority="65" w:unhideWhenUsed="0"/>
-    <w:lsdException w:name="Medium List 2 Accent 5" w:semiHidden="0" w:uiPriority="66" w:unhideWhenUsed="0"/>
-    <w:lsdException w:name="Medium Grid 1 Accent 5" w:semiHidden="0" w:uiPriority="67" w:unhideWhenUsed="0"/>
-    <w:lsdException w:name="Medium Grid 2 Accent 5" w:semiHidden="0" w:uiPriority="68" w:unhideWhenUsed="0"/>
-    <w:lsdException w:name="Medium Grid 3 Accent 5" w:semiHidden="0" w:uiPriority="69" w:unhideWhenUsed="0"/>
-    <w:lsdException w:name="Dark List Accent 5" w:semiHidden="0" w:uiPriority="70" w:unhideWhenUsed="0"/>
-    <w:lsdException w:name="Colorful Shading Accent 5" w:semiHidden="0" w:uiPriority="71" w:unhideWhenUsed="0"/>
-    <w:lsdException w:name="Colorful List Accent 5" w:semiHidden="0" w:uiPriority="72" w:unhideWhenUsed="0"/>
-    <w:lsdException w:name="Colorful Grid Accent 5" w:semiHidden="0" w:uiPriority="73" w:unhideWhenUsed="0"/>
-    <w:lsdException w:name="Light Shading Accent 6" w:semiHidden="0" w:uiPriority="60" w:unhideWhenUsed="0"/>
-    <w:lsdException w:name="Light List Accent 6" w:semiHidden="0" w:uiPriority="61" w:unhideWhenUsed="0"/>
-    <w:lsdException w:name="Light Grid Accent 6" w:semiHidden="0" w:uiPriority="62" w:unhideWhenUsed="0"/>
-    <w:lsdException w:name="Medium Shading 1 Accent 6" w:semiHidden="0" w:uiPriority="63" w:unhideWhenUsed="0"/>
-    <w:lsdException w:name="Medium Shading 2 Accent 6" w:semiHidden="0" w:uiPriority="64" w:unhideWhenUsed="0"/>
-    <w:lsdException w:name="Medium List 1 Accent 6" w:semiHidden="0" w:uiPriority="65" w:unhideWhenUsed="0"/>
-    <w:lsdException w:name="Medium List 2 Accent 6" w:semiHidden="0" w:uiPriority="66" w:unhideWhenUsed="0"/>
-    <w:lsdException w:name="Medium Grid 1 Accent 6" w:semiHidden="0" w:uiPriority="67" w:unhideWhenUsed="0"/>
-    <w:lsdException w:name="Medium Grid 2 Accent 6" w:semiHidden="0" w:uiPriority="68" w:unhideWhenUsed="0"/>
-    <w:lsdException w:name="Medium Grid 3 Accent 6" w:semiHidden="0" w:uiPriority="69" w:unhideWhenUsed="0"/>
-    <w:lsdException w:name="Dark List Accent 6" w:semiHidden="0" w:uiPriority="70" w:unhideWhenUsed="0"/>
-    <w:lsdException w:name="Colorful Shading Accent 6" w:semiHidden="0" w:uiPriority="71" w:unhideWhenUsed="0"/>
-    <w:lsdException w:name="Colorful List Accent 6" w:semiHidden="0" w:uiPriority="72" w:unhideWhenUsed="0"/>
-    <w:lsdException w:name="Colorful Grid Accent 6" w:semiHidden="0" w:uiPriority="73" w:unhideWhenUsed="0"/>
-    <w:lsdException w:name="Subtle Emphasis" w:semiHidden="0" w:uiPriority="19" w:unhideWhenUsed="0" w:qFormat="1"/>
-    <w:lsdException w:name="Intense Emphasis" w:semiHidden="0" w:uiPriority="21" w:unhideWhenUsed="0" w:qFormat="1"/>
-    <w:lsdException w:name="Subtle Reference" w:semiHidden="0" w:uiPriority="31" w:unhideWhenUsed="0" w:qFormat="1"/>
-    <w:lsdException w:name="Intense Reference" w:semiHidden="0" w:uiPriority="32" w:unhideWhenUsed="0" w:qFormat="1"/>
-    <w:lsdException w:name="Book Title" w:semiHidden="0" w:uiPriority="33" w:unhideWhenUsed="0" w:qFormat="1"/>
-    <w:lsdException w:name="Bibliography" w:uiPriority="37"/>
-    <w:lsdException w:name="TOC Heading" w:uiPriority="39" w:qFormat="1"/>
-  </w:latentStyles>
-  <w:style w:type="paragraph" w:default="1" w:styleId="Normal">
-    <w:name w:val="Normal"/>
-    <w:qFormat/>
-  </w:style>
-  <w:style w:type="paragraph" w:styleId="Heading1">
-    <w:name w:val="heading 1"/>
-    <w:basedOn w:val="Normal"/>
-    <w:next w:val="Normal"/>
-    <w:link w:val="Heading1Char"/>
+  <w:style w:type="character" w:customStyle="1" w:styleId="Heading4Char">
+    <w:name w:val="Heading 4 Char"/>
+    <w:basedOn w:val="DefaultParagraphFont"/>
+    <w:link w:val="Heading4"/>
     <w:uiPriority w:val="9"/>
-    <w:qFormat/>
-    <w:rsid w:val="00B127F8"/>
-    <w:pPr>
-      <w:keepNext/>
-      <w:keepLines/>
-      <w:spacing w:before="480" w:after="0"/>
-      <w:outlineLvl w:val="0"/>
-    </w:pPr>
+    <w:rsid w:val="00205473"/>
     <w:rPr>
       <w:rFonts w:asciiTheme="majorHAnsi" w:eastAsiaTheme="majorEastAsia" w:hAnsiTheme="majorHAnsi" w:cstheme="majorBidi"/>
-      <w:b/>
-      <w:bCs/>
-      <w:color w:val="345A8A" w:themeColor="accent1" w:themeShade="B5"/>
-      <w:sz w:val="28"/>
-      <w:szCs w:val="32"/>
+      <w:i/>
+      <w:iCs/>
+      <w:color w:val="365F91" w:themeColor="accent1" w:themeShade="BF"/>
     </w:rPr>
   </w:style>
-  <w:style w:type="paragraph" w:styleId="Heading2">
-    <w:name w:val="heading 2"/>
-    <w:basedOn w:val="Heading1"/>
-    <w:next w:val="Normal"/>
-    <w:link w:val="Heading2Char"/>
+  <w:style w:type="character" w:customStyle="1" w:styleId="Heading5Char">
+    <w:name w:val="Heading 5 Char"/>
+    <w:basedOn w:val="DefaultParagraphFont"/>
+    <w:link w:val="Heading5"/>
     <w:uiPriority w:val="9"/>
-    <w:unhideWhenUsed/>
-    <w:qFormat/>
-    <w:rsid w:val="00B127F8"/>
-    <w:pPr>
-      <w:outlineLvl w:val="1"/>
-    </w:pPr>
+    <w:rsid w:val="00AB245A"/>
     <w:rPr>
-      <w:sz w:val="24"/>
+      <w:rFonts w:asciiTheme="majorHAnsi" w:eastAsiaTheme="majorEastAsia" w:hAnsiTheme="majorHAnsi" w:cstheme="majorBidi"/>
+      <w:color w:val="365F91" w:themeColor="accent1" w:themeShade="BF"/>
     </w:rPr>
   </w:style>
-  <w:style w:type="paragraph" w:styleId="Heading3">
-    <w:name w:val="heading 3"/>
-    <w:basedOn w:val="Heading2"/>
-    <w:next w:val="Normal"/>
-    <w:link w:val="Heading3Char"/>
-    <w:uiPriority w:val="9"/>
-    <w:unhideWhenUsed/>
-    <w:qFormat/>
-    <w:rsid w:val="00B127F8"/>
-    <w:pPr>
-      <w:outlineLvl w:val="2"/>
-    </w:pPr>
-    <w:rPr>
-      <w:sz w:val="20"/>
-    </w:rPr>
-  </w:style>
-  <w:style w:type="character" w:default="1" w:styleId="DefaultParagraphFont">
-    <w:name w:val="Default Paragraph Font"/>
-    <w:uiPriority w:val="1"/>
-    <w:semiHidden/>
-    <w:unhideWhenUsed/>
-  </w:style>
-  <w:style w:type="table" w:default="1" w:styleId="TableNormal">
-    <w:name w:val="Normal Table"/>
-    <w:uiPriority w:val="99"/>
-    <w:semiHidden/>
-    <w:unhideWhenUsed/>
-    <w:tblPr>
-      <w:tblInd w:w="0" w:type="dxa"/>
-      <w:tblCellMar>
-        <w:top w:w="0" w:type="dxa"/>
-        <w:left w:w="108" w:type="dxa"/>
-        <w:bottom w:w="0" w:type="dxa"/>
-        <w:right w:w="108" w:type="dxa"/>
-      </w:tblCellMar>
-    </w:tblPr>
-  </w:style>
-  <w:style w:type="numbering" w:default="1" w:styleId="NoList">
-    <w:name w:val="No List"/>
-    <w:uiPriority w:val="99"/>
-    <w:semiHidden/>
-    <w:unhideWhenUsed/>
-  </w:style>
-  <w:style w:type="paragraph" w:styleId="FootnoteText">
-    <w:name w:val="footnote text"/>
-    <w:basedOn w:val="Normal"/>
-    <w:link w:val="FootnoteTextChar"/>
-    <w:uiPriority w:val="99"/>
-    <w:unhideWhenUsed/>
-    <w:rsid w:val="00EA6F23"/>
-    <w:pPr>
-      <w:spacing w:after="0" w:line="240" w:lineRule="auto"/>
-    </w:pPr>
-    <w:rPr>
-      <w:sz w:val="24"/>
-      <w:szCs w:val="24"/>
-    </w:rPr>
-  </w:style>
-  <w:style w:type="character" w:customStyle="1" w:styleId="FootnoteTextChar">
-    <w:name w:val="Footnote Text Char"/>
-    <w:basedOn w:val="DefaultParagraphFont"/>
-    <w:link w:val="FootnoteText"/>
-    <w:uiPriority w:val="99"/>
-    <w:rsid w:val="00EA6F23"/>
-    <w:rPr>
-      <w:sz w:val="24"/>
-      <w:szCs w:val="24"/>
-    </w:rPr>
-  </w:style>
-  <w:style w:type="character" w:styleId="FootnoteReference">
-    <w:name w:val="footnote reference"/>
+  <w:style w:type="character" w:styleId="Hyperlink">
+    <w:name w:val="Hyperlink"/>
     <w:basedOn w:val="DefaultParagraphFont"/>
     <w:uiPriority w:val="99"/>
     <w:unhideWhenUsed/>
-    <w:rsid w:val="00EA6F23"/>
+    <w:rsid w:val="00A9484E"/>
     <w:rPr>
-      <w:vertAlign w:val="superscript"/>
-    </w:rPr>
-  </w:style>
-  <w:style w:type="paragraph" w:styleId="ListParagraph">
-    <w:name w:val="List Paragraph"/>
-    <w:basedOn w:val="Normal"/>
-    <w:uiPriority w:val="34"/>
-    <w:qFormat/>
-    <w:rsid w:val="00A5345A"/>
-    <w:pPr>
-      <w:ind w:left="720"/>
-      <w:contextualSpacing/>
-    </w:pPr>
-  </w:style>
-  <w:style w:type="character" w:customStyle="1" w:styleId="Heading1Char">
-    <w:name w:val="Heading 1 Char"/>
-    <w:basedOn w:val="DefaultParagraphFont"/>
-    <w:link w:val="Heading1"/>
-    <w:uiPriority w:val="9"/>
-    <w:rsid w:val="00B127F8"/>
-    <w:rPr>
-      <w:rFonts w:asciiTheme="majorHAnsi" w:eastAsiaTheme="majorEastAsia" w:hAnsiTheme="majorHAnsi" w:cstheme="majorBidi"/>
-      <w:b/>
-      <w:bCs/>
-      <w:color w:val="345A8A" w:themeColor="accent1" w:themeShade="B5"/>
-      <w:sz w:val="28"/>
-      <w:szCs w:val="32"/>
-    </w:rPr>
-  </w:style>
-  <w:style w:type="character" w:customStyle="1" w:styleId="Heading2Char">
-    <w:name w:val="Heading 2 Char"/>
-    <w:basedOn w:val="DefaultParagraphFont"/>
-    <w:link w:val="Heading2"/>
-    <w:uiPriority w:val="9"/>
-    <w:rsid w:val="00B127F8"/>
-    <w:rPr>
-      <w:rFonts w:asciiTheme="majorHAnsi" w:eastAsiaTheme="majorEastAsia" w:hAnsiTheme="majorHAnsi" w:cstheme="majorBidi"/>
-      <w:b/>
-      <w:bCs/>
-      <w:color w:val="345A8A" w:themeColor="accent1" w:themeShade="B5"/>
-      <w:sz w:val="24"/>
-      <w:szCs w:val="32"/>
-    </w:rPr>
-  </w:style>
-  <w:style w:type="character" w:customStyle="1" w:styleId="Heading3Char">
-    <w:name w:val="Heading 3 Char"/>
-    <w:basedOn w:val="DefaultParagraphFont"/>
-    <w:link w:val="Heading3"/>
-    <w:uiPriority w:val="9"/>
-    <w:rsid w:val="00B127F8"/>
-    <w:rPr>
-      <w:rFonts w:asciiTheme="majorHAnsi" w:eastAsiaTheme="majorEastAsia" w:hAnsiTheme="majorHAnsi" w:cstheme="majorBidi"/>
-      <w:b/>
-      <w:bCs/>
-      <w:color w:val="345A8A" w:themeColor="accent1" w:themeShade="B5"/>
-      <w:sz w:val="20"/>
-      <w:szCs w:val="32"/>
-    </w:rPr>
-  </w:style>
-  <w:style w:type="paragraph" w:styleId="TOC1">
-    <w:name w:val="toc 1"/>
-    <w:basedOn w:val="Normal"/>
-    <w:next w:val="Normal"/>
-    <w:autoRedefine/>
-    <w:uiPriority w:val="39"/>
-    <w:unhideWhenUsed/>
-    <w:rsid w:val="0012460B"/>
-    <w:pPr>
-      <w:spacing w:before="120" w:after="0"/>
-    </w:pPr>
-    <w:rPr>
-      <w:rFonts w:asciiTheme="majorHAnsi" w:hAnsiTheme="majorHAnsi"/>
-      <w:b/>
-      <w:color w:val="548DD4"/>
-      <w:sz w:val="24"/>
-      <w:szCs w:val="24"/>
-    </w:rPr>
-  </w:style>
-  <w:style w:type="paragraph" w:styleId="TOC2">
-    <w:name w:val="toc 2"/>
-    <w:basedOn w:val="Normal"/>
-    <w:next w:val="Normal"/>
-    <w:autoRedefine/>
-    <w:uiPriority w:val="39"/>
-    <w:unhideWhenUsed/>
-    <w:rsid w:val="0012460B"/>
-    <w:pPr>
-      <w:spacing w:after="0"/>
-    </w:pPr>
-  </w:style>
-  <w:style w:type="paragraph" w:styleId="TOC3">
-    <w:name w:val="toc 3"/>
-    <w:basedOn w:val="Normal"/>
-    <w:next w:val="Normal"/>
-    <w:autoRedefine/>
-    <w:uiPriority w:val="39"/>
-    <w:unhideWhenUsed/>
-    <w:rsid w:val="0012460B"/>
-    <w:pPr>
-      <w:spacing w:after="0"/>
-      <w:ind w:left="220"/>
-    </w:pPr>
-    <w:rPr>
-      <w:i/>
-    </w:rPr>
-  </w:style>
-  <w:style w:type="paragraph" w:styleId="TOC4">
-    <w:name w:val="toc 4"/>
-    <w:basedOn w:val="Normal"/>
-    <w:next w:val="Normal"/>
-    <w:autoRedefine/>
-    <w:uiPriority w:val="39"/>
-    <w:unhideWhenUsed/>
-    <w:rsid w:val="0012460B"/>
-    <w:pPr>
-      <w:pBdr>
-        <w:between w:val="double" w:sz="6" w:space="0" w:color="auto"/>
-      </w:pBdr>
-      <w:spacing w:after="0"/>
-      <w:ind w:left="440"/>
-    </w:pPr>
-    <w:rPr>
-      <w:sz w:val="20"/>
-      <w:szCs w:val="20"/>
-    </w:rPr>
-  </w:style>
-  <w:style w:type="paragraph" w:styleId="TOC5">
-    <w:name w:val="toc 5"/>
-    <w:basedOn w:val="Normal"/>
-    <w:next w:val="Normal"/>
-    <w:autoRedefine/>
-    <w:uiPriority w:val="39"/>
-    <w:unhideWhenUsed/>
-    <w:rsid w:val="0012460B"/>
-    <w:pPr>
-      <w:pBdr>
-        <w:between w:val="double" w:sz="6" w:space="0" w:color="auto"/>
-      </w:pBdr>
-      <w:spacing w:after="0"/>
-      <w:ind w:left="660"/>
-    </w:pPr>
-    <w:rPr>
-      <w:sz w:val="20"/>
-      <w:szCs w:val="20"/>
-    </w:rPr>
-  </w:style>
-  <w:style w:type="paragraph" w:styleId="TOC6">
-    <w:name w:val="toc 6"/>
-    <w:basedOn w:val="Normal"/>
-    <w:next w:val="Normal"/>
-    <w:autoRedefine/>
-    <w:uiPriority w:val="39"/>
-    <w:unhideWhenUsed/>
-    <w:rsid w:val="0012460B"/>
-    <w:pPr>
-      <w:pBdr>
-        <w:between w:val="double" w:sz="6" w:space="0" w:color="auto"/>
-      </w:pBdr>
-      <w:spacing w:after="0"/>
-      <w:ind w:left="880"/>
-    </w:pPr>
-    <w:rPr>
-      <w:sz w:val="20"/>
-      <w:szCs w:val="20"/>
-    </w:rPr>
-  </w:style>
-  <w:style w:type="paragraph" w:styleId="TOC7">
-    <w:name w:val="toc 7"/>
-    <w:basedOn w:val="Normal"/>
-    <w:next w:val="Normal"/>
-    <w:autoRedefine/>
-    <w:uiPriority w:val="39"/>
-    <w:unhideWhenUsed/>
-    <w:rsid w:val="0012460B"/>
-    <w:pPr>
-      <w:pBdr>
-        <w:between w:val="double" w:sz="6" w:space="0" w:color="auto"/>
-      </w:pBdr>
-      <w:spacing w:after="0"/>
-      <w:ind w:left="1100"/>
-    </w:pPr>
-    <w:rPr>
-      <w:sz w:val="20"/>
-      <w:szCs w:val="20"/>
-    </w:rPr>
-  </w:style>
-  <w:style w:type="paragraph" w:styleId="TOC8">
-    <w:name w:val="toc 8"/>
-    <w:basedOn w:val="Normal"/>
-    <w:next w:val="Normal"/>
-    <w:autoRedefine/>
-    <w:uiPriority w:val="39"/>
-    <w:unhideWhenUsed/>
-    <w:rsid w:val="0012460B"/>
-    <w:pPr>
-      <w:pBdr>
-        <w:between w:val="double" w:sz="6" w:space="0" w:color="auto"/>
-      </w:pBdr>
-      <w:spacing w:after="0"/>
-      <w:ind w:left="1320"/>
-    </w:pPr>
-    <w:rPr>
-      <w:sz w:val="20"/>
-      <w:szCs w:val="20"/>
-    </w:rPr>
-  </w:style>
-  <w:style w:type="paragraph" w:styleId="TOC9">
-    <w:name w:val="toc 9"/>
-    <w:basedOn w:val="Normal"/>
-    <w:next w:val="Normal"/>
-    <w:autoRedefine/>
-    <w:uiPriority w:val="39"/>
-    <w:unhideWhenUsed/>
-    <w:rsid w:val="0012460B"/>
-    <w:pPr>
-      <w:pBdr>
-        <w:between w:val="double" w:sz="6" w:space="0" w:color="auto"/>
-      </w:pBdr>
-      <w:spacing w:after="0"/>
-      <w:ind w:left="1540"/>
-    </w:pPr>
-    <w:rPr>
-      <w:sz w:val="20"/>
-      <w:szCs w:val="20"/>
-    </w:rPr>
-  </w:style>
-  <w:style w:type="paragraph" w:styleId="Title">
-    <w:name w:val="Title"/>
-    <w:basedOn w:val="Normal"/>
-    <w:next w:val="Normal"/>
-    <w:link w:val="TitleChar"/>
-    <w:uiPriority w:val="10"/>
-    <w:qFormat/>
-    <w:rsid w:val="00112CBA"/>
-    <w:pPr>
-      <w:spacing w:after="0" w:line="240" w:lineRule="auto"/>
-      <w:contextualSpacing/>
-    </w:pPr>
-    <w:rPr>
-      <w:rFonts w:asciiTheme="majorHAnsi" w:eastAsiaTheme="majorEastAsia" w:hAnsiTheme="majorHAnsi" w:cstheme="majorBidi"/>
-      <w:spacing w:val="-10"/>
-      <w:kern w:val="28"/>
-      <w:sz w:val="56"/>
-      <w:szCs w:val="56"/>
-    </w:rPr>
-  </w:style>
-  <w:style w:type="character" w:customStyle="1" w:styleId="TitleChar">
-    <w:name w:val="Title Char"/>
-    <w:basedOn w:val="DefaultParagraphFont"/>
-    <w:link w:val="Title"/>
-    <w:uiPriority w:val="10"/>
-    <w:rsid w:val="00112CBA"/>
-    <w:rPr>
-      <w:rFonts w:asciiTheme="majorHAnsi" w:eastAsiaTheme="majorEastAsia" w:hAnsiTheme="majorHAnsi" w:cstheme="majorBidi"/>
-      <w:spacing w:val="-10"/>
-      <w:kern w:val="28"/>
-      <w:sz w:val="56"/>
-      <w:szCs w:val="56"/>
+      <w:color w:val="0000FF" w:themeColor="hyperlink"/>
+      <w:u w:val="single"/>
     </w:rPr>
   </w:style>
 </w:styles>

</xml_diff>

<commit_message>
Added introduction to my report on past work
</commit_message>
<xml_diff>
--- a/CE101 Team Report Team T.docx
+++ b/CE101 Team Report Team T.docx
@@ -146,8 +146,6 @@
         </w:rPr>
         <w:t>Specialists:</w:t>
       </w:r>
-      <w:bookmarkStart w:id="0" w:name="_GoBack"/>
-      <w:bookmarkEnd w:id="0"/>
       <w:r>
         <w:rPr>
           <w:rFonts w:asciiTheme="majorHAnsi" w:hAnsiTheme="majorHAnsi" w:cs="Times New Roman"/>
@@ -1913,7 +1911,7 @@
       <w:pPr>
         <w:pStyle w:val="Heading1"/>
       </w:pPr>
-      <w:bookmarkStart w:id="1" w:name="_Toc271874894"/>
+      <w:bookmarkStart w:id="0" w:name="_Toc271874894"/>
       <w:r>
         <w:lastRenderedPageBreak/>
         <w:t>Chapter 1</w:t>
@@ -1921,7 +1919,7 @@
       <w:r>
         <w:t xml:space="preserve"> The Executive Summary (?? words)</w:t>
       </w:r>
-      <w:bookmarkEnd w:id="1"/>
+      <w:bookmarkEnd w:id="0"/>
     </w:p>
     <w:p>
       <w:r>
@@ -1937,7 +1935,7 @@
       <w:pPr>
         <w:pStyle w:val="Heading1"/>
       </w:pPr>
-      <w:bookmarkStart w:id="2" w:name="_Toc271874895"/>
+      <w:bookmarkStart w:id="1" w:name="_Toc271874895"/>
       <w:r>
         <w:lastRenderedPageBreak/>
         <w:t>Chapter 2</w:t>
@@ -1945,174 +1943,246 @@
       <w:r>
         <w:t xml:space="preserve"> Team Working (?? words)</w:t>
       </w:r>
+      <w:bookmarkEnd w:id="1"/>
+    </w:p>
+    <w:p/>
+    <w:p>
+      <w:pPr>
+        <w:pStyle w:val="Heading2"/>
+      </w:pPr>
+      <w:bookmarkStart w:id="2" w:name="_Toc271874896"/>
+      <w:proofErr w:type="gramStart"/>
+      <w:r>
+        <w:t>2.I</w:t>
+      </w:r>
+      <w:proofErr w:type="gramEnd"/>
+      <w:r>
+        <w:t xml:space="preserve"> An introduction to Team W</w:t>
+      </w:r>
+      <w:r>
+        <w:t>orking</w:t>
+      </w:r>
       <w:bookmarkEnd w:id="2"/>
     </w:p>
+    <w:p>
+      <w:r>
+        <w:t>Working with a team in a collaborative project</w:t>
+      </w:r>
+      <w:r>
+        <w:t xml:space="preserve"> is a rather </w:t>
+      </w:r>
+      <w:r>
+        <w:t>challenging</w:t>
+      </w:r>
+      <w:r>
+        <w:t xml:space="preserve"> </w:t>
+      </w:r>
+      <w:r>
+        <w:t>process;</w:t>
+      </w:r>
+      <w:r>
+        <w:t xml:space="preserve"> it requires good communication between several team members, full understanding of tasks that are set and the activities that are expected from each team member. </w:t>
+      </w:r>
+      <w:r>
+        <w:t>Team working requires that everyone attends to the meetings, an</w:t>
+      </w:r>
+      <w:r>
+        <w:t>d if someone were to be absent;</w:t>
+      </w:r>
+      <w:r>
+        <w:t xml:space="preserve"> that they make the effort to get up to date on current tasks on their own time. </w:t>
+      </w:r>
+    </w:p>
+    <w:p>
+      <w:r>
+        <w:t xml:space="preserve">Working in team can be a lot more efficient than working on your own. There are more minds working on the same project, all with different opinions on what should be done and how the product will achieve optimal </w:t>
+      </w:r>
+      <w:r>
+        <w:t xml:space="preserve">proficiency. This can </w:t>
+      </w:r>
+      <w:r>
+        <w:t>combine</w:t>
+      </w:r>
+      <w:r>
+        <w:t xml:space="preserve"> </w:t>
+      </w:r>
+      <w:r>
+        <w:t>the best pieces of each mind</w:t>
+      </w:r>
+      <w:r>
+        <w:t xml:space="preserve"> </w:t>
+      </w:r>
+      <w:r>
+        <w:t xml:space="preserve">which will eventually </w:t>
+      </w:r>
+      <w:r>
+        <w:t>result in a</w:t>
+      </w:r>
+      <w:r>
+        <w:t>n</w:t>
+      </w:r>
+      <w:r>
+        <w:t xml:space="preserve"> </w:t>
+      </w:r>
+      <w:r>
+        <w:t xml:space="preserve">improved final </w:t>
+      </w:r>
+      <w:r>
+        <w:t>product</w:t>
+      </w:r>
+      <w:r>
+        <w:t>, compared to a project managed and produced by</w:t>
+      </w:r>
+      <w:r>
+        <w:t xml:space="preserve"> one </w:t>
+      </w:r>
+      <w:r>
+        <w:t xml:space="preserve">person. </w:t>
+      </w:r>
+    </w:p>
+    <w:p>
+      <w:r>
+        <w:t>Sean.</w:t>
+      </w:r>
+    </w:p>
+    <w:p>
+      <w:pPr>
+        <w:pStyle w:val="Heading2"/>
+      </w:pPr>
+      <w:bookmarkStart w:id="3" w:name="_Toc271874897"/>
+      <w:proofErr w:type="gramStart"/>
+      <w:r>
+        <w:t>2.II</w:t>
+      </w:r>
+      <w:proofErr w:type="gramEnd"/>
+      <w:r>
+        <w:t xml:space="preserve"> Team Activity Report</w:t>
+      </w:r>
+      <w:bookmarkEnd w:id="3"/>
+    </w:p>
+    <w:p>
+      <w:pPr>
+        <w:pStyle w:val="Heading3"/>
+      </w:pPr>
+      <w:bookmarkStart w:id="4" w:name="_Toc271874898"/>
+      <w:proofErr w:type="gramStart"/>
+      <w:r>
+        <w:t>2.II.a</w:t>
+      </w:r>
+      <w:proofErr w:type="gramEnd"/>
+      <w:r>
+        <w:t xml:space="preserve"> The team effort summary table</w:t>
+      </w:r>
+      <w:bookmarkEnd w:id="4"/>
+    </w:p>
+    <w:p>
+      <w:r>
+        <w:t>Sean</w:t>
+      </w:r>
+      <w:r>
+        <w:br/>
+      </w:r>
+      <w:r>
+        <w:t>Ref Appendix B</w:t>
+      </w:r>
+      <w:r>
+        <w:t xml:space="preserve"> and write comments/notes on the table.</w:t>
+      </w:r>
+    </w:p>
+    <w:p>
+      <w:pPr>
+        <w:jc w:val="center"/>
+      </w:pPr>
+      <w:bookmarkStart w:id="5" w:name="RANGE!A3:L10"/>
+      <w:bookmarkEnd w:id="5"/>
+    </w:p>
+    <w:p>
+      <w:pPr>
+        <w:pStyle w:val="Heading3"/>
+      </w:pPr>
+      <w:bookmarkStart w:id="6" w:name="_Toc271874899"/>
+      <w:proofErr w:type="gramStart"/>
+      <w:r>
+        <w:t>2.II.b</w:t>
+      </w:r>
+      <w:proofErr w:type="gramEnd"/>
+      <w:r>
+        <w:t xml:space="preserve"> Detailed report of each team members contribution to the project</w:t>
+      </w:r>
+      <w:bookmarkEnd w:id="6"/>
+    </w:p>
     <w:p/>
     <w:p>
       <w:pPr>
-        <w:pStyle w:val="Heading2"/>
-      </w:pPr>
-      <w:bookmarkStart w:id="3" w:name="_Toc271874896"/>
-      <w:proofErr w:type="gramStart"/>
-      <w:r>
-        <w:t>2.I</w:t>
-      </w:r>
-      <w:proofErr w:type="gramEnd"/>
-      <w:r>
-        <w:t xml:space="preserve"> An introduction to Team W</w:t>
-      </w:r>
-      <w:r>
-        <w:t>orking</w:t>
-      </w:r>
-      <w:bookmarkEnd w:id="3"/>
-    </w:p>
-    <w:p>
-      <w:r>
-        <w:t>Working with a team in a collaborative project</w:t>
-      </w:r>
-      <w:r>
-        <w:t xml:space="preserve"> is a rather </w:t>
-      </w:r>
-      <w:r>
-        <w:t>challenging</w:t>
-      </w:r>
-      <w:r>
+        <w:pStyle w:val="Heading4"/>
+        <w:rPr>
+          <w:sz w:val="32"/>
+        </w:rPr>
+      </w:pPr>
+      <w:r>
+        <w:rPr>
+          <w:sz w:val="32"/>
+        </w:rPr>
+        <w:t>Sean</w:t>
+      </w:r>
+      <w:r>
+        <w:rPr>
+          <w:sz w:val="28"/>
+        </w:rPr>
         <w:t xml:space="preserve"> </w:t>
       </w:r>
       <w:r>
-        <w:t>process;</w:t>
-      </w:r>
-      <w:r>
-        <w:t xml:space="preserve"> it requires good communication between several team members, full understanding of tasks that are set and the activities that are expected from each team member. </w:t>
-      </w:r>
-      <w:r>
-        <w:t>Team working requires that everyone attends to the meetings, an</w:t>
-      </w:r>
-      <w:r>
-        <w:t>d if someone were to be absent;</w:t>
-      </w:r>
-      <w:r>
-        <w:t xml:space="preserve"> that they make the effort to get up to date on current tasks on their own time. </w:t>
-      </w:r>
-    </w:p>
-    <w:p>
-      <w:r>
-        <w:t xml:space="preserve">Working in team can be a lot more efficient than working on your own. There are more minds working on the same project, all with different opinions on what should be done and how the product will achieve optimal </w:t>
-      </w:r>
-      <w:r>
-        <w:t xml:space="preserve">proficiency. This can </w:t>
-      </w:r>
-      <w:r>
-        <w:t>combine</w:t>
-      </w:r>
-      <w:r>
-        <w:t xml:space="preserve"> </w:t>
-      </w:r>
-      <w:r>
-        <w:t>the best pieces of each mind</w:t>
-      </w:r>
-      <w:r>
-        <w:t xml:space="preserve"> </w:t>
-      </w:r>
-      <w:r>
-        <w:t xml:space="preserve">which will eventually </w:t>
-      </w:r>
-      <w:r>
-        <w:t>result in a</w:t>
-      </w:r>
-      <w:r>
-        <w:t>n</w:t>
-      </w:r>
-      <w:r>
-        <w:t xml:space="preserve"> </w:t>
-      </w:r>
-      <w:r>
-        <w:t xml:space="preserve">improved final </w:t>
-      </w:r>
-      <w:r>
-        <w:t>product</w:t>
-      </w:r>
-      <w:r>
-        <w:t>, compared to a project managed and produced by</w:t>
-      </w:r>
-      <w:r>
-        <w:t xml:space="preserve"> one </w:t>
-      </w:r>
-      <w:r>
-        <w:t xml:space="preserve">person. </w:t>
-      </w:r>
-    </w:p>
-    <w:p>
-      <w:r>
-        <w:t>Sean.</w:t>
-      </w:r>
-    </w:p>
-    <w:p>
-      <w:pPr>
-        <w:pStyle w:val="Heading2"/>
-      </w:pPr>
-      <w:bookmarkStart w:id="4" w:name="_Toc271874897"/>
-      <w:proofErr w:type="gramStart"/>
-      <w:r>
-        <w:t>2.II</w:t>
-      </w:r>
-      <w:proofErr w:type="gramEnd"/>
-      <w:r>
-        <w:t xml:space="preserve"> Team Activity Report</w:t>
-      </w:r>
-      <w:bookmarkEnd w:id="4"/>
-    </w:p>
-    <w:p>
-      <w:pPr>
-        <w:pStyle w:val="Heading3"/>
-      </w:pPr>
-      <w:bookmarkStart w:id="5" w:name="_Toc271874898"/>
-      <w:proofErr w:type="gramStart"/>
-      <w:r>
-        <w:t>2.II.a</w:t>
-      </w:r>
-      <w:proofErr w:type="gramEnd"/>
-      <w:r>
-        <w:t xml:space="preserve"> The team effort summary table</w:t>
-      </w:r>
-      <w:bookmarkEnd w:id="5"/>
-    </w:p>
-    <w:p>
-      <w:r>
-        <w:t>Sean</w:t>
-      </w:r>
-      <w:r>
-        <w:br/>
-      </w:r>
-      <w:r>
-        <w:t>Ref Appendix B</w:t>
-      </w:r>
-      <w:r>
-        <w:t xml:space="preserve"> and write comments/notes on the table.</w:t>
-      </w:r>
-    </w:p>
-    <w:p>
-      <w:pPr>
-        <w:jc w:val="center"/>
-      </w:pPr>
-      <w:bookmarkStart w:id="6" w:name="RANGE!A3:L10"/>
-      <w:bookmarkEnd w:id="6"/>
-    </w:p>
-    <w:p>
-      <w:pPr>
-        <w:pStyle w:val="Heading3"/>
-      </w:pPr>
-      <w:bookmarkStart w:id="7" w:name="_Toc271874899"/>
-      <w:proofErr w:type="gramStart"/>
-      <w:r>
-        <w:t>2.II.b</w:t>
-      </w:r>
-      <w:proofErr w:type="gramEnd"/>
-      <w:r>
-        <w:t xml:space="preserve"> Detailed report of each team members contribution to the project</w:t>
-      </w:r>
+        <w:rPr>
+          <w:sz w:val="32"/>
+        </w:rPr>
+        <w:t>Traynor</w:t>
+      </w:r>
+    </w:p>
+    <w:p>
+      <w:pPr>
+        <w:pStyle w:val="Heading5"/>
+      </w:pPr>
+      <w:r>
+        <w:t xml:space="preserve">Introduction </w:t>
+      </w:r>
+    </w:p>
+    <w:p>
+      <w:r>
+        <w:t>I am the Team Leader for Team T. The role of the team leader is to take a part in all the different aspects of the product and process of developing the product, but not fully specialize in one part of the product. This hasn’t been applied fully in this team because we ended up being one person less than first anticipated, and since I had some previous experience with working with GUI code before I assigned myself most of the GUI coding in python. I think that I was assigned the Team Leader role because of my previous experience with coding, working in teams and because I was generally interested in the responsibility of being a Team Leader.</w:t>
+      </w:r>
+    </w:p>
+    <w:p>
+      <w:pPr>
+        <w:pStyle w:val="Heading5"/>
+      </w:pPr>
+      <w:r>
+        <w:t>Past Work</w:t>
+      </w:r>
+    </w:p>
+    <w:p>
+      <w:r>
+        <w:t>Momentary List:</w:t>
+      </w:r>
+    </w:p>
+    <w:p>
+      <w:r>
+        <w:t xml:space="preserve">Posting weekly tasks, GUI code, </w:t>
+      </w:r>
+      <w:r>
+        <w:t>Team skills list, experimenting with tkinter and pyqt4, intellectual property.</w:t>
+      </w:r>
+      <w:bookmarkStart w:id="7" w:name="_GoBack"/>
       <w:bookmarkEnd w:id="7"/>
     </w:p>
+    <w:p>
+      <w:pPr>
+        <w:pStyle w:val="Heading5"/>
+      </w:pPr>
+      <w:r>
+        <w:lastRenderedPageBreak/>
+        <w:t>Additional Notes</w:t>
+      </w:r>
+    </w:p>
     <w:p/>
     <w:p>
       <w:pPr>
@@ -2125,19 +2195,7 @@
         <w:rPr>
           <w:sz w:val="32"/>
         </w:rPr>
-        <w:t>Sean</w:t>
-      </w:r>
-      <w:r>
-        <w:rPr>
-          <w:sz w:val="28"/>
-        </w:rPr>
-        <w:t xml:space="preserve"> </w:t>
-      </w:r>
-      <w:r>
-        <w:rPr>
-          <w:sz w:val="32"/>
-        </w:rPr>
-        <w:t>Traynor</w:t>
+        <w:t>Charlie Hammond</w:t>
       </w:r>
     </w:p>
     <w:p>
@@ -2145,7 +2203,15 @@
         <w:pStyle w:val="Heading5"/>
       </w:pPr>
       <w:r>
-        <w:t xml:space="preserve">Introduction </w:t>
+        <w:t>Introduction</w:t>
+      </w:r>
+    </w:p>
+    <w:p>
+      <w:r>
+        <w:t>I am the Design Specialist for T</w:t>
+      </w:r>
+      <w:r>
+        <w:t>eam T. It is my job to come up with the ideas and help get the design aspects of the project across to the rest of the team as well as draft the refined ideas so that they can eventually be implemented into the application/program that we are, as a team developing.</w:t>
       </w:r>
     </w:p>
     <w:p>
@@ -2157,59 +2223,8 @@
       </w:r>
     </w:p>
     <w:p>
-      <w:pPr>
-        <w:pStyle w:val="Heading5"/>
-      </w:pPr>
-      <w:r>
-        <w:t>Additional Notes</w:t>
-      </w:r>
-    </w:p>
-    <w:p/>
-    <w:p>
-      <w:pPr>
-        <w:pStyle w:val="Heading4"/>
-        <w:rPr>
-          <w:sz w:val="32"/>
-        </w:rPr>
-      </w:pPr>
-      <w:r>
-        <w:rPr>
-          <w:sz w:val="32"/>
-        </w:rPr>
-        <w:t>Charlie Hammond</w:t>
-      </w:r>
-    </w:p>
-    <w:p>
-      <w:pPr>
-        <w:pStyle w:val="Heading5"/>
-      </w:pPr>
-      <w:r>
-        <w:t>Introduction</w:t>
-      </w:r>
-    </w:p>
-    <w:p>
-      <w:r>
-        <w:t>I am the Design Specialist for T</w:t>
-      </w:r>
-      <w:r>
-        <w:t>eam T. It is my job to come up with the ideas and help get the design aspects of the project across to the rest of the team as well as draft the refined ideas so that they can eventually be implemented into the application/program that we are, as a team developing.</w:t>
-      </w:r>
-    </w:p>
-    <w:p>
-      <w:pPr>
-        <w:pStyle w:val="Heading5"/>
-      </w:pPr>
-      <w:r>
-        <w:t>Past Work</w:t>
-      </w:r>
-    </w:p>
-    <w:p>
-      <w:r>
-        <w:t xml:space="preserve">Starting from the beginning. 10th November 2014 it has been my role in the team to collectively work with each of the members, whether it be in the forum online [1] or with a team meeting which </w:t>
-      </w:r>
-      <w:r>
-        <w:lastRenderedPageBreak/>
-        <w:t xml:space="preserve">happens every two weeks. Since the launch of the project I have written reports covering application design [2] to potential health and safety when using the application [3]. All of the aspects that I have coved in my reports which can be found within the list of uploaded documents on the </w:t>
+      <w:r>
+        <w:t xml:space="preserve">Starting from the beginning. 10th November 2014 it has been my role in the team to collectively work with each of the members, whether it be in the forum online [1] or with a team meeting which happens every two weeks. Since the launch of the project I have written reports covering application design [2] to potential health and safety when using the application [3]. All of the aspects that I have coved in my reports which can be found within the list of uploaded documents on the </w:t>
       </w:r>
       <w:r>
         <w:t>Moodle</w:t>

</xml_diff>

<commit_message>
Added in my past work
</commit_message>
<xml_diff>
--- a/CE101 Team Report Team T.docx
+++ b/CE101 Team Report Team T.docx
@@ -1951,11 +1951,9 @@
         <w:pStyle w:val="Heading2"/>
       </w:pPr>
       <w:bookmarkStart w:id="2" w:name="_Toc271874896"/>
-      <w:proofErr w:type="gramStart"/>
       <w:r>
         <w:t>2.I</w:t>
       </w:r>
-      <w:proofErr w:type="gramEnd"/>
       <w:r>
         <w:t xml:space="preserve"> An introduction to Team W</w:t>
       </w:r>
@@ -2050,11 +2048,9 @@
         <w:pStyle w:val="Heading2"/>
       </w:pPr>
       <w:bookmarkStart w:id="3" w:name="_Toc271874897"/>
-      <w:proofErr w:type="gramStart"/>
       <w:r>
         <w:t>2.II</w:t>
       </w:r>
-      <w:proofErr w:type="gramEnd"/>
       <w:r>
         <w:t xml:space="preserve"> Team Activity Report</w:t>
       </w:r>
@@ -2065,13 +2061,8 @@
         <w:pStyle w:val="Heading3"/>
       </w:pPr>
       <w:bookmarkStart w:id="4" w:name="_Toc271874898"/>
-      <w:proofErr w:type="gramStart"/>
-      <w:r>
-        <w:t>2.II.a</w:t>
-      </w:r>
-      <w:proofErr w:type="gramEnd"/>
-      <w:r>
-        <w:t xml:space="preserve"> The team effort summary table</w:t>
+      <w:r>
+        <w:t>2.II.a The team effort summary table</w:t>
       </w:r>
       <w:bookmarkEnd w:id="4"/>
     </w:p>
@@ -2101,13 +2092,8 @@
         <w:pStyle w:val="Heading3"/>
       </w:pPr>
       <w:bookmarkStart w:id="6" w:name="_Toc271874899"/>
-      <w:proofErr w:type="gramStart"/>
-      <w:r>
-        <w:t>2.II.b</w:t>
-      </w:r>
-      <w:proofErr w:type="gramEnd"/>
-      <w:r>
-        <w:t xml:space="preserve"> Detailed report of each team members contribution to the project</w:t>
+      <w:r>
+        <w:t>2.II.b Detailed report of each team members contribution to the project</w:t>
       </w:r>
       <w:bookmarkEnd w:id="6"/>
     </w:p>
@@ -2171,8 +2157,6 @@
       <w:r>
         <w:t>Team skills list, experimenting with tkinter and pyqt4, intellectual property.</w:t>
       </w:r>
-      <w:bookmarkStart w:id="7" w:name="_GoBack"/>
-      <w:bookmarkEnd w:id="7"/>
     </w:p>
     <w:p>
       <w:pPr>
@@ -2335,201 +2319,264 @@
           <w:sz w:val="32"/>
         </w:rPr>
       </w:pPr>
-      <w:r>
+    </w:p>
+    <w:p>
+      <w:pPr>
+        <w:pStyle w:val="Heading4"/>
         <w:rPr>
           <w:sz w:val="32"/>
         </w:rPr>
+      </w:pPr>
+      <w:r>
+        <w:rPr>
+          <w:sz w:val="32"/>
+        </w:rPr>
+        <w:t>Dale Carr</w:t>
+      </w:r>
+    </w:p>
+    <w:p>
+      <w:pPr>
+        <w:pStyle w:val="Heading5"/>
+      </w:pPr>
+      <w:r>
+        <w:t xml:space="preserve">Introduction </w:t>
+      </w:r>
+    </w:p>
+    <w:p>
+      <w:r>
+        <w:t xml:space="preserve">As the project manager for team T, it is my duty to keep all members updated on the progress of our product.  In essence, it is my job to ensure work is being completed on time and to track the progress of our product with a Gantt chart. My duties also include updating the team logbook with the agenda and minutes for each team meeting. While I have not had as much work to complete as others, I believe my work in keeping both the logbook and Gantt chart updated has helped to keep the product on track to completion. </w:t>
+      </w:r>
+    </w:p>
+    <w:p/>
+    <w:p>
+      <w:pPr>
+        <w:pStyle w:val="Heading5"/>
+      </w:pPr>
+      <w:r>
+        <w:t>Past Work</w:t>
+      </w:r>
+    </w:p>
+    <w:p>
+      <w:r>
+        <w:t xml:space="preserve">As per my responsibility as project manager, I have kept both the Gantt chart and team logbook updated with the necessary information. I have completed a report on Tkinter </w:t>
+      </w:r>
+      <w:r>
+        <w:rPr>
+          <w:vertAlign w:val="superscript"/>
+        </w:rPr>
+        <w:t>[1]</w:t>
+      </w:r>
+      <w:r>
+        <w:t xml:space="preserve"> as it was </w:t>
+      </w:r>
+      <w:r>
+        <w:t xml:space="preserve">going to be </w:t>
+      </w:r>
+      <w:r>
+        <w:t>used to create the GUI for our product</w:t>
+      </w:r>
+      <w:r>
+        <w:t xml:space="preserve"> (decided against at a later date)</w:t>
+      </w:r>
+      <w:r>
+        <w:t>. As the logbook will show, I have not had many tasks to complete, barring the work on the logbook and Gantt chart. I believe this to be due to the higher workload in being the project manager, as well as my oth</w:t>
+      </w:r>
+      <w:bookmarkStart w:id="7" w:name="_GoBack"/>
+      <w:bookmarkEnd w:id="7"/>
+      <w:r>
+        <w:t xml:space="preserve">er teammates being better suited </w:t>
+      </w:r>
+      <w:r>
+        <w:t>than me in</w:t>
+      </w:r>
+      <w:r>
+        <w:t xml:space="preserve"> tasks involving design or coding.</w:t>
+      </w:r>
+    </w:p>
+    <w:p>
+      <w:r>
+        <w:t xml:space="preserve"> [1]</w:t>
+      </w:r>
+      <w:hyperlink r:id="rId12" w:history="1">
+        <w:r>
+          <w:rPr>
+            <w:rStyle w:val="Hyperlink"/>
+          </w:rPr>
+          <w:t xml:space="preserve"> https://moodle.essex.ac.uk/mod/data/view.php?d</w:t>
+        </w:r>
+        <w:r>
+          <w:rPr>
+            <w:rStyle w:val="Hyperlink"/>
+          </w:rPr>
+          <w:t>=</w:t>
+        </w:r>
+        <w:r>
+          <w:rPr>
+            <w:rStyle w:val="Hyperlink"/>
+          </w:rPr>
+          <w:t>128&amp;rid=9194</w:t>
+        </w:r>
+      </w:hyperlink>
+    </w:p>
+    <w:p>
+      <w:pPr>
+        <w:pStyle w:val="Heading4"/>
+        <w:rPr>
+          <w:sz w:val="32"/>
+        </w:rPr>
+      </w:pPr>
+      <w:r>
+        <w:rPr>
+          <w:sz w:val="32"/>
+        </w:rPr>
+        <w:t>Valentinas Vaiceliunas</w:t>
+      </w:r>
+    </w:p>
+    <w:p>
+      <w:pPr>
+        <w:pStyle w:val="Heading5"/>
+      </w:pPr>
+      <w:r>
+        <w:t xml:space="preserve">Introduction </w:t>
+      </w:r>
+    </w:p>
+    <w:p>
+      <w:pPr>
+        <w:pStyle w:val="Heading5"/>
+      </w:pPr>
+      <w:r>
+        <w:t>Past Work</w:t>
+      </w:r>
+    </w:p>
+    <w:p>
+      <w:pPr>
+        <w:pStyle w:val="Heading5"/>
+      </w:pPr>
+      <w:r>
+        <w:t>Additional Notes</w:t>
+      </w:r>
+    </w:p>
+    <w:p>
+      <w:pPr>
+        <w:pStyle w:val="Heading4"/>
+        <w:rPr>
+          <w:sz w:val="32"/>
+        </w:rPr>
+      </w:pPr>
+      <w:r>
+        <w:rPr>
+          <w:sz w:val="32"/>
+        </w:rPr>
+        <w:t>Laurynas Pupsta</w:t>
+      </w:r>
+    </w:p>
+    <w:p>
+      <w:pPr>
+        <w:pStyle w:val="Heading5"/>
+      </w:pPr>
+      <w:r>
+        <w:t xml:space="preserve">Introduction </w:t>
+      </w:r>
+    </w:p>
+    <w:p>
+      <w:pPr>
+        <w:pStyle w:val="Heading5"/>
+      </w:pPr>
+      <w:r>
+        <w:t>Past Work</w:t>
+      </w:r>
+    </w:p>
+    <w:p>
+      <w:pPr>
+        <w:pStyle w:val="Heading5"/>
+      </w:pPr>
+      <w:r>
+        <w:t>Additional Notes</w:t>
+      </w:r>
+    </w:p>
+    <w:p>
+      <w:pPr>
+        <w:pStyle w:val="Heading1"/>
+      </w:pPr>
+      <w:bookmarkStart w:id="8" w:name="_Toc271874900"/>
+      <w:r>
+        <w:t>Chapter 3</w:t>
+      </w:r>
+      <w:r>
+        <w:t xml:space="preserve"> Product Development (?? </w:t>
+      </w:r>
+      <w:r>
+        <w:t>words)</w:t>
+      </w:r>
+      <w:bookmarkEnd w:id="8"/>
+    </w:p>
+    <w:p/>
+    <w:p>
+      <w:pPr>
+        <w:pStyle w:val="Heading2"/>
+      </w:pPr>
+      <w:bookmarkStart w:id="9" w:name="_Toc271874901"/>
+      <w:r>
+        <w:t>3.I</w:t>
+      </w:r>
+      <w:r>
+        <w:t xml:space="preserve"> An introduction to Product Development</w:t>
+      </w:r>
+      <w:bookmarkEnd w:id="9"/>
+    </w:p>
+    <w:p>
+      <w:r>
+        <w:t xml:space="preserve">What exactly is product development? </w:t>
+      </w:r>
+      <w:r>
+        <w:t>As the name suggests, product development is the development of a product and all the processes involved in doing so. There is no correct way of developing a product, as long as the result is a fully functional product.</w:t>
+      </w:r>
+      <w:r>
+        <w:t xml:space="preserve"> Product development is a rather extensive process and is quite difficult, especially if the product is being developed by several people.</w:t>
+      </w:r>
+    </w:p>
+    <w:p>
+      <w:r>
+        <w:t xml:space="preserve">Developing a product usually includes a group of people with a vision for a product, such as a piece of software or </w:t>
+      </w:r>
+      <w:r>
+        <w:t xml:space="preserve">technology. </w:t>
+      </w:r>
+      <w:r>
+        <w:t xml:space="preserve">It often requires the modification of an already existing product, if this is </w:t>
+      </w:r>
+      <w:r>
         <w:lastRenderedPageBreak/>
-        <w:t>Dale Carr</w:t>
-      </w:r>
-    </w:p>
-    <w:p>
-      <w:pPr>
-        <w:pStyle w:val="Heading5"/>
-        <w:rPr>
-          <w:sz w:val="32"/>
-        </w:rPr>
-      </w:pPr>
-      <w:r>
-        <w:t xml:space="preserve">Introduction </w:t>
-      </w:r>
-    </w:p>
-    <w:p>
-      <w:pPr>
-        <w:pStyle w:val="Heading5"/>
-      </w:pPr>
-      <w:r>
-        <w:t>Past Work</w:t>
-      </w:r>
-    </w:p>
-    <w:p>
-      <w:pPr>
-        <w:pStyle w:val="Heading5"/>
-      </w:pPr>
-      <w:r>
-        <w:t>Additional Notes</w:t>
-      </w:r>
-    </w:p>
-    <w:p>
-      <w:pPr>
-        <w:pStyle w:val="Heading4"/>
-        <w:rPr>
-          <w:sz w:val="32"/>
-        </w:rPr>
-      </w:pPr>
-      <w:r>
-        <w:rPr>
-          <w:sz w:val="32"/>
-        </w:rPr>
-        <w:t>Valentinas Vaiceliunas</w:t>
-      </w:r>
-    </w:p>
-    <w:p>
-      <w:pPr>
-        <w:pStyle w:val="Heading5"/>
-      </w:pPr>
-      <w:r>
-        <w:t xml:space="preserve">Introduction </w:t>
-      </w:r>
-    </w:p>
-    <w:p>
-      <w:pPr>
-        <w:pStyle w:val="Heading5"/>
-      </w:pPr>
-      <w:r>
-        <w:t>Past Work</w:t>
-      </w:r>
-    </w:p>
-    <w:p>
-      <w:pPr>
-        <w:pStyle w:val="Heading5"/>
-      </w:pPr>
-      <w:r>
-        <w:t>Additional Notes</w:t>
-      </w:r>
-    </w:p>
-    <w:p>
-      <w:pPr>
-        <w:pStyle w:val="Heading4"/>
-        <w:rPr>
-          <w:sz w:val="32"/>
-        </w:rPr>
-      </w:pPr>
-      <w:r>
-        <w:rPr>
-          <w:sz w:val="32"/>
-        </w:rPr>
-        <w:t>Laurynas Pupsta</w:t>
-      </w:r>
-    </w:p>
-    <w:p>
-      <w:pPr>
-        <w:pStyle w:val="Heading5"/>
-      </w:pPr>
-      <w:r>
-        <w:t xml:space="preserve">Introduction </w:t>
-      </w:r>
-    </w:p>
-    <w:p>
-      <w:pPr>
-        <w:pStyle w:val="Heading5"/>
-      </w:pPr>
-      <w:r>
-        <w:t>Past Work</w:t>
-      </w:r>
-    </w:p>
-    <w:p>
-      <w:pPr>
-        <w:pStyle w:val="Heading5"/>
-      </w:pPr>
-      <w:r>
-        <w:t>Additional Notes</w:t>
-      </w:r>
-    </w:p>
-    <w:p>
-      <w:pPr>
-        <w:pStyle w:val="Heading1"/>
-      </w:pPr>
-      <w:bookmarkStart w:id="8" w:name="_Toc271874900"/>
-      <w:r>
-        <w:t>Chapter 3</w:t>
-      </w:r>
-      <w:r>
-        <w:t xml:space="preserve"> Product Development (?? </w:t>
-      </w:r>
-      <w:r>
-        <w:t>words)</w:t>
-      </w:r>
-      <w:bookmarkEnd w:id="8"/>
-    </w:p>
-    <w:p/>
+        <w:t xml:space="preserve">the case the modification should end up with an improved version of the product, or an alternative version of the product. In our case we are modifying already existing software to best suit our needs. The software we are developing </w:t>
+      </w:r>
+      <w:r>
+        <w:t xml:space="preserve">is a </w:t>
+      </w:r>
+      <w:r>
+        <w:t xml:space="preserve">price comparison software, but it specialises in computers, specifically for the UK. </w:t>
+      </w:r>
+    </w:p>
+    <w:p>
+      <w:r>
+        <w:t xml:space="preserve">The development can be built on a couple of methods. The most common ones are Waterfall and Agile. The Waterfall methodology starts off by determining the requirements and specification. </w:t>
+      </w:r>
+      <w:r>
+        <w:t xml:space="preserve">This methodology is commonly used when the developers have a clear vision of how the product is going to work, look like and they know exactly how to get the finished product. This is the reason why the more common methodology nowadays is Agile. Agile is a lot more adaptive and progressive. Agile methodology uses a method called Sprint, and usually lasts for a week to a month. During the Sprint the team members takes on a small set of tasks and generate reports based on what work was done on the project during the Sprint. </w:t>
+      </w:r>
+    </w:p>
+    <w:p>
+      <w:r>
+        <w:t>Sean.</w:t>
+      </w:r>
+    </w:p>
     <w:p>
       <w:pPr>
         <w:pStyle w:val="Heading2"/>
       </w:pPr>
-      <w:bookmarkStart w:id="9" w:name="_Toc271874901"/>
-      <w:proofErr w:type="gramStart"/>
-      <w:r>
-        <w:t>3.I</w:t>
-      </w:r>
-      <w:proofErr w:type="gramEnd"/>
-      <w:r>
-        <w:t xml:space="preserve"> An introduction to Product Development</w:t>
-      </w:r>
-      <w:bookmarkEnd w:id="9"/>
-    </w:p>
-    <w:p>
-      <w:r>
-        <w:t xml:space="preserve">What exactly is product development? </w:t>
-      </w:r>
-      <w:r>
-        <w:t>As the name suggests, product development is the development of a product and all the processes involved in doing so. There is no correct way of developing a product, as long as the result is a fully functional product.</w:t>
-      </w:r>
-      <w:r>
-        <w:t xml:space="preserve"> Product development is a rather extensive process and is quite difficult, especially if the product is being developed by several people.</w:t>
-      </w:r>
-    </w:p>
-    <w:p>
-      <w:r>
-        <w:t xml:space="preserve">Developing a product usually includes a group of people with a vision for a product, such as a piece of software or </w:t>
-      </w:r>
-      <w:r>
-        <w:t xml:space="preserve">technology. </w:t>
-      </w:r>
-      <w:r>
-        <w:t xml:space="preserve">It often requires the modification of an already existing product, if this is the case the modification should end up with an improved version of the product, or an alternative version of the product. In our case we are modifying already existing software to best suit our needs. The software we are developing </w:t>
-      </w:r>
-      <w:r>
-        <w:t xml:space="preserve">is a </w:t>
-      </w:r>
-      <w:r>
-        <w:t xml:space="preserve">price comparison software, but it specialises in computers, specifically for the UK. </w:t>
-      </w:r>
-    </w:p>
-    <w:p>
-      <w:r>
-        <w:t xml:space="preserve">The development can be built on a couple of methods. The most common ones are Waterfall and Agile. The Waterfall methodology starts off by determining the requirements and specification. </w:t>
-      </w:r>
-      <w:r>
-        <w:t xml:space="preserve">This methodology is commonly used when the developers have a clear vision of how the product is going to work, look like and they know exactly how to get the finished product. This is the reason why the more common methodology nowadays is Agile. Agile is a lot more adaptive and progressive. Agile methodology uses a method called Sprint, and usually lasts for a week to a month. During the Sprint the team members takes on a small set of tasks and generate reports based on what work was done on the project during the Sprint. </w:t>
-      </w:r>
-    </w:p>
-    <w:p>
-      <w:r>
-        <w:t>Sean.</w:t>
-      </w:r>
-    </w:p>
-    <w:p>
-      <w:pPr>
-        <w:pStyle w:val="Heading2"/>
-      </w:pPr>
       <w:bookmarkStart w:id="10" w:name="_Toc271874902"/>
-      <w:proofErr w:type="gramStart"/>
-      <w:r>
-        <w:lastRenderedPageBreak/>
+      <w:r>
         <w:t>3.II</w:t>
       </w:r>
-      <w:proofErr w:type="gramEnd"/>
       <w:r>
         <w:t xml:space="preserve"> The Team Product</w:t>
       </w:r>
@@ -2540,13 +2587,8 @@
       <w:pPr>
         <w:pStyle w:val="Heading3"/>
       </w:pPr>
-      <w:proofErr w:type="gramStart"/>
-      <w:r>
-        <w:t>3.II.a</w:t>
-      </w:r>
-      <w:proofErr w:type="gramEnd"/>
-      <w:r>
-        <w:t xml:space="preserve"> The product specification</w:t>
+      <w:r>
+        <w:t>3.II.a The product specification</w:t>
       </w:r>
       <w:bookmarkEnd w:id="11"/>
     </w:p>
@@ -2560,13 +2602,8 @@
         <w:pStyle w:val="Heading3"/>
       </w:pPr>
       <w:bookmarkStart w:id="12" w:name="_Toc271874904"/>
-      <w:proofErr w:type="gramStart"/>
-      <w:r>
-        <w:t>3.II.b</w:t>
-      </w:r>
-      <w:proofErr w:type="gramEnd"/>
-      <w:r>
-        <w:t xml:space="preserve"> The product design</w:t>
+      <w:r>
+        <w:t>3.II.b The product design</w:t>
       </w:r>
       <w:bookmarkEnd w:id="12"/>
     </w:p>
@@ -2593,6 +2630,7 @@
     </w:p>
     <w:p>
       <w:r>
+        <w:lastRenderedPageBreak/>
         <w:t>Charlie.</w:t>
       </w:r>
     </w:p>
@@ -2600,13 +2638,8 @@
       <w:pPr>
         <w:pStyle w:val="Heading3"/>
       </w:pPr>
-      <w:proofErr w:type="gramStart"/>
-      <w:r>
-        <w:t>3.II.c</w:t>
-      </w:r>
-      <w:proofErr w:type="gramEnd"/>
-      <w:r>
-        <w:t xml:space="preserve"> The product implementation</w:t>
+      <w:r>
+        <w:t>3.II.c The product implementation</w:t>
       </w:r>
       <w:bookmarkEnd w:id="13"/>
     </w:p>
@@ -2620,13 +2653,8 @@
         <w:pStyle w:val="Heading3"/>
       </w:pPr>
       <w:bookmarkStart w:id="14" w:name="_Toc271874906"/>
-      <w:proofErr w:type="gramStart"/>
-      <w:r>
-        <w:t>3.II.d</w:t>
-      </w:r>
-      <w:proofErr w:type="gramEnd"/>
-      <w:r>
-        <w:t xml:space="preserve"> The product testing</w:t>
+      <w:r>
+        <w:t>3.II.d The product testing</w:t>
       </w:r>
       <w:bookmarkEnd w:id="14"/>
     </w:p>
@@ -2649,13 +2677,8 @@
         <w:pStyle w:val="Heading2"/>
       </w:pPr>
       <w:bookmarkStart w:id="15" w:name="_Toc271874907"/>
-      <w:proofErr w:type="gramStart"/>
-      <w:r>
-        <w:t>3.III</w:t>
-      </w:r>
-      <w:proofErr w:type="gramEnd"/>
-      <w:r>
-        <w:t xml:space="preserve"> Context</w:t>
+      <w:r>
+        <w:t>3.III Context</w:t>
       </w:r>
       <w:bookmarkEnd w:id="15"/>
     </w:p>
@@ -2665,23 +2688,14 @@
         <w:pStyle w:val="Heading3"/>
       </w:pPr>
       <w:bookmarkStart w:id="16" w:name="_Toc271874908"/>
-      <w:proofErr w:type="gramStart"/>
-      <w:r>
-        <w:t>3.III.a</w:t>
-      </w:r>
-      <w:proofErr w:type="gramEnd"/>
-      <w:r>
-        <w:t xml:space="preserve"> Legal matters</w:t>
+      <w:r>
+        <w:t>3.III.a Legal matters</w:t>
       </w:r>
       <w:bookmarkEnd w:id="16"/>
     </w:p>
     <w:p>
       <w:r>
-        <w:t xml:space="preserve">The design stage of the product can have some complicated legal matters which can affect the product throughout the development and after the working release. Image, text and likeness of </w:t>
-      </w:r>
-      <w:r>
-        <w:lastRenderedPageBreak/>
-        <w:t>other products are the main issues that lead to a legal matter which our university student team cannot contend with. This could be the use of a font, like the “T” in the logo to the general presentation of the application itself. If any large company seeks to file any legal action towards our developing team; as a team we would need to come to an arrangement which would take time, time better used creating a stable, professional product.</w:t>
+        <w:t>The design stage of the product can have some complicated legal matters which can affect the product throughout the development and after the working release. Image, text and likeness of other products are the main issues that lead to a legal matter which our university student team cannot contend with. This could be the use of a font, like the “T” in the logo to the general presentation of the application itself. If any large company seeks to file any legal action towards our developing team; as a team we would need to come to an arrangement which would take time, time better used creating a stable, professional product.</w:t>
       </w:r>
     </w:p>
     <w:p>
@@ -2711,13 +2725,8 @@
         <w:pStyle w:val="Heading3"/>
       </w:pPr>
       <w:bookmarkStart w:id="17" w:name="_Toc271874909"/>
-      <w:proofErr w:type="gramStart"/>
-      <w:r>
-        <w:t>3.III.b</w:t>
-      </w:r>
-      <w:proofErr w:type="gramEnd"/>
-      <w:r>
-        <w:t xml:space="preserve"> Ethical matters</w:t>
+      <w:r>
+        <w:t>3.III.b Ethical matters</w:t>
       </w:r>
       <w:bookmarkEnd w:id="17"/>
     </w:p>
@@ -2731,13 +2740,8 @@
         <w:pStyle w:val="Heading3"/>
       </w:pPr>
       <w:bookmarkStart w:id="18" w:name="_Toc271874910"/>
-      <w:proofErr w:type="gramStart"/>
-      <w:r>
-        <w:t>3.III.c</w:t>
-      </w:r>
-      <w:proofErr w:type="gramEnd"/>
-      <w:r>
-        <w:t xml:space="preserve"> Health &amp; safety matters</w:t>
+      <w:r>
+        <w:t>3.III.c Health &amp; safety matters</w:t>
       </w:r>
       <w:bookmarkEnd w:id="18"/>
     </w:p>
@@ -2767,13 +2771,8 @@
         <w:pStyle w:val="Heading2"/>
       </w:pPr>
       <w:bookmarkStart w:id="20" w:name="_Toc271874912"/>
-      <w:proofErr w:type="gramStart"/>
-      <w:r>
-        <w:t>4.I</w:t>
-      </w:r>
-      <w:proofErr w:type="gramEnd"/>
-      <w:r>
-        <w:t xml:space="preserve"> An introduction to Project Management</w:t>
+      <w:r>
+        <w:t>4.I An introduction to Project Management</w:t>
       </w:r>
       <w:bookmarkEnd w:id="20"/>
     </w:p>
@@ -2788,13 +2787,8 @@
         <w:pStyle w:val="Heading2"/>
       </w:pPr>
       <w:bookmarkStart w:id="21" w:name="_Toc271874913"/>
-      <w:proofErr w:type="gramStart"/>
-      <w:r>
-        <w:t>4.II</w:t>
-      </w:r>
-      <w:proofErr w:type="gramEnd"/>
-      <w:r>
-        <w:t xml:space="preserve"> Project Management Report</w:t>
+      <w:r>
+        <w:t>4.II Project Management Report</w:t>
       </w:r>
       <w:bookmarkEnd w:id="21"/>
     </w:p>
@@ -2809,11 +2803,9 @@
         <w:pStyle w:val="Heading3"/>
       </w:pPr>
       <w:bookmarkStart w:id="22" w:name="_Toc271874914"/>
-      <w:proofErr w:type="gramStart"/>
       <w:r>
         <w:t>4.II.a</w:t>
       </w:r>
-      <w:proofErr w:type="gramEnd"/>
       <w:r>
         <w:t xml:space="preserve"> A description of the Gantt chart</w:t>
       </w:r>
@@ -2836,11 +2828,9 @@
         <w:pStyle w:val="Heading3"/>
       </w:pPr>
       <w:bookmarkStart w:id="23" w:name="_Toc271874915"/>
-      <w:proofErr w:type="gramStart"/>
       <w:r>
         <w:t>4.II.b</w:t>
       </w:r>
-      <w:proofErr w:type="gramEnd"/>
       <w:r>
         <w:t xml:space="preserve"> An evaluation of the project management</w:t>
       </w:r>
@@ -7268,6 +7258,18 @@
       <w:u w:val="single"/>
     </w:rPr>
   </w:style>
+  <w:style w:type="character" w:styleId="FollowedHyperlink">
+    <w:name w:val="FollowedHyperlink"/>
+    <w:basedOn w:val="DefaultParagraphFont"/>
+    <w:uiPriority w:val="99"/>
+    <w:semiHidden/>
+    <w:unhideWhenUsed/>
+    <w:rsid w:val="007412F5"/>
+    <w:rPr>
+      <w:color w:val="800080" w:themeColor="followedHyperlink"/>
+      <w:u w:val="single"/>
+    </w:rPr>
+  </w:style>
 </w:styles>
 </file>
 

</xml_diff>

<commit_message>
3.II.c Product implementation ~150words
</commit_message>
<xml_diff>
--- a/CE101 Team Report Team T.docx
+++ b/CE101 Team Report Team T.docx
@@ -1951,11 +1951,9 @@
         <w:pStyle w:val="Heading2"/>
       </w:pPr>
       <w:bookmarkStart w:id="2" w:name="_Toc271874896"/>
-      <w:proofErr w:type="gramStart"/>
       <w:r>
         <w:t>2.I</w:t>
       </w:r>
-      <w:proofErr w:type="gramEnd"/>
       <w:r>
         <w:t xml:space="preserve"> An introduction to Team W</w:t>
       </w:r>
@@ -2050,11 +2048,9 @@
         <w:pStyle w:val="Heading2"/>
       </w:pPr>
       <w:bookmarkStart w:id="3" w:name="_Toc271874897"/>
-      <w:proofErr w:type="gramStart"/>
       <w:r>
         <w:t>2.II</w:t>
       </w:r>
-      <w:proofErr w:type="gramEnd"/>
       <w:r>
         <w:t xml:space="preserve"> Team Activity Report</w:t>
       </w:r>
@@ -2065,13 +2061,8 @@
         <w:pStyle w:val="Heading3"/>
       </w:pPr>
       <w:bookmarkStart w:id="4" w:name="_Toc271874898"/>
-      <w:proofErr w:type="gramStart"/>
-      <w:r>
-        <w:t>2.II.a</w:t>
-      </w:r>
-      <w:proofErr w:type="gramEnd"/>
-      <w:r>
-        <w:t xml:space="preserve"> The team effort summary table</w:t>
+      <w:r>
+        <w:t>2.II.a The team effort summary table</w:t>
       </w:r>
       <w:bookmarkEnd w:id="4"/>
     </w:p>
@@ -2101,13 +2092,8 @@
         <w:pStyle w:val="Heading3"/>
       </w:pPr>
       <w:bookmarkStart w:id="6" w:name="_Toc271874899"/>
-      <w:proofErr w:type="gramStart"/>
-      <w:r>
-        <w:t>2.II.b</w:t>
-      </w:r>
-      <w:proofErr w:type="gramEnd"/>
-      <w:r>
-        <w:t xml:space="preserve"> Detailed report of each team members contribution to the project</w:t>
+      <w:r>
+        <w:t>2.II.b Detailed report of each team members contribution to the project</w:t>
       </w:r>
       <w:bookmarkEnd w:id="6"/>
     </w:p>
@@ -2171,8 +2157,6 @@
       <w:r>
         <w:t>Team skills list, experimenting with tkinter and pyqt4, intellectual property.</w:t>
       </w:r>
-      <w:bookmarkStart w:id="7" w:name="_GoBack"/>
-      <w:bookmarkEnd w:id="7"/>
     </w:p>
     <w:p>
       <w:pPr>
@@ -2450,7 +2434,7 @@
       <w:pPr>
         <w:pStyle w:val="Heading1"/>
       </w:pPr>
-      <w:bookmarkStart w:id="8" w:name="_Toc271874900"/>
+      <w:bookmarkStart w:id="7" w:name="_Toc271874900"/>
       <w:r>
         <w:t>Chapter 3</w:t>
       </w:r>
@@ -2460,284 +2444,244 @@
       <w:r>
         <w:t>words)</w:t>
       </w:r>
+      <w:bookmarkEnd w:id="7"/>
+    </w:p>
+    <w:p/>
+    <w:p>
+      <w:pPr>
+        <w:pStyle w:val="Heading2"/>
+      </w:pPr>
+      <w:bookmarkStart w:id="8" w:name="_Toc271874901"/>
+      <w:r>
+        <w:t>3.I</w:t>
+      </w:r>
+      <w:r>
+        <w:t xml:space="preserve"> An introduction to Product Development</w:t>
+      </w:r>
       <w:bookmarkEnd w:id="8"/>
     </w:p>
-    <w:p/>
+    <w:p>
+      <w:r>
+        <w:t xml:space="preserve">What exactly is product development? </w:t>
+      </w:r>
+      <w:r>
+        <w:t>As the name suggests, product development is the development of a product and all the processes involved in doing so. There is no correct way of developing a product, as long as the result is a fully functional product.</w:t>
+      </w:r>
+      <w:r>
+        <w:t xml:space="preserve"> Product development is a rather extensive process and is quite difficult, especially if the product is being developed by several people.</w:t>
+      </w:r>
+    </w:p>
+    <w:p>
+      <w:r>
+        <w:t xml:space="preserve">Developing a product usually includes a group of people with a vision for a product, such as a piece of software or </w:t>
+      </w:r>
+      <w:r>
+        <w:t xml:space="preserve">technology. </w:t>
+      </w:r>
+      <w:r>
+        <w:t xml:space="preserve">It often requires the modification of an already existing product, if this is the case the modification should end up with an improved version of the product, or an alternative version of the product. In our case we are modifying already existing software to best suit our needs. The software we are developing </w:t>
+      </w:r>
+      <w:r>
+        <w:t xml:space="preserve">is a </w:t>
+      </w:r>
+      <w:r>
+        <w:t xml:space="preserve">price comparison software, but it specialises in computers, specifically for the UK. </w:t>
+      </w:r>
+    </w:p>
+    <w:p>
+      <w:r>
+        <w:t xml:space="preserve">The development can be built on a couple of methods. The most common ones are Waterfall and Agile. The Waterfall methodology starts off by determining the requirements and specification. </w:t>
+      </w:r>
+      <w:r>
+        <w:t xml:space="preserve">This methodology is commonly used when the developers have a clear vision of how the product is going to work, look like and they know exactly how to get the finished product. This is the reason why the more common methodology nowadays is Agile. Agile is a lot more adaptive and progressive. Agile methodology uses a method called Sprint, and usually lasts for a week to a month. During the Sprint the team members takes on a small set of tasks and generate reports based on what work was done on the project during the Sprint. </w:t>
+      </w:r>
+    </w:p>
+    <w:p>
+      <w:r>
+        <w:t>Sean.</w:t>
+      </w:r>
+    </w:p>
     <w:p>
       <w:pPr>
         <w:pStyle w:val="Heading2"/>
       </w:pPr>
-      <w:bookmarkStart w:id="9" w:name="_Toc271874901"/>
-      <w:proofErr w:type="gramStart"/>
-      <w:r>
-        <w:t>3.I</w:t>
-      </w:r>
-      <w:proofErr w:type="gramEnd"/>
-      <w:r>
-        <w:t xml:space="preserve"> An introduction to Product Development</w:t>
-      </w:r>
-      <w:bookmarkEnd w:id="9"/>
-    </w:p>
-    <w:p>
-      <w:r>
-        <w:t xml:space="preserve">What exactly is product development? </w:t>
-      </w:r>
-      <w:r>
-        <w:t>As the name suggests, product development is the development of a product and all the processes involved in doing so. There is no correct way of developing a product, as long as the result is a fully functional product.</w:t>
-      </w:r>
-      <w:r>
-        <w:t xml:space="preserve"> Product development is a rather extensive process and is quite difficult, especially if the product is being developed by several people.</w:t>
-      </w:r>
-    </w:p>
-    <w:p>
-      <w:r>
-        <w:t xml:space="preserve">Developing a product usually includes a group of people with a vision for a product, such as a piece of software or </w:t>
-      </w:r>
-      <w:r>
-        <w:t xml:space="preserve">technology. </w:t>
-      </w:r>
-      <w:r>
-        <w:t xml:space="preserve">It often requires the modification of an already existing product, if this is the case the modification should end up with an improved version of the product, or an alternative version of the product. In our case we are modifying already existing software to best suit our needs. The software we are developing </w:t>
-      </w:r>
-      <w:r>
-        <w:t xml:space="preserve">is a </w:t>
-      </w:r>
-      <w:r>
-        <w:t xml:space="preserve">price comparison software, but it specialises in computers, specifically for the UK. </w:t>
-      </w:r>
-    </w:p>
-    <w:p>
-      <w:r>
-        <w:t xml:space="preserve">The development can be built on a couple of methods. The most common ones are Waterfall and Agile. The Waterfall methodology starts off by determining the requirements and specification. </w:t>
-      </w:r>
-      <w:r>
-        <w:t xml:space="preserve">This methodology is commonly used when the developers have a clear vision of how the product is going to work, look like and they know exactly how to get the finished product. This is the reason why the more common methodology nowadays is Agile. Agile is a lot more adaptive and progressive. Agile methodology uses a method called Sprint, and usually lasts for a week to a month. During the Sprint the team members takes on a small set of tasks and generate reports based on what work was done on the project during the Sprint. </w:t>
-      </w:r>
-    </w:p>
-    <w:p>
-      <w:r>
-        <w:t>Sean.</w:t>
-      </w:r>
-    </w:p>
-    <w:p>
-      <w:pPr>
-        <w:pStyle w:val="Heading2"/>
-      </w:pPr>
-      <w:bookmarkStart w:id="10" w:name="_Toc271874902"/>
-      <w:proofErr w:type="gramStart"/>
+      <w:bookmarkStart w:id="9" w:name="_Toc271874902"/>
       <w:r>
         <w:lastRenderedPageBreak/>
         <w:t>3.II</w:t>
       </w:r>
-      <w:proofErr w:type="gramEnd"/>
       <w:r>
         <w:t xml:space="preserve"> The Team Product</w:t>
       </w:r>
-      <w:bookmarkStart w:id="11" w:name="_Toc271874903"/>
+      <w:bookmarkStart w:id="10" w:name="_Toc271874903"/>
+      <w:bookmarkEnd w:id="9"/>
+    </w:p>
+    <w:p>
+      <w:pPr>
+        <w:pStyle w:val="Heading3"/>
+      </w:pPr>
+      <w:r>
+        <w:t>3.II.a The product specification</w:t>
+      </w:r>
       <w:bookmarkEnd w:id="10"/>
     </w:p>
     <w:p>
+      <w:r>
+        <w:t>Dale</w:t>
+      </w:r>
+    </w:p>
+    <w:p>
       <w:pPr>
         <w:pStyle w:val="Heading3"/>
       </w:pPr>
-      <w:proofErr w:type="gramStart"/>
-      <w:r>
-        <w:t>3.II.a</w:t>
-      </w:r>
-      <w:proofErr w:type="gramEnd"/>
-      <w:r>
-        <w:t xml:space="preserve"> The product specification</w:t>
+      <w:bookmarkStart w:id="11" w:name="_Toc271874904"/>
+      <w:r>
+        <w:t>3.II.b The product design</w:t>
       </w:r>
       <w:bookmarkEnd w:id="11"/>
     </w:p>
     <w:p>
-      <w:r>
-        <w:t>Dale</w:t>
+      <w:bookmarkStart w:id="12" w:name="_Toc271874905"/>
+      <w:r>
+        <w:t xml:space="preserve">The design of the product is set to be as user friendly as possible. The reasoning behind this is because we want the target market to feel at ease with the software at first glance. All of the elements on the GUI are optional; as long as at least one of the fields is filled in the user will get a result. The thought behind this idea is that users might only want to search for a specific price range, or users might only want to search for a specific brand regardless of price. </w:t>
+      </w:r>
+    </w:p>
+    <w:p>
+      <w:r>
+        <w:t>Sean.</w:t>
+      </w:r>
+    </w:p>
+    <w:p>
+      <w:r>
+        <w:t>The appearance of the application is a likeness to the simple practical aspects of the program. The established iteration of the product is not too simple where as it would be boring and bleak but again not too vibrant and distracting thus to keep the user from detracting the attention away from the intentions of the application. The design process of the application follows some simple steps. Ideas, refinements, discussions and implement; these rules help to guide the ideas into satisfied implemented graphics or assets. From the step by step process it's been possible to implement one of the team’s most significant assets, the logo. Shades of black and red in the colour palette work well with each other, this coloured theme has become the signature for the application. With each step in the design process all the assets and graphics seen in the application follow the same theme to keep it professionally consistent, aspect like this in the product design aid to insure top quality production for the users benefit.</w:t>
+      </w:r>
+    </w:p>
+    <w:p>
+      <w:r>
+        <w:t>Product design also holds some legal matters which will be explained in depth in section 3.III.a of this document.</w:t>
+      </w:r>
+    </w:p>
+    <w:p>
+      <w:r>
+        <w:t>Charlie.</w:t>
       </w:r>
     </w:p>
     <w:p>
       <w:pPr>
         <w:pStyle w:val="Heading3"/>
       </w:pPr>
-      <w:bookmarkStart w:id="12" w:name="_Toc271874904"/>
-      <w:proofErr w:type="gramStart"/>
-      <w:r>
-        <w:t>3.II.b</w:t>
-      </w:r>
-      <w:proofErr w:type="gramEnd"/>
-      <w:r>
-        <w:t xml:space="preserve"> The product design</w:t>
+      <w:r>
+        <w:t>3.II.c The product implementation</w:t>
       </w:r>
       <w:bookmarkEnd w:id="12"/>
     </w:p>
     <w:p>
-      <w:bookmarkStart w:id="13" w:name="_Toc271874905"/>
-      <w:r>
-        <w:t xml:space="preserve">The design of the product is set to be as user friendly as possible. The reasoning behind this is because we want the target market to feel at ease with the software at first glance. All of the elements on the GUI are optional; as long as at least one of the fields is filled in the user will get a result. The thought behind this idea is that users might only want to search for a specific price range, or users might only want to search for a specific brand regardless of price. </w:t>
-      </w:r>
-    </w:p>
-    <w:p>
-      <w:r>
-        <w:t>Sean.</w:t>
-      </w:r>
-    </w:p>
-    <w:p>
-      <w:r>
-        <w:t>The appearance of the application is a likeness to the simple practical aspects of the program. The established iteration of the product is not too simple where as it would be boring and bleak but again not too vibrant and distracting thus to keep the user from detracting the attention away from the intentions of the application. The design process of the application follows some simple steps. Ideas, refinements, discussions and implement; these rules help to guide the ideas into satisfied implemented graphics or assets. From the step by step process it's been possible to implement one of the team’s most significant assets, the logo. Shades of black and red in the colour palette work well with each other, this coloured theme has become the signature for the application. With each step in the design process all the assets and graphics seen in the application follow the same theme to keep it professionally consistent, aspect like this in the product design aid to insure top quality production for the users benefit.</w:t>
-      </w:r>
-    </w:p>
-    <w:p>
-      <w:r>
-        <w:t>Product design also holds some legal matters which will be explained in depth in section 3.III.a of this document.</w:t>
-      </w:r>
-    </w:p>
-    <w:p>
-      <w:r>
-        <w:t>Charlie.</w:t>
+      <w:r>
+        <w:t>The product development stage. The main goal was to create a product that would scrape a computer site for laptops and store it into a database. The information in the database can be pulled by a single HTTP request which is very viable. We have also create and Openshift server where the main python code is running (scraping). This gives us an advantage because the database has a Cronjob to update itself every 2-4 hours. This method saves a lot of performance and it is completely free. Our next goal was to create a website that could access our database and display information on it. This was implemented really simple by sending a HTTP requests with a query string to the main server. The server then analyses the query string and depending on the content, results are returned.</w:t>
+      </w:r>
+      <w:bookmarkStart w:id="13" w:name="_GoBack"/>
+      <w:bookmarkEnd w:id="13"/>
+    </w:p>
+    <w:p>
+      <w:r>
+        <w:t>Laurynas</w:t>
       </w:r>
     </w:p>
     <w:p>
       <w:pPr>
         <w:pStyle w:val="Heading3"/>
       </w:pPr>
-      <w:proofErr w:type="gramStart"/>
-      <w:r>
-        <w:t>3.II.c</w:t>
-      </w:r>
-      <w:proofErr w:type="gramEnd"/>
-      <w:r>
-        <w:t xml:space="preserve"> The product implementation</w:t>
-      </w:r>
-      <w:bookmarkEnd w:id="13"/>
-    </w:p>
-    <w:p>
-      <w:r>
-        <w:t>Laurynas</w:t>
-      </w:r>
-    </w:p>
+      <w:bookmarkStart w:id="14" w:name="_Toc271874906"/>
+      <w:r>
+        <w:lastRenderedPageBreak/>
+        <w:t>3.II.d The product testing</w:t>
+      </w:r>
+      <w:bookmarkEnd w:id="14"/>
+    </w:p>
+    <w:p>
+      <w:r>
+        <w:t>Sean</w:t>
+      </w:r>
+      <w:r>
+        <w:t xml:space="preserve"> (</w:t>
+      </w:r>
+      <w:r>
+        <w:t>A</w:t>
+      </w:r>
+      <w:r>
+        <w:t>d-hoc)</w:t>
+      </w:r>
+    </w:p>
+    <w:p>
+      <w:pPr>
+        <w:pStyle w:val="Heading2"/>
+      </w:pPr>
+      <w:bookmarkStart w:id="15" w:name="_Toc271874907"/>
+      <w:r>
+        <w:t>3.III Context</w:t>
+      </w:r>
+      <w:bookmarkEnd w:id="15"/>
+    </w:p>
+    <w:p/>
     <w:p>
       <w:pPr>
         <w:pStyle w:val="Heading3"/>
       </w:pPr>
-      <w:bookmarkStart w:id="14" w:name="_Toc271874906"/>
-      <w:proofErr w:type="gramStart"/>
-      <w:r>
-        <w:t>3.II.d</w:t>
-      </w:r>
-      <w:proofErr w:type="gramEnd"/>
-      <w:r>
-        <w:t xml:space="preserve"> The product testing</w:t>
-      </w:r>
-      <w:bookmarkEnd w:id="14"/>
-    </w:p>
-    <w:p>
-      <w:r>
-        <w:t>Sean</w:t>
-      </w:r>
-      <w:r>
-        <w:t xml:space="preserve"> (</w:t>
-      </w:r>
-      <w:r>
-        <w:t>A</w:t>
-      </w:r>
-      <w:r>
-        <w:t>d-hoc)</w:t>
-      </w:r>
-    </w:p>
-    <w:p>
-      <w:pPr>
-        <w:pStyle w:val="Heading2"/>
-      </w:pPr>
-      <w:bookmarkStart w:id="15" w:name="_Toc271874907"/>
-      <w:proofErr w:type="gramStart"/>
-      <w:r>
-        <w:t>3.III</w:t>
-      </w:r>
-      <w:proofErr w:type="gramEnd"/>
-      <w:r>
-        <w:t xml:space="preserve"> Context</w:t>
-      </w:r>
-      <w:bookmarkEnd w:id="15"/>
+      <w:bookmarkStart w:id="16" w:name="_Toc271874908"/>
+      <w:r>
+        <w:t>3.III.a Legal matters</w:t>
+      </w:r>
+      <w:bookmarkEnd w:id="16"/>
+    </w:p>
+    <w:p>
+      <w:r>
+        <w:t>The design stage of the product can have some complicated legal matters which can affect the product throughout the development and after the working release. Image, text and likeness of other products are the main issues that lead to a legal matter which our university student team cannot contend with. This could be the use of a font, like the “T” in the logo to the general presentation of the application itself. If any large company seeks to file any legal action towards our developing team; as a team we would need to come to an arrangement which would take time, time better used creating a stable, professional product.</w:t>
+      </w:r>
+    </w:p>
+    <w:p>
+      <w:r>
+        <w:t>Charlie</w:t>
+      </w:r>
+    </w:p>
+    <w:p>
+      <w:r>
+        <w:t>…</w:t>
+      </w:r>
+    </w:p>
+    <w:p>
+      <w:r>
+        <w:t xml:space="preserve">Valentine </w:t>
+      </w:r>
+      <w:r>
+        <w:rPr>
+          <w:vanish/>
+        </w:rPr>
+        <w:t xml:space="preserve"> </w:t>
+      </w:r>
     </w:p>
     <w:p/>
     <w:p>
       <w:pPr>
         <w:pStyle w:val="Heading3"/>
       </w:pPr>
-      <w:bookmarkStart w:id="16" w:name="_Toc271874908"/>
-      <w:proofErr w:type="gramStart"/>
-      <w:r>
-        <w:t>3.III.a</w:t>
-      </w:r>
-      <w:proofErr w:type="gramEnd"/>
-      <w:r>
-        <w:t xml:space="preserve"> Legal matters</w:t>
-      </w:r>
-      <w:bookmarkEnd w:id="16"/>
-    </w:p>
-    <w:p>
-      <w:r>
-        <w:t xml:space="preserve">The design stage of the product can have some complicated legal matters which can affect the product throughout the development and after the working release. Image, text and likeness of </w:t>
-      </w:r>
-      <w:r>
-        <w:lastRenderedPageBreak/>
-        <w:t>other products are the main issues that lead to a legal matter which our university student team cannot contend with. This could be the use of a font, like the “T” in the logo to the general presentation of the application itself. If any large company seeks to file any legal action towards our developing team; as a team we would need to come to an arrangement which would take time, time better used creating a stable, professional product.</w:t>
-      </w:r>
-    </w:p>
-    <w:p>
-      <w:r>
-        <w:t>Charlie</w:t>
-      </w:r>
-    </w:p>
-    <w:p>
-      <w:r>
-        <w:t>…</w:t>
-      </w:r>
-    </w:p>
-    <w:p>
-      <w:r>
-        <w:t xml:space="preserve">Valentine </w:t>
-      </w:r>
-      <w:r>
-        <w:rPr>
-          <w:vanish/>
-        </w:rPr>
-        <w:t xml:space="preserve"> </w:t>
-      </w:r>
-    </w:p>
-    <w:p/>
+      <w:bookmarkStart w:id="17" w:name="_Toc271874909"/>
+      <w:r>
+        <w:t>3.III.b Ethical matters</w:t>
+      </w:r>
+      <w:bookmarkEnd w:id="17"/>
+    </w:p>
+    <w:p>
+      <w:r>
+        <w:t>Valentine</w:t>
+      </w:r>
+    </w:p>
     <w:p>
       <w:pPr>
         <w:pStyle w:val="Heading3"/>
       </w:pPr>
-      <w:bookmarkStart w:id="17" w:name="_Toc271874909"/>
-      <w:proofErr w:type="gramStart"/>
-      <w:r>
-        <w:t>3.III.b</w:t>
-      </w:r>
-      <w:proofErr w:type="gramEnd"/>
-      <w:r>
-        <w:t xml:space="preserve"> Ethical matters</w:t>
-      </w:r>
-      <w:bookmarkEnd w:id="17"/>
-    </w:p>
-    <w:p>
-      <w:r>
-        <w:t>Valentine</w:t>
-      </w:r>
-    </w:p>
-    <w:p>
-      <w:pPr>
-        <w:pStyle w:val="Heading3"/>
-      </w:pPr>
       <w:bookmarkStart w:id="18" w:name="_Toc271874910"/>
-      <w:proofErr w:type="gramStart"/>
-      <w:r>
-        <w:t>3.III.c</w:t>
-      </w:r>
-      <w:proofErr w:type="gramEnd"/>
-      <w:r>
-        <w:t xml:space="preserve"> Health &amp; safety matters</w:t>
+      <w:r>
+        <w:t>3.III.c Health &amp; safety matters</w:t>
       </w:r>
       <w:bookmarkEnd w:id="18"/>
     </w:p>
@@ -2767,13 +2711,8 @@
         <w:pStyle w:val="Heading2"/>
       </w:pPr>
       <w:bookmarkStart w:id="20" w:name="_Toc271874912"/>
-      <w:proofErr w:type="gramStart"/>
-      <w:r>
-        <w:t>4.I</w:t>
-      </w:r>
-      <w:proofErr w:type="gramEnd"/>
-      <w:r>
-        <w:t xml:space="preserve"> An introduction to Project Management</w:t>
+      <w:r>
+        <w:t>4.I An introduction to Project Management</w:t>
       </w:r>
       <w:bookmarkEnd w:id="20"/>
     </w:p>
@@ -2788,13 +2727,8 @@
         <w:pStyle w:val="Heading2"/>
       </w:pPr>
       <w:bookmarkStart w:id="21" w:name="_Toc271874913"/>
-      <w:proofErr w:type="gramStart"/>
-      <w:r>
-        <w:t>4.II</w:t>
-      </w:r>
-      <w:proofErr w:type="gramEnd"/>
-      <w:r>
-        <w:t xml:space="preserve"> Project Management Report</w:t>
+      <w:r>
+        <w:t>4.II Project Management Report</w:t>
       </w:r>
       <w:bookmarkEnd w:id="21"/>
     </w:p>
@@ -2809,11 +2743,9 @@
         <w:pStyle w:val="Heading3"/>
       </w:pPr>
       <w:bookmarkStart w:id="22" w:name="_Toc271874914"/>
-      <w:proofErr w:type="gramStart"/>
       <w:r>
         <w:t>4.II.a</w:t>
       </w:r>
-      <w:proofErr w:type="gramEnd"/>
       <w:r>
         <w:t xml:space="preserve"> A description of the Gantt chart</w:t>
       </w:r>
@@ -2836,11 +2768,9 @@
         <w:pStyle w:val="Heading3"/>
       </w:pPr>
       <w:bookmarkStart w:id="23" w:name="_Toc271874915"/>
-      <w:proofErr w:type="gramStart"/>
       <w:r>
         <w:t>4.II.b</w:t>
       </w:r>
-      <w:proofErr w:type="gramEnd"/>
       <w:r>
         <w:t xml:space="preserve"> An evaluation of the project management</w:t>
       </w:r>

</xml_diff>

<commit_message>
Added vals parts to team report
</commit_message>
<xml_diff>
--- a/CE101 Team Report Team T.docx
+++ b/CE101 Team Report Team T.docx
@@ -1951,9 +1951,11 @@
         <w:pStyle w:val="Heading2"/>
       </w:pPr>
       <w:bookmarkStart w:id="2" w:name="_Toc271874896"/>
+      <w:proofErr w:type="gramStart"/>
       <w:r>
         <w:t>2.I</w:t>
       </w:r>
+      <w:proofErr w:type="gramEnd"/>
       <w:r>
         <w:t xml:space="preserve"> An introduction to Team W</w:t>
       </w:r>
@@ -2048,9 +2050,11 @@
         <w:pStyle w:val="Heading2"/>
       </w:pPr>
       <w:bookmarkStart w:id="3" w:name="_Toc271874897"/>
+      <w:proofErr w:type="gramStart"/>
       <w:r>
         <w:t>2.II</w:t>
       </w:r>
+      <w:proofErr w:type="gramEnd"/>
       <w:r>
         <w:t xml:space="preserve"> Team Activity Report</w:t>
       </w:r>
@@ -2061,8 +2065,13 @@
         <w:pStyle w:val="Heading3"/>
       </w:pPr>
       <w:bookmarkStart w:id="4" w:name="_Toc271874898"/>
-      <w:r>
-        <w:t>2.II.a The team effort summary table</w:t>
+      <w:proofErr w:type="gramStart"/>
+      <w:r>
+        <w:t>2.II.a</w:t>
+      </w:r>
+      <w:proofErr w:type="gramEnd"/>
+      <w:r>
+        <w:t xml:space="preserve"> The team effort summary table</w:t>
       </w:r>
       <w:bookmarkEnd w:id="4"/>
     </w:p>
@@ -2092,8 +2101,13 @@
         <w:pStyle w:val="Heading3"/>
       </w:pPr>
       <w:bookmarkStart w:id="6" w:name="_Toc271874899"/>
-      <w:r>
-        <w:t>2.II.b Detailed report of each team members contribution to the project</w:t>
+      <w:proofErr w:type="gramStart"/>
+      <w:r>
+        <w:t>2.II.b</w:t>
+      </w:r>
+      <w:proofErr w:type="gramEnd"/>
+      <w:r>
+        <w:t xml:space="preserve"> Detailed report of each team members contribution to the project</w:t>
       </w:r>
       <w:bookmarkEnd w:id="6"/>
     </w:p>
@@ -2452,9 +2466,11 @@
         <w:pStyle w:val="Heading2"/>
       </w:pPr>
       <w:bookmarkStart w:id="8" w:name="_Toc271874901"/>
+      <w:proofErr w:type="gramStart"/>
       <w:r>
         <w:t>3.I</w:t>
       </w:r>
+      <w:proofErr w:type="gramEnd"/>
       <w:r>
         <w:t xml:space="preserve"> An introduction to Product Development</w:t>
       </w:r>
@@ -2506,10 +2522,12 @@
         <w:pStyle w:val="Heading2"/>
       </w:pPr>
       <w:bookmarkStart w:id="9" w:name="_Toc271874902"/>
+      <w:proofErr w:type="gramStart"/>
       <w:r>
         <w:lastRenderedPageBreak/>
         <w:t>3.II</w:t>
       </w:r>
+      <w:proofErr w:type="gramEnd"/>
       <w:r>
         <w:t xml:space="preserve"> The Team Product</w:t>
       </w:r>
@@ -2520,8 +2538,13 @@
       <w:pPr>
         <w:pStyle w:val="Heading3"/>
       </w:pPr>
-      <w:r>
-        <w:t>3.II.a The product specification</w:t>
+      <w:proofErr w:type="gramStart"/>
+      <w:r>
+        <w:t>3.II.a</w:t>
+      </w:r>
+      <w:proofErr w:type="gramEnd"/>
+      <w:r>
+        <w:t xml:space="preserve"> The product specification</w:t>
       </w:r>
       <w:bookmarkEnd w:id="10"/>
     </w:p>
@@ -2535,8 +2558,13 @@
         <w:pStyle w:val="Heading3"/>
       </w:pPr>
       <w:bookmarkStart w:id="11" w:name="_Toc271874904"/>
-      <w:r>
-        <w:t>3.II.b The product design</w:t>
+      <w:proofErr w:type="gramStart"/>
+      <w:r>
+        <w:t>3.II.b</w:t>
+      </w:r>
+      <w:proofErr w:type="gramEnd"/>
+      <w:r>
+        <w:t xml:space="preserve"> The product design</w:t>
       </w:r>
       <w:bookmarkEnd w:id="11"/>
     </w:p>
@@ -2570,120 +2598,189 @@
       <w:pPr>
         <w:pStyle w:val="Heading3"/>
       </w:pPr>
-      <w:r>
-        <w:t>3.II.c The product implementation</w:t>
+      <w:proofErr w:type="gramStart"/>
+      <w:r>
+        <w:t>3.II.c</w:t>
+      </w:r>
+      <w:proofErr w:type="gramEnd"/>
+      <w:r>
+        <w:t xml:space="preserve"> The product implementation</w:t>
       </w:r>
       <w:bookmarkEnd w:id="12"/>
     </w:p>
     <w:p>
       <w:r>
-        <w:t>The product development stage. The main goal was to create a product that would scrape a computer site for laptops and store it into a database. The information in the database can be pulled by a single HTTP request which is very viable. We have also create and Openshift server where the main python code is running (scraping). This gives us an advantage because the database has a Cronjob to update itself every 2-4 hours. This method saves a lot of performance and it is completely free. Our next goal was to create a website that could access our database and display information on it. This was implemented really simple by sending a HTTP requests with a query string to the main server. The server then analyses the query string and depending on the content, results are returned.</w:t>
-      </w:r>
-      <w:bookmarkStart w:id="13" w:name="_GoBack"/>
+        <w:t xml:space="preserve">The product development stage. The main goal was to create a product that would scrape a computer site for laptops and store it into a database. The information in the database can be pulled by a single HTTP request which is very viable. We have also create and </w:t>
+      </w:r>
+      <w:proofErr w:type="spellStart"/>
+      <w:r>
+        <w:t>Openshift</w:t>
+      </w:r>
+      <w:proofErr w:type="spellEnd"/>
+      <w:r>
+        <w:t xml:space="preserve"> server where the main python code is running (scraping). This gives us an advantage because the database has a </w:t>
+      </w:r>
+      <w:proofErr w:type="spellStart"/>
+      <w:r>
+        <w:t>Cronjob</w:t>
+      </w:r>
+      <w:proofErr w:type="spellEnd"/>
+      <w:r>
+        <w:t xml:space="preserve"> to update itself every 2-4 hours. This method saves a lot of performance and it is completely free. Our next goal was to create a website that could access our database and display information on it. This was implemented really simple by sending a HTTP requests with a query string to the main server. The server then analyses the query string and depending on the content, results are returned.</w:t>
+      </w:r>
+    </w:p>
+    <w:p>
+      <w:r>
+        <w:t>Laurynas</w:t>
+      </w:r>
+    </w:p>
+    <w:p>
+      <w:pPr>
+        <w:pStyle w:val="Heading3"/>
+      </w:pPr>
+      <w:bookmarkStart w:id="13" w:name="_Toc271874906"/>
+      <w:proofErr w:type="gramStart"/>
+      <w:r>
+        <w:lastRenderedPageBreak/>
+        <w:t>3.II.d</w:t>
+      </w:r>
+      <w:proofErr w:type="gramEnd"/>
+      <w:r>
+        <w:t xml:space="preserve"> The product testing</w:t>
+      </w:r>
       <w:bookmarkEnd w:id="13"/>
     </w:p>
     <w:p>
       <w:r>
-        <w:t>Laurynas</w:t>
-      </w:r>
-    </w:p>
+        <w:t>Sean</w:t>
+      </w:r>
+      <w:r>
+        <w:t xml:space="preserve"> (</w:t>
+      </w:r>
+      <w:r>
+        <w:t>A</w:t>
+      </w:r>
+      <w:r>
+        <w:t>d-hoc)</w:t>
+      </w:r>
+    </w:p>
+    <w:p>
+      <w:pPr>
+        <w:pStyle w:val="Heading2"/>
+      </w:pPr>
+      <w:bookmarkStart w:id="14" w:name="_Toc271874907"/>
+      <w:proofErr w:type="gramStart"/>
+      <w:r>
+        <w:t>3.III</w:t>
+      </w:r>
+      <w:proofErr w:type="gramEnd"/>
+      <w:r>
+        <w:t xml:space="preserve"> Context</w:t>
+      </w:r>
+      <w:bookmarkEnd w:id="14"/>
+    </w:p>
+    <w:p/>
     <w:p>
       <w:pPr>
         <w:pStyle w:val="Heading3"/>
       </w:pPr>
-      <w:bookmarkStart w:id="14" w:name="_Toc271874906"/>
+      <w:bookmarkStart w:id="15" w:name="_Toc271874908"/>
+      <w:proofErr w:type="gramStart"/>
+      <w:r>
+        <w:t>3.III.a</w:t>
+      </w:r>
+      <w:proofErr w:type="gramEnd"/>
+      <w:r>
+        <w:t xml:space="preserve"> Legal matters</w:t>
+      </w:r>
+      <w:bookmarkEnd w:id="15"/>
+    </w:p>
+    <w:p>
+      <w:r>
+        <w:t>The design stage of the product can have some complicated legal matters which can affect the product throughout the development and after the working release. Image, text and likeness of other products are the main issues that lead to a legal matter which our university student team cannot contend with. This could be the use of a font, like the “T” in the logo to the general presentation of the application itself. If any large company seeks to file any legal action towards our developing team; as a team we would need to come to an arrangement which would take time, time better used creating a stable, professional product.</w:t>
+      </w:r>
+    </w:p>
+    <w:p>
+      <w:r>
+        <w:t>Charlie</w:t>
+      </w:r>
+    </w:p>
+    <w:p>
+      <w:r>
+        <w:t>One of the most important issue is the legal matters. There are many things that the product developers should do. Every software that companies or developers do has its own copyright, however to make the product people use other software. Our team used Python for the programming and this is a free developing tool that you can use and sell any product you make with it. However , some software are not free , so in order to use them we have to buy them that we could use the software to develop and put our product into the market. A copyright is a big deal in the legalization of the product. Our team has all copyrights of the software we used to develop our product and that means we have no problems using it and putting it into the market. If we would use any software that our team has no copyright of and put it into market, we would be responsible for the illegal action and there would be consequences, for example a lawsuit filed on our team. We are fully aware of it and in order to establish a good reputation of our product we use only the developing software that is legal to use for our team.</w:t>
+      </w:r>
+    </w:p>
+    <w:p>
+      <w:r>
+        <w:t xml:space="preserve">Valentine </w:t>
+      </w:r>
+      <w:r>
+        <w:rPr>
+          <w:vanish/>
+        </w:rPr>
+        <w:t xml:space="preserve"> </w:t>
+      </w:r>
+    </w:p>
+    <w:p/>
+    <w:p>
+      <w:pPr>
+        <w:pStyle w:val="Heading3"/>
+      </w:pPr>
+      <w:bookmarkStart w:id="16" w:name="_Toc271874909"/>
+      <w:proofErr w:type="gramStart"/>
+      <w:r>
+        <w:t>3.III.b</w:t>
+      </w:r>
+      <w:proofErr w:type="gramEnd"/>
+      <w:r>
+        <w:t xml:space="preserve"> Ethical matters</w:t>
+      </w:r>
+      <w:bookmarkStart w:id="17" w:name="_Toc271874910"/>
+      <w:bookmarkEnd w:id="16"/>
+    </w:p>
+    <w:p>
+      <w:pPr>
+        <w:rPr>
+          <w:rFonts w:asciiTheme="majorHAnsi" w:eastAsiaTheme="majorEastAsia" w:hAnsiTheme="majorHAnsi" w:cstheme="majorBidi"/>
+          <w:b/>
+          <w:bCs/>
+          <w:color w:val="345A8A" w:themeColor="accent1" w:themeShade="B5"/>
+          <w:sz w:val="20"/>
+          <w:szCs w:val="32"/>
+        </w:rPr>
+      </w:pPr>
+      <w:r>
+        <w:t xml:space="preserve">Making a product, one of the main thing to consider is the ethical </w:t>
+      </w:r>
+      <w:r>
+        <w:t>behaviour</w:t>
+      </w:r>
+      <w:r>
+        <w:t>, because this leads to the success of the product. Our priority stands for assuring that the highest legal st</w:t>
+      </w:r>
+      <w:bookmarkStart w:id="18" w:name="_GoBack"/>
+      <w:bookmarkEnd w:id="18"/>
+      <w:r>
+        <w:t xml:space="preserve">andards are observed in the relationships with the people we work. The most important person in business is the customer. Losing a customer means losing money and losing reputation in business. While the customer is the most important person the product must serve him right and the customer must be treated by the developers with all the respect, that includes no lying, no problems in using the product and if there are some issues than solving it as fast as possible.  The people using the product must get the best of it without any issues and must be treated with respect because they are paying money for the product. In order to make that happen we must insure that our product goes into the market fully ready and well tested and if there is something wrong with the product people must be </w:t>
+      </w:r>
       <w:r>
         <w:lastRenderedPageBreak/>
-        <w:t>3.II.d The product testing</w:t>
-      </w:r>
-      <w:bookmarkEnd w:id="14"/>
-    </w:p>
-    <w:p>
-      <w:r>
-        <w:t>Sean</w:t>
-      </w:r>
-      <w:r>
-        <w:t xml:space="preserve"> (</w:t>
-      </w:r>
-      <w:r>
-        <w:t>A</w:t>
-      </w:r>
-      <w:r>
-        <w:t>d-hoc)</w:t>
-      </w:r>
-    </w:p>
-    <w:p>
-      <w:pPr>
-        <w:pStyle w:val="Heading2"/>
-      </w:pPr>
-      <w:bookmarkStart w:id="15" w:name="_Toc271874907"/>
-      <w:r>
-        <w:t>3.III Context</w:t>
-      </w:r>
-      <w:bookmarkEnd w:id="15"/>
-    </w:p>
-    <w:p/>
+        <w:t>insured that they can get a refund ,for particular reasons, that may occur if the customer has paid money for it. Also, it is very important that the developers create good working environment and that the new developers would be welcomed to the team nicely and would get along. These are the main ethical features for the product that our team has.</w:t>
+      </w:r>
+    </w:p>
     <w:p>
       <w:pPr>
         <w:pStyle w:val="Heading3"/>
       </w:pPr>
-      <w:bookmarkStart w:id="16" w:name="_Toc271874908"/>
-      <w:r>
-        <w:t>3.III.a Legal matters</w:t>
-      </w:r>
-      <w:bookmarkEnd w:id="16"/>
-    </w:p>
-    <w:p>
-      <w:r>
-        <w:t>The design stage of the product can have some complicated legal matters which can affect the product throughout the development and after the working release. Image, text and likeness of other products are the main issues that lead to a legal matter which our university student team cannot contend with. This could be the use of a font, like the “T” in the logo to the general presentation of the application itself. If any large company seeks to file any legal action towards our developing team; as a team we would need to come to an arrangement which would take time, time better used creating a stable, professional product.</w:t>
-      </w:r>
-    </w:p>
-    <w:p>
-      <w:r>
-        <w:t>Charlie</w:t>
-      </w:r>
-    </w:p>
-    <w:p>
-      <w:r>
-        <w:t>…</w:t>
-      </w:r>
-    </w:p>
-    <w:p>
-      <w:r>
-        <w:t xml:space="preserve">Valentine </w:t>
-      </w:r>
-      <w:r>
-        <w:rPr>
-          <w:vanish/>
-        </w:rPr>
-        <w:t xml:space="preserve"> </w:t>
-      </w:r>
-    </w:p>
-    <w:p/>
-    <w:p>
-      <w:pPr>
-        <w:pStyle w:val="Heading3"/>
-      </w:pPr>
-      <w:bookmarkStart w:id="17" w:name="_Toc271874909"/>
-      <w:r>
-        <w:t>3.III.b Ethical matters</w:t>
+      <w:proofErr w:type="gramStart"/>
+      <w:r>
+        <w:t>3.III.c</w:t>
+      </w:r>
+      <w:proofErr w:type="gramEnd"/>
+      <w:r>
+        <w:t xml:space="preserve"> Health &amp; safety matters</w:t>
       </w:r>
       <w:bookmarkEnd w:id="17"/>
-    </w:p>
-    <w:p>
-      <w:r>
-        <w:t>Valentine</w:t>
-      </w:r>
-    </w:p>
-    <w:p>
-      <w:pPr>
-        <w:pStyle w:val="Heading3"/>
-      </w:pPr>
-      <w:bookmarkStart w:id="18" w:name="_Toc271874910"/>
-      <w:r>
-        <w:t>3.III.c Health &amp; safety matters</w:t>
-      </w:r>
-      <w:bookmarkEnd w:id="18"/>
     </w:p>
     <w:p>
       <w:r>
@@ -2711,8 +2808,13 @@
         <w:pStyle w:val="Heading2"/>
       </w:pPr>
       <w:bookmarkStart w:id="20" w:name="_Toc271874912"/>
-      <w:r>
-        <w:t>4.I An introduction to Project Management</w:t>
+      <w:proofErr w:type="gramStart"/>
+      <w:r>
+        <w:t>4.I</w:t>
+      </w:r>
+      <w:proofErr w:type="gramEnd"/>
+      <w:r>
+        <w:t xml:space="preserve"> An introduction to Project Management</w:t>
       </w:r>
       <w:bookmarkEnd w:id="20"/>
     </w:p>
@@ -2727,8 +2829,13 @@
         <w:pStyle w:val="Heading2"/>
       </w:pPr>
       <w:bookmarkStart w:id="21" w:name="_Toc271874913"/>
-      <w:r>
-        <w:t>4.II Project Management Report</w:t>
+      <w:proofErr w:type="gramStart"/>
+      <w:r>
+        <w:t>4.II</w:t>
+      </w:r>
+      <w:proofErr w:type="gramEnd"/>
+      <w:r>
+        <w:t xml:space="preserve"> Project Management Report</w:t>
       </w:r>
       <w:bookmarkEnd w:id="21"/>
     </w:p>
@@ -2743,9 +2850,11 @@
         <w:pStyle w:val="Heading3"/>
       </w:pPr>
       <w:bookmarkStart w:id="22" w:name="_Toc271874914"/>
+      <w:proofErr w:type="gramStart"/>
       <w:r>
         <w:t>4.II.a</w:t>
       </w:r>
+      <w:proofErr w:type="gramEnd"/>
       <w:r>
         <w:t xml:space="preserve"> A description of the Gantt chart</w:t>
       </w:r>
@@ -2768,9 +2877,11 @@
         <w:pStyle w:val="Heading3"/>
       </w:pPr>
       <w:bookmarkStart w:id="23" w:name="_Toc271874915"/>
+      <w:proofErr w:type="gramStart"/>
       <w:r>
         <w:t>4.II.b</w:t>
       </w:r>
+      <w:proofErr w:type="gramEnd"/>
       <w:r>
         <w:t xml:space="preserve"> An evaluation of the project management</w:t>
       </w:r>

</xml_diff>

<commit_message>
Past work for Laurynas, Valentinas and mine
</commit_message>
<xml_diff>
--- a/CE101 Team Report Team T.docx
+++ b/CE101 Team Report Team T.docx
@@ -2066,18 +2066,10 @@
       </w:r>
       <w:bookmarkEnd w:id="4"/>
     </w:p>
+    <w:p/>
     <w:p>
       <w:r>
         <w:t>Sean</w:t>
-      </w:r>
-      <w:r>
-        <w:br/>
-      </w:r>
-      <w:r>
-        <w:t>Ref Appendix B</w:t>
-      </w:r>
-      <w:r>
-        <w:t xml:space="preserve"> and write comments/notes on the table.</w:t>
       </w:r>
     </w:p>
     <w:p>
@@ -2147,15 +2139,26 @@
     </w:p>
     <w:p>
       <w:r>
-        <w:t>Momentary List:</w:t>
-      </w:r>
-    </w:p>
-    <w:p>
-      <w:r>
-        <w:t xml:space="preserve">Posting weekly tasks, GUI code, </w:t>
-      </w:r>
-      <w:r>
-        <w:t>Team skills list, experimenting with tkinter and pyqt4, intellectual property.</w:t>
+        <w:t xml:space="preserve">I have been posting tasks on the Moodle forum when </w:t>
+      </w:r>
+      <w:r>
+        <w:t>necessary [1]</w:t>
+      </w:r>
+      <w:r>
+        <w:t xml:space="preserve">, which has been quite irregularly. The reason for this is because of the good communication that most of the team has outside of the lab sessions. </w:t>
+      </w:r>
+      <w:r>
+        <w:t xml:space="preserve">When we first started the group project my first task was to create a team skills list [2]. </w:t>
+      </w:r>
+      <w:r>
+        <w:lastRenderedPageBreak/>
+        <w:t xml:space="preserve">After that I went on to try out some different graphical libraries for Python, such as Tkinter and PyQt4. The main responsibility outside of keeping updated on what the team is doing and assisting the team in any problems that may occur was the GUI code. I was primarily working on the User Interface for TIAS up until we decided that we should abstain from using Tkinter and create a website instead. </w:t>
+      </w:r>
+      <w:r>
+        <w:t>I have also created a couple of reports and précis, such as a report on Intellectual Property [3]</w:t>
+      </w:r>
+      <w:r>
+        <w:t>.</w:t>
       </w:r>
     </w:p>
     <w:p>
@@ -2163,84 +2166,111 @@
         <w:pStyle w:val="Heading5"/>
       </w:pPr>
       <w:r>
+        <w:t>Additional Notes</w:t>
+      </w:r>
+    </w:p>
+    <w:p>
+      <w:r>
+        <w:t>Currently we are working on a mock-up for the TIAS website, which should be fully functional within a couple of days. My primary role there is to create the PHP scripts for providing the website results based on entries in the database set up by Laurynas.</w:t>
+      </w:r>
+    </w:p>
+    <w:p>
+      <w:pPr>
+        <w:pStyle w:val="Heading5"/>
+      </w:pPr>
+      <w:r>
+        <w:t>References</w:t>
+      </w:r>
+    </w:p>
+    <w:p>
+      <w:r>
+        <w:t>[1] – Moodle</w:t>
+      </w:r>
+    </w:p>
+    <w:p>
+      <w:r>
+        <w:t>[2] – Team Skills List</w:t>
+      </w:r>
+    </w:p>
+    <w:p>
+      <w:r>
+        <w:t>[3] – IP</w:t>
+      </w:r>
+    </w:p>
+    <w:p>
+      <w:pPr>
+        <w:pStyle w:val="Heading4"/>
+        <w:rPr>
+          <w:sz w:val="32"/>
+        </w:rPr>
+      </w:pPr>
+      <w:r>
+        <w:rPr>
+          <w:sz w:val="32"/>
+        </w:rPr>
+        <w:t>Charlie Hammond</w:t>
+      </w:r>
+    </w:p>
+    <w:p>
+      <w:pPr>
+        <w:pStyle w:val="Heading5"/>
+      </w:pPr>
+      <w:r>
+        <w:t>Introduction</w:t>
+      </w:r>
+    </w:p>
+    <w:p>
+      <w:r>
+        <w:t>I am the Design Specialist for T</w:t>
+      </w:r>
+      <w:r>
+        <w:t>eam T. It is my job to come up with the ideas and help get the design aspects of the project across to the rest of the team as well as draft the refined ideas so that they can eventually be implemented into the application/program that we are, as a team developing.</w:t>
+      </w:r>
+    </w:p>
+    <w:p>
+      <w:pPr>
+        <w:pStyle w:val="Heading5"/>
+      </w:pPr>
+      <w:r>
+        <w:t>Past Work</w:t>
+      </w:r>
+    </w:p>
+    <w:p>
+      <w:r>
+        <w:t xml:space="preserve">Starting from the beginning. 10th November 2014 it has been my role in the team to collectively work with each of the members, whether it be in the forum online [1] or with a team meeting which happens every two weeks. Since the launch of the project I have written reports covering application design [2] to potential health and safety when using the application [3]. All of the aspects that I have coved in my reports which can be found within the list of uploaded documents on the </w:t>
+      </w:r>
+      <w:r>
+        <w:t>Moodle</w:t>
+      </w:r>
+      <w:r>
+        <w:t xml:space="preserve"> website supported by the University of Essex [4] are aspects of design that many don’t considered when looking at an application. At this point of the application design, as of the 18th February 2015 my designs are all theoretical but are essential to the team so that we as a team can collaborate and have an insight to what the final design could be like. Each iteration of the  design can be seen in the documents I have uploaded on </w:t>
+      </w:r>
+      <w:r>
+        <w:t>Moodle</w:t>
+      </w:r>
+      <w:r>
+        <w:t>, so far the design assets we are interested in using have been uploaded in a folder [5] so that not only I can see and manipulate them. I have given creative control over my designs to the team for inspiration and influence so that in the end it’s a product that we can all agree on.</w:t>
+      </w:r>
+    </w:p>
+    <w:p>
+      <w:pPr>
+        <w:pStyle w:val="Heading5"/>
+      </w:pPr>
+      <w:r>
+        <w:t>Additional Notes</w:t>
+      </w:r>
+    </w:p>
+    <w:p>
+      <w:r>
+        <w:t>At this stage of the design. Astatically the program is plain, clean and simple as it is going to be a practical and useful over vibrant and attractive. This will change in the future as the application comes together and is functional it is then possible for me as a designer to look at the canvas I have to use to project the ideas that team T have for the aesthetics of TIAS.</w:t>
+      </w:r>
+    </w:p>
+    <w:p>
+      <w:pPr>
+        <w:pStyle w:val="Heading5"/>
+      </w:pPr>
+      <w:r>
         <w:lastRenderedPageBreak/>
-        <w:t>Additional Notes</w:t>
-      </w:r>
-    </w:p>
-    <w:p/>
-    <w:p>
-      <w:pPr>
-        <w:pStyle w:val="Heading4"/>
-        <w:rPr>
-          <w:sz w:val="32"/>
-        </w:rPr>
-      </w:pPr>
-      <w:r>
-        <w:rPr>
-          <w:sz w:val="32"/>
-        </w:rPr>
-        <w:t>Charlie Hammond</w:t>
-      </w:r>
-    </w:p>
-    <w:p>
-      <w:pPr>
-        <w:pStyle w:val="Heading5"/>
-      </w:pPr>
-      <w:r>
-        <w:t>Introduction</w:t>
-      </w:r>
-    </w:p>
-    <w:p>
-      <w:r>
-        <w:t>I am the Design Specialist for T</w:t>
-      </w:r>
-      <w:r>
-        <w:t>eam T. It is my job to come up with the ideas and help get the design aspects of the project across to the rest of the team as well as draft the refined ideas so that they can eventually be implemented into the application/program that we are, as a team developing.</w:t>
-      </w:r>
-    </w:p>
-    <w:p>
-      <w:pPr>
-        <w:pStyle w:val="Heading5"/>
-      </w:pPr>
-      <w:r>
-        <w:t>Past Work</w:t>
-      </w:r>
-    </w:p>
-    <w:p>
-      <w:r>
-        <w:t xml:space="preserve">Starting from the beginning. 10th November 2014 it has been my role in the team to collectively work with each of the members, whether it be in the forum online [1] or with a team meeting which happens every two weeks. Since the launch of the project I have written reports covering application design [2] to potential health and safety when using the application [3]. All of the aspects that I have coved in my reports which can be found within the list of uploaded documents on the </w:t>
-      </w:r>
-      <w:r>
-        <w:t>Moodle</w:t>
-      </w:r>
-      <w:r>
-        <w:t xml:space="preserve"> website supported by the University of Essex [4] are aspects of design that many don’t considered when looking at an application. At this point of the application design, as of the 18th February 2015 my designs are all theoretical but are essential to the team so that we as a team can collaborate and have an insight to what the final design could be like. Each iteration of the  design can be seen in the documents I have uploaded on </w:t>
-      </w:r>
-      <w:r>
-        <w:t>Moodle</w:t>
-      </w:r>
-      <w:r>
-        <w:t>, so far the design assets we are interested in using have been uploaded in a folder [5] so that not only I can see and manipulate them. I have given creative control over my designs to the team for inspiration and influence so that in the end it’s a product that we can all agree on.</w:t>
-      </w:r>
-    </w:p>
-    <w:p>
-      <w:pPr>
-        <w:pStyle w:val="Heading5"/>
-      </w:pPr>
-      <w:r>
-        <w:t>Additional Notes</w:t>
-      </w:r>
-    </w:p>
-    <w:p>
-      <w:r>
-        <w:t>At this stage of the design. Astatically the program is plain, clean and simple as it is going to be a practical and useful over vibrant and attractive. This will change in the future as the application comes together and is functional it is then possible for me as a designer to look at the canvas I have to use to project the ideas that team T have for the aesthetics of TIAS.</w:t>
-      </w:r>
-    </w:p>
-    <w:p>
-      <w:pPr>
-        <w:pStyle w:val="Heading5"/>
-      </w:pPr>
-      <w:r>
         <w:t>References</w:t>
       </w:r>
     </w:p>
@@ -2368,12 +2398,13 @@
       <w:r>
         <w:t xml:space="preserve"> as it was going to be used to create the GUI for our product (decided against at a later date). As the logbook will show, I have not had many tasks to complete, barring the work on the logbook and Gantt chart. I believe this to be due to the higher workload in being the project manager, as well as my other teammates being better suited than me in tasks involving design or coding.</w:t>
       </w:r>
-      <w:bookmarkStart w:id="7" w:name="_GoBack"/>
-      <w:bookmarkEnd w:id="7"/>
     </w:p>
     <w:p>
       <w:r>
         <w:t xml:space="preserve"> [1]</w:t>
+      </w:r>
+      <w:r>
+        <w:t xml:space="preserve"> -</w:t>
       </w:r>
       <w:hyperlink r:id="rId12" w:history="1">
         <w:r>
@@ -2407,6 +2438,17 @@
       </w:r>
     </w:p>
     <w:p>
+      <w:r>
+        <w:t>I am Valentinas Vaiceliunas. I work on a Team T project called TecInASec as a business</w:t>
+      </w:r>
+      <w:r>
+        <w:t xml:space="preserve"> specialist</w:t>
+      </w:r>
+      <w:r>
+        <w:t>. I have been mainly working on legal and ethical issues of our team product. My main job was to create a survey and ask other people that may be our customers in the future what kind of things they know about computers and what kind of computer they would look for. My main job tools were Word and SurveyMoney.com website that lets you make and publish surveys.</w:t>
+      </w:r>
+    </w:p>
+    <w:p>
       <w:pPr>
         <w:pStyle w:val="Heading5"/>
       </w:pPr>
@@ -2415,25 +2457,60 @@
       </w:r>
     </w:p>
     <w:p>
+      <w:r>
+        <w:t xml:space="preserve">At first I had to make a survey so I had to learn how to make and publish surveys, so I did use surveymoney.com and made the statistic work that we got from the survey responses. I have done some other work in the team too, for example some reports for the methods that we used in our programming language, like BeautifulSoup. BeautifulSoup was the main component of scraping and I by doing a research on it I learn how it is used and works on Python programming language. Also I </w:t>
+      </w:r>
+      <w:r>
+        <w:lastRenderedPageBreak/>
+        <w:t>have learned more about surveys, about publishing it and the use of survey making in business because it is very important to know what your customer needs. Working in the T team I learned how every role is important and every person matters in the work they do to the team. I tried to help my team mates if that was necessary but because we have a great team leader who helped everybody and took care of everyone my help was rarely needed. I worked on statistics on our product and I hope I will be working more in the future when our product hits the market. I believe, I could have helped more with programming but I tried to do all the jobs that was given to me as a business</w:t>
+      </w:r>
+      <w:r>
+        <w:t xml:space="preserve"> specialist</w:t>
+      </w:r>
+      <w:r>
+        <w:t>.</w:t>
+      </w:r>
+    </w:p>
+    <w:p>
+      <w:pPr>
+        <w:pStyle w:val="Heading4"/>
+        <w:rPr>
+          <w:sz w:val="32"/>
+        </w:rPr>
+      </w:pPr>
+      <w:r>
+        <w:rPr>
+          <w:sz w:val="32"/>
+        </w:rPr>
+        <w:t>Laurynas Pupsta</w:t>
+      </w:r>
+    </w:p>
+    <w:p>
       <w:pPr>
         <w:pStyle w:val="Heading5"/>
       </w:pPr>
       <w:r>
-        <w:t>Additional Notes</w:t>
-      </w:r>
-    </w:p>
-    <w:p>
-      <w:pPr>
-        <w:pStyle w:val="Heading4"/>
-        <w:rPr>
-          <w:sz w:val="32"/>
-        </w:rPr>
-      </w:pPr>
-      <w:r>
-        <w:rPr>
-          <w:sz w:val="32"/>
-        </w:rPr>
-        <w:t>Laurynas Pupsta</w:t>
+        <w:t xml:space="preserve">Introduction </w:t>
+      </w:r>
+    </w:p>
+    <w:p>
+      <w:r>
+        <w:t>I am Laurynas Pupsta. I am the team</w:t>
+      </w:r>
+      <w:r>
+        <w:t xml:space="preserve"> </w:t>
+      </w:r>
+      <w:r>
+        <w:t>programming specialist</w:t>
+      </w:r>
+      <w:r>
+        <w:t xml:space="preserve"> working </w:t>
+      </w:r>
+      <w:r>
+        <w:t xml:space="preserve">a </w:t>
+      </w:r>
+      <w:r>
+        <w:t>project called TecInASec. I have been mainly working with Openshift server, Python, phpMyAdmin and git. My main achievements so far are fully functional scraping code for PCWorld, working communication between the server and database and everything associated with gathering and analysing(filtering, manipulating and etc.) information.</w:t>
       </w:r>
     </w:p>
     <w:p>
@@ -2441,30 +2518,31 @@
         <w:pStyle w:val="Heading5"/>
       </w:pPr>
       <w:r>
-        <w:t xml:space="preserve">Introduction </w:t>
-      </w:r>
-    </w:p>
-    <w:p>
-      <w:pPr>
-        <w:pStyle w:val="Heading5"/>
-      </w:pPr>
-      <w:r>
         <w:t>Past Work</w:t>
       </w:r>
     </w:p>
     <w:p>
-      <w:pPr>
-        <w:pStyle w:val="Heading5"/>
-      </w:pPr>
-      <w:r>
-        <w:t>Additional Notes</w:t>
+      <w:r>
+        <w:t>I have done quite a bit of work with BeautifulSoup scarping module for python. Wrote my own scraping code for PCWorld which works perfectly. [1]Wrote a report about how easy it is to use BeautifulSoup and how splendid it works in reality. Also I have been working with python module requests which help a lot. It easier to use HTTP requests than python native urllib requests module. [2]I wrote a report about HTTP requests and how a simple code to send a request looks like. I am also working with phpMyAdmin which helps me work with pymysql module. I can instantly see my stored information from the scraping code and lets me test query codes for storing or extracting in</w:t>
+      </w:r>
+      <w:r>
+        <w:t>form</w:t>
+      </w:r>
+      <w:r>
+        <w:t>ation from TecInASec DB on Opens</w:t>
+      </w:r>
+      <w:r>
+        <w:t>hift</w:t>
+      </w:r>
+      <w:r>
+        <w:t>. [3]I wrote a report how useful phpMyAdmin really is and how accessible it is for our every team member. [4]I have also managed to make the site running where team members can actually receive the login details to the database. This makes it easy for everyone to access the database and test queries for the product.</w:t>
       </w:r>
     </w:p>
     <w:p>
       <w:pPr>
         <w:pStyle w:val="Heading1"/>
       </w:pPr>
-      <w:bookmarkStart w:id="8" w:name="_Toc271874900"/>
+      <w:bookmarkStart w:id="7" w:name="_Toc271874900"/>
       <w:r>
         <w:t>Chapter 3</w:t>
       </w:r>
@@ -2474,107 +2552,107 @@
       <w:r>
         <w:t>words)</w:t>
       </w:r>
+      <w:bookmarkEnd w:id="7"/>
+    </w:p>
+    <w:p/>
+    <w:p>
+      <w:pPr>
+        <w:pStyle w:val="Heading2"/>
+      </w:pPr>
+      <w:bookmarkStart w:id="8" w:name="_Toc271874901"/>
+      <w:r>
+        <w:t>3.I</w:t>
+      </w:r>
+      <w:r>
+        <w:t xml:space="preserve"> An introduction to Product Development</w:t>
+      </w:r>
       <w:bookmarkEnd w:id="8"/>
     </w:p>
-    <w:p/>
+    <w:p>
+      <w:r>
+        <w:t xml:space="preserve">What exactly is product development? </w:t>
+      </w:r>
+      <w:r>
+        <w:t>As the name suggests, product development is the development of a product and all the processes involved in doing so. There is no correct way of developing a product, as long as the result is a fully functional product.</w:t>
+      </w:r>
+      <w:r>
+        <w:t xml:space="preserve"> Product development is a rather extensive process and is quite difficult, especially if the product is being developed by several people.</w:t>
+      </w:r>
+    </w:p>
+    <w:p>
+      <w:r>
+        <w:t xml:space="preserve">Developing a product usually includes a group of people with a vision for a product, such as a piece of software or </w:t>
+      </w:r>
+      <w:r>
+        <w:t xml:space="preserve">technology. </w:t>
+      </w:r>
+      <w:r>
+        <w:t xml:space="preserve">It often requires the modification of an already existing product, if this is the case the modification should end up with an improved version of the product, or an alternative version of the product. In our case we are modifying already existing software to best suit our needs. </w:t>
+      </w:r>
+      <w:r>
+        <w:lastRenderedPageBreak/>
+        <w:t xml:space="preserve">The software we are developing </w:t>
+      </w:r>
+      <w:r>
+        <w:t xml:space="preserve">is a </w:t>
+      </w:r>
+      <w:r>
+        <w:t xml:space="preserve">price comparison software, but it specialises in computers, specifically for the UK. </w:t>
+      </w:r>
+    </w:p>
+    <w:p>
+      <w:r>
+        <w:t xml:space="preserve">The development can be built on a couple of methods. The most common ones are Waterfall and Agile. The Waterfall methodology starts off by determining the requirements and specification. </w:t>
+      </w:r>
+      <w:r>
+        <w:t xml:space="preserve">This methodology is commonly used when the developers have a clear vision of how the product is going to work, look like and they know exactly how to get the finished product. This is the reason why the more common methodology nowadays is Agile. Agile is a lot more adaptive and progressive. Agile methodology uses a method called Sprint, and usually lasts for a week to a month. During the Sprint the team members takes on a small set of tasks and generate reports based on what work was done on the project during the Sprint. </w:t>
+      </w:r>
+    </w:p>
+    <w:p>
+      <w:r>
+        <w:t>Sean.</w:t>
+      </w:r>
+    </w:p>
     <w:p>
       <w:pPr>
         <w:pStyle w:val="Heading2"/>
       </w:pPr>
-      <w:bookmarkStart w:id="9" w:name="_Toc271874901"/>
-      <w:r>
-        <w:t>3.I</w:t>
-      </w:r>
-      <w:r>
-        <w:t xml:space="preserve"> An introduction to Product Development</w:t>
-      </w:r>
+      <w:bookmarkStart w:id="9" w:name="_Toc271874902"/>
+      <w:r>
+        <w:t>3.II</w:t>
+      </w:r>
+      <w:r>
+        <w:t xml:space="preserve"> The Team Product</w:t>
+      </w:r>
+      <w:bookmarkStart w:id="10" w:name="_Toc271874903"/>
       <w:bookmarkEnd w:id="9"/>
     </w:p>
     <w:p>
-      <w:r>
-        <w:t xml:space="preserve">What exactly is product development? </w:t>
-      </w:r>
-      <w:r>
-        <w:t>As the name suggests, product development is the development of a product and all the processes involved in doing so. There is no correct way of developing a product, as long as the result is a fully functional product.</w:t>
-      </w:r>
-      <w:r>
-        <w:t xml:space="preserve"> Product development is a rather extensive process and is quite difficult, especially if the product is being developed by several people.</w:t>
-      </w:r>
-    </w:p>
-    <w:p>
-      <w:r>
-        <w:t xml:space="preserve">Developing a product usually includes a group of people with a vision for a product, such as a piece of software or </w:t>
-      </w:r>
-      <w:r>
-        <w:t xml:space="preserve">technology. </w:t>
-      </w:r>
-      <w:r>
-        <w:t xml:space="preserve">It often requires the modification of an already existing product, if this is the case the modification should end up with an improved version of the product, or an alternative </w:t>
-      </w:r>
-      <w:r>
-        <w:lastRenderedPageBreak/>
-        <w:t xml:space="preserve">version of the product. In our case we are modifying already existing software to best suit our needs. The software we are developing </w:t>
-      </w:r>
-      <w:r>
-        <w:t xml:space="preserve">is a </w:t>
-      </w:r>
-      <w:r>
-        <w:t xml:space="preserve">price comparison software, but it specialises in computers, specifically for the UK. </w:t>
-      </w:r>
-    </w:p>
-    <w:p>
-      <w:r>
-        <w:t xml:space="preserve">The development can be built on a couple of methods. The most common ones are Waterfall and Agile. The Waterfall methodology starts off by determining the requirements and specification. </w:t>
-      </w:r>
-      <w:r>
-        <w:t xml:space="preserve">This methodology is commonly used when the developers have a clear vision of how the product is going to work, look like and they know exactly how to get the finished product. This is the reason why the more common methodology nowadays is Agile. Agile is a lot more adaptive and progressive. Agile methodology uses a method called Sprint, and usually lasts for a week to a month. During the Sprint the team members takes on a small set of tasks and generate reports based on what work was done on the project during the Sprint. </w:t>
-      </w:r>
-    </w:p>
-    <w:p>
-      <w:r>
-        <w:t>Sean.</w:t>
-      </w:r>
-    </w:p>
-    <w:p>
-      <w:pPr>
-        <w:pStyle w:val="Heading2"/>
-      </w:pPr>
-      <w:bookmarkStart w:id="10" w:name="_Toc271874902"/>
-      <w:r>
-        <w:t>3.II</w:t>
-      </w:r>
-      <w:r>
-        <w:t xml:space="preserve"> The Team Product</w:t>
-      </w:r>
-      <w:bookmarkStart w:id="11" w:name="_Toc271874903"/>
+      <w:pPr>
+        <w:pStyle w:val="Heading3"/>
+      </w:pPr>
+      <w:r>
+        <w:t>3.II.a The product specification</w:t>
+      </w:r>
       <w:bookmarkEnd w:id="10"/>
     </w:p>
     <w:p>
+      <w:r>
+        <w:t>Dale</w:t>
+      </w:r>
+    </w:p>
+    <w:p>
       <w:pPr>
         <w:pStyle w:val="Heading3"/>
       </w:pPr>
-      <w:r>
-        <w:t>3.II.a The product specification</w:t>
+      <w:bookmarkStart w:id="11" w:name="_Toc271874904"/>
+      <w:r>
+        <w:t>3.II.b The product design</w:t>
       </w:r>
       <w:bookmarkEnd w:id="11"/>
     </w:p>
     <w:p>
-      <w:r>
-        <w:t>Dale</w:t>
-      </w:r>
-    </w:p>
-    <w:p>
-      <w:pPr>
-        <w:pStyle w:val="Heading3"/>
-      </w:pPr>
-      <w:bookmarkStart w:id="12" w:name="_Toc271874904"/>
-      <w:r>
-        <w:t>3.II.b The product design</w:t>
-      </w:r>
-      <w:bookmarkEnd w:id="12"/>
-    </w:p>
-    <w:p>
-      <w:bookmarkStart w:id="13" w:name="_Toc271874905"/>
+      <w:bookmarkStart w:id="12" w:name="_Toc271874905"/>
       <w:r>
         <w:t xml:space="preserve">The design of the product is set to be as user friendly as possible. The reasoning behind this is because we want the target market to feel at ease with the software at first glance. All of the elements on the GUI are optional; as long as at least one of the fields is filled in the user will get a result. The thought behind this idea is that users might only want to search for a specific price range, or users might only want to search for a specific brand regardless of price. </w:t>
       </w:r>
@@ -2607,62 +2685,63 @@
         <w:lastRenderedPageBreak/>
         <w:t>3.II.c The product implementation</w:t>
       </w:r>
+      <w:bookmarkEnd w:id="12"/>
+    </w:p>
+    <w:p>
+      <w:r>
+        <w:t>Laurynas</w:t>
+      </w:r>
+    </w:p>
+    <w:p>
+      <w:pPr>
+        <w:pStyle w:val="Heading3"/>
+      </w:pPr>
+      <w:bookmarkStart w:id="13" w:name="_Toc271874906"/>
+      <w:r>
+        <w:t>3.II.d The product testing</w:t>
+      </w:r>
       <w:bookmarkEnd w:id="13"/>
     </w:p>
     <w:p>
       <w:r>
-        <w:t>Laurynas</w:t>
-      </w:r>
+        <w:t>Sean</w:t>
+      </w:r>
+      <w:r>
+        <w:t xml:space="preserve"> (</w:t>
+      </w:r>
+      <w:r>
+        <w:t>A</w:t>
+      </w:r>
+      <w:r>
+        <w:t>d-hoc)</w:t>
+      </w:r>
+    </w:p>
+    <w:p>
+      <w:pPr>
+        <w:pStyle w:val="Heading2"/>
+      </w:pPr>
+      <w:bookmarkStart w:id="14" w:name="_Toc271874907"/>
+      <w:r>
+        <w:t>3.III Context</w:t>
+      </w:r>
+      <w:bookmarkEnd w:id="14"/>
     </w:p>
     <w:p>
       <w:pPr>
         <w:pStyle w:val="Heading3"/>
       </w:pPr>
-      <w:bookmarkStart w:id="14" w:name="_Toc271874906"/>
-      <w:r>
-        <w:t>3.II.d The product testing</w:t>
-      </w:r>
-      <w:bookmarkEnd w:id="14"/>
-    </w:p>
-    <w:p>
-      <w:r>
-        <w:t>Sean</w:t>
-      </w:r>
-      <w:r>
-        <w:t xml:space="preserve"> (</w:t>
-      </w:r>
-      <w:r>
-        <w:t>A</w:t>
-      </w:r>
-      <w:r>
-        <w:t>d-hoc)</w:t>
-      </w:r>
-    </w:p>
-    <w:p>
-      <w:pPr>
-        <w:pStyle w:val="Heading2"/>
-      </w:pPr>
-      <w:bookmarkStart w:id="15" w:name="_Toc271874907"/>
-      <w:r>
-        <w:t>3.III Context</w:t>
+      <w:bookmarkStart w:id="15" w:name="_Toc271874908"/>
+      <w:r>
+        <w:t>3.III.a Legal matters</w:t>
       </w:r>
       <w:bookmarkEnd w:id="15"/>
     </w:p>
-    <w:p/>
-    <w:p>
-      <w:pPr>
-        <w:pStyle w:val="Heading3"/>
-      </w:pPr>
-      <w:bookmarkStart w:id="16" w:name="_Toc271874908"/>
-      <w:r>
-        <w:t>3.III.a Legal matters</w:t>
-      </w:r>
+    <w:p>
+      <w:r>
+        <w:t>The design stage of the product can have some complicated legal matters which can affect the product throughout the development and after the working release. Image, text and likeness of other products are the main issues that lead to a legal matter which our university student team cannot contend with. This could be the use of a font, like the “T” in the logo to the general presentation of the application itself. If any large company seeks to file any legal action towards our developing team; as a team we would need to come to an arrangement which would take time, time better used creating a stable, professional product.</w:t>
+      </w:r>
+      <w:bookmarkStart w:id="16" w:name="_GoBack"/>
       <w:bookmarkEnd w:id="16"/>
-    </w:p>
-    <w:p>
-      <w:r>
-        <w:t>The design stage of the product can have some complicated legal matters which can affect the product throughout the development and after the working release. Image, text and likeness of other products are the main issues that lead to a legal matter which our university student team cannot contend with. This could be the use of a font, like the “T” in the logo to the general presentation of the application itself. If any large company seeks to file any legal action towards our developing team; as a team we would need to come to an arrangement which would take time, time better used creating a stable, professional product.</w:t>
-      </w:r>
     </w:p>
     <w:p>
       <w:r>
@@ -2876,7 +2955,7 @@
         </w:sectPr>
       </w:pPr>
       <w:r>
-        <w:t>Sean &amp; Laurynas</w:t>
+        <w:t>Laurynas</w:t>
       </w:r>
     </w:p>
     <w:p>

</xml_diff>

<commit_message>
Added the start of chapter 4
</commit_message>
<xml_diff>
--- a/CE101 Team Report Team T.docx
+++ b/CE101 Team Report Team T.docx
@@ -2740,58 +2740,56 @@
       <w:r>
         <w:t>The design stage of the product can have some complicated legal matters which can affect the product throughout the development and after the working release. Image, text and likeness of other products are the main issues that lead to a legal matter which our university student team cannot contend with. This could be the use of a font, like the “T” in the logo to the general presentation of the application itself. If any large company seeks to file any legal action towards our developing team; as a team we would need to come to an arrangement which would take time, time better used creating a stable, professional product.</w:t>
       </w:r>
-      <w:bookmarkStart w:id="16" w:name="_GoBack"/>
+    </w:p>
+    <w:p>
+      <w:r>
+        <w:t>Charlie</w:t>
+      </w:r>
+    </w:p>
+    <w:p>
+      <w:r>
+        <w:t>…</w:t>
+      </w:r>
+    </w:p>
+    <w:p>
+      <w:r>
+        <w:t xml:space="preserve">Valentine </w:t>
+      </w:r>
+      <w:r>
+        <w:rPr>
+          <w:vanish/>
+        </w:rPr>
+        <w:t xml:space="preserve"> </w:t>
+      </w:r>
+    </w:p>
+    <w:p/>
+    <w:p>
+      <w:pPr>
+        <w:pStyle w:val="Heading3"/>
+      </w:pPr>
+      <w:bookmarkStart w:id="16" w:name="_Toc271874909"/>
+      <w:r>
+        <w:t>3.III.b Ethical matters</w:t>
+      </w:r>
       <w:bookmarkEnd w:id="16"/>
     </w:p>
     <w:p>
       <w:r>
-        <w:t>Charlie</w:t>
-      </w:r>
-    </w:p>
-    <w:p>
-      <w:r>
-        <w:t>…</w:t>
-      </w:r>
-    </w:p>
-    <w:p>
-      <w:r>
-        <w:t xml:space="preserve">Valentine </w:t>
-      </w:r>
-      <w:r>
-        <w:rPr>
-          <w:vanish/>
-        </w:rPr>
-        <w:t xml:space="preserve"> </w:t>
-      </w:r>
-    </w:p>
-    <w:p/>
+        <w:t>Valentine</w:t>
+      </w:r>
+    </w:p>
     <w:p>
       <w:pPr>
         <w:pStyle w:val="Heading3"/>
       </w:pPr>
-      <w:bookmarkStart w:id="17" w:name="_Toc271874909"/>
-      <w:r>
-        <w:t>3.III.b Ethical matters</w:t>
+      <w:bookmarkStart w:id="17" w:name="_Toc271874910"/>
+      <w:r>
+        <w:t>3.III.c Health &amp; safety matters</w:t>
       </w:r>
       <w:bookmarkEnd w:id="17"/>
     </w:p>
     <w:p>
       <w:r>
-        <w:t>Valentine</w:t>
-      </w:r>
-    </w:p>
-    <w:p>
-      <w:pPr>
-        <w:pStyle w:val="Heading3"/>
-      </w:pPr>
-      <w:bookmarkStart w:id="18" w:name="_Toc271874910"/>
-      <w:r>
-        <w:t>3.III.c Health &amp; safety matters</w:t>
-      </w:r>
-      <w:bookmarkEnd w:id="18"/>
-    </w:p>
-    <w:p>
-      <w:r>
         <w:t>Dale</w:t>
       </w:r>
     </w:p>
@@ -2804,29 +2802,190 @@
       <w:pPr>
         <w:pStyle w:val="Heading1"/>
       </w:pPr>
-      <w:bookmarkStart w:id="19" w:name="_Toc271874911"/>
+      <w:bookmarkStart w:id="18" w:name="_Toc271874911"/>
       <w:r>
         <w:lastRenderedPageBreak/>
         <w:t>Chapter 4: Project Management (?? words)</w:t>
       </w:r>
+      <w:bookmarkEnd w:id="18"/>
+    </w:p>
+    <w:p>
+      <w:pPr>
+        <w:pStyle w:val="Heading2"/>
+      </w:pPr>
+      <w:bookmarkStart w:id="19" w:name="_Toc271874912"/>
+      <w:r>
+        <w:t>4.I An introduction to Project Management</w:t>
+      </w:r>
       <w:bookmarkEnd w:id="19"/>
     </w:p>
     <w:p>
-      <w:pPr>
-        <w:pStyle w:val="Heading2"/>
-      </w:pPr>
-      <w:bookmarkStart w:id="20" w:name="_Toc271874912"/>
-      <w:r>
-        <w:t>4.I An introduction to Project Management</w:t>
-      </w:r>
+      <w:r>
+        <w:t>A project is defined as a series of interconnecting, sequential tasks that all lead to a specific goal [1]. It is the role of the project manager to maintain an overview of these tasks and keep the project headed in the correct direction [2].</w:t>
+      </w:r>
+    </w:p>
+    <w:p>
+      <w:pPr>
+        <w:pStyle w:val="ListParagraph"/>
+        <w:numPr>
+          <w:ilvl w:val="0"/>
+          <w:numId w:val="3"/>
+        </w:numPr>
+        <w:rPr>
+          <w:i/>
+        </w:rPr>
+      </w:pPr>
+      <w:r>
+        <w:rPr>
+          <w:rFonts w:eastAsia="Times New Roman" w:cs="Helvetica"/>
+          <w:i/>
+          <w:lang w:eastAsia="en-GB"/>
+        </w:rPr>
+        <w:t>Size/cost: investment of money and people</w:t>
+      </w:r>
+    </w:p>
+    <w:p>
+      <w:pPr>
+        <w:pStyle w:val="ListParagraph"/>
+        <w:numPr>
+          <w:ilvl w:val="0"/>
+          <w:numId w:val="3"/>
+        </w:numPr>
+        <w:rPr>
+          <w:i/>
+        </w:rPr>
+      </w:pPr>
+      <w:r>
+        <w:rPr>
+          <w:rFonts w:eastAsia="Times New Roman" w:cs="Helvetica"/>
+          <w:i/>
+          <w:lang w:eastAsia="en-GB"/>
+        </w:rPr>
+        <w:t>Importance: mission critical</w:t>
+      </w:r>
+    </w:p>
+    <w:p>
+      <w:pPr>
+        <w:pStyle w:val="ListParagraph"/>
+        <w:numPr>
+          <w:ilvl w:val="0"/>
+          <w:numId w:val="3"/>
+        </w:numPr>
+        <w:rPr>
+          <w:i/>
+        </w:rPr>
+      </w:pPr>
+      <w:r>
+        <w:rPr>
+          <w:rFonts w:eastAsia="Times New Roman" w:cs="Helvetica"/>
+          <w:i/>
+          <w:lang w:eastAsia="en-GB"/>
+        </w:rPr>
+        <w:t>Duration: critical time window</w:t>
+      </w:r>
+    </w:p>
+    <w:p>
+      <w:pPr>
+        <w:pStyle w:val="ListParagraph"/>
+        <w:numPr>
+          <w:ilvl w:val="0"/>
+          <w:numId w:val="3"/>
+        </w:numPr>
+        <w:rPr>
+          <w:i/>
+        </w:rPr>
+      </w:pPr>
+      <w:r>
+        <w:rPr>
+          <w:rFonts w:eastAsia="Times New Roman" w:cs="Helvetica"/>
+          <w:i/>
+          <w:lang w:eastAsia="en-GB"/>
+        </w:rPr>
+        <w:t>Complexity: across Departments, organisations, countries</w:t>
+      </w:r>
+    </w:p>
+    <w:p>
+      <w:pPr>
+        <w:pStyle w:val="ListParagraph"/>
+        <w:numPr>
+          <w:ilvl w:val="0"/>
+          <w:numId w:val="3"/>
+        </w:numPr>
+        <w:rPr>
+          <w:i/>
+        </w:rPr>
+      </w:pPr>
+      <w:r>
+        <w:rPr>
+          <w:rFonts w:eastAsia="Times New Roman" w:cs="Helvetica"/>
+          <w:i/>
+          <w:lang w:eastAsia="en-GB"/>
+        </w:rPr>
+        <w:t>Technology: is it off the shelf or breaking new ground?</w:t>
+      </w:r>
+    </w:p>
+    <w:p>
+      <w:pPr>
+        <w:pStyle w:val="ListParagraph"/>
+        <w:numPr>
+          <w:ilvl w:val="0"/>
+          <w:numId w:val="3"/>
+        </w:numPr>
+        <w:rPr>
+          <w:i/>
+        </w:rPr>
+      </w:pPr>
+      <w:r>
+        <w:rPr>
+          <w:rFonts w:eastAsia="Times New Roman" w:cs="Helvetica"/>
+          <w:i/>
+          <w:lang w:eastAsia="en-GB"/>
+        </w:rPr>
+        <w:t>Risk: what if? (more on this later in the chapter)</w:t>
+      </w:r>
+    </w:p>
+    <w:p>
+      <w:r>
+        <w:t xml:space="preserve">The importance of planning in a project management environment cannot be overemphasised. Careful planning allows for the project to move as smoothly as possible without encountering any avoidable pitfalls. While planning allows for much more control over the project, there may still be times in which unforeseen circumstances can arise. Risks are these unforeseen events that change the course of a project (be it positively, or negatively). For the sake of maintaining stability, it is very important that the risk is dealt with and the plans altered to accommodate it accordingly. </w:t>
+      </w:r>
+    </w:p>
+    <w:p>
+      <w:pPr>
+        <w:rPr>
+          <w:rFonts w:asciiTheme="majorHAnsi" w:hAnsiTheme="majorHAnsi"/>
+          <w:sz w:val="24"/>
+          <w:u w:val="single"/>
+        </w:rPr>
+      </w:pPr>
+      <w:r>
+        <w:rPr>
+          <w:rFonts w:asciiTheme="majorHAnsi" w:hAnsiTheme="majorHAnsi"/>
+          <w:sz w:val="24"/>
+          <w:u w:val="single"/>
+        </w:rPr>
+        <w:t>Project management tools</w:t>
+      </w:r>
+    </w:p>
+    <w:p>
+      <w:r>
+        <w:t xml:space="preserve">As with any other team member, the project manager has several tools that can be used to ensure his job is as manageable as it can be. The first of such tools is the Gantt chart, this chart allows the project manager to create tasks, allocate resources and accurately calculate the hours put in to the project. </w:t>
+      </w:r>
+    </w:p>
+    <w:p/>
+    <w:p>
+      <w:r>
+        <w:t>[1] Wysocki, Robert K, “What is a project?” in Effective Project Management : Traditional, Agile, Extreme, 7th ed. John Wiley &amp; Sons, Incorporated, 2013, ch. 1, sec. 3, page 1, lines 1–6.</w:t>
+      </w:r>
+    </w:p>
+    <w:p>
+      <w:r>
+        <w:t>[2] List taken from the online module book.</w:t>
+      </w:r>
+    </w:p>
+    <w:p>
+      <w:bookmarkStart w:id="20" w:name="_GoBack"/>
       <w:bookmarkEnd w:id="20"/>
     </w:p>
-    <w:p>
-      <w:r>
-        <w:t>Dale</w:t>
-      </w:r>
-    </w:p>
-    <w:p/>
     <w:p>
       <w:pPr>
         <w:pStyle w:val="Heading2"/>
@@ -6247,6 +6406,119 @@
 <file path=word/numbering.xml><?xml version="1.0" encoding="utf-8"?>
 <w:numbering xmlns:wpc="http://schemas.microsoft.com/office/word/2010/wordprocessingCanvas" xmlns:mc="http://schemas.openxmlformats.org/markup-compatibility/2006" xmlns:o="urn:schemas-microsoft-com:office:office" xmlns:r="http://schemas.openxmlformats.org/officeDocument/2006/relationships" xmlns:m="http://schemas.openxmlformats.org/officeDocument/2006/math" xmlns:v="urn:schemas-microsoft-com:vml" xmlns:wp14="http://schemas.microsoft.com/office/word/2010/wordprocessingDrawing" xmlns:wp="http://schemas.openxmlformats.org/drawingml/2006/wordprocessingDrawing" xmlns:w10="urn:schemas-microsoft-com:office:word" xmlns:w="http://schemas.openxmlformats.org/wordprocessingml/2006/main" xmlns:w14="http://schemas.microsoft.com/office/word/2010/wordml" xmlns:w15="http://schemas.microsoft.com/office/word/2012/wordml" xmlns:wpg="http://schemas.microsoft.com/office/word/2010/wordprocessingGroup" xmlns:wpi="http://schemas.microsoft.com/office/word/2010/wordprocessingInk" xmlns:wne="http://schemas.microsoft.com/office/word/2006/wordml" xmlns:wps="http://schemas.microsoft.com/office/word/2010/wordprocessingShape" mc:Ignorable="w14 w15 wp14">
   <w:abstractNum w:abstractNumId="0">
+    <w:nsid w:val="424648A3"/>
+    <w:multiLevelType w:val="hybridMultilevel"/>
+    <w:tmpl w:val="BAD02DCE"/>
+    <w:lvl w:ilvl="0" w:tplc="08090001">
+      <w:start w:val="1"/>
+      <w:numFmt w:val="bullet"/>
+      <w:lvlText w:val=""/>
+      <w:lvlJc w:val="left"/>
+      <w:pPr>
+        <w:ind w:left="720" w:hanging="360"/>
+      </w:pPr>
+      <w:rPr>
+        <w:rFonts w:ascii="Symbol" w:hAnsi="Symbol" w:hint="default"/>
+      </w:rPr>
+    </w:lvl>
+    <w:lvl w:ilvl="1" w:tplc="08090003">
+      <w:start w:val="1"/>
+      <w:numFmt w:val="bullet"/>
+      <w:lvlText w:val="o"/>
+      <w:lvlJc w:val="left"/>
+      <w:pPr>
+        <w:ind w:left="1440" w:hanging="360"/>
+      </w:pPr>
+      <w:rPr>
+        <w:rFonts w:ascii="Courier New" w:hAnsi="Courier New" w:cs="Courier New" w:hint="default"/>
+      </w:rPr>
+    </w:lvl>
+    <w:lvl w:ilvl="2" w:tplc="08090005">
+      <w:start w:val="1"/>
+      <w:numFmt w:val="bullet"/>
+      <w:lvlText w:val=""/>
+      <w:lvlJc w:val="left"/>
+      <w:pPr>
+        <w:ind w:left="2160" w:hanging="360"/>
+      </w:pPr>
+      <w:rPr>
+        <w:rFonts w:ascii="Wingdings" w:hAnsi="Wingdings" w:hint="default"/>
+      </w:rPr>
+    </w:lvl>
+    <w:lvl w:ilvl="3" w:tplc="08090001">
+      <w:start w:val="1"/>
+      <w:numFmt w:val="bullet"/>
+      <w:lvlText w:val=""/>
+      <w:lvlJc w:val="left"/>
+      <w:pPr>
+        <w:ind w:left="2880" w:hanging="360"/>
+      </w:pPr>
+      <w:rPr>
+        <w:rFonts w:ascii="Symbol" w:hAnsi="Symbol" w:hint="default"/>
+      </w:rPr>
+    </w:lvl>
+    <w:lvl w:ilvl="4" w:tplc="08090003">
+      <w:start w:val="1"/>
+      <w:numFmt w:val="bullet"/>
+      <w:lvlText w:val="o"/>
+      <w:lvlJc w:val="left"/>
+      <w:pPr>
+        <w:ind w:left="3600" w:hanging="360"/>
+      </w:pPr>
+      <w:rPr>
+        <w:rFonts w:ascii="Courier New" w:hAnsi="Courier New" w:cs="Courier New" w:hint="default"/>
+      </w:rPr>
+    </w:lvl>
+    <w:lvl w:ilvl="5" w:tplc="08090005">
+      <w:start w:val="1"/>
+      <w:numFmt w:val="bullet"/>
+      <w:lvlText w:val=""/>
+      <w:lvlJc w:val="left"/>
+      <w:pPr>
+        <w:ind w:left="4320" w:hanging="360"/>
+      </w:pPr>
+      <w:rPr>
+        <w:rFonts w:ascii="Wingdings" w:hAnsi="Wingdings" w:hint="default"/>
+      </w:rPr>
+    </w:lvl>
+    <w:lvl w:ilvl="6" w:tplc="08090001">
+      <w:start w:val="1"/>
+      <w:numFmt w:val="bullet"/>
+      <w:lvlText w:val=""/>
+      <w:lvlJc w:val="left"/>
+      <w:pPr>
+        <w:ind w:left="5040" w:hanging="360"/>
+      </w:pPr>
+      <w:rPr>
+        <w:rFonts w:ascii="Symbol" w:hAnsi="Symbol" w:hint="default"/>
+      </w:rPr>
+    </w:lvl>
+    <w:lvl w:ilvl="7" w:tplc="08090003">
+      <w:start w:val="1"/>
+      <w:numFmt w:val="bullet"/>
+      <w:lvlText w:val="o"/>
+      <w:lvlJc w:val="left"/>
+      <w:pPr>
+        <w:ind w:left="5760" w:hanging="360"/>
+      </w:pPr>
+      <w:rPr>
+        <w:rFonts w:ascii="Courier New" w:hAnsi="Courier New" w:cs="Courier New" w:hint="default"/>
+      </w:rPr>
+    </w:lvl>
+    <w:lvl w:ilvl="8" w:tplc="08090005">
+      <w:start w:val="1"/>
+      <w:numFmt w:val="bullet"/>
+      <w:lvlText w:val=""/>
+      <w:lvlJc w:val="left"/>
+      <w:pPr>
+        <w:ind w:left="6480" w:hanging="360"/>
+      </w:pPr>
+      <w:rPr>
+        <w:rFonts w:ascii="Wingdings" w:hAnsi="Wingdings" w:hint="default"/>
+      </w:rPr>
+    </w:lvl>
+  </w:abstractNum>
+  <w:abstractNum w:abstractNumId="1">
     <w:nsid w:val="4A9F05D1"/>
     <w:multiLevelType w:val="hybridMultilevel"/>
     <w:tmpl w:val="E10299B6"/>
@@ -6359,7 +6631,7 @@
       </w:rPr>
     </w:lvl>
   </w:abstractNum>
-  <w:abstractNum w:abstractNumId="1">
+  <w:abstractNum w:abstractNumId="2">
     <w:nsid w:val="641969E3"/>
     <w:multiLevelType w:val="hybridMultilevel"/>
     <w:tmpl w:val="5F62AB72"/>
@@ -6449,10 +6721,22 @@
     </w:lvl>
   </w:abstractNum>
   <w:num w:numId="1">
+    <w:abstractNumId w:val="2"/>
+  </w:num>
+  <w:num w:numId="2">
     <w:abstractNumId w:val="1"/>
   </w:num>
-  <w:num w:numId="2">
+  <w:num w:numId="3">
     <w:abstractNumId w:val="0"/>
+    <w:lvlOverride w:ilvl="0"/>
+    <w:lvlOverride w:ilvl="1"/>
+    <w:lvlOverride w:ilvl="2"/>
+    <w:lvlOverride w:ilvl="3"/>
+    <w:lvlOverride w:ilvl="4"/>
+    <w:lvlOverride w:ilvl="5"/>
+    <w:lvlOverride w:ilvl="6"/>
+    <w:lvlOverride w:ilvl="7"/>
+    <w:lvlOverride w:ilvl="8"/>
   </w:num>
 </w:numbering>
 </file>

</xml_diff>

<commit_message>
Added informational changes after meeting
</commit_message>
<xml_diff>
--- a/CE101 Team Report Team T.docx
+++ b/CE101 Team Report Team T.docx
@@ -1,6 +1,6 @@
 
 <file path=word/document.xml><?xml version="1.0" encoding="utf-8"?>
-<w:document xmlns:wpc="http://schemas.microsoft.com/office/word/2010/wordprocessingCanvas" xmlns:mc="http://schemas.openxmlformats.org/markup-compatibility/2006" xmlns:o="urn:schemas-microsoft-com:office:office" xmlns:r="http://schemas.openxmlformats.org/officeDocument/2006/relationships" xmlns:m="http://schemas.openxmlformats.org/officeDocument/2006/math" xmlns:v="urn:schemas-microsoft-com:vml" xmlns:wp14="http://schemas.microsoft.com/office/word/2010/wordprocessingDrawing" xmlns:wp="http://schemas.openxmlformats.org/drawingml/2006/wordprocessingDrawing" xmlns:w10="urn:schemas-microsoft-com:office:word" xmlns:w="http://schemas.openxmlformats.org/wordprocessingml/2006/main" xmlns:w14="http://schemas.microsoft.com/office/word/2010/wordml" xmlns:w15="http://schemas.microsoft.com/office/word/2012/wordml" xmlns:wpg="http://schemas.microsoft.com/office/word/2010/wordprocessingGroup" xmlns:wpi="http://schemas.microsoft.com/office/word/2010/wordprocessingInk" xmlns:wne="http://schemas.microsoft.com/office/word/2006/wordml" xmlns:wps="http://schemas.microsoft.com/office/word/2010/wordprocessingShape" mc:Ignorable="w14 w15 wp14">
+<w:document xmlns:wpc="http://schemas.microsoft.com/office/word/2010/wordprocessingCanvas" xmlns:mc="http://schemas.openxmlformats.org/markup-compatibility/2006" xmlns:o="urn:schemas-microsoft-com:office:office" xmlns:r="http://schemas.openxmlformats.org/officeDocument/2006/relationships" xmlns:m="http://schemas.openxmlformats.org/officeDocument/2006/math" xmlns:v="urn:schemas-microsoft-com:vml" xmlns:wp14="http://schemas.microsoft.com/office/word/2010/wordprocessingDrawing" xmlns:wp="http://schemas.openxmlformats.org/drawingml/2006/wordprocessingDrawing" xmlns:w10="urn:schemas-microsoft-com:office:word" xmlns:w="http://schemas.openxmlformats.org/wordprocessingml/2006/main" xmlns:w14="http://schemas.microsoft.com/office/word/2010/wordml" xmlns:wpg="http://schemas.microsoft.com/office/word/2010/wordprocessingGroup" xmlns:wpi="http://schemas.microsoft.com/office/word/2010/wordprocessingInk" xmlns:wne="http://schemas.microsoft.com/office/word/2006/wordml" xmlns:wps="http://schemas.microsoft.com/office/word/2010/wordprocessingShape" mc:Ignorable="w14 wp14">
   <w:body>
     <w:p>
       <w:pPr>
@@ -1925,6 +1925,9 @@
       <w:r>
         <w:t>Sean</w:t>
       </w:r>
+      <w:r>
+        <w:t xml:space="preserve">  (What is the team report going to be about? List main points of the report)</w:t>
+      </w:r>
     </w:p>
     <w:p>
       <w:r>
@@ -2071,6 +2074,9 @@
       <w:r>
         <w:t>Sean</w:t>
       </w:r>
+      <w:r>
+        <w:t xml:space="preserve"> (Describe Appendix B)</w:t>
+      </w:r>
     </w:p>
     <w:p>
       <w:pPr>
@@ -2278,7 +2284,7 @@
       <w:r>
         <w:t xml:space="preserve">[1] - </w:t>
       </w:r>
-      <w:hyperlink r:id="rId7" w:history="1">
+      <w:hyperlink r:id="rId8" w:history="1">
         <w:r>
           <w:rPr>
             <w:rStyle w:val="Hyperlink"/>
@@ -2291,7 +2297,7 @@
       <w:r>
         <w:t xml:space="preserve">[2] - </w:t>
       </w:r>
-      <w:hyperlink r:id="rId8" w:history="1">
+      <w:hyperlink r:id="rId9" w:history="1">
         <w:r>
           <w:rPr>
             <w:rStyle w:val="Hyperlink"/>
@@ -2304,7 +2310,7 @@
       <w:r>
         <w:t xml:space="preserve">[3] - </w:t>
       </w:r>
-      <w:hyperlink r:id="rId9" w:history="1">
+      <w:hyperlink r:id="rId10" w:history="1">
         <w:r>
           <w:rPr>
             <w:rStyle w:val="Hyperlink"/>
@@ -2317,7 +2323,7 @@
       <w:r>
         <w:t xml:space="preserve">[4] - </w:t>
       </w:r>
-      <w:hyperlink r:id="rId10" w:history="1">
+      <w:hyperlink r:id="rId11" w:history="1">
         <w:r>
           <w:rPr>
             <w:rStyle w:val="Hyperlink"/>
@@ -2333,7 +2339,7 @@
       <w:r>
         <w:t xml:space="preserve">[5] - </w:t>
       </w:r>
-      <w:hyperlink r:id="rId11" w:history="1">
+      <w:hyperlink r:id="rId12" w:history="1">
         <w:r>
           <w:rPr>
             <w:rStyle w:val="Hyperlink"/>
@@ -2406,12 +2412,24 @@
       <w:r>
         <w:t xml:space="preserve"> -</w:t>
       </w:r>
-      <w:hyperlink r:id="rId12" w:history="1">
+      <w:hyperlink r:id="rId13" w:history="1">
         <w:r>
           <w:rPr>
             <w:rStyle w:val="Hyperlink"/>
           </w:rPr>
-          <w:t xml:space="preserve"> https://moodle.essex.ac.uk/mod/data/view.php?d=128&amp;rid=9194</w:t>
+          <w:t xml:space="preserve"> https://moodle.essex.ac.uk/mod/data/vie</w:t>
+        </w:r>
+        <w:r>
+          <w:rPr>
+            <w:rStyle w:val="Hyperlink"/>
+          </w:rPr>
+          <w:t>w</w:t>
+        </w:r>
+        <w:r>
+          <w:rPr>
+            <w:rStyle w:val="Hyperlink"/>
+          </w:rPr>
+          <w:t>.php?d=128&amp;rid=9194</w:t>
         </w:r>
       </w:hyperlink>
     </w:p>
@@ -2691,6 +2709,12 @@
       <w:r>
         <w:t>Laurynas</w:t>
       </w:r>
+      <w:r>
+        <w:t xml:space="preserve"> </w:t>
+      </w:r>
+      <w:r>
+        <w:t>(How all of the design things came together)</w:t>
+      </w:r>
     </w:p>
     <w:p>
       <w:pPr>
@@ -2777,6 +2801,9 @@
       <w:r>
         <w:t>Valentine</w:t>
       </w:r>
+      <w:r>
+        <w:t xml:space="preserve"> (IP)</w:t>
+      </w:r>
     </w:p>
     <w:p>
       <w:pPr>
@@ -2791,6 +2818,9 @@
     <w:p>
       <w:r>
         <w:t>Dale</w:t>
+      </w:r>
+      <w:r>
+        <w:t xml:space="preserve"> (labs, user)</w:t>
       </w:r>
     </w:p>
     <w:p>
@@ -2982,17 +3012,39 @@
         <w:t>[2] List taken from the online module book.</w:t>
       </w:r>
     </w:p>
-    <w:p>
-      <w:bookmarkStart w:id="20" w:name="_GoBack"/>
+    <w:p/>
+    <w:p>
+      <w:pPr>
+        <w:pStyle w:val="Heading2"/>
+      </w:pPr>
+      <w:bookmarkStart w:id="20" w:name="_Toc271874913"/>
+      <w:r>
+        <w:t>4.II Project Management Report</w:t>
+      </w:r>
       <w:bookmarkEnd w:id="20"/>
     </w:p>
     <w:p>
-      <w:pPr>
-        <w:pStyle w:val="Heading2"/>
-      </w:pPr>
-      <w:bookmarkStart w:id="21" w:name="_Toc271874913"/>
-      <w:r>
-        <w:t>4.II Project Management Report</w:t>
+      <w:r>
+        <w:t>Dale</w:t>
+      </w:r>
+    </w:p>
+    <w:p/>
+    <w:p>
+      <w:pPr>
+        <w:pStyle w:val="Heading3"/>
+      </w:pPr>
+      <w:bookmarkStart w:id="21" w:name="_Toc271874914"/>
+      <w:r>
+        <w:t>4.II.a</w:t>
+      </w:r>
+      <w:r>
+        <w:t xml:space="preserve"> A description of the Gantt chart</w:t>
+      </w:r>
+      <w:r>
+        <w:rPr>
+          <w:rStyle w:val="FootnoteReference"/>
+        </w:rPr>
+        <w:footnoteReference w:id="1"/>
       </w:r>
       <w:bookmarkEnd w:id="21"/>
     </w:p>
@@ -3006,43 +3058,21 @@
       <w:pPr>
         <w:pStyle w:val="Heading3"/>
       </w:pPr>
-      <w:bookmarkStart w:id="22" w:name="_Toc271874914"/>
-      <w:r>
-        <w:t>4.II.a</w:t>
-      </w:r>
-      <w:r>
-        <w:t xml:space="preserve"> A description of the Gantt chart</w:t>
-      </w:r>
-      <w:r>
-        <w:rPr>
-          <w:rStyle w:val="FootnoteReference"/>
-        </w:rPr>
-        <w:footnoteReference w:id="1"/>
+      <w:bookmarkStart w:id="22" w:name="_Toc271874915"/>
+      <w:r>
+        <w:t>4.II.b</w:t>
+      </w:r>
+      <w:r>
+        <w:t xml:space="preserve"> An evaluation of the project management</w:t>
       </w:r>
       <w:bookmarkEnd w:id="22"/>
     </w:p>
     <w:p>
       <w:r>
-        <w:t>Dale</w:t>
-      </w:r>
-    </w:p>
-    <w:p/>
-    <w:p>
-      <w:pPr>
-        <w:pStyle w:val="Heading3"/>
-      </w:pPr>
-      <w:bookmarkStart w:id="23" w:name="_Toc271874915"/>
-      <w:r>
-        <w:t>4.II.b</w:t>
-      </w:r>
-      <w:r>
-        <w:t xml:space="preserve"> An evaluation of the project management</w:t>
-      </w:r>
-      <w:bookmarkEnd w:id="23"/>
-    </w:p>
-    <w:p>
-      <w:r>
-        <w:t>?</w:t>
+        <w:t xml:space="preserve">Dale </w:t>
+      </w:r>
+      <w:r>
+        <w:t>(Did we use the gantt chart?)</w:t>
       </w:r>
     </w:p>
     <w:p>
@@ -3054,7 +3084,7 @@
       <w:pPr>
         <w:pStyle w:val="Heading1"/>
       </w:pPr>
-      <w:bookmarkStart w:id="24" w:name="_Toc271874916"/>
+      <w:bookmarkStart w:id="23" w:name="_Toc271874916"/>
       <w:r>
         <w:lastRenderedPageBreak/>
         <w:t xml:space="preserve">Chapter 5: Conclusions </w:t>
@@ -3062,12 +3092,17 @@
       <w:r>
         <w:t>(?? words)</w:t>
       </w:r>
+      <w:bookmarkEnd w:id="23"/>
+    </w:p>
+    <w:p>
+      <w:r>
+        <w:t>Primarily Sean</w:t>
+      </w:r>
+      <w:r>
+        <w:t xml:space="preserve"> (Retell chapter one in different words.)</w:t>
+      </w:r>
+      <w:bookmarkStart w:id="24" w:name="_GoBack"/>
       <w:bookmarkEnd w:id="24"/>
-    </w:p>
-    <w:p>
-      <w:r>
-        <w:t>Primarily Sean</w:t>
-      </w:r>
     </w:p>
     <w:p>
       <w:pPr>
@@ -3114,7 +3149,7 @@
         </w:sectPr>
       </w:pPr>
       <w:r>
-        <w:t>Laurynas</w:t>
+        <w:t>Screenshots</w:t>
       </w:r>
     </w:p>
     <w:p>
@@ -6325,7 +6360,7 @@
 </file>
 
 <file path=word/endnotes.xml><?xml version="1.0" encoding="utf-8"?>
-<w:endnotes xmlns:wpc="http://schemas.microsoft.com/office/word/2010/wordprocessingCanvas" xmlns:mc="http://schemas.openxmlformats.org/markup-compatibility/2006" xmlns:o="urn:schemas-microsoft-com:office:office" xmlns:r="http://schemas.openxmlformats.org/officeDocument/2006/relationships" xmlns:m="http://schemas.openxmlformats.org/officeDocument/2006/math" xmlns:v="urn:schemas-microsoft-com:vml" xmlns:wp14="http://schemas.microsoft.com/office/word/2010/wordprocessingDrawing" xmlns:wp="http://schemas.openxmlformats.org/drawingml/2006/wordprocessingDrawing" xmlns:w10="urn:schemas-microsoft-com:office:word" xmlns:w="http://schemas.openxmlformats.org/wordprocessingml/2006/main" xmlns:w14="http://schemas.microsoft.com/office/word/2010/wordml" xmlns:w15="http://schemas.microsoft.com/office/word/2012/wordml" xmlns:wpg="http://schemas.microsoft.com/office/word/2010/wordprocessingGroup" xmlns:wpi="http://schemas.microsoft.com/office/word/2010/wordprocessingInk" xmlns:wne="http://schemas.microsoft.com/office/word/2006/wordml" xmlns:wps="http://schemas.microsoft.com/office/word/2010/wordprocessingShape" mc:Ignorable="w14 w15 wp14">
+<w:endnotes xmlns:wpc="http://schemas.microsoft.com/office/word/2010/wordprocessingCanvas" xmlns:mc="http://schemas.openxmlformats.org/markup-compatibility/2006" xmlns:o="urn:schemas-microsoft-com:office:office" xmlns:r="http://schemas.openxmlformats.org/officeDocument/2006/relationships" xmlns:m="http://schemas.openxmlformats.org/officeDocument/2006/math" xmlns:v="urn:schemas-microsoft-com:vml" xmlns:wp14="http://schemas.microsoft.com/office/word/2010/wordprocessingDrawing" xmlns:wp="http://schemas.openxmlformats.org/drawingml/2006/wordprocessingDrawing" xmlns:w10="urn:schemas-microsoft-com:office:word" xmlns:w="http://schemas.openxmlformats.org/wordprocessingml/2006/main" xmlns:w14="http://schemas.microsoft.com/office/word/2010/wordml" xmlns:wpg="http://schemas.microsoft.com/office/word/2010/wordprocessingGroup" xmlns:wpi="http://schemas.microsoft.com/office/word/2010/wordprocessingInk" xmlns:wne="http://schemas.microsoft.com/office/word/2006/wordml" xmlns:wps="http://schemas.microsoft.com/office/word/2010/wordprocessingShape" mc:Ignorable="w14 wp14">
   <w:endnote w:type="separator" w:id="-1">
     <w:p>
       <w:pPr>
@@ -6350,7 +6385,7 @@
 </file>
 
 <file path=word/footnotes.xml><?xml version="1.0" encoding="utf-8"?>
-<w:footnotes xmlns:wpc="http://schemas.microsoft.com/office/word/2010/wordprocessingCanvas" xmlns:mc="http://schemas.openxmlformats.org/markup-compatibility/2006" xmlns:o="urn:schemas-microsoft-com:office:office" xmlns:r="http://schemas.openxmlformats.org/officeDocument/2006/relationships" xmlns:m="http://schemas.openxmlformats.org/officeDocument/2006/math" xmlns:v="urn:schemas-microsoft-com:vml" xmlns:wp14="http://schemas.microsoft.com/office/word/2010/wordprocessingDrawing" xmlns:wp="http://schemas.openxmlformats.org/drawingml/2006/wordprocessingDrawing" xmlns:w10="urn:schemas-microsoft-com:office:word" xmlns:w="http://schemas.openxmlformats.org/wordprocessingml/2006/main" xmlns:w14="http://schemas.microsoft.com/office/word/2010/wordml" xmlns:w15="http://schemas.microsoft.com/office/word/2012/wordml" xmlns:wpg="http://schemas.microsoft.com/office/word/2010/wordprocessingGroup" xmlns:wpi="http://schemas.microsoft.com/office/word/2010/wordprocessingInk" xmlns:wne="http://schemas.microsoft.com/office/word/2006/wordml" xmlns:wps="http://schemas.microsoft.com/office/word/2010/wordprocessingShape" mc:Ignorable="w14 w15 wp14">
+<w:footnotes xmlns:wpc="http://schemas.microsoft.com/office/word/2010/wordprocessingCanvas" xmlns:mc="http://schemas.openxmlformats.org/markup-compatibility/2006" xmlns:o="urn:schemas-microsoft-com:office:office" xmlns:r="http://schemas.openxmlformats.org/officeDocument/2006/relationships" xmlns:m="http://schemas.openxmlformats.org/officeDocument/2006/math" xmlns:v="urn:schemas-microsoft-com:vml" xmlns:wp14="http://schemas.microsoft.com/office/word/2010/wordprocessingDrawing" xmlns:wp="http://schemas.openxmlformats.org/drawingml/2006/wordprocessingDrawing" xmlns:w10="urn:schemas-microsoft-com:office:word" xmlns:w="http://schemas.openxmlformats.org/wordprocessingml/2006/main" xmlns:w14="http://schemas.microsoft.com/office/word/2010/wordml" xmlns:wpg="http://schemas.microsoft.com/office/word/2010/wordprocessingGroup" xmlns:wpi="http://schemas.microsoft.com/office/word/2010/wordprocessingInk" xmlns:wne="http://schemas.microsoft.com/office/word/2006/wordml" xmlns:wps="http://schemas.microsoft.com/office/word/2010/wordprocessingShape" mc:Ignorable="w14 wp14">
   <w:footnote w:type="separator" w:id="-1">
     <w:p>
       <w:pPr>
@@ -6404,7 +6439,7 @@
 </file>
 
 <file path=word/numbering.xml><?xml version="1.0" encoding="utf-8"?>
-<w:numbering xmlns:wpc="http://schemas.microsoft.com/office/word/2010/wordprocessingCanvas" xmlns:mc="http://schemas.openxmlformats.org/markup-compatibility/2006" xmlns:o="urn:schemas-microsoft-com:office:office" xmlns:r="http://schemas.openxmlformats.org/officeDocument/2006/relationships" xmlns:m="http://schemas.openxmlformats.org/officeDocument/2006/math" xmlns:v="urn:schemas-microsoft-com:vml" xmlns:wp14="http://schemas.microsoft.com/office/word/2010/wordprocessingDrawing" xmlns:wp="http://schemas.openxmlformats.org/drawingml/2006/wordprocessingDrawing" xmlns:w10="urn:schemas-microsoft-com:office:word" xmlns:w="http://schemas.openxmlformats.org/wordprocessingml/2006/main" xmlns:w14="http://schemas.microsoft.com/office/word/2010/wordml" xmlns:w15="http://schemas.microsoft.com/office/word/2012/wordml" xmlns:wpg="http://schemas.microsoft.com/office/word/2010/wordprocessingGroup" xmlns:wpi="http://schemas.microsoft.com/office/word/2010/wordprocessingInk" xmlns:wne="http://schemas.microsoft.com/office/word/2006/wordml" xmlns:wps="http://schemas.microsoft.com/office/word/2010/wordprocessingShape" mc:Ignorable="w14 w15 wp14">
+<w:numbering xmlns:wpc="http://schemas.microsoft.com/office/word/2010/wordprocessingCanvas" xmlns:mc="http://schemas.openxmlformats.org/markup-compatibility/2006" xmlns:o="urn:schemas-microsoft-com:office:office" xmlns:r="http://schemas.openxmlformats.org/officeDocument/2006/relationships" xmlns:m="http://schemas.openxmlformats.org/officeDocument/2006/math" xmlns:v="urn:schemas-microsoft-com:vml" xmlns:wp14="http://schemas.microsoft.com/office/word/2010/wordprocessingDrawing" xmlns:wp="http://schemas.openxmlformats.org/drawingml/2006/wordprocessingDrawing" xmlns:w10="urn:schemas-microsoft-com:office:word" xmlns:w="http://schemas.openxmlformats.org/wordprocessingml/2006/main" xmlns:w14="http://schemas.microsoft.com/office/word/2010/wordml" xmlns:wpg="http://schemas.microsoft.com/office/word/2010/wordprocessingGroup" xmlns:wpi="http://schemas.microsoft.com/office/word/2010/wordprocessingInk" xmlns:wne="http://schemas.microsoft.com/office/word/2006/wordml" xmlns:wps="http://schemas.microsoft.com/office/word/2010/wordprocessingShape" mc:Ignorable="w14 wp14">
   <w:abstractNum w:abstractNumId="0">
     <w:nsid w:val="424648A3"/>
     <w:multiLevelType w:val="hybridMultilevel"/>
@@ -6728,21 +6763,12 @@
   </w:num>
   <w:num w:numId="3">
     <w:abstractNumId w:val="0"/>
-    <w:lvlOverride w:ilvl="0"/>
-    <w:lvlOverride w:ilvl="1"/>
-    <w:lvlOverride w:ilvl="2"/>
-    <w:lvlOverride w:ilvl="3"/>
-    <w:lvlOverride w:ilvl="4"/>
-    <w:lvlOverride w:ilvl="5"/>
-    <w:lvlOverride w:ilvl="6"/>
-    <w:lvlOverride w:ilvl="7"/>
-    <w:lvlOverride w:ilvl="8"/>
   </w:num>
 </w:numbering>
 </file>
 
 <file path=word/styles.xml><?xml version="1.0" encoding="utf-8"?>
-<w:styles xmlns:mc="http://schemas.openxmlformats.org/markup-compatibility/2006" xmlns:r="http://schemas.openxmlformats.org/officeDocument/2006/relationships" xmlns:w="http://schemas.openxmlformats.org/wordprocessingml/2006/main" xmlns:w14="http://schemas.microsoft.com/office/word/2010/wordml" xmlns:w15="http://schemas.microsoft.com/office/word/2012/wordml" mc:Ignorable="w14 w15">
+<w:styles xmlns:mc="http://schemas.openxmlformats.org/markup-compatibility/2006" xmlns:r="http://schemas.openxmlformats.org/officeDocument/2006/relationships" xmlns:w="http://schemas.openxmlformats.org/wordprocessingml/2006/main" xmlns:w14="http://schemas.microsoft.com/office/word/2010/wordml" mc:Ignorable="w14">
   <w:docDefaults>
     <w:rPrDefault>
       <w:rPr>
@@ -6758,378 +6784,771 @@
       </w:pPr>
     </w:pPrDefault>
   </w:docDefaults>
-  <w:latentStyles w:defLockedState="0" w:defUIPriority="99" w:defSemiHidden="0" w:defUnhideWhenUsed="0" w:defQFormat="0" w:count="371">
-    <w:lsdException w:name="Normal" w:uiPriority="0" w:qFormat="1"/>
-    <w:lsdException w:name="heading 1" w:uiPriority="9" w:qFormat="1"/>
-    <w:lsdException w:name="heading 2" w:semiHidden="1" w:uiPriority="9" w:unhideWhenUsed="1" w:qFormat="1"/>
-    <w:lsdException w:name="heading 3" w:semiHidden="1" w:uiPriority="9" w:unhideWhenUsed="1" w:qFormat="1"/>
-    <w:lsdException w:name="heading 4" w:semiHidden="1" w:uiPriority="9" w:unhideWhenUsed="1" w:qFormat="1"/>
-    <w:lsdException w:name="heading 5" w:semiHidden="1" w:uiPriority="9" w:unhideWhenUsed="1" w:qFormat="1"/>
-    <w:lsdException w:name="heading 6" w:semiHidden="1" w:uiPriority="9" w:unhideWhenUsed="1" w:qFormat="1"/>
-    <w:lsdException w:name="heading 7" w:semiHidden="1" w:uiPriority="9" w:unhideWhenUsed="1" w:qFormat="1"/>
-    <w:lsdException w:name="heading 8" w:semiHidden="1" w:uiPriority="9" w:unhideWhenUsed="1" w:qFormat="1"/>
-    <w:lsdException w:name="heading 9" w:semiHidden="1" w:uiPriority="9" w:unhideWhenUsed="1" w:qFormat="1"/>
-    <w:lsdException w:name="index 1" w:semiHidden="1" w:unhideWhenUsed="1"/>
-    <w:lsdException w:name="index 2" w:semiHidden="1" w:unhideWhenUsed="1"/>
-    <w:lsdException w:name="index 3" w:semiHidden="1" w:unhideWhenUsed="1"/>
-    <w:lsdException w:name="index 4" w:semiHidden="1" w:unhideWhenUsed="1"/>
-    <w:lsdException w:name="index 5" w:semiHidden="1" w:unhideWhenUsed="1"/>
-    <w:lsdException w:name="index 6" w:semiHidden="1" w:unhideWhenUsed="1"/>
-    <w:lsdException w:name="index 7" w:semiHidden="1" w:unhideWhenUsed="1"/>
-    <w:lsdException w:name="index 8" w:semiHidden="1" w:unhideWhenUsed="1"/>
-    <w:lsdException w:name="index 9" w:semiHidden="1" w:unhideWhenUsed="1"/>
-    <w:lsdException w:name="toc 1" w:semiHidden="1" w:uiPriority="39" w:unhideWhenUsed="1"/>
-    <w:lsdException w:name="toc 2" w:semiHidden="1" w:uiPriority="39" w:unhideWhenUsed="1"/>
-    <w:lsdException w:name="toc 3" w:semiHidden="1" w:uiPriority="39" w:unhideWhenUsed="1"/>
-    <w:lsdException w:name="toc 4" w:semiHidden="1" w:uiPriority="39" w:unhideWhenUsed="1"/>
-    <w:lsdException w:name="toc 5" w:semiHidden="1" w:uiPriority="39" w:unhideWhenUsed="1"/>
-    <w:lsdException w:name="toc 6" w:semiHidden="1" w:uiPriority="39" w:unhideWhenUsed="1"/>
-    <w:lsdException w:name="toc 7" w:semiHidden="1" w:uiPriority="39" w:unhideWhenUsed="1"/>
-    <w:lsdException w:name="toc 8" w:semiHidden="1" w:uiPriority="39" w:unhideWhenUsed="1"/>
-    <w:lsdException w:name="toc 9" w:semiHidden="1" w:uiPriority="39" w:unhideWhenUsed="1"/>
-    <w:lsdException w:name="Normal Indent" w:semiHidden="1" w:unhideWhenUsed="1"/>
-    <w:lsdException w:name="footnote text" w:semiHidden="1" w:unhideWhenUsed="1"/>
-    <w:lsdException w:name="annotation text" w:semiHidden="1" w:unhideWhenUsed="1"/>
-    <w:lsdException w:name="header" w:semiHidden="1" w:unhideWhenUsed="1"/>
-    <w:lsdException w:name="footer" w:semiHidden="1" w:unhideWhenUsed="1"/>
-    <w:lsdException w:name="index heading" w:semiHidden="1" w:unhideWhenUsed="1"/>
-    <w:lsdException w:name="caption" w:semiHidden="1" w:uiPriority="35" w:unhideWhenUsed="1" w:qFormat="1"/>
-    <w:lsdException w:name="table of figures" w:semiHidden="1" w:unhideWhenUsed="1"/>
-    <w:lsdException w:name="envelope address" w:semiHidden="1" w:unhideWhenUsed="1"/>
-    <w:lsdException w:name="envelope return" w:semiHidden="1" w:unhideWhenUsed="1"/>
-    <w:lsdException w:name="footnote reference" w:semiHidden="1" w:unhideWhenUsed="1"/>
-    <w:lsdException w:name="annotation reference" w:semiHidden="1" w:unhideWhenUsed="1"/>
-    <w:lsdException w:name="line number" w:semiHidden="1" w:unhideWhenUsed="1"/>
-    <w:lsdException w:name="page number" w:semiHidden="1" w:unhideWhenUsed="1"/>
-    <w:lsdException w:name="endnote reference" w:semiHidden="1" w:unhideWhenUsed="1"/>
-    <w:lsdException w:name="endnote text" w:semiHidden="1" w:unhideWhenUsed="1"/>
-    <w:lsdException w:name="table of authorities" w:semiHidden="1" w:unhideWhenUsed="1"/>
-    <w:lsdException w:name="macro" w:semiHidden="1" w:unhideWhenUsed="1"/>
-    <w:lsdException w:name="toa heading" w:semiHidden="1" w:unhideWhenUsed="1"/>
-    <w:lsdException w:name="List" w:semiHidden="1" w:unhideWhenUsed="1"/>
-    <w:lsdException w:name="List Bullet" w:semiHidden="1" w:unhideWhenUsed="1"/>
-    <w:lsdException w:name="List Number" w:semiHidden="1" w:unhideWhenUsed="1"/>
-    <w:lsdException w:name="List 2" w:semiHidden="1" w:unhideWhenUsed="1"/>
-    <w:lsdException w:name="List 3" w:semiHidden="1" w:unhideWhenUsed="1"/>
-    <w:lsdException w:name="List 4" w:semiHidden="1" w:unhideWhenUsed="1"/>
-    <w:lsdException w:name="List 5" w:semiHidden="1" w:unhideWhenUsed="1"/>
-    <w:lsdException w:name="List Bullet 2" w:semiHidden="1" w:unhideWhenUsed="1"/>
-    <w:lsdException w:name="List Bullet 3" w:semiHidden="1" w:unhideWhenUsed="1"/>
-    <w:lsdException w:name="List Bullet 4" w:semiHidden="1" w:unhideWhenUsed="1"/>
-    <w:lsdException w:name="List Bullet 5" w:semiHidden="1" w:unhideWhenUsed="1"/>
-    <w:lsdException w:name="List Number 2" w:semiHidden="1" w:unhideWhenUsed="1"/>
-    <w:lsdException w:name="List Number 3" w:semiHidden="1" w:unhideWhenUsed="1"/>
-    <w:lsdException w:name="List Number 4" w:semiHidden="1" w:unhideWhenUsed="1"/>
-    <w:lsdException w:name="List Number 5" w:semiHidden="1" w:unhideWhenUsed="1"/>
-    <w:lsdException w:name="Title" w:uiPriority="10" w:qFormat="1"/>
-    <w:lsdException w:name="Closing" w:semiHidden="1" w:unhideWhenUsed="1"/>
-    <w:lsdException w:name="Signature" w:semiHidden="1" w:unhideWhenUsed="1"/>
-    <w:lsdException w:name="Default Paragraph Font" w:semiHidden="1" w:uiPriority="1" w:unhideWhenUsed="1"/>
-    <w:lsdException w:name="Body Text" w:semiHidden="1" w:unhideWhenUsed="1"/>
-    <w:lsdException w:name="Body Text Indent" w:semiHidden="1" w:unhideWhenUsed="1"/>
-    <w:lsdException w:name="List Continue" w:semiHidden="1" w:unhideWhenUsed="1"/>
-    <w:lsdException w:name="List Continue 2" w:semiHidden="1" w:unhideWhenUsed="1"/>
-    <w:lsdException w:name="List Continue 3" w:semiHidden="1" w:unhideWhenUsed="1"/>
-    <w:lsdException w:name="List Continue 4" w:semiHidden="1" w:unhideWhenUsed="1"/>
-    <w:lsdException w:name="List Continue 5" w:semiHidden="1" w:unhideWhenUsed="1"/>
-    <w:lsdException w:name="Message Header" w:semiHidden="1" w:unhideWhenUsed="1"/>
-    <w:lsdException w:name="Subtitle" w:uiPriority="11" w:qFormat="1"/>
-    <w:lsdException w:name="Salutation" w:semiHidden="1" w:unhideWhenUsed="1"/>
-    <w:lsdException w:name="Date" w:semiHidden="1" w:unhideWhenUsed="1"/>
-    <w:lsdException w:name="Body Text First Indent" w:semiHidden="1" w:unhideWhenUsed="1"/>
-    <w:lsdException w:name="Body Text First Indent 2" w:semiHidden="1" w:unhideWhenUsed="1"/>
-    <w:lsdException w:name="Note Heading" w:semiHidden="1" w:unhideWhenUsed="1"/>
-    <w:lsdException w:name="Body Text 2" w:semiHidden="1" w:unhideWhenUsed="1"/>
-    <w:lsdException w:name="Body Text 3" w:semiHidden="1" w:unhideWhenUsed="1"/>
-    <w:lsdException w:name="Body Text Indent 2" w:semiHidden="1" w:unhideWhenUsed="1"/>
-    <w:lsdException w:name="Body Text Indent 3" w:semiHidden="1" w:unhideWhenUsed="1"/>
-    <w:lsdException w:name="Block Text" w:semiHidden="1" w:unhideWhenUsed="1"/>
-    <w:lsdException w:name="Hyperlink" w:semiHidden="1" w:unhideWhenUsed="1"/>
-    <w:lsdException w:name="FollowedHyperlink" w:semiHidden="1" w:unhideWhenUsed="1"/>
-    <w:lsdException w:name="Strong" w:uiPriority="22" w:qFormat="1"/>
-    <w:lsdException w:name="Emphasis" w:uiPriority="20" w:qFormat="1"/>
-    <w:lsdException w:name="Document Map" w:semiHidden="1" w:unhideWhenUsed="1"/>
-    <w:lsdException w:name="Plain Text" w:semiHidden="1" w:unhideWhenUsed="1"/>
-    <w:lsdException w:name="E-mail Signature" w:semiHidden="1" w:unhideWhenUsed="1"/>
-    <w:lsdException w:name="HTML Top of Form" w:semiHidden="1" w:unhideWhenUsed="1"/>
-    <w:lsdException w:name="HTML Bottom of Form" w:semiHidden="1" w:unhideWhenUsed="1"/>
-    <w:lsdException w:name="Normal (Web)" w:semiHidden="1" w:unhideWhenUsed="1"/>
-    <w:lsdException w:name="HTML Acronym" w:semiHidden="1" w:unhideWhenUsed="1"/>
-    <w:lsdException w:name="HTML Address" w:semiHidden="1" w:unhideWhenUsed="1"/>
-    <w:lsdException w:name="HTML Cite" w:semiHidden="1" w:unhideWhenUsed="1"/>
-    <w:lsdException w:name="HTML Code" w:semiHidden="1" w:unhideWhenUsed="1"/>
-    <w:lsdException w:name="HTML Definition" w:semiHidden="1" w:unhideWhenUsed="1"/>
-    <w:lsdException w:name="HTML Keyboard" w:semiHidden="1" w:unhideWhenUsed="1"/>
-    <w:lsdException w:name="HTML Preformatted" w:semiHidden="1" w:unhideWhenUsed="1"/>
-    <w:lsdException w:name="HTML Sample" w:semiHidden="1" w:unhideWhenUsed="1"/>
-    <w:lsdException w:name="HTML Typewriter" w:semiHidden="1" w:unhideWhenUsed="1"/>
-    <w:lsdException w:name="HTML Variable" w:semiHidden="1" w:unhideWhenUsed="1"/>
-    <w:lsdException w:name="Normal Table" w:semiHidden="1" w:unhideWhenUsed="1"/>
-    <w:lsdException w:name="annotation subject" w:semiHidden="1" w:unhideWhenUsed="1"/>
-    <w:lsdException w:name="No List" w:semiHidden="1" w:unhideWhenUsed="1"/>
-    <w:lsdException w:name="Outline List 1" w:semiHidden="1" w:unhideWhenUsed="1"/>
-    <w:lsdException w:name="Outline List 2" w:semiHidden="1" w:unhideWhenUsed="1"/>
-    <w:lsdException w:name="Outline List 3" w:semiHidden="1" w:unhideWhenUsed="1"/>
-    <w:lsdException w:name="Table Simple 1" w:semiHidden="1" w:unhideWhenUsed="1"/>
-    <w:lsdException w:name="Table Simple 2" w:semiHidden="1" w:unhideWhenUsed="1"/>
-    <w:lsdException w:name="Table Simple 3" w:semiHidden="1" w:unhideWhenUsed="1"/>
-    <w:lsdException w:name="Table Classic 1" w:semiHidden="1" w:unhideWhenUsed="1"/>
-    <w:lsdException w:name="Table Classic 2" w:semiHidden="1" w:unhideWhenUsed="1"/>
-    <w:lsdException w:name="Table Classic 3" w:semiHidden="1" w:unhideWhenUsed="1"/>
-    <w:lsdException w:name="Table Classic 4" w:semiHidden="1" w:unhideWhenUsed="1"/>
-    <w:lsdException w:name="Table Colorful 1" w:semiHidden="1" w:unhideWhenUsed="1"/>
-    <w:lsdException w:name="Table Colorful 2" w:semiHidden="1" w:unhideWhenUsed="1"/>
-    <w:lsdException w:name="Table Colorful 3" w:semiHidden="1" w:unhideWhenUsed="1"/>
-    <w:lsdException w:name="Table Columns 1" w:semiHidden="1" w:unhideWhenUsed="1"/>
-    <w:lsdException w:name="Table Columns 2" w:semiHidden="1" w:unhideWhenUsed="1"/>
-    <w:lsdException w:name="Table Columns 3" w:semiHidden="1" w:unhideWhenUsed="1"/>
-    <w:lsdException w:name="Table Columns 4" w:semiHidden="1" w:unhideWhenUsed="1"/>
-    <w:lsdException w:name="Table Columns 5" w:semiHidden="1" w:unhideWhenUsed="1"/>
-    <w:lsdException w:name="Table Grid 1" w:semiHidden="1" w:unhideWhenUsed="1"/>
-    <w:lsdException w:name="Table Grid 2" w:semiHidden="1" w:unhideWhenUsed="1"/>
-    <w:lsdException w:name="Table Grid 3" w:semiHidden="1" w:unhideWhenUsed="1"/>
-    <w:lsdException w:name="Table Grid 4" w:semiHidden="1" w:unhideWhenUsed="1"/>
-    <w:lsdException w:name="Table Grid 5" w:semiHidden="1" w:unhideWhenUsed="1"/>
-    <w:lsdException w:name="Table Grid 6" w:semiHidden="1" w:unhideWhenUsed="1"/>
-    <w:lsdException w:name="Table Grid 7" w:semiHidden="1" w:unhideWhenUsed="1"/>
-    <w:lsdException w:name="Table Grid 8" w:semiHidden="1" w:unhideWhenUsed="1"/>
-    <w:lsdException w:name="Table List 1" w:semiHidden="1" w:unhideWhenUsed="1"/>
-    <w:lsdException w:name="Table List 2" w:semiHidden="1" w:unhideWhenUsed="1"/>
-    <w:lsdException w:name="Table List 3" w:semiHidden="1" w:unhideWhenUsed="1"/>
-    <w:lsdException w:name="Table List 4" w:semiHidden="1" w:unhideWhenUsed="1"/>
-    <w:lsdException w:name="Table List 5" w:semiHidden="1" w:unhideWhenUsed="1"/>
-    <w:lsdException w:name="Table List 6" w:semiHidden="1" w:unhideWhenUsed="1"/>
-    <w:lsdException w:name="Table List 7" w:semiHidden="1" w:unhideWhenUsed="1"/>
-    <w:lsdException w:name="Table List 8" w:semiHidden="1" w:unhideWhenUsed="1"/>
-    <w:lsdException w:name="Table 3D effects 1" w:semiHidden="1" w:unhideWhenUsed="1"/>
-    <w:lsdException w:name="Table 3D effects 2" w:semiHidden="1" w:unhideWhenUsed="1"/>
-    <w:lsdException w:name="Table 3D effects 3" w:semiHidden="1" w:unhideWhenUsed="1"/>
-    <w:lsdException w:name="Table Contemporary" w:semiHidden="1" w:unhideWhenUsed="1"/>
-    <w:lsdException w:name="Table Elegant" w:semiHidden="1" w:unhideWhenUsed="1"/>
-    <w:lsdException w:name="Table Professional" w:semiHidden="1" w:unhideWhenUsed="1"/>
-    <w:lsdException w:name="Table Subtle 1" w:semiHidden="1" w:unhideWhenUsed="1"/>
-    <w:lsdException w:name="Table Subtle 2" w:semiHidden="1" w:unhideWhenUsed="1"/>
-    <w:lsdException w:name="Table Web 1" w:semiHidden="1" w:unhideWhenUsed="1"/>
-    <w:lsdException w:name="Table Web 2" w:semiHidden="1" w:unhideWhenUsed="1"/>
-    <w:lsdException w:name="Table Web 3" w:semiHidden="1" w:unhideWhenUsed="1"/>
-    <w:lsdException w:name="Balloon Text" w:semiHidden="1" w:unhideWhenUsed="1"/>
-    <w:lsdException w:name="Table Grid" w:uiPriority="59"/>
-    <w:lsdException w:name="Table Theme" w:semiHidden="1" w:unhideWhenUsed="1"/>
-    <w:lsdException w:name="Placeholder Text" w:semiHidden="1"/>
-    <w:lsdException w:name="No Spacing" w:uiPriority="1" w:qFormat="1"/>
-    <w:lsdException w:name="Light Shading" w:uiPriority="60"/>
-    <w:lsdException w:name="Light List" w:uiPriority="61"/>
-    <w:lsdException w:name="Light Grid" w:uiPriority="62"/>
-    <w:lsdException w:name="Medium Shading 1" w:uiPriority="63"/>
-    <w:lsdException w:name="Medium Shading 2" w:uiPriority="64"/>
-    <w:lsdException w:name="Medium List 1" w:uiPriority="65"/>
-    <w:lsdException w:name="Medium List 2" w:uiPriority="66"/>
-    <w:lsdException w:name="Medium Grid 1" w:uiPriority="67"/>
-    <w:lsdException w:name="Medium Grid 2" w:uiPriority="68"/>
-    <w:lsdException w:name="Medium Grid 3" w:uiPriority="69"/>
-    <w:lsdException w:name="Dark List" w:uiPriority="70"/>
-    <w:lsdException w:name="Colorful Shading" w:uiPriority="71"/>
-    <w:lsdException w:name="Colorful List" w:uiPriority="72"/>
-    <w:lsdException w:name="Colorful Grid" w:uiPriority="73"/>
-    <w:lsdException w:name="Light Shading Accent 1" w:uiPriority="60"/>
-    <w:lsdException w:name="Light List Accent 1" w:uiPriority="61"/>
-    <w:lsdException w:name="Light Grid Accent 1" w:uiPriority="62"/>
-    <w:lsdException w:name="Medium Shading 1 Accent 1" w:uiPriority="63"/>
-    <w:lsdException w:name="Medium Shading 2 Accent 1" w:uiPriority="64"/>
-    <w:lsdException w:name="Medium List 1 Accent 1" w:uiPriority="65"/>
-    <w:lsdException w:name="Revision" w:semiHidden="1"/>
-    <w:lsdException w:name="List Paragraph" w:uiPriority="34" w:qFormat="1"/>
-    <w:lsdException w:name="Quote" w:uiPriority="29" w:qFormat="1"/>
-    <w:lsdException w:name="Intense Quote" w:uiPriority="30" w:qFormat="1"/>
-    <w:lsdException w:name="Medium List 2 Accent 1" w:uiPriority="66"/>
-    <w:lsdException w:name="Medium Grid 1 Accent 1" w:uiPriority="67"/>
-    <w:lsdException w:name="Medium Grid 2 Accent 1" w:uiPriority="68"/>
-    <w:lsdException w:name="Medium Grid 3 Accent 1" w:uiPriority="69"/>
-    <w:lsdException w:name="Dark List Accent 1" w:uiPriority="70"/>
-    <w:lsdException w:name="Colorful Shading Accent 1" w:uiPriority="71"/>
-    <w:lsdException w:name="Colorful List Accent 1" w:uiPriority="72"/>
-    <w:lsdException w:name="Colorful Grid Accent 1" w:uiPriority="73"/>
-    <w:lsdException w:name="Light Shading Accent 2" w:uiPriority="60"/>
-    <w:lsdException w:name="Light List Accent 2" w:uiPriority="61"/>
-    <w:lsdException w:name="Light Grid Accent 2" w:uiPriority="62"/>
-    <w:lsdException w:name="Medium Shading 1 Accent 2" w:uiPriority="63"/>
-    <w:lsdException w:name="Medium Shading 2 Accent 2" w:uiPriority="64"/>
-    <w:lsdException w:name="Medium List 1 Accent 2" w:uiPriority="65"/>
-    <w:lsdException w:name="Medium List 2 Accent 2" w:uiPriority="66"/>
-    <w:lsdException w:name="Medium Grid 1 Accent 2" w:uiPriority="67"/>
-    <w:lsdException w:name="Medium Grid 2 Accent 2" w:uiPriority="68"/>
-    <w:lsdException w:name="Medium Grid 3 Accent 2" w:uiPriority="69"/>
-    <w:lsdException w:name="Dark List Accent 2" w:uiPriority="70"/>
-    <w:lsdException w:name="Colorful Shading Accent 2" w:uiPriority="71"/>
-    <w:lsdException w:name="Colorful List Accent 2" w:uiPriority="72"/>
-    <w:lsdException w:name="Colorful Grid Accent 2" w:uiPriority="73"/>
-    <w:lsdException w:name="Light Shading Accent 3" w:uiPriority="60"/>
-    <w:lsdException w:name="Light List Accent 3" w:uiPriority="61"/>
-    <w:lsdException w:name="Light Grid Accent 3" w:uiPriority="62"/>
-    <w:lsdException w:name="Medium Shading 1 Accent 3" w:uiPriority="63"/>
-    <w:lsdException w:name="Medium Shading 2 Accent 3" w:uiPriority="64"/>
-    <w:lsdException w:name="Medium List 1 Accent 3" w:uiPriority="65"/>
-    <w:lsdException w:name="Medium List 2 Accent 3" w:uiPriority="66"/>
-    <w:lsdException w:name="Medium Grid 1 Accent 3" w:uiPriority="67"/>
-    <w:lsdException w:name="Medium Grid 2 Accent 3" w:uiPriority="68"/>
-    <w:lsdException w:name="Medium Grid 3 Accent 3" w:uiPriority="69"/>
-    <w:lsdException w:name="Dark List Accent 3" w:uiPriority="70"/>
-    <w:lsdException w:name="Colorful Shading Accent 3" w:uiPriority="71"/>
-    <w:lsdException w:name="Colorful List Accent 3" w:uiPriority="72"/>
-    <w:lsdException w:name="Colorful Grid Accent 3" w:uiPriority="73"/>
-    <w:lsdException w:name="Light Shading Accent 4" w:uiPriority="60"/>
-    <w:lsdException w:name="Light List Accent 4" w:uiPriority="61"/>
-    <w:lsdException w:name="Light Grid Accent 4" w:uiPriority="62"/>
-    <w:lsdException w:name="Medium Shading 1 Accent 4" w:uiPriority="63"/>
-    <w:lsdException w:name="Medium Shading 2 Accent 4" w:uiPriority="64"/>
-    <w:lsdException w:name="Medium List 1 Accent 4" w:uiPriority="65"/>
-    <w:lsdException w:name="Medium List 2 Accent 4" w:uiPriority="66"/>
-    <w:lsdException w:name="Medium Grid 1 Accent 4" w:uiPriority="67"/>
-    <w:lsdException w:name="Medium Grid 2 Accent 4" w:uiPriority="68"/>
-    <w:lsdException w:name="Medium Grid 3 Accent 4" w:uiPriority="69"/>
-    <w:lsdException w:name="Dark List Accent 4" w:uiPriority="70"/>
-    <w:lsdException w:name="Colorful Shading Accent 4" w:uiPriority="71"/>
-    <w:lsdException w:name="Colorful List Accent 4" w:uiPriority="72"/>
-    <w:lsdException w:name="Colorful Grid Accent 4" w:uiPriority="73"/>
-    <w:lsdException w:name="Light Shading Accent 5" w:uiPriority="60"/>
-    <w:lsdException w:name="Light List Accent 5" w:uiPriority="61"/>
-    <w:lsdException w:name="Light Grid Accent 5" w:uiPriority="62"/>
-    <w:lsdException w:name="Medium Shading 1 Accent 5" w:uiPriority="63"/>
-    <w:lsdException w:name="Medium Shading 2 Accent 5" w:uiPriority="64"/>
-    <w:lsdException w:name="Medium List 1 Accent 5" w:uiPriority="65"/>
-    <w:lsdException w:name="Medium List 2 Accent 5" w:uiPriority="66"/>
-    <w:lsdException w:name="Medium Grid 1 Accent 5" w:uiPriority="67"/>
-    <w:lsdException w:name="Medium Grid 2 Accent 5" w:uiPriority="68"/>
-    <w:lsdException w:name="Medium Grid 3 Accent 5" w:uiPriority="69"/>
-    <w:lsdException w:name="Dark List Accent 5" w:uiPriority="70"/>
-    <w:lsdException w:name="Colorful Shading Accent 5" w:uiPriority="71"/>
-    <w:lsdException w:name="Colorful List Accent 5" w:uiPriority="72"/>
-    <w:lsdException w:name="Colorful Grid Accent 5" w:uiPriority="73"/>
-    <w:lsdException w:name="Light Shading Accent 6" w:uiPriority="60"/>
-    <w:lsdException w:name="Light List Accent 6" w:uiPriority="61"/>
-    <w:lsdException w:name="Light Grid Accent 6" w:uiPriority="62"/>
-    <w:lsdException w:name="Medium Shading 1 Accent 6" w:uiPriority="63"/>
-    <w:lsdException w:name="Medium Shading 2 Accent 6" w:uiPriority="64"/>
-    <w:lsdException w:name="Medium List 1 Accent 6" w:uiPriority="65"/>
-    <w:lsdException w:name="Medium List 2 Accent 6" w:uiPriority="66"/>
-    <w:lsdException w:name="Medium Grid 1 Accent 6" w:uiPriority="67"/>
-    <w:lsdException w:name="Medium Grid 2 Accent 6" w:uiPriority="68"/>
-    <w:lsdException w:name="Medium Grid 3 Accent 6" w:uiPriority="69"/>
-    <w:lsdException w:name="Dark List Accent 6" w:uiPriority="70"/>
-    <w:lsdException w:name="Colorful Shading Accent 6" w:uiPriority="71"/>
-    <w:lsdException w:name="Colorful List Accent 6" w:uiPriority="72"/>
-    <w:lsdException w:name="Colorful Grid Accent 6" w:uiPriority="73"/>
-    <w:lsdException w:name="Subtle Emphasis" w:uiPriority="19" w:qFormat="1"/>
-    <w:lsdException w:name="Intense Emphasis" w:uiPriority="21" w:qFormat="1"/>
-    <w:lsdException w:name="Subtle Reference" w:uiPriority="31" w:qFormat="1"/>
-    <w:lsdException w:name="Intense Reference" w:uiPriority="32" w:qFormat="1"/>
-    <w:lsdException w:name="Book Title" w:uiPriority="33" w:qFormat="1"/>
-    <w:lsdException w:name="Bibliography" w:semiHidden="1" w:uiPriority="37" w:unhideWhenUsed="1"/>
-    <w:lsdException w:name="TOC Heading" w:semiHidden="1" w:uiPriority="39" w:unhideWhenUsed="1" w:qFormat="1"/>
-    <w:lsdException w:name="Plain Table 1" w:uiPriority="41"/>
-    <w:lsdException w:name="Plain Table 2" w:uiPriority="42"/>
-    <w:lsdException w:name="Plain Table 3" w:uiPriority="43"/>
-    <w:lsdException w:name="Plain Table 4" w:uiPriority="44"/>
-    <w:lsdException w:name="Plain Table 5" w:uiPriority="45"/>
-    <w:lsdException w:name="Grid Table Light" w:uiPriority="40"/>
-    <w:lsdException w:name="Grid Table 1 Light" w:uiPriority="46"/>
-    <w:lsdException w:name="Grid Table 2" w:uiPriority="47"/>
-    <w:lsdException w:name="Grid Table 3" w:uiPriority="48"/>
-    <w:lsdException w:name="Grid Table 4" w:uiPriority="49"/>
-    <w:lsdException w:name="Grid Table 5 Dark" w:uiPriority="50"/>
-    <w:lsdException w:name="Grid Table 6 Colorful" w:uiPriority="51"/>
-    <w:lsdException w:name="Grid Table 7 Colorful" w:uiPriority="52"/>
-    <w:lsdException w:name="Grid Table 1 Light Accent 1" w:uiPriority="46"/>
-    <w:lsdException w:name="Grid Table 2 Accent 1" w:uiPriority="47"/>
-    <w:lsdException w:name="Grid Table 3 Accent 1" w:uiPriority="48"/>
-    <w:lsdException w:name="Grid Table 4 Accent 1" w:uiPriority="49"/>
-    <w:lsdException w:name="Grid Table 5 Dark Accent 1" w:uiPriority="50"/>
-    <w:lsdException w:name="Grid Table 6 Colorful Accent 1" w:uiPriority="51"/>
-    <w:lsdException w:name="Grid Table 7 Colorful Accent 1" w:uiPriority="52"/>
-    <w:lsdException w:name="Grid Table 1 Light Accent 2" w:uiPriority="46"/>
-    <w:lsdException w:name="Grid Table 2 Accent 2" w:uiPriority="47"/>
-    <w:lsdException w:name="Grid Table 3 Accent 2" w:uiPriority="48"/>
-    <w:lsdException w:name="Grid Table 4 Accent 2" w:uiPriority="49"/>
-    <w:lsdException w:name="Grid Table 5 Dark Accent 2" w:uiPriority="50"/>
-    <w:lsdException w:name="Grid Table 6 Colorful Accent 2" w:uiPriority="51"/>
-    <w:lsdException w:name="Grid Table 7 Colorful Accent 2" w:uiPriority="52"/>
-    <w:lsdException w:name="Grid Table 1 Light Accent 3" w:uiPriority="46"/>
-    <w:lsdException w:name="Grid Table 2 Accent 3" w:uiPriority="47"/>
-    <w:lsdException w:name="Grid Table 3 Accent 3" w:uiPriority="48"/>
-    <w:lsdException w:name="Grid Table 4 Accent 3" w:uiPriority="49"/>
-    <w:lsdException w:name="Grid Table 5 Dark Accent 3" w:uiPriority="50"/>
-    <w:lsdException w:name="Grid Table 6 Colorful Accent 3" w:uiPriority="51"/>
-    <w:lsdException w:name="Grid Table 7 Colorful Accent 3" w:uiPriority="52"/>
-    <w:lsdException w:name="Grid Table 1 Light Accent 4" w:uiPriority="46"/>
-    <w:lsdException w:name="Grid Table 2 Accent 4" w:uiPriority="47"/>
-    <w:lsdException w:name="Grid Table 3 Accent 4" w:uiPriority="48"/>
-    <w:lsdException w:name="Grid Table 4 Accent 4" w:uiPriority="49"/>
-    <w:lsdException w:name="Grid Table 5 Dark Accent 4" w:uiPriority="50"/>
-    <w:lsdException w:name="Grid Table 6 Colorful Accent 4" w:uiPriority="51"/>
-    <w:lsdException w:name="Grid Table 7 Colorful Accent 4" w:uiPriority="52"/>
-    <w:lsdException w:name="Grid Table 1 Light Accent 5" w:uiPriority="46"/>
-    <w:lsdException w:name="Grid Table 2 Accent 5" w:uiPriority="47"/>
-    <w:lsdException w:name="Grid Table 3 Accent 5" w:uiPriority="48"/>
-    <w:lsdException w:name="Grid Table 4 Accent 5" w:uiPriority="49"/>
-    <w:lsdException w:name="Grid Table 5 Dark Accent 5" w:uiPriority="50"/>
-    <w:lsdException w:name="Grid Table 6 Colorful Accent 5" w:uiPriority="51"/>
-    <w:lsdException w:name="Grid Table 7 Colorful Accent 5" w:uiPriority="52"/>
-    <w:lsdException w:name="Grid Table 1 Light Accent 6" w:uiPriority="46"/>
-    <w:lsdException w:name="Grid Table 2 Accent 6" w:uiPriority="47"/>
-    <w:lsdException w:name="Grid Table 3 Accent 6" w:uiPriority="48"/>
-    <w:lsdException w:name="Grid Table 4 Accent 6" w:uiPriority="49"/>
-    <w:lsdException w:name="Grid Table 5 Dark Accent 6" w:uiPriority="50"/>
-    <w:lsdException w:name="Grid Table 6 Colorful Accent 6" w:uiPriority="51"/>
-    <w:lsdException w:name="Grid Table 7 Colorful Accent 6" w:uiPriority="52"/>
-    <w:lsdException w:name="List Table 1 Light" w:uiPriority="46"/>
-    <w:lsdException w:name="List Table 2" w:uiPriority="47"/>
-    <w:lsdException w:name="List Table 3" w:uiPriority="48"/>
-    <w:lsdException w:name="List Table 4" w:uiPriority="49"/>
-    <w:lsdException w:name="List Table 5 Dark" w:uiPriority="50"/>
-    <w:lsdException w:name="List Table 6 Colorful" w:uiPriority="51"/>
-    <w:lsdException w:name="List Table 7 Colorful" w:uiPriority="52"/>
-    <w:lsdException w:name="List Table 1 Light Accent 1" w:uiPriority="46"/>
-    <w:lsdException w:name="List Table 2 Accent 1" w:uiPriority="47"/>
-    <w:lsdException w:name="List Table 3 Accent 1" w:uiPriority="48"/>
-    <w:lsdException w:name="List Table 4 Accent 1" w:uiPriority="49"/>
-    <w:lsdException w:name="List Table 5 Dark Accent 1" w:uiPriority="50"/>
-    <w:lsdException w:name="List Table 6 Colorful Accent 1" w:uiPriority="51"/>
-    <w:lsdException w:name="List Table 7 Colorful Accent 1" w:uiPriority="52"/>
-    <w:lsdException w:name="List Table 1 Light Accent 2" w:uiPriority="46"/>
-    <w:lsdException w:name="List Table 2 Accent 2" w:uiPriority="47"/>
-    <w:lsdException w:name="List Table 3 Accent 2" w:uiPriority="48"/>
-    <w:lsdException w:name="List Table 4 Accent 2" w:uiPriority="49"/>
-    <w:lsdException w:name="List Table 5 Dark Accent 2" w:uiPriority="50"/>
-    <w:lsdException w:name="List Table 6 Colorful Accent 2" w:uiPriority="51"/>
-    <w:lsdException w:name="List Table 7 Colorful Accent 2" w:uiPriority="52"/>
-    <w:lsdException w:name="List Table 1 Light Accent 3" w:uiPriority="46"/>
-    <w:lsdException w:name="List Table 2 Accent 3" w:uiPriority="47"/>
-    <w:lsdException w:name="List Table 3 Accent 3" w:uiPriority="48"/>
-    <w:lsdException w:name="List Table 4 Accent 3" w:uiPriority="49"/>
-    <w:lsdException w:name="List Table 5 Dark Accent 3" w:uiPriority="50"/>
-    <w:lsdException w:name="List Table 6 Colorful Accent 3" w:uiPriority="51"/>
-    <w:lsdException w:name="List Table 7 Colorful Accent 3" w:uiPriority="52"/>
-    <w:lsdException w:name="List Table 1 Light Accent 4" w:uiPriority="46"/>
-    <w:lsdException w:name="List Table 2 Accent 4" w:uiPriority="47"/>
-    <w:lsdException w:name="List Table 3 Accent 4" w:uiPriority="48"/>
-    <w:lsdException w:name="List Table 4 Accent 4" w:uiPriority="49"/>
-    <w:lsdException w:name="List Table 5 Dark Accent 4" w:uiPriority="50"/>
-    <w:lsdException w:name="List Table 6 Colorful Accent 4" w:uiPriority="51"/>
-    <w:lsdException w:name="List Table 7 Colorful Accent 4" w:uiPriority="52"/>
-    <w:lsdException w:name="List Table 1 Light Accent 5" w:uiPriority="46"/>
-    <w:lsdException w:name="List Table 2 Accent 5" w:uiPriority="47"/>
-    <w:lsdException w:name="List Table 3 Accent 5" w:uiPriority="48"/>
-    <w:lsdException w:name="List Table 4 Accent 5" w:uiPriority="49"/>
-    <w:lsdException w:name="List Table 5 Dark Accent 5" w:uiPriority="50"/>
-    <w:lsdException w:name="List Table 6 Colorful Accent 5" w:uiPriority="51"/>
-    <w:lsdException w:name="List Table 7 Colorful Accent 5" w:uiPriority="52"/>
-    <w:lsdException w:name="List Table 1 Light Accent 6" w:uiPriority="46"/>
-    <w:lsdException w:name="List Table 2 Accent 6" w:uiPriority="47"/>
-    <w:lsdException w:name="List Table 3 Accent 6" w:uiPriority="48"/>
-    <w:lsdException w:name="List Table 4 Accent 6" w:uiPriority="49"/>
-    <w:lsdException w:name="List Table 5 Dark Accent 6" w:uiPriority="50"/>
-    <w:lsdException w:name="List Table 6 Colorful Accent 6" w:uiPriority="51"/>
-    <w:lsdException w:name="List Table 7 Colorful Accent 6" w:uiPriority="52"/>
+  <w:latentStyles w:defLockedState="0" w:defUIPriority="99" w:defSemiHidden="1" w:defUnhideWhenUsed="1" w:defQFormat="0" w:count="267">
+    <w:lsdException w:name="Normal" w:semiHidden="0" w:uiPriority="0" w:unhideWhenUsed="0" w:qFormat="1"/>
+    <w:lsdException w:name="heading 1" w:semiHidden="0" w:uiPriority="9" w:unhideWhenUsed="0" w:qFormat="1"/>
+    <w:lsdException w:name="heading 2" w:uiPriority="9" w:qFormat="1"/>
+    <w:lsdException w:name="heading 3" w:uiPriority="9" w:qFormat="1"/>
+    <w:lsdException w:name="heading 4" w:uiPriority="9" w:qFormat="1"/>
+    <w:lsdException w:name="heading 5" w:uiPriority="9" w:qFormat="1"/>
+    <w:lsdException w:name="heading 6" w:uiPriority="9" w:qFormat="1"/>
+    <w:lsdException w:name="heading 7" w:uiPriority="9" w:qFormat="1"/>
+    <w:lsdException w:name="heading 8" w:uiPriority="9" w:qFormat="1"/>
+    <w:lsdException w:name="heading 9" w:uiPriority="9" w:qFormat="1"/>
+    <w:lsdException w:name="toc 1" w:uiPriority="39"/>
+    <w:lsdException w:name="toc 2" w:uiPriority="39"/>
+    <w:lsdException w:name="toc 3" w:uiPriority="39"/>
+    <w:lsdException w:name="toc 4" w:uiPriority="39"/>
+    <w:lsdException w:name="toc 5" w:uiPriority="39"/>
+    <w:lsdException w:name="toc 6" w:uiPriority="39"/>
+    <w:lsdException w:name="toc 7" w:uiPriority="39"/>
+    <w:lsdException w:name="toc 8" w:uiPriority="39"/>
+    <w:lsdException w:name="toc 9" w:uiPriority="39"/>
+    <w:lsdException w:name="caption" w:uiPriority="35" w:qFormat="1"/>
+    <w:lsdException w:name="Title" w:semiHidden="0" w:uiPriority="10" w:unhideWhenUsed="0" w:qFormat="1"/>
+    <w:lsdException w:name="Default Paragraph Font" w:uiPriority="1"/>
+    <w:lsdException w:name="Subtitle" w:semiHidden="0" w:uiPriority="11" w:unhideWhenUsed="0" w:qFormat="1"/>
+    <w:lsdException w:name="Strong" w:semiHidden="0" w:uiPriority="22" w:unhideWhenUsed="0" w:qFormat="1"/>
+    <w:lsdException w:name="Emphasis" w:semiHidden="0" w:uiPriority="20" w:unhideWhenUsed="0" w:qFormat="1"/>
+    <w:lsdException w:name="Table Grid" w:semiHidden="0" w:uiPriority="59" w:unhideWhenUsed="0"/>
+    <w:lsdException w:name="Placeholder Text" w:unhideWhenUsed="0"/>
+    <w:lsdException w:name="No Spacing" w:semiHidden="0" w:uiPriority="1" w:unhideWhenUsed="0" w:qFormat="1"/>
+    <w:lsdException w:name="Light Shading" w:semiHidden="0" w:uiPriority="60" w:unhideWhenUsed="0"/>
+    <w:lsdException w:name="Light List" w:semiHidden="0" w:uiPriority="61" w:unhideWhenUsed="0"/>
+    <w:lsdException w:name="Light Grid" w:semiHidden="0" w:uiPriority="62" w:unhideWhenUsed="0"/>
+    <w:lsdException w:name="Medium Shading 1" w:semiHidden="0" w:uiPriority="63" w:unhideWhenUsed="0"/>
+    <w:lsdException w:name="Medium Shading 2" w:semiHidden="0" w:uiPriority="64" w:unhideWhenUsed="0"/>
+    <w:lsdException w:name="Medium List 1" w:semiHidden="0" w:uiPriority="65" w:unhideWhenUsed="0"/>
+    <w:lsdException w:name="Medium List 2" w:semiHidden="0" w:uiPriority="66" w:unhideWhenUsed="0"/>
+    <w:lsdException w:name="Medium Grid 1" w:semiHidden="0" w:uiPriority="67" w:unhideWhenUsed="0"/>
+    <w:lsdException w:name="Medium Grid 2" w:semiHidden="0" w:uiPriority="68" w:unhideWhenUsed="0"/>
+    <w:lsdException w:name="Medium Grid 3" w:semiHidden="0" w:uiPriority="69" w:unhideWhenUsed="0"/>
+    <w:lsdException w:name="Dark List" w:semiHidden="0" w:uiPriority="70" w:unhideWhenUsed="0"/>
+    <w:lsdException w:name="Colorful Shading" w:semiHidden="0" w:uiPriority="71" w:unhideWhenUsed="0"/>
+    <w:lsdException w:name="Colorful List" w:semiHidden="0" w:uiPriority="72" w:unhideWhenUsed="0"/>
+    <w:lsdException w:name="Colorful Grid" w:semiHidden="0" w:uiPriority="73" w:unhideWhenUsed="0"/>
+    <w:lsdException w:name="Light Shading Accent 1" w:semiHidden="0" w:uiPriority="60" w:unhideWhenUsed="0"/>
+    <w:lsdException w:name="Light List Accent 1" w:semiHidden="0" w:uiPriority="61" w:unhideWhenUsed="0"/>
+    <w:lsdException w:name="Light Grid Accent 1" w:semiHidden="0" w:uiPriority="62" w:unhideWhenUsed="0"/>
+    <w:lsdException w:name="Medium Shading 1 Accent 1" w:semiHidden="0" w:uiPriority="63" w:unhideWhenUsed="0"/>
+    <w:lsdException w:name="Medium Shading 2 Accent 1" w:semiHidden="0" w:uiPriority="64" w:unhideWhenUsed="0"/>
+    <w:lsdException w:name="Medium List 1 Accent 1" w:semiHidden="0" w:uiPriority="65" w:unhideWhenUsed="0"/>
+    <w:lsdException w:name="Revision" w:unhideWhenUsed="0"/>
+    <w:lsdException w:name="List Paragraph" w:semiHidden="0" w:uiPriority="34" w:unhideWhenUsed="0" w:qFormat="1"/>
+    <w:lsdException w:name="Quote" w:semiHidden="0" w:uiPriority="29" w:unhideWhenUsed="0" w:qFormat="1"/>
+    <w:lsdException w:name="Intense Quote" w:semiHidden="0" w:uiPriority="30" w:unhideWhenUsed="0" w:qFormat="1"/>
+    <w:lsdException w:name="Medium List 2 Accent 1" w:semiHidden="0" w:uiPriority="66" w:unhideWhenUsed="0"/>
+    <w:lsdException w:name="Medium Grid 1 Accent 1" w:semiHidden="0" w:uiPriority="67" w:unhideWhenUsed="0"/>
+    <w:lsdException w:name="Medium Grid 2 Accent 1" w:semiHidden="0" w:uiPriority="68" w:unhideWhenUsed="0"/>
+    <w:lsdException w:name="Medium Grid 3 Accent 1" w:semiHidden="0" w:uiPriority="69" w:unhideWhenUsed="0"/>
+    <w:lsdException w:name="Dark List Accent 1" w:semiHidden="0" w:uiPriority="70" w:unhideWhenUsed="0"/>
+    <w:lsdException w:name="Colorful Shading Accent 1" w:semiHidden="0" w:uiPriority="71" w:unhideWhenUsed="0"/>
+    <w:lsdException w:name="Colorful List Accent 1" w:semiHidden="0" w:uiPriority="72" w:unhideWhenUsed="0"/>
+    <w:lsdException w:name="Colorful Grid Accent 1" w:semiHidden="0" w:uiPriority="73" w:unhideWhenUsed="0"/>
+    <w:lsdException w:name="Light Shading Accent 2" w:semiHidden="0" w:uiPriority="60" w:unhideWhenUsed="0"/>
+    <w:lsdException w:name="Light List Accent 2" w:semiHidden="0" w:uiPriority="61" w:unhideWhenUsed="0"/>
+    <w:lsdException w:name="Light Grid Accent 2" w:semiHidden="0" w:uiPriority="62" w:unhideWhenUsed="0"/>
+    <w:lsdException w:name="Medium Shading 1 Accent 2" w:semiHidden="0" w:uiPriority="63" w:unhideWhenUsed="0"/>
+    <w:lsdException w:name="Medium Shading 2 Accent 2" w:semiHidden="0" w:uiPriority="64" w:unhideWhenUsed="0"/>
+    <w:lsdException w:name="Medium List 1 Accent 2" w:semiHidden="0" w:uiPriority="65" w:unhideWhenUsed="0"/>
+    <w:lsdException w:name="Medium List 2 Accent 2" w:semiHidden="0" w:uiPriority="66" w:unhideWhenUsed="0"/>
+    <w:lsdException w:name="Medium Grid 1 Accent 2" w:semiHidden="0" w:uiPriority="67" w:unhideWhenUsed="0"/>
+    <w:lsdException w:name="Medium Grid 2 Accent 2" w:semiHidden="0" w:uiPriority="68" w:unhideWhenUsed="0"/>
+    <w:lsdException w:name="Medium Grid 3 Accent 2" w:semiHidden="0" w:uiPriority="69" w:unhideWhenUsed="0"/>
+    <w:lsdException w:name="Dark List Accent 2" w:semiHidden="0" w:uiPriority="70" w:unhideWhenUsed="0"/>
+    <w:lsdException w:name="Colorful Shading Accent 2" w:semiHidden="0" w:uiPriority="71" w:unhideWhenUsed="0"/>
+    <w:lsdException w:name="Colorful List Accent 2" w:semiHidden="0" w:uiPriority="72" w:unhideWhenUsed="0"/>
+    <w:lsdException w:name="Colorful Grid Accent 2" w:semiHidden="0" w:uiPriority="73" w:unhideWhenUsed="0"/>
+    <w:lsdException w:name="Light Shading Accent 3" w:semiHidden="0" w:uiPriority="60" w:unhideWhenUsed="0"/>
+    <w:lsdException w:name="Light List Accent 3" w:semiHidden="0" w:uiPriority="61" w:unhideWhenUsed="0"/>
+    <w:lsdException w:name="Light Grid Accent 3" w:semiHidden="0" w:uiPriority="62" w:unhideWhenUsed="0"/>
+    <w:lsdException w:name="Medium Shading 1 Accent 3" w:semiHidden="0" w:uiPriority="63" w:unhideWhenUsed="0"/>
+    <w:lsdException w:name="Medium Shading 2 Accent 3" w:semiHidden="0" w:uiPriority="64" w:unhideWhenUsed="0"/>
+    <w:lsdException w:name="Medium List 1 Accent 3" w:semiHidden="0" w:uiPriority="65" w:unhideWhenUsed="0"/>
+    <w:lsdException w:name="Medium List 2 Accent 3" w:semiHidden="0" w:uiPriority="66" w:unhideWhenUsed="0"/>
+    <w:lsdException w:name="Medium Grid 1 Accent 3" w:semiHidden="0" w:uiPriority="67" w:unhideWhenUsed="0"/>
+    <w:lsdException w:name="Medium Grid 2 Accent 3" w:semiHidden="0" w:uiPriority="68" w:unhideWhenUsed="0"/>
+    <w:lsdException w:name="Medium Grid 3 Accent 3" w:semiHidden="0" w:uiPriority="69" w:unhideWhenUsed="0"/>
+    <w:lsdException w:name="Dark List Accent 3" w:semiHidden="0" w:uiPriority="70" w:unhideWhenUsed="0"/>
+    <w:lsdException w:name="Colorful Shading Accent 3" w:semiHidden="0" w:uiPriority="71" w:unhideWhenUsed="0"/>
+    <w:lsdException w:name="Colorful List Accent 3" w:semiHidden="0" w:uiPriority="72" w:unhideWhenUsed="0"/>
+    <w:lsdException w:name="Colorful Grid Accent 3" w:semiHidden="0" w:uiPriority="73" w:unhideWhenUsed="0"/>
+    <w:lsdException w:name="Light Shading Accent 4" w:semiHidden="0" w:uiPriority="60" w:unhideWhenUsed="0"/>
+    <w:lsdException w:name="Light List Accent 4" w:semiHidden="0" w:uiPriority="61" w:unhideWhenUsed="0"/>
+    <w:lsdException w:name="Light Grid Accent 4" w:semiHidden="0" w:uiPriority="62" w:unhideWhenUsed="0"/>
+    <w:lsdException w:name="Medium Shading 1 Accent 4" w:semiHidden="0" w:uiPriority="63" w:unhideWhenUsed="0"/>
+    <w:lsdException w:name="Medium Shading 2 Accent 4" w:semiHidden="0" w:uiPriority="64" w:unhideWhenUsed="0"/>
+    <w:lsdException w:name="Medium List 1 Accent 4" w:semiHidden="0" w:uiPriority="65" w:unhideWhenUsed="0"/>
+    <w:lsdException w:name="Medium List 2 Accent 4" w:semiHidden="0" w:uiPriority="66" w:unhideWhenUsed="0"/>
+    <w:lsdException w:name="Medium Grid 1 Accent 4" w:semiHidden="0" w:uiPriority="67" w:unhideWhenUsed="0"/>
+    <w:lsdException w:name="Medium Grid 2 Accent 4" w:semiHidden="0" w:uiPriority="68" w:unhideWhenUsed="0"/>
+    <w:lsdException w:name="Medium Grid 3 Accent 4" w:semiHidden="0" w:uiPriority="69" w:unhideWhenUsed="0"/>
+    <w:lsdException w:name="Dark List Accent 4" w:semiHidden="0" w:uiPriority="70" w:unhideWhenUsed="0"/>
+    <w:lsdException w:name="Colorful Shading Accent 4" w:semiHidden="0" w:uiPriority="71" w:unhideWhenUsed="0"/>
+    <w:lsdException w:name="Colorful List Accent 4" w:semiHidden="0" w:uiPriority="72" w:unhideWhenUsed="0"/>
+    <w:lsdException w:name="Colorful Grid Accent 4" w:semiHidden="0" w:uiPriority="73" w:unhideWhenUsed="0"/>
+    <w:lsdException w:name="Light Shading Accent 5" w:semiHidden="0" w:uiPriority="60" w:unhideWhenUsed="0"/>
+    <w:lsdException w:name="Light List Accent 5" w:semiHidden="0" w:uiPriority="61" w:unhideWhenUsed="0"/>
+    <w:lsdException w:name="Light Grid Accent 5" w:semiHidden="0" w:uiPriority="62" w:unhideWhenUsed="0"/>
+    <w:lsdException w:name="Medium Shading 1 Accent 5" w:semiHidden="0" w:uiPriority="63" w:unhideWhenUsed="0"/>
+    <w:lsdException w:name="Medium Shading 2 Accent 5" w:semiHidden="0" w:uiPriority="64" w:unhideWhenUsed="0"/>
+    <w:lsdException w:name="Medium List 1 Accent 5" w:semiHidden="0" w:uiPriority="65" w:unhideWhenUsed="0"/>
+    <w:lsdException w:name="Medium List 2 Accent 5" w:semiHidden="0" w:uiPriority="66" w:unhideWhenUsed="0"/>
+    <w:lsdException w:name="Medium Grid 1 Accent 5" w:semiHidden="0" w:uiPriority="67" w:unhideWhenUsed="0"/>
+    <w:lsdException w:name="Medium Grid 2 Accent 5" w:semiHidden="0" w:uiPriority="68" w:unhideWhenUsed="0"/>
+    <w:lsdException w:name="Medium Grid 3 Accent 5" w:semiHidden="0" w:uiPriority="69" w:unhideWhenUsed="0"/>
+    <w:lsdException w:name="Dark List Accent 5" w:semiHidden="0" w:uiPriority="70" w:unhideWhenUsed="0"/>
+    <w:lsdException w:name="Colorful Shading Accent 5" w:semiHidden="0" w:uiPriority="71" w:unhideWhenUsed="0"/>
+    <w:lsdException w:name="Colorful List Accent 5" w:semiHidden="0" w:uiPriority="72" w:unhideWhenUsed="0"/>
+    <w:lsdException w:name="Colorful Grid Accent 5" w:semiHidden="0" w:uiPriority="73" w:unhideWhenUsed="0"/>
+    <w:lsdException w:name="Light Shading Accent 6" w:semiHidden="0" w:uiPriority="60" w:unhideWhenUsed="0"/>
+    <w:lsdException w:name="Light List Accent 6" w:semiHidden="0" w:uiPriority="61" w:unhideWhenUsed="0"/>
+    <w:lsdException w:name="Light Grid Accent 6" w:semiHidden="0" w:uiPriority="62" w:unhideWhenUsed="0"/>
+    <w:lsdException w:name="Medium Shading 1 Accent 6" w:semiHidden="0" w:uiPriority="63" w:unhideWhenUsed="0"/>
+    <w:lsdException w:name="Medium Shading 2 Accent 6" w:semiHidden="0" w:uiPriority="64" w:unhideWhenUsed="0"/>
+    <w:lsdException w:name="Medium List 1 Accent 6" w:semiHidden="0" w:uiPriority="65" w:unhideWhenUsed="0"/>
+    <w:lsdException w:name="Medium List 2 Accent 6" w:semiHidden="0" w:uiPriority="66" w:unhideWhenUsed="0"/>
+    <w:lsdException w:name="Medium Grid 1 Accent 6" w:semiHidden="0" w:uiPriority="67" w:unhideWhenUsed="0"/>
+    <w:lsdException w:name="Medium Grid 2 Accent 6" w:semiHidden="0" w:uiPriority="68" w:unhideWhenUsed="0"/>
+    <w:lsdException w:name="Medium Grid 3 Accent 6" w:semiHidden="0" w:uiPriority="69" w:unhideWhenUsed="0"/>
+    <w:lsdException w:name="Dark List Accent 6" w:semiHidden="0" w:uiPriority="70" w:unhideWhenUsed="0"/>
+    <w:lsdException w:name="Colorful Shading Accent 6" w:semiHidden="0" w:uiPriority="71" w:unhideWhenUsed="0"/>
+    <w:lsdException w:name="Colorful List Accent 6" w:semiHidden="0" w:uiPriority="72" w:unhideWhenUsed="0"/>
+    <w:lsdException w:name="Colorful Grid Accent 6" w:semiHidden="0" w:uiPriority="73" w:unhideWhenUsed="0"/>
+    <w:lsdException w:name="Subtle Emphasis" w:semiHidden="0" w:uiPriority="19" w:unhideWhenUsed="0" w:qFormat="1"/>
+    <w:lsdException w:name="Intense Emphasis" w:semiHidden="0" w:uiPriority="21" w:unhideWhenUsed="0" w:qFormat="1"/>
+    <w:lsdException w:name="Subtle Reference" w:semiHidden="0" w:uiPriority="31" w:unhideWhenUsed="0" w:qFormat="1"/>
+    <w:lsdException w:name="Intense Reference" w:semiHidden="0" w:uiPriority="32" w:unhideWhenUsed="0" w:qFormat="1"/>
+    <w:lsdException w:name="Book Title" w:semiHidden="0" w:uiPriority="33" w:unhideWhenUsed="0" w:qFormat="1"/>
+    <w:lsdException w:name="Bibliography" w:uiPriority="37"/>
+    <w:lsdException w:name="TOC Heading" w:uiPriority="39" w:qFormat="1"/>
+  </w:latentStyles>
+  <w:style w:type="paragraph" w:default="1" w:styleId="Normal">
+    <w:name w:val="Normal"/>
+    <w:qFormat/>
+  </w:style>
+  <w:style w:type="paragraph" w:styleId="Heading1">
+    <w:name w:val="heading 1"/>
+    <w:basedOn w:val="Normal"/>
+    <w:next w:val="Normal"/>
+    <w:link w:val="Heading1Char"/>
+    <w:uiPriority w:val="9"/>
+    <w:qFormat/>
+    <w:rsid w:val="00B127F8"/>
+    <w:pPr>
+      <w:keepNext/>
+      <w:keepLines/>
+      <w:spacing w:before="480" w:after="0"/>
+      <w:outlineLvl w:val="0"/>
+    </w:pPr>
+    <w:rPr>
+      <w:rFonts w:asciiTheme="majorHAnsi" w:eastAsiaTheme="majorEastAsia" w:hAnsiTheme="majorHAnsi" w:cstheme="majorBidi"/>
+      <w:b/>
+      <w:bCs/>
+      <w:color w:val="345A8A" w:themeColor="accent1" w:themeShade="B5"/>
+      <w:sz w:val="28"/>
+      <w:szCs w:val="32"/>
+    </w:rPr>
+  </w:style>
+  <w:style w:type="paragraph" w:styleId="Heading2">
+    <w:name w:val="heading 2"/>
+    <w:basedOn w:val="Heading1"/>
+    <w:next w:val="Normal"/>
+    <w:link w:val="Heading2Char"/>
+    <w:uiPriority w:val="9"/>
+    <w:unhideWhenUsed/>
+    <w:qFormat/>
+    <w:rsid w:val="00B127F8"/>
+    <w:pPr>
+      <w:outlineLvl w:val="1"/>
+    </w:pPr>
+    <w:rPr>
+      <w:sz w:val="24"/>
+    </w:rPr>
+  </w:style>
+  <w:style w:type="paragraph" w:styleId="Heading3">
+    <w:name w:val="heading 3"/>
+    <w:basedOn w:val="Heading2"/>
+    <w:next w:val="Normal"/>
+    <w:link w:val="Heading3Char"/>
+    <w:uiPriority w:val="9"/>
+    <w:unhideWhenUsed/>
+    <w:qFormat/>
+    <w:rsid w:val="00B127F8"/>
+    <w:pPr>
+      <w:outlineLvl w:val="2"/>
+    </w:pPr>
+    <w:rPr>
+      <w:sz w:val="20"/>
+    </w:rPr>
+  </w:style>
+  <w:style w:type="paragraph" w:styleId="Heading4">
+    <w:name w:val="heading 4"/>
+    <w:basedOn w:val="Normal"/>
+    <w:next w:val="Normal"/>
+    <w:link w:val="Heading4Char"/>
+    <w:uiPriority w:val="9"/>
+    <w:unhideWhenUsed/>
+    <w:qFormat/>
+    <w:rsid w:val="00205473"/>
+    <w:pPr>
+      <w:keepNext/>
+      <w:keepLines/>
+      <w:spacing w:before="40" w:after="0"/>
+      <w:outlineLvl w:val="3"/>
+    </w:pPr>
+    <w:rPr>
+      <w:rFonts w:asciiTheme="majorHAnsi" w:eastAsiaTheme="majorEastAsia" w:hAnsiTheme="majorHAnsi" w:cstheme="majorBidi"/>
+      <w:i/>
+      <w:iCs/>
+      <w:color w:val="365F91" w:themeColor="accent1" w:themeShade="BF"/>
+    </w:rPr>
+  </w:style>
+  <w:style w:type="paragraph" w:styleId="Heading5">
+    <w:name w:val="heading 5"/>
+    <w:basedOn w:val="Normal"/>
+    <w:next w:val="Normal"/>
+    <w:link w:val="Heading5Char"/>
+    <w:uiPriority w:val="9"/>
+    <w:unhideWhenUsed/>
+    <w:qFormat/>
+    <w:rsid w:val="00AB245A"/>
+    <w:pPr>
+      <w:keepNext/>
+      <w:keepLines/>
+      <w:spacing w:before="40" w:after="0"/>
+      <w:outlineLvl w:val="4"/>
+    </w:pPr>
+    <w:rPr>
+      <w:rFonts w:asciiTheme="majorHAnsi" w:eastAsiaTheme="majorEastAsia" w:hAnsiTheme="majorHAnsi" w:cstheme="majorBidi"/>
+      <w:color w:val="365F91" w:themeColor="accent1" w:themeShade="BF"/>
+    </w:rPr>
+  </w:style>
+  <w:style w:type="character" w:default="1" w:styleId="DefaultParagraphFont">
+    <w:name w:val="Default Paragraph Font"/>
+    <w:uiPriority w:val="1"/>
+    <w:semiHidden/>
+    <w:unhideWhenUsed/>
+  </w:style>
+  <w:style w:type="table" w:default="1" w:styleId="TableNormal">
+    <w:name w:val="Normal Table"/>
+    <w:uiPriority w:val="99"/>
+    <w:semiHidden/>
+    <w:unhideWhenUsed/>
+    <w:tblPr>
+      <w:tblInd w:w="0" w:type="dxa"/>
+      <w:tblCellMar>
+        <w:top w:w="0" w:type="dxa"/>
+        <w:left w:w="108" w:type="dxa"/>
+        <w:bottom w:w="0" w:type="dxa"/>
+        <w:right w:w="108" w:type="dxa"/>
+      </w:tblCellMar>
+    </w:tblPr>
+  </w:style>
+  <w:style w:type="numbering" w:default="1" w:styleId="NoList">
+    <w:name w:val="No List"/>
+    <w:uiPriority w:val="99"/>
+    <w:semiHidden/>
+    <w:unhideWhenUsed/>
+  </w:style>
+  <w:style w:type="paragraph" w:styleId="FootnoteText">
+    <w:name w:val="footnote text"/>
+    <w:basedOn w:val="Normal"/>
+    <w:link w:val="FootnoteTextChar"/>
+    <w:uiPriority w:val="99"/>
+    <w:unhideWhenUsed/>
+    <w:rsid w:val="00EA6F23"/>
+    <w:pPr>
+      <w:spacing w:after="0" w:line="240" w:lineRule="auto"/>
+    </w:pPr>
+    <w:rPr>
+      <w:sz w:val="24"/>
+      <w:szCs w:val="24"/>
+    </w:rPr>
+  </w:style>
+  <w:style w:type="character" w:customStyle="1" w:styleId="FootnoteTextChar">
+    <w:name w:val="Footnote Text Char"/>
+    <w:basedOn w:val="DefaultParagraphFont"/>
+    <w:link w:val="FootnoteText"/>
+    <w:uiPriority w:val="99"/>
+    <w:rsid w:val="00EA6F23"/>
+    <w:rPr>
+      <w:sz w:val="24"/>
+      <w:szCs w:val="24"/>
+    </w:rPr>
+  </w:style>
+  <w:style w:type="character" w:styleId="FootnoteReference">
+    <w:name w:val="footnote reference"/>
+    <w:basedOn w:val="DefaultParagraphFont"/>
+    <w:uiPriority w:val="99"/>
+    <w:unhideWhenUsed/>
+    <w:rsid w:val="00EA6F23"/>
+    <w:rPr>
+      <w:vertAlign w:val="superscript"/>
+    </w:rPr>
+  </w:style>
+  <w:style w:type="paragraph" w:styleId="ListParagraph">
+    <w:name w:val="List Paragraph"/>
+    <w:basedOn w:val="Normal"/>
+    <w:uiPriority w:val="34"/>
+    <w:qFormat/>
+    <w:rsid w:val="00A5345A"/>
+    <w:pPr>
+      <w:ind w:left="720"/>
+      <w:contextualSpacing/>
+    </w:pPr>
+  </w:style>
+  <w:style w:type="character" w:customStyle="1" w:styleId="Heading1Char">
+    <w:name w:val="Heading 1 Char"/>
+    <w:basedOn w:val="DefaultParagraphFont"/>
+    <w:link w:val="Heading1"/>
+    <w:uiPriority w:val="9"/>
+    <w:rsid w:val="00B127F8"/>
+    <w:rPr>
+      <w:rFonts w:asciiTheme="majorHAnsi" w:eastAsiaTheme="majorEastAsia" w:hAnsiTheme="majorHAnsi" w:cstheme="majorBidi"/>
+      <w:b/>
+      <w:bCs/>
+      <w:color w:val="345A8A" w:themeColor="accent1" w:themeShade="B5"/>
+      <w:sz w:val="28"/>
+      <w:szCs w:val="32"/>
+    </w:rPr>
+  </w:style>
+  <w:style w:type="character" w:customStyle="1" w:styleId="Heading2Char">
+    <w:name w:val="Heading 2 Char"/>
+    <w:basedOn w:val="DefaultParagraphFont"/>
+    <w:link w:val="Heading2"/>
+    <w:uiPriority w:val="9"/>
+    <w:rsid w:val="00B127F8"/>
+    <w:rPr>
+      <w:rFonts w:asciiTheme="majorHAnsi" w:eastAsiaTheme="majorEastAsia" w:hAnsiTheme="majorHAnsi" w:cstheme="majorBidi"/>
+      <w:b/>
+      <w:bCs/>
+      <w:color w:val="345A8A" w:themeColor="accent1" w:themeShade="B5"/>
+      <w:sz w:val="24"/>
+      <w:szCs w:val="32"/>
+    </w:rPr>
+  </w:style>
+  <w:style w:type="character" w:customStyle="1" w:styleId="Heading3Char">
+    <w:name w:val="Heading 3 Char"/>
+    <w:basedOn w:val="DefaultParagraphFont"/>
+    <w:link w:val="Heading3"/>
+    <w:uiPriority w:val="9"/>
+    <w:rsid w:val="00B127F8"/>
+    <w:rPr>
+      <w:rFonts w:asciiTheme="majorHAnsi" w:eastAsiaTheme="majorEastAsia" w:hAnsiTheme="majorHAnsi" w:cstheme="majorBidi"/>
+      <w:b/>
+      <w:bCs/>
+      <w:color w:val="345A8A" w:themeColor="accent1" w:themeShade="B5"/>
+      <w:sz w:val="20"/>
+      <w:szCs w:val="32"/>
+    </w:rPr>
+  </w:style>
+  <w:style w:type="paragraph" w:styleId="TOC1">
+    <w:name w:val="toc 1"/>
+    <w:basedOn w:val="Normal"/>
+    <w:next w:val="Normal"/>
+    <w:autoRedefine/>
+    <w:uiPriority w:val="39"/>
+    <w:unhideWhenUsed/>
+    <w:rsid w:val="0012460B"/>
+    <w:pPr>
+      <w:spacing w:before="120" w:after="0"/>
+    </w:pPr>
+    <w:rPr>
+      <w:rFonts w:asciiTheme="majorHAnsi" w:hAnsiTheme="majorHAnsi"/>
+      <w:b/>
+      <w:color w:val="548DD4"/>
+      <w:sz w:val="24"/>
+      <w:szCs w:val="24"/>
+    </w:rPr>
+  </w:style>
+  <w:style w:type="paragraph" w:styleId="TOC2">
+    <w:name w:val="toc 2"/>
+    <w:basedOn w:val="Normal"/>
+    <w:next w:val="Normal"/>
+    <w:autoRedefine/>
+    <w:uiPriority w:val="39"/>
+    <w:unhideWhenUsed/>
+    <w:rsid w:val="0012460B"/>
+    <w:pPr>
+      <w:spacing w:after="0"/>
+    </w:pPr>
+  </w:style>
+  <w:style w:type="paragraph" w:styleId="TOC3">
+    <w:name w:val="toc 3"/>
+    <w:basedOn w:val="Normal"/>
+    <w:next w:val="Normal"/>
+    <w:autoRedefine/>
+    <w:uiPriority w:val="39"/>
+    <w:unhideWhenUsed/>
+    <w:rsid w:val="0012460B"/>
+    <w:pPr>
+      <w:spacing w:after="0"/>
+      <w:ind w:left="220"/>
+    </w:pPr>
+    <w:rPr>
+      <w:i/>
+    </w:rPr>
+  </w:style>
+  <w:style w:type="paragraph" w:styleId="TOC4">
+    <w:name w:val="toc 4"/>
+    <w:basedOn w:val="Normal"/>
+    <w:next w:val="Normal"/>
+    <w:autoRedefine/>
+    <w:uiPriority w:val="39"/>
+    <w:unhideWhenUsed/>
+    <w:rsid w:val="0012460B"/>
+    <w:pPr>
+      <w:pBdr>
+        <w:between w:val="double" w:sz="6" w:space="0" w:color="auto"/>
+      </w:pBdr>
+      <w:spacing w:after="0"/>
+      <w:ind w:left="440"/>
+    </w:pPr>
+    <w:rPr>
+      <w:sz w:val="20"/>
+      <w:szCs w:val="20"/>
+    </w:rPr>
+  </w:style>
+  <w:style w:type="paragraph" w:styleId="TOC5">
+    <w:name w:val="toc 5"/>
+    <w:basedOn w:val="Normal"/>
+    <w:next w:val="Normal"/>
+    <w:autoRedefine/>
+    <w:uiPriority w:val="39"/>
+    <w:unhideWhenUsed/>
+    <w:rsid w:val="0012460B"/>
+    <w:pPr>
+      <w:pBdr>
+        <w:between w:val="double" w:sz="6" w:space="0" w:color="auto"/>
+      </w:pBdr>
+      <w:spacing w:after="0"/>
+      <w:ind w:left="660"/>
+    </w:pPr>
+    <w:rPr>
+      <w:sz w:val="20"/>
+      <w:szCs w:val="20"/>
+    </w:rPr>
+  </w:style>
+  <w:style w:type="paragraph" w:styleId="TOC6">
+    <w:name w:val="toc 6"/>
+    <w:basedOn w:val="Normal"/>
+    <w:next w:val="Normal"/>
+    <w:autoRedefine/>
+    <w:uiPriority w:val="39"/>
+    <w:unhideWhenUsed/>
+    <w:rsid w:val="0012460B"/>
+    <w:pPr>
+      <w:pBdr>
+        <w:between w:val="double" w:sz="6" w:space="0" w:color="auto"/>
+      </w:pBdr>
+      <w:spacing w:after="0"/>
+      <w:ind w:left="880"/>
+    </w:pPr>
+    <w:rPr>
+      <w:sz w:val="20"/>
+      <w:szCs w:val="20"/>
+    </w:rPr>
+  </w:style>
+  <w:style w:type="paragraph" w:styleId="TOC7">
+    <w:name w:val="toc 7"/>
+    <w:basedOn w:val="Normal"/>
+    <w:next w:val="Normal"/>
+    <w:autoRedefine/>
+    <w:uiPriority w:val="39"/>
+    <w:unhideWhenUsed/>
+    <w:rsid w:val="0012460B"/>
+    <w:pPr>
+      <w:pBdr>
+        <w:between w:val="double" w:sz="6" w:space="0" w:color="auto"/>
+      </w:pBdr>
+      <w:spacing w:after="0"/>
+      <w:ind w:left="1100"/>
+    </w:pPr>
+    <w:rPr>
+      <w:sz w:val="20"/>
+      <w:szCs w:val="20"/>
+    </w:rPr>
+  </w:style>
+  <w:style w:type="paragraph" w:styleId="TOC8">
+    <w:name w:val="toc 8"/>
+    <w:basedOn w:val="Normal"/>
+    <w:next w:val="Normal"/>
+    <w:autoRedefine/>
+    <w:uiPriority w:val="39"/>
+    <w:unhideWhenUsed/>
+    <w:rsid w:val="0012460B"/>
+    <w:pPr>
+      <w:pBdr>
+        <w:between w:val="double" w:sz="6" w:space="0" w:color="auto"/>
+      </w:pBdr>
+      <w:spacing w:after="0"/>
+      <w:ind w:left="1320"/>
+    </w:pPr>
+    <w:rPr>
+      <w:sz w:val="20"/>
+      <w:szCs w:val="20"/>
+    </w:rPr>
+  </w:style>
+  <w:style w:type="paragraph" w:styleId="TOC9">
+    <w:name w:val="toc 9"/>
+    <w:basedOn w:val="Normal"/>
+    <w:next w:val="Normal"/>
+    <w:autoRedefine/>
+    <w:uiPriority w:val="39"/>
+    <w:unhideWhenUsed/>
+    <w:rsid w:val="0012460B"/>
+    <w:pPr>
+      <w:pBdr>
+        <w:between w:val="double" w:sz="6" w:space="0" w:color="auto"/>
+      </w:pBdr>
+      <w:spacing w:after="0"/>
+      <w:ind w:left="1540"/>
+    </w:pPr>
+    <w:rPr>
+      <w:sz w:val="20"/>
+      <w:szCs w:val="20"/>
+    </w:rPr>
+  </w:style>
+  <w:style w:type="paragraph" w:styleId="Title">
+    <w:name w:val="Title"/>
+    <w:basedOn w:val="Normal"/>
+    <w:next w:val="Normal"/>
+    <w:link w:val="TitleChar"/>
+    <w:uiPriority w:val="10"/>
+    <w:qFormat/>
+    <w:rsid w:val="00112CBA"/>
+    <w:pPr>
+      <w:spacing w:after="0" w:line="240" w:lineRule="auto"/>
+      <w:contextualSpacing/>
+    </w:pPr>
+    <w:rPr>
+      <w:rFonts w:asciiTheme="majorHAnsi" w:eastAsiaTheme="majorEastAsia" w:hAnsiTheme="majorHAnsi" w:cstheme="majorBidi"/>
+      <w:spacing w:val="-10"/>
+      <w:kern w:val="28"/>
+      <w:sz w:val="56"/>
+      <w:szCs w:val="56"/>
+    </w:rPr>
+  </w:style>
+  <w:style w:type="character" w:customStyle="1" w:styleId="TitleChar">
+    <w:name w:val="Title Char"/>
+    <w:basedOn w:val="DefaultParagraphFont"/>
+    <w:link w:val="Title"/>
+    <w:uiPriority w:val="10"/>
+    <w:rsid w:val="00112CBA"/>
+    <w:rPr>
+      <w:rFonts w:asciiTheme="majorHAnsi" w:eastAsiaTheme="majorEastAsia" w:hAnsiTheme="majorHAnsi" w:cstheme="majorBidi"/>
+      <w:spacing w:val="-10"/>
+      <w:kern w:val="28"/>
+      <w:sz w:val="56"/>
+      <w:szCs w:val="56"/>
+    </w:rPr>
+  </w:style>
+  <w:style w:type="character" w:customStyle="1" w:styleId="Heading4Char">
+    <w:name w:val="Heading 4 Char"/>
+    <w:basedOn w:val="DefaultParagraphFont"/>
+    <w:link w:val="Heading4"/>
+    <w:uiPriority w:val="9"/>
+    <w:rsid w:val="00205473"/>
+    <w:rPr>
+      <w:rFonts w:asciiTheme="majorHAnsi" w:eastAsiaTheme="majorEastAsia" w:hAnsiTheme="majorHAnsi" w:cstheme="majorBidi"/>
+      <w:i/>
+      <w:iCs/>
+      <w:color w:val="365F91" w:themeColor="accent1" w:themeShade="BF"/>
+    </w:rPr>
+  </w:style>
+  <w:style w:type="character" w:customStyle="1" w:styleId="Heading5Char">
+    <w:name w:val="Heading 5 Char"/>
+    <w:basedOn w:val="DefaultParagraphFont"/>
+    <w:link w:val="Heading5"/>
+    <w:uiPriority w:val="9"/>
+    <w:rsid w:val="00AB245A"/>
+    <w:rPr>
+      <w:rFonts w:asciiTheme="majorHAnsi" w:eastAsiaTheme="majorEastAsia" w:hAnsiTheme="majorHAnsi" w:cstheme="majorBidi"/>
+      <w:color w:val="365F91" w:themeColor="accent1" w:themeShade="BF"/>
+    </w:rPr>
+  </w:style>
+  <w:style w:type="character" w:styleId="Hyperlink">
+    <w:name w:val="Hyperlink"/>
+    <w:basedOn w:val="DefaultParagraphFont"/>
+    <w:uiPriority w:val="99"/>
+    <w:unhideWhenUsed/>
+    <w:rsid w:val="00A9484E"/>
+    <w:rPr>
+      <w:color w:val="0000FF" w:themeColor="hyperlink"/>
+      <w:u w:val="single"/>
+    </w:rPr>
+  </w:style>
+  <w:style w:type="character" w:styleId="FollowedHyperlink">
+    <w:name w:val="FollowedHyperlink"/>
+    <w:basedOn w:val="DefaultParagraphFont"/>
+    <w:uiPriority w:val="99"/>
+    <w:semiHidden/>
+    <w:unhideWhenUsed/>
+    <w:rsid w:val="007412F5"/>
+    <w:rPr>
+      <w:color w:val="800080" w:themeColor="followedHyperlink"/>
+      <w:u w:val="single"/>
+    </w:rPr>
+  </w:style>
+</w:styles>
+</file>
+
+<file path=word/stylesWithEffects.xml><?xml version="1.0" encoding="utf-8"?>
+<w:styles xmlns:wpc="http://schemas.microsoft.com/office/word/2010/wordprocessingCanvas" xmlns:mc="http://schemas.openxmlformats.org/markup-compatibility/2006" xmlns:o="urn:schemas-microsoft-com:office:office" xmlns:r="http://schemas.openxmlformats.org/officeDocument/2006/relationships" xmlns:m="http://schemas.openxmlformats.org/officeDocument/2006/math" xmlns:v="urn:schemas-microsoft-com:vml" xmlns:wp14="http://schemas.microsoft.com/office/word/2010/wordprocessingDrawing" xmlns:wp="http://schemas.openxmlformats.org/drawingml/2006/wordprocessingDrawing" xmlns:w10="urn:schemas-microsoft-com:office:word" xmlns:w="http://schemas.openxmlformats.org/wordprocessingml/2006/main" xmlns:w14="http://schemas.microsoft.com/office/word/2010/wordml" xmlns:wpg="http://schemas.microsoft.com/office/word/2010/wordprocessingGroup" xmlns:wpi="http://schemas.microsoft.com/office/word/2010/wordprocessingInk" xmlns:wne="http://schemas.microsoft.com/office/word/2006/wordml" xmlns:wps="http://schemas.microsoft.com/office/word/2010/wordprocessingShape" mc:Ignorable="w14 wp14">
+  <w:docDefaults>
+    <w:rPrDefault>
+      <w:rPr>
+        <w:rFonts w:asciiTheme="minorHAnsi" w:eastAsiaTheme="minorHAnsi" w:hAnsiTheme="minorHAnsi" w:cstheme="minorBidi"/>
+        <w:sz w:val="22"/>
+        <w:szCs w:val="22"/>
+        <w:lang w:val="en-GB" w:eastAsia="en-US" w:bidi="ar-SA"/>
+      </w:rPr>
+    </w:rPrDefault>
+    <w:pPrDefault>
+      <w:pPr>
+        <w:spacing w:after="200" w:line="276" w:lineRule="auto"/>
+      </w:pPr>
+    </w:pPrDefault>
+  </w:docDefaults>
+  <w:latentStyles w:defLockedState="0" w:defUIPriority="99" w:defSemiHidden="1" w:defUnhideWhenUsed="1" w:defQFormat="0" w:count="267">
+    <w:lsdException w:name="Normal" w:semiHidden="0" w:uiPriority="0" w:unhideWhenUsed="0" w:qFormat="1"/>
+    <w:lsdException w:name="heading 1" w:semiHidden="0" w:uiPriority="9" w:unhideWhenUsed="0" w:qFormat="1"/>
+    <w:lsdException w:name="heading 2" w:uiPriority="9" w:qFormat="1"/>
+    <w:lsdException w:name="heading 3" w:uiPriority="9" w:qFormat="1"/>
+    <w:lsdException w:name="heading 4" w:uiPriority="9" w:qFormat="1"/>
+    <w:lsdException w:name="heading 5" w:uiPriority="9" w:qFormat="1"/>
+    <w:lsdException w:name="heading 6" w:uiPriority="9" w:qFormat="1"/>
+    <w:lsdException w:name="heading 7" w:uiPriority="9" w:qFormat="1"/>
+    <w:lsdException w:name="heading 8" w:uiPriority="9" w:qFormat="1"/>
+    <w:lsdException w:name="heading 9" w:uiPriority="9" w:qFormat="1"/>
+    <w:lsdException w:name="toc 1" w:uiPriority="39"/>
+    <w:lsdException w:name="toc 2" w:uiPriority="39"/>
+    <w:lsdException w:name="toc 3" w:uiPriority="39"/>
+    <w:lsdException w:name="toc 4" w:uiPriority="39"/>
+    <w:lsdException w:name="toc 5" w:uiPriority="39"/>
+    <w:lsdException w:name="toc 6" w:uiPriority="39"/>
+    <w:lsdException w:name="toc 7" w:uiPriority="39"/>
+    <w:lsdException w:name="toc 8" w:uiPriority="39"/>
+    <w:lsdException w:name="toc 9" w:uiPriority="39"/>
+    <w:lsdException w:name="caption" w:uiPriority="35" w:qFormat="1"/>
+    <w:lsdException w:name="Title" w:semiHidden="0" w:uiPriority="10" w:unhideWhenUsed="0" w:qFormat="1"/>
+    <w:lsdException w:name="Default Paragraph Font" w:uiPriority="1"/>
+    <w:lsdException w:name="Subtitle" w:semiHidden="0" w:uiPriority="11" w:unhideWhenUsed="0" w:qFormat="1"/>
+    <w:lsdException w:name="Strong" w:semiHidden="0" w:uiPriority="22" w:unhideWhenUsed="0" w:qFormat="1"/>
+    <w:lsdException w:name="Emphasis" w:semiHidden="0" w:uiPriority="20" w:unhideWhenUsed="0" w:qFormat="1"/>
+    <w:lsdException w:name="Table Grid" w:semiHidden="0" w:uiPriority="59" w:unhideWhenUsed="0"/>
+    <w:lsdException w:name="Placeholder Text" w:unhideWhenUsed="0"/>
+    <w:lsdException w:name="No Spacing" w:semiHidden="0" w:uiPriority="1" w:unhideWhenUsed="0" w:qFormat="1"/>
+    <w:lsdException w:name="Light Shading" w:semiHidden="0" w:uiPriority="60" w:unhideWhenUsed="0"/>
+    <w:lsdException w:name="Light List" w:semiHidden="0" w:uiPriority="61" w:unhideWhenUsed="0"/>
+    <w:lsdException w:name="Light Grid" w:semiHidden="0" w:uiPriority="62" w:unhideWhenUsed="0"/>
+    <w:lsdException w:name="Medium Shading 1" w:semiHidden="0" w:uiPriority="63" w:unhideWhenUsed="0"/>
+    <w:lsdException w:name="Medium Shading 2" w:semiHidden="0" w:uiPriority="64" w:unhideWhenUsed="0"/>
+    <w:lsdException w:name="Medium List 1" w:semiHidden="0" w:uiPriority="65" w:unhideWhenUsed="0"/>
+    <w:lsdException w:name="Medium List 2" w:semiHidden="0" w:uiPriority="66" w:unhideWhenUsed="0"/>
+    <w:lsdException w:name="Medium Grid 1" w:semiHidden="0" w:uiPriority="67" w:unhideWhenUsed="0"/>
+    <w:lsdException w:name="Medium Grid 2" w:semiHidden="0" w:uiPriority="68" w:unhideWhenUsed="0"/>
+    <w:lsdException w:name="Medium Grid 3" w:semiHidden="0" w:uiPriority="69" w:unhideWhenUsed="0"/>
+    <w:lsdException w:name="Dark List" w:semiHidden="0" w:uiPriority="70" w:unhideWhenUsed="0"/>
+    <w:lsdException w:name="Colorful Shading" w:semiHidden="0" w:uiPriority="71" w:unhideWhenUsed="0"/>
+    <w:lsdException w:name="Colorful List" w:semiHidden="0" w:uiPriority="72" w:unhideWhenUsed="0"/>
+    <w:lsdException w:name="Colorful Grid" w:semiHidden="0" w:uiPriority="73" w:unhideWhenUsed="0"/>
+    <w:lsdException w:name="Light Shading Accent 1" w:semiHidden="0" w:uiPriority="60" w:unhideWhenUsed="0"/>
+    <w:lsdException w:name="Light List Accent 1" w:semiHidden="0" w:uiPriority="61" w:unhideWhenUsed="0"/>
+    <w:lsdException w:name="Light Grid Accent 1" w:semiHidden="0" w:uiPriority="62" w:unhideWhenUsed="0"/>
+    <w:lsdException w:name="Medium Shading 1 Accent 1" w:semiHidden="0" w:uiPriority="63" w:unhideWhenUsed="0"/>
+    <w:lsdException w:name="Medium Shading 2 Accent 1" w:semiHidden="0" w:uiPriority="64" w:unhideWhenUsed="0"/>
+    <w:lsdException w:name="Medium List 1 Accent 1" w:semiHidden="0" w:uiPriority="65" w:unhideWhenUsed="0"/>
+    <w:lsdException w:name="Revision" w:unhideWhenUsed="0"/>
+    <w:lsdException w:name="List Paragraph" w:semiHidden="0" w:uiPriority="34" w:unhideWhenUsed="0" w:qFormat="1"/>
+    <w:lsdException w:name="Quote" w:semiHidden="0" w:uiPriority="29" w:unhideWhenUsed="0" w:qFormat="1"/>
+    <w:lsdException w:name="Intense Quote" w:semiHidden="0" w:uiPriority="30" w:unhideWhenUsed="0" w:qFormat="1"/>
+    <w:lsdException w:name="Medium List 2 Accent 1" w:semiHidden="0" w:uiPriority="66" w:unhideWhenUsed="0"/>
+    <w:lsdException w:name="Medium Grid 1 Accent 1" w:semiHidden="0" w:uiPriority="67" w:unhideWhenUsed="0"/>
+    <w:lsdException w:name="Medium Grid 2 Accent 1" w:semiHidden="0" w:uiPriority="68" w:unhideWhenUsed="0"/>
+    <w:lsdException w:name="Medium Grid 3 Accent 1" w:semiHidden="0" w:uiPriority="69" w:unhideWhenUsed="0"/>
+    <w:lsdException w:name="Dark List Accent 1" w:semiHidden="0" w:uiPriority="70" w:unhideWhenUsed="0"/>
+    <w:lsdException w:name="Colorful Shading Accent 1" w:semiHidden="0" w:uiPriority="71" w:unhideWhenUsed="0"/>
+    <w:lsdException w:name="Colorful List Accent 1" w:semiHidden="0" w:uiPriority="72" w:unhideWhenUsed="0"/>
+    <w:lsdException w:name="Colorful Grid Accent 1" w:semiHidden="0" w:uiPriority="73" w:unhideWhenUsed="0"/>
+    <w:lsdException w:name="Light Shading Accent 2" w:semiHidden="0" w:uiPriority="60" w:unhideWhenUsed="0"/>
+    <w:lsdException w:name="Light List Accent 2" w:semiHidden="0" w:uiPriority="61" w:unhideWhenUsed="0"/>
+    <w:lsdException w:name="Light Grid Accent 2" w:semiHidden="0" w:uiPriority="62" w:unhideWhenUsed="0"/>
+    <w:lsdException w:name="Medium Shading 1 Accent 2" w:semiHidden="0" w:uiPriority="63" w:unhideWhenUsed="0"/>
+    <w:lsdException w:name="Medium Shading 2 Accent 2" w:semiHidden="0" w:uiPriority="64" w:unhideWhenUsed="0"/>
+    <w:lsdException w:name="Medium List 1 Accent 2" w:semiHidden="0" w:uiPriority="65" w:unhideWhenUsed="0"/>
+    <w:lsdException w:name="Medium List 2 Accent 2" w:semiHidden="0" w:uiPriority="66" w:unhideWhenUsed="0"/>
+    <w:lsdException w:name="Medium Grid 1 Accent 2" w:semiHidden="0" w:uiPriority="67" w:unhideWhenUsed="0"/>
+    <w:lsdException w:name="Medium Grid 2 Accent 2" w:semiHidden="0" w:uiPriority="68" w:unhideWhenUsed="0"/>
+    <w:lsdException w:name="Medium Grid 3 Accent 2" w:semiHidden="0" w:uiPriority="69" w:unhideWhenUsed="0"/>
+    <w:lsdException w:name="Dark List Accent 2" w:semiHidden="0" w:uiPriority="70" w:unhideWhenUsed="0"/>
+    <w:lsdException w:name="Colorful Shading Accent 2" w:semiHidden="0" w:uiPriority="71" w:unhideWhenUsed="0"/>
+    <w:lsdException w:name="Colorful List Accent 2" w:semiHidden="0" w:uiPriority="72" w:unhideWhenUsed="0"/>
+    <w:lsdException w:name="Colorful Grid Accent 2" w:semiHidden="0" w:uiPriority="73" w:unhideWhenUsed="0"/>
+    <w:lsdException w:name="Light Shading Accent 3" w:semiHidden="0" w:uiPriority="60" w:unhideWhenUsed="0"/>
+    <w:lsdException w:name="Light List Accent 3" w:semiHidden="0" w:uiPriority="61" w:unhideWhenUsed="0"/>
+    <w:lsdException w:name="Light Grid Accent 3" w:semiHidden="0" w:uiPriority="62" w:unhideWhenUsed="0"/>
+    <w:lsdException w:name="Medium Shading 1 Accent 3" w:semiHidden="0" w:uiPriority="63" w:unhideWhenUsed="0"/>
+    <w:lsdException w:name="Medium Shading 2 Accent 3" w:semiHidden="0" w:uiPriority="64" w:unhideWhenUsed="0"/>
+    <w:lsdException w:name="Medium List 1 Accent 3" w:semiHidden="0" w:uiPriority="65" w:unhideWhenUsed="0"/>
+    <w:lsdException w:name="Medium List 2 Accent 3" w:semiHidden="0" w:uiPriority="66" w:unhideWhenUsed="0"/>
+    <w:lsdException w:name="Medium Grid 1 Accent 3" w:semiHidden="0" w:uiPriority="67" w:unhideWhenUsed="0"/>
+    <w:lsdException w:name="Medium Grid 2 Accent 3" w:semiHidden="0" w:uiPriority="68" w:unhideWhenUsed="0"/>
+    <w:lsdException w:name="Medium Grid 3 Accent 3" w:semiHidden="0" w:uiPriority="69" w:unhideWhenUsed="0"/>
+    <w:lsdException w:name="Dark List Accent 3" w:semiHidden="0" w:uiPriority="70" w:unhideWhenUsed="0"/>
+    <w:lsdException w:name="Colorful Shading Accent 3" w:semiHidden="0" w:uiPriority="71" w:unhideWhenUsed="0"/>
+    <w:lsdException w:name="Colorful List Accent 3" w:semiHidden="0" w:uiPriority="72" w:unhideWhenUsed="0"/>
+    <w:lsdException w:name="Colorful Grid Accent 3" w:semiHidden="0" w:uiPriority="73" w:unhideWhenUsed="0"/>
+    <w:lsdException w:name="Light Shading Accent 4" w:semiHidden="0" w:uiPriority="60" w:unhideWhenUsed="0"/>
+    <w:lsdException w:name="Light List Accent 4" w:semiHidden="0" w:uiPriority="61" w:unhideWhenUsed="0"/>
+    <w:lsdException w:name="Light Grid Accent 4" w:semiHidden="0" w:uiPriority="62" w:unhideWhenUsed="0"/>
+    <w:lsdException w:name="Medium Shading 1 Accent 4" w:semiHidden="0" w:uiPriority="63" w:unhideWhenUsed="0"/>
+    <w:lsdException w:name="Medium Shading 2 Accent 4" w:semiHidden="0" w:uiPriority="64" w:unhideWhenUsed="0"/>
+    <w:lsdException w:name="Medium List 1 Accent 4" w:semiHidden="0" w:uiPriority="65" w:unhideWhenUsed="0"/>
+    <w:lsdException w:name="Medium List 2 Accent 4" w:semiHidden="0" w:uiPriority="66" w:unhideWhenUsed="0"/>
+    <w:lsdException w:name="Medium Grid 1 Accent 4" w:semiHidden="0" w:uiPriority="67" w:unhideWhenUsed="0"/>
+    <w:lsdException w:name="Medium Grid 2 Accent 4" w:semiHidden="0" w:uiPriority="68" w:unhideWhenUsed="0"/>
+    <w:lsdException w:name="Medium Grid 3 Accent 4" w:semiHidden="0" w:uiPriority="69" w:unhideWhenUsed="0"/>
+    <w:lsdException w:name="Dark List Accent 4" w:semiHidden="0" w:uiPriority="70" w:unhideWhenUsed="0"/>
+    <w:lsdException w:name="Colorful Shading Accent 4" w:semiHidden="0" w:uiPriority="71" w:unhideWhenUsed="0"/>
+    <w:lsdException w:name="Colorful List Accent 4" w:semiHidden="0" w:uiPriority="72" w:unhideWhenUsed="0"/>
+    <w:lsdException w:name="Colorful Grid Accent 4" w:semiHidden="0" w:uiPriority="73" w:unhideWhenUsed="0"/>
+    <w:lsdException w:name="Light Shading Accent 5" w:semiHidden="0" w:uiPriority="60" w:unhideWhenUsed="0"/>
+    <w:lsdException w:name="Light List Accent 5" w:semiHidden="0" w:uiPriority="61" w:unhideWhenUsed="0"/>
+    <w:lsdException w:name="Light Grid Accent 5" w:semiHidden="0" w:uiPriority="62" w:unhideWhenUsed="0"/>
+    <w:lsdException w:name="Medium Shading 1 Accent 5" w:semiHidden="0" w:uiPriority="63" w:unhideWhenUsed="0"/>
+    <w:lsdException w:name="Medium Shading 2 Accent 5" w:semiHidden="0" w:uiPriority="64" w:unhideWhenUsed="0"/>
+    <w:lsdException w:name="Medium List 1 Accent 5" w:semiHidden="0" w:uiPriority="65" w:unhideWhenUsed="0"/>
+    <w:lsdException w:name="Medium List 2 Accent 5" w:semiHidden="0" w:uiPriority="66" w:unhideWhenUsed="0"/>
+    <w:lsdException w:name="Medium Grid 1 Accent 5" w:semiHidden="0" w:uiPriority="67" w:unhideWhenUsed="0"/>
+    <w:lsdException w:name="Medium Grid 2 Accent 5" w:semiHidden="0" w:uiPriority="68" w:unhideWhenUsed="0"/>
+    <w:lsdException w:name="Medium Grid 3 Accent 5" w:semiHidden="0" w:uiPriority="69" w:unhideWhenUsed="0"/>
+    <w:lsdException w:name="Dark List Accent 5" w:semiHidden="0" w:uiPriority="70" w:unhideWhenUsed="0"/>
+    <w:lsdException w:name="Colorful Shading Accent 5" w:semiHidden="0" w:uiPriority="71" w:unhideWhenUsed="0"/>
+    <w:lsdException w:name="Colorful List Accent 5" w:semiHidden="0" w:uiPriority="72" w:unhideWhenUsed="0"/>
+    <w:lsdException w:name="Colorful Grid Accent 5" w:semiHidden="0" w:uiPriority="73" w:unhideWhenUsed="0"/>
+    <w:lsdException w:name="Light Shading Accent 6" w:semiHidden="0" w:uiPriority="60" w:unhideWhenUsed="0"/>
+    <w:lsdException w:name="Light List Accent 6" w:semiHidden="0" w:uiPriority="61" w:unhideWhenUsed="0"/>
+    <w:lsdException w:name="Light Grid Accent 6" w:semiHidden="0" w:uiPriority="62" w:unhideWhenUsed="0"/>
+    <w:lsdException w:name="Medium Shading 1 Accent 6" w:semiHidden="0" w:uiPriority="63" w:unhideWhenUsed="0"/>
+    <w:lsdException w:name="Medium Shading 2 Accent 6" w:semiHidden="0" w:uiPriority="64" w:unhideWhenUsed="0"/>
+    <w:lsdException w:name="Medium List 1 Accent 6" w:semiHidden="0" w:uiPriority="65" w:unhideWhenUsed="0"/>
+    <w:lsdException w:name="Medium List 2 Accent 6" w:semiHidden="0" w:uiPriority="66" w:unhideWhenUsed="0"/>
+    <w:lsdException w:name="Medium Grid 1 Accent 6" w:semiHidden="0" w:uiPriority="67" w:unhideWhenUsed="0"/>
+    <w:lsdException w:name="Medium Grid 2 Accent 6" w:semiHidden="0" w:uiPriority="68" w:unhideWhenUsed="0"/>
+    <w:lsdException w:name="Medium Grid 3 Accent 6" w:semiHidden="0" w:uiPriority="69" w:unhideWhenUsed="0"/>
+    <w:lsdException w:name="Dark List Accent 6" w:semiHidden="0" w:uiPriority="70" w:unhideWhenUsed="0"/>
+    <w:lsdException w:name="Colorful Shading Accent 6" w:semiHidden="0" w:uiPriority="71" w:unhideWhenUsed="0"/>
+    <w:lsdException w:name="Colorful List Accent 6" w:semiHidden="0" w:uiPriority="72" w:unhideWhenUsed="0"/>
+    <w:lsdException w:name="Colorful Grid Accent 6" w:semiHidden="0" w:uiPriority="73" w:unhideWhenUsed="0"/>
+    <w:lsdException w:name="Subtle Emphasis" w:semiHidden="0" w:uiPriority="19" w:unhideWhenUsed="0" w:qFormat="1"/>
+    <w:lsdException w:name="Intense Emphasis" w:semiHidden="0" w:uiPriority="21" w:unhideWhenUsed="0" w:qFormat="1"/>
+    <w:lsdException w:name="Subtle Reference" w:semiHidden="0" w:uiPriority="31" w:unhideWhenUsed="0" w:qFormat="1"/>
+    <w:lsdException w:name="Intense Reference" w:semiHidden="0" w:uiPriority="32" w:unhideWhenUsed="0" w:qFormat="1"/>
+    <w:lsdException w:name="Book Title" w:semiHidden="0" w:uiPriority="33" w:unhideWhenUsed="0" w:qFormat="1"/>
+    <w:lsdException w:name="Bibliography" w:uiPriority="37"/>
+    <w:lsdException w:name="TOC Heading" w:uiPriority="39" w:qFormat="1"/>
   </w:latentStyles>
   <w:style w:type="paragraph" w:default="1" w:styleId="Normal">
     <w:name w:val="Normal"/>

</xml_diff>

<commit_message>
Added SRS and names to most chapters
</commit_message>
<xml_diff>
--- a/CE101 Team Report Team T.docx
+++ b/CE101 Team Report Team T.docx
@@ -1917,14 +1917,21 @@
         <w:t>Chapter 1</w:t>
       </w:r>
       <w:r>
-        <w:t xml:space="preserve"> The Executive Summary (?? words)</w:t>
+        <w:t xml:space="preserve"> The Executive Summary (?? </w:t>
+      </w:r>
+      <w:r>
+        <w:t>W</w:t>
+      </w:r>
+      <w:r>
+        <w:t>ords</w:t>
+      </w:r>
+      <w:r>
+        <w:t>, Sean Traynor</w:t>
+      </w:r>
+      <w:r>
+        <w:t>)</w:t>
       </w:r>
       <w:bookmarkEnd w:id="0"/>
-    </w:p>
-    <w:p>
-      <w:r>
-        <w:t>Sean</w:t>
-      </w:r>
     </w:p>
     <w:p>
       <w:r>
@@ -1961,6 +1968,9 @@
         <w:t>orking</w:t>
       </w:r>
       <w:bookmarkEnd w:id="2"/>
+      <w:r>
+        <w:t xml:space="preserve"> (Sean Traynor)</w:t>
+      </w:r>
     </w:p>
     <w:p>
       <w:r>
@@ -2039,11 +2049,6 @@
       </w:r>
     </w:p>
     <w:p>
-      <w:r>
-        <w:t>Sean.</w:t>
-      </w:r>
-    </w:p>
-    <w:p>
       <w:pPr>
         <w:pStyle w:val="Heading2"/>
       </w:pPr>
@@ -2065,11 +2070,13 @@
         <w:t>2.II.a The team effort summary table</w:t>
       </w:r>
       <w:bookmarkEnd w:id="4"/>
-    </w:p>
-    <w:p/>
-    <w:p>
-      <w:r>
-        <w:t>Sean</w:t>
+      <w:r>
+        <w:t xml:space="preserve"> (Sean Traynor)</w:t>
+      </w:r>
+    </w:p>
+    <w:p>
+      <w:r>
+        <w:t>(Explain Appendix B)</w:t>
       </w:r>
     </w:p>
     <w:p>
@@ -2088,6 +2095,9 @@
         <w:t>2.II.b Detailed report of each team members contribution to the project</w:t>
       </w:r>
       <w:bookmarkEnd w:id="6"/>
+      <w:r>
+        <w:t xml:space="preserve"> (Sean Traynor, Laurynas Pupsta, Charlie Hammond, Dale Carr, Valentinas Vaiceliunas)</w:t>
+      </w:r>
     </w:p>
     <w:p/>
     <w:p>
@@ -2148,11 +2158,11 @@
         <w:t xml:space="preserve">, which has been quite irregularly. The reason for this is because of the good communication that most of the team has outside of the lab sessions. </w:t>
       </w:r>
       <w:r>
-        <w:t xml:space="preserve">When we first started the group project my first task was to create a team skills list [2]. </w:t>
+        <w:t xml:space="preserve">When we first started the group project my first task was to create a team skills list [2]. After that I went on to try out some different graphical libraries for Python, such as Tkinter and PyQt4. The main responsibility outside of keeping updated on what the team is doing and assisting the team in any problems that may occur was the GUI code. I was primarily working on the User </w:t>
       </w:r>
       <w:r>
         <w:lastRenderedPageBreak/>
-        <w:t xml:space="preserve">After that I went on to try out some different graphical libraries for Python, such as Tkinter and PyQt4. The main responsibility outside of keeping updated on what the team is doing and assisting the team in any problems that may occur was the GUI code. I was primarily working on the User Interface for TIAS up until we decided that we should abstain from using Tkinter and create a website instead. </w:t>
+        <w:t xml:space="preserve">Interface for TIAS up until we decided that we should abstain from using Tkinter and create a website instead. </w:t>
       </w:r>
       <w:r>
         <w:t>I have also created a couple of reports and précis, such as a report on Intellectual Property [3]</w:t>
@@ -2270,7 +2280,6 @@
         <w:pStyle w:val="Heading5"/>
       </w:pPr>
       <w:r>
-        <w:lastRenderedPageBreak/>
         <w:t>References</w:t>
       </w:r>
     </w:p>
@@ -2302,6 +2311,7 @@
     </w:p>
     <w:p>
       <w:r>
+        <w:lastRenderedPageBreak/>
         <w:t xml:space="preserve">[3] - </w:t>
       </w:r>
       <w:hyperlink r:id="rId9" w:history="1">
@@ -2458,11 +2468,11 @@
     </w:p>
     <w:p>
       <w:r>
-        <w:t xml:space="preserve">At first I had to make a survey so I had to learn how to make and publish surveys, so I did use surveymoney.com and made the statistic work that we got from the survey responses. I have done some other work in the team too, for example some reports for the methods that we used in our programming language, like BeautifulSoup. BeautifulSoup was the main component of scraping and I by doing a research on it I learn how it is used and works on Python programming language. Also I </w:t>
+        <w:t xml:space="preserve">At first I had to make a survey so I had to learn how to make and publish surveys, so I did use surveymoney.com and made the statistic work that we got from the survey responses. I have done some other work in the team too, for example some reports for the methods that we used in our programming language, like BeautifulSoup. BeautifulSoup was the main component of scraping and I by doing a research on it I learn how it is used and works on Python programming language. Also I have learned more about surveys, about publishing it and the use of survey making in business because it is very important to know what your customer needs. Working in the T team I learned how every role is important and every person matters in the work they do to the team. I tried to help my team mates if that was necessary but because we have a great team leader who helped </w:t>
       </w:r>
       <w:r>
         <w:lastRenderedPageBreak/>
-        <w:t>have learned more about surveys, about publishing it and the use of survey making in business because it is very important to know what your customer needs. Working in the T team I learned how every role is important and every person matters in the work they do to the team. I tried to help my team mates if that was necessary but because we have a great team leader who helped everybody and took care of everyone my help was rarely needed. I worked on statistics on our product and I hope I will be working more in the future when our product hits the market. I believe, I could have helped more with programming but I tried to do all the jobs that was given to me as a business</w:t>
+        <w:t>everybody and took care of everyone my help was rarely needed. I worked on statistics on our product and I hope I will be working more in the future when our product hits the market. I believe, I could have helped more with programming but I tried to do all the jobs that was given to me as a business</w:t>
       </w:r>
       <w:r>
         <w:t xml:space="preserve"> specialist</w:t>
@@ -2567,6 +2577,9 @@
         <w:t xml:space="preserve"> An introduction to Product Development</w:t>
       </w:r>
       <w:bookmarkEnd w:id="8"/>
+      <w:r>
+        <w:t xml:space="preserve"> (Sean Traynor)</w:t>
+      </w:r>
     </w:p>
     <w:p>
       <w:r>
@@ -2587,30 +2600,22 @@
         <w:t xml:space="preserve">technology. </w:t>
       </w:r>
       <w:r>
-        <w:t xml:space="preserve">It often requires the modification of an already existing product, if this is the case the modification should end up with an improved version of the product, or an alternative version of the product. In our case we are modifying already existing software to best suit our needs. </w:t>
-      </w:r>
+        <w:t xml:space="preserve">It often requires the modification of an already existing product, if this is the case the modification should end up with an improved version of the product, or an alternative version of the product. In our case we are modifying already existing software to best suit our needs. The software we are developing </w:t>
+      </w:r>
+      <w:r>
+        <w:t xml:space="preserve">is a </w:t>
+      </w:r>
+      <w:r>
+        <w:t xml:space="preserve">price comparison software, but it specialises in computers, specifically for the UK. </w:t>
+      </w:r>
+    </w:p>
+    <w:p>
       <w:r>
         <w:lastRenderedPageBreak/>
-        <w:t xml:space="preserve">The software we are developing </w:t>
-      </w:r>
-      <w:r>
-        <w:t xml:space="preserve">is a </w:t>
-      </w:r>
-      <w:r>
-        <w:t xml:space="preserve">price comparison software, but it specialises in computers, specifically for the UK. </w:t>
-      </w:r>
-    </w:p>
-    <w:p>
-      <w:r>
         <w:t xml:space="preserve">The development can be built on a couple of methods. The most common ones are Waterfall and Agile. The Waterfall methodology starts off by determining the requirements and specification. </w:t>
       </w:r>
       <w:r>
         <w:t xml:space="preserve">This methodology is commonly used when the developers have a clear vision of how the product is going to work, look like and they know exactly how to get the finished product. This is the reason why the more common methodology nowadays is Agile. Agile is a lot more adaptive and progressive. Agile methodology uses a method called Sprint, and usually lasts for a week to a month. During the Sprint the team members takes on a small set of tasks and generate reports based on what work was done on the project during the Sprint. </w:t>
-      </w:r>
-    </w:p>
-    <w:p>
-      <w:r>
-        <w:t>Sean.</w:t>
       </w:r>
     </w:p>
     <w:p>
@@ -2637,44 +2642,539 @@
       <w:bookmarkEnd w:id="10"/>
     </w:p>
     <w:p>
-      <w:r>
-        <w:t>Dale</w:t>
-      </w:r>
-    </w:p>
+      <w:pPr>
+        <w:pStyle w:val="Heading1"/>
+        <w:numPr>
+          <w:ilvl w:val="0"/>
+          <w:numId w:val="4"/>
+        </w:numPr>
+        <w:spacing w:before="240" w:line="256" w:lineRule="auto"/>
+      </w:pPr>
+      <w:r>
+        <w:t>Introduction</w:t>
+      </w:r>
+    </w:p>
+    <w:p>
+      <w:pPr>
+        <w:pStyle w:val="Heading2"/>
+        <w:numPr>
+          <w:ilvl w:val="1"/>
+          <w:numId w:val="4"/>
+        </w:numPr>
+        <w:spacing w:before="40" w:line="256" w:lineRule="auto"/>
+      </w:pPr>
+      <w:r>
+        <w:t>Purpose</w:t>
+      </w:r>
+      <w:r>
+        <w:t xml:space="preserve"> (Sean</w:t>
+      </w:r>
+      <w:r>
+        <w:t xml:space="preserve"> Traynor</w:t>
+      </w:r>
+      <w:r>
+        <w:t>)</w:t>
+      </w:r>
+    </w:p>
+    <w:p>
+      <w:r>
+        <w:t xml:space="preserve">The purpose of the software requirements specification for TecInASec is to inform the intended audience about the plans that we had for the software and what we have done with those plans. The intended audience for the software TecInASec is users that are looking to buy a new computer, and wish to easily search for a name, brand or specify a price range to find the websites that have the best offers on the computers the user is searching for. </w:t>
+      </w:r>
+    </w:p>
+    <w:p>
+      <w:pPr>
+        <w:pStyle w:val="Heading2"/>
+        <w:numPr>
+          <w:ilvl w:val="1"/>
+          <w:numId w:val="4"/>
+        </w:numPr>
+        <w:spacing w:before="40" w:line="256" w:lineRule="auto"/>
+      </w:pPr>
+      <w:r>
+        <w:t>Scope</w:t>
+      </w:r>
+      <w:r>
+        <w:t xml:space="preserve"> (Sean</w:t>
+      </w:r>
+      <w:r>
+        <w:t xml:space="preserve"> Traynor</w:t>
+      </w:r>
+      <w:r>
+        <w:t>)</w:t>
+      </w:r>
+    </w:p>
+    <w:p>
+      <w:r>
+        <w:t>TecInASec is a computer comparison price application used to search and compare a range of systems by parameters specified by the user. The information about the computers are stored in an SQL database on an online administration only accessible server open to the use of the application strictly for security reasons. Using an online server means the information that is stored can be collected from any device with an internet connection. The original concept was based on a python application with an add-on called Tkinter. Used for graphic user interface design the add-on allowed for code to be processed into user friendly visuals by applying order and function to the data collected. After some development with this original concept the team came to a conclusion that this would be used as research for the structure of a final product that will be applied to a web platform by using PHP, HTML and CSS. Queries to retrieve the information get processed by JSP and JSTL. This application of our program means we have creative control allowing the final product to be aesthetically pleasing and the functionality to be sound.</w:t>
+      </w:r>
+    </w:p>
+    <w:p>
+      <w:pPr>
+        <w:pStyle w:val="Heading2"/>
+        <w:numPr>
+          <w:ilvl w:val="1"/>
+          <w:numId w:val="4"/>
+        </w:numPr>
+        <w:spacing w:before="40" w:line="256" w:lineRule="auto"/>
+      </w:pPr>
+      <w:r>
+        <w:t>Definitions, acronyms and abbreviations</w:t>
+      </w:r>
+      <w:r>
+        <w:t xml:space="preserve"> (Sean Traynor, Charlie Hammond)</w:t>
+      </w:r>
+    </w:p>
+    <w:p>
+      <w:r>
+        <w:rPr>
+          <w:b/>
+        </w:rPr>
+        <w:t>TecInASec</w:t>
+      </w:r>
+      <w:r>
+        <w:t xml:space="preserve">: The name defines the intention behind the software, the cheapest computers found for the user in just a couple of seconds. </w:t>
+      </w:r>
+    </w:p>
+    <w:p>
+      <w:r>
+        <w:rPr>
+          <w:b/>
+        </w:rPr>
+        <w:t>TIAS</w:t>
+      </w:r>
+      <w:r>
+        <w:t>: TecInASec, the software name.</w:t>
+      </w:r>
+    </w:p>
+    <w:p>
+      <w:r>
+        <w:rPr>
+          <w:b/>
+        </w:rPr>
+        <w:t xml:space="preserve">Basic </w:t>
+      </w:r>
+      <w:r>
+        <w:t xml:space="preserve">and </w:t>
+      </w:r>
+      <w:r>
+        <w:rPr>
+          <w:b/>
+        </w:rPr>
+        <w:t>Advanced page</w:t>
+      </w:r>
+      <w:r>
+        <w:t>: The two main search pages in the application.</w:t>
+      </w:r>
+    </w:p>
+    <w:p>
+      <w:r>
+        <w:rPr>
+          <w:b/>
+        </w:rPr>
+        <w:t>Results page</w:t>
+      </w:r>
+      <w:r>
+        <w:t>: The main page for displaying results to the user.</w:t>
+      </w:r>
+    </w:p>
+    <w:p>
+      <w:r>
+        <w:rPr>
+          <w:b/>
+        </w:rPr>
+        <w:t>Tkinter</w:t>
+      </w:r>
+      <w:r>
+        <w:t>: The native GUI library for python we used for developing the GUI.</w:t>
+      </w:r>
+    </w:p>
+    <w:p>
+      <w:r>
+        <w:rPr>
+          <w:b/>
+        </w:rPr>
+        <w:lastRenderedPageBreak/>
+        <w:t xml:space="preserve">Requests </w:t>
+      </w:r>
+      <w:r>
+        <w:t xml:space="preserve">and </w:t>
+      </w:r>
+      <w:r>
+        <w:rPr>
+          <w:b/>
+        </w:rPr>
+        <w:t>Beautiful Soup</w:t>
+      </w:r>
+      <w:r>
+        <w:t>: Libraries used for the scraping process in the python code.</w:t>
+      </w:r>
+    </w:p>
+    <w:p>
+      <w:pPr>
+        <w:rPr>
+          <w:b/>
+        </w:rPr>
+      </w:pPr>
+      <w:r>
+        <w:rPr>
+          <w:b/>
+        </w:rPr>
+        <w:t>Assets</w:t>
+      </w:r>
+      <w:r>
+        <w:t xml:space="preserve"> and </w:t>
+      </w:r>
+      <w:r>
+        <w:rPr>
+          <w:b/>
+        </w:rPr>
+        <w:t>Elements</w:t>
+      </w:r>
+      <w:r>
+        <w:t xml:space="preserve">: objects in the program that make up the look of the applications. </w:t>
+      </w:r>
+    </w:p>
+    <w:p>
+      <w:r>
+        <w:rPr>
+          <w:b/>
+        </w:rPr>
+        <w:t>CSS:</w:t>
+      </w:r>
+      <w:r>
+        <w:t xml:space="preserve"> (Cascading Style Sheet) is the markup language that is used to format and style the TIAS website.</w:t>
+      </w:r>
+    </w:p>
+    <w:p>
+      <w:r>
+        <w:rPr>
+          <w:b/>
+        </w:rPr>
+        <w:t xml:space="preserve">MySQL: </w:t>
+      </w:r>
+      <w:r>
+        <w:t>The SQL database we use to hold all of the information scraped from the website we are scraping.</w:t>
+      </w:r>
+    </w:p>
+    <w:p>
+      <w:r>
+        <w:rPr>
+          <w:b/>
+        </w:rPr>
+        <w:t>PHP:</w:t>
+      </w:r>
+      <w:r>
+        <w:t xml:space="preserve"> (</w:t>
+      </w:r>
+      <w:r>
+        <w:rPr>
+          <w:b/>
+        </w:rPr>
+        <w:t>P</w:t>
+      </w:r>
+      <w:r>
+        <w:t xml:space="preserve">ersonal Home Page: </w:t>
+      </w:r>
+      <w:r>
+        <w:rPr>
+          <w:b/>
+        </w:rPr>
+        <w:t>H</w:t>
+      </w:r>
+      <w:r>
+        <w:t xml:space="preserve">ypertext </w:t>
+      </w:r>
+      <w:r>
+        <w:rPr>
+          <w:b/>
+        </w:rPr>
+        <w:t>P</w:t>
+      </w:r>
+      <w:r>
+        <w:t>re</w:t>
+      </w:r>
+      <w:r>
+        <w:t>-</w:t>
+      </w:r>
+      <w:r>
+        <w:t>processor): Is the server-side programming language we are using to create dynamic content on our website, and providing communication between the MySQL database and the website.</w:t>
+      </w:r>
+    </w:p>
+    <w:p>
+      <w:r>
+        <w:rPr>
+          <w:b/>
+        </w:rPr>
+        <w:t>APPLICATION/PROGRAM:</w:t>
+      </w:r>
+      <w:r>
+        <w:t xml:space="preserve"> When we write application or program, we are referring to the python</w:t>
+      </w:r>
+      <w:r>
+        <w:t xml:space="preserve"> code, php code and the HTML/CSS</w:t>
+      </w:r>
+      <w:r>
+        <w:t xml:space="preserve"> combined into our product: TecInASec.</w:t>
+      </w:r>
+    </w:p>
+    <w:p>
+      <w:r>
+        <w:rPr>
+          <w:b/>
+        </w:rPr>
+        <w:t>Web Server:</w:t>
+      </w:r>
+      <w:r>
+        <w:t xml:space="preserve"> Currently a domain and web</w:t>
+      </w:r>
+      <w:r>
+        <w:t>-</w:t>
+      </w:r>
+      <w:r>
+        <w:t xml:space="preserve">hotel hosted by Sean Traynor. The URL is </w:t>
+      </w:r>
+      <w:hyperlink r:id="rId13" w:history="1">
+        <w:r>
+          <w:rPr>
+            <w:rStyle w:val="Hyperlink"/>
+          </w:rPr>
+          <w:t>www.dbblts.com</w:t>
+        </w:r>
+      </w:hyperlink>
+      <w:r>
+        <w:t>. The server allows us to run server</w:t>
+      </w:r>
+      <w:r>
+        <w:t>-</w:t>
+      </w:r>
+      <w:r>
+        <w:t>side languages such as PHP, which will be used to provide communication with the database and perform calculations etc.</w:t>
+      </w:r>
+    </w:p>
+    <w:p/>
+    <w:p>
+      <w:pPr>
+        <w:pStyle w:val="Heading2"/>
+        <w:numPr>
+          <w:ilvl w:val="1"/>
+          <w:numId w:val="4"/>
+        </w:numPr>
+        <w:spacing w:before="40" w:line="256" w:lineRule="auto"/>
+      </w:pPr>
+      <w:r>
+        <w:t>References</w:t>
+      </w:r>
+    </w:p>
+    <w:p/>
+    <w:p>
+      <w:pPr>
+        <w:pStyle w:val="Heading2"/>
+        <w:numPr>
+          <w:ilvl w:val="1"/>
+          <w:numId w:val="4"/>
+        </w:numPr>
+        <w:spacing w:before="40" w:line="256" w:lineRule="auto"/>
+      </w:pPr>
+      <w:r>
+        <w:t>Overview</w:t>
+      </w:r>
+      <w:r>
+        <w:t xml:space="preserve"> (Charlie Hammond)</w:t>
+      </w:r>
+    </w:p>
+    <w:p>
+      <w:r>
+        <w:rPr>
+          <w:color w:val="000000"/>
+        </w:rPr>
+        <w:t>This software requirements specification is split into sections. At this point you would have already read the introduction to the document which is made up of a title (introduction) and sub sections labelled in ascending decimal value. This ascending decimal value format can be seen consistently throughout the document with appropriate headings. Section 2 will explain the overall description and will be followed by section 3 which talks about the specific requirements. The following subjects are appendixes and index.</w:t>
+      </w:r>
+    </w:p>
+    <w:p>
+      <w:pPr>
+        <w:pStyle w:val="Heading1"/>
+        <w:numPr>
+          <w:ilvl w:val="0"/>
+          <w:numId w:val="4"/>
+        </w:numPr>
+        <w:spacing w:before="240" w:line="256" w:lineRule="auto"/>
+      </w:pPr>
+      <w:r>
+        <w:t>Overall Description</w:t>
+      </w:r>
+    </w:p>
+    <w:p>
+      <w:pPr>
+        <w:pStyle w:val="Heading2"/>
+      </w:pPr>
+      <w:r>
+        <w:t>2.1 Product perspective</w:t>
+      </w:r>
+    </w:p>
+    <w:p>
+      <w:pPr>
+        <w:pStyle w:val="Heading2"/>
+      </w:pPr>
+      <w:r>
+        <w:t>2.2 Product functions</w:t>
+      </w:r>
+    </w:p>
+    <w:p>
+      <w:pPr>
+        <w:spacing w:line="240" w:lineRule="auto"/>
+      </w:pPr>
+      <w:r>
+        <w:t>List: [Write into sentences!]</w:t>
+      </w:r>
+    </w:p>
+    <w:p>
+      <w:pPr>
+        <w:pStyle w:val="ListParagraph"/>
+        <w:numPr>
+          <w:ilvl w:val="0"/>
+          <w:numId w:val="5"/>
+        </w:numPr>
+        <w:spacing w:after="160" w:line="256" w:lineRule="auto"/>
+      </w:pPr>
+      <w:r>
+        <w:t>Search algorithm</w:t>
+      </w:r>
+    </w:p>
+    <w:p>
+      <w:pPr>
+        <w:pStyle w:val="ListParagraph"/>
+        <w:numPr>
+          <w:ilvl w:val="0"/>
+          <w:numId w:val="5"/>
+        </w:numPr>
+        <w:spacing w:after="160" w:line="256" w:lineRule="auto"/>
+      </w:pPr>
+      <w:r>
+        <w:t>Displays computers based on query</w:t>
+      </w:r>
+    </w:p>
+    <w:p>
+      <w:pPr>
+        <w:pStyle w:val="ListParagraph"/>
+        <w:numPr>
+          <w:ilvl w:val="0"/>
+          <w:numId w:val="5"/>
+        </w:numPr>
+        <w:spacing w:after="160" w:line="256" w:lineRule="auto"/>
+      </w:pPr>
+      <w:r>
+        <w:t>Adaptive user interface functions</w:t>
+      </w:r>
+    </w:p>
+    <w:p>
+      <w:pPr>
+        <w:pStyle w:val="ListParagraph"/>
+        <w:numPr>
+          <w:ilvl w:val="1"/>
+          <w:numId w:val="5"/>
+        </w:numPr>
+        <w:spacing w:after="160" w:line="256" w:lineRule="auto"/>
+      </w:pPr>
+      <w:r>
+        <w:t>Creates queries based on what fields have content</w:t>
+      </w:r>
+    </w:p>
+    <w:p>
+      <w:pPr>
+        <w:pStyle w:val="Heading2"/>
+      </w:pPr>
+      <w:r>
+        <w:lastRenderedPageBreak/>
+        <w:t>2.3 User characteristics</w:t>
+      </w:r>
+      <w:r>
+        <w:t xml:space="preserve"> (Sean Traynor</w:t>
+      </w:r>
+      <w:r>
+        <w:t>)</w:t>
+      </w:r>
+    </w:p>
+    <w:p>
+      <w:r>
+        <w:t>TIAS is made to be as simple as possible to use, there is not any extensive technical knowledge required, nor experience. The optimal user group would be users that have had some previous experience with using entry fields to fill in information, and users that understand that the software isn’t written by professionals, as there could occur errors if the user were to input something that we did not take into account whilst developing the software.</w:t>
+      </w:r>
+    </w:p>
+    <w:p>
+      <w:pPr>
+        <w:pStyle w:val="Heading2"/>
+      </w:pPr>
+      <w:r>
+        <w:t>2.4 Constraints</w:t>
+      </w:r>
+    </w:p>
+    <w:p>
+      <w:pPr>
+        <w:pStyle w:val="Heading2"/>
+      </w:pPr>
+      <w:r>
+        <w:t>2.5 Assumptions and dependencies</w:t>
+      </w:r>
+      <w:bookmarkStart w:id="11" w:name="_GoBack"/>
+      <w:bookmarkEnd w:id="11"/>
+    </w:p>
+    <w:p/>
+    <w:p>
+      <w:pPr>
+        <w:pStyle w:val="Heading1"/>
+        <w:numPr>
+          <w:ilvl w:val="0"/>
+          <w:numId w:val="4"/>
+        </w:numPr>
+        <w:spacing w:before="240" w:line="256" w:lineRule="auto"/>
+      </w:pPr>
+      <w:r>
+        <w:t>Specific requirements</w:t>
+      </w:r>
+    </w:p>
+    <w:p>
+      <w:pPr>
+        <w:pStyle w:val="Heading1"/>
+      </w:pPr>
+      <w:r>
+        <w:t>Appendixes</w:t>
+      </w:r>
+    </w:p>
+    <w:p>
+      <w:pPr>
+        <w:pStyle w:val="Heading1"/>
+      </w:pPr>
+      <w:r>
+        <w:t>Index</w:t>
+      </w:r>
+    </w:p>
+    <w:p/>
     <w:p>
       <w:pPr>
         <w:pStyle w:val="Heading3"/>
       </w:pPr>
-      <w:bookmarkStart w:id="11" w:name="_Toc271874904"/>
+      <w:bookmarkStart w:id="12" w:name="_Toc271874904"/>
       <w:r>
         <w:t>3.II.b The product design</w:t>
       </w:r>
-      <w:bookmarkEnd w:id="11"/>
-    </w:p>
-    <w:p>
-      <w:bookmarkStart w:id="12" w:name="_Toc271874905"/>
+      <w:bookmarkEnd w:id="12"/>
+      <w:r>
+        <w:t xml:space="preserve"> (Sean Traynor, Charlie Hammond)</w:t>
+      </w:r>
+    </w:p>
+    <w:p>
+      <w:bookmarkStart w:id="13" w:name="_Toc271874905"/>
       <w:r>
         <w:t xml:space="preserve">The design of the product is set to be as user friendly as possible. The reasoning behind this is because we want the target market to feel at ease with the software at first glance. All of the elements on the GUI are optional; as long as at least one of the fields is filled in the user will get a result. The thought behind this idea is that users might only want to search for a specific price range, or users might only want to search for a specific brand regardless of price. </w:t>
       </w:r>
     </w:p>
     <w:p>
       <w:r>
-        <w:t>Sean.</w:t>
-      </w:r>
-    </w:p>
-    <w:p>
-      <w:r>
         <w:t>The appearance of the application is a likeness to the simple practical aspects of the program. The established iteration of the product is not too simple where as it would be boring and bleak but again not too vibrant and distracting thus to keep the user from detracting the attention away from the intentions of the application. The design process of the application follows some simple steps. Ideas, refinements, discussions and implement; these rules help to guide the ideas into satisfied implemented graphics or assets. From the step by step process it's been possible to implement one of the team’s most significant assets, the logo. Shades of black and red in the colour palette work well with each other, this coloured theme has become the signature for the application. With each step in the design process all the assets and graphics seen in the application follow the same theme to keep it professionally consistent, aspect like this in the product design aid to insure top quality production for the users benefit.</w:t>
       </w:r>
     </w:p>
     <w:p>
       <w:r>
         <w:t>Product design also holds some legal matters which will be explained in depth in section 3.III.a of this document.</w:t>
-      </w:r>
-    </w:p>
-    <w:p>
-      <w:r>
-        <w:t>Charlie.</w:t>
       </w:r>
     </w:p>
     <w:p>
@@ -2685,7 +3185,10 @@
         <w:lastRenderedPageBreak/>
         <w:t>3.II.c The product implementation</w:t>
       </w:r>
-      <w:bookmarkEnd w:id="12"/>
+      <w:bookmarkEnd w:id="13"/>
+      <w:r>
+        <w:t xml:space="preserve"> (Laurynas Pupsta)</w:t>
+      </w:r>
     </w:p>
     <w:p/>
     <w:p>
@@ -2695,18 +3198,11 @@
       <w:r>
         <w:t>onjob to update itself every 6-12</w:t>
       </w:r>
-      <w:bookmarkStart w:id="13" w:name="_GoBack"/>
-      <w:bookmarkEnd w:id="13"/>
       <w:r>
         <w:t xml:space="preserve"> hours. This method saves a lot of performance and it is completely free. Our next goal was to create a website that could access our database and display information on it. This was implemented really simple by sending a HTTP requests with a query string to the main server. The server then analyses the query string and depending on the content, results are returned.</w:t>
       </w:r>
     </w:p>
     <w:p>
-      <w:r>
-        <w:t>Laurynas</w:t>
-      </w:r>
-    </w:p>
-    <w:p>
       <w:pPr>
         <w:pStyle w:val="Heading3"/>
       </w:pPr>
@@ -2715,19 +3211,8 @@
         <w:t>3.II.d The product testing</w:t>
       </w:r>
       <w:bookmarkEnd w:id="14"/>
-    </w:p>
-    <w:p>
-      <w:r>
-        <w:t>Sean</w:t>
-      </w:r>
-      <w:r>
-        <w:t xml:space="preserve"> (</w:t>
-      </w:r>
-      <w:r>
-        <w:t>A</w:t>
-      </w:r>
-      <w:r>
-        <w:t>d-hoc)</w:t>
+      <w:r>
+        <w:t xml:space="preserve"> (Sean)</w:t>
       </w:r>
     </w:p>
     <w:p>
@@ -6417,6 +6902,100 @@
 <file path=word/numbering.xml><?xml version="1.0" encoding="utf-8"?>
 <w:numbering xmlns:wpc="http://schemas.microsoft.com/office/word/2010/wordprocessingCanvas" xmlns:mc="http://schemas.openxmlformats.org/markup-compatibility/2006" xmlns:o="urn:schemas-microsoft-com:office:office" xmlns:r="http://schemas.openxmlformats.org/officeDocument/2006/relationships" xmlns:m="http://schemas.openxmlformats.org/officeDocument/2006/math" xmlns:v="urn:schemas-microsoft-com:vml" xmlns:wp14="http://schemas.microsoft.com/office/word/2010/wordprocessingDrawing" xmlns:wp="http://schemas.openxmlformats.org/drawingml/2006/wordprocessingDrawing" xmlns:w10="urn:schemas-microsoft-com:office:word" xmlns:w="http://schemas.openxmlformats.org/wordprocessingml/2006/main" xmlns:w14="http://schemas.microsoft.com/office/word/2010/wordml" xmlns:w15="http://schemas.microsoft.com/office/word/2012/wordml" xmlns:wpg="http://schemas.microsoft.com/office/word/2010/wordprocessingGroup" xmlns:wpi="http://schemas.microsoft.com/office/word/2010/wordprocessingInk" xmlns:wne="http://schemas.microsoft.com/office/word/2006/wordml" xmlns:wps="http://schemas.microsoft.com/office/word/2010/wordprocessingShape" mc:Ignorable="w14 w15 wp14">
   <w:abstractNum w:abstractNumId="0">
+    <w:nsid w:val="384F6D76"/>
+    <w:multiLevelType w:val="multilevel"/>
+    <w:tmpl w:val="9E9C385C"/>
+    <w:lvl w:ilvl="0">
+      <w:start w:val="1"/>
+      <w:numFmt w:val="decimal"/>
+      <w:lvlText w:val="%1."/>
+      <w:lvlJc w:val="left"/>
+      <w:pPr>
+        <w:ind w:left="360" w:hanging="360"/>
+      </w:pPr>
+    </w:lvl>
+    <w:lvl w:ilvl="1">
+      <w:start w:val="1"/>
+      <w:numFmt w:val="decimal"/>
+      <w:isLgl/>
+      <w:lvlText w:val="%1.%2"/>
+      <w:lvlJc w:val="left"/>
+      <w:pPr>
+        <w:ind w:left="390" w:hanging="390"/>
+      </w:pPr>
+    </w:lvl>
+    <w:lvl w:ilvl="2">
+      <w:start w:val="1"/>
+      <w:numFmt w:val="decimal"/>
+      <w:isLgl/>
+      <w:lvlText w:val="%1.%2.%3"/>
+      <w:lvlJc w:val="left"/>
+      <w:pPr>
+        <w:ind w:left="720" w:hanging="720"/>
+      </w:pPr>
+    </w:lvl>
+    <w:lvl w:ilvl="3">
+      <w:start w:val="1"/>
+      <w:numFmt w:val="decimal"/>
+      <w:isLgl/>
+      <w:lvlText w:val="%1.%2.%3.%4"/>
+      <w:lvlJc w:val="left"/>
+      <w:pPr>
+        <w:ind w:left="720" w:hanging="720"/>
+      </w:pPr>
+    </w:lvl>
+    <w:lvl w:ilvl="4">
+      <w:start w:val="1"/>
+      <w:numFmt w:val="decimal"/>
+      <w:isLgl/>
+      <w:lvlText w:val="%1.%2.%3.%4.%5"/>
+      <w:lvlJc w:val="left"/>
+      <w:pPr>
+        <w:ind w:left="1080" w:hanging="1080"/>
+      </w:pPr>
+    </w:lvl>
+    <w:lvl w:ilvl="5">
+      <w:start w:val="1"/>
+      <w:numFmt w:val="decimal"/>
+      <w:isLgl/>
+      <w:lvlText w:val="%1.%2.%3.%4.%5.%6"/>
+      <w:lvlJc w:val="left"/>
+      <w:pPr>
+        <w:ind w:left="1080" w:hanging="1080"/>
+      </w:pPr>
+    </w:lvl>
+    <w:lvl w:ilvl="6">
+      <w:start w:val="1"/>
+      <w:numFmt w:val="decimal"/>
+      <w:isLgl/>
+      <w:lvlText w:val="%1.%2.%3.%4.%5.%6.%7"/>
+      <w:lvlJc w:val="left"/>
+      <w:pPr>
+        <w:ind w:left="1440" w:hanging="1440"/>
+      </w:pPr>
+    </w:lvl>
+    <w:lvl w:ilvl="7">
+      <w:start w:val="1"/>
+      <w:numFmt w:val="decimal"/>
+      <w:isLgl/>
+      <w:lvlText w:val="%1.%2.%3.%4.%5.%6.%7.%8"/>
+      <w:lvlJc w:val="left"/>
+      <w:pPr>
+        <w:ind w:left="1440" w:hanging="1440"/>
+      </w:pPr>
+    </w:lvl>
+    <w:lvl w:ilvl="8">
+      <w:start w:val="1"/>
+      <w:numFmt w:val="decimal"/>
+      <w:isLgl/>
+      <w:lvlText w:val="%1.%2.%3.%4.%5.%6.%7.%8.%9"/>
+      <w:lvlJc w:val="left"/>
+      <w:pPr>
+        <w:ind w:left="1440" w:hanging="1440"/>
+      </w:pPr>
+    </w:lvl>
+  </w:abstractNum>
+  <w:abstractNum w:abstractNumId="1">
     <w:nsid w:val="424648A3"/>
     <w:multiLevelType w:val="hybridMultilevel"/>
     <w:tmpl w:val="BAD02DCE"/>
@@ -6529,7 +7108,7 @@
       </w:rPr>
     </w:lvl>
   </w:abstractNum>
-  <w:abstractNum w:abstractNumId="1">
+  <w:abstractNum w:abstractNumId="2">
     <w:nsid w:val="4A9F05D1"/>
     <w:multiLevelType w:val="hybridMultilevel"/>
     <w:tmpl w:val="E10299B6"/>
@@ -6642,7 +7221,120 @@
       </w:rPr>
     </w:lvl>
   </w:abstractNum>
-  <w:abstractNum w:abstractNumId="2">
+  <w:abstractNum w:abstractNumId="3">
+    <w:nsid w:val="4AEA33E2"/>
+    <w:multiLevelType w:val="hybridMultilevel"/>
+    <w:tmpl w:val="321E2FE8"/>
+    <w:lvl w:ilvl="0" w:tplc="08090001">
+      <w:start w:val="1"/>
+      <w:numFmt w:val="bullet"/>
+      <w:lvlText w:val=""/>
+      <w:lvlJc w:val="left"/>
+      <w:pPr>
+        <w:ind w:left="720" w:hanging="360"/>
+      </w:pPr>
+      <w:rPr>
+        <w:rFonts w:ascii="Symbol" w:hAnsi="Symbol" w:hint="default"/>
+      </w:rPr>
+    </w:lvl>
+    <w:lvl w:ilvl="1" w:tplc="08090003">
+      <w:start w:val="1"/>
+      <w:numFmt w:val="bullet"/>
+      <w:lvlText w:val="o"/>
+      <w:lvlJc w:val="left"/>
+      <w:pPr>
+        <w:ind w:left="1440" w:hanging="360"/>
+      </w:pPr>
+      <w:rPr>
+        <w:rFonts w:ascii="Courier New" w:hAnsi="Courier New" w:cs="Courier New" w:hint="default"/>
+      </w:rPr>
+    </w:lvl>
+    <w:lvl w:ilvl="2" w:tplc="08090005">
+      <w:start w:val="1"/>
+      <w:numFmt w:val="bullet"/>
+      <w:lvlText w:val=""/>
+      <w:lvlJc w:val="left"/>
+      <w:pPr>
+        <w:ind w:left="2160" w:hanging="360"/>
+      </w:pPr>
+      <w:rPr>
+        <w:rFonts w:ascii="Wingdings" w:hAnsi="Wingdings" w:hint="default"/>
+      </w:rPr>
+    </w:lvl>
+    <w:lvl w:ilvl="3" w:tplc="08090001">
+      <w:start w:val="1"/>
+      <w:numFmt w:val="bullet"/>
+      <w:lvlText w:val=""/>
+      <w:lvlJc w:val="left"/>
+      <w:pPr>
+        <w:ind w:left="2880" w:hanging="360"/>
+      </w:pPr>
+      <w:rPr>
+        <w:rFonts w:ascii="Symbol" w:hAnsi="Symbol" w:hint="default"/>
+      </w:rPr>
+    </w:lvl>
+    <w:lvl w:ilvl="4" w:tplc="08090003">
+      <w:start w:val="1"/>
+      <w:numFmt w:val="bullet"/>
+      <w:lvlText w:val="o"/>
+      <w:lvlJc w:val="left"/>
+      <w:pPr>
+        <w:ind w:left="3600" w:hanging="360"/>
+      </w:pPr>
+      <w:rPr>
+        <w:rFonts w:ascii="Courier New" w:hAnsi="Courier New" w:cs="Courier New" w:hint="default"/>
+      </w:rPr>
+    </w:lvl>
+    <w:lvl w:ilvl="5" w:tplc="08090005">
+      <w:start w:val="1"/>
+      <w:numFmt w:val="bullet"/>
+      <w:lvlText w:val=""/>
+      <w:lvlJc w:val="left"/>
+      <w:pPr>
+        <w:ind w:left="4320" w:hanging="360"/>
+      </w:pPr>
+      <w:rPr>
+        <w:rFonts w:ascii="Wingdings" w:hAnsi="Wingdings" w:hint="default"/>
+      </w:rPr>
+    </w:lvl>
+    <w:lvl w:ilvl="6" w:tplc="08090001">
+      <w:start w:val="1"/>
+      <w:numFmt w:val="bullet"/>
+      <w:lvlText w:val=""/>
+      <w:lvlJc w:val="left"/>
+      <w:pPr>
+        <w:ind w:left="5040" w:hanging="360"/>
+      </w:pPr>
+      <w:rPr>
+        <w:rFonts w:ascii="Symbol" w:hAnsi="Symbol" w:hint="default"/>
+      </w:rPr>
+    </w:lvl>
+    <w:lvl w:ilvl="7" w:tplc="08090003">
+      <w:start w:val="1"/>
+      <w:numFmt w:val="bullet"/>
+      <w:lvlText w:val="o"/>
+      <w:lvlJc w:val="left"/>
+      <w:pPr>
+        <w:ind w:left="5760" w:hanging="360"/>
+      </w:pPr>
+      <w:rPr>
+        <w:rFonts w:ascii="Courier New" w:hAnsi="Courier New" w:cs="Courier New" w:hint="default"/>
+      </w:rPr>
+    </w:lvl>
+    <w:lvl w:ilvl="8" w:tplc="08090005">
+      <w:start w:val="1"/>
+      <w:numFmt w:val="bullet"/>
+      <w:lvlText w:val=""/>
+      <w:lvlJc w:val="left"/>
+      <w:pPr>
+        <w:ind w:left="6480" w:hanging="360"/>
+      </w:pPr>
+      <w:rPr>
+        <w:rFonts w:ascii="Wingdings" w:hAnsi="Wingdings" w:hint="default"/>
+      </w:rPr>
+    </w:lvl>
+  </w:abstractNum>
+  <w:abstractNum w:abstractNumId="4">
     <w:nsid w:val="641969E3"/>
     <w:multiLevelType w:val="hybridMultilevel"/>
     <w:tmpl w:val="5F62AB72"/>
@@ -6732,13 +7424,46 @@
     </w:lvl>
   </w:abstractNum>
   <w:num w:numId="1">
+    <w:abstractNumId w:val="4"/>
+  </w:num>
+  <w:num w:numId="2">
     <w:abstractNumId w:val="2"/>
   </w:num>
-  <w:num w:numId="2">
+  <w:num w:numId="3">
     <w:abstractNumId w:val="1"/>
   </w:num>
-  <w:num w:numId="3">
+  <w:num w:numId="4">
     <w:abstractNumId w:val="0"/>
+    <w:lvlOverride w:ilvl="0">
+      <w:startOverride w:val="1"/>
+    </w:lvlOverride>
+    <w:lvlOverride w:ilvl="1">
+      <w:startOverride w:val="1"/>
+    </w:lvlOverride>
+    <w:lvlOverride w:ilvl="2">
+      <w:startOverride w:val="1"/>
+    </w:lvlOverride>
+    <w:lvlOverride w:ilvl="3">
+      <w:startOverride w:val="1"/>
+    </w:lvlOverride>
+    <w:lvlOverride w:ilvl="4">
+      <w:startOverride w:val="1"/>
+    </w:lvlOverride>
+    <w:lvlOverride w:ilvl="5">
+      <w:startOverride w:val="1"/>
+    </w:lvlOverride>
+    <w:lvlOverride w:ilvl="6">
+      <w:startOverride w:val="1"/>
+    </w:lvlOverride>
+    <w:lvlOverride w:ilvl="7">
+      <w:startOverride w:val="1"/>
+    </w:lvlOverride>
+    <w:lvlOverride w:ilvl="8">
+      <w:startOverride w:val="1"/>
+    </w:lvlOverride>
+  </w:num>
+  <w:num w:numId="5">
+    <w:abstractNumId w:val="3"/>
   </w:num>
 </w:numbering>
 </file>

</xml_diff>

<commit_message>
Added SRS + Introduction to chapter 1
</commit_message>
<xml_diff>
--- a/CE101 Team Report Team T.docx
+++ b/CE101 Team Report Team T.docx
@@ -1,6 +1,6 @@
 
 <file path=word/document.xml><?xml version="1.0" encoding="utf-8"?>
-<w:document xmlns:wpc="http://schemas.microsoft.com/office/word/2010/wordprocessingCanvas" xmlns:mc="http://schemas.openxmlformats.org/markup-compatibility/2006" xmlns:o="urn:schemas-microsoft-com:office:office" xmlns:r="http://schemas.openxmlformats.org/officeDocument/2006/relationships" xmlns:m="http://schemas.openxmlformats.org/officeDocument/2006/math" xmlns:v="urn:schemas-microsoft-com:vml" xmlns:wp14="http://schemas.microsoft.com/office/word/2010/wordprocessingDrawing" xmlns:wp="http://schemas.openxmlformats.org/drawingml/2006/wordprocessingDrawing" xmlns:w10="urn:schemas-microsoft-com:office:word" xmlns:w="http://schemas.openxmlformats.org/wordprocessingml/2006/main" xmlns:w14="http://schemas.microsoft.com/office/word/2010/wordml" xmlns:w15="http://schemas.microsoft.com/office/word/2012/wordml" xmlns:wpg="http://schemas.microsoft.com/office/word/2010/wordprocessingGroup" xmlns:wpi="http://schemas.microsoft.com/office/word/2010/wordprocessingInk" xmlns:wne="http://schemas.microsoft.com/office/word/2006/wordml" xmlns:wps="http://schemas.microsoft.com/office/word/2010/wordprocessingShape" mc:Ignorable="w14 w15 wp14">
+<w:document xmlns:wpc="http://schemas.microsoft.com/office/word/2010/wordprocessingCanvas" xmlns:mc="http://schemas.openxmlformats.org/markup-compatibility/2006" xmlns:o="urn:schemas-microsoft-com:office:office" xmlns:r="http://schemas.openxmlformats.org/officeDocument/2006/relationships" xmlns:m="http://schemas.openxmlformats.org/officeDocument/2006/math" xmlns:v="urn:schemas-microsoft-com:vml" xmlns:wp14="http://schemas.microsoft.com/office/word/2010/wordprocessingDrawing" xmlns:wp="http://schemas.openxmlformats.org/drawingml/2006/wordprocessingDrawing" xmlns:w10="urn:schemas-microsoft-com:office:word" xmlns:w="http://schemas.openxmlformats.org/wordprocessingml/2006/main" xmlns:w14="http://schemas.microsoft.com/office/word/2010/wordml" xmlns:wpg="http://schemas.microsoft.com/office/word/2010/wordprocessingGroup" xmlns:wpi="http://schemas.microsoft.com/office/word/2010/wordprocessingInk" xmlns:wne="http://schemas.microsoft.com/office/word/2006/wordml" xmlns:wps="http://schemas.microsoft.com/office/word/2010/wordprocessingShape" mc:Ignorable="w14 wp14">
   <w:body>
     <w:p>
       <w:pPr>
@@ -1917,14 +1917,21 @@
         <w:t>Chapter 1</w:t>
       </w:r>
       <w:r>
-        <w:t xml:space="preserve"> The Executive Summary (?? words)</w:t>
+        <w:t xml:space="preserve"> The Executive Summary (?? </w:t>
+      </w:r>
+      <w:r>
+        <w:t>W</w:t>
+      </w:r>
+      <w:r>
+        <w:t>ords</w:t>
+      </w:r>
+      <w:r>
+        <w:t>, Sean Traynor</w:t>
+      </w:r>
+      <w:r>
+        <w:t>)</w:t>
       </w:r>
       <w:bookmarkEnd w:id="0"/>
-    </w:p>
-    <w:p>
-      <w:r>
-        <w:t>Sean</w:t>
-      </w:r>
     </w:p>
     <w:p>
       <w:r>
@@ -1961,6 +1968,9 @@
         <w:t>orking</w:t>
       </w:r>
       <w:bookmarkEnd w:id="2"/>
+      <w:r>
+        <w:t xml:space="preserve"> (Sean Traynor)</w:t>
+      </w:r>
     </w:p>
     <w:p>
       <w:r>
@@ -2039,11 +2049,6 @@
       </w:r>
     </w:p>
     <w:p>
-      <w:r>
-        <w:t>Sean.</w:t>
-      </w:r>
-    </w:p>
-    <w:p>
       <w:pPr>
         <w:pStyle w:val="Heading2"/>
       </w:pPr>
@@ -2066,10 +2071,9 @@
       </w:r>
       <w:bookmarkEnd w:id="4"/>
     </w:p>
-    <w:p/>
-    <w:p>
-      <w:r>
-        <w:t>Sean</w:t>
+    <w:p>
+      <w:r>
+        <w:t>(Explain Appendix B)</w:t>
       </w:r>
     </w:p>
     <w:p>
@@ -2088,6 +2092,9 @@
         <w:t>2.II.b Detailed report of each team members contribution to the project</w:t>
       </w:r>
       <w:bookmarkEnd w:id="6"/>
+      <w:r>
+        <w:t xml:space="preserve"> (Sean Traynor, Laurynas Pupsta, Charlie Hammond, Dale Carr, Valentinas Vaiceliunas)</w:t>
+      </w:r>
     </w:p>
     <w:p/>
     <w:p>
@@ -2148,11 +2155,11 @@
         <w:t xml:space="preserve">, which has been quite irregularly. The reason for this is because of the good communication that most of the team has outside of the lab sessions. </w:t>
       </w:r>
       <w:r>
-        <w:t xml:space="preserve">When we first started the group project my first task was to create a team skills list [2]. </w:t>
+        <w:t xml:space="preserve">When we first started the group project my first task was to create a team skills list [2]. After that I went on to try out some different graphical libraries for Python, such as Tkinter and PyQt4. The main responsibility outside of keeping updated on what the team is doing and assisting the team in any problems that may occur was the GUI code. I was primarily working on the User </w:t>
       </w:r>
       <w:r>
         <w:lastRenderedPageBreak/>
-        <w:t xml:space="preserve">After that I went on to try out some different graphical libraries for Python, such as Tkinter and PyQt4. The main responsibility outside of keeping updated on what the team is doing and assisting the team in any problems that may occur was the GUI code. I was primarily working on the User Interface for TIAS up until we decided that we should abstain from using Tkinter and create a website instead. </w:t>
+        <w:t xml:space="preserve">Interface for TIAS up until we decided that we should abstain from using Tkinter and create a website instead. </w:t>
       </w:r>
       <w:r>
         <w:t>I have also created a couple of reports and précis, such as a report on Intellectual Property [3]</w:t>
@@ -2270,7 +2277,6 @@
         <w:pStyle w:val="Heading5"/>
       </w:pPr>
       <w:r>
-        <w:lastRenderedPageBreak/>
         <w:t>References</w:t>
       </w:r>
     </w:p>
@@ -2278,7 +2284,7 @@
       <w:r>
         <w:t xml:space="preserve">[1] - </w:t>
       </w:r>
-      <w:hyperlink r:id="rId7" w:history="1">
+      <w:hyperlink r:id="rId8" w:history="1">
         <w:r>
           <w:rPr>
             <w:rStyle w:val="Hyperlink"/>
@@ -2291,7 +2297,7 @@
       <w:r>
         <w:t xml:space="preserve">[2] - </w:t>
       </w:r>
-      <w:hyperlink r:id="rId8" w:history="1">
+      <w:hyperlink r:id="rId9" w:history="1">
         <w:r>
           <w:rPr>
             <w:rStyle w:val="Hyperlink"/>
@@ -2302,9 +2308,10 @@
     </w:p>
     <w:p>
       <w:r>
+        <w:lastRenderedPageBreak/>
         <w:t xml:space="preserve">[3] - </w:t>
       </w:r>
-      <w:hyperlink r:id="rId9" w:history="1">
+      <w:hyperlink r:id="rId10" w:history="1">
         <w:r>
           <w:rPr>
             <w:rStyle w:val="Hyperlink"/>
@@ -2317,7 +2324,7 @@
       <w:r>
         <w:t xml:space="preserve">[4] - </w:t>
       </w:r>
-      <w:hyperlink r:id="rId10" w:history="1">
+      <w:hyperlink r:id="rId11" w:history="1">
         <w:r>
           <w:rPr>
             <w:rStyle w:val="Hyperlink"/>
@@ -2333,7 +2340,7 @@
       <w:r>
         <w:t xml:space="preserve">[5] - </w:t>
       </w:r>
-      <w:hyperlink r:id="rId11" w:history="1">
+      <w:hyperlink r:id="rId12" w:history="1">
         <w:r>
           <w:rPr>
             <w:rStyle w:val="Hyperlink"/>
@@ -2406,7 +2413,7 @@
       <w:r>
         <w:t xml:space="preserve"> -</w:t>
       </w:r>
-      <w:hyperlink r:id="rId12" w:history="1">
+      <w:hyperlink r:id="rId13" w:history="1">
         <w:r>
           <w:rPr>
             <w:rStyle w:val="Hyperlink"/>
@@ -2458,11 +2465,11 @@
     </w:p>
     <w:p>
       <w:r>
-        <w:t xml:space="preserve">At first I had to make a survey so I had to learn how to make and publish surveys, so I did use surveymoney.com and made the statistic work that we got from the survey responses. I have done some other work in the team too, for example some reports for the methods that we used in our programming language, like BeautifulSoup. BeautifulSoup was the main component of scraping and I by doing a research on it I learn how it is used and works on Python programming language. Also I </w:t>
+        <w:t xml:space="preserve">At first I had to make a survey so I had to learn how to make and publish surveys, so I did use surveymoney.com and made the statistic work that we got from the survey responses. I have done some other work in the team too, for example some reports for the methods that we used in our programming language, like BeautifulSoup. BeautifulSoup was the main component of scraping and I by doing a research on it I learn how it is used and works on Python programming language. Also I have learned more about surveys, about publishing it and the use of survey making in business because it is very important to know what your customer needs. Working in the T team I learned how every role is important and every person matters in the work they do to the team. I tried to help my team mates if that was necessary but because we have a great team leader who helped </w:t>
       </w:r>
       <w:r>
         <w:lastRenderedPageBreak/>
-        <w:t>have learned more about surveys, about publishing it and the use of survey making in business because it is very important to know what your customer needs. Working in the T team I learned how every role is important and every person matters in the work they do to the team. I tried to help my team mates if that was necessary but because we have a great team leader who helped everybody and took care of everyone my help was rarely needed. I worked on statistics on our product and I hope I will be working more in the future when our product hits the market. I believe, I could have helped more with programming but I tried to do all the jobs that was given to me as a business</w:t>
+        <w:t>everybody and took care of everyone my help was rarely needed. I worked on statistics on our product and I hope I will be working more in the future when our product hits the market. I believe, I could have helped more with programming but I tried to do all the jobs that was given to me as a business</w:t>
       </w:r>
       <w:r>
         <w:t xml:space="preserve"> specialist</w:t>
@@ -2567,6 +2574,9 @@
         <w:t xml:space="preserve"> An introduction to Product Development</w:t>
       </w:r>
       <w:bookmarkEnd w:id="8"/>
+      <w:r>
+        <w:t xml:space="preserve"> (Sean Traynor)</w:t>
+      </w:r>
     </w:p>
     <w:p>
       <w:r>
@@ -2587,30 +2597,22 @@
         <w:t xml:space="preserve">technology. </w:t>
       </w:r>
       <w:r>
-        <w:t xml:space="preserve">It often requires the modification of an already existing product, if this is the case the modification should end up with an improved version of the product, or an alternative version of the product. In our case we are modifying already existing software to best suit our needs. </w:t>
-      </w:r>
+        <w:t xml:space="preserve">It often requires the modification of an already existing product, if this is the case the modification should end up with an improved version of the product, or an alternative version of the product. In our case we are modifying already existing software to best suit our needs. The software we are developing </w:t>
+      </w:r>
+      <w:r>
+        <w:t xml:space="preserve">is a </w:t>
+      </w:r>
+      <w:r>
+        <w:t xml:space="preserve">price comparison software, but it specialises in computers, specifically for the UK. </w:t>
+      </w:r>
+    </w:p>
+    <w:p>
       <w:r>
         <w:lastRenderedPageBreak/>
-        <w:t xml:space="preserve">The software we are developing </w:t>
-      </w:r>
-      <w:r>
-        <w:t xml:space="preserve">is a </w:t>
-      </w:r>
-      <w:r>
-        <w:t xml:space="preserve">price comparison software, but it specialises in computers, specifically for the UK. </w:t>
-      </w:r>
-    </w:p>
-    <w:p>
-      <w:r>
         <w:t xml:space="preserve">The development can be built on a couple of methods. The most common ones are Waterfall and Agile. The Waterfall methodology starts off by determining the requirements and specification. </w:t>
       </w:r>
       <w:r>
         <w:t xml:space="preserve">This methodology is commonly used when the developers have a clear vision of how the product is going to work, look like and they know exactly how to get the finished product. This is the reason why the more common methodology nowadays is Agile. Agile is a lot more adaptive and progressive. Agile methodology uses a method called Sprint, and usually lasts for a week to a month. During the Sprint the team members takes on a small set of tasks and generate reports based on what work was done on the project during the Sprint. </w:t>
-      </w:r>
-    </w:p>
-    <w:p>
-      <w:r>
-        <w:t>Sean.</w:t>
       </w:r>
     </w:p>
     <w:p>
@@ -2636,45 +2638,539 @@
       </w:r>
       <w:bookmarkEnd w:id="10"/>
     </w:p>
-    <w:p>
-      <w:r>
-        <w:t>Dale</w:t>
-      </w:r>
-    </w:p>
+    <w:p/>
+    <w:p>
+      <w:pPr>
+        <w:pStyle w:val="Heading1"/>
+        <w:numPr>
+          <w:ilvl w:val="0"/>
+          <w:numId w:val="4"/>
+        </w:numPr>
+        <w:spacing w:before="240" w:line="256" w:lineRule="auto"/>
+      </w:pPr>
+      <w:r>
+        <w:t>Introduction</w:t>
+      </w:r>
+    </w:p>
+    <w:p>
+      <w:pPr>
+        <w:pStyle w:val="Heading2"/>
+        <w:numPr>
+          <w:ilvl w:val="1"/>
+          <w:numId w:val="4"/>
+        </w:numPr>
+        <w:spacing w:before="40" w:line="256" w:lineRule="auto"/>
+      </w:pPr>
+      <w:r>
+        <w:t>Purpose</w:t>
+      </w:r>
+      <w:r>
+        <w:t xml:space="preserve"> (Sean</w:t>
+      </w:r>
+      <w:r>
+        <w:t xml:space="preserve"> Traynor</w:t>
+      </w:r>
+      <w:r>
+        <w:t>)</w:t>
+      </w:r>
+    </w:p>
+    <w:p>
+      <w:r>
+        <w:t xml:space="preserve">The purpose of the software requirements specification for TecInASec is to inform the intended audience about the plans that we had for the software and what we have done with those plans. The intended audience for the software TecInASec is users that are looking to buy a new computer, and wish to easily search for a name, brand or specify a price range to find the websites that have the best offers on the computers the user is searching for. </w:t>
+      </w:r>
+    </w:p>
+    <w:p>
+      <w:pPr>
+        <w:pStyle w:val="Heading2"/>
+        <w:numPr>
+          <w:ilvl w:val="1"/>
+          <w:numId w:val="4"/>
+        </w:numPr>
+        <w:spacing w:before="40" w:line="256" w:lineRule="auto"/>
+      </w:pPr>
+      <w:r>
+        <w:t>Scope</w:t>
+      </w:r>
+      <w:r>
+        <w:t xml:space="preserve"> (Sean</w:t>
+      </w:r>
+      <w:r>
+        <w:t xml:space="preserve"> Traynor</w:t>
+      </w:r>
+      <w:r>
+        <w:t>)</w:t>
+      </w:r>
+    </w:p>
+    <w:p>
+      <w:r>
+        <w:t>TecInASec is a computer comparison price application used to search and compare a range of systems by parameters specified by the user. The information about the computers are stored in an SQL database on an online administration only accessible server open to the use of the application strictly for security reasons. Using an online server means the information that is stored can be collected from any device with an internet connection. The original concept was based on a python application with an add-on called Tkinter. Used for graphic user interface design the add-on allowed for code to be processed into user friendly visuals by applying order and function to the data collected. After some development with this original concept the team came to a conclusion that this would be used as research for the structure of a final product that will be applied to a web platform by using PHP, HTML and CSS. Queries to retrieve the information get processed by JSP and JSTL. This application of our program means we have creative control allowing the final product to be aesthetically pleasing and the functionality to be sound.</w:t>
+      </w:r>
+    </w:p>
+    <w:p>
+      <w:pPr>
+        <w:pStyle w:val="Heading2"/>
+        <w:numPr>
+          <w:ilvl w:val="1"/>
+          <w:numId w:val="4"/>
+        </w:numPr>
+        <w:spacing w:before="40" w:line="256" w:lineRule="auto"/>
+      </w:pPr>
+      <w:r>
+        <w:t>Definitions, acronyms and abbreviations</w:t>
+      </w:r>
+      <w:r>
+        <w:t xml:space="preserve"> (Sean Traynor, Charlie Hammond)</w:t>
+      </w:r>
+    </w:p>
+    <w:p>
+      <w:r>
+        <w:rPr>
+          <w:b/>
+        </w:rPr>
+        <w:t>TecInASec</w:t>
+      </w:r>
+      <w:r>
+        <w:t xml:space="preserve">: The name defines the intention behind the software, the cheapest computers found for the user in just a couple of seconds. </w:t>
+      </w:r>
+    </w:p>
+    <w:p>
+      <w:r>
+        <w:rPr>
+          <w:b/>
+        </w:rPr>
+        <w:t>TIAS</w:t>
+      </w:r>
+      <w:r>
+        <w:t>: TecInASec, the software name.</w:t>
+      </w:r>
+    </w:p>
+    <w:p>
+      <w:r>
+        <w:rPr>
+          <w:b/>
+        </w:rPr>
+        <w:t xml:space="preserve">Basic </w:t>
+      </w:r>
+      <w:r>
+        <w:t xml:space="preserve">and </w:t>
+      </w:r>
+      <w:r>
+        <w:rPr>
+          <w:b/>
+        </w:rPr>
+        <w:t>Advanced page</w:t>
+      </w:r>
+      <w:r>
+        <w:t>: The two main search pages in the application.</w:t>
+      </w:r>
+    </w:p>
+    <w:p>
+      <w:r>
+        <w:rPr>
+          <w:b/>
+        </w:rPr>
+        <w:t>Results page</w:t>
+      </w:r>
+      <w:r>
+        <w:t>: The main page for displaying results to the user.</w:t>
+      </w:r>
+    </w:p>
+    <w:p>
+      <w:r>
+        <w:rPr>
+          <w:b/>
+        </w:rPr>
+        <w:lastRenderedPageBreak/>
+        <w:t>Tkinter</w:t>
+      </w:r>
+      <w:r>
+        <w:t>: The native GUI library for python we used for developing the GUI.</w:t>
+      </w:r>
+    </w:p>
+    <w:p>
+      <w:r>
+        <w:rPr>
+          <w:b/>
+        </w:rPr>
+        <w:t xml:space="preserve">Requests </w:t>
+      </w:r>
+      <w:r>
+        <w:t xml:space="preserve">and </w:t>
+      </w:r>
+      <w:r>
+        <w:rPr>
+          <w:b/>
+        </w:rPr>
+        <w:t>Beautiful Soup</w:t>
+      </w:r>
+      <w:r>
+        <w:t>: Libraries used for the scraping process in the python code.</w:t>
+      </w:r>
+    </w:p>
+    <w:p>
+      <w:pPr>
+        <w:rPr>
+          <w:b/>
+        </w:rPr>
+      </w:pPr>
+      <w:r>
+        <w:rPr>
+          <w:b/>
+        </w:rPr>
+        <w:t>Assets</w:t>
+      </w:r>
+      <w:r>
+        <w:t xml:space="preserve"> and </w:t>
+      </w:r>
+      <w:r>
+        <w:rPr>
+          <w:b/>
+        </w:rPr>
+        <w:t>Elements</w:t>
+      </w:r>
+      <w:r>
+        <w:t xml:space="preserve">: objects in the program that make up the look of the applications. </w:t>
+      </w:r>
+    </w:p>
+    <w:p>
+      <w:r>
+        <w:rPr>
+          <w:b/>
+        </w:rPr>
+        <w:t>CSS:</w:t>
+      </w:r>
+      <w:r>
+        <w:t xml:space="preserve"> (Cascading Style Sheet) is the markup language that is used to format and style the TIAS website.</w:t>
+      </w:r>
+    </w:p>
+    <w:p>
+      <w:r>
+        <w:rPr>
+          <w:b/>
+        </w:rPr>
+        <w:t xml:space="preserve">MySQL: </w:t>
+      </w:r>
+      <w:r>
+        <w:t>The SQL database we use to hold all of the information scraped from the website we are scraping.</w:t>
+      </w:r>
+    </w:p>
+    <w:p>
+      <w:r>
+        <w:rPr>
+          <w:b/>
+        </w:rPr>
+        <w:t>PHP:</w:t>
+      </w:r>
+      <w:r>
+        <w:t xml:space="preserve"> (</w:t>
+      </w:r>
+      <w:r>
+        <w:rPr>
+          <w:b/>
+        </w:rPr>
+        <w:t>P</w:t>
+      </w:r>
+      <w:r>
+        <w:t xml:space="preserve">ersonal Home Page: </w:t>
+      </w:r>
+      <w:r>
+        <w:rPr>
+          <w:b/>
+        </w:rPr>
+        <w:t>H</w:t>
+      </w:r>
+      <w:r>
+        <w:t xml:space="preserve">ypertext </w:t>
+      </w:r>
+      <w:r>
+        <w:rPr>
+          <w:b/>
+        </w:rPr>
+        <w:t>P</w:t>
+      </w:r>
+      <w:r>
+        <w:t>re</w:t>
+      </w:r>
+      <w:r>
+        <w:t>-</w:t>
+      </w:r>
+      <w:r>
+        <w:t>processor): Is the server-side programming language we are using to create dynamic content on our website, and providing communication between the MySQL database and the website.</w:t>
+      </w:r>
+    </w:p>
+    <w:p>
+      <w:r>
+        <w:rPr>
+          <w:b/>
+        </w:rPr>
+        <w:t>APPLICATION/PROGRAM:</w:t>
+      </w:r>
+      <w:r>
+        <w:t xml:space="preserve"> When we write application or program, we are referring to the python</w:t>
+      </w:r>
+      <w:r>
+        <w:t xml:space="preserve"> code, php code and the HTML/CSS</w:t>
+      </w:r>
+      <w:r>
+        <w:t xml:space="preserve"> combined into our product: TecInASec.</w:t>
+      </w:r>
+    </w:p>
+    <w:p>
+      <w:r>
+        <w:rPr>
+          <w:b/>
+        </w:rPr>
+        <w:t>Web Server:</w:t>
+      </w:r>
+      <w:r>
+        <w:t xml:space="preserve"> Currently a domain and web</w:t>
+      </w:r>
+      <w:r>
+        <w:t>-</w:t>
+      </w:r>
+      <w:r>
+        <w:t xml:space="preserve">hotel hosted by Sean Traynor. The URL is </w:t>
+      </w:r>
+      <w:hyperlink r:id="rId14" w:history="1">
+        <w:r>
+          <w:rPr>
+            <w:rStyle w:val="Hyperlink"/>
+          </w:rPr>
+          <w:t>www.dbblts.com</w:t>
+        </w:r>
+      </w:hyperlink>
+      <w:r>
+        <w:t>. The server allows us to run server</w:t>
+      </w:r>
+      <w:r>
+        <w:t>-</w:t>
+      </w:r>
+      <w:r>
+        <w:t>side languages such as PHP, which will be used to provide communication with the database and perform calculations etc.</w:t>
+      </w:r>
+    </w:p>
+    <w:p/>
+    <w:p>
+      <w:pPr>
+        <w:pStyle w:val="Heading2"/>
+        <w:numPr>
+          <w:ilvl w:val="1"/>
+          <w:numId w:val="4"/>
+        </w:numPr>
+        <w:spacing w:before="40" w:line="256" w:lineRule="auto"/>
+      </w:pPr>
+      <w:r>
+        <w:t>References</w:t>
+      </w:r>
+    </w:p>
+    <w:p>
+      <w:bookmarkStart w:id="11" w:name="_GoBack"/>
+      <w:bookmarkEnd w:id="11"/>
+    </w:p>
+    <w:p>
+      <w:pPr>
+        <w:pStyle w:val="Heading2"/>
+        <w:numPr>
+          <w:ilvl w:val="1"/>
+          <w:numId w:val="4"/>
+        </w:numPr>
+        <w:spacing w:before="40" w:line="256" w:lineRule="auto"/>
+      </w:pPr>
+      <w:r>
+        <w:t>Overview</w:t>
+      </w:r>
+    </w:p>
+    <w:p>
+      <w:r>
+        <w:rPr>
+          <w:color w:val="000000"/>
+        </w:rPr>
+        <w:t>This software requirements specification is split into sections. At this point you would have already read the introduction to the document which is made up of a title (introduction) and sub sections labelled in ascending decimal value. This ascending decimal value format can be seen consistently throughout the document with appropriate headings. Section 2 will explain the overall description and will be followed by section 3 which talks about the specific requirements. The following subjects are appendixes and index.</w:t>
+      </w:r>
+    </w:p>
+    <w:p>
+      <w:pPr>
+        <w:pStyle w:val="Heading1"/>
+        <w:numPr>
+          <w:ilvl w:val="0"/>
+          <w:numId w:val="4"/>
+        </w:numPr>
+        <w:spacing w:before="240" w:line="256" w:lineRule="auto"/>
+      </w:pPr>
+      <w:r>
+        <w:t>Overall Description</w:t>
+      </w:r>
+    </w:p>
+    <w:p>
+      <w:pPr>
+        <w:pStyle w:val="Heading2"/>
+      </w:pPr>
+      <w:r>
+        <w:t>2.1 Product perspective</w:t>
+      </w:r>
+    </w:p>
+    <w:p>
+      <w:pPr>
+        <w:pStyle w:val="Heading2"/>
+      </w:pPr>
+      <w:r>
+        <w:t>2.2 Product functions</w:t>
+      </w:r>
+    </w:p>
+    <w:p>
+      <w:pPr>
+        <w:spacing w:line="240" w:lineRule="auto"/>
+      </w:pPr>
+      <w:r>
+        <w:t>List: [Write into sentences!]</w:t>
+      </w:r>
+    </w:p>
+    <w:p>
+      <w:pPr>
+        <w:pStyle w:val="ListParagraph"/>
+        <w:numPr>
+          <w:ilvl w:val="0"/>
+          <w:numId w:val="5"/>
+        </w:numPr>
+        <w:spacing w:after="160" w:line="256" w:lineRule="auto"/>
+      </w:pPr>
+      <w:r>
+        <w:t>Search algorithm</w:t>
+      </w:r>
+    </w:p>
+    <w:p>
+      <w:pPr>
+        <w:pStyle w:val="ListParagraph"/>
+        <w:numPr>
+          <w:ilvl w:val="0"/>
+          <w:numId w:val="5"/>
+        </w:numPr>
+        <w:spacing w:after="160" w:line="256" w:lineRule="auto"/>
+      </w:pPr>
+      <w:r>
+        <w:t>Displays computers based on query</w:t>
+      </w:r>
+    </w:p>
+    <w:p>
+      <w:pPr>
+        <w:pStyle w:val="ListParagraph"/>
+        <w:numPr>
+          <w:ilvl w:val="0"/>
+          <w:numId w:val="5"/>
+        </w:numPr>
+        <w:spacing w:after="160" w:line="256" w:lineRule="auto"/>
+      </w:pPr>
+      <w:r>
+        <w:t>Adaptive user interface functions</w:t>
+      </w:r>
+    </w:p>
+    <w:p>
+      <w:pPr>
+        <w:pStyle w:val="ListParagraph"/>
+        <w:numPr>
+          <w:ilvl w:val="1"/>
+          <w:numId w:val="5"/>
+        </w:numPr>
+        <w:spacing w:after="160" w:line="256" w:lineRule="auto"/>
+      </w:pPr>
+      <w:r>
+        <w:t>Creates queries based on what fields have content</w:t>
+      </w:r>
+    </w:p>
+    <w:p>
+      <w:pPr>
+        <w:pStyle w:val="Heading2"/>
+      </w:pPr>
+      <w:r>
+        <w:lastRenderedPageBreak/>
+        <w:t>2.3 User characteristics</w:t>
+      </w:r>
+      <w:r>
+        <w:t xml:space="preserve"> (Sean Traynor</w:t>
+      </w:r>
+      <w:r>
+        <w:t>)</w:t>
+      </w:r>
+    </w:p>
+    <w:p>
+      <w:r>
+        <w:t>TIAS is made to be as simple as possible to use, there is not any extensive technical knowledge required, nor experience. The optimal user group would be users that have had some previous experience with using entry fields to fill in information, and users that understand that the software isn’t written by professionals, as there could occur errors if the user were to input something that we did not take into account whilst developing the software.</w:t>
+      </w:r>
+    </w:p>
+    <w:p>
+      <w:pPr>
+        <w:pStyle w:val="Heading2"/>
+      </w:pPr>
+      <w:r>
+        <w:t>2.4 Constraints</w:t>
+      </w:r>
+    </w:p>
+    <w:p>
+      <w:pPr>
+        <w:pStyle w:val="Heading2"/>
+      </w:pPr>
+      <w:r>
+        <w:t>2.5 Assumptions and dependencies</w:t>
+      </w:r>
+    </w:p>
+    <w:p/>
+    <w:p>
+      <w:pPr>
+        <w:pStyle w:val="Heading1"/>
+        <w:numPr>
+          <w:ilvl w:val="0"/>
+          <w:numId w:val="4"/>
+        </w:numPr>
+        <w:spacing w:before="240" w:line="256" w:lineRule="auto"/>
+      </w:pPr>
+      <w:r>
+        <w:t>Specific requirements</w:t>
+      </w:r>
+    </w:p>
+    <w:p>
+      <w:pPr>
+        <w:pStyle w:val="Heading1"/>
+      </w:pPr>
+      <w:r>
+        <w:t>Appendixes</w:t>
+      </w:r>
+    </w:p>
+    <w:p>
+      <w:pPr>
+        <w:pStyle w:val="Heading1"/>
+      </w:pPr>
+      <w:r>
+        <w:t>Index</w:t>
+      </w:r>
+    </w:p>
+    <w:p/>
     <w:p>
       <w:pPr>
         <w:pStyle w:val="Heading3"/>
       </w:pPr>
-      <w:bookmarkStart w:id="11" w:name="_Toc271874904"/>
+      <w:bookmarkStart w:id="12" w:name="_Toc271874904"/>
       <w:r>
         <w:t>3.II.b The product design</w:t>
       </w:r>
-      <w:bookmarkEnd w:id="11"/>
-    </w:p>
-    <w:p>
-      <w:bookmarkStart w:id="12" w:name="_Toc271874905"/>
+      <w:bookmarkEnd w:id="12"/>
+      <w:r>
+        <w:t xml:space="preserve"> (Sean Traynor, Charlie Hammond)</w:t>
+      </w:r>
+    </w:p>
+    <w:p>
+      <w:bookmarkStart w:id="13" w:name="_Toc271874905"/>
       <w:r>
         <w:t xml:space="preserve">The design of the product is set to be as user friendly as possible. The reasoning behind this is because we want the target market to feel at ease with the software at first glance. All of the elements on the GUI are optional; as long as at least one of the fields is filled in the user will get a result. The thought behind this idea is that users might only want to search for a specific price range, or users might only want to search for a specific brand regardless of price. </w:t>
       </w:r>
     </w:p>
     <w:p>
       <w:r>
-        <w:t>Sean.</w:t>
-      </w:r>
-    </w:p>
-    <w:p>
-      <w:r>
         <w:t>The appearance of the application is a likeness to the simple practical aspects of the program. The established iteration of the product is not too simple where as it would be boring and bleak but again not too vibrant and distracting thus to keep the user from detracting the attention away from the intentions of the application. The design process of the application follows some simple steps. Ideas, refinements, discussions and implement; these rules help to guide the ideas into satisfied implemented graphics or assets. From the step by step process it's been possible to implement one of the team’s most significant assets, the logo. Shades of black and red in the colour palette work well with each other, this coloured theme has become the signature for the application. With each step in the design process all the assets and graphics seen in the application follow the same theme to keep it professionally consistent, aspect like this in the product design aid to insure top quality production for the users benefit.</w:t>
       </w:r>
     </w:p>
     <w:p>
       <w:r>
         <w:t>Product design also holds some legal matters which will be explained in depth in section 3.III.a of this document.</w:t>
-      </w:r>
-    </w:p>
-    <w:p>
-      <w:r>
-        <w:t>Charlie.</w:t>
       </w:r>
     </w:p>
     <w:p>
@@ -2685,7 +3181,10 @@
         <w:lastRenderedPageBreak/>
         <w:t>3.II.c The product implementation</w:t>
       </w:r>
-      <w:bookmarkEnd w:id="12"/>
+      <w:bookmarkEnd w:id="13"/>
+      <w:r>
+        <w:t xml:space="preserve"> (Laurynas Pupsta)</w:t>
+      </w:r>
     </w:p>
     <w:p/>
     <w:p>
@@ -2695,18 +3194,11 @@
       <w:r>
         <w:t>onjob to update itself every 6-12</w:t>
       </w:r>
-      <w:bookmarkStart w:id="13" w:name="_GoBack"/>
-      <w:bookmarkEnd w:id="13"/>
       <w:r>
         <w:t xml:space="preserve"> hours. This method saves a lot of performance and it is completely free. Our next goal was to create a website that could access our database and display information on it. This was implemented really simple by sending a HTTP requests with a query string to the main server. The server then analyses the query string and depending on the content, results are returned.</w:t>
       </w:r>
     </w:p>
     <w:p>
-      <w:r>
-        <w:t>Laurynas</w:t>
-      </w:r>
-    </w:p>
-    <w:p>
       <w:pPr>
         <w:pStyle w:val="Heading3"/>
       </w:pPr>
@@ -2715,19 +3207,8 @@
         <w:t>3.II.d The product testing</w:t>
       </w:r>
       <w:bookmarkEnd w:id="14"/>
-    </w:p>
-    <w:p>
-      <w:r>
-        <w:t>Sean</w:t>
-      </w:r>
-      <w:r>
-        <w:t xml:space="preserve"> (</w:t>
-      </w:r>
-      <w:r>
-        <w:t>A</w:t>
-      </w:r>
-      <w:r>
-        <w:t>d-hoc)</w:t>
+      <w:r>
+        <w:t xml:space="preserve"> (Sean)</w:t>
       </w:r>
     </w:p>
     <w:p>
@@ -6336,7 +6817,7 @@
 </file>
 
 <file path=word/endnotes.xml><?xml version="1.0" encoding="utf-8"?>
-<w:endnotes xmlns:wpc="http://schemas.microsoft.com/office/word/2010/wordprocessingCanvas" xmlns:mc="http://schemas.openxmlformats.org/markup-compatibility/2006" xmlns:o="urn:schemas-microsoft-com:office:office" xmlns:r="http://schemas.openxmlformats.org/officeDocument/2006/relationships" xmlns:m="http://schemas.openxmlformats.org/officeDocument/2006/math" xmlns:v="urn:schemas-microsoft-com:vml" xmlns:wp14="http://schemas.microsoft.com/office/word/2010/wordprocessingDrawing" xmlns:wp="http://schemas.openxmlformats.org/drawingml/2006/wordprocessingDrawing" xmlns:w10="urn:schemas-microsoft-com:office:word" xmlns:w="http://schemas.openxmlformats.org/wordprocessingml/2006/main" xmlns:w14="http://schemas.microsoft.com/office/word/2010/wordml" xmlns:w15="http://schemas.microsoft.com/office/word/2012/wordml" xmlns:wpg="http://schemas.microsoft.com/office/word/2010/wordprocessingGroup" xmlns:wpi="http://schemas.microsoft.com/office/word/2010/wordprocessingInk" xmlns:wne="http://schemas.microsoft.com/office/word/2006/wordml" xmlns:wps="http://schemas.microsoft.com/office/word/2010/wordprocessingShape" mc:Ignorable="w14 w15 wp14">
+<w:endnotes xmlns:wpc="http://schemas.microsoft.com/office/word/2010/wordprocessingCanvas" xmlns:mc="http://schemas.openxmlformats.org/markup-compatibility/2006" xmlns:o="urn:schemas-microsoft-com:office:office" xmlns:r="http://schemas.openxmlformats.org/officeDocument/2006/relationships" xmlns:m="http://schemas.openxmlformats.org/officeDocument/2006/math" xmlns:v="urn:schemas-microsoft-com:vml" xmlns:wp14="http://schemas.microsoft.com/office/word/2010/wordprocessingDrawing" xmlns:wp="http://schemas.openxmlformats.org/drawingml/2006/wordprocessingDrawing" xmlns:w10="urn:schemas-microsoft-com:office:word" xmlns:w="http://schemas.openxmlformats.org/wordprocessingml/2006/main" xmlns:w14="http://schemas.microsoft.com/office/word/2010/wordml" xmlns:wpg="http://schemas.microsoft.com/office/word/2010/wordprocessingGroup" xmlns:wpi="http://schemas.microsoft.com/office/word/2010/wordprocessingInk" xmlns:wne="http://schemas.microsoft.com/office/word/2006/wordml" xmlns:wps="http://schemas.microsoft.com/office/word/2010/wordprocessingShape" mc:Ignorable="w14 wp14">
   <w:endnote w:type="separator" w:id="-1">
     <w:p>
       <w:pPr>
@@ -6361,7 +6842,7 @@
 </file>
 
 <file path=word/footnotes.xml><?xml version="1.0" encoding="utf-8"?>
-<w:footnotes xmlns:wpc="http://schemas.microsoft.com/office/word/2010/wordprocessingCanvas" xmlns:mc="http://schemas.openxmlformats.org/markup-compatibility/2006" xmlns:o="urn:schemas-microsoft-com:office:office" xmlns:r="http://schemas.openxmlformats.org/officeDocument/2006/relationships" xmlns:m="http://schemas.openxmlformats.org/officeDocument/2006/math" xmlns:v="urn:schemas-microsoft-com:vml" xmlns:wp14="http://schemas.microsoft.com/office/word/2010/wordprocessingDrawing" xmlns:wp="http://schemas.openxmlformats.org/drawingml/2006/wordprocessingDrawing" xmlns:w10="urn:schemas-microsoft-com:office:word" xmlns:w="http://schemas.openxmlformats.org/wordprocessingml/2006/main" xmlns:w14="http://schemas.microsoft.com/office/word/2010/wordml" xmlns:w15="http://schemas.microsoft.com/office/word/2012/wordml" xmlns:wpg="http://schemas.microsoft.com/office/word/2010/wordprocessingGroup" xmlns:wpi="http://schemas.microsoft.com/office/word/2010/wordprocessingInk" xmlns:wne="http://schemas.microsoft.com/office/word/2006/wordml" xmlns:wps="http://schemas.microsoft.com/office/word/2010/wordprocessingShape" mc:Ignorable="w14 w15 wp14">
+<w:footnotes xmlns:wpc="http://schemas.microsoft.com/office/word/2010/wordprocessingCanvas" xmlns:mc="http://schemas.openxmlformats.org/markup-compatibility/2006" xmlns:o="urn:schemas-microsoft-com:office:office" xmlns:r="http://schemas.openxmlformats.org/officeDocument/2006/relationships" xmlns:m="http://schemas.openxmlformats.org/officeDocument/2006/math" xmlns:v="urn:schemas-microsoft-com:vml" xmlns:wp14="http://schemas.microsoft.com/office/word/2010/wordprocessingDrawing" xmlns:wp="http://schemas.openxmlformats.org/drawingml/2006/wordprocessingDrawing" xmlns:w10="urn:schemas-microsoft-com:office:word" xmlns:w="http://schemas.openxmlformats.org/wordprocessingml/2006/main" xmlns:w14="http://schemas.microsoft.com/office/word/2010/wordml" xmlns:wpg="http://schemas.microsoft.com/office/word/2010/wordprocessingGroup" xmlns:wpi="http://schemas.microsoft.com/office/word/2010/wordprocessingInk" xmlns:wne="http://schemas.microsoft.com/office/word/2006/wordml" xmlns:wps="http://schemas.microsoft.com/office/word/2010/wordprocessingShape" mc:Ignorable="w14 wp14">
   <w:footnote w:type="separator" w:id="-1">
     <w:p>
       <w:pPr>
@@ -6415,8 +6896,102 @@
 </file>
 
 <file path=word/numbering.xml><?xml version="1.0" encoding="utf-8"?>
-<w:numbering xmlns:wpc="http://schemas.microsoft.com/office/word/2010/wordprocessingCanvas" xmlns:mc="http://schemas.openxmlformats.org/markup-compatibility/2006" xmlns:o="urn:schemas-microsoft-com:office:office" xmlns:r="http://schemas.openxmlformats.org/officeDocument/2006/relationships" xmlns:m="http://schemas.openxmlformats.org/officeDocument/2006/math" xmlns:v="urn:schemas-microsoft-com:vml" xmlns:wp14="http://schemas.microsoft.com/office/word/2010/wordprocessingDrawing" xmlns:wp="http://schemas.openxmlformats.org/drawingml/2006/wordprocessingDrawing" xmlns:w10="urn:schemas-microsoft-com:office:word" xmlns:w="http://schemas.openxmlformats.org/wordprocessingml/2006/main" xmlns:w14="http://schemas.microsoft.com/office/word/2010/wordml" xmlns:w15="http://schemas.microsoft.com/office/word/2012/wordml" xmlns:wpg="http://schemas.microsoft.com/office/word/2010/wordprocessingGroup" xmlns:wpi="http://schemas.microsoft.com/office/word/2010/wordprocessingInk" xmlns:wne="http://schemas.microsoft.com/office/word/2006/wordml" xmlns:wps="http://schemas.microsoft.com/office/word/2010/wordprocessingShape" mc:Ignorable="w14 w15 wp14">
+<w:numbering xmlns:wpc="http://schemas.microsoft.com/office/word/2010/wordprocessingCanvas" xmlns:mc="http://schemas.openxmlformats.org/markup-compatibility/2006" xmlns:o="urn:schemas-microsoft-com:office:office" xmlns:r="http://schemas.openxmlformats.org/officeDocument/2006/relationships" xmlns:m="http://schemas.openxmlformats.org/officeDocument/2006/math" xmlns:v="urn:schemas-microsoft-com:vml" xmlns:wp14="http://schemas.microsoft.com/office/word/2010/wordprocessingDrawing" xmlns:wp="http://schemas.openxmlformats.org/drawingml/2006/wordprocessingDrawing" xmlns:w10="urn:schemas-microsoft-com:office:word" xmlns:w="http://schemas.openxmlformats.org/wordprocessingml/2006/main" xmlns:w14="http://schemas.microsoft.com/office/word/2010/wordml" xmlns:wpg="http://schemas.microsoft.com/office/word/2010/wordprocessingGroup" xmlns:wpi="http://schemas.microsoft.com/office/word/2010/wordprocessingInk" xmlns:wne="http://schemas.microsoft.com/office/word/2006/wordml" xmlns:wps="http://schemas.microsoft.com/office/word/2010/wordprocessingShape" mc:Ignorable="w14 wp14">
   <w:abstractNum w:abstractNumId="0">
+    <w:nsid w:val="384F6D76"/>
+    <w:multiLevelType w:val="multilevel"/>
+    <w:tmpl w:val="9E9C385C"/>
+    <w:lvl w:ilvl="0">
+      <w:start w:val="1"/>
+      <w:numFmt w:val="decimal"/>
+      <w:lvlText w:val="%1."/>
+      <w:lvlJc w:val="left"/>
+      <w:pPr>
+        <w:ind w:left="360" w:hanging="360"/>
+      </w:pPr>
+    </w:lvl>
+    <w:lvl w:ilvl="1">
+      <w:start w:val="1"/>
+      <w:numFmt w:val="decimal"/>
+      <w:isLgl/>
+      <w:lvlText w:val="%1.%2"/>
+      <w:lvlJc w:val="left"/>
+      <w:pPr>
+        <w:ind w:left="390" w:hanging="390"/>
+      </w:pPr>
+    </w:lvl>
+    <w:lvl w:ilvl="2">
+      <w:start w:val="1"/>
+      <w:numFmt w:val="decimal"/>
+      <w:isLgl/>
+      <w:lvlText w:val="%1.%2.%3"/>
+      <w:lvlJc w:val="left"/>
+      <w:pPr>
+        <w:ind w:left="720" w:hanging="720"/>
+      </w:pPr>
+    </w:lvl>
+    <w:lvl w:ilvl="3">
+      <w:start w:val="1"/>
+      <w:numFmt w:val="decimal"/>
+      <w:isLgl/>
+      <w:lvlText w:val="%1.%2.%3.%4"/>
+      <w:lvlJc w:val="left"/>
+      <w:pPr>
+        <w:ind w:left="720" w:hanging="720"/>
+      </w:pPr>
+    </w:lvl>
+    <w:lvl w:ilvl="4">
+      <w:start w:val="1"/>
+      <w:numFmt w:val="decimal"/>
+      <w:isLgl/>
+      <w:lvlText w:val="%1.%2.%3.%4.%5"/>
+      <w:lvlJc w:val="left"/>
+      <w:pPr>
+        <w:ind w:left="1080" w:hanging="1080"/>
+      </w:pPr>
+    </w:lvl>
+    <w:lvl w:ilvl="5">
+      <w:start w:val="1"/>
+      <w:numFmt w:val="decimal"/>
+      <w:isLgl/>
+      <w:lvlText w:val="%1.%2.%3.%4.%5.%6"/>
+      <w:lvlJc w:val="left"/>
+      <w:pPr>
+        <w:ind w:left="1080" w:hanging="1080"/>
+      </w:pPr>
+    </w:lvl>
+    <w:lvl w:ilvl="6">
+      <w:start w:val="1"/>
+      <w:numFmt w:val="decimal"/>
+      <w:isLgl/>
+      <w:lvlText w:val="%1.%2.%3.%4.%5.%6.%7"/>
+      <w:lvlJc w:val="left"/>
+      <w:pPr>
+        <w:ind w:left="1440" w:hanging="1440"/>
+      </w:pPr>
+    </w:lvl>
+    <w:lvl w:ilvl="7">
+      <w:start w:val="1"/>
+      <w:numFmt w:val="decimal"/>
+      <w:isLgl/>
+      <w:lvlText w:val="%1.%2.%3.%4.%5.%6.%7.%8"/>
+      <w:lvlJc w:val="left"/>
+      <w:pPr>
+        <w:ind w:left="1440" w:hanging="1440"/>
+      </w:pPr>
+    </w:lvl>
+    <w:lvl w:ilvl="8">
+      <w:start w:val="1"/>
+      <w:numFmt w:val="decimal"/>
+      <w:isLgl/>
+      <w:lvlText w:val="%1.%2.%3.%4.%5.%6.%7.%8.%9"/>
+      <w:lvlJc w:val="left"/>
+      <w:pPr>
+        <w:ind w:left="1440" w:hanging="1440"/>
+      </w:pPr>
+    </w:lvl>
+  </w:abstractNum>
+  <w:abstractNum w:abstractNumId="1">
     <w:nsid w:val="424648A3"/>
     <w:multiLevelType w:val="hybridMultilevel"/>
     <w:tmpl w:val="BAD02DCE"/>
@@ -6529,7 +7104,7 @@
       </w:rPr>
     </w:lvl>
   </w:abstractNum>
-  <w:abstractNum w:abstractNumId="1">
+  <w:abstractNum w:abstractNumId="2">
     <w:nsid w:val="4A9F05D1"/>
     <w:multiLevelType w:val="hybridMultilevel"/>
     <w:tmpl w:val="E10299B6"/>
@@ -6642,7 +7217,120 @@
       </w:rPr>
     </w:lvl>
   </w:abstractNum>
-  <w:abstractNum w:abstractNumId="2">
+  <w:abstractNum w:abstractNumId="3">
+    <w:nsid w:val="4AEA33E2"/>
+    <w:multiLevelType w:val="hybridMultilevel"/>
+    <w:tmpl w:val="321E2FE8"/>
+    <w:lvl w:ilvl="0" w:tplc="08090001">
+      <w:start w:val="1"/>
+      <w:numFmt w:val="bullet"/>
+      <w:lvlText w:val=""/>
+      <w:lvlJc w:val="left"/>
+      <w:pPr>
+        <w:ind w:left="720" w:hanging="360"/>
+      </w:pPr>
+      <w:rPr>
+        <w:rFonts w:ascii="Symbol" w:hAnsi="Symbol" w:hint="default"/>
+      </w:rPr>
+    </w:lvl>
+    <w:lvl w:ilvl="1" w:tplc="08090003">
+      <w:start w:val="1"/>
+      <w:numFmt w:val="bullet"/>
+      <w:lvlText w:val="o"/>
+      <w:lvlJc w:val="left"/>
+      <w:pPr>
+        <w:ind w:left="1440" w:hanging="360"/>
+      </w:pPr>
+      <w:rPr>
+        <w:rFonts w:ascii="Courier New" w:hAnsi="Courier New" w:cs="Courier New" w:hint="default"/>
+      </w:rPr>
+    </w:lvl>
+    <w:lvl w:ilvl="2" w:tplc="08090005">
+      <w:start w:val="1"/>
+      <w:numFmt w:val="bullet"/>
+      <w:lvlText w:val=""/>
+      <w:lvlJc w:val="left"/>
+      <w:pPr>
+        <w:ind w:left="2160" w:hanging="360"/>
+      </w:pPr>
+      <w:rPr>
+        <w:rFonts w:ascii="Wingdings" w:hAnsi="Wingdings" w:hint="default"/>
+      </w:rPr>
+    </w:lvl>
+    <w:lvl w:ilvl="3" w:tplc="08090001">
+      <w:start w:val="1"/>
+      <w:numFmt w:val="bullet"/>
+      <w:lvlText w:val=""/>
+      <w:lvlJc w:val="left"/>
+      <w:pPr>
+        <w:ind w:left="2880" w:hanging="360"/>
+      </w:pPr>
+      <w:rPr>
+        <w:rFonts w:ascii="Symbol" w:hAnsi="Symbol" w:hint="default"/>
+      </w:rPr>
+    </w:lvl>
+    <w:lvl w:ilvl="4" w:tplc="08090003">
+      <w:start w:val="1"/>
+      <w:numFmt w:val="bullet"/>
+      <w:lvlText w:val="o"/>
+      <w:lvlJc w:val="left"/>
+      <w:pPr>
+        <w:ind w:left="3600" w:hanging="360"/>
+      </w:pPr>
+      <w:rPr>
+        <w:rFonts w:ascii="Courier New" w:hAnsi="Courier New" w:cs="Courier New" w:hint="default"/>
+      </w:rPr>
+    </w:lvl>
+    <w:lvl w:ilvl="5" w:tplc="08090005">
+      <w:start w:val="1"/>
+      <w:numFmt w:val="bullet"/>
+      <w:lvlText w:val=""/>
+      <w:lvlJc w:val="left"/>
+      <w:pPr>
+        <w:ind w:left="4320" w:hanging="360"/>
+      </w:pPr>
+      <w:rPr>
+        <w:rFonts w:ascii="Wingdings" w:hAnsi="Wingdings" w:hint="default"/>
+      </w:rPr>
+    </w:lvl>
+    <w:lvl w:ilvl="6" w:tplc="08090001">
+      <w:start w:val="1"/>
+      <w:numFmt w:val="bullet"/>
+      <w:lvlText w:val=""/>
+      <w:lvlJc w:val="left"/>
+      <w:pPr>
+        <w:ind w:left="5040" w:hanging="360"/>
+      </w:pPr>
+      <w:rPr>
+        <w:rFonts w:ascii="Symbol" w:hAnsi="Symbol" w:hint="default"/>
+      </w:rPr>
+    </w:lvl>
+    <w:lvl w:ilvl="7" w:tplc="08090003">
+      <w:start w:val="1"/>
+      <w:numFmt w:val="bullet"/>
+      <w:lvlText w:val="o"/>
+      <w:lvlJc w:val="left"/>
+      <w:pPr>
+        <w:ind w:left="5760" w:hanging="360"/>
+      </w:pPr>
+      <w:rPr>
+        <w:rFonts w:ascii="Courier New" w:hAnsi="Courier New" w:cs="Courier New" w:hint="default"/>
+      </w:rPr>
+    </w:lvl>
+    <w:lvl w:ilvl="8" w:tplc="08090005">
+      <w:start w:val="1"/>
+      <w:numFmt w:val="bullet"/>
+      <w:lvlText w:val=""/>
+      <w:lvlJc w:val="left"/>
+      <w:pPr>
+        <w:ind w:left="6480" w:hanging="360"/>
+      </w:pPr>
+      <w:rPr>
+        <w:rFonts w:ascii="Wingdings" w:hAnsi="Wingdings" w:hint="default"/>
+      </w:rPr>
+    </w:lvl>
+  </w:abstractNum>
+  <w:abstractNum w:abstractNumId="4">
     <w:nsid w:val="641969E3"/>
     <w:multiLevelType w:val="hybridMultilevel"/>
     <w:tmpl w:val="5F62AB72"/>
@@ -6732,19 +7420,61 @@
     </w:lvl>
   </w:abstractNum>
   <w:num w:numId="1">
+    <w:abstractNumId w:val="4"/>
+  </w:num>
+  <w:num w:numId="2">
     <w:abstractNumId w:val="2"/>
   </w:num>
-  <w:num w:numId="2">
+  <w:num w:numId="3">
     <w:abstractNumId w:val="1"/>
   </w:num>
-  <w:num w:numId="3">
+  <w:num w:numId="4">
     <w:abstractNumId w:val="0"/>
+    <w:lvlOverride w:ilvl="0">
+      <w:startOverride w:val="1"/>
+    </w:lvlOverride>
+    <w:lvlOverride w:ilvl="1">
+      <w:startOverride w:val="1"/>
+    </w:lvlOverride>
+    <w:lvlOverride w:ilvl="2">
+      <w:startOverride w:val="1"/>
+    </w:lvlOverride>
+    <w:lvlOverride w:ilvl="3">
+      <w:startOverride w:val="1"/>
+    </w:lvlOverride>
+    <w:lvlOverride w:ilvl="4">
+      <w:startOverride w:val="1"/>
+    </w:lvlOverride>
+    <w:lvlOverride w:ilvl="5">
+      <w:startOverride w:val="1"/>
+    </w:lvlOverride>
+    <w:lvlOverride w:ilvl="6">
+      <w:startOverride w:val="1"/>
+    </w:lvlOverride>
+    <w:lvlOverride w:ilvl="7">
+      <w:startOverride w:val="1"/>
+    </w:lvlOverride>
+    <w:lvlOverride w:ilvl="8">
+      <w:startOverride w:val="1"/>
+    </w:lvlOverride>
+  </w:num>
+  <w:num w:numId="5">
+    <w:abstractNumId w:val="3"/>
+    <w:lvlOverride w:ilvl="0"/>
+    <w:lvlOverride w:ilvl="1"/>
+    <w:lvlOverride w:ilvl="2"/>
+    <w:lvlOverride w:ilvl="3"/>
+    <w:lvlOverride w:ilvl="4"/>
+    <w:lvlOverride w:ilvl="5"/>
+    <w:lvlOverride w:ilvl="6"/>
+    <w:lvlOverride w:ilvl="7"/>
+    <w:lvlOverride w:ilvl="8"/>
   </w:num>
 </w:numbering>
 </file>
 
 <file path=word/styles.xml><?xml version="1.0" encoding="utf-8"?>
-<w:styles xmlns:mc="http://schemas.openxmlformats.org/markup-compatibility/2006" xmlns:r="http://schemas.openxmlformats.org/officeDocument/2006/relationships" xmlns:w="http://schemas.openxmlformats.org/wordprocessingml/2006/main" xmlns:w14="http://schemas.microsoft.com/office/word/2010/wordml" xmlns:w15="http://schemas.microsoft.com/office/word/2012/wordml" mc:Ignorable="w14 w15">
+<w:styles xmlns:mc="http://schemas.openxmlformats.org/markup-compatibility/2006" xmlns:r="http://schemas.openxmlformats.org/officeDocument/2006/relationships" xmlns:w="http://schemas.openxmlformats.org/wordprocessingml/2006/main" xmlns:w14="http://schemas.microsoft.com/office/word/2010/wordml" mc:Ignorable="w14">
   <w:docDefaults>
     <w:rPrDefault>
       <w:rPr>
@@ -6760,378 +7490,771 @@
       </w:pPr>
     </w:pPrDefault>
   </w:docDefaults>
-  <w:latentStyles w:defLockedState="0" w:defUIPriority="99" w:defSemiHidden="0" w:defUnhideWhenUsed="0" w:defQFormat="0" w:count="371">
-    <w:lsdException w:name="Normal" w:uiPriority="0" w:qFormat="1"/>
-    <w:lsdException w:name="heading 1" w:uiPriority="9" w:qFormat="1"/>
-    <w:lsdException w:name="heading 2" w:semiHidden="1" w:uiPriority="9" w:unhideWhenUsed="1" w:qFormat="1"/>
-    <w:lsdException w:name="heading 3" w:semiHidden="1" w:uiPriority="9" w:unhideWhenUsed="1" w:qFormat="1"/>
-    <w:lsdException w:name="heading 4" w:semiHidden="1" w:uiPriority="9" w:unhideWhenUsed="1" w:qFormat="1"/>
-    <w:lsdException w:name="heading 5" w:semiHidden="1" w:uiPriority="9" w:unhideWhenUsed="1" w:qFormat="1"/>
-    <w:lsdException w:name="heading 6" w:semiHidden="1" w:uiPriority="9" w:unhideWhenUsed="1" w:qFormat="1"/>
-    <w:lsdException w:name="heading 7" w:semiHidden="1" w:uiPriority="9" w:unhideWhenUsed="1" w:qFormat="1"/>
-    <w:lsdException w:name="heading 8" w:semiHidden="1" w:uiPriority="9" w:unhideWhenUsed="1" w:qFormat="1"/>
-    <w:lsdException w:name="heading 9" w:semiHidden="1" w:uiPriority="9" w:unhideWhenUsed="1" w:qFormat="1"/>
-    <w:lsdException w:name="index 1" w:semiHidden="1" w:unhideWhenUsed="1"/>
-    <w:lsdException w:name="index 2" w:semiHidden="1" w:unhideWhenUsed="1"/>
-    <w:lsdException w:name="index 3" w:semiHidden="1" w:unhideWhenUsed="1"/>
-    <w:lsdException w:name="index 4" w:semiHidden="1" w:unhideWhenUsed="1"/>
-    <w:lsdException w:name="index 5" w:semiHidden="1" w:unhideWhenUsed="1"/>
-    <w:lsdException w:name="index 6" w:semiHidden="1" w:unhideWhenUsed="1"/>
-    <w:lsdException w:name="index 7" w:semiHidden="1" w:unhideWhenUsed="1"/>
-    <w:lsdException w:name="index 8" w:semiHidden="1" w:unhideWhenUsed="1"/>
-    <w:lsdException w:name="index 9" w:semiHidden="1" w:unhideWhenUsed="1"/>
-    <w:lsdException w:name="toc 1" w:semiHidden="1" w:uiPriority="39" w:unhideWhenUsed="1"/>
-    <w:lsdException w:name="toc 2" w:semiHidden="1" w:uiPriority="39" w:unhideWhenUsed="1"/>
-    <w:lsdException w:name="toc 3" w:semiHidden="1" w:uiPriority="39" w:unhideWhenUsed="1"/>
-    <w:lsdException w:name="toc 4" w:semiHidden="1" w:uiPriority="39" w:unhideWhenUsed="1"/>
-    <w:lsdException w:name="toc 5" w:semiHidden="1" w:uiPriority="39" w:unhideWhenUsed="1"/>
-    <w:lsdException w:name="toc 6" w:semiHidden="1" w:uiPriority="39" w:unhideWhenUsed="1"/>
-    <w:lsdException w:name="toc 7" w:semiHidden="1" w:uiPriority="39" w:unhideWhenUsed="1"/>
-    <w:lsdException w:name="toc 8" w:semiHidden="1" w:uiPriority="39" w:unhideWhenUsed="1"/>
-    <w:lsdException w:name="toc 9" w:semiHidden="1" w:uiPriority="39" w:unhideWhenUsed="1"/>
-    <w:lsdException w:name="Normal Indent" w:semiHidden="1" w:unhideWhenUsed="1"/>
-    <w:lsdException w:name="footnote text" w:semiHidden="1" w:unhideWhenUsed="1"/>
-    <w:lsdException w:name="annotation text" w:semiHidden="1" w:unhideWhenUsed="1"/>
-    <w:lsdException w:name="header" w:semiHidden="1" w:unhideWhenUsed="1"/>
-    <w:lsdException w:name="footer" w:semiHidden="1" w:unhideWhenUsed="1"/>
-    <w:lsdException w:name="index heading" w:semiHidden="1" w:unhideWhenUsed="1"/>
-    <w:lsdException w:name="caption" w:semiHidden="1" w:uiPriority="35" w:unhideWhenUsed="1" w:qFormat="1"/>
-    <w:lsdException w:name="table of figures" w:semiHidden="1" w:unhideWhenUsed="1"/>
-    <w:lsdException w:name="envelope address" w:semiHidden="1" w:unhideWhenUsed="1"/>
-    <w:lsdException w:name="envelope return" w:semiHidden="1" w:unhideWhenUsed="1"/>
-    <w:lsdException w:name="footnote reference" w:semiHidden="1" w:unhideWhenUsed="1"/>
-    <w:lsdException w:name="annotation reference" w:semiHidden="1" w:unhideWhenUsed="1"/>
-    <w:lsdException w:name="line number" w:semiHidden="1" w:unhideWhenUsed="1"/>
-    <w:lsdException w:name="page number" w:semiHidden="1" w:unhideWhenUsed="1"/>
-    <w:lsdException w:name="endnote reference" w:semiHidden="1" w:unhideWhenUsed="1"/>
-    <w:lsdException w:name="endnote text" w:semiHidden="1" w:unhideWhenUsed="1"/>
-    <w:lsdException w:name="table of authorities" w:semiHidden="1" w:unhideWhenUsed="1"/>
-    <w:lsdException w:name="macro" w:semiHidden="1" w:unhideWhenUsed="1"/>
-    <w:lsdException w:name="toa heading" w:semiHidden="1" w:unhideWhenUsed="1"/>
-    <w:lsdException w:name="List" w:semiHidden="1" w:unhideWhenUsed="1"/>
-    <w:lsdException w:name="List Bullet" w:semiHidden="1" w:unhideWhenUsed="1"/>
-    <w:lsdException w:name="List Number" w:semiHidden="1" w:unhideWhenUsed="1"/>
-    <w:lsdException w:name="List 2" w:semiHidden="1" w:unhideWhenUsed="1"/>
-    <w:lsdException w:name="List 3" w:semiHidden="1" w:unhideWhenUsed="1"/>
-    <w:lsdException w:name="List 4" w:semiHidden="1" w:unhideWhenUsed="1"/>
-    <w:lsdException w:name="List 5" w:semiHidden="1" w:unhideWhenUsed="1"/>
-    <w:lsdException w:name="List Bullet 2" w:semiHidden="1" w:unhideWhenUsed="1"/>
-    <w:lsdException w:name="List Bullet 3" w:semiHidden="1" w:unhideWhenUsed="1"/>
-    <w:lsdException w:name="List Bullet 4" w:semiHidden="1" w:unhideWhenUsed="1"/>
-    <w:lsdException w:name="List Bullet 5" w:semiHidden="1" w:unhideWhenUsed="1"/>
-    <w:lsdException w:name="List Number 2" w:semiHidden="1" w:unhideWhenUsed="1"/>
-    <w:lsdException w:name="List Number 3" w:semiHidden="1" w:unhideWhenUsed="1"/>
-    <w:lsdException w:name="List Number 4" w:semiHidden="1" w:unhideWhenUsed="1"/>
-    <w:lsdException w:name="List Number 5" w:semiHidden="1" w:unhideWhenUsed="1"/>
-    <w:lsdException w:name="Title" w:uiPriority="10" w:qFormat="1"/>
-    <w:lsdException w:name="Closing" w:semiHidden="1" w:unhideWhenUsed="1"/>
-    <w:lsdException w:name="Signature" w:semiHidden="1" w:unhideWhenUsed="1"/>
-    <w:lsdException w:name="Default Paragraph Font" w:semiHidden="1" w:uiPriority="1" w:unhideWhenUsed="1"/>
-    <w:lsdException w:name="Body Text" w:semiHidden="1" w:unhideWhenUsed="1"/>
-    <w:lsdException w:name="Body Text Indent" w:semiHidden="1" w:unhideWhenUsed="1"/>
-    <w:lsdException w:name="List Continue" w:semiHidden="1" w:unhideWhenUsed="1"/>
-    <w:lsdException w:name="List Continue 2" w:semiHidden="1" w:unhideWhenUsed="1"/>
-    <w:lsdException w:name="List Continue 3" w:semiHidden="1" w:unhideWhenUsed="1"/>
-    <w:lsdException w:name="List Continue 4" w:semiHidden="1" w:unhideWhenUsed="1"/>
-    <w:lsdException w:name="List Continue 5" w:semiHidden="1" w:unhideWhenUsed="1"/>
-    <w:lsdException w:name="Message Header" w:semiHidden="1" w:unhideWhenUsed="1"/>
-    <w:lsdException w:name="Subtitle" w:uiPriority="11" w:qFormat="1"/>
-    <w:lsdException w:name="Salutation" w:semiHidden="1" w:unhideWhenUsed="1"/>
-    <w:lsdException w:name="Date" w:semiHidden="1" w:unhideWhenUsed="1"/>
-    <w:lsdException w:name="Body Text First Indent" w:semiHidden="1" w:unhideWhenUsed="1"/>
-    <w:lsdException w:name="Body Text First Indent 2" w:semiHidden="1" w:unhideWhenUsed="1"/>
-    <w:lsdException w:name="Note Heading" w:semiHidden="1" w:unhideWhenUsed="1"/>
-    <w:lsdException w:name="Body Text 2" w:semiHidden="1" w:unhideWhenUsed="1"/>
-    <w:lsdException w:name="Body Text 3" w:semiHidden="1" w:unhideWhenUsed="1"/>
-    <w:lsdException w:name="Body Text Indent 2" w:semiHidden="1" w:unhideWhenUsed="1"/>
-    <w:lsdException w:name="Body Text Indent 3" w:semiHidden="1" w:unhideWhenUsed="1"/>
-    <w:lsdException w:name="Block Text" w:semiHidden="1" w:unhideWhenUsed="1"/>
-    <w:lsdException w:name="Hyperlink" w:semiHidden="1" w:unhideWhenUsed="1"/>
-    <w:lsdException w:name="FollowedHyperlink" w:semiHidden="1" w:unhideWhenUsed="1"/>
-    <w:lsdException w:name="Strong" w:uiPriority="22" w:qFormat="1"/>
-    <w:lsdException w:name="Emphasis" w:uiPriority="20" w:qFormat="1"/>
-    <w:lsdException w:name="Document Map" w:semiHidden="1" w:unhideWhenUsed="1"/>
-    <w:lsdException w:name="Plain Text" w:semiHidden="1" w:unhideWhenUsed="1"/>
-    <w:lsdException w:name="E-mail Signature" w:semiHidden="1" w:unhideWhenUsed="1"/>
-    <w:lsdException w:name="HTML Top of Form" w:semiHidden="1" w:unhideWhenUsed="1"/>
-    <w:lsdException w:name="HTML Bottom of Form" w:semiHidden="1" w:unhideWhenUsed="1"/>
-    <w:lsdException w:name="Normal (Web)" w:semiHidden="1" w:unhideWhenUsed="1"/>
-    <w:lsdException w:name="HTML Acronym" w:semiHidden="1" w:unhideWhenUsed="1"/>
-    <w:lsdException w:name="HTML Address" w:semiHidden="1" w:unhideWhenUsed="1"/>
-    <w:lsdException w:name="HTML Cite" w:semiHidden="1" w:unhideWhenUsed="1"/>
-    <w:lsdException w:name="HTML Code" w:semiHidden="1" w:unhideWhenUsed="1"/>
-    <w:lsdException w:name="HTML Definition" w:semiHidden="1" w:unhideWhenUsed="1"/>
-    <w:lsdException w:name="HTML Keyboard" w:semiHidden="1" w:unhideWhenUsed="1"/>
-    <w:lsdException w:name="HTML Preformatted" w:semiHidden="1" w:unhideWhenUsed="1"/>
-    <w:lsdException w:name="HTML Sample" w:semiHidden="1" w:unhideWhenUsed="1"/>
-    <w:lsdException w:name="HTML Typewriter" w:semiHidden="1" w:unhideWhenUsed="1"/>
-    <w:lsdException w:name="HTML Variable" w:semiHidden="1" w:unhideWhenUsed="1"/>
-    <w:lsdException w:name="Normal Table" w:semiHidden="1" w:unhideWhenUsed="1"/>
-    <w:lsdException w:name="annotation subject" w:semiHidden="1" w:unhideWhenUsed="1"/>
-    <w:lsdException w:name="No List" w:semiHidden="1" w:unhideWhenUsed="1"/>
-    <w:lsdException w:name="Outline List 1" w:semiHidden="1" w:unhideWhenUsed="1"/>
-    <w:lsdException w:name="Outline List 2" w:semiHidden="1" w:unhideWhenUsed="1"/>
-    <w:lsdException w:name="Outline List 3" w:semiHidden="1" w:unhideWhenUsed="1"/>
-    <w:lsdException w:name="Table Simple 1" w:semiHidden="1" w:unhideWhenUsed="1"/>
-    <w:lsdException w:name="Table Simple 2" w:semiHidden="1" w:unhideWhenUsed="1"/>
-    <w:lsdException w:name="Table Simple 3" w:semiHidden="1" w:unhideWhenUsed="1"/>
-    <w:lsdException w:name="Table Classic 1" w:semiHidden="1" w:unhideWhenUsed="1"/>
-    <w:lsdException w:name="Table Classic 2" w:semiHidden="1" w:unhideWhenUsed="1"/>
-    <w:lsdException w:name="Table Classic 3" w:semiHidden="1" w:unhideWhenUsed="1"/>
-    <w:lsdException w:name="Table Classic 4" w:semiHidden="1" w:unhideWhenUsed="1"/>
-    <w:lsdException w:name="Table Colorful 1" w:semiHidden="1" w:unhideWhenUsed="1"/>
-    <w:lsdException w:name="Table Colorful 2" w:semiHidden="1" w:unhideWhenUsed="1"/>
-    <w:lsdException w:name="Table Colorful 3" w:semiHidden="1" w:unhideWhenUsed="1"/>
-    <w:lsdException w:name="Table Columns 1" w:semiHidden="1" w:unhideWhenUsed="1"/>
-    <w:lsdException w:name="Table Columns 2" w:semiHidden="1" w:unhideWhenUsed="1"/>
-    <w:lsdException w:name="Table Columns 3" w:semiHidden="1" w:unhideWhenUsed="1"/>
-    <w:lsdException w:name="Table Columns 4" w:semiHidden="1" w:unhideWhenUsed="1"/>
-    <w:lsdException w:name="Table Columns 5" w:semiHidden="1" w:unhideWhenUsed="1"/>
-    <w:lsdException w:name="Table Grid 1" w:semiHidden="1" w:unhideWhenUsed="1"/>
-    <w:lsdException w:name="Table Grid 2" w:semiHidden="1" w:unhideWhenUsed="1"/>
-    <w:lsdException w:name="Table Grid 3" w:semiHidden="1" w:unhideWhenUsed="1"/>
-    <w:lsdException w:name="Table Grid 4" w:semiHidden="1" w:unhideWhenUsed="1"/>
-    <w:lsdException w:name="Table Grid 5" w:semiHidden="1" w:unhideWhenUsed="1"/>
-    <w:lsdException w:name="Table Grid 6" w:semiHidden="1" w:unhideWhenUsed="1"/>
-    <w:lsdException w:name="Table Grid 7" w:semiHidden="1" w:unhideWhenUsed="1"/>
-    <w:lsdException w:name="Table Grid 8" w:semiHidden="1" w:unhideWhenUsed="1"/>
-    <w:lsdException w:name="Table List 1" w:semiHidden="1" w:unhideWhenUsed="1"/>
-    <w:lsdException w:name="Table List 2" w:semiHidden="1" w:unhideWhenUsed="1"/>
-    <w:lsdException w:name="Table List 3" w:semiHidden="1" w:unhideWhenUsed="1"/>
-    <w:lsdException w:name="Table List 4" w:semiHidden="1" w:unhideWhenUsed="1"/>
-    <w:lsdException w:name="Table List 5" w:semiHidden="1" w:unhideWhenUsed="1"/>
-    <w:lsdException w:name="Table List 6" w:semiHidden="1" w:unhideWhenUsed="1"/>
-    <w:lsdException w:name="Table List 7" w:semiHidden="1" w:unhideWhenUsed="1"/>
-    <w:lsdException w:name="Table List 8" w:semiHidden="1" w:unhideWhenUsed="1"/>
-    <w:lsdException w:name="Table 3D effects 1" w:semiHidden="1" w:unhideWhenUsed="1"/>
-    <w:lsdException w:name="Table 3D effects 2" w:semiHidden="1" w:unhideWhenUsed="1"/>
-    <w:lsdException w:name="Table 3D effects 3" w:semiHidden="1" w:unhideWhenUsed="1"/>
-    <w:lsdException w:name="Table Contemporary" w:semiHidden="1" w:unhideWhenUsed="1"/>
-    <w:lsdException w:name="Table Elegant" w:semiHidden="1" w:unhideWhenUsed="1"/>
-    <w:lsdException w:name="Table Professional" w:semiHidden="1" w:unhideWhenUsed="1"/>
-    <w:lsdException w:name="Table Subtle 1" w:semiHidden="1" w:unhideWhenUsed="1"/>
-    <w:lsdException w:name="Table Subtle 2" w:semiHidden="1" w:unhideWhenUsed="1"/>
-    <w:lsdException w:name="Table Web 1" w:semiHidden="1" w:unhideWhenUsed="1"/>
-    <w:lsdException w:name="Table Web 2" w:semiHidden="1" w:unhideWhenUsed="1"/>
-    <w:lsdException w:name="Table Web 3" w:semiHidden="1" w:unhideWhenUsed="1"/>
-    <w:lsdException w:name="Balloon Text" w:semiHidden="1" w:unhideWhenUsed="1"/>
-    <w:lsdException w:name="Table Grid" w:uiPriority="59"/>
-    <w:lsdException w:name="Table Theme" w:semiHidden="1" w:unhideWhenUsed="1"/>
-    <w:lsdException w:name="Placeholder Text" w:semiHidden="1"/>
-    <w:lsdException w:name="No Spacing" w:uiPriority="1" w:qFormat="1"/>
-    <w:lsdException w:name="Light Shading" w:uiPriority="60"/>
-    <w:lsdException w:name="Light List" w:uiPriority="61"/>
-    <w:lsdException w:name="Light Grid" w:uiPriority="62"/>
-    <w:lsdException w:name="Medium Shading 1" w:uiPriority="63"/>
-    <w:lsdException w:name="Medium Shading 2" w:uiPriority="64"/>
-    <w:lsdException w:name="Medium List 1" w:uiPriority="65"/>
-    <w:lsdException w:name="Medium List 2" w:uiPriority="66"/>
-    <w:lsdException w:name="Medium Grid 1" w:uiPriority="67"/>
-    <w:lsdException w:name="Medium Grid 2" w:uiPriority="68"/>
-    <w:lsdException w:name="Medium Grid 3" w:uiPriority="69"/>
-    <w:lsdException w:name="Dark List" w:uiPriority="70"/>
-    <w:lsdException w:name="Colorful Shading" w:uiPriority="71"/>
-    <w:lsdException w:name="Colorful List" w:uiPriority="72"/>
-    <w:lsdException w:name="Colorful Grid" w:uiPriority="73"/>
-    <w:lsdException w:name="Light Shading Accent 1" w:uiPriority="60"/>
-    <w:lsdException w:name="Light List Accent 1" w:uiPriority="61"/>
-    <w:lsdException w:name="Light Grid Accent 1" w:uiPriority="62"/>
-    <w:lsdException w:name="Medium Shading 1 Accent 1" w:uiPriority="63"/>
-    <w:lsdException w:name="Medium Shading 2 Accent 1" w:uiPriority="64"/>
-    <w:lsdException w:name="Medium List 1 Accent 1" w:uiPriority="65"/>
-    <w:lsdException w:name="Revision" w:semiHidden="1"/>
-    <w:lsdException w:name="List Paragraph" w:uiPriority="34" w:qFormat="1"/>
-    <w:lsdException w:name="Quote" w:uiPriority="29" w:qFormat="1"/>
-    <w:lsdException w:name="Intense Quote" w:uiPriority="30" w:qFormat="1"/>
-    <w:lsdException w:name="Medium List 2 Accent 1" w:uiPriority="66"/>
-    <w:lsdException w:name="Medium Grid 1 Accent 1" w:uiPriority="67"/>
-    <w:lsdException w:name="Medium Grid 2 Accent 1" w:uiPriority="68"/>
-    <w:lsdException w:name="Medium Grid 3 Accent 1" w:uiPriority="69"/>
-    <w:lsdException w:name="Dark List Accent 1" w:uiPriority="70"/>
-    <w:lsdException w:name="Colorful Shading Accent 1" w:uiPriority="71"/>
-    <w:lsdException w:name="Colorful List Accent 1" w:uiPriority="72"/>
-    <w:lsdException w:name="Colorful Grid Accent 1" w:uiPriority="73"/>
-    <w:lsdException w:name="Light Shading Accent 2" w:uiPriority="60"/>
-    <w:lsdException w:name="Light List Accent 2" w:uiPriority="61"/>
-    <w:lsdException w:name="Light Grid Accent 2" w:uiPriority="62"/>
-    <w:lsdException w:name="Medium Shading 1 Accent 2" w:uiPriority="63"/>
-    <w:lsdException w:name="Medium Shading 2 Accent 2" w:uiPriority="64"/>
-    <w:lsdException w:name="Medium List 1 Accent 2" w:uiPriority="65"/>
-    <w:lsdException w:name="Medium List 2 Accent 2" w:uiPriority="66"/>
-    <w:lsdException w:name="Medium Grid 1 Accent 2" w:uiPriority="67"/>
-    <w:lsdException w:name="Medium Grid 2 Accent 2" w:uiPriority="68"/>
-    <w:lsdException w:name="Medium Grid 3 Accent 2" w:uiPriority="69"/>
-    <w:lsdException w:name="Dark List Accent 2" w:uiPriority="70"/>
-    <w:lsdException w:name="Colorful Shading Accent 2" w:uiPriority="71"/>
-    <w:lsdException w:name="Colorful List Accent 2" w:uiPriority="72"/>
-    <w:lsdException w:name="Colorful Grid Accent 2" w:uiPriority="73"/>
-    <w:lsdException w:name="Light Shading Accent 3" w:uiPriority="60"/>
-    <w:lsdException w:name="Light List Accent 3" w:uiPriority="61"/>
-    <w:lsdException w:name="Light Grid Accent 3" w:uiPriority="62"/>
-    <w:lsdException w:name="Medium Shading 1 Accent 3" w:uiPriority="63"/>
-    <w:lsdException w:name="Medium Shading 2 Accent 3" w:uiPriority="64"/>
-    <w:lsdException w:name="Medium List 1 Accent 3" w:uiPriority="65"/>
-    <w:lsdException w:name="Medium List 2 Accent 3" w:uiPriority="66"/>
-    <w:lsdException w:name="Medium Grid 1 Accent 3" w:uiPriority="67"/>
-    <w:lsdException w:name="Medium Grid 2 Accent 3" w:uiPriority="68"/>
-    <w:lsdException w:name="Medium Grid 3 Accent 3" w:uiPriority="69"/>
-    <w:lsdException w:name="Dark List Accent 3" w:uiPriority="70"/>
-    <w:lsdException w:name="Colorful Shading Accent 3" w:uiPriority="71"/>
-    <w:lsdException w:name="Colorful List Accent 3" w:uiPriority="72"/>
-    <w:lsdException w:name="Colorful Grid Accent 3" w:uiPriority="73"/>
-    <w:lsdException w:name="Light Shading Accent 4" w:uiPriority="60"/>
-    <w:lsdException w:name="Light List Accent 4" w:uiPriority="61"/>
-    <w:lsdException w:name="Light Grid Accent 4" w:uiPriority="62"/>
-    <w:lsdException w:name="Medium Shading 1 Accent 4" w:uiPriority="63"/>
-    <w:lsdException w:name="Medium Shading 2 Accent 4" w:uiPriority="64"/>
-    <w:lsdException w:name="Medium List 1 Accent 4" w:uiPriority="65"/>
-    <w:lsdException w:name="Medium List 2 Accent 4" w:uiPriority="66"/>
-    <w:lsdException w:name="Medium Grid 1 Accent 4" w:uiPriority="67"/>
-    <w:lsdException w:name="Medium Grid 2 Accent 4" w:uiPriority="68"/>
-    <w:lsdException w:name="Medium Grid 3 Accent 4" w:uiPriority="69"/>
-    <w:lsdException w:name="Dark List Accent 4" w:uiPriority="70"/>
-    <w:lsdException w:name="Colorful Shading Accent 4" w:uiPriority="71"/>
-    <w:lsdException w:name="Colorful List Accent 4" w:uiPriority="72"/>
-    <w:lsdException w:name="Colorful Grid Accent 4" w:uiPriority="73"/>
-    <w:lsdException w:name="Light Shading Accent 5" w:uiPriority="60"/>
-    <w:lsdException w:name="Light List Accent 5" w:uiPriority="61"/>
-    <w:lsdException w:name="Light Grid Accent 5" w:uiPriority="62"/>
-    <w:lsdException w:name="Medium Shading 1 Accent 5" w:uiPriority="63"/>
-    <w:lsdException w:name="Medium Shading 2 Accent 5" w:uiPriority="64"/>
-    <w:lsdException w:name="Medium List 1 Accent 5" w:uiPriority="65"/>
-    <w:lsdException w:name="Medium List 2 Accent 5" w:uiPriority="66"/>
-    <w:lsdException w:name="Medium Grid 1 Accent 5" w:uiPriority="67"/>
-    <w:lsdException w:name="Medium Grid 2 Accent 5" w:uiPriority="68"/>
-    <w:lsdException w:name="Medium Grid 3 Accent 5" w:uiPriority="69"/>
-    <w:lsdException w:name="Dark List Accent 5" w:uiPriority="70"/>
-    <w:lsdException w:name="Colorful Shading Accent 5" w:uiPriority="71"/>
-    <w:lsdException w:name="Colorful List Accent 5" w:uiPriority="72"/>
-    <w:lsdException w:name="Colorful Grid Accent 5" w:uiPriority="73"/>
-    <w:lsdException w:name="Light Shading Accent 6" w:uiPriority="60"/>
-    <w:lsdException w:name="Light List Accent 6" w:uiPriority="61"/>
-    <w:lsdException w:name="Light Grid Accent 6" w:uiPriority="62"/>
-    <w:lsdException w:name="Medium Shading 1 Accent 6" w:uiPriority="63"/>
-    <w:lsdException w:name="Medium Shading 2 Accent 6" w:uiPriority="64"/>
-    <w:lsdException w:name="Medium List 1 Accent 6" w:uiPriority="65"/>
-    <w:lsdException w:name="Medium List 2 Accent 6" w:uiPriority="66"/>
-    <w:lsdException w:name="Medium Grid 1 Accent 6" w:uiPriority="67"/>
-    <w:lsdException w:name="Medium Grid 2 Accent 6" w:uiPriority="68"/>
-    <w:lsdException w:name="Medium Grid 3 Accent 6" w:uiPriority="69"/>
-    <w:lsdException w:name="Dark List Accent 6" w:uiPriority="70"/>
-    <w:lsdException w:name="Colorful Shading Accent 6" w:uiPriority="71"/>
-    <w:lsdException w:name="Colorful List Accent 6" w:uiPriority="72"/>
-    <w:lsdException w:name="Colorful Grid Accent 6" w:uiPriority="73"/>
-    <w:lsdException w:name="Subtle Emphasis" w:uiPriority="19" w:qFormat="1"/>
-    <w:lsdException w:name="Intense Emphasis" w:uiPriority="21" w:qFormat="1"/>
-    <w:lsdException w:name="Subtle Reference" w:uiPriority="31" w:qFormat="1"/>
-    <w:lsdException w:name="Intense Reference" w:uiPriority="32" w:qFormat="1"/>
-    <w:lsdException w:name="Book Title" w:uiPriority="33" w:qFormat="1"/>
-    <w:lsdException w:name="Bibliography" w:semiHidden="1" w:uiPriority="37" w:unhideWhenUsed="1"/>
-    <w:lsdException w:name="TOC Heading" w:semiHidden="1" w:uiPriority="39" w:unhideWhenUsed="1" w:qFormat="1"/>
-    <w:lsdException w:name="Plain Table 1" w:uiPriority="41"/>
-    <w:lsdException w:name="Plain Table 2" w:uiPriority="42"/>
-    <w:lsdException w:name="Plain Table 3" w:uiPriority="43"/>
-    <w:lsdException w:name="Plain Table 4" w:uiPriority="44"/>
-    <w:lsdException w:name="Plain Table 5" w:uiPriority="45"/>
-    <w:lsdException w:name="Grid Table Light" w:uiPriority="40"/>
-    <w:lsdException w:name="Grid Table 1 Light" w:uiPriority="46"/>
-    <w:lsdException w:name="Grid Table 2" w:uiPriority="47"/>
-    <w:lsdException w:name="Grid Table 3" w:uiPriority="48"/>
-    <w:lsdException w:name="Grid Table 4" w:uiPriority="49"/>
-    <w:lsdException w:name="Grid Table 5 Dark" w:uiPriority="50"/>
-    <w:lsdException w:name="Grid Table 6 Colorful" w:uiPriority="51"/>
-    <w:lsdException w:name="Grid Table 7 Colorful" w:uiPriority="52"/>
-    <w:lsdException w:name="Grid Table 1 Light Accent 1" w:uiPriority="46"/>
-    <w:lsdException w:name="Grid Table 2 Accent 1" w:uiPriority="47"/>
-    <w:lsdException w:name="Grid Table 3 Accent 1" w:uiPriority="48"/>
-    <w:lsdException w:name="Grid Table 4 Accent 1" w:uiPriority="49"/>
-    <w:lsdException w:name="Grid Table 5 Dark Accent 1" w:uiPriority="50"/>
-    <w:lsdException w:name="Grid Table 6 Colorful Accent 1" w:uiPriority="51"/>
-    <w:lsdException w:name="Grid Table 7 Colorful Accent 1" w:uiPriority="52"/>
-    <w:lsdException w:name="Grid Table 1 Light Accent 2" w:uiPriority="46"/>
-    <w:lsdException w:name="Grid Table 2 Accent 2" w:uiPriority="47"/>
-    <w:lsdException w:name="Grid Table 3 Accent 2" w:uiPriority="48"/>
-    <w:lsdException w:name="Grid Table 4 Accent 2" w:uiPriority="49"/>
-    <w:lsdException w:name="Grid Table 5 Dark Accent 2" w:uiPriority="50"/>
-    <w:lsdException w:name="Grid Table 6 Colorful Accent 2" w:uiPriority="51"/>
-    <w:lsdException w:name="Grid Table 7 Colorful Accent 2" w:uiPriority="52"/>
-    <w:lsdException w:name="Grid Table 1 Light Accent 3" w:uiPriority="46"/>
-    <w:lsdException w:name="Grid Table 2 Accent 3" w:uiPriority="47"/>
-    <w:lsdException w:name="Grid Table 3 Accent 3" w:uiPriority="48"/>
-    <w:lsdException w:name="Grid Table 4 Accent 3" w:uiPriority="49"/>
-    <w:lsdException w:name="Grid Table 5 Dark Accent 3" w:uiPriority="50"/>
-    <w:lsdException w:name="Grid Table 6 Colorful Accent 3" w:uiPriority="51"/>
-    <w:lsdException w:name="Grid Table 7 Colorful Accent 3" w:uiPriority="52"/>
-    <w:lsdException w:name="Grid Table 1 Light Accent 4" w:uiPriority="46"/>
-    <w:lsdException w:name="Grid Table 2 Accent 4" w:uiPriority="47"/>
-    <w:lsdException w:name="Grid Table 3 Accent 4" w:uiPriority="48"/>
-    <w:lsdException w:name="Grid Table 4 Accent 4" w:uiPriority="49"/>
-    <w:lsdException w:name="Grid Table 5 Dark Accent 4" w:uiPriority="50"/>
-    <w:lsdException w:name="Grid Table 6 Colorful Accent 4" w:uiPriority="51"/>
-    <w:lsdException w:name="Grid Table 7 Colorful Accent 4" w:uiPriority="52"/>
-    <w:lsdException w:name="Grid Table 1 Light Accent 5" w:uiPriority="46"/>
-    <w:lsdException w:name="Grid Table 2 Accent 5" w:uiPriority="47"/>
-    <w:lsdException w:name="Grid Table 3 Accent 5" w:uiPriority="48"/>
-    <w:lsdException w:name="Grid Table 4 Accent 5" w:uiPriority="49"/>
-    <w:lsdException w:name="Grid Table 5 Dark Accent 5" w:uiPriority="50"/>
-    <w:lsdException w:name="Grid Table 6 Colorful Accent 5" w:uiPriority="51"/>
-    <w:lsdException w:name="Grid Table 7 Colorful Accent 5" w:uiPriority="52"/>
-    <w:lsdException w:name="Grid Table 1 Light Accent 6" w:uiPriority="46"/>
-    <w:lsdException w:name="Grid Table 2 Accent 6" w:uiPriority="47"/>
-    <w:lsdException w:name="Grid Table 3 Accent 6" w:uiPriority="48"/>
-    <w:lsdException w:name="Grid Table 4 Accent 6" w:uiPriority="49"/>
-    <w:lsdException w:name="Grid Table 5 Dark Accent 6" w:uiPriority="50"/>
-    <w:lsdException w:name="Grid Table 6 Colorful Accent 6" w:uiPriority="51"/>
-    <w:lsdException w:name="Grid Table 7 Colorful Accent 6" w:uiPriority="52"/>
-    <w:lsdException w:name="List Table 1 Light" w:uiPriority="46"/>
-    <w:lsdException w:name="List Table 2" w:uiPriority="47"/>
-    <w:lsdException w:name="List Table 3" w:uiPriority="48"/>
-    <w:lsdException w:name="List Table 4" w:uiPriority="49"/>
-    <w:lsdException w:name="List Table 5 Dark" w:uiPriority="50"/>
-    <w:lsdException w:name="List Table 6 Colorful" w:uiPriority="51"/>
-    <w:lsdException w:name="List Table 7 Colorful" w:uiPriority="52"/>
-    <w:lsdException w:name="List Table 1 Light Accent 1" w:uiPriority="46"/>
-    <w:lsdException w:name="List Table 2 Accent 1" w:uiPriority="47"/>
-    <w:lsdException w:name="List Table 3 Accent 1" w:uiPriority="48"/>
-    <w:lsdException w:name="List Table 4 Accent 1" w:uiPriority="49"/>
-    <w:lsdException w:name="List Table 5 Dark Accent 1" w:uiPriority="50"/>
-    <w:lsdException w:name="List Table 6 Colorful Accent 1" w:uiPriority="51"/>
-    <w:lsdException w:name="List Table 7 Colorful Accent 1" w:uiPriority="52"/>
-    <w:lsdException w:name="List Table 1 Light Accent 2" w:uiPriority="46"/>
-    <w:lsdException w:name="List Table 2 Accent 2" w:uiPriority="47"/>
-    <w:lsdException w:name="List Table 3 Accent 2" w:uiPriority="48"/>
-    <w:lsdException w:name="List Table 4 Accent 2" w:uiPriority="49"/>
-    <w:lsdException w:name="List Table 5 Dark Accent 2" w:uiPriority="50"/>
-    <w:lsdException w:name="List Table 6 Colorful Accent 2" w:uiPriority="51"/>
-    <w:lsdException w:name="List Table 7 Colorful Accent 2" w:uiPriority="52"/>
-    <w:lsdException w:name="List Table 1 Light Accent 3" w:uiPriority="46"/>
-    <w:lsdException w:name="List Table 2 Accent 3" w:uiPriority="47"/>
-    <w:lsdException w:name="List Table 3 Accent 3" w:uiPriority="48"/>
-    <w:lsdException w:name="List Table 4 Accent 3" w:uiPriority="49"/>
-    <w:lsdException w:name="List Table 5 Dark Accent 3" w:uiPriority="50"/>
-    <w:lsdException w:name="List Table 6 Colorful Accent 3" w:uiPriority="51"/>
-    <w:lsdException w:name="List Table 7 Colorful Accent 3" w:uiPriority="52"/>
-    <w:lsdException w:name="List Table 1 Light Accent 4" w:uiPriority="46"/>
-    <w:lsdException w:name="List Table 2 Accent 4" w:uiPriority="47"/>
-    <w:lsdException w:name="List Table 3 Accent 4" w:uiPriority="48"/>
-    <w:lsdException w:name="List Table 4 Accent 4" w:uiPriority="49"/>
-    <w:lsdException w:name="List Table 5 Dark Accent 4" w:uiPriority="50"/>
-    <w:lsdException w:name="List Table 6 Colorful Accent 4" w:uiPriority="51"/>
-    <w:lsdException w:name="List Table 7 Colorful Accent 4" w:uiPriority="52"/>
-    <w:lsdException w:name="List Table 1 Light Accent 5" w:uiPriority="46"/>
-    <w:lsdException w:name="List Table 2 Accent 5" w:uiPriority="47"/>
-    <w:lsdException w:name="List Table 3 Accent 5" w:uiPriority="48"/>
-    <w:lsdException w:name="List Table 4 Accent 5" w:uiPriority="49"/>
-    <w:lsdException w:name="List Table 5 Dark Accent 5" w:uiPriority="50"/>
-    <w:lsdException w:name="List Table 6 Colorful Accent 5" w:uiPriority="51"/>
-    <w:lsdException w:name="List Table 7 Colorful Accent 5" w:uiPriority="52"/>
-    <w:lsdException w:name="List Table 1 Light Accent 6" w:uiPriority="46"/>
-    <w:lsdException w:name="List Table 2 Accent 6" w:uiPriority="47"/>
-    <w:lsdException w:name="List Table 3 Accent 6" w:uiPriority="48"/>
-    <w:lsdException w:name="List Table 4 Accent 6" w:uiPriority="49"/>
-    <w:lsdException w:name="List Table 5 Dark Accent 6" w:uiPriority="50"/>
-    <w:lsdException w:name="List Table 6 Colorful Accent 6" w:uiPriority="51"/>
-    <w:lsdException w:name="List Table 7 Colorful Accent 6" w:uiPriority="52"/>
+  <w:latentStyles w:defLockedState="0" w:defUIPriority="99" w:defSemiHidden="1" w:defUnhideWhenUsed="1" w:defQFormat="0" w:count="267">
+    <w:lsdException w:name="Normal" w:semiHidden="0" w:uiPriority="0" w:unhideWhenUsed="0" w:qFormat="1"/>
+    <w:lsdException w:name="heading 1" w:semiHidden="0" w:uiPriority="9" w:unhideWhenUsed="0" w:qFormat="1"/>
+    <w:lsdException w:name="heading 2" w:uiPriority="9" w:qFormat="1"/>
+    <w:lsdException w:name="heading 3" w:uiPriority="9" w:qFormat="1"/>
+    <w:lsdException w:name="heading 4" w:uiPriority="9" w:qFormat="1"/>
+    <w:lsdException w:name="heading 5" w:uiPriority="9" w:qFormat="1"/>
+    <w:lsdException w:name="heading 6" w:uiPriority="9" w:qFormat="1"/>
+    <w:lsdException w:name="heading 7" w:uiPriority="9" w:qFormat="1"/>
+    <w:lsdException w:name="heading 8" w:uiPriority="9" w:qFormat="1"/>
+    <w:lsdException w:name="heading 9" w:uiPriority="9" w:qFormat="1"/>
+    <w:lsdException w:name="toc 1" w:uiPriority="39"/>
+    <w:lsdException w:name="toc 2" w:uiPriority="39"/>
+    <w:lsdException w:name="toc 3" w:uiPriority="39"/>
+    <w:lsdException w:name="toc 4" w:uiPriority="39"/>
+    <w:lsdException w:name="toc 5" w:uiPriority="39"/>
+    <w:lsdException w:name="toc 6" w:uiPriority="39"/>
+    <w:lsdException w:name="toc 7" w:uiPriority="39"/>
+    <w:lsdException w:name="toc 8" w:uiPriority="39"/>
+    <w:lsdException w:name="toc 9" w:uiPriority="39"/>
+    <w:lsdException w:name="caption" w:uiPriority="35" w:qFormat="1"/>
+    <w:lsdException w:name="Title" w:semiHidden="0" w:uiPriority="10" w:unhideWhenUsed="0" w:qFormat="1"/>
+    <w:lsdException w:name="Default Paragraph Font" w:uiPriority="1"/>
+    <w:lsdException w:name="Subtitle" w:semiHidden="0" w:uiPriority="11" w:unhideWhenUsed="0" w:qFormat="1"/>
+    <w:lsdException w:name="Strong" w:semiHidden="0" w:uiPriority="22" w:unhideWhenUsed="0" w:qFormat="1"/>
+    <w:lsdException w:name="Emphasis" w:semiHidden="0" w:uiPriority="20" w:unhideWhenUsed="0" w:qFormat="1"/>
+    <w:lsdException w:name="Table Grid" w:semiHidden="0" w:uiPriority="59" w:unhideWhenUsed="0"/>
+    <w:lsdException w:name="Placeholder Text" w:unhideWhenUsed="0"/>
+    <w:lsdException w:name="No Spacing" w:semiHidden="0" w:uiPriority="1" w:unhideWhenUsed="0" w:qFormat="1"/>
+    <w:lsdException w:name="Light Shading" w:semiHidden="0" w:uiPriority="60" w:unhideWhenUsed="0"/>
+    <w:lsdException w:name="Light List" w:semiHidden="0" w:uiPriority="61" w:unhideWhenUsed="0"/>
+    <w:lsdException w:name="Light Grid" w:semiHidden="0" w:uiPriority="62" w:unhideWhenUsed="0"/>
+    <w:lsdException w:name="Medium Shading 1" w:semiHidden="0" w:uiPriority="63" w:unhideWhenUsed="0"/>
+    <w:lsdException w:name="Medium Shading 2" w:semiHidden="0" w:uiPriority="64" w:unhideWhenUsed="0"/>
+    <w:lsdException w:name="Medium List 1" w:semiHidden="0" w:uiPriority="65" w:unhideWhenUsed="0"/>
+    <w:lsdException w:name="Medium List 2" w:semiHidden="0" w:uiPriority="66" w:unhideWhenUsed="0"/>
+    <w:lsdException w:name="Medium Grid 1" w:semiHidden="0" w:uiPriority="67" w:unhideWhenUsed="0"/>
+    <w:lsdException w:name="Medium Grid 2" w:semiHidden="0" w:uiPriority="68" w:unhideWhenUsed="0"/>
+    <w:lsdException w:name="Medium Grid 3" w:semiHidden="0" w:uiPriority="69" w:unhideWhenUsed="0"/>
+    <w:lsdException w:name="Dark List" w:semiHidden="0" w:uiPriority="70" w:unhideWhenUsed="0"/>
+    <w:lsdException w:name="Colorful Shading" w:semiHidden="0" w:uiPriority="71" w:unhideWhenUsed="0"/>
+    <w:lsdException w:name="Colorful List" w:semiHidden="0" w:uiPriority="72" w:unhideWhenUsed="0"/>
+    <w:lsdException w:name="Colorful Grid" w:semiHidden="0" w:uiPriority="73" w:unhideWhenUsed="0"/>
+    <w:lsdException w:name="Light Shading Accent 1" w:semiHidden="0" w:uiPriority="60" w:unhideWhenUsed="0"/>
+    <w:lsdException w:name="Light List Accent 1" w:semiHidden="0" w:uiPriority="61" w:unhideWhenUsed="0"/>
+    <w:lsdException w:name="Light Grid Accent 1" w:semiHidden="0" w:uiPriority="62" w:unhideWhenUsed="0"/>
+    <w:lsdException w:name="Medium Shading 1 Accent 1" w:semiHidden="0" w:uiPriority="63" w:unhideWhenUsed="0"/>
+    <w:lsdException w:name="Medium Shading 2 Accent 1" w:semiHidden="0" w:uiPriority="64" w:unhideWhenUsed="0"/>
+    <w:lsdException w:name="Medium List 1 Accent 1" w:semiHidden="0" w:uiPriority="65" w:unhideWhenUsed="0"/>
+    <w:lsdException w:name="Revision" w:unhideWhenUsed="0"/>
+    <w:lsdException w:name="List Paragraph" w:semiHidden="0" w:uiPriority="34" w:unhideWhenUsed="0" w:qFormat="1"/>
+    <w:lsdException w:name="Quote" w:semiHidden="0" w:uiPriority="29" w:unhideWhenUsed="0" w:qFormat="1"/>
+    <w:lsdException w:name="Intense Quote" w:semiHidden="0" w:uiPriority="30" w:unhideWhenUsed="0" w:qFormat="1"/>
+    <w:lsdException w:name="Medium List 2 Accent 1" w:semiHidden="0" w:uiPriority="66" w:unhideWhenUsed="0"/>
+    <w:lsdException w:name="Medium Grid 1 Accent 1" w:semiHidden="0" w:uiPriority="67" w:unhideWhenUsed="0"/>
+    <w:lsdException w:name="Medium Grid 2 Accent 1" w:semiHidden="0" w:uiPriority="68" w:unhideWhenUsed="0"/>
+    <w:lsdException w:name="Medium Grid 3 Accent 1" w:semiHidden="0" w:uiPriority="69" w:unhideWhenUsed="0"/>
+    <w:lsdException w:name="Dark List Accent 1" w:semiHidden="0" w:uiPriority="70" w:unhideWhenUsed="0"/>
+    <w:lsdException w:name="Colorful Shading Accent 1" w:semiHidden="0" w:uiPriority="71" w:unhideWhenUsed="0"/>
+    <w:lsdException w:name="Colorful List Accent 1" w:semiHidden="0" w:uiPriority="72" w:unhideWhenUsed="0"/>
+    <w:lsdException w:name="Colorful Grid Accent 1" w:semiHidden="0" w:uiPriority="73" w:unhideWhenUsed="0"/>
+    <w:lsdException w:name="Light Shading Accent 2" w:semiHidden="0" w:uiPriority="60" w:unhideWhenUsed="0"/>
+    <w:lsdException w:name="Light List Accent 2" w:semiHidden="0" w:uiPriority="61" w:unhideWhenUsed="0"/>
+    <w:lsdException w:name="Light Grid Accent 2" w:semiHidden="0" w:uiPriority="62" w:unhideWhenUsed="0"/>
+    <w:lsdException w:name="Medium Shading 1 Accent 2" w:semiHidden="0" w:uiPriority="63" w:unhideWhenUsed="0"/>
+    <w:lsdException w:name="Medium Shading 2 Accent 2" w:semiHidden="0" w:uiPriority="64" w:unhideWhenUsed="0"/>
+    <w:lsdException w:name="Medium List 1 Accent 2" w:semiHidden="0" w:uiPriority="65" w:unhideWhenUsed="0"/>
+    <w:lsdException w:name="Medium List 2 Accent 2" w:semiHidden="0" w:uiPriority="66" w:unhideWhenUsed="0"/>
+    <w:lsdException w:name="Medium Grid 1 Accent 2" w:semiHidden="0" w:uiPriority="67" w:unhideWhenUsed="0"/>
+    <w:lsdException w:name="Medium Grid 2 Accent 2" w:semiHidden="0" w:uiPriority="68" w:unhideWhenUsed="0"/>
+    <w:lsdException w:name="Medium Grid 3 Accent 2" w:semiHidden="0" w:uiPriority="69" w:unhideWhenUsed="0"/>
+    <w:lsdException w:name="Dark List Accent 2" w:semiHidden="0" w:uiPriority="70" w:unhideWhenUsed="0"/>
+    <w:lsdException w:name="Colorful Shading Accent 2" w:semiHidden="0" w:uiPriority="71" w:unhideWhenUsed="0"/>
+    <w:lsdException w:name="Colorful List Accent 2" w:semiHidden="0" w:uiPriority="72" w:unhideWhenUsed="0"/>
+    <w:lsdException w:name="Colorful Grid Accent 2" w:semiHidden="0" w:uiPriority="73" w:unhideWhenUsed="0"/>
+    <w:lsdException w:name="Light Shading Accent 3" w:semiHidden="0" w:uiPriority="60" w:unhideWhenUsed="0"/>
+    <w:lsdException w:name="Light List Accent 3" w:semiHidden="0" w:uiPriority="61" w:unhideWhenUsed="0"/>
+    <w:lsdException w:name="Light Grid Accent 3" w:semiHidden="0" w:uiPriority="62" w:unhideWhenUsed="0"/>
+    <w:lsdException w:name="Medium Shading 1 Accent 3" w:semiHidden="0" w:uiPriority="63" w:unhideWhenUsed="0"/>
+    <w:lsdException w:name="Medium Shading 2 Accent 3" w:semiHidden="0" w:uiPriority="64" w:unhideWhenUsed="0"/>
+    <w:lsdException w:name="Medium List 1 Accent 3" w:semiHidden="0" w:uiPriority="65" w:unhideWhenUsed="0"/>
+    <w:lsdException w:name="Medium List 2 Accent 3" w:semiHidden="0" w:uiPriority="66" w:unhideWhenUsed="0"/>
+    <w:lsdException w:name="Medium Grid 1 Accent 3" w:semiHidden="0" w:uiPriority="67" w:unhideWhenUsed="0"/>
+    <w:lsdException w:name="Medium Grid 2 Accent 3" w:semiHidden="0" w:uiPriority="68" w:unhideWhenUsed="0"/>
+    <w:lsdException w:name="Medium Grid 3 Accent 3" w:semiHidden="0" w:uiPriority="69" w:unhideWhenUsed="0"/>
+    <w:lsdException w:name="Dark List Accent 3" w:semiHidden="0" w:uiPriority="70" w:unhideWhenUsed="0"/>
+    <w:lsdException w:name="Colorful Shading Accent 3" w:semiHidden="0" w:uiPriority="71" w:unhideWhenUsed="0"/>
+    <w:lsdException w:name="Colorful List Accent 3" w:semiHidden="0" w:uiPriority="72" w:unhideWhenUsed="0"/>
+    <w:lsdException w:name="Colorful Grid Accent 3" w:semiHidden="0" w:uiPriority="73" w:unhideWhenUsed="0"/>
+    <w:lsdException w:name="Light Shading Accent 4" w:semiHidden="0" w:uiPriority="60" w:unhideWhenUsed="0"/>
+    <w:lsdException w:name="Light List Accent 4" w:semiHidden="0" w:uiPriority="61" w:unhideWhenUsed="0"/>
+    <w:lsdException w:name="Light Grid Accent 4" w:semiHidden="0" w:uiPriority="62" w:unhideWhenUsed="0"/>
+    <w:lsdException w:name="Medium Shading 1 Accent 4" w:semiHidden="0" w:uiPriority="63" w:unhideWhenUsed="0"/>
+    <w:lsdException w:name="Medium Shading 2 Accent 4" w:semiHidden="0" w:uiPriority="64" w:unhideWhenUsed="0"/>
+    <w:lsdException w:name="Medium List 1 Accent 4" w:semiHidden="0" w:uiPriority="65" w:unhideWhenUsed="0"/>
+    <w:lsdException w:name="Medium List 2 Accent 4" w:semiHidden="0" w:uiPriority="66" w:unhideWhenUsed="0"/>
+    <w:lsdException w:name="Medium Grid 1 Accent 4" w:semiHidden="0" w:uiPriority="67" w:unhideWhenUsed="0"/>
+    <w:lsdException w:name="Medium Grid 2 Accent 4" w:semiHidden="0" w:uiPriority="68" w:unhideWhenUsed="0"/>
+    <w:lsdException w:name="Medium Grid 3 Accent 4" w:semiHidden="0" w:uiPriority="69" w:unhideWhenUsed="0"/>
+    <w:lsdException w:name="Dark List Accent 4" w:semiHidden="0" w:uiPriority="70" w:unhideWhenUsed="0"/>
+    <w:lsdException w:name="Colorful Shading Accent 4" w:semiHidden="0" w:uiPriority="71" w:unhideWhenUsed="0"/>
+    <w:lsdException w:name="Colorful List Accent 4" w:semiHidden="0" w:uiPriority="72" w:unhideWhenUsed="0"/>
+    <w:lsdException w:name="Colorful Grid Accent 4" w:semiHidden="0" w:uiPriority="73" w:unhideWhenUsed="0"/>
+    <w:lsdException w:name="Light Shading Accent 5" w:semiHidden="0" w:uiPriority="60" w:unhideWhenUsed="0"/>
+    <w:lsdException w:name="Light List Accent 5" w:semiHidden="0" w:uiPriority="61" w:unhideWhenUsed="0"/>
+    <w:lsdException w:name="Light Grid Accent 5" w:semiHidden="0" w:uiPriority="62" w:unhideWhenUsed="0"/>
+    <w:lsdException w:name="Medium Shading 1 Accent 5" w:semiHidden="0" w:uiPriority="63" w:unhideWhenUsed="0"/>
+    <w:lsdException w:name="Medium Shading 2 Accent 5" w:semiHidden="0" w:uiPriority="64" w:unhideWhenUsed="0"/>
+    <w:lsdException w:name="Medium List 1 Accent 5" w:semiHidden="0" w:uiPriority="65" w:unhideWhenUsed="0"/>
+    <w:lsdException w:name="Medium List 2 Accent 5" w:semiHidden="0" w:uiPriority="66" w:unhideWhenUsed="0"/>
+    <w:lsdException w:name="Medium Grid 1 Accent 5" w:semiHidden="0" w:uiPriority="67" w:unhideWhenUsed="0"/>
+    <w:lsdException w:name="Medium Grid 2 Accent 5" w:semiHidden="0" w:uiPriority="68" w:unhideWhenUsed="0"/>
+    <w:lsdException w:name="Medium Grid 3 Accent 5" w:semiHidden="0" w:uiPriority="69" w:unhideWhenUsed="0"/>
+    <w:lsdException w:name="Dark List Accent 5" w:semiHidden="0" w:uiPriority="70" w:unhideWhenUsed="0"/>
+    <w:lsdException w:name="Colorful Shading Accent 5" w:semiHidden="0" w:uiPriority="71" w:unhideWhenUsed="0"/>
+    <w:lsdException w:name="Colorful List Accent 5" w:semiHidden="0" w:uiPriority="72" w:unhideWhenUsed="0"/>
+    <w:lsdException w:name="Colorful Grid Accent 5" w:semiHidden="0" w:uiPriority="73" w:unhideWhenUsed="0"/>
+    <w:lsdException w:name="Light Shading Accent 6" w:semiHidden="0" w:uiPriority="60" w:unhideWhenUsed="0"/>
+    <w:lsdException w:name="Light List Accent 6" w:semiHidden="0" w:uiPriority="61" w:unhideWhenUsed="0"/>
+    <w:lsdException w:name="Light Grid Accent 6" w:semiHidden="0" w:uiPriority="62" w:unhideWhenUsed="0"/>
+    <w:lsdException w:name="Medium Shading 1 Accent 6" w:semiHidden="0" w:uiPriority="63" w:unhideWhenUsed="0"/>
+    <w:lsdException w:name="Medium Shading 2 Accent 6" w:semiHidden="0" w:uiPriority="64" w:unhideWhenUsed="0"/>
+    <w:lsdException w:name="Medium List 1 Accent 6" w:semiHidden="0" w:uiPriority="65" w:unhideWhenUsed="0"/>
+    <w:lsdException w:name="Medium List 2 Accent 6" w:semiHidden="0" w:uiPriority="66" w:unhideWhenUsed="0"/>
+    <w:lsdException w:name="Medium Grid 1 Accent 6" w:semiHidden="0" w:uiPriority="67" w:unhideWhenUsed="0"/>
+    <w:lsdException w:name="Medium Grid 2 Accent 6" w:semiHidden="0" w:uiPriority="68" w:unhideWhenUsed="0"/>
+    <w:lsdException w:name="Medium Grid 3 Accent 6" w:semiHidden="0" w:uiPriority="69" w:unhideWhenUsed="0"/>
+    <w:lsdException w:name="Dark List Accent 6" w:semiHidden="0" w:uiPriority="70" w:unhideWhenUsed="0"/>
+    <w:lsdException w:name="Colorful Shading Accent 6" w:semiHidden="0" w:uiPriority="71" w:unhideWhenUsed="0"/>
+    <w:lsdException w:name="Colorful List Accent 6" w:semiHidden="0" w:uiPriority="72" w:unhideWhenUsed="0"/>
+    <w:lsdException w:name="Colorful Grid Accent 6" w:semiHidden="0" w:uiPriority="73" w:unhideWhenUsed="0"/>
+    <w:lsdException w:name="Subtle Emphasis" w:semiHidden="0" w:uiPriority="19" w:unhideWhenUsed="0" w:qFormat="1"/>
+    <w:lsdException w:name="Intense Emphasis" w:semiHidden="0" w:uiPriority="21" w:unhideWhenUsed="0" w:qFormat="1"/>
+    <w:lsdException w:name="Subtle Reference" w:semiHidden="0" w:uiPriority="31" w:unhideWhenUsed="0" w:qFormat="1"/>
+    <w:lsdException w:name="Intense Reference" w:semiHidden="0" w:uiPriority="32" w:unhideWhenUsed="0" w:qFormat="1"/>
+    <w:lsdException w:name="Book Title" w:semiHidden="0" w:uiPriority="33" w:unhideWhenUsed="0" w:qFormat="1"/>
+    <w:lsdException w:name="Bibliography" w:uiPriority="37"/>
+    <w:lsdException w:name="TOC Heading" w:uiPriority="39" w:qFormat="1"/>
+  </w:latentStyles>
+  <w:style w:type="paragraph" w:default="1" w:styleId="Normal">
+    <w:name w:val="Normal"/>
+    <w:qFormat/>
+  </w:style>
+  <w:style w:type="paragraph" w:styleId="Heading1">
+    <w:name w:val="heading 1"/>
+    <w:basedOn w:val="Normal"/>
+    <w:next w:val="Normal"/>
+    <w:link w:val="Heading1Char"/>
+    <w:uiPriority w:val="9"/>
+    <w:qFormat/>
+    <w:rsid w:val="00B127F8"/>
+    <w:pPr>
+      <w:keepNext/>
+      <w:keepLines/>
+      <w:spacing w:before="480" w:after="0"/>
+      <w:outlineLvl w:val="0"/>
+    </w:pPr>
+    <w:rPr>
+      <w:rFonts w:asciiTheme="majorHAnsi" w:eastAsiaTheme="majorEastAsia" w:hAnsiTheme="majorHAnsi" w:cstheme="majorBidi"/>
+      <w:b/>
+      <w:bCs/>
+      <w:color w:val="345A8A" w:themeColor="accent1" w:themeShade="B5"/>
+      <w:sz w:val="28"/>
+      <w:szCs w:val="32"/>
+    </w:rPr>
+  </w:style>
+  <w:style w:type="paragraph" w:styleId="Heading2">
+    <w:name w:val="heading 2"/>
+    <w:basedOn w:val="Heading1"/>
+    <w:next w:val="Normal"/>
+    <w:link w:val="Heading2Char"/>
+    <w:uiPriority w:val="9"/>
+    <w:unhideWhenUsed/>
+    <w:qFormat/>
+    <w:rsid w:val="00B127F8"/>
+    <w:pPr>
+      <w:outlineLvl w:val="1"/>
+    </w:pPr>
+    <w:rPr>
+      <w:sz w:val="24"/>
+    </w:rPr>
+  </w:style>
+  <w:style w:type="paragraph" w:styleId="Heading3">
+    <w:name w:val="heading 3"/>
+    <w:basedOn w:val="Heading2"/>
+    <w:next w:val="Normal"/>
+    <w:link w:val="Heading3Char"/>
+    <w:uiPriority w:val="9"/>
+    <w:unhideWhenUsed/>
+    <w:qFormat/>
+    <w:rsid w:val="00B127F8"/>
+    <w:pPr>
+      <w:outlineLvl w:val="2"/>
+    </w:pPr>
+    <w:rPr>
+      <w:sz w:val="20"/>
+    </w:rPr>
+  </w:style>
+  <w:style w:type="paragraph" w:styleId="Heading4">
+    <w:name w:val="heading 4"/>
+    <w:basedOn w:val="Normal"/>
+    <w:next w:val="Normal"/>
+    <w:link w:val="Heading4Char"/>
+    <w:uiPriority w:val="9"/>
+    <w:unhideWhenUsed/>
+    <w:qFormat/>
+    <w:rsid w:val="00205473"/>
+    <w:pPr>
+      <w:keepNext/>
+      <w:keepLines/>
+      <w:spacing w:before="40" w:after="0"/>
+      <w:outlineLvl w:val="3"/>
+    </w:pPr>
+    <w:rPr>
+      <w:rFonts w:asciiTheme="majorHAnsi" w:eastAsiaTheme="majorEastAsia" w:hAnsiTheme="majorHAnsi" w:cstheme="majorBidi"/>
+      <w:i/>
+      <w:iCs/>
+      <w:color w:val="365F91" w:themeColor="accent1" w:themeShade="BF"/>
+    </w:rPr>
+  </w:style>
+  <w:style w:type="paragraph" w:styleId="Heading5">
+    <w:name w:val="heading 5"/>
+    <w:basedOn w:val="Normal"/>
+    <w:next w:val="Normal"/>
+    <w:link w:val="Heading5Char"/>
+    <w:uiPriority w:val="9"/>
+    <w:unhideWhenUsed/>
+    <w:qFormat/>
+    <w:rsid w:val="00AB245A"/>
+    <w:pPr>
+      <w:keepNext/>
+      <w:keepLines/>
+      <w:spacing w:before="40" w:after="0"/>
+      <w:outlineLvl w:val="4"/>
+    </w:pPr>
+    <w:rPr>
+      <w:rFonts w:asciiTheme="majorHAnsi" w:eastAsiaTheme="majorEastAsia" w:hAnsiTheme="majorHAnsi" w:cstheme="majorBidi"/>
+      <w:color w:val="365F91" w:themeColor="accent1" w:themeShade="BF"/>
+    </w:rPr>
+  </w:style>
+  <w:style w:type="character" w:default="1" w:styleId="DefaultParagraphFont">
+    <w:name w:val="Default Paragraph Font"/>
+    <w:uiPriority w:val="1"/>
+    <w:semiHidden/>
+    <w:unhideWhenUsed/>
+  </w:style>
+  <w:style w:type="table" w:default="1" w:styleId="TableNormal">
+    <w:name w:val="Normal Table"/>
+    <w:uiPriority w:val="99"/>
+    <w:semiHidden/>
+    <w:unhideWhenUsed/>
+    <w:tblPr>
+      <w:tblInd w:w="0" w:type="dxa"/>
+      <w:tblCellMar>
+        <w:top w:w="0" w:type="dxa"/>
+        <w:left w:w="108" w:type="dxa"/>
+        <w:bottom w:w="0" w:type="dxa"/>
+        <w:right w:w="108" w:type="dxa"/>
+      </w:tblCellMar>
+    </w:tblPr>
+  </w:style>
+  <w:style w:type="numbering" w:default="1" w:styleId="NoList">
+    <w:name w:val="No List"/>
+    <w:uiPriority w:val="99"/>
+    <w:semiHidden/>
+    <w:unhideWhenUsed/>
+  </w:style>
+  <w:style w:type="paragraph" w:styleId="FootnoteText">
+    <w:name w:val="footnote text"/>
+    <w:basedOn w:val="Normal"/>
+    <w:link w:val="FootnoteTextChar"/>
+    <w:uiPriority w:val="99"/>
+    <w:unhideWhenUsed/>
+    <w:rsid w:val="00EA6F23"/>
+    <w:pPr>
+      <w:spacing w:after="0" w:line="240" w:lineRule="auto"/>
+    </w:pPr>
+    <w:rPr>
+      <w:sz w:val="24"/>
+      <w:szCs w:val="24"/>
+    </w:rPr>
+  </w:style>
+  <w:style w:type="character" w:customStyle="1" w:styleId="FootnoteTextChar">
+    <w:name w:val="Footnote Text Char"/>
+    <w:basedOn w:val="DefaultParagraphFont"/>
+    <w:link w:val="FootnoteText"/>
+    <w:uiPriority w:val="99"/>
+    <w:rsid w:val="00EA6F23"/>
+    <w:rPr>
+      <w:sz w:val="24"/>
+      <w:szCs w:val="24"/>
+    </w:rPr>
+  </w:style>
+  <w:style w:type="character" w:styleId="FootnoteReference">
+    <w:name w:val="footnote reference"/>
+    <w:basedOn w:val="DefaultParagraphFont"/>
+    <w:uiPriority w:val="99"/>
+    <w:unhideWhenUsed/>
+    <w:rsid w:val="00EA6F23"/>
+    <w:rPr>
+      <w:vertAlign w:val="superscript"/>
+    </w:rPr>
+  </w:style>
+  <w:style w:type="paragraph" w:styleId="ListParagraph">
+    <w:name w:val="List Paragraph"/>
+    <w:basedOn w:val="Normal"/>
+    <w:uiPriority w:val="34"/>
+    <w:qFormat/>
+    <w:rsid w:val="00A5345A"/>
+    <w:pPr>
+      <w:ind w:left="720"/>
+      <w:contextualSpacing/>
+    </w:pPr>
+  </w:style>
+  <w:style w:type="character" w:customStyle="1" w:styleId="Heading1Char">
+    <w:name w:val="Heading 1 Char"/>
+    <w:basedOn w:val="DefaultParagraphFont"/>
+    <w:link w:val="Heading1"/>
+    <w:uiPriority w:val="9"/>
+    <w:rsid w:val="00B127F8"/>
+    <w:rPr>
+      <w:rFonts w:asciiTheme="majorHAnsi" w:eastAsiaTheme="majorEastAsia" w:hAnsiTheme="majorHAnsi" w:cstheme="majorBidi"/>
+      <w:b/>
+      <w:bCs/>
+      <w:color w:val="345A8A" w:themeColor="accent1" w:themeShade="B5"/>
+      <w:sz w:val="28"/>
+      <w:szCs w:val="32"/>
+    </w:rPr>
+  </w:style>
+  <w:style w:type="character" w:customStyle="1" w:styleId="Heading2Char">
+    <w:name w:val="Heading 2 Char"/>
+    <w:basedOn w:val="DefaultParagraphFont"/>
+    <w:link w:val="Heading2"/>
+    <w:uiPriority w:val="9"/>
+    <w:rsid w:val="00B127F8"/>
+    <w:rPr>
+      <w:rFonts w:asciiTheme="majorHAnsi" w:eastAsiaTheme="majorEastAsia" w:hAnsiTheme="majorHAnsi" w:cstheme="majorBidi"/>
+      <w:b/>
+      <w:bCs/>
+      <w:color w:val="345A8A" w:themeColor="accent1" w:themeShade="B5"/>
+      <w:sz w:val="24"/>
+      <w:szCs w:val="32"/>
+    </w:rPr>
+  </w:style>
+  <w:style w:type="character" w:customStyle="1" w:styleId="Heading3Char">
+    <w:name w:val="Heading 3 Char"/>
+    <w:basedOn w:val="DefaultParagraphFont"/>
+    <w:link w:val="Heading3"/>
+    <w:uiPriority w:val="9"/>
+    <w:rsid w:val="00B127F8"/>
+    <w:rPr>
+      <w:rFonts w:asciiTheme="majorHAnsi" w:eastAsiaTheme="majorEastAsia" w:hAnsiTheme="majorHAnsi" w:cstheme="majorBidi"/>
+      <w:b/>
+      <w:bCs/>
+      <w:color w:val="345A8A" w:themeColor="accent1" w:themeShade="B5"/>
+      <w:sz w:val="20"/>
+      <w:szCs w:val="32"/>
+    </w:rPr>
+  </w:style>
+  <w:style w:type="paragraph" w:styleId="TOC1">
+    <w:name w:val="toc 1"/>
+    <w:basedOn w:val="Normal"/>
+    <w:next w:val="Normal"/>
+    <w:autoRedefine/>
+    <w:uiPriority w:val="39"/>
+    <w:unhideWhenUsed/>
+    <w:rsid w:val="0012460B"/>
+    <w:pPr>
+      <w:spacing w:before="120" w:after="0"/>
+    </w:pPr>
+    <w:rPr>
+      <w:rFonts w:asciiTheme="majorHAnsi" w:hAnsiTheme="majorHAnsi"/>
+      <w:b/>
+      <w:color w:val="548DD4"/>
+      <w:sz w:val="24"/>
+      <w:szCs w:val="24"/>
+    </w:rPr>
+  </w:style>
+  <w:style w:type="paragraph" w:styleId="TOC2">
+    <w:name w:val="toc 2"/>
+    <w:basedOn w:val="Normal"/>
+    <w:next w:val="Normal"/>
+    <w:autoRedefine/>
+    <w:uiPriority w:val="39"/>
+    <w:unhideWhenUsed/>
+    <w:rsid w:val="0012460B"/>
+    <w:pPr>
+      <w:spacing w:after="0"/>
+    </w:pPr>
+  </w:style>
+  <w:style w:type="paragraph" w:styleId="TOC3">
+    <w:name w:val="toc 3"/>
+    <w:basedOn w:val="Normal"/>
+    <w:next w:val="Normal"/>
+    <w:autoRedefine/>
+    <w:uiPriority w:val="39"/>
+    <w:unhideWhenUsed/>
+    <w:rsid w:val="0012460B"/>
+    <w:pPr>
+      <w:spacing w:after="0"/>
+      <w:ind w:left="220"/>
+    </w:pPr>
+    <w:rPr>
+      <w:i/>
+    </w:rPr>
+  </w:style>
+  <w:style w:type="paragraph" w:styleId="TOC4">
+    <w:name w:val="toc 4"/>
+    <w:basedOn w:val="Normal"/>
+    <w:next w:val="Normal"/>
+    <w:autoRedefine/>
+    <w:uiPriority w:val="39"/>
+    <w:unhideWhenUsed/>
+    <w:rsid w:val="0012460B"/>
+    <w:pPr>
+      <w:pBdr>
+        <w:between w:val="double" w:sz="6" w:space="0" w:color="auto"/>
+      </w:pBdr>
+      <w:spacing w:after="0"/>
+      <w:ind w:left="440"/>
+    </w:pPr>
+    <w:rPr>
+      <w:sz w:val="20"/>
+      <w:szCs w:val="20"/>
+    </w:rPr>
+  </w:style>
+  <w:style w:type="paragraph" w:styleId="TOC5">
+    <w:name w:val="toc 5"/>
+    <w:basedOn w:val="Normal"/>
+    <w:next w:val="Normal"/>
+    <w:autoRedefine/>
+    <w:uiPriority w:val="39"/>
+    <w:unhideWhenUsed/>
+    <w:rsid w:val="0012460B"/>
+    <w:pPr>
+      <w:pBdr>
+        <w:between w:val="double" w:sz="6" w:space="0" w:color="auto"/>
+      </w:pBdr>
+      <w:spacing w:after="0"/>
+      <w:ind w:left="660"/>
+    </w:pPr>
+    <w:rPr>
+      <w:sz w:val="20"/>
+      <w:szCs w:val="20"/>
+    </w:rPr>
+  </w:style>
+  <w:style w:type="paragraph" w:styleId="TOC6">
+    <w:name w:val="toc 6"/>
+    <w:basedOn w:val="Normal"/>
+    <w:next w:val="Normal"/>
+    <w:autoRedefine/>
+    <w:uiPriority w:val="39"/>
+    <w:unhideWhenUsed/>
+    <w:rsid w:val="0012460B"/>
+    <w:pPr>
+      <w:pBdr>
+        <w:between w:val="double" w:sz="6" w:space="0" w:color="auto"/>
+      </w:pBdr>
+      <w:spacing w:after="0"/>
+      <w:ind w:left="880"/>
+    </w:pPr>
+    <w:rPr>
+      <w:sz w:val="20"/>
+      <w:szCs w:val="20"/>
+    </w:rPr>
+  </w:style>
+  <w:style w:type="paragraph" w:styleId="TOC7">
+    <w:name w:val="toc 7"/>
+    <w:basedOn w:val="Normal"/>
+    <w:next w:val="Normal"/>
+    <w:autoRedefine/>
+    <w:uiPriority w:val="39"/>
+    <w:unhideWhenUsed/>
+    <w:rsid w:val="0012460B"/>
+    <w:pPr>
+      <w:pBdr>
+        <w:between w:val="double" w:sz="6" w:space="0" w:color="auto"/>
+      </w:pBdr>
+      <w:spacing w:after="0"/>
+      <w:ind w:left="1100"/>
+    </w:pPr>
+    <w:rPr>
+      <w:sz w:val="20"/>
+      <w:szCs w:val="20"/>
+    </w:rPr>
+  </w:style>
+  <w:style w:type="paragraph" w:styleId="TOC8">
+    <w:name w:val="toc 8"/>
+    <w:basedOn w:val="Normal"/>
+    <w:next w:val="Normal"/>
+    <w:autoRedefine/>
+    <w:uiPriority w:val="39"/>
+    <w:unhideWhenUsed/>
+    <w:rsid w:val="0012460B"/>
+    <w:pPr>
+      <w:pBdr>
+        <w:between w:val="double" w:sz="6" w:space="0" w:color="auto"/>
+      </w:pBdr>
+      <w:spacing w:after="0"/>
+      <w:ind w:left="1320"/>
+    </w:pPr>
+    <w:rPr>
+      <w:sz w:val="20"/>
+      <w:szCs w:val="20"/>
+    </w:rPr>
+  </w:style>
+  <w:style w:type="paragraph" w:styleId="TOC9">
+    <w:name w:val="toc 9"/>
+    <w:basedOn w:val="Normal"/>
+    <w:next w:val="Normal"/>
+    <w:autoRedefine/>
+    <w:uiPriority w:val="39"/>
+    <w:unhideWhenUsed/>
+    <w:rsid w:val="0012460B"/>
+    <w:pPr>
+      <w:pBdr>
+        <w:between w:val="double" w:sz="6" w:space="0" w:color="auto"/>
+      </w:pBdr>
+      <w:spacing w:after="0"/>
+      <w:ind w:left="1540"/>
+    </w:pPr>
+    <w:rPr>
+      <w:sz w:val="20"/>
+      <w:szCs w:val="20"/>
+    </w:rPr>
+  </w:style>
+  <w:style w:type="paragraph" w:styleId="Title">
+    <w:name w:val="Title"/>
+    <w:basedOn w:val="Normal"/>
+    <w:next w:val="Normal"/>
+    <w:link w:val="TitleChar"/>
+    <w:uiPriority w:val="10"/>
+    <w:qFormat/>
+    <w:rsid w:val="00112CBA"/>
+    <w:pPr>
+      <w:spacing w:after="0" w:line="240" w:lineRule="auto"/>
+      <w:contextualSpacing/>
+    </w:pPr>
+    <w:rPr>
+      <w:rFonts w:asciiTheme="majorHAnsi" w:eastAsiaTheme="majorEastAsia" w:hAnsiTheme="majorHAnsi" w:cstheme="majorBidi"/>
+      <w:spacing w:val="-10"/>
+      <w:kern w:val="28"/>
+      <w:sz w:val="56"/>
+      <w:szCs w:val="56"/>
+    </w:rPr>
+  </w:style>
+  <w:style w:type="character" w:customStyle="1" w:styleId="TitleChar">
+    <w:name w:val="Title Char"/>
+    <w:basedOn w:val="DefaultParagraphFont"/>
+    <w:link w:val="Title"/>
+    <w:uiPriority w:val="10"/>
+    <w:rsid w:val="00112CBA"/>
+    <w:rPr>
+      <w:rFonts w:asciiTheme="majorHAnsi" w:eastAsiaTheme="majorEastAsia" w:hAnsiTheme="majorHAnsi" w:cstheme="majorBidi"/>
+      <w:spacing w:val="-10"/>
+      <w:kern w:val="28"/>
+      <w:sz w:val="56"/>
+      <w:szCs w:val="56"/>
+    </w:rPr>
+  </w:style>
+  <w:style w:type="character" w:customStyle="1" w:styleId="Heading4Char">
+    <w:name w:val="Heading 4 Char"/>
+    <w:basedOn w:val="DefaultParagraphFont"/>
+    <w:link w:val="Heading4"/>
+    <w:uiPriority w:val="9"/>
+    <w:rsid w:val="00205473"/>
+    <w:rPr>
+      <w:rFonts w:asciiTheme="majorHAnsi" w:eastAsiaTheme="majorEastAsia" w:hAnsiTheme="majorHAnsi" w:cstheme="majorBidi"/>
+      <w:i/>
+      <w:iCs/>
+      <w:color w:val="365F91" w:themeColor="accent1" w:themeShade="BF"/>
+    </w:rPr>
+  </w:style>
+  <w:style w:type="character" w:customStyle="1" w:styleId="Heading5Char">
+    <w:name w:val="Heading 5 Char"/>
+    <w:basedOn w:val="DefaultParagraphFont"/>
+    <w:link w:val="Heading5"/>
+    <w:uiPriority w:val="9"/>
+    <w:rsid w:val="00AB245A"/>
+    <w:rPr>
+      <w:rFonts w:asciiTheme="majorHAnsi" w:eastAsiaTheme="majorEastAsia" w:hAnsiTheme="majorHAnsi" w:cstheme="majorBidi"/>
+      <w:color w:val="365F91" w:themeColor="accent1" w:themeShade="BF"/>
+    </w:rPr>
+  </w:style>
+  <w:style w:type="character" w:styleId="Hyperlink">
+    <w:name w:val="Hyperlink"/>
+    <w:basedOn w:val="DefaultParagraphFont"/>
+    <w:uiPriority w:val="99"/>
+    <w:unhideWhenUsed/>
+    <w:rsid w:val="00A9484E"/>
+    <w:rPr>
+      <w:color w:val="0000FF" w:themeColor="hyperlink"/>
+      <w:u w:val="single"/>
+    </w:rPr>
+  </w:style>
+  <w:style w:type="character" w:styleId="FollowedHyperlink">
+    <w:name w:val="FollowedHyperlink"/>
+    <w:basedOn w:val="DefaultParagraphFont"/>
+    <w:uiPriority w:val="99"/>
+    <w:semiHidden/>
+    <w:unhideWhenUsed/>
+    <w:rsid w:val="007412F5"/>
+    <w:rPr>
+      <w:color w:val="800080" w:themeColor="followedHyperlink"/>
+      <w:u w:val="single"/>
+    </w:rPr>
+  </w:style>
+</w:styles>
+</file>
+
+<file path=word/stylesWithEffects.xml><?xml version="1.0" encoding="utf-8"?>
+<w:styles xmlns:wpc="http://schemas.microsoft.com/office/word/2010/wordprocessingCanvas" xmlns:mc="http://schemas.openxmlformats.org/markup-compatibility/2006" xmlns:o="urn:schemas-microsoft-com:office:office" xmlns:r="http://schemas.openxmlformats.org/officeDocument/2006/relationships" xmlns:m="http://schemas.openxmlformats.org/officeDocument/2006/math" xmlns:v="urn:schemas-microsoft-com:vml" xmlns:wp14="http://schemas.microsoft.com/office/word/2010/wordprocessingDrawing" xmlns:wp="http://schemas.openxmlformats.org/drawingml/2006/wordprocessingDrawing" xmlns:w10="urn:schemas-microsoft-com:office:word" xmlns:w="http://schemas.openxmlformats.org/wordprocessingml/2006/main" xmlns:w14="http://schemas.microsoft.com/office/word/2010/wordml" xmlns:wpg="http://schemas.microsoft.com/office/word/2010/wordprocessingGroup" xmlns:wpi="http://schemas.microsoft.com/office/word/2010/wordprocessingInk" xmlns:wne="http://schemas.microsoft.com/office/word/2006/wordml" xmlns:wps="http://schemas.microsoft.com/office/word/2010/wordprocessingShape" mc:Ignorable="w14 wp14">
+  <w:docDefaults>
+    <w:rPrDefault>
+      <w:rPr>
+        <w:rFonts w:asciiTheme="minorHAnsi" w:eastAsiaTheme="minorHAnsi" w:hAnsiTheme="minorHAnsi" w:cstheme="minorBidi"/>
+        <w:sz w:val="22"/>
+        <w:szCs w:val="22"/>
+        <w:lang w:val="en-GB" w:eastAsia="en-US" w:bidi="ar-SA"/>
+      </w:rPr>
+    </w:rPrDefault>
+    <w:pPrDefault>
+      <w:pPr>
+        <w:spacing w:after="200" w:line="276" w:lineRule="auto"/>
+      </w:pPr>
+    </w:pPrDefault>
+  </w:docDefaults>
+  <w:latentStyles w:defLockedState="0" w:defUIPriority="99" w:defSemiHidden="1" w:defUnhideWhenUsed="1" w:defQFormat="0" w:count="267">
+    <w:lsdException w:name="Normal" w:semiHidden="0" w:uiPriority="0" w:unhideWhenUsed="0" w:qFormat="1"/>
+    <w:lsdException w:name="heading 1" w:semiHidden="0" w:uiPriority="9" w:unhideWhenUsed="0" w:qFormat="1"/>
+    <w:lsdException w:name="heading 2" w:uiPriority="9" w:qFormat="1"/>
+    <w:lsdException w:name="heading 3" w:uiPriority="9" w:qFormat="1"/>
+    <w:lsdException w:name="heading 4" w:uiPriority="9" w:qFormat="1"/>
+    <w:lsdException w:name="heading 5" w:uiPriority="9" w:qFormat="1"/>
+    <w:lsdException w:name="heading 6" w:uiPriority="9" w:qFormat="1"/>
+    <w:lsdException w:name="heading 7" w:uiPriority="9" w:qFormat="1"/>
+    <w:lsdException w:name="heading 8" w:uiPriority="9" w:qFormat="1"/>
+    <w:lsdException w:name="heading 9" w:uiPriority="9" w:qFormat="1"/>
+    <w:lsdException w:name="toc 1" w:uiPriority="39"/>
+    <w:lsdException w:name="toc 2" w:uiPriority="39"/>
+    <w:lsdException w:name="toc 3" w:uiPriority="39"/>
+    <w:lsdException w:name="toc 4" w:uiPriority="39"/>
+    <w:lsdException w:name="toc 5" w:uiPriority="39"/>
+    <w:lsdException w:name="toc 6" w:uiPriority="39"/>
+    <w:lsdException w:name="toc 7" w:uiPriority="39"/>
+    <w:lsdException w:name="toc 8" w:uiPriority="39"/>
+    <w:lsdException w:name="toc 9" w:uiPriority="39"/>
+    <w:lsdException w:name="caption" w:uiPriority="35" w:qFormat="1"/>
+    <w:lsdException w:name="Title" w:semiHidden="0" w:uiPriority="10" w:unhideWhenUsed="0" w:qFormat="1"/>
+    <w:lsdException w:name="Default Paragraph Font" w:uiPriority="1"/>
+    <w:lsdException w:name="Subtitle" w:semiHidden="0" w:uiPriority="11" w:unhideWhenUsed="0" w:qFormat="1"/>
+    <w:lsdException w:name="Strong" w:semiHidden="0" w:uiPriority="22" w:unhideWhenUsed="0" w:qFormat="1"/>
+    <w:lsdException w:name="Emphasis" w:semiHidden="0" w:uiPriority="20" w:unhideWhenUsed="0" w:qFormat="1"/>
+    <w:lsdException w:name="Table Grid" w:semiHidden="0" w:uiPriority="59" w:unhideWhenUsed="0"/>
+    <w:lsdException w:name="Placeholder Text" w:unhideWhenUsed="0"/>
+    <w:lsdException w:name="No Spacing" w:semiHidden="0" w:uiPriority="1" w:unhideWhenUsed="0" w:qFormat="1"/>
+    <w:lsdException w:name="Light Shading" w:semiHidden="0" w:uiPriority="60" w:unhideWhenUsed="0"/>
+    <w:lsdException w:name="Light List" w:semiHidden="0" w:uiPriority="61" w:unhideWhenUsed="0"/>
+    <w:lsdException w:name="Light Grid" w:semiHidden="0" w:uiPriority="62" w:unhideWhenUsed="0"/>
+    <w:lsdException w:name="Medium Shading 1" w:semiHidden="0" w:uiPriority="63" w:unhideWhenUsed="0"/>
+    <w:lsdException w:name="Medium Shading 2" w:semiHidden="0" w:uiPriority="64" w:unhideWhenUsed="0"/>
+    <w:lsdException w:name="Medium List 1" w:semiHidden="0" w:uiPriority="65" w:unhideWhenUsed="0"/>
+    <w:lsdException w:name="Medium List 2" w:semiHidden="0" w:uiPriority="66" w:unhideWhenUsed="0"/>
+    <w:lsdException w:name="Medium Grid 1" w:semiHidden="0" w:uiPriority="67" w:unhideWhenUsed="0"/>
+    <w:lsdException w:name="Medium Grid 2" w:semiHidden="0" w:uiPriority="68" w:unhideWhenUsed="0"/>
+    <w:lsdException w:name="Medium Grid 3" w:semiHidden="0" w:uiPriority="69" w:unhideWhenUsed="0"/>
+    <w:lsdException w:name="Dark List" w:semiHidden="0" w:uiPriority="70" w:unhideWhenUsed="0"/>
+    <w:lsdException w:name="Colorful Shading" w:semiHidden="0" w:uiPriority="71" w:unhideWhenUsed="0"/>
+    <w:lsdException w:name="Colorful List" w:semiHidden="0" w:uiPriority="72" w:unhideWhenUsed="0"/>
+    <w:lsdException w:name="Colorful Grid" w:semiHidden="0" w:uiPriority="73" w:unhideWhenUsed="0"/>
+    <w:lsdException w:name="Light Shading Accent 1" w:semiHidden="0" w:uiPriority="60" w:unhideWhenUsed="0"/>
+    <w:lsdException w:name="Light List Accent 1" w:semiHidden="0" w:uiPriority="61" w:unhideWhenUsed="0"/>
+    <w:lsdException w:name="Light Grid Accent 1" w:semiHidden="0" w:uiPriority="62" w:unhideWhenUsed="0"/>
+    <w:lsdException w:name="Medium Shading 1 Accent 1" w:semiHidden="0" w:uiPriority="63" w:unhideWhenUsed="0"/>
+    <w:lsdException w:name="Medium Shading 2 Accent 1" w:semiHidden="0" w:uiPriority="64" w:unhideWhenUsed="0"/>
+    <w:lsdException w:name="Medium List 1 Accent 1" w:semiHidden="0" w:uiPriority="65" w:unhideWhenUsed="0"/>
+    <w:lsdException w:name="Revision" w:unhideWhenUsed="0"/>
+    <w:lsdException w:name="List Paragraph" w:semiHidden="0" w:uiPriority="34" w:unhideWhenUsed="0" w:qFormat="1"/>
+    <w:lsdException w:name="Quote" w:semiHidden="0" w:uiPriority="29" w:unhideWhenUsed="0" w:qFormat="1"/>
+    <w:lsdException w:name="Intense Quote" w:semiHidden="0" w:uiPriority="30" w:unhideWhenUsed="0" w:qFormat="1"/>
+    <w:lsdException w:name="Medium List 2 Accent 1" w:semiHidden="0" w:uiPriority="66" w:unhideWhenUsed="0"/>
+    <w:lsdException w:name="Medium Grid 1 Accent 1" w:semiHidden="0" w:uiPriority="67" w:unhideWhenUsed="0"/>
+    <w:lsdException w:name="Medium Grid 2 Accent 1" w:semiHidden="0" w:uiPriority="68" w:unhideWhenUsed="0"/>
+    <w:lsdException w:name="Medium Grid 3 Accent 1" w:semiHidden="0" w:uiPriority="69" w:unhideWhenUsed="0"/>
+    <w:lsdException w:name="Dark List Accent 1" w:semiHidden="0" w:uiPriority="70" w:unhideWhenUsed="0"/>
+    <w:lsdException w:name="Colorful Shading Accent 1" w:semiHidden="0" w:uiPriority="71" w:unhideWhenUsed="0"/>
+    <w:lsdException w:name="Colorful List Accent 1" w:semiHidden="0" w:uiPriority="72" w:unhideWhenUsed="0"/>
+    <w:lsdException w:name="Colorful Grid Accent 1" w:semiHidden="0" w:uiPriority="73" w:unhideWhenUsed="0"/>
+    <w:lsdException w:name="Light Shading Accent 2" w:semiHidden="0" w:uiPriority="60" w:unhideWhenUsed="0"/>
+    <w:lsdException w:name="Light List Accent 2" w:semiHidden="0" w:uiPriority="61" w:unhideWhenUsed="0"/>
+    <w:lsdException w:name="Light Grid Accent 2" w:semiHidden="0" w:uiPriority="62" w:unhideWhenUsed="0"/>
+    <w:lsdException w:name="Medium Shading 1 Accent 2" w:semiHidden="0" w:uiPriority="63" w:unhideWhenUsed="0"/>
+    <w:lsdException w:name="Medium Shading 2 Accent 2" w:semiHidden="0" w:uiPriority="64" w:unhideWhenUsed="0"/>
+    <w:lsdException w:name="Medium List 1 Accent 2" w:semiHidden="0" w:uiPriority="65" w:unhideWhenUsed="0"/>
+    <w:lsdException w:name="Medium List 2 Accent 2" w:semiHidden="0" w:uiPriority="66" w:unhideWhenUsed="0"/>
+    <w:lsdException w:name="Medium Grid 1 Accent 2" w:semiHidden="0" w:uiPriority="67" w:unhideWhenUsed="0"/>
+    <w:lsdException w:name="Medium Grid 2 Accent 2" w:semiHidden="0" w:uiPriority="68" w:unhideWhenUsed="0"/>
+    <w:lsdException w:name="Medium Grid 3 Accent 2" w:semiHidden="0" w:uiPriority="69" w:unhideWhenUsed="0"/>
+    <w:lsdException w:name="Dark List Accent 2" w:semiHidden="0" w:uiPriority="70" w:unhideWhenUsed="0"/>
+    <w:lsdException w:name="Colorful Shading Accent 2" w:semiHidden="0" w:uiPriority="71" w:unhideWhenUsed="0"/>
+    <w:lsdException w:name="Colorful List Accent 2" w:semiHidden="0" w:uiPriority="72" w:unhideWhenUsed="0"/>
+    <w:lsdException w:name="Colorful Grid Accent 2" w:semiHidden="0" w:uiPriority="73" w:unhideWhenUsed="0"/>
+    <w:lsdException w:name="Light Shading Accent 3" w:semiHidden="0" w:uiPriority="60" w:unhideWhenUsed="0"/>
+    <w:lsdException w:name="Light List Accent 3" w:semiHidden="0" w:uiPriority="61" w:unhideWhenUsed="0"/>
+    <w:lsdException w:name="Light Grid Accent 3" w:semiHidden="0" w:uiPriority="62" w:unhideWhenUsed="0"/>
+    <w:lsdException w:name="Medium Shading 1 Accent 3" w:semiHidden="0" w:uiPriority="63" w:unhideWhenUsed="0"/>
+    <w:lsdException w:name="Medium Shading 2 Accent 3" w:semiHidden="0" w:uiPriority="64" w:unhideWhenUsed="0"/>
+    <w:lsdException w:name="Medium List 1 Accent 3" w:semiHidden="0" w:uiPriority="65" w:unhideWhenUsed="0"/>
+    <w:lsdException w:name="Medium List 2 Accent 3" w:semiHidden="0" w:uiPriority="66" w:unhideWhenUsed="0"/>
+    <w:lsdException w:name="Medium Grid 1 Accent 3" w:semiHidden="0" w:uiPriority="67" w:unhideWhenUsed="0"/>
+    <w:lsdException w:name="Medium Grid 2 Accent 3" w:semiHidden="0" w:uiPriority="68" w:unhideWhenUsed="0"/>
+    <w:lsdException w:name="Medium Grid 3 Accent 3" w:semiHidden="0" w:uiPriority="69" w:unhideWhenUsed="0"/>
+    <w:lsdException w:name="Dark List Accent 3" w:semiHidden="0" w:uiPriority="70" w:unhideWhenUsed="0"/>
+    <w:lsdException w:name="Colorful Shading Accent 3" w:semiHidden="0" w:uiPriority="71" w:unhideWhenUsed="0"/>
+    <w:lsdException w:name="Colorful List Accent 3" w:semiHidden="0" w:uiPriority="72" w:unhideWhenUsed="0"/>
+    <w:lsdException w:name="Colorful Grid Accent 3" w:semiHidden="0" w:uiPriority="73" w:unhideWhenUsed="0"/>
+    <w:lsdException w:name="Light Shading Accent 4" w:semiHidden="0" w:uiPriority="60" w:unhideWhenUsed="0"/>
+    <w:lsdException w:name="Light List Accent 4" w:semiHidden="0" w:uiPriority="61" w:unhideWhenUsed="0"/>
+    <w:lsdException w:name="Light Grid Accent 4" w:semiHidden="0" w:uiPriority="62" w:unhideWhenUsed="0"/>
+    <w:lsdException w:name="Medium Shading 1 Accent 4" w:semiHidden="0" w:uiPriority="63" w:unhideWhenUsed="0"/>
+    <w:lsdException w:name="Medium Shading 2 Accent 4" w:semiHidden="0" w:uiPriority="64" w:unhideWhenUsed="0"/>
+    <w:lsdException w:name="Medium List 1 Accent 4" w:semiHidden="0" w:uiPriority="65" w:unhideWhenUsed="0"/>
+    <w:lsdException w:name="Medium List 2 Accent 4" w:semiHidden="0" w:uiPriority="66" w:unhideWhenUsed="0"/>
+    <w:lsdException w:name="Medium Grid 1 Accent 4" w:semiHidden="0" w:uiPriority="67" w:unhideWhenUsed="0"/>
+    <w:lsdException w:name="Medium Grid 2 Accent 4" w:semiHidden="0" w:uiPriority="68" w:unhideWhenUsed="0"/>
+    <w:lsdException w:name="Medium Grid 3 Accent 4" w:semiHidden="0" w:uiPriority="69" w:unhideWhenUsed="0"/>
+    <w:lsdException w:name="Dark List Accent 4" w:semiHidden="0" w:uiPriority="70" w:unhideWhenUsed="0"/>
+    <w:lsdException w:name="Colorful Shading Accent 4" w:semiHidden="0" w:uiPriority="71" w:unhideWhenUsed="0"/>
+    <w:lsdException w:name="Colorful List Accent 4" w:semiHidden="0" w:uiPriority="72" w:unhideWhenUsed="0"/>
+    <w:lsdException w:name="Colorful Grid Accent 4" w:semiHidden="0" w:uiPriority="73" w:unhideWhenUsed="0"/>
+    <w:lsdException w:name="Light Shading Accent 5" w:semiHidden="0" w:uiPriority="60" w:unhideWhenUsed="0"/>
+    <w:lsdException w:name="Light List Accent 5" w:semiHidden="0" w:uiPriority="61" w:unhideWhenUsed="0"/>
+    <w:lsdException w:name="Light Grid Accent 5" w:semiHidden="0" w:uiPriority="62" w:unhideWhenUsed="0"/>
+    <w:lsdException w:name="Medium Shading 1 Accent 5" w:semiHidden="0" w:uiPriority="63" w:unhideWhenUsed="0"/>
+    <w:lsdException w:name="Medium Shading 2 Accent 5" w:semiHidden="0" w:uiPriority="64" w:unhideWhenUsed="0"/>
+    <w:lsdException w:name="Medium List 1 Accent 5" w:semiHidden="0" w:uiPriority="65" w:unhideWhenUsed="0"/>
+    <w:lsdException w:name="Medium List 2 Accent 5" w:semiHidden="0" w:uiPriority="66" w:unhideWhenUsed="0"/>
+    <w:lsdException w:name="Medium Grid 1 Accent 5" w:semiHidden="0" w:uiPriority="67" w:unhideWhenUsed="0"/>
+    <w:lsdException w:name="Medium Grid 2 Accent 5" w:semiHidden="0" w:uiPriority="68" w:unhideWhenUsed="0"/>
+    <w:lsdException w:name="Medium Grid 3 Accent 5" w:semiHidden="0" w:uiPriority="69" w:unhideWhenUsed="0"/>
+    <w:lsdException w:name="Dark List Accent 5" w:semiHidden="0" w:uiPriority="70" w:unhideWhenUsed="0"/>
+    <w:lsdException w:name="Colorful Shading Accent 5" w:semiHidden="0" w:uiPriority="71" w:unhideWhenUsed="0"/>
+    <w:lsdException w:name="Colorful List Accent 5" w:semiHidden="0" w:uiPriority="72" w:unhideWhenUsed="0"/>
+    <w:lsdException w:name="Colorful Grid Accent 5" w:semiHidden="0" w:uiPriority="73" w:unhideWhenUsed="0"/>
+    <w:lsdException w:name="Light Shading Accent 6" w:semiHidden="0" w:uiPriority="60" w:unhideWhenUsed="0"/>
+    <w:lsdException w:name="Light List Accent 6" w:semiHidden="0" w:uiPriority="61" w:unhideWhenUsed="0"/>
+    <w:lsdException w:name="Light Grid Accent 6" w:semiHidden="0" w:uiPriority="62" w:unhideWhenUsed="0"/>
+    <w:lsdException w:name="Medium Shading 1 Accent 6" w:semiHidden="0" w:uiPriority="63" w:unhideWhenUsed="0"/>
+    <w:lsdException w:name="Medium Shading 2 Accent 6" w:semiHidden="0" w:uiPriority="64" w:unhideWhenUsed="0"/>
+    <w:lsdException w:name="Medium List 1 Accent 6" w:semiHidden="0" w:uiPriority="65" w:unhideWhenUsed="0"/>
+    <w:lsdException w:name="Medium List 2 Accent 6" w:semiHidden="0" w:uiPriority="66" w:unhideWhenUsed="0"/>
+    <w:lsdException w:name="Medium Grid 1 Accent 6" w:semiHidden="0" w:uiPriority="67" w:unhideWhenUsed="0"/>
+    <w:lsdException w:name="Medium Grid 2 Accent 6" w:semiHidden="0" w:uiPriority="68" w:unhideWhenUsed="0"/>
+    <w:lsdException w:name="Medium Grid 3 Accent 6" w:semiHidden="0" w:uiPriority="69" w:unhideWhenUsed="0"/>
+    <w:lsdException w:name="Dark List Accent 6" w:semiHidden="0" w:uiPriority="70" w:unhideWhenUsed="0"/>
+    <w:lsdException w:name="Colorful Shading Accent 6" w:semiHidden="0" w:uiPriority="71" w:unhideWhenUsed="0"/>
+    <w:lsdException w:name="Colorful List Accent 6" w:semiHidden="0" w:uiPriority="72" w:unhideWhenUsed="0"/>
+    <w:lsdException w:name="Colorful Grid Accent 6" w:semiHidden="0" w:uiPriority="73" w:unhideWhenUsed="0"/>
+    <w:lsdException w:name="Subtle Emphasis" w:semiHidden="0" w:uiPriority="19" w:unhideWhenUsed="0" w:qFormat="1"/>
+    <w:lsdException w:name="Intense Emphasis" w:semiHidden="0" w:uiPriority="21" w:unhideWhenUsed="0" w:qFormat="1"/>
+    <w:lsdException w:name="Subtle Reference" w:semiHidden="0" w:uiPriority="31" w:unhideWhenUsed="0" w:qFormat="1"/>
+    <w:lsdException w:name="Intense Reference" w:semiHidden="0" w:uiPriority="32" w:unhideWhenUsed="0" w:qFormat="1"/>
+    <w:lsdException w:name="Book Title" w:semiHidden="0" w:uiPriority="33" w:unhideWhenUsed="0" w:qFormat="1"/>
+    <w:lsdException w:name="Bibliography" w:uiPriority="37"/>
+    <w:lsdException w:name="TOC Heading" w:uiPriority="39" w:qFormat="1"/>
   </w:latentStyles>
   <w:style w:type="paragraph" w:default="1" w:styleId="Normal">
     <w:name w:val="Normal"/>

</xml_diff>

<commit_message>
Revert "Added SRS and names to most chapters"
This reverts commit 9cae022faa2de948175eabc340d6eec7ca99b0fc.
</commit_message>
<xml_diff>
--- a/CE101 Team Report Team T.docx
+++ b/CE101 Team Report Team T.docx
@@ -1917,21 +1917,14 @@
         <w:t>Chapter 1</w:t>
       </w:r>
       <w:r>
-        <w:t xml:space="preserve"> The Executive Summary (?? </w:t>
-      </w:r>
-      <w:r>
-        <w:t>W</w:t>
-      </w:r>
-      <w:r>
-        <w:t>ords</w:t>
-      </w:r>
-      <w:r>
-        <w:t>, Sean Traynor</w:t>
-      </w:r>
-      <w:r>
-        <w:t>)</w:t>
+        <w:t xml:space="preserve"> The Executive Summary (?? words)</w:t>
       </w:r>
       <w:bookmarkEnd w:id="0"/>
+    </w:p>
+    <w:p>
+      <w:r>
+        <w:t>Sean</w:t>
+      </w:r>
     </w:p>
     <w:p>
       <w:r>
@@ -1968,9 +1961,6 @@
         <w:t>orking</w:t>
       </w:r>
       <w:bookmarkEnd w:id="2"/>
-      <w:r>
-        <w:t xml:space="preserve"> (Sean Traynor)</w:t>
-      </w:r>
     </w:p>
     <w:p>
       <w:r>
@@ -2049,6 +2039,11 @@
       </w:r>
     </w:p>
     <w:p>
+      <w:r>
+        <w:t>Sean.</w:t>
+      </w:r>
+    </w:p>
+    <w:p>
       <w:pPr>
         <w:pStyle w:val="Heading2"/>
       </w:pPr>
@@ -2070,13 +2065,11 @@
         <w:t>2.II.a The team effort summary table</w:t>
       </w:r>
       <w:bookmarkEnd w:id="4"/>
-      <w:r>
-        <w:t xml:space="preserve"> (Sean Traynor)</w:t>
-      </w:r>
-    </w:p>
-    <w:p>
-      <w:r>
-        <w:t>(Explain Appendix B)</w:t>
+    </w:p>
+    <w:p/>
+    <w:p>
+      <w:r>
+        <w:t>Sean</w:t>
       </w:r>
     </w:p>
     <w:p>
@@ -2095,9 +2088,6 @@
         <w:t>2.II.b Detailed report of each team members contribution to the project</w:t>
       </w:r>
       <w:bookmarkEnd w:id="6"/>
-      <w:r>
-        <w:t xml:space="preserve"> (Sean Traynor, Laurynas Pupsta, Charlie Hammond, Dale Carr, Valentinas Vaiceliunas)</w:t>
-      </w:r>
     </w:p>
     <w:p/>
     <w:p>
@@ -2158,11 +2148,11 @@
         <w:t xml:space="preserve">, which has been quite irregularly. The reason for this is because of the good communication that most of the team has outside of the lab sessions. </w:t>
       </w:r>
       <w:r>
-        <w:t xml:space="preserve">When we first started the group project my first task was to create a team skills list [2]. After that I went on to try out some different graphical libraries for Python, such as Tkinter and PyQt4. The main responsibility outside of keeping updated on what the team is doing and assisting the team in any problems that may occur was the GUI code. I was primarily working on the User </w:t>
+        <w:t xml:space="preserve">When we first started the group project my first task was to create a team skills list [2]. </w:t>
       </w:r>
       <w:r>
         <w:lastRenderedPageBreak/>
-        <w:t xml:space="preserve">Interface for TIAS up until we decided that we should abstain from using Tkinter and create a website instead. </w:t>
+        <w:t xml:space="preserve">After that I went on to try out some different graphical libraries for Python, such as Tkinter and PyQt4. The main responsibility outside of keeping updated on what the team is doing and assisting the team in any problems that may occur was the GUI code. I was primarily working on the User Interface for TIAS up until we decided that we should abstain from using Tkinter and create a website instead. </w:t>
       </w:r>
       <w:r>
         <w:t>I have also created a couple of reports and précis, such as a report on Intellectual Property [3]</w:t>
@@ -2280,6 +2270,7 @@
         <w:pStyle w:val="Heading5"/>
       </w:pPr>
       <w:r>
+        <w:lastRenderedPageBreak/>
         <w:t>References</w:t>
       </w:r>
     </w:p>
@@ -2311,7 +2302,6 @@
     </w:p>
     <w:p>
       <w:r>
-        <w:lastRenderedPageBreak/>
         <w:t xml:space="preserve">[3] - </w:t>
       </w:r>
       <w:hyperlink r:id="rId9" w:history="1">
@@ -2468,11 +2458,11 @@
     </w:p>
     <w:p>
       <w:r>
-        <w:t xml:space="preserve">At first I had to make a survey so I had to learn how to make and publish surveys, so I did use surveymoney.com and made the statistic work that we got from the survey responses. I have done some other work in the team too, for example some reports for the methods that we used in our programming language, like BeautifulSoup. BeautifulSoup was the main component of scraping and I by doing a research on it I learn how it is used and works on Python programming language. Also I have learned more about surveys, about publishing it and the use of survey making in business because it is very important to know what your customer needs. Working in the T team I learned how every role is important and every person matters in the work they do to the team. I tried to help my team mates if that was necessary but because we have a great team leader who helped </w:t>
+        <w:t xml:space="preserve">At first I had to make a survey so I had to learn how to make and publish surveys, so I did use surveymoney.com and made the statistic work that we got from the survey responses. I have done some other work in the team too, for example some reports for the methods that we used in our programming language, like BeautifulSoup. BeautifulSoup was the main component of scraping and I by doing a research on it I learn how it is used and works on Python programming language. Also I </w:t>
       </w:r>
       <w:r>
         <w:lastRenderedPageBreak/>
-        <w:t>everybody and took care of everyone my help was rarely needed. I worked on statistics on our product and I hope I will be working more in the future when our product hits the market. I believe, I could have helped more with programming but I tried to do all the jobs that was given to me as a business</w:t>
+        <w:t>have learned more about surveys, about publishing it and the use of survey making in business because it is very important to know what your customer needs. Working in the T team I learned how every role is important and every person matters in the work they do to the team. I tried to help my team mates if that was necessary but because we have a great team leader who helped everybody and took care of everyone my help was rarely needed. I worked on statistics on our product and I hope I will be working more in the future when our product hits the market. I believe, I could have helped more with programming but I tried to do all the jobs that was given to me as a business</w:t>
       </w:r>
       <w:r>
         <w:t xml:space="preserve"> specialist</w:t>
@@ -2577,9 +2567,6 @@
         <w:t xml:space="preserve"> An introduction to Product Development</w:t>
       </w:r>
       <w:bookmarkEnd w:id="8"/>
-      <w:r>
-        <w:t xml:space="preserve"> (Sean Traynor)</w:t>
-      </w:r>
     </w:p>
     <w:p>
       <w:r>
@@ -2600,7 +2587,11 @@
         <w:t xml:space="preserve">technology. </w:t>
       </w:r>
       <w:r>
-        <w:t xml:space="preserve">It often requires the modification of an already existing product, if this is the case the modification should end up with an improved version of the product, or an alternative version of the product. In our case we are modifying already existing software to best suit our needs. The software we are developing </w:t>
+        <w:t xml:space="preserve">It often requires the modification of an already existing product, if this is the case the modification should end up with an improved version of the product, or an alternative version of the product. In our case we are modifying already existing software to best suit our needs. </w:t>
+      </w:r>
+      <w:r>
+        <w:lastRenderedPageBreak/>
+        <w:t xml:space="preserve">The software we are developing </w:t>
       </w:r>
       <w:r>
         <w:t xml:space="preserve">is a </w:t>
@@ -2611,11 +2602,15 @@
     </w:p>
     <w:p>
       <w:r>
-        <w:lastRenderedPageBreak/>
         <w:t xml:space="preserve">The development can be built on a couple of methods. The most common ones are Waterfall and Agile. The Waterfall methodology starts off by determining the requirements and specification. </w:t>
       </w:r>
       <w:r>
         <w:t xml:space="preserve">This methodology is commonly used when the developers have a clear vision of how the product is going to work, look like and they know exactly how to get the finished product. This is the reason why the more common methodology nowadays is Agile. Agile is a lot more adaptive and progressive. Agile methodology uses a method called Sprint, and usually lasts for a week to a month. During the Sprint the team members takes on a small set of tasks and generate reports based on what work was done on the project during the Sprint. </w:t>
+      </w:r>
+    </w:p>
+    <w:p>
+      <w:r>
+        <w:t>Sean.</w:t>
       </w:r>
     </w:p>
     <w:p>
@@ -2642,539 +2637,44 @@
       <w:bookmarkEnd w:id="10"/>
     </w:p>
     <w:p>
-      <w:pPr>
-        <w:pStyle w:val="Heading1"/>
-        <w:numPr>
-          <w:ilvl w:val="0"/>
-          <w:numId w:val="4"/>
-        </w:numPr>
-        <w:spacing w:before="240" w:line="256" w:lineRule="auto"/>
-      </w:pPr>
-      <w:r>
-        <w:t>Introduction</w:t>
-      </w:r>
-    </w:p>
-    <w:p>
-      <w:pPr>
-        <w:pStyle w:val="Heading2"/>
-        <w:numPr>
-          <w:ilvl w:val="1"/>
-          <w:numId w:val="4"/>
-        </w:numPr>
-        <w:spacing w:before="40" w:line="256" w:lineRule="auto"/>
-      </w:pPr>
-      <w:r>
-        <w:t>Purpose</w:t>
-      </w:r>
-      <w:r>
-        <w:t xml:space="preserve"> (Sean</w:t>
-      </w:r>
-      <w:r>
-        <w:t xml:space="preserve"> Traynor</w:t>
-      </w:r>
-      <w:r>
-        <w:t>)</w:t>
-      </w:r>
-    </w:p>
-    <w:p>
-      <w:r>
-        <w:t xml:space="preserve">The purpose of the software requirements specification for TecInASec is to inform the intended audience about the plans that we had for the software and what we have done with those plans. The intended audience for the software TecInASec is users that are looking to buy a new computer, and wish to easily search for a name, brand or specify a price range to find the websites that have the best offers on the computers the user is searching for. </w:t>
-      </w:r>
-    </w:p>
-    <w:p>
-      <w:pPr>
-        <w:pStyle w:val="Heading2"/>
-        <w:numPr>
-          <w:ilvl w:val="1"/>
-          <w:numId w:val="4"/>
-        </w:numPr>
-        <w:spacing w:before="40" w:line="256" w:lineRule="auto"/>
-      </w:pPr>
-      <w:r>
-        <w:t>Scope</w:t>
-      </w:r>
-      <w:r>
-        <w:t xml:space="preserve"> (Sean</w:t>
-      </w:r>
-      <w:r>
-        <w:t xml:space="preserve"> Traynor</w:t>
-      </w:r>
-      <w:r>
-        <w:t>)</w:t>
-      </w:r>
-    </w:p>
-    <w:p>
-      <w:r>
-        <w:t>TecInASec is a computer comparison price application used to search and compare a range of systems by parameters specified by the user. The information about the computers are stored in an SQL database on an online administration only accessible server open to the use of the application strictly for security reasons. Using an online server means the information that is stored can be collected from any device with an internet connection. The original concept was based on a python application with an add-on called Tkinter. Used for graphic user interface design the add-on allowed for code to be processed into user friendly visuals by applying order and function to the data collected. After some development with this original concept the team came to a conclusion that this would be used as research for the structure of a final product that will be applied to a web platform by using PHP, HTML and CSS. Queries to retrieve the information get processed by JSP and JSTL. This application of our program means we have creative control allowing the final product to be aesthetically pleasing and the functionality to be sound.</w:t>
-      </w:r>
-    </w:p>
-    <w:p>
-      <w:pPr>
-        <w:pStyle w:val="Heading2"/>
-        <w:numPr>
-          <w:ilvl w:val="1"/>
-          <w:numId w:val="4"/>
-        </w:numPr>
-        <w:spacing w:before="40" w:line="256" w:lineRule="auto"/>
-      </w:pPr>
-      <w:r>
-        <w:t>Definitions, acronyms and abbreviations</w:t>
-      </w:r>
-      <w:r>
-        <w:t xml:space="preserve"> (Sean Traynor, Charlie Hammond)</w:t>
-      </w:r>
-    </w:p>
-    <w:p>
-      <w:r>
-        <w:rPr>
-          <w:b/>
-        </w:rPr>
-        <w:t>TecInASec</w:t>
-      </w:r>
-      <w:r>
-        <w:t xml:space="preserve">: The name defines the intention behind the software, the cheapest computers found for the user in just a couple of seconds. </w:t>
-      </w:r>
-    </w:p>
-    <w:p>
-      <w:r>
-        <w:rPr>
-          <w:b/>
-        </w:rPr>
-        <w:t>TIAS</w:t>
-      </w:r>
-      <w:r>
-        <w:t>: TecInASec, the software name.</w:t>
-      </w:r>
-    </w:p>
-    <w:p>
-      <w:r>
-        <w:rPr>
-          <w:b/>
-        </w:rPr>
-        <w:t xml:space="preserve">Basic </w:t>
-      </w:r>
-      <w:r>
-        <w:t xml:space="preserve">and </w:t>
-      </w:r>
-      <w:r>
-        <w:rPr>
-          <w:b/>
-        </w:rPr>
-        <w:t>Advanced page</w:t>
-      </w:r>
-      <w:r>
-        <w:t>: The two main search pages in the application.</w:t>
-      </w:r>
-    </w:p>
-    <w:p>
-      <w:r>
-        <w:rPr>
-          <w:b/>
-        </w:rPr>
-        <w:t>Results page</w:t>
-      </w:r>
-      <w:r>
-        <w:t>: The main page for displaying results to the user.</w:t>
-      </w:r>
-    </w:p>
-    <w:p>
-      <w:r>
-        <w:rPr>
-          <w:b/>
-        </w:rPr>
-        <w:t>Tkinter</w:t>
-      </w:r>
-      <w:r>
-        <w:t>: The native GUI library for python we used for developing the GUI.</w:t>
-      </w:r>
-    </w:p>
-    <w:p>
-      <w:r>
-        <w:rPr>
-          <w:b/>
-        </w:rPr>
-        <w:lastRenderedPageBreak/>
-        <w:t xml:space="preserve">Requests </w:t>
-      </w:r>
-      <w:r>
-        <w:t xml:space="preserve">and </w:t>
-      </w:r>
-      <w:r>
-        <w:rPr>
-          <w:b/>
-        </w:rPr>
-        <w:t>Beautiful Soup</w:t>
-      </w:r>
-      <w:r>
-        <w:t>: Libraries used for the scraping process in the python code.</w:t>
-      </w:r>
-    </w:p>
-    <w:p>
-      <w:pPr>
-        <w:rPr>
-          <w:b/>
-        </w:rPr>
-      </w:pPr>
-      <w:r>
-        <w:rPr>
-          <w:b/>
-        </w:rPr>
-        <w:t>Assets</w:t>
-      </w:r>
-      <w:r>
-        <w:t xml:space="preserve"> and </w:t>
-      </w:r>
-      <w:r>
-        <w:rPr>
-          <w:b/>
-        </w:rPr>
-        <w:t>Elements</w:t>
-      </w:r>
-      <w:r>
-        <w:t xml:space="preserve">: objects in the program that make up the look of the applications. </w:t>
-      </w:r>
-    </w:p>
-    <w:p>
-      <w:r>
-        <w:rPr>
-          <w:b/>
-        </w:rPr>
-        <w:t>CSS:</w:t>
-      </w:r>
-      <w:r>
-        <w:t xml:space="preserve"> (Cascading Style Sheet) is the markup language that is used to format and style the TIAS website.</w:t>
-      </w:r>
-    </w:p>
-    <w:p>
-      <w:r>
-        <w:rPr>
-          <w:b/>
-        </w:rPr>
-        <w:t xml:space="preserve">MySQL: </w:t>
-      </w:r>
-      <w:r>
-        <w:t>The SQL database we use to hold all of the information scraped from the website we are scraping.</w:t>
-      </w:r>
-    </w:p>
-    <w:p>
-      <w:r>
-        <w:rPr>
-          <w:b/>
-        </w:rPr>
-        <w:t>PHP:</w:t>
-      </w:r>
-      <w:r>
-        <w:t xml:space="preserve"> (</w:t>
-      </w:r>
-      <w:r>
-        <w:rPr>
-          <w:b/>
-        </w:rPr>
-        <w:t>P</w:t>
-      </w:r>
-      <w:r>
-        <w:t xml:space="preserve">ersonal Home Page: </w:t>
-      </w:r>
-      <w:r>
-        <w:rPr>
-          <w:b/>
-        </w:rPr>
-        <w:t>H</w:t>
-      </w:r>
-      <w:r>
-        <w:t xml:space="preserve">ypertext </w:t>
-      </w:r>
-      <w:r>
-        <w:rPr>
-          <w:b/>
-        </w:rPr>
-        <w:t>P</w:t>
-      </w:r>
-      <w:r>
-        <w:t>re</w:t>
-      </w:r>
-      <w:r>
-        <w:t>-</w:t>
-      </w:r>
-      <w:r>
-        <w:t>processor): Is the server-side programming language we are using to create dynamic content on our website, and providing communication between the MySQL database and the website.</w:t>
-      </w:r>
-    </w:p>
-    <w:p>
-      <w:r>
-        <w:rPr>
-          <w:b/>
-        </w:rPr>
-        <w:t>APPLICATION/PROGRAM:</w:t>
-      </w:r>
-      <w:r>
-        <w:t xml:space="preserve"> When we write application or program, we are referring to the python</w:t>
-      </w:r>
-      <w:r>
-        <w:t xml:space="preserve"> code, php code and the HTML/CSS</w:t>
-      </w:r>
-      <w:r>
-        <w:t xml:space="preserve"> combined into our product: TecInASec.</w:t>
-      </w:r>
-    </w:p>
-    <w:p>
-      <w:r>
-        <w:rPr>
-          <w:b/>
-        </w:rPr>
-        <w:t>Web Server:</w:t>
-      </w:r>
-      <w:r>
-        <w:t xml:space="preserve"> Currently a domain and web</w:t>
-      </w:r>
-      <w:r>
-        <w:t>-</w:t>
-      </w:r>
-      <w:r>
-        <w:t xml:space="preserve">hotel hosted by Sean Traynor. The URL is </w:t>
-      </w:r>
-      <w:hyperlink r:id="rId13" w:history="1">
-        <w:r>
-          <w:rPr>
-            <w:rStyle w:val="Hyperlink"/>
-          </w:rPr>
-          <w:t>www.dbblts.com</w:t>
-        </w:r>
-      </w:hyperlink>
-      <w:r>
-        <w:t>. The server allows us to run server</w:t>
-      </w:r>
-      <w:r>
-        <w:t>-</w:t>
-      </w:r>
-      <w:r>
-        <w:t>side languages such as PHP, which will be used to provide communication with the database and perform calculations etc.</w:t>
-      </w:r>
-    </w:p>
-    <w:p/>
-    <w:p>
-      <w:pPr>
-        <w:pStyle w:val="Heading2"/>
-        <w:numPr>
-          <w:ilvl w:val="1"/>
-          <w:numId w:val="4"/>
-        </w:numPr>
-        <w:spacing w:before="40" w:line="256" w:lineRule="auto"/>
-      </w:pPr>
-      <w:r>
-        <w:t>References</w:t>
-      </w:r>
-    </w:p>
-    <w:p/>
-    <w:p>
-      <w:pPr>
-        <w:pStyle w:val="Heading2"/>
-        <w:numPr>
-          <w:ilvl w:val="1"/>
-          <w:numId w:val="4"/>
-        </w:numPr>
-        <w:spacing w:before="40" w:line="256" w:lineRule="auto"/>
-      </w:pPr>
-      <w:r>
-        <w:t>Overview</w:t>
-      </w:r>
-      <w:r>
-        <w:t xml:space="preserve"> (Charlie Hammond)</w:t>
-      </w:r>
-    </w:p>
-    <w:p>
-      <w:r>
-        <w:rPr>
-          <w:color w:val="000000"/>
-        </w:rPr>
-        <w:t>This software requirements specification is split into sections. At this point you would have already read the introduction to the document which is made up of a title (introduction) and sub sections labelled in ascending decimal value. This ascending decimal value format can be seen consistently throughout the document with appropriate headings. Section 2 will explain the overall description and will be followed by section 3 which talks about the specific requirements. The following subjects are appendixes and index.</w:t>
-      </w:r>
-    </w:p>
-    <w:p>
-      <w:pPr>
-        <w:pStyle w:val="Heading1"/>
-        <w:numPr>
-          <w:ilvl w:val="0"/>
-          <w:numId w:val="4"/>
-        </w:numPr>
-        <w:spacing w:before="240" w:line="256" w:lineRule="auto"/>
-      </w:pPr>
-      <w:r>
-        <w:t>Overall Description</w:t>
-      </w:r>
-    </w:p>
-    <w:p>
-      <w:pPr>
-        <w:pStyle w:val="Heading2"/>
-      </w:pPr>
-      <w:r>
-        <w:t>2.1 Product perspective</w:t>
-      </w:r>
-    </w:p>
-    <w:p>
-      <w:pPr>
-        <w:pStyle w:val="Heading2"/>
-      </w:pPr>
-      <w:r>
-        <w:t>2.2 Product functions</w:t>
-      </w:r>
-    </w:p>
-    <w:p>
-      <w:pPr>
-        <w:spacing w:line="240" w:lineRule="auto"/>
-      </w:pPr>
-      <w:r>
-        <w:t>List: [Write into sentences!]</w:t>
-      </w:r>
-    </w:p>
-    <w:p>
-      <w:pPr>
-        <w:pStyle w:val="ListParagraph"/>
-        <w:numPr>
-          <w:ilvl w:val="0"/>
-          <w:numId w:val="5"/>
-        </w:numPr>
-        <w:spacing w:after="160" w:line="256" w:lineRule="auto"/>
-      </w:pPr>
-      <w:r>
-        <w:t>Search algorithm</w:t>
-      </w:r>
-    </w:p>
-    <w:p>
-      <w:pPr>
-        <w:pStyle w:val="ListParagraph"/>
-        <w:numPr>
-          <w:ilvl w:val="0"/>
-          <w:numId w:val="5"/>
-        </w:numPr>
-        <w:spacing w:after="160" w:line="256" w:lineRule="auto"/>
-      </w:pPr>
-      <w:r>
-        <w:t>Displays computers based on query</w:t>
-      </w:r>
-    </w:p>
-    <w:p>
-      <w:pPr>
-        <w:pStyle w:val="ListParagraph"/>
-        <w:numPr>
-          <w:ilvl w:val="0"/>
-          <w:numId w:val="5"/>
-        </w:numPr>
-        <w:spacing w:after="160" w:line="256" w:lineRule="auto"/>
-      </w:pPr>
-      <w:r>
-        <w:t>Adaptive user interface functions</w:t>
-      </w:r>
-    </w:p>
-    <w:p>
-      <w:pPr>
-        <w:pStyle w:val="ListParagraph"/>
-        <w:numPr>
-          <w:ilvl w:val="1"/>
-          <w:numId w:val="5"/>
-        </w:numPr>
-        <w:spacing w:after="160" w:line="256" w:lineRule="auto"/>
-      </w:pPr>
-      <w:r>
-        <w:t>Creates queries based on what fields have content</w:t>
-      </w:r>
-    </w:p>
-    <w:p>
-      <w:pPr>
-        <w:pStyle w:val="Heading2"/>
-      </w:pPr>
-      <w:r>
-        <w:lastRenderedPageBreak/>
-        <w:t>2.3 User characteristics</w:t>
-      </w:r>
-      <w:r>
-        <w:t xml:space="preserve"> (Sean Traynor</w:t>
-      </w:r>
-      <w:r>
-        <w:t>)</w:t>
-      </w:r>
-    </w:p>
-    <w:p>
-      <w:r>
-        <w:t>TIAS is made to be as simple as possible to use, there is not any extensive technical knowledge required, nor experience. The optimal user group would be users that have had some previous experience with using entry fields to fill in information, and users that understand that the software isn’t written by professionals, as there could occur errors if the user were to input something that we did not take into account whilst developing the software.</w:t>
-      </w:r>
-    </w:p>
-    <w:p>
-      <w:pPr>
-        <w:pStyle w:val="Heading2"/>
-      </w:pPr>
-      <w:r>
-        <w:t>2.4 Constraints</w:t>
-      </w:r>
-    </w:p>
-    <w:p>
-      <w:pPr>
-        <w:pStyle w:val="Heading2"/>
-      </w:pPr>
-      <w:r>
-        <w:t>2.5 Assumptions and dependencies</w:t>
-      </w:r>
-      <w:bookmarkStart w:id="11" w:name="_GoBack"/>
+      <w:r>
+        <w:t>Dale</w:t>
+      </w:r>
+    </w:p>
+    <w:p>
+      <w:pPr>
+        <w:pStyle w:val="Heading3"/>
+      </w:pPr>
+      <w:bookmarkStart w:id="11" w:name="_Toc271874904"/>
+      <w:r>
+        <w:t>3.II.b The product design</w:t>
+      </w:r>
       <w:bookmarkEnd w:id="11"/>
     </w:p>
-    <w:p/>
-    <w:p>
-      <w:pPr>
-        <w:pStyle w:val="Heading1"/>
-        <w:numPr>
-          <w:ilvl w:val="0"/>
-          <w:numId w:val="4"/>
-        </w:numPr>
-        <w:spacing w:before="240" w:line="256" w:lineRule="auto"/>
-      </w:pPr>
-      <w:r>
-        <w:t>Specific requirements</w:t>
-      </w:r>
-    </w:p>
-    <w:p>
-      <w:pPr>
-        <w:pStyle w:val="Heading1"/>
-      </w:pPr>
-      <w:r>
-        <w:t>Appendixes</w:t>
-      </w:r>
-    </w:p>
-    <w:p>
-      <w:pPr>
-        <w:pStyle w:val="Heading1"/>
-      </w:pPr>
-      <w:r>
-        <w:t>Index</w:t>
-      </w:r>
-    </w:p>
-    <w:p/>
-    <w:p>
-      <w:pPr>
-        <w:pStyle w:val="Heading3"/>
-      </w:pPr>
-      <w:bookmarkStart w:id="12" w:name="_Toc271874904"/>
-      <w:r>
-        <w:t>3.II.b The product design</w:t>
-      </w:r>
-      <w:bookmarkEnd w:id="12"/>
-      <w:r>
-        <w:t xml:space="preserve"> (Sean Traynor, Charlie Hammond)</w:t>
-      </w:r>
-    </w:p>
-    <w:p>
-      <w:bookmarkStart w:id="13" w:name="_Toc271874905"/>
+    <w:p>
+      <w:bookmarkStart w:id="12" w:name="_Toc271874905"/>
       <w:r>
         <w:t xml:space="preserve">The design of the product is set to be as user friendly as possible. The reasoning behind this is because we want the target market to feel at ease with the software at first glance. All of the elements on the GUI are optional; as long as at least one of the fields is filled in the user will get a result. The thought behind this idea is that users might only want to search for a specific price range, or users might only want to search for a specific brand regardless of price. </w:t>
       </w:r>
     </w:p>
     <w:p>
       <w:r>
+        <w:t>Sean.</w:t>
+      </w:r>
+    </w:p>
+    <w:p>
+      <w:r>
         <w:t>The appearance of the application is a likeness to the simple practical aspects of the program. The established iteration of the product is not too simple where as it would be boring and bleak but again not too vibrant and distracting thus to keep the user from detracting the attention away from the intentions of the application. The design process of the application follows some simple steps. Ideas, refinements, discussions and implement; these rules help to guide the ideas into satisfied implemented graphics or assets. From the step by step process it's been possible to implement one of the team’s most significant assets, the logo. Shades of black and red in the colour palette work well with each other, this coloured theme has become the signature for the application. With each step in the design process all the assets and graphics seen in the application follow the same theme to keep it professionally consistent, aspect like this in the product design aid to insure top quality production for the users benefit.</w:t>
       </w:r>
     </w:p>
     <w:p>
       <w:r>
         <w:t>Product design also holds some legal matters which will be explained in depth in section 3.III.a of this document.</w:t>
+      </w:r>
+    </w:p>
+    <w:p>
+      <w:r>
+        <w:t>Charlie.</w:t>
       </w:r>
     </w:p>
     <w:p>
@@ -3185,24 +2685,28 @@
         <w:lastRenderedPageBreak/>
         <w:t>3.II.c The product implementation</w:t>
       </w:r>
+      <w:bookmarkEnd w:id="12"/>
+    </w:p>
+    <w:p/>
+    <w:p>
+      <w:r>
+        <w:t>The product development stage. The main goal was to create a product that would scrape a computer site for laptops and store it into a database. The information in the database can be pulled by a single HTTP request which is very viable. We have also create and Openshift server where the main python code is running (scraping). This gives us an advantage because the database has a Cr</w:t>
+      </w:r>
+      <w:r>
+        <w:t>onjob to update itself every 6-12</w:t>
+      </w:r>
+      <w:bookmarkStart w:id="13" w:name="_GoBack"/>
       <w:bookmarkEnd w:id="13"/>
       <w:r>
-        <w:t xml:space="preserve"> (Laurynas Pupsta)</w:t>
-      </w:r>
-    </w:p>
-    <w:p/>
-    <w:p>
-      <w:r>
-        <w:t>The product development stage. The main goal was to create a product that would scrape a computer site for laptops and store it into a database. The information in the database can be pulled by a single HTTP request which is very viable. We have also create and Openshift server where the main python code is running (scraping). This gives us an advantage because the database has a Cr</w:t>
-      </w:r>
-      <w:r>
-        <w:t>onjob to update itself every 6-12</w:t>
-      </w:r>
-      <w:r>
         <w:t xml:space="preserve"> hours. This method saves a lot of performance and it is completely free. Our next goal was to create a website that could access our database and display information on it. This was implemented really simple by sending a HTTP requests with a query string to the main server. The server then analyses the query string and depending on the content, results are returned.</w:t>
       </w:r>
     </w:p>
     <w:p>
+      <w:r>
+        <w:t>Laurynas</w:t>
+      </w:r>
+    </w:p>
+    <w:p>
       <w:pPr>
         <w:pStyle w:val="Heading3"/>
       </w:pPr>
@@ -3211,8 +2715,19 @@
         <w:t>3.II.d The product testing</w:t>
       </w:r>
       <w:bookmarkEnd w:id="14"/>
-      <w:r>
-        <w:t xml:space="preserve"> (Sean)</w:t>
+    </w:p>
+    <w:p>
+      <w:r>
+        <w:t>Sean</w:t>
+      </w:r>
+      <w:r>
+        <w:t xml:space="preserve"> (</w:t>
+      </w:r>
+      <w:r>
+        <w:t>A</w:t>
+      </w:r>
+      <w:r>
+        <w:t>d-hoc)</w:t>
       </w:r>
     </w:p>
     <w:p>
@@ -6902,100 +6417,6 @@
 <file path=word/numbering.xml><?xml version="1.0" encoding="utf-8"?>
 <w:numbering xmlns:wpc="http://schemas.microsoft.com/office/word/2010/wordprocessingCanvas" xmlns:mc="http://schemas.openxmlformats.org/markup-compatibility/2006" xmlns:o="urn:schemas-microsoft-com:office:office" xmlns:r="http://schemas.openxmlformats.org/officeDocument/2006/relationships" xmlns:m="http://schemas.openxmlformats.org/officeDocument/2006/math" xmlns:v="urn:schemas-microsoft-com:vml" xmlns:wp14="http://schemas.microsoft.com/office/word/2010/wordprocessingDrawing" xmlns:wp="http://schemas.openxmlformats.org/drawingml/2006/wordprocessingDrawing" xmlns:w10="urn:schemas-microsoft-com:office:word" xmlns:w="http://schemas.openxmlformats.org/wordprocessingml/2006/main" xmlns:w14="http://schemas.microsoft.com/office/word/2010/wordml" xmlns:w15="http://schemas.microsoft.com/office/word/2012/wordml" xmlns:wpg="http://schemas.microsoft.com/office/word/2010/wordprocessingGroup" xmlns:wpi="http://schemas.microsoft.com/office/word/2010/wordprocessingInk" xmlns:wne="http://schemas.microsoft.com/office/word/2006/wordml" xmlns:wps="http://schemas.microsoft.com/office/word/2010/wordprocessingShape" mc:Ignorable="w14 w15 wp14">
   <w:abstractNum w:abstractNumId="0">
-    <w:nsid w:val="384F6D76"/>
-    <w:multiLevelType w:val="multilevel"/>
-    <w:tmpl w:val="9E9C385C"/>
-    <w:lvl w:ilvl="0">
-      <w:start w:val="1"/>
-      <w:numFmt w:val="decimal"/>
-      <w:lvlText w:val="%1."/>
-      <w:lvlJc w:val="left"/>
-      <w:pPr>
-        <w:ind w:left="360" w:hanging="360"/>
-      </w:pPr>
-    </w:lvl>
-    <w:lvl w:ilvl="1">
-      <w:start w:val="1"/>
-      <w:numFmt w:val="decimal"/>
-      <w:isLgl/>
-      <w:lvlText w:val="%1.%2"/>
-      <w:lvlJc w:val="left"/>
-      <w:pPr>
-        <w:ind w:left="390" w:hanging="390"/>
-      </w:pPr>
-    </w:lvl>
-    <w:lvl w:ilvl="2">
-      <w:start w:val="1"/>
-      <w:numFmt w:val="decimal"/>
-      <w:isLgl/>
-      <w:lvlText w:val="%1.%2.%3"/>
-      <w:lvlJc w:val="left"/>
-      <w:pPr>
-        <w:ind w:left="720" w:hanging="720"/>
-      </w:pPr>
-    </w:lvl>
-    <w:lvl w:ilvl="3">
-      <w:start w:val="1"/>
-      <w:numFmt w:val="decimal"/>
-      <w:isLgl/>
-      <w:lvlText w:val="%1.%2.%3.%4"/>
-      <w:lvlJc w:val="left"/>
-      <w:pPr>
-        <w:ind w:left="720" w:hanging="720"/>
-      </w:pPr>
-    </w:lvl>
-    <w:lvl w:ilvl="4">
-      <w:start w:val="1"/>
-      <w:numFmt w:val="decimal"/>
-      <w:isLgl/>
-      <w:lvlText w:val="%1.%2.%3.%4.%5"/>
-      <w:lvlJc w:val="left"/>
-      <w:pPr>
-        <w:ind w:left="1080" w:hanging="1080"/>
-      </w:pPr>
-    </w:lvl>
-    <w:lvl w:ilvl="5">
-      <w:start w:val="1"/>
-      <w:numFmt w:val="decimal"/>
-      <w:isLgl/>
-      <w:lvlText w:val="%1.%2.%3.%4.%5.%6"/>
-      <w:lvlJc w:val="left"/>
-      <w:pPr>
-        <w:ind w:left="1080" w:hanging="1080"/>
-      </w:pPr>
-    </w:lvl>
-    <w:lvl w:ilvl="6">
-      <w:start w:val="1"/>
-      <w:numFmt w:val="decimal"/>
-      <w:isLgl/>
-      <w:lvlText w:val="%1.%2.%3.%4.%5.%6.%7"/>
-      <w:lvlJc w:val="left"/>
-      <w:pPr>
-        <w:ind w:left="1440" w:hanging="1440"/>
-      </w:pPr>
-    </w:lvl>
-    <w:lvl w:ilvl="7">
-      <w:start w:val="1"/>
-      <w:numFmt w:val="decimal"/>
-      <w:isLgl/>
-      <w:lvlText w:val="%1.%2.%3.%4.%5.%6.%7.%8"/>
-      <w:lvlJc w:val="left"/>
-      <w:pPr>
-        <w:ind w:left="1440" w:hanging="1440"/>
-      </w:pPr>
-    </w:lvl>
-    <w:lvl w:ilvl="8">
-      <w:start w:val="1"/>
-      <w:numFmt w:val="decimal"/>
-      <w:isLgl/>
-      <w:lvlText w:val="%1.%2.%3.%4.%5.%6.%7.%8.%9"/>
-      <w:lvlJc w:val="left"/>
-      <w:pPr>
-        <w:ind w:left="1440" w:hanging="1440"/>
-      </w:pPr>
-    </w:lvl>
-  </w:abstractNum>
-  <w:abstractNum w:abstractNumId="1">
     <w:nsid w:val="424648A3"/>
     <w:multiLevelType w:val="hybridMultilevel"/>
     <w:tmpl w:val="BAD02DCE"/>
@@ -7108,7 +6529,7 @@
       </w:rPr>
     </w:lvl>
   </w:abstractNum>
-  <w:abstractNum w:abstractNumId="2">
+  <w:abstractNum w:abstractNumId="1">
     <w:nsid w:val="4A9F05D1"/>
     <w:multiLevelType w:val="hybridMultilevel"/>
     <w:tmpl w:val="E10299B6"/>
@@ -7221,120 +6642,7 @@
       </w:rPr>
     </w:lvl>
   </w:abstractNum>
-  <w:abstractNum w:abstractNumId="3">
-    <w:nsid w:val="4AEA33E2"/>
-    <w:multiLevelType w:val="hybridMultilevel"/>
-    <w:tmpl w:val="321E2FE8"/>
-    <w:lvl w:ilvl="0" w:tplc="08090001">
-      <w:start w:val="1"/>
-      <w:numFmt w:val="bullet"/>
-      <w:lvlText w:val=""/>
-      <w:lvlJc w:val="left"/>
-      <w:pPr>
-        <w:ind w:left="720" w:hanging="360"/>
-      </w:pPr>
-      <w:rPr>
-        <w:rFonts w:ascii="Symbol" w:hAnsi="Symbol" w:hint="default"/>
-      </w:rPr>
-    </w:lvl>
-    <w:lvl w:ilvl="1" w:tplc="08090003">
-      <w:start w:val="1"/>
-      <w:numFmt w:val="bullet"/>
-      <w:lvlText w:val="o"/>
-      <w:lvlJc w:val="left"/>
-      <w:pPr>
-        <w:ind w:left="1440" w:hanging="360"/>
-      </w:pPr>
-      <w:rPr>
-        <w:rFonts w:ascii="Courier New" w:hAnsi="Courier New" w:cs="Courier New" w:hint="default"/>
-      </w:rPr>
-    </w:lvl>
-    <w:lvl w:ilvl="2" w:tplc="08090005">
-      <w:start w:val="1"/>
-      <w:numFmt w:val="bullet"/>
-      <w:lvlText w:val=""/>
-      <w:lvlJc w:val="left"/>
-      <w:pPr>
-        <w:ind w:left="2160" w:hanging="360"/>
-      </w:pPr>
-      <w:rPr>
-        <w:rFonts w:ascii="Wingdings" w:hAnsi="Wingdings" w:hint="default"/>
-      </w:rPr>
-    </w:lvl>
-    <w:lvl w:ilvl="3" w:tplc="08090001">
-      <w:start w:val="1"/>
-      <w:numFmt w:val="bullet"/>
-      <w:lvlText w:val=""/>
-      <w:lvlJc w:val="left"/>
-      <w:pPr>
-        <w:ind w:left="2880" w:hanging="360"/>
-      </w:pPr>
-      <w:rPr>
-        <w:rFonts w:ascii="Symbol" w:hAnsi="Symbol" w:hint="default"/>
-      </w:rPr>
-    </w:lvl>
-    <w:lvl w:ilvl="4" w:tplc="08090003">
-      <w:start w:val="1"/>
-      <w:numFmt w:val="bullet"/>
-      <w:lvlText w:val="o"/>
-      <w:lvlJc w:val="left"/>
-      <w:pPr>
-        <w:ind w:left="3600" w:hanging="360"/>
-      </w:pPr>
-      <w:rPr>
-        <w:rFonts w:ascii="Courier New" w:hAnsi="Courier New" w:cs="Courier New" w:hint="default"/>
-      </w:rPr>
-    </w:lvl>
-    <w:lvl w:ilvl="5" w:tplc="08090005">
-      <w:start w:val="1"/>
-      <w:numFmt w:val="bullet"/>
-      <w:lvlText w:val=""/>
-      <w:lvlJc w:val="left"/>
-      <w:pPr>
-        <w:ind w:left="4320" w:hanging="360"/>
-      </w:pPr>
-      <w:rPr>
-        <w:rFonts w:ascii="Wingdings" w:hAnsi="Wingdings" w:hint="default"/>
-      </w:rPr>
-    </w:lvl>
-    <w:lvl w:ilvl="6" w:tplc="08090001">
-      <w:start w:val="1"/>
-      <w:numFmt w:val="bullet"/>
-      <w:lvlText w:val=""/>
-      <w:lvlJc w:val="left"/>
-      <w:pPr>
-        <w:ind w:left="5040" w:hanging="360"/>
-      </w:pPr>
-      <w:rPr>
-        <w:rFonts w:ascii="Symbol" w:hAnsi="Symbol" w:hint="default"/>
-      </w:rPr>
-    </w:lvl>
-    <w:lvl w:ilvl="7" w:tplc="08090003">
-      <w:start w:val="1"/>
-      <w:numFmt w:val="bullet"/>
-      <w:lvlText w:val="o"/>
-      <w:lvlJc w:val="left"/>
-      <w:pPr>
-        <w:ind w:left="5760" w:hanging="360"/>
-      </w:pPr>
-      <w:rPr>
-        <w:rFonts w:ascii="Courier New" w:hAnsi="Courier New" w:cs="Courier New" w:hint="default"/>
-      </w:rPr>
-    </w:lvl>
-    <w:lvl w:ilvl="8" w:tplc="08090005">
-      <w:start w:val="1"/>
-      <w:numFmt w:val="bullet"/>
-      <w:lvlText w:val=""/>
-      <w:lvlJc w:val="left"/>
-      <w:pPr>
-        <w:ind w:left="6480" w:hanging="360"/>
-      </w:pPr>
-      <w:rPr>
-        <w:rFonts w:ascii="Wingdings" w:hAnsi="Wingdings" w:hint="default"/>
-      </w:rPr>
-    </w:lvl>
-  </w:abstractNum>
-  <w:abstractNum w:abstractNumId="4">
+  <w:abstractNum w:abstractNumId="2">
     <w:nsid w:val="641969E3"/>
     <w:multiLevelType w:val="hybridMultilevel"/>
     <w:tmpl w:val="5F62AB72"/>
@@ -7424,46 +6732,13 @@
     </w:lvl>
   </w:abstractNum>
   <w:num w:numId="1">
-    <w:abstractNumId w:val="4"/>
+    <w:abstractNumId w:val="2"/>
   </w:num>
   <w:num w:numId="2">
-    <w:abstractNumId w:val="2"/>
+    <w:abstractNumId w:val="1"/>
   </w:num>
   <w:num w:numId="3">
-    <w:abstractNumId w:val="1"/>
-  </w:num>
-  <w:num w:numId="4">
     <w:abstractNumId w:val="0"/>
-    <w:lvlOverride w:ilvl="0">
-      <w:startOverride w:val="1"/>
-    </w:lvlOverride>
-    <w:lvlOverride w:ilvl="1">
-      <w:startOverride w:val="1"/>
-    </w:lvlOverride>
-    <w:lvlOverride w:ilvl="2">
-      <w:startOverride w:val="1"/>
-    </w:lvlOverride>
-    <w:lvlOverride w:ilvl="3">
-      <w:startOverride w:val="1"/>
-    </w:lvlOverride>
-    <w:lvlOverride w:ilvl="4">
-      <w:startOverride w:val="1"/>
-    </w:lvlOverride>
-    <w:lvlOverride w:ilvl="5">
-      <w:startOverride w:val="1"/>
-    </w:lvlOverride>
-    <w:lvlOverride w:ilvl="6">
-      <w:startOverride w:val="1"/>
-    </w:lvlOverride>
-    <w:lvlOverride w:ilvl="7">
-      <w:startOverride w:val="1"/>
-    </w:lvlOverride>
-    <w:lvlOverride w:ilvl="8">
-      <w:startOverride w:val="1"/>
-    </w:lvlOverride>
-  </w:num>
-  <w:num w:numId="5">
-    <w:abstractNumId w:val="3"/>
   </w:num>
 </w:numbering>
 </file>

</xml_diff>

<commit_message>
Added most recently updated file
No changes
</commit_message>
<xml_diff>
--- a/CE101 Team Report Team T.docx
+++ b/CE101 Team Report Team T.docx
@@ -1935,6 +1935,12 @@
     </w:p>
     <w:p>
       <w:r>
+        <w:t xml:space="preserve">This is the team report for Team T. In this report every member has written about how the product has been developed, what they did to contribute to the product, issues that occurred during and after the development of the product and what the intention behind the product is. The team report is divided into 5 chapters, one of which you have already started reading. The second chapter will </w:t>
+      </w:r>
+      <w:r>
+        <w:t>inform about team working, some of the difficulties and some of the benefits of working as a team. Chapter two is also where every team member has written a report on their contribution to the product.  Chapter three is about the product development, issues that we encountered during and possible issues after the development of the product. In chapter three you will also be able to find the software requirements specification.</w:t>
+      </w:r>
+      <w:r>
         <w:br w:type="page"/>
       </w:r>
     </w:p>
@@ -2159,7 +2165,19 @@
       </w:r>
       <w:r>
         <w:lastRenderedPageBreak/>
-        <w:t xml:space="preserve">Interface for TIAS up until we decided that we should abstain from using Tkinter and create a website instead. </w:t>
+        <w:t>Interface for TIAS up until we decided that we should abstain from using Tkinter and create a website instead.</w:t>
+      </w:r>
+      <w:r>
+        <w:t xml:space="preserve"> My primary role on the product after that was to create PHP code for the website and do some design things. We had some difficulties connecting to the database that holds all information that has been scraped from the website because the database is hosted on an OpenShift server. </w:t>
+      </w:r>
+      <w:r>
+        <w:rPr>
+          <w:b/>
+        </w:rPr>
+        <w:t>(Write how we resolved the problem when we do!)</w:t>
+      </w:r>
+      <w:r>
+        <w:t xml:space="preserve"> </w:t>
       </w:r>
       <w:r>
         <w:t>I have also created a couple of reports and précis, such as a report on Intellectual Property [3]</w:t>
@@ -2277,6 +2295,7 @@
         <w:pStyle w:val="Heading5"/>
       </w:pPr>
       <w:r>
+        <w:lastRenderedPageBreak/>
         <w:t>References</w:t>
       </w:r>
     </w:p>
@@ -2308,7 +2327,6 @@
     </w:p>
     <w:p>
       <w:r>
-        <w:lastRenderedPageBreak/>
         <w:t xml:space="preserve">[3] - </w:t>
       </w:r>
       <w:hyperlink r:id="rId10" w:history="1">
@@ -2465,11 +2483,19 @@
     </w:p>
     <w:p>
       <w:r>
-        <w:t xml:space="preserve">At first I had to make a survey so I had to learn how to make and publish surveys, so I did use surveymoney.com and made the statistic work that we got from the survey responses. I have done some other work in the team too, for example some reports for the methods that we used in our programming language, like BeautifulSoup. BeautifulSoup was the main component of scraping and I by doing a research on it I learn how it is used and works on Python programming language. Also I have learned more about surveys, about publishing it and the use of survey making in business because it is very important to know what your customer needs. Working in the T team I learned how every role is important and every person matters in the work they do to the team. I tried to help my team mates if that was necessary but because we have a great team leader who helped </w:t>
+        <w:t>At first I had to make a survey so I had to learn how to make and publish surveys, so I did use surveymoney.com and made the statistic work that we got from the survey responses. I have done some other work in the team too, for example some reports for the methods that we used in our programming language, like BeautifulSoup. BeautifulSoup was the main component of scraping and I by doing a research on it I learn</w:t>
+      </w:r>
+      <w:r>
+        <w:t>ed</w:t>
+      </w:r>
+      <w:bookmarkStart w:id="7" w:name="_GoBack"/>
+      <w:bookmarkEnd w:id="7"/>
+      <w:r>
+        <w:t xml:space="preserve"> how it is used and works on Python programming language. Also I </w:t>
       </w:r>
       <w:r>
         <w:lastRenderedPageBreak/>
-        <w:t>everybody and took care of everyone my help was rarely needed. I worked on statistics on our product and I hope I will be working more in the future when our product hits the market. I believe, I could have helped more with programming but I tried to do all the jobs that was given to me as a business</w:t>
+        <w:t>have learned more about surveys, about publishing it and the use of survey making in business because it is very important to know what your customer needs. Working in the T team I learned how every role is important and every person matters in the work they do to the team. I tried to help my team mates if that was necessary but because we have a great team leader who helped everybody and took care of everyone my help was rarely needed. I worked on statistics on our product and I hope I will be working more in the future when our product hits the market. I believe, I could have helped more with programming but I tried to do all the jobs that was given to me as a business</w:t>
       </w:r>
       <w:r>
         <w:t xml:space="preserve"> specialist</w:t>
@@ -2549,7 +2575,7 @@
       <w:pPr>
         <w:pStyle w:val="Heading1"/>
       </w:pPr>
-      <w:bookmarkStart w:id="7" w:name="_Toc271874900"/>
+      <w:bookmarkStart w:id="8" w:name="_Toc271874900"/>
       <w:r>
         <w:t>Chapter 3</w:t>
       </w:r>
@@ -2559,21 +2585,21 @@
       <w:r>
         <w:t>words)</w:t>
       </w:r>
-      <w:bookmarkEnd w:id="7"/>
+      <w:bookmarkEnd w:id="8"/>
     </w:p>
     <w:p/>
     <w:p>
       <w:pPr>
         <w:pStyle w:val="Heading2"/>
       </w:pPr>
-      <w:bookmarkStart w:id="8" w:name="_Toc271874901"/>
+      <w:bookmarkStart w:id="9" w:name="_Toc271874901"/>
       <w:r>
         <w:t>3.I</w:t>
       </w:r>
       <w:r>
         <w:t xml:space="preserve"> An introduction to Product Development</w:t>
       </w:r>
-      <w:bookmarkEnd w:id="8"/>
+      <w:bookmarkEnd w:id="9"/>
       <w:r>
         <w:t xml:space="preserve"> (Sean Traynor)</w:t>
       </w:r>
@@ -2597,7 +2623,17 @@
         <w:t xml:space="preserve">technology. </w:t>
       </w:r>
       <w:r>
-        <w:t xml:space="preserve">It often requires the modification of an already existing product, if this is the case the modification should end up with an improved version of the product, or an alternative version of the product. In our case we are modifying already existing software to best suit our needs. The software we are developing </w:t>
+        <w:t>It often requires the modification of an already existing product, if this is the case the modification should end up with an improved version of the product, or an alternative version of the product.</w:t>
+      </w:r>
+      <w:r>
+        <w:t xml:space="preserve"> [1]</w:t>
+      </w:r>
+      <w:r>
+        <w:t xml:space="preserve"> In our case we are modifying already existing software to best suit our </w:t>
+      </w:r>
+      <w:r>
+        <w:lastRenderedPageBreak/>
+        <w:t xml:space="preserve">needs. The software we are developing </w:t>
       </w:r>
       <w:r>
         <w:t xml:space="preserve">is a </w:t>
@@ -2608,26 +2644,108 @@
     </w:p>
     <w:p>
       <w:r>
-        <w:lastRenderedPageBreak/>
-        <w:t xml:space="preserve">The development can be built on a couple of methods. The most common ones are Waterfall and Agile. The Waterfall methodology starts off by determining the requirements and specification. </w:t>
+        <w:t>The development can be built on a couple of methods. The most common ones are Waterfall and Agile.</w:t>
+      </w:r>
+      <w:r>
+        <w:t xml:space="preserve"> [2]</w:t>
+      </w:r>
+      <w:r>
+        <w:t xml:space="preserve"> The Waterfall methodology starts off by determining the requirements and specification. </w:t>
       </w:r>
       <w:r>
         <w:t xml:space="preserve">This methodology is commonly used when the developers have a clear vision of how the product is going to work, look like and they know exactly how to get the finished product. This is the reason why the more common methodology nowadays is Agile. Agile is a lot more adaptive and progressive. Agile methodology uses a method called Sprint, and usually lasts for a week to a month. During the Sprint the team members takes on a small set of tasks and generate reports based on what work was done on the project during the Sprint. </w:t>
       </w:r>
     </w:p>
     <w:p>
+      <w:r>
+        <w:t xml:space="preserve">[1] </w:t>
+      </w:r>
+      <w:r>
+        <w:t>Business Dictionary. “</w:t>
+      </w:r>
+      <w:r>
+        <w:rPr>
+          <w:i/>
+        </w:rPr>
+        <w:t>What is product dev</w:t>
+      </w:r>
+      <w:r>
+        <w:rPr>
+          <w:i/>
+        </w:rPr>
+        <w:t>elopment? definition and meaning</w:t>
+      </w:r>
+      <w:r>
+        <w:t xml:space="preserve">” </w:t>
+      </w:r>
+      <w:hyperlink r:id="rId14" w:history="1">
+        <w:r>
+          <w:rPr>
+            <w:rStyle w:val="Hyperlink"/>
+          </w:rPr>
+          <w:t>http://www.businessdictionary.com/</w:t>
+        </w:r>
+      </w:hyperlink>
+      <w:r>
+        <w:t xml:space="preserve">. [Online] Available: </w:t>
+      </w:r>
+      <w:hyperlink r:id="rId15" w:history="1">
+        <w:r>
+          <w:rPr>
+            <w:rStyle w:val="Hyperlink"/>
+          </w:rPr>
+          <w:t>http://www.businessdictionary.com/definition/product-development.html</w:t>
+        </w:r>
+      </w:hyperlink>
+      <w:r>
+        <w:t xml:space="preserve"> [Accessed: Mar. 03,2015]</w:t>
+      </w:r>
+    </w:p>
+    <w:p>
+      <w:r>
+        <w:t>[2] Udemy. “</w:t>
+      </w:r>
+      <w:r>
+        <w:rPr>
+          <w:i/>
+        </w:rPr>
+        <w:t>Agile Vs. Waterfall</w:t>
+      </w:r>
+      <w:r>
+        <w:t xml:space="preserve">” </w:t>
+      </w:r>
+      <w:r>
+        <w:t xml:space="preserve">https://blog.udemy.com/ </w:t>
+      </w:r>
+      <w:r>
+        <w:t xml:space="preserve">.[Online] Available: </w:t>
+      </w:r>
+      <w:hyperlink r:id="rId16" w:history="1">
+        <w:r>
+          <w:rPr>
+            <w:rStyle w:val="Hyperlink"/>
+          </w:rPr>
+          <w:t>https://blog.udemy.com/agile-vs-waterfall/</w:t>
+        </w:r>
+      </w:hyperlink>
+      <w:r>
+        <w:t xml:space="preserve">  [Accessed: Mar. 03,2015]</w:t>
+      </w:r>
+    </w:p>
+    <w:p/>
+    <w:p>
       <w:pPr>
         <w:pStyle w:val="Heading2"/>
       </w:pPr>
-      <w:bookmarkStart w:id="9" w:name="_Toc271874902"/>
+      <w:bookmarkStart w:id="10" w:name="_Toc271874902"/>
       <w:r>
         <w:t>3.II</w:t>
       </w:r>
       <w:r>
         <w:t xml:space="preserve"> The Team Product</w:t>
       </w:r>
-      <w:bookmarkStart w:id="10" w:name="_Toc271874903"/>
-      <w:bookmarkEnd w:id="9"/>
+      <w:bookmarkStart w:id="11" w:name="_Toc271874903"/>
+      <w:bookmarkEnd w:id="10"/>
     </w:p>
     <w:p>
       <w:pPr>
@@ -2636,7 +2754,7 @@
       <w:r>
         <w:t>3.II.a The product specification</w:t>
       </w:r>
-      <w:bookmarkEnd w:id="10"/>
+      <w:bookmarkEnd w:id="11"/>
     </w:p>
     <w:p/>
     <w:p>
@@ -2703,7 +2821,35 @@
     </w:p>
     <w:p>
       <w:r>
-        <w:t>TecInASec is a computer comparison price application used to search and compare a range of systems by parameters specified by the user. The information about the computers are stored in an SQL database on an online administration only accessible server open to the use of the application strictly for security reasons. Using an online server means the information that is stored can be collected from any device with an internet connection. The original concept was based on a python application with an add-on called Tkinter. Used for graphic user interface design the add-on allowed for code to be processed into user friendly visuals by applying order and function to the data collected. After some development with this original concept the team came to a conclusion that this would be used as research for the structure of a final product that will be applied to a web platform by using PHP, HTML and CSS. Queries to retrieve the information get processed by JSP and JSTL. This application of our program means we have creative control allowing the final product to be aesthetically pleasing and the functionality to be sound.</w:t>
+        <w:t>TecInASec is a computer comparison price application used to search and compare a range of systems by parameters specified by the user. The information about the computers are stored in an SQL database on an online administration only accessible server open to the use of the application strictly for security reasons. Using an online server means the information that is stored can be collected from any device with an internet connection. The original concept was based on a python application with an add-on called Tkinter. Used for graphic user interface design the add-on allowed for code to be processed into user friendly visuals by applying order and function to the data collected. After some development with this original concept the team came to a conclusion that this would be used as research for the structure of a final product that will be applied to a web platform by us</w:t>
+      </w:r>
+      <w:r>
+        <w:t>ing PHP, HTML and CSS. Queries that</w:t>
+      </w:r>
+      <w:r>
+        <w:t xml:space="preserve"> retrieve the information get processed by </w:t>
+      </w:r>
+      <w:r>
+        <w:t>PHP</w:t>
+      </w:r>
+      <w:r>
+        <w:t xml:space="preserve"> </w:t>
+      </w:r>
+      <w:r>
+        <w:lastRenderedPageBreak/>
+        <w:t xml:space="preserve">and the content gathered from the queries </w:t>
+      </w:r>
+      <w:r>
+        <w:t>.</w:t>
+      </w:r>
+      <w:r>
+        <w:t xml:space="preserve"> This application of our program means we have creative control</w:t>
+      </w:r>
+      <w:r>
+        <w:t>,</w:t>
+      </w:r>
+      <w:r>
+        <w:t xml:space="preserve"> allowing the final product to be aesthetically pleasing and the functionality to be sound.</w:t>
       </w:r>
     </w:p>
     <w:p>
@@ -2780,7 +2926,6 @@
         <w:rPr>
           <w:b/>
         </w:rPr>
-        <w:lastRenderedPageBreak/>
         <w:t>Tkinter</w:t>
       </w:r>
       <w:r>
@@ -2931,7 +3076,7 @@
       <w:r>
         <w:t xml:space="preserve">hotel hosted by Sean Traynor. The URL is </w:t>
       </w:r>
-      <w:hyperlink r:id="rId14" w:history="1">
+      <w:hyperlink r:id="rId17" w:history="1">
         <w:r>
           <w:rPr>
             <w:rStyle w:val="Hyperlink"/>
@@ -2963,10 +3108,7 @@
         <w:t>References</w:t>
       </w:r>
     </w:p>
-    <w:p>
-      <w:bookmarkStart w:id="11" w:name="_GoBack"/>
-      <w:bookmarkEnd w:id="11"/>
-    </w:p>
+    <w:p/>
     <w:p>
       <w:pPr>
         <w:pStyle w:val="Heading2"/>
@@ -2998,6 +3140,7 @@
         <w:spacing w:before="240" w:line="256" w:lineRule="auto"/>
       </w:pPr>
       <w:r>
+        <w:lastRenderedPageBreak/>
         <w:t>Overall Description</w:t>
       </w:r>
     </w:p>
@@ -3082,7 +3225,6 @@
         <w:pStyle w:val="Heading2"/>
       </w:pPr>
       <w:r>
-        <w:lastRenderedPageBreak/>
         <w:t>2.3 User characteristics</w:t>
       </w:r>
       <w:r>
@@ -3165,7 +3307,11 @@
     </w:p>
     <w:p>
       <w:r>
-        <w:t>The appearance of the application is a likeness to the simple practical aspects of the program. The established iteration of the product is not too simple where as it would be boring and bleak but again not too vibrant and distracting thus to keep the user from detracting the attention away from the intentions of the application. The design process of the application follows some simple steps. Ideas, refinements, discussions and implement; these rules help to guide the ideas into satisfied implemented graphics or assets. From the step by step process it's been possible to implement one of the team’s most significant assets, the logo. Shades of black and red in the colour palette work well with each other, this coloured theme has become the signature for the application. With each step in the design process all the assets and graphics seen in the application follow the same theme to keep it professionally consistent, aspect like this in the product design aid to insure top quality production for the users benefit.</w:t>
+        <w:t xml:space="preserve">The appearance of the application is a likeness to the simple practical aspects of the program. The established iteration of the product is not too simple where as it would be boring and bleak but again not too vibrant and distracting thus to keep the user from detracting the attention away from </w:t>
+      </w:r>
+      <w:r>
+        <w:lastRenderedPageBreak/>
+        <w:t>the intentions of the application. The design process of the application follows some simple steps. Ideas, refinements, discussions and implement; these rules help to guide the ideas into satisfied implemented graphics or assets. From the step by step process it's been possible to implement one of the team’s most significant assets, the logo. Shades of black and red in the colour palette work well with each other, this coloured theme has become the signature for the application. With each step in the design process all the assets and graphics seen in the application follow the same theme to keep it professionally consistent, aspect like this in the product design aid to insure top quality production for the users benefit.</w:t>
       </w:r>
     </w:p>
     <w:p>
@@ -3178,92 +3324,92 @@
         <w:pStyle w:val="Heading3"/>
       </w:pPr>
       <w:r>
+        <w:t>3.II.c The product implementation</w:t>
+      </w:r>
+      <w:bookmarkEnd w:id="13"/>
+      <w:r>
+        <w:t xml:space="preserve"> (Laurynas Pupsta)</w:t>
+      </w:r>
+    </w:p>
+    <w:p/>
+    <w:p>
+      <w:r>
+        <w:t>The product development stage. The main goal was to create a product that would scrape a computer site for laptops and store it into a database. The information in the database can be pulled by a single HTTP request which is very viable. We have also create and Openshift server where the main python code is running (scraping). This gives us an advantage because the database has a Cr</w:t>
+      </w:r>
+      <w:r>
+        <w:t>onjob to update itself every 6-12</w:t>
+      </w:r>
+      <w:r>
+        <w:t xml:space="preserve"> hours. This method saves a lot of performance and it is completely free. Our next goal was to create a website that could access our database and display information on it. This was implemented really simple by sending a HTTP requests with a query string to the main server. The server then analyses the query string and depending on the content, results are returned.</w:t>
+      </w:r>
+    </w:p>
+    <w:p>
+      <w:pPr>
+        <w:pStyle w:val="Heading3"/>
+      </w:pPr>
+      <w:bookmarkStart w:id="14" w:name="_Toc271874906"/>
+      <w:r>
+        <w:t>3.II.d The product testing</w:t>
+      </w:r>
+      <w:bookmarkEnd w:id="14"/>
+      <w:r>
+        <w:t xml:space="preserve"> (Sean)</w:t>
+      </w:r>
+    </w:p>
+    <w:p>
+      <w:pPr>
+        <w:pStyle w:val="Heading2"/>
+      </w:pPr>
+      <w:bookmarkStart w:id="15" w:name="_Toc271874907"/>
+      <w:r>
+        <w:t>3.III Context</w:t>
+      </w:r>
+      <w:bookmarkEnd w:id="15"/>
+    </w:p>
+    <w:p>
+      <w:pPr>
+        <w:pStyle w:val="Heading3"/>
+      </w:pPr>
+      <w:bookmarkStart w:id="16" w:name="_Toc271874908"/>
+      <w:r>
+        <w:t>3.III.a Legal matters</w:t>
+      </w:r>
+      <w:bookmarkEnd w:id="16"/>
+    </w:p>
+    <w:p>
+      <w:r>
+        <w:t>The design stage of the product can have some complicated legal matters which can affect the product throughout the development and after the working release. Image, text and likeness of other products are the main issues that lead to a legal matter which our university student team cannot contend with. This could be the use of a font, like the “T” in the logo to the general presentation of the application itself. If any large company seeks to file any legal action towards our developing team; as a team we would need to come to an arrangement which would take time, time better used creating a stable, professional product.</w:t>
+      </w:r>
+    </w:p>
+    <w:p>
+      <w:r>
+        <w:t>Charlie</w:t>
+      </w:r>
+    </w:p>
+    <w:p>
+      <w:r>
+        <w:t>…</w:t>
+      </w:r>
+    </w:p>
+    <w:p>
+      <w:r>
+        <w:t xml:space="preserve">Valentine </w:t>
+      </w:r>
+      <w:r>
+        <w:rPr>
+          <w:vanish/>
+        </w:rPr>
+        <w:t xml:space="preserve"> </w:t>
+      </w:r>
+    </w:p>
+    <w:p/>
+    <w:p>
+      <w:pPr>
+        <w:pStyle w:val="Heading3"/>
+      </w:pPr>
+      <w:bookmarkStart w:id="17" w:name="_Toc271874909"/>
+      <w:r>
         <w:lastRenderedPageBreak/>
-        <w:t>3.II.c The product implementation</w:t>
-      </w:r>
-      <w:bookmarkEnd w:id="13"/>
-      <w:r>
-        <w:t xml:space="preserve"> (Laurynas Pupsta)</w:t>
-      </w:r>
-    </w:p>
-    <w:p/>
-    <w:p>
-      <w:r>
-        <w:t>The product development stage. The main goal was to create a product that would scrape a computer site for laptops and store it into a database. The information in the database can be pulled by a single HTTP request which is very viable. We have also create and Openshift server where the main python code is running (scraping). This gives us an advantage because the database has a Cr</w:t>
-      </w:r>
-      <w:r>
-        <w:t>onjob to update itself every 6-12</w:t>
-      </w:r>
-      <w:r>
-        <w:t xml:space="preserve"> hours. This method saves a lot of performance and it is completely free. Our next goal was to create a website that could access our database and display information on it. This was implemented really simple by sending a HTTP requests with a query string to the main server. The server then analyses the query string and depending on the content, results are returned.</w:t>
-      </w:r>
-    </w:p>
-    <w:p>
-      <w:pPr>
-        <w:pStyle w:val="Heading3"/>
-      </w:pPr>
-      <w:bookmarkStart w:id="14" w:name="_Toc271874906"/>
-      <w:r>
-        <w:t>3.II.d The product testing</w:t>
-      </w:r>
-      <w:bookmarkEnd w:id="14"/>
-      <w:r>
-        <w:t xml:space="preserve"> (Sean)</w:t>
-      </w:r>
-    </w:p>
-    <w:p>
-      <w:pPr>
-        <w:pStyle w:val="Heading2"/>
-      </w:pPr>
-      <w:bookmarkStart w:id="15" w:name="_Toc271874907"/>
-      <w:r>
-        <w:t>3.III Context</w:t>
-      </w:r>
-      <w:bookmarkEnd w:id="15"/>
-    </w:p>
-    <w:p>
-      <w:pPr>
-        <w:pStyle w:val="Heading3"/>
-      </w:pPr>
-      <w:bookmarkStart w:id="16" w:name="_Toc271874908"/>
-      <w:r>
-        <w:t>3.III.a Legal matters</w:t>
-      </w:r>
-      <w:bookmarkEnd w:id="16"/>
-    </w:p>
-    <w:p>
-      <w:r>
-        <w:t>The design stage of the product can have some complicated legal matters which can affect the product throughout the development and after the working release. Image, text and likeness of other products are the main issues that lead to a legal matter which our university student team cannot contend with. This could be the use of a font, like the “T” in the logo to the general presentation of the application itself. If any large company seeks to file any legal action towards our developing team; as a team we would need to come to an arrangement which would take time, time better used creating a stable, professional product.</w:t>
-      </w:r>
-    </w:p>
-    <w:p>
-      <w:r>
-        <w:t>Charlie</w:t>
-      </w:r>
-    </w:p>
-    <w:p>
-      <w:r>
-        <w:t>…</w:t>
-      </w:r>
-    </w:p>
-    <w:p>
-      <w:r>
-        <w:t xml:space="preserve">Valentine </w:t>
-      </w:r>
-      <w:r>
-        <w:rPr>
-          <w:vanish/>
-        </w:rPr>
-        <w:t xml:space="preserve"> </w:t>
-      </w:r>
-    </w:p>
-    <w:p/>
-    <w:p>
-      <w:pPr>
-        <w:pStyle w:val="Heading3"/>
-      </w:pPr>
-      <w:bookmarkStart w:id="17" w:name="_Toc271874909"/>
-      <w:r>
         <w:t>3.III.b Ethical matters</w:t>
       </w:r>
       <w:bookmarkEnd w:id="17"/>
@@ -7460,15 +7606,6 @@
   </w:num>
   <w:num w:numId="5">
     <w:abstractNumId w:val="3"/>
-    <w:lvlOverride w:ilvl="0"/>
-    <w:lvlOverride w:ilvl="1"/>
-    <w:lvlOverride w:ilvl="2"/>
-    <w:lvlOverride w:ilvl="3"/>
-    <w:lvlOverride w:ilvl="4"/>
-    <w:lvlOverride w:ilvl="5"/>
-    <w:lvlOverride w:ilvl="6"/>
-    <w:lvlOverride w:ilvl="7"/>
-    <w:lvlOverride w:ilvl="8"/>
   </w:num>
 </w:numbering>
 </file>

</xml_diff>

<commit_message>
Removed temp file + added content
</commit_message>
<xml_diff>
--- a/CE101 Team Report Team T.docx
+++ b/CE101 Team Report Team T.docx
@@ -1,6 +1,6 @@
 
 <file path=word/document.xml><?xml version="1.0" encoding="utf-8"?>
-<w:document xmlns:wpc="http://schemas.microsoft.com/office/word/2010/wordprocessingCanvas" xmlns:mc="http://schemas.openxmlformats.org/markup-compatibility/2006" xmlns:o="urn:schemas-microsoft-com:office:office" xmlns:r="http://schemas.openxmlformats.org/officeDocument/2006/relationships" xmlns:m="http://schemas.openxmlformats.org/officeDocument/2006/math" xmlns:v="urn:schemas-microsoft-com:vml" xmlns:wp14="http://schemas.microsoft.com/office/word/2010/wordprocessingDrawing" xmlns:wp="http://schemas.openxmlformats.org/drawingml/2006/wordprocessingDrawing" xmlns:w10="urn:schemas-microsoft-com:office:word" xmlns:w="http://schemas.openxmlformats.org/wordprocessingml/2006/main" xmlns:w14="http://schemas.microsoft.com/office/word/2010/wordml" xmlns:w15="http://schemas.microsoft.com/office/word/2012/wordml" xmlns:wpg="http://schemas.microsoft.com/office/word/2010/wordprocessingGroup" xmlns:wpi="http://schemas.microsoft.com/office/word/2010/wordprocessingInk" xmlns:wne="http://schemas.microsoft.com/office/word/2006/wordml" xmlns:wps="http://schemas.microsoft.com/office/word/2010/wordprocessingShape" mc:Ignorable="w14 w15 wp14">
+<w:document xmlns:wpc="http://schemas.microsoft.com/office/word/2010/wordprocessingCanvas" xmlns:mc="http://schemas.openxmlformats.org/markup-compatibility/2006" xmlns:o="urn:schemas-microsoft-com:office:office" xmlns:r="http://schemas.openxmlformats.org/officeDocument/2006/relationships" xmlns:m="http://schemas.openxmlformats.org/officeDocument/2006/math" xmlns:v="urn:schemas-microsoft-com:vml" xmlns:wp14="http://schemas.microsoft.com/office/word/2010/wordprocessingDrawing" xmlns:wp="http://schemas.openxmlformats.org/drawingml/2006/wordprocessingDrawing" xmlns:w10="urn:schemas-microsoft-com:office:word" xmlns:w="http://schemas.openxmlformats.org/wordprocessingml/2006/main" xmlns:w14="http://schemas.microsoft.com/office/word/2010/wordml" xmlns:wpg="http://schemas.microsoft.com/office/word/2010/wordprocessingGroup" xmlns:wpi="http://schemas.microsoft.com/office/word/2010/wordprocessingInk" xmlns:wne="http://schemas.microsoft.com/office/word/2006/wordml" xmlns:wps="http://schemas.microsoft.com/office/word/2010/wordprocessingShape" mc:Ignorable="w14 wp14">
   <w:body>
     <w:p>
       <w:pPr>
@@ -2303,7 +2303,7 @@
       <w:r>
         <w:t xml:space="preserve">[1] - </w:t>
       </w:r>
-      <w:hyperlink r:id="rId7" w:history="1">
+      <w:hyperlink r:id="rId8" w:history="1">
         <w:r>
           <w:rPr>
             <w:rStyle w:val="Hyperlink"/>
@@ -2316,7 +2316,7 @@
       <w:r>
         <w:t xml:space="preserve">[2] - </w:t>
       </w:r>
-      <w:hyperlink r:id="rId8" w:history="1">
+      <w:hyperlink r:id="rId9" w:history="1">
         <w:r>
           <w:rPr>
             <w:rStyle w:val="Hyperlink"/>
@@ -2329,7 +2329,7 @@
       <w:r>
         <w:t xml:space="preserve">[3] - </w:t>
       </w:r>
-      <w:hyperlink r:id="rId9" w:history="1">
+      <w:hyperlink r:id="rId10" w:history="1">
         <w:r>
           <w:rPr>
             <w:rStyle w:val="Hyperlink"/>
@@ -2342,7 +2342,7 @@
       <w:r>
         <w:t xml:space="preserve">[4] - </w:t>
       </w:r>
-      <w:hyperlink r:id="rId10" w:history="1">
+      <w:hyperlink r:id="rId11" w:history="1">
         <w:r>
           <w:rPr>
             <w:rStyle w:val="Hyperlink"/>
@@ -2358,7 +2358,7 @@
       <w:r>
         <w:t xml:space="preserve">[5] - </w:t>
       </w:r>
-      <w:hyperlink r:id="rId11" w:history="1">
+      <w:hyperlink r:id="rId12" w:history="1">
         <w:r>
           <w:rPr>
             <w:rStyle w:val="Hyperlink"/>
@@ -2431,7 +2431,7 @@
       <w:r>
         <w:t xml:space="preserve"> -</w:t>
       </w:r>
-      <w:hyperlink r:id="rId12" w:history="1">
+      <w:hyperlink r:id="rId13" w:history="1">
         <w:r>
           <w:rPr>
             <w:rStyle w:val="Hyperlink"/>
@@ -2676,7 +2676,7 @@
       <w:r>
         <w:t xml:space="preserve">” </w:t>
       </w:r>
-      <w:hyperlink r:id="rId13" w:history="1">
+      <w:hyperlink r:id="rId14" w:history="1">
         <w:r>
           <w:rPr>
             <w:rStyle w:val="Hyperlink"/>
@@ -2687,7 +2687,7 @@
       <w:r>
         <w:t xml:space="preserve">. [Online] Available: </w:t>
       </w:r>
-      <w:hyperlink r:id="rId14" w:history="1">
+      <w:hyperlink r:id="rId15" w:history="1">
         <w:r>
           <w:rPr>
             <w:rStyle w:val="Hyperlink"/>
@@ -2718,7 +2718,7 @@
       <w:r>
         <w:t xml:space="preserve">.[Online] Available: </w:t>
       </w:r>
-      <w:hyperlink r:id="rId15" w:history="1">
+      <w:hyperlink r:id="rId16" w:history="1">
         <w:r>
           <w:rPr>
             <w:rStyle w:val="Hyperlink"/>
@@ -2819,29 +2819,95 @@
     </w:p>
     <w:p>
       <w:r>
-        <w:t>TecInASec is a computer comparison price application used to search and compare a range of systems by parameters specified by the user. The information about the computers are stored in an SQL database on an online administration only accessible server open to the use of the application strictly for security reasons. Using an online server means the information that is stored can be collected from any device with an internet connection. The original concept was based on a python application with an add-on called Tkinter. Used for graphic user interface design the add-on allowed for code to be processed into user friendly visuals by applying order and function to the data collected. After some development with this original concept the team came to a conclusion that this would be used as research for the structure of a final product that will be applied to a web platform by us</w:t>
-      </w:r>
-      <w:r>
-        <w:t>ing PHP, HTML and CSS. Queries that</w:t>
+        <w:t xml:space="preserve">TecInASec is a computer comparison price application used to search and compare a range of systems by parameters specified by the user. </w:t>
+      </w:r>
+      <w:r>
+        <w:t>The information about the computers are</w:t>
+      </w:r>
+      <w:r>
+        <w:t xml:space="preserve"> stored in an SQL database on the</w:t>
+      </w:r>
+      <w:r>
+        <w:t xml:space="preserve"> online </w:t>
+      </w:r>
+      <w:r>
+        <w:t>application PHPMyAdmin and is</w:t>
+      </w:r>
+      <w:r>
+        <w:t xml:space="preserve"> only accessible to the use of the application strictly for security reasons. </w:t>
+      </w:r>
+      <w:r>
+        <w:t xml:space="preserve">Using an online server means the information that is stored can be collected from any device with an internet connection. The original </w:t>
+      </w:r>
+      <w:r>
+        <w:t>idea for the product</w:t>
+      </w:r>
+      <w:r>
+        <w:t xml:space="preserve"> was a python</w:t>
+      </w:r>
+      <w:r>
+        <w:t xml:space="preserve"> written application with a GUI</w:t>
+      </w:r>
+      <w:r>
+        <w:t xml:space="preserve"> add-on called Tkinter. </w:t>
+      </w:r>
+      <w:r>
+        <w:t>Tkinter is an add-on</w:t>
+      </w:r>
+      <w:r>
+        <w:t xml:space="preserve"> </w:t>
+      </w:r>
+      <w:r>
+        <w:t>u</w:t>
+      </w:r>
+      <w:r>
+        <w:t>sed for graphic user interface design</w:t>
+      </w:r>
+      <w:r>
+        <w:t>,</w:t>
+      </w:r>
+      <w:r>
+        <w:t xml:space="preserve"> the add-on allowed for code to be processed into user friendly visuals by applying order and function to the data collected. After some development with this original concept the team came to a conclusion that this would be used as research for the structure of a final product that will be applied to a web platform by us</w:t>
+      </w:r>
+      <w:r>
+        <w:t xml:space="preserve">ing </w:t>
+      </w:r>
+      <w:r>
+        <w:t>Flask</w:t>
+      </w:r>
+      <w:r>
+        <w:t>,</w:t>
+      </w:r>
+      <w:r>
+        <w:t xml:space="preserve"> JavaS</w:t>
+      </w:r>
+      <w:r>
+        <w:t>cript,</w:t>
+      </w:r>
+      <w:r>
+        <w:t xml:space="preserve"> HTML and CSS. Queries that</w:t>
       </w:r>
       <w:r>
         <w:t xml:space="preserve"> retrieve the information get processed by </w:t>
       </w:r>
       <w:r>
-        <w:t>PHP</w:t>
-      </w:r>
-      <w:r>
-        <w:t xml:space="preserve"> </w:t>
+        <w:t>Flask</w:t>
+      </w:r>
+      <w:r>
+        <w:t xml:space="preserve"> and the co</w:t>
+      </w:r>
+      <w:r>
+        <w:t>ntent gathered from the queries</w:t>
+      </w:r>
+      <w:r>
+        <w:t>.</w:t>
+      </w:r>
+      <w:r>
+        <w:t xml:space="preserve"> This </w:t>
       </w:r>
       <w:r>
         <w:lastRenderedPageBreak/>
-        <w:t xml:space="preserve">and the content gathered from the queries </w:t>
-      </w:r>
-      <w:r>
-        <w:t>.</w:t>
-      </w:r>
-      <w:r>
-        <w:t xml:space="preserve"> This application of our program means we have creative control</w:t>
+        <w:t>application of our program means we have creative control</w:t>
       </w:r>
       <w:r>
         <w:t>,</w:t>
@@ -2932,10 +2998,128 @@
       <w:r>
         <w:t xml:space="preserve"> before we went over to using website</w:t>
       </w:r>
+      <w:r>
+        <w:t>.</w:t>
+      </w:r>
+    </w:p>
+    <w:p>
+      <w:r>
+        <w:rPr>
+          <w:b/>
+        </w:rPr>
+        <w:t xml:space="preserve">Requests </w:t>
+      </w:r>
+      <w:r>
+        <w:t xml:space="preserve">and </w:t>
+      </w:r>
+      <w:r>
+        <w:rPr>
+          <w:b/>
+        </w:rPr>
+        <w:t>Beautiful Soup</w:t>
+      </w:r>
+      <w:r>
+        <w:t>: Libraries used for the scraping process in the python code.</w:t>
+      </w:r>
+    </w:p>
+    <w:p>
+      <w:r>
+        <w:rPr>
+          <w:b/>
+        </w:rPr>
+        <w:t>Assets</w:t>
+      </w:r>
+      <w:r>
+        <w:t xml:space="preserve"> and </w:t>
+      </w:r>
+      <w:r>
+        <w:rPr>
+          <w:b/>
+        </w:rPr>
+        <w:t>Elements</w:t>
+      </w:r>
+      <w:r>
+        <w:t xml:space="preserve">: objects in the program that make up the look of the applications. </w:t>
+      </w:r>
+    </w:p>
+    <w:p>
+      <w:r>
+        <w:rPr>
+          <w:b/>
+        </w:rPr>
+        <w:t>HTML:</w:t>
+      </w:r>
+      <w:r>
+        <w:t xml:space="preserve"> (Hyper</w:t>
+      </w:r>
+      <w:r>
+        <w:t xml:space="preserve">Text Markup Language) is the markup language that is read by the web browser and displays content to the user. </w:t>
+      </w:r>
+    </w:p>
+    <w:p>
+      <w:r>
+        <w:rPr>
+          <w:b/>
+        </w:rPr>
+        <w:t>CSS:</w:t>
+      </w:r>
+      <w:r>
+        <w:t xml:space="preserve"> (Cascading Styl</w:t>
+      </w:r>
+      <w:r>
+        <w:t xml:space="preserve">e Sheet) is the formatting language used to format HTML in a visually appealing way. </w:t>
+      </w:r>
+    </w:p>
+    <w:p>
+      <w:pPr>
+        <w:rPr>
+          <w:b/>
+        </w:rPr>
+      </w:pPr>
+      <w:r>
+        <w:rPr>
+          <w:b/>
+        </w:rPr>
+        <w:t xml:space="preserve">MySQL: </w:t>
+      </w:r>
+      <w:r>
+        <w:t>The SQL database we use to hold all of the information scraped from the website we are scraping.</w:t>
+      </w:r>
+    </w:p>
+    <w:p>
+      <w:r>
+        <w:rPr>
+          <w:b/>
+        </w:rPr>
+        <w:t xml:space="preserve">Flask: </w:t>
+      </w:r>
+      <w:r>
+        <w:t>“LAURYNAS FILL IN HERE”</w:t>
+      </w:r>
+    </w:p>
+    <w:p>
+      <w:r>
+        <w:rPr>
+          <w:b/>
+        </w:rPr>
+        <w:t>APPLICATION/PROGRAM:</w:t>
+      </w:r>
+      <w:r>
+        <w:t xml:space="preserve"> When we write application or program, we are referring to the python</w:t>
+      </w:r>
+      <w:r>
+        <w:t xml:space="preserve"> code, </w:t>
+      </w:r>
+      <w:r>
+        <w:t>Flask</w:t>
+      </w:r>
       <w:bookmarkStart w:id="11" w:name="_GoBack"/>
       <w:bookmarkEnd w:id="11"/>
       <w:r>
-        <w:t>.</w:t>
+        <w:t xml:space="preserve"> code and the HTML/CSS</w:t>
+      </w:r>
+      <w:r>
+        <w:t xml:space="preserve"> combined into our product: TecInASec.</w:t>
       </w:r>
     </w:p>
     <w:p>
@@ -2943,161 +3127,32 @@
         <w:rPr>
           <w:b/>
         </w:rPr>
-        <w:t xml:space="preserve">Requests </w:t>
-      </w:r>
-      <w:r>
-        <w:t xml:space="preserve">and </w:t>
-      </w:r>
-      <w:r>
-        <w:rPr>
-          <w:b/>
-        </w:rPr>
-        <w:t>Beautiful Soup</w:t>
-      </w:r>
-      <w:r>
-        <w:t>: Libraries used for the scraping process in the python code.</w:t>
-      </w:r>
-    </w:p>
-    <w:p>
-      <w:pPr>
-        <w:rPr>
-          <w:b/>
-        </w:rPr>
-      </w:pPr>
-      <w:r>
-        <w:rPr>
-          <w:b/>
-        </w:rPr>
-        <w:t>Assets</w:t>
-      </w:r>
-      <w:r>
-        <w:t xml:space="preserve"> and </w:t>
-      </w:r>
-      <w:r>
-        <w:rPr>
-          <w:b/>
-        </w:rPr>
-        <w:t>Elements</w:t>
-      </w:r>
-      <w:r>
-        <w:t xml:space="preserve">: objects in the program that make up the look of the applications. </w:t>
-      </w:r>
-    </w:p>
-    <w:p>
-      <w:r>
-        <w:rPr>
-          <w:b/>
-        </w:rPr>
-        <w:t>CSS:</w:t>
-      </w:r>
-      <w:r>
-        <w:t xml:space="preserve"> (Cascading Style Sheet) is the markup language that is used to format and style the TIAS website.</w:t>
-      </w:r>
-    </w:p>
-    <w:p>
-      <w:r>
-        <w:rPr>
-          <w:b/>
-        </w:rPr>
-        <w:t xml:space="preserve">MySQL: </w:t>
-      </w:r>
-      <w:r>
-        <w:t>The SQL database we use to hold all of the information scraped from the website we are scraping.</w:t>
-      </w:r>
-    </w:p>
-    <w:p>
-      <w:r>
-        <w:rPr>
-          <w:b/>
-        </w:rPr>
-        <w:t>PHP:</w:t>
-      </w:r>
-      <w:r>
-        <w:t xml:space="preserve"> (</w:t>
-      </w:r>
-      <w:r>
-        <w:rPr>
-          <w:b/>
-        </w:rPr>
-        <w:t>P</w:t>
-      </w:r>
-      <w:r>
-        <w:t xml:space="preserve">ersonal Home Page: </w:t>
-      </w:r>
-      <w:r>
-        <w:rPr>
-          <w:b/>
-        </w:rPr>
-        <w:t>H</w:t>
-      </w:r>
-      <w:r>
-        <w:t xml:space="preserve">ypertext </w:t>
-      </w:r>
-      <w:r>
-        <w:rPr>
-          <w:b/>
-        </w:rPr>
-        <w:t>P</w:t>
-      </w:r>
-      <w:r>
-        <w:t>re</w:t>
-      </w:r>
-      <w:r>
-        <w:t>-</w:t>
-      </w:r>
-      <w:r>
-        <w:t>processor): Is the server-side programming language we are using to create dynamic content on our website, and providing communication between the MySQL database and the website.</w:t>
-      </w:r>
-    </w:p>
-    <w:p>
-      <w:r>
-        <w:rPr>
-          <w:b/>
-        </w:rPr>
-        <w:t>APPLICATION/PROGRAM:</w:t>
-      </w:r>
-      <w:r>
-        <w:t xml:space="preserve"> When we write application or program, we are referring to the python</w:t>
-      </w:r>
-      <w:r>
-        <w:t xml:space="preserve"> code, php code and the HTML/CSS</w:t>
-      </w:r>
-      <w:r>
-        <w:t xml:space="preserve"> combined into our product: TecInASec.</w:t>
-      </w:r>
-    </w:p>
-    <w:p>
-      <w:r>
-        <w:rPr>
-          <w:b/>
-        </w:rPr>
         <w:t>Web Server:</w:t>
       </w:r>
       <w:r>
-        <w:t xml:space="preserve"> Currently a domain and web</w:t>
-      </w:r>
-      <w:r>
-        <w:t>-</w:t>
-      </w:r>
-      <w:r>
-        <w:t xml:space="preserve">hotel hosted by Sean Traynor. The URL is </w:t>
-      </w:r>
-      <w:hyperlink r:id="rId16" w:history="1">
+        <w:t xml:space="preserve"> We are currently using the URL </w:t>
+      </w:r>
+      <w:hyperlink r:id="rId17" w:history="1">
         <w:r>
           <w:rPr>
             <w:rStyle w:val="Hyperlink"/>
           </w:rPr>
-          <w:t>www.dbblts.com</w:t>
+          <w:t>www.dbblts.com/tias</w:t>
         </w:r>
       </w:hyperlink>
       <w:r>
-        <w:t>. The server allows us to run server</w:t>
-      </w:r>
-      <w:r>
-        <w:t>-</w:t>
-      </w:r>
-      <w:r>
-        <w:t>side languages such as PHP, which will be used to provide communication with the database and perform calculations etc.</w:t>
+        <w:t xml:space="preserve"> to redirect people to the OpenShift server as it is a link that is a lot easier to remember than </w:t>
+      </w:r>
+      <w:hyperlink r:id="rId18" w:history="1">
+        <w:r>
+          <w:rPr>
+            <w:rStyle w:val="Hyperlink"/>
+          </w:rPr>
+          <w:t>http://tecinasectemp-pupsta.rhcloud.com/website</w:t>
+        </w:r>
+      </w:hyperlink>
+      <w:r>
+        <w:t xml:space="preserve">. </w:t>
       </w:r>
     </w:p>
     <w:p/>
@@ -3114,7 +3169,19 @@
         <w:t>References</w:t>
       </w:r>
     </w:p>
-    <w:p/>
+    <w:p>
+      <w:pPr>
+        <w:rPr>
+          <w:b/>
+        </w:rPr>
+      </w:pPr>
+      <w:r>
+        <w:rPr>
+          <w:b/>
+        </w:rPr>
+        <w:t>Provide a list of references used in the SRS.</w:t>
+      </w:r>
+    </w:p>
     <w:p>
       <w:pPr>
         <w:pStyle w:val="Heading2"/>
@@ -3160,6 +3227,19 @@
     </w:p>
     <w:p>
       <w:pPr>
+        <w:rPr>
+          <w:b/>
+        </w:rPr>
+      </w:pPr>
+      <w:r>
+        <w:rPr>
+          <w:b/>
+        </w:rPr>
+        <w:t>You should describe the overall system clearly stating if it is an independent system or part of a larger system. A block diagram of the product may be useful.</w:t>
+      </w:r>
+    </w:p>
+    <w:p>
+      <w:pPr>
         <w:pStyle w:val="Heading2"/>
       </w:pPr>
       <w:r>
@@ -3252,6 +3332,47 @@
       <w:r>
         <w:t>2.4 Constraints</w:t>
       </w:r>
+      <w:r>
+        <w:t xml:space="preserve"> (Sean Traynor)</w:t>
+      </w:r>
+    </w:p>
+    <w:p>
+      <w:r>
+        <w:t>As we are using a website for user interaction with the software, there are not really many constraints. Hence the adaptability of websites, we can view the product on almost all devices that can connect to websites, such as tablets, cell phones, computers and several other devices.</w:t>
+      </w:r>
+      <w:r>
+        <w:t xml:space="preserve"> Due to the extensive variety of web-browsers that exist across the different devices, there are some constraints that occur when it comes to displaying things identically across the different browsers. If one were to access the website on Internet Explorer, it would display with either more or less margins around some elements than it would display on Google Chrome and Firefox. There aren’t really any constraints when it comes to hardware for the user, as websites are quite processor friendly. Two of the major possible constraints are heavy web-traffic and security. Since we are hosting </w:t>
+      </w:r>
+      <w:r>
+        <w:t>the website on a free service called OpenShift, we haven’t really got much control over how much traffic the website can hold before the servers are overloaded</w:t>
+      </w:r>
+      <w:r>
+        <w:t>, a</w:t>
+      </w:r>
+      <w:r>
+        <w:t>nd</w:t>
+      </w:r>
+      <w:r>
+        <w:t xml:space="preserve"> </w:t>
+      </w:r>
+      <w:r>
+        <w:t>a</w:t>
+      </w:r>
+      <w:r>
+        <w:t>s we are hosting the website on OpenShift</w:t>
+      </w:r>
+      <w:r>
+        <w:t xml:space="preserve"> servers</w:t>
+      </w:r>
+      <w:r>
+        <w:t>, we haven’t really got much control over the security measures that are being used for o</w:t>
+      </w:r>
+      <w:r>
+        <w:t>ur website.</w:t>
+      </w:r>
+      <w:r>
+        <w:t xml:space="preserve"> </w:t>
+      </w:r>
     </w:p>
     <w:p>
       <w:pPr>
@@ -3259,6 +3380,41 @@
       </w:pPr>
       <w:r>
         <w:t>2.5 Assumptions and dependencies</w:t>
+      </w:r>
+    </w:p>
+    <w:p>
+      <w:pPr>
+        <w:rPr>
+          <w:b/>
+        </w:rPr>
+      </w:pPr>
+      <w:r>
+        <w:rPr>
+          <w:b/>
+        </w:rPr>
+        <w:t>List assumptions such as operating system requirements on the hardware to be used for the software product.</w:t>
+      </w:r>
+    </w:p>
+    <w:p>
+      <w:pPr>
+        <w:pStyle w:val="Heading2"/>
+      </w:pPr>
+      <w:r>
+        <w:t xml:space="preserve">2.6 </w:t>
+      </w:r>
+      <w:r>
+        <w:t>Apportioning of requirements</w:t>
+      </w:r>
+    </w:p>
+    <w:p>
+      <w:r>
+        <w:rPr>
+          <w:b/>
+        </w:rPr>
+        <w:t>Provide detail regarding any delay of specific requirements to later versions of the software</w:t>
+      </w:r>
+      <w:r>
+        <w:t>.</w:t>
       </w:r>
     </w:p>
     <w:p/>
@@ -3277,6 +3433,57 @@
     </w:p>
     <w:p>
       <w:pPr>
+        <w:rPr>
+          <w:b/>
+        </w:rPr>
+      </w:pPr>
+      <w:r>
+        <w:rPr>
+          <w:b/>
+        </w:rPr>
+        <w:t>External interface requirements: User interfaces, hardware interfaces, software interfa</w:t>
+      </w:r>
+      <w:r>
+        <w:rPr>
+          <w:b/>
+        </w:rPr>
+        <w:t>ces, communications interfaces.</w:t>
+      </w:r>
+    </w:p>
+    <w:p>
+      <w:pPr>
+        <w:rPr>
+          <w:b/>
+        </w:rPr>
+      </w:pPr>
+      <w:r>
+        <w:rPr>
+          <w:b/>
+        </w:rPr>
+        <w:t>Functional: State all the fundamental actions of the software product being developed. Provide information on the user type to whom the functional requirement applies. For example "the customer" will be able to download the software from the app store, and "the administrator" will be able to create an account. List all the functional requirements providing sufficient detail to describe the function. Review the SRS document from the University of Gothenburg, provided in the chapter 3 initial reference material folder. Resear</w:t>
+      </w:r>
+      <w:r>
+        <w:rPr>
+          <w:b/>
+        </w:rPr>
+        <w:t>ch SRS functional requirements.</w:t>
+      </w:r>
+    </w:p>
+    <w:p>
+      <w:pPr>
+        <w:rPr>
+          <w:b/>
+        </w:rPr>
+      </w:pPr>
+      <w:r>
+        <w:rPr>
+          <w:b/>
+        </w:rPr>
+        <w:t>Non-functional: These can be performance indicators such as the capacity, response time, or fault recovery time. They could be design constraints such as the hardware to be used or the memory requirements. They could be software system attributes such as the adaptability, availability, reliability, usability, or security.</w:t>
+      </w:r>
+    </w:p>
+    <w:p>
+      <w:pPr>
         <w:pStyle w:val="Heading1"/>
       </w:pPr>
       <w:r>
@@ -3313,109 +3520,105 @@
     </w:p>
     <w:p>
       <w:r>
-        <w:t xml:space="preserve">The appearance of the application is a likeness to the simple practical aspects of the program. The established iteration of the product is not too simple where as it would be boring and bleak but again not too vibrant and distracting thus to keep the user from detracting the attention away from </w:t>
-      </w:r>
+        <w:t>The appearance of the application is a likeness to the simple practical aspects of the program. The established iteration of the product is not too simple where as it would be boring and bleak but again not too vibrant and distracting thus to keep the user from detracting the attention away from the intentions of the application. The design process of the application follows some simple steps. Ideas, refinements, discussions and implement; these rules help to guide the ideas into satisfied implemented graphics or assets. From the step by step process it's been possible to implement one of the team’s most significant assets, the logo. Shades of black and red in the colour palette work well with each other, this coloured theme has become the signature for the application. With each step in the design process all the assets and graphics seen in the application follow the same theme to keep it professionally consistent, aspect like this in the product design aid to insure top quality production for the users benefit.</w:t>
+      </w:r>
+    </w:p>
+    <w:p>
+      <w:r>
+        <w:t>Product design also holds some legal matters which will be explained in depth in section 3.III.a of this document.</w:t>
+      </w:r>
+    </w:p>
+    <w:p>
+      <w:pPr>
+        <w:pStyle w:val="Heading3"/>
+      </w:pPr>
       <w:r>
         <w:lastRenderedPageBreak/>
-        <w:t>the intentions of the application. The design process of the application follows some simple steps. Ideas, refinements, discussions and implement; these rules help to guide the ideas into satisfied implemented graphics or assets. From the step by step process it's been possible to implement one of the team’s most significant assets, the logo. Shades of black and red in the colour palette work well with each other, this coloured theme has become the signature for the application. With each step in the design process all the assets and graphics seen in the application follow the same theme to keep it professionally consistent, aspect like this in the product design aid to insure top quality production for the users benefit.</w:t>
-      </w:r>
-    </w:p>
-    <w:p>
-      <w:r>
-        <w:t>Product design also holds some legal matters which will be explained in depth in section 3.III.a of this document.</w:t>
+        <w:t>3.II.c The product implementation</w:t>
+      </w:r>
+      <w:bookmarkEnd w:id="13"/>
+      <w:r>
+        <w:t xml:space="preserve"> (Laurynas Pupsta)</w:t>
+      </w:r>
+    </w:p>
+    <w:p/>
+    <w:p>
+      <w:r>
+        <w:t>The product development stage. The main goal was to create a product that would scrape a computer site for laptops and store it into a database. The information in the database can be pulled by a single HTTP request which is very viable. We have also create and Openshift server where the main python code is running (scraping). This gives us an advantage because the database has a Cr</w:t>
+      </w:r>
+      <w:r>
+        <w:t>onjob to update itself every 6-12</w:t>
+      </w:r>
+      <w:r>
+        <w:t xml:space="preserve"> hours. This method saves a lot of performance and it is completely free. Our next goal was to create a website that could access our database and display information on it. This was implemented really simple by sending a HTTP requests with a query string to the main server. The server then analyses the query string and depending on the content, results are returned.</w:t>
       </w:r>
     </w:p>
     <w:p>
       <w:pPr>
         <w:pStyle w:val="Heading3"/>
       </w:pPr>
-      <w:r>
-        <w:t>3.II.c The product implementation</w:t>
-      </w:r>
-      <w:bookmarkEnd w:id="13"/>
-      <w:r>
-        <w:t xml:space="preserve"> (Laurynas Pupsta)</w:t>
+      <w:bookmarkStart w:id="14" w:name="_Toc271874906"/>
+      <w:r>
+        <w:t>3.II.d The product testing</w:t>
+      </w:r>
+      <w:bookmarkEnd w:id="14"/>
+      <w:r>
+        <w:t xml:space="preserve"> (Sean)</w:t>
+      </w:r>
+    </w:p>
+    <w:p>
+      <w:pPr>
+        <w:pStyle w:val="Heading2"/>
+      </w:pPr>
+      <w:bookmarkStart w:id="15" w:name="_Toc271874907"/>
+      <w:r>
+        <w:t>3.III Context</w:t>
+      </w:r>
+      <w:bookmarkEnd w:id="15"/>
+    </w:p>
+    <w:p>
+      <w:pPr>
+        <w:pStyle w:val="Heading3"/>
+      </w:pPr>
+      <w:bookmarkStart w:id="16" w:name="_Toc271874908"/>
+      <w:r>
+        <w:t>3.III.a Legal matters</w:t>
+      </w:r>
+      <w:bookmarkEnd w:id="16"/>
+    </w:p>
+    <w:p>
+      <w:r>
+        <w:t>The design stage of the product can have some complicated legal matters which can affect the product throughout the development and after the working release. Image, text and likeness of other products are the main issues that lead to a legal matter which our university student team cannot contend with. This could be the use of a font, like the “T” in the logo to the general presentation of the application itself. If any large company seeks to file any legal action towards our developing team; as a team we would need to come to an arrangement which would take time, time better used creating a stable, professional product.</w:t>
+      </w:r>
+    </w:p>
+    <w:p>
+      <w:r>
+        <w:t>Charlie</w:t>
+      </w:r>
+    </w:p>
+    <w:p>
+      <w:r>
+        <w:t>…</w:t>
+      </w:r>
+    </w:p>
+    <w:p>
+      <w:r>
+        <w:t xml:space="preserve">Valentine </w:t>
+      </w:r>
+      <w:r>
+        <w:rPr>
+          <w:vanish/>
+        </w:rPr>
+        <w:t xml:space="preserve"> </w:t>
       </w:r>
     </w:p>
     <w:p/>
     <w:p>
-      <w:r>
-        <w:t>The product development stage. The main goal was to create a product that would scrape a computer site for laptops and store it into a database. The information in the database can be pulled by a single HTTP request which is very viable. We have also create and Openshift server where the main python code is running (scraping). This gives us an advantage because the database has a Cr</w:t>
-      </w:r>
-      <w:r>
-        <w:t>onjob to update itself every 6-12</w:t>
-      </w:r>
-      <w:r>
-        <w:t xml:space="preserve"> hours. This method saves a lot of performance and it is completely free. Our next goal was to create a website that could access our database and display information on it. This was implemented really simple by sending a HTTP requests with a query string to the main server. The server then analyses the query string and depending on the content, results are returned.</w:t>
-      </w:r>
-    </w:p>
-    <w:p>
       <w:pPr>
         <w:pStyle w:val="Heading3"/>
       </w:pPr>
-      <w:bookmarkStart w:id="14" w:name="_Toc271874906"/>
-      <w:r>
-        <w:t>3.II.d The product testing</w:t>
-      </w:r>
-      <w:bookmarkEnd w:id="14"/>
-      <w:r>
-        <w:t xml:space="preserve"> (Sean)</w:t>
-      </w:r>
-    </w:p>
-    <w:p>
-      <w:pPr>
-        <w:pStyle w:val="Heading2"/>
-      </w:pPr>
-      <w:bookmarkStart w:id="15" w:name="_Toc271874907"/>
-      <w:r>
-        <w:t>3.III Context</w:t>
-      </w:r>
-      <w:bookmarkEnd w:id="15"/>
-    </w:p>
-    <w:p>
-      <w:pPr>
-        <w:pStyle w:val="Heading3"/>
-      </w:pPr>
-      <w:bookmarkStart w:id="16" w:name="_Toc271874908"/>
-      <w:r>
-        <w:t>3.III.a Legal matters</w:t>
-      </w:r>
-      <w:bookmarkEnd w:id="16"/>
-    </w:p>
-    <w:p>
-      <w:r>
-        <w:t>The design stage of the product can have some complicated legal matters which can affect the product throughout the development and after the working release. Image, text and likeness of other products are the main issues that lead to a legal matter which our university student team cannot contend with. This could be the use of a font, like the “T” in the logo to the general presentation of the application itself. If any large company seeks to file any legal action towards our developing team; as a team we would need to come to an arrangement which would take time, time better used creating a stable, professional product.</w:t>
-      </w:r>
-    </w:p>
-    <w:p>
-      <w:r>
-        <w:t>Charlie</w:t>
-      </w:r>
-    </w:p>
-    <w:p>
-      <w:r>
-        <w:t>…</w:t>
-      </w:r>
-    </w:p>
-    <w:p>
-      <w:r>
-        <w:t xml:space="preserve">Valentine </w:t>
-      </w:r>
-      <w:r>
-        <w:rPr>
-          <w:vanish/>
-        </w:rPr>
-        <w:t xml:space="preserve"> </w:t>
-      </w:r>
-    </w:p>
-    <w:p/>
-    <w:p>
-      <w:pPr>
-        <w:pStyle w:val="Heading3"/>
-      </w:pPr>
       <w:bookmarkStart w:id="17" w:name="_Toc271874909"/>
       <w:r>
-        <w:lastRenderedPageBreak/>
         <w:t>3.III.b Ethical matters</w:t>
       </w:r>
       <w:bookmarkEnd w:id="17"/>
@@ -6969,7 +7172,7 @@
 </file>
 
 <file path=word/endnotes.xml><?xml version="1.0" encoding="utf-8"?>
-<w:endnotes xmlns:wpc="http://schemas.microsoft.com/office/word/2010/wordprocessingCanvas" xmlns:mc="http://schemas.openxmlformats.org/markup-compatibility/2006" xmlns:o="urn:schemas-microsoft-com:office:office" xmlns:r="http://schemas.openxmlformats.org/officeDocument/2006/relationships" xmlns:m="http://schemas.openxmlformats.org/officeDocument/2006/math" xmlns:v="urn:schemas-microsoft-com:vml" xmlns:wp14="http://schemas.microsoft.com/office/word/2010/wordprocessingDrawing" xmlns:wp="http://schemas.openxmlformats.org/drawingml/2006/wordprocessingDrawing" xmlns:w10="urn:schemas-microsoft-com:office:word" xmlns:w="http://schemas.openxmlformats.org/wordprocessingml/2006/main" xmlns:w14="http://schemas.microsoft.com/office/word/2010/wordml" xmlns:w15="http://schemas.microsoft.com/office/word/2012/wordml" xmlns:wpg="http://schemas.microsoft.com/office/word/2010/wordprocessingGroup" xmlns:wpi="http://schemas.microsoft.com/office/word/2010/wordprocessingInk" xmlns:wne="http://schemas.microsoft.com/office/word/2006/wordml" xmlns:wps="http://schemas.microsoft.com/office/word/2010/wordprocessingShape" mc:Ignorable="w14 w15 wp14">
+<w:endnotes xmlns:wpc="http://schemas.microsoft.com/office/word/2010/wordprocessingCanvas" xmlns:mc="http://schemas.openxmlformats.org/markup-compatibility/2006" xmlns:o="urn:schemas-microsoft-com:office:office" xmlns:r="http://schemas.openxmlformats.org/officeDocument/2006/relationships" xmlns:m="http://schemas.openxmlformats.org/officeDocument/2006/math" xmlns:v="urn:schemas-microsoft-com:vml" xmlns:wp14="http://schemas.microsoft.com/office/word/2010/wordprocessingDrawing" xmlns:wp="http://schemas.openxmlformats.org/drawingml/2006/wordprocessingDrawing" xmlns:w10="urn:schemas-microsoft-com:office:word" xmlns:w="http://schemas.openxmlformats.org/wordprocessingml/2006/main" xmlns:w14="http://schemas.microsoft.com/office/word/2010/wordml" xmlns:wpg="http://schemas.microsoft.com/office/word/2010/wordprocessingGroup" xmlns:wpi="http://schemas.microsoft.com/office/word/2010/wordprocessingInk" xmlns:wne="http://schemas.microsoft.com/office/word/2006/wordml" xmlns:wps="http://schemas.microsoft.com/office/word/2010/wordprocessingShape" mc:Ignorable="w14 wp14">
   <w:endnote w:type="separator" w:id="-1">
     <w:p>
       <w:pPr>
@@ -6994,7 +7197,7 @@
 </file>
 
 <file path=word/footnotes.xml><?xml version="1.0" encoding="utf-8"?>
-<w:footnotes xmlns:wpc="http://schemas.microsoft.com/office/word/2010/wordprocessingCanvas" xmlns:mc="http://schemas.openxmlformats.org/markup-compatibility/2006" xmlns:o="urn:schemas-microsoft-com:office:office" xmlns:r="http://schemas.openxmlformats.org/officeDocument/2006/relationships" xmlns:m="http://schemas.openxmlformats.org/officeDocument/2006/math" xmlns:v="urn:schemas-microsoft-com:vml" xmlns:wp14="http://schemas.microsoft.com/office/word/2010/wordprocessingDrawing" xmlns:wp="http://schemas.openxmlformats.org/drawingml/2006/wordprocessingDrawing" xmlns:w10="urn:schemas-microsoft-com:office:word" xmlns:w="http://schemas.openxmlformats.org/wordprocessingml/2006/main" xmlns:w14="http://schemas.microsoft.com/office/word/2010/wordml" xmlns:w15="http://schemas.microsoft.com/office/word/2012/wordml" xmlns:wpg="http://schemas.microsoft.com/office/word/2010/wordprocessingGroup" xmlns:wpi="http://schemas.microsoft.com/office/word/2010/wordprocessingInk" xmlns:wne="http://schemas.microsoft.com/office/word/2006/wordml" xmlns:wps="http://schemas.microsoft.com/office/word/2010/wordprocessingShape" mc:Ignorable="w14 w15 wp14">
+<w:footnotes xmlns:wpc="http://schemas.microsoft.com/office/word/2010/wordprocessingCanvas" xmlns:mc="http://schemas.openxmlformats.org/markup-compatibility/2006" xmlns:o="urn:schemas-microsoft-com:office:office" xmlns:r="http://schemas.openxmlformats.org/officeDocument/2006/relationships" xmlns:m="http://schemas.openxmlformats.org/officeDocument/2006/math" xmlns:v="urn:schemas-microsoft-com:vml" xmlns:wp14="http://schemas.microsoft.com/office/word/2010/wordprocessingDrawing" xmlns:wp="http://schemas.openxmlformats.org/drawingml/2006/wordprocessingDrawing" xmlns:w10="urn:schemas-microsoft-com:office:word" xmlns:w="http://schemas.openxmlformats.org/wordprocessingml/2006/main" xmlns:w14="http://schemas.microsoft.com/office/word/2010/wordml" xmlns:wpg="http://schemas.microsoft.com/office/word/2010/wordprocessingGroup" xmlns:wpi="http://schemas.microsoft.com/office/word/2010/wordprocessingInk" xmlns:wne="http://schemas.microsoft.com/office/word/2006/wordml" xmlns:wps="http://schemas.microsoft.com/office/word/2010/wordprocessingShape" mc:Ignorable="w14 wp14">
   <w:footnote w:type="separator" w:id="-1">
     <w:p>
       <w:pPr>
@@ -7048,7 +7251,7 @@
 </file>
 
 <file path=word/numbering.xml><?xml version="1.0" encoding="utf-8"?>
-<w:numbering xmlns:wpc="http://schemas.microsoft.com/office/word/2010/wordprocessingCanvas" xmlns:mc="http://schemas.openxmlformats.org/markup-compatibility/2006" xmlns:o="urn:schemas-microsoft-com:office:office" xmlns:r="http://schemas.openxmlformats.org/officeDocument/2006/relationships" xmlns:m="http://schemas.openxmlformats.org/officeDocument/2006/math" xmlns:v="urn:schemas-microsoft-com:vml" xmlns:wp14="http://schemas.microsoft.com/office/word/2010/wordprocessingDrawing" xmlns:wp="http://schemas.openxmlformats.org/drawingml/2006/wordprocessingDrawing" xmlns:w10="urn:schemas-microsoft-com:office:word" xmlns:w="http://schemas.openxmlformats.org/wordprocessingml/2006/main" xmlns:w14="http://schemas.microsoft.com/office/word/2010/wordml" xmlns:w15="http://schemas.microsoft.com/office/word/2012/wordml" xmlns:wpg="http://schemas.microsoft.com/office/word/2010/wordprocessingGroup" xmlns:wpi="http://schemas.microsoft.com/office/word/2010/wordprocessingInk" xmlns:wne="http://schemas.microsoft.com/office/word/2006/wordml" xmlns:wps="http://schemas.microsoft.com/office/word/2010/wordprocessingShape" mc:Ignorable="w14 w15 wp14">
+<w:numbering xmlns:wpc="http://schemas.microsoft.com/office/word/2010/wordprocessingCanvas" xmlns:mc="http://schemas.openxmlformats.org/markup-compatibility/2006" xmlns:o="urn:schemas-microsoft-com:office:office" xmlns:r="http://schemas.openxmlformats.org/officeDocument/2006/relationships" xmlns:m="http://schemas.openxmlformats.org/officeDocument/2006/math" xmlns:v="urn:schemas-microsoft-com:vml" xmlns:wp14="http://schemas.microsoft.com/office/word/2010/wordprocessingDrawing" xmlns:wp="http://schemas.openxmlformats.org/drawingml/2006/wordprocessingDrawing" xmlns:w10="urn:schemas-microsoft-com:office:word" xmlns:w="http://schemas.openxmlformats.org/wordprocessingml/2006/main" xmlns:w14="http://schemas.microsoft.com/office/word/2010/wordml" xmlns:wpg="http://schemas.microsoft.com/office/word/2010/wordprocessingGroup" xmlns:wpi="http://schemas.microsoft.com/office/word/2010/wordprocessingInk" xmlns:wne="http://schemas.microsoft.com/office/word/2006/wordml" xmlns:wps="http://schemas.microsoft.com/office/word/2010/wordprocessingShape" mc:Ignorable="w14 wp14">
   <w:abstractNum w:abstractNumId="0">
     <w:nsid w:val="384F6D76"/>
     <w:multiLevelType w:val="multilevel"/>
@@ -7617,7 +7820,7 @@
 </file>
 
 <file path=word/styles.xml><?xml version="1.0" encoding="utf-8"?>
-<w:styles xmlns:mc="http://schemas.openxmlformats.org/markup-compatibility/2006" xmlns:r="http://schemas.openxmlformats.org/officeDocument/2006/relationships" xmlns:w="http://schemas.openxmlformats.org/wordprocessingml/2006/main" xmlns:w14="http://schemas.microsoft.com/office/word/2010/wordml" xmlns:w15="http://schemas.microsoft.com/office/word/2012/wordml" mc:Ignorable="w14 w15">
+<w:styles xmlns:mc="http://schemas.openxmlformats.org/markup-compatibility/2006" xmlns:r="http://schemas.openxmlformats.org/officeDocument/2006/relationships" xmlns:w="http://schemas.openxmlformats.org/wordprocessingml/2006/main" xmlns:w14="http://schemas.microsoft.com/office/word/2010/wordml" mc:Ignorable="w14">
   <w:docDefaults>
     <w:rPrDefault>
       <w:rPr>
@@ -7633,378 +7836,144 @@
       </w:pPr>
     </w:pPrDefault>
   </w:docDefaults>
-  <w:latentStyles w:defLockedState="0" w:defUIPriority="99" w:defSemiHidden="0" w:defUnhideWhenUsed="0" w:defQFormat="0" w:count="371">
-    <w:lsdException w:name="Normal" w:uiPriority="0" w:qFormat="1"/>
-    <w:lsdException w:name="heading 1" w:uiPriority="9" w:qFormat="1"/>
-    <w:lsdException w:name="heading 2" w:semiHidden="1" w:uiPriority="9" w:unhideWhenUsed="1" w:qFormat="1"/>
-    <w:lsdException w:name="heading 3" w:semiHidden="1" w:uiPriority="9" w:unhideWhenUsed="1" w:qFormat="1"/>
-    <w:lsdException w:name="heading 4" w:semiHidden="1" w:uiPriority="9" w:unhideWhenUsed="1" w:qFormat="1"/>
-    <w:lsdException w:name="heading 5" w:semiHidden="1" w:uiPriority="9" w:unhideWhenUsed="1" w:qFormat="1"/>
-    <w:lsdException w:name="heading 6" w:semiHidden="1" w:uiPriority="9" w:unhideWhenUsed="1" w:qFormat="1"/>
-    <w:lsdException w:name="heading 7" w:semiHidden="1" w:uiPriority="9" w:unhideWhenUsed="1" w:qFormat="1"/>
-    <w:lsdException w:name="heading 8" w:semiHidden="1" w:uiPriority="9" w:unhideWhenUsed="1" w:qFormat="1"/>
-    <w:lsdException w:name="heading 9" w:semiHidden="1" w:uiPriority="9" w:unhideWhenUsed="1" w:qFormat="1"/>
-    <w:lsdException w:name="index 1" w:semiHidden="1" w:unhideWhenUsed="1"/>
-    <w:lsdException w:name="index 2" w:semiHidden="1" w:unhideWhenUsed="1"/>
-    <w:lsdException w:name="index 3" w:semiHidden="1" w:unhideWhenUsed="1"/>
-    <w:lsdException w:name="index 4" w:semiHidden="1" w:unhideWhenUsed="1"/>
-    <w:lsdException w:name="index 5" w:semiHidden="1" w:unhideWhenUsed="1"/>
-    <w:lsdException w:name="index 6" w:semiHidden="1" w:unhideWhenUsed="1"/>
-    <w:lsdException w:name="index 7" w:semiHidden="1" w:unhideWhenUsed="1"/>
-    <w:lsdException w:name="index 8" w:semiHidden="1" w:unhideWhenUsed="1"/>
-    <w:lsdException w:name="index 9" w:semiHidden="1" w:unhideWhenUsed="1"/>
-    <w:lsdException w:name="toc 1" w:semiHidden="1" w:uiPriority="39" w:unhideWhenUsed="1"/>
-    <w:lsdException w:name="toc 2" w:semiHidden="1" w:uiPriority="39" w:unhideWhenUsed="1"/>
-    <w:lsdException w:name="toc 3" w:semiHidden="1" w:uiPriority="39" w:unhideWhenUsed="1"/>
-    <w:lsdException w:name="toc 4" w:semiHidden="1" w:uiPriority="39" w:unhideWhenUsed="1"/>
-    <w:lsdException w:name="toc 5" w:semiHidden="1" w:uiPriority="39" w:unhideWhenUsed="1"/>
-    <w:lsdException w:name="toc 6" w:semiHidden="1" w:uiPriority="39" w:unhideWhenUsed="1"/>
-    <w:lsdException w:name="toc 7" w:semiHidden="1" w:uiPriority="39" w:unhideWhenUsed="1"/>
-    <w:lsdException w:name="toc 8" w:semiHidden="1" w:uiPriority="39" w:unhideWhenUsed="1"/>
-    <w:lsdException w:name="toc 9" w:semiHidden="1" w:uiPriority="39" w:unhideWhenUsed="1"/>
-    <w:lsdException w:name="Normal Indent" w:semiHidden="1" w:unhideWhenUsed="1"/>
-    <w:lsdException w:name="footnote text" w:semiHidden="1" w:unhideWhenUsed="1"/>
-    <w:lsdException w:name="annotation text" w:semiHidden="1" w:unhideWhenUsed="1"/>
-    <w:lsdException w:name="header" w:semiHidden="1" w:unhideWhenUsed="1"/>
-    <w:lsdException w:name="footer" w:semiHidden="1" w:unhideWhenUsed="1"/>
-    <w:lsdException w:name="index heading" w:semiHidden="1" w:unhideWhenUsed="1"/>
-    <w:lsdException w:name="caption" w:semiHidden="1" w:uiPriority="35" w:unhideWhenUsed="1" w:qFormat="1"/>
-    <w:lsdException w:name="table of figures" w:semiHidden="1" w:unhideWhenUsed="1"/>
-    <w:lsdException w:name="envelope address" w:semiHidden="1" w:unhideWhenUsed="1"/>
-    <w:lsdException w:name="envelope return" w:semiHidden="1" w:unhideWhenUsed="1"/>
-    <w:lsdException w:name="footnote reference" w:semiHidden="1" w:unhideWhenUsed="1"/>
-    <w:lsdException w:name="annotation reference" w:semiHidden="1" w:unhideWhenUsed="1"/>
-    <w:lsdException w:name="line number" w:semiHidden="1" w:unhideWhenUsed="1"/>
-    <w:lsdException w:name="page number" w:semiHidden="1" w:unhideWhenUsed="1"/>
-    <w:lsdException w:name="endnote reference" w:semiHidden="1" w:unhideWhenUsed="1"/>
-    <w:lsdException w:name="endnote text" w:semiHidden="1" w:unhideWhenUsed="1"/>
-    <w:lsdException w:name="table of authorities" w:semiHidden="1" w:unhideWhenUsed="1"/>
-    <w:lsdException w:name="macro" w:semiHidden="1" w:unhideWhenUsed="1"/>
-    <w:lsdException w:name="toa heading" w:semiHidden="1" w:unhideWhenUsed="1"/>
-    <w:lsdException w:name="List" w:semiHidden="1" w:unhideWhenUsed="1"/>
-    <w:lsdException w:name="List Bullet" w:semiHidden="1" w:unhideWhenUsed="1"/>
-    <w:lsdException w:name="List Number" w:semiHidden="1" w:unhideWhenUsed="1"/>
-    <w:lsdException w:name="List 2" w:semiHidden="1" w:unhideWhenUsed="1"/>
-    <w:lsdException w:name="List 3" w:semiHidden="1" w:unhideWhenUsed="1"/>
-    <w:lsdException w:name="List 4" w:semiHidden="1" w:unhideWhenUsed="1"/>
-    <w:lsdException w:name="List 5" w:semiHidden="1" w:unhideWhenUsed="1"/>
-    <w:lsdException w:name="List Bullet 2" w:semiHidden="1" w:unhideWhenUsed="1"/>
-    <w:lsdException w:name="List Bullet 3" w:semiHidden="1" w:unhideWhenUsed="1"/>
-    <w:lsdException w:name="List Bullet 4" w:semiHidden="1" w:unhideWhenUsed="1"/>
-    <w:lsdException w:name="List Bullet 5" w:semiHidden="1" w:unhideWhenUsed="1"/>
-    <w:lsdException w:name="List Number 2" w:semiHidden="1" w:unhideWhenUsed="1"/>
-    <w:lsdException w:name="List Number 3" w:semiHidden="1" w:unhideWhenUsed="1"/>
-    <w:lsdException w:name="List Number 4" w:semiHidden="1" w:unhideWhenUsed="1"/>
-    <w:lsdException w:name="List Number 5" w:semiHidden="1" w:unhideWhenUsed="1"/>
-    <w:lsdException w:name="Title" w:uiPriority="10" w:qFormat="1"/>
-    <w:lsdException w:name="Closing" w:semiHidden="1" w:unhideWhenUsed="1"/>
-    <w:lsdException w:name="Signature" w:semiHidden="1" w:unhideWhenUsed="1"/>
-    <w:lsdException w:name="Default Paragraph Font" w:semiHidden="1" w:uiPriority="1" w:unhideWhenUsed="1"/>
-    <w:lsdException w:name="Body Text" w:semiHidden="1" w:unhideWhenUsed="1"/>
-    <w:lsdException w:name="Body Text Indent" w:semiHidden="1" w:unhideWhenUsed="1"/>
-    <w:lsdException w:name="List Continue" w:semiHidden="1" w:unhideWhenUsed="1"/>
-    <w:lsdException w:name="List Continue 2" w:semiHidden="1" w:unhideWhenUsed="1"/>
-    <w:lsdException w:name="List Continue 3" w:semiHidden="1" w:unhideWhenUsed="1"/>
-    <w:lsdException w:name="List Continue 4" w:semiHidden="1" w:unhideWhenUsed="1"/>
-    <w:lsdException w:name="List Continue 5" w:semiHidden="1" w:unhideWhenUsed="1"/>
-    <w:lsdException w:name="Message Header" w:semiHidden="1" w:unhideWhenUsed="1"/>
-    <w:lsdException w:name="Subtitle" w:uiPriority="11" w:qFormat="1"/>
-    <w:lsdException w:name="Salutation" w:semiHidden="1" w:unhideWhenUsed="1"/>
-    <w:lsdException w:name="Date" w:semiHidden="1" w:unhideWhenUsed="1"/>
-    <w:lsdException w:name="Body Text First Indent" w:semiHidden="1" w:unhideWhenUsed="1"/>
-    <w:lsdException w:name="Body Text First Indent 2" w:semiHidden="1" w:unhideWhenUsed="1"/>
-    <w:lsdException w:name="Note Heading" w:semiHidden="1" w:unhideWhenUsed="1"/>
-    <w:lsdException w:name="Body Text 2" w:semiHidden="1" w:unhideWhenUsed="1"/>
-    <w:lsdException w:name="Body Text 3" w:semiHidden="1" w:unhideWhenUsed="1"/>
-    <w:lsdException w:name="Body Text Indent 2" w:semiHidden="1" w:unhideWhenUsed="1"/>
-    <w:lsdException w:name="Body Text Indent 3" w:semiHidden="1" w:unhideWhenUsed="1"/>
-    <w:lsdException w:name="Block Text" w:semiHidden="1" w:unhideWhenUsed="1"/>
-    <w:lsdException w:name="Hyperlink" w:semiHidden="1" w:unhideWhenUsed="1"/>
-    <w:lsdException w:name="FollowedHyperlink" w:semiHidden="1" w:unhideWhenUsed="1"/>
-    <w:lsdException w:name="Strong" w:uiPriority="22" w:qFormat="1"/>
-    <w:lsdException w:name="Emphasis" w:uiPriority="20" w:qFormat="1"/>
-    <w:lsdException w:name="Document Map" w:semiHidden="1" w:unhideWhenUsed="1"/>
-    <w:lsdException w:name="Plain Text" w:semiHidden="1" w:unhideWhenUsed="1"/>
-    <w:lsdException w:name="E-mail Signature" w:semiHidden="1" w:unhideWhenUsed="1"/>
-    <w:lsdException w:name="HTML Top of Form" w:semiHidden="1" w:unhideWhenUsed="1"/>
-    <w:lsdException w:name="HTML Bottom of Form" w:semiHidden="1" w:unhideWhenUsed="1"/>
-    <w:lsdException w:name="Normal (Web)" w:semiHidden="1" w:unhideWhenUsed="1"/>
-    <w:lsdException w:name="HTML Acronym" w:semiHidden="1" w:unhideWhenUsed="1"/>
-    <w:lsdException w:name="HTML Address" w:semiHidden="1" w:unhideWhenUsed="1"/>
-    <w:lsdException w:name="HTML Cite" w:semiHidden="1" w:unhideWhenUsed="1"/>
-    <w:lsdException w:name="HTML Code" w:semiHidden="1" w:unhideWhenUsed="1"/>
-    <w:lsdException w:name="HTML Definition" w:semiHidden="1" w:unhideWhenUsed="1"/>
-    <w:lsdException w:name="HTML Keyboard" w:semiHidden="1" w:unhideWhenUsed="1"/>
-    <w:lsdException w:name="HTML Preformatted" w:semiHidden="1" w:unhideWhenUsed="1"/>
-    <w:lsdException w:name="HTML Sample" w:semiHidden="1" w:unhideWhenUsed="1"/>
-    <w:lsdException w:name="HTML Typewriter" w:semiHidden="1" w:unhideWhenUsed="1"/>
-    <w:lsdException w:name="HTML Variable" w:semiHidden="1" w:unhideWhenUsed="1"/>
-    <w:lsdException w:name="Normal Table" w:semiHidden="1" w:unhideWhenUsed="1"/>
-    <w:lsdException w:name="annotation subject" w:semiHidden="1" w:unhideWhenUsed="1"/>
-    <w:lsdException w:name="No List" w:semiHidden="1" w:unhideWhenUsed="1"/>
-    <w:lsdException w:name="Outline List 1" w:semiHidden="1" w:unhideWhenUsed="1"/>
-    <w:lsdException w:name="Outline List 2" w:semiHidden="1" w:unhideWhenUsed="1"/>
-    <w:lsdException w:name="Outline List 3" w:semiHidden="1" w:unhideWhenUsed="1"/>
-    <w:lsdException w:name="Table Simple 1" w:semiHidden="1" w:unhideWhenUsed="1"/>
-    <w:lsdException w:name="Table Simple 2" w:semiHidden="1" w:unhideWhenUsed="1"/>
-    <w:lsdException w:name="Table Simple 3" w:semiHidden="1" w:unhideWhenUsed="1"/>
-    <w:lsdException w:name="Table Classic 1" w:semiHidden="1" w:unhideWhenUsed="1"/>
-    <w:lsdException w:name="Table Classic 2" w:semiHidden="1" w:unhideWhenUsed="1"/>
-    <w:lsdException w:name="Table Classic 3" w:semiHidden="1" w:unhideWhenUsed="1"/>
-    <w:lsdException w:name="Table Classic 4" w:semiHidden="1" w:unhideWhenUsed="1"/>
-    <w:lsdException w:name="Table Colorful 1" w:semiHidden="1" w:unhideWhenUsed="1"/>
-    <w:lsdException w:name="Table Colorful 2" w:semiHidden="1" w:unhideWhenUsed="1"/>
-    <w:lsdException w:name="Table Colorful 3" w:semiHidden="1" w:unhideWhenUsed="1"/>
-    <w:lsdException w:name="Table Columns 1" w:semiHidden="1" w:unhideWhenUsed="1"/>
-    <w:lsdException w:name="Table Columns 2" w:semiHidden="1" w:unhideWhenUsed="1"/>
-    <w:lsdException w:name="Table Columns 3" w:semiHidden="1" w:unhideWhenUsed="1"/>
-    <w:lsdException w:name="Table Columns 4" w:semiHidden="1" w:unhideWhenUsed="1"/>
-    <w:lsdException w:name="Table Columns 5" w:semiHidden="1" w:unhideWhenUsed="1"/>
-    <w:lsdException w:name="Table Grid 1" w:semiHidden="1" w:unhideWhenUsed="1"/>
-    <w:lsdException w:name="Table Grid 2" w:semiHidden="1" w:unhideWhenUsed="1"/>
-    <w:lsdException w:name="Table Grid 3" w:semiHidden="1" w:unhideWhenUsed="1"/>
-    <w:lsdException w:name="Table Grid 4" w:semiHidden="1" w:unhideWhenUsed="1"/>
-    <w:lsdException w:name="Table Grid 5" w:semiHidden="1" w:unhideWhenUsed="1"/>
-    <w:lsdException w:name="Table Grid 6" w:semiHidden="1" w:unhideWhenUsed="1"/>
-    <w:lsdException w:name="Table Grid 7" w:semiHidden="1" w:unhideWhenUsed="1"/>
-    <w:lsdException w:name="Table Grid 8" w:semiHidden="1" w:unhideWhenUsed="1"/>
-    <w:lsdException w:name="Table List 1" w:semiHidden="1" w:unhideWhenUsed="1"/>
-    <w:lsdException w:name="Table List 2" w:semiHidden="1" w:unhideWhenUsed="1"/>
-    <w:lsdException w:name="Table List 3" w:semiHidden="1" w:unhideWhenUsed="1"/>
-    <w:lsdException w:name="Table List 4" w:semiHidden="1" w:unhideWhenUsed="1"/>
-    <w:lsdException w:name="Table List 5" w:semiHidden="1" w:unhideWhenUsed="1"/>
-    <w:lsdException w:name="Table List 6" w:semiHidden="1" w:unhideWhenUsed="1"/>
-    <w:lsdException w:name="Table List 7" w:semiHidden="1" w:unhideWhenUsed="1"/>
-    <w:lsdException w:name="Table List 8" w:semiHidden="1" w:unhideWhenUsed="1"/>
-    <w:lsdException w:name="Table 3D effects 1" w:semiHidden="1" w:unhideWhenUsed="1"/>
-    <w:lsdException w:name="Table 3D effects 2" w:semiHidden="1" w:unhideWhenUsed="1"/>
-    <w:lsdException w:name="Table 3D effects 3" w:semiHidden="1" w:unhideWhenUsed="1"/>
-    <w:lsdException w:name="Table Contemporary" w:semiHidden="1" w:unhideWhenUsed="1"/>
-    <w:lsdException w:name="Table Elegant" w:semiHidden="1" w:unhideWhenUsed="1"/>
-    <w:lsdException w:name="Table Professional" w:semiHidden="1" w:unhideWhenUsed="1"/>
-    <w:lsdException w:name="Table Subtle 1" w:semiHidden="1" w:unhideWhenUsed="1"/>
-    <w:lsdException w:name="Table Subtle 2" w:semiHidden="1" w:unhideWhenUsed="1"/>
-    <w:lsdException w:name="Table Web 1" w:semiHidden="1" w:unhideWhenUsed="1"/>
-    <w:lsdException w:name="Table Web 2" w:semiHidden="1" w:unhideWhenUsed="1"/>
-    <w:lsdException w:name="Table Web 3" w:semiHidden="1" w:unhideWhenUsed="1"/>
-    <w:lsdException w:name="Balloon Text" w:semiHidden="1" w:unhideWhenUsed="1"/>
-    <w:lsdException w:name="Table Grid" w:uiPriority="59"/>
-    <w:lsdException w:name="Table Theme" w:semiHidden="1" w:unhideWhenUsed="1"/>
-    <w:lsdException w:name="Placeholder Text" w:semiHidden="1"/>
-    <w:lsdException w:name="No Spacing" w:uiPriority="1" w:qFormat="1"/>
-    <w:lsdException w:name="Light Shading" w:uiPriority="60"/>
-    <w:lsdException w:name="Light List" w:uiPriority="61"/>
-    <w:lsdException w:name="Light Grid" w:uiPriority="62"/>
-    <w:lsdException w:name="Medium Shading 1" w:uiPriority="63"/>
-    <w:lsdException w:name="Medium Shading 2" w:uiPriority="64"/>
-    <w:lsdException w:name="Medium List 1" w:uiPriority="65"/>
-    <w:lsdException w:name="Medium List 2" w:uiPriority="66"/>
-    <w:lsdException w:name="Medium Grid 1" w:uiPriority="67"/>
-    <w:lsdException w:name="Medium Grid 2" w:uiPriority="68"/>
-    <w:lsdException w:name="Medium Grid 3" w:uiPriority="69"/>
-    <w:lsdException w:name="Dark List" w:uiPriority="70"/>
-    <w:lsdException w:name="Colorful Shading" w:uiPriority="71"/>
-    <w:lsdException w:name="Colorful List" w:uiPriority="72"/>
-    <w:lsdException w:name="Colorful Grid" w:uiPriority="73"/>
-    <w:lsdException w:name="Light Shading Accent 1" w:uiPriority="60"/>
-    <w:lsdException w:name="Light List Accent 1" w:uiPriority="61"/>
-    <w:lsdException w:name="Light Grid Accent 1" w:uiPriority="62"/>
-    <w:lsdException w:name="Medium Shading 1 Accent 1" w:uiPriority="63"/>
-    <w:lsdException w:name="Medium Shading 2 Accent 1" w:uiPriority="64"/>
-    <w:lsdException w:name="Medium List 1 Accent 1" w:uiPriority="65"/>
-    <w:lsdException w:name="Revision" w:semiHidden="1"/>
-    <w:lsdException w:name="List Paragraph" w:uiPriority="34" w:qFormat="1"/>
-    <w:lsdException w:name="Quote" w:uiPriority="29" w:qFormat="1"/>
-    <w:lsdException w:name="Intense Quote" w:uiPriority="30" w:qFormat="1"/>
-    <w:lsdException w:name="Medium List 2 Accent 1" w:uiPriority="66"/>
-    <w:lsdException w:name="Medium Grid 1 Accent 1" w:uiPriority="67"/>
-    <w:lsdException w:name="Medium Grid 2 Accent 1" w:uiPriority="68"/>
-    <w:lsdException w:name="Medium Grid 3 Accent 1" w:uiPriority="69"/>
-    <w:lsdException w:name="Dark List Accent 1" w:uiPriority="70"/>
-    <w:lsdException w:name="Colorful Shading Accent 1" w:uiPriority="71"/>
-    <w:lsdException w:name="Colorful List Accent 1" w:uiPriority="72"/>
-    <w:lsdException w:name="Colorful Grid Accent 1" w:uiPriority="73"/>
-    <w:lsdException w:name="Light Shading Accent 2" w:uiPriority="60"/>
-    <w:lsdException w:name="Light List Accent 2" w:uiPriority="61"/>
-    <w:lsdException w:name="Light Grid Accent 2" w:uiPriority="62"/>
-    <w:lsdException w:name="Medium Shading 1 Accent 2" w:uiPriority="63"/>
-    <w:lsdException w:name="Medium Shading 2 Accent 2" w:uiPriority="64"/>
-    <w:lsdException w:name="Medium List 1 Accent 2" w:uiPriority="65"/>
-    <w:lsdException w:name="Medium List 2 Accent 2" w:uiPriority="66"/>
-    <w:lsdException w:name="Medium Grid 1 Accent 2" w:uiPriority="67"/>
-    <w:lsdException w:name="Medium Grid 2 Accent 2" w:uiPriority="68"/>
-    <w:lsdException w:name="Medium Grid 3 Accent 2" w:uiPriority="69"/>
-    <w:lsdException w:name="Dark List Accent 2" w:uiPriority="70"/>
-    <w:lsdException w:name="Colorful Shading Accent 2" w:uiPriority="71"/>
-    <w:lsdException w:name="Colorful List Accent 2" w:uiPriority="72"/>
-    <w:lsdException w:name="Colorful Grid Accent 2" w:uiPriority="73"/>
-    <w:lsdException w:name="Light Shading Accent 3" w:uiPriority="60"/>
-    <w:lsdException w:name="Light List Accent 3" w:uiPriority="61"/>
-    <w:lsdException w:name="Light Grid Accent 3" w:uiPriority="62"/>
-    <w:lsdException w:name="Medium Shading 1 Accent 3" w:uiPriority="63"/>
-    <w:lsdException w:name="Medium Shading 2 Accent 3" w:uiPriority="64"/>
-    <w:lsdException w:name="Medium List 1 Accent 3" w:uiPriority="65"/>
-    <w:lsdException w:name="Medium List 2 Accent 3" w:uiPriority="66"/>
-    <w:lsdException w:name="Medium Grid 1 Accent 3" w:uiPriority="67"/>
-    <w:lsdException w:name="Medium Grid 2 Accent 3" w:uiPriority="68"/>
-    <w:lsdException w:name="Medium Grid 3 Accent 3" w:uiPriority="69"/>
-    <w:lsdException w:name="Dark List Accent 3" w:uiPriority="70"/>
-    <w:lsdException w:name="Colorful Shading Accent 3" w:uiPriority="71"/>
-    <w:lsdException w:name="Colorful List Accent 3" w:uiPriority="72"/>
-    <w:lsdException w:name="Colorful Grid Accent 3" w:uiPriority="73"/>
-    <w:lsdException w:name="Light Shading Accent 4" w:uiPriority="60"/>
-    <w:lsdException w:name="Light List Accent 4" w:uiPriority="61"/>
-    <w:lsdException w:name="Light Grid Accent 4" w:uiPriority="62"/>
-    <w:lsdException w:name="Medium Shading 1 Accent 4" w:uiPriority="63"/>
-    <w:lsdException w:name="Medium Shading 2 Accent 4" w:uiPriority="64"/>
-    <w:lsdException w:name="Medium List 1 Accent 4" w:uiPriority="65"/>
-    <w:lsdException w:name="Medium List 2 Accent 4" w:uiPriority="66"/>
-    <w:lsdException w:name="Medium Grid 1 Accent 4" w:uiPriority="67"/>
-    <w:lsdException w:name="Medium Grid 2 Accent 4" w:uiPriority="68"/>
-    <w:lsdException w:name="Medium Grid 3 Accent 4" w:uiPriority="69"/>
-    <w:lsdException w:name="Dark List Accent 4" w:uiPriority="70"/>
-    <w:lsdException w:name="Colorful Shading Accent 4" w:uiPriority="71"/>
-    <w:lsdException w:name="Colorful List Accent 4" w:uiPriority="72"/>
-    <w:lsdException w:name="Colorful Grid Accent 4" w:uiPriority="73"/>
-    <w:lsdException w:name="Light Shading Accent 5" w:uiPriority="60"/>
-    <w:lsdException w:name="Light List Accent 5" w:uiPriority="61"/>
-    <w:lsdException w:name="Light Grid Accent 5" w:uiPriority="62"/>
-    <w:lsdException w:name="Medium Shading 1 Accent 5" w:uiPriority="63"/>
-    <w:lsdException w:name="Medium Shading 2 Accent 5" w:uiPriority="64"/>
-    <w:lsdException w:name="Medium List 1 Accent 5" w:uiPriority="65"/>
-    <w:lsdException w:name="Medium List 2 Accent 5" w:uiPriority="66"/>
-    <w:lsdException w:name="Medium Grid 1 Accent 5" w:uiPriority="67"/>
-    <w:lsdException w:name="Medium Grid 2 Accent 5" w:uiPriority="68"/>
-    <w:lsdException w:name="Medium Grid 3 Accent 5" w:uiPriority="69"/>
-    <w:lsdException w:name="Dark List Accent 5" w:uiPriority="70"/>
-    <w:lsdException w:name="Colorful Shading Accent 5" w:uiPriority="71"/>
-    <w:lsdException w:name="Colorful List Accent 5" w:uiPriority="72"/>
-    <w:lsdException w:name="Colorful Grid Accent 5" w:uiPriority="73"/>
-    <w:lsdException w:name="Light Shading Accent 6" w:uiPriority="60"/>
-    <w:lsdException w:name="Light List Accent 6" w:uiPriority="61"/>
-    <w:lsdException w:name="Light Grid Accent 6" w:uiPriority="62"/>
-    <w:lsdException w:name="Medium Shading 1 Accent 6" w:uiPriority="63"/>
-    <w:lsdException w:name="Medium Shading 2 Accent 6" w:uiPriority="64"/>
-    <w:lsdException w:name="Medium List 1 Accent 6" w:uiPriority="65"/>
-    <w:lsdException w:name="Medium List 2 Accent 6" w:uiPriority="66"/>
-    <w:lsdException w:name="Medium Grid 1 Accent 6" w:uiPriority="67"/>
-    <w:lsdException w:name="Medium Grid 2 Accent 6" w:uiPriority="68"/>
-    <w:lsdException w:name="Medium Grid 3 Accent 6" w:uiPriority="69"/>
-    <w:lsdException w:name="Dark List Accent 6" w:uiPriority="70"/>
-    <w:lsdException w:name="Colorful Shading Accent 6" w:uiPriority="71"/>
-    <w:lsdException w:name="Colorful List Accent 6" w:uiPriority="72"/>
-    <w:lsdException w:name="Colorful Grid Accent 6" w:uiPriority="73"/>
-    <w:lsdException w:name="Subtle Emphasis" w:uiPriority="19" w:qFormat="1"/>
-    <w:lsdException w:name="Intense Emphasis" w:uiPriority="21" w:qFormat="1"/>
-    <w:lsdException w:name="Subtle Reference" w:uiPriority="31" w:qFormat="1"/>
-    <w:lsdException w:name="Intense Reference" w:uiPriority="32" w:qFormat="1"/>
-    <w:lsdException w:name="Book Title" w:uiPriority="33" w:qFormat="1"/>
-    <w:lsdException w:name="Bibliography" w:semiHidden="1" w:uiPriority="37" w:unhideWhenUsed="1"/>
-    <w:lsdException w:name="TOC Heading" w:semiHidden="1" w:uiPriority="39" w:unhideWhenUsed="1" w:qFormat="1"/>
-    <w:lsdException w:name="Plain Table 1" w:uiPriority="41"/>
-    <w:lsdException w:name="Plain Table 2" w:uiPriority="42"/>
-    <w:lsdException w:name="Plain Table 3" w:uiPriority="43"/>
-    <w:lsdException w:name="Plain Table 4" w:uiPriority="44"/>
-    <w:lsdException w:name="Plain Table 5" w:uiPriority="45"/>
-    <w:lsdException w:name="Grid Table Light" w:uiPriority="40"/>
-    <w:lsdException w:name="Grid Table 1 Light" w:uiPriority="46"/>
-    <w:lsdException w:name="Grid Table 2" w:uiPriority="47"/>
-    <w:lsdException w:name="Grid Table 3" w:uiPriority="48"/>
-    <w:lsdException w:name="Grid Table 4" w:uiPriority="49"/>
-    <w:lsdException w:name="Grid Table 5 Dark" w:uiPriority="50"/>
-    <w:lsdException w:name="Grid Table 6 Colorful" w:uiPriority="51"/>
-    <w:lsdException w:name="Grid Table 7 Colorful" w:uiPriority="52"/>
-    <w:lsdException w:name="Grid Table 1 Light Accent 1" w:uiPriority="46"/>
-    <w:lsdException w:name="Grid Table 2 Accent 1" w:uiPriority="47"/>
-    <w:lsdException w:name="Grid Table 3 Accent 1" w:uiPriority="48"/>
-    <w:lsdException w:name="Grid Table 4 Accent 1" w:uiPriority="49"/>
-    <w:lsdException w:name="Grid Table 5 Dark Accent 1" w:uiPriority="50"/>
-    <w:lsdException w:name="Grid Table 6 Colorful Accent 1" w:uiPriority="51"/>
-    <w:lsdException w:name="Grid Table 7 Colorful Accent 1" w:uiPriority="52"/>
-    <w:lsdException w:name="Grid Table 1 Light Accent 2" w:uiPriority="46"/>
-    <w:lsdException w:name="Grid Table 2 Accent 2" w:uiPriority="47"/>
-    <w:lsdException w:name="Grid Table 3 Accent 2" w:uiPriority="48"/>
-    <w:lsdException w:name="Grid Table 4 Accent 2" w:uiPriority="49"/>
-    <w:lsdException w:name="Grid Table 5 Dark Accent 2" w:uiPriority="50"/>
-    <w:lsdException w:name="Grid Table 6 Colorful Accent 2" w:uiPriority="51"/>
-    <w:lsdException w:name="Grid Table 7 Colorful Accent 2" w:uiPriority="52"/>
-    <w:lsdException w:name="Grid Table 1 Light Accent 3" w:uiPriority="46"/>
-    <w:lsdException w:name="Grid Table 2 Accent 3" w:uiPriority="47"/>
-    <w:lsdException w:name="Grid Table 3 Accent 3" w:uiPriority="48"/>
-    <w:lsdException w:name="Grid Table 4 Accent 3" w:uiPriority="49"/>
-    <w:lsdException w:name="Grid Table 5 Dark Accent 3" w:uiPriority="50"/>
-    <w:lsdException w:name="Grid Table 6 Colorful Accent 3" w:uiPriority="51"/>
-    <w:lsdException w:name="Grid Table 7 Colorful Accent 3" w:uiPriority="52"/>
-    <w:lsdException w:name="Grid Table 1 Light Accent 4" w:uiPriority="46"/>
-    <w:lsdException w:name="Grid Table 2 Accent 4" w:uiPriority="47"/>
-    <w:lsdException w:name="Grid Table 3 Accent 4" w:uiPriority="48"/>
-    <w:lsdException w:name="Grid Table 4 Accent 4" w:uiPriority="49"/>
-    <w:lsdException w:name="Grid Table 5 Dark Accent 4" w:uiPriority="50"/>
-    <w:lsdException w:name="Grid Table 6 Colorful Accent 4" w:uiPriority="51"/>
-    <w:lsdException w:name="Grid Table 7 Colorful Accent 4" w:uiPriority="52"/>
-    <w:lsdException w:name="Grid Table 1 Light Accent 5" w:uiPriority="46"/>
-    <w:lsdException w:name="Grid Table 2 Accent 5" w:uiPriority="47"/>
-    <w:lsdException w:name="Grid Table 3 Accent 5" w:uiPriority="48"/>
-    <w:lsdException w:name="Grid Table 4 Accent 5" w:uiPriority="49"/>
-    <w:lsdException w:name="Grid Table 5 Dark Accent 5" w:uiPriority="50"/>
-    <w:lsdException w:name="Grid Table 6 Colorful Accent 5" w:uiPriority="51"/>
-    <w:lsdException w:name="Grid Table 7 Colorful Accent 5" w:uiPriority="52"/>
-    <w:lsdException w:name="Grid Table 1 Light Accent 6" w:uiPriority="46"/>
-    <w:lsdException w:name="Grid Table 2 Accent 6" w:uiPriority="47"/>
-    <w:lsdException w:name="Grid Table 3 Accent 6" w:uiPriority="48"/>
-    <w:lsdException w:name="Grid Table 4 Accent 6" w:uiPriority="49"/>
-    <w:lsdException w:name="Grid Table 5 Dark Accent 6" w:uiPriority="50"/>
-    <w:lsdException w:name="Grid Table 6 Colorful Accent 6" w:uiPriority="51"/>
-    <w:lsdException w:name="Grid Table 7 Colorful Accent 6" w:uiPriority="52"/>
-    <w:lsdException w:name="List Table 1 Light" w:uiPriority="46"/>
-    <w:lsdException w:name="List Table 2" w:uiPriority="47"/>
-    <w:lsdException w:name="List Table 3" w:uiPriority="48"/>
-    <w:lsdException w:name="List Table 4" w:uiPriority="49"/>
-    <w:lsdException w:name="List Table 5 Dark" w:uiPriority="50"/>
-    <w:lsdException w:name="List Table 6 Colorful" w:uiPriority="51"/>
-    <w:lsdException w:name="List Table 7 Colorful" w:uiPriority="52"/>
-    <w:lsdException w:name="List Table 1 Light Accent 1" w:uiPriority="46"/>
-    <w:lsdException w:name="List Table 2 Accent 1" w:uiPriority="47"/>
-    <w:lsdException w:name="List Table 3 Accent 1" w:uiPriority="48"/>
-    <w:lsdException w:name="List Table 4 Accent 1" w:uiPriority="49"/>
-    <w:lsdException w:name="List Table 5 Dark Accent 1" w:uiPriority="50"/>
-    <w:lsdException w:name="List Table 6 Colorful Accent 1" w:uiPriority="51"/>
-    <w:lsdException w:name="List Table 7 Colorful Accent 1" w:uiPriority="52"/>
-    <w:lsdException w:name="List Table 1 Light Accent 2" w:uiPriority="46"/>
-    <w:lsdException w:name="List Table 2 Accent 2" w:uiPriority="47"/>
-    <w:lsdException w:name="List Table 3 Accent 2" w:uiPriority="48"/>
-    <w:lsdException w:name="List Table 4 Accent 2" w:uiPriority="49"/>
-    <w:lsdException w:name="List Table 5 Dark Accent 2" w:uiPriority="50"/>
-    <w:lsdException w:name="List Table 6 Colorful Accent 2" w:uiPriority="51"/>
-    <w:lsdException w:name="List Table 7 Colorful Accent 2" w:uiPriority="52"/>
-    <w:lsdException w:name="List Table 1 Light Accent 3" w:uiPriority="46"/>
-    <w:lsdException w:name="List Table 2 Accent 3" w:uiPriority="47"/>
-    <w:lsdException w:name="List Table 3 Accent 3" w:uiPriority="48"/>
-    <w:lsdException w:name="List Table 4 Accent 3" w:uiPriority="49"/>
-    <w:lsdException w:name="List Table 5 Dark Accent 3" w:uiPriority="50"/>
-    <w:lsdException w:name="List Table 6 Colorful Accent 3" w:uiPriority="51"/>
-    <w:lsdException w:name="List Table 7 Colorful Accent 3" w:uiPriority="52"/>
-    <w:lsdException w:name="List Table 1 Light Accent 4" w:uiPriority="46"/>
-    <w:lsdException w:name="List Table 2 Accent 4" w:uiPriority="47"/>
-    <w:lsdException w:name="List Table 3 Accent 4" w:uiPriority="48"/>
-    <w:lsdException w:name="List Table 4 Accent 4" w:uiPriority="49"/>
-    <w:lsdException w:name="List Table 5 Dark Accent 4" w:uiPriority="50"/>
-    <w:lsdException w:name="List Table 6 Colorful Accent 4" w:uiPriority="51"/>
-    <w:lsdException w:name="List Table 7 Colorful Accent 4" w:uiPriority="52"/>
-    <w:lsdException w:name="List Table 1 Light Accent 5" w:uiPriority="46"/>
-    <w:lsdException w:name="List Table 2 Accent 5" w:uiPriority="47"/>
-    <w:lsdException w:name="List Table 3 Accent 5" w:uiPriority="48"/>
-    <w:lsdException w:name="List Table 4 Accent 5" w:uiPriority="49"/>
-    <w:lsdException w:name="List Table 5 Dark Accent 5" w:uiPriority="50"/>
-    <w:lsdException w:name="List Table 6 Colorful Accent 5" w:uiPriority="51"/>
-    <w:lsdException w:name="List Table 7 Colorful Accent 5" w:uiPriority="52"/>
-    <w:lsdException w:name="List Table 1 Light Accent 6" w:uiPriority="46"/>
-    <w:lsdException w:name="List Table 2 Accent 6" w:uiPriority="47"/>
-    <w:lsdException w:name="List Table 3 Accent 6" w:uiPriority="48"/>
-    <w:lsdException w:name="List Table 4 Accent 6" w:uiPriority="49"/>
-    <w:lsdException w:name="List Table 5 Dark Accent 6" w:uiPriority="50"/>
-    <w:lsdException w:name="List Table 6 Colorful Accent 6" w:uiPriority="51"/>
-    <w:lsdException w:name="List Table 7 Colorful Accent 6" w:uiPriority="52"/>
+  <w:latentStyles w:defLockedState="0" w:defUIPriority="99" w:defSemiHidden="1" w:defUnhideWhenUsed="1" w:defQFormat="0" w:count="267">
+    <w:lsdException w:name="Normal" w:semiHidden="0" w:uiPriority="0" w:unhideWhenUsed="0" w:qFormat="1"/>
+    <w:lsdException w:name="heading 1" w:semiHidden="0" w:uiPriority="9" w:unhideWhenUsed="0" w:qFormat="1"/>
+    <w:lsdException w:name="heading 2" w:uiPriority="9" w:qFormat="1"/>
+    <w:lsdException w:name="heading 3" w:uiPriority="9" w:qFormat="1"/>
+    <w:lsdException w:name="heading 4" w:uiPriority="9" w:qFormat="1"/>
+    <w:lsdException w:name="heading 5" w:uiPriority="9" w:qFormat="1"/>
+    <w:lsdException w:name="heading 6" w:uiPriority="9" w:qFormat="1"/>
+    <w:lsdException w:name="heading 7" w:uiPriority="9" w:qFormat="1"/>
+    <w:lsdException w:name="heading 8" w:uiPriority="9" w:qFormat="1"/>
+    <w:lsdException w:name="heading 9" w:uiPriority="9" w:qFormat="1"/>
+    <w:lsdException w:name="toc 1" w:uiPriority="39"/>
+    <w:lsdException w:name="toc 2" w:uiPriority="39"/>
+    <w:lsdException w:name="toc 3" w:uiPriority="39"/>
+    <w:lsdException w:name="toc 4" w:uiPriority="39"/>
+    <w:lsdException w:name="toc 5" w:uiPriority="39"/>
+    <w:lsdException w:name="toc 6" w:uiPriority="39"/>
+    <w:lsdException w:name="toc 7" w:uiPriority="39"/>
+    <w:lsdException w:name="toc 8" w:uiPriority="39"/>
+    <w:lsdException w:name="toc 9" w:uiPriority="39"/>
+    <w:lsdException w:name="caption" w:uiPriority="35" w:qFormat="1"/>
+    <w:lsdException w:name="Title" w:semiHidden="0" w:uiPriority="10" w:unhideWhenUsed="0" w:qFormat="1"/>
+    <w:lsdException w:name="Default Paragraph Font" w:uiPriority="1"/>
+    <w:lsdException w:name="Subtitle" w:semiHidden="0" w:uiPriority="11" w:unhideWhenUsed="0" w:qFormat="1"/>
+    <w:lsdException w:name="Strong" w:semiHidden="0" w:uiPriority="22" w:unhideWhenUsed="0" w:qFormat="1"/>
+    <w:lsdException w:name="Emphasis" w:semiHidden="0" w:uiPriority="20" w:unhideWhenUsed="0" w:qFormat="1"/>
+    <w:lsdException w:name="Table Grid" w:semiHidden="0" w:uiPriority="59" w:unhideWhenUsed="0"/>
+    <w:lsdException w:name="Placeholder Text" w:unhideWhenUsed="0"/>
+    <w:lsdException w:name="No Spacing" w:semiHidden="0" w:uiPriority="1" w:unhideWhenUsed="0" w:qFormat="1"/>
+    <w:lsdException w:name="Light Shading" w:semiHidden="0" w:uiPriority="60" w:unhideWhenUsed="0"/>
+    <w:lsdException w:name="Light List" w:semiHidden="0" w:uiPriority="61" w:unhideWhenUsed="0"/>
+    <w:lsdException w:name="Light Grid" w:semiHidden="0" w:uiPriority="62" w:unhideWhenUsed="0"/>
+    <w:lsdException w:name="Medium Shading 1" w:semiHidden="0" w:uiPriority="63" w:unhideWhenUsed="0"/>
+    <w:lsdException w:name="Medium Shading 2" w:semiHidden="0" w:uiPriority="64" w:unhideWhenUsed="0"/>
+    <w:lsdException w:name="Medium List 1" w:semiHidden="0" w:uiPriority="65" w:unhideWhenUsed="0"/>
+    <w:lsdException w:name="Medium List 2" w:semiHidden="0" w:uiPriority="66" w:unhideWhenUsed="0"/>
+    <w:lsdException w:name="Medium Grid 1" w:semiHidden="0" w:uiPriority="67" w:unhideWhenUsed="0"/>
+    <w:lsdException w:name="Medium Grid 2" w:semiHidden="0" w:uiPriority="68" w:unhideWhenUsed="0"/>
+    <w:lsdException w:name="Medium Grid 3" w:semiHidden="0" w:uiPriority="69" w:unhideWhenUsed="0"/>
+    <w:lsdException w:name="Dark List" w:semiHidden="0" w:uiPriority="70" w:unhideWhenUsed="0"/>
+    <w:lsdException w:name="Colorful Shading" w:semiHidden="0" w:uiPriority="71" w:unhideWhenUsed="0"/>
+    <w:lsdException w:name="Colorful List" w:semiHidden="0" w:uiPriority="72" w:unhideWhenUsed="0"/>
+    <w:lsdException w:name="Colorful Grid" w:semiHidden="0" w:uiPriority="73" w:unhideWhenUsed="0"/>
+    <w:lsdException w:name="Light Shading Accent 1" w:semiHidden="0" w:uiPriority="60" w:unhideWhenUsed="0"/>
+    <w:lsdException w:name="Light List Accent 1" w:semiHidden="0" w:uiPriority="61" w:unhideWhenUsed="0"/>
+    <w:lsdException w:name="Light Grid Accent 1" w:semiHidden="0" w:uiPriority="62" w:unhideWhenUsed="0"/>
+    <w:lsdException w:name="Medium Shading 1 Accent 1" w:semiHidden="0" w:uiPriority="63" w:unhideWhenUsed="0"/>
+    <w:lsdException w:name="Medium Shading 2 Accent 1" w:semiHidden="0" w:uiPriority="64" w:unhideWhenUsed="0"/>
+    <w:lsdException w:name="Medium List 1 Accent 1" w:semiHidden="0" w:uiPriority="65" w:unhideWhenUsed="0"/>
+    <w:lsdException w:name="Revision" w:unhideWhenUsed="0"/>
+    <w:lsdException w:name="List Paragraph" w:semiHidden="0" w:uiPriority="34" w:unhideWhenUsed="0" w:qFormat="1"/>
+    <w:lsdException w:name="Quote" w:semiHidden="0" w:uiPriority="29" w:unhideWhenUsed="0" w:qFormat="1"/>
+    <w:lsdException w:name="Intense Quote" w:semiHidden="0" w:uiPriority="30" w:unhideWhenUsed="0" w:qFormat="1"/>
+    <w:lsdException w:name="Medium List 2 Accent 1" w:semiHidden="0" w:uiPriority="66" w:unhideWhenUsed="0"/>
+    <w:lsdException w:name="Medium Grid 1 Accent 1" w:semiHidden="0" w:uiPriority="67" w:unhideWhenUsed="0"/>
+    <w:lsdException w:name="Medium Grid 2 Accent 1" w:semiHidden="0" w:uiPriority="68" w:unhideWhenUsed="0"/>
+    <w:lsdException w:name="Medium Grid 3 Accent 1" w:semiHidden="0" w:uiPriority="69" w:unhideWhenUsed="0"/>
+    <w:lsdException w:name="Dark List Accent 1" w:semiHidden="0" w:uiPriority="70" w:unhideWhenUsed="0"/>
+    <w:lsdException w:name="Colorful Shading Accent 1" w:semiHidden="0" w:uiPriority="71" w:unhideWhenUsed="0"/>
+    <w:lsdException w:name="Colorful List Accent 1" w:semiHidden="0" w:uiPriority="72" w:unhideWhenUsed="0"/>
+    <w:lsdException w:name="Colorful Grid Accent 1" w:semiHidden="0" w:uiPriority="73" w:unhideWhenUsed="0"/>
+    <w:lsdException w:name="Light Shading Accent 2" w:semiHidden="0" w:uiPriority="60" w:unhideWhenUsed="0"/>
+    <w:lsdException w:name="Light List Accent 2" w:semiHidden="0" w:uiPriority="61" w:unhideWhenUsed="0"/>
+    <w:lsdException w:name="Light Grid Accent 2" w:semiHidden="0" w:uiPriority="62" w:unhideWhenUsed="0"/>
+    <w:lsdException w:name="Medium Shading 1 Accent 2" w:semiHidden="0" w:uiPriority="63" w:unhideWhenUsed="0"/>
+    <w:lsdException w:name="Medium Shading 2 Accent 2" w:semiHidden="0" w:uiPriority="64" w:unhideWhenUsed="0"/>
+    <w:lsdException w:name="Medium List 1 Accent 2" w:semiHidden="0" w:uiPriority="65" w:unhideWhenUsed="0"/>
+    <w:lsdException w:name="Medium List 2 Accent 2" w:semiHidden="0" w:uiPriority="66" w:unhideWhenUsed="0"/>
+    <w:lsdException w:name="Medium Grid 1 Accent 2" w:semiHidden="0" w:uiPriority="67" w:unhideWhenUsed="0"/>
+    <w:lsdException w:name="Medium Grid 2 Accent 2" w:semiHidden="0" w:uiPriority="68" w:unhideWhenUsed="0"/>
+    <w:lsdException w:name="Medium Grid 3 Accent 2" w:semiHidden="0" w:uiPriority="69" w:unhideWhenUsed="0"/>
+    <w:lsdException w:name="Dark List Accent 2" w:semiHidden="0" w:uiPriority="70" w:unhideWhenUsed="0"/>
+    <w:lsdException w:name="Colorful Shading Accent 2" w:semiHidden="0" w:uiPriority="71" w:unhideWhenUsed="0"/>
+    <w:lsdException w:name="Colorful List Accent 2" w:semiHidden="0" w:uiPriority="72" w:unhideWhenUsed="0"/>
+    <w:lsdException w:name="Colorful Grid Accent 2" w:semiHidden="0" w:uiPriority="73" w:unhideWhenUsed="0"/>
+    <w:lsdException w:name="Light Shading Accent 3" w:semiHidden="0" w:uiPriority="60" w:unhideWhenUsed="0"/>
+    <w:lsdException w:name="Light List Accent 3" w:semiHidden="0" w:uiPriority="61" w:unhideWhenUsed="0"/>
+    <w:lsdException w:name="Light Grid Accent 3" w:semiHidden="0" w:uiPriority="62" w:unhideWhenUsed="0"/>
+    <w:lsdException w:name="Medium Shading 1 Accent 3" w:semiHidden="0" w:uiPriority="63" w:unhideWhenUsed="0"/>
+    <w:lsdException w:name="Medium Shading 2 Accent 3" w:semiHidden="0" w:uiPriority="64" w:unhideWhenUsed="0"/>
+    <w:lsdException w:name="Medium List 1 Accent 3" w:semiHidden="0" w:uiPriority="65" w:unhideWhenUsed="0"/>
+    <w:lsdException w:name="Medium List 2 Accent 3" w:semiHidden="0" w:uiPriority="66" w:unhideWhenUsed="0"/>
+    <w:lsdException w:name="Medium Grid 1 Accent 3" w:semiHidden="0" w:uiPriority="67" w:unhideWhenUsed="0"/>
+    <w:lsdException w:name="Medium Grid 2 Accent 3" w:semiHidden="0" w:uiPriority="68" w:unhideWhenUsed="0"/>
+    <w:lsdException w:name="Medium Grid 3 Accent 3" w:semiHidden="0" w:uiPriority="69" w:unhideWhenUsed="0"/>
+    <w:lsdException w:name="Dark List Accent 3" w:semiHidden="0" w:uiPriority="70" w:unhideWhenUsed="0"/>
+    <w:lsdException w:name="Colorful Shading Accent 3" w:semiHidden="0" w:uiPriority="71" w:unhideWhenUsed="0"/>
+    <w:lsdException w:name="Colorful List Accent 3" w:semiHidden="0" w:uiPriority="72" w:unhideWhenUsed="0"/>
+    <w:lsdException w:name="Colorful Grid Accent 3" w:semiHidden="0" w:uiPriority="73" w:unhideWhenUsed="0"/>
+    <w:lsdException w:name="Light Shading Accent 4" w:semiHidden="0" w:uiPriority="60" w:unhideWhenUsed="0"/>
+    <w:lsdException w:name="Light List Accent 4" w:semiHidden="0" w:uiPriority="61" w:unhideWhenUsed="0"/>
+    <w:lsdException w:name="Light Grid Accent 4" w:semiHidden="0" w:uiPriority="62" w:unhideWhenUsed="0"/>
+    <w:lsdException w:name="Medium Shading 1 Accent 4" w:semiHidden="0" w:uiPriority="63" w:unhideWhenUsed="0"/>
+    <w:lsdException w:name="Medium Shading 2 Accent 4" w:semiHidden="0" w:uiPriority="64" w:unhideWhenUsed="0"/>
+    <w:lsdException w:name="Medium List 1 Accent 4" w:semiHidden="0" w:uiPriority="65" w:unhideWhenUsed="0"/>
+    <w:lsdException w:name="Medium List 2 Accent 4" w:semiHidden="0" w:uiPriority="66" w:unhideWhenUsed="0"/>
+    <w:lsdException w:name="Medium Grid 1 Accent 4" w:semiHidden="0" w:uiPriority="67" w:unhideWhenUsed="0"/>
+    <w:lsdException w:name="Medium Grid 2 Accent 4" w:semiHidden="0" w:uiPriority="68" w:unhideWhenUsed="0"/>
+    <w:lsdException w:name="Medium Grid 3 Accent 4" w:semiHidden="0" w:uiPriority="69" w:unhideWhenUsed="0"/>
+    <w:lsdException w:name="Dark List Accent 4" w:semiHidden="0" w:uiPriority="70" w:unhideWhenUsed="0"/>
+    <w:lsdException w:name="Colorful Shading Accent 4" w:semiHidden="0" w:uiPriority="71" w:unhideWhenUsed="0"/>
+    <w:lsdException w:name="Colorful List Accent 4" w:semiHidden="0" w:uiPriority="72" w:unhideWhenUsed="0"/>
+    <w:lsdException w:name="Colorful Grid Accent 4" w:semiHidden="0" w:uiPriority="73" w:unhideWhenUsed="0"/>
+    <w:lsdException w:name="Light Shading Accent 5" w:semiHidden="0" w:uiPriority="60" w:unhideWhenUsed="0"/>
+    <w:lsdException w:name="Light List Accent 5" w:semiHidden="0" w:uiPriority="61" w:unhideWhenUsed="0"/>
+    <w:lsdException w:name="Light Grid Accent 5" w:semiHidden="0" w:uiPriority="62" w:unhideWhenUsed="0"/>
+    <w:lsdException w:name="Medium Shading 1 Accent 5" w:semiHidden="0" w:uiPriority="63" w:unhideWhenUsed="0"/>
+    <w:lsdException w:name="Medium Shading 2 Accent 5" w:semiHidden="0" w:uiPriority="64" w:unhideWhenUsed="0"/>
+    <w:lsdException w:name="Medium List 1 Accent 5" w:semiHidden="0" w:uiPriority="65" w:unhideWhenUsed="0"/>
+    <w:lsdException w:name="Medium List 2 Accent 5" w:semiHidden="0" w:uiPriority="66" w:unhideWhenUsed="0"/>
+    <w:lsdException w:name="Medium Grid 1 Accent 5" w:semiHidden="0" w:uiPriority="67" w:unhideWhenUsed="0"/>
+    <w:lsdException w:name="Medium Grid 2 Accent 5" w:semiHidden="0" w:uiPriority="68" w:unhideWhenUsed="0"/>
+    <w:lsdException w:name="Medium Grid 3 Accent 5" w:semiHidden="0" w:uiPriority="69" w:unhideWhenUsed="0"/>
+    <w:lsdException w:name="Dark List Accent 5" w:semiHidden="0" w:uiPriority="70" w:unhideWhenUsed="0"/>
+    <w:lsdException w:name="Colorful Shading Accent 5" w:semiHidden="0" w:uiPriority="71" w:unhideWhenUsed="0"/>
+    <w:lsdException w:name="Colorful List Accent 5" w:semiHidden="0" w:uiPriority="72" w:unhideWhenUsed="0"/>
+    <w:lsdException w:name="Colorful Grid Accent 5" w:semiHidden="0" w:uiPriority="73" w:unhideWhenUsed="0"/>
+    <w:lsdException w:name="Light Shading Accent 6" w:semiHidden="0" w:uiPriority="60" w:unhideWhenUsed="0"/>
+    <w:lsdException w:name="Light List Accent 6" w:semiHidden="0" w:uiPriority="61" w:unhideWhenUsed="0"/>
+    <w:lsdException w:name="Light Grid Accent 6" w:semiHidden="0" w:uiPriority="62" w:unhideWhenUsed="0"/>
+    <w:lsdException w:name="Medium Shading 1 Accent 6" w:semiHidden="0" w:uiPriority="63" w:unhideWhenUsed="0"/>
+    <w:lsdException w:name="Medium Shading 2 Accent 6" w:semiHidden="0" w:uiPriority="64" w:unhideWhenUsed="0"/>
+    <w:lsdException w:name="Medium List 1 Accent 6" w:semiHidden="0" w:uiPriority="65" w:unhideWhenUsed="0"/>
+    <w:lsdException w:name="Medium List 2 Accent 6" w:semiHidden="0" w:uiPriority="66" w:unhideWhenUsed="0"/>
+    <w:lsdException w:name="Medium Grid 1 Accent 6" w:semiHidden="0" w:uiPriority="67" w:unhideWhenUsed="0"/>
+    <w:lsdException w:name="Medium Grid 2 Accent 6" w:semiHidden="0" w:uiPriority="68" w:unhideWhenUsed="0"/>
+    <w:lsdException w:name="Medium Grid 3 Accent 6" w:semiHidden="0" w:uiPriority="69" w:unhideWhenUsed="0"/>
+    <w:lsdException w:name="Dark List Accent 6" w:semiHidden="0" w:uiPriority="70" w:unhideWhenUsed="0"/>
+    <w:lsdException w:name="Colorful Shading Accent 6" w:semiHidden="0" w:uiPriority="71" w:unhideWhenUsed="0"/>
+    <w:lsdException w:name="Colorful List Accent 6" w:semiHidden="0" w:uiPriority="72" w:unhideWhenUsed="0"/>
+    <w:lsdException w:name="Colorful Grid Accent 6" w:semiHidden="0" w:uiPriority="73" w:unhideWhenUsed="0"/>
+    <w:lsdException w:name="Subtle Emphasis" w:semiHidden="0" w:uiPriority="19" w:unhideWhenUsed="0" w:qFormat="1"/>
+    <w:lsdException w:name="Intense Emphasis" w:semiHidden="0" w:uiPriority="21" w:unhideWhenUsed="0" w:qFormat="1"/>
+    <w:lsdException w:name="Subtle Reference" w:semiHidden="0" w:uiPriority="31" w:unhideWhenUsed="0" w:qFormat="1"/>
+    <w:lsdException w:name="Intense Reference" w:semiHidden="0" w:uiPriority="32" w:unhideWhenUsed="0" w:qFormat="1"/>
+    <w:lsdException w:name="Book Title" w:semiHidden="0" w:uiPriority="33" w:unhideWhenUsed="0" w:qFormat="1"/>
+    <w:lsdException w:name="Bibliography" w:uiPriority="37"/>
+    <w:lsdException w:name="TOC Heading" w:uiPriority="39" w:qFormat="1"/>
   </w:latentStyles>
   <w:style w:type="paragraph" w:default="1" w:styleId="Normal">
     <w:name w:val="Normal"/>
@@ -8110,7 +8079,632 @@
   <w:style w:type="character" w:default="1" w:styleId="DefaultParagraphFont">
     <w:name w:val="Default Paragraph Font"/>
     <w:uiPriority w:val="1"/>
+    <w:unhideWhenUsed/>
+  </w:style>
+  <w:style w:type="table" w:default="1" w:styleId="TableNormal">
+    <w:name w:val="Normal Table"/>
+    <w:uiPriority w:val="99"/>
     <w:semiHidden/>
+    <w:unhideWhenUsed/>
+    <w:tblPr>
+      <w:tblInd w:w="0" w:type="dxa"/>
+      <w:tblCellMar>
+        <w:top w:w="0" w:type="dxa"/>
+        <w:left w:w="108" w:type="dxa"/>
+        <w:bottom w:w="0" w:type="dxa"/>
+        <w:right w:w="108" w:type="dxa"/>
+      </w:tblCellMar>
+    </w:tblPr>
+  </w:style>
+  <w:style w:type="numbering" w:default="1" w:styleId="NoList">
+    <w:name w:val="No List"/>
+    <w:uiPriority w:val="99"/>
+    <w:semiHidden/>
+    <w:unhideWhenUsed/>
+  </w:style>
+  <w:style w:type="paragraph" w:styleId="FootnoteText">
+    <w:name w:val="footnote text"/>
+    <w:basedOn w:val="Normal"/>
+    <w:link w:val="FootnoteTextChar"/>
+    <w:uiPriority w:val="99"/>
+    <w:unhideWhenUsed/>
+    <w:rsid w:val="00EA6F23"/>
+    <w:pPr>
+      <w:spacing w:after="0" w:line="240" w:lineRule="auto"/>
+    </w:pPr>
+    <w:rPr>
+      <w:sz w:val="24"/>
+      <w:szCs w:val="24"/>
+    </w:rPr>
+  </w:style>
+  <w:style w:type="character" w:customStyle="1" w:styleId="FootnoteTextChar">
+    <w:name w:val="Footnote Text Char"/>
+    <w:basedOn w:val="DefaultParagraphFont"/>
+    <w:link w:val="FootnoteText"/>
+    <w:uiPriority w:val="99"/>
+    <w:rsid w:val="00EA6F23"/>
+    <w:rPr>
+      <w:sz w:val="24"/>
+      <w:szCs w:val="24"/>
+    </w:rPr>
+  </w:style>
+  <w:style w:type="character" w:styleId="FootnoteReference">
+    <w:name w:val="footnote reference"/>
+    <w:basedOn w:val="DefaultParagraphFont"/>
+    <w:uiPriority w:val="99"/>
+    <w:unhideWhenUsed/>
+    <w:rsid w:val="00EA6F23"/>
+    <w:rPr>
+      <w:vertAlign w:val="superscript"/>
+    </w:rPr>
+  </w:style>
+  <w:style w:type="paragraph" w:styleId="ListParagraph">
+    <w:name w:val="List Paragraph"/>
+    <w:basedOn w:val="Normal"/>
+    <w:uiPriority w:val="34"/>
+    <w:qFormat/>
+    <w:rsid w:val="00A5345A"/>
+    <w:pPr>
+      <w:ind w:left="720"/>
+      <w:contextualSpacing/>
+    </w:pPr>
+  </w:style>
+  <w:style w:type="character" w:customStyle="1" w:styleId="Heading1Char">
+    <w:name w:val="Heading 1 Char"/>
+    <w:basedOn w:val="DefaultParagraphFont"/>
+    <w:link w:val="Heading1"/>
+    <w:uiPriority w:val="9"/>
+    <w:rsid w:val="00B127F8"/>
+    <w:rPr>
+      <w:rFonts w:asciiTheme="majorHAnsi" w:eastAsiaTheme="majorEastAsia" w:hAnsiTheme="majorHAnsi" w:cstheme="majorBidi"/>
+      <w:b/>
+      <w:bCs/>
+      <w:color w:val="345A8A" w:themeColor="accent1" w:themeShade="B5"/>
+      <w:sz w:val="28"/>
+      <w:szCs w:val="32"/>
+    </w:rPr>
+  </w:style>
+  <w:style w:type="character" w:customStyle="1" w:styleId="Heading2Char">
+    <w:name w:val="Heading 2 Char"/>
+    <w:basedOn w:val="DefaultParagraphFont"/>
+    <w:link w:val="Heading2"/>
+    <w:uiPriority w:val="9"/>
+    <w:rsid w:val="00B127F8"/>
+    <w:rPr>
+      <w:rFonts w:asciiTheme="majorHAnsi" w:eastAsiaTheme="majorEastAsia" w:hAnsiTheme="majorHAnsi" w:cstheme="majorBidi"/>
+      <w:b/>
+      <w:bCs/>
+      <w:color w:val="345A8A" w:themeColor="accent1" w:themeShade="B5"/>
+      <w:sz w:val="24"/>
+      <w:szCs w:val="32"/>
+    </w:rPr>
+  </w:style>
+  <w:style w:type="character" w:customStyle="1" w:styleId="Heading3Char">
+    <w:name w:val="Heading 3 Char"/>
+    <w:basedOn w:val="DefaultParagraphFont"/>
+    <w:link w:val="Heading3"/>
+    <w:uiPriority w:val="9"/>
+    <w:rsid w:val="00B127F8"/>
+    <w:rPr>
+      <w:rFonts w:asciiTheme="majorHAnsi" w:eastAsiaTheme="majorEastAsia" w:hAnsiTheme="majorHAnsi" w:cstheme="majorBidi"/>
+      <w:b/>
+      <w:bCs/>
+      <w:color w:val="345A8A" w:themeColor="accent1" w:themeShade="B5"/>
+      <w:sz w:val="20"/>
+      <w:szCs w:val="32"/>
+    </w:rPr>
+  </w:style>
+  <w:style w:type="paragraph" w:styleId="TOC1">
+    <w:name w:val="toc 1"/>
+    <w:basedOn w:val="Normal"/>
+    <w:next w:val="Normal"/>
+    <w:autoRedefine/>
+    <w:uiPriority w:val="39"/>
+    <w:unhideWhenUsed/>
+    <w:rsid w:val="0012460B"/>
+    <w:pPr>
+      <w:spacing w:before="120" w:after="0"/>
+    </w:pPr>
+    <w:rPr>
+      <w:rFonts w:asciiTheme="majorHAnsi" w:hAnsiTheme="majorHAnsi"/>
+      <w:b/>
+      <w:color w:val="548DD4"/>
+      <w:sz w:val="24"/>
+      <w:szCs w:val="24"/>
+    </w:rPr>
+  </w:style>
+  <w:style w:type="paragraph" w:styleId="TOC2">
+    <w:name w:val="toc 2"/>
+    <w:basedOn w:val="Normal"/>
+    <w:next w:val="Normal"/>
+    <w:autoRedefine/>
+    <w:uiPriority w:val="39"/>
+    <w:unhideWhenUsed/>
+    <w:rsid w:val="0012460B"/>
+    <w:pPr>
+      <w:spacing w:after="0"/>
+    </w:pPr>
+  </w:style>
+  <w:style w:type="paragraph" w:styleId="TOC3">
+    <w:name w:val="toc 3"/>
+    <w:basedOn w:val="Normal"/>
+    <w:next w:val="Normal"/>
+    <w:autoRedefine/>
+    <w:uiPriority w:val="39"/>
+    <w:unhideWhenUsed/>
+    <w:rsid w:val="0012460B"/>
+    <w:pPr>
+      <w:spacing w:after="0"/>
+      <w:ind w:left="220"/>
+    </w:pPr>
+    <w:rPr>
+      <w:i/>
+    </w:rPr>
+  </w:style>
+  <w:style w:type="paragraph" w:styleId="TOC4">
+    <w:name w:val="toc 4"/>
+    <w:basedOn w:val="Normal"/>
+    <w:next w:val="Normal"/>
+    <w:autoRedefine/>
+    <w:uiPriority w:val="39"/>
+    <w:unhideWhenUsed/>
+    <w:rsid w:val="0012460B"/>
+    <w:pPr>
+      <w:pBdr>
+        <w:between w:val="double" w:sz="6" w:space="0" w:color="auto"/>
+      </w:pBdr>
+      <w:spacing w:after="0"/>
+      <w:ind w:left="440"/>
+    </w:pPr>
+    <w:rPr>
+      <w:sz w:val="20"/>
+      <w:szCs w:val="20"/>
+    </w:rPr>
+  </w:style>
+  <w:style w:type="paragraph" w:styleId="TOC5">
+    <w:name w:val="toc 5"/>
+    <w:basedOn w:val="Normal"/>
+    <w:next w:val="Normal"/>
+    <w:autoRedefine/>
+    <w:uiPriority w:val="39"/>
+    <w:unhideWhenUsed/>
+    <w:rsid w:val="0012460B"/>
+    <w:pPr>
+      <w:pBdr>
+        <w:between w:val="double" w:sz="6" w:space="0" w:color="auto"/>
+      </w:pBdr>
+      <w:spacing w:after="0"/>
+      <w:ind w:left="660"/>
+    </w:pPr>
+    <w:rPr>
+      <w:sz w:val="20"/>
+      <w:szCs w:val="20"/>
+    </w:rPr>
+  </w:style>
+  <w:style w:type="paragraph" w:styleId="TOC6">
+    <w:name w:val="toc 6"/>
+    <w:basedOn w:val="Normal"/>
+    <w:next w:val="Normal"/>
+    <w:autoRedefine/>
+    <w:uiPriority w:val="39"/>
+    <w:unhideWhenUsed/>
+    <w:rsid w:val="0012460B"/>
+    <w:pPr>
+      <w:pBdr>
+        <w:between w:val="double" w:sz="6" w:space="0" w:color="auto"/>
+      </w:pBdr>
+      <w:spacing w:after="0"/>
+      <w:ind w:left="880"/>
+    </w:pPr>
+    <w:rPr>
+      <w:sz w:val="20"/>
+      <w:szCs w:val="20"/>
+    </w:rPr>
+  </w:style>
+  <w:style w:type="paragraph" w:styleId="TOC7">
+    <w:name w:val="toc 7"/>
+    <w:basedOn w:val="Normal"/>
+    <w:next w:val="Normal"/>
+    <w:autoRedefine/>
+    <w:uiPriority w:val="39"/>
+    <w:unhideWhenUsed/>
+    <w:rsid w:val="0012460B"/>
+    <w:pPr>
+      <w:pBdr>
+        <w:between w:val="double" w:sz="6" w:space="0" w:color="auto"/>
+      </w:pBdr>
+      <w:spacing w:after="0"/>
+      <w:ind w:left="1100"/>
+    </w:pPr>
+    <w:rPr>
+      <w:sz w:val="20"/>
+      <w:szCs w:val="20"/>
+    </w:rPr>
+  </w:style>
+  <w:style w:type="paragraph" w:styleId="TOC8">
+    <w:name w:val="toc 8"/>
+    <w:basedOn w:val="Normal"/>
+    <w:next w:val="Normal"/>
+    <w:autoRedefine/>
+    <w:uiPriority w:val="39"/>
+    <w:unhideWhenUsed/>
+    <w:rsid w:val="0012460B"/>
+    <w:pPr>
+      <w:pBdr>
+        <w:between w:val="double" w:sz="6" w:space="0" w:color="auto"/>
+      </w:pBdr>
+      <w:spacing w:after="0"/>
+      <w:ind w:left="1320"/>
+    </w:pPr>
+    <w:rPr>
+      <w:sz w:val="20"/>
+      <w:szCs w:val="20"/>
+    </w:rPr>
+  </w:style>
+  <w:style w:type="paragraph" w:styleId="TOC9">
+    <w:name w:val="toc 9"/>
+    <w:basedOn w:val="Normal"/>
+    <w:next w:val="Normal"/>
+    <w:autoRedefine/>
+    <w:uiPriority w:val="39"/>
+    <w:unhideWhenUsed/>
+    <w:rsid w:val="0012460B"/>
+    <w:pPr>
+      <w:pBdr>
+        <w:between w:val="double" w:sz="6" w:space="0" w:color="auto"/>
+      </w:pBdr>
+      <w:spacing w:after="0"/>
+      <w:ind w:left="1540"/>
+    </w:pPr>
+    <w:rPr>
+      <w:sz w:val="20"/>
+      <w:szCs w:val="20"/>
+    </w:rPr>
+  </w:style>
+  <w:style w:type="paragraph" w:styleId="Title">
+    <w:name w:val="Title"/>
+    <w:basedOn w:val="Normal"/>
+    <w:next w:val="Normal"/>
+    <w:link w:val="TitleChar"/>
+    <w:uiPriority w:val="10"/>
+    <w:qFormat/>
+    <w:rsid w:val="00112CBA"/>
+    <w:pPr>
+      <w:spacing w:after="0" w:line="240" w:lineRule="auto"/>
+      <w:contextualSpacing/>
+    </w:pPr>
+    <w:rPr>
+      <w:rFonts w:asciiTheme="majorHAnsi" w:eastAsiaTheme="majorEastAsia" w:hAnsiTheme="majorHAnsi" w:cstheme="majorBidi"/>
+      <w:spacing w:val="-10"/>
+      <w:kern w:val="28"/>
+      <w:sz w:val="56"/>
+      <w:szCs w:val="56"/>
+    </w:rPr>
+  </w:style>
+  <w:style w:type="character" w:customStyle="1" w:styleId="TitleChar">
+    <w:name w:val="Title Char"/>
+    <w:basedOn w:val="DefaultParagraphFont"/>
+    <w:link w:val="Title"/>
+    <w:uiPriority w:val="10"/>
+    <w:rsid w:val="00112CBA"/>
+    <w:rPr>
+      <w:rFonts w:asciiTheme="majorHAnsi" w:eastAsiaTheme="majorEastAsia" w:hAnsiTheme="majorHAnsi" w:cstheme="majorBidi"/>
+      <w:spacing w:val="-10"/>
+      <w:kern w:val="28"/>
+      <w:sz w:val="56"/>
+      <w:szCs w:val="56"/>
+    </w:rPr>
+  </w:style>
+  <w:style w:type="character" w:customStyle="1" w:styleId="Heading4Char">
+    <w:name w:val="Heading 4 Char"/>
+    <w:basedOn w:val="DefaultParagraphFont"/>
+    <w:link w:val="Heading4"/>
+    <w:uiPriority w:val="9"/>
+    <w:rsid w:val="00205473"/>
+    <w:rPr>
+      <w:rFonts w:asciiTheme="majorHAnsi" w:eastAsiaTheme="majorEastAsia" w:hAnsiTheme="majorHAnsi" w:cstheme="majorBidi"/>
+      <w:i/>
+      <w:iCs/>
+      <w:color w:val="365F91" w:themeColor="accent1" w:themeShade="BF"/>
+    </w:rPr>
+  </w:style>
+  <w:style w:type="character" w:customStyle="1" w:styleId="Heading5Char">
+    <w:name w:val="Heading 5 Char"/>
+    <w:basedOn w:val="DefaultParagraphFont"/>
+    <w:link w:val="Heading5"/>
+    <w:uiPriority w:val="9"/>
+    <w:rsid w:val="00AB245A"/>
+    <w:rPr>
+      <w:rFonts w:asciiTheme="majorHAnsi" w:eastAsiaTheme="majorEastAsia" w:hAnsiTheme="majorHAnsi" w:cstheme="majorBidi"/>
+      <w:color w:val="365F91" w:themeColor="accent1" w:themeShade="BF"/>
+    </w:rPr>
+  </w:style>
+  <w:style w:type="character" w:styleId="Hyperlink">
+    <w:name w:val="Hyperlink"/>
+    <w:basedOn w:val="DefaultParagraphFont"/>
+    <w:uiPriority w:val="99"/>
+    <w:unhideWhenUsed/>
+    <w:rsid w:val="00A9484E"/>
+    <w:rPr>
+      <w:color w:val="0000FF" w:themeColor="hyperlink"/>
+      <w:u w:val="single"/>
+    </w:rPr>
+  </w:style>
+  <w:style w:type="character" w:styleId="FollowedHyperlink">
+    <w:name w:val="FollowedHyperlink"/>
+    <w:basedOn w:val="DefaultParagraphFont"/>
+    <w:uiPriority w:val="99"/>
+    <w:semiHidden/>
+    <w:unhideWhenUsed/>
+    <w:rsid w:val="007412F5"/>
+    <w:rPr>
+      <w:color w:val="800080" w:themeColor="followedHyperlink"/>
+      <w:u w:val="single"/>
+    </w:rPr>
+  </w:style>
+</w:styles>
+</file>
+
+<file path=word/stylesWithEffects.xml><?xml version="1.0" encoding="utf-8"?>
+<w:styles xmlns:wpc="http://schemas.microsoft.com/office/word/2010/wordprocessingCanvas" xmlns:mc="http://schemas.openxmlformats.org/markup-compatibility/2006" xmlns:o="urn:schemas-microsoft-com:office:office" xmlns:r="http://schemas.openxmlformats.org/officeDocument/2006/relationships" xmlns:m="http://schemas.openxmlformats.org/officeDocument/2006/math" xmlns:v="urn:schemas-microsoft-com:vml" xmlns:wp14="http://schemas.microsoft.com/office/word/2010/wordprocessingDrawing" xmlns:wp="http://schemas.openxmlformats.org/drawingml/2006/wordprocessingDrawing" xmlns:w10="urn:schemas-microsoft-com:office:word" xmlns:w="http://schemas.openxmlformats.org/wordprocessingml/2006/main" xmlns:w14="http://schemas.microsoft.com/office/word/2010/wordml" xmlns:wpg="http://schemas.microsoft.com/office/word/2010/wordprocessingGroup" xmlns:wpi="http://schemas.microsoft.com/office/word/2010/wordprocessingInk" xmlns:wne="http://schemas.microsoft.com/office/word/2006/wordml" xmlns:wps="http://schemas.microsoft.com/office/word/2010/wordprocessingShape" mc:Ignorable="w14 wp14">
+  <w:docDefaults>
+    <w:rPrDefault>
+      <w:rPr>
+        <w:rFonts w:asciiTheme="minorHAnsi" w:eastAsiaTheme="minorHAnsi" w:hAnsiTheme="minorHAnsi" w:cstheme="minorBidi"/>
+        <w:sz w:val="22"/>
+        <w:szCs w:val="22"/>
+        <w:lang w:val="en-GB" w:eastAsia="en-US" w:bidi="ar-SA"/>
+      </w:rPr>
+    </w:rPrDefault>
+    <w:pPrDefault>
+      <w:pPr>
+        <w:spacing w:after="200" w:line="276" w:lineRule="auto"/>
+      </w:pPr>
+    </w:pPrDefault>
+  </w:docDefaults>
+  <w:latentStyles w:defLockedState="0" w:defUIPriority="99" w:defSemiHidden="1" w:defUnhideWhenUsed="1" w:defQFormat="0" w:count="267">
+    <w:lsdException w:name="Normal" w:semiHidden="0" w:uiPriority="0" w:unhideWhenUsed="0" w:qFormat="1"/>
+    <w:lsdException w:name="heading 1" w:semiHidden="0" w:uiPriority="9" w:unhideWhenUsed="0" w:qFormat="1"/>
+    <w:lsdException w:name="heading 2" w:uiPriority="9" w:qFormat="1"/>
+    <w:lsdException w:name="heading 3" w:uiPriority="9" w:qFormat="1"/>
+    <w:lsdException w:name="heading 4" w:uiPriority="9" w:qFormat="1"/>
+    <w:lsdException w:name="heading 5" w:uiPriority="9" w:qFormat="1"/>
+    <w:lsdException w:name="heading 6" w:uiPriority="9" w:qFormat="1"/>
+    <w:lsdException w:name="heading 7" w:uiPriority="9" w:qFormat="1"/>
+    <w:lsdException w:name="heading 8" w:uiPriority="9" w:qFormat="1"/>
+    <w:lsdException w:name="heading 9" w:uiPriority="9" w:qFormat="1"/>
+    <w:lsdException w:name="toc 1" w:uiPriority="39"/>
+    <w:lsdException w:name="toc 2" w:uiPriority="39"/>
+    <w:lsdException w:name="toc 3" w:uiPriority="39"/>
+    <w:lsdException w:name="toc 4" w:uiPriority="39"/>
+    <w:lsdException w:name="toc 5" w:uiPriority="39"/>
+    <w:lsdException w:name="toc 6" w:uiPriority="39"/>
+    <w:lsdException w:name="toc 7" w:uiPriority="39"/>
+    <w:lsdException w:name="toc 8" w:uiPriority="39"/>
+    <w:lsdException w:name="toc 9" w:uiPriority="39"/>
+    <w:lsdException w:name="caption" w:uiPriority="35" w:qFormat="1"/>
+    <w:lsdException w:name="Title" w:semiHidden="0" w:uiPriority="10" w:unhideWhenUsed="0" w:qFormat="1"/>
+    <w:lsdException w:name="Default Paragraph Font" w:uiPriority="1"/>
+    <w:lsdException w:name="Subtitle" w:semiHidden="0" w:uiPriority="11" w:unhideWhenUsed="0" w:qFormat="1"/>
+    <w:lsdException w:name="Strong" w:semiHidden="0" w:uiPriority="22" w:unhideWhenUsed="0" w:qFormat="1"/>
+    <w:lsdException w:name="Emphasis" w:semiHidden="0" w:uiPriority="20" w:unhideWhenUsed="0" w:qFormat="1"/>
+    <w:lsdException w:name="Table Grid" w:semiHidden="0" w:uiPriority="59" w:unhideWhenUsed="0"/>
+    <w:lsdException w:name="Placeholder Text" w:unhideWhenUsed="0"/>
+    <w:lsdException w:name="No Spacing" w:semiHidden="0" w:uiPriority="1" w:unhideWhenUsed="0" w:qFormat="1"/>
+    <w:lsdException w:name="Light Shading" w:semiHidden="0" w:uiPriority="60" w:unhideWhenUsed="0"/>
+    <w:lsdException w:name="Light List" w:semiHidden="0" w:uiPriority="61" w:unhideWhenUsed="0"/>
+    <w:lsdException w:name="Light Grid" w:semiHidden="0" w:uiPriority="62" w:unhideWhenUsed="0"/>
+    <w:lsdException w:name="Medium Shading 1" w:semiHidden="0" w:uiPriority="63" w:unhideWhenUsed="0"/>
+    <w:lsdException w:name="Medium Shading 2" w:semiHidden="0" w:uiPriority="64" w:unhideWhenUsed="0"/>
+    <w:lsdException w:name="Medium List 1" w:semiHidden="0" w:uiPriority="65" w:unhideWhenUsed="0"/>
+    <w:lsdException w:name="Medium List 2" w:semiHidden="0" w:uiPriority="66" w:unhideWhenUsed="0"/>
+    <w:lsdException w:name="Medium Grid 1" w:semiHidden="0" w:uiPriority="67" w:unhideWhenUsed="0"/>
+    <w:lsdException w:name="Medium Grid 2" w:semiHidden="0" w:uiPriority="68" w:unhideWhenUsed="0"/>
+    <w:lsdException w:name="Medium Grid 3" w:semiHidden="0" w:uiPriority="69" w:unhideWhenUsed="0"/>
+    <w:lsdException w:name="Dark List" w:semiHidden="0" w:uiPriority="70" w:unhideWhenUsed="0"/>
+    <w:lsdException w:name="Colorful Shading" w:semiHidden="0" w:uiPriority="71" w:unhideWhenUsed="0"/>
+    <w:lsdException w:name="Colorful List" w:semiHidden="0" w:uiPriority="72" w:unhideWhenUsed="0"/>
+    <w:lsdException w:name="Colorful Grid" w:semiHidden="0" w:uiPriority="73" w:unhideWhenUsed="0"/>
+    <w:lsdException w:name="Light Shading Accent 1" w:semiHidden="0" w:uiPriority="60" w:unhideWhenUsed="0"/>
+    <w:lsdException w:name="Light List Accent 1" w:semiHidden="0" w:uiPriority="61" w:unhideWhenUsed="0"/>
+    <w:lsdException w:name="Light Grid Accent 1" w:semiHidden="0" w:uiPriority="62" w:unhideWhenUsed="0"/>
+    <w:lsdException w:name="Medium Shading 1 Accent 1" w:semiHidden="0" w:uiPriority="63" w:unhideWhenUsed="0"/>
+    <w:lsdException w:name="Medium Shading 2 Accent 1" w:semiHidden="0" w:uiPriority="64" w:unhideWhenUsed="0"/>
+    <w:lsdException w:name="Medium List 1 Accent 1" w:semiHidden="0" w:uiPriority="65" w:unhideWhenUsed="0"/>
+    <w:lsdException w:name="Revision" w:unhideWhenUsed="0"/>
+    <w:lsdException w:name="List Paragraph" w:semiHidden="0" w:uiPriority="34" w:unhideWhenUsed="0" w:qFormat="1"/>
+    <w:lsdException w:name="Quote" w:semiHidden="0" w:uiPriority="29" w:unhideWhenUsed="0" w:qFormat="1"/>
+    <w:lsdException w:name="Intense Quote" w:semiHidden="0" w:uiPriority="30" w:unhideWhenUsed="0" w:qFormat="1"/>
+    <w:lsdException w:name="Medium List 2 Accent 1" w:semiHidden="0" w:uiPriority="66" w:unhideWhenUsed="0"/>
+    <w:lsdException w:name="Medium Grid 1 Accent 1" w:semiHidden="0" w:uiPriority="67" w:unhideWhenUsed="0"/>
+    <w:lsdException w:name="Medium Grid 2 Accent 1" w:semiHidden="0" w:uiPriority="68" w:unhideWhenUsed="0"/>
+    <w:lsdException w:name="Medium Grid 3 Accent 1" w:semiHidden="0" w:uiPriority="69" w:unhideWhenUsed="0"/>
+    <w:lsdException w:name="Dark List Accent 1" w:semiHidden="0" w:uiPriority="70" w:unhideWhenUsed="0"/>
+    <w:lsdException w:name="Colorful Shading Accent 1" w:semiHidden="0" w:uiPriority="71" w:unhideWhenUsed="0"/>
+    <w:lsdException w:name="Colorful List Accent 1" w:semiHidden="0" w:uiPriority="72" w:unhideWhenUsed="0"/>
+    <w:lsdException w:name="Colorful Grid Accent 1" w:semiHidden="0" w:uiPriority="73" w:unhideWhenUsed="0"/>
+    <w:lsdException w:name="Light Shading Accent 2" w:semiHidden="0" w:uiPriority="60" w:unhideWhenUsed="0"/>
+    <w:lsdException w:name="Light List Accent 2" w:semiHidden="0" w:uiPriority="61" w:unhideWhenUsed="0"/>
+    <w:lsdException w:name="Light Grid Accent 2" w:semiHidden="0" w:uiPriority="62" w:unhideWhenUsed="0"/>
+    <w:lsdException w:name="Medium Shading 1 Accent 2" w:semiHidden="0" w:uiPriority="63" w:unhideWhenUsed="0"/>
+    <w:lsdException w:name="Medium Shading 2 Accent 2" w:semiHidden="0" w:uiPriority="64" w:unhideWhenUsed="0"/>
+    <w:lsdException w:name="Medium List 1 Accent 2" w:semiHidden="0" w:uiPriority="65" w:unhideWhenUsed="0"/>
+    <w:lsdException w:name="Medium List 2 Accent 2" w:semiHidden="0" w:uiPriority="66" w:unhideWhenUsed="0"/>
+    <w:lsdException w:name="Medium Grid 1 Accent 2" w:semiHidden="0" w:uiPriority="67" w:unhideWhenUsed="0"/>
+    <w:lsdException w:name="Medium Grid 2 Accent 2" w:semiHidden="0" w:uiPriority="68" w:unhideWhenUsed="0"/>
+    <w:lsdException w:name="Medium Grid 3 Accent 2" w:semiHidden="0" w:uiPriority="69" w:unhideWhenUsed="0"/>
+    <w:lsdException w:name="Dark List Accent 2" w:semiHidden="0" w:uiPriority="70" w:unhideWhenUsed="0"/>
+    <w:lsdException w:name="Colorful Shading Accent 2" w:semiHidden="0" w:uiPriority="71" w:unhideWhenUsed="0"/>
+    <w:lsdException w:name="Colorful List Accent 2" w:semiHidden="0" w:uiPriority="72" w:unhideWhenUsed="0"/>
+    <w:lsdException w:name="Colorful Grid Accent 2" w:semiHidden="0" w:uiPriority="73" w:unhideWhenUsed="0"/>
+    <w:lsdException w:name="Light Shading Accent 3" w:semiHidden="0" w:uiPriority="60" w:unhideWhenUsed="0"/>
+    <w:lsdException w:name="Light List Accent 3" w:semiHidden="0" w:uiPriority="61" w:unhideWhenUsed="0"/>
+    <w:lsdException w:name="Light Grid Accent 3" w:semiHidden="0" w:uiPriority="62" w:unhideWhenUsed="0"/>
+    <w:lsdException w:name="Medium Shading 1 Accent 3" w:semiHidden="0" w:uiPriority="63" w:unhideWhenUsed="0"/>
+    <w:lsdException w:name="Medium Shading 2 Accent 3" w:semiHidden="0" w:uiPriority="64" w:unhideWhenUsed="0"/>
+    <w:lsdException w:name="Medium List 1 Accent 3" w:semiHidden="0" w:uiPriority="65" w:unhideWhenUsed="0"/>
+    <w:lsdException w:name="Medium List 2 Accent 3" w:semiHidden="0" w:uiPriority="66" w:unhideWhenUsed="0"/>
+    <w:lsdException w:name="Medium Grid 1 Accent 3" w:semiHidden="0" w:uiPriority="67" w:unhideWhenUsed="0"/>
+    <w:lsdException w:name="Medium Grid 2 Accent 3" w:semiHidden="0" w:uiPriority="68" w:unhideWhenUsed="0"/>
+    <w:lsdException w:name="Medium Grid 3 Accent 3" w:semiHidden="0" w:uiPriority="69" w:unhideWhenUsed="0"/>
+    <w:lsdException w:name="Dark List Accent 3" w:semiHidden="0" w:uiPriority="70" w:unhideWhenUsed="0"/>
+    <w:lsdException w:name="Colorful Shading Accent 3" w:semiHidden="0" w:uiPriority="71" w:unhideWhenUsed="0"/>
+    <w:lsdException w:name="Colorful List Accent 3" w:semiHidden="0" w:uiPriority="72" w:unhideWhenUsed="0"/>
+    <w:lsdException w:name="Colorful Grid Accent 3" w:semiHidden="0" w:uiPriority="73" w:unhideWhenUsed="0"/>
+    <w:lsdException w:name="Light Shading Accent 4" w:semiHidden="0" w:uiPriority="60" w:unhideWhenUsed="0"/>
+    <w:lsdException w:name="Light List Accent 4" w:semiHidden="0" w:uiPriority="61" w:unhideWhenUsed="0"/>
+    <w:lsdException w:name="Light Grid Accent 4" w:semiHidden="0" w:uiPriority="62" w:unhideWhenUsed="0"/>
+    <w:lsdException w:name="Medium Shading 1 Accent 4" w:semiHidden="0" w:uiPriority="63" w:unhideWhenUsed="0"/>
+    <w:lsdException w:name="Medium Shading 2 Accent 4" w:semiHidden="0" w:uiPriority="64" w:unhideWhenUsed="0"/>
+    <w:lsdException w:name="Medium List 1 Accent 4" w:semiHidden="0" w:uiPriority="65" w:unhideWhenUsed="0"/>
+    <w:lsdException w:name="Medium List 2 Accent 4" w:semiHidden="0" w:uiPriority="66" w:unhideWhenUsed="0"/>
+    <w:lsdException w:name="Medium Grid 1 Accent 4" w:semiHidden="0" w:uiPriority="67" w:unhideWhenUsed="0"/>
+    <w:lsdException w:name="Medium Grid 2 Accent 4" w:semiHidden="0" w:uiPriority="68" w:unhideWhenUsed="0"/>
+    <w:lsdException w:name="Medium Grid 3 Accent 4" w:semiHidden="0" w:uiPriority="69" w:unhideWhenUsed="0"/>
+    <w:lsdException w:name="Dark List Accent 4" w:semiHidden="0" w:uiPriority="70" w:unhideWhenUsed="0"/>
+    <w:lsdException w:name="Colorful Shading Accent 4" w:semiHidden="0" w:uiPriority="71" w:unhideWhenUsed="0"/>
+    <w:lsdException w:name="Colorful List Accent 4" w:semiHidden="0" w:uiPriority="72" w:unhideWhenUsed="0"/>
+    <w:lsdException w:name="Colorful Grid Accent 4" w:semiHidden="0" w:uiPriority="73" w:unhideWhenUsed="0"/>
+    <w:lsdException w:name="Light Shading Accent 5" w:semiHidden="0" w:uiPriority="60" w:unhideWhenUsed="0"/>
+    <w:lsdException w:name="Light List Accent 5" w:semiHidden="0" w:uiPriority="61" w:unhideWhenUsed="0"/>
+    <w:lsdException w:name="Light Grid Accent 5" w:semiHidden="0" w:uiPriority="62" w:unhideWhenUsed="0"/>
+    <w:lsdException w:name="Medium Shading 1 Accent 5" w:semiHidden="0" w:uiPriority="63" w:unhideWhenUsed="0"/>
+    <w:lsdException w:name="Medium Shading 2 Accent 5" w:semiHidden="0" w:uiPriority="64" w:unhideWhenUsed="0"/>
+    <w:lsdException w:name="Medium List 1 Accent 5" w:semiHidden="0" w:uiPriority="65" w:unhideWhenUsed="0"/>
+    <w:lsdException w:name="Medium List 2 Accent 5" w:semiHidden="0" w:uiPriority="66" w:unhideWhenUsed="0"/>
+    <w:lsdException w:name="Medium Grid 1 Accent 5" w:semiHidden="0" w:uiPriority="67" w:unhideWhenUsed="0"/>
+    <w:lsdException w:name="Medium Grid 2 Accent 5" w:semiHidden="0" w:uiPriority="68" w:unhideWhenUsed="0"/>
+    <w:lsdException w:name="Medium Grid 3 Accent 5" w:semiHidden="0" w:uiPriority="69" w:unhideWhenUsed="0"/>
+    <w:lsdException w:name="Dark List Accent 5" w:semiHidden="0" w:uiPriority="70" w:unhideWhenUsed="0"/>
+    <w:lsdException w:name="Colorful Shading Accent 5" w:semiHidden="0" w:uiPriority="71" w:unhideWhenUsed="0"/>
+    <w:lsdException w:name="Colorful List Accent 5" w:semiHidden="0" w:uiPriority="72" w:unhideWhenUsed="0"/>
+    <w:lsdException w:name="Colorful Grid Accent 5" w:semiHidden="0" w:uiPriority="73" w:unhideWhenUsed="0"/>
+    <w:lsdException w:name="Light Shading Accent 6" w:semiHidden="0" w:uiPriority="60" w:unhideWhenUsed="0"/>
+    <w:lsdException w:name="Light List Accent 6" w:semiHidden="0" w:uiPriority="61" w:unhideWhenUsed="0"/>
+    <w:lsdException w:name="Light Grid Accent 6" w:semiHidden="0" w:uiPriority="62" w:unhideWhenUsed="0"/>
+    <w:lsdException w:name="Medium Shading 1 Accent 6" w:semiHidden="0" w:uiPriority="63" w:unhideWhenUsed="0"/>
+    <w:lsdException w:name="Medium Shading 2 Accent 6" w:semiHidden="0" w:uiPriority="64" w:unhideWhenUsed="0"/>
+    <w:lsdException w:name="Medium List 1 Accent 6" w:semiHidden="0" w:uiPriority="65" w:unhideWhenUsed="0"/>
+    <w:lsdException w:name="Medium List 2 Accent 6" w:semiHidden="0" w:uiPriority="66" w:unhideWhenUsed="0"/>
+    <w:lsdException w:name="Medium Grid 1 Accent 6" w:semiHidden="0" w:uiPriority="67" w:unhideWhenUsed="0"/>
+    <w:lsdException w:name="Medium Grid 2 Accent 6" w:semiHidden="0" w:uiPriority="68" w:unhideWhenUsed="0"/>
+    <w:lsdException w:name="Medium Grid 3 Accent 6" w:semiHidden="0" w:uiPriority="69" w:unhideWhenUsed="0"/>
+    <w:lsdException w:name="Dark List Accent 6" w:semiHidden="0" w:uiPriority="70" w:unhideWhenUsed="0"/>
+    <w:lsdException w:name="Colorful Shading Accent 6" w:semiHidden="0" w:uiPriority="71" w:unhideWhenUsed="0"/>
+    <w:lsdException w:name="Colorful List Accent 6" w:semiHidden="0" w:uiPriority="72" w:unhideWhenUsed="0"/>
+    <w:lsdException w:name="Colorful Grid Accent 6" w:semiHidden="0" w:uiPriority="73" w:unhideWhenUsed="0"/>
+    <w:lsdException w:name="Subtle Emphasis" w:semiHidden="0" w:uiPriority="19" w:unhideWhenUsed="0" w:qFormat="1"/>
+    <w:lsdException w:name="Intense Emphasis" w:semiHidden="0" w:uiPriority="21" w:unhideWhenUsed="0" w:qFormat="1"/>
+    <w:lsdException w:name="Subtle Reference" w:semiHidden="0" w:uiPriority="31" w:unhideWhenUsed="0" w:qFormat="1"/>
+    <w:lsdException w:name="Intense Reference" w:semiHidden="0" w:uiPriority="32" w:unhideWhenUsed="0" w:qFormat="1"/>
+    <w:lsdException w:name="Book Title" w:semiHidden="0" w:uiPriority="33" w:unhideWhenUsed="0" w:qFormat="1"/>
+    <w:lsdException w:name="Bibliography" w:uiPriority="37"/>
+    <w:lsdException w:name="TOC Heading" w:uiPriority="39" w:qFormat="1"/>
+  </w:latentStyles>
+  <w:style w:type="paragraph" w:default="1" w:styleId="Normal">
+    <w:name w:val="Normal"/>
+    <w:qFormat/>
+  </w:style>
+  <w:style w:type="paragraph" w:styleId="Heading1">
+    <w:name w:val="heading 1"/>
+    <w:basedOn w:val="Normal"/>
+    <w:next w:val="Normal"/>
+    <w:link w:val="Heading1Char"/>
+    <w:uiPriority w:val="9"/>
+    <w:qFormat/>
+    <w:rsid w:val="00B127F8"/>
+    <w:pPr>
+      <w:keepNext/>
+      <w:keepLines/>
+      <w:spacing w:before="480" w:after="0"/>
+      <w:outlineLvl w:val="0"/>
+    </w:pPr>
+    <w:rPr>
+      <w:rFonts w:asciiTheme="majorHAnsi" w:eastAsiaTheme="majorEastAsia" w:hAnsiTheme="majorHAnsi" w:cstheme="majorBidi"/>
+      <w:b/>
+      <w:bCs/>
+      <w:color w:val="345A8A" w:themeColor="accent1" w:themeShade="B5"/>
+      <w:sz w:val="28"/>
+      <w:szCs w:val="32"/>
+    </w:rPr>
+  </w:style>
+  <w:style w:type="paragraph" w:styleId="Heading2">
+    <w:name w:val="heading 2"/>
+    <w:basedOn w:val="Heading1"/>
+    <w:next w:val="Normal"/>
+    <w:link w:val="Heading2Char"/>
+    <w:uiPriority w:val="9"/>
+    <w:unhideWhenUsed/>
+    <w:qFormat/>
+    <w:rsid w:val="00B127F8"/>
+    <w:pPr>
+      <w:outlineLvl w:val="1"/>
+    </w:pPr>
+    <w:rPr>
+      <w:sz w:val="24"/>
+    </w:rPr>
+  </w:style>
+  <w:style w:type="paragraph" w:styleId="Heading3">
+    <w:name w:val="heading 3"/>
+    <w:basedOn w:val="Heading2"/>
+    <w:next w:val="Normal"/>
+    <w:link w:val="Heading3Char"/>
+    <w:uiPriority w:val="9"/>
+    <w:unhideWhenUsed/>
+    <w:qFormat/>
+    <w:rsid w:val="00B127F8"/>
+    <w:pPr>
+      <w:outlineLvl w:val="2"/>
+    </w:pPr>
+    <w:rPr>
+      <w:sz w:val="20"/>
+    </w:rPr>
+  </w:style>
+  <w:style w:type="paragraph" w:styleId="Heading4">
+    <w:name w:val="heading 4"/>
+    <w:basedOn w:val="Normal"/>
+    <w:next w:val="Normal"/>
+    <w:link w:val="Heading4Char"/>
+    <w:uiPriority w:val="9"/>
+    <w:unhideWhenUsed/>
+    <w:qFormat/>
+    <w:rsid w:val="00205473"/>
+    <w:pPr>
+      <w:keepNext/>
+      <w:keepLines/>
+      <w:spacing w:before="40" w:after="0"/>
+      <w:outlineLvl w:val="3"/>
+    </w:pPr>
+    <w:rPr>
+      <w:rFonts w:asciiTheme="majorHAnsi" w:eastAsiaTheme="majorEastAsia" w:hAnsiTheme="majorHAnsi" w:cstheme="majorBidi"/>
+      <w:i/>
+      <w:iCs/>
+      <w:color w:val="365F91" w:themeColor="accent1" w:themeShade="BF"/>
+    </w:rPr>
+  </w:style>
+  <w:style w:type="paragraph" w:styleId="Heading5">
+    <w:name w:val="heading 5"/>
+    <w:basedOn w:val="Normal"/>
+    <w:next w:val="Normal"/>
+    <w:link w:val="Heading5Char"/>
+    <w:uiPriority w:val="9"/>
+    <w:unhideWhenUsed/>
+    <w:qFormat/>
+    <w:rsid w:val="00AB245A"/>
+    <w:pPr>
+      <w:keepNext/>
+      <w:keepLines/>
+      <w:spacing w:before="40" w:after="0"/>
+      <w:outlineLvl w:val="4"/>
+    </w:pPr>
+    <w:rPr>
+      <w:rFonts w:asciiTheme="majorHAnsi" w:eastAsiaTheme="majorEastAsia" w:hAnsiTheme="majorHAnsi" w:cstheme="majorBidi"/>
+      <w:color w:val="365F91" w:themeColor="accent1" w:themeShade="BF"/>
+    </w:rPr>
+  </w:style>
+  <w:style w:type="character" w:default="1" w:styleId="DefaultParagraphFont">
+    <w:name w:val="Default Paragraph Font"/>
+    <w:uiPriority w:val="1"/>
     <w:unhideWhenUsed/>
   </w:style>
   <w:style w:type="table" w:default="1" w:styleId="TableNormal">

</xml_diff>

<commit_message>
Added content to chapter 1 + IEEE link formating
</commit_message>
<xml_diff>
--- a/CE101 Team Report Team T.docx
+++ b/CE101 Team Report Team T.docx
@@ -88,8 +88,19 @@
           <w:sz w:val="28"/>
           <w:szCs w:val="28"/>
         </w:rPr>
-        <w:t xml:space="preserve"> Sean Traynor</w:t>
-      </w:r>
+        <w:t xml:space="preserve"> Sean </w:t>
+      </w:r>
+      <w:proofErr w:type="spellStart"/>
+      <w:r>
+        <w:rPr>
+          <w:rFonts w:asciiTheme="majorHAnsi" w:hAnsiTheme="majorHAnsi" w:cs="Times New Roman"/>
+          <w:i/>
+          <w:sz w:val="28"/>
+          <w:szCs w:val="28"/>
+        </w:rPr>
+        <w:t>Traynor</w:t>
+      </w:r>
+      <w:proofErr w:type="spellEnd"/>
     </w:p>
     <w:p>
       <w:pPr>
@@ -116,17 +127,28 @@
           <w:sz w:val="28"/>
           <w:szCs w:val="28"/>
         </w:rPr>
-        <w:t>Dale Carr</w:t>
-      </w:r>
-    </w:p>
-    <w:p>
-      <w:pPr>
+        <w:t xml:space="preserve">Dale </w:t>
+      </w:r>
+      <w:proofErr w:type="spellStart"/>
+      <w:r>
         <w:rPr>
           <w:rFonts w:asciiTheme="majorHAnsi" w:hAnsiTheme="majorHAnsi" w:cs="Times New Roman"/>
           <w:i/>
           <w:sz w:val="28"/>
           <w:szCs w:val="28"/>
         </w:rPr>
+        <w:t>Carr</w:t>
+      </w:r>
+      <w:proofErr w:type="spellEnd"/>
+    </w:p>
+    <w:p>
+      <w:pPr>
+        <w:rPr>
+          <w:rFonts w:asciiTheme="majorHAnsi" w:hAnsiTheme="majorHAnsi" w:cs="Times New Roman"/>
+          <w:i/>
+          <w:sz w:val="28"/>
+          <w:szCs w:val="28"/>
+        </w:rPr>
       </w:pPr>
       <w:r>
         <w:rPr>
@@ -155,6 +177,7 @@
         </w:rPr>
         <w:t xml:space="preserve"> </w:t>
       </w:r>
+      <w:proofErr w:type="spellStart"/>
       <w:r>
         <w:rPr>
           <w:rFonts w:asciiTheme="majorHAnsi" w:hAnsiTheme="majorHAnsi" w:cs="Times New Roman"/>
@@ -162,8 +185,9 @@
           <w:sz w:val="28"/>
           <w:szCs w:val="28"/>
         </w:rPr>
-        <w:t xml:space="preserve">Laurynas Pupsta, Charlie Hammond, Valentinas </w:t>
-      </w:r>
+        <w:t>Laurynas</w:t>
+      </w:r>
+      <w:proofErr w:type="spellEnd"/>
       <w:r>
         <w:rPr>
           <w:rFonts w:asciiTheme="majorHAnsi" w:hAnsiTheme="majorHAnsi" w:cs="Times New Roman"/>
@@ -171,8 +195,59 @@
           <w:sz w:val="28"/>
           <w:szCs w:val="28"/>
         </w:rPr>
+        <w:t xml:space="preserve"> </w:t>
+      </w:r>
+      <w:proofErr w:type="spellStart"/>
+      <w:r>
+        <w:rPr>
+          <w:rFonts w:asciiTheme="majorHAnsi" w:hAnsiTheme="majorHAnsi" w:cs="Times New Roman"/>
+          <w:i/>
+          <w:sz w:val="28"/>
+          <w:szCs w:val="28"/>
+        </w:rPr>
+        <w:t>Pupsta</w:t>
+      </w:r>
+      <w:proofErr w:type="spellEnd"/>
+      <w:r>
+        <w:rPr>
+          <w:rFonts w:asciiTheme="majorHAnsi" w:hAnsiTheme="majorHAnsi" w:cs="Times New Roman"/>
+          <w:i/>
+          <w:sz w:val="28"/>
+          <w:szCs w:val="28"/>
+        </w:rPr>
+        <w:t xml:space="preserve">, Charlie Hammond, </w:t>
+      </w:r>
+      <w:proofErr w:type="spellStart"/>
+      <w:r>
+        <w:rPr>
+          <w:rFonts w:asciiTheme="majorHAnsi" w:hAnsiTheme="majorHAnsi" w:cs="Times New Roman"/>
+          <w:i/>
+          <w:sz w:val="28"/>
+          <w:szCs w:val="28"/>
+        </w:rPr>
+        <w:t>Valentinas</w:t>
+      </w:r>
+      <w:proofErr w:type="spellEnd"/>
+      <w:r>
+        <w:rPr>
+          <w:rFonts w:asciiTheme="majorHAnsi" w:hAnsiTheme="majorHAnsi" w:cs="Times New Roman"/>
+          <w:i/>
+          <w:sz w:val="28"/>
+          <w:szCs w:val="28"/>
+        </w:rPr>
+        <w:t xml:space="preserve"> </w:t>
+      </w:r>
+      <w:proofErr w:type="spellStart"/>
+      <w:r>
+        <w:rPr>
+          <w:rFonts w:asciiTheme="majorHAnsi" w:hAnsiTheme="majorHAnsi" w:cs="Times New Roman"/>
+          <w:i/>
+          <w:sz w:val="28"/>
+          <w:szCs w:val="28"/>
+        </w:rPr>
         <w:t>Vaiceliunas</w:t>
       </w:r>
+      <w:proofErr w:type="spellEnd"/>
       <w:r>
         <w:br w:type="page"/>
       </w:r>
@@ -1917,7 +1992,15 @@
         <w:t>Chapter 1</w:t>
       </w:r>
       <w:r>
-        <w:t xml:space="preserve"> The Executive Summary (?? </w:t>
+        <w:t xml:space="preserve"> </w:t>
+      </w:r>
+      <w:proofErr w:type="gramStart"/>
+      <w:r>
+        <w:t>The</w:t>
+      </w:r>
+      <w:proofErr w:type="gramEnd"/>
+      <w:r>
+        <w:t xml:space="preserve"> Executive Summary (?? </w:t>
       </w:r>
       <w:r>
         <w:t>W</w:t>
@@ -1926,8 +2009,13 @@
         <w:t>ords</w:t>
       </w:r>
       <w:r>
-        <w:t>, Sean Traynor</w:t>
-      </w:r>
+        <w:t xml:space="preserve">, Sean </w:t>
+      </w:r>
+      <w:proofErr w:type="spellStart"/>
+      <w:r>
+        <w:t>Traynor</w:t>
+      </w:r>
+      <w:proofErr w:type="spellEnd"/>
       <w:r>
         <w:t>)</w:t>
       </w:r>
@@ -1935,20 +2023,59 @@
     </w:p>
     <w:p>
       <w:r>
-        <w:t xml:space="preserve">This is the team report for Team T. In this report every member has written about how the product has been developed, what they did to contribute to the product, issues that occurred during and after the development of the product and what the intention behind the product is. The team report is divided into 5 chapters, one of which you have already started reading. The second chapter will </w:t>
-      </w:r>
-      <w:r>
-        <w:t>inform about team working, some of the difficulties and some of the benefits of working as a team. Chapter two is also where every team member has written a report on their contribution to the product.  Chapter three is about the product development, issues that we encountered during and possible issues after the development of the product. In chapter three you</w:t>
-      </w:r>
-      <w:r>
-        <w:t xml:space="preserve"> will also be able to find the Software Requirements S</w:t>
+        <w:t xml:space="preserve">This is the team report for Team T. In this report every member has written about how the product </w:t>
+      </w:r>
+      <w:r>
+        <w:t>was</w:t>
+      </w:r>
+      <w:r>
+        <w:t xml:space="preserve"> developed, what they did to contribute to the product, issues that occurred during and after the development of the product and what the intention behind the product is. The team report is divided into 5 chapters, one of which you have already started reading.</w:t>
+      </w:r>
+      <w:r>
+        <w:t xml:space="preserve"> When you are finished reading this team report you should have a rather detailed idea of almost every aspect of the development process of the product.</w:t>
+      </w:r>
+      <w:r>
+        <w:t xml:space="preserve"> The second chapter will </w:t>
+      </w:r>
+      <w:r>
+        <w:t>inform about team working, some of the difficulties and some of the benefits of working as a team. Chapter two is also where every team member has written a report on their contribution to the product.  Chapter three is about the product development, issues that we encountered during and possible issues after the development of the product.</w:t>
+      </w:r>
+      <w:r>
+        <w:t xml:space="preserve"> The product development chapter is the largest and most detailed chapter in the entire team report.</w:t>
+      </w:r>
+      <w:r>
+        <w:t xml:space="preserve"> In chapter three you</w:t>
+      </w:r>
+      <w:r>
+        <w:t xml:space="preserve"> will </w:t>
+      </w:r>
+      <w:r>
+        <w:t>find the Software Requirements S</w:t>
       </w:r>
       <w:r>
         <w:t>pecification.</w:t>
       </w:r>
       <w:r>
-        <w:t xml:space="preserve"> The SRS is a rather extensive part of this document, as it holds quite a lot of information about the product. In the SRS you will learn who the intended audience for TecInASec is, you can find the scope of TecInASec, definitions and abbreviations used through the entire team report and SRS, and that is only chapter 1. </w:t>
-      </w:r>
+        <w:t xml:space="preserve"> The SRS is a rather extensive part of this document, as it holds quite a lot of information about the product. In the SRS you will learn who the intended audience for </w:t>
+      </w:r>
+      <w:proofErr w:type="spellStart"/>
+      <w:r>
+        <w:t>TecInASec</w:t>
+      </w:r>
+      <w:proofErr w:type="spellEnd"/>
+      <w:r>
+        <w:t xml:space="preserve"> is, you can find the scope of </w:t>
+      </w:r>
+      <w:proofErr w:type="spellStart"/>
+      <w:r>
+        <w:t>TecInASec</w:t>
+      </w:r>
+      <w:proofErr w:type="spellEnd"/>
+      <w:r>
+        <w:t xml:space="preserve">, definitions and abbreviations used through the entire team report and SRS, and that is only chapter 1. </w:t>
+      </w:r>
+      <w:bookmarkStart w:id="1" w:name="_GoBack"/>
+      <w:bookmarkEnd w:id="1"/>
       <w:r>
         <w:br w:type="page"/>
       </w:r>
@@ -1957,7 +2084,7 @@
       <w:pPr>
         <w:pStyle w:val="Heading1"/>
       </w:pPr>
-      <w:bookmarkStart w:id="1" w:name="_Toc271874895"/>
+      <w:bookmarkStart w:id="2" w:name="_Toc271874895"/>
       <w:r>
         <w:lastRenderedPageBreak/>
         <w:t>Chapter 2</w:t>
@@ -1965,26 +2092,36 @@
       <w:r>
         <w:t xml:space="preserve"> Team Working (?? words)</w:t>
       </w:r>
-      <w:bookmarkEnd w:id="1"/>
+      <w:bookmarkEnd w:id="2"/>
     </w:p>
     <w:p/>
     <w:p>
       <w:pPr>
         <w:pStyle w:val="Heading2"/>
       </w:pPr>
-      <w:bookmarkStart w:id="2" w:name="_Toc271874896"/>
+      <w:bookmarkStart w:id="3" w:name="_Toc271874896"/>
+      <w:proofErr w:type="gramStart"/>
       <w:r>
         <w:t>2.I</w:t>
       </w:r>
+      <w:proofErr w:type="gramEnd"/>
       <w:r>
         <w:t xml:space="preserve"> An introduction to Team W</w:t>
       </w:r>
       <w:r>
         <w:t>orking</w:t>
       </w:r>
-      <w:bookmarkEnd w:id="2"/>
-      <w:r>
-        <w:t xml:space="preserve"> (Sean Traynor)</w:t>
+      <w:bookmarkEnd w:id="3"/>
+      <w:r>
+        <w:t xml:space="preserve"> (Sean </w:t>
+      </w:r>
+      <w:proofErr w:type="spellStart"/>
+      <w:r>
+        <w:t>Traynor</w:t>
+      </w:r>
+      <w:proofErr w:type="spellEnd"/>
+      <w:r>
+        <w:t>)</w:t>
       </w:r>
     </w:p>
     <w:p>
@@ -2067,24 +2204,31 @@
       <w:pPr>
         <w:pStyle w:val="Heading2"/>
       </w:pPr>
-      <w:bookmarkStart w:id="3" w:name="_Toc271874897"/>
+      <w:bookmarkStart w:id="4" w:name="_Toc271874897"/>
+      <w:proofErr w:type="gramStart"/>
       <w:r>
         <w:t>2.II</w:t>
       </w:r>
+      <w:proofErr w:type="gramEnd"/>
       <w:r>
         <w:t xml:space="preserve"> Team Activity Report</w:t>
       </w:r>
-      <w:bookmarkEnd w:id="3"/>
+      <w:bookmarkEnd w:id="4"/>
     </w:p>
     <w:p>
       <w:pPr>
         <w:pStyle w:val="Heading3"/>
       </w:pPr>
-      <w:bookmarkStart w:id="4" w:name="_Toc271874898"/>
-      <w:r>
-        <w:t>2.II.a The team effort summary table</w:t>
-      </w:r>
-      <w:bookmarkEnd w:id="4"/>
+      <w:bookmarkStart w:id="5" w:name="_Toc271874898"/>
+      <w:proofErr w:type="gramStart"/>
+      <w:r>
+        <w:t>2.II.a</w:t>
+      </w:r>
+      <w:proofErr w:type="gramEnd"/>
+      <w:r>
+        <w:t xml:space="preserve"> The team effort summary table</w:t>
+      </w:r>
+      <w:bookmarkEnd w:id="5"/>
     </w:p>
     <w:p>
       <w:r>
@@ -2095,20 +2239,73 @@
       <w:pPr>
         <w:jc w:val="center"/>
       </w:pPr>
-      <w:bookmarkStart w:id="5" w:name="RANGE!A3:L10"/>
-      <w:bookmarkEnd w:id="5"/>
+      <w:bookmarkStart w:id="6" w:name="RANGE!A3:L10"/>
+      <w:bookmarkEnd w:id="6"/>
     </w:p>
     <w:p>
       <w:pPr>
         <w:pStyle w:val="Heading3"/>
       </w:pPr>
-      <w:bookmarkStart w:id="6" w:name="_Toc271874899"/>
-      <w:r>
-        <w:t>2.II.b Detailed report of each team members contribution to the project</w:t>
-      </w:r>
-      <w:bookmarkEnd w:id="6"/>
-      <w:r>
-        <w:t xml:space="preserve"> (Sean Traynor, Laurynas Pupsta, Charlie Hammond, Dale Carr, Valentinas Vaiceliunas)</w:t>
+      <w:bookmarkStart w:id="7" w:name="_Toc271874899"/>
+      <w:proofErr w:type="gramStart"/>
+      <w:r>
+        <w:t>2.II.b</w:t>
+      </w:r>
+      <w:proofErr w:type="gramEnd"/>
+      <w:r>
+        <w:t xml:space="preserve"> Detailed report of each team members contribution to the project</w:t>
+      </w:r>
+      <w:bookmarkEnd w:id="7"/>
+      <w:r>
+        <w:t xml:space="preserve"> (Sean </w:t>
+      </w:r>
+      <w:proofErr w:type="spellStart"/>
+      <w:r>
+        <w:t>Traynor</w:t>
+      </w:r>
+      <w:proofErr w:type="spellEnd"/>
+      <w:r>
+        <w:t xml:space="preserve">, </w:t>
+      </w:r>
+      <w:proofErr w:type="spellStart"/>
+      <w:r>
+        <w:t>Laurynas</w:t>
+      </w:r>
+      <w:proofErr w:type="spellEnd"/>
+      <w:r>
+        <w:t xml:space="preserve"> </w:t>
+      </w:r>
+      <w:proofErr w:type="spellStart"/>
+      <w:r>
+        <w:t>Pupsta</w:t>
+      </w:r>
+      <w:proofErr w:type="spellEnd"/>
+      <w:r>
+        <w:t xml:space="preserve">, Charlie Hammond, Dale </w:t>
+      </w:r>
+      <w:proofErr w:type="spellStart"/>
+      <w:r>
+        <w:t>Carr</w:t>
+      </w:r>
+      <w:proofErr w:type="spellEnd"/>
+      <w:r>
+        <w:t xml:space="preserve">, </w:t>
+      </w:r>
+      <w:proofErr w:type="spellStart"/>
+      <w:r>
+        <w:t>Valentinas</w:t>
+      </w:r>
+      <w:proofErr w:type="spellEnd"/>
+      <w:r>
+        <w:t xml:space="preserve"> </w:t>
+      </w:r>
+      <w:proofErr w:type="spellStart"/>
+      <w:r>
+        <w:t>Vaiceliunas</w:t>
+      </w:r>
+      <w:proofErr w:type="spellEnd"/>
+      <w:r>
+        <w:t>)</w:t>
       </w:r>
     </w:p>
     <w:p/>
@@ -2131,12 +2328,14 @@
         </w:rPr>
         <w:t xml:space="preserve"> </w:t>
       </w:r>
+      <w:proofErr w:type="spellStart"/>
       <w:r>
         <w:rPr>
           <w:sz w:val="32"/>
         </w:rPr>
         <w:t>Traynor</w:t>
       </w:r>
+      <w:proofErr w:type="spellEnd"/>
     </w:p>
     <w:p>
       <w:pPr>
@@ -2170,14 +2369,38 @@
         <w:t xml:space="preserve">, which has been quite irregularly. The reason for this is because of the good communication that most of the team has outside of the lab sessions. </w:t>
       </w:r>
       <w:r>
-        <w:t xml:space="preserve">When we first started the group project my first task was to create a team skills list [2]. After that I went on to try out some different graphical libraries for Python, such as Tkinter and PyQt4. The main responsibility outside of keeping updated on what the team is doing and assisting the team in any problems that may occur was the GUI code. I was primarily working on the User </w:t>
+        <w:t xml:space="preserve">When we first started the group project my first task was to create a team skills list [2]. After that I went on to try out some different graphical libraries for Python, such as </w:t>
+      </w:r>
+      <w:proofErr w:type="spellStart"/>
+      <w:r>
+        <w:t>Tkinter</w:t>
+      </w:r>
+      <w:proofErr w:type="spellEnd"/>
+      <w:r>
+        <w:t xml:space="preserve"> and PyQt4. The main responsibility outside of keeping updated on what the team is doing and assisting the team in any problems that may occur was the GUI code. I was primarily working on the User </w:t>
       </w:r>
       <w:r>
         <w:lastRenderedPageBreak/>
-        <w:t>Interface for TIAS up until we decided that we should abstain from using Tkinter and create a website instead.</w:t>
-      </w:r>
-      <w:r>
-        <w:t xml:space="preserve"> We had some difficulties connecting to the database that holds all information that has been scraped from the website because the database is hosted on an OpenShift server. </w:t>
+        <w:t xml:space="preserve">Interface for TIAS up until we decided that we should abstain from using </w:t>
+      </w:r>
+      <w:proofErr w:type="spellStart"/>
+      <w:r>
+        <w:t>Tkinter</w:t>
+      </w:r>
+      <w:proofErr w:type="spellEnd"/>
+      <w:r>
+        <w:t xml:space="preserve"> and create a website instead.</w:t>
+      </w:r>
+      <w:r>
+        <w:t xml:space="preserve"> We had some difficulties connecting to the database that holds all information that has been scraped from the website because the database is hosted on an </w:t>
+      </w:r>
+      <w:proofErr w:type="spellStart"/>
+      <w:r>
+        <w:t>OpenShift</w:t>
+      </w:r>
+      <w:proofErr w:type="spellEnd"/>
+      <w:r>
+        <w:t xml:space="preserve"> server. </w:t>
       </w:r>
       <w:r>
         <w:t xml:space="preserve">But after some experimenting we figured a simple solution to the problem by using Flask. </w:t>
@@ -2214,9 +2437,90 @@
         <w:t>Team Forum – Team Tasks</w:t>
       </w:r>
       <w:r>
-        <w:t xml:space="preserve">,"  </w:t>
+        <w:t>,</w:t>
+      </w:r>
+      <w:proofErr w:type="gramStart"/>
+      <w:r>
+        <w:t xml:space="preserve">"  </w:t>
+      </w:r>
+      <w:proofErr w:type="gramEnd"/>
+      <w:r>
+        <w:fldChar w:fldCharType="begin"/>
+      </w:r>
+      <w:r>
+        <w:instrText xml:space="preserve"> HYPERLINK "http://www.moodle.essex.ac.uk" </w:instrText>
+      </w:r>
+      <w:r>
+        <w:fldChar w:fldCharType="separate"/>
+      </w:r>
+      <w:r>
+        <w:rPr>
+          <w:rStyle w:val="Hyperlink"/>
+        </w:rPr>
+        <w:t>www.moodle.essex.ac.uk</w:t>
+      </w:r>
+      <w:r>
+        <w:rPr>
+          <w:rStyle w:val="Hyperlink"/>
+        </w:rPr>
+        <w:fldChar w:fldCharType="end"/>
+      </w:r>
+      <w:r>
+        <w:t>.</w:t>
+      </w:r>
+      <w:r>
+        <w:t xml:space="preserve"> </w:t>
+      </w:r>
+      <w:r>
+        <w:t xml:space="preserve"> </w:t>
+      </w:r>
+      <w:proofErr w:type="gramStart"/>
+      <w:r>
+        <w:t>[Online].</w:t>
+      </w:r>
+      <w:proofErr w:type="gramEnd"/>
+      <w:r>
+        <w:t xml:space="preserve"> Available: </w:t>
       </w:r>
       <w:hyperlink r:id="rId8" w:history="1">
+        <w:r>
+          <w:rPr>
+            <w:rStyle w:val="Hyperlink"/>
+          </w:rPr>
+          <w:t>https://moodle.essex.ac.uk/mod/forum/discuss.php?d=98534</w:t>
+        </w:r>
+      </w:hyperlink>
+      <w:r>
+        <w:t xml:space="preserve"> </w:t>
+      </w:r>
+      <w:r>
+        <w:t xml:space="preserve">[Accessed: </w:t>
+      </w:r>
+      <w:r>
+        <w:t>Mar. 03. 2015</w:t>
+      </w:r>
+      <w:r>
+        <w:t>].</w:t>
+      </w:r>
+    </w:p>
+    <w:p>
+      <w:r>
+        <w:t xml:space="preserve">[2] – Moodle. </w:t>
+      </w:r>
+      <w:proofErr w:type="gramStart"/>
+      <w:r>
+        <w:t>“</w:t>
+      </w:r>
+      <w:r>
+        <w:rPr>
+          <w:i/>
+        </w:rPr>
+        <w:t>Team Skills List</w:t>
+      </w:r>
+      <w:r>
+        <w:t xml:space="preserve">” </w:t>
+      </w:r>
+      <w:hyperlink r:id="rId9" w:history="1">
         <w:r>
           <w:rPr>
             <w:rStyle w:val="Hyperlink"/>
@@ -2227,43 +2531,81 @@
       <w:r>
         <w:t>.</w:t>
       </w:r>
+      <w:proofErr w:type="gramEnd"/>
       <w:r>
         <w:t xml:space="preserve"> </w:t>
       </w:r>
-      <w:r>
-        <w:t xml:space="preserve"> [Online]. Available: </w:t>
-      </w:r>
-      <w:hyperlink r:id="rId9" w:history="1">
+      <w:proofErr w:type="gramStart"/>
+      <w:r>
+        <w:t>[Online].</w:t>
+      </w:r>
+      <w:proofErr w:type="gramEnd"/>
+      <w:r>
+        <w:t xml:space="preserve"> Available: </w:t>
+      </w:r>
+      <w:hyperlink r:id="rId10" w:history="1">
         <w:r>
           <w:rPr>
             <w:rStyle w:val="Hyperlink"/>
           </w:rPr>
-          <w:t>https://moodle.essex.ac.uk/mod/forum/discuss.php?d=98534</w:t>
+          <w:t>https://moodle.essex.ac.uk/mod/data/view.php?d=128&amp;rid=8504</w:t>
         </w:r>
       </w:hyperlink>
       <w:r>
+        <w:t xml:space="preserve"> [Accessed: Mar. 15. 2015]</w:t>
+      </w:r>
+    </w:p>
+    <w:p>
+      <w:r>
+        <w:t xml:space="preserve">[3] – </w:t>
+      </w:r>
+      <w:r>
+        <w:t>Moodle. “</w:t>
+      </w:r>
+      <w:r>
+        <w:rPr>
+          <w:i/>
+        </w:rPr>
+        <w:t>Report on Intellectual Property</w:t>
+      </w:r>
+      <w:r>
+        <w:t xml:space="preserve">” </w:t>
+      </w:r>
+      <w:hyperlink r:id="rId11" w:history="1">
+        <w:r>
+          <w:rPr>
+            <w:rStyle w:val="Hyperlink"/>
+          </w:rPr>
+          <w:t>www.moodle.essex.ac.uk</w:t>
+        </w:r>
+      </w:hyperlink>
+      <w:r>
+        <w:t xml:space="preserve">. </w:t>
+      </w:r>
+      <w:proofErr w:type="gramStart"/>
+      <w:r>
+        <w:t>[Online].</w:t>
+      </w:r>
+      <w:proofErr w:type="gramEnd"/>
+      <w:r>
+        <w:t xml:space="preserve"> Available: </w:t>
+      </w:r>
+      <w:hyperlink r:id="rId12" w:history="1">
+        <w:r>
+          <w:rPr>
+            <w:rStyle w:val="Hyperlink"/>
+          </w:rPr>
+          <w:t>https://moodle.essex.ac.uk/mod/data/view.php?d=128&amp;rid=9606</w:t>
+        </w:r>
+      </w:hyperlink>
+      <w:r>
         <w:t xml:space="preserve"> </w:t>
       </w:r>
       <w:r>
-        <w:t xml:space="preserve">[Accessed: </w:t>
-      </w:r>
-      <w:r>
-        <w:t>Mar. 03. 2015</w:t>
-      </w:r>
-      <w:r>
-        <w:t>].</w:t>
-      </w:r>
-    </w:p>
-    <w:p>
-      <w:r>
-        <w:t>[2] – Team Skills List</w:t>
-      </w:r>
-    </w:p>
-    <w:p>
-      <w:r>
-        <w:t>[3] – IP</w:t>
-      </w:r>
-    </w:p>
+        <w:t>[Accessed: Mar. 15. 2015]</w:t>
+      </w:r>
+    </w:p>
+    <w:p/>
     <w:p>
       <w:pPr>
         <w:pStyle w:val="Heading4"/>
@@ -2303,8 +2645,21 @@
       </w:r>
     </w:p>
     <w:p>
-      <w:r>
-        <w:t xml:space="preserve">Starting from the beginning. 10th November 2014 it has been my role in the team to collectively work with each of the members, whether it be in the forum online [1] or with a team meeting which happens every two weeks. Since the launch of the project I have written reports covering application design [2] to potential health and safety when using the application [3]. All of the aspects that I have coved in my reports which can be found within the list of uploaded documents on the </w:t>
+      <w:proofErr w:type="gramStart"/>
+      <w:r>
+        <w:t>Starting from the beginning.</w:t>
+      </w:r>
+      <w:proofErr w:type="gramEnd"/>
+      <w:r>
+        <w:t xml:space="preserve"> 10th November 2014 it has been my role in the team to collectively work with each of the members, whether it </w:t>
+      </w:r>
+      <w:proofErr w:type="gramStart"/>
+      <w:r>
+        <w:t>be</w:t>
+      </w:r>
+      <w:proofErr w:type="gramEnd"/>
+      <w:r>
+        <w:t xml:space="preserve"> in the forum online [1] or with a team meeting which happens every two weeks. Since the launch of the project I have written reports covering application design [2] to potential health and safety when using the application [3]. All of the aspects that I have coved in my reports which can be found within the list of uploaded documents on the </w:t>
       </w:r>
       <w:r>
         <w:t>Moodle</w:t>
@@ -2328,8 +2683,13 @@
       </w:r>
     </w:p>
     <w:p>
-      <w:r>
-        <w:t>At this stage of the design. Astatically the program is plain, clean and simple as it is going to be a practical and useful over vibrant and attractive. This will change in the future as the application comes together and is functional it is then possible for me as a designer to look at the canvas I have to use to project the ideas that team T have for the aesthetics of TIAS.</w:t>
+      <w:proofErr w:type="gramStart"/>
+      <w:r>
+        <w:t>At this stage of the design.</w:t>
+      </w:r>
+      <w:proofErr w:type="gramEnd"/>
+      <w:r>
+        <w:t xml:space="preserve"> Astatically the program is plain, clean and simple as it is going to be a practical and useful over vibrant and attractive. This will change in the future as the application comes together and is functional it is then possible for me as a designer to look at the canvas I have to use to project the ideas that team T have for the aesthetics of TIAS.</w:t>
       </w:r>
     </w:p>
     <w:p>
@@ -2344,7 +2704,7 @@
       <w:r>
         <w:t xml:space="preserve">[1] - </w:t>
       </w:r>
-      <w:hyperlink r:id="rId10" w:history="1">
+      <w:hyperlink r:id="rId13" w:history="1">
         <w:r>
           <w:rPr>
             <w:rStyle w:val="Hyperlink"/>
@@ -2355,9 +2715,10 @@
     </w:p>
     <w:p>
       <w:r>
+        <w:lastRenderedPageBreak/>
         <w:t xml:space="preserve">[2] - </w:t>
       </w:r>
-      <w:hyperlink r:id="rId11" w:history="1">
+      <w:hyperlink r:id="rId14" w:history="1">
         <w:r>
           <w:rPr>
             <w:rStyle w:val="Hyperlink"/>
@@ -2370,7 +2731,7 @@
       <w:r>
         <w:t xml:space="preserve">[3] - </w:t>
       </w:r>
-      <w:hyperlink r:id="rId12" w:history="1">
+      <w:hyperlink r:id="rId15" w:history="1">
         <w:r>
           <w:rPr>
             <w:rStyle w:val="Hyperlink"/>
@@ -2381,10 +2742,9 @@
     </w:p>
     <w:p>
       <w:r>
-        <w:lastRenderedPageBreak/>
         <w:t xml:space="preserve">[4] - </w:t>
       </w:r>
-      <w:hyperlink r:id="rId13" w:history="1">
+      <w:hyperlink r:id="rId16" w:history="1">
         <w:r>
           <w:rPr>
             <w:rStyle w:val="Hyperlink"/>
@@ -2400,7 +2760,7 @@
       <w:r>
         <w:t xml:space="preserve">[5] - </w:t>
       </w:r>
-      <w:hyperlink r:id="rId14" w:history="1">
+      <w:hyperlink r:id="rId17" w:history="1">
         <w:r>
           <w:rPr>
             <w:rStyle w:val="Hyperlink"/>
@@ -2428,8 +2788,16 @@
         <w:rPr>
           <w:sz w:val="32"/>
         </w:rPr>
-        <w:t>Dale Carr</w:t>
-      </w:r>
+        <w:t xml:space="preserve">Dale </w:t>
+      </w:r>
+      <w:proofErr w:type="spellStart"/>
+      <w:r>
+        <w:rPr>
+          <w:sz w:val="32"/>
+        </w:rPr>
+        <w:t>Carr</w:t>
+      </w:r>
+      <w:proofErr w:type="spellEnd"/>
     </w:p>
     <w:p>
       <w:pPr>
@@ -2454,7 +2822,15 @@
     </w:p>
     <w:p>
       <w:r>
-        <w:t xml:space="preserve">As per my responsibility as project manager, I have kept both the Gantt chart and team logbook updated with the necessary information. I have completed a report on Tkinter </w:t>
+        <w:t xml:space="preserve">As per my responsibility as project manager, I have kept both the Gantt chart and team logbook updated with the necessary information. I have completed a report on </w:t>
+      </w:r>
+      <w:proofErr w:type="spellStart"/>
+      <w:r>
+        <w:t>Tkinter</w:t>
+      </w:r>
+      <w:proofErr w:type="spellEnd"/>
+      <w:r>
+        <w:t xml:space="preserve"> </w:t>
       </w:r>
       <w:r>
         <w:rPr>
@@ -2473,7 +2849,7 @@
       <w:r>
         <w:t xml:space="preserve"> -</w:t>
       </w:r>
-      <w:hyperlink r:id="rId15" w:history="1">
+      <w:hyperlink r:id="rId18" w:history="1">
         <w:r>
           <w:rPr>
             <w:rStyle w:val="Hyperlink"/>
@@ -2489,12 +2865,28 @@
           <w:sz w:val="32"/>
         </w:rPr>
       </w:pPr>
+      <w:proofErr w:type="spellStart"/>
       <w:r>
         <w:rPr>
           <w:sz w:val="32"/>
         </w:rPr>
-        <w:t>Valentinas Vaiceliunas</w:t>
-      </w:r>
+        <w:t>Valentinas</w:t>
+      </w:r>
+      <w:proofErr w:type="spellEnd"/>
+      <w:r>
+        <w:rPr>
+          <w:sz w:val="32"/>
+        </w:rPr>
+        <w:t xml:space="preserve"> </w:t>
+      </w:r>
+      <w:proofErr w:type="spellStart"/>
+      <w:r>
+        <w:rPr>
+          <w:sz w:val="32"/>
+        </w:rPr>
+        <w:t>Vaiceliunas</w:t>
+      </w:r>
+      <w:proofErr w:type="spellEnd"/>
     </w:p>
     <w:p>
       <w:pPr>
@@ -2506,7 +2898,31 @@
     </w:p>
     <w:p>
       <w:r>
-        <w:t>I am Valentinas Vaiceliunas. I work on a Team T project called TecInASec as a business</w:t>
+        <w:t xml:space="preserve">I am </w:t>
+      </w:r>
+      <w:proofErr w:type="spellStart"/>
+      <w:r>
+        <w:t>Valentinas</w:t>
+      </w:r>
+      <w:proofErr w:type="spellEnd"/>
+      <w:r>
+        <w:t xml:space="preserve"> </w:t>
+      </w:r>
+      <w:proofErr w:type="spellStart"/>
+      <w:r>
+        <w:t>Vaiceliunas</w:t>
+      </w:r>
+      <w:proofErr w:type="spellEnd"/>
+      <w:r>
+        <w:t xml:space="preserve">. I work on a Team T project called </w:t>
+      </w:r>
+      <w:proofErr w:type="spellStart"/>
+      <w:r>
+        <w:t>TecInASec</w:t>
+      </w:r>
+      <w:proofErr w:type="spellEnd"/>
+      <w:r>
+        <w:t xml:space="preserve"> as a business</w:t>
       </w:r>
       <w:r>
         <w:t xml:space="preserve"> specialist</w:t>
@@ -2525,17 +2941,41 @@
     </w:p>
     <w:p>
       <w:r>
-        <w:t>At first I had to make a survey so I had to learn how to make and publish surveys, so I did use surveymoney.com and made the statistic work that we got from the survey responses. I have done some other work in the team too, for example some reports for the methods that we used in our programming language, like BeautifulSoup. BeautifulSoup was the main component of scraping and I by doing a research on it I learn</w:t>
+        <w:t xml:space="preserve">At first I had to make a survey so I had to learn how to make and publish surveys, so I did use surveymoney.com and made the statistic work that we got from the survey responses. I have done some other work in the team too, for example some reports for the methods that we used in our programming language, like </w:t>
+      </w:r>
+      <w:proofErr w:type="spellStart"/>
+      <w:r>
+        <w:t>BeautifulSoup</w:t>
+      </w:r>
+      <w:proofErr w:type="spellEnd"/>
+      <w:r>
+        <w:t xml:space="preserve">. </w:t>
+      </w:r>
+      <w:proofErr w:type="spellStart"/>
+      <w:r>
+        <w:t>BeautifulSoup</w:t>
+      </w:r>
+      <w:proofErr w:type="spellEnd"/>
+      <w:r>
+        <w:t xml:space="preserve"> was the main component of scraping and I by doing a research on it I learn</w:t>
       </w:r>
       <w:r>
         <w:t>ed</w:t>
       </w:r>
       <w:r>
-        <w:t xml:space="preserve"> how it is used and works on Python programming language. Also I have learned more about surveys, about publishing it and the use of survey making in business because it is very important to know what your customer needs. Working in the T team I learned how every role is important and every person matters in the work they do to the team. I tried to help my team mates if that was necessary but because we have a great team leader who helped everybody and took care of everyone my help was rarely needed. I worked on statistics on our product and I hope I will be working more in the future when our product hits the market. I believe, I </w:t>
+        <w:t xml:space="preserve"> how it is used and works on Python programming language. Also I have learned more about surveys, about publishing it and the use of survey making in business because it is very important to know what your customer needs. Working in the T team I learned </w:t>
       </w:r>
       <w:r>
         <w:lastRenderedPageBreak/>
-        <w:t>could have helped more with programming but I tried to do all the jobs that was given to me as a business</w:t>
+        <w:t xml:space="preserve">how every role is important and every person matters in the work they do to the team. I tried to help my team mates if that was necessary but because we have a great team leader who helped everybody and took care of everyone my help was rarely needed. I worked on statistics on our product and I hope I will be working more in the future when our product hits the market. I believe, I could have helped more with programming but I tried to do all the jobs that </w:t>
+      </w:r>
+      <w:proofErr w:type="gramStart"/>
+      <w:r>
+        <w:t>was</w:t>
+      </w:r>
+      <w:proofErr w:type="gramEnd"/>
+      <w:r>
+        <w:t xml:space="preserve"> given to me as a business</w:t>
       </w:r>
       <w:r>
         <w:t xml:space="preserve"> specialist</w:t>
@@ -2551,12 +2991,28 @@
           <w:sz w:val="32"/>
         </w:rPr>
       </w:pPr>
+      <w:proofErr w:type="spellStart"/>
       <w:r>
         <w:rPr>
           <w:sz w:val="32"/>
         </w:rPr>
-        <w:t>Laurynas Pupsta</w:t>
-      </w:r>
+        <w:t>Laurynas</w:t>
+      </w:r>
+      <w:proofErr w:type="spellEnd"/>
+      <w:r>
+        <w:rPr>
+          <w:sz w:val="32"/>
+        </w:rPr>
+        <w:t xml:space="preserve"> </w:t>
+      </w:r>
+      <w:proofErr w:type="spellStart"/>
+      <w:r>
+        <w:rPr>
+          <w:sz w:val="32"/>
+        </w:rPr>
+        <w:t>Pupsta</w:t>
+      </w:r>
+      <w:proofErr w:type="spellEnd"/>
     </w:p>
     <w:p>
       <w:pPr>
@@ -2568,11 +3024,27 @@
     </w:p>
     <w:p>
       <w:r>
-        <w:t>I am Laurynas Pupsta. I am the team</w:t>
-      </w:r>
+        <w:t xml:space="preserve">I am </w:t>
+      </w:r>
+      <w:proofErr w:type="spellStart"/>
+      <w:r>
+        <w:t>Laurynas</w:t>
+      </w:r>
+      <w:proofErr w:type="spellEnd"/>
       <w:r>
         <w:t xml:space="preserve"> </w:t>
       </w:r>
+      <w:proofErr w:type="spellStart"/>
+      <w:r>
+        <w:t>Pupsta</w:t>
+      </w:r>
+      <w:proofErr w:type="spellEnd"/>
+      <w:r>
+        <w:t>. I am the team</w:t>
+      </w:r>
+      <w:r>
+        <w:t xml:space="preserve"> </w:t>
+      </w:r>
       <w:r>
         <w:t>programming specialist</w:t>
       </w:r>
@@ -2583,7 +3055,39 @@
         <w:t xml:space="preserve">a </w:t>
       </w:r>
       <w:r>
-        <w:t>project called TecInASec. I have been mainly working with Openshift server, Python, phpMyAdmin and git. My main achievements so far are fully functional scraping code for PCWorld, working communication between the server and database and everything associated with gathering and analysing(filtering, manipulating and etc.) information.</w:t>
+        <w:t xml:space="preserve">project called </w:t>
+      </w:r>
+      <w:proofErr w:type="spellStart"/>
+      <w:r>
+        <w:t>TecInASec</w:t>
+      </w:r>
+      <w:proofErr w:type="spellEnd"/>
+      <w:r>
+        <w:t xml:space="preserve">. I have been mainly working with </w:t>
+      </w:r>
+      <w:proofErr w:type="spellStart"/>
+      <w:r>
+        <w:t>Openshift</w:t>
+      </w:r>
+      <w:proofErr w:type="spellEnd"/>
+      <w:r>
+        <w:t xml:space="preserve"> server, Python, </w:t>
+      </w:r>
+      <w:proofErr w:type="spellStart"/>
+      <w:r>
+        <w:t>phpMyAdmin</w:t>
+      </w:r>
+      <w:proofErr w:type="spellEnd"/>
+      <w:r>
+        <w:t xml:space="preserve"> and git. My main achievements so far are fully functional scraping code for </w:t>
+      </w:r>
+      <w:proofErr w:type="spellStart"/>
+      <w:r>
+        <w:t>PCWorld</w:t>
+      </w:r>
+      <w:proofErr w:type="spellEnd"/>
+      <w:r>
+        <w:t>, working communication between the server and database and everything associated with gathering and analysing(filtering, manipulating and etc.) information.</w:t>
       </w:r>
     </w:p>
     <w:p>
@@ -2596,26 +3100,103 @@
     </w:p>
     <w:p>
       <w:r>
-        <w:t>I have done quite a bit of work with BeautifulSoup scarping module for python. Wrote my own scraping code for PCWorld which works perfectly. [1]Wrote a report about how easy it is to use BeautifulSoup and how splendid it works in reality. Also I have been working with python module requests which help a lot. It easier to use HTTP requests than python native urllib requests module. [2]I wrote a report about HTTP requests and how a simple code to send a request looks like. I am also working with phpMyAdmin which helps me work with pymysql module. I can instantly see my stored information from the scraping code and lets me test query codes for storing or extracting in</w:t>
+        <w:t xml:space="preserve">I have done quite a bit of work with </w:t>
+      </w:r>
+      <w:proofErr w:type="spellStart"/>
+      <w:r>
+        <w:t>BeautifulSoup</w:t>
+      </w:r>
+      <w:proofErr w:type="spellEnd"/>
+      <w:r>
+        <w:t xml:space="preserve"> scarping module for python. </w:t>
+      </w:r>
+      <w:proofErr w:type="gramStart"/>
+      <w:r>
+        <w:t xml:space="preserve">Wrote my own scraping code for </w:t>
+      </w:r>
+      <w:proofErr w:type="spellStart"/>
+      <w:r>
+        <w:t>PCWorld</w:t>
+      </w:r>
+      <w:proofErr w:type="spellEnd"/>
+      <w:r>
+        <w:t xml:space="preserve"> which works perfectly.</w:t>
+      </w:r>
+      <w:proofErr w:type="gramEnd"/>
+      <w:r>
+        <w:t xml:space="preserve"> [1]Wrote a report about how easy it is to use </w:t>
+      </w:r>
+      <w:proofErr w:type="spellStart"/>
+      <w:r>
+        <w:t>BeautifulSoup</w:t>
+      </w:r>
+      <w:proofErr w:type="spellEnd"/>
+      <w:r>
+        <w:t xml:space="preserve"> and how splendid it works in reality. Also I have been working with python module requests which help a lot. It easier to use HTTP requests than python native </w:t>
+      </w:r>
+      <w:proofErr w:type="spellStart"/>
+      <w:r>
+        <w:t>urllib</w:t>
+      </w:r>
+      <w:proofErr w:type="spellEnd"/>
+      <w:r>
+        <w:t xml:space="preserve"> requests module. [2]I wrote a report about HTTP requests and how a simple code to send a request looks like. I am also working with </w:t>
+      </w:r>
+      <w:proofErr w:type="spellStart"/>
+      <w:r>
+        <w:t>phpMyAdmin</w:t>
+      </w:r>
+      <w:proofErr w:type="spellEnd"/>
+      <w:r>
+        <w:t xml:space="preserve"> which helps me work with </w:t>
+      </w:r>
+      <w:proofErr w:type="spellStart"/>
+      <w:r>
+        <w:t>pymysql</w:t>
+      </w:r>
+      <w:proofErr w:type="spellEnd"/>
+      <w:r>
+        <w:t xml:space="preserve"> module. I can instantly see my stored information from the scraping code and lets me test query codes for storing or extracting in</w:t>
       </w:r>
       <w:r>
         <w:t>form</w:t>
       </w:r>
       <w:r>
-        <w:t>ation from TecInASec DB on Opens</w:t>
+        <w:t xml:space="preserve">ation from </w:t>
+      </w:r>
+      <w:proofErr w:type="spellStart"/>
+      <w:r>
+        <w:t>TecInASec</w:t>
+      </w:r>
+      <w:proofErr w:type="spellEnd"/>
+      <w:r>
+        <w:t xml:space="preserve"> DB on </w:t>
+      </w:r>
+      <w:proofErr w:type="spellStart"/>
+      <w:r>
+        <w:t>Opens</w:t>
       </w:r>
       <w:r>
         <w:t>hift</w:t>
       </w:r>
-      <w:r>
-        <w:t>. [3]I wrote a report how useful phpMyAdmin really is and how accessible it is for our every team member. [4]I have also managed to make the site running where team members can actually receive the login details to the database. This makes it easy for everyone to access the database and test queries for the product.</w:t>
+      <w:proofErr w:type="spellEnd"/>
+      <w:r>
+        <w:t xml:space="preserve">. [3]I wrote a report how useful </w:t>
+      </w:r>
+      <w:proofErr w:type="spellStart"/>
+      <w:r>
+        <w:t>phpMyAdmin</w:t>
+      </w:r>
+      <w:proofErr w:type="spellEnd"/>
+      <w:r>
+        <w:t xml:space="preserve"> really is and how accessible it is for our every team member. [4]I have also managed to make the site running where team members can actually receive the login details to the database. This makes it easy for everyone to access the database and test queries for the product.</w:t>
       </w:r>
     </w:p>
     <w:p>
       <w:pPr>
         <w:pStyle w:val="Heading1"/>
       </w:pPr>
-      <w:bookmarkStart w:id="7" w:name="_Toc271874900"/>
+      <w:bookmarkStart w:id="8" w:name="_Toc271874900"/>
       <w:r>
         <w:t>Chapter 3</w:t>
       </w:r>
@@ -2625,23 +3206,33 @@
       <w:r>
         <w:t>words)</w:t>
       </w:r>
-      <w:bookmarkEnd w:id="7"/>
+      <w:bookmarkEnd w:id="8"/>
     </w:p>
     <w:p/>
     <w:p>
       <w:pPr>
         <w:pStyle w:val="Heading2"/>
       </w:pPr>
-      <w:bookmarkStart w:id="8" w:name="_Toc271874901"/>
+      <w:bookmarkStart w:id="9" w:name="_Toc271874901"/>
+      <w:proofErr w:type="gramStart"/>
       <w:r>
         <w:t>3.I</w:t>
       </w:r>
+      <w:proofErr w:type="gramEnd"/>
       <w:r>
         <w:t xml:space="preserve"> An introduction to Product Development</w:t>
       </w:r>
-      <w:bookmarkEnd w:id="8"/>
-      <w:r>
-        <w:t xml:space="preserve"> (Sean Traynor)</w:t>
+      <w:bookmarkEnd w:id="9"/>
+      <w:r>
+        <w:t xml:space="preserve"> (Sean </w:t>
+      </w:r>
+      <w:proofErr w:type="spellStart"/>
+      <w:r>
+        <w:t>Traynor</w:t>
+      </w:r>
+      <w:proofErr w:type="spellEnd"/>
+      <w:r>
+        <w:t>)</w:t>
       </w:r>
     </w:p>
     <w:p>
@@ -2672,14 +3263,23 @@
         <w:t xml:space="preserve"> In our case we are modifying already existing software to best suit our needs. The software we are developing </w:t>
       </w:r>
       <w:r>
-        <w:t xml:space="preserve">is a </w:t>
-      </w:r>
-      <w:r>
-        <w:t xml:space="preserve">price comparison software, but it specialises in computers, specifically for the UK. </w:t>
-      </w:r>
-    </w:p>
-    <w:p>
-      <w:r>
+        <w:t xml:space="preserve">is </w:t>
+      </w:r>
+      <w:proofErr w:type="gramStart"/>
+      <w:r>
+        <w:t xml:space="preserve">a </w:t>
+      </w:r>
+      <w:r>
+        <w:t>price</w:t>
+      </w:r>
+      <w:proofErr w:type="gramEnd"/>
+      <w:r>
+        <w:t xml:space="preserve"> comparison software, but it specialises in computers, specifically for the UK. </w:t>
+      </w:r>
+    </w:p>
+    <w:p>
+      <w:r>
+        <w:lastRenderedPageBreak/>
         <w:t>The development can be built on a couple of methods. The most common ones are Waterfall and Agile.</w:t>
       </w:r>
       <w:r>
@@ -2689,11 +3289,7 @@
         <w:t xml:space="preserve"> The Waterfall methodology starts off by determining the requirements and specification. </w:t>
       </w:r>
       <w:r>
-        <w:t xml:space="preserve">This methodology is commonly used when the developers have a clear vision of how the product is </w:t>
-      </w:r>
-      <w:r>
-        <w:lastRenderedPageBreak/>
-        <w:t xml:space="preserve">going to work, look like and they know exactly how to get the finished product. This is the reason why the more common methodology nowadays is Agile. Agile is a lot more adaptive and progressive. Agile methodology uses a method called Sprint, and usually lasts for a week to a month. During the Sprint the team members takes on a small set of tasks and generate reports based on what work was done on the project during the Sprint. </w:t>
+        <w:t xml:space="preserve">This methodology is commonly used when the developers have a clear vision of how the product is going to work, look like and they know exactly how to get the finished product. This is the reason why the more common methodology nowadays is Agile. Agile is a lot more adaptive and progressive. Agile methodology uses a method called Sprint, and usually lasts for a week to a month. During the Sprint the team members takes on a small set of tasks and generate reports based on what work was done on the project during the Sprint. </w:t>
       </w:r>
     </w:p>
     <w:p>
@@ -2713,12 +3309,26 @@
         <w:rPr>
           <w:i/>
         </w:rPr>
-        <w:t>elopment? definition and meaning</w:t>
+        <w:t xml:space="preserve">elopment? </w:t>
+      </w:r>
+      <w:proofErr w:type="gramStart"/>
+      <w:r>
+        <w:rPr>
+          <w:i/>
+        </w:rPr>
+        <w:t>definition</w:t>
+      </w:r>
+      <w:proofErr w:type="gramEnd"/>
+      <w:r>
+        <w:rPr>
+          <w:i/>
+        </w:rPr>
+        <w:t xml:space="preserve"> and meaning</w:t>
       </w:r>
       <w:r>
         <w:t xml:space="preserve">” </w:t>
       </w:r>
-      <w:hyperlink r:id="rId16" w:history="1">
+      <w:hyperlink r:id="rId19" w:history="1">
         <w:r>
           <w:rPr>
             <w:rStyle w:val="Hyperlink"/>
@@ -2729,7 +3339,7 @@
       <w:r>
         <w:t xml:space="preserve">. [Online] Available: </w:t>
       </w:r>
-      <w:hyperlink r:id="rId17" w:history="1">
+      <w:hyperlink r:id="rId20" w:history="1">
         <w:r>
           <w:rPr>
             <w:rStyle w:val="Hyperlink"/>
@@ -2738,12 +3348,28 @@
         </w:r>
       </w:hyperlink>
       <w:r>
-        <w:t xml:space="preserve"> [Accessed: Mar. 03,2015]</w:t>
-      </w:r>
-    </w:p>
-    <w:p>
-      <w:r>
-        <w:t>[2] Udemy. “</w:t>
+        <w:t xml:space="preserve"> [Accessed: Mar. 03</w:t>
+      </w:r>
+      <w:proofErr w:type="gramStart"/>
+      <w:r>
+        <w:t>,2015</w:t>
+      </w:r>
+      <w:proofErr w:type="gramEnd"/>
+      <w:r>
+        <w:t>]</w:t>
+      </w:r>
+    </w:p>
+    <w:p>
+      <w:r>
+        <w:t xml:space="preserve">[2] </w:t>
+      </w:r>
+      <w:proofErr w:type="spellStart"/>
+      <w:r>
+        <w:t>Udemy</w:t>
+      </w:r>
+      <w:proofErr w:type="spellEnd"/>
+      <w:r>
+        <w:t>. “</w:t>
       </w:r>
       <w:r>
         <w:rPr>
@@ -2754,13 +3380,18 @@
       <w:r>
         <w:t xml:space="preserve">” </w:t>
       </w:r>
+      <w:proofErr w:type="gramStart"/>
       <w:r>
         <w:t xml:space="preserve">https://blog.udemy.com/ </w:t>
       </w:r>
       <w:r>
-        <w:t xml:space="preserve">.[Online] Available: </w:t>
-      </w:r>
-      <w:hyperlink r:id="rId18" w:history="1">
+        <w:t>.[</w:t>
+      </w:r>
+      <w:proofErr w:type="gramEnd"/>
+      <w:r>
+        <w:t xml:space="preserve">Online] Available: </w:t>
+      </w:r>
+      <w:hyperlink r:id="rId21" w:history="1">
         <w:r>
           <w:rPr>
             <w:rStyle w:val="Hyperlink"/>
@@ -2777,24 +3408,31 @@
       <w:pPr>
         <w:pStyle w:val="Heading2"/>
       </w:pPr>
-      <w:bookmarkStart w:id="9" w:name="_Toc271874902"/>
+      <w:bookmarkStart w:id="10" w:name="_Toc271874902"/>
+      <w:proofErr w:type="gramStart"/>
       <w:r>
         <w:t>3.II</w:t>
       </w:r>
+      <w:proofErr w:type="gramEnd"/>
       <w:r>
         <w:t xml:space="preserve"> The Team Product</w:t>
       </w:r>
-      <w:bookmarkStart w:id="10" w:name="_Toc271874903"/>
-      <w:bookmarkEnd w:id="9"/>
+      <w:bookmarkStart w:id="11" w:name="_Toc271874903"/>
+      <w:bookmarkEnd w:id="10"/>
     </w:p>
     <w:p>
       <w:pPr>
         <w:pStyle w:val="Heading3"/>
       </w:pPr>
-      <w:r>
-        <w:t>3.II.a The product specification</w:t>
-      </w:r>
-      <w:bookmarkEnd w:id="10"/>
+      <w:proofErr w:type="gramStart"/>
+      <w:r>
+        <w:t>3.II.a</w:t>
+      </w:r>
+      <w:proofErr w:type="gramEnd"/>
+      <w:r>
+        <w:t xml:space="preserve"> The product specification</w:t>
+      </w:r>
+      <w:bookmarkEnd w:id="11"/>
     </w:p>
     <w:p/>
     <w:p>
@@ -2826,15 +3464,36 @@
         <w:t xml:space="preserve"> (Sean</w:t>
       </w:r>
       <w:r>
-        <w:t xml:space="preserve"> Traynor</w:t>
-      </w:r>
+        <w:t xml:space="preserve"> </w:t>
+      </w:r>
+      <w:proofErr w:type="spellStart"/>
+      <w:r>
+        <w:t>Traynor</w:t>
+      </w:r>
+      <w:proofErr w:type="spellEnd"/>
       <w:r>
         <w:t>)</w:t>
       </w:r>
     </w:p>
     <w:p>
       <w:r>
-        <w:t xml:space="preserve">The purpose of the software requirements specification for TecInASec is to inform the intended audience about the plans that we had for the software and what we have done with those plans. The intended audience for the software TecInASec is users that are looking to buy a new computer, and wish to easily search for a name, brand or specify a price range to find the websites that have the best offers on the computers the user is searching for. </w:t>
+        <w:t xml:space="preserve">The purpose of the software requirements specification for </w:t>
+      </w:r>
+      <w:proofErr w:type="spellStart"/>
+      <w:r>
+        <w:t>TecInASec</w:t>
+      </w:r>
+      <w:proofErr w:type="spellEnd"/>
+      <w:r>
+        <w:t xml:space="preserve"> is to inform the intended audience about the plans that we had for the software and what we have done with those plans. The intended audience for the software </w:t>
+      </w:r>
+      <w:proofErr w:type="spellStart"/>
+      <w:r>
+        <w:t>TecInASec</w:t>
+      </w:r>
+      <w:proofErr w:type="spellEnd"/>
+      <w:r>
+        <w:t xml:space="preserve"> is users that are looking to buy a new computer, and wish to easily search for a name, brand or specify a price range to find the websites that have the best offers on the computers the user is searching for. </w:t>
       </w:r>
     </w:p>
     <w:p>
@@ -2853,19 +3512,34 @@
         <w:t xml:space="preserve"> (Sean</w:t>
       </w:r>
       <w:r>
-        <w:t xml:space="preserve"> Traynor</w:t>
-      </w:r>
+        <w:t xml:space="preserve"> </w:t>
+      </w:r>
+      <w:proofErr w:type="spellStart"/>
+      <w:r>
+        <w:t>Traynor</w:t>
+      </w:r>
+      <w:proofErr w:type="spellEnd"/>
       <w:r>
         <w:t>)</w:t>
       </w:r>
     </w:p>
     <w:p>
-      <w:r>
-        <w:t xml:space="preserve">TecInASec is a computer comparison price application used to search and compare a range of systems by parameters specified by the user. </w:t>
-      </w:r>
-      <w:r>
-        <w:t>The information about the computers are</w:t>
-      </w:r>
+      <w:proofErr w:type="spellStart"/>
+      <w:r>
+        <w:t>TecInASec</w:t>
+      </w:r>
+      <w:proofErr w:type="spellEnd"/>
+      <w:r>
+        <w:t xml:space="preserve"> is a computer comparison price application used to search and compare a range of systems by parameters specified by the user. </w:t>
+      </w:r>
+      <w:r>
+        <w:t xml:space="preserve">The information about the computers </w:t>
+      </w:r>
+      <w:proofErr w:type="gramStart"/>
+      <w:r>
+        <w:t>are</w:t>
+      </w:r>
+      <w:proofErr w:type="gramEnd"/>
       <w:r>
         <w:t xml:space="preserve"> stored in an SQL database on the</w:t>
       </w:r>
@@ -2873,7 +3547,15 @@
         <w:t xml:space="preserve"> online </w:t>
       </w:r>
       <w:r>
-        <w:t>application PHPMyAdmin and is</w:t>
+        <w:t xml:space="preserve">application </w:t>
+      </w:r>
+      <w:proofErr w:type="spellStart"/>
+      <w:r>
+        <w:t>PHPMyAdmin</w:t>
+      </w:r>
+      <w:proofErr w:type="spellEnd"/>
+      <w:r>
+        <w:t xml:space="preserve"> and is</w:t>
       </w:r>
       <w:r>
         <w:t xml:space="preserve"> only accessible to the use of the application strictly for security reasons. </w:t>
@@ -2891,10 +3573,23 @@
         <w:t xml:space="preserve"> written application with a GUI</w:t>
       </w:r>
       <w:r>
-        <w:t xml:space="preserve"> add-on called Tkinter. </w:t>
-      </w:r>
-      <w:r>
-        <w:t>Tkinter is an add-on</w:t>
+        <w:t xml:space="preserve"> add-on called </w:t>
+      </w:r>
+      <w:proofErr w:type="spellStart"/>
+      <w:r>
+        <w:t>Tkinter</w:t>
+      </w:r>
+      <w:proofErr w:type="spellEnd"/>
+      <w:r>
+        <w:t xml:space="preserve">. </w:t>
+      </w:r>
+      <w:proofErr w:type="spellStart"/>
+      <w:r>
+        <w:t>Tkinter</w:t>
+      </w:r>
+      <w:proofErr w:type="spellEnd"/>
+      <w:r>
+        <w:t xml:space="preserve"> is an add-on</w:t>
       </w:r>
       <w:r>
         <w:t xml:space="preserve"> </w:t>
@@ -2964,19 +3659,30 @@
         <w:spacing w:before="40" w:line="256" w:lineRule="auto"/>
       </w:pPr>
       <w:r>
+        <w:lastRenderedPageBreak/>
         <w:t>Definitions, acronyms and abbreviations</w:t>
       </w:r>
       <w:r>
-        <w:t xml:space="preserve"> (Sean Traynor, Charlie Hammond)</w:t>
-      </w:r>
-    </w:p>
-    <w:p>
+        <w:t xml:space="preserve"> (Sean </w:t>
+      </w:r>
+      <w:proofErr w:type="spellStart"/>
+      <w:r>
+        <w:t>Traynor</w:t>
+      </w:r>
+      <w:proofErr w:type="spellEnd"/>
+      <w:r>
+        <w:t>, Charlie Hammond)</w:t>
+      </w:r>
+    </w:p>
+    <w:p>
+      <w:proofErr w:type="spellStart"/>
       <w:r>
         <w:rPr>
           <w:b/>
         </w:rPr>
         <w:t>TecInASec</w:t>
       </w:r>
+      <w:proofErr w:type="spellEnd"/>
       <w:r>
         <w:t xml:space="preserve">: The name defines the intention behind the software, the cheapest computers found for the user in just a couple of seconds. </w:t>
       </w:r>
@@ -2986,11 +3692,18 @@
         <w:rPr>
           <w:b/>
         </w:rPr>
-        <w:lastRenderedPageBreak/>
         <w:t>TIAS</w:t>
       </w:r>
       <w:r>
-        <w:t>: TecInASec, the software name.</w:t>
+        <w:t xml:space="preserve">: </w:t>
+      </w:r>
+      <w:proofErr w:type="spellStart"/>
+      <w:r>
+        <w:t>TecInASec</w:t>
+      </w:r>
+      <w:proofErr w:type="spellEnd"/>
+      <w:r>
+        <w:t>, the software name.</w:t>
       </w:r>
     </w:p>
     <w:p>
@@ -3025,12 +3738,14 @@
       </w:r>
     </w:p>
     <w:p>
+      <w:proofErr w:type="spellStart"/>
       <w:r>
         <w:rPr>
           <w:b/>
         </w:rPr>
         <w:t>Tkinter</w:t>
       </w:r>
+      <w:proofErr w:type="spellEnd"/>
       <w:r>
         <w:t>: The native GUI library for python we used for developing the GUI</w:t>
       </w:r>
@@ -3089,10 +3804,34 @@
         <w:t>HTML:</w:t>
       </w:r>
       <w:r>
-        <w:t xml:space="preserve"> (Hyper</w:t>
-      </w:r>
-      <w:r>
-        <w:t xml:space="preserve">Text Markup Language) is the markup language that is read by the web browser and displays content to the user. </w:t>
+        <w:t xml:space="preserve"> (</w:t>
+      </w:r>
+      <w:proofErr w:type="spellStart"/>
+      <w:r>
+        <w:t>Hyper</w:t>
+      </w:r>
+      <w:r>
+        <w:t>Text</w:t>
+      </w:r>
+      <w:proofErr w:type="spellEnd"/>
+      <w:r>
+        <w:t xml:space="preserve"> </w:t>
+      </w:r>
+      <w:proofErr w:type="spellStart"/>
+      <w:r>
+        <w:t>Markup</w:t>
+      </w:r>
+      <w:proofErr w:type="spellEnd"/>
+      <w:r>
+        <w:t xml:space="preserve"> Language) is the </w:t>
+      </w:r>
+      <w:proofErr w:type="spellStart"/>
+      <w:r>
+        <w:t>markup</w:t>
+      </w:r>
+      <w:proofErr w:type="spellEnd"/>
+      <w:r>
+        <w:t xml:space="preserve"> language that is read by the web browser and displays content to the user. </w:t>
       </w:r>
     </w:p>
     <w:p>
@@ -3156,7 +3895,15 @@
         <w:t xml:space="preserve"> code and the HTML/CSS</w:t>
       </w:r>
       <w:r>
-        <w:t xml:space="preserve"> combined into our product: TecInASec.</w:t>
+        <w:t xml:space="preserve"> combined into our product: </w:t>
+      </w:r>
+      <w:proofErr w:type="spellStart"/>
+      <w:r>
+        <w:t>TecInASec</w:t>
+      </w:r>
+      <w:proofErr w:type="spellEnd"/>
+      <w:r>
+        <w:t>.</w:t>
       </w:r>
     </w:p>
     <w:p>
@@ -3169,7 +3916,7 @@
       <w:r>
         <w:t xml:space="preserve"> We are currently using the URL </w:t>
       </w:r>
-      <w:hyperlink r:id="rId19" w:history="1">
+      <w:hyperlink r:id="rId22" w:history="1">
         <w:r>
           <w:rPr>
             <w:rStyle w:val="Hyperlink"/>
@@ -3178,9 +3925,17 @@
         </w:r>
       </w:hyperlink>
       <w:r>
-        <w:t xml:space="preserve"> to redirect people to the OpenShift server as it is a link that is a lot easier to remember than </w:t>
-      </w:r>
-      <w:hyperlink r:id="rId20" w:history="1">
+        <w:t xml:space="preserve"> to redirect people to the </w:t>
+      </w:r>
+      <w:proofErr w:type="spellStart"/>
+      <w:r>
+        <w:t>OpenShift</w:t>
+      </w:r>
+      <w:proofErr w:type="spellEnd"/>
+      <w:r>
+        <w:t xml:space="preserve"> server as it is a link that is a lot easier to remember than </w:t>
+      </w:r>
+      <w:hyperlink r:id="rId23" w:history="1">
         <w:r>
           <w:rPr>
             <w:rStyle w:val="Hyperlink"/>
@@ -3250,6 +4005,7 @@
         <w:spacing w:before="240" w:line="256" w:lineRule="auto"/>
       </w:pPr>
       <w:r>
+        <w:lastRenderedPageBreak/>
         <w:t>Overall Description</w:t>
       </w:r>
     </w:p>
@@ -3279,7 +4035,6 @@
         <w:pStyle w:val="Heading2"/>
       </w:pPr>
       <w:r>
-        <w:lastRenderedPageBreak/>
         <w:t>2.2 Product functions</w:t>
       </w:r>
     </w:p>
@@ -3351,8 +4106,13 @@
         <w:t>2.3 User characteristics</w:t>
       </w:r>
       <w:r>
-        <w:t xml:space="preserve"> (Sean Traynor</w:t>
-      </w:r>
+        <w:t xml:space="preserve"> (Sean </w:t>
+      </w:r>
+      <w:proofErr w:type="spellStart"/>
+      <w:r>
+        <w:t>Traynor</w:t>
+      </w:r>
+      <w:proofErr w:type="spellEnd"/>
       <w:r>
         <w:t>)</w:t>
       </w:r>
@@ -3370,7 +4130,15 @@
         <w:t>2.4 Constraints</w:t>
       </w:r>
       <w:r>
-        <w:t xml:space="preserve"> (Sean Traynor)</w:t>
+        <w:t xml:space="preserve"> (Sean </w:t>
+      </w:r>
+      <w:proofErr w:type="spellStart"/>
+      <w:r>
+        <w:t>Traynor</w:t>
+      </w:r>
+      <w:proofErr w:type="spellEnd"/>
+      <w:r>
+        <w:t>)</w:t>
       </w:r>
     </w:p>
     <w:p>
@@ -3381,7 +4149,15 @@
         <w:t xml:space="preserve"> Due to the extensive variety of web-browsers that exist across the different devices, there are some constraints that occur when it comes to displaying things identically across the different browsers. If one were to access the website on Internet Explorer, it would display with either more or less margins around some elements than it would display on Google Chrome and Firefox. There aren’t really any constraints when it comes to hardware for the user, as websites are quite processor friendly. Two of the major possible constraints are heavy web-traffic and security. Since we are hosting </w:t>
       </w:r>
       <w:r>
-        <w:t>the website on a free service called OpenShift, we haven’t really got much control over how much traffic the website can hold before the servers are overloaded</w:t>
+        <w:t xml:space="preserve">the website on a free service called </w:t>
+      </w:r>
+      <w:proofErr w:type="spellStart"/>
+      <w:r>
+        <w:t>OpenShift</w:t>
+      </w:r>
+      <w:proofErr w:type="spellEnd"/>
+      <w:r>
+        <w:t>, we haven’t really got much control over how much traffic the website can hold before the servers are overloaded</w:t>
       </w:r>
       <w:r>
         <w:t>, a</w:t>
@@ -3396,8 +4172,13 @@
         <w:t>a</w:t>
       </w:r>
       <w:r>
-        <w:t>s we are hosting the website on OpenShift</w:t>
-      </w:r>
+        <w:t xml:space="preserve">s we are hosting the website on </w:t>
+      </w:r>
+      <w:proofErr w:type="spellStart"/>
+      <w:r>
+        <w:t>OpenShift</w:t>
+      </w:r>
+      <w:proofErr w:type="spellEnd"/>
       <w:r>
         <w:t xml:space="preserve"> servers</w:t>
       </w:r>
@@ -3425,12 +4206,14 @@
           <w:b/>
         </w:rPr>
       </w:pPr>
+      <w:proofErr w:type="gramStart"/>
       <w:r>
         <w:rPr>
           <w:b/>
         </w:rPr>
         <w:t>List assumptions such as operating system requirements on the hardware to be used for the software product.</w:t>
       </w:r>
+      <w:proofErr w:type="gramEnd"/>
     </w:p>
     <w:p>
       <w:pPr>
@@ -3491,9 +4274,16 @@
         <w:rPr>
           <w:b/>
         </w:rPr>
-        <w:lastRenderedPageBreak/>
-        <w:t>Functional: State all the fundamental actions of the software product being developed. Provide information on the user type to whom the functional requirement applies. For example "the customer" will be able to download the software from the app store, and "the administrator" will be able to create an account. List all the functional requirements providing sufficient detail to describe the function. Review the SRS document from the University of Gothenburg, provided in the chapter 3 initial reference material folder. Research SRS functional requirements.</w:t>
-      </w:r>
+        <w:t xml:space="preserve">Functional: State all the fundamental actions of the software product being developed. Provide information on the user type to whom the functional requirement applies. For example "the customer" will be able to download the software from the app store, and "the administrator" will be able to create an account. List all the functional requirements providing sufficient detail to describe the function. Review the SRS document from the University of Gothenburg, provided in the chapter 3 initial reference material folder. </w:t>
+      </w:r>
+      <w:proofErr w:type="gramStart"/>
+      <w:r>
+        <w:rPr>
+          <w:b/>
+        </w:rPr>
+        <w:t>Research SRS functional requirements.</w:t>
+      </w:r>
+      <w:proofErr w:type="gramEnd"/>
     </w:p>
     <w:p>
       <w:pPr>
@@ -3569,7 +4359,15 @@
         </w:numPr>
       </w:pPr>
       <w:r>
-        <w:t>Definitions, acronyms and abbrevations.</w:t>
+        <w:t xml:space="preserve">Definitions, acronyms and </w:t>
+      </w:r>
+      <w:proofErr w:type="spellStart"/>
+      <w:r>
+        <w:t>abbrevations</w:t>
+      </w:r>
+      <w:proofErr w:type="spellEnd"/>
+      <w:r>
+        <w:t>.</w:t>
       </w:r>
     </w:p>
     <w:p>
@@ -3715,8 +4513,6 @@
       <w:r>
         <w:t>Index</w:t>
       </w:r>
-      <w:bookmarkStart w:id="11" w:name="_GoBack"/>
-      <w:bookmarkEnd w:id="11"/>
     </w:p>
     <w:p/>
     <w:p>
@@ -3724,27 +4520,40 @@
         <w:pStyle w:val="Heading3"/>
       </w:pPr>
       <w:bookmarkStart w:id="12" w:name="_Toc271874904"/>
-      <w:r>
-        <w:t>3.II.b The product design</w:t>
+      <w:proofErr w:type="gramStart"/>
+      <w:r>
+        <w:t>3.II.b</w:t>
+      </w:r>
+      <w:proofErr w:type="gramEnd"/>
+      <w:r>
+        <w:t xml:space="preserve"> The product design</w:t>
       </w:r>
       <w:bookmarkEnd w:id="12"/>
       <w:r>
-        <w:t xml:space="preserve"> (Sean Traynor, Charlie Hammond)</w:t>
+        <w:t xml:space="preserve"> (Sean </w:t>
+      </w:r>
+      <w:proofErr w:type="spellStart"/>
+      <w:r>
+        <w:t>Traynor</w:t>
+      </w:r>
+      <w:proofErr w:type="spellEnd"/>
+      <w:r>
+        <w:t>, Charlie Hammond)</w:t>
       </w:r>
     </w:p>
     <w:p>
       <w:bookmarkStart w:id="13" w:name="_Toc271874905"/>
       <w:r>
-        <w:t xml:space="preserve">The design of the product is set to be as user friendly as possible. The reasoning behind this is because we want the target market to feel at ease with the software at first glance. All of the elements on the GUI are optional; as long as at least one of the fields is filled in the user will get a result. The thought behind this idea is that users might only want to search for a specific price range, or users might only want to search for a specific brand regardless of price. </w:t>
-      </w:r>
-    </w:p>
-    <w:p>
-      <w:r>
-        <w:t xml:space="preserve">The appearance of the application is a likeness to the simple practical aspects of the program. The established iteration of the product is not too simple where as it would be boring and bleak but again not too vibrant and distracting thus to keep the user from detracting the attention away from </w:t>
+        <w:t xml:space="preserve">The design of the product is set to be as user friendly as possible. The reasoning behind this is because we want the target market to feel at ease with the software at first glance. All of the elements on the GUI are optional; as long as at least one of the fields is filled in the user will get a </w:t>
       </w:r>
       <w:r>
         <w:lastRenderedPageBreak/>
-        <w:t>the intentions of the application. The design process of the application follows some simple steps. Ideas, refinements, discussions and implement; these rules help to guide the ideas into satisfied implemented graphics or assets. From the step by step process it's been possible to implement one of the team’s most significant assets, the logo. Shades of black and red in the colour palette work well with each other, this coloured theme has become the signature for the application. With each step in the design process all the assets and graphics seen in the application follow the same theme to keep it professionally consistent, aspect like this in the product design aid to insure top quality production for the users benefit.</w:t>
+        <w:t xml:space="preserve">result. The thought behind this idea is that users might only want to search for a specific price range, or users might only want to search for a specific brand regardless of price. </w:t>
+      </w:r>
+    </w:p>
+    <w:p>
+      <w:r>
+        <w:t>The appearance of the application is a likeness to the simple practical aspects of the program. The established iteration of the product is not too simple where as it would be boring and bleak but again not too vibrant and distracting thus to keep the user from detracting the attention away from the intentions of the application. The design process of the application follows some simple steps. Ideas, refinements, discussions and implement; these rules help to guide the ideas into satisfied implemented graphics or assets. From the step by step process it's been possible to implement one of the team’s most significant assets, the logo. Shades of black and red in the colour palette work well with each other, this coloured theme has become the signature for the application. With each step in the design process all the assets and graphics seen in the application follow the same theme to keep it professionally consistent, aspect like this in the product design aid to insure top quality production for the users benefit.</w:t>
       </w:r>
     </w:p>
     <w:p>
@@ -3756,21 +4565,63 @@
       <w:pPr>
         <w:pStyle w:val="Heading3"/>
       </w:pPr>
-      <w:r>
-        <w:t>3.II.c The product implementation</w:t>
+      <w:proofErr w:type="gramStart"/>
+      <w:r>
+        <w:t>3.II.c</w:t>
+      </w:r>
+      <w:proofErr w:type="gramEnd"/>
+      <w:r>
+        <w:t xml:space="preserve"> The product implementation</w:t>
       </w:r>
       <w:bookmarkEnd w:id="13"/>
       <w:r>
-        <w:t xml:space="preserve"> (Laurynas Pupsta)</w:t>
+        <w:t xml:space="preserve"> (</w:t>
+      </w:r>
+      <w:proofErr w:type="spellStart"/>
+      <w:r>
+        <w:t>Laurynas</w:t>
+      </w:r>
+      <w:proofErr w:type="spellEnd"/>
+      <w:r>
+        <w:t xml:space="preserve"> </w:t>
+      </w:r>
+      <w:proofErr w:type="spellStart"/>
+      <w:r>
+        <w:t>Pupsta</w:t>
+      </w:r>
+      <w:proofErr w:type="spellEnd"/>
+      <w:r>
+        <w:t>)</w:t>
       </w:r>
     </w:p>
     <w:p/>
     <w:p>
-      <w:r>
-        <w:t>The product development stage. The main goal was to create a product that would scrape a computer site for laptops and store it into a database. The information in the database can be pulled by a single HTTP request which is very viable. We have also create and Openshift server where the main python code is running (scraping). This gives us an advantage because the database has a Cr</w:t>
-      </w:r>
-      <w:r>
-        <w:t>onjob to update itself every 6-12</w:t>
+      <w:proofErr w:type="gramStart"/>
+      <w:r>
+        <w:t>The product development stage.</w:t>
+      </w:r>
+      <w:proofErr w:type="gramEnd"/>
+      <w:r>
+        <w:t xml:space="preserve"> The main goal was to create a product that would scrape a computer site for laptops and store it into a database. The information in the database can be pulled by a single HTTP request which is very viable. We have also create and </w:t>
+      </w:r>
+      <w:proofErr w:type="spellStart"/>
+      <w:r>
+        <w:t>Openshift</w:t>
+      </w:r>
+      <w:proofErr w:type="spellEnd"/>
+      <w:r>
+        <w:t xml:space="preserve"> server where the main python code is running (scraping). This gives us an advantage because the database has a </w:t>
+      </w:r>
+      <w:proofErr w:type="spellStart"/>
+      <w:r>
+        <w:t>Cr</w:t>
+      </w:r>
+      <w:r>
+        <w:t>onjob</w:t>
+      </w:r>
+      <w:proofErr w:type="spellEnd"/>
+      <w:r>
+        <w:t xml:space="preserve"> to update itself every 6-12</w:t>
       </w:r>
       <w:r>
         <w:t xml:space="preserve"> hours. This method saves a lot of performance and it is completely free. Our next goal was to create a website that could access our database and display information on it. This was implemented really simple by sending a HTTP requests with a query string to the main server. The server then analyses the query string and depending on the content, results are returned.</w:t>
@@ -3781,8 +4632,13 @@
         <w:pStyle w:val="Heading3"/>
       </w:pPr>
       <w:bookmarkStart w:id="14" w:name="_Toc271874906"/>
-      <w:r>
-        <w:t>3.II.d The product testing</w:t>
+      <w:proofErr w:type="gramStart"/>
+      <w:r>
+        <w:t>3.II.d</w:t>
+      </w:r>
+      <w:proofErr w:type="gramEnd"/>
+      <w:r>
+        <w:t xml:space="preserve"> The product testing</w:t>
       </w:r>
       <w:bookmarkEnd w:id="14"/>
       <w:r>
@@ -3794,8 +4650,13 @@
         <w:pStyle w:val="Heading2"/>
       </w:pPr>
       <w:bookmarkStart w:id="15" w:name="_Toc271874907"/>
-      <w:r>
-        <w:t>3.III Context</w:t>
+      <w:proofErr w:type="gramStart"/>
+      <w:r>
+        <w:t>3.III</w:t>
+      </w:r>
+      <w:proofErr w:type="gramEnd"/>
+      <w:r>
+        <w:t xml:space="preserve"> Context</w:t>
       </w:r>
       <w:bookmarkEnd w:id="15"/>
     </w:p>
@@ -3804,8 +4665,13 @@
         <w:pStyle w:val="Heading3"/>
       </w:pPr>
       <w:bookmarkStart w:id="16" w:name="_Toc271874908"/>
-      <w:r>
-        <w:t>3.III.a Legal matters</w:t>
+      <w:proofErr w:type="gramStart"/>
+      <w:r>
+        <w:t>3.III.a</w:t>
+      </w:r>
+      <w:proofErr w:type="gramEnd"/>
+      <w:r>
+        <w:t xml:space="preserve"> Legal matters</w:t>
       </w:r>
       <w:bookmarkEnd w:id="16"/>
     </w:p>
@@ -3816,6 +4682,7 @@
     </w:p>
     <w:p>
       <w:r>
+        <w:lastRenderedPageBreak/>
         <w:t>Charlie</w:t>
       </w:r>
     </w:p>
@@ -3841,9 +4708,13 @@
         <w:pStyle w:val="Heading3"/>
       </w:pPr>
       <w:bookmarkStart w:id="17" w:name="_Toc271874909"/>
-      <w:r>
-        <w:lastRenderedPageBreak/>
-        <w:t>3.III.b Ethical matters</w:t>
+      <w:proofErr w:type="gramStart"/>
+      <w:r>
+        <w:t>3.III.b</w:t>
+      </w:r>
+      <w:proofErr w:type="gramEnd"/>
+      <w:r>
+        <w:t xml:space="preserve"> Ethical matters</w:t>
       </w:r>
       <w:bookmarkEnd w:id="17"/>
     </w:p>
@@ -3857,8 +4728,13 @@
         <w:pStyle w:val="Heading3"/>
       </w:pPr>
       <w:bookmarkStart w:id="18" w:name="_Toc271874910"/>
-      <w:r>
-        <w:t>3.III.c Health &amp; safety matters</w:t>
+      <w:proofErr w:type="gramStart"/>
+      <w:r>
+        <w:t>3.III.c</w:t>
+      </w:r>
+      <w:proofErr w:type="gramEnd"/>
+      <w:r>
+        <w:t xml:space="preserve"> Health &amp; safety matters</w:t>
       </w:r>
       <w:bookmarkEnd w:id="18"/>
     </w:p>
@@ -3888,8 +4764,13 @@
         <w:pStyle w:val="Heading2"/>
       </w:pPr>
       <w:bookmarkStart w:id="20" w:name="_Toc271874912"/>
-      <w:r>
-        <w:t>4.I An introduction to Project Management</w:t>
+      <w:proofErr w:type="gramStart"/>
+      <w:r>
+        <w:t>4.I</w:t>
+      </w:r>
+      <w:proofErr w:type="gramEnd"/>
+      <w:r>
+        <w:t xml:space="preserve"> An introduction to Project Management</w:t>
       </w:r>
       <w:bookmarkEnd w:id="20"/>
     </w:p>
@@ -4048,7 +4929,31 @@
     <w:p/>
     <w:p>
       <w:r>
-        <w:t>[1] Wysocki, Robert K, “What is a project?” in Effective Project Management : Traditional, Agile, Extreme, 7th ed. John Wiley &amp; Sons, Incorporated, 2013, ch. 1, sec. 3, page 1, lines 1–6.</w:t>
+        <w:t xml:space="preserve">[1] </w:t>
+      </w:r>
+      <w:proofErr w:type="spellStart"/>
+      <w:r>
+        <w:t>Wysocki</w:t>
+      </w:r>
+      <w:proofErr w:type="spellEnd"/>
+      <w:r>
+        <w:t xml:space="preserve">, Robert K, “What is a project?” in Effective Project </w:t>
+      </w:r>
+      <w:proofErr w:type="gramStart"/>
+      <w:r>
+        <w:t>Management :</w:t>
+      </w:r>
+      <w:proofErr w:type="gramEnd"/>
+      <w:r>
+        <w:t xml:space="preserve"> Traditional, Agile, Extreme, 7th ed. John Wiley &amp; Sons, Incorporated, 2013, </w:t>
+      </w:r>
+      <w:proofErr w:type="spellStart"/>
+      <w:r>
+        <w:t>ch.</w:t>
+      </w:r>
+      <w:proofErr w:type="spellEnd"/>
+      <w:r>
+        <w:t xml:space="preserve"> 1, sec. 3, page 1, lines 1–6.</w:t>
       </w:r>
     </w:p>
     <w:p>
@@ -4062,8 +4967,13 @@
         <w:pStyle w:val="Heading2"/>
       </w:pPr>
       <w:bookmarkStart w:id="21" w:name="_Toc271874913"/>
-      <w:r>
-        <w:t>4.II Project Management Report</w:t>
+      <w:proofErr w:type="gramStart"/>
+      <w:r>
+        <w:t>4.II</w:t>
+      </w:r>
+      <w:proofErr w:type="gramEnd"/>
+      <w:r>
+        <w:t xml:space="preserve"> Project Management Report</w:t>
       </w:r>
       <w:bookmarkEnd w:id="21"/>
     </w:p>
@@ -4078,9 +4988,11 @@
         <w:pStyle w:val="Heading3"/>
       </w:pPr>
       <w:bookmarkStart w:id="22" w:name="_Toc271874914"/>
+      <w:proofErr w:type="gramStart"/>
       <w:r>
         <w:t>4.II.a</w:t>
       </w:r>
+      <w:proofErr w:type="gramEnd"/>
       <w:r>
         <w:t xml:space="preserve"> A description of the Gantt chart</w:t>
       </w:r>
@@ -4103,9 +5015,11 @@
         <w:pStyle w:val="Heading3"/>
       </w:pPr>
       <w:bookmarkStart w:id="23" w:name="_Toc271874915"/>
+      <w:proofErr w:type="gramStart"/>
       <w:r>
         <w:t>4.II.b</w:t>
       </w:r>
+      <w:proofErr w:type="gramEnd"/>
       <w:r>
         <w:t xml:space="preserve"> An evaluation of the project management</w:t>
       </w:r>
@@ -4184,9 +5098,11 @@
           <w:docGrid w:linePitch="360"/>
         </w:sectPr>
       </w:pPr>
+      <w:proofErr w:type="spellStart"/>
       <w:r>
         <w:t>Laurynas</w:t>
       </w:r>
+      <w:proofErr w:type="spellEnd"/>
     </w:p>
     <w:p>
       <w:pPr>
@@ -5143,8 +6059,19 @@
                 <w:sz w:val="16"/>
                 <w:szCs w:val="16"/>
               </w:rPr>
-              <w:t>Sean Traynor</w:t>
+              <w:t xml:space="preserve">Sean </w:t>
             </w:r>
+            <w:proofErr w:type="spellStart"/>
+            <w:r>
+              <w:rPr>
+                <w:rFonts w:ascii="Cambria" w:eastAsia="Times New Roman" w:hAnsi="Cambria" w:cs="Times New Roman"/>
+                <w:color w:val="000000"/>
+                <w:sz w:val="16"/>
+                <w:szCs w:val="16"/>
+              </w:rPr>
+              <w:t>Traynor</w:t>
+            </w:r>
+            <w:proofErr w:type="spellEnd"/>
           </w:p>
         </w:tc>
         <w:tc>
@@ -5600,8 +6527,19 @@
                 <w:sz w:val="16"/>
                 <w:szCs w:val="16"/>
               </w:rPr>
-              <w:t>Dale Carr</w:t>
+              <w:t xml:space="preserve">Dale </w:t>
             </w:r>
+            <w:proofErr w:type="spellStart"/>
+            <w:r>
+              <w:rPr>
+                <w:rFonts w:ascii="Cambria" w:eastAsia="Times New Roman" w:hAnsi="Cambria" w:cs="Times New Roman"/>
+                <w:color w:val="000000"/>
+                <w:sz w:val="16"/>
+                <w:szCs w:val="16"/>
+              </w:rPr>
+              <w:t>Carr</w:t>
+            </w:r>
+            <w:proofErr w:type="spellEnd"/>
           </w:p>
         </w:tc>
         <w:tc>
@@ -6041,6 +6979,7 @@
               </w:rPr>
               <w:t> </w:t>
             </w:r>
+            <w:proofErr w:type="spellStart"/>
             <w:r>
               <w:rPr>
                 <w:rFonts w:ascii="Cambria" w:eastAsia="Times New Roman" w:hAnsi="Cambria" w:cs="Times New Roman"/>
@@ -6048,8 +6987,29 @@
                 <w:sz w:val="16"/>
                 <w:szCs w:val="16"/>
               </w:rPr>
-              <w:t>Laurynas Pupsta</w:t>
+              <w:t>Laurynas</w:t>
             </w:r>
+            <w:proofErr w:type="spellEnd"/>
+            <w:r>
+              <w:rPr>
+                <w:rFonts w:ascii="Cambria" w:eastAsia="Times New Roman" w:hAnsi="Cambria" w:cs="Times New Roman"/>
+                <w:color w:val="000000"/>
+                <w:sz w:val="16"/>
+                <w:szCs w:val="16"/>
+              </w:rPr>
+              <w:t xml:space="preserve"> </w:t>
+            </w:r>
+            <w:proofErr w:type="spellStart"/>
+            <w:r>
+              <w:rPr>
+                <w:rFonts w:ascii="Cambria" w:eastAsia="Times New Roman" w:hAnsi="Cambria" w:cs="Times New Roman"/>
+                <w:color w:val="000000"/>
+                <w:sz w:val="16"/>
+                <w:szCs w:val="16"/>
+              </w:rPr>
+              <w:t>Pupsta</w:t>
+            </w:r>
+            <w:proofErr w:type="spellEnd"/>
           </w:p>
         </w:tc>
         <w:tc>
@@ -6949,6 +7909,7 @@
               </w:rPr>
               <w:t> </w:t>
             </w:r>
+            <w:proofErr w:type="spellStart"/>
             <w:r>
               <w:rPr>
                 <w:rFonts w:ascii="Cambria" w:eastAsia="Times New Roman" w:hAnsi="Cambria" w:cs="Times New Roman"/>
@@ -6956,8 +7917,29 @@
                 <w:sz w:val="16"/>
                 <w:szCs w:val="16"/>
               </w:rPr>
-              <w:t>Valentinas Vaiceliunas</w:t>
+              <w:t>Valentinas</w:t>
             </w:r>
+            <w:proofErr w:type="spellEnd"/>
+            <w:r>
+              <w:rPr>
+                <w:rFonts w:ascii="Cambria" w:eastAsia="Times New Roman" w:hAnsi="Cambria" w:cs="Times New Roman"/>
+                <w:color w:val="000000"/>
+                <w:sz w:val="16"/>
+                <w:szCs w:val="16"/>
+              </w:rPr>
+              <w:t xml:space="preserve"> </w:t>
+            </w:r>
+            <w:proofErr w:type="spellStart"/>
+            <w:r>
+              <w:rPr>
+                <w:rFonts w:ascii="Cambria" w:eastAsia="Times New Roman" w:hAnsi="Cambria" w:cs="Times New Roman"/>
+                <w:color w:val="000000"/>
+                <w:sz w:val="16"/>
+                <w:szCs w:val="16"/>
+              </w:rPr>
+              <w:t>Vaiceliunas</w:t>
+            </w:r>
+            <w:proofErr w:type="spellEnd"/>
           </w:p>
         </w:tc>
         <w:tc>

</xml_diff>

<commit_message>
Finished chapter 4 and H&S matters
</commit_message>
<xml_diff>
--- a/CE101 Team Report Team T.docx
+++ b/CE101 Team Report Team T.docx
@@ -1,6 +1,6 @@
 
 <file path=word/document.xml><?xml version="1.0" encoding="utf-8"?>
-<w:document xmlns:wpc="http://schemas.microsoft.com/office/word/2010/wordprocessingCanvas" xmlns:mc="http://schemas.openxmlformats.org/markup-compatibility/2006" xmlns:o="urn:schemas-microsoft-com:office:office" xmlns:r="http://schemas.openxmlformats.org/officeDocument/2006/relationships" xmlns:m="http://schemas.openxmlformats.org/officeDocument/2006/math" xmlns:v="urn:schemas-microsoft-com:vml" xmlns:wp14="http://schemas.microsoft.com/office/word/2010/wordprocessingDrawing" xmlns:wp="http://schemas.openxmlformats.org/drawingml/2006/wordprocessingDrawing" xmlns:w10="urn:schemas-microsoft-com:office:word" xmlns:w="http://schemas.openxmlformats.org/wordprocessingml/2006/main" xmlns:w14="http://schemas.microsoft.com/office/word/2010/wordml" xmlns:wpg="http://schemas.microsoft.com/office/word/2010/wordprocessingGroup" xmlns:wpi="http://schemas.microsoft.com/office/word/2010/wordprocessingInk" xmlns:wne="http://schemas.microsoft.com/office/word/2006/wordml" xmlns:wps="http://schemas.microsoft.com/office/word/2010/wordprocessingShape" mc:Ignorable="w14 wp14">
+<w:document xmlns:wpc="http://schemas.microsoft.com/office/word/2010/wordprocessingCanvas" xmlns:mc="http://schemas.openxmlformats.org/markup-compatibility/2006" xmlns:o="urn:schemas-microsoft-com:office:office" xmlns:r="http://schemas.openxmlformats.org/officeDocument/2006/relationships" xmlns:m="http://schemas.openxmlformats.org/officeDocument/2006/math" xmlns:v="urn:schemas-microsoft-com:vml" xmlns:wp14="http://schemas.microsoft.com/office/word/2010/wordprocessingDrawing" xmlns:wp="http://schemas.openxmlformats.org/drawingml/2006/wordprocessingDrawing" xmlns:w10="urn:schemas-microsoft-com:office:word" xmlns:w="http://schemas.openxmlformats.org/wordprocessingml/2006/main" xmlns:w14="http://schemas.microsoft.com/office/word/2010/wordml" xmlns:w15="http://schemas.microsoft.com/office/word/2012/wordml" xmlns:wpg="http://schemas.microsoft.com/office/word/2010/wordprocessingGroup" xmlns:wpi="http://schemas.microsoft.com/office/word/2010/wordprocessingInk" xmlns:wne="http://schemas.microsoft.com/office/word/2006/wordml" xmlns:wps="http://schemas.microsoft.com/office/word/2010/wordprocessingShape" mc:Ignorable="w14 w15 wp14">
   <w:body>
     <w:p>
       <w:pPr>
@@ -127,19 +127,8 @@
           <w:sz w:val="28"/>
           <w:szCs w:val="28"/>
         </w:rPr>
-        <w:t xml:space="preserve">Dale </w:t>
-      </w:r>
-      <w:proofErr w:type="spellStart"/>
-      <w:r>
-        <w:rPr>
-          <w:rFonts w:asciiTheme="majorHAnsi" w:hAnsiTheme="majorHAnsi" w:cs="Times New Roman"/>
-          <w:i/>
-          <w:sz w:val="28"/>
-          <w:szCs w:val="28"/>
-        </w:rPr>
-        <w:t>Carr</w:t>
-      </w:r>
-      <w:proofErr w:type="spellEnd"/>
+        <w:t>Dale Carr</w:t>
+      </w:r>
     </w:p>
     <w:p>
       <w:pPr>
@@ -2074,8 +2063,6 @@
       <w:r>
         <w:t xml:space="preserve">, definitions and abbreviations used through the entire team report and SRS, and that is only chapter 1. </w:t>
       </w:r>
-      <w:bookmarkStart w:id="1" w:name="_GoBack"/>
-      <w:bookmarkEnd w:id="1"/>
       <w:r>
         <w:br w:type="page"/>
       </w:r>
@@ -2084,7 +2071,7 @@
       <w:pPr>
         <w:pStyle w:val="Heading1"/>
       </w:pPr>
-      <w:bookmarkStart w:id="2" w:name="_Toc271874895"/>
+      <w:bookmarkStart w:id="1" w:name="_Toc271874895"/>
       <w:r>
         <w:lastRenderedPageBreak/>
         <w:t>Chapter 2</w:t>
@@ -2092,397 +2079,365 @@
       <w:r>
         <w:t xml:space="preserve"> Team Working (?? words)</w:t>
       </w:r>
+      <w:bookmarkEnd w:id="1"/>
+    </w:p>
+    <w:p/>
+    <w:p>
+      <w:pPr>
+        <w:pStyle w:val="Heading2"/>
+      </w:pPr>
+      <w:bookmarkStart w:id="2" w:name="_Toc271874896"/>
+      <w:proofErr w:type="gramStart"/>
+      <w:r>
+        <w:t>2.I</w:t>
+      </w:r>
+      <w:proofErr w:type="gramEnd"/>
+      <w:r>
+        <w:t xml:space="preserve"> An introduction to Team W</w:t>
+      </w:r>
+      <w:r>
+        <w:t>orking</w:t>
+      </w:r>
       <w:bookmarkEnd w:id="2"/>
+      <w:r>
+        <w:t xml:space="preserve"> (Sean </w:t>
+      </w:r>
+      <w:proofErr w:type="spellStart"/>
+      <w:r>
+        <w:t>Traynor</w:t>
+      </w:r>
+      <w:proofErr w:type="spellEnd"/>
+      <w:r>
+        <w:t>)</w:t>
+      </w:r>
+    </w:p>
+    <w:p>
+      <w:r>
+        <w:t>Working with a team in a collaborative project</w:t>
+      </w:r>
+      <w:r>
+        <w:t xml:space="preserve"> is a rather </w:t>
+      </w:r>
+      <w:r>
+        <w:t>challenging</w:t>
+      </w:r>
+      <w:r>
+        <w:t xml:space="preserve"> </w:t>
+      </w:r>
+      <w:r>
+        <w:t>process;</w:t>
+      </w:r>
+      <w:r>
+        <w:t xml:space="preserve"> it requires good communication between several team members, full understanding of tasks that are set and the activities that are expected from each team member. </w:t>
+      </w:r>
+      <w:r>
+        <w:t>Team working requires that everyone attends to the meetings, an</w:t>
+      </w:r>
+      <w:r>
+        <w:t>d if someone were to be absent;</w:t>
+      </w:r>
+      <w:r>
+        <w:t xml:space="preserve"> that they make the effort to get up to date on current tasks on their own time. </w:t>
+      </w:r>
+    </w:p>
+    <w:p>
+      <w:r>
+        <w:t xml:space="preserve">Working in team can be a lot more efficient than working on your own. There are more minds working on the same project, all with different opinions on what should be done and how the product will achieve optimal </w:t>
+      </w:r>
+      <w:r>
+        <w:t xml:space="preserve">proficiency. This can </w:t>
+      </w:r>
+      <w:r>
+        <w:t>combine</w:t>
+      </w:r>
+      <w:r>
+        <w:t xml:space="preserve"> </w:t>
+      </w:r>
+      <w:r>
+        <w:t>the best pieces of each mind</w:t>
+      </w:r>
+      <w:r>
+        <w:t xml:space="preserve"> </w:t>
+      </w:r>
+      <w:r>
+        <w:t xml:space="preserve">which will eventually </w:t>
+      </w:r>
+      <w:r>
+        <w:t>result in a</w:t>
+      </w:r>
+      <w:r>
+        <w:t>n</w:t>
+      </w:r>
+      <w:r>
+        <w:t xml:space="preserve"> </w:t>
+      </w:r>
+      <w:r>
+        <w:t xml:space="preserve">improved final </w:t>
+      </w:r>
+      <w:r>
+        <w:t>product</w:t>
+      </w:r>
+      <w:r>
+        <w:t>, compared to a project managed and produced by</w:t>
+      </w:r>
+      <w:r>
+        <w:t xml:space="preserve"> one </w:t>
+      </w:r>
+      <w:r>
+        <w:t xml:space="preserve">person. </w:t>
+      </w:r>
+    </w:p>
+    <w:p>
+      <w:pPr>
+        <w:pStyle w:val="Heading2"/>
+      </w:pPr>
+      <w:bookmarkStart w:id="3" w:name="_Toc271874897"/>
+      <w:proofErr w:type="gramStart"/>
+      <w:r>
+        <w:t>2.II</w:t>
+      </w:r>
+      <w:proofErr w:type="gramEnd"/>
+      <w:r>
+        <w:t xml:space="preserve"> Team Activity Report</w:t>
+      </w:r>
+      <w:bookmarkEnd w:id="3"/>
+    </w:p>
+    <w:p>
+      <w:pPr>
+        <w:pStyle w:val="Heading3"/>
+      </w:pPr>
+      <w:bookmarkStart w:id="4" w:name="_Toc271874898"/>
+      <w:proofErr w:type="gramStart"/>
+      <w:r>
+        <w:t>2.II.a</w:t>
+      </w:r>
+      <w:proofErr w:type="gramEnd"/>
+      <w:r>
+        <w:t xml:space="preserve"> The team effort summary table</w:t>
+      </w:r>
+      <w:bookmarkEnd w:id="4"/>
+    </w:p>
+    <w:p>
+      <w:r>
+        <w:t>(Explain Appendix B)</w:t>
+      </w:r>
+    </w:p>
+    <w:p>
+      <w:pPr>
+        <w:jc w:val="center"/>
+      </w:pPr>
+      <w:bookmarkStart w:id="5" w:name="RANGE!A3:L10"/>
+      <w:bookmarkEnd w:id="5"/>
+    </w:p>
+    <w:p>
+      <w:pPr>
+        <w:pStyle w:val="Heading3"/>
+      </w:pPr>
+      <w:bookmarkStart w:id="6" w:name="_Toc271874899"/>
+      <w:proofErr w:type="gramStart"/>
+      <w:r>
+        <w:t>2.II.b</w:t>
+      </w:r>
+      <w:proofErr w:type="gramEnd"/>
+      <w:r>
+        <w:t xml:space="preserve"> Detailed report of each team members contribution to the project</w:t>
+      </w:r>
+      <w:bookmarkEnd w:id="6"/>
+      <w:r>
+        <w:t xml:space="preserve"> (Sean </w:t>
+      </w:r>
+      <w:proofErr w:type="spellStart"/>
+      <w:r>
+        <w:t>Traynor</w:t>
+      </w:r>
+      <w:proofErr w:type="spellEnd"/>
+      <w:r>
+        <w:t xml:space="preserve">, </w:t>
+      </w:r>
+      <w:proofErr w:type="spellStart"/>
+      <w:r>
+        <w:t>Laurynas</w:t>
+      </w:r>
+      <w:proofErr w:type="spellEnd"/>
+      <w:r>
+        <w:t xml:space="preserve"> </w:t>
+      </w:r>
+      <w:proofErr w:type="spellStart"/>
+      <w:r>
+        <w:t>Pupsta</w:t>
+      </w:r>
+      <w:proofErr w:type="spellEnd"/>
+      <w:r>
+        <w:t xml:space="preserve">, Charlie Hammond, Dale Carr, </w:t>
+      </w:r>
+      <w:proofErr w:type="spellStart"/>
+      <w:r>
+        <w:t>Valentinas</w:t>
+      </w:r>
+      <w:proofErr w:type="spellEnd"/>
+      <w:r>
+        <w:t xml:space="preserve"> </w:t>
+      </w:r>
+      <w:proofErr w:type="spellStart"/>
+      <w:r>
+        <w:t>Vaiceliunas</w:t>
+      </w:r>
+      <w:proofErr w:type="spellEnd"/>
+      <w:r>
+        <w:t>)</w:t>
+      </w:r>
     </w:p>
     <w:p/>
     <w:p>
       <w:pPr>
-        <w:pStyle w:val="Heading2"/>
-      </w:pPr>
-      <w:bookmarkStart w:id="3" w:name="_Toc271874896"/>
+        <w:pStyle w:val="Heading4"/>
+        <w:rPr>
+          <w:sz w:val="32"/>
+        </w:rPr>
+      </w:pPr>
+      <w:r>
+        <w:rPr>
+          <w:sz w:val="32"/>
+        </w:rPr>
+        <w:t>Sean</w:t>
+      </w:r>
+      <w:r>
+        <w:rPr>
+          <w:sz w:val="28"/>
+        </w:rPr>
+        <w:t xml:space="preserve"> </w:t>
+      </w:r>
+      <w:proofErr w:type="spellStart"/>
+      <w:r>
+        <w:rPr>
+          <w:sz w:val="32"/>
+        </w:rPr>
+        <w:t>Traynor</w:t>
+      </w:r>
+      <w:proofErr w:type="spellEnd"/>
+    </w:p>
+    <w:p>
+      <w:pPr>
+        <w:pStyle w:val="Heading5"/>
+      </w:pPr>
+      <w:r>
+        <w:t xml:space="preserve">Introduction </w:t>
+      </w:r>
+    </w:p>
+    <w:p>
+      <w:r>
+        <w:t>I am the Team Leader for Team T. The role of the team leader is to take a part in all the different aspects of the product and process of developing the product, but not fully specialize in one part of the product. This hasn’t been applied fully in this team because we ended up being one person less than first anticipated, and since I had some previous experience with working with GUI code before I assigned myself most of the GUI coding in python. I think that I was assigned the Team Leader role because of my previous experience with coding, working in teams and because I was generally interested in the responsibility of being a Team Leader.</w:t>
+      </w:r>
+    </w:p>
+    <w:p>
+      <w:pPr>
+        <w:pStyle w:val="Heading5"/>
+      </w:pPr>
+      <w:r>
+        <w:t>Past Work</w:t>
+      </w:r>
+    </w:p>
+    <w:p>
+      <w:r>
+        <w:t xml:space="preserve">I have been posting tasks on the Moodle forum when </w:t>
+      </w:r>
+      <w:r>
+        <w:t>necessary [1]</w:t>
+      </w:r>
+      <w:r>
+        <w:t xml:space="preserve">, which has been quite irregularly. The reason for this is because of the good communication that most of the team has outside of the lab sessions. </w:t>
+      </w:r>
+      <w:r>
+        <w:t xml:space="preserve">When we first started the group project my first task was to create a team skills list [2]. After that I went on to try out some different graphical libraries for Python, such as Tkinter and PyQt4. The main responsibility outside of keeping updated on what the team is doing and assisting the team in any problems that may occur was the GUI code. I was primarily working on the User </w:t>
+      </w:r>
+      <w:r>
+        <w:lastRenderedPageBreak/>
+        <w:t>Interface for TIAS up until we decided that we should abstain from using Tkinter and create a website instead.</w:t>
+      </w:r>
+      <w:r>
+        <w:t xml:space="preserve"> We had some difficulties connecting to the database that holds all information that has been scraped from the website because the database is hosted on an </w:t>
+      </w:r>
+      <w:proofErr w:type="spellStart"/>
+      <w:r>
+        <w:t>OpenShift</w:t>
+      </w:r>
+      <w:proofErr w:type="spellEnd"/>
+      <w:r>
+        <w:t xml:space="preserve"> server. </w:t>
+      </w:r>
+      <w:r>
+        <w:t xml:space="preserve">But after some experimenting we figured a simple solution to the problem by using Flask. </w:t>
+      </w:r>
+      <w:r>
+        <w:t>I have also created a couple of reports and précis, such as a report on Intellectual Property [3]</w:t>
+      </w:r>
+      <w:r>
+        <w:t>.</w:t>
+      </w:r>
+    </w:p>
+    <w:p>
+      <w:pPr>
+        <w:pStyle w:val="Heading5"/>
+      </w:pPr>
+      <w:r>
+        <w:t>References</w:t>
+      </w:r>
+    </w:p>
+    <w:p>
+      <w:r>
+        <w:t xml:space="preserve">[1] – </w:t>
+      </w:r>
+      <w:r>
+        <w:t>Moodle</w:t>
+      </w:r>
+      <w:r>
+        <w:t>. "</w:t>
+      </w:r>
+      <w:r>
+        <w:rPr>
+          <w:i/>
+        </w:rPr>
+        <w:t>Team Forum – Team Tasks</w:t>
+      </w:r>
+      <w:r>
+        <w:t>,</w:t>
+      </w:r>
       <w:proofErr w:type="gramStart"/>
       <w:r>
-        <w:t>2.I</w:t>
+        <w:t xml:space="preserve">"  </w:t>
       </w:r>
       <w:proofErr w:type="gramEnd"/>
       <w:r>
-        <w:t xml:space="preserve"> An introduction to Team W</w:t>
-      </w:r>
-      <w:r>
-        <w:t>orking</w:t>
-      </w:r>
-      <w:bookmarkEnd w:id="3"/>
-      <w:r>
-        <w:t xml:space="preserve"> (Sean </w:t>
-      </w:r>
-      <w:proofErr w:type="spellStart"/>
-      <w:r>
-        <w:t>Traynor</w:t>
-      </w:r>
-      <w:proofErr w:type="spellEnd"/>
-      <w:r>
-        <w:t>)</w:t>
-      </w:r>
-    </w:p>
-    <w:p>
-      <w:r>
-        <w:t>Working with a team in a collaborative project</w:t>
-      </w:r>
-      <w:r>
-        <w:t xml:space="preserve"> is a rather </w:t>
-      </w:r>
-      <w:r>
-        <w:t>challenging</w:t>
+        <w:fldChar w:fldCharType="begin"/>
+      </w:r>
+      <w:r>
+        <w:instrText xml:space="preserve"> HYPERLINK "http://www.moodle.essex.ac.uk" </w:instrText>
+      </w:r>
+      <w:r>
+        <w:fldChar w:fldCharType="separate"/>
+      </w:r>
+      <w:r>
+        <w:rPr>
+          <w:rStyle w:val="Hyperlink"/>
+        </w:rPr>
+        <w:t>www.moodle.essex.ac.uk</w:t>
+      </w:r>
+      <w:r>
+        <w:rPr>
+          <w:rStyle w:val="Hyperlink"/>
+        </w:rPr>
+        <w:fldChar w:fldCharType="end"/>
+      </w:r>
+      <w:r>
+        <w:t>.</w:t>
       </w:r>
       <w:r>
         <w:t xml:space="preserve"> </w:t>
       </w:r>
       <w:r>
-        <w:t>process;</w:t>
-      </w:r>
-      <w:r>
-        <w:t xml:space="preserve"> it requires good communication between several team members, full understanding of tasks that are set and the activities that are expected from each team member. </w:t>
-      </w:r>
-      <w:r>
-        <w:t>Team working requires that everyone attends to the meetings, an</w:t>
-      </w:r>
-      <w:r>
-        <w:t>d if someone were to be absent;</w:t>
-      </w:r>
-      <w:r>
-        <w:t xml:space="preserve"> that they make the effort to get up to date on current tasks on their own time. </w:t>
-      </w:r>
-    </w:p>
-    <w:p>
-      <w:r>
-        <w:t xml:space="preserve">Working in team can be a lot more efficient than working on your own. There are more minds working on the same project, all with different opinions on what should be done and how the product will achieve optimal </w:t>
-      </w:r>
-      <w:r>
-        <w:t xml:space="preserve">proficiency. This can </w:t>
-      </w:r>
-      <w:r>
-        <w:t>combine</w:t>
-      </w:r>
-      <w:r>
-        <w:t xml:space="preserve"> </w:t>
-      </w:r>
-      <w:r>
-        <w:t>the best pieces of each mind</w:t>
-      </w:r>
-      <w:r>
-        <w:t xml:space="preserve"> </w:t>
-      </w:r>
-      <w:r>
-        <w:t xml:space="preserve">which will eventually </w:t>
-      </w:r>
-      <w:r>
-        <w:t>result in a</w:t>
-      </w:r>
-      <w:r>
-        <w:t>n</w:t>
-      </w:r>
-      <w:r>
-        <w:t xml:space="preserve"> </w:t>
-      </w:r>
-      <w:r>
-        <w:t xml:space="preserve">improved final </w:t>
-      </w:r>
-      <w:r>
-        <w:t>product</w:t>
-      </w:r>
-      <w:r>
-        <w:t>, compared to a project managed and produced by</w:t>
-      </w:r>
-      <w:r>
-        <w:t xml:space="preserve"> one </w:t>
-      </w:r>
-      <w:r>
-        <w:t xml:space="preserve">person. </w:t>
-      </w:r>
-    </w:p>
-    <w:p>
-      <w:pPr>
-        <w:pStyle w:val="Heading2"/>
-      </w:pPr>
-      <w:bookmarkStart w:id="4" w:name="_Toc271874897"/>
-      <w:proofErr w:type="gramStart"/>
-      <w:r>
-        <w:t>2.II</w:t>
-      </w:r>
-      <w:proofErr w:type="gramEnd"/>
-      <w:r>
-        <w:t xml:space="preserve"> Team Activity Report</w:t>
-      </w:r>
-      <w:bookmarkEnd w:id="4"/>
-    </w:p>
-    <w:p>
-      <w:pPr>
-        <w:pStyle w:val="Heading3"/>
-      </w:pPr>
-      <w:bookmarkStart w:id="5" w:name="_Toc271874898"/>
-      <w:proofErr w:type="gramStart"/>
-      <w:r>
-        <w:t>2.II.a</w:t>
-      </w:r>
-      <w:proofErr w:type="gramEnd"/>
-      <w:r>
-        <w:t xml:space="preserve"> The team effort summary table</w:t>
-      </w:r>
-      <w:bookmarkEnd w:id="5"/>
-    </w:p>
-    <w:p>
-      <w:r>
-        <w:t>(Explain Appendix B)</w:t>
-      </w:r>
-    </w:p>
-    <w:p>
-      <w:pPr>
-        <w:jc w:val="center"/>
-      </w:pPr>
-      <w:bookmarkStart w:id="6" w:name="RANGE!A3:L10"/>
-      <w:bookmarkEnd w:id="6"/>
-    </w:p>
-    <w:p>
-      <w:pPr>
-        <w:pStyle w:val="Heading3"/>
-      </w:pPr>
-      <w:bookmarkStart w:id="7" w:name="_Toc271874899"/>
-      <w:proofErr w:type="gramStart"/>
-      <w:r>
-        <w:t>2.II.b</w:t>
-      </w:r>
-      <w:proofErr w:type="gramEnd"/>
-      <w:r>
-        <w:t xml:space="preserve"> Detailed report of each team members contribution to the project</w:t>
-      </w:r>
-      <w:bookmarkEnd w:id="7"/>
-      <w:r>
-        <w:t xml:space="preserve"> (Sean </w:t>
-      </w:r>
-      <w:proofErr w:type="spellStart"/>
-      <w:r>
-        <w:t>Traynor</w:t>
-      </w:r>
-      <w:proofErr w:type="spellEnd"/>
-      <w:r>
-        <w:t xml:space="preserve">, </w:t>
-      </w:r>
-      <w:proofErr w:type="spellStart"/>
-      <w:r>
-        <w:t>Laurynas</w:t>
-      </w:r>
-      <w:proofErr w:type="spellEnd"/>
-      <w:r>
-        <w:t xml:space="preserve"> </w:t>
-      </w:r>
-      <w:proofErr w:type="spellStart"/>
-      <w:r>
-        <w:t>Pupsta</w:t>
-      </w:r>
-      <w:proofErr w:type="spellEnd"/>
-      <w:r>
-        <w:t xml:space="preserve">, Charlie Hammond, Dale </w:t>
-      </w:r>
-      <w:proofErr w:type="spellStart"/>
-      <w:r>
-        <w:t>Carr</w:t>
-      </w:r>
-      <w:proofErr w:type="spellEnd"/>
-      <w:r>
-        <w:t xml:space="preserve">, </w:t>
-      </w:r>
-      <w:proofErr w:type="spellStart"/>
-      <w:r>
-        <w:t>Valentinas</w:t>
-      </w:r>
-      <w:proofErr w:type="spellEnd"/>
-      <w:r>
-        <w:t xml:space="preserve"> </w:t>
-      </w:r>
-      <w:proofErr w:type="spellStart"/>
-      <w:r>
-        <w:t>Vaiceliunas</w:t>
-      </w:r>
-      <w:proofErr w:type="spellEnd"/>
-      <w:r>
-        <w:t>)</w:t>
-      </w:r>
-    </w:p>
-    <w:p/>
-    <w:p>
-      <w:pPr>
-        <w:pStyle w:val="Heading4"/>
-        <w:rPr>
-          <w:sz w:val="32"/>
-        </w:rPr>
-      </w:pPr>
-      <w:r>
-        <w:rPr>
-          <w:sz w:val="32"/>
-        </w:rPr>
-        <w:t>Sean</w:t>
-      </w:r>
-      <w:r>
-        <w:rPr>
-          <w:sz w:val="28"/>
-        </w:rPr>
-        <w:t xml:space="preserve"> </w:t>
-      </w:r>
-      <w:proofErr w:type="spellStart"/>
-      <w:r>
-        <w:rPr>
-          <w:sz w:val="32"/>
-        </w:rPr>
-        <w:t>Traynor</w:t>
-      </w:r>
-      <w:proofErr w:type="spellEnd"/>
-    </w:p>
-    <w:p>
-      <w:pPr>
-        <w:pStyle w:val="Heading5"/>
-      </w:pPr>
-      <w:r>
-        <w:t xml:space="preserve">Introduction </w:t>
-      </w:r>
-    </w:p>
-    <w:p>
-      <w:r>
-        <w:t>I am the Team Leader for Team T. The role of the team leader is to take a part in all the different aspects of the product and process of developing the product, but not fully specialize in one part of the product. This hasn’t been applied fully in this team because we ended up being one person less than first anticipated, and since I had some previous experience with working with GUI code before I assigned myself most of the GUI coding in python. I think that I was assigned the Team Leader role because of my previous experience with coding, working in teams and because I was generally interested in the responsibility of being a Team Leader.</w:t>
-      </w:r>
-    </w:p>
-    <w:p>
-      <w:pPr>
-        <w:pStyle w:val="Heading5"/>
-      </w:pPr>
-      <w:r>
-        <w:t>Past Work</w:t>
-      </w:r>
-    </w:p>
-    <w:p>
-      <w:r>
-        <w:t xml:space="preserve">I have been posting tasks on the Moodle forum when </w:t>
-      </w:r>
-      <w:r>
-        <w:t>necessary [1]</w:t>
-      </w:r>
-      <w:r>
-        <w:t xml:space="preserve">, which has been quite irregularly. The reason for this is because of the good communication that most of the team has outside of the lab sessions. </w:t>
-      </w:r>
-      <w:r>
-        <w:t xml:space="preserve">When we first started the group project my first task was to create a team skills list [2]. After that I went on to try out some different graphical libraries for Python, such as </w:t>
-      </w:r>
-      <w:proofErr w:type="spellStart"/>
-      <w:r>
-        <w:t>Tkinter</w:t>
-      </w:r>
-      <w:proofErr w:type="spellEnd"/>
-      <w:r>
-        <w:t xml:space="preserve"> and PyQt4. The main responsibility outside of keeping updated on what the team is doing and assisting the team in any problems that may occur was the GUI code. I was primarily working on the User </w:t>
-      </w:r>
-      <w:r>
-        <w:lastRenderedPageBreak/>
-        <w:t xml:space="preserve">Interface for TIAS up until we decided that we should abstain from using </w:t>
-      </w:r>
-      <w:proofErr w:type="spellStart"/>
-      <w:r>
-        <w:t>Tkinter</w:t>
-      </w:r>
-      <w:proofErr w:type="spellEnd"/>
-      <w:r>
-        <w:t xml:space="preserve"> and create a website instead.</w:t>
-      </w:r>
-      <w:r>
-        <w:t xml:space="preserve"> We had some difficulties connecting to the database that holds all information that has been scraped from the website because the database is hosted on an </w:t>
-      </w:r>
-      <w:proofErr w:type="spellStart"/>
-      <w:r>
-        <w:t>OpenShift</w:t>
-      </w:r>
-      <w:proofErr w:type="spellEnd"/>
-      <w:r>
-        <w:t xml:space="preserve"> server. </w:t>
-      </w:r>
-      <w:r>
-        <w:t xml:space="preserve">But after some experimenting we figured a simple solution to the problem by using Flask. </w:t>
-      </w:r>
-      <w:r>
-        <w:t>I have also created a couple of reports and précis, such as a report on Intellectual Property [3]</w:t>
-      </w:r>
-      <w:r>
-        <w:t>.</w:t>
-      </w:r>
-    </w:p>
-    <w:p>
-      <w:pPr>
-        <w:pStyle w:val="Heading5"/>
-      </w:pPr>
-      <w:r>
-        <w:t>References</w:t>
-      </w:r>
-    </w:p>
-    <w:p>
-      <w:r>
-        <w:t xml:space="preserve">[1] – </w:t>
-      </w:r>
-      <w:r>
-        <w:t>Moodle</w:t>
-      </w:r>
-      <w:r>
-        <w:t>. "</w:t>
-      </w:r>
-      <w:r>
-        <w:rPr>
-          <w:i/>
-        </w:rPr>
-        <w:t>Team Forum – Team Tasks</w:t>
-      </w:r>
-      <w:r>
-        <w:t>,</w:t>
-      </w:r>
-      <w:proofErr w:type="gramStart"/>
-      <w:r>
-        <w:t xml:space="preserve">"  </w:t>
-      </w:r>
-      <w:proofErr w:type="gramEnd"/>
-      <w:r>
-        <w:fldChar w:fldCharType="begin"/>
-      </w:r>
-      <w:r>
-        <w:instrText xml:space="preserve"> HYPERLINK "http://www.moodle.essex.ac.uk" </w:instrText>
-      </w:r>
-      <w:r>
-        <w:fldChar w:fldCharType="separate"/>
-      </w:r>
-      <w:r>
-        <w:rPr>
-          <w:rStyle w:val="Hyperlink"/>
-        </w:rPr>
-        <w:t>www.moodle.essex.ac.uk</w:t>
-      </w:r>
-      <w:r>
-        <w:rPr>
-          <w:rStyle w:val="Hyperlink"/>
-        </w:rPr>
-        <w:fldChar w:fldCharType="end"/>
-      </w:r>
-      <w:r>
-        <w:t>.</w:t>
-      </w:r>
-      <w:r>
-        <w:t xml:space="preserve"> </w:t>
-      </w:r>
-      <w:r>
-        <w:t xml:space="preserve"> </w:t>
-      </w:r>
-      <w:proofErr w:type="gramStart"/>
-      <w:r>
-        <w:t>[Online].</w:t>
-      </w:r>
-      <w:proofErr w:type="gramEnd"/>
-      <w:r>
-        <w:t xml:space="preserve"> Available: </w:t>
-      </w:r>
-      <w:hyperlink r:id="rId8" w:history="1">
+        <w:t xml:space="preserve"> [Online]. Available: </w:t>
+      </w:r>
+      <w:hyperlink r:id="rId7" w:history="1">
         <w:r>
           <w:rPr>
             <w:rStyle w:val="Hyperlink"/>
@@ -2505,11 +2460,7 @@
     </w:p>
     <w:p>
       <w:r>
-        <w:t xml:space="preserve">[2] – Moodle. </w:t>
-      </w:r>
-      <w:proofErr w:type="gramStart"/>
-      <w:r>
-        <w:t>“</w:t>
+        <w:t>[2] – Moodle. “</w:t>
       </w:r>
       <w:r>
         <w:rPr>
@@ -2520,7 +2471,7 @@
       <w:r>
         <w:t xml:space="preserve">” </w:t>
       </w:r>
-      <w:hyperlink r:id="rId9" w:history="1">
+      <w:hyperlink r:id="rId8" w:history="1">
         <w:r>
           <w:rPr>
             <w:rStyle w:val="Hyperlink"/>
@@ -2529,21 +2480,9 @@
         </w:r>
       </w:hyperlink>
       <w:r>
-        <w:t>.</w:t>
-      </w:r>
-      <w:proofErr w:type="gramEnd"/>
-      <w:r>
-        <w:t xml:space="preserve"> </w:t>
-      </w:r>
-      <w:proofErr w:type="gramStart"/>
-      <w:r>
-        <w:t>[Online].</w:t>
-      </w:r>
-      <w:proofErr w:type="gramEnd"/>
-      <w:r>
-        <w:t xml:space="preserve"> Available: </w:t>
-      </w:r>
-      <w:hyperlink r:id="rId10" w:history="1">
+        <w:t xml:space="preserve">. [Online]. Available: </w:t>
+      </w:r>
+      <w:hyperlink r:id="rId9" w:history="1">
         <w:r>
           <w:rPr>
             <w:rStyle w:val="Hyperlink"/>
@@ -2571,7 +2510,7 @@
       <w:r>
         <w:t xml:space="preserve">” </w:t>
       </w:r>
-      <w:hyperlink r:id="rId11" w:history="1">
+      <w:hyperlink r:id="rId10" w:history="1">
         <w:r>
           <w:rPr>
             <w:rStyle w:val="Hyperlink"/>
@@ -2580,17 +2519,9 @@
         </w:r>
       </w:hyperlink>
       <w:r>
-        <w:t xml:space="preserve">. </w:t>
-      </w:r>
-      <w:proofErr w:type="gramStart"/>
-      <w:r>
-        <w:t>[Online].</w:t>
-      </w:r>
-      <w:proofErr w:type="gramEnd"/>
-      <w:r>
-        <w:t xml:space="preserve"> Available: </w:t>
-      </w:r>
-      <w:hyperlink r:id="rId12" w:history="1">
+        <w:t xml:space="preserve">. [Online]. Available: </w:t>
+      </w:r>
+      <w:hyperlink r:id="rId11" w:history="1">
         <w:r>
           <w:rPr>
             <w:rStyle w:val="Hyperlink"/>
@@ -2599,10 +2530,7 @@
         </w:r>
       </w:hyperlink>
       <w:r>
-        <w:t xml:space="preserve"> </w:t>
-      </w:r>
-      <w:r>
-        <w:t>[Accessed: Mar. 15. 2015]</w:t>
+        <w:t xml:space="preserve"> [Accessed: Mar. 15. 2015]</w:t>
       </w:r>
     </w:p>
     <w:p/>
@@ -2645,21 +2573,8 @@
       </w:r>
     </w:p>
     <w:p>
-      <w:proofErr w:type="gramStart"/>
-      <w:r>
-        <w:t>Starting from the beginning.</w:t>
-      </w:r>
-      <w:proofErr w:type="gramEnd"/>
-      <w:r>
-        <w:t xml:space="preserve"> 10th November 2014 it has been my role in the team to collectively work with each of the members, whether it </w:t>
-      </w:r>
-      <w:proofErr w:type="gramStart"/>
-      <w:r>
-        <w:t>be</w:t>
-      </w:r>
-      <w:proofErr w:type="gramEnd"/>
-      <w:r>
-        <w:t xml:space="preserve"> in the forum online [1] or with a team meeting which happens every two weeks. Since the launch of the project I have written reports covering application design [2] to potential health and safety when using the application [3]. All of the aspects that I have coved in my reports which can be found within the list of uploaded documents on the </w:t>
+      <w:r>
+        <w:t xml:space="preserve">Starting from the beginning. 10th November 2014 it has been my role in the team to collectively work with each of the members, whether it be in the forum online [1] or with a team meeting which happens every two weeks. Since the launch of the project I have written reports covering application design [2] to potential health and safety when using the application [3]. All of the aspects that I have coved in my reports which can be found within the list of uploaded documents on the </w:t>
       </w:r>
       <w:r>
         <w:t>Moodle</w:t>
@@ -2683,13 +2598,8 @@
       </w:r>
     </w:p>
     <w:p>
-      <w:proofErr w:type="gramStart"/>
-      <w:r>
-        <w:t>At this stage of the design.</w:t>
-      </w:r>
-      <w:proofErr w:type="gramEnd"/>
-      <w:r>
-        <w:t xml:space="preserve"> Astatically the program is plain, clean and simple as it is going to be a practical and useful over vibrant and attractive. This will change in the future as the application comes together and is functional it is then possible for me as a designer to look at the canvas I have to use to project the ideas that team T have for the aesthetics of TIAS.</w:t>
+      <w:r>
+        <w:t>At this stage of the design. Astatically the program is plain, clean and simple as it is going to be a practical and useful over vibrant and attractive. This will change in the future as the application comes together and is functional it is then possible for me as a designer to look at the canvas I have to use to project the ideas that team T have for the aesthetics of TIAS.</w:t>
       </w:r>
     </w:p>
     <w:p>
@@ -2704,7 +2614,7 @@
       <w:r>
         <w:t xml:space="preserve">[1] - </w:t>
       </w:r>
-      <w:hyperlink r:id="rId13" w:history="1">
+      <w:hyperlink r:id="rId12" w:history="1">
         <w:r>
           <w:rPr>
             <w:rStyle w:val="Hyperlink"/>
@@ -2718,7 +2628,7 @@
         <w:lastRenderedPageBreak/>
         <w:t xml:space="preserve">[2] - </w:t>
       </w:r>
-      <w:hyperlink r:id="rId14" w:history="1">
+      <w:hyperlink r:id="rId13" w:history="1">
         <w:r>
           <w:rPr>
             <w:rStyle w:val="Hyperlink"/>
@@ -2731,7 +2641,7 @@
       <w:r>
         <w:t xml:space="preserve">[3] - </w:t>
       </w:r>
-      <w:hyperlink r:id="rId15" w:history="1">
+      <w:hyperlink r:id="rId14" w:history="1">
         <w:r>
           <w:rPr>
             <w:rStyle w:val="Hyperlink"/>
@@ -2744,7 +2654,7 @@
       <w:r>
         <w:t xml:space="preserve">[4] - </w:t>
       </w:r>
-      <w:hyperlink r:id="rId16" w:history="1">
+      <w:hyperlink r:id="rId15" w:history="1">
         <w:r>
           <w:rPr>
             <w:rStyle w:val="Hyperlink"/>
@@ -2760,7 +2670,7 @@
       <w:r>
         <w:t xml:space="preserve">[5] - </w:t>
       </w:r>
-      <w:hyperlink r:id="rId17" w:history="1">
+      <w:hyperlink r:id="rId16" w:history="1">
         <w:r>
           <w:rPr>
             <w:rStyle w:val="Hyperlink"/>
@@ -2788,16 +2698,8 @@
         <w:rPr>
           <w:sz w:val="32"/>
         </w:rPr>
-        <w:t xml:space="preserve">Dale </w:t>
-      </w:r>
-      <w:proofErr w:type="spellStart"/>
-      <w:r>
-        <w:rPr>
-          <w:sz w:val="32"/>
-        </w:rPr>
-        <w:t>Carr</w:t>
-      </w:r>
-      <w:proofErr w:type="spellEnd"/>
+        <w:t>Dale Carr</w:t>
+      </w:r>
     </w:p>
     <w:p>
       <w:pPr>
@@ -2822,15 +2724,7 @@
     </w:p>
     <w:p>
       <w:r>
-        <w:t xml:space="preserve">As per my responsibility as project manager, I have kept both the Gantt chart and team logbook updated with the necessary information. I have completed a report on </w:t>
-      </w:r>
-      <w:proofErr w:type="spellStart"/>
-      <w:r>
-        <w:t>Tkinter</w:t>
-      </w:r>
-      <w:proofErr w:type="spellEnd"/>
-      <w:r>
-        <w:t xml:space="preserve"> </w:t>
+        <w:t xml:space="preserve">As per my responsibility as project manager, I have kept both the Gantt chart and team logbook updated with the necessary information. I have completed a report on Tkinter </w:t>
       </w:r>
       <w:r>
         <w:rPr>
@@ -2849,7 +2743,7 @@
       <w:r>
         <w:t xml:space="preserve"> -</w:t>
       </w:r>
-      <w:hyperlink r:id="rId18" w:history="1">
+      <w:hyperlink r:id="rId17" w:history="1">
         <w:r>
           <w:rPr>
             <w:rStyle w:val="Hyperlink"/>
@@ -2967,271 +2861,255 @@
       </w:r>
       <w:r>
         <w:lastRenderedPageBreak/>
-        <w:t xml:space="preserve">how every role is important and every person matters in the work they do to the team. I tried to help my team mates if that was necessary but because we have a great team leader who helped everybody and took care of everyone my help was rarely needed. I worked on statistics on our product and I hope I will be working more in the future when our product hits the market. I believe, I could have helped more with programming but I tried to do all the jobs that </w:t>
-      </w:r>
+        <w:t>how every role is important and every person matters in the work they do to the team. I tried to help my team mates if that was necessary but because we have a great team leader who helped everybody and took care of everyone my help was rarely needed. I worked on statistics on our product and I hope I will be working more in the future when our product hits the market. I believe, I could have helped more with programming but I tried to do all the jobs that was given to me as a business</w:t>
+      </w:r>
+      <w:r>
+        <w:t xml:space="preserve"> specialist</w:t>
+      </w:r>
+      <w:r>
+        <w:t>.</w:t>
+      </w:r>
+    </w:p>
+    <w:p>
+      <w:pPr>
+        <w:pStyle w:val="Heading4"/>
+        <w:rPr>
+          <w:sz w:val="32"/>
+        </w:rPr>
+      </w:pPr>
+      <w:proofErr w:type="spellStart"/>
+      <w:r>
+        <w:rPr>
+          <w:sz w:val="32"/>
+        </w:rPr>
+        <w:t>Laurynas</w:t>
+      </w:r>
+      <w:proofErr w:type="spellEnd"/>
+      <w:r>
+        <w:rPr>
+          <w:sz w:val="32"/>
+        </w:rPr>
+        <w:t xml:space="preserve"> </w:t>
+      </w:r>
+      <w:proofErr w:type="spellStart"/>
+      <w:r>
+        <w:rPr>
+          <w:sz w:val="32"/>
+        </w:rPr>
+        <w:t>Pupsta</w:t>
+      </w:r>
+      <w:proofErr w:type="spellEnd"/>
+    </w:p>
+    <w:p>
+      <w:pPr>
+        <w:pStyle w:val="Heading5"/>
+      </w:pPr>
+      <w:r>
+        <w:t xml:space="preserve">Introduction </w:t>
+      </w:r>
+    </w:p>
+    <w:p>
+      <w:r>
+        <w:t xml:space="preserve">I am </w:t>
+      </w:r>
+      <w:proofErr w:type="spellStart"/>
+      <w:r>
+        <w:t>Laurynas</w:t>
+      </w:r>
+      <w:proofErr w:type="spellEnd"/>
+      <w:r>
+        <w:t xml:space="preserve"> </w:t>
+      </w:r>
+      <w:proofErr w:type="spellStart"/>
+      <w:r>
+        <w:t>Pupsta</w:t>
+      </w:r>
+      <w:proofErr w:type="spellEnd"/>
+      <w:r>
+        <w:t>. I am the team</w:t>
+      </w:r>
+      <w:r>
+        <w:t xml:space="preserve"> </w:t>
+      </w:r>
+      <w:r>
+        <w:t>programming specialist</w:t>
+      </w:r>
+      <w:r>
+        <w:t xml:space="preserve"> working </w:t>
+      </w:r>
+      <w:r>
+        <w:t xml:space="preserve">a </w:t>
+      </w:r>
+      <w:r>
+        <w:t xml:space="preserve">project called </w:t>
+      </w:r>
+      <w:proofErr w:type="spellStart"/>
+      <w:r>
+        <w:t>TecInASec</w:t>
+      </w:r>
+      <w:proofErr w:type="spellEnd"/>
+      <w:r>
+        <w:t xml:space="preserve">. I have been mainly working with </w:t>
+      </w:r>
+      <w:proofErr w:type="spellStart"/>
+      <w:r>
+        <w:t>Openshift</w:t>
+      </w:r>
+      <w:proofErr w:type="spellEnd"/>
+      <w:r>
+        <w:t xml:space="preserve"> server, Python, </w:t>
+      </w:r>
+      <w:proofErr w:type="spellStart"/>
+      <w:r>
+        <w:t>phpMyAdmin</w:t>
+      </w:r>
+      <w:proofErr w:type="spellEnd"/>
+      <w:r>
+        <w:t xml:space="preserve"> and git. My main achievements so far are fully functional scraping code for </w:t>
+      </w:r>
+      <w:proofErr w:type="spellStart"/>
+      <w:r>
+        <w:t>PCWorld</w:t>
+      </w:r>
+      <w:proofErr w:type="spellEnd"/>
+      <w:r>
+        <w:t>, working communication between the server and database and everything associated with gathering and analysing(filtering, manipulating and etc.) information.</w:t>
+      </w:r>
+    </w:p>
+    <w:p>
+      <w:pPr>
+        <w:pStyle w:val="Heading5"/>
+      </w:pPr>
+      <w:r>
+        <w:t>Past Work</w:t>
+      </w:r>
+    </w:p>
+    <w:p>
+      <w:r>
+        <w:t xml:space="preserve">I have done quite a bit of work with </w:t>
+      </w:r>
+      <w:proofErr w:type="spellStart"/>
+      <w:r>
+        <w:t>BeautifulSoup</w:t>
+      </w:r>
+      <w:proofErr w:type="spellEnd"/>
+      <w:r>
+        <w:t xml:space="preserve"> scarping module for python. Wrote my own scraping code for </w:t>
+      </w:r>
+      <w:proofErr w:type="spellStart"/>
+      <w:r>
+        <w:t>PCWorld</w:t>
+      </w:r>
+      <w:proofErr w:type="spellEnd"/>
+      <w:r>
+        <w:t xml:space="preserve"> which works perfectly. [1]Wrote a report about how easy it is to use </w:t>
+      </w:r>
+      <w:proofErr w:type="spellStart"/>
+      <w:r>
+        <w:t>BeautifulSoup</w:t>
+      </w:r>
+      <w:proofErr w:type="spellEnd"/>
+      <w:r>
+        <w:t xml:space="preserve"> and how splendid it works in reality. Also I have been working with python module requests which help a lot. It easier to use HTTP requests than python native </w:t>
+      </w:r>
+      <w:proofErr w:type="spellStart"/>
+      <w:r>
+        <w:t>urllib</w:t>
+      </w:r>
+      <w:proofErr w:type="spellEnd"/>
+      <w:r>
+        <w:t xml:space="preserve"> requests module. [2]I wrote a report about HTTP requests and how a simple code to send a request looks like. I am also working with </w:t>
+      </w:r>
+      <w:proofErr w:type="spellStart"/>
+      <w:r>
+        <w:t>phpMyAdmin</w:t>
+      </w:r>
+      <w:proofErr w:type="spellEnd"/>
+      <w:r>
+        <w:t xml:space="preserve"> which helps me work with </w:t>
+      </w:r>
+      <w:proofErr w:type="spellStart"/>
+      <w:r>
+        <w:t>pymysql</w:t>
+      </w:r>
+      <w:proofErr w:type="spellEnd"/>
+      <w:r>
+        <w:t xml:space="preserve"> module. I can instantly see my stored information from the scraping code and lets me test query codes for storing or extracting in</w:t>
+      </w:r>
+      <w:r>
+        <w:t>form</w:t>
+      </w:r>
+      <w:r>
+        <w:t xml:space="preserve">ation from </w:t>
+      </w:r>
+      <w:proofErr w:type="spellStart"/>
+      <w:r>
+        <w:t>TecInASec</w:t>
+      </w:r>
+      <w:proofErr w:type="spellEnd"/>
+      <w:r>
+        <w:t xml:space="preserve"> DB on </w:t>
+      </w:r>
+      <w:proofErr w:type="spellStart"/>
+      <w:r>
+        <w:t>Opens</w:t>
+      </w:r>
+      <w:r>
+        <w:t>hift</w:t>
+      </w:r>
+      <w:proofErr w:type="spellEnd"/>
+      <w:r>
+        <w:t xml:space="preserve">. [3]I wrote a report how useful </w:t>
+      </w:r>
+      <w:proofErr w:type="spellStart"/>
+      <w:r>
+        <w:t>phpMyAdmin</w:t>
+      </w:r>
+      <w:proofErr w:type="spellEnd"/>
+      <w:r>
+        <w:t xml:space="preserve"> really is and how accessible it is for our every team member. [4]I have also managed to make the site running where team members can actually receive the login details to the database. This makes it easy for everyone to access the database and test queries for the product.</w:t>
+      </w:r>
+    </w:p>
+    <w:p>
+      <w:pPr>
+        <w:pStyle w:val="Heading1"/>
+      </w:pPr>
+      <w:bookmarkStart w:id="7" w:name="_Toc271874900"/>
+      <w:r>
+        <w:t>Chapter 3</w:t>
+      </w:r>
+      <w:r>
+        <w:t xml:space="preserve"> Product Development (?? </w:t>
+      </w:r>
+      <w:r>
+        <w:t>words)</w:t>
+      </w:r>
+      <w:bookmarkEnd w:id="7"/>
+    </w:p>
+    <w:p/>
+    <w:p>
+      <w:pPr>
+        <w:pStyle w:val="Heading2"/>
+      </w:pPr>
+      <w:bookmarkStart w:id="8" w:name="_Toc271874901"/>
       <w:proofErr w:type="gramStart"/>
       <w:r>
-        <w:t>was</w:t>
+        <w:t>3.I</w:t>
       </w:r>
       <w:proofErr w:type="gramEnd"/>
       <w:r>
-        <w:t xml:space="preserve"> given to me as a business</w:t>
-      </w:r>
-      <w:r>
-        <w:t xml:space="preserve"> specialist</w:t>
-      </w:r>
-      <w:r>
-        <w:t>.</w:t>
-      </w:r>
-    </w:p>
-    <w:p>
-      <w:pPr>
-        <w:pStyle w:val="Heading4"/>
-        <w:rPr>
-          <w:sz w:val="32"/>
-        </w:rPr>
-      </w:pPr>
+        <w:t xml:space="preserve"> An introduction to Product Development</w:t>
+      </w:r>
+      <w:bookmarkEnd w:id="8"/>
+      <w:r>
+        <w:t xml:space="preserve"> (Sean </w:t>
+      </w:r>
       <w:proofErr w:type="spellStart"/>
       <w:r>
-        <w:rPr>
-          <w:sz w:val="32"/>
-        </w:rPr>
-        <w:t>Laurynas</w:t>
+        <w:t>Traynor</w:t>
       </w:r>
       <w:proofErr w:type="spellEnd"/>
       <w:r>
-        <w:rPr>
-          <w:sz w:val="32"/>
-        </w:rPr>
-        <w:t xml:space="preserve"> </w:t>
-      </w:r>
-      <w:proofErr w:type="spellStart"/>
-      <w:r>
-        <w:rPr>
-          <w:sz w:val="32"/>
-        </w:rPr>
-        <w:t>Pupsta</w:t>
-      </w:r>
-      <w:proofErr w:type="spellEnd"/>
-    </w:p>
-    <w:p>
-      <w:pPr>
-        <w:pStyle w:val="Heading5"/>
-      </w:pPr>
-      <w:r>
-        <w:t xml:space="preserve">Introduction </w:t>
-      </w:r>
-    </w:p>
-    <w:p>
-      <w:r>
-        <w:t xml:space="preserve">I am </w:t>
-      </w:r>
-      <w:proofErr w:type="spellStart"/>
-      <w:r>
-        <w:t>Laurynas</w:t>
-      </w:r>
-      <w:proofErr w:type="spellEnd"/>
-      <w:r>
-        <w:t xml:space="preserve"> </w:t>
-      </w:r>
-      <w:proofErr w:type="spellStart"/>
-      <w:r>
-        <w:t>Pupsta</w:t>
-      </w:r>
-      <w:proofErr w:type="spellEnd"/>
-      <w:r>
-        <w:t>. I am the team</w:t>
-      </w:r>
-      <w:r>
-        <w:t xml:space="preserve"> </w:t>
-      </w:r>
-      <w:r>
-        <w:t>programming specialist</w:t>
-      </w:r>
-      <w:r>
-        <w:t xml:space="preserve"> working </w:t>
-      </w:r>
-      <w:r>
-        <w:t xml:space="preserve">a </w:t>
-      </w:r>
-      <w:r>
-        <w:t xml:space="preserve">project called </w:t>
-      </w:r>
-      <w:proofErr w:type="spellStart"/>
-      <w:r>
-        <w:t>TecInASec</w:t>
-      </w:r>
-      <w:proofErr w:type="spellEnd"/>
-      <w:r>
-        <w:t xml:space="preserve">. I have been mainly working with </w:t>
-      </w:r>
-      <w:proofErr w:type="spellStart"/>
-      <w:r>
-        <w:t>Openshift</w:t>
-      </w:r>
-      <w:proofErr w:type="spellEnd"/>
-      <w:r>
-        <w:t xml:space="preserve"> server, Python, </w:t>
-      </w:r>
-      <w:proofErr w:type="spellStart"/>
-      <w:r>
-        <w:t>phpMyAdmin</w:t>
-      </w:r>
-      <w:proofErr w:type="spellEnd"/>
-      <w:r>
-        <w:t xml:space="preserve"> and git. My main achievements so far are fully functional scraping code for </w:t>
-      </w:r>
-      <w:proofErr w:type="spellStart"/>
-      <w:r>
-        <w:t>PCWorld</w:t>
-      </w:r>
-      <w:proofErr w:type="spellEnd"/>
-      <w:r>
-        <w:t>, working communication between the server and database and everything associated with gathering and analysing(filtering, manipulating and etc.) information.</w:t>
-      </w:r>
-    </w:p>
-    <w:p>
-      <w:pPr>
-        <w:pStyle w:val="Heading5"/>
-      </w:pPr>
-      <w:r>
-        <w:t>Past Work</w:t>
-      </w:r>
-    </w:p>
-    <w:p>
-      <w:r>
-        <w:t xml:space="preserve">I have done quite a bit of work with </w:t>
-      </w:r>
-      <w:proofErr w:type="spellStart"/>
-      <w:r>
-        <w:t>BeautifulSoup</w:t>
-      </w:r>
-      <w:proofErr w:type="spellEnd"/>
-      <w:r>
-        <w:t xml:space="preserve"> scarping module for python. </w:t>
-      </w:r>
-      <w:proofErr w:type="gramStart"/>
-      <w:r>
-        <w:t xml:space="preserve">Wrote my own scraping code for </w:t>
-      </w:r>
-      <w:proofErr w:type="spellStart"/>
-      <w:r>
-        <w:t>PCWorld</w:t>
-      </w:r>
-      <w:proofErr w:type="spellEnd"/>
-      <w:r>
-        <w:t xml:space="preserve"> which works perfectly.</w:t>
-      </w:r>
-      <w:proofErr w:type="gramEnd"/>
-      <w:r>
-        <w:t xml:space="preserve"> [1]Wrote a report about how easy it is to use </w:t>
-      </w:r>
-      <w:proofErr w:type="spellStart"/>
-      <w:r>
-        <w:t>BeautifulSoup</w:t>
-      </w:r>
-      <w:proofErr w:type="spellEnd"/>
-      <w:r>
-        <w:t xml:space="preserve"> and how splendid it works in reality. Also I have been working with python module requests which help a lot. It easier to use HTTP requests than python native </w:t>
-      </w:r>
-      <w:proofErr w:type="spellStart"/>
-      <w:r>
-        <w:t>urllib</w:t>
-      </w:r>
-      <w:proofErr w:type="spellEnd"/>
-      <w:r>
-        <w:t xml:space="preserve"> requests module. [2]I wrote a report about HTTP requests and how a simple code to send a request looks like. I am also working with </w:t>
-      </w:r>
-      <w:proofErr w:type="spellStart"/>
-      <w:r>
-        <w:t>phpMyAdmin</w:t>
-      </w:r>
-      <w:proofErr w:type="spellEnd"/>
-      <w:r>
-        <w:t xml:space="preserve"> which helps me work with </w:t>
-      </w:r>
-      <w:proofErr w:type="spellStart"/>
-      <w:r>
-        <w:t>pymysql</w:t>
-      </w:r>
-      <w:proofErr w:type="spellEnd"/>
-      <w:r>
-        <w:t xml:space="preserve"> module. I can instantly see my stored information from the scraping code and lets me test query codes for storing or extracting in</w:t>
-      </w:r>
-      <w:r>
-        <w:t>form</w:t>
-      </w:r>
-      <w:r>
-        <w:t xml:space="preserve">ation from </w:t>
-      </w:r>
-      <w:proofErr w:type="spellStart"/>
-      <w:r>
-        <w:t>TecInASec</w:t>
-      </w:r>
-      <w:proofErr w:type="spellEnd"/>
-      <w:r>
-        <w:t xml:space="preserve"> DB on </w:t>
-      </w:r>
-      <w:proofErr w:type="spellStart"/>
-      <w:r>
-        <w:t>Opens</w:t>
-      </w:r>
-      <w:r>
-        <w:t>hift</w:t>
-      </w:r>
-      <w:proofErr w:type="spellEnd"/>
-      <w:r>
-        <w:t xml:space="preserve">. [3]I wrote a report how useful </w:t>
-      </w:r>
-      <w:proofErr w:type="spellStart"/>
-      <w:r>
-        <w:t>phpMyAdmin</w:t>
-      </w:r>
-      <w:proofErr w:type="spellEnd"/>
-      <w:r>
-        <w:t xml:space="preserve"> really is and how accessible it is for our every team member. [4]I have also managed to make the site running where team members can actually receive the login details to the database. This makes it easy for everyone to access the database and test queries for the product.</w:t>
-      </w:r>
-    </w:p>
-    <w:p>
-      <w:pPr>
-        <w:pStyle w:val="Heading1"/>
-      </w:pPr>
-      <w:bookmarkStart w:id="8" w:name="_Toc271874900"/>
-      <w:r>
-        <w:t>Chapter 3</w:t>
-      </w:r>
-      <w:r>
-        <w:t xml:space="preserve"> Product Development (?? </w:t>
-      </w:r>
-      <w:r>
-        <w:t>words)</w:t>
-      </w:r>
-      <w:bookmarkEnd w:id="8"/>
-    </w:p>
-    <w:p/>
-    <w:p>
-      <w:pPr>
-        <w:pStyle w:val="Heading2"/>
-      </w:pPr>
-      <w:bookmarkStart w:id="9" w:name="_Toc271874901"/>
-      <w:proofErr w:type="gramStart"/>
-      <w:r>
-        <w:t>3.I</w:t>
-      </w:r>
-      <w:proofErr w:type="gramEnd"/>
-      <w:r>
-        <w:t xml:space="preserve"> An introduction to Product Development</w:t>
-      </w:r>
-      <w:bookmarkEnd w:id="9"/>
-      <w:r>
-        <w:t xml:space="preserve"> (Sean </w:t>
-      </w:r>
-      <w:proofErr w:type="spellStart"/>
-      <w:r>
-        <w:t>Traynor</w:t>
-      </w:r>
-      <w:proofErr w:type="spellEnd"/>
-      <w:r>
         <w:t>)</w:t>
       </w:r>
     </w:p>
@@ -3263,18 +3141,10 @@
         <w:t xml:space="preserve"> In our case we are modifying already existing software to best suit our needs. The software we are developing </w:t>
       </w:r>
       <w:r>
-        <w:t xml:space="preserve">is </w:t>
-      </w:r>
-      <w:proofErr w:type="gramStart"/>
-      <w:r>
-        <w:t xml:space="preserve">a </w:t>
-      </w:r>
-      <w:r>
-        <w:t>price</w:t>
-      </w:r>
-      <w:proofErr w:type="gramEnd"/>
-      <w:r>
-        <w:t xml:space="preserve"> comparison software, but it specialises in computers, specifically for the UK. </w:t>
+        <w:t xml:space="preserve">is a </w:t>
+      </w:r>
+      <w:r>
+        <w:t xml:space="preserve">price comparison software, but it specialises in computers, specifically for the UK. </w:t>
       </w:r>
     </w:p>
     <w:p>
@@ -3328,7 +3198,7 @@
       <w:r>
         <w:t xml:space="preserve">” </w:t>
       </w:r>
-      <w:hyperlink r:id="rId19" w:history="1">
+      <w:hyperlink r:id="rId18" w:history="1">
         <w:r>
           <w:rPr>
             <w:rStyle w:val="Hyperlink"/>
@@ -3339,7 +3209,7 @@
       <w:r>
         <w:t xml:space="preserve">. [Online] Available: </w:t>
       </w:r>
-      <w:hyperlink r:id="rId20" w:history="1">
+      <w:hyperlink r:id="rId19" w:history="1">
         <w:r>
           <w:rPr>
             <w:rStyle w:val="Hyperlink"/>
@@ -3391,7 +3261,7 @@
       <w:r>
         <w:t xml:space="preserve">Online] Available: </w:t>
       </w:r>
-      <w:hyperlink r:id="rId21" w:history="1">
+      <w:hyperlink r:id="rId20" w:history="1">
         <w:r>
           <w:rPr>
             <w:rStyle w:val="Hyperlink"/>
@@ -3408,7 +3278,7 @@
       <w:pPr>
         <w:pStyle w:val="Heading2"/>
       </w:pPr>
-      <w:bookmarkStart w:id="10" w:name="_Toc271874902"/>
+      <w:bookmarkStart w:id="9" w:name="_Toc271874902"/>
       <w:proofErr w:type="gramStart"/>
       <w:r>
         <w:t>3.II</w:t>
@@ -3417,22 +3287,22 @@
       <w:r>
         <w:t xml:space="preserve"> The Team Product</w:t>
       </w:r>
-      <w:bookmarkStart w:id="11" w:name="_Toc271874903"/>
+      <w:bookmarkStart w:id="10" w:name="_Toc271874903"/>
+      <w:bookmarkEnd w:id="9"/>
+    </w:p>
+    <w:p>
+      <w:pPr>
+        <w:pStyle w:val="Heading3"/>
+      </w:pPr>
+      <w:proofErr w:type="gramStart"/>
+      <w:r>
+        <w:t>3.II.a</w:t>
+      </w:r>
+      <w:proofErr w:type="gramEnd"/>
+      <w:r>
+        <w:t xml:space="preserve"> The product specification</w:t>
+      </w:r>
       <w:bookmarkEnd w:id="10"/>
-    </w:p>
-    <w:p>
-      <w:pPr>
-        <w:pStyle w:val="Heading3"/>
-      </w:pPr>
-      <w:proofErr w:type="gramStart"/>
-      <w:r>
-        <w:t>3.II.a</w:t>
-      </w:r>
-      <w:proofErr w:type="gramEnd"/>
-      <w:r>
-        <w:t xml:space="preserve"> The product specification</w:t>
-      </w:r>
-      <w:bookmarkEnd w:id="11"/>
     </w:p>
     <w:p/>
     <w:p>
@@ -3533,13 +3403,8 @@
         <w:t xml:space="preserve"> is a computer comparison price application used to search and compare a range of systems by parameters specified by the user. </w:t>
       </w:r>
       <w:r>
-        <w:t xml:space="preserve">The information about the computers </w:t>
-      </w:r>
-      <w:proofErr w:type="gramStart"/>
-      <w:r>
-        <w:t>are</w:t>
-      </w:r>
-      <w:proofErr w:type="gramEnd"/>
+        <w:t>The information about the computers are</w:t>
+      </w:r>
       <w:r>
         <w:t xml:space="preserve"> stored in an SQL database on the</w:t>
       </w:r>
@@ -3573,23 +3438,10 @@
         <w:t xml:space="preserve"> written application with a GUI</w:t>
       </w:r>
       <w:r>
-        <w:t xml:space="preserve"> add-on called </w:t>
-      </w:r>
-      <w:proofErr w:type="spellStart"/>
-      <w:r>
-        <w:t>Tkinter</w:t>
-      </w:r>
-      <w:proofErr w:type="spellEnd"/>
-      <w:r>
-        <w:t xml:space="preserve">. </w:t>
-      </w:r>
-      <w:proofErr w:type="spellStart"/>
-      <w:r>
-        <w:t>Tkinter</w:t>
-      </w:r>
-      <w:proofErr w:type="spellEnd"/>
-      <w:r>
-        <w:t xml:space="preserve"> is an add-on</w:t>
+        <w:t xml:space="preserve"> add-on called Tkinter. </w:t>
+      </w:r>
+      <w:r>
+        <w:t>Tkinter is an add-on</w:t>
       </w:r>
       <w:r>
         <w:t xml:space="preserve"> </w:t>
@@ -3738,21 +3590,169 @@
       </w:r>
     </w:p>
     <w:p>
+      <w:r>
+        <w:rPr>
+          <w:b/>
+        </w:rPr>
+        <w:t>Tkinter</w:t>
+      </w:r>
+      <w:r>
+        <w:t>: The native GUI library for python we used for developing the GUI</w:t>
+      </w:r>
+      <w:r>
+        <w:t xml:space="preserve"> before we went over to using website</w:t>
+      </w:r>
+      <w:r>
+        <w:t>.</w:t>
+      </w:r>
+    </w:p>
+    <w:p>
+      <w:r>
+        <w:rPr>
+          <w:b/>
+        </w:rPr>
+        <w:t xml:space="preserve">Requests </w:t>
+      </w:r>
+      <w:r>
+        <w:t xml:space="preserve">and </w:t>
+      </w:r>
+      <w:r>
+        <w:rPr>
+          <w:b/>
+        </w:rPr>
+        <w:t>Beautiful Soup</w:t>
+      </w:r>
+      <w:r>
+        <w:t>: Libraries used for the scraping process in the python code.</w:t>
+      </w:r>
+    </w:p>
+    <w:p>
+      <w:r>
+        <w:rPr>
+          <w:b/>
+        </w:rPr>
+        <w:t>Assets</w:t>
+      </w:r>
+      <w:r>
+        <w:t xml:space="preserve"> and </w:t>
+      </w:r>
+      <w:r>
+        <w:rPr>
+          <w:b/>
+        </w:rPr>
+        <w:t>Elements</w:t>
+      </w:r>
+      <w:r>
+        <w:t xml:space="preserve">: objects in the program that make up the look of the applications. </w:t>
+      </w:r>
+    </w:p>
+    <w:p>
+      <w:r>
+        <w:rPr>
+          <w:b/>
+        </w:rPr>
+        <w:t>HTML:</w:t>
+      </w:r>
+      <w:r>
+        <w:t xml:space="preserve"> (</w:t>
+      </w:r>
       <w:proofErr w:type="spellStart"/>
       <w:r>
+        <w:t>Hyper</w:t>
+      </w:r>
+      <w:r>
+        <w:t>Text</w:t>
+      </w:r>
+      <w:proofErr w:type="spellEnd"/>
+      <w:r>
+        <w:t xml:space="preserve"> </w:t>
+      </w:r>
+      <w:proofErr w:type="spellStart"/>
+      <w:r>
+        <w:t>Markup</w:t>
+      </w:r>
+      <w:proofErr w:type="spellEnd"/>
+      <w:r>
+        <w:t xml:space="preserve"> Language) is the </w:t>
+      </w:r>
+      <w:proofErr w:type="spellStart"/>
+      <w:r>
+        <w:t>markup</w:t>
+      </w:r>
+      <w:proofErr w:type="spellEnd"/>
+      <w:r>
+        <w:t xml:space="preserve"> language that is read by the web browser and displays content to the user. </w:t>
+      </w:r>
+    </w:p>
+    <w:p>
+      <w:r>
         <w:rPr>
           <w:b/>
         </w:rPr>
-        <w:t>Tkinter</w:t>
+        <w:t>CSS:</w:t>
+      </w:r>
+      <w:r>
+        <w:t xml:space="preserve"> (Cascading Styl</w:t>
+      </w:r>
+      <w:r>
+        <w:t xml:space="preserve">e Sheet) is the formatting language used to format HTML in a visually appealing way. </w:t>
+      </w:r>
+    </w:p>
+    <w:p>
+      <w:pPr>
+        <w:rPr>
+          <w:b/>
+        </w:rPr>
+      </w:pPr>
+      <w:r>
+        <w:rPr>
+          <w:b/>
+        </w:rPr>
+        <w:t xml:space="preserve">MySQL: </w:t>
+      </w:r>
+      <w:r>
+        <w:t>The SQL database we use to hold all of the information scraped from the website we are scraping.</w:t>
+      </w:r>
+    </w:p>
+    <w:p>
+      <w:r>
+        <w:rPr>
+          <w:b/>
+        </w:rPr>
+        <w:t xml:space="preserve">Flask: </w:t>
+      </w:r>
+      <w:r>
+        <w:t>“LAURYNAS FILL IN HERE”</w:t>
+      </w:r>
+    </w:p>
+    <w:p>
+      <w:r>
+        <w:rPr>
+          <w:b/>
+        </w:rPr>
+        <w:t>APPLICATION/PROGRAM:</w:t>
+      </w:r>
+      <w:r>
+        <w:t xml:space="preserve"> When we write application or program, we are referring to the python</w:t>
+      </w:r>
+      <w:r>
+        <w:t xml:space="preserve"> code, </w:t>
+      </w:r>
+      <w:r>
+        <w:t>Flask</w:t>
+      </w:r>
+      <w:r>
+        <w:t xml:space="preserve"> code and the HTML/CSS</w:t>
+      </w:r>
+      <w:r>
+        <w:t xml:space="preserve"> combined into our product: </w:t>
+      </w:r>
+      <w:proofErr w:type="spellStart"/>
+      <w:r>
+        <w:t>TecInASec</w:t>
       </w:r>
       <w:proofErr w:type="spellEnd"/>
       <w:r>
-        <w:t>: The native GUI library for python we used for developing the GUI</w:t>
-      </w:r>
-      <w:r>
-        <w:t xml:space="preserve"> before we went over to using website</w:t>
-      </w:r>
-      <w:r>
         <w:t>.</w:t>
       </w:r>
     </w:p>
@@ -3761,162 +3761,12 @@
         <w:rPr>
           <w:b/>
         </w:rPr>
-        <w:t xml:space="preserve">Requests </w:t>
-      </w:r>
-      <w:r>
-        <w:t xml:space="preserve">and </w:t>
-      </w:r>
-      <w:r>
-        <w:rPr>
-          <w:b/>
-        </w:rPr>
-        <w:t>Beautiful Soup</w:t>
-      </w:r>
-      <w:r>
-        <w:t>: Libraries used for the scraping process in the python code.</w:t>
-      </w:r>
-    </w:p>
-    <w:p>
-      <w:r>
-        <w:rPr>
-          <w:b/>
-        </w:rPr>
-        <w:t>Assets</w:t>
-      </w:r>
-      <w:r>
-        <w:t xml:space="preserve"> and </w:t>
-      </w:r>
-      <w:r>
-        <w:rPr>
-          <w:b/>
-        </w:rPr>
-        <w:t>Elements</w:t>
-      </w:r>
-      <w:r>
-        <w:t xml:space="preserve">: objects in the program that make up the look of the applications. </w:t>
-      </w:r>
-    </w:p>
-    <w:p>
-      <w:r>
-        <w:rPr>
-          <w:b/>
-        </w:rPr>
-        <w:t>HTML:</w:t>
-      </w:r>
-      <w:r>
-        <w:t xml:space="preserve"> (</w:t>
-      </w:r>
-      <w:proofErr w:type="spellStart"/>
-      <w:r>
-        <w:t>Hyper</w:t>
-      </w:r>
-      <w:r>
-        <w:t>Text</w:t>
-      </w:r>
-      <w:proofErr w:type="spellEnd"/>
-      <w:r>
-        <w:t xml:space="preserve"> </w:t>
-      </w:r>
-      <w:proofErr w:type="spellStart"/>
-      <w:r>
-        <w:t>Markup</w:t>
-      </w:r>
-      <w:proofErr w:type="spellEnd"/>
-      <w:r>
-        <w:t xml:space="preserve"> Language) is the </w:t>
-      </w:r>
-      <w:proofErr w:type="spellStart"/>
-      <w:r>
-        <w:t>markup</w:t>
-      </w:r>
-      <w:proofErr w:type="spellEnd"/>
-      <w:r>
-        <w:t xml:space="preserve"> language that is read by the web browser and displays content to the user. </w:t>
-      </w:r>
-    </w:p>
-    <w:p>
-      <w:r>
-        <w:rPr>
-          <w:b/>
-        </w:rPr>
-        <w:t>CSS:</w:t>
-      </w:r>
-      <w:r>
-        <w:t xml:space="preserve"> (Cascading Styl</w:t>
-      </w:r>
-      <w:r>
-        <w:t xml:space="preserve">e Sheet) is the formatting language used to format HTML in a visually appealing way. </w:t>
-      </w:r>
-    </w:p>
-    <w:p>
-      <w:pPr>
-        <w:rPr>
-          <w:b/>
-        </w:rPr>
-      </w:pPr>
-      <w:r>
-        <w:rPr>
-          <w:b/>
-        </w:rPr>
-        <w:t xml:space="preserve">MySQL: </w:t>
-      </w:r>
-      <w:r>
-        <w:t>The SQL database we use to hold all of the information scraped from the website we are scraping.</w:t>
-      </w:r>
-    </w:p>
-    <w:p>
-      <w:r>
-        <w:rPr>
-          <w:b/>
-        </w:rPr>
-        <w:t xml:space="preserve">Flask: </w:t>
-      </w:r>
-      <w:r>
-        <w:t>“LAURYNAS FILL IN HERE”</w:t>
-      </w:r>
-    </w:p>
-    <w:p>
-      <w:r>
-        <w:rPr>
-          <w:b/>
-        </w:rPr>
-        <w:t>APPLICATION/PROGRAM:</w:t>
-      </w:r>
-      <w:r>
-        <w:t xml:space="preserve"> When we write application or program, we are referring to the python</w:t>
-      </w:r>
-      <w:r>
-        <w:t xml:space="preserve"> code, </w:t>
-      </w:r>
-      <w:r>
-        <w:t>Flask</w:t>
-      </w:r>
-      <w:r>
-        <w:t xml:space="preserve"> code and the HTML/CSS</w:t>
-      </w:r>
-      <w:r>
-        <w:t xml:space="preserve"> combined into our product: </w:t>
-      </w:r>
-      <w:proofErr w:type="spellStart"/>
-      <w:r>
-        <w:t>TecInASec</w:t>
-      </w:r>
-      <w:proofErr w:type="spellEnd"/>
-      <w:r>
-        <w:t>.</w:t>
-      </w:r>
-    </w:p>
-    <w:p>
-      <w:r>
-        <w:rPr>
-          <w:b/>
-        </w:rPr>
         <w:t>Web Server:</w:t>
       </w:r>
       <w:r>
         <w:t xml:space="preserve"> We are currently using the URL </w:t>
       </w:r>
-      <w:hyperlink r:id="rId22" w:history="1">
+      <w:hyperlink r:id="rId21" w:history="1">
         <w:r>
           <w:rPr>
             <w:rStyle w:val="Hyperlink"/>
@@ -3935,7 +3785,7 @@
       <w:r>
         <w:t xml:space="preserve"> server as it is a link that is a lot easier to remember than </w:t>
       </w:r>
-      <w:hyperlink r:id="rId23" w:history="1">
+      <w:hyperlink r:id="rId22" w:history="1">
         <w:r>
           <w:rPr>
             <w:rStyle w:val="Hyperlink"/>
@@ -4206,14 +4056,12 @@
           <w:b/>
         </w:rPr>
       </w:pPr>
-      <w:proofErr w:type="gramStart"/>
       <w:r>
         <w:rPr>
           <w:b/>
         </w:rPr>
         <w:t>List assumptions such as operating system requirements on the hardware to be used for the software product.</w:t>
       </w:r>
-      <w:proofErr w:type="gramEnd"/>
     </w:p>
     <w:p>
       <w:pPr>
@@ -4274,16 +4122,8 @@
         <w:rPr>
           <w:b/>
         </w:rPr>
-        <w:t xml:space="preserve">Functional: State all the fundamental actions of the software product being developed. Provide information on the user type to whom the functional requirement applies. For example "the customer" will be able to download the software from the app store, and "the administrator" will be able to create an account. List all the functional requirements providing sufficient detail to describe the function. Review the SRS document from the University of Gothenburg, provided in the chapter 3 initial reference material folder. </w:t>
-      </w:r>
-      <w:proofErr w:type="gramStart"/>
-      <w:r>
-        <w:rPr>
-          <w:b/>
-        </w:rPr>
-        <w:t>Research SRS functional requirements.</w:t>
-      </w:r>
-      <w:proofErr w:type="gramEnd"/>
+        <w:t>Functional: State all the fundamental actions of the software product being developed. Provide information on the user type to whom the functional requirement applies. For example "the customer" will be able to download the software from the app store, and "the administrator" will be able to create an account. List all the functional requirements providing sufficient detail to describe the function. Review the SRS document from the University of Gothenburg, provided in the chapter 3 initial reference material folder. Research SRS functional requirements.</w:t>
+      </w:r>
     </w:p>
     <w:p>
       <w:pPr>
@@ -4519,7 +4359,7 @@
       <w:pPr>
         <w:pStyle w:val="Heading3"/>
       </w:pPr>
-      <w:bookmarkStart w:id="12" w:name="_Toc271874904"/>
+      <w:bookmarkStart w:id="11" w:name="_Toc271874904"/>
       <w:proofErr w:type="gramStart"/>
       <w:r>
         <w:t>3.II.b</w:t>
@@ -4528,7 +4368,7 @@
       <w:r>
         <w:t xml:space="preserve"> The product design</w:t>
       </w:r>
-      <w:bookmarkEnd w:id="12"/>
+      <w:bookmarkEnd w:id="11"/>
       <w:r>
         <w:t xml:space="preserve"> (Sean </w:t>
       </w:r>
@@ -4542,7 +4382,7 @@
       </w:r>
     </w:p>
     <w:p>
-      <w:bookmarkStart w:id="13" w:name="_Toc271874905"/>
+      <w:bookmarkStart w:id="12" w:name="_Toc271874905"/>
       <w:r>
         <w:t xml:space="preserve">The design of the product is set to be as user friendly as possible. The reasoning behind this is because we want the target market to feel at ease with the software at first glance. All of the elements on the GUI are optional; as long as at least one of the fields is filled in the user will get a </w:t>
       </w:r>
@@ -4573,107 +4413,102 @@
       <w:r>
         <w:t xml:space="preserve"> The product implementation</w:t>
       </w:r>
+      <w:bookmarkEnd w:id="12"/>
+      <w:r>
+        <w:t xml:space="preserve"> (</w:t>
+      </w:r>
+      <w:proofErr w:type="spellStart"/>
+      <w:r>
+        <w:t>Laurynas</w:t>
+      </w:r>
+      <w:proofErr w:type="spellEnd"/>
+      <w:r>
+        <w:t xml:space="preserve"> </w:t>
+      </w:r>
+      <w:proofErr w:type="spellStart"/>
+      <w:r>
+        <w:t>Pupsta</w:t>
+      </w:r>
+      <w:proofErr w:type="spellEnd"/>
+      <w:r>
+        <w:t>)</w:t>
+      </w:r>
+    </w:p>
+    <w:p/>
+    <w:p>
+      <w:r>
+        <w:t xml:space="preserve">The product development stage. The main goal was to create a product that would scrape a computer site for laptops and store it into a database. The information in the database can be pulled by a single HTTP request which is very viable. We have also create and </w:t>
+      </w:r>
+      <w:proofErr w:type="spellStart"/>
+      <w:r>
+        <w:t>Openshift</w:t>
+      </w:r>
+      <w:proofErr w:type="spellEnd"/>
+      <w:r>
+        <w:t xml:space="preserve"> server where the main python code is running (scraping). This gives us an advantage because the database has a </w:t>
+      </w:r>
+      <w:proofErr w:type="spellStart"/>
+      <w:r>
+        <w:t>Cr</w:t>
+      </w:r>
+      <w:r>
+        <w:t>onjob</w:t>
+      </w:r>
+      <w:proofErr w:type="spellEnd"/>
+      <w:r>
+        <w:t xml:space="preserve"> to update itself every 6-12</w:t>
+      </w:r>
+      <w:r>
+        <w:t xml:space="preserve"> hours. This method saves a lot of performance and it is completely free. Our next goal was to create a website that could access our database and display information on it. This was implemented really simple by sending a HTTP requests with a query string to the main server. The server then analyses the query string and depending on the content, results are returned.</w:t>
+      </w:r>
+    </w:p>
+    <w:p>
+      <w:pPr>
+        <w:pStyle w:val="Heading3"/>
+      </w:pPr>
+      <w:bookmarkStart w:id="13" w:name="_Toc271874906"/>
+      <w:proofErr w:type="gramStart"/>
+      <w:r>
+        <w:t>3.II.d</w:t>
+      </w:r>
+      <w:proofErr w:type="gramEnd"/>
+      <w:r>
+        <w:t xml:space="preserve"> The product testing</w:t>
+      </w:r>
       <w:bookmarkEnd w:id="13"/>
       <w:r>
-        <w:t xml:space="preserve"> (</w:t>
-      </w:r>
-      <w:proofErr w:type="spellStart"/>
-      <w:r>
-        <w:t>Laurynas</w:t>
-      </w:r>
-      <w:proofErr w:type="spellEnd"/>
-      <w:r>
-        <w:t xml:space="preserve"> </w:t>
-      </w:r>
-      <w:proofErr w:type="spellStart"/>
-      <w:r>
-        <w:t>Pupsta</w:t>
-      </w:r>
-      <w:proofErr w:type="spellEnd"/>
-      <w:r>
-        <w:t>)</w:t>
-      </w:r>
-    </w:p>
-    <w:p/>
-    <w:p>
+        <w:t xml:space="preserve"> (Sean)</w:t>
+      </w:r>
+    </w:p>
+    <w:p>
+      <w:pPr>
+        <w:pStyle w:val="Heading2"/>
+      </w:pPr>
+      <w:bookmarkStart w:id="14" w:name="_Toc271874907"/>
       <w:proofErr w:type="gramStart"/>
       <w:r>
-        <w:t>The product development stage.</w:t>
+        <w:t>3.III</w:t>
       </w:r>
       <w:proofErr w:type="gramEnd"/>
       <w:r>
-        <w:t xml:space="preserve"> The main goal was to create a product that would scrape a computer site for laptops and store it into a database. The information in the database can be pulled by a single HTTP request which is very viable. We have also create and </w:t>
-      </w:r>
-      <w:proofErr w:type="spellStart"/>
-      <w:r>
-        <w:t>Openshift</w:t>
-      </w:r>
-      <w:proofErr w:type="spellEnd"/>
-      <w:r>
-        <w:t xml:space="preserve"> server where the main python code is running (scraping). This gives us an advantage because the database has a </w:t>
-      </w:r>
-      <w:proofErr w:type="spellStart"/>
-      <w:r>
-        <w:t>Cr</w:t>
-      </w:r>
-      <w:r>
-        <w:t>onjob</w:t>
-      </w:r>
-      <w:proofErr w:type="spellEnd"/>
-      <w:r>
-        <w:t xml:space="preserve"> to update itself every 6-12</w:t>
-      </w:r>
-      <w:r>
-        <w:t xml:space="preserve"> hours. This method saves a lot of performance and it is completely free. Our next goal was to create a website that could access our database and display information on it. This was implemented really simple by sending a HTTP requests with a query string to the main server. The server then analyses the query string and depending on the content, results are returned.</w:t>
-      </w:r>
+        <w:t xml:space="preserve"> Context</w:t>
+      </w:r>
+      <w:bookmarkEnd w:id="14"/>
     </w:p>
     <w:p>
       <w:pPr>
         <w:pStyle w:val="Heading3"/>
       </w:pPr>
-      <w:bookmarkStart w:id="14" w:name="_Toc271874906"/>
+      <w:bookmarkStart w:id="15" w:name="_Toc271874908"/>
       <w:proofErr w:type="gramStart"/>
       <w:r>
-        <w:t>3.II.d</w:t>
+        <w:t>3.III.a</w:t>
       </w:r>
       <w:proofErr w:type="gramEnd"/>
       <w:r>
-        <w:t xml:space="preserve"> The product testing</w:t>
-      </w:r>
-      <w:bookmarkEnd w:id="14"/>
-      <w:r>
-        <w:t xml:space="preserve"> (Sean)</w:t>
-      </w:r>
-    </w:p>
-    <w:p>
-      <w:pPr>
-        <w:pStyle w:val="Heading2"/>
-      </w:pPr>
-      <w:bookmarkStart w:id="15" w:name="_Toc271874907"/>
-      <w:proofErr w:type="gramStart"/>
-      <w:r>
-        <w:t>3.III</w:t>
-      </w:r>
-      <w:proofErr w:type="gramEnd"/>
-      <w:r>
-        <w:t xml:space="preserve"> Context</w:t>
+        <w:t xml:space="preserve"> Legal matters</w:t>
       </w:r>
       <w:bookmarkEnd w:id="15"/>
-    </w:p>
-    <w:p>
-      <w:pPr>
-        <w:pStyle w:val="Heading3"/>
-      </w:pPr>
-      <w:bookmarkStart w:id="16" w:name="_Toc271874908"/>
-      <w:proofErr w:type="gramStart"/>
-      <w:r>
-        <w:t>3.III.a</w:t>
-      </w:r>
-      <w:proofErr w:type="gramEnd"/>
-      <w:r>
-        <w:t xml:space="preserve"> Legal matters</w:t>
-      </w:r>
-      <w:bookmarkEnd w:id="16"/>
     </w:p>
     <w:p>
       <w:r>
@@ -4707,7 +4542,7 @@
       <w:pPr>
         <w:pStyle w:val="Heading3"/>
       </w:pPr>
-      <w:bookmarkStart w:id="17" w:name="_Toc271874909"/>
+      <w:bookmarkStart w:id="16" w:name="_Toc271874909"/>
       <w:proofErr w:type="gramStart"/>
       <w:r>
         <w:t>3.III.b</w:t>
@@ -4716,7 +4551,7 @@
       <w:r>
         <w:t xml:space="preserve"> Ethical matters</w:t>
       </w:r>
-      <w:bookmarkEnd w:id="17"/>
+      <w:bookmarkEnd w:id="16"/>
     </w:p>
     <w:p>
       <w:r>
@@ -4727,52 +4562,136 @@
       <w:pPr>
         <w:pStyle w:val="Heading3"/>
       </w:pPr>
-      <w:bookmarkStart w:id="18" w:name="_Toc271874910"/>
       <w:proofErr w:type="gramStart"/>
       <w:r>
         <w:t>3.III.c</w:t>
       </w:r>
       <w:proofErr w:type="gramEnd"/>
       <w:r>
-        <w:t xml:space="preserve"> Health &amp; safety matters</w:t>
+        <w:t xml:space="preserve"> Health &amp; safety matters(215 Words)(Dale Carr)</w:t>
+      </w:r>
+    </w:p>
+    <w:p>
+      <w:r>
+        <w:t xml:space="preserve">With regards to health and safety matters, our product is a very low-risk program. It does not require much input from the user by keyboard or mouse (thus lowering the risk of RSI while using the product). The website we have created also uses no flashing colours. Avoiding photosensitive epilepsy triggers in our design lead to the use of the grey-to-red fade on the items, Rather than have it instantly transition from one colour to another [1]. </w:t>
+      </w:r>
+    </w:p>
+    <w:p>
+      <w:r>
+        <w:t xml:space="preserve">Our simple grey, red and white colour scheme provides a good, high-contrast website that should be suitable for use by anyone with a colour receptive deficiency. For future development, however, we should have some tests done to determine the exact suitability, and possibly implement a colour vision defect-friendly </w:t>
+      </w:r>
+      <w:proofErr w:type="gramStart"/>
+      <w:r>
+        <w:t>version[</w:t>
+      </w:r>
+      <w:proofErr w:type="gramEnd"/>
+      <w:r>
+        <w:t xml:space="preserve">2]. </w:t>
+      </w:r>
+    </w:p>
+    <w:p>
+      <w:r>
+        <w:t>While also having a good contrast for those with sight disorders, we have also taken steps to prevent them. Specifically, our website does not have a harsh background or colour scheme, both of which help to reduce the effects of eye-strain on the user.</w:t>
+      </w:r>
+    </w:p>
+    <w:p>
+      <w:r>
+        <w:t>While steps have been taken to reduce the effect of some possible health concerns, there are still those which are just caused by the use of a computer. RSI and computer-related stress [3] disorders are still a concern which we will try to address in the future.</w:t>
+      </w:r>
+    </w:p>
+    <w:p>
+      <w:r>
+        <w:t>[1]</w:t>
+      </w:r>
+      <w:r>
+        <w:t xml:space="preserve"> </w:t>
+      </w:r>
+      <w:hyperlink r:id="rId23" w:history="1">
+        <w:r>
+          <w:rPr>
+            <w:rStyle w:val="Hyperlink"/>
+          </w:rPr>
+          <w:t>https://www.epilepsy.org.uk/info/photosensitive-epilepsy/triggers</w:t>
+        </w:r>
+      </w:hyperlink>
+    </w:p>
+    <w:p>
+      <w:r>
+        <w:t>[2]</w:t>
+      </w:r>
+      <w:r>
+        <w:t xml:space="preserve"> </w:t>
+      </w:r>
+      <w:hyperlink r:id="rId24" w:history="1">
+        <w:r>
+          <w:rPr>
+            <w:rStyle w:val="Hyperlink"/>
+          </w:rPr>
+          <w:t>http://www.theiet.org/factfiles/health/colourdefects-page.cfm</w:t>
+        </w:r>
+      </w:hyperlink>
+    </w:p>
+    <w:p>
+      <w:r>
+        <w:t>[3]</w:t>
+      </w:r>
+      <w:r>
+        <w:t xml:space="preserve"> </w:t>
+      </w:r>
+      <w:hyperlink r:id="rId25" w:history="1">
+        <w:r>
+          <w:rPr>
+            <w:rStyle w:val="Hyperlink"/>
+          </w:rPr>
+          <w:t>http://www.stress-relief-choices.com/computer-stress.html</w:t>
+        </w:r>
+      </w:hyperlink>
+    </w:p>
+    <w:p>
+      <w:r>
+        <w:br w:type="page"/>
+      </w:r>
+    </w:p>
+    <w:p>
+      <w:pPr>
+        <w:pStyle w:val="Heading1"/>
+      </w:pPr>
+      <w:bookmarkStart w:id="17" w:name="_Toc271874916"/>
+      <w:bookmarkStart w:id="18" w:name="_Toc271874911"/>
+      <w:r>
+        <w:lastRenderedPageBreak/>
+        <w:t>Chapter 4: Project Management (1038 words</w:t>
+      </w:r>
+      <w:proofErr w:type="gramStart"/>
+      <w:r>
+        <w:t>)</w:t>
       </w:r>
       <w:bookmarkEnd w:id="18"/>
-    </w:p>
-    <w:p>
-      <w:r>
-        <w:t>Dale</w:t>
-      </w:r>
-    </w:p>
-    <w:p>
-      <w:r>
-        <w:br w:type="page"/>
-      </w:r>
-    </w:p>
-    <w:p>
-      <w:pPr>
-        <w:pStyle w:val="Heading1"/>
-      </w:pPr>
-      <w:bookmarkStart w:id="19" w:name="_Toc271874911"/>
-      <w:r>
-        <w:lastRenderedPageBreak/>
-        <w:t>Chapter 4: Project Management (?? words)</w:t>
+      <w:r>
+        <w:t>(</w:t>
+      </w:r>
+      <w:proofErr w:type="gramEnd"/>
+      <w:r>
+        <w:t>Dale Carr)</w:t>
+      </w:r>
+    </w:p>
+    <w:p>
+      <w:pPr>
+        <w:pStyle w:val="Heading2"/>
+      </w:pPr>
+      <w:bookmarkStart w:id="19" w:name="_Toc271874912"/>
+      <w:proofErr w:type="gramStart"/>
+      <w:r>
+        <w:t>4.I</w:t>
+      </w:r>
+      <w:proofErr w:type="gramEnd"/>
+      <w:r>
+        <w:t xml:space="preserve"> An introduction to Project Management</w:t>
       </w:r>
       <w:bookmarkEnd w:id="19"/>
-    </w:p>
-    <w:p>
-      <w:pPr>
-        <w:pStyle w:val="Heading2"/>
-      </w:pPr>
-      <w:bookmarkStart w:id="20" w:name="_Toc271874912"/>
-      <w:proofErr w:type="gramStart"/>
-      <w:r>
-        <w:t>4.I</w:t>
-      </w:r>
-      <w:proofErr w:type="gramEnd"/>
-      <w:r>
-        <w:t xml:space="preserve"> An introduction to Project Management</w:t>
-      </w:r>
-      <w:bookmarkEnd w:id="20"/>
+      <w:r>
+        <w:t>(437)</w:t>
+      </w:r>
     </w:p>
     <w:p>
       <w:r>
@@ -4905,6 +4824,11 @@
       </w:r>
     </w:p>
     <w:p>
+      <w:r>
+        <w:t>With our product, our team implemented the agile methodology with regards to project management. This meant that our product development was split into many small pieces (iterations) [3], each of these being reviewed before moving on. As we had to make quick decisions with regards to the final direction and production of our project, using agile methodology was definitely the correct path for us. To be more specific, I believe the scrum method was the closest comparison to how we approached project management. The scrum methodology involves splitting the work into what needs to be done in a particular timeframe [5]. While some of our time frames have been quite variable, this has been the best way for our team to work.</w:t>
+      </w:r>
+    </w:p>
+    <w:p>
       <w:pPr>
         <w:rPr>
           <w:rFonts w:asciiTheme="majorHAnsi" w:hAnsiTheme="majorHAnsi"/>
@@ -4923,7 +4847,20 @@
     </w:p>
     <w:p>
       <w:r>
-        <w:t xml:space="preserve">As with any other team member, the project manager has several tools that can be used to ensure his job is as manageable as it can be. The first of such tools is the Gantt chart, this chart allows the project manager to create tasks, allocate resources and accurately calculate the hours put in to the project. </w:t>
+        <w:t xml:space="preserve">As with any other team member, the project manager has several tools that can be used to ensure his job is as manageable as it can be. The first of such tools is the Gantt chart, this chart allows the project manager to create tasks, allocate resources and accurately calculate the hours put in to the </w:t>
+      </w:r>
+      <w:proofErr w:type="gramStart"/>
+      <w:r>
+        <w:t>project(</w:t>
+      </w:r>
+      <w:proofErr w:type="gramEnd"/>
+      <w:r>
+        <w:t xml:space="preserve">The Gantt chart can be seen later in this document). </w:t>
+      </w:r>
+    </w:p>
+    <w:p>
+      <w:r>
+        <w:t>As well as the Gantt chart that we were advised to use, we also created a repository on GitHub for this document. Using GitHub allowed us to track the progress of the team report as well as being able to view all of the changes that each of us have made. This was a very useful tool for project management as it allowed me to see exactly when each part had been updated [4].</w:t>
       </w:r>
     </w:p>
     <w:p/>
@@ -4958,15 +4895,75 @@
     </w:p>
     <w:p>
       <w:r>
+        <w:lastRenderedPageBreak/>
         <w:t>[2] List taken from the online module book.</w:t>
       </w:r>
     </w:p>
+    <w:p>
+      <w:r>
+        <w:t>[3]</w:t>
+      </w:r>
+      <w:r>
+        <w:t xml:space="preserve"> </w:t>
+      </w:r>
+      <w:r>
+        <w:t>Jeffrey A. Livermore, “Factors that Impact Implementing an Agile Software Development Methodology”, Walsh College, page 1, Section 2.</w:t>
+      </w:r>
+    </w:p>
+    <w:p>
+      <w:pPr>
+        <w:rPr>
+          <w:rStyle w:val="Hyperlink"/>
+        </w:rPr>
+      </w:pPr>
+      <w:r>
+        <w:t>[4]</w:t>
+      </w:r>
+      <w:r>
+        <w:t xml:space="preserve"> </w:t>
+      </w:r>
+      <w:hyperlink r:id="rId26" w:history="1">
+        <w:r>
+          <w:rPr>
+            <w:rStyle w:val="Hyperlink"/>
+          </w:rPr>
+          <w:t>https://github.com/dbblTS/TecInASec_Reports</w:t>
+        </w:r>
+      </w:hyperlink>
+    </w:p>
+    <w:p>
+      <w:r>
+        <w:t xml:space="preserve">[5] </w:t>
+      </w:r>
+      <w:r>
+        <w:t xml:space="preserve">Roy </w:t>
+      </w:r>
+      <w:proofErr w:type="spellStart"/>
+      <w:r>
+        <w:t>Morien</w:t>
+      </w:r>
+      <w:proofErr w:type="spellEnd"/>
+      <w:r>
+        <w:t xml:space="preserve">, “Agile Management and the Toyota Way for Software Project Management”, 2005, Centre for Extended Enterprise and Business Intelligence, Curtin University of Technology, Perth, Australia,  </w:t>
+      </w:r>
+      <w:r>
+        <w:t xml:space="preserve"> </w:t>
+      </w:r>
+      <w:r>
+        <w:t>page 520, Section IX, “IN THE SCRUM - SOME FEATURES OF AN AGILE METHOD”.</w:t>
+      </w:r>
+    </w:p>
     <w:p/>
     <w:p>
       <w:pPr>
         <w:pStyle w:val="Heading2"/>
       </w:pPr>
-      <w:bookmarkStart w:id="21" w:name="_Toc271874913"/>
+      <w:bookmarkStart w:id="20" w:name="_Toc271874913"/>
+    </w:p>
+    <w:p>
+      <w:pPr>
+        <w:pStyle w:val="Heading2"/>
+      </w:pPr>
       <w:proofErr w:type="gramStart"/>
       <w:r>
         <w:t>4.II</w:t>
@@ -4975,79 +4972,122 @@
       <w:r>
         <w:t xml:space="preserve"> Project Management Report</w:t>
       </w:r>
+      <w:bookmarkEnd w:id="20"/>
+      <w:r>
+        <w:t xml:space="preserve"> </w:t>
+      </w:r>
+    </w:p>
+    <w:p/>
+    <w:p>
+      <w:pPr>
+        <w:pStyle w:val="Heading3"/>
+      </w:pPr>
+      <w:bookmarkStart w:id="21" w:name="_Toc271874914"/>
+      <w:proofErr w:type="gramStart"/>
+      <w:r>
+        <w:t>4.II.a</w:t>
+      </w:r>
+      <w:proofErr w:type="gramEnd"/>
+      <w:r>
+        <w:t xml:space="preserve"> A description of the Gantt chart(248 words)</w:t>
+      </w:r>
+      <w:r>
+        <w:rPr>
+          <w:rStyle w:val="FootnoteReference"/>
+        </w:rPr>
+        <w:footnoteReference w:id="1"/>
+      </w:r>
       <w:bookmarkEnd w:id="21"/>
     </w:p>
     <w:p>
       <w:r>
-        <w:t>Dale</w:t>
-      </w:r>
-    </w:p>
-    <w:p/>
+        <w:t>In order to help keep track of our progress as a team, we created our Gantt chart. It shows each task from when it was assigned to when it was completed. As you can see, the first task was assigned of the fourteenth of January; this is a few weeks after we were given the document to use. This time discrepancy was due to a misunderstanding of how to use the Gantt chart itself. Our first chart was simply detailing the macro aspects of the project and was extremely vague. Ultimately, it was dropped in favour of a more micro-level chart, detailing each task, no matter how small.</w:t>
+      </w:r>
+    </w:p>
+    <w:p>
+      <w:r>
+        <w:t>Our Gantt chart has had to be modified in certain cases, especially where deadlines were moved forward, other succeeding tasks had to be rescaled or moved around in order to ensure the main deadlines were reached at the appropriate time.</w:t>
+      </w:r>
+    </w:p>
+    <w:p>
+      <w:r>
+        <w:t xml:space="preserve">As can be seen towards the end of the charts lifespan, many tasks were given a comparatively small timeframe in order to be completed; this was due to the encroaching presentation date in which we had to show our finished project. This was a final sprint to ensure that our product was finished on time. </w:t>
+      </w:r>
+    </w:p>
+    <w:p>
+      <w:r>
+        <w:t>Overall, I believe that the Gantt chart did help give us an idea of where we were heading, except for the final sprint. If we had planned more carefully, we could have avoided having such a large workload in such a small amount of time.</w:t>
+      </w:r>
+    </w:p>
     <w:p>
       <w:pPr>
         <w:pStyle w:val="Heading3"/>
       </w:pPr>
-      <w:bookmarkStart w:id="22" w:name="_Toc271874914"/>
+      <w:bookmarkStart w:id="22" w:name="_Toc271874915"/>
       <w:proofErr w:type="gramStart"/>
       <w:r>
-        <w:t>4.II.a</w:t>
+        <w:t>4.II.b</w:t>
       </w:r>
       <w:proofErr w:type="gramEnd"/>
       <w:r>
-        <w:t xml:space="preserve"> A description of the Gantt chart</w:t>
-      </w:r>
-      <w:r>
-        <w:rPr>
-          <w:rStyle w:val="FootnoteReference"/>
-        </w:rPr>
-        <w:footnoteReference w:id="1"/>
+        <w:t xml:space="preserve"> An evaluation of the project management</w:t>
       </w:r>
       <w:bookmarkEnd w:id="22"/>
-    </w:p>
-    <w:p>
-      <w:r>
-        <w:t>Dale</w:t>
-      </w:r>
-    </w:p>
-    <w:p/>
-    <w:p>
-      <w:pPr>
-        <w:pStyle w:val="Heading3"/>
-      </w:pPr>
-      <w:bookmarkStart w:id="23" w:name="_Toc271874915"/>
-      <w:proofErr w:type="gramStart"/>
-      <w:r>
-        <w:t>4.II.b</w:t>
-      </w:r>
-      <w:proofErr w:type="gramEnd"/>
-      <w:r>
-        <w:t xml:space="preserve"> An evaluation of the project management</w:t>
-      </w:r>
-      <w:bookmarkEnd w:id="23"/>
-    </w:p>
-    <w:p>
-      <w:r>
-        <w:t>?</w:t>
-      </w:r>
-    </w:p>
-    <w:p>
-      <w:r>
-        <w:br w:type="page"/>
+      <w:r>
+        <w:t>(353 words)</w:t>
+      </w:r>
+    </w:p>
+    <w:p>
+      <w:r>
+        <w:t xml:space="preserve">Effective project management requires careful planning, adaptive strategies and good risk assessment. By this definition, I believe that we have employed good project management within our team. We have kept up to date with all given assignments and have successfully completed our </w:t>
+      </w:r>
+      <w:r>
+        <w:lastRenderedPageBreak/>
+        <w:t xml:space="preserve">product within the given date. Our product was placed seventh in the top 10 most likely to be bought [1]. </w:t>
+      </w:r>
+    </w:p>
+    <w:p>
+      <w:r>
+        <w:t xml:space="preserve">While overall, we have implemented good project management, we have had some minor hiccups. One of the main examples of this would be our sprint towards the end of product development. This was due to late change in our method of finalising the product. We found that some of the ideas that we had were not compatible with the software we were using so we had to scrap what we had and change to a more suitable software. This put a large dent in our plans and we had to reshuffle some task in order to get back up to speed. With greater planning we would have noticed that the software was not suited to our needs.  </w:t>
+      </w:r>
+    </w:p>
+    <w:p>
+      <w:r>
+        <w:t xml:space="preserve">We found that many of our original plans were not compatible with our later ideas, including the actual format of our product. The original plan was to have it as a downloadable program, but for aesthetic and compatibility reasons, we transitioned to using a website. </w:t>
+      </w:r>
+    </w:p>
+    <w:p>
+      <w:r>
+        <w:t xml:space="preserve">As far as tracking our progress, we definitely succeeded. All team logbook entries were kept up to date as well as the Gantt chart. Project management for our team has been extremely malleable, we have had so many changes to our original plan, it was very important that I, as project manager had continually changed the management style in order to keep up with the dynamic nature of our product. </w:t>
+      </w:r>
+    </w:p>
+    <w:p>
+      <w:r>
+        <w:t xml:space="preserve">In the future; with regards to project management, our team should take a much more in-depth approach to planning. Had we researched fully what we were using, we would have avoided having to change some of our approaches and software later on. Ensuring all software is fully checked for compatibility would be a great help to the development stage.  </w:t>
+      </w:r>
+    </w:p>
+    <w:p>
+      <w:r>
+        <w:t xml:space="preserve">[1] CE101 Project Presentation Results.docx, as emailed to all students </w:t>
+      </w:r>
+      <w:r>
+        <w:t>Fri 13/03/2015</w:t>
+      </w:r>
+      <w:r>
+        <w:t>.</w:t>
       </w:r>
     </w:p>
     <w:p>
       <w:pPr>
         <w:pStyle w:val="Heading1"/>
       </w:pPr>
-      <w:bookmarkStart w:id="24" w:name="_Toc271874916"/>
-      <w:r>
-        <w:lastRenderedPageBreak/>
+      <w:r>
         <w:t xml:space="preserve">Chapter 5: Conclusions </w:t>
       </w:r>
       <w:r>
         <w:t>(?? words)</w:t>
       </w:r>
-      <w:bookmarkEnd w:id="24"/>
+      <w:bookmarkEnd w:id="17"/>
     </w:p>
     <w:p>
       <w:r>
@@ -5070,23 +5110,23 @@
       <w:pPr>
         <w:pStyle w:val="Heading1"/>
       </w:pPr>
-      <w:bookmarkStart w:id="25" w:name="_Toc271874917"/>
+      <w:bookmarkStart w:id="23" w:name="_Toc271874917"/>
       <w:r>
         <w:lastRenderedPageBreak/>
         <w:t>Appendix</w:t>
       </w:r>
-      <w:bookmarkEnd w:id="25"/>
+      <w:bookmarkEnd w:id="23"/>
     </w:p>
     <w:p/>
     <w:p>
       <w:pPr>
         <w:pStyle w:val="Heading2"/>
       </w:pPr>
-      <w:bookmarkStart w:id="26" w:name="_Toc271874918"/>
+      <w:bookmarkStart w:id="24" w:name="_Toc271874918"/>
       <w:r>
         <w:t>A. Python Code</w:t>
       </w:r>
-      <w:bookmarkEnd w:id="26"/>
+      <w:bookmarkEnd w:id="24"/>
     </w:p>
     <w:p/>
     <w:p>
@@ -5111,7 +5151,7 @@
           <w:i/>
         </w:rPr>
       </w:pPr>
-      <w:bookmarkStart w:id="27" w:name="_Toc271874919"/>
+      <w:bookmarkStart w:id="25" w:name="_Toc271874919"/>
       <w:r>
         <w:lastRenderedPageBreak/>
         <w:t xml:space="preserve">B </w:t>
@@ -5119,7 +5159,7 @@
       <w:r>
         <w:t>Team effort summary table</w:t>
       </w:r>
-      <w:bookmarkEnd w:id="27"/>
+      <w:bookmarkEnd w:id="25"/>
     </w:p>
     <w:p>
       <w:pPr>
@@ -6527,19 +6567,8 @@
                 <w:sz w:val="16"/>
                 <w:szCs w:val="16"/>
               </w:rPr>
-              <w:t xml:space="preserve">Dale </w:t>
+              <w:t>Dale Carr</w:t>
             </w:r>
-            <w:proofErr w:type="spellStart"/>
-            <w:r>
-              <w:rPr>
-                <w:rFonts w:ascii="Cambria" w:eastAsia="Times New Roman" w:hAnsi="Cambria" w:cs="Times New Roman"/>
-                <w:color w:val="000000"/>
-                <w:sz w:val="16"/>
-                <w:szCs w:val="16"/>
-              </w:rPr>
-              <w:t>Carr</w:t>
-            </w:r>
-            <w:proofErr w:type="spellEnd"/>
           </w:p>
         </w:tc>
         <w:tc>
@@ -8353,17 +8382,174 @@
       <w:pPr>
         <w:pStyle w:val="Heading2"/>
       </w:pPr>
-      <w:bookmarkStart w:id="28" w:name="_Toc271874920"/>
-      <w:r>
+      <w:bookmarkStart w:id="26" w:name="_Toc271874920"/>
+      <w:r>
+        <w:rPr>
+          <w:noProof/>
+          <w:lang w:eastAsia="en-GB"/>
+        </w:rPr>
         <w:lastRenderedPageBreak/>
+        <w:drawing>
+          <wp:anchor distT="0" distB="0" distL="114300" distR="114300" simplePos="0" relativeHeight="251659264" behindDoc="1" locked="0" layoutInCell="1" allowOverlap="1" wp14:anchorId="2B86E88D" wp14:editId="71944289">
+            <wp:simplePos x="0" y="0"/>
+            <wp:positionH relativeFrom="column">
+              <wp:posOffset>-722630</wp:posOffset>
+            </wp:positionH>
+            <wp:positionV relativeFrom="paragraph">
+              <wp:posOffset>201930</wp:posOffset>
+            </wp:positionV>
+            <wp:extent cx="10143490" cy="4631055"/>
+            <wp:effectExtent l="0" t="0" r="0" b="0"/>
+            <wp:wrapTight wrapText="bothSides">
+              <wp:wrapPolygon edited="0">
+                <wp:start x="0" y="0"/>
+                <wp:lineTo x="0" y="21502"/>
+                <wp:lineTo x="21541" y="21502"/>
+                <wp:lineTo x="21541" y="0"/>
+                <wp:lineTo x="0" y="0"/>
+              </wp:wrapPolygon>
+            </wp:wrapTight>
+            <wp:docPr id="1" name="Picture 1"/>
+            <wp:cNvGraphicFramePr>
+              <a:graphicFrameLocks xmlns:a="http://schemas.openxmlformats.org/drawingml/2006/main" noChangeAspect="1"/>
+            </wp:cNvGraphicFramePr>
+            <a:graphic xmlns:a="http://schemas.openxmlformats.org/drawingml/2006/main">
+              <a:graphicData uri="http://schemas.openxmlformats.org/drawingml/2006/picture">
+                <pic:pic xmlns:pic="http://schemas.openxmlformats.org/drawingml/2006/picture">
+                  <pic:nvPicPr>
+                    <pic:cNvPr id="0" name=""/>
+                    <pic:cNvPicPr/>
+                  </pic:nvPicPr>
+                  <pic:blipFill rotWithShape="1">
+                    <a:blip r:embed="rId27">
+                      <a:extLst>
+                        <a:ext uri="{28A0092B-C50C-407E-A947-70E740481C1C}">
+                          <a14:useLocalDpi xmlns:a14="http://schemas.microsoft.com/office/drawing/2010/main" val="0"/>
+                        </a:ext>
+                      </a:extLst>
+                    </a:blip>
+                    <a:srcRect l="1225" t="12419" b="7408"/>
+                    <a:stretch/>
+                  </pic:blipFill>
+                  <pic:spPr bwMode="auto">
+                    <a:xfrm>
+                      <a:off x="0" y="0"/>
+                      <a:ext cx="10143490" cy="4631055"/>
+                    </a:xfrm>
+                    <a:prstGeom prst="rect">
+                      <a:avLst/>
+                    </a:prstGeom>
+                    <a:ln>
+                      <a:noFill/>
+                    </a:ln>
+                    <a:extLst>
+                      <a:ext uri="{53640926-AAD7-44D8-BBD7-CCE9431645EC}">
+                        <a14:shadowObscured xmlns:a14="http://schemas.microsoft.com/office/drawing/2010/main"/>
+                      </a:ext>
+                    </a:extLst>
+                  </pic:spPr>
+                </pic:pic>
+              </a:graphicData>
+            </a:graphic>
+            <wp14:sizeRelH relativeFrom="page">
+              <wp14:pctWidth>0</wp14:pctWidth>
+            </wp14:sizeRelH>
+            <wp14:sizeRelV relativeFrom="page">
+              <wp14:pctHeight>0</wp14:pctHeight>
+            </wp14:sizeRelV>
+          </wp:anchor>
+        </w:drawing>
+      </w:r>
+      <w:r>
         <w:t>C Project management Gantt chart</w:t>
       </w:r>
-      <w:bookmarkEnd w:id="28"/>
-    </w:p>
-    <w:p>
-      <w:r>
-        <w:t>Dale</w:t>
-      </w:r>
+      <w:bookmarkEnd w:id="26"/>
+      <w:r>
+        <w:t xml:space="preserve"> (Split into two screenshots)</w:t>
+      </w:r>
+    </w:p>
+    <w:p/>
+    <w:p/>
+    <w:p>
+      <w:bookmarkStart w:id="27" w:name="_GoBack"/>
+      <w:r>
+        <w:rPr>
+          <w:noProof/>
+          <w:lang w:eastAsia="en-GB"/>
+        </w:rPr>
+        <w:lastRenderedPageBreak/>
+        <w:drawing>
+          <wp:anchor distT="0" distB="0" distL="114300" distR="114300" simplePos="0" relativeHeight="251660288" behindDoc="1" locked="0" layoutInCell="1" allowOverlap="1" wp14:anchorId="5FC96F63" wp14:editId="3A834D90">
+            <wp:simplePos x="0" y="0"/>
+            <wp:positionH relativeFrom="column">
+              <wp:posOffset>-390525</wp:posOffset>
+            </wp:positionH>
+            <wp:positionV relativeFrom="paragraph">
+              <wp:posOffset>-476250</wp:posOffset>
+            </wp:positionV>
+            <wp:extent cx="9942195" cy="3105150"/>
+            <wp:effectExtent l="0" t="0" r="1905" b="0"/>
+            <wp:wrapTight wrapText="bothSides">
+              <wp:wrapPolygon edited="0">
+                <wp:start x="0" y="0"/>
+                <wp:lineTo x="0" y="21467"/>
+                <wp:lineTo x="21563" y="21467"/>
+                <wp:lineTo x="21563" y="0"/>
+                <wp:lineTo x="0" y="0"/>
+              </wp:wrapPolygon>
+            </wp:wrapTight>
+            <wp:docPr id="2" name="Picture 2"/>
+            <wp:cNvGraphicFramePr>
+              <a:graphicFrameLocks xmlns:a="http://schemas.openxmlformats.org/drawingml/2006/main" noChangeAspect="1"/>
+            </wp:cNvGraphicFramePr>
+            <a:graphic xmlns:a="http://schemas.openxmlformats.org/drawingml/2006/main">
+              <a:graphicData uri="http://schemas.openxmlformats.org/drawingml/2006/picture">
+                <pic:pic xmlns:pic="http://schemas.openxmlformats.org/drawingml/2006/picture">
+                  <pic:nvPicPr>
+                    <pic:cNvPr id="0" name=""/>
+                    <pic:cNvPicPr/>
+                  </pic:nvPicPr>
+                  <pic:blipFill rotWithShape="1">
+                    <a:blip r:embed="rId28">
+                      <a:extLst>
+                        <a:ext uri="{28A0092B-C50C-407E-A947-70E740481C1C}">
+                          <a14:useLocalDpi xmlns:a14="http://schemas.microsoft.com/office/drawing/2010/main" val="0"/>
+                        </a:ext>
+                      </a:extLst>
+                    </a:blip>
+                    <a:srcRect l="961" t="12251" b="32763"/>
+                    <a:stretch/>
+                  </pic:blipFill>
+                  <pic:spPr bwMode="auto">
+                    <a:xfrm>
+                      <a:off x="0" y="0"/>
+                      <a:ext cx="9942195" cy="3105150"/>
+                    </a:xfrm>
+                    <a:prstGeom prst="rect">
+                      <a:avLst/>
+                    </a:prstGeom>
+                    <a:ln>
+                      <a:noFill/>
+                    </a:ln>
+                    <a:extLst>
+                      <a:ext uri="{53640926-AAD7-44D8-BBD7-CCE9431645EC}">
+                        <a14:shadowObscured xmlns:a14="http://schemas.microsoft.com/office/drawing/2010/main"/>
+                      </a:ext>
+                    </a:extLst>
+                  </pic:spPr>
+                </pic:pic>
+              </a:graphicData>
+            </a:graphic>
+            <wp14:sizeRelH relativeFrom="page">
+              <wp14:pctWidth>0</wp14:pctWidth>
+            </wp14:sizeRelH>
+            <wp14:sizeRelV relativeFrom="page">
+              <wp14:pctHeight>0</wp14:pctHeight>
+            </wp14:sizeRelV>
+          </wp:anchor>
+        </w:drawing>
+      </w:r>
+      <w:bookmarkEnd w:id="27"/>
     </w:p>
     <w:p/>
     <w:p/>
@@ -8378,7 +8564,7 @@
 </file>
 
 <file path=word/endnotes.xml><?xml version="1.0" encoding="utf-8"?>
-<w:endnotes xmlns:wpc="http://schemas.microsoft.com/office/word/2010/wordprocessingCanvas" xmlns:mc="http://schemas.openxmlformats.org/markup-compatibility/2006" xmlns:o="urn:schemas-microsoft-com:office:office" xmlns:r="http://schemas.openxmlformats.org/officeDocument/2006/relationships" xmlns:m="http://schemas.openxmlformats.org/officeDocument/2006/math" xmlns:v="urn:schemas-microsoft-com:vml" xmlns:wp14="http://schemas.microsoft.com/office/word/2010/wordprocessingDrawing" xmlns:wp="http://schemas.openxmlformats.org/drawingml/2006/wordprocessingDrawing" xmlns:w10="urn:schemas-microsoft-com:office:word" xmlns:w="http://schemas.openxmlformats.org/wordprocessingml/2006/main" xmlns:w14="http://schemas.microsoft.com/office/word/2010/wordml" xmlns:wpg="http://schemas.microsoft.com/office/word/2010/wordprocessingGroup" xmlns:wpi="http://schemas.microsoft.com/office/word/2010/wordprocessingInk" xmlns:wne="http://schemas.microsoft.com/office/word/2006/wordml" xmlns:wps="http://schemas.microsoft.com/office/word/2010/wordprocessingShape" mc:Ignorable="w14 wp14">
+<w:endnotes xmlns:wpc="http://schemas.microsoft.com/office/word/2010/wordprocessingCanvas" xmlns:mc="http://schemas.openxmlformats.org/markup-compatibility/2006" xmlns:o="urn:schemas-microsoft-com:office:office" xmlns:r="http://schemas.openxmlformats.org/officeDocument/2006/relationships" xmlns:m="http://schemas.openxmlformats.org/officeDocument/2006/math" xmlns:v="urn:schemas-microsoft-com:vml" xmlns:wp14="http://schemas.microsoft.com/office/word/2010/wordprocessingDrawing" xmlns:wp="http://schemas.openxmlformats.org/drawingml/2006/wordprocessingDrawing" xmlns:w10="urn:schemas-microsoft-com:office:word" xmlns:w="http://schemas.openxmlformats.org/wordprocessingml/2006/main" xmlns:w14="http://schemas.microsoft.com/office/word/2010/wordml" xmlns:w15="http://schemas.microsoft.com/office/word/2012/wordml" xmlns:wpg="http://schemas.microsoft.com/office/word/2010/wordprocessingGroup" xmlns:wpi="http://schemas.microsoft.com/office/word/2010/wordprocessingInk" xmlns:wne="http://schemas.microsoft.com/office/word/2006/wordml" xmlns:wps="http://schemas.microsoft.com/office/word/2010/wordprocessingShape" mc:Ignorable="w14 w15 wp14">
   <w:endnote w:type="separator" w:id="-1">
     <w:p>
       <w:pPr>
@@ -8403,7 +8589,7 @@
 </file>
 
 <file path=word/footnotes.xml><?xml version="1.0" encoding="utf-8"?>
-<w:footnotes xmlns:wpc="http://schemas.microsoft.com/office/word/2010/wordprocessingCanvas" xmlns:mc="http://schemas.openxmlformats.org/markup-compatibility/2006" xmlns:o="urn:schemas-microsoft-com:office:office" xmlns:r="http://schemas.openxmlformats.org/officeDocument/2006/relationships" xmlns:m="http://schemas.openxmlformats.org/officeDocument/2006/math" xmlns:v="urn:schemas-microsoft-com:vml" xmlns:wp14="http://schemas.microsoft.com/office/word/2010/wordprocessingDrawing" xmlns:wp="http://schemas.openxmlformats.org/drawingml/2006/wordprocessingDrawing" xmlns:w10="urn:schemas-microsoft-com:office:word" xmlns:w="http://schemas.openxmlformats.org/wordprocessingml/2006/main" xmlns:w14="http://schemas.microsoft.com/office/word/2010/wordml" xmlns:wpg="http://schemas.microsoft.com/office/word/2010/wordprocessingGroup" xmlns:wpi="http://schemas.microsoft.com/office/word/2010/wordprocessingInk" xmlns:wne="http://schemas.microsoft.com/office/word/2006/wordml" xmlns:wps="http://schemas.microsoft.com/office/word/2010/wordprocessingShape" mc:Ignorable="w14 wp14">
+<w:footnotes xmlns:wpc="http://schemas.microsoft.com/office/word/2010/wordprocessingCanvas" xmlns:mc="http://schemas.openxmlformats.org/markup-compatibility/2006" xmlns:o="urn:schemas-microsoft-com:office:office" xmlns:r="http://schemas.openxmlformats.org/officeDocument/2006/relationships" xmlns:m="http://schemas.openxmlformats.org/officeDocument/2006/math" xmlns:v="urn:schemas-microsoft-com:vml" xmlns:wp14="http://schemas.microsoft.com/office/word/2010/wordprocessingDrawing" xmlns:wp="http://schemas.openxmlformats.org/drawingml/2006/wordprocessingDrawing" xmlns:w10="urn:schemas-microsoft-com:office:word" xmlns:w="http://schemas.openxmlformats.org/wordprocessingml/2006/main" xmlns:w14="http://schemas.microsoft.com/office/word/2010/wordml" xmlns:w15="http://schemas.microsoft.com/office/word/2012/wordml" xmlns:wpg="http://schemas.microsoft.com/office/word/2010/wordprocessingGroup" xmlns:wpi="http://schemas.microsoft.com/office/word/2010/wordprocessingInk" xmlns:wne="http://schemas.microsoft.com/office/word/2006/wordml" xmlns:wps="http://schemas.microsoft.com/office/word/2010/wordprocessingShape" mc:Ignorable="w14 w15 wp14">
   <w:footnote w:type="separator" w:id="-1">
     <w:p>
       <w:pPr>
@@ -8457,7 +8643,7 @@
 </file>
 
 <file path=word/numbering.xml><?xml version="1.0" encoding="utf-8"?>
-<w:numbering xmlns:wpc="http://schemas.microsoft.com/office/word/2010/wordprocessingCanvas" xmlns:mc="http://schemas.openxmlformats.org/markup-compatibility/2006" xmlns:o="urn:schemas-microsoft-com:office:office" xmlns:r="http://schemas.openxmlformats.org/officeDocument/2006/relationships" xmlns:m="http://schemas.openxmlformats.org/officeDocument/2006/math" xmlns:v="urn:schemas-microsoft-com:vml" xmlns:wp14="http://schemas.microsoft.com/office/word/2010/wordprocessingDrawing" xmlns:wp="http://schemas.openxmlformats.org/drawingml/2006/wordprocessingDrawing" xmlns:w10="urn:schemas-microsoft-com:office:word" xmlns:w="http://schemas.openxmlformats.org/wordprocessingml/2006/main" xmlns:w14="http://schemas.microsoft.com/office/word/2010/wordml" xmlns:wpg="http://schemas.microsoft.com/office/word/2010/wordprocessingGroup" xmlns:wpi="http://schemas.microsoft.com/office/word/2010/wordprocessingInk" xmlns:wne="http://schemas.microsoft.com/office/word/2006/wordml" xmlns:wps="http://schemas.microsoft.com/office/word/2010/wordprocessingShape" mc:Ignorable="w14 wp14">
+<w:numbering xmlns:wpc="http://schemas.microsoft.com/office/word/2010/wordprocessingCanvas" xmlns:mc="http://schemas.openxmlformats.org/markup-compatibility/2006" xmlns:o="urn:schemas-microsoft-com:office:office" xmlns:r="http://schemas.openxmlformats.org/officeDocument/2006/relationships" xmlns:m="http://schemas.openxmlformats.org/officeDocument/2006/math" xmlns:v="urn:schemas-microsoft-com:vml" xmlns:wp14="http://schemas.microsoft.com/office/word/2010/wordprocessingDrawing" xmlns:wp="http://schemas.openxmlformats.org/drawingml/2006/wordprocessingDrawing" xmlns:w10="urn:schemas-microsoft-com:office:word" xmlns:w="http://schemas.openxmlformats.org/wordprocessingml/2006/main" xmlns:w14="http://schemas.microsoft.com/office/word/2010/wordml" xmlns:w15="http://schemas.microsoft.com/office/word/2012/wordml" xmlns:wpg="http://schemas.microsoft.com/office/word/2010/wordprocessingGroup" xmlns:wpi="http://schemas.microsoft.com/office/word/2010/wordprocessingInk" xmlns:wne="http://schemas.microsoft.com/office/word/2006/wordml" xmlns:wps="http://schemas.microsoft.com/office/word/2010/wordprocessingShape" mc:Ignorable="w14 w15 wp14">
   <w:abstractNum w:abstractNumId="0">
     <w:nsid w:val="384F6D76"/>
     <w:multiLevelType w:val="multilevel"/>
@@ -9121,7 +9307,7 @@
 </file>
 
 <file path=word/styles.xml><?xml version="1.0" encoding="utf-8"?>
-<w:styles xmlns:mc="http://schemas.openxmlformats.org/markup-compatibility/2006" xmlns:r="http://schemas.openxmlformats.org/officeDocument/2006/relationships" xmlns:w="http://schemas.openxmlformats.org/wordprocessingml/2006/main" xmlns:w14="http://schemas.microsoft.com/office/word/2010/wordml" mc:Ignorable="w14">
+<w:styles xmlns:mc="http://schemas.openxmlformats.org/markup-compatibility/2006" xmlns:r="http://schemas.openxmlformats.org/officeDocument/2006/relationships" xmlns:w="http://schemas.openxmlformats.org/wordprocessingml/2006/main" xmlns:w14="http://schemas.microsoft.com/office/word/2010/wordml" xmlns:w15="http://schemas.microsoft.com/office/word/2012/wordml" mc:Ignorable="w14 w15">
   <w:docDefaults>
     <w:rPrDefault>
       <w:rPr>
@@ -9137,771 +9323,378 @@
       </w:pPr>
     </w:pPrDefault>
   </w:docDefaults>
-  <w:latentStyles w:defLockedState="0" w:defUIPriority="99" w:defSemiHidden="1" w:defUnhideWhenUsed="1" w:defQFormat="0" w:count="267">
-    <w:lsdException w:name="Normal" w:semiHidden="0" w:uiPriority="0" w:unhideWhenUsed="0" w:qFormat="1"/>
-    <w:lsdException w:name="heading 1" w:semiHidden="0" w:uiPriority="9" w:unhideWhenUsed="0" w:qFormat="1"/>
-    <w:lsdException w:name="heading 2" w:uiPriority="9" w:qFormat="1"/>
-    <w:lsdException w:name="heading 3" w:uiPriority="9" w:qFormat="1"/>
-    <w:lsdException w:name="heading 4" w:uiPriority="9" w:qFormat="1"/>
-    <w:lsdException w:name="heading 5" w:uiPriority="9" w:qFormat="1"/>
-    <w:lsdException w:name="heading 6" w:uiPriority="9" w:qFormat="1"/>
-    <w:lsdException w:name="heading 7" w:uiPriority="9" w:qFormat="1"/>
-    <w:lsdException w:name="heading 8" w:uiPriority="9" w:qFormat="1"/>
-    <w:lsdException w:name="heading 9" w:uiPriority="9" w:qFormat="1"/>
-    <w:lsdException w:name="toc 1" w:uiPriority="39"/>
-    <w:lsdException w:name="toc 2" w:uiPriority="39"/>
-    <w:lsdException w:name="toc 3" w:uiPriority="39"/>
-    <w:lsdException w:name="toc 4" w:uiPriority="39"/>
-    <w:lsdException w:name="toc 5" w:uiPriority="39"/>
-    <w:lsdException w:name="toc 6" w:uiPriority="39"/>
-    <w:lsdException w:name="toc 7" w:uiPriority="39"/>
-    <w:lsdException w:name="toc 8" w:uiPriority="39"/>
-    <w:lsdException w:name="toc 9" w:uiPriority="39"/>
-    <w:lsdException w:name="caption" w:uiPriority="35" w:qFormat="1"/>
-    <w:lsdException w:name="Title" w:semiHidden="0" w:uiPriority="10" w:unhideWhenUsed="0" w:qFormat="1"/>
-    <w:lsdException w:name="Default Paragraph Font" w:uiPriority="1"/>
-    <w:lsdException w:name="Subtitle" w:semiHidden="0" w:uiPriority="11" w:unhideWhenUsed="0" w:qFormat="1"/>
-    <w:lsdException w:name="Strong" w:semiHidden="0" w:uiPriority="22" w:unhideWhenUsed="0" w:qFormat="1"/>
-    <w:lsdException w:name="Emphasis" w:semiHidden="0" w:uiPriority="20" w:unhideWhenUsed="0" w:qFormat="1"/>
-    <w:lsdException w:name="Table Grid" w:semiHidden="0" w:uiPriority="59" w:unhideWhenUsed="0"/>
-    <w:lsdException w:name="Placeholder Text" w:unhideWhenUsed="0"/>
-    <w:lsdException w:name="No Spacing" w:semiHidden="0" w:uiPriority="1" w:unhideWhenUsed="0" w:qFormat="1"/>
-    <w:lsdException w:name="Light Shading" w:semiHidden="0" w:uiPriority="60" w:unhideWhenUsed="0"/>
-    <w:lsdException w:name="Light List" w:semiHidden="0" w:uiPriority="61" w:unhideWhenUsed="0"/>
-    <w:lsdException w:name="Light Grid" w:semiHidden="0" w:uiPriority="62" w:unhideWhenUsed="0"/>
-    <w:lsdException w:name="Medium Shading 1" w:semiHidden="0" w:uiPriority="63" w:unhideWhenUsed="0"/>
-    <w:lsdException w:name="Medium Shading 2" w:semiHidden="0" w:uiPriority="64" w:unhideWhenUsed="0"/>
-    <w:lsdException w:name="Medium List 1" w:semiHidden="0" w:uiPriority="65" w:unhideWhenUsed="0"/>
-    <w:lsdException w:name="Medium List 2" w:semiHidden="0" w:uiPriority="66" w:unhideWhenUsed="0"/>
-    <w:lsdException w:name="Medium Grid 1" w:semiHidden="0" w:uiPriority="67" w:unhideWhenUsed="0"/>
-    <w:lsdException w:name="Medium Grid 2" w:semiHidden="0" w:uiPriority="68" w:unhideWhenUsed="0"/>
-    <w:lsdException w:name="Medium Grid 3" w:semiHidden="0" w:uiPriority="69" w:unhideWhenUsed="0"/>
-    <w:lsdException w:name="Dark List" w:semiHidden="0" w:uiPriority="70" w:unhideWhenUsed="0"/>
-    <w:lsdException w:name="Colorful Shading" w:semiHidden="0" w:uiPriority="71" w:unhideWhenUsed="0"/>
-    <w:lsdException w:name="Colorful List" w:semiHidden="0" w:uiPriority="72" w:unhideWhenUsed="0"/>
-    <w:lsdException w:name="Colorful Grid" w:semiHidden="0" w:uiPriority="73" w:unhideWhenUsed="0"/>
-    <w:lsdException w:name="Light Shading Accent 1" w:semiHidden="0" w:uiPriority="60" w:unhideWhenUsed="0"/>
-    <w:lsdException w:name="Light List Accent 1" w:semiHidden="0" w:uiPriority="61" w:unhideWhenUsed="0"/>
-    <w:lsdException w:name="Light Grid Accent 1" w:semiHidden="0" w:uiPriority="62" w:unhideWhenUsed="0"/>
-    <w:lsdException w:name="Medium Shading 1 Accent 1" w:semiHidden="0" w:uiPriority="63" w:unhideWhenUsed="0"/>
-    <w:lsdException w:name="Medium Shading 2 Accent 1" w:semiHidden="0" w:uiPriority="64" w:unhideWhenUsed="0"/>
-    <w:lsdException w:name="Medium List 1 Accent 1" w:semiHidden="0" w:uiPriority="65" w:unhideWhenUsed="0"/>
-    <w:lsdException w:name="Revision" w:unhideWhenUsed="0"/>
-    <w:lsdException w:name="List Paragraph" w:semiHidden="0" w:uiPriority="34" w:unhideWhenUsed="0" w:qFormat="1"/>
-    <w:lsdException w:name="Quote" w:semiHidden="0" w:uiPriority="29" w:unhideWhenUsed="0" w:qFormat="1"/>
-    <w:lsdException w:name="Intense Quote" w:semiHidden="0" w:uiPriority="30" w:unhideWhenUsed="0" w:qFormat="1"/>
-    <w:lsdException w:name="Medium List 2 Accent 1" w:semiHidden="0" w:uiPriority="66" w:unhideWhenUsed="0"/>
-    <w:lsdException w:name="Medium Grid 1 Accent 1" w:semiHidden="0" w:uiPriority="67" w:unhideWhenUsed="0"/>
-    <w:lsdException w:name="Medium Grid 2 Accent 1" w:semiHidden="0" w:uiPriority="68" w:unhideWhenUsed="0"/>
-    <w:lsdException w:name="Medium Grid 3 Accent 1" w:semiHidden="0" w:uiPriority="69" w:unhideWhenUsed="0"/>
-    <w:lsdException w:name="Dark List Accent 1" w:semiHidden="0" w:uiPriority="70" w:unhideWhenUsed="0"/>
-    <w:lsdException w:name="Colorful Shading Accent 1" w:semiHidden="0" w:uiPriority="71" w:unhideWhenUsed="0"/>
-    <w:lsdException w:name="Colorful List Accent 1" w:semiHidden="0" w:uiPriority="72" w:unhideWhenUsed="0"/>
-    <w:lsdException w:name="Colorful Grid Accent 1" w:semiHidden="0" w:uiPriority="73" w:unhideWhenUsed="0"/>
-    <w:lsdException w:name="Light Shading Accent 2" w:semiHidden="0" w:uiPriority="60" w:unhideWhenUsed="0"/>
-    <w:lsdException w:name="Light List Accent 2" w:semiHidden="0" w:uiPriority="61" w:unhideWhenUsed="0"/>
-    <w:lsdException w:name="Light Grid Accent 2" w:semiHidden="0" w:uiPriority="62" w:unhideWhenUsed="0"/>
-    <w:lsdException w:name="Medium Shading 1 Accent 2" w:semiHidden="0" w:uiPriority="63" w:unhideWhenUsed="0"/>
-    <w:lsdException w:name="Medium Shading 2 Accent 2" w:semiHidden="0" w:uiPriority="64" w:unhideWhenUsed="0"/>
-    <w:lsdException w:name="Medium List 1 Accent 2" w:semiHidden="0" w:uiPriority="65" w:unhideWhenUsed="0"/>
-    <w:lsdException w:name="Medium List 2 Accent 2" w:semiHidden="0" w:uiPriority="66" w:unhideWhenUsed="0"/>
-    <w:lsdException w:name="Medium Grid 1 Accent 2" w:semiHidden="0" w:uiPriority="67" w:unhideWhenUsed="0"/>
-    <w:lsdException w:name="Medium Grid 2 Accent 2" w:semiHidden="0" w:uiPriority="68" w:unhideWhenUsed="0"/>
-    <w:lsdException w:name="Medium Grid 3 Accent 2" w:semiHidden="0" w:uiPriority="69" w:unhideWhenUsed="0"/>
-    <w:lsdException w:name="Dark List Accent 2" w:semiHidden="0" w:uiPriority="70" w:unhideWhenUsed="0"/>
-    <w:lsdException w:name="Colorful Shading Accent 2" w:semiHidden="0" w:uiPriority="71" w:unhideWhenUsed="0"/>
-    <w:lsdException w:name="Colorful List Accent 2" w:semiHidden="0" w:uiPriority="72" w:unhideWhenUsed="0"/>
-    <w:lsdException w:name="Colorful Grid Accent 2" w:semiHidden="0" w:uiPriority="73" w:unhideWhenUsed="0"/>
-    <w:lsdException w:name="Light Shading Accent 3" w:semiHidden="0" w:uiPriority="60" w:unhideWhenUsed="0"/>
-    <w:lsdException w:name="Light List Accent 3" w:semiHidden="0" w:uiPriority="61" w:unhideWhenUsed="0"/>
-    <w:lsdException w:name="Light Grid Accent 3" w:semiHidden="0" w:uiPriority="62" w:unhideWhenUsed="0"/>
-    <w:lsdException w:name="Medium Shading 1 Accent 3" w:semiHidden="0" w:uiPriority="63" w:unhideWhenUsed="0"/>
-    <w:lsdException w:name="Medium Shading 2 Accent 3" w:semiHidden="0" w:uiPriority="64" w:unhideWhenUsed="0"/>
-    <w:lsdException w:name="Medium List 1 Accent 3" w:semiHidden="0" w:uiPriority="65" w:unhideWhenUsed="0"/>
-    <w:lsdException w:name="Medium List 2 Accent 3" w:semiHidden="0" w:uiPriority="66" w:unhideWhenUsed="0"/>
-    <w:lsdException w:name="Medium Grid 1 Accent 3" w:semiHidden="0" w:uiPriority="67" w:unhideWhenUsed="0"/>
-    <w:lsdException w:name="Medium Grid 2 Accent 3" w:semiHidden="0" w:uiPriority="68" w:unhideWhenUsed="0"/>
-    <w:lsdException w:name="Medium Grid 3 Accent 3" w:semiHidden="0" w:uiPriority="69" w:unhideWhenUsed="0"/>
-    <w:lsdException w:name="Dark List Accent 3" w:semiHidden="0" w:uiPriority="70" w:unhideWhenUsed="0"/>
-    <w:lsdException w:name="Colorful Shading Accent 3" w:semiHidden="0" w:uiPriority="71" w:unhideWhenUsed="0"/>
-    <w:lsdException w:name="Colorful List Accent 3" w:semiHidden="0" w:uiPriority="72" w:unhideWhenUsed="0"/>
-    <w:lsdException w:name="Colorful Grid Accent 3" w:semiHidden="0" w:uiPriority="73" w:unhideWhenUsed="0"/>
-    <w:lsdException w:name="Light Shading Accent 4" w:semiHidden="0" w:uiPriority="60" w:unhideWhenUsed="0"/>
-    <w:lsdException w:name="Light List Accent 4" w:semiHidden="0" w:uiPriority="61" w:unhideWhenUsed="0"/>
-    <w:lsdException w:name="Light Grid Accent 4" w:semiHidden="0" w:uiPriority="62" w:unhideWhenUsed="0"/>
-    <w:lsdException w:name="Medium Shading 1 Accent 4" w:semiHidden="0" w:uiPriority="63" w:unhideWhenUsed="0"/>
-    <w:lsdException w:name="Medium Shading 2 Accent 4" w:semiHidden="0" w:uiPriority="64" w:unhideWhenUsed="0"/>
-    <w:lsdException w:name="Medium List 1 Accent 4" w:semiHidden="0" w:uiPriority="65" w:unhideWhenUsed="0"/>
-    <w:lsdException w:name="Medium List 2 Accent 4" w:semiHidden="0" w:uiPriority="66" w:unhideWhenUsed="0"/>
-    <w:lsdException w:name="Medium Grid 1 Accent 4" w:semiHidden="0" w:uiPriority="67" w:unhideWhenUsed="0"/>
-    <w:lsdException w:name="Medium Grid 2 Accent 4" w:semiHidden="0" w:uiPriority="68" w:unhideWhenUsed="0"/>
-    <w:lsdException w:name="Medium Grid 3 Accent 4" w:semiHidden="0" w:uiPriority="69" w:unhideWhenUsed="0"/>
-    <w:lsdException w:name="Dark List Accent 4" w:semiHidden="0" w:uiPriority="70" w:unhideWhenUsed="0"/>
-    <w:lsdException w:name="Colorful Shading Accent 4" w:semiHidden="0" w:uiPriority="71" w:unhideWhenUsed="0"/>
-    <w:lsdException w:name="Colorful List Accent 4" w:semiHidden="0" w:uiPriority="72" w:unhideWhenUsed="0"/>
-    <w:lsdException w:name="Colorful Grid Accent 4" w:semiHidden="0" w:uiPriority="73" w:unhideWhenUsed="0"/>
-    <w:lsdException w:name="Light Shading Accent 5" w:semiHidden="0" w:uiPriority="60" w:unhideWhenUsed="0"/>
-    <w:lsdException w:name="Light List Accent 5" w:semiHidden="0" w:uiPriority="61" w:unhideWhenUsed="0"/>
-    <w:lsdException w:name="Light Grid Accent 5" w:semiHidden="0" w:uiPriority="62" w:unhideWhenUsed="0"/>
-    <w:lsdException w:name="Medium Shading 1 Accent 5" w:semiHidden="0" w:uiPriority="63" w:unhideWhenUsed="0"/>
-    <w:lsdException w:name="Medium Shading 2 Accent 5" w:semiHidden="0" w:uiPriority="64" w:unhideWhenUsed="0"/>
-    <w:lsdException w:name="Medium List 1 Accent 5" w:semiHidden="0" w:uiPriority="65" w:unhideWhenUsed="0"/>
-    <w:lsdException w:name="Medium List 2 Accent 5" w:semiHidden="0" w:uiPriority="66" w:unhideWhenUsed="0"/>
-    <w:lsdException w:name="Medium Grid 1 Accent 5" w:semiHidden="0" w:uiPriority="67" w:unhideWhenUsed="0"/>
-    <w:lsdException w:name="Medium Grid 2 Accent 5" w:semiHidden="0" w:uiPriority="68" w:unhideWhenUsed="0"/>
-    <w:lsdException w:name="Medium Grid 3 Accent 5" w:semiHidden="0" w:uiPriority="69" w:unhideWhenUsed="0"/>
-    <w:lsdException w:name="Dark List Accent 5" w:semiHidden="0" w:uiPriority="70" w:unhideWhenUsed="0"/>
-    <w:lsdException w:name="Colorful Shading Accent 5" w:semiHidden="0" w:uiPriority="71" w:unhideWhenUsed="0"/>
-    <w:lsdException w:name="Colorful List Accent 5" w:semiHidden="0" w:uiPriority="72" w:unhideWhenUsed="0"/>
-    <w:lsdException w:name="Colorful Grid Accent 5" w:semiHidden="0" w:uiPriority="73" w:unhideWhenUsed="0"/>
-    <w:lsdException w:name="Light Shading Accent 6" w:semiHidden="0" w:uiPriority="60" w:unhideWhenUsed="0"/>
-    <w:lsdException w:name="Light List Accent 6" w:semiHidden="0" w:uiPriority="61" w:unhideWhenUsed="0"/>
-    <w:lsdException w:name="Light Grid Accent 6" w:semiHidden="0" w:uiPriority="62" w:unhideWhenUsed="0"/>
-    <w:lsdException w:name="Medium Shading 1 Accent 6" w:semiHidden="0" w:uiPriority="63" w:unhideWhenUsed="0"/>
-    <w:lsdException w:name="Medium Shading 2 Accent 6" w:semiHidden="0" w:uiPriority="64" w:unhideWhenUsed="0"/>
-    <w:lsdException w:name="Medium List 1 Accent 6" w:semiHidden="0" w:uiPriority="65" w:unhideWhenUsed="0"/>
-    <w:lsdException w:name="Medium List 2 Accent 6" w:semiHidden="0" w:uiPriority="66" w:unhideWhenUsed="0"/>
-    <w:lsdException w:name="Medium Grid 1 Accent 6" w:semiHidden="0" w:uiPriority="67" w:unhideWhenUsed="0"/>
-    <w:lsdException w:name="Medium Grid 2 Accent 6" w:semiHidden="0" w:uiPriority="68" w:unhideWhenUsed="0"/>
-    <w:lsdException w:name="Medium Grid 3 Accent 6" w:semiHidden="0" w:uiPriority="69" w:unhideWhenUsed="0"/>
-    <w:lsdException w:name="Dark List Accent 6" w:semiHidden="0" w:uiPriority="70" w:unhideWhenUsed="0"/>
-    <w:lsdException w:name="Colorful Shading Accent 6" w:semiHidden="0" w:uiPriority="71" w:unhideWhenUsed="0"/>
-    <w:lsdException w:name="Colorful List Accent 6" w:semiHidden="0" w:uiPriority="72" w:unhideWhenUsed="0"/>
-    <w:lsdException w:name="Colorful Grid Accent 6" w:semiHidden="0" w:uiPriority="73" w:unhideWhenUsed="0"/>
-    <w:lsdException w:name="Subtle Emphasis" w:semiHidden="0" w:uiPriority="19" w:unhideWhenUsed="0" w:qFormat="1"/>
-    <w:lsdException w:name="Intense Emphasis" w:semiHidden="0" w:uiPriority="21" w:unhideWhenUsed="0" w:qFormat="1"/>
-    <w:lsdException w:name="Subtle Reference" w:semiHidden="0" w:uiPriority="31" w:unhideWhenUsed="0" w:qFormat="1"/>
-    <w:lsdException w:name="Intense Reference" w:semiHidden="0" w:uiPriority="32" w:unhideWhenUsed="0" w:qFormat="1"/>
-    <w:lsdException w:name="Book Title" w:semiHidden="0" w:uiPriority="33" w:unhideWhenUsed="0" w:qFormat="1"/>
-    <w:lsdException w:name="Bibliography" w:uiPriority="37"/>
-    <w:lsdException w:name="TOC Heading" w:uiPriority="39" w:qFormat="1"/>
-  </w:latentStyles>
-  <w:style w:type="paragraph" w:default="1" w:styleId="Normal">
-    <w:name w:val="Normal"/>
-    <w:qFormat/>
-  </w:style>
-  <w:style w:type="paragraph" w:styleId="Heading1">
-    <w:name w:val="heading 1"/>
-    <w:basedOn w:val="Normal"/>
-    <w:next w:val="Normal"/>
-    <w:link w:val="Heading1Char"/>
-    <w:uiPriority w:val="9"/>
-    <w:qFormat/>
-    <w:rsid w:val="00B127F8"/>
-    <w:pPr>
-      <w:keepNext/>
-      <w:keepLines/>
-      <w:spacing w:before="480" w:after="0"/>
-      <w:outlineLvl w:val="0"/>
-    </w:pPr>
-    <w:rPr>
-      <w:rFonts w:asciiTheme="majorHAnsi" w:eastAsiaTheme="majorEastAsia" w:hAnsiTheme="majorHAnsi" w:cstheme="majorBidi"/>
-      <w:b/>
-      <w:bCs/>
-      <w:color w:val="345A8A" w:themeColor="accent1" w:themeShade="B5"/>
-      <w:sz w:val="28"/>
-      <w:szCs w:val="32"/>
-    </w:rPr>
-  </w:style>
-  <w:style w:type="paragraph" w:styleId="Heading2">
-    <w:name w:val="heading 2"/>
-    <w:basedOn w:val="Heading1"/>
-    <w:next w:val="Normal"/>
-    <w:link w:val="Heading2Char"/>
-    <w:uiPriority w:val="9"/>
-    <w:unhideWhenUsed/>
-    <w:qFormat/>
-    <w:rsid w:val="00B127F8"/>
-    <w:pPr>
-      <w:outlineLvl w:val="1"/>
-    </w:pPr>
-    <w:rPr>
-      <w:sz w:val="24"/>
-    </w:rPr>
-  </w:style>
-  <w:style w:type="paragraph" w:styleId="Heading3">
-    <w:name w:val="heading 3"/>
-    <w:basedOn w:val="Heading2"/>
-    <w:next w:val="Normal"/>
-    <w:link w:val="Heading3Char"/>
-    <w:uiPriority w:val="9"/>
-    <w:unhideWhenUsed/>
-    <w:qFormat/>
-    <w:rsid w:val="00B127F8"/>
-    <w:pPr>
-      <w:outlineLvl w:val="2"/>
-    </w:pPr>
-    <w:rPr>
-      <w:sz w:val="20"/>
-    </w:rPr>
-  </w:style>
-  <w:style w:type="paragraph" w:styleId="Heading4">
-    <w:name w:val="heading 4"/>
-    <w:basedOn w:val="Normal"/>
-    <w:next w:val="Normal"/>
-    <w:link w:val="Heading4Char"/>
-    <w:uiPriority w:val="9"/>
-    <w:unhideWhenUsed/>
-    <w:qFormat/>
-    <w:rsid w:val="00205473"/>
-    <w:pPr>
-      <w:keepNext/>
-      <w:keepLines/>
-      <w:spacing w:before="40" w:after="0"/>
-      <w:outlineLvl w:val="3"/>
-    </w:pPr>
-    <w:rPr>
-      <w:rFonts w:asciiTheme="majorHAnsi" w:eastAsiaTheme="majorEastAsia" w:hAnsiTheme="majorHAnsi" w:cstheme="majorBidi"/>
-      <w:i/>
-      <w:iCs/>
-      <w:color w:val="365F91" w:themeColor="accent1" w:themeShade="BF"/>
-    </w:rPr>
-  </w:style>
-  <w:style w:type="paragraph" w:styleId="Heading5">
-    <w:name w:val="heading 5"/>
-    <w:basedOn w:val="Normal"/>
-    <w:next w:val="Normal"/>
-    <w:link w:val="Heading5Char"/>
-    <w:uiPriority w:val="9"/>
-    <w:unhideWhenUsed/>
-    <w:qFormat/>
-    <w:rsid w:val="00AB245A"/>
-    <w:pPr>
-      <w:keepNext/>
-      <w:keepLines/>
-      <w:spacing w:before="40" w:after="0"/>
-      <w:outlineLvl w:val="4"/>
-    </w:pPr>
-    <w:rPr>
-      <w:rFonts w:asciiTheme="majorHAnsi" w:eastAsiaTheme="majorEastAsia" w:hAnsiTheme="majorHAnsi" w:cstheme="majorBidi"/>
-      <w:color w:val="365F91" w:themeColor="accent1" w:themeShade="BF"/>
-    </w:rPr>
-  </w:style>
-  <w:style w:type="character" w:default="1" w:styleId="DefaultParagraphFont">
-    <w:name w:val="Default Paragraph Font"/>
-    <w:uiPriority w:val="1"/>
-    <w:semiHidden/>
-    <w:unhideWhenUsed/>
-  </w:style>
-  <w:style w:type="table" w:default="1" w:styleId="TableNormal">
-    <w:name w:val="Normal Table"/>
-    <w:uiPriority w:val="99"/>
-    <w:semiHidden/>
-    <w:unhideWhenUsed/>
-    <w:tblPr>
-      <w:tblInd w:w="0" w:type="dxa"/>
-      <w:tblCellMar>
-        <w:top w:w="0" w:type="dxa"/>
-        <w:left w:w="108" w:type="dxa"/>
-        <w:bottom w:w="0" w:type="dxa"/>
-        <w:right w:w="108" w:type="dxa"/>
-      </w:tblCellMar>
-    </w:tblPr>
-  </w:style>
-  <w:style w:type="numbering" w:default="1" w:styleId="NoList">
-    <w:name w:val="No List"/>
-    <w:uiPriority w:val="99"/>
-    <w:semiHidden/>
-    <w:unhideWhenUsed/>
-  </w:style>
-  <w:style w:type="paragraph" w:styleId="FootnoteText">
-    <w:name w:val="footnote text"/>
-    <w:basedOn w:val="Normal"/>
-    <w:link w:val="FootnoteTextChar"/>
-    <w:uiPriority w:val="99"/>
-    <w:unhideWhenUsed/>
-    <w:rsid w:val="00EA6F23"/>
-    <w:pPr>
-      <w:spacing w:after="0" w:line="240" w:lineRule="auto"/>
-    </w:pPr>
-    <w:rPr>
-      <w:sz w:val="24"/>
-      <w:szCs w:val="24"/>
-    </w:rPr>
-  </w:style>
-  <w:style w:type="character" w:customStyle="1" w:styleId="FootnoteTextChar">
-    <w:name w:val="Footnote Text Char"/>
-    <w:basedOn w:val="DefaultParagraphFont"/>
-    <w:link w:val="FootnoteText"/>
-    <w:uiPriority w:val="99"/>
-    <w:rsid w:val="00EA6F23"/>
-    <w:rPr>
-      <w:sz w:val="24"/>
-      <w:szCs w:val="24"/>
-    </w:rPr>
-  </w:style>
-  <w:style w:type="character" w:styleId="FootnoteReference">
-    <w:name w:val="footnote reference"/>
-    <w:basedOn w:val="DefaultParagraphFont"/>
-    <w:uiPriority w:val="99"/>
-    <w:unhideWhenUsed/>
-    <w:rsid w:val="00EA6F23"/>
-    <w:rPr>
-      <w:vertAlign w:val="superscript"/>
-    </w:rPr>
-  </w:style>
-  <w:style w:type="paragraph" w:styleId="ListParagraph">
-    <w:name w:val="List Paragraph"/>
-    <w:basedOn w:val="Normal"/>
-    <w:uiPriority w:val="34"/>
-    <w:qFormat/>
-    <w:rsid w:val="00A5345A"/>
-    <w:pPr>
-      <w:ind w:left="720"/>
-      <w:contextualSpacing/>
-    </w:pPr>
-  </w:style>
-  <w:style w:type="character" w:customStyle="1" w:styleId="Heading1Char">
-    <w:name w:val="Heading 1 Char"/>
-    <w:basedOn w:val="DefaultParagraphFont"/>
-    <w:link w:val="Heading1"/>
-    <w:uiPriority w:val="9"/>
-    <w:rsid w:val="00B127F8"/>
-    <w:rPr>
-      <w:rFonts w:asciiTheme="majorHAnsi" w:eastAsiaTheme="majorEastAsia" w:hAnsiTheme="majorHAnsi" w:cstheme="majorBidi"/>
-      <w:b/>
-      <w:bCs/>
-      <w:color w:val="345A8A" w:themeColor="accent1" w:themeShade="B5"/>
-      <w:sz w:val="28"/>
-      <w:szCs w:val="32"/>
-    </w:rPr>
-  </w:style>
-  <w:style w:type="character" w:customStyle="1" w:styleId="Heading2Char">
-    <w:name w:val="Heading 2 Char"/>
-    <w:basedOn w:val="DefaultParagraphFont"/>
-    <w:link w:val="Heading2"/>
-    <w:uiPriority w:val="9"/>
-    <w:rsid w:val="00B127F8"/>
-    <w:rPr>
-      <w:rFonts w:asciiTheme="majorHAnsi" w:eastAsiaTheme="majorEastAsia" w:hAnsiTheme="majorHAnsi" w:cstheme="majorBidi"/>
-      <w:b/>
-      <w:bCs/>
-      <w:color w:val="345A8A" w:themeColor="accent1" w:themeShade="B5"/>
-      <w:sz w:val="24"/>
-      <w:szCs w:val="32"/>
-    </w:rPr>
-  </w:style>
-  <w:style w:type="character" w:customStyle="1" w:styleId="Heading3Char">
-    <w:name w:val="Heading 3 Char"/>
-    <w:basedOn w:val="DefaultParagraphFont"/>
-    <w:link w:val="Heading3"/>
-    <w:uiPriority w:val="9"/>
-    <w:rsid w:val="00B127F8"/>
-    <w:rPr>
-      <w:rFonts w:asciiTheme="majorHAnsi" w:eastAsiaTheme="majorEastAsia" w:hAnsiTheme="majorHAnsi" w:cstheme="majorBidi"/>
-      <w:b/>
-      <w:bCs/>
-      <w:color w:val="345A8A" w:themeColor="accent1" w:themeShade="B5"/>
-      <w:sz w:val="20"/>
-      <w:szCs w:val="32"/>
-    </w:rPr>
-  </w:style>
-  <w:style w:type="paragraph" w:styleId="TOC1">
-    <w:name w:val="toc 1"/>
-    <w:basedOn w:val="Normal"/>
-    <w:next w:val="Normal"/>
-    <w:autoRedefine/>
-    <w:uiPriority w:val="39"/>
-    <w:unhideWhenUsed/>
-    <w:rsid w:val="0012460B"/>
-    <w:pPr>
-      <w:spacing w:before="120" w:after="0"/>
-    </w:pPr>
-    <w:rPr>
-      <w:rFonts w:asciiTheme="majorHAnsi" w:hAnsiTheme="majorHAnsi"/>
-      <w:b/>
-      <w:color w:val="548DD4"/>
-      <w:sz w:val="24"/>
-      <w:szCs w:val="24"/>
-    </w:rPr>
-  </w:style>
-  <w:style w:type="paragraph" w:styleId="TOC2">
-    <w:name w:val="toc 2"/>
-    <w:basedOn w:val="Normal"/>
-    <w:next w:val="Normal"/>
-    <w:autoRedefine/>
-    <w:uiPriority w:val="39"/>
-    <w:unhideWhenUsed/>
-    <w:rsid w:val="0012460B"/>
-    <w:pPr>
-      <w:spacing w:after="0"/>
-    </w:pPr>
-  </w:style>
-  <w:style w:type="paragraph" w:styleId="TOC3">
-    <w:name w:val="toc 3"/>
-    <w:basedOn w:val="Normal"/>
-    <w:next w:val="Normal"/>
-    <w:autoRedefine/>
-    <w:uiPriority w:val="39"/>
-    <w:unhideWhenUsed/>
-    <w:rsid w:val="0012460B"/>
-    <w:pPr>
-      <w:spacing w:after="0"/>
-      <w:ind w:left="220"/>
-    </w:pPr>
-    <w:rPr>
-      <w:i/>
-    </w:rPr>
-  </w:style>
-  <w:style w:type="paragraph" w:styleId="TOC4">
-    <w:name w:val="toc 4"/>
-    <w:basedOn w:val="Normal"/>
-    <w:next w:val="Normal"/>
-    <w:autoRedefine/>
-    <w:uiPriority w:val="39"/>
-    <w:unhideWhenUsed/>
-    <w:rsid w:val="0012460B"/>
-    <w:pPr>
-      <w:pBdr>
-        <w:between w:val="double" w:sz="6" w:space="0" w:color="auto"/>
-      </w:pBdr>
-      <w:spacing w:after="0"/>
-      <w:ind w:left="440"/>
-    </w:pPr>
-    <w:rPr>
-      <w:sz w:val="20"/>
-      <w:szCs w:val="20"/>
-    </w:rPr>
-  </w:style>
-  <w:style w:type="paragraph" w:styleId="TOC5">
-    <w:name w:val="toc 5"/>
-    <w:basedOn w:val="Normal"/>
-    <w:next w:val="Normal"/>
-    <w:autoRedefine/>
-    <w:uiPriority w:val="39"/>
-    <w:unhideWhenUsed/>
-    <w:rsid w:val="0012460B"/>
-    <w:pPr>
-      <w:pBdr>
-        <w:between w:val="double" w:sz="6" w:space="0" w:color="auto"/>
-      </w:pBdr>
-      <w:spacing w:after="0"/>
-      <w:ind w:left="660"/>
-    </w:pPr>
-    <w:rPr>
-      <w:sz w:val="20"/>
-      <w:szCs w:val="20"/>
-    </w:rPr>
-  </w:style>
-  <w:style w:type="paragraph" w:styleId="TOC6">
-    <w:name w:val="toc 6"/>
-    <w:basedOn w:val="Normal"/>
-    <w:next w:val="Normal"/>
-    <w:autoRedefine/>
-    <w:uiPriority w:val="39"/>
-    <w:unhideWhenUsed/>
-    <w:rsid w:val="0012460B"/>
-    <w:pPr>
-      <w:pBdr>
-        <w:between w:val="double" w:sz="6" w:space="0" w:color="auto"/>
-      </w:pBdr>
-      <w:spacing w:after="0"/>
-      <w:ind w:left="880"/>
-    </w:pPr>
-    <w:rPr>
-      <w:sz w:val="20"/>
-      <w:szCs w:val="20"/>
-    </w:rPr>
-  </w:style>
-  <w:style w:type="paragraph" w:styleId="TOC7">
-    <w:name w:val="toc 7"/>
-    <w:basedOn w:val="Normal"/>
-    <w:next w:val="Normal"/>
-    <w:autoRedefine/>
-    <w:uiPriority w:val="39"/>
-    <w:unhideWhenUsed/>
-    <w:rsid w:val="0012460B"/>
-    <w:pPr>
-      <w:pBdr>
-        <w:between w:val="double" w:sz="6" w:space="0" w:color="auto"/>
-      </w:pBdr>
-      <w:spacing w:after="0"/>
-      <w:ind w:left="1100"/>
-    </w:pPr>
-    <w:rPr>
-      <w:sz w:val="20"/>
-      <w:szCs w:val="20"/>
-    </w:rPr>
-  </w:style>
-  <w:style w:type="paragraph" w:styleId="TOC8">
-    <w:name w:val="toc 8"/>
-    <w:basedOn w:val="Normal"/>
-    <w:next w:val="Normal"/>
-    <w:autoRedefine/>
-    <w:uiPriority w:val="39"/>
-    <w:unhideWhenUsed/>
-    <w:rsid w:val="0012460B"/>
-    <w:pPr>
-      <w:pBdr>
-        <w:between w:val="double" w:sz="6" w:space="0" w:color="auto"/>
-      </w:pBdr>
-      <w:spacing w:after="0"/>
-      <w:ind w:left="1320"/>
-    </w:pPr>
-    <w:rPr>
-      <w:sz w:val="20"/>
-      <w:szCs w:val="20"/>
-    </w:rPr>
-  </w:style>
-  <w:style w:type="paragraph" w:styleId="TOC9">
-    <w:name w:val="toc 9"/>
-    <w:basedOn w:val="Normal"/>
-    <w:next w:val="Normal"/>
-    <w:autoRedefine/>
-    <w:uiPriority w:val="39"/>
-    <w:unhideWhenUsed/>
-    <w:rsid w:val="0012460B"/>
-    <w:pPr>
-      <w:pBdr>
-        <w:between w:val="double" w:sz="6" w:space="0" w:color="auto"/>
-      </w:pBdr>
-      <w:spacing w:after="0"/>
-      <w:ind w:left="1540"/>
-    </w:pPr>
-    <w:rPr>
-      <w:sz w:val="20"/>
-      <w:szCs w:val="20"/>
-    </w:rPr>
-  </w:style>
-  <w:style w:type="paragraph" w:styleId="Title">
-    <w:name w:val="Title"/>
-    <w:basedOn w:val="Normal"/>
-    <w:next w:val="Normal"/>
-    <w:link w:val="TitleChar"/>
-    <w:uiPriority w:val="10"/>
-    <w:qFormat/>
-    <w:rsid w:val="00112CBA"/>
-    <w:pPr>
-      <w:spacing w:after="0" w:line="240" w:lineRule="auto"/>
-      <w:contextualSpacing/>
-    </w:pPr>
-    <w:rPr>
-      <w:rFonts w:asciiTheme="majorHAnsi" w:eastAsiaTheme="majorEastAsia" w:hAnsiTheme="majorHAnsi" w:cstheme="majorBidi"/>
-      <w:spacing w:val="-10"/>
-      <w:kern w:val="28"/>
-      <w:sz w:val="56"/>
-      <w:szCs w:val="56"/>
-    </w:rPr>
-  </w:style>
-  <w:style w:type="character" w:customStyle="1" w:styleId="TitleChar">
-    <w:name w:val="Title Char"/>
-    <w:basedOn w:val="DefaultParagraphFont"/>
-    <w:link w:val="Title"/>
-    <w:uiPriority w:val="10"/>
-    <w:rsid w:val="00112CBA"/>
-    <w:rPr>
-      <w:rFonts w:asciiTheme="majorHAnsi" w:eastAsiaTheme="majorEastAsia" w:hAnsiTheme="majorHAnsi" w:cstheme="majorBidi"/>
-      <w:spacing w:val="-10"/>
-      <w:kern w:val="28"/>
-      <w:sz w:val="56"/>
-      <w:szCs w:val="56"/>
-    </w:rPr>
-  </w:style>
-  <w:style w:type="character" w:customStyle="1" w:styleId="Heading4Char">
-    <w:name w:val="Heading 4 Char"/>
-    <w:basedOn w:val="DefaultParagraphFont"/>
-    <w:link w:val="Heading4"/>
-    <w:uiPriority w:val="9"/>
-    <w:rsid w:val="00205473"/>
-    <w:rPr>
-      <w:rFonts w:asciiTheme="majorHAnsi" w:eastAsiaTheme="majorEastAsia" w:hAnsiTheme="majorHAnsi" w:cstheme="majorBidi"/>
-      <w:i/>
-      <w:iCs/>
-      <w:color w:val="365F91" w:themeColor="accent1" w:themeShade="BF"/>
-    </w:rPr>
-  </w:style>
-  <w:style w:type="character" w:customStyle="1" w:styleId="Heading5Char">
-    <w:name w:val="Heading 5 Char"/>
-    <w:basedOn w:val="DefaultParagraphFont"/>
-    <w:link w:val="Heading5"/>
-    <w:uiPriority w:val="9"/>
-    <w:rsid w:val="00AB245A"/>
-    <w:rPr>
-      <w:rFonts w:asciiTheme="majorHAnsi" w:eastAsiaTheme="majorEastAsia" w:hAnsiTheme="majorHAnsi" w:cstheme="majorBidi"/>
-      <w:color w:val="365F91" w:themeColor="accent1" w:themeShade="BF"/>
-    </w:rPr>
-  </w:style>
-  <w:style w:type="character" w:styleId="Hyperlink">
-    <w:name w:val="Hyperlink"/>
-    <w:basedOn w:val="DefaultParagraphFont"/>
-    <w:uiPriority w:val="99"/>
-    <w:unhideWhenUsed/>
-    <w:rsid w:val="00A9484E"/>
-    <w:rPr>
-      <w:color w:val="0000FF" w:themeColor="hyperlink"/>
-      <w:u w:val="single"/>
-    </w:rPr>
-  </w:style>
-  <w:style w:type="character" w:styleId="FollowedHyperlink">
-    <w:name w:val="FollowedHyperlink"/>
-    <w:basedOn w:val="DefaultParagraphFont"/>
-    <w:uiPriority w:val="99"/>
-    <w:semiHidden/>
-    <w:unhideWhenUsed/>
-    <w:rsid w:val="007412F5"/>
-    <w:rPr>
-      <w:color w:val="800080" w:themeColor="followedHyperlink"/>
-      <w:u w:val="single"/>
-    </w:rPr>
-  </w:style>
-</w:styles>
-</file>
-
-<file path=word/stylesWithEffects.xml><?xml version="1.0" encoding="utf-8"?>
-<w:styles xmlns:wpc="http://schemas.microsoft.com/office/word/2010/wordprocessingCanvas" xmlns:mc="http://schemas.openxmlformats.org/markup-compatibility/2006" xmlns:o="urn:schemas-microsoft-com:office:office" xmlns:r="http://schemas.openxmlformats.org/officeDocument/2006/relationships" xmlns:m="http://schemas.openxmlformats.org/officeDocument/2006/math" xmlns:v="urn:schemas-microsoft-com:vml" xmlns:wp14="http://schemas.microsoft.com/office/word/2010/wordprocessingDrawing" xmlns:wp="http://schemas.openxmlformats.org/drawingml/2006/wordprocessingDrawing" xmlns:w10="urn:schemas-microsoft-com:office:word" xmlns:w="http://schemas.openxmlformats.org/wordprocessingml/2006/main" xmlns:w14="http://schemas.microsoft.com/office/word/2010/wordml" xmlns:wpg="http://schemas.microsoft.com/office/word/2010/wordprocessingGroup" xmlns:wpi="http://schemas.microsoft.com/office/word/2010/wordprocessingInk" xmlns:wne="http://schemas.microsoft.com/office/word/2006/wordml" xmlns:wps="http://schemas.microsoft.com/office/word/2010/wordprocessingShape" mc:Ignorable="w14 wp14">
-  <w:docDefaults>
-    <w:rPrDefault>
-      <w:rPr>
-        <w:rFonts w:asciiTheme="minorHAnsi" w:eastAsiaTheme="minorHAnsi" w:hAnsiTheme="minorHAnsi" w:cstheme="minorBidi"/>
-        <w:sz w:val="22"/>
-        <w:szCs w:val="22"/>
-        <w:lang w:val="en-GB" w:eastAsia="en-US" w:bidi="ar-SA"/>
-      </w:rPr>
-    </w:rPrDefault>
-    <w:pPrDefault>
-      <w:pPr>
-        <w:spacing w:after="200" w:line="276" w:lineRule="auto"/>
-      </w:pPr>
-    </w:pPrDefault>
-  </w:docDefaults>
-  <w:latentStyles w:defLockedState="0" w:defUIPriority="99" w:defSemiHidden="1" w:defUnhideWhenUsed="1" w:defQFormat="0" w:count="267">
-    <w:lsdException w:name="Normal" w:semiHidden="0" w:uiPriority="0" w:unhideWhenUsed="0" w:qFormat="1"/>
-    <w:lsdException w:name="heading 1" w:semiHidden="0" w:uiPriority="9" w:unhideWhenUsed="0" w:qFormat="1"/>
-    <w:lsdException w:name="heading 2" w:uiPriority="9" w:qFormat="1"/>
-    <w:lsdException w:name="heading 3" w:uiPriority="9" w:qFormat="1"/>
-    <w:lsdException w:name="heading 4" w:uiPriority="9" w:qFormat="1"/>
-    <w:lsdException w:name="heading 5" w:uiPriority="9" w:qFormat="1"/>
-    <w:lsdException w:name="heading 6" w:uiPriority="9" w:qFormat="1"/>
-    <w:lsdException w:name="heading 7" w:uiPriority="9" w:qFormat="1"/>
-    <w:lsdException w:name="heading 8" w:uiPriority="9" w:qFormat="1"/>
-    <w:lsdException w:name="heading 9" w:uiPriority="9" w:qFormat="1"/>
-    <w:lsdException w:name="toc 1" w:uiPriority="39"/>
-    <w:lsdException w:name="toc 2" w:uiPriority="39"/>
-    <w:lsdException w:name="toc 3" w:uiPriority="39"/>
-    <w:lsdException w:name="toc 4" w:uiPriority="39"/>
-    <w:lsdException w:name="toc 5" w:uiPriority="39"/>
-    <w:lsdException w:name="toc 6" w:uiPriority="39"/>
-    <w:lsdException w:name="toc 7" w:uiPriority="39"/>
-    <w:lsdException w:name="toc 8" w:uiPriority="39"/>
-    <w:lsdException w:name="toc 9" w:uiPriority="39"/>
-    <w:lsdException w:name="caption" w:uiPriority="35" w:qFormat="1"/>
-    <w:lsdException w:name="Title" w:semiHidden="0" w:uiPriority="10" w:unhideWhenUsed="0" w:qFormat="1"/>
-    <w:lsdException w:name="Default Paragraph Font" w:uiPriority="1"/>
-    <w:lsdException w:name="Subtitle" w:semiHidden="0" w:uiPriority="11" w:unhideWhenUsed="0" w:qFormat="1"/>
-    <w:lsdException w:name="Strong" w:semiHidden="0" w:uiPriority="22" w:unhideWhenUsed="0" w:qFormat="1"/>
-    <w:lsdException w:name="Emphasis" w:semiHidden="0" w:uiPriority="20" w:unhideWhenUsed="0" w:qFormat="1"/>
-    <w:lsdException w:name="Table Grid" w:semiHidden="0" w:uiPriority="59" w:unhideWhenUsed="0"/>
-    <w:lsdException w:name="Placeholder Text" w:unhideWhenUsed="0"/>
-    <w:lsdException w:name="No Spacing" w:semiHidden="0" w:uiPriority="1" w:unhideWhenUsed="0" w:qFormat="1"/>
-    <w:lsdException w:name="Light Shading" w:semiHidden="0" w:uiPriority="60" w:unhideWhenUsed="0"/>
-    <w:lsdException w:name="Light List" w:semiHidden="0" w:uiPriority="61" w:unhideWhenUsed="0"/>
-    <w:lsdException w:name="Light Grid" w:semiHidden="0" w:uiPriority="62" w:unhideWhenUsed="0"/>
-    <w:lsdException w:name="Medium Shading 1" w:semiHidden="0" w:uiPriority="63" w:unhideWhenUsed="0"/>
-    <w:lsdException w:name="Medium Shading 2" w:semiHidden="0" w:uiPriority="64" w:unhideWhenUsed="0"/>
-    <w:lsdException w:name="Medium List 1" w:semiHidden="0" w:uiPriority="65" w:unhideWhenUsed="0"/>
-    <w:lsdException w:name="Medium List 2" w:semiHidden="0" w:uiPriority="66" w:unhideWhenUsed="0"/>
-    <w:lsdException w:name="Medium Grid 1" w:semiHidden="0" w:uiPriority="67" w:unhideWhenUsed="0"/>
-    <w:lsdException w:name="Medium Grid 2" w:semiHidden="0" w:uiPriority="68" w:unhideWhenUsed="0"/>
-    <w:lsdException w:name="Medium Grid 3" w:semiHidden="0" w:uiPriority="69" w:unhideWhenUsed="0"/>
-    <w:lsdException w:name="Dark List" w:semiHidden="0" w:uiPriority="70" w:unhideWhenUsed="0"/>
-    <w:lsdException w:name="Colorful Shading" w:semiHidden="0" w:uiPriority="71" w:unhideWhenUsed="0"/>
-    <w:lsdException w:name="Colorful List" w:semiHidden="0" w:uiPriority="72" w:unhideWhenUsed="0"/>
-    <w:lsdException w:name="Colorful Grid" w:semiHidden="0" w:uiPriority="73" w:unhideWhenUsed="0"/>
-    <w:lsdException w:name="Light Shading Accent 1" w:semiHidden="0" w:uiPriority="60" w:unhideWhenUsed="0"/>
-    <w:lsdException w:name="Light List Accent 1" w:semiHidden="0" w:uiPriority="61" w:unhideWhenUsed="0"/>
-    <w:lsdException w:name="Light Grid Accent 1" w:semiHidden="0" w:uiPriority="62" w:unhideWhenUsed="0"/>
-    <w:lsdException w:name="Medium Shading 1 Accent 1" w:semiHidden="0" w:uiPriority="63" w:unhideWhenUsed="0"/>
-    <w:lsdException w:name="Medium Shading 2 Accent 1" w:semiHidden="0" w:uiPriority="64" w:unhideWhenUsed="0"/>
-    <w:lsdException w:name="Medium List 1 Accent 1" w:semiHidden="0" w:uiPriority="65" w:unhideWhenUsed="0"/>
-    <w:lsdException w:name="Revision" w:unhideWhenUsed="0"/>
-    <w:lsdException w:name="List Paragraph" w:semiHidden="0" w:uiPriority="34" w:unhideWhenUsed="0" w:qFormat="1"/>
-    <w:lsdException w:name="Quote" w:semiHidden="0" w:uiPriority="29" w:unhideWhenUsed="0" w:qFormat="1"/>
-    <w:lsdException w:name="Intense Quote" w:semiHidden="0" w:uiPriority="30" w:unhideWhenUsed="0" w:qFormat="1"/>
-    <w:lsdException w:name="Medium List 2 Accent 1" w:semiHidden="0" w:uiPriority="66" w:unhideWhenUsed="0"/>
-    <w:lsdException w:name="Medium Grid 1 Accent 1" w:semiHidden="0" w:uiPriority="67" w:unhideWhenUsed="0"/>
-    <w:lsdException w:name="Medium Grid 2 Accent 1" w:semiHidden="0" w:uiPriority="68" w:unhideWhenUsed="0"/>
-    <w:lsdException w:name="Medium Grid 3 Accent 1" w:semiHidden="0" w:uiPriority="69" w:unhideWhenUsed="0"/>
-    <w:lsdException w:name="Dark List Accent 1" w:semiHidden="0" w:uiPriority="70" w:unhideWhenUsed="0"/>
-    <w:lsdException w:name="Colorful Shading Accent 1" w:semiHidden="0" w:uiPriority="71" w:unhideWhenUsed="0"/>
-    <w:lsdException w:name="Colorful List Accent 1" w:semiHidden="0" w:uiPriority="72" w:unhideWhenUsed="0"/>
-    <w:lsdException w:name="Colorful Grid Accent 1" w:semiHidden="0" w:uiPriority="73" w:unhideWhenUsed="0"/>
-    <w:lsdException w:name="Light Shading Accent 2" w:semiHidden="0" w:uiPriority="60" w:unhideWhenUsed="0"/>
-    <w:lsdException w:name="Light List Accent 2" w:semiHidden="0" w:uiPriority="61" w:unhideWhenUsed="0"/>
-    <w:lsdException w:name="Light Grid Accent 2" w:semiHidden="0" w:uiPriority="62" w:unhideWhenUsed="0"/>
-    <w:lsdException w:name="Medium Shading 1 Accent 2" w:semiHidden="0" w:uiPriority="63" w:unhideWhenUsed="0"/>
-    <w:lsdException w:name="Medium Shading 2 Accent 2" w:semiHidden="0" w:uiPriority="64" w:unhideWhenUsed="0"/>
-    <w:lsdException w:name="Medium List 1 Accent 2" w:semiHidden="0" w:uiPriority="65" w:unhideWhenUsed="0"/>
-    <w:lsdException w:name="Medium List 2 Accent 2" w:semiHidden="0" w:uiPriority="66" w:unhideWhenUsed="0"/>
-    <w:lsdException w:name="Medium Grid 1 Accent 2" w:semiHidden="0" w:uiPriority="67" w:unhideWhenUsed="0"/>
-    <w:lsdException w:name="Medium Grid 2 Accent 2" w:semiHidden="0" w:uiPriority="68" w:unhideWhenUsed="0"/>
-    <w:lsdException w:name="Medium Grid 3 Accent 2" w:semiHidden="0" w:uiPriority="69" w:unhideWhenUsed="0"/>
-    <w:lsdException w:name="Dark List Accent 2" w:semiHidden="0" w:uiPriority="70" w:unhideWhenUsed="0"/>
-    <w:lsdException w:name="Colorful Shading Accent 2" w:semiHidden="0" w:uiPriority="71" w:unhideWhenUsed="0"/>
-    <w:lsdException w:name="Colorful List Accent 2" w:semiHidden="0" w:uiPriority="72" w:unhideWhenUsed="0"/>
-    <w:lsdException w:name="Colorful Grid Accent 2" w:semiHidden="0" w:uiPriority="73" w:unhideWhenUsed="0"/>
-    <w:lsdException w:name="Light Shading Accent 3" w:semiHidden="0" w:uiPriority="60" w:unhideWhenUsed="0"/>
-    <w:lsdException w:name="Light List Accent 3" w:semiHidden="0" w:uiPriority="61" w:unhideWhenUsed="0"/>
-    <w:lsdException w:name="Light Grid Accent 3" w:semiHidden="0" w:uiPriority="62" w:unhideWhenUsed="0"/>
-    <w:lsdException w:name="Medium Shading 1 Accent 3" w:semiHidden="0" w:uiPriority="63" w:unhideWhenUsed="0"/>
-    <w:lsdException w:name="Medium Shading 2 Accent 3" w:semiHidden="0" w:uiPriority="64" w:unhideWhenUsed="0"/>
-    <w:lsdException w:name="Medium List 1 Accent 3" w:semiHidden="0" w:uiPriority="65" w:unhideWhenUsed="0"/>
-    <w:lsdException w:name="Medium List 2 Accent 3" w:semiHidden="0" w:uiPriority="66" w:unhideWhenUsed="0"/>
-    <w:lsdException w:name="Medium Grid 1 Accent 3" w:semiHidden="0" w:uiPriority="67" w:unhideWhenUsed="0"/>
-    <w:lsdException w:name="Medium Grid 2 Accent 3" w:semiHidden="0" w:uiPriority="68" w:unhideWhenUsed="0"/>
-    <w:lsdException w:name="Medium Grid 3 Accent 3" w:semiHidden="0" w:uiPriority="69" w:unhideWhenUsed="0"/>
-    <w:lsdException w:name="Dark List Accent 3" w:semiHidden="0" w:uiPriority="70" w:unhideWhenUsed="0"/>
-    <w:lsdException w:name="Colorful Shading Accent 3" w:semiHidden="0" w:uiPriority="71" w:unhideWhenUsed="0"/>
-    <w:lsdException w:name="Colorful List Accent 3" w:semiHidden="0" w:uiPriority="72" w:unhideWhenUsed="0"/>
-    <w:lsdException w:name="Colorful Grid Accent 3" w:semiHidden="0" w:uiPriority="73" w:unhideWhenUsed="0"/>
-    <w:lsdException w:name="Light Shading Accent 4" w:semiHidden="0" w:uiPriority="60" w:unhideWhenUsed="0"/>
-    <w:lsdException w:name="Light List Accent 4" w:semiHidden="0" w:uiPriority="61" w:unhideWhenUsed="0"/>
-    <w:lsdException w:name="Light Grid Accent 4" w:semiHidden="0" w:uiPriority="62" w:unhideWhenUsed="0"/>
-    <w:lsdException w:name="Medium Shading 1 Accent 4" w:semiHidden="0" w:uiPriority="63" w:unhideWhenUsed="0"/>
-    <w:lsdException w:name="Medium Shading 2 Accent 4" w:semiHidden="0" w:uiPriority="64" w:unhideWhenUsed="0"/>
-    <w:lsdException w:name="Medium List 1 Accent 4" w:semiHidden="0" w:uiPriority="65" w:unhideWhenUsed="0"/>
-    <w:lsdException w:name="Medium List 2 Accent 4" w:semiHidden="0" w:uiPriority="66" w:unhideWhenUsed="0"/>
-    <w:lsdException w:name="Medium Grid 1 Accent 4" w:semiHidden="0" w:uiPriority="67" w:unhideWhenUsed="0"/>
-    <w:lsdException w:name="Medium Grid 2 Accent 4" w:semiHidden="0" w:uiPriority="68" w:unhideWhenUsed="0"/>
-    <w:lsdException w:name="Medium Grid 3 Accent 4" w:semiHidden="0" w:uiPriority="69" w:unhideWhenUsed="0"/>
-    <w:lsdException w:name="Dark List Accent 4" w:semiHidden="0" w:uiPriority="70" w:unhideWhenUsed="0"/>
-    <w:lsdException w:name="Colorful Shading Accent 4" w:semiHidden="0" w:uiPriority="71" w:unhideWhenUsed="0"/>
-    <w:lsdException w:name="Colorful List Accent 4" w:semiHidden="0" w:uiPriority="72" w:unhideWhenUsed="0"/>
-    <w:lsdException w:name="Colorful Grid Accent 4" w:semiHidden="0" w:uiPriority="73" w:unhideWhenUsed="0"/>
-    <w:lsdException w:name="Light Shading Accent 5" w:semiHidden="0" w:uiPriority="60" w:unhideWhenUsed="0"/>
-    <w:lsdException w:name="Light List Accent 5" w:semiHidden="0" w:uiPriority="61" w:unhideWhenUsed="0"/>
-    <w:lsdException w:name="Light Grid Accent 5" w:semiHidden="0" w:uiPriority="62" w:unhideWhenUsed="0"/>
-    <w:lsdException w:name="Medium Shading 1 Accent 5" w:semiHidden="0" w:uiPriority="63" w:unhideWhenUsed="0"/>
-    <w:lsdException w:name="Medium Shading 2 Accent 5" w:semiHidden="0" w:uiPriority="64" w:unhideWhenUsed="0"/>
-    <w:lsdException w:name="Medium List 1 Accent 5" w:semiHidden="0" w:uiPriority="65" w:unhideWhenUsed="0"/>
-    <w:lsdException w:name="Medium List 2 Accent 5" w:semiHidden="0" w:uiPriority="66" w:unhideWhenUsed="0"/>
-    <w:lsdException w:name="Medium Grid 1 Accent 5" w:semiHidden="0" w:uiPriority="67" w:unhideWhenUsed="0"/>
-    <w:lsdException w:name="Medium Grid 2 Accent 5" w:semiHidden="0" w:uiPriority="68" w:unhideWhenUsed="0"/>
-    <w:lsdException w:name="Medium Grid 3 Accent 5" w:semiHidden="0" w:uiPriority="69" w:unhideWhenUsed="0"/>
-    <w:lsdException w:name="Dark List Accent 5" w:semiHidden="0" w:uiPriority="70" w:unhideWhenUsed="0"/>
-    <w:lsdException w:name="Colorful Shading Accent 5" w:semiHidden="0" w:uiPriority="71" w:unhideWhenUsed="0"/>
-    <w:lsdException w:name="Colorful List Accent 5" w:semiHidden="0" w:uiPriority="72" w:unhideWhenUsed="0"/>
-    <w:lsdException w:name="Colorful Grid Accent 5" w:semiHidden="0" w:uiPriority="73" w:unhideWhenUsed="0"/>
-    <w:lsdException w:name="Light Shading Accent 6" w:semiHidden="0" w:uiPriority="60" w:unhideWhenUsed="0"/>
-    <w:lsdException w:name="Light List Accent 6" w:semiHidden="0" w:uiPriority="61" w:unhideWhenUsed="0"/>
-    <w:lsdException w:name="Light Grid Accent 6" w:semiHidden="0" w:uiPriority="62" w:unhideWhenUsed="0"/>
-    <w:lsdException w:name="Medium Shading 1 Accent 6" w:semiHidden="0" w:uiPriority="63" w:unhideWhenUsed="0"/>
-    <w:lsdException w:name="Medium Shading 2 Accent 6" w:semiHidden="0" w:uiPriority="64" w:unhideWhenUsed="0"/>
-    <w:lsdException w:name="Medium List 1 Accent 6" w:semiHidden="0" w:uiPriority="65" w:unhideWhenUsed="0"/>
-    <w:lsdException w:name="Medium List 2 Accent 6" w:semiHidden="0" w:uiPriority="66" w:unhideWhenUsed="0"/>
-    <w:lsdException w:name="Medium Grid 1 Accent 6" w:semiHidden="0" w:uiPriority="67" w:unhideWhenUsed="0"/>
-    <w:lsdException w:name="Medium Grid 2 Accent 6" w:semiHidden="0" w:uiPriority="68" w:unhideWhenUsed="0"/>
-    <w:lsdException w:name="Medium Grid 3 Accent 6" w:semiHidden="0" w:uiPriority="69" w:unhideWhenUsed="0"/>
-    <w:lsdException w:name="Dark List Accent 6" w:semiHidden="0" w:uiPriority="70" w:unhideWhenUsed="0"/>
-    <w:lsdException w:name="Colorful Shading Accent 6" w:semiHidden="0" w:uiPriority="71" w:unhideWhenUsed="0"/>
-    <w:lsdException w:name="Colorful List Accent 6" w:semiHidden="0" w:uiPriority="72" w:unhideWhenUsed="0"/>
-    <w:lsdException w:name="Colorful Grid Accent 6" w:semiHidden="0" w:uiPriority="73" w:unhideWhenUsed="0"/>
-    <w:lsdException w:name="Subtle Emphasis" w:semiHidden="0" w:uiPriority="19" w:unhideWhenUsed="0" w:qFormat="1"/>
-    <w:lsdException w:name="Intense Emphasis" w:semiHidden="0" w:uiPriority="21" w:unhideWhenUsed="0" w:qFormat="1"/>
-    <w:lsdException w:name="Subtle Reference" w:semiHidden="0" w:uiPriority="31" w:unhideWhenUsed="0" w:qFormat="1"/>
-    <w:lsdException w:name="Intense Reference" w:semiHidden="0" w:uiPriority="32" w:unhideWhenUsed="0" w:qFormat="1"/>
-    <w:lsdException w:name="Book Title" w:semiHidden="0" w:uiPriority="33" w:unhideWhenUsed="0" w:qFormat="1"/>
-    <w:lsdException w:name="Bibliography" w:uiPriority="37"/>
-    <w:lsdException w:name="TOC Heading" w:uiPriority="39" w:qFormat="1"/>
+  <w:latentStyles w:defLockedState="0" w:defUIPriority="99" w:defSemiHidden="0" w:defUnhideWhenUsed="0" w:defQFormat="0" w:count="371">
+    <w:lsdException w:name="Normal" w:uiPriority="0" w:qFormat="1"/>
+    <w:lsdException w:name="heading 1" w:uiPriority="9" w:qFormat="1"/>
+    <w:lsdException w:name="heading 2" w:semiHidden="1" w:uiPriority="9" w:unhideWhenUsed="1" w:qFormat="1"/>
+    <w:lsdException w:name="heading 3" w:semiHidden="1" w:uiPriority="9" w:unhideWhenUsed="1" w:qFormat="1"/>
+    <w:lsdException w:name="heading 4" w:semiHidden="1" w:uiPriority="9" w:unhideWhenUsed="1" w:qFormat="1"/>
+    <w:lsdException w:name="heading 5" w:semiHidden="1" w:uiPriority="9" w:unhideWhenUsed="1" w:qFormat="1"/>
+    <w:lsdException w:name="heading 6" w:semiHidden="1" w:uiPriority="9" w:unhideWhenUsed="1" w:qFormat="1"/>
+    <w:lsdException w:name="heading 7" w:semiHidden="1" w:uiPriority="9" w:unhideWhenUsed="1" w:qFormat="1"/>
+    <w:lsdException w:name="heading 8" w:semiHidden="1" w:uiPriority="9" w:unhideWhenUsed="1" w:qFormat="1"/>
+    <w:lsdException w:name="heading 9" w:semiHidden="1" w:uiPriority="9" w:unhideWhenUsed="1" w:qFormat="1"/>
+    <w:lsdException w:name="index 1" w:semiHidden="1" w:unhideWhenUsed="1"/>
+    <w:lsdException w:name="index 2" w:semiHidden="1" w:unhideWhenUsed="1"/>
+    <w:lsdException w:name="index 3" w:semiHidden="1" w:unhideWhenUsed="1"/>
+    <w:lsdException w:name="index 4" w:semiHidden="1" w:unhideWhenUsed="1"/>
+    <w:lsdException w:name="index 5" w:semiHidden="1" w:unhideWhenUsed="1"/>
+    <w:lsdException w:name="index 6" w:semiHidden="1" w:unhideWhenUsed="1"/>
+    <w:lsdException w:name="index 7" w:semiHidden="1" w:unhideWhenUsed="1"/>
+    <w:lsdException w:name="index 8" w:semiHidden="1" w:unhideWhenUsed="1"/>
+    <w:lsdException w:name="index 9" w:semiHidden="1" w:unhideWhenUsed="1"/>
+    <w:lsdException w:name="toc 1" w:semiHidden="1" w:uiPriority="39" w:unhideWhenUsed="1"/>
+    <w:lsdException w:name="toc 2" w:semiHidden="1" w:uiPriority="39" w:unhideWhenUsed="1"/>
+    <w:lsdException w:name="toc 3" w:semiHidden="1" w:uiPriority="39" w:unhideWhenUsed="1"/>
+    <w:lsdException w:name="toc 4" w:semiHidden="1" w:uiPriority="39" w:unhideWhenUsed="1"/>
+    <w:lsdException w:name="toc 5" w:semiHidden="1" w:uiPriority="39" w:unhideWhenUsed="1"/>
+    <w:lsdException w:name="toc 6" w:semiHidden="1" w:uiPriority="39" w:unhideWhenUsed="1"/>
+    <w:lsdException w:name="toc 7" w:semiHidden="1" w:uiPriority="39" w:unhideWhenUsed="1"/>
+    <w:lsdException w:name="toc 8" w:semiHidden="1" w:uiPriority="39" w:unhideWhenUsed="1"/>
+    <w:lsdException w:name="toc 9" w:semiHidden="1" w:uiPriority="39" w:unhideWhenUsed="1"/>
+    <w:lsdException w:name="Normal Indent" w:semiHidden="1" w:unhideWhenUsed="1"/>
+    <w:lsdException w:name="footnote text" w:semiHidden="1" w:unhideWhenUsed="1"/>
+    <w:lsdException w:name="annotation text" w:semiHidden="1" w:unhideWhenUsed="1"/>
+    <w:lsdException w:name="header" w:semiHidden="1" w:unhideWhenUsed="1"/>
+    <w:lsdException w:name="footer" w:semiHidden="1" w:unhideWhenUsed="1"/>
+    <w:lsdException w:name="index heading" w:semiHidden="1" w:unhideWhenUsed="1"/>
+    <w:lsdException w:name="caption" w:semiHidden="1" w:uiPriority="35" w:unhideWhenUsed="1" w:qFormat="1"/>
+    <w:lsdException w:name="table of figures" w:semiHidden="1" w:unhideWhenUsed="1"/>
+    <w:lsdException w:name="envelope address" w:semiHidden="1" w:unhideWhenUsed="1"/>
+    <w:lsdException w:name="envelope return" w:semiHidden="1" w:unhideWhenUsed="1"/>
+    <w:lsdException w:name="footnote reference" w:semiHidden="1" w:unhideWhenUsed="1"/>
+    <w:lsdException w:name="annotation reference" w:semiHidden="1" w:unhideWhenUsed="1"/>
+    <w:lsdException w:name="line number" w:semiHidden="1" w:unhideWhenUsed="1"/>
+    <w:lsdException w:name="page number" w:semiHidden="1" w:unhideWhenUsed="1"/>
+    <w:lsdException w:name="endnote reference" w:semiHidden="1" w:unhideWhenUsed="1"/>
+    <w:lsdException w:name="endnote text" w:semiHidden="1" w:unhideWhenUsed="1"/>
+    <w:lsdException w:name="table of authorities" w:semiHidden="1" w:unhideWhenUsed="1"/>
+    <w:lsdException w:name="macro" w:semiHidden="1" w:unhideWhenUsed="1"/>
+    <w:lsdException w:name="toa heading" w:semiHidden="1" w:unhideWhenUsed="1"/>
+    <w:lsdException w:name="List" w:semiHidden="1" w:unhideWhenUsed="1"/>
+    <w:lsdException w:name="List Bullet" w:semiHidden="1" w:unhideWhenUsed="1"/>
+    <w:lsdException w:name="List Number" w:semiHidden="1" w:unhideWhenUsed="1"/>
+    <w:lsdException w:name="List 2" w:semiHidden="1" w:unhideWhenUsed="1"/>
+    <w:lsdException w:name="List 3" w:semiHidden="1" w:unhideWhenUsed="1"/>
+    <w:lsdException w:name="List 4" w:semiHidden="1" w:unhideWhenUsed="1"/>
+    <w:lsdException w:name="List 5" w:semiHidden="1" w:unhideWhenUsed="1"/>
+    <w:lsdException w:name="List Bullet 2" w:semiHidden="1" w:unhideWhenUsed="1"/>
+    <w:lsdException w:name="List Bullet 3" w:semiHidden="1" w:unhideWhenUsed="1"/>
+    <w:lsdException w:name="List Bullet 4" w:semiHidden="1" w:unhideWhenUsed="1"/>
+    <w:lsdException w:name="List Bullet 5" w:semiHidden="1" w:unhideWhenUsed="1"/>
+    <w:lsdException w:name="List Number 2" w:semiHidden="1" w:unhideWhenUsed="1"/>
+    <w:lsdException w:name="List Number 3" w:semiHidden="1" w:unhideWhenUsed="1"/>
+    <w:lsdException w:name="List Number 4" w:semiHidden="1" w:unhideWhenUsed="1"/>
+    <w:lsdException w:name="List Number 5" w:semiHidden="1" w:unhideWhenUsed="1"/>
+    <w:lsdException w:name="Title" w:uiPriority="10" w:qFormat="1"/>
+    <w:lsdException w:name="Closing" w:semiHidden="1" w:unhideWhenUsed="1"/>
+    <w:lsdException w:name="Signature" w:semiHidden="1" w:unhideWhenUsed="1"/>
+    <w:lsdException w:name="Default Paragraph Font" w:semiHidden="1" w:uiPriority="1" w:unhideWhenUsed="1"/>
+    <w:lsdException w:name="Body Text" w:semiHidden="1" w:unhideWhenUsed="1"/>
+    <w:lsdException w:name="Body Text Indent" w:semiHidden="1" w:unhideWhenUsed="1"/>
+    <w:lsdException w:name="List Continue" w:semiHidden="1" w:unhideWhenUsed="1"/>
+    <w:lsdException w:name="List Continue 2" w:semiHidden="1" w:unhideWhenUsed="1"/>
+    <w:lsdException w:name="List Continue 3" w:semiHidden="1" w:unhideWhenUsed="1"/>
+    <w:lsdException w:name="List Continue 4" w:semiHidden="1" w:unhideWhenUsed="1"/>
+    <w:lsdException w:name="List Continue 5" w:semiHidden="1" w:unhideWhenUsed="1"/>
+    <w:lsdException w:name="Message Header" w:semiHidden="1" w:unhideWhenUsed="1"/>
+    <w:lsdException w:name="Subtitle" w:uiPriority="11" w:qFormat="1"/>
+    <w:lsdException w:name="Salutation" w:semiHidden="1" w:unhideWhenUsed="1"/>
+    <w:lsdException w:name="Date" w:semiHidden="1" w:unhideWhenUsed="1"/>
+    <w:lsdException w:name="Body Text First Indent" w:semiHidden="1" w:unhideWhenUsed="1"/>
+    <w:lsdException w:name="Body Text First Indent 2" w:semiHidden="1" w:unhideWhenUsed="1"/>
+    <w:lsdException w:name="Note Heading" w:semiHidden="1" w:unhideWhenUsed="1"/>
+    <w:lsdException w:name="Body Text 2" w:semiHidden="1" w:unhideWhenUsed="1"/>
+    <w:lsdException w:name="Body Text 3" w:semiHidden="1" w:unhideWhenUsed="1"/>
+    <w:lsdException w:name="Body Text Indent 2" w:semiHidden="1" w:unhideWhenUsed="1"/>
+    <w:lsdException w:name="Body Text Indent 3" w:semiHidden="1" w:unhideWhenUsed="1"/>
+    <w:lsdException w:name="Block Text" w:semiHidden="1" w:unhideWhenUsed="1"/>
+    <w:lsdException w:name="Hyperlink" w:semiHidden="1" w:unhideWhenUsed="1"/>
+    <w:lsdException w:name="FollowedHyperlink" w:semiHidden="1" w:unhideWhenUsed="1"/>
+    <w:lsdException w:name="Strong" w:uiPriority="22" w:qFormat="1"/>
+    <w:lsdException w:name="Emphasis" w:uiPriority="20" w:qFormat="1"/>
+    <w:lsdException w:name="Document Map" w:semiHidden="1" w:unhideWhenUsed="1"/>
+    <w:lsdException w:name="Plain Text" w:semiHidden="1" w:unhideWhenUsed="1"/>
+    <w:lsdException w:name="E-mail Signature" w:semiHidden="1" w:unhideWhenUsed="1"/>
+    <w:lsdException w:name="HTML Top of Form" w:semiHidden="1" w:unhideWhenUsed="1"/>
+    <w:lsdException w:name="HTML Bottom of Form" w:semiHidden="1" w:unhideWhenUsed="1"/>
+    <w:lsdException w:name="Normal (Web)" w:semiHidden="1" w:unhideWhenUsed="1"/>
+    <w:lsdException w:name="HTML Acronym" w:semiHidden="1" w:unhideWhenUsed="1"/>
+    <w:lsdException w:name="HTML Address" w:semiHidden="1" w:unhideWhenUsed="1"/>
+    <w:lsdException w:name="HTML Cite" w:semiHidden="1" w:unhideWhenUsed="1"/>
+    <w:lsdException w:name="HTML Code" w:semiHidden="1" w:unhideWhenUsed="1"/>
+    <w:lsdException w:name="HTML Definition" w:semiHidden="1" w:unhideWhenUsed="1"/>
+    <w:lsdException w:name="HTML Keyboard" w:semiHidden="1" w:unhideWhenUsed="1"/>
+    <w:lsdException w:name="HTML Preformatted" w:semiHidden="1" w:unhideWhenUsed="1"/>
+    <w:lsdException w:name="HTML Sample" w:semiHidden="1" w:unhideWhenUsed="1"/>
+    <w:lsdException w:name="HTML Typewriter" w:semiHidden="1" w:unhideWhenUsed="1"/>
+    <w:lsdException w:name="HTML Variable" w:semiHidden="1" w:unhideWhenUsed="1"/>
+    <w:lsdException w:name="Normal Table" w:semiHidden="1" w:unhideWhenUsed="1"/>
+    <w:lsdException w:name="annotation subject" w:semiHidden="1" w:unhideWhenUsed="1"/>
+    <w:lsdException w:name="No List" w:semiHidden="1" w:unhideWhenUsed="1"/>
+    <w:lsdException w:name="Outline List 1" w:semiHidden="1" w:unhideWhenUsed="1"/>
+    <w:lsdException w:name="Outline List 2" w:semiHidden="1" w:unhideWhenUsed="1"/>
+    <w:lsdException w:name="Outline List 3" w:semiHidden="1" w:unhideWhenUsed="1"/>
+    <w:lsdException w:name="Table Simple 1" w:semiHidden="1" w:unhideWhenUsed="1"/>
+    <w:lsdException w:name="Table Simple 2" w:semiHidden="1" w:unhideWhenUsed="1"/>
+    <w:lsdException w:name="Table Simple 3" w:semiHidden="1" w:unhideWhenUsed="1"/>
+    <w:lsdException w:name="Table Classic 1" w:semiHidden="1" w:unhideWhenUsed="1"/>
+    <w:lsdException w:name="Table Classic 2" w:semiHidden="1" w:unhideWhenUsed="1"/>
+    <w:lsdException w:name="Table Classic 3" w:semiHidden="1" w:unhideWhenUsed="1"/>
+    <w:lsdException w:name="Table Classic 4" w:semiHidden="1" w:unhideWhenUsed="1"/>
+    <w:lsdException w:name="Table Colorful 1" w:semiHidden="1" w:unhideWhenUsed="1"/>
+    <w:lsdException w:name="Table Colorful 2" w:semiHidden="1" w:unhideWhenUsed="1"/>
+    <w:lsdException w:name="Table Colorful 3" w:semiHidden="1" w:unhideWhenUsed="1"/>
+    <w:lsdException w:name="Table Columns 1" w:semiHidden="1" w:unhideWhenUsed="1"/>
+    <w:lsdException w:name="Table Columns 2" w:semiHidden="1" w:unhideWhenUsed="1"/>
+    <w:lsdException w:name="Table Columns 3" w:semiHidden="1" w:unhideWhenUsed="1"/>
+    <w:lsdException w:name="Table Columns 4" w:semiHidden="1" w:unhideWhenUsed="1"/>
+    <w:lsdException w:name="Table Columns 5" w:semiHidden="1" w:unhideWhenUsed="1"/>
+    <w:lsdException w:name="Table Grid 1" w:semiHidden="1" w:unhideWhenUsed="1"/>
+    <w:lsdException w:name="Table Grid 2" w:semiHidden="1" w:unhideWhenUsed="1"/>
+    <w:lsdException w:name="Table Grid 3" w:semiHidden="1" w:unhideWhenUsed="1"/>
+    <w:lsdException w:name="Table Grid 4" w:semiHidden="1" w:unhideWhenUsed="1"/>
+    <w:lsdException w:name="Table Grid 5" w:semiHidden="1" w:unhideWhenUsed="1"/>
+    <w:lsdException w:name="Table Grid 6" w:semiHidden="1" w:unhideWhenUsed="1"/>
+    <w:lsdException w:name="Table Grid 7" w:semiHidden="1" w:unhideWhenUsed="1"/>
+    <w:lsdException w:name="Table Grid 8" w:semiHidden="1" w:unhideWhenUsed="1"/>
+    <w:lsdException w:name="Table List 1" w:semiHidden="1" w:unhideWhenUsed="1"/>
+    <w:lsdException w:name="Table List 2" w:semiHidden="1" w:unhideWhenUsed="1"/>
+    <w:lsdException w:name="Table List 3" w:semiHidden="1" w:unhideWhenUsed="1"/>
+    <w:lsdException w:name="Table List 4" w:semiHidden="1" w:unhideWhenUsed="1"/>
+    <w:lsdException w:name="Table List 5" w:semiHidden="1" w:unhideWhenUsed="1"/>
+    <w:lsdException w:name="Table List 6" w:semiHidden="1" w:unhideWhenUsed="1"/>
+    <w:lsdException w:name="Table List 7" w:semiHidden="1" w:unhideWhenUsed="1"/>
+    <w:lsdException w:name="Table List 8" w:semiHidden="1" w:unhideWhenUsed="1"/>
+    <w:lsdException w:name="Table 3D effects 1" w:semiHidden="1" w:unhideWhenUsed="1"/>
+    <w:lsdException w:name="Table 3D effects 2" w:semiHidden="1" w:unhideWhenUsed="1"/>
+    <w:lsdException w:name="Table 3D effects 3" w:semiHidden="1" w:unhideWhenUsed="1"/>
+    <w:lsdException w:name="Table Contemporary" w:semiHidden="1" w:unhideWhenUsed="1"/>
+    <w:lsdException w:name="Table Elegant" w:semiHidden="1" w:unhideWhenUsed="1"/>
+    <w:lsdException w:name="Table Professional" w:semiHidden="1" w:unhideWhenUsed="1"/>
+    <w:lsdException w:name="Table Subtle 1" w:semiHidden="1" w:unhideWhenUsed="1"/>
+    <w:lsdException w:name="Table Subtle 2" w:semiHidden="1" w:unhideWhenUsed="1"/>
+    <w:lsdException w:name="Table Web 1" w:semiHidden="1" w:unhideWhenUsed="1"/>
+    <w:lsdException w:name="Table Web 2" w:semiHidden="1" w:unhideWhenUsed="1"/>
+    <w:lsdException w:name="Table Web 3" w:semiHidden="1" w:unhideWhenUsed="1"/>
+    <w:lsdException w:name="Balloon Text" w:semiHidden="1" w:unhideWhenUsed="1"/>
+    <w:lsdException w:name="Table Grid" w:uiPriority="59"/>
+    <w:lsdException w:name="Table Theme" w:semiHidden="1" w:unhideWhenUsed="1"/>
+    <w:lsdException w:name="Placeholder Text" w:semiHidden="1"/>
+    <w:lsdException w:name="No Spacing" w:uiPriority="1" w:qFormat="1"/>
+    <w:lsdException w:name="Light Shading" w:uiPriority="60"/>
+    <w:lsdException w:name="Light List" w:uiPriority="61"/>
+    <w:lsdException w:name="Light Grid" w:uiPriority="62"/>
+    <w:lsdException w:name="Medium Shading 1" w:uiPriority="63"/>
+    <w:lsdException w:name="Medium Shading 2" w:uiPriority="64"/>
+    <w:lsdException w:name="Medium List 1" w:uiPriority="65"/>
+    <w:lsdException w:name="Medium List 2" w:uiPriority="66"/>
+    <w:lsdException w:name="Medium Grid 1" w:uiPriority="67"/>
+    <w:lsdException w:name="Medium Grid 2" w:uiPriority="68"/>
+    <w:lsdException w:name="Medium Grid 3" w:uiPriority="69"/>
+    <w:lsdException w:name="Dark List" w:uiPriority="70"/>
+    <w:lsdException w:name="Colorful Shading" w:uiPriority="71"/>
+    <w:lsdException w:name="Colorful List" w:uiPriority="72"/>
+    <w:lsdException w:name="Colorful Grid" w:uiPriority="73"/>
+    <w:lsdException w:name="Light Shading Accent 1" w:uiPriority="60"/>
+    <w:lsdException w:name="Light List Accent 1" w:uiPriority="61"/>
+    <w:lsdException w:name="Light Grid Accent 1" w:uiPriority="62"/>
+    <w:lsdException w:name="Medium Shading 1 Accent 1" w:uiPriority="63"/>
+    <w:lsdException w:name="Medium Shading 2 Accent 1" w:uiPriority="64"/>
+    <w:lsdException w:name="Medium List 1 Accent 1" w:uiPriority="65"/>
+    <w:lsdException w:name="Revision" w:semiHidden="1"/>
+    <w:lsdException w:name="List Paragraph" w:uiPriority="34" w:qFormat="1"/>
+    <w:lsdException w:name="Quote" w:uiPriority="29" w:qFormat="1"/>
+    <w:lsdException w:name="Intense Quote" w:uiPriority="30" w:qFormat="1"/>
+    <w:lsdException w:name="Medium List 2 Accent 1" w:uiPriority="66"/>
+    <w:lsdException w:name="Medium Grid 1 Accent 1" w:uiPriority="67"/>
+    <w:lsdException w:name="Medium Grid 2 Accent 1" w:uiPriority="68"/>
+    <w:lsdException w:name="Medium Grid 3 Accent 1" w:uiPriority="69"/>
+    <w:lsdException w:name="Dark List Accent 1" w:uiPriority="70"/>
+    <w:lsdException w:name="Colorful Shading Accent 1" w:uiPriority="71"/>
+    <w:lsdException w:name="Colorful List Accent 1" w:uiPriority="72"/>
+    <w:lsdException w:name="Colorful Grid Accent 1" w:uiPriority="73"/>
+    <w:lsdException w:name="Light Shading Accent 2" w:uiPriority="60"/>
+    <w:lsdException w:name="Light List Accent 2" w:uiPriority="61"/>
+    <w:lsdException w:name="Light Grid Accent 2" w:uiPriority="62"/>
+    <w:lsdException w:name="Medium Shading 1 Accent 2" w:uiPriority="63"/>
+    <w:lsdException w:name="Medium Shading 2 Accent 2" w:uiPriority="64"/>
+    <w:lsdException w:name="Medium List 1 Accent 2" w:uiPriority="65"/>
+    <w:lsdException w:name="Medium List 2 Accent 2" w:uiPriority="66"/>
+    <w:lsdException w:name="Medium Grid 1 Accent 2" w:uiPriority="67"/>
+    <w:lsdException w:name="Medium Grid 2 Accent 2" w:uiPriority="68"/>
+    <w:lsdException w:name="Medium Grid 3 Accent 2" w:uiPriority="69"/>
+    <w:lsdException w:name="Dark List Accent 2" w:uiPriority="70"/>
+    <w:lsdException w:name="Colorful Shading Accent 2" w:uiPriority="71"/>
+    <w:lsdException w:name="Colorful List Accent 2" w:uiPriority="72"/>
+    <w:lsdException w:name="Colorful Grid Accent 2" w:uiPriority="73"/>
+    <w:lsdException w:name="Light Shading Accent 3" w:uiPriority="60"/>
+    <w:lsdException w:name="Light List Accent 3" w:uiPriority="61"/>
+    <w:lsdException w:name="Light Grid Accent 3" w:uiPriority="62"/>
+    <w:lsdException w:name="Medium Shading 1 Accent 3" w:uiPriority="63"/>
+    <w:lsdException w:name="Medium Shading 2 Accent 3" w:uiPriority="64"/>
+    <w:lsdException w:name="Medium List 1 Accent 3" w:uiPriority="65"/>
+    <w:lsdException w:name="Medium List 2 Accent 3" w:uiPriority="66"/>
+    <w:lsdException w:name="Medium Grid 1 Accent 3" w:uiPriority="67"/>
+    <w:lsdException w:name="Medium Grid 2 Accent 3" w:uiPriority="68"/>
+    <w:lsdException w:name="Medium Grid 3 Accent 3" w:uiPriority="69"/>
+    <w:lsdException w:name="Dark List Accent 3" w:uiPriority="70"/>
+    <w:lsdException w:name="Colorful Shading Accent 3" w:uiPriority="71"/>
+    <w:lsdException w:name="Colorful List Accent 3" w:uiPriority="72"/>
+    <w:lsdException w:name="Colorful Grid Accent 3" w:uiPriority="73"/>
+    <w:lsdException w:name="Light Shading Accent 4" w:uiPriority="60"/>
+    <w:lsdException w:name="Light List Accent 4" w:uiPriority="61"/>
+    <w:lsdException w:name="Light Grid Accent 4" w:uiPriority="62"/>
+    <w:lsdException w:name="Medium Shading 1 Accent 4" w:uiPriority="63"/>
+    <w:lsdException w:name="Medium Shading 2 Accent 4" w:uiPriority="64"/>
+    <w:lsdException w:name="Medium List 1 Accent 4" w:uiPriority="65"/>
+    <w:lsdException w:name="Medium List 2 Accent 4" w:uiPriority="66"/>
+    <w:lsdException w:name="Medium Grid 1 Accent 4" w:uiPriority="67"/>
+    <w:lsdException w:name="Medium Grid 2 Accent 4" w:uiPriority="68"/>
+    <w:lsdException w:name="Medium Grid 3 Accent 4" w:uiPriority="69"/>
+    <w:lsdException w:name="Dark List Accent 4" w:uiPriority="70"/>
+    <w:lsdException w:name="Colorful Shading Accent 4" w:uiPriority="71"/>
+    <w:lsdException w:name="Colorful List Accent 4" w:uiPriority="72"/>
+    <w:lsdException w:name="Colorful Grid Accent 4" w:uiPriority="73"/>
+    <w:lsdException w:name="Light Shading Accent 5" w:uiPriority="60"/>
+    <w:lsdException w:name="Light List Accent 5" w:uiPriority="61"/>
+    <w:lsdException w:name="Light Grid Accent 5" w:uiPriority="62"/>
+    <w:lsdException w:name="Medium Shading 1 Accent 5" w:uiPriority="63"/>
+    <w:lsdException w:name="Medium Shading 2 Accent 5" w:uiPriority="64"/>
+    <w:lsdException w:name="Medium List 1 Accent 5" w:uiPriority="65"/>
+    <w:lsdException w:name="Medium List 2 Accent 5" w:uiPriority="66"/>
+    <w:lsdException w:name="Medium Grid 1 Accent 5" w:uiPriority="67"/>
+    <w:lsdException w:name="Medium Grid 2 Accent 5" w:uiPriority="68"/>
+    <w:lsdException w:name="Medium Grid 3 Accent 5" w:uiPriority="69"/>
+    <w:lsdException w:name="Dark List Accent 5" w:uiPriority="70"/>
+    <w:lsdException w:name="Colorful Shading Accent 5" w:uiPriority="71"/>
+    <w:lsdException w:name="Colorful List Accent 5" w:uiPriority="72"/>
+    <w:lsdException w:name="Colorful Grid Accent 5" w:uiPriority="73"/>
+    <w:lsdException w:name="Light Shading Accent 6" w:uiPriority="60"/>
+    <w:lsdException w:name="Light List Accent 6" w:uiPriority="61"/>
+    <w:lsdException w:name="Light Grid Accent 6" w:uiPriority="62"/>
+    <w:lsdException w:name="Medium Shading 1 Accent 6" w:uiPriority="63"/>
+    <w:lsdException w:name="Medium Shading 2 Accent 6" w:uiPriority="64"/>
+    <w:lsdException w:name="Medium List 1 Accent 6" w:uiPriority="65"/>
+    <w:lsdException w:name="Medium List 2 Accent 6" w:uiPriority="66"/>
+    <w:lsdException w:name="Medium Grid 1 Accent 6" w:uiPriority="67"/>
+    <w:lsdException w:name="Medium Grid 2 Accent 6" w:uiPriority="68"/>
+    <w:lsdException w:name="Medium Grid 3 Accent 6" w:uiPriority="69"/>
+    <w:lsdException w:name="Dark List Accent 6" w:uiPriority="70"/>
+    <w:lsdException w:name="Colorful Shading Accent 6" w:uiPriority="71"/>
+    <w:lsdException w:name="Colorful List Accent 6" w:uiPriority="72"/>
+    <w:lsdException w:name="Colorful Grid Accent 6" w:uiPriority="73"/>
+    <w:lsdException w:name="Subtle Emphasis" w:uiPriority="19" w:qFormat="1"/>
+    <w:lsdException w:name="Intense Emphasis" w:uiPriority="21" w:qFormat="1"/>
+    <w:lsdException w:name="Subtle Reference" w:uiPriority="31" w:qFormat="1"/>
+    <w:lsdException w:name="Intense Reference" w:uiPriority="32" w:qFormat="1"/>
+    <w:lsdException w:name="Book Title" w:uiPriority="33" w:qFormat="1"/>
+    <w:lsdException w:name="Bibliography" w:semiHidden="1" w:uiPriority="37" w:unhideWhenUsed="1"/>
+    <w:lsdException w:name="TOC Heading" w:semiHidden="1" w:uiPriority="39" w:unhideWhenUsed="1" w:qFormat="1"/>
+    <w:lsdException w:name="Plain Table 1" w:uiPriority="41"/>
+    <w:lsdException w:name="Plain Table 2" w:uiPriority="42"/>
+    <w:lsdException w:name="Plain Table 3" w:uiPriority="43"/>
+    <w:lsdException w:name="Plain Table 4" w:uiPriority="44"/>
+    <w:lsdException w:name="Plain Table 5" w:uiPriority="45"/>
+    <w:lsdException w:name="Grid Table Light" w:uiPriority="40"/>
+    <w:lsdException w:name="Grid Table 1 Light" w:uiPriority="46"/>
+    <w:lsdException w:name="Grid Table 2" w:uiPriority="47"/>
+    <w:lsdException w:name="Grid Table 3" w:uiPriority="48"/>
+    <w:lsdException w:name="Grid Table 4" w:uiPriority="49"/>
+    <w:lsdException w:name="Grid Table 5 Dark" w:uiPriority="50"/>
+    <w:lsdException w:name="Grid Table 6 Colorful" w:uiPriority="51"/>
+    <w:lsdException w:name="Grid Table 7 Colorful" w:uiPriority="52"/>
+    <w:lsdException w:name="Grid Table 1 Light Accent 1" w:uiPriority="46"/>
+    <w:lsdException w:name="Grid Table 2 Accent 1" w:uiPriority="47"/>
+    <w:lsdException w:name="Grid Table 3 Accent 1" w:uiPriority="48"/>
+    <w:lsdException w:name="Grid Table 4 Accent 1" w:uiPriority="49"/>
+    <w:lsdException w:name="Grid Table 5 Dark Accent 1" w:uiPriority="50"/>
+    <w:lsdException w:name="Grid Table 6 Colorful Accent 1" w:uiPriority="51"/>
+    <w:lsdException w:name="Grid Table 7 Colorful Accent 1" w:uiPriority="52"/>
+    <w:lsdException w:name="Grid Table 1 Light Accent 2" w:uiPriority="46"/>
+    <w:lsdException w:name="Grid Table 2 Accent 2" w:uiPriority="47"/>
+    <w:lsdException w:name="Grid Table 3 Accent 2" w:uiPriority="48"/>
+    <w:lsdException w:name="Grid Table 4 Accent 2" w:uiPriority="49"/>
+    <w:lsdException w:name="Grid Table 5 Dark Accent 2" w:uiPriority="50"/>
+    <w:lsdException w:name="Grid Table 6 Colorful Accent 2" w:uiPriority="51"/>
+    <w:lsdException w:name="Grid Table 7 Colorful Accent 2" w:uiPriority="52"/>
+    <w:lsdException w:name="Grid Table 1 Light Accent 3" w:uiPriority="46"/>
+    <w:lsdException w:name="Grid Table 2 Accent 3" w:uiPriority="47"/>
+    <w:lsdException w:name="Grid Table 3 Accent 3" w:uiPriority="48"/>
+    <w:lsdException w:name="Grid Table 4 Accent 3" w:uiPriority="49"/>
+    <w:lsdException w:name="Grid Table 5 Dark Accent 3" w:uiPriority="50"/>
+    <w:lsdException w:name="Grid Table 6 Colorful Accent 3" w:uiPriority="51"/>
+    <w:lsdException w:name="Grid Table 7 Colorful Accent 3" w:uiPriority="52"/>
+    <w:lsdException w:name="Grid Table 1 Light Accent 4" w:uiPriority="46"/>
+    <w:lsdException w:name="Grid Table 2 Accent 4" w:uiPriority="47"/>
+    <w:lsdException w:name="Grid Table 3 Accent 4" w:uiPriority="48"/>
+    <w:lsdException w:name="Grid Table 4 Accent 4" w:uiPriority="49"/>
+    <w:lsdException w:name="Grid Table 5 Dark Accent 4" w:uiPriority="50"/>
+    <w:lsdException w:name="Grid Table 6 Colorful Accent 4" w:uiPriority="51"/>
+    <w:lsdException w:name="Grid Table 7 Colorful Accent 4" w:uiPriority="52"/>
+    <w:lsdException w:name="Grid Table 1 Light Accent 5" w:uiPriority="46"/>
+    <w:lsdException w:name="Grid Table 2 Accent 5" w:uiPriority="47"/>
+    <w:lsdException w:name="Grid Table 3 Accent 5" w:uiPriority="48"/>
+    <w:lsdException w:name="Grid Table 4 Accent 5" w:uiPriority="49"/>
+    <w:lsdException w:name="Grid Table 5 Dark Accent 5" w:uiPriority="50"/>
+    <w:lsdException w:name="Grid Table 6 Colorful Accent 5" w:uiPriority="51"/>
+    <w:lsdException w:name="Grid Table 7 Colorful Accent 5" w:uiPriority="52"/>
+    <w:lsdException w:name="Grid Table 1 Light Accent 6" w:uiPriority="46"/>
+    <w:lsdException w:name="Grid Table 2 Accent 6" w:uiPriority="47"/>
+    <w:lsdException w:name="Grid Table 3 Accent 6" w:uiPriority="48"/>
+    <w:lsdException w:name="Grid Table 4 Accent 6" w:uiPriority="49"/>
+    <w:lsdException w:name="Grid Table 5 Dark Accent 6" w:uiPriority="50"/>
+    <w:lsdException w:name="Grid Table 6 Colorful Accent 6" w:uiPriority="51"/>
+    <w:lsdException w:name="Grid Table 7 Colorful Accent 6" w:uiPriority="52"/>
+    <w:lsdException w:name="List Table 1 Light" w:uiPriority="46"/>
+    <w:lsdException w:name="List Table 2" w:uiPriority="47"/>
+    <w:lsdException w:name="List Table 3" w:uiPriority="48"/>
+    <w:lsdException w:name="List Table 4" w:uiPriority="49"/>
+    <w:lsdException w:name="List Table 5 Dark" w:uiPriority="50"/>
+    <w:lsdException w:name="List Table 6 Colorful" w:uiPriority="51"/>
+    <w:lsdException w:name="List Table 7 Colorful" w:uiPriority="52"/>
+    <w:lsdException w:name="List Table 1 Light Accent 1" w:uiPriority="46"/>
+    <w:lsdException w:name="List Table 2 Accent 1" w:uiPriority="47"/>
+    <w:lsdException w:name="List Table 3 Accent 1" w:uiPriority="48"/>
+    <w:lsdException w:name="List Table 4 Accent 1" w:uiPriority="49"/>
+    <w:lsdException w:name="List Table 5 Dark Accent 1" w:uiPriority="50"/>
+    <w:lsdException w:name="List Table 6 Colorful Accent 1" w:uiPriority="51"/>
+    <w:lsdException w:name="List Table 7 Colorful Accent 1" w:uiPriority="52"/>
+    <w:lsdException w:name="List Table 1 Light Accent 2" w:uiPriority="46"/>
+    <w:lsdException w:name="List Table 2 Accent 2" w:uiPriority="47"/>
+    <w:lsdException w:name="List Table 3 Accent 2" w:uiPriority="48"/>
+    <w:lsdException w:name="List Table 4 Accent 2" w:uiPriority="49"/>
+    <w:lsdException w:name="List Table 5 Dark Accent 2" w:uiPriority="50"/>
+    <w:lsdException w:name="List Table 6 Colorful Accent 2" w:uiPriority="51"/>
+    <w:lsdException w:name="List Table 7 Colorful Accent 2" w:uiPriority="52"/>
+    <w:lsdException w:name="List Table 1 Light Accent 3" w:uiPriority="46"/>
+    <w:lsdException w:name="List Table 2 Accent 3" w:uiPriority="47"/>
+    <w:lsdException w:name="List Table 3 Accent 3" w:uiPriority="48"/>
+    <w:lsdException w:name="List Table 4 Accent 3" w:uiPriority="49"/>
+    <w:lsdException w:name="List Table 5 Dark Accent 3" w:uiPriority="50"/>
+    <w:lsdException w:name="List Table 6 Colorful Accent 3" w:uiPriority="51"/>
+    <w:lsdException w:name="List Table 7 Colorful Accent 3" w:uiPriority="52"/>
+    <w:lsdException w:name="List Table 1 Light Accent 4" w:uiPriority="46"/>
+    <w:lsdException w:name="List Table 2 Accent 4" w:uiPriority="47"/>
+    <w:lsdException w:name="List Table 3 Accent 4" w:uiPriority="48"/>
+    <w:lsdException w:name="List Table 4 Accent 4" w:uiPriority="49"/>
+    <w:lsdException w:name="List Table 5 Dark Accent 4" w:uiPriority="50"/>
+    <w:lsdException w:name="List Table 6 Colorful Accent 4" w:uiPriority="51"/>
+    <w:lsdException w:name="List Table 7 Colorful Accent 4" w:uiPriority="52"/>
+    <w:lsdException w:name="List Table 1 Light Accent 5" w:uiPriority="46"/>
+    <w:lsdException w:name="List Table 2 Accent 5" w:uiPriority="47"/>
+    <w:lsdException w:name="List Table 3 Accent 5" w:uiPriority="48"/>
+    <w:lsdException w:name="List Table 4 Accent 5" w:uiPriority="49"/>
+    <w:lsdException w:name="List Table 5 Dark Accent 5" w:uiPriority="50"/>
+    <w:lsdException w:name="List Table 6 Colorful Accent 5" w:uiPriority="51"/>
+    <w:lsdException w:name="List Table 7 Colorful Accent 5" w:uiPriority="52"/>
+    <w:lsdException w:name="List Table 1 Light Accent 6" w:uiPriority="46"/>
+    <w:lsdException w:name="List Table 2 Accent 6" w:uiPriority="47"/>
+    <w:lsdException w:name="List Table 3 Accent 6" w:uiPriority="48"/>
+    <w:lsdException w:name="List Table 4 Accent 6" w:uiPriority="49"/>
+    <w:lsdException w:name="List Table 5 Dark Accent 6" w:uiPriority="50"/>
+    <w:lsdException w:name="List Table 6 Colorful Accent 6" w:uiPriority="51"/>
+    <w:lsdException w:name="List Table 7 Colorful Accent 6" w:uiPriority="52"/>
   </w:latentStyles>
   <w:style w:type="paragraph" w:default="1" w:styleId="Normal">
     <w:name w:val="Normal"/>

</xml_diff>

<commit_message>
IEEE to Past work
</commit_message>
<xml_diff>
--- a/CE101 Team Report Team T.docx
+++ b/CE101 Team Report Team T.docx
@@ -88,9 +88,27 @@
           <w:sz w:val="28"/>
           <w:szCs w:val="28"/>
         </w:rPr>
-        <w:t xml:space="preserve"> Sean </w:t>
-      </w:r>
-      <w:proofErr w:type="spellStart"/>
+        <w:t xml:space="preserve"> Sean Traynor</w:t>
+      </w:r>
+    </w:p>
+    <w:p>
+      <w:pPr>
+        <w:rPr>
+          <w:rFonts w:asciiTheme="majorHAnsi" w:hAnsiTheme="majorHAnsi" w:cs="Times New Roman"/>
+          <w:b/>
+          <w:sz w:val="28"/>
+          <w:szCs w:val="28"/>
+        </w:rPr>
+      </w:pPr>
+      <w:r>
+        <w:rPr>
+          <w:rFonts w:asciiTheme="majorHAnsi" w:hAnsiTheme="majorHAnsi" w:cs="Times New Roman"/>
+          <w:b/>
+          <w:sz w:val="28"/>
+          <w:szCs w:val="28"/>
+        </w:rPr>
+        <w:t xml:space="preserve">Project Manager: </w:t>
+      </w:r>
       <w:r>
         <w:rPr>
           <w:rFonts w:asciiTheme="majorHAnsi" w:hAnsiTheme="majorHAnsi" w:cs="Times New Roman"/>
@@ -98,19 +116,27 @@
           <w:sz w:val="28"/>
           <w:szCs w:val="28"/>
         </w:rPr>
-        <w:t>Traynor</w:t>
-      </w:r>
-      <w:proofErr w:type="spellEnd"/>
-    </w:p>
-    <w:p>
-      <w:pPr>
+        <w:t>Dale Carr</w:t>
+      </w:r>
+    </w:p>
+    <w:p>
+      <w:pPr>
+        <w:rPr>
+          <w:rFonts w:asciiTheme="majorHAnsi" w:hAnsiTheme="majorHAnsi" w:cs="Times New Roman"/>
+          <w:i/>
+          <w:sz w:val="28"/>
+          <w:szCs w:val="28"/>
+        </w:rPr>
+      </w:pPr>
+      <w:r>
         <w:rPr>
           <w:rFonts w:asciiTheme="majorHAnsi" w:hAnsiTheme="majorHAnsi" w:cs="Times New Roman"/>
           <w:b/>
           <w:sz w:val="28"/>
           <w:szCs w:val="28"/>
         </w:rPr>
-      </w:pPr>
+        <w:t xml:space="preserve">Team </w:t>
+      </w:r>
       <w:r>
         <w:rPr>
           <w:rFonts w:asciiTheme="majorHAnsi" w:hAnsiTheme="majorHAnsi" w:cs="Times New Roman"/>
@@ -118,7 +144,16 @@
           <w:sz w:val="28"/>
           <w:szCs w:val="28"/>
         </w:rPr>
-        <w:t xml:space="preserve">Project Manager: </w:t>
+        <w:t>Specialists:</w:t>
+      </w:r>
+      <w:r>
+        <w:rPr>
+          <w:rFonts w:asciiTheme="majorHAnsi" w:hAnsiTheme="majorHAnsi" w:cs="Times New Roman"/>
+          <w:b/>
+          <w:sz w:val="28"/>
+          <w:szCs w:val="28"/>
+        </w:rPr>
+        <w:t xml:space="preserve"> </w:t>
       </w:r>
       <w:r>
         <w:rPr>
@@ -127,116 +162,17 @@
           <w:sz w:val="28"/>
           <w:szCs w:val="28"/>
         </w:rPr>
-        <w:t>Dale Carr</w:t>
-      </w:r>
-    </w:p>
-    <w:p>
-      <w:pPr>
+        <w:t xml:space="preserve">Laurynas Pupsta, Charlie Hammond, Valentinas </w:t>
+      </w:r>
+      <w:r>
         <w:rPr>
           <w:rFonts w:asciiTheme="majorHAnsi" w:hAnsiTheme="majorHAnsi" w:cs="Times New Roman"/>
           <w:i/>
           <w:sz w:val="28"/>
           <w:szCs w:val="28"/>
         </w:rPr>
-      </w:pPr>
-      <w:r>
-        <w:rPr>
-          <w:rFonts w:asciiTheme="majorHAnsi" w:hAnsiTheme="majorHAnsi" w:cs="Times New Roman"/>
-          <w:b/>
-          <w:sz w:val="28"/>
-          <w:szCs w:val="28"/>
-        </w:rPr>
-        <w:t xml:space="preserve">Team </w:t>
-      </w:r>
-      <w:r>
-        <w:rPr>
-          <w:rFonts w:asciiTheme="majorHAnsi" w:hAnsiTheme="majorHAnsi" w:cs="Times New Roman"/>
-          <w:b/>
-          <w:sz w:val="28"/>
-          <w:szCs w:val="28"/>
-        </w:rPr>
-        <w:t>Specialists:</w:t>
-      </w:r>
-      <w:r>
-        <w:rPr>
-          <w:rFonts w:asciiTheme="majorHAnsi" w:hAnsiTheme="majorHAnsi" w:cs="Times New Roman"/>
-          <w:b/>
-          <w:sz w:val="28"/>
-          <w:szCs w:val="28"/>
-        </w:rPr>
-        <w:t xml:space="preserve"> </w:t>
-      </w:r>
-      <w:proofErr w:type="spellStart"/>
-      <w:r>
-        <w:rPr>
-          <w:rFonts w:asciiTheme="majorHAnsi" w:hAnsiTheme="majorHAnsi" w:cs="Times New Roman"/>
-          <w:i/>
-          <w:sz w:val="28"/>
-          <w:szCs w:val="28"/>
-        </w:rPr>
-        <w:t>Laurynas</w:t>
-      </w:r>
-      <w:proofErr w:type="spellEnd"/>
-      <w:r>
-        <w:rPr>
-          <w:rFonts w:asciiTheme="majorHAnsi" w:hAnsiTheme="majorHAnsi" w:cs="Times New Roman"/>
-          <w:i/>
-          <w:sz w:val="28"/>
-          <w:szCs w:val="28"/>
-        </w:rPr>
-        <w:t xml:space="preserve"> </w:t>
-      </w:r>
-      <w:proofErr w:type="spellStart"/>
-      <w:r>
-        <w:rPr>
-          <w:rFonts w:asciiTheme="majorHAnsi" w:hAnsiTheme="majorHAnsi" w:cs="Times New Roman"/>
-          <w:i/>
-          <w:sz w:val="28"/>
-          <w:szCs w:val="28"/>
-        </w:rPr>
-        <w:t>Pupsta</w:t>
-      </w:r>
-      <w:proofErr w:type="spellEnd"/>
-      <w:r>
-        <w:rPr>
-          <w:rFonts w:asciiTheme="majorHAnsi" w:hAnsiTheme="majorHAnsi" w:cs="Times New Roman"/>
-          <w:i/>
-          <w:sz w:val="28"/>
-          <w:szCs w:val="28"/>
-        </w:rPr>
-        <w:t xml:space="preserve">, Charlie Hammond, </w:t>
-      </w:r>
-      <w:proofErr w:type="spellStart"/>
-      <w:r>
-        <w:rPr>
-          <w:rFonts w:asciiTheme="majorHAnsi" w:hAnsiTheme="majorHAnsi" w:cs="Times New Roman"/>
-          <w:i/>
-          <w:sz w:val="28"/>
-          <w:szCs w:val="28"/>
-        </w:rPr>
-        <w:t>Valentinas</w:t>
-      </w:r>
-      <w:proofErr w:type="spellEnd"/>
-      <w:r>
-        <w:rPr>
-          <w:rFonts w:asciiTheme="majorHAnsi" w:hAnsiTheme="majorHAnsi" w:cs="Times New Roman"/>
-          <w:i/>
-          <w:sz w:val="28"/>
-          <w:szCs w:val="28"/>
-        </w:rPr>
-        <w:t xml:space="preserve"> </w:t>
-      </w:r>
-      <w:proofErr w:type="spellStart"/>
-      <w:r>
-        <w:rPr>
-          <w:rFonts w:asciiTheme="majorHAnsi" w:hAnsiTheme="majorHAnsi" w:cs="Times New Roman"/>
-          <w:i/>
-          <w:sz w:val="28"/>
-          <w:szCs w:val="28"/>
-        </w:rPr>
         <w:t>Vaiceliunas</w:t>
       </w:r>
-      <w:proofErr w:type="spellEnd"/>
       <w:r>
         <w:br w:type="page"/>
       </w:r>
@@ -1981,15 +1917,7 @@
         <w:t>Chapter 1</w:t>
       </w:r>
       <w:r>
-        <w:t xml:space="preserve"> </w:t>
-      </w:r>
-      <w:proofErr w:type="gramStart"/>
-      <w:r>
-        <w:t>The</w:t>
-      </w:r>
-      <w:proofErr w:type="gramEnd"/>
-      <w:r>
-        <w:t xml:space="preserve"> Executive Summary (?? </w:t>
+        <w:t xml:space="preserve"> The Executive Summary (?? </w:t>
       </w:r>
       <w:r>
         <w:t>W</w:t>
@@ -1998,13 +1926,8 @@
         <w:t>ords</w:t>
       </w:r>
       <w:r>
-        <w:t xml:space="preserve">, Sean </w:t>
-      </w:r>
-      <w:proofErr w:type="spellStart"/>
-      <w:r>
-        <w:t>Traynor</w:t>
-      </w:r>
-      <w:proofErr w:type="spellEnd"/>
+        <w:t>, Sean Traynor</w:t>
+      </w:r>
       <w:r>
         <w:t>)</w:t>
       </w:r>
@@ -2045,23 +1968,7 @@
         <w:t>pecification.</w:t>
       </w:r>
       <w:r>
-        <w:t xml:space="preserve"> The SRS is a rather extensive part of this document, as it holds quite a lot of information about the product. In the SRS you will learn who the intended audience for </w:t>
-      </w:r>
-      <w:proofErr w:type="spellStart"/>
-      <w:r>
-        <w:t>TecInASec</w:t>
-      </w:r>
-      <w:proofErr w:type="spellEnd"/>
-      <w:r>
-        <w:t xml:space="preserve"> is, you can find the scope of </w:t>
-      </w:r>
-      <w:proofErr w:type="spellStart"/>
-      <w:r>
-        <w:t>TecInASec</w:t>
-      </w:r>
-      <w:proofErr w:type="spellEnd"/>
-      <w:r>
-        <w:t xml:space="preserve">, definitions and abbreviations used through the entire team report and SRS, and that is only chapter 1. </w:t>
+        <w:t xml:space="preserve"> The SRS is a rather extensive part of this document, as it holds quite a lot of information about the product. In the SRS you will learn who the intended audience for TecInASec is, you can find the scope of TecInASec, definitions and abbreviations used through the entire team report and SRS, and that is only chapter 1. </w:t>
       </w:r>
       <w:r>
         <w:br w:type="page"/>
@@ -2087,11 +1994,9 @@
         <w:pStyle w:val="Heading2"/>
       </w:pPr>
       <w:bookmarkStart w:id="2" w:name="_Toc271874896"/>
-      <w:proofErr w:type="gramStart"/>
       <w:r>
         <w:t>2.I</w:t>
       </w:r>
-      <w:proofErr w:type="gramEnd"/>
       <w:r>
         <w:t xml:space="preserve"> An introduction to Team W</w:t>
       </w:r>
@@ -2100,15 +2005,7 @@
       </w:r>
       <w:bookmarkEnd w:id="2"/>
       <w:r>
-        <w:t xml:space="preserve"> (Sean </w:t>
-      </w:r>
-      <w:proofErr w:type="spellStart"/>
-      <w:r>
-        <w:t>Traynor</w:t>
-      </w:r>
-      <w:proofErr w:type="spellEnd"/>
-      <w:r>
-        <w:t>)</w:t>
+        <w:t xml:space="preserve"> (Sean Traynor)</w:t>
       </w:r>
     </w:p>
     <w:p>
@@ -2192,11 +2089,9 @@
         <w:pStyle w:val="Heading2"/>
       </w:pPr>
       <w:bookmarkStart w:id="3" w:name="_Toc271874897"/>
-      <w:proofErr w:type="gramStart"/>
       <w:r>
         <w:t>2.II</w:t>
       </w:r>
-      <w:proofErr w:type="gramEnd"/>
       <w:r>
         <w:t xml:space="preserve"> Team Activity Report</w:t>
       </w:r>
@@ -2207,13 +2102,8 @@
         <w:pStyle w:val="Heading3"/>
       </w:pPr>
       <w:bookmarkStart w:id="4" w:name="_Toc271874898"/>
-      <w:proofErr w:type="gramStart"/>
-      <w:r>
-        <w:t>2.II.a</w:t>
-      </w:r>
-      <w:proofErr w:type="gramEnd"/>
-      <w:r>
-        <w:t xml:space="preserve"> The team effort summary table</w:t>
+      <w:r>
+        <w:t>2.II.a The team effort summary table</w:t>
       </w:r>
       <w:bookmarkEnd w:id="4"/>
     </w:p>
@@ -2234,87 +2124,40 @@
         <w:pStyle w:val="Heading3"/>
       </w:pPr>
       <w:bookmarkStart w:id="6" w:name="_Toc271874899"/>
-      <w:proofErr w:type="gramStart"/>
-      <w:r>
-        <w:t>2.II.b</w:t>
-      </w:r>
-      <w:proofErr w:type="gramEnd"/>
-      <w:r>
-        <w:t xml:space="preserve"> Detailed report of each team members contribution to the project</w:t>
+      <w:r>
+        <w:t>2.II.b Detailed report of each team members contribution to the project</w:t>
       </w:r>
       <w:bookmarkEnd w:id="6"/>
       <w:r>
-        <w:t xml:space="preserve"> (Sean </w:t>
-      </w:r>
-      <w:proofErr w:type="spellStart"/>
-      <w:r>
+        <w:t xml:space="preserve"> (Sean Traynor, Laurynas Pupsta, Charlie Hammond, Dale Carr, Valentinas Vaiceliunas)</w:t>
+      </w:r>
+    </w:p>
+    <w:p/>
+    <w:p>
+      <w:pPr>
+        <w:pStyle w:val="Heading4"/>
+        <w:rPr>
+          <w:sz w:val="32"/>
+        </w:rPr>
+      </w:pPr>
+      <w:r>
+        <w:rPr>
+          <w:sz w:val="32"/>
+        </w:rPr>
+        <w:t>Sean</w:t>
+      </w:r>
+      <w:r>
+        <w:rPr>
+          <w:sz w:val="28"/>
+        </w:rPr>
+        <w:t xml:space="preserve"> </w:t>
+      </w:r>
+      <w:r>
+        <w:rPr>
+          <w:sz w:val="32"/>
+        </w:rPr>
         <w:t>Traynor</w:t>
       </w:r>
-      <w:proofErr w:type="spellEnd"/>
-      <w:r>
-        <w:t xml:space="preserve">, </w:t>
-      </w:r>
-      <w:proofErr w:type="spellStart"/>
-      <w:r>
-        <w:t>Laurynas</w:t>
-      </w:r>
-      <w:proofErr w:type="spellEnd"/>
-      <w:r>
-        <w:t xml:space="preserve"> </w:t>
-      </w:r>
-      <w:proofErr w:type="spellStart"/>
-      <w:r>
-        <w:t>Pupsta</w:t>
-      </w:r>
-      <w:proofErr w:type="spellEnd"/>
-      <w:r>
-        <w:t xml:space="preserve">, Charlie Hammond, Dale Carr, </w:t>
-      </w:r>
-      <w:proofErr w:type="spellStart"/>
-      <w:r>
-        <w:t>Valentinas</w:t>
-      </w:r>
-      <w:proofErr w:type="spellEnd"/>
-      <w:r>
-        <w:t xml:space="preserve"> </w:t>
-      </w:r>
-      <w:proofErr w:type="spellStart"/>
-      <w:r>
-        <w:t>Vaiceliunas</w:t>
-      </w:r>
-      <w:proofErr w:type="spellEnd"/>
-      <w:r>
-        <w:t>)</w:t>
-      </w:r>
-    </w:p>
-    <w:p/>
-    <w:p>
-      <w:pPr>
-        <w:pStyle w:val="Heading4"/>
-        <w:rPr>
-          <w:sz w:val="32"/>
-        </w:rPr>
-      </w:pPr>
-      <w:r>
-        <w:rPr>
-          <w:sz w:val="32"/>
-        </w:rPr>
-        <w:t>Sean</w:t>
-      </w:r>
-      <w:r>
-        <w:rPr>
-          <w:sz w:val="28"/>
-        </w:rPr>
-        <w:t xml:space="preserve"> </w:t>
-      </w:r>
-      <w:proofErr w:type="spellStart"/>
-      <w:r>
-        <w:rPr>
-          <w:sz w:val="32"/>
-        </w:rPr>
-        <w:t>Traynor</w:t>
-      </w:r>
-      <w:proofErr w:type="spellEnd"/>
     </w:p>
     <w:p>
       <w:pPr>
@@ -2355,15 +2198,7 @@
         <w:t>Interface for TIAS up until we decided that we should abstain from using Tkinter and create a website instead.</w:t>
       </w:r>
       <w:r>
-        <w:t xml:space="preserve"> We had some difficulties connecting to the database that holds all information that has been scraped from the website because the database is hosted on an </w:t>
-      </w:r>
-      <w:proofErr w:type="spellStart"/>
-      <w:r>
-        <w:t>OpenShift</w:t>
-      </w:r>
-      <w:proofErr w:type="spellEnd"/>
-      <w:r>
-        <w:t xml:space="preserve"> server. </w:t>
+        <w:t xml:space="preserve"> We had some difficulties connecting to the database that holds all information that has been scraped from the website because the database is hosted on an OpenShift server. </w:t>
       </w:r>
       <w:r>
         <w:t xml:space="preserve">But after some experimenting we figured a simple solution to the problem by using Flask. </w:t>
@@ -2400,34 +2235,16 @@
         <w:t>Team Forum – Team Tasks</w:t>
       </w:r>
       <w:r>
-        <w:t>,</w:t>
-      </w:r>
-      <w:proofErr w:type="gramStart"/>
-      <w:r>
-        <w:t xml:space="preserve">"  </w:t>
-      </w:r>
-      <w:proofErr w:type="gramEnd"/>
-      <w:r>
-        <w:fldChar w:fldCharType="begin"/>
-      </w:r>
-      <w:r>
-        <w:instrText xml:space="preserve"> HYPERLINK "http://www.moodle.essex.ac.uk" </w:instrText>
-      </w:r>
-      <w:r>
-        <w:fldChar w:fldCharType="separate"/>
-      </w:r>
-      <w:r>
-        <w:rPr>
-          <w:rStyle w:val="Hyperlink"/>
-        </w:rPr>
-        <w:t>www.moodle.essex.ac.uk</w:t>
-      </w:r>
-      <w:r>
-        <w:rPr>
-          <w:rStyle w:val="Hyperlink"/>
-        </w:rPr>
-        <w:fldChar w:fldCharType="end"/>
-      </w:r>
+        <w:t xml:space="preserve">,"  </w:t>
+      </w:r>
+      <w:hyperlink r:id="rId7" w:history="1">
+        <w:r>
+          <w:rPr>
+            <w:rStyle w:val="Hyperlink"/>
+          </w:rPr>
+          <w:t>www.moodle.essex.ac.uk</w:t>
+        </w:r>
+      </w:hyperlink>
       <w:r>
         <w:t>.</w:t>
       </w:r>
@@ -2437,7 +2254,7 @@
       <w:r>
         <w:t xml:space="preserve"> [Online]. Available: </w:t>
       </w:r>
-      <w:hyperlink r:id="rId7" w:history="1">
+      <w:hyperlink r:id="rId8" w:history="1">
         <w:r>
           <w:rPr>
             <w:rStyle w:val="Hyperlink"/>
@@ -2471,7 +2288,7 @@
       <w:r>
         <w:t xml:space="preserve">” </w:t>
       </w:r>
-      <w:hyperlink r:id="rId8" w:history="1">
+      <w:hyperlink r:id="rId9" w:history="1">
         <w:r>
           <w:rPr>
             <w:rStyle w:val="Hyperlink"/>
@@ -2482,7 +2299,7 @@
       <w:r>
         <w:t xml:space="preserve">. [Online]. Available: </w:t>
       </w:r>
-      <w:hyperlink r:id="rId9" w:history="1">
+      <w:hyperlink r:id="rId10" w:history="1">
         <w:r>
           <w:rPr>
             <w:rStyle w:val="Hyperlink"/>
@@ -2510,7 +2327,7 @@
       <w:r>
         <w:t xml:space="preserve">” </w:t>
       </w:r>
-      <w:hyperlink r:id="rId10" w:history="1">
+      <w:hyperlink r:id="rId11" w:history="1">
         <w:r>
           <w:rPr>
             <w:rStyle w:val="Hyperlink"/>
@@ -2521,7 +2338,7 @@
       <w:r>
         <w:t xml:space="preserve">. [Online]. Available: </w:t>
       </w:r>
-      <w:hyperlink r:id="rId11" w:history="1">
+      <w:hyperlink r:id="rId12" w:history="1">
         <w:r>
           <w:rPr>
             <w:rStyle w:val="Hyperlink"/>
@@ -2558,10 +2375,7 @@
     </w:p>
     <w:p>
       <w:r>
-        <w:t>I am the Design Specialist for T</w:t>
-      </w:r>
-      <w:r>
-        <w:t>eam T. It is my job to come up with the ideas and help get the design aspects of the project across to the rest of the team as well as draft the refined ideas so that they can eventually be implemented into the application/program that we are, as a team developing.</w:t>
+        <w:t>I am the Design Specialist for Team T. It is my job to come up with the ideas and help get the design aspects of the project across to the rest of the team as well as draft the refined ideas so that they can eventually be implemented into the application/program that we are, as a team developing.</w:t>
       </w:r>
     </w:p>
     <w:p>
@@ -2574,19 +2388,7 @@
     </w:p>
     <w:p>
       <w:r>
-        <w:t xml:space="preserve">Starting from the beginning. 10th November 2014 it has been my role in the team to collectively work with each of the members, whether it be in the forum online [1] or with a team meeting which happens every two weeks. Since the launch of the project I have written reports covering application design [2] to potential health and safety when using the application [3]. All of the aspects that I have coved in my reports which can be found within the list of uploaded documents on the </w:t>
-      </w:r>
-      <w:r>
-        <w:t>Moodle</w:t>
-      </w:r>
-      <w:r>
-        <w:t xml:space="preserve"> website supported by the University of Essex [4] are aspects of design that many don’t considered when looking at an application. At this point of the application design, as of the 18th February 2015 my designs are all theoretical but are essential to the team so that we as a team can collaborate and have an insight to what the final design could be like. Each iteration of the  design can be seen in the documents I have uploaded on </w:t>
-      </w:r>
-      <w:r>
-        <w:t>Moodle</w:t>
-      </w:r>
-      <w:r>
-        <w:t>, so far the design assets we are interested in using have been uploaded in a folder [5] so that not only I can see and manipulate them. I have given creative control over my designs to the team for inspiration and influence so that in the end it’s a product that we can all agree on.</w:t>
+        <w:t>Starting from the beginning. 10th November 2014 it has been my role in the team to collectively work with each of the members, whether it be in the forum online [1] or with a team meeting which happens every two weeks. Since the launch of the project I have written reports covering application design [2] to potential health and safety when using the application [3]. All of the aspects that I have coved in my reports which can be found within the list of uploaded documents on the Moodle website supported by the University of Essex [4] are aspects of design that many don’t considered when looking at an application. At this point of the application design, as of the 18th February 2015 my designs are all theoretical but are essential to the team so that we as a team can collaborate and have an insight to what the final design could be like. Each iteration of the  design can be seen in the documents I have uploaded on Moodle, so far the design assets we are interested in using have been uploaded in a folder [5] so that not only I can see and manipulate them. I have given creative control over my designs to the team for inspiration and influence so that in the end it’s a product that we can all agree on.</w:t>
       </w:r>
     </w:p>
     <w:p>
@@ -2607,14 +2409,32 @@
         <w:pStyle w:val="Heading5"/>
       </w:pPr>
       <w:r>
+        <w:lastRenderedPageBreak/>
         <w:t>References</w:t>
       </w:r>
     </w:p>
     <w:p>
       <w:r>
-        <w:t xml:space="preserve">[1] - </w:t>
-      </w:r>
-      <w:hyperlink r:id="rId12" w:history="1">
+        <w:t>[1] – Moodle. "</w:t>
+      </w:r>
+      <w:r>
+        <w:rPr>
+          <w:i/>
+        </w:rPr>
+        <w:t xml:space="preserve">Team Forum”.  </w:t>
+      </w:r>
+      <w:hyperlink r:id="rId13" w:history="1">
+        <w:r>
+          <w:rPr>
+            <w:rStyle w:val="Hyperlink"/>
+          </w:rPr>
+          <w:t>www.moodle.essex.ac.uk</w:t>
+        </w:r>
+      </w:hyperlink>
+      <w:r>
+        <w:t xml:space="preserve">.  [Online]. Available: </w:t>
+      </w:r>
+      <w:hyperlink r:id="rId14" w:history="1">
         <w:r>
           <w:rPr>
             <w:rStyle w:val="Hyperlink"/>
@@ -2622,13 +2442,56 @@
           <w:t>https://moodle.essex.ac.uk/mod/forum/view.php?id=208159</w:t>
         </w:r>
       </w:hyperlink>
-    </w:p>
-    <w:p>
-      <w:r>
-        <w:lastRenderedPageBreak/>
-        <w:t xml:space="preserve">[2] - </w:t>
-      </w:r>
-      <w:hyperlink r:id="rId13" w:history="1">
+      <w:r>
+        <w:t>. [Accessed: Mar. 15. 2015].</w:t>
+      </w:r>
+    </w:p>
+    <w:p>
+      <w:r>
+        <w:t xml:space="preserve">[2] – Moodle. </w:t>
+      </w:r>
+      <w:r>
+        <w:rPr>
+          <w:i/>
+        </w:rPr>
+        <w:t xml:space="preserve">“Reference/Précis and Team </w:t>
+      </w:r>
+      <w:r>
+        <w:rPr>
+          <w:rFonts w:cs="Arial"/>
+          <w:i/>
+        </w:rPr>
+        <w:t xml:space="preserve">Task Database - </w:t>
+      </w:r>
+      <w:r>
+        <w:rPr>
+          <w:rFonts w:cs="Arial"/>
+          <w:i/>
+          <w:shd w:val="clear" w:color="auto" w:fill="FFFFFF"/>
+        </w:rPr>
+        <w:t>Application Design</w:t>
+      </w:r>
+      <w:r>
+        <w:rPr>
+          <w:i/>
+        </w:rPr>
+        <w:t>”</w:t>
+      </w:r>
+      <w:r>
+        <w:t xml:space="preserve">.  </w:t>
+      </w:r>
+      <w:hyperlink r:id="rId15" w:history="1">
+        <w:r>
+          <w:rPr>
+            <w:rStyle w:val="Hyperlink"/>
+          </w:rPr>
+          <w:t>www.moodle.essex.ac.uk</w:t>
+        </w:r>
+      </w:hyperlink>
+      <w:r>
+        <w:t xml:space="preserve">  [Online]. Available: </w:t>
+      </w:r>
+      <w:hyperlink r:id="rId16" w:history="1">
         <w:r>
           <w:rPr>
             <w:rStyle w:val="Hyperlink"/>
@@ -2636,12 +2499,47 @@
           <w:t>https://moodle.essex.ac.uk/mod/data/view.php?d=128&amp;mode=single</w:t>
         </w:r>
       </w:hyperlink>
-    </w:p>
-    <w:p>
-      <w:r>
-        <w:t xml:space="preserve">[3] - </w:t>
-      </w:r>
-      <w:hyperlink r:id="rId14" w:history="1">
+      <w:r>
+        <w:rPr>
+          <w:rStyle w:val="Hyperlink"/>
+        </w:rPr>
+        <w:t xml:space="preserve"> </w:t>
+      </w:r>
+      <w:r>
+        <w:t>[Accessed: Mar. 15. 2015].</w:t>
+      </w:r>
+    </w:p>
+    <w:p>
+      <w:pPr>
+        <w:rPr>
+          <w:color w:val="0000FF" w:themeColor="hyperlink"/>
+          <w:u w:val="single"/>
+        </w:rPr>
+      </w:pPr>
+      <w:r>
+        <w:t xml:space="preserve">[3] – Moodle. </w:t>
+      </w:r>
+      <w:r>
+        <w:rPr>
+          <w:i/>
+        </w:rPr>
+        <w:t>“Reference/Précis and Team Task Database - Health &amp; Safety”</w:t>
+      </w:r>
+      <w:r>
+        <w:t xml:space="preserve">.  </w:t>
+      </w:r>
+      <w:hyperlink r:id="rId17" w:history="1">
+        <w:r>
+          <w:rPr>
+            <w:rStyle w:val="Hyperlink"/>
+          </w:rPr>
+          <w:t>www.moodle.essex.ac.uk</w:t>
+        </w:r>
+      </w:hyperlink>
+      <w:r>
+        <w:t xml:space="preserve">.  [Online]. Available: </w:t>
+      </w:r>
+      <w:hyperlink r:id="rId18" w:history="1">
         <w:r>
           <w:rPr>
             <w:rStyle w:val="Hyperlink"/>
@@ -2649,12 +2547,41 @@
           <w:t>https://moodle.essex.ac.uk/mod/data/view.php?d=128&amp;mode=single&amp;page=56</w:t>
         </w:r>
       </w:hyperlink>
-    </w:p>
-    <w:p>
-      <w:r>
-        <w:t xml:space="preserve">[4] - </w:t>
-      </w:r>
-      <w:hyperlink r:id="rId15" w:history="1">
+      <w:r>
+        <w:rPr>
+          <w:rStyle w:val="Hyperlink"/>
+        </w:rPr>
+        <w:t xml:space="preserve"> </w:t>
+      </w:r>
+      <w:r>
+        <w:t>[Accessed: Mar. 15. 2015].</w:t>
+      </w:r>
+    </w:p>
+    <w:p>
+      <w:r>
+        <w:t xml:space="preserve">[4] - Moodle. </w:t>
+      </w:r>
+      <w:r>
+        <w:rPr>
+          <w:i/>
+        </w:rPr>
+        <w:t>“Reference/Précis and Team Task Database - Charlie”</w:t>
+      </w:r>
+      <w:r>
+        <w:t xml:space="preserve">.  </w:t>
+      </w:r>
+      <w:hyperlink r:id="rId19" w:history="1">
+        <w:r>
+          <w:rPr>
+            <w:rStyle w:val="Hyperlink"/>
+          </w:rPr>
+          <w:t>www.moodle.essex.ac.uk</w:t>
+        </w:r>
+      </w:hyperlink>
+      <w:r>
+        <w:t xml:space="preserve">.  [Online]. Available: </w:t>
+      </w:r>
+      <w:hyperlink r:id="rId20" w:history="1">
         <w:r>
           <w:rPr>
             <w:rStyle w:val="Hyperlink"/>
@@ -2663,14 +2590,34 @@
         </w:r>
       </w:hyperlink>
       <w:r>
-        <w:t>=</w:t>
-      </w:r>
-    </w:p>
-    <w:p>
-      <w:r>
-        <w:t xml:space="preserve">[5] - </w:t>
-      </w:r>
-      <w:hyperlink r:id="rId16" w:history="1">
+        <w:t>= [Accessed: Mar. 15. 2015]</w:t>
+      </w:r>
+    </w:p>
+    <w:p>
+      <w:r>
+        <w:t xml:space="preserve">[5] - Moodle. </w:t>
+      </w:r>
+      <w:r>
+        <w:rPr>
+          <w:i/>
+        </w:rPr>
+        <w:t>“Reference/Précis and Team Task Database – My work collection”</w:t>
+      </w:r>
+      <w:r>
+        <w:t xml:space="preserve">.  </w:t>
+      </w:r>
+      <w:hyperlink r:id="rId21" w:history="1">
+        <w:r>
+          <w:rPr>
+            <w:rStyle w:val="Hyperlink"/>
+          </w:rPr>
+          <w:t>www.moodle.essex.ac.uk</w:t>
+        </w:r>
+      </w:hyperlink>
+      <w:r>
+        <w:t xml:space="preserve">.  [Online]. Available: </w:t>
+      </w:r>
+      <w:hyperlink r:id="rId22" w:history="1">
         <w:r>
           <w:rPr>
             <w:rStyle w:val="Hyperlink"/>
@@ -2678,6 +2625,17 @@
           <w:t>https://moodle.essex.ac.uk/mod/data/view.php?d=128&amp;mode=single&amp;page=60</w:t>
         </w:r>
       </w:hyperlink>
+      <w:r>
+        <w:rPr>
+          <w:rStyle w:val="Hyperlink"/>
+        </w:rPr>
+        <w:t xml:space="preserve"> </w:t>
+      </w:r>
+      <w:r>
+        <w:t>[Accessed: Mar. 15. 2015]</w:t>
+      </w:r>
+      <w:bookmarkStart w:id="7" w:name="_GoBack"/>
+      <w:bookmarkEnd w:id="7"/>
     </w:p>
     <w:p>
       <w:pPr>
@@ -2686,18 +2644,10 @@
           <w:sz w:val="32"/>
         </w:rPr>
       </w:pPr>
-    </w:p>
-    <w:p>
-      <w:pPr>
-        <w:pStyle w:val="Heading4"/>
+      <w:r>
         <w:rPr>
           <w:sz w:val="32"/>
         </w:rPr>
-      </w:pPr>
-      <w:r>
-        <w:rPr>
-          <w:sz w:val="32"/>
-        </w:rPr>
         <w:t>Dale Carr</w:t>
       </w:r>
     </w:p>
@@ -2743,7 +2693,7 @@
       <w:r>
         <w:t xml:space="preserve"> -</w:t>
       </w:r>
-      <w:hyperlink r:id="rId17" w:history="1">
+      <w:hyperlink r:id="rId23" w:history="1">
         <w:r>
           <w:rPr>
             <w:rStyle w:val="Hyperlink"/>
@@ -2759,358 +2709,160 @@
           <w:sz w:val="32"/>
         </w:rPr>
       </w:pPr>
-      <w:proofErr w:type="spellStart"/>
       <w:r>
         <w:rPr>
           <w:sz w:val="32"/>
         </w:rPr>
-        <w:t>Valentinas</w:t>
-      </w:r>
-      <w:proofErr w:type="spellEnd"/>
-      <w:r>
+        <w:t>Valentinas Vaiceliunas</w:t>
+      </w:r>
+    </w:p>
+    <w:p>
+      <w:pPr>
+        <w:pStyle w:val="Heading5"/>
+      </w:pPr>
+      <w:r>
+        <w:t xml:space="preserve">Introduction </w:t>
+      </w:r>
+    </w:p>
+    <w:p>
+      <w:r>
+        <w:t>I am Valentinas Vaiceliunas. I work on a Team T project called TecInASec as a business</w:t>
+      </w:r>
+      <w:r>
+        <w:t xml:space="preserve"> specialist</w:t>
+      </w:r>
+      <w:r>
+        <w:t xml:space="preserve">. I have been mainly working on legal and ethical issues of our team product. My main job was to </w:t>
+      </w:r>
+      <w:r>
+        <w:lastRenderedPageBreak/>
+        <w:t>create a survey and ask other people that may be our customers in the future what kind of things they know about computers and what kind of computer they would look for. My main job tools were Word and SurveyMoney.com website that lets you make and publish surveys.</w:t>
+      </w:r>
+    </w:p>
+    <w:p>
+      <w:pPr>
+        <w:pStyle w:val="Heading5"/>
+      </w:pPr>
+      <w:r>
+        <w:t>Past Work</w:t>
+      </w:r>
+    </w:p>
+    <w:p>
+      <w:r>
+        <w:t>At first I had to make a survey so I had to learn how to make and publish surveys, so I did use surveymoney.com and made the statistic work that we got from the survey responses. I have done some other work in the team too, for example some reports for the methods that we used in our programming language, like BeautifulSoup. BeautifulSoup was the main component of scraping and I by doing a research on it I learn</w:t>
+      </w:r>
+      <w:r>
+        <w:t>ed</w:t>
+      </w:r>
+      <w:r>
+        <w:t xml:space="preserve"> how it is used and works on Python programming language. Also I have learned more about surveys, about publishing it and the use of survey making in business because it is very important to know what your customer needs. Working in the T team I learned how every role is important and every person matters in the work they do to the team. I tried to help my team mates if that was necessary but because we have a great team leader who helped everybody and took care of everyone my help was rarely needed. I worked on statistics on our product and I hope I will be working more in the future when our product hits the market. I believe, I could have helped more with programming but I tried to do all the jobs that was given to me as a business</w:t>
+      </w:r>
+      <w:r>
+        <w:t xml:space="preserve"> specialist</w:t>
+      </w:r>
+      <w:r>
+        <w:t>.</w:t>
+      </w:r>
+    </w:p>
+    <w:p>
+      <w:pPr>
+        <w:pStyle w:val="Heading4"/>
         <w:rPr>
           <w:sz w:val="32"/>
         </w:rPr>
+      </w:pPr>
+      <w:r>
+        <w:rPr>
+          <w:sz w:val="32"/>
+        </w:rPr>
+        <w:t>Laurynas Pupsta</w:t>
+      </w:r>
+    </w:p>
+    <w:p>
+      <w:pPr>
+        <w:pStyle w:val="Heading5"/>
+      </w:pPr>
+      <w:r>
+        <w:t xml:space="preserve">Introduction </w:t>
+      </w:r>
+    </w:p>
+    <w:p>
+      <w:r>
+        <w:t>I am Laurynas Pupsta. I am the team</w:t>
+      </w:r>
+      <w:r>
         <w:t xml:space="preserve"> </w:t>
       </w:r>
-      <w:proofErr w:type="spellStart"/>
-      <w:r>
-        <w:rPr>
-          <w:sz w:val="32"/>
-        </w:rPr>
-        <w:t>Vaiceliunas</w:t>
-      </w:r>
-      <w:proofErr w:type="spellEnd"/>
+      <w:r>
+        <w:t>programming specialist</w:t>
+      </w:r>
+      <w:r>
+        <w:t xml:space="preserve"> working </w:t>
+      </w:r>
+      <w:r>
+        <w:t xml:space="preserve">a </w:t>
+      </w:r>
+      <w:r>
+        <w:t>project called TecInASec. I have been mainly working with Openshift server, Python, phpMyAdmin and git. My main achievements so far are fully functional scraping code for PCWorld, working communication between the server and database and everything associated with gathering and analysing(filtering, manipulating and etc.) information.</w:t>
+      </w:r>
     </w:p>
     <w:p>
       <w:pPr>
         <w:pStyle w:val="Heading5"/>
       </w:pPr>
       <w:r>
-        <w:t xml:space="preserve">Introduction </w:t>
-      </w:r>
-    </w:p>
-    <w:p>
-      <w:r>
-        <w:t xml:space="preserve">I am </w:t>
-      </w:r>
-      <w:proofErr w:type="spellStart"/>
-      <w:r>
-        <w:t>Valentinas</w:t>
-      </w:r>
-      <w:proofErr w:type="spellEnd"/>
-      <w:r>
-        <w:t xml:space="preserve"> </w:t>
-      </w:r>
-      <w:proofErr w:type="spellStart"/>
-      <w:r>
-        <w:t>Vaiceliunas</w:t>
-      </w:r>
-      <w:proofErr w:type="spellEnd"/>
-      <w:r>
-        <w:t xml:space="preserve">. I work on a Team T project called </w:t>
-      </w:r>
-      <w:proofErr w:type="spellStart"/>
-      <w:r>
-        <w:t>TecInASec</w:t>
-      </w:r>
-      <w:proofErr w:type="spellEnd"/>
-      <w:r>
-        <w:t xml:space="preserve"> as a business</w:t>
-      </w:r>
-      <w:r>
-        <w:t xml:space="preserve"> specialist</w:t>
-      </w:r>
-      <w:r>
-        <w:t>. I have been mainly working on legal and ethical issues of our team product. My main job was to create a survey and ask other people that may be our customers in the future what kind of things they know about computers and what kind of computer they would look for. My main job tools were Word and SurveyMoney.com website that lets you make and publish surveys.</w:t>
-      </w:r>
-    </w:p>
-    <w:p>
-      <w:pPr>
-        <w:pStyle w:val="Heading5"/>
-      </w:pPr>
-      <w:r>
         <w:t>Past Work</w:t>
       </w:r>
     </w:p>
     <w:p>
       <w:r>
-        <w:t xml:space="preserve">At first I had to make a survey so I had to learn how to make and publish surveys, so I did use surveymoney.com and made the statistic work that we got from the survey responses. I have done some other work in the team too, for example some reports for the methods that we used in our programming language, like </w:t>
-      </w:r>
-      <w:proofErr w:type="spellStart"/>
-      <w:r>
-        <w:t>BeautifulSoup</w:t>
-      </w:r>
-      <w:proofErr w:type="spellEnd"/>
-      <w:r>
-        <w:t xml:space="preserve">. </w:t>
-      </w:r>
-      <w:proofErr w:type="spellStart"/>
-      <w:r>
-        <w:t>BeautifulSoup</w:t>
-      </w:r>
-      <w:proofErr w:type="spellEnd"/>
-      <w:r>
-        <w:t xml:space="preserve"> was the main component of scraping and I by doing a research on it I learn</w:t>
-      </w:r>
-      <w:r>
-        <w:t>ed</w:t>
-      </w:r>
-      <w:r>
-        <w:t xml:space="preserve"> how it is used and works on Python programming language. Also I have learned more about surveys, about publishing it and the use of survey making in business because it is very important to know what your customer needs. Working in the T team I learned </w:t>
-      </w:r>
+        <w:t>I have done quite a bit of work with BeautifulSoup scarping module for python. Wrote my own scraping code for PCWorld which works perfectly. [1]Wrote a report about how easy it is to use BeautifulSoup and how splendid it works in reality. Also I have been working with python module requests which help a lot. It easier to use HTTP requests than python native urllib requests module. [2]I wrote a report about HTTP requests and how a simple code to send a request looks like. I am also working with phpMyAdmin which helps me work with pymysql module. I can instantly see my stored information from the scraping code and lets me test query codes for storing or extracting in</w:t>
+      </w:r>
+      <w:r>
+        <w:t>form</w:t>
+      </w:r>
+      <w:r>
+        <w:t>ation from TecInASec DB on Opens</w:t>
+      </w:r>
+      <w:r>
+        <w:t>hift</w:t>
+      </w:r>
+      <w:r>
+        <w:t>. [3]I wrote a report how useful phpMyAdmin really is and how accessible it is for our every team member. [4]I have also managed to make the site running where team members can actually receive the login details to the database. This makes it easy for everyone to access the database and test queries for the product.</w:t>
+      </w:r>
+    </w:p>
+    <w:p>
+      <w:pPr>
+        <w:pStyle w:val="Heading1"/>
+      </w:pPr>
+      <w:bookmarkStart w:id="8" w:name="_Toc271874900"/>
+      <w:r>
+        <w:t>Chapter 3</w:t>
+      </w:r>
+      <w:r>
+        <w:t xml:space="preserve"> Product Development (?? </w:t>
+      </w:r>
+      <w:r>
+        <w:t>words)</w:t>
+      </w:r>
+      <w:bookmarkEnd w:id="8"/>
+    </w:p>
+    <w:p/>
+    <w:p>
+      <w:pPr>
+        <w:pStyle w:val="Heading2"/>
+      </w:pPr>
+      <w:bookmarkStart w:id="9" w:name="_Toc271874901"/>
       <w:r>
         <w:lastRenderedPageBreak/>
-        <w:t>how every role is important and every person matters in the work they do to the team. I tried to help my team mates if that was necessary but because we have a great team leader who helped everybody and took care of everyone my help was rarely needed. I worked on statistics on our product and I hope I will be working more in the future when our product hits the market. I believe, I could have helped more with programming but I tried to do all the jobs that was given to me as a business</w:t>
-      </w:r>
-      <w:r>
-        <w:t xml:space="preserve"> specialist</w:t>
-      </w:r>
-      <w:r>
-        <w:t>.</w:t>
-      </w:r>
-    </w:p>
-    <w:p>
-      <w:pPr>
-        <w:pStyle w:val="Heading4"/>
-        <w:rPr>
-          <w:sz w:val="32"/>
-        </w:rPr>
-      </w:pPr>
-      <w:proofErr w:type="spellStart"/>
-      <w:r>
-        <w:rPr>
-          <w:sz w:val="32"/>
-        </w:rPr>
-        <w:t>Laurynas</w:t>
-      </w:r>
-      <w:proofErr w:type="spellEnd"/>
-      <w:r>
-        <w:rPr>
-          <w:sz w:val="32"/>
-        </w:rPr>
-        <w:t xml:space="preserve"> </w:t>
-      </w:r>
-      <w:proofErr w:type="spellStart"/>
-      <w:r>
-        <w:rPr>
-          <w:sz w:val="32"/>
-        </w:rPr>
-        <w:t>Pupsta</w:t>
-      </w:r>
-      <w:proofErr w:type="spellEnd"/>
-    </w:p>
-    <w:p>
-      <w:pPr>
-        <w:pStyle w:val="Heading5"/>
-      </w:pPr>
-      <w:r>
-        <w:t xml:space="preserve">Introduction </w:t>
-      </w:r>
-    </w:p>
-    <w:p>
-      <w:r>
-        <w:t xml:space="preserve">I am </w:t>
-      </w:r>
-      <w:proofErr w:type="spellStart"/>
-      <w:r>
-        <w:t>Laurynas</w:t>
-      </w:r>
-      <w:proofErr w:type="spellEnd"/>
-      <w:r>
-        <w:t xml:space="preserve"> </w:t>
-      </w:r>
-      <w:proofErr w:type="spellStart"/>
-      <w:r>
-        <w:t>Pupsta</w:t>
-      </w:r>
-      <w:proofErr w:type="spellEnd"/>
-      <w:r>
-        <w:t>. I am the team</w:t>
-      </w:r>
-      <w:r>
-        <w:t xml:space="preserve"> </w:t>
-      </w:r>
-      <w:r>
-        <w:t>programming specialist</w:t>
-      </w:r>
-      <w:r>
-        <w:t xml:space="preserve"> working </w:t>
-      </w:r>
-      <w:r>
-        <w:t xml:space="preserve">a </w:t>
-      </w:r>
-      <w:r>
-        <w:t xml:space="preserve">project called </w:t>
-      </w:r>
-      <w:proofErr w:type="spellStart"/>
-      <w:r>
-        <w:t>TecInASec</w:t>
-      </w:r>
-      <w:proofErr w:type="spellEnd"/>
-      <w:r>
-        <w:t xml:space="preserve">. I have been mainly working with </w:t>
-      </w:r>
-      <w:proofErr w:type="spellStart"/>
-      <w:r>
-        <w:t>Openshift</w:t>
-      </w:r>
-      <w:proofErr w:type="spellEnd"/>
-      <w:r>
-        <w:t xml:space="preserve"> server, Python, </w:t>
-      </w:r>
-      <w:proofErr w:type="spellStart"/>
-      <w:r>
-        <w:t>phpMyAdmin</w:t>
-      </w:r>
-      <w:proofErr w:type="spellEnd"/>
-      <w:r>
-        <w:t xml:space="preserve"> and git. My main achievements so far are fully functional scraping code for </w:t>
-      </w:r>
-      <w:proofErr w:type="spellStart"/>
-      <w:r>
-        <w:t>PCWorld</w:t>
-      </w:r>
-      <w:proofErr w:type="spellEnd"/>
-      <w:r>
-        <w:t>, working communication between the server and database and everything associated with gathering and analysing(filtering, manipulating and etc.) information.</w:t>
-      </w:r>
-    </w:p>
-    <w:p>
-      <w:pPr>
-        <w:pStyle w:val="Heading5"/>
-      </w:pPr>
-      <w:r>
-        <w:t>Past Work</w:t>
-      </w:r>
-    </w:p>
-    <w:p>
-      <w:r>
-        <w:t xml:space="preserve">I have done quite a bit of work with </w:t>
-      </w:r>
-      <w:proofErr w:type="spellStart"/>
-      <w:r>
-        <w:t>BeautifulSoup</w:t>
-      </w:r>
-      <w:proofErr w:type="spellEnd"/>
-      <w:r>
-        <w:t xml:space="preserve"> scarping module for python. Wrote my own scraping code for </w:t>
-      </w:r>
-      <w:proofErr w:type="spellStart"/>
-      <w:r>
-        <w:t>PCWorld</w:t>
-      </w:r>
-      <w:proofErr w:type="spellEnd"/>
-      <w:r>
-        <w:t xml:space="preserve"> which works perfectly. [1]Wrote a report about how easy it is to use </w:t>
-      </w:r>
-      <w:proofErr w:type="spellStart"/>
-      <w:r>
-        <w:t>BeautifulSoup</w:t>
-      </w:r>
-      <w:proofErr w:type="spellEnd"/>
-      <w:r>
-        <w:t xml:space="preserve"> and how splendid it works in reality. Also I have been working with python module requests which help a lot. It easier to use HTTP requests than python native </w:t>
-      </w:r>
-      <w:proofErr w:type="spellStart"/>
-      <w:r>
-        <w:t>urllib</w:t>
-      </w:r>
-      <w:proofErr w:type="spellEnd"/>
-      <w:r>
-        <w:t xml:space="preserve"> requests module. [2]I wrote a report about HTTP requests and how a simple code to send a request looks like. I am also working with </w:t>
-      </w:r>
-      <w:proofErr w:type="spellStart"/>
-      <w:r>
-        <w:t>phpMyAdmin</w:t>
-      </w:r>
-      <w:proofErr w:type="spellEnd"/>
-      <w:r>
-        <w:t xml:space="preserve"> which helps me work with </w:t>
-      </w:r>
-      <w:proofErr w:type="spellStart"/>
-      <w:r>
-        <w:t>pymysql</w:t>
-      </w:r>
-      <w:proofErr w:type="spellEnd"/>
-      <w:r>
-        <w:t xml:space="preserve"> module. I can instantly see my stored information from the scraping code and lets me test query codes for storing or extracting in</w:t>
-      </w:r>
-      <w:r>
-        <w:t>form</w:t>
-      </w:r>
-      <w:r>
-        <w:t xml:space="preserve">ation from </w:t>
-      </w:r>
-      <w:proofErr w:type="spellStart"/>
-      <w:r>
-        <w:t>TecInASec</w:t>
-      </w:r>
-      <w:proofErr w:type="spellEnd"/>
-      <w:r>
-        <w:t xml:space="preserve"> DB on </w:t>
-      </w:r>
-      <w:proofErr w:type="spellStart"/>
-      <w:r>
-        <w:t>Opens</w:t>
-      </w:r>
-      <w:r>
-        <w:t>hift</w:t>
-      </w:r>
-      <w:proofErr w:type="spellEnd"/>
-      <w:r>
-        <w:t xml:space="preserve">. [3]I wrote a report how useful </w:t>
-      </w:r>
-      <w:proofErr w:type="spellStart"/>
-      <w:r>
-        <w:t>phpMyAdmin</w:t>
-      </w:r>
-      <w:proofErr w:type="spellEnd"/>
-      <w:r>
-        <w:t xml:space="preserve"> really is and how accessible it is for our every team member. [4]I have also managed to make the site running where team members can actually receive the login details to the database. This makes it easy for everyone to access the database and test queries for the product.</w:t>
-      </w:r>
-    </w:p>
-    <w:p>
-      <w:pPr>
-        <w:pStyle w:val="Heading1"/>
-      </w:pPr>
-      <w:bookmarkStart w:id="7" w:name="_Toc271874900"/>
-      <w:r>
-        <w:t>Chapter 3</w:t>
-      </w:r>
-      <w:r>
-        <w:t xml:space="preserve"> Product Development (?? </w:t>
-      </w:r>
-      <w:r>
-        <w:t>words)</w:t>
-      </w:r>
-      <w:bookmarkEnd w:id="7"/>
-    </w:p>
-    <w:p/>
-    <w:p>
-      <w:pPr>
-        <w:pStyle w:val="Heading2"/>
-      </w:pPr>
-      <w:bookmarkStart w:id="8" w:name="_Toc271874901"/>
-      <w:proofErr w:type="gramStart"/>
-      <w:r>
         <w:t>3.I</w:t>
       </w:r>
-      <w:proofErr w:type="gramEnd"/>
       <w:r>
         <w:t xml:space="preserve"> An introduction to Product Development</w:t>
       </w:r>
-      <w:bookmarkEnd w:id="8"/>
-      <w:r>
-        <w:t xml:space="preserve"> (Sean </w:t>
-      </w:r>
-      <w:proofErr w:type="spellStart"/>
-      <w:r>
-        <w:t>Traynor</w:t>
-      </w:r>
-      <w:proofErr w:type="spellEnd"/>
-      <w:r>
-        <w:t>)</w:t>
+      <w:bookmarkEnd w:id="9"/>
+      <w:r>
+        <w:t xml:space="preserve"> (Sean Traynor)</w:t>
       </w:r>
     </w:p>
     <w:p>
@@ -3149,7 +2901,6 @@
     </w:p>
     <w:p>
       <w:r>
-        <w:lastRenderedPageBreak/>
         <w:t>The development can be built on a couple of methods. The most common ones are Waterfall and Agile.</w:t>
       </w:r>
       <w:r>
@@ -3179,26 +2930,12 @@
         <w:rPr>
           <w:i/>
         </w:rPr>
-        <w:t xml:space="preserve">elopment? </w:t>
-      </w:r>
-      <w:proofErr w:type="gramStart"/>
-      <w:r>
-        <w:rPr>
-          <w:i/>
-        </w:rPr>
-        <w:t>definition</w:t>
-      </w:r>
-      <w:proofErr w:type="gramEnd"/>
-      <w:r>
-        <w:rPr>
-          <w:i/>
-        </w:rPr>
-        <w:t xml:space="preserve"> and meaning</w:t>
+        <w:t>elopment? definition and meaning</w:t>
       </w:r>
       <w:r>
         <w:t xml:space="preserve">” </w:t>
       </w:r>
-      <w:hyperlink r:id="rId18" w:history="1">
+      <w:hyperlink r:id="rId24" w:history="1">
         <w:r>
           <w:rPr>
             <w:rStyle w:val="Hyperlink"/>
@@ -3209,7 +2946,7 @@
       <w:r>
         <w:t xml:space="preserve">. [Online] Available: </w:t>
       </w:r>
-      <w:hyperlink r:id="rId19" w:history="1">
+      <w:hyperlink r:id="rId25" w:history="1">
         <w:r>
           <w:rPr>
             <w:rStyle w:val="Hyperlink"/>
@@ -3218,28 +2955,12 @@
         </w:r>
       </w:hyperlink>
       <w:r>
-        <w:t xml:space="preserve"> [Accessed: Mar. 03</w:t>
-      </w:r>
-      <w:proofErr w:type="gramStart"/>
-      <w:r>
-        <w:t>,2015</w:t>
-      </w:r>
-      <w:proofErr w:type="gramEnd"/>
-      <w:r>
-        <w:t>]</w:t>
-      </w:r>
-    </w:p>
-    <w:p>
-      <w:r>
-        <w:t xml:space="preserve">[2] </w:t>
-      </w:r>
-      <w:proofErr w:type="spellStart"/>
-      <w:r>
-        <w:t>Udemy</w:t>
-      </w:r>
-      <w:proofErr w:type="spellEnd"/>
-      <w:r>
-        <w:t>. “</w:t>
+        <w:t xml:space="preserve"> [Accessed: Mar. 03,2015]</w:t>
+      </w:r>
+    </w:p>
+    <w:p>
+      <w:r>
+        <w:t>[2] Udemy. “</w:t>
       </w:r>
       <w:r>
         <w:rPr>
@@ -3250,18 +2971,13 @@
       <w:r>
         <w:t xml:space="preserve">” </w:t>
       </w:r>
-      <w:proofErr w:type="gramStart"/>
       <w:r>
         <w:t xml:space="preserve">https://blog.udemy.com/ </w:t>
       </w:r>
       <w:r>
-        <w:t>.[</w:t>
-      </w:r>
-      <w:proofErr w:type="gramEnd"/>
-      <w:r>
-        <w:t xml:space="preserve">Online] Available: </w:t>
-      </w:r>
-      <w:hyperlink r:id="rId20" w:history="1">
+        <w:t xml:space="preserve">.[Online] Available: </w:t>
+      </w:r>
+      <w:hyperlink r:id="rId26" w:history="1">
         <w:r>
           <w:rPr>
             <w:rStyle w:val="Hyperlink"/>
@@ -3278,31 +2994,24 @@
       <w:pPr>
         <w:pStyle w:val="Heading2"/>
       </w:pPr>
-      <w:bookmarkStart w:id="9" w:name="_Toc271874902"/>
-      <w:proofErr w:type="gramStart"/>
+      <w:bookmarkStart w:id="10" w:name="_Toc271874902"/>
       <w:r>
         <w:t>3.II</w:t>
       </w:r>
-      <w:proofErr w:type="gramEnd"/>
       <w:r>
         <w:t xml:space="preserve"> The Team Product</w:t>
       </w:r>
-      <w:bookmarkStart w:id="10" w:name="_Toc271874903"/>
-      <w:bookmarkEnd w:id="9"/>
+      <w:bookmarkStart w:id="11" w:name="_Toc271874903"/>
+      <w:bookmarkEnd w:id="10"/>
     </w:p>
     <w:p>
       <w:pPr>
         <w:pStyle w:val="Heading3"/>
       </w:pPr>
-      <w:proofErr w:type="gramStart"/>
-      <w:r>
-        <w:t>3.II.a</w:t>
-      </w:r>
-      <w:proofErr w:type="gramEnd"/>
-      <w:r>
-        <w:t xml:space="preserve"> The product specification</w:t>
-      </w:r>
-      <w:bookmarkEnd w:id="10"/>
+      <w:r>
+        <w:t>3.II.a The product specification</w:t>
+      </w:r>
+      <w:bookmarkEnd w:id="11"/>
     </w:p>
     <w:p/>
     <w:p>
@@ -3334,36 +3043,15 @@
         <w:t xml:space="preserve"> (Sean</w:t>
       </w:r>
       <w:r>
-        <w:t xml:space="preserve"> </w:t>
-      </w:r>
-      <w:proofErr w:type="spellStart"/>
-      <w:r>
-        <w:t>Traynor</w:t>
-      </w:r>
-      <w:proofErr w:type="spellEnd"/>
+        <w:t xml:space="preserve"> Traynor</w:t>
+      </w:r>
       <w:r>
         <w:t>)</w:t>
       </w:r>
     </w:p>
     <w:p>
       <w:r>
-        <w:t xml:space="preserve">The purpose of the software requirements specification for </w:t>
-      </w:r>
-      <w:proofErr w:type="spellStart"/>
-      <w:r>
-        <w:t>TecInASec</w:t>
-      </w:r>
-      <w:proofErr w:type="spellEnd"/>
-      <w:r>
-        <w:t xml:space="preserve"> is to inform the intended audience about the plans that we had for the software and what we have done with those plans. The intended audience for the software </w:t>
-      </w:r>
-      <w:proofErr w:type="spellStart"/>
-      <w:r>
-        <w:t>TecInASec</w:t>
-      </w:r>
-      <w:proofErr w:type="spellEnd"/>
-      <w:r>
-        <w:t xml:space="preserve"> is users that are looking to buy a new computer, and wish to easily search for a name, brand or specify a price range to find the websites that have the best offers on the computers the user is searching for. </w:t>
+        <w:t xml:space="preserve">The purpose of the software requirements specification for TecInASec is to inform the intended audience about the plans that we had for the software and what we have done with those plans. The intended audience for the software TecInASec is users that are looking to buy a new computer, and wish to easily search for a name, brand or specify a price range to find the websites that have the best offers on the computers the user is searching for. </w:t>
       </w:r>
     </w:p>
     <w:p>
@@ -3376,31 +3064,22 @@
         <w:spacing w:before="40" w:line="256" w:lineRule="auto"/>
       </w:pPr>
       <w:r>
+        <w:lastRenderedPageBreak/>
         <w:t>Scope</w:t>
       </w:r>
       <w:r>
         <w:t xml:space="preserve"> (Sean</w:t>
       </w:r>
       <w:r>
-        <w:t xml:space="preserve"> </w:t>
-      </w:r>
-      <w:proofErr w:type="spellStart"/>
-      <w:r>
-        <w:t>Traynor</w:t>
-      </w:r>
-      <w:proofErr w:type="spellEnd"/>
+        <w:t xml:space="preserve"> Traynor</w:t>
+      </w:r>
       <w:r>
         <w:t>)</w:t>
       </w:r>
     </w:p>
     <w:p>
-      <w:proofErr w:type="spellStart"/>
-      <w:r>
-        <w:t>TecInASec</w:t>
-      </w:r>
-      <w:proofErr w:type="spellEnd"/>
-      <w:r>
-        <w:t xml:space="preserve"> is a computer comparison price application used to search and compare a range of systems by parameters specified by the user. </w:t>
+      <w:r>
+        <w:t xml:space="preserve">TecInASec is a computer comparison price application used to search and compare a range of systems by parameters specified by the user. </w:t>
       </w:r>
       <w:r>
         <w:t>The information about the computers are</w:t>
@@ -3412,15 +3091,7 @@
         <w:t xml:space="preserve"> online </w:t>
       </w:r>
       <w:r>
-        <w:t xml:space="preserve">application </w:t>
-      </w:r>
-      <w:proofErr w:type="spellStart"/>
-      <w:r>
-        <w:t>PHPMyAdmin</w:t>
-      </w:r>
-      <w:proofErr w:type="spellEnd"/>
-      <w:r>
-        <w:t xml:space="preserve"> and is</w:t>
+        <w:t>application PHPMyAdmin and is</w:t>
       </w:r>
       <w:r>
         <w:t xml:space="preserve"> only accessible to the use of the application strictly for security reasons. </w:t>
@@ -3511,30 +3182,19 @@
         <w:spacing w:before="40" w:line="256" w:lineRule="auto"/>
       </w:pPr>
       <w:r>
-        <w:lastRenderedPageBreak/>
         <w:t>Definitions, acronyms and abbreviations</w:t>
       </w:r>
       <w:r>
-        <w:t xml:space="preserve"> (Sean </w:t>
-      </w:r>
-      <w:proofErr w:type="spellStart"/>
-      <w:r>
-        <w:t>Traynor</w:t>
-      </w:r>
-      <w:proofErr w:type="spellEnd"/>
-      <w:r>
-        <w:t>, Charlie Hammond)</w:t>
-      </w:r>
-    </w:p>
-    <w:p>
-      <w:proofErr w:type="spellStart"/>
+        <w:t xml:space="preserve"> (Sean Traynor, Charlie Hammond)</w:t>
+      </w:r>
+    </w:p>
+    <w:p>
       <w:r>
         <w:rPr>
           <w:b/>
         </w:rPr>
         <w:t>TecInASec</w:t>
       </w:r>
-      <w:proofErr w:type="spellEnd"/>
       <w:r>
         <w:t xml:space="preserve">: The name defines the intention behind the software, the cheapest computers found for the user in just a couple of seconds. </w:t>
       </w:r>
@@ -3547,15 +3207,7 @@
         <w:t>TIAS</w:t>
       </w:r>
       <w:r>
-        <w:t xml:space="preserve">: </w:t>
-      </w:r>
-      <w:proofErr w:type="spellStart"/>
-      <w:r>
-        <w:t>TecInASec</w:t>
-      </w:r>
-      <w:proofErr w:type="spellEnd"/>
-      <w:r>
-        <w:t>, the software name.</w:t>
+        <w:t>: TecInASec, the software name.</w:t>
       </w:r>
     </w:p>
     <w:p>
@@ -3654,34 +3306,10 @@
         <w:t>HTML:</w:t>
       </w:r>
       <w:r>
-        <w:t xml:space="preserve"> (</w:t>
-      </w:r>
-      <w:proofErr w:type="spellStart"/>
-      <w:r>
-        <w:t>Hyper</w:t>
-      </w:r>
-      <w:r>
-        <w:t>Text</w:t>
-      </w:r>
-      <w:proofErr w:type="spellEnd"/>
-      <w:r>
-        <w:t xml:space="preserve"> </w:t>
-      </w:r>
-      <w:proofErr w:type="spellStart"/>
-      <w:r>
-        <w:t>Markup</w:t>
-      </w:r>
-      <w:proofErr w:type="spellEnd"/>
-      <w:r>
-        <w:t xml:space="preserve"> Language) is the </w:t>
-      </w:r>
-      <w:proofErr w:type="spellStart"/>
-      <w:r>
-        <w:t>markup</w:t>
-      </w:r>
-      <w:proofErr w:type="spellEnd"/>
-      <w:r>
-        <w:t xml:space="preserve"> language that is read by the web browser and displays content to the user. </w:t>
+        <w:t xml:space="preserve"> (Hyper</w:t>
+      </w:r>
+      <w:r>
+        <w:t xml:space="preserve">Text Markup Language) is the markup language that is read by the web browser and displays content to the user. </w:t>
       </w:r>
     </w:p>
     <w:p>
@@ -3745,15 +3373,7 @@
         <w:t xml:space="preserve"> code and the HTML/CSS</w:t>
       </w:r>
       <w:r>
-        <w:t xml:space="preserve"> combined into our product: </w:t>
-      </w:r>
-      <w:proofErr w:type="spellStart"/>
-      <w:r>
-        <w:t>TecInASec</w:t>
-      </w:r>
-      <w:proofErr w:type="spellEnd"/>
-      <w:r>
-        <w:t>.</w:t>
+        <w:t xml:space="preserve"> combined into our product: TecInASec.</w:t>
       </w:r>
     </w:p>
     <w:p>
@@ -3766,7 +3386,7 @@
       <w:r>
         <w:t xml:space="preserve"> We are currently using the URL </w:t>
       </w:r>
-      <w:hyperlink r:id="rId21" w:history="1">
+      <w:hyperlink r:id="rId27" w:history="1">
         <w:r>
           <w:rPr>
             <w:rStyle w:val="Hyperlink"/>
@@ -3775,17 +3395,9 @@
         </w:r>
       </w:hyperlink>
       <w:r>
-        <w:t xml:space="preserve"> to redirect people to the </w:t>
-      </w:r>
-      <w:proofErr w:type="spellStart"/>
-      <w:r>
-        <w:t>OpenShift</w:t>
-      </w:r>
-      <w:proofErr w:type="spellEnd"/>
-      <w:r>
-        <w:t xml:space="preserve"> server as it is a link that is a lot easier to remember than </w:t>
-      </w:r>
-      <w:hyperlink r:id="rId22" w:history="1">
+        <w:t xml:space="preserve"> to redirect people to the OpenShift server as it is a link that is a lot easier to remember than </w:t>
+      </w:r>
+      <w:hyperlink r:id="rId28" w:history="1">
         <w:r>
           <w:rPr>
             <w:rStyle w:val="Hyperlink"/>
@@ -3855,7 +3467,6 @@
         <w:spacing w:before="240" w:line="256" w:lineRule="auto"/>
       </w:pPr>
       <w:r>
-        <w:lastRenderedPageBreak/>
         <w:t>Overall Description</w:t>
       </w:r>
     </w:p>
@@ -3956,13 +3567,8 @@
         <w:t>2.3 User characteristics</w:t>
       </w:r>
       <w:r>
-        <w:t xml:space="preserve"> (Sean </w:t>
-      </w:r>
-      <w:proofErr w:type="spellStart"/>
-      <w:r>
-        <w:t>Traynor</w:t>
-      </w:r>
-      <w:proofErr w:type="spellEnd"/>
+        <w:t xml:space="preserve"> (Sean Traynor</w:t>
+      </w:r>
       <w:r>
         <w:t>)</w:t>
       </w:r>
@@ -3980,15 +3586,7 @@
         <w:t>2.4 Constraints</w:t>
       </w:r>
       <w:r>
-        <w:t xml:space="preserve"> (Sean </w:t>
-      </w:r>
-      <w:proofErr w:type="spellStart"/>
-      <w:r>
-        <w:t>Traynor</w:t>
-      </w:r>
-      <w:proofErr w:type="spellEnd"/>
-      <w:r>
-        <w:t>)</w:t>
+        <w:t xml:space="preserve"> (Sean Traynor)</w:t>
       </w:r>
     </w:p>
     <w:p>
@@ -3996,18 +3594,14 @@
         <w:t>As we are using a website for user interaction with the software, there are not really many constraints. Hence the adaptability of websites, we can view the product on almost all devices that can connect to websites, such as tablets, cell phones, computers and several other devices.</w:t>
       </w:r>
       <w:r>
-        <w:t xml:space="preserve"> Due to the extensive variety of web-browsers that exist across the different devices, there are some constraints that occur when it comes to displaying things identically across the different browsers. If one were to access the website on Internet Explorer, it would display with either more or less margins around some elements than it would display on Google Chrome and Firefox. There aren’t really any constraints when it comes to hardware for the user, as websites are quite processor friendly. Two of the major possible constraints are heavy web-traffic and security. Since we are hosting </w:t>
-      </w:r>
-      <w:r>
-        <w:t xml:space="preserve">the website on a free service called </w:t>
-      </w:r>
-      <w:proofErr w:type="spellStart"/>
-      <w:r>
-        <w:t>OpenShift</w:t>
-      </w:r>
-      <w:proofErr w:type="spellEnd"/>
-      <w:r>
-        <w:t>, we haven’t really got much control over how much traffic the website can hold before the servers are overloaded</w:t>
+        <w:t xml:space="preserve"> Due to the extensive variety of web-browsers that exist across the different devices, there are some constraints that occur when it comes to displaying things identically across the different browsers. If one were to access the website on Internet Explorer, it would display with either more or less margins around some elements than it would display on Google Chrome and Firefox. There aren’t really any constraints when it comes to hardware for the user, as websites are quite processor friendly. Two of the major possible constraints are heavy web-traffic and security. Since we are </w:t>
+      </w:r>
+      <w:r>
+        <w:lastRenderedPageBreak/>
+        <w:t xml:space="preserve">hosting </w:t>
+      </w:r>
+      <w:r>
+        <w:t>the website on a free service called OpenShift, we haven’t really got much control over how much traffic the website can hold before the servers are overloaded</w:t>
       </w:r>
       <w:r>
         <w:t>, a</w:t>
@@ -4022,13 +3616,8 @@
         <w:t>a</w:t>
       </w:r>
       <w:r>
-        <w:t xml:space="preserve">s we are hosting the website on </w:t>
-      </w:r>
-      <w:proofErr w:type="spellStart"/>
-      <w:r>
-        <w:t>OpenShift</w:t>
-      </w:r>
-      <w:proofErr w:type="spellEnd"/>
+        <w:t>s we are hosting the website on OpenShift</w:t>
+      </w:r>
       <w:r>
         <w:t xml:space="preserve"> servers</w:t>
       </w:r>
@@ -4199,15 +3788,7 @@
         </w:numPr>
       </w:pPr>
       <w:r>
-        <w:t xml:space="preserve">Definitions, acronyms and </w:t>
-      </w:r>
-      <w:proofErr w:type="spellStart"/>
-      <w:r>
-        <w:t>abbrevations</w:t>
-      </w:r>
-      <w:proofErr w:type="spellEnd"/>
-      <w:r>
-        <w:t>.</w:t>
+        <w:t>Definitions, acronyms and abbrevations.</w:t>
       </w:r>
     </w:p>
     <w:p>
@@ -4291,6 +3872,7 @@
         </w:numPr>
       </w:pPr>
       <w:r>
+        <w:lastRenderedPageBreak/>
         <w:t>Constraints</w:t>
       </w:r>
     </w:p>
@@ -4359,254 +3941,167 @@
       <w:pPr>
         <w:pStyle w:val="Heading3"/>
       </w:pPr>
-      <w:bookmarkStart w:id="11" w:name="_Toc271874904"/>
-      <w:proofErr w:type="gramStart"/>
-      <w:r>
-        <w:t>3.II.b</w:t>
-      </w:r>
-      <w:proofErr w:type="gramEnd"/>
-      <w:r>
-        <w:t xml:space="preserve"> The product design</w:t>
-      </w:r>
-      <w:bookmarkEnd w:id="11"/>
-      <w:r>
-        <w:t xml:space="preserve"> (Sean </w:t>
-      </w:r>
-      <w:proofErr w:type="spellStart"/>
-      <w:r>
-        <w:t>Traynor</w:t>
-      </w:r>
-      <w:proofErr w:type="spellEnd"/>
-      <w:r>
-        <w:t>, Charlie Hammond)</w:t>
-      </w:r>
-    </w:p>
-    <w:p>
-      <w:bookmarkStart w:id="12" w:name="_Toc271874905"/>
-      <w:r>
-        <w:t xml:space="preserve">The design of the product is set to be as user friendly as possible. The reasoning behind this is because we want the target market to feel at ease with the software at first glance. All of the elements on the GUI are optional; as long as at least one of the fields is filled in the user will get a </w:t>
-      </w:r>
+      <w:bookmarkStart w:id="12" w:name="_Toc271874904"/>
+      <w:r>
+        <w:t>3.II.b The product design</w:t>
+      </w:r>
+      <w:bookmarkEnd w:id="12"/>
+      <w:r>
+        <w:t xml:space="preserve"> (Sean Traynor, Charlie Hammond)</w:t>
+      </w:r>
+    </w:p>
+    <w:p>
+      <w:bookmarkStart w:id="13" w:name="_Toc271874905"/>
+      <w:r>
+        <w:t xml:space="preserve">The design of the product is set to be as user friendly as possible. The reasoning behind this is because we want the target market to feel at ease with the software at first glance. All of the elements on the GUI are optional; as long as at least one of the fields is filled in the user will get a result. The thought behind this idea is that users might only want to search for a specific price range, or users might only want to search for a specific brand regardless of price. </w:t>
+      </w:r>
+    </w:p>
+    <w:p>
+      <w:r>
+        <w:t>The appearance of the application is a likeness to the simple practical aspects of the program. The established iteration of the product is not too simple where as it would be boring and bleak but again not too vibrant and distracting thus to keep the user from detracting the attention away from the intentions of the application. The design process of the application follows some simple steps. Ideas, refinements, discussions and implement; these rules help to guide the ideas into satisfied implemented graphics or assets. From the step by step process it's been possible to implement one of the team’s most significant assets, the logo. Shades of black and red in the colour palette work well with each other, this coloured theme has become the signature for the application. With each step in the design process all the assets and graphics seen in the application follow the same theme to keep it professionally consistent, aspect like this in the product design aid to insure top quality production for the users benefit.</w:t>
+      </w:r>
+    </w:p>
+    <w:p>
+      <w:r>
+        <w:t>Product design also holds some legal matters which will be explained in depth in section 3.III.a of this document.</w:t>
+      </w:r>
+    </w:p>
+    <w:p>
+      <w:pPr>
+        <w:pStyle w:val="Heading3"/>
+      </w:pPr>
+      <w:r>
+        <w:t>3.II.c The product implementation</w:t>
+      </w:r>
+      <w:bookmarkEnd w:id="13"/>
+      <w:r>
+        <w:t xml:space="preserve"> (Laurynas Pupsta)</w:t>
+      </w:r>
+    </w:p>
+    <w:p/>
+    <w:p>
+      <w:r>
+        <w:t>The product development stage. The main goal was to create a product that would scrape a computer site for laptops and store it into a database. The information in the database can be pulled by a single HTTP request which is very viable. We have also create and Openshift server where the main python code is running (scraping). This gives us an advantage because the database has a Cr</w:t>
+      </w:r>
+      <w:r>
+        <w:t>onjob to update itself every 6-12</w:t>
+      </w:r>
+      <w:r>
+        <w:t xml:space="preserve"> hours. This method saves a lot of performance and it is completely free. Our next goal was to create a website that could access our database and display information on it. This was implemented really simple by sending a HTTP requests with a query string to the main server. The server then analyses the query string and depending on the content, results are returned.</w:t>
+      </w:r>
+    </w:p>
+    <w:p>
+      <w:pPr>
+        <w:pStyle w:val="Heading3"/>
+      </w:pPr>
+      <w:bookmarkStart w:id="14" w:name="_Toc271874906"/>
       <w:r>
         <w:lastRenderedPageBreak/>
-        <w:t xml:space="preserve">result. The thought behind this idea is that users might only want to search for a specific price range, or users might only want to search for a specific brand regardless of price. </w:t>
-      </w:r>
-    </w:p>
-    <w:p>
-      <w:r>
-        <w:t>The appearance of the application is a likeness to the simple practical aspects of the program. The established iteration of the product is not too simple where as it would be boring and bleak but again not too vibrant and distracting thus to keep the user from detracting the attention away from the intentions of the application. The design process of the application follows some simple steps. Ideas, refinements, discussions and implement; these rules help to guide the ideas into satisfied implemented graphics or assets. From the step by step process it's been possible to implement one of the team’s most significant assets, the logo. Shades of black and red in the colour palette work well with each other, this coloured theme has become the signature for the application. With each step in the design process all the assets and graphics seen in the application follow the same theme to keep it professionally consistent, aspect like this in the product design aid to insure top quality production for the users benefit.</w:t>
-      </w:r>
-    </w:p>
-    <w:p>
-      <w:r>
-        <w:t>Product design also holds some legal matters which will be explained in depth in section 3.III.a of this document.</w:t>
-      </w:r>
+        <w:t>3.II.d The product testing</w:t>
+      </w:r>
+      <w:bookmarkEnd w:id="14"/>
+      <w:r>
+        <w:t xml:space="preserve"> (Sean)</w:t>
+      </w:r>
+    </w:p>
+    <w:p>
+      <w:pPr>
+        <w:pStyle w:val="Heading2"/>
+      </w:pPr>
+      <w:bookmarkStart w:id="15" w:name="_Toc271874907"/>
+      <w:r>
+        <w:t>3.III Context</w:t>
+      </w:r>
+      <w:bookmarkEnd w:id="15"/>
     </w:p>
     <w:p>
       <w:pPr>
         <w:pStyle w:val="Heading3"/>
       </w:pPr>
-      <w:proofErr w:type="gramStart"/>
-      <w:r>
-        <w:t>3.II.c</w:t>
-      </w:r>
-      <w:proofErr w:type="gramEnd"/>
-      <w:r>
-        <w:t xml:space="preserve"> The product implementation</w:t>
-      </w:r>
-      <w:bookmarkEnd w:id="12"/>
-      <w:r>
-        <w:t xml:space="preserve"> (</w:t>
-      </w:r>
-      <w:proofErr w:type="spellStart"/>
-      <w:r>
-        <w:t>Laurynas</w:t>
-      </w:r>
-      <w:proofErr w:type="spellEnd"/>
-      <w:r>
+      <w:bookmarkStart w:id="16" w:name="_Toc271874908"/>
+      <w:r>
+        <w:t>3.III.a Legal matters</w:t>
+      </w:r>
+      <w:bookmarkEnd w:id="16"/>
+    </w:p>
+    <w:p>
+      <w:r>
+        <w:t>The design stage of the product can have some complicated legal matters which can affect the product throughout the development and after the working release. Image, text and likeness of other products are the main issues that lead to a legal matter which our university student team cannot contend with. This could be the use of a font, like the “T” in the logo to the general presentation of the application itself. If any large company seeks to file any legal action towards our developing team; as a team we would need to come to an arrangement which would take time, time better used creating a stable, professional product.</w:t>
+      </w:r>
+    </w:p>
+    <w:p>
+      <w:r>
+        <w:t>Charlie</w:t>
+      </w:r>
+    </w:p>
+    <w:p>
+      <w:r>
+        <w:t>…</w:t>
+      </w:r>
+    </w:p>
+    <w:p>
+      <w:r>
+        <w:t xml:space="preserve">Valentine </w:t>
+      </w:r>
+      <w:r>
+        <w:rPr>
+          <w:vanish/>
+        </w:rPr>
         <w:t xml:space="preserve"> </w:t>
       </w:r>
-      <w:proofErr w:type="spellStart"/>
-      <w:r>
-        <w:t>Pupsta</w:t>
-      </w:r>
-      <w:proofErr w:type="spellEnd"/>
-      <w:r>
-        <w:t>)</w:t>
-      </w:r>
     </w:p>
     <w:p/>
     <w:p>
-      <w:r>
-        <w:t xml:space="preserve">The product development stage. The main goal was to create a product that would scrape a computer site for laptops and store it into a database. The information in the database can be pulled by a single HTTP request which is very viable. We have also create and </w:t>
-      </w:r>
-      <w:proofErr w:type="spellStart"/>
-      <w:r>
-        <w:t>Openshift</w:t>
-      </w:r>
-      <w:proofErr w:type="spellEnd"/>
-      <w:r>
-        <w:t xml:space="preserve"> server where the main python code is running (scraping). This gives us an advantage because the database has a </w:t>
-      </w:r>
-      <w:proofErr w:type="spellStart"/>
-      <w:r>
-        <w:t>Cr</w:t>
-      </w:r>
-      <w:r>
-        <w:t>onjob</w:t>
-      </w:r>
-      <w:proofErr w:type="spellEnd"/>
-      <w:r>
-        <w:t xml:space="preserve"> to update itself every 6-12</w:t>
-      </w:r>
-      <w:r>
-        <w:t xml:space="preserve"> hours. This method saves a lot of performance and it is completely free. Our next goal was to create a website that could access our database and display information on it. This was implemented really simple by sending a HTTP requests with a query string to the main server. The server then analyses the query string and depending on the content, results are returned.</w:t>
-      </w:r>
-    </w:p>
-    <w:p>
       <w:pPr>
         <w:pStyle w:val="Heading3"/>
       </w:pPr>
-      <w:bookmarkStart w:id="13" w:name="_Toc271874906"/>
-      <w:proofErr w:type="gramStart"/>
-      <w:r>
-        <w:t>3.II.d</w:t>
-      </w:r>
-      <w:proofErr w:type="gramEnd"/>
-      <w:r>
-        <w:t xml:space="preserve"> The product testing</w:t>
-      </w:r>
-      <w:bookmarkEnd w:id="13"/>
-      <w:r>
-        <w:t xml:space="preserve"> (Sean)</w:t>
-      </w:r>
-    </w:p>
-    <w:p>
-      <w:pPr>
-        <w:pStyle w:val="Heading2"/>
-      </w:pPr>
-      <w:bookmarkStart w:id="14" w:name="_Toc271874907"/>
-      <w:proofErr w:type="gramStart"/>
-      <w:r>
-        <w:t>3.III</w:t>
-      </w:r>
-      <w:proofErr w:type="gramEnd"/>
-      <w:r>
-        <w:t xml:space="preserve"> Context</w:t>
-      </w:r>
-      <w:bookmarkEnd w:id="14"/>
+      <w:bookmarkStart w:id="17" w:name="_Toc271874909"/>
+      <w:r>
+        <w:t>3.III.b Ethical matters</w:t>
+      </w:r>
+      <w:bookmarkEnd w:id="17"/>
+    </w:p>
+    <w:p>
+      <w:r>
+        <w:t>Valentine</w:t>
+      </w:r>
     </w:p>
     <w:p>
       <w:pPr>
         <w:pStyle w:val="Heading3"/>
       </w:pPr>
-      <w:bookmarkStart w:id="15" w:name="_Toc271874908"/>
-      <w:proofErr w:type="gramStart"/>
-      <w:r>
-        <w:t>3.III.a</w:t>
-      </w:r>
-      <w:proofErr w:type="gramEnd"/>
-      <w:r>
-        <w:t xml:space="preserve"> Legal matters</w:t>
-      </w:r>
-      <w:bookmarkEnd w:id="15"/>
-    </w:p>
-    <w:p>
-      <w:r>
-        <w:t>The design stage of the product can have some complicated legal matters which can affect the product throughout the development and after the working release. Image, text and likeness of other products are the main issues that lead to a legal matter which our university student team cannot contend with. This could be the use of a font, like the “T” in the logo to the general presentation of the application itself. If any large company seeks to file any legal action towards our developing team; as a team we would need to come to an arrangement which would take time, time better used creating a stable, professional product.</w:t>
-      </w:r>
-    </w:p>
-    <w:p>
-      <w:r>
-        <w:lastRenderedPageBreak/>
-        <w:t>Charlie</w:t>
-      </w:r>
-    </w:p>
-    <w:p>
-      <w:r>
-        <w:t>…</w:t>
-      </w:r>
-    </w:p>
-    <w:p>
-      <w:r>
-        <w:t xml:space="preserve">Valentine </w:t>
-      </w:r>
-      <w:r>
-        <w:rPr>
-          <w:vanish/>
-        </w:rPr>
+      <w:r>
+        <w:t>3.III.c Health &amp; safety matters(215 Words)(Dale Carr)</w:t>
+      </w:r>
+    </w:p>
+    <w:p>
+      <w:r>
+        <w:t xml:space="preserve">With regards to health and safety matters, our product is a very low-risk program. It does not require much input from the user by keyboard or mouse (thus lowering the risk of RSI while using the product). The website we have created also uses no flashing colours. Avoiding photosensitive epilepsy triggers in our design lead to the use of the grey-to-red fade on the items, Rather than have it instantly transition from one colour to another [1]. </w:t>
+      </w:r>
+    </w:p>
+    <w:p>
+      <w:r>
+        <w:t xml:space="preserve">Our simple grey, red and white colour scheme provides a good, high-contrast website that should be suitable for use by anyone with a colour receptive deficiency. For future development, however, we should have some tests done to determine the exact suitability, and possibly implement a colour vision defect-friendly version[2]. </w:t>
+      </w:r>
+    </w:p>
+    <w:p>
+      <w:r>
+        <w:t>While also having a good contrast for those with sight disorders, we have also taken steps to prevent them. Specifically, our website does not have a harsh background or colour scheme, both of which help to reduce the effects of eye-strain on the user.</w:t>
+      </w:r>
+    </w:p>
+    <w:p>
+      <w:r>
+        <w:t>While steps have been taken to reduce the effect of some possible health concerns, there are still those which are just caused by the use of a computer. RSI and computer-related stress [3] disorders are still a concern which we will try to address in the future.</w:t>
+      </w:r>
+    </w:p>
+    <w:p>
+      <w:r>
+        <w:t>[1]</w:t>
+      </w:r>
+      <w:r>
         <w:t xml:space="preserve"> </w:t>
       </w:r>
-    </w:p>
-    <w:p/>
-    <w:p>
-      <w:pPr>
-        <w:pStyle w:val="Heading3"/>
-      </w:pPr>
-      <w:bookmarkStart w:id="16" w:name="_Toc271874909"/>
-      <w:proofErr w:type="gramStart"/>
-      <w:r>
-        <w:t>3.III.b</w:t>
-      </w:r>
-      <w:proofErr w:type="gramEnd"/>
-      <w:r>
-        <w:t xml:space="preserve"> Ethical matters</w:t>
-      </w:r>
-      <w:bookmarkEnd w:id="16"/>
-    </w:p>
-    <w:p>
-      <w:r>
-        <w:t>Valentine</w:t>
-      </w:r>
-    </w:p>
-    <w:p>
-      <w:pPr>
-        <w:pStyle w:val="Heading3"/>
-      </w:pPr>
-      <w:proofErr w:type="gramStart"/>
-      <w:r>
-        <w:t>3.III.c</w:t>
-      </w:r>
-      <w:proofErr w:type="gramEnd"/>
-      <w:r>
-        <w:t xml:space="preserve"> Health &amp; safety matters(215 Words)(Dale Carr)</w:t>
-      </w:r>
-    </w:p>
-    <w:p>
-      <w:r>
-        <w:t xml:space="preserve">With regards to health and safety matters, our product is a very low-risk program. It does not require much input from the user by keyboard or mouse (thus lowering the risk of RSI while using the product). The website we have created also uses no flashing colours. Avoiding photosensitive epilepsy triggers in our design lead to the use of the grey-to-red fade on the items, Rather than have it instantly transition from one colour to another [1]. </w:t>
-      </w:r>
-    </w:p>
-    <w:p>
-      <w:r>
-        <w:t xml:space="preserve">Our simple grey, red and white colour scheme provides a good, high-contrast website that should be suitable for use by anyone with a colour receptive deficiency. For future development, however, we should have some tests done to determine the exact suitability, and possibly implement a colour vision defect-friendly </w:t>
-      </w:r>
-      <w:proofErr w:type="gramStart"/>
-      <w:r>
-        <w:t>version[</w:t>
-      </w:r>
-      <w:proofErr w:type="gramEnd"/>
-      <w:r>
-        <w:t xml:space="preserve">2]. </w:t>
-      </w:r>
-    </w:p>
-    <w:p>
-      <w:r>
-        <w:t>While also having a good contrast for those with sight disorders, we have also taken steps to prevent them. Specifically, our website does not have a harsh background or colour scheme, both of which help to reduce the effects of eye-strain on the user.</w:t>
-      </w:r>
-    </w:p>
-    <w:p>
-      <w:r>
-        <w:t>While steps have been taken to reduce the effect of some possible health concerns, there are still those which are just caused by the use of a computer. RSI and computer-related stress [3] disorders are still a concern which we will try to address in the future.</w:t>
-      </w:r>
-    </w:p>
-    <w:p>
-      <w:r>
-        <w:t>[1]</w:t>
-      </w:r>
-      <w:r>
-        <w:t xml:space="preserve"> </w:t>
-      </w:r>
-      <w:hyperlink r:id="rId23" w:history="1">
+      <w:hyperlink r:id="rId29" w:history="1">
         <w:r>
           <w:rPr>
             <w:rStyle w:val="Hyperlink"/>
@@ -4617,12 +4112,13 @@
     </w:p>
     <w:p>
       <w:r>
+        <w:lastRenderedPageBreak/>
         <w:t>[2]</w:t>
       </w:r>
       <w:r>
         <w:t xml:space="preserve"> </w:t>
       </w:r>
-      <w:hyperlink r:id="rId24" w:history="1">
+      <w:hyperlink r:id="rId30" w:history="1">
         <w:r>
           <w:rPr>
             <w:rStyle w:val="Hyperlink"/>
@@ -4638,7 +4134,7 @@
       <w:r>
         <w:t xml:space="preserve"> </w:t>
       </w:r>
-      <w:hyperlink r:id="rId25" w:history="1">
+      <w:hyperlink r:id="rId31" w:history="1">
         <w:r>
           <w:rPr>
             <w:rStyle w:val="Hyperlink"/>
@@ -4656,39 +4152,26 @@
       <w:pPr>
         <w:pStyle w:val="Heading1"/>
       </w:pPr>
-      <w:bookmarkStart w:id="17" w:name="_Toc271874916"/>
       <w:bookmarkStart w:id="18" w:name="_Toc271874911"/>
+      <w:bookmarkStart w:id="19" w:name="_Toc271874916"/>
       <w:r>
         <w:lastRenderedPageBreak/>
-        <w:t>Chapter 4: Project Management (1038 words</w:t>
-      </w:r>
-      <w:proofErr w:type="gramStart"/>
-      <w:r>
-        <w:t>)</w:t>
+        <w:t>Chapter 4: Project Management (1038 words)</w:t>
       </w:r>
       <w:bookmarkEnd w:id="18"/>
       <w:r>
-        <w:t>(</w:t>
-      </w:r>
-      <w:proofErr w:type="gramEnd"/>
-      <w:r>
-        <w:t>Dale Carr)</w:t>
+        <w:t>(Dale Carr)</w:t>
       </w:r>
     </w:p>
     <w:p>
       <w:pPr>
         <w:pStyle w:val="Heading2"/>
       </w:pPr>
-      <w:bookmarkStart w:id="19" w:name="_Toc271874912"/>
-      <w:proofErr w:type="gramStart"/>
-      <w:r>
-        <w:t>4.I</w:t>
-      </w:r>
-      <w:proofErr w:type="gramEnd"/>
-      <w:r>
-        <w:t xml:space="preserve"> An introduction to Project Management</w:t>
-      </w:r>
-      <w:bookmarkEnd w:id="19"/>
+      <w:bookmarkStart w:id="20" w:name="_Toc271874912"/>
+      <w:r>
+        <w:t>4.I An introduction to Project Management</w:t>
+      </w:r>
+      <w:bookmarkEnd w:id="20"/>
       <w:r>
         <w:t>(437)</w:t>
       </w:r>
@@ -4847,15 +4330,7 @@
     </w:p>
     <w:p>
       <w:r>
-        <w:t xml:space="preserve">As with any other team member, the project manager has several tools that can be used to ensure his job is as manageable as it can be. The first of such tools is the Gantt chart, this chart allows the project manager to create tasks, allocate resources and accurately calculate the hours put in to the </w:t>
-      </w:r>
-      <w:proofErr w:type="gramStart"/>
-      <w:r>
-        <w:t>project(</w:t>
-      </w:r>
-      <w:proofErr w:type="gramEnd"/>
-      <w:r>
-        <w:t xml:space="preserve">The Gantt chart can be seen later in this document). </w:t>
+        <w:t xml:space="preserve">As with any other team member, the project manager has several tools that can be used to ensure his job is as manageable as it can be. The first of such tools is the Gantt chart, this chart allows the project manager to create tasks, allocate resources and accurately calculate the hours put in to the project(The Gantt chart can be seen later in this document). </w:t>
       </w:r>
     </w:p>
     <w:p>
@@ -4866,31 +4341,7 @@
     <w:p/>
     <w:p>
       <w:r>
-        <w:t xml:space="preserve">[1] </w:t>
-      </w:r>
-      <w:proofErr w:type="spellStart"/>
-      <w:r>
-        <w:t>Wysocki</w:t>
-      </w:r>
-      <w:proofErr w:type="spellEnd"/>
-      <w:r>
-        <w:t xml:space="preserve">, Robert K, “What is a project?” in Effective Project </w:t>
-      </w:r>
-      <w:proofErr w:type="gramStart"/>
-      <w:r>
-        <w:t>Management :</w:t>
-      </w:r>
-      <w:proofErr w:type="gramEnd"/>
-      <w:r>
-        <w:t xml:space="preserve"> Traditional, Agile, Extreme, 7th ed. John Wiley &amp; Sons, Incorporated, 2013, </w:t>
-      </w:r>
-      <w:proofErr w:type="spellStart"/>
-      <w:r>
-        <w:t>ch.</w:t>
-      </w:r>
-      <w:proofErr w:type="spellEnd"/>
-      <w:r>
-        <w:t xml:space="preserve"> 1, sec. 3, page 1, lines 1–6.</w:t>
+        <w:t>[1] Wysocki, Robert K, “What is a project?” in Effective Project Management : Traditional, Agile, Extreme, 7th ed. John Wiley &amp; Sons, Incorporated, 2013, ch. 1, sec. 3, page 1, lines 1–6.</w:t>
       </w:r>
     </w:p>
     <w:p>
@@ -4922,7 +4373,7 @@
       <w:r>
         <w:t xml:space="preserve"> </w:t>
       </w:r>
-      <w:hyperlink r:id="rId26" w:history="1">
+      <w:hyperlink r:id="rId32" w:history="1">
         <w:r>
           <w:rPr>
             <w:rStyle w:val="Hyperlink"/>
@@ -4936,15 +4387,7 @@
         <w:t xml:space="preserve">[5] </w:t>
       </w:r>
       <w:r>
-        <w:t xml:space="preserve">Roy </w:t>
-      </w:r>
-      <w:proofErr w:type="spellStart"/>
-      <w:r>
-        <w:t>Morien</w:t>
-      </w:r>
-      <w:proofErr w:type="spellEnd"/>
-      <w:r>
-        <w:t xml:space="preserve">, “Agile Management and the Toyota Way for Software Project Management”, 2005, Centre for Extended Enterprise and Business Intelligence, Curtin University of Technology, Perth, Australia,  </w:t>
+        <w:t xml:space="preserve">Roy Morien, “Agile Management and the Toyota Way for Software Project Management”, 2005, Centre for Extended Enterprise and Business Intelligence, Curtin University of Technology, Perth, Australia,  </w:t>
       </w:r>
       <w:r>
         <w:t xml:space="preserve"> </w:t>
@@ -4958,21 +4401,16 @@
       <w:pPr>
         <w:pStyle w:val="Heading2"/>
       </w:pPr>
-      <w:bookmarkStart w:id="20" w:name="_Toc271874913"/>
+      <w:bookmarkStart w:id="21" w:name="_Toc271874913"/>
     </w:p>
     <w:p>
       <w:pPr>
         <w:pStyle w:val="Heading2"/>
       </w:pPr>
-      <w:proofErr w:type="gramStart"/>
-      <w:r>
-        <w:t>4.II</w:t>
-      </w:r>
-      <w:proofErr w:type="gramEnd"/>
-      <w:r>
-        <w:t xml:space="preserve"> Project Management Report</w:t>
-      </w:r>
-      <w:bookmarkEnd w:id="20"/>
+      <w:r>
+        <w:t>4.II Project Management Report</w:t>
+      </w:r>
+      <w:bookmarkEnd w:id="21"/>
       <w:r>
         <w:t xml:space="preserve"> </w:t>
       </w:r>
@@ -4982,14 +4420,9 @@
       <w:pPr>
         <w:pStyle w:val="Heading3"/>
       </w:pPr>
-      <w:bookmarkStart w:id="21" w:name="_Toc271874914"/>
-      <w:proofErr w:type="gramStart"/>
-      <w:r>
-        <w:t>4.II.a</w:t>
-      </w:r>
-      <w:proofErr w:type="gramEnd"/>
-      <w:r>
-        <w:t xml:space="preserve"> A description of the Gantt chart(248 words)</w:t>
+      <w:bookmarkStart w:id="22" w:name="_Toc271874914"/>
+      <w:r>
+        <w:t>4.II.a A description of the Gantt chart(248 words)</w:t>
       </w:r>
       <w:r>
         <w:rPr>
@@ -4997,7 +4430,7 @@
         </w:rPr>
         <w:footnoteReference w:id="1"/>
       </w:r>
-      <w:bookmarkEnd w:id="21"/>
+      <w:bookmarkEnd w:id="22"/>
     </w:p>
     <w:p>
       <w:r>
@@ -5023,16 +4456,11 @@
       <w:pPr>
         <w:pStyle w:val="Heading3"/>
       </w:pPr>
-      <w:bookmarkStart w:id="22" w:name="_Toc271874915"/>
-      <w:proofErr w:type="gramStart"/>
-      <w:r>
-        <w:t>4.II.b</w:t>
-      </w:r>
-      <w:proofErr w:type="gramEnd"/>
-      <w:r>
-        <w:t xml:space="preserve"> An evaluation of the project management</w:t>
-      </w:r>
-      <w:bookmarkEnd w:id="22"/>
+      <w:bookmarkStart w:id="23" w:name="_Toc271874915"/>
+      <w:r>
+        <w:t>4.II.b An evaluation of the project management</w:t>
+      </w:r>
+      <w:bookmarkEnd w:id="23"/>
       <w:r>
         <w:t>(353 words)</w:t>
       </w:r>
@@ -5087,7 +4515,7 @@
       <w:r>
         <w:t>(?? words)</w:t>
       </w:r>
-      <w:bookmarkEnd w:id="17"/>
+      <w:bookmarkEnd w:id="19"/>
     </w:p>
     <w:p>
       <w:r>
@@ -5110,23 +4538,23 @@
       <w:pPr>
         <w:pStyle w:val="Heading1"/>
       </w:pPr>
-      <w:bookmarkStart w:id="23" w:name="_Toc271874917"/>
+      <w:bookmarkStart w:id="24" w:name="_Toc271874917"/>
       <w:r>
         <w:lastRenderedPageBreak/>
         <w:t>Appendix</w:t>
       </w:r>
-      <w:bookmarkEnd w:id="23"/>
+      <w:bookmarkEnd w:id="24"/>
     </w:p>
     <w:p/>
     <w:p>
       <w:pPr>
         <w:pStyle w:val="Heading2"/>
       </w:pPr>
-      <w:bookmarkStart w:id="24" w:name="_Toc271874918"/>
+      <w:bookmarkStart w:id="25" w:name="_Toc271874918"/>
       <w:r>
         <w:t>A. Python Code</w:t>
       </w:r>
-      <w:bookmarkEnd w:id="24"/>
+      <w:bookmarkEnd w:id="25"/>
     </w:p>
     <w:p/>
     <w:p>
@@ -5138,11 +4566,9 @@
           <w:docGrid w:linePitch="360"/>
         </w:sectPr>
       </w:pPr>
-      <w:proofErr w:type="spellStart"/>
       <w:r>
         <w:t>Laurynas</w:t>
       </w:r>
-      <w:proofErr w:type="spellEnd"/>
     </w:p>
     <w:p>
       <w:pPr>
@@ -5151,7 +4577,7 @@
           <w:i/>
         </w:rPr>
       </w:pPr>
-      <w:bookmarkStart w:id="25" w:name="_Toc271874919"/>
+      <w:bookmarkStart w:id="26" w:name="_Toc271874919"/>
       <w:r>
         <w:lastRenderedPageBreak/>
         <w:t xml:space="preserve">B </w:t>
@@ -5159,7 +4585,7 @@
       <w:r>
         <w:t>Team effort summary table</w:t>
       </w:r>
-      <w:bookmarkEnd w:id="25"/>
+      <w:bookmarkEnd w:id="26"/>
     </w:p>
     <w:p>
       <w:pPr>
@@ -6099,19 +5525,8 @@
                 <w:sz w:val="16"/>
                 <w:szCs w:val="16"/>
               </w:rPr>
-              <w:t xml:space="preserve">Sean </w:t>
+              <w:t>Sean Traynor</w:t>
             </w:r>
-            <w:proofErr w:type="spellStart"/>
-            <w:r>
-              <w:rPr>
-                <w:rFonts w:ascii="Cambria" w:eastAsia="Times New Roman" w:hAnsi="Cambria" w:cs="Times New Roman"/>
-                <w:color w:val="000000"/>
-                <w:sz w:val="16"/>
-                <w:szCs w:val="16"/>
-              </w:rPr>
-              <w:t>Traynor</w:t>
-            </w:r>
-            <w:proofErr w:type="spellEnd"/>
           </w:p>
         </w:tc>
         <w:tc>
@@ -7008,7 +6423,6 @@
               </w:rPr>
               <w:t> </w:t>
             </w:r>
-            <w:proofErr w:type="spellStart"/>
             <w:r>
               <w:rPr>
                 <w:rFonts w:ascii="Cambria" w:eastAsia="Times New Roman" w:hAnsi="Cambria" w:cs="Times New Roman"/>
@@ -7016,29 +6430,8 @@
                 <w:sz w:val="16"/>
                 <w:szCs w:val="16"/>
               </w:rPr>
-              <w:t>Laurynas</w:t>
+              <w:t>Laurynas Pupsta</w:t>
             </w:r>
-            <w:proofErr w:type="spellEnd"/>
-            <w:r>
-              <w:rPr>
-                <w:rFonts w:ascii="Cambria" w:eastAsia="Times New Roman" w:hAnsi="Cambria" w:cs="Times New Roman"/>
-                <w:color w:val="000000"/>
-                <w:sz w:val="16"/>
-                <w:szCs w:val="16"/>
-              </w:rPr>
-              <w:t xml:space="preserve"> </w:t>
-            </w:r>
-            <w:proofErr w:type="spellStart"/>
-            <w:r>
-              <w:rPr>
-                <w:rFonts w:ascii="Cambria" w:eastAsia="Times New Roman" w:hAnsi="Cambria" w:cs="Times New Roman"/>
-                <w:color w:val="000000"/>
-                <w:sz w:val="16"/>
-                <w:szCs w:val="16"/>
-              </w:rPr>
-              <w:t>Pupsta</w:t>
-            </w:r>
-            <w:proofErr w:type="spellEnd"/>
           </w:p>
         </w:tc>
         <w:tc>
@@ -7938,7 +7331,6 @@
               </w:rPr>
               <w:t> </w:t>
             </w:r>
-            <w:proofErr w:type="spellStart"/>
             <w:r>
               <w:rPr>
                 <w:rFonts w:ascii="Cambria" w:eastAsia="Times New Roman" w:hAnsi="Cambria" w:cs="Times New Roman"/>
@@ -7946,29 +7338,8 @@
                 <w:sz w:val="16"/>
                 <w:szCs w:val="16"/>
               </w:rPr>
-              <w:t>Valentinas</w:t>
+              <w:t>Valentinas Vaiceliunas</w:t>
             </w:r>
-            <w:proofErr w:type="spellEnd"/>
-            <w:r>
-              <w:rPr>
-                <w:rFonts w:ascii="Cambria" w:eastAsia="Times New Roman" w:hAnsi="Cambria" w:cs="Times New Roman"/>
-                <w:color w:val="000000"/>
-                <w:sz w:val="16"/>
-                <w:szCs w:val="16"/>
-              </w:rPr>
-              <w:t xml:space="preserve"> </w:t>
-            </w:r>
-            <w:proofErr w:type="spellStart"/>
-            <w:r>
-              <w:rPr>
-                <w:rFonts w:ascii="Cambria" w:eastAsia="Times New Roman" w:hAnsi="Cambria" w:cs="Times New Roman"/>
-                <w:color w:val="000000"/>
-                <w:sz w:val="16"/>
-                <w:szCs w:val="16"/>
-              </w:rPr>
-              <w:t>Vaiceliunas</w:t>
-            </w:r>
-            <w:proofErr w:type="spellEnd"/>
           </w:p>
         </w:tc>
         <w:tc>
@@ -8382,7 +7753,7 @@
       <w:pPr>
         <w:pStyle w:val="Heading2"/>
       </w:pPr>
-      <w:bookmarkStart w:id="26" w:name="_Toc271874920"/>
+      <w:bookmarkStart w:id="27" w:name="_Toc271874920"/>
       <w:r>
         <w:rPr>
           <w:noProof/>
@@ -8421,7 +7792,7 @@
                     <pic:cNvPicPr/>
                   </pic:nvPicPr>
                   <pic:blipFill rotWithShape="1">
-                    <a:blip r:embed="rId27">
+                    <a:blip r:embed="rId33">
                       <a:extLst>
                         <a:ext uri="{28A0092B-C50C-407E-A947-70E740481C1C}">
                           <a14:useLocalDpi xmlns:a14="http://schemas.microsoft.com/office/drawing/2010/main" val="0"/>
@@ -8463,7 +7834,7 @@
       <w:r>
         <w:t>C Project management Gantt chart</w:t>
       </w:r>
-      <w:bookmarkEnd w:id="26"/>
+      <w:bookmarkEnd w:id="27"/>
       <w:r>
         <w:t xml:space="preserve"> (Split into two screenshots)</w:t>
       </w:r>
@@ -8471,7 +7842,6 @@
     <w:p/>
     <w:p/>
     <w:p>
-      <w:bookmarkStart w:id="27" w:name="_GoBack"/>
       <w:r>
         <w:rPr>
           <w:noProof/>
@@ -8510,7 +7880,7 @@
                     <pic:cNvPicPr/>
                   </pic:nvPicPr>
                   <pic:blipFill rotWithShape="1">
-                    <a:blip r:embed="rId28">
+                    <a:blip r:embed="rId34">
                       <a:extLst>
                         <a:ext uri="{28A0092B-C50C-407E-A947-70E740481C1C}">
                           <a14:useLocalDpi xmlns:a14="http://schemas.microsoft.com/office/drawing/2010/main" val="0"/>
@@ -8549,7 +7919,6 @@
           </wp:anchor>
         </w:drawing>
       </w:r>
-      <w:bookmarkEnd w:id="27"/>
     </w:p>
     <w:p/>
     <w:p/>

</xml_diff>

<commit_message>
Added comments and formatted links to IEEE
</commit_message>
<xml_diff>
--- a/CE101 Team Report Team T.docx
+++ b/CE101 Team Report Team T.docx
@@ -1,6 +1,6 @@
 
 <file path=word/document.xml><?xml version="1.0" encoding="utf-8"?>
-<w:document xmlns:wpc="http://schemas.microsoft.com/office/word/2010/wordprocessingCanvas" xmlns:mc="http://schemas.openxmlformats.org/markup-compatibility/2006" xmlns:o="urn:schemas-microsoft-com:office:office" xmlns:r="http://schemas.openxmlformats.org/officeDocument/2006/relationships" xmlns:m="http://schemas.openxmlformats.org/officeDocument/2006/math" xmlns:v="urn:schemas-microsoft-com:vml" xmlns:wp14="http://schemas.microsoft.com/office/word/2010/wordprocessingDrawing" xmlns:wp="http://schemas.openxmlformats.org/drawingml/2006/wordprocessingDrawing" xmlns:w10="urn:schemas-microsoft-com:office:word" xmlns:w="http://schemas.openxmlformats.org/wordprocessingml/2006/main" xmlns:w14="http://schemas.microsoft.com/office/word/2010/wordml" xmlns:w15="http://schemas.microsoft.com/office/word/2012/wordml" xmlns:wpg="http://schemas.microsoft.com/office/word/2010/wordprocessingGroup" xmlns:wpi="http://schemas.microsoft.com/office/word/2010/wordprocessingInk" xmlns:wne="http://schemas.microsoft.com/office/word/2006/wordml" xmlns:wps="http://schemas.microsoft.com/office/word/2010/wordprocessingShape" mc:Ignorable="w14 w15 wp14">
+<w:document xmlns:wpc="http://schemas.microsoft.com/office/word/2010/wordprocessingCanvas" xmlns:mc="http://schemas.openxmlformats.org/markup-compatibility/2006" xmlns:o="urn:schemas-microsoft-com:office:office" xmlns:r="http://schemas.openxmlformats.org/officeDocument/2006/relationships" xmlns:m="http://schemas.openxmlformats.org/officeDocument/2006/math" xmlns:v="urn:schemas-microsoft-com:vml" xmlns:wp14="http://schemas.microsoft.com/office/word/2010/wordprocessingDrawing" xmlns:wp="http://schemas.openxmlformats.org/drawingml/2006/wordprocessingDrawing" xmlns:w10="urn:schemas-microsoft-com:office:word" xmlns:w="http://schemas.openxmlformats.org/wordprocessingml/2006/main" xmlns:w14="http://schemas.microsoft.com/office/word/2010/wordml" xmlns:wpg="http://schemas.microsoft.com/office/word/2010/wordprocessingGroup" xmlns:wpi="http://schemas.microsoft.com/office/word/2010/wordprocessingInk" xmlns:wne="http://schemas.microsoft.com/office/word/2006/wordml" xmlns:wps="http://schemas.microsoft.com/office/word/2010/wordprocessingShape" mc:Ignorable="w14 wp14">
   <w:body>
     <w:p>
       <w:pPr>
@@ -2298,124 +2298,142 @@
         <w:rPr>
           <w:rFonts w:asciiTheme="majorHAnsi" w:hAnsiTheme="majorHAnsi" w:cs="Arial"/>
         </w:rPr>
-        <w:t>. There are more minds working on the same project, all with different opinions on what should be done and how the product will achieve optimal proficiency. This can combine the best pieces of each mind which will eventually result in an improved final product, co</w:t>
-      </w:r>
-      <w:bookmarkStart w:id="3" w:name="_GoBack"/>
+        <w:t xml:space="preserve">. There are more minds working on the same project, all with different opinions on what should be done and how the product will achieve optimal proficiency. This can combine the best pieces of each mind which will eventually result in an improved final product, compared to a project managed and produced by one person. </w:t>
+      </w:r>
+    </w:p>
+    <w:p>
+      <w:pPr>
+        <w:pStyle w:val="Heading2"/>
+        <w:rPr>
+          <w:rFonts w:cs="Arial"/>
+        </w:rPr>
+      </w:pPr>
+      <w:bookmarkStart w:id="3" w:name="_Toc271874897"/>
+      <w:proofErr w:type="gramStart"/>
+      <w:r>
+        <w:rPr>
+          <w:rFonts w:cs="Arial"/>
+        </w:rPr>
+        <w:t>2.II</w:t>
+      </w:r>
+      <w:proofErr w:type="gramEnd"/>
+      <w:r>
+        <w:rPr>
+          <w:rFonts w:cs="Arial"/>
+        </w:rPr>
+        <w:t xml:space="preserve"> Team Activity Report</w:t>
+      </w:r>
       <w:bookmarkEnd w:id="3"/>
-      <w:r>
-        <w:rPr>
-          <w:rFonts w:asciiTheme="majorHAnsi" w:hAnsiTheme="majorHAnsi" w:cs="Arial"/>
-        </w:rPr>
-        <w:t xml:space="preserve">mpared to a project managed and produced by one person. </w:t>
-      </w:r>
-    </w:p>
-    <w:p>
-      <w:pPr>
-        <w:pStyle w:val="Heading2"/>
-        <w:rPr>
-          <w:rFonts w:cs="Arial"/>
-        </w:rPr>
-      </w:pPr>
-      <w:bookmarkStart w:id="4" w:name="_Toc271874897"/>
+    </w:p>
+    <w:p>
+      <w:pPr>
+        <w:pStyle w:val="Heading3"/>
+        <w:rPr>
+          <w:rFonts w:cs="Arial"/>
+        </w:rPr>
+      </w:pPr>
+      <w:bookmarkStart w:id="4" w:name="_Toc271874898"/>
+      <w:r>
+        <w:rPr>
+          <w:rFonts w:cs="Arial"/>
+        </w:rPr>
+        <w:t>2.II.a The team effort summary table</w:t>
+      </w:r>
+      <w:bookmarkEnd w:id="4"/>
+      <w:r>
+        <w:rPr>
+          <w:rFonts w:cs="Arial"/>
+        </w:rPr>
+        <w:t xml:space="preserve"> (Sean Traynor</w:t>
+      </w:r>
+      <w:bookmarkStart w:id="5" w:name="_GoBack"/>
+      <w:bookmarkEnd w:id="5"/>
+      <w:r>
+        <w:rPr>
+          <w:rFonts w:cs="Arial"/>
+        </w:rPr>
+        <w:t>)</w:t>
+      </w:r>
+    </w:p>
+    <w:p>
+      <w:pPr>
+        <w:rPr>
+          <w:rFonts w:asciiTheme="majorHAnsi" w:hAnsiTheme="majorHAnsi" w:cs="Arial"/>
+        </w:rPr>
+      </w:pPr>
+      <w:r>
+        <w:rPr>
+          <w:rFonts w:asciiTheme="majorHAnsi" w:hAnsiTheme="majorHAnsi" w:cs="Arial"/>
+        </w:rPr>
+        <w:t xml:space="preserve">In the team effort summary table </w:t>
+      </w:r>
+      <w:r>
+        <w:rPr>
+          <w:rFonts w:asciiTheme="majorHAnsi" w:hAnsiTheme="majorHAnsi" w:cs="Arial"/>
+          <w:sz w:val="20"/>
+        </w:rPr>
+        <w:t>[</w:t>
+      </w:r>
+      <w:r>
+        <w:rPr>
+          <w:rFonts w:asciiTheme="majorHAnsi" w:hAnsiTheme="majorHAnsi" w:cs="Arial"/>
+        </w:rPr>
+        <w:t xml:space="preserve">Appendix B] we have given the entire team marks based on how much work each team member has done in several different aspects of the product development </w:t>
+      </w:r>
+      <w:commentRangeStart w:id="6"/>
+      <w:r>
+        <w:rPr>
+          <w:rFonts w:asciiTheme="majorHAnsi" w:hAnsiTheme="majorHAnsi" w:cs="Arial"/>
+        </w:rPr>
+        <w:t>procedure</w:t>
+      </w:r>
+      <w:commentRangeEnd w:id="6"/>
+      <w:r>
+        <w:rPr>
+          <w:rStyle w:val="CommentReference"/>
+        </w:rPr>
+        <w:commentReference w:id="6"/>
+      </w:r>
+      <w:r>
+        <w:rPr>
+          <w:rFonts w:asciiTheme="majorHAnsi" w:hAnsiTheme="majorHAnsi" w:cs="Arial"/>
+        </w:rPr>
+        <w:t>.</w:t>
+      </w:r>
+    </w:p>
+    <w:p>
+      <w:pPr>
+        <w:jc w:val="center"/>
+        <w:rPr>
+          <w:rFonts w:asciiTheme="majorHAnsi" w:hAnsiTheme="majorHAnsi" w:cs="Arial"/>
+        </w:rPr>
+      </w:pPr>
+      <w:bookmarkStart w:id="7" w:name="RANGE!A3:L10"/>
+      <w:bookmarkEnd w:id="7"/>
+    </w:p>
+    <w:p>
+      <w:pPr>
+        <w:pStyle w:val="Heading3"/>
+        <w:rPr>
+          <w:rFonts w:cs="Arial"/>
+        </w:rPr>
+      </w:pPr>
+      <w:bookmarkStart w:id="8" w:name="_Toc271874899"/>
       <w:proofErr w:type="gramStart"/>
       <w:r>
         <w:rPr>
           <w:rFonts w:cs="Arial"/>
         </w:rPr>
-        <w:t>2.II</w:t>
+        <w:t>2.II.b</w:t>
       </w:r>
       <w:proofErr w:type="gramEnd"/>
       <w:r>
         <w:rPr>
           <w:rFonts w:cs="Arial"/>
         </w:rPr>
-        <w:t xml:space="preserve"> Team Activity Report</w:t>
-      </w:r>
-      <w:bookmarkEnd w:id="4"/>
-    </w:p>
-    <w:p>
-      <w:pPr>
-        <w:pStyle w:val="Heading3"/>
-        <w:rPr>
-          <w:rFonts w:cs="Arial"/>
-        </w:rPr>
-      </w:pPr>
-      <w:bookmarkStart w:id="5" w:name="_Toc271874898"/>
-      <w:proofErr w:type="gramStart"/>
-      <w:r>
-        <w:rPr>
-          <w:rFonts w:cs="Arial"/>
-        </w:rPr>
-        <w:t>2.II.a</w:t>
-      </w:r>
-      <w:proofErr w:type="gramEnd"/>
-      <w:r>
-        <w:rPr>
-          <w:rFonts w:cs="Arial"/>
-        </w:rPr>
-        <w:t xml:space="preserve"> The team effort summary table</w:t>
-      </w:r>
-      <w:bookmarkEnd w:id="5"/>
-    </w:p>
-    <w:p>
-      <w:pPr>
-        <w:rPr>
-          <w:rFonts w:asciiTheme="majorHAnsi" w:hAnsiTheme="majorHAnsi" w:cs="Arial"/>
-        </w:rPr>
-      </w:pPr>
-      <w:r>
-        <w:rPr>
-          <w:rFonts w:asciiTheme="majorHAnsi" w:hAnsiTheme="majorHAnsi" w:cs="Arial"/>
-        </w:rPr>
-        <w:t xml:space="preserve">In the team effort summary table </w:t>
-      </w:r>
-      <w:r>
-        <w:rPr>
-          <w:rFonts w:asciiTheme="majorHAnsi" w:hAnsiTheme="majorHAnsi" w:cs="Arial"/>
-          <w:sz w:val="20"/>
-        </w:rPr>
-        <w:t>[</w:t>
-      </w:r>
-      <w:r>
-        <w:rPr>
-          <w:rFonts w:asciiTheme="majorHAnsi" w:hAnsiTheme="majorHAnsi" w:cs="Arial"/>
-        </w:rPr>
-        <w:t>Appendix B] we have given the entire team marks based on how much work each team member has done in several different aspects of the product development procedure.</w:t>
-      </w:r>
-    </w:p>
-    <w:p>
-      <w:pPr>
-        <w:jc w:val="center"/>
-        <w:rPr>
-          <w:rFonts w:asciiTheme="majorHAnsi" w:hAnsiTheme="majorHAnsi" w:cs="Arial"/>
-        </w:rPr>
-      </w:pPr>
-      <w:bookmarkStart w:id="6" w:name="RANGE!A3:L10"/>
-      <w:bookmarkEnd w:id="6"/>
-    </w:p>
-    <w:p>
-      <w:pPr>
-        <w:pStyle w:val="Heading3"/>
-        <w:rPr>
-          <w:rFonts w:cs="Arial"/>
-        </w:rPr>
-      </w:pPr>
-      <w:bookmarkStart w:id="7" w:name="_Toc271874899"/>
-      <w:proofErr w:type="gramStart"/>
-      <w:r>
-        <w:rPr>
-          <w:rFonts w:cs="Arial"/>
-        </w:rPr>
-        <w:t>2.II.b</w:t>
-      </w:r>
-      <w:proofErr w:type="gramEnd"/>
-      <w:r>
-        <w:rPr>
-          <w:rFonts w:cs="Arial"/>
-        </w:rPr>
         <w:t xml:space="preserve"> Detailed report of each team members contribution to the project</w:t>
       </w:r>
-      <w:bookmarkEnd w:id="7"/>
+      <w:bookmarkEnd w:id="8"/>
       <w:r>
         <w:rPr>
           <w:rFonts w:cs="Arial"/>
@@ -2632,21 +2650,15 @@
       </w:r>
       <w:proofErr w:type="gramEnd"/>
       <w:r>
+        <w:fldChar w:fldCharType="begin"/>
+      </w:r>
+      <w:r>
         <w:rPr>
           <w:rFonts w:asciiTheme="majorHAnsi" w:hAnsiTheme="majorHAnsi"/>
         </w:rPr>
-        <w:fldChar w:fldCharType="begin"/>
-      </w:r>
-      <w:r>
-        <w:rPr>
-          <w:rFonts w:asciiTheme="majorHAnsi" w:hAnsiTheme="majorHAnsi"/>
-        </w:rPr>
         <w:instrText xml:space="preserve"> HYPERLINK "http://www.moodle.essex.ac.uk" </w:instrText>
       </w:r>
       <w:r>
-        <w:rPr>
-          <w:rFonts w:asciiTheme="majorHAnsi" w:hAnsiTheme="majorHAnsi"/>
-        </w:rPr>
         <w:fldChar w:fldCharType="separate"/>
       </w:r>
       <w:r>
@@ -2669,7 +2681,7 @@
         </w:rPr>
         <w:t xml:space="preserve">.  [Online]. Available: </w:t>
       </w:r>
-      <w:hyperlink r:id="rId8" w:history="1">
+      <w:hyperlink r:id="rId10" w:history="1">
         <w:r>
           <w:rPr>
             <w:rStyle w:val="Hyperlink"/>
@@ -2702,30 +2714,65 @@
           <w:rFonts w:asciiTheme="majorHAnsi" w:hAnsiTheme="majorHAnsi" w:cs="Arial"/>
           <w:i/>
         </w:rPr>
-        <w:t>Team Skills List</w:t>
-      </w:r>
-      <w:r>
-        <w:rPr>
-          <w:rFonts w:asciiTheme="majorHAnsi" w:hAnsiTheme="majorHAnsi" w:cs="Arial"/>
-        </w:rPr>
-        <w:t xml:space="preserve">” </w:t>
-      </w:r>
-      <w:hyperlink r:id="rId9" w:history="1">
-        <w:r>
-          <w:rPr>
-            <w:rStyle w:val="Hyperlink"/>
-            <w:rFonts w:asciiTheme="majorHAnsi" w:hAnsiTheme="majorHAnsi" w:cs="Arial"/>
-          </w:rPr>
-          <w:t>www.moodle.essex.ac.uk</w:t>
-        </w:r>
-      </w:hyperlink>
+        <w:t>Referenc</w:t>
+      </w:r>
+      <w:r>
+        <w:rPr>
+          <w:rFonts w:asciiTheme="majorHAnsi" w:hAnsiTheme="majorHAnsi" w:cs="Arial"/>
+          <w:i/>
+        </w:rPr>
+        <w:t>e/Précis and Team Task Database</w:t>
+      </w:r>
+      <w:proofErr w:type="gramStart"/>
+      <w:r>
+        <w:rPr>
+          <w:rFonts w:asciiTheme="majorHAnsi" w:hAnsiTheme="majorHAnsi" w:cs="Arial"/>
+        </w:rPr>
+        <w:t>”</w:t>
+      </w:r>
+      <w:r>
+        <w:rPr>
+          <w:rFonts w:asciiTheme="majorHAnsi" w:hAnsiTheme="majorHAnsi" w:cs="Arial"/>
+        </w:rPr>
+        <w:t xml:space="preserve"> </w:t>
+      </w:r>
+      <w:r>
+        <w:rPr>
+          <w:rFonts w:asciiTheme="majorHAnsi" w:hAnsiTheme="majorHAnsi" w:cs="Arial"/>
+        </w:rPr>
+        <w:t xml:space="preserve"> </w:t>
+      </w:r>
+      <w:proofErr w:type="gramEnd"/>
+      <w:r>
+        <w:fldChar w:fldCharType="begin"/>
+      </w:r>
+      <w:r>
+        <w:instrText xml:space="preserve"> HYPERLINK "http://www.moodle.essex.ac.uk" </w:instrText>
+      </w:r>
+      <w:r>
+        <w:fldChar w:fldCharType="separate"/>
+      </w:r>
+      <w:r>
+        <w:rPr>
+          <w:rStyle w:val="Hyperlink"/>
+          <w:rFonts w:asciiTheme="majorHAnsi" w:hAnsiTheme="majorHAnsi" w:cs="Arial"/>
+        </w:rPr>
+        <w:t>www.moodle.essex.ac.uk</w:t>
+      </w:r>
+      <w:r>
+        <w:rPr>
+          <w:rStyle w:val="Hyperlink"/>
+          <w:rFonts w:asciiTheme="majorHAnsi" w:hAnsiTheme="majorHAnsi" w:cs="Arial"/>
+        </w:rPr>
+        <w:fldChar w:fldCharType="end"/>
+      </w:r>
       <w:r>
         <w:rPr>
           <w:rFonts w:asciiTheme="majorHAnsi" w:hAnsiTheme="majorHAnsi" w:cs="Arial"/>
         </w:rPr>
         <w:t xml:space="preserve">. [Online]. Available: </w:t>
       </w:r>
-      <w:hyperlink r:id="rId10" w:history="1">
+      <w:hyperlink r:id="rId11" w:history="1">
         <w:r>
           <w:rPr>
             <w:rStyle w:val="Hyperlink"/>
@@ -2759,23 +2806,45 @@
           <w:rFonts w:asciiTheme="majorHAnsi" w:hAnsiTheme="majorHAnsi" w:cs="Arial"/>
           <w:i/>
         </w:rPr>
-        <w:t>TecInASec</w:t>
-      </w:r>
+        <w:t>Reference/Précis and Team Task Database</w:t>
+      </w:r>
+      <w:proofErr w:type="gramStart"/>
       <w:r>
         <w:rPr>
           <w:rFonts w:asciiTheme="majorHAnsi" w:hAnsiTheme="majorHAnsi" w:cs="Arial"/>
         </w:rPr>
         <w:t xml:space="preserve">” </w:t>
       </w:r>
-      <w:hyperlink r:id="rId11" w:history="1">
-        <w:r>
-          <w:rPr>
-            <w:rStyle w:val="Hyperlink"/>
-            <w:rFonts w:asciiTheme="majorHAnsi" w:hAnsiTheme="majorHAnsi" w:cs="Arial"/>
-          </w:rPr>
-          <w:t>www.dbblts.com/tias</w:t>
-        </w:r>
-      </w:hyperlink>
+      <w:r>
+        <w:rPr>
+          <w:rFonts w:asciiTheme="majorHAnsi" w:hAnsiTheme="majorHAnsi" w:cs="Arial"/>
+        </w:rPr>
+        <w:t xml:space="preserve"> </w:t>
+      </w:r>
+      <w:proofErr w:type="gramEnd"/>
+      <w:r>
+        <w:fldChar w:fldCharType="begin"/>
+      </w:r>
+      <w:r>
+        <w:instrText xml:space="preserve"> HYPERLINK "http://www.dbblts.com/tias" </w:instrText>
+      </w:r>
+      <w:r>
+        <w:fldChar w:fldCharType="separate"/>
+      </w:r>
+      <w:r>
+        <w:rPr>
+          <w:rStyle w:val="Hyperlink"/>
+          <w:rFonts w:asciiTheme="majorHAnsi" w:hAnsiTheme="majorHAnsi" w:cs="Arial"/>
+        </w:rPr>
+        <w:t>www.dbblts.com/tias</w:t>
+      </w:r>
+      <w:r>
+        <w:rPr>
+          <w:rStyle w:val="Hyperlink"/>
+          <w:rFonts w:asciiTheme="majorHAnsi" w:hAnsiTheme="majorHAnsi" w:cs="Arial"/>
+        </w:rPr>
+        <w:fldChar w:fldCharType="end"/>
+      </w:r>
       <w:r>
         <w:rPr>
           <w:rFonts w:asciiTheme="majorHAnsi" w:hAnsiTheme="majorHAnsi" w:cs="Arial"/>
@@ -2828,15 +2897,212 @@
           <w:rFonts w:asciiTheme="majorHAnsi" w:hAnsiTheme="majorHAnsi" w:cs="Arial"/>
           <w:i/>
         </w:rPr>
-        <w:t>Report on Intellectual Property</w:t>
-      </w:r>
+        <w:t>Reference/Précis and Team Task Database</w:t>
+      </w:r>
+      <w:proofErr w:type="gramStart"/>
       <w:r>
         <w:rPr>
           <w:rFonts w:asciiTheme="majorHAnsi" w:hAnsiTheme="majorHAnsi" w:cs="Arial"/>
         </w:rPr>
         <w:t xml:space="preserve">” </w:t>
       </w:r>
+      <w:r>
+        <w:rPr>
+          <w:rFonts w:asciiTheme="majorHAnsi" w:hAnsiTheme="majorHAnsi" w:cs="Arial"/>
+        </w:rPr>
+        <w:t xml:space="preserve"> </w:t>
+      </w:r>
+      <w:proofErr w:type="gramEnd"/>
+      <w:r>
+        <w:fldChar w:fldCharType="begin"/>
+      </w:r>
+      <w:r>
+        <w:instrText xml:space="preserve"> HYPERLINK "http://www.moodle.essex.ac.uk" </w:instrText>
+      </w:r>
+      <w:r>
+        <w:fldChar w:fldCharType="separate"/>
+      </w:r>
+      <w:r>
+        <w:rPr>
+          <w:rStyle w:val="Hyperlink"/>
+          <w:rFonts w:asciiTheme="majorHAnsi" w:hAnsiTheme="majorHAnsi" w:cs="Arial"/>
+        </w:rPr>
+        <w:t>www.moodle.essex.ac.uk</w:t>
+      </w:r>
+      <w:r>
+        <w:rPr>
+          <w:rStyle w:val="Hyperlink"/>
+          <w:rFonts w:asciiTheme="majorHAnsi" w:hAnsiTheme="majorHAnsi" w:cs="Arial"/>
+        </w:rPr>
+        <w:fldChar w:fldCharType="end"/>
+      </w:r>
+      <w:r>
+        <w:rPr>
+          <w:rFonts w:asciiTheme="majorHAnsi" w:hAnsiTheme="majorHAnsi" w:cs="Arial"/>
+        </w:rPr>
+        <w:t xml:space="preserve">. [Online]. Available: </w:t>
+      </w:r>
       <w:hyperlink r:id="rId13" w:history="1">
+        <w:r>
+          <w:rPr>
+            <w:rStyle w:val="Hyperlink"/>
+            <w:rFonts w:asciiTheme="majorHAnsi" w:hAnsiTheme="majorHAnsi" w:cs="Arial"/>
+          </w:rPr>
+          <w:t>https://moodle.essex.ac.uk/mod/data/view.php?d=128&amp;rid=9606</w:t>
+        </w:r>
+      </w:hyperlink>
+      <w:r>
+        <w:rPr>
+          <w:rFonts w:asciiTheme="majorHAnsi" w:hAnsiTheme="majorHAnsi" w:cs="Arial"/>
+        </w:rPr>
+        <w:t xml:space="preserve"> [Accessed: Mar. 15. 2015]</w:t>
+      </w:r>
+    </w:p>
+    <w:p>
+      <w:pPr>
+        <w:rPr>
+          <w:rFonts w:asciiTheme="majorHAnsi" w:hAnsiTheme="majorHAnsi" w:cs="Arial"/>
+        </w:rPr>
+      </w:pPr>
+    </w:p>
+    <w:p>
+      <w:pPr>
+        <w:pStyle w:val="Heading4"/>
+        <w:rPr>
+          <w:rFonts w:cs="Arial"/>
+          <w:sz w:val="32"/>
+        </w:rPr>
+      </w:pPr>
+      <w:r>
+        <w:rPr>
+          <w:rFonts w:cs="Arial"/>
+          <w:sz w:val="32"/>
+        </w:rPr>
+        <w:t>Charlie Hammond</w:t>
+      </w:r>
+    </w:p>
+    <w:p>
+      <w:pPr>
+        <w:pStyle w:val="Heading5"/>
+        <w:rPr>
+          <w:rFonts w:cs="Arial"/>
+        </w:rPr>
+      </w:pPr>
+      <w:r>
+        <w:rPr>
+          <w:rFonts w:cs="Arial"/>
+        </w:rPr>
+        <w:t>Introduction</w:t>
+      </w:r>
+    </w:p>
+    <w:p>
+      <w:pPr>
+        <w:rPr>
+          <w:rFonts w:asciiTheme="majorHAnsi" w:hAnsiTheme="majorHAnsi" w:cs="Arial"/>
+        </w:rPr>
+      </w:pPr>
+      <w:r>
+        <w:rPr>
+          <w:rFonts w:asciiTheme="majorHAnsi" w:hAnsiTheme="majorHAnsi" w:cs="Arial"/>
+        </w:rPr>
+        <w:t>I am the Design Specialist for Team T. It is my job to come up with the ideas and help get the design aspects of the project across to the rest of the team as well as draft the refined ideas so that they can eventually be implemented into the application/program that we are, as a team developing.</w:t>
+      </w:r>
+    </w:p>
+    <w:p>
+      <w:pPr>
+        <w:pStyle w:val="Heading5"/>
+        <w:rPr>
+          <w:rFonts w:cs="Arial"/>
+        </w:rPr>
+      </w:pPr>
+      <w:r>
+        <w:rPr>
+          <w:rFonts w:cs="Arial"/>
+        </w:rPr>
+        <w:t>Past Work</w:t>
+      </w:r>
+    </w:p>
+    <w:p>
+      <w:pPr>
+        <w:rPr>
+          <w:rFonts w:asciiTheme="majorHAnsi" w:hAnsiTheme="majorHAnsi" w:cs="Arial"/>
+        </w:rPr>
+      </w:pPr>
+      <w:r>
+        <w:rPr>
+          <w:rFonts w:asciiTheme="majorHAnsi" w:hAnsiTheme="majorHAnsi" w:cs="Arial"/>
+        </w:rPr>
+        <w:t xml:space="preserve">Starting from the beginning. 10th November 2014 it has been my role in the team to collectively work with each of the members, whether it be in the forum online [1] or with a team meeting which happens every two weeks. Since the launch of the project I have written reports covering application design [2] to potential health and safety when using the application [3]. All of the aspects that I have coved in my reports which can be found within the list of uploaded documents on the Moodle website supported by the University of Essex [4] are aspects of design that many don’t considered when looking at an application. At this point of the application design, as of the 18th February 2015 my designs are all theoretical but are essential to the team so that we as a team can collaborate and have an insight to what the final design could be like. Each iteration of the  design can be seen in the documents I have uploaded on Moodle, so far the design assets we are interested in using have been uploaded in a folder [5] so that not only I can </w:t>
+      </w:r>
+      <w:r>
+        <w:rPr>
+          <w:rFonts w:asciiTheme="majorHAnsi" w:hAnsiTheme="majorHAnsi" w:cs="Arial"/>
+        </w:rPr>
+        <w:lastRenderedPageBreak/>
+        <w:t>see and manipulate them. I have given creative control over my designs to the team for inspiration and influence so that in the end it’s a product that we can all agree on.</w:t>
+      </w:r>
+    </w:p>
+    <w:p>
+      <w:pPr>
+        <w:pStyle w:val="Heading5"/>
+        <w:rPr>
+          <w:rFonts w:cs="Arial"/>
+        </w:rPr>
+      </w:pPr>
+      <w:r>
+        <w:rPr>
+          <w:rFonts w:cs="Arial"/>
+        </w:rPr>
+        <w:t>Additional Notes</w:t>
+      </w:r>
+    </w:p>
+    <w:p>
+      <w:pPr>
+        <w:rPr>
+          <w:rFonts w:asciiTheme="majorHAnsi" w:hAnsiTheme="majorHAnsi" w:cs="Arial"/>
+        </w:rPr>
+      </w:pPr>
+      <w:r>
+        <w:rPr>
+          <w:rFonts w:asciiTheme="majorHAnsi" w:hAnsiTheme="majorHAnsi" w:cs="Arial"/>
+        </w:rPr>
+        <w:t>At this stage of the design. Astatically the program is plain, clean and simple as it is going to be a practical and useful over vibrant and attractive. This will change in the future as the application comes together and is functional it is then possible for me as a designer to look at the canvas I have to use to project the ideas that team T have for the aesthetics of TIAS.</w:t>
+      </w:r>
+    </w:p>
+    <w:p>
+      <w:pPr>
+        <w:pStyle w:val="Heading5"/>
+        <w:rPr>
+          <w:rFonts w:cs="Arial"/>
+        </w:rPr>
+      </w:pPr>
+      <w:r>
+        <w:rPr>
+          <w:rFonts w:cs="Arial"/>
+        </w:rPr>
+        <w:t>References</w:t>
+      </w:r>
+    </w:p>
+    <w:p>
+      <w:pPr>
+        <w:rPr>
+          <w:rFonts w:asciiTheme="majorHAnsi" w:hAnsiTheme="majorHAnsi" w:cs="Arial"/>
+        </w:rPr>
+      </w:pPr>
+      <w:r>
+        <w:rPr>
+          <w:rFonts w:asciiTheme="majorHAnsi" w:hAnsiTheme="majorHAnsi" w:cs="Arial"/>
+        </w:rPr>
+        <w:t>[1] – Moodle. "</w:t>
+      </w:r>
+      <w:r>
+        <w:rPr>
+          <w:rFonts w:asciiTheme="majorHAnsi" w:hAnsiTheme="majorHAnsi" w:cs="Arial"/>
+          <w:i/>
+        </w:rPr>
+        <w:t xml:space="preserve">Team Forum”.  </w:t>
+      </w:r>
+      <w:hyperlink r:id="rId14" w:history="1">
         <w:r>
           <w:rPr>
             <w:rStyle w:val="Hyperlink"/>
@@ -2849,163 +3115,65 @@
         <w:rPr>
           <w:rFonts w:asciiTheme="majorHAnsi" w:hAnsiTheme="majorHAnsi" w:cs="Arial"/>
         </w:rPr>
-        <w:t xml:space="preserve">. [Online]. Available: </w:t>
-      </w:r>
-      <w:hyperlink r:id="rId14" w:history="1">
+        <w:t xml:space="preserve">.  [Online]. Available: </w:t>
+      </w:r>
+      <w:hyperlink r:id="rId15" w:history="1">
         <w:r>
           <w:rPr>
             <w:rStyle w:val="Hyperlink"/>
             <w:rFonts w:asciiTheme="majorHAnsi" w:hAnsiTheme="majorHAnsi" w:cs="Arial"/>
           </w:rPr>
-          <w:t>https://moodle.essex.ac.uk/mod/data/view.php?d=128&amp;rid=9606</w:t>
+          <w:t>https://moodle.essex.ac.uk/mod/forum/view.php?id=208159</w:t>
         </w:r>
       </w:hyperlink>
       <w:r>
         <w:rPr>
           <w:rFonts w:asciiTheme="majorHAnsi" w:hAnsiTheme="majorHAnsi" w:cs="Arial"/>
         </w:rPr>
-        <w:t xml:space="preserve"> [Accessed: Mar. 15. 2015]</w:t>
-      </w:r>
-    </w:p>
-    <w:p>
-      <w:pPr>
-        <w:rPr>
-          <w:rFonts w:asciiTheme="majorHAnsi" w:hAnsiTheme="majorHAnsi" w:cs="Arial"/>
-        </w:rPr>
-      </w:pPr>
-    </w:p>
-    <w:p>
-      <w:pPr>
-        <w:pStyle w:val="Heading4"/>
-        <w:rPr>
-          <w:rFonts w:cs="Arial"/>
-          <w:sz w:val="32"/>
-        </w:rPr>
-      </w:pPr>
-      <w:r>
-        <w:rPr>
-          <w:rFonts w:cs="Arial"/>
-          <w:sz w:val="32"/>
-        </w:rPr>
-        <w:t>Charlie Hammond</w:t>
-      </w:r>
-    </w:p>
-    <w:p>
-      <w:pPr>
-        <w:pStyle w:val="Heading5"/>
-        <w:rPr>
-          <w:rFonts w:cs="Arial"/>
-        </w:rPr>
-      </w:pPr>
-      <w:r>
-        <w:rPr>
-          <w:rFonts w:cs="Arial"/>
-        </w:rPr>
-        <w:t>Introduction</w:t>
-      </w:r>
-    </w:p>
-    <w:p>
-      <w:pPr>
-        <w:rPr>
-          <w:rFonts w:asciiTheme="majorHAnsi" w:hAnsiTheme="majorHAnsi" w:cs="Arial"/>
-        </w:rPr>
-      </w:pPr>
-      <w:r>
-        <w:rPr>
-          <w:rFonts w:asciiTheme="majorHAnsi" w:hAnsiTheme="majorHAnsi" w:cs="Arial"/>
-        </w:rPr>
-        <w:t>I am the Design Specialist for Team T. It is my job to come up with the ideas and help get the design aspects of the project across to the rest of the team as well as draft the refined ideas so that they can eventually be implemented into the application/program that we are, as a team developing.</w:t>
-      </w:r>
-    </w:p>
-    <w:p>
-      <w:pPr>
-        <w:pStyle w:val="Heading5"/>
-        <w:rPr>
-          <w:rFonts w:cs="Arial"/>
-        </w:rPr>
-      </w:pPr>
-      <w:r>
-        <w:rPr>
-          <w:rFonts w:cs="Arial"/>
-        </w:rPr>
-        <w:t>Past Work</w:t>
-      </w:r>
-    </w:p>
-    <w:p>
-      <w:pPr>
-        <w:rPr>
-          <w:rFonts w:asciiTheme="majorHAnsi" w:hAnsiTheme="majorHAnsi" w:cs="Arial"/>
-        </w:rPr>
-      </w:pPr>
-      <w:r>
-        <w:rPr>
-          <w:rFonts w:asciiTheme="majorHAnsi" w:hAnsiTheme="majorHAnsi" w:cs="Arial"/>
-        </w:rPr>
-        <w:t>Starting from the beginning. 10th November 2014 it has been my role in the team to collectively work with each of the members, whether it be in the forum online [1] or with a team meeting which happens every two weeks. Since the launch of the project I have written reports covering application design [2] to potential health and safety when using the application [3]. All of the aspects that I have coved in my reports which can be found within the list of uploaded documents on the Moodle website supported by the University of Essex [4] are aspects of design that many don’t considered when looking at an application. At this point of the application design, as of the 18th February 2015 my designs are all theoretical but are essential to the team so that we as a team can collaborate and have an insight to what the final design could be like. Each iteration of the  design can be seen in the documents I have uploaded on Moodle, so far the design assets we are interested in using have been uploaded in a folder [5] so that not only I can see and manipulate them. I have given creative control over my designs to the team for inspiration and influence so that in the end it’s a product that we can all agree on.</w:t>
-      </w:r>
-    </w:p>
-    <w:p>
-      <w:pPr>
-        <w:pStyle w:val="Heading5"/>
-        <w:rPr>
-          <w:rFonts w:cs="Arial"/>
-        </w:rPr>
-      </w:pPr>
-      <w:r>
-        <w:rPr>
-          <w:rFonts w:cs="Arial"/>
-        </w:rPr>
-        <w:lastRenderedPageBreak/>
-        <w:t>Additional Notes</w:t>
-      </w:r>
-    </w:p>
-    <w:p>
-      <w:pPr>
-        <w:rPr>
-          <w:rFonts w:asciiTheme="majorHAnsi" w:hAnsiTheme="majorHAnsi" w:cs="Arial"/>
-        </w:rPr>
-      </w:pPr>
-      <w:r>
-        <w:rPr>
-          <w:rFonts w:asciiTheme="majorHAnsi" w:hAnsiTheme="majorHAnsi" w:cs="Arial"/>
-        </w:rPr>
-        <w:t>At this stage of the design. Astatically the program is plain, clean and simple as it is going to be a practical and useful over vibrant and attractive. This will change in the future as the application comes together and is functional it is then possible for me as a designer to look at the canvas I have to use to project the ideas that team T have for the aesthetics of TIAS.</w:t>
-      </w:r>
-    </w:p>
-    <w:p>
-      <w:pPr>
-        <w:pStyle w:val="Heading5"/>
-        <w:rPr>
-          <w:rFonts w:cs="Arial"/>
-        </w:rPr>
-      </w:pPr>
-      <w:r>
-        <w:rPr>
-          <w:rFonts w:cs="Arial"/>
-        </w:rPr>
-        <w:t>References</w:t>
-      </w:r>
-    </w:p>
-    <w:p>
-      <w:pPr>
-        <w:rPr>
-          <w:rFonts w:asciiTheme="majorHAnsi" w:hAnsiTheme="majorHAnsi" w:cs="Arial"/>
-        </w:rPr>
-      </w:pPr>
-      <w:r>
-        <w:rPr>
-          <w:rFonts w:asciiTheme="majorHAnsi" w:hAnsiTheme="majorHAnsi" w:cs="Arial"/>
-        </w:rPr>
-        <w:t>[1] – Moodle. "</w:t>
+        <w:t>. [Accessed: Mar. 15. 2015].</w:t>
+      </w:r>
+    </w:p>
+    <w:p>
+      <w:pPr>
+        <w:rPr>
+          <w:rFonts w:asciiTheme="majorHAnsi" w:hAnsiTheme="majorHAnsi" w:cs="Arial"/>
+        </w:rPr>
+      </w:pPr>
+      <w:r>
+        <w:rPr>
+          <w:rFonts w:asciiTheme="majorHAnsi" w:hAnsiTheme="majorHAnsi" w:cs="Arial"/>
+        </w:rPr>
+        <w:t xml:space="preserve">[2] – Moodle. </w:t>
       </w:r>
       <w:r>
         <w:rPr>
           <w:rFonts w:asciiTheme="majorHAnsi" w:hAnsiTheme="majorHAnsi" w:cs="Arial"/>
           <w:i/>
         </w:rPr>
-        <w:t xml:space="preserve">Team Forum”.  </w:t>
-      </w:r>
-      <w:hyperlink r:id="rId15" w:history="1">
+        <w:t xml:space="preserve">“Reference/Précis and Team Task Database - </w:t>
+      </w:r>
+      <w:r>
+        <w:rPr>
+          <w:rFonts w:asciiTheme="majorHAnsi" w:hAnsiTheme="majorHAnsi" w:cs="Arial"/>
+          <w:i/>
+          <w:shd w:val="clear" w:color="auto" w:fill="FFFFFF"/>
+        </w:rPr>
+        <w:t>Application Design</w:t>
+      </w:r>
+      <w:r>
+        <w:rPr>
+          <w:rFonts w:asciiTheme="majorHAnsi" w:hAnsiTheme="majorHAnsi" w:cs="Arial"/>
+          <w:i/>
+        </w:rPr>
+        <w:t>”</w:t>
+      </w:r>
+      <w:r>
+        <w:rPr>
+          <w:rFonts w:asciiTheme="majorHAnsi" w:hAnsiTheme="majorHAnsi" w:cs="Arial"/>
+        </w:rPr>
+        <w:t xml:space="preserve">.  </w:t>
+      </w:r>
+      <w:hyperlink r:id="rId16" w:history="1">
         <w:r>
           <w:rPr>
             <w:rStyle w:val="Hyperlink"/>
@@ -3018,57 +3186,51 @@
         <w:rPr>
           <w:rFonts w:asciiTheme="majorHAnsi" w:hAnsiTheme="majorHAnsi" w:cs="Arial"/>
         </w:rPr>
-        <w:t xml:space="preserve">.  [Online]. Available: </w:t>
-      </w:r>
-      <w:hyperlink r:id="rId16" w:history="1">
+        <w:t xml:space="preserve">  [Online]. Available: </w:t>
+      </w:r>
+      <w:hyperlink r:id="rId17" w:history="1">
         <w:r>
           <w:rPr>
             <w:rStyle w:val="Hyperlink"/>
             <w:rFonts w:asciiTheme="majorHAnsi" w:hAnsiTheme="majorHAnsi" w:cs="Arial"/>
           </w:rPr>
-          <w:t>https://moodle.essex.ac.uk/mod/forum/view.php?id=208159</w:t>
+          <w:t>https://moodle.essex.ac.uk/mod/data/view.php?d=128&amp;mode=single</w:t>
         </w:r>
       </w:hyperlink>
       <w:r>
         <w:rPr>
-          <w:rFonts w:asciiTheme="majorHAnsi" w:hAnsiTheme="majorHAnsi" w:cs="Arial"/>
-        </w:rPr>
-        <w:t>. [Accessed: Mar. 15. 2015].</w:t>
-      </w:r>
-    </w:p>
-    <w:p>
-      <w:pPr>
-        <w:rPr>
-          <w:rFonts w:asciiTheme="majorHAnsi" w:hAnsiTheme="majorHAnsi" w:cs="Arial"/>
-        </w:rPr>
-      </w:pPr>
-      <w:r>
-        <w:rPr>
-          <w:rFonts w:asciiTheme="majorHAnsi" w:hAnsiTheme="majorHAnsi" w:cs="Arial"/>
-        </w:rPr>
-        <w:t xml:space="preserve">[2] – Moodle. </w:t>
+          <w:rStyle w:val="Hyperlink"/>
+          <w:rFonts w:asciiTheme="majorHAnsi" w:hAnsiTheme="majorHAnsi" w:cs="Arial"/>
+        </w:rPr>
+        <w:t xml:space="preserve"> </w:t>
+      </w:r>
+      <w:r>
+        <w:rPr>
+          <w:rFonts w:asciiTheme="majorHAnsi" w:hAnsiTheme="majorHAnsi" w:cs="Arial"/>
+        </w:rPr>
+        <w:t>[Accessed: Mar. 15. 2015].</w:t>
+      </w:r>
+    </w:p>
+    <w:p>
+      <w:pPr>
+        <w:rPr>
+          <w:rFonts w:asciiTheme="majorHAnsi" w:hAnsiTheme="majorHAnsi" w:cs="Arial"/>
+          <w:color w:val="0000FF" w:themeColor="hyperlink"/>
+          <w:u w:val="single"/>
+        </w:rPr>
+      </w:pPr>
+      <w:r>
+        <w:rPr>
+          <w:rFonts w:asciiTheme="majorHAnsi" w:hAnsiTheme="majorHAnsi" w:cs="Arial"/>
+        </w:rPr>
+        <w:t xml:space="preserve">[3] – Moodle. </w:t>
       </w:r>
       <w:r>
         <w:rPr>
           <w:rFonts w:asciiTheme="majorHAnsi" w:hAnsiTheme="majorHAnsi" w:cs="Arial"/>
           <w:i/>
         </w:rPr>
-        <w:t xml:space="preserve">“Reference/Précis and Team Task Database - </w:t>
-      </w:r>
-      <w:r>
-        <w:rPr>
-          <w:rFonts w:asciiTheme="majorHAnsi" w:hAnsiTheme="majorHAnsi" w:cs="Arial"/>
-          <w:i/>
-          <w:shd w:val="clear" w:color="auto" w:fill="FFFFFF"/>
-        </w:rPr>
-        <w:t>Application Design</w:t>
-      </w:r>
-      <w:r>
-        <w:rPr>
-          <w:rFonts w:asciiTheme="majorHAnsi" w:hAnsiTheme="majorHAnsi" w:cs="Arial"/>
-          <w:i/>
-        </w:rPr>
-        <w:t>”</w:t>
+        <w:t>“Reference/Précis and Team Task Database - Health &amp; Safety”</w:t>
       </w:r>
       <w:r>
         <w:rPr>
@@ -3076,7 +3238,7 @@
         </w:rPr>
         <w:t xml:space="preserve">.  </w:t>
       </w:r>
-      <w:hyperlink r:id="rId17" w:history="1">
+      <w:hyperlink r:id="rId18" w:history="1">
         <w:r>
           <w:rPr>
             <w:rStyle w:val="Hyperlink"/>
@@ -3089,15 +3251,15 @@
         <w:rPr>
           <w:rFonts w:asciiTheme="majorHAnsi" w:hAnsiTheme="majorHAnsi" w:cs="Arial"/>
         </w:rPr>
-        <w:t xml:space="preserve">  [Online]. Available: </w:t>
-      </w:r>
-      <w:hyperlink r:id="rId18" w:history="1">
+        <w:t xml:space="preserve">.  [Online]. Available: </w:t>
+      </w:r>
+      <w:hyperlink r:id="rId19" w:history="1">
         <w:r>
           <w:rPr>
             <w:rStyle w:val="Hyperlink"/>
             <w:rFonts w:asciiTheme="majorHAnsi" w:hAnsiTheme="majorHAnsi" w:cs="Arial"/>
           </w:rPr>
-          <w:t>https://moodle.essex.ac.uk/mod/data/view.php?d=128&amp;mode=single</w:t>
+          <w:t>https://moodle.essex.ac.uk/mod/data/view.php?d=128&amp;mode=single&amp;page=56</w:t>
         </w:r>
       </w:hyperlink>
       <w:r>
@@ -3118,22 +3280,20 @@
       <w:pPr>
         <w:rPr>
           <w:rFonts w:asciiTheme="majorHAnsi" w:hAnsiTheme="majorHAnsi" w:cs="Arial"/>
-          <w:color w:val="0000FF" w:themeColor="hyperlink"/>
-          <w:u w:val="single"/>
-        </w:rPr>
-      </w:pPr>
-      <w:r>
-        <w:rPr>
-          <w:rFonts w:asciiTheme="majorHAnsi" w:hAnsiTheme="majorHAnsi" w:cs="Arial"/>
-        </w:rPr>
-        <w:t xml:space="preserve">[3] – Moodle. </w:t>
+        </w:rPr>
+      </w:pPr>
+      <w:r>
+        <w:rPr>
+          <w:rFonts w:asciiTheme="majorHAnsi" w:hAnsiTheme="majorHAnsi" w:cs="Arial"/>
+        </w:rPr>
+        <w:t xml:space="preserve">[4] - Moodle. </w:t>
       </w:r>
       <w:r>
         <w:rPr>
           <w:rFonts w:asciiTheme="majorHAnsi" w:hAnsiTheme="majorHAnsi" w:cs="Arial"/>
           <w:i/>
         </w:rPr>
-        <w:t>“Reference/Précis and Team Task Database - Health &amp; Safety”</w:t>
+        <w:t>“Reference/Précis and Team Task Database - Charlie”</w:t>
       </w:r>
       <w:r>
         <w:rPr>
@@ -3141,7 +3301,7 @@
         </w:rPr>
         <w:t xml:space="preserve">.  </w:t>
       </w:r>
-      <w:hyperlink r:id="rId19" w:history="1">
+      <w:hyperlink r:id="rId20" w:history="1">
         <w:r>
           <w:rPr>
             <w:rStyle w:val="Hyperlink"/>
@@ -3156,47 +3316,40 @@
         </w:rPr>
         <w:t xml:space="preserve">.  [Online]. Available: </w:t>
       </w:r>
-      <w:hyperlink r:id="rId20" w:history="1">
+      <w:hyperlink r:id="rId21" w:history="1">
         <w:r>
           <w:rPr>
             <w:rStyle w:val="Hyperlink"/>
             <w:rFonts w:asciiTheme="majorHAnsi" w:hAnsiTheme="majorHAnsi" w:cs="Arial"/>
           </w:rPr>
-          <w:t>https://moodle.essex.ac.uk/mod/data/view.php?d=128&amp;mode=single&amp;page=56</w:t>
+          <w:t>https://moodle.essex.ac.uk/mod/data/view.php?d=128&amp;mode=list&amp;perpage=50&amp;search=&amp;sort=0&amp;order=ASC&amp;advanced=0&amp;filter=1&amp;advanced=1&amp;f_367=&amp;f_368=&amp;u_fn=charlie&amp;u_ln</w:t>
         </w:r>
       </w:hyperlink>
       <w:r>
         <w:rPr>
-          <w:rStyle w:val="Hyperlink"/>
-          <w:rFonts w:asciiTheme="majorHAnsi" w:hAnsiTheme="majorHAnsi" w:cs="Arial"/>
-        </w:rPr>
-        <w:t xml:space="preserve"> </w:t>
-      </w:r>
-      <w:r>
-        <w:rPr>
-          <w:rFonts w:asciiTheme="majorHAnsi" w:hAnsiTheme="majorHAnsi" w:cs="Arial"/>
-        </w:rPr>
-        <w:t>[Accessed: Mar. 15. 2015].</w:t>
-      </w:r>
-    </w:p>
-    <w:p>
-      <w:pPr>
-        <w:rPr>
-          <w:rFonts w:asciiTheme="majorHAnsi" w:hAnsiTheme="majorHAnsi" w:cs="Arial"/>
-        </w:rPr>
-      </w:pPr>
-      <w:r>
-        <w:rPr>
-          <w:rFonts w:asciiTheme="majorHAnsi" w:hAnsiTheme="majorHAnsi" w:cs="Arial"/>
-        </w:rPr>
-        <w:t xml:space="preserve">[4] - Moodle. </w:t>
+          <w:rFonts w:asciiTheme="majorHAnsi" w:hAnsiTheme="majorHAnsi" w:cs="Arial"/>
+        </w:rPr>
+        <w:t>= [Accessed: Mar. 15. 2015]</w:t>
+      </w:r>
+    </w:p>
+    <w:p>
+      <w:pPr>
+        <w:rPr>
+          <w:rFonts w:asciiTheme="majorHAnsi" w:hAnsiTheme="majorHAnsi" w:cs="Arial"/>
+        </w:rPr>
+      </w:pPr>
+      <w:r>
+        <w:rPr>
+          <w:rFonts w:asciiTheme="majorHAnsi" w:hAnsiTheme="majorHAnsi" w:cs="Arial"/>
+        </w:rPr>
+        <w:t xml:space="preserve">[5] - Moodle. </w:t>
       </w:r>
       <w:r>
         <w:rPr>
           <w:rFonts w:asciiTheme="majorHAnsi" w:hAnsiTheme="majorHAnsi" w:cs="Arial"/>
           <w:i/>
         </w:rPr>
-        <w:t>“Reference/Précis and Team Task Database - Charlie”</w:t>
+        <w:t>“Reference/Précis and Team Task Database – My work collection”</w:t>
       </w:r>
       <w:r>
         <w:rPr>
@@ -3204,7 +3357,7 @@
         </w:rPr>
         <w:t xml:space="preserve">.  </w:t>
       </w:r>
-      <w:hyperlink r:id="rId21" w:history="1">
+      <w:hyperlink r:id="rId22" w:history="1">
         <w:r>
           <w:rPr>
             <w:rStyle w:val="Hyperlink"/>
@@ -3219,63 +3372,7 @@
         </w:rPr>
         <w:t xml:space="preserve">.  [Online]. Available: </w:t>
       </w:r>
-      <w:hyperlink r:id="rId22" w:history="1">
-        <w:r>
-          <w:rPr>
-            <w:rStyle w:val="Hyperlink"/>
-            <w:rFonts w:asciiTheme="majorHAnsi" w:hAnsiTheme="majorHAnsi" w:cs="Arial"/>
-          </w:rPr>
-          <w:t>https://moodle.essex.ac.uk/mod/data/view.php?d=128&amp;mode=list&amp;perpage=50&amp;search=&amp;sort=0&amp;order=ASC&amp;advanced=0&amp;filter=1&amp;advanced=1&amp;f_367=&amp;f_368=&amp;u_fn=charlie&amp;u_ln</w:t>
-        </w:r>
-      </w:hyperlink>
-      <w:r>
-        <w:rPr>
-          <w:rFonts w:asciiTheme="majorHAnsi" w:hAnsiTheme="majorHAnsi" w:cs="Arial"/>
-        </w:rPr>
-        <w:t>= [Accessed: Mar. 15. 2015]</w:t>
-      </w:r>
-    </w:p>
-    <w:p>
-      <w:pPr>
-        <w:rPr>
-          <w:rFonts w:asciiTheme="majorHAnsi" w:hAnsiTheme="majorHAnsi" w:cs="Arial"/>
-        </w:rPr>
-      </w:pPr>
-      <w:r>
-        <w:rPr>
-          <w:rFonts w:asciiTheme="majorHAnsi" w:hAnsiTheme="majorHAnsi" w:cs="Arial"/>
-        </w:rPr>
-        <w:t xml:space="preserve">[5] - Moodle. </w:t>
-      </w:r>
-      <w:r>
-        <w:rPr>
-          <w:rFonts w:asciiTheme="majorHAnsi" w:hAnsiTheme="majorHAnsi" w:cs="Arial"/>
-          <w:i/>
-        </w:rPr>
-        <w:t>“Reference/Précis and Team Task Database – My work collection”</w:t>
-      </w:r>
-      <w:r>
-        <w:rPr>
-          <w:rFonts w:asciiTheme="majorHAnsi" w:hAnsiTheme="majorHAnsi" w:cs="Arial"/>
-        </w:rPr>
-        <w:t xml:space="preserve">.  </w:t>
-      </w:r>
       <w:hyperlink r:id="rId23" w:history="1">
-        <w:r>
-          <w:rPr>
-            <w:rStyle w:val="Hyperlink"/>
-            <w:rFonts w:asciiTheme="majorHAnsi" w:hAnsiTheme="majorHAnsi" w:cs="Arial"/>
-          </w:rPr>
-          <w:t>www.moodle.essex.ac.uk</w:t>
-        </w:r>
-      </w:hyperlink>
-      <w:r>
-        <w:rPr>
-          <w:rFonts w:asciiTheme="majorHAnsi" w:hAnsiTheme="majorHAnsi" w:cs="Arial"/>
-        </w:rPr>
-        <w:t xml:space="preserve">.  [Online]. Available: </w:t>
-      </w:r>
-      <w:hyperlink r:id="rId24" w:history="1">
         <w:r>
           <w:rPr>
             <w:rStyle w:val="Hyperlink"/>
@@ -3378,7 +3475,14 @@
         <w:rPr>
           <w:rFonts w:asciiTheme="majorHAnsi" w:hAnsiTheme="majorHAnsi" w:cs="Arial"/>
         </w:rPr>
-        <w:t xml:space="preserve"> as it was going to be used to create the GUI for our product (decided against at a later date). As the logbook will show, I have not had many tasks to complete, barring the work on the logbook and Gantt chart. I believe this to be due to the higher workload in being the project manager, as well as my other teammates being better suited than me in tasks involving design or coding.</w:t>
+        <w:t xml:space="preserve"> as it was going to be used to create the GUI for our product (decided against at a later date). As the logbook will show, I have not had many tasks to complete, barring the work on the logbook and Gantt chart. I </w:t>
+      </w:r>
+      <w:r>
+        <w:rPr>
+          <w:rFonts w:asciiTheme="majorHAnsi" w:hAnsiTheme="majorHAnsi" w:cs="Arial"/>
+        </w:rPr>
+        <w:lastRenderedPageBreak/>
+        <w:t>believe this to be due to the higher workload in being the project manager, as well as my other teammates being better suited than me in tasks involving design or coding.</w:t>
       </w:r>
     </w:p>
     <w:p>
@@ -3392,6 +3496,51 @@
           <w:rFonts w:asciiTheme="majorHAnsi" w:hAnsiTheme="majorHAnsi" w:cs="Arial"/>
         </w:rPr>
         <w:t xml:space="preserve"> [1] -</w:t>
+      </w:r>
+      <w:r>
+        <w:rPr>
+          <w:rFonts w:asciiTheme="majorHAnsi" w:hAnsiTheme="majorHAnsi" w:cs="Arial"/>
+        </w:rPr>
+        <w:t xml:space="preserve"> </w:t>
+      </w:r>
+      <w:r>
+        <w:rPr>
+          <w:rFonts w:asciiTheme="majorHAnsi" w:hAnsiTheme="majorHAnsi" w:cs="Arial"/>
+        </w:rPr>
+        <w:t xml:space="preserve">Moodle. </w:t>
+      </w:r>
+      <w:r>
+        <w:rPr>
+          <w:rFonts w:asciiTheme="majorHAnsi" w:hAnsiTheme="majorHAnsi" w:cs="Arial"/>
+          <w:i/>
+        </w:rPr>
+        <w:t>“Reference/Précis and Team Task Database”</w:t>
+      </w:r>
+      <w:r>
+        <w:rPr>
+          <w:rFonts w:asciiTheme="majorHAnsi" w:hAnsiTheme="majorHAnsi" w:cs="Arial"/>
+        </w:rPr>
+        <w:t xml:space="preserve">.  </w:t>
+      </w:r>
+      <w:hyperlink r:id="rId24" w:history="1">
+        <w:r>
+          <w:rPr>
+            <w:rFonts w:asciiTheme="majorHAnsi" w:hAnsiTheme="majorHAnsi" w:cs="Arial"/>
+          </w:rPr>
+          <w:t>www.moodle.essex.ac.uk</w:t>
+        </w:r>
+      </w:hyperlink>
+      <w:r>
+        <w:rPr>
+          <w:rFonts w:asciiTheme="majorHAnsi" w:hAnsiTheme="majorHAnsi" w:cs="Arial"/>
+        </w:rPr>
+        <w:t>.  [Online]. Available:</w:t>
+      </w:r>
+      <w:r>
+        <w:rPr>
+          <w:rFonts w:asciiTheme="majorHAnsi" w:hAnsiTheme="majorHAnsi" w:cs="Arial"/>
+        </w:rPr>
+        <w:t xml:space="preserve"> </w:t>
       </w:r>
       <w:hyperlink r:id="rId25" w:history="1">
         <w:r>
@@ -3399,9 +3548,21 @@
             <w:rStyle w:val="Hyperlink"/>
             <w:rFonts w:asciiTheme="majorHAnsi" w:hAnsiTheme="majorHAnsi" w:cs="Arial"/>
           </w:rPr>
-          <w:t xml:space="preserve"> https://moodle.essex.ac.uk/mod/data/view.php?d=128&amp;rid=9194</w:t>
+          <w:t>https://moodle.essex.ac.uk/mod/data/view.php?d=128&amp;rid=9194</w:t>
         </w:r>
       </w:hyperlink>
+      <w:r>
+        <w:rPr>
+          <w:rFonts w:asciiTheme="majorHAnsi" w:hAnsiTheme="majorHAnsi" w:cs="Arial"/>
+        </w:rPr>
+        <w:t xml:space="preserve"> [Accessed: Mar. 16</w:t>
+      </w:r>
+      <w:r>
+        <w:rPr>
+          <w:rFonts w:asciiTheme="majorHAnsi" w:hAnsiTheme="majorHAnsi" w:cs="Arial"/>
+        </w:rPr>
+        <w:t>. 2015]</w:t>
+      </w:r>
     </w:p>
     <w:p>
       <w:pPr>
@@ -3416,132 +3577,282 @@
           <w:rFonts w:cs="Arial"/>
           <w:sz w:val="32"/>
         </w:rPr>
+        <w:t>Valentinas Vaiceliunas</w:t>
+      </w:r>
+    </w:p>
+    <w:p>
+      <w:pPr>
+        <w:pStyle w:val="Heading5"/>
+        <w:rPr>
+          <w:rFonts w:cs="Arial"/>
+        </w:rPr>
+      </w:pPr>
+      <w:r>
+        <w:rPr>
+          <w:rFonts w:cs="Arial"/>
+        </w:rPr>
+        <w:t xml:space="preserve">Introduction </w:t>
+      </w:r>
+    </w:p>
+    <w:p>
+      <w:pPr>
+        <w:rPr>
+          <w:rFonts w:asciiTheme="majorHAnsi" w:hAnsiTheme="majorHAnsi" w:cs="Arial"/>
+        </w:rPr>
+      </w:pPr>
+      <w:r>
+        <w:rPr>
+          <w:rFonts w:asciiTheme="majorHAnsi" w:hAnsiTheme="majorHAnsi" w:cs="Arial"/>
+        </w:rPr>
+        <w:t>I am Valentinas Vaiceliunas. I work on a Team T project called TecInASec as a business specialist. I have been mainly working on legal and ethical issues of our team product. My main job was to create a survey and ask other people that may be our customers in the future what kind of things they know about computers and what kind of computer they would look for. My main job tools were Word and SurveyMoney.com website that lets you make and publish surveys.</w:t>
+      </w:r>
+    </w:p>
+    <w:p>
+      <w:pPr>
+        <w:pStyle w:val="Heading5"/>
+        <w:rPr>
+          <w:rFonts w:cs="Arial"/>
+        </w:rPr>
+      </w:pPr>
+      <w:r>
+        <w:rPr>
+          <w:rFonts w:cs="Arial"/>
+        </w:rPr>
+        <w:t>Past Work</w:t>
+      </w:r>
+    </w:p>
+    <w:p>
+      <w:pPr>
+        <w:rPr>
+          <w:rFonts w:asciiTheme="majorHAnsi" w:hAnsiTheme="majorHAnsi" w:cs="Arial"/>
+        </w:rPr>
+      </w:pPr>
+      <w:r>
+        <w:rPr>
+          <w:rFonts w:asciiTheme="majorHAnsi" w:hAnsiTheme="majorHAnsi" w:cs="Arial"/>
+        </w:rPr>
+        <w:t xml:space="preserve">At first I had to make a survey so I had to learn how to make and publish surveys, so I did use surveymoney.com and made the statistic work that we got from the survey responses. I have done some other work in the team too, for example some reports for the methods that we used in our programming language, like BeautifulSoup. BeautifulSoup was the main component of scraping and I by doing a research on it I learned how it is used and works on Python programming language. Also I have learned more about surveys, about publishing it and the use of survey making in business because it is very important to know what your customer needs. Working in the T team I learned how every role is important and every person matters in the work they do to the team. I tried to help my team mates if that was necessary but because we have a great team leader who helped everybody and took care of everyone my help was rarely needed. I worked on statistics on our product and I hope I will be working more in the future when our product hits the market. I believe, I could have helped more with programming but I tried to do all the jobs that </w:t>
+      </w:r>
+      <w:proofErr w:type="gramStart"/>
+      <w:r>
+        <w:rPr>
+          <w:rFonts w:asciiTheme="majorHAnsi" w:hAnsiTheme="majorHAnsi" w:cs="Arial"/>
+        </w:rPr>
+        <w:t>was</w:t>
+      </w:r>
+      <w:proofErr w:type="gramEnd"/>
+      <w:r>
+        <w:rPr>
+          <w:rFonts w:asciiTheme="majorHAnsi" w:hAnsiTheme="majorHAnsi" w:cs="Arial"/>
+        </w:rPr>
+        <w:t xml:space="preserve"> given to me as a business </w:t>
+      </w:r>
+      <w:commentRangeStart w:id="9"/>
+      <w:r>
+        <w:rPr>
+          <w:rFonts w:asciiTheme="majorHAnsi" w:hAnsiTheme="majorHAnsi" w:cs="Arial"/>
+        </w:rPr>
+        <w:t>specialist</w:t>
+      </w:r>
+      <w:commentRangeEnd w:id="9"/>
+      <w:r>
+        <w:rPr>
+          <w:rStyle w:val="CommentReference"/>
+        </w:rPr>
+        <w:commentReference w:id="9"/>
+      </w:r>
+      <w:r>
+        <w:rPr>
+          <w:rFonts w:asciiTheme="majorHAnsi" w:hAnsiTheme="majorHAnsi" w:cs="Arial"/>
+        </w:rPr>
+        <w:t>.</w:t>
+      </w:r>
+    </w:p>
+    <w:p>
+      <w:pPr>
+        <w:pStyle w:val="Heading4"/>
+        <w:rPr>
+          <w:rFonts w:cs="Arial"/>
+          <w:sz w:val="32"/>
+        </w:rPr>
+      </w:pPr>
+      <w:r>
+        <w:rPr>
+          <w:rFonts w:cs="Arial"/>
+          <w:sz w:val="32"/>
+        </w:rPr>
+        <w:t>Laurynas Pupsta</w:t>
+      </w:r>
+    </w:p>
+    <w:p>
+      <w:pPr>
+        <w:pStyle w:val="Heading5"/>
+        <w:rPr>
+          <w:rFonts w:cs="Arial"/>
+        </w:rPr>
+      </w:pPr>
+      <w:r>
+        <w:rPr>
+          <w:rFonts w:cs="Arial"/>
+        </w:rPr>
+        <w:t xml:space="preserve">Introduction </w:t>
+      </w:r>
+    </w:p>
+    <w:p>
+      <w:pPr>
+        <w:rPr>
+          <w:rFonts w:asciiTheme="majorHAnsi" w:hAnsiTheme="majorHAnsi" w:cs="Arial"/>
+        </w:rPr>
+      </w:pPr>
+      <w:r>
+        <w:rPr>
+          <w:rFonts w:asciiTheme="majorHAnsi" w:hAnsiTheme="majorHAnsi" w:cs="Arial"/>
+        </w:rPr>
+        <w:t>I am Laurynas Pupsta. I am the team programming specialist working a project called TecInASec. I have been mainly working with Openshift server, Python, phpMyAdmin and git. My main achievements so far are fully functional scraping code for PCWorld, working communication between the server and database and everything associated with gathering and analysing(filtering, manipulating and etc.) information.</w:t>
+      </w:r>
+    </w:p>
+    <w:p>
+      <w:pPr>
+        <w:pStyle w:val="Heading5"/>
+        <w:rPr>
+          <w:rFonts w:cs="Arial"/>
+        </w:rPr>
+      </w:pPr>
+      <w:r>
+        <w:rPr>
+          <w:rFonts w:cs="Arial"/>
+        </w:rPr>
+        <w:t>Past Work</w:t>
+      </w:r>
+    </w:p>
+    <w:p>
+      <w:pPr>
+        <w:rPr>
+          <w:rFonts w:asciiTheme="majorHAnsi" w:hAnsiTheme="majorHAnsi" w:cs="Arial"/>
+        </w:rPr>
+      </w:pPr>
+      <w:r>
+        <w:rPr>
+          <w:rFonts w:asciiTheme="majorHAnsi" w:hAnsiTheme="majorHAnsi" w:cs="Arial"/>
+        </w:rPr>
+        <w:t xml:space="preserve">I have done quite a bit of work with BeautifulSoup scarping module for python. Wrote my own scraping code for PCWorld which works perfectly. </w:t>
+      </w:r>
+      <w:commentRangeStart w:id="10"/>
+      <w:r>
+        <w:rPr>
+          <w:rFonts w:asciiTheme="majorHAnsi" w:hAnsiTheme="majorHAnsi" w:cs="Arial"/>
+        </w:rPr>
+        <w:t>[1</w:t>
+      </w:r>
+      <w:proofErr w:type="gramStart"/>
+      <w:r>
+        <w:rPr>
+          <w:rFonts w:asciiTheme="majorHAnsi" w:hAnsiTheme="majorHAnsi" w:cs="Arial"/>
+        </w:rPr>
+        <w:t>]</w:t>
+      </w:r>
+      <w:commentRangeEnd w:id="10"/>
+      <w:proofErr w:type="gramEnd"/>
+      <w:r>
+        <w:rPr>
+          <w:rStyle w:val="CommentReference"/>
+        </w:rPr>
+        <w:commentReference w:id="10"/>
+      </w:r>
+      <w:r>
+        <w:rPr>
+          <w:rFonts w:asciiTheme="majorHAnsi" w:hAnsiTheme="majorHAnsi" w:cs="Arial"/>
+        </w:rPr>
+        <w:t xml:space="preserve">Wrote a report about how easy it is to use BeautifulSoup and how splendid it works in reality. Also I have been working with python module requests which help a lot. It easier to use HTTP requests than python native urllib requests module. </w:t>
+      </w:r>
+      <w:commentRangeStart w:id="11"/>
+      <w:r>
+        <w:rPr>
+          <w:rFonts w:asciiTheme="majorHAnsi" w:hAnsiTheme="majorHAnsi" w:cs="Arial"/>
+        </w:rPr>
+        <w:t>[2]</w:t>
+      </w:r>
+      <w:commentRangeEnd w:id="11"/>
+      <w:r>
+        <w:rPr>
+          <w:rStyle w:val="CommentReference"/>
+        </w:rPr>
+        <w:commentReference w:id="11"/>
+      </w:r>
+      <w:r>
+        <w:rPr>
+          <w:rFonts w:asciiTheme="majorHAnsi" w:hAnsiTheme="majorHAnsi" w:cs="Arial"/>
+        </w:rPr>
+        <w:t xml:space="preserve"> </w:t>
+      </w:r>
+      <w:r>
+        <w:rPr>
+          <w:rFonts w:asciiTheme="majorHAnsi" w:hAnsiTheme="majorHAnsi" w:cs="Arial"/>
+        </w:rPr>
+        <w:t xml:space="preserve">I wrote a report about HTTP requests and how a simple code to send a request looks like. I am also working with phpMyAdmin which helps me work with pymysql module. I can instantly see my stored information from the scraping code and lets me test query </w:t>
+      </w:r>
+      <w:r>
+        <w:rPr>
+          <w:rFonts w:asciiTheme="majorHAnsi" w:hAnsiTheme="majorHAnsi" w:cs="Arial"/>
+        </w:rPr>
         <w:lastRenderedPageBreak/>
-        <w:t>Valentinas Vaiceliunas</w:t>
-      </w:r>
-    </w:p>
-    <w:p>
-      <w:pPr>
-        <w:pStyle w:val="Heading5"/>
-        <w:rPr>
-          <w:rFonts w:cs="Arial"/>
-        </w:rPr>
-      </w:pPr>
-      <w:r>
-        <w:rPr>
-          <w:rFonts w:cs="Arial"/>
-        </w:rPr>
-        <w:t xml:space="preserve">Introduction </w:t>
-      </w:r>
-    </w:p>
-    <w:p>
-      <w:pPr>
-        <w:rPr>
-          <w:rFonts w:asciiTheme="majorHAnsi" w:hAnsiTheme="majorHAnsi" w:cs="Arial"/>
-        </w:rPr>
-      </w:pPr>
-      <w:r>
-        <w:rPr>
-          <w:rFonts w:asciiTheme="majorHAnsi" w:hAnsiTheme="majorHAnsi" w:cs="Arial"/>
-        </w:rPr>
-        <w:t>I am Valentinas Vaiceliunas. I work on a Team T project called TecInASec as a business specialist. I have been mainly working on legal and ethical issues of our team product. My main job was to create a survey and ask other people that may be our customers in the future what kind of things they know about computers and what kind of computer they would look for. My main job tools were Word and SurveyMoney.com website that lets you make and publish surveys.</w:t>
-      </w:r>
-    </w:p>
-    <w:p>
-      <w:pPr>
-        <w:pStyle w:val="Heading5"/>
-        <w:rPr>
-          <w:rFonts w:cs="Arial"/>
-        </w:rPr>
-      </w:pPr>
-      <w:r>
-        <w:rPr>
-          <w:rFonts w:cs="Arial"/>
-        </w:rPr>
-        <w:t>Past Work</w:t>
-      </w:r>
-    </w:p>
-    <w:p>
-      <w:pPr>
-        <w:rPr>
-          <w:rFonts w:asciiTheme="majorHAnsi" w:hAnsiTheme="majorHAnsi" w:cs="Arial"/>
-        </w:rPr>
-      </w:pPr>
-      <w:r>
-        <w:rPr>
-          <w:rFonts w:asciiTheme="majorHAnsi" w:hAnsiTheme="majorHAnsi" w:cs="Arial"/>
-        </w:rPr>
-        <w:t>At first I had to make a survey so I had to learn how to make and publish surveys, so I did use surveymoney.com and made the statistic work that we got from the survey responses. I have done some other work in the team too, for example some reports for the methods that we used in our programming language, like BeautifulSoup. BeautifulSoup was the main component of scraping and I by doing a research on it I learned how it is used and works on Python programming language. Also I have learned more about surveys, about publishing it and the use of survey making in business because it is very important to know what your customer needs. Working in the T team I learned how every role is important and every person matters in the work they do to the team. I tried to help my team mates if that was necessary but because we have a great team leader who helped everybody and took care of everyone my help was rarely needed. I worked on statistics on our product and I hope I will be working more in the future when our product hits the market. I believe, I could have helped more with programming but I tried to do all the jobs that was given to me as a business specialist.</w:t>
-      </w:r>
-    </w:p>
-    <w:p>
-      <w:pPr>
-        <w:pStyle w:val="Heading4"/>
-        <w:rPr>
-          <w:rFonts w:cs="Arial"/>
-          <w:sz w:val="32"/>
-        </w:rPr>
-      </w:pPr>
-      <w:r>
-        <w:rPr>
-          <w:rFonts w:cs="Arial"/>
-          <w:sz w:val="32"/>
-        </w:rPr>
-        <w:t>Laurynas Pupsta</w:t>
-      </w:r>
-    </w:p>
-    <w:p>
-      <w:pPr>
-        <w:pStyle w:val="Heading5"/>
-        <w:rPr>
-          <w:rFonts w:cs="Arial"/>
-        </w:rPr>
-      </w:pPr>
-      <w:r>
-        <w:rPr>
-          <w:rFonts w:cs="Arial"/>
-        </w:rPr>
-        <w:t xml:space="preserve">Introduction </w:t>
-      </w:r>
-    </w:p>
-    <w:p>
-      <w:pPr>
-        <w:rPr>
-          <w:rFonts w:asciiTheme="majorHAnsi" w:hAnsiTheme="majorHAnsi" w:cs="Arial"/>
-        </w:rPr>
-      </w:pPr>
-      <w:r>
-        <w:rPr>
-          <w:rFonts w:asciiTheme="majorHAnsi" w:hAnsiTheme="majorHAnsi" w:cs="Arial"/>
-        </w:rPr>
-        <w:t>I am Laurynas Pupsta. I am the team programming specialist working a project called TecInASec. I have been mainly working with Openshift server, Python, phpMyAdmin and git. My main achievements so far are fully functional scraping code for PCWorld, working communication between the server and database and everything associated with gathering and analysing(filtering, manipulating and etc.) information.</w:t>
-      </w:r>
-    </w:p>
-    <w:p>
-      <w:pPr>
-        <w:pStyle w:val="Heading5"/>
-        <w:rPr>
-          <w:rFonts w:cs="Arial"/>
-        </w:rPr>
-      </w:pPr>
-      <w:r>
-        <w:rPr>
-          <w:rFonts w:cs="Arial"/>
-        </w:rPr>
-        <w:t>Past Work</w:t>
-      </w:r>
-    </w:p>
-    <w:p>
-      <w:pPr>
-        <w:rPr>
-          <w:rFonts w:asciiTheme="majorHAnsi" w:hAnsiTheme="majorHAnsi" w:cs="Arial"/>
-        </w:rPr>
-      </w:pPr>
-      <w:r>
-        <w:rPr>
-          <w:rFonts w:asciiTheme="majorHAnsi" w:hAnsiTheme="majorHAnsi" w:cs="Arial"/>
-        </w:rPr>
-        <w:t>I have done quite a bit of work with BeautifulSoup scarping module for python. Wrote my own scraping code for PCWorld which works perfectly. [1]Wrote a report about how easy it is to use BeautifulSoup and how splendid it works in reality. Also I have been working with python module requests which help a lot. It easier to use HTTP requests than python native urllib requests module. [2]I wrote a report about HTTP requests and how a simple code to send a request looks like. I am also working with phpMyAdmin which helps me work with pymysql module. I can instantly see my stored information from the scraping code and lets me test query codes for storing or extracting information from TecInASec DB on Openshift. [3]I wrote a report how useful phpMyAdmin really is and how accessible it is for our every team member. [4]I have also managed to make the site running where team members can actually receive the login details to the database. This makes it easy for everyone to access the database and test queries for the product.</w:t>
+        <w:t xml:space="preserve">codes for storing or extracting information from TecInASec DB on Openshift. </w:t>
+      </w:r>
+      <w:commentRangeStart w:id="12"/>
+      <w:r>
+        <w:rPr>
+          <w:rFonts w:asciiTheme="majorHAnsi" w:hAnsiTheme="majorHAnsi" w:cs="Arial"/>
+        </w:rPr>
+        <w:t>[3</w:t>
+      </w:r>
+      <w:proofErr w:type="gramStart"/>
+      <w:r>
+        <w:rPr>
+          <w:rFonts w:asciiTheme="majorHAnsi" w:hAnsiTheme="majorHAnsi" w:cs="Arial"/>
+        </w:rPr>
+        <w:t>]</w:t>
+      </w:r>
+      <w:commentRangeEnd w:id="12"/>
+      <w:proofErr w:type="gramEnd"/>
+      <w:r>
+        <w:rPr>
+          <w:rStyle w:val="CommentReference"/>
+        </w:rPr>
+        <w:commentReference w:id="12"/>
+      </w:r>
+      <w:r>
+        <w:rPr>
+          <w:rFonts w:asciiTheme="majorHAnsi" w:hAnsiTheme="majorHAnsi" w:cs="Arial"/>
+        </w:rPr>
+        <w:t xml:space="preserve">I wrote a report how useful phpMyAdmin really is and how accessible it is for our every team member. </w:t>
+      </w:r>
+      <w:commentRangeStart w:id="13"/>
+      <w:r>
+        <w:rPr>
+          <w:rFonts w:asciiTheme="majorHAnsi" w:hAnsiTheme="majorHAnsi" w:cs="Arial"/>
+        </w:rPr>
+        <w:t>[4</w:t>
+      </w:r>
+      <w:proofErr w:type="gramStart"/>
+      <w:r>
+        <w:rPr>
+          <w:rFonts w:asciiTheme="majorHAnsi" w:hAnsiTheme="majorHAnsi" w:cs="Arial"/>
+        </w:rPr>
+        <w:t>]</w:t>
+      </w:r>
+      <w:commentRangeEnd w:id="13"/>
+      <w:proofErr w:type="gramEnd"/>
+      <w:r>
+        <w:rPr>
+          <w:rStyle w:val="CommentReference"/>
+        </w:rPr>
+        <w:commentReference w:id="13"/>
+      </w:r>
+      <w:r>
+        <w:rPr>
+          <w:rFonts w:asciiTheme="majorHAnsi" w:hAnsiTheme="majorHAnsi" w:cs="Arial"/>
+        </w:rPr>
+        <w:t>I have also managed to make the site running where team members can actually receive the login details to the database. This makes it easy for everyone to access the database and test queries for the product.</w:t>
       </w:r>
     </w:p>
     <w:p>
@@ -3551,15 +3862,14 @@
           <w:rFonts w:cs="Arial"/>
         </w:rPr>
       </w:pPr>
-      <w:bookmarkStart w:id="8" w:name="_Toc271874900"/>
-      <w:r>
-        <w:rPr>
-          <w:rFonts w:cs="Arial"/>
-        </w:rPr>
-        <w:lastRenderedPageBreak/>
+      <w:bookmarkStart w:id="14" w:name="_Toc271874900"/>
+      <w:r>
+        <w:rPr>
+          <w:rFonts w:cs="Arial"/>
+        </w:rPr>
         <w:t>Chapter 3 Product Development (?? words)</w:t>
       </w:r>
-      <w:bookmarkEnd w:id="8"/>
+      <w:bookmarkEnd w:id="14"/>
     </w:p>
     <w:p>
       <w:pPr>
@@ -3575,7 +3885,7 @@
           <w:rFonts w:cs="Arial"/>
         </w:rPr>
       </w:pPr>
-      <w:bookmarkStart w:id="9" w:name="_Toc271874901"/>
+      <w:bookmarkStart w:id="15" w:name="_Toc271874901"/>
       <w:proofErr w:type="gramStart"/>
       <w:r>
         <w:rPr>
@@ -3590,7 +3900,7 @@
         </w:rPr>
         <w:t xml:space="preserve"> An introduction to Product Development</w:t>
       </w:r>
-      <w:bookmarkEnd w:id="9"/>
+      <w:bookmarkEnd w:id="15"/>
       <w:r>
         <w:rPr>
           <w:rFonts w:cs="Arial"/>
@@ -3830,12 +4140,13 @@
           <w:rFonts w:cs="Arial"/>
         </w:rPr>
       </w:pPr>
-      <w:bookmarkStart w:id="10" w:name="_Toc271874902"/>
+      <w:bookmarkStart w:id="16" w:name="_Toc271874902"/>
       <w:proofErr w:type="gramStart"/>
       <w:r>
         <w:rPr>
           <w:rFonts w:cs="Arial"/>
         </w:rPr>
+        <w:lastRenderedPageBreak/>
         <w:t>3.II</w:t>
       </w:r>
       <w:proofErr w:type="gramEnd"/>
@@ -3845,8 +4156,8 @@
         </w:rPr>
         <w:t xml:space="preserve"> The Team Product</w:t>
       </w:r>
-      <w:bookmarkStart w:id="11" w:name="_Toc271874903"/>
-      <w:bookmarkEnd w:id="10"/>
+      <w:bookmarkStart w:id="17" w:name="_Toc271874903"/>
+      <w:bookmarkEnd w:id="16"/>
     </w:p>
     <w:p>
       <w:pPr>
@@ -3869,7 +4180,7 @@
         </w:rPr>
         <w:t xml:space="preserve"> The product specification</w:t>
       </w:r>
-      <w:bookmarkEnd w:id="11"/>
+      <w:bookmarkEnd w:id="17"/>
     </w:p>
     <w:p>
       <w:pPr>
@@ -3919,14 +4230,7 @@
         <w:rPr>
           <w:rFonts w:asciiTheme="majorHAnsi" w:hAnsiTheme="majorHAnsi" w:cs="Arial"/>
         </w:rPr>
-        <w:t xml:space="preserve">The purpose of the software requirements specification for TecInASec is to inform the intended audience about the plans that we had for the software and what we have done with those plans. The intended audience for the software TecInASec is users that are looking to buy a new </w:t>
-      </w:r>
-      <w:r>
-        <w:rPr>
-          <w:rFonts w:asciiTheme="majorHAnsi" w:hAnsiTheme="majorHAnsi" w:cs="Arial"/>
-        </w:rPr>
-        <w:lastRenderedPageBreak/>
-        <w:t xml:space="preserve">computer, and wish to easily search for a name, brand or specify a price range to find the websites that have the best offers on the computers the user is searching for. </w:t>
+        <w:t xml:space="preserve">The purpose of the software requirements specification for TecInASec is to inform the intended audience about the plans that we had for the software and what we have done with those plans. The intended audience for the software TecInASec is users that are looking to buy a new computer, and wish to easily search for a name, brand or specify a price range to find the websites that have the best offers on the computers the user is searching for. </w:t>
       </w:r>
     </w:p>
     <w:p>
@@ -4267,6 +4571,7 @@
           <w:rFonts w:asciiTheme="majorHAnsi" w:hAnsiTheme="majorHAnsi" w:cs="Arial"/>
           <w:b/>
         </w:rPr>
+        <w:lastRenderedPageBreak/>
         <w:t xml:space="preserve">MySQL: </w:t>
       </w:r>
       <w:r>
@@ -4327,7 +4632,6 @@
           <w:rFonts w:asciiTheme="majorHAnsi" w:hAnsiTheme="majorHAnsi" w:cs="Arial"/>
           <w:b/>
         </w:rPr>
-        <w:lastRenderedPageBreak/>
         <w:t>Web Server:</w:t>
       </w:r>
       <w:r>
@@ -4411,23 +4715,100 @@
       <w:pPr>
         <w:rPr>
           <w:rFonts w:asciiTheme="majorHAnsi" w:hAnsiTheme="majorHAnsi" w:cs="Arial"/>
-        </w:rPr>
-      </w:pPr>
-    </w:p>
-    <w:p>
-      <w:pPr>
-        <w:rPr>
-          <w:rFonts w:asciiTheme="majorHAnsi" w:hAnsiTheme="majorHAnsi" w:cs="Arial"/>
-          <w:b/>
-        </w:rPr>
-      </w:pPr>
-      <w:r>
-        <w:rPr>
-          <w:rFonts w:asciiTheme="majorHAnsi" w:hAnsiTheme="majorHAnsi" w:cs="Arial"/>
-          <w:b/>
-          <w:highlight w:val="red"/>
-        </w:rPr>
-        <w:t>DO ALL LINKS GO HERE (CHARLIE?)</w:t>
+          <w:i/>
+        </w:rPr>
+      </w:pPr>
+      <w:r>
+        <w:rPr>
+          <w:rFonts w:asciiTheme="majorHAnsi" w:hAnsiTheme="majorHAnsi" w:cs="Arial"/>
+        </w:rPr>
+        <w:t>[1</w:t>
+      </w:r>
+      <w:r>
+        <w:rPr>
+          <w:rFonts w:asciiTheme="majorHAnsi" w:hAnsiTheme="majorHAnsi" w:cs="Arial"/>
+        </w:rPr>
+        <w:t xml:space="preserve">] – </w:t>
+      </w:r>
+      <w:proofErr w:type="spellStart"/>
+      <w:r>
+        <w:rPr>
+          <w:rFonts w:asciiTheme="majorHAnsi" w:hAnsiTheme="majorHAnsi" w:cs="Arial"/>
+        </w:rPr>
+        <w:t>TecInASec</w:t>
+      </w:r>
+      <w:proofErr w:type="spellEnd"/>
+      <w:r>
+        <w:rPr>
+          <w:rFonts w:asciiTheme="majorHAnsi" w:hAnsiTheme="majorHAnsi" w:cs="Arial"/>
+        </w:rPr>
+        <w:t xml:space="preserve">. </w:t>
+      </w:r>
+      <w:proofErr w:type="gramStart"/>
+      <w:r>
+        <w:rPr>
+          <w:rFonts w:asciiTheme="majorHAnsi" w:hAnsiTheme="majorHAnsi" w:cs="Arial"/>
+        </w:rPr>
+        <w:t>“</w:t>
+      </w:r>
+      <w:proofErr w:type="spellStart"/>
+      <w:r>
+        <w:rPr>
+          <w:rFonts w:asciiTheme="majorHAnsi" w:hAnsiTheme="majorHAnsi" w:cs="Arial"/>
+          <w:i/>
+        </w:rPr>
+        <w:t>TecInASec</w:t>
+      </w:r>
+      <w:proofErr w:type="spellEnd"/>
+      <w:r>
+        <w:rPr>
+          <w:rFonts w:asciiTheme="majorHAnsi" w:hAnsiTheme="majorHAnsi" w:cs="Arial"/>
+        </w:rPr>
+        <w:t xml:space="preserve">” </w:t>
+      </w:r>
+      <w:hyperlink r:id="rId31" w:history="1">
+        <w:r>
+          <w:rPr>
+            <w:rStyle w:val="Hyperlink"/>
+            <w:rFonts w:asciiTheme="majorHAnsi" w:hAnsiTheme="majorHAnsi" w:cs="Arial"/>
+          </w:rPr>
+          <w:t>www.dbblts.com/tias</w:t>
+        </w:r>
+      </w:hyperlink>
+      <w:r>
+        <w:rPr>
+          <w:rFonts w:asciiTheme="majorHAnsi" w:hAnsiTheme="majorHAnsi" w:cs="Arial"/>
+        </w:rPr>
+        <w:t xml:space="preserve"> [Online].</w:t>
+      </w:r>
+      <w:proofErr w:type="gramEnd"/>
+      <w:r>
+        <w:rPr>
+          <w:rFonts w:asciiTheme="majorHAnsi" w:hAnsiTheme="majorHAnsi" w:cs="Arial"/>
+        </w:rPr>
+        <w:t xml:space="preserve"> Available: </w:t>
+      </w:r>
+      <w:hyperlink r:id="rId32" w:history="1">
+        <w:r>
+          <w:rPr>
+            <w:rStyle w:val="Hyperlink"/>
+            <w:rFonts w:asciiTheme="majorHAnsi" w:hAnsiTheme="majorHAnsi" w:cs="Arial"/>
+          </w:rPr>
+          <w:t>www.dbblts.com/tias</w:t>
+        </w:r>
+      </w:hyperlink>
+      <w:r>
+        <w:rPr>
+          <w:rFonts w:asciiTheme="majorHAnsi" w:hAnsiTheme="majorHAnsi" w:cs="Arial"/>
+        </w:rPr>
+        <w:t xml:space="preserve"> [Accessed: Mar. 15. 2015]</w:t>
+      </w:r>
+      <w:r>
+        <w:rPr>
+          <w:rFonts w:asciiTheme="majorHAnsi" w:hAnsiTheme="majorHAnsi" w:cs="Arial"/>
+          <w:i/>
+        </w:rPr>
+        <w:t xml:space="preserve"> </w:t>
       </w:r>
     </w:p>
     <w:p>
@@ -4524,33 +4905,37 @@
         </w:rPr>
         <w:t xml:space="preserve">The webpage that presents </w:t>
       </w:r>
-      <w:proofErr w:type="gramStart"/>
+      <w:proofErr w:type="spellStart"/>
       <w:r>
         <w:rPr>
           <w:rFonts w:asciiTheme="majorHAnsi" w:hAnsiTheme="majorHAnsi" w:cs="Arial"/>
         </w:rPr>
         <w:t>TecInASec</w:t>
       </w:r>
-      <w:r>
-        <w:rPr>
-          <w:rFonts w:asciiTheme="majorHAnsi" w:hAnsiTheme="majorHAnsi" w:cs="Arial"/>
-          <w:highlight w:val="green"/>
-        </w:rPr>
-        <w:t>[</w:t>
-      </w:r>
-      <w:proofErr w:type="gramEnd"/>
-      <w:r>
-        <w:rPr>
-          <w:rFonts w:asciiTheme="majorHAnsi" w:hAnsiTheme="majorHAnsi" w:cs="Arial"/>
-          <w:highlight w:val="green"/>
-        </w:rPr>
-        <w:t>1]</w:t>
-      </w:r>
-      <w:r>
-        <w:rPr>
-          <w:rFonts w:asciiTheme="majorHAnsi" w:hAnsiTheme="majorHAnsi" w:cs="Arial"/>
-        </w:rPr>
-        <w:t xml:space="preserve">  in a graphic user friendly state is just the sector of the product that the public will see. There are many different processes going on in the background that makes the website function in a successful way. The site alone using just HTML would not look or function by any standards near to what it is now. CSS is added to the site to add style and aesthetics which creates a user interface which is pleasing and simple, with this added to the HTML the site would still have no real functionality. Python collects data from sites and then stores this information in an SQL database for use later. From here </w:t>
+      <w:proofErr w:type="spellEnd"/>
+      <w:r>
+        <w:rPr>
+          <w:rFonts w:asciiTheme="majorHAnsi" w:hAnsiTheme="majorHAnsi" w:cs="Arial"/>
+        </w:rPr>
+        <w:t xml:space="preserve"> </w:t>
+      </w:r>
+      <w:r>
+        <w:rPr>
+          <w:rFonts w:asciiTheme="majorHAnsi" w:hAnsiTheme="majorHAnsi" w:cs="Arial"/>
+        </w:rPr>
+        <w:t>[1]</w:t>
+      </w:r>
+      <w:r>
+        <w:rPr>
+          <w:rFonts w:asciiTheme="majorHAnsi" w:hAnsiTheme="majorHAnsi" w:cs="Arial"/>
+        </w:rPr>
+        <w:t xml:space="preserve"> </w:t>
+      </w:r>
+      <w:r>
+        <w:rPr>
+          <w:rFonts w:asciiTheme="majorHAnsi" w:hAnsiTheme="majorHAnsi" w:cs="Arial"/>
+        </w:rPr>
+        <w:t xml:space="preserve">in a graphic user friendly state is just the sector of the product that the public will see. There are many different processes going on in the background that makes the website function in a successful way. The site alone using just HTML would not look or function by any standards near to what it is now. CSS is added to the site to add style and aesthetics which creates a user interface which is pleasing and simple, with this added to the HTML the site would still have no real functionality. Python collects data from sites and then stores this information in an SQL database for use later. From here </w:t>
       </w:r>
       <w:proofErr w:type="spellStart"/>
       <w:r>
@@ -4618,14 +5003,14 @@
         <w:rPr>
           <w:rFonts w:asciiTheme="majorHAnsi" w:hAnsiTheme="majorHAnsi"/>
         </w:rPr>
-        <w:t xml:space="preserve">There are a few functions that go on in the background of the TIAS site which the user doesn’t see; and with good reason. This is not what the user needs to see and think about, the point we as are team are trying to make is that the system of control we use means that the user doesn’t need to really learn what they already know; and with websites becoming the main hub of information we try to stay true to this way of data gathering and keep the user from having to learn any complicated programs or languages to use our product. All this hard logistics is hidden and dealt with by our specialist team. From the data gathering with Python programs </w:t>
+        <w:t xml:space="preserve">There are a few functions that go on in the background of the TIAS site which the user doesn’t see; and with good reason. This is not what the user needs to see and think about, the point we </w:t>
       </w:r>
       <w:r>
         <w:rPr>
           <w:rFonts w:asciiTheme="majorHAnsi" w:hAnsiTheme="majorHAnsi"/>
         </w:rPr>
         <w:lastRenderedPageBreak/>
-        <w:t xml:space="preserve">scraping websites for information to presenting the results when the user pushes the search button. </w:t>
+        <w:t xml:space="preserve">as are team are trying to make is that the system of control we use means that the user doesn’t need to really learn what they already know; and with websites becoming the main hub of information we try to stay true to this way of data gathering and keep the user from having to learn any complicated programs or languages to use our product. All this hard logistics is hidden and dealt with by our specialist team. From the data gathering with Python programs scraping websites for information to presenting the results when the user pushes the search button. </w:t>
       </w:r>
     </w:p>
     <w:p>
@@ -4664,46 +5049,35 @@
         <w:rPr>
           <w:rFonts w:asciiTheme="majorHAnsi" w:hAnsiTheme="majorHAnsi"/>
         </w:rPr>
-        <w:t xml:space="preserve">) The python program refreshes its scrape after </w:t>
-      </w:r>
+        <w:t xml:space="preserve">) </w:t>
+      </w:r>
+      <w:proofErr w:type="gramStart"/>
       <w:r>
         <w:rPr>
           <w:rFonts w:asciiTheme="majorHAnsi" w:hAnsiTheme="majorHAnsi"/>
-          <w:highlight w:val="red"/>
-        </w:rPr>
-        <w:t xml:space="preserve">(a specified amount of time (What is the time frame or what has to happen for a </w:t>
-      </w:r>
-      <w:proofErr w:type="spellStart"/>
+        </w:rPr>
+        <w:t>The</w:t>
+      </w:r>
+      <w:proofErr w:type="gramEnd"/>
       <w:r>
         <w:rPr>
           <w:rFonts w:asciiTheme="majorHAnsi" w:hAnsiTheme="majorHAnsi"/>
-          <w:highlight w:val="red"/>
-        </w:rPr>
-        <w:t>manuel</w:t>
-      </w:r>
-      <w:proofErr w:type="spellEnd"/>
+        </w:rPr>
+        <w:t xml:space="preserve"> python program refreshes its scrape </w:t>
+      </w:r>
+      <w:commentRangeStart w:id="18"/>
       <w:r>
         <w:rPr>
           <w:rFonts w:asciiTheme="majorHAnsi" w:hAnsiTheme="majorHAnsi"/>
-          <w:highlight w:val="red"/>
-        </w:rPr>
-        <w:t xml:space="preserve"> </w:t>
-      </w:r>
-      <w:proofErr w:type="spellStart"/>
-      <w:r>
-        <w:rPr>
-          <w:rFonts w:asciiTheme="majorHAnsi" w:hAnsiTheme="majorHAnsi"/>
-          <w:highlight w:val="red"/>
-        </w:rPr>
-        <w:t>rescrape</w:t>
-      </w:r>
-      <w:proofErr w:type="spellEnd"/>
-      <w:r>
-        <w:rPr>
-          <w:rFonts w:asciiTheme="majorHAnsi" w:hAnsiTheme="majorHAnsi"/>
-          <w:highlight w:val="red"/>
-        </w:rPr>
-        <w:t>?)</w:t>
+        </w:rPr>
+        <w:t>after</w:t>
+      </w:r>
+      <w:commentRangeEnd w:id="18"/>
+      <w:r>
+        <w:rPr>
+          <w:rStyle w:val="CommentReference"/>
+        </w:rPr>
+        <w:commentReference w:id="18"/>
       </w:r>
       <w:r>
         <w:rPr>
@@ -4893,6 +5267,7 @@
         <w:rPr>
           <w:rFonts w:cs="Arial"/>
         </w:rPr>
+        <w:lastRenderedPageBreak/>
         <w:t>2.4 Constraints (Sean Traynor)</w:t>
       </w:r>
     </w:p>
@@ -4906,14 +5281,7 @@
         <w:rPr>
           <w:rFonts w:asciiTheme="majorHAnsi" w:hAnsiTheme="majorHAnsi" w:cs="Arial"/>
         </w:rPr>
-        <w:t xml:space="preserve">As we are using a website for user interaction with the software, there are not really many constraints. Hence the adaptability of websites, we can view the product on almost all devices that can connect to websites, such as tablets, cell phones, computers and several other devices. Due to the extensive variety of web-browsers that exist across the different devices, there are some constraints that occur when it comes to displaying things identically across the different </w:t>
-      </w:r>
-      <w:r>
-        <w:rPr>
-          <w:rFonts w:asciiTheme="majorHAnsi" w:hAnsiTheme="majorHAnsi" w:cs="Arial"/>
-        </w:rPr>
-        <w:lastRenderedPageBreak/>
-        <w:t xml:space="preserve">browsers. If one were to access the website on Internet Explorer, it would display with either more or less margins around some elements than it would display on Google Chrome and Firefox. There aren’t really any constraints when it comes to hardware for the user, as websites are quite processor friendly. Two of the major possible constraints are heavy web-traffic and security. Since we are hosting the website on a free service called </w:t>
+        <w:t xml:space="preserve">As we are using a website for user interaction with the software, there are not really many constraints. Hence the adaptability of websites, we can view the product on almost all devices that can connect to websites, such as tablets, cell phones, computers and several other devices. Due to the extensive variety of web-browsers that exist across the different devices, there are some constraints that occur when it comes to displaying things identically across the different browsers. If one were to access the website on Internet Explorer, it would display with either more or less margins around some elements than it would display on Google Chrome and Firefox. There aren’t really any constraints when it comes to hardware for the user, as websites are quite processor friendly. Two of the major possible constraints are heavy web-traffic and security. Since we are hosting the website on a free service called </w:t>
       </w:r>
       <w:proofErr w:type="spellStart"/>
       <w:r>
@@ -5053,41 +5421,64 @@
           <w:b/>
         </w:rPr>
       </w:pPr>
+      <w:commentRangeStart w:id="19"/>
       <w:r>
         <w:rPr>
           <w:rFonts w:asciiTheme="majorHAnsi" w:hAnsiTheme="majorHAnsi" w:cs="Arial"/>
           <w:b/>
         </w:rPr>
-        <w:t>External interface requirements: User interfaces, hardware interfaces, software interfaces, communications interfaces.</w:t>
-      </w:r>
-    </w:p>
-    <w:p>
-      <w:pPr>
+        <w:t>External</w:t>
+      </w:r>
+      <w:commentRangeEnd w:id="19"/>
+      <w:r>
+        <w:rPr>
+          <w:rStyle w:val="CommentReference"/>
+        </w:rPr>
+        <w:commentReference w:id="19"/>
+      </w:r>
+      <w:r>
         <w:rPr>
           <w:rFonts w:asciiTheme="majorHAnsi" w:hAnsiTheme="majorHAnsi" w:cs="Arial"/>
           <w:b/>
         </w:rPr>
-      </w:pPr>
-      <w:r>
+        <w:t xml:space="preserve"> interface requirements: User interfaces, hardware interfaces, software interfaces, communications interfaces.</w:t>
+      </w:r>
+    </w:p>
+    <w:p>
+      <w:pPr>
         <w:rPr>
           <w:rFonts w:asciiTheme="majorHAnsi" w:hAnsiTheme="majorHAnsi" w:cs="Arial"/>
           <w:b/>
         </w:rPr>
-        <w:t>Functional: State all the fundamental actions of the software product being developed. Provide information on the user type to whom the functional requirement applies. For example "the customer" will be able to download the software from the app store, and "the administrator" will be able to create an account. List all the functional requirements providing sufficient detail to describe the function. Review the SRS document from the University of Gothenburg, provided in the chapter 3 initial reference material folder. Research SRS functional requirements.</w:t>
-      </w:r>
-    </w:p>
-    <w:p>
-      <w:pPr>
+      </w:pPr>
+      <w:r>
         <w:rPr>
           <w:rFonts w:asciiTheme="majorHAnsi" w:hAnsiTheme="majorHAnsi" w:cs="Arial"/>
           <w:b/>
         </w:rPr>
-      </w:pPr>
+        <w:t xml:space="preserve">Functional: State all the fundamental actions of the software product being developed. Provide information on the user type to whom the functional requirement applies. For example "the customer" will be able to download the software from the app store, and "the administrator" will be able to create an account. List all the functional requirements providing sufficient detail to describe the function. Review the SRS document from the </w:t>
+      </w:r>
       <w:r>
         <w:rPr>
           <w:rFonts w:asciiTheme="majorHAnsi" w:hAnsiTheme="majorHAnsi" w:cs="Arial"/>
           <w:b/>
         </w:rPr>
+        <w:lastRenderedPageBreak/>
+        <w:t>University of Gothenburg, provided in the chapter 3 initial reference material folder. Research SRS functional requirements.</w:t>
+      </w:r>
+    </w:p>
+    <w:p>
+      <w:pPr>
+        <w:rPr>
+          <w:rFonts w:asciiTheme="majorHAnsi" w:hAnsiTheme="majorHAnsi" w:cs="Arial"/>
+          <w:b/>
+        </w:rPr>
+      </w:pPr>
+      <w:r>
+        <w:rPr>
+          <w:rFonts w:asciiTheme="majorHAnsi" w:hAnsiTheme="majorHAnsi" w:cs="Arial"/>
+          <w:b/>
+        </w:rPr>
         <w:t>Non-functional: These can be performance indicators such as the capacity, response time, or fault recovery time. They could be design constraints such as the hardware to be used or the memory requirements. They could be software system attributes such as the adaptability, availability, reliability, usability, or security.</w:t>
       </w:r>
     </w:p>
@@ -5102,7 +5493,6 @@
         <w:rPr>
           <w:rFonts w:cs="Arial"/>
         </w:rPr>
-        <w:lastRenderedPageBreak/>
         <w:t>Appendixes</w:t>
       </w:r>
     </w:p>
@@ -5436,7 +5826,7 @@
           <w:rFonts w:cs="Arial"/>
         </w:rPr>
       </w:pPr>
-      <w:bookmarkStart w:id="12" w:name="_Toc271874904"/>
+      <w:bookmarkStart w:id="20" w:name="_Toc271874904"/>
       <w:proofErr w:type="gramStart"/>
       <w:r>
         <w:rPr>
@@ -5451,7 +5841,7 @@
         </w:rPr>
         <w:t xml:space="preserve"> The product design</w:t>
       </w:r>
-      <w:bookmarkEnd w:id="12"/>
+      <w:bookmarkEnd w:id="20"/>
       <w:r>
         <w:rPr>
           <w:rFonts w:cs="Arial"/>
@@ -5465,7 +5855,7 @@
           <w:rFonts w:asciiTheme="majorHAnsi" w:hAnsiTheme="majorHAnsi" w:cs="Arial"/>
         </w:rPr>
       </w:pPr>
-      <w:bookmarkStart w:id="13" w:name="_Toc271874905"/>
+      <w:bookmarkStart w:id="21" w:name="_Toc271874905"/>
       <w:r>
         <w:rPr>
           <w:rFonts w:asciiTheme="majorHAnsi" w:hAnsiTheme="majorHAnsi" w:cs="Arial"/>
@@ -5483,7 +5873,14 @@
         <w:rPr>
           <w:rFonts w:asciiTheme="majorHAnsi" w:hAnsiTheme="majorHAnsi" w:cs="Arial"/>
         </w:rPr>
-        <w:t>The appearance of the application is a likeness to the simple practical aspects of the program. The established iteration of the product is not too simple where as it would be boring and bleak but again not too vibrant and distracting thus to keep the user from detracting the attention away from the intentions of the application. The design process of the application follows some simple steps. Ideas, refinements, discussions and implement; these rules help to guide the ideas into satisfied implemented graphics or assets. From the step by step process it's been possible to implement one of the team’s most significant assets, the logo. Shades of black and red in the colour palette work well with each other, this coloured theme has become the signature for the application. With each step in the design process all the assets and graphics seen in the application follow the same theme to keep it professionally consistent, aspect like this in the product design aid to insure top quality production for the users benefit.</w:t>
+        <w:t xml:space="preserve">The appearance of the application is a likeness to the simple practical aspects of the program. The established iteration of the product is not too simple where as it would be boring and bleak but again not too vibrant and distracting thus to keep the user from detracting the attention away from the intentions of the application. The design process of the application follows some simple steps. Ideas, refinements, discussions and implement; these rules help to guide the ideas into satisfied implemented graphics or assets. From the step by step process it's been possible to implement one of the team’s most significant assets, the logo. Shades of black and red in the colour palette work well with each other, this coloured theme has become the signature for the </w:t>
+      </w:r>
+      <w:r>
+        <w:rPr>
+          <w:rFonts w:asciiTheme="majorHAnsi" w:hAnsiTheme="majorHAnsi" w:cs="Arial"/>
+        </w:rPr>
+        <w:lastRenderedPageBreak/>
+        <w:t>application. With each step in the design process all the assets and graphics seen in the application follow the same theme to keep it professionally consistent, aspect like this in the product design aid to insure top quality production for the users benefit.</w:t>
       </w:r>
     </w:p>
     <w:p>
@@ -5521,20 +5918,13 @@
         </w:rPr>
         <w:t xml:space="preserve"> The product implementation</w:t>
       </w:r>
-      <w:bookmarkEnd w:id="13"/>
+      <w:bookmarkEnd w:id="21"/>
       <w:r>
         <w:rPr>
           <w:rFonts w:cs="Arial"/>
         </w:rPr>
         <w:t xml:space="preserve"> (Laurynas Pupsta)</w:t>
       </w:r>
-    </w:p>
-    <w:p>
-      <w:pPr>
-        <w:rPr>
-          <w:rFonts w:asciiTheme="majorHAnsi" w:hAnsiTheme="majorHAnsi" w:cs="Arial"/>
-        </w:rPr>
-      </w:pPr>
     </w:p>
     <w:p>
       <w:pPr>
@@ -5548,7 +5938,7 @@
           <w:szCs w:val="22"/>
         </w:rPr>
       </w:pPr>
-      <w:bookmarkStart w:id="14" w:name="_Toc271874906"/>
+      <w:bookmarkStart w:id="22" w:name="_Toc271874906"/>
       <w:r>
         <w:rPr>
           <w:rFonts w:eastAsiaTheme="minorHAnsi" w:cs="Arial"/>
@@ -5606,12 +5996,10 @@
           <w:sz w:val="22"/>
           <w:szCs w:val="22"/>
         </w:rPr>
-        <w:t xml:space="preserve"> and phpMyAdmin is still the best way to monitor our database.</w:t>
-      </w:r>
-    </w:p>
-    <w:p>
-      <w:pPr>
-        <w:pStyle w:val="Heading3"/>
+        <w:t xml:space="preserve"> and </w:t>
+      </w:r>
+      <w:proofErr w:type="spellStart"/>
+      <w:r>
         <w:rPr>
           <w:rFonts w:eastAsiaTheme="minorHAnsi" w:cs="Arial"/>
           <w:b w:val="0"/>
@@ -5620,7 +6008,9 @@
           <w:sz w:val="22"/>
           <w:szCs w:val="22"/>
         </w:rPr>
-      </w:pPr>
+        <w:t>phpMyAdmin</w:t>
+      </w:r>
+      <w:proofErr w:type="spellEnd"/>
       <w:r>
         <w:rPr>
           <w:rFonts w:eastAsiaTheme="minorHAnsi" w:cs="Arial"/>
@@ -5630,7 +6020,7 @@
           <w:sz w:val="22"/>
           <w:szCs w:val="22"/>
         </w:rPr>
-        <w:t>The second aim was to create a simple scraping code to gather information from the site ‘PCWORLD’. Our intention was to gather laptop computer names, prices, descriptions, picture URLs and links. For this task we used Python REGEX (re) module, BeautifulSoup and Requests. It was fairly easy using all these tools perhaps because all of them can be combined together in a manageable way. You can clearly see in [appendix a.7] that the scraping code is not long at all. This just proves that the 3 tools that we use are very efficient. Nevertheless, you can also see in the image that we use python regex for finding patterns, in other words, specific words, keywords or numbers in a String. So far, we managed to finish the tasks on the second goal. However, there is still a lot of space for improvement.</w:t>
+        <w:t xml:space="preserve"> is still the best way to monitor our database.</w:t>
       </w:r>
     </w:p>
     <w:p>
@@ -5654,10 +6044,12 @@
           <w:sz w:val="22"/>
           <w:szCs w:val="22"/>
         </w:rPr>
-        <w:t xml:space="preserve">The next task was to store the information we gathered into a database. We chose to use </w:t>
-      </w:r>
-      <w:proofErr w:type="spellStart"/>
-      <w:r>
+        <w:t>The second aim was to create a simple scraping code to gather information from the site ‘PCWORLD’. Our intention was to gather laptop computer names, prices, descriptions, picture URLs and links. For this task we used Python REGEX (re) module, BeautifulSoup and Requests. It was fairly easy using all these tools perhaps because all of them can be combined together in a manageable way. You can clearly see in [appendix a.7] that the scraping code is not long at all. This just proves that the 3 tools that we use are very efficient. Nevertheless, you can also see in the image that we use python regex for finding patterns, in other words, specific words, keywords or numbers in a String. So far, we managed to finish the tasks on the second goal. However, there is still a lot of space for improvement.</w:t>
+      </w:r>
+    </w:p>
+    <w:p>
+      <w:pPr>
+        <w:pStyle w:val="Heading3"/>
         <w:rPr>
           <w:rFonts w:eastAsiaTheme="minorHAnsi" w:cs="Arial"/>
           <w:b w:val="0"/>
@@ -5666,9 +6058,7 @@
           <w:sz w:val="22"/>
           <w:szCs w:val="22"/>
         </w:rPr>
-        <w:t>PyMySQL</w:t>
-      </w:r>
-      <w:proofErr w:type="spellEnd"/>
+      </w:pPr>
       <w:r>
         <w:rPr>
           <w:rFonts w:eastAsiaTheme="minorHAnsi" w:cs="Arial"/>
@@ -5678,7 +6068,7 @@
           <w:sz w:val="22"/>
           <w:szCs w:val="22"/>
         </w:rPr>
-        <w:t xml:space="preserve"> module (pure python </w:t>
+        <w:t xml:space="preserve">The next task was to store the information we gathered into a database. We chose to use </w:t>
       </w:r>
       <w:proofErr w:type="spellStart"/>
       <w:r>
@@ -5690,7 +6080,7 @@
           <w:sz w:val="22"/>
           <w:szCs w:val="22"/>
         </w:rPr>
-        <w:t>mysql</w:t>
+        <w:t>PyMySQL</w:t>
       </w:r>
       <w:proofErr w:type="spellEnd"/>
       <w:r>
@@ -5702,7 +6092,7 @@
           <w:sz w:val="22"/>
           <w:szCs w:val="22"/>
         </w:rPr>
-        <w:t xml:space="preserve"> drivers) to connect to our database on Openshift server. We also had to use Query Language for storing the information. The hardest part in stage 3 was to actually connect to the database. We required information, such as ‘HOST IP’, ‘USERNAME’ and ‘PASSWORD’ to make it happen. In appendix a.6 you can see that that the code has some aspects from python, and also some of the typical aspects from SQL as well. Another difficulty we faced was getting used to </w:t>
+        <w:t xml:space="preserve"> module (pure python </w:t>
       </w:r>
       <w:proofErr w:type="spellStart"/>
       <w:r>
@@ -5714,7 +6104,7 @@
           <w:sz w:val="22"/>
           <w:szCs w:val="22"/>
         </w:rPr>
-        <w:t>PyMySQL</w:t>
+        <w:t>mysql</w:t>
       </w:r>
       <w:proofErr w:type="spellEnd"/>
       <w:r>
@@ -5726,6 +6116,30 @@
           <w:sz w:val="22"/>
           <w:szCs w:val="22"/>
         </w:rPr>
+        <w:t xml:space="preserve"> drivers) to connect to our database on Openshift server. We also had to use Query Language for storing the information. The hardest part in stage 3 was to actually connect to the database. We required information, such as ‘HOST IP’, ‘USERNAME’ and ‘PASSWORD’ to make it happen. In appendix a.6 you can see that that the code has some aspects from python, and also some of the typical aspects from SQL as well. Another difficulty we faced was getting used to </w:t>
+      </w:r>
+      <w:proofErr w:type="spellStart"/>
+      <w:r>
+        <w:rPr>
+          <w:rFonts w:eastAsiaTheme="minorHAnsi" w:cs="Arial"/>
+          <w:b w:val="0"/>
+          <w:bCs w:val="0"/>
+          <w:color w:val="auto"/>
+          <w:sz w:val="22"/>
+          <w:szCs w:val="22"/>
+        </w:rPr>
+        <w:t>PyMySQL</w:t>
+      </w:r>
+      <w:proofErr w:type="spellEnd"/>
+      <w:r>
+        <w:rPr>
+          <w:rFonts w:eastAsiaTheme="minorHAnsi" w:cs="Arial"/>
+          <w:b w:val="0"/>
+          <w:bCs w:val="0"/>
+          <w:color w:val="auto"/>
+          <w:sz w:val="22"/>
+          <w:szCs w:val="22"/>
+        </w:rPr>
         <w:t xml:space="preserve"> syntax and way of working with the database. After long hours of researching and hardworking we managed to get it working.  </w:t>
       </w:r>
     </w:p>
@@ -5750,7 +6164,7 @@
         </w:rPr>
         <w:t xml:space="preserve"> The product testing</w:t>
       </w:r>
-      <w:bookmarkEnd w:id="14"/>
+      <w:bookmarkEnd w:id="22"/>
       <w:r>
         <w:rPr>
           <w:rFonts w:cs="Arial"/>
@@ -5761,8 +6175,16 @@
         <w:rPr>
           <w:rFonts w:cs="Arial"/>
         </w:rPr>
-        <w:t xml:space="preserve"> Traynor</w:t>
-      </w:r>
+        <w:t xml:space="preserve"> </w:t>
+      </w:r>
+      <w:proofErr w:type="spellStart"/>
+      <w:r>
+        <w:rPr>
+          <w:rFonts w:cs="Arial"/>
+        </w:rPr>
+        <w:t>Traynor</w:t>
+      </w:r>
+      <w:proofErr w:type="spellEnd"/>
       <w:r>
         <w:rPr>
           <w:rFonts w:cs="Arial"/>
@@ -5772,7 +6194,21 @@
     </w:p>
     <w:p>
       <w:r>
-        <w:t xml:space="preserve">Testing the product was at first rather difficult,  </w:t>
+        <w:t xml:space="preserve">Testing the product was at first rather </w:t>
+      </w:r>
+      <w:commentRangeStart w:id="23"/>
+      <w:r>
+        <w:t>difficult</w:t>
+      </w:r>
+      <w:commentRangeEnd w:id="23"/>
+      <w:r>
+        <w:rPr>
+          <w:rStyle w:val="CommentReference"/>
+        </w:rPr>
+        <w:commentReference w:id="23"/>
+      </w:r>
+      <w:r>
+        <w:t xml:space="preserve">,  </w:t>
       </w:r>
     </w:p>
     <w:p>
@@ -5782,7 +6218,7 @@
           <w:rFonts w:cs="Arial"/>
         </w:rPr>
       </w:pPr>
-      <w:bookmarkStart w:id="15" w:name="_Toc271874907"/>
+      <w:bookmarkStart w:id="24" w:name="_Toc271874907"/>
       <w:proofErr w:type="gramStart"/>
       <w:r>
         <w:rPr>
@@ -5798,7 +6234,7 @@
         </w:rPr>
         <w:t xml:space="preserve"> Context</w:t>
       </w:r>
-      <w:bookmarkEnd w:id="15"/>
+      <w:bookmarkEnd w:id="24"/>
     </w:p>
     <w:p>
       <w:pPr>
@@ -5807,7 +6243,7 @@
           <w:rFonts w:cs="Arial"/>
         </w:rPr>
       </w:pPr>
-      <w:bookmarkStart w:id="16" w:name="_Toc271874908"/>
+      <w:bookmarkStart w:id="25" w:name="_Toc271874908"/>
       <w:proofErr w:type="gramStart"/>
       <w:r>
         <w:rPr>
@@ -5822,7 +6258,7 @@
         </w:rPr>
         <w:t xml:space="preserve"> Legal matters</w:t>
       </w:r>
-      <w:bookmarkEnd w:id="16"/>
+      <w:bookmarkEnd w:id="25"/>
       <w:r>
         <w:rPr>
           <w:rFonts w:cs="Arial"/>
@@ -5889,7 +6325,7 @@
           <w:rFonts w:cs="Arial"/>
         </w:rPr>
       </w:pPr>
-      <w:bookmarkStart w:id="17" w:name="_Toc271874909"/>
+      <w:bookmarkStart w:id="26" w:name="_Toc271874909"/>
       <w:proofErr w:type="gramStart"/>
       <w:r>
         <w:rPr>
@@ -5904,7 +6340,7 @@
         </w:rPr>
         <w:t xml:space="preserve"> Ethical matters</w:t>
       </w:r>
-      <w:bookmarkEnd w:id="17"/>
+      <w:bookmarkEnd w:id="26"/>
       <w:r>
         <w:rPr>
           <w:rFonts w:cs="Arial"/>
@@ -6032,9 +6468,97 @@
         <w:rPr>
           <w:rFonts w:asciiTheme="majorHAnsi" w:hAnsiTheme="majorHAnsi" w:cs="Arial"/>
         </w:rPr>
-        <w:t xml:space="preserve">[1] </w:t>
-      </w:r>
-      <w:hyperlink r:id="rId31" w:history="1">
+        <w:t>[1</w:t>
+      </w:r>
+      <w:r>
+        <w:rPr>
+          <w:rFonts w:asciiTheme="majorHAnsi" w:hAnsiTheme="majorHAnsi" w:cs="Arial"/>
+        </w:rPr>
+        <w:t>]</w:t>
+      </w:r>
+      <w:r>
+        <w:rPr>
+          <w:rFonts w:asciiTheme="majorHAnsi" w:hAnsiTheme="majorHAnsi" w:cs="Arial"/>
+        </w:rPr>
+        <w:t xml:space="preserve"> Epilepsy</w:t>
+      </w:r>
+      <w:r>
+        <w:rPr>
+          <w:rFonts w:asciiTheme="majorHAnsi" w:hAnsiTheme="majorHAnsi" w:cs="Arial"/>
+        </w:rPr>
+        <w:t>. "</w:t>
+      </w:r>
+      <w:r>
+        <w:rPr>
+          <w:rFonts w:asciiTheme="majorHAnsi" w:hAnsiTheme="majorHAnsi" w:cs="Arial"/>
+          <w:i/>
+        </w:rPr>
+        <w:t>Photosensitive epilepsy</w:t>
+      </w:r>
+      <w:proofErr w:type="gramStart"/>
+      <w:r>
+        <w:rPr>
+          <w:rFonts w:asciiTheme="majorHAnsi" w:hAnsiTheme="majorHAnsi" w:cs="Arial"/>
+        </w:rPr>
+        <w:t xml:space="preserve">" </w:t>
+      </w:r>
+      <w:r>
+        <w:rPr>
+          <w:rFonts w:asciiTheme="majorHAnsi" w:hAnsiTheme="majorHAnsi" w:cs="Arial"/>
+        </w:rPr>
+        <w:t xml:space="preserve"> </w:t>
+      </w:r>
+      <w:proofErr w:type="gramEnd"/>
+      <w:r>
+        <w:rPr>
+          <w:rFonts w:asciiTheme="majorHAnsi" w:hAnsiTheme="majorHAnsi" w:cs="Arial"/>
+        </w:rPr>
+        <w:fldChar w:fldCharType="begin"/>
+      </w:r>
+      <w:r>
+        <w:rPr>
+          <w:rFonts w:asciiTheme="majorHAnsi" w:hAnsiTheme="majorHAnsi" w:cs="Arial"/>
+        </w:rPr>
+        <w:instrText xml:space="preserve"> HYPERLINK "http://www.epilepsy.org.uk" </w:instrText>
+      </w:r>
+      <w:r>
+        <w:rPr>
+          <w:rFonts w:asciiTheme="majorHAnsi" w:hAnsiTheme="majorHAnsi" w:cs="Arial"/>
+        </w:rPr>
+        <w:fldChar w:fldCharType="separate"/>
+      </w:r>
+      <w:r>
+        <w:rPr>
+          <w:rStyle w:val="Hyperlink"/>
+          <w:rFonts w:asciiTheme="majorHAnsi" w:hAnsiTheme="majorHAnsi" w:cs="Arial"/>
+        </w:rPr>
+        <w:t>www.epilepsy.org.uk</w:t>
+      </w:r>
+      <w:r>
+        <w:rPr>
+          <w:rFonts w:asciiTheme="majorHAnsi" w:hAnsiTheme="majorHAnsi" w:cs="Arial"/>
+        </w:rPr>
+        <w:fldChar w:fldCharType="end"/>
+      </w:r>
+      <w:r>
+        <w:rPr>
+          <w:rFonts w:asciiTheme="majorHAnsi" w:hAnsiTheme="majorHAnsi" w:cs="Arial"/>
+        </w:rPr>
+        <w:t xml:space="preserve"> </w:t>
+      </w:r>
+      <w:r>
+        <w:rPr>
+          <w:rFonts w:asciiTheme="majorHAnsi" w:hAnsiTheme="majorHAnsi" w:cs="Arial"/>
+        </w:rPr>
+        <w:t>[Online]. Available:</w:t>
+      </w:r>
+      <w:r>
+        <w:rPr>
+          <w:rFonts w:asciiTheme="majorHAnsi" w:hAnsiTheme="majorHAnsi" w:cs="Arial"/>
+        </w:rPr>
+        <w:t xml:space="preserve"> </w:t>
+      </w:r>
+      <w:hyperlink r:id="rId33" w:history="1">
         <w:r>
           <w:rPr>
             <w:rStyle w:val="Hyperlink"/>
@@ -6043,20 +6567,111 @@
           <w:t>https://www.epilepsy.org.uk/info/photosensitive-epilepsy/triggers</w:t>
         </w:r>
       </w:hyperlink>
-    </w:p>
-    <w:p>
-      <w:pPr>
-        <w:rPr>
-          <w:rFonts w:asciiTheme="majorHAnsi" w:hAnsiTheme="majorHAnsi" w:cs="Arial"/>
-        </w:rPr>
-      </w:pPr>
+      <w:r>
+        <w:rPr>
+          <w:rFonts w:asciiTheme="majorHAnsi" w:hAnsiTheme="majorHAnsi" w:cs="Arial"/>
+        </w:rPr>
+        <w:t xml:space="preserve"> [Accessed:</w:t>
+      </w:r>
+      <w:r>
+        <w:rPr>
+          <w:rFonts w:asciiTheme="majorHAnsi" w:hAnsiTheme="majorHAnsi" w:cs="Arial"/>
+        </w:rPr>
+        <w:t xml:space="preserve"> Mar. 16</w:t>
+      </w:r>
+      <w:r>
+        <w:rPr>
+          <w:rFonts w:asciiTheme="majorHAnsi" w:hAnsiTheme="majorHAnsi" w:cs="Arial"/>
+        </w:rPr>
+        <w:t>, 201</w:t>
+      </w:r>
+      <w:r>
+        <w:rPr>
+          <w:rFonts w:asciiTheme="majorHAnsi" w:hAnsiTheme="majorHAnsi" w:cs="Arial"/>
+        </w:rPr>
+        <w:t>5</w:t>
+      </w:r>
+      <w:r>
+        <w:rPr>
+          <w:rFonts w:asciiTheme="majorHAnsi" w:hAnsiTheme="majorHAnsi" w:cs="Arial"/>
+        </w:rPr>
+        <w:t>].</w:t>
+      </w:r>
+      <w:r>
+        <w:rPr>
+          <w:rFonts w:asciiTheme="majorHAnsi" w:hAnsiTheme="majorHAnsi" w:cs="Arial"/>
+        </w:rPr>
+        <w:t xml:space="preserve"> </w:t>
+      </w:r>
+    </w:p>
+    <w:p>
       <w:r>
         <w:rPr>
           <w:rFonts w:asciiTheme="majorHAnsi" w:hAnsiTheme="majorHAnsi" w:cs="Arial"/>
         </w:rPr>
         <w:t xml:space="preserve">[2] </w:t>
       </w:r>
-      <w:hyperlink r:id="rId32" w:history="1">
+      <w:r>
+        <w:rPr>
+          <w:rFonts w:asciiTheme="majorHAnsi" w:hAnsiTheme="majorHAnsi" w:cs="Arial"/>
+        </w:rPr>
+        <w:t>IET</w:t>
+      </w:r>
+      <w:r>
+        <w:rPr>
+          <w:rFonts w:asciiTheme="majorHAnsi" w:hAnsiTheme="majorHAnsi" w:cs="Arial"/>
+        </w:rPr>
+        <w:t xml:space="preserve">. </w:t>
+      </w:r>
+      <w:proofErr w:type="gramStart"/>
+      <w:r>
+        <w:rPr>
+          <w:rFonts w:asciiTheme="majorHAnsi" w:hAnsiTheme="majorHAnsi" w:cs="Arial"/>
+        </w:rPr>
+        <w:t>“</w:t>
+      </w:r>
+      <w:r>
+        <w:rPr>
+          <w:rFonts w:asciiTheme="majorHAnsi" w:hAnsiTheme="majorHAnsi" w:cs="Arial"/>
+          <w:i/>
+        </w:rPr>
+        <w:t>Colour Defects</w:t>
+      </w:r>
+      <w:r>
+        <w:rPr>
+          <w:rFonts w:asciiTheme="majorHAnsi" w:hAnsiTheme="majorHAnsi" w:cs="Arial"/>
+        </w:rPr>
+        <w:t>”</w:t>
+      </w:r>
+      <w:r>
+        <w:rPr>
+          <w:rFonts w:asciiTheme="majorHAnsi" w:hAnsiTheme="majorHAnsi" w:cs="Arial"/>
+        </w:rPr>
+        <w:t xml:space="preserve"> </w:t>
+      </w:r>
+      <w:hyperlink r:id="rId34" w:history="1">
+        <w:r>
+          <w:rPr>
+            <w:rStyle w:val="Hyperlink"/>
+            <w:rFonts w:asciiTheme="majorHAnsi" w:hAnsiTheme="majorHAnsi" w:cs="Arial"/>
+          </w:rPr>
+          <w:t>www.theiet.org</w:t>
+        </w:r>
+      </w:hyperlink>
+      <w:r>
+        <w:rPr>
+          <w:rFonts w:asciiTheme="majorHAnsi" w:hAnsiTheme="majorHAnsi" w:cs="Arial"/>
+        </w:rPr>
+        <w:t xml:space="preserve"> [Online].</w:t>
+      </w:r>
+      <w:proofErr w:type="gramEnd"/>
+      <w:r>
+        <w:rPr>
+          <w:rFonts w:asciiTheme="majorHAnsi" w:hAnsiTheme="majorHAnsi" w:cs="Arial"/>
+        </w:rPr>
+        <w:t xml:space="preserve"> Available: </w:t>
+      </w:r>
+      <w:hyperlink r:id="rId35" w:history="1">
         <w:r>
           <w:rPr>
             <w:rStyle w:val="Hyperlink"/>
@@ -6065,20 +6680,52 @@
           <w:t>http://www.theiet.org/factfiles/health/colourdefects-page.cfm</w:t>
         </w:r>
       </w:hyperlink>
-    </w:p>
-    <w:p>
-      <w:pPr>
-        <w:rPr>
-          <w:rFonts w:asciiTheme="majorHAnsi" w:hAnsiTheme="majorHAnsi" w:cs="Arial"/>
-        </w:rPr>
-      </w:pPr>
+      <w:r>
+        <w:t xml:space="preserve"> [Accessed: Mar. 16, 2015].</w:t>
+      </w:r>
+    </w:p>
+    <w:p>
       <w:r>
         <w:rPr>
           <w:rFonts w:asciiTheme="majorHAnsi" w:hAnsiTheme="majorHAnsi" w:cs="Arial"/>
         </w:rPr>
         <w:t xml:space="preserve">[3] </w:t>
       </w:r>
-      <w:hyperlink r:id="rId33" w:history="1">
+      <w:r>
+        <w:rPr>
+          <w:rFonts w:asciiTheme="majorHAnsi" w:hAnsiTheme="majorHAnsi" w:cs="Arial"/>
+        </w:rPr>
+        <w:t>Stress Relief Choices. “</w:t>
+      </w:r>
+      <w:r>
+        <w:rPr>
+          <w:rFonts w:asciiTheme="majorHAnsi" w:hAnsiTheme="majorHAnsi" w:cs="Arial"/>
+          <w:i/>
+        </w:rPr>
+        <w:t>Computer Stress</w:t>
+      </w:r>
+      <w:r>
+        <w:rPr>
+          <w:rFonts w:asciiTheme="majorHAnsi" w:hAnsiTheme="majorHAnsi" w:cs="Arial"/>
+        </w:rPr>
+        <w:t xml:space="preserve">” </w:t>
+      </w:r>
+      <w:hyperlink r:id="rId36" w:history="1">
+        <w:r>
+          <w:rPr>
+            <w:rStyle w:val="Hyperlink"/>
+            <w:rFonts w:asciiTheme="majorHAnsi" w:hAnsiTheme="majorHAnsi" w:cs="Arial"/>
+          </w:rPr>
+          <w:t>www.stress-relief-choices.com</w:t>
+        </w:r>
+      </w:hyperlink>
+      <w:r>
+        <w:rPr>
+          <w:rFonts w:asciiTheme="majorHAnsi" w:hAnsiTheme="majorHAnsi" w:cs="Arial"/>
+        </w:rPr>
+        <w:t xml:space="preserve"> [Online] Available: </w:t>
+      </w:r>
+      <w:hyperlink r:id="rId37" w:history="1">
         <w:r>
           <w:rPr>
             <w:rStyle w:val="Hyperlink"/>
@@ -6087,6 +6734,9 @@
           <w:t>http://www.stress-relief-choices.com/computer-stress.html</w:t>
         </w:r>
       </w:hyperlink>
+      <w:r>
+        <w:t xml:space="preserve"> [Accessed: Mar. 16, 2015]</w:t>
+      </w:r>
     </w:p>
     <w:p>
       <w:pPr>
@@ -6108,8 +6758,8 @@
           <w:rFonts w:cs="Arial"/>
         </w:rPr>
       </w:pPr>
-      <w:bookmarkStart w:id="18" w:name="_Toc271874911"/>
-      <w:bookmarkStart w:id="19" w:name="_Toc271874916"/>
+      <w:bookmarkStart w:id="27" w:name="_Toc271874911"/>
+      <w:bookmarkStart w:id="28" w:name="_Toc271874916"/>
       <w:r>
         <w:rPr>
           <w:rFonts w:cs="Arial"/>
@@ -6124,7 +6774,7 @@
         </w:rPr>
         <w:t>)</w:t>
       </w:r>
-      <w:bookmarkEnd w:id="18"/>
+      <w:bookmarkEnd w:id="27"/>
       <w:r>
         <w:rPr>
           <w:rFonts w:cs="Arial"/>
@@ -6146,7 +6796,7 @@
           <w:rFonts w:cs="Arial"/>
         </w:rPr>
       </w:pPr>
-      <w:bookmarkStart w:id="20" w:name="_Toc271874912"/>
+      <w:bookmarkStart w:id="29" w:name="_Toc271874912"/>
       <w:proofErr w:type="gramStart"/>
       <w:r>
         <w:rPr>
@@ -6161,7 +6811,7 @@
         </w:rPr>
         <w:t xml:space="preserve"> An introduction to Project Management</w:t>
       </w:r>
-      <w:bookmarkEnd w:id="20"/>
+      <w:bookmarkEnd w:id="29"/>
       <w:r>
         <w:rPr>
           <w:rFonts w:cs="Arial"/>
@@ -6493,7 +7143,7 @@
         </w:rPr>
         <w:t xml:space="preserve">[4] </w:t>
       </w:r>
-      <w:hyperlink r:id="rId34" w:history="1">
+      <w:hyperlink r:id="rId38" w:history="1">
         <w:r>
           <w:rPr>
             <w:rStyle w:val="Hyperlink"/>
@@ -6544,7 +7194,7 @@
           <w:rFonts w:cs="Arial"/>
         </w:rPr>
       </w:pPr>
-      <w:bookmarkStart w:id="21" w:name="_Toc271874913"/>
+      <w:bookmarkStart w:id="30" w:name="_Toc271874913"/>
     </w:p>
     <w:p>
       <w:pPr>
@@ -6567,7 +7217,7 @@
         </w:rPr>
         <w:t xml:space="preserve"> Project Management Report</w:t>
       </w:r>
-      <w:bookmarkEnd w:id="21"/>
+      <w:bookmarkEnd w:id="30"/>
       <w:r>
         <w:rPr>
           <w:rFonts w:cs="Arial"/>
@@ -6589,7 +7239,7 @@
           <w:rFonts w:cs="Arial"/>
         </w:rPr>
       </w:pPr>
-      <w:bookmarkStart w:id="22" w:name="_Toc271874914"/>
+      <w:bookmarkStart w:id="31" w:name="_Toc271874914"/>
       <w:proofErr w:type="gramStart"/>
       <w:r>
         <w:rPr>
@@ -6611,7 +7261,7 @@
         </w:rPr>
         <w:footnoteReference w:id="1"/>
       </w:r>
-      <w:bookmarkEnd w:id="22"/>
+      <w:bookmarkEnd w:id="31"/>
     </w:p>
     <w:p>
       <w:pPr>
@@ -6672,7 +7322,7 @@
           <w:rFonts w:cs="Arial"/>
         </w:rPr>
       </w:pPr>
-      <w:bookmarkStart w:id="23" w:name="_Toc271874915"/>
+      <w:bookmarkStart w:id="32" w:name="_Toc271874915"/>
       <w:proofErr w:type="gramStart"/>
       <w:r>
         <w:rPr>
@@ -6687,7 +7337,7 @@
         </w:rPr>
         <w:t xml:space="preserve"> An evaluation of the project management</w:t>
       </w:r>
-      <w:bookmarkEnd w:id="23"/>
+      <w:bookmarkEnd w:id="32"/>
       <w:r>
         <w:rPr>
           <w:rFonts w:cs="Arial"/>
@@ -6793,7 +7443,7 @@
         </w:rPr>
         <w:t>Chapter 5: Conclusions (?? words)</w:t>
       </w:r>
-      <w:bookmarkEnd w:id="19"/>
+      <w:bookmarkEnd w:id="28"/>
     </w:p>
     <w:p>
       <w:pPr>
@@ -6844,12 +7494,12 @@
       <w:pPr>
         <w:pStyle w:val="Heading1"/>
       </w:pPr>
-      <w:bookmarkStart w:id="24" w:name="_Toc271874917"/>
+      <w:bookmarkStart w:id="33" w:name="_Toc271874917"/>
       <w:r>
         <w:lastRenderedPageBreak/>
         <w:t>Appendix</w:t>
       </w:r>
-      <w:bookmarkEnd w:id="24"/>
+      <w:bookmarkEnd w:id="33"/>
     </w:p>
     <w:p>
       <w:pPr>
@@ -6862,11 +7512,11 @@
       <w:pPr>
         <w:pStyle w:val="Heading2"/>
       </w:pPr>
-      <w:bookmarkStart w:id="25" w:name="_Toc271874918"/>
+      <w:bookmarkStart w:id="34" w:name="_Toc271874918"/>
       <w:r>
         <w:t>A. Python Code</w:t>
       </w:r>
-      <w:bookmarkEnd w:id="25"/>
+      <w:bookmarkEnd w:id="34"/>
     </w:p>
     <w:p>
       <w:pPr>
@@ -6916,7 +7566,7 @@
                     <pic:cNvPicPr/>
                   </pic:nvPicPr>
                   <pic:blipFill>
-                    <a:blip r:embed="rId35">
+                    <a:blip r:embed="rId39">
                       <a:extLst>
                         <a:ext uri="{28A0092B-C50C-407E-A947-70E740481C1C}">
                           <a14:useLocalDpi xmlns:a14="http://schemas.microsoft.com/office/drawing/2010/main" val="0"/>
@@ -6984,7 +7634,7 @@
                     <pic:cNvPicPr/>
                   </pic:nvPicPr>
                   <pic:blipFill>
-                    <a:blip r:embed="rId36">
+                    <a:blip r:embed="rId40">
                       <a:extLst>
                         <a:ext uri="{28A0092B-C50C-407E-A947-70E740481C1C}">
                           <a14:useLocalDpi xmlns:a14="http://schemas.microsoft.com/office/drawing/2010/main" val="0"/>
@@ -7052,7 +7702,7 @@
                     <pic:cNvPicPr/>
                   </pic:nvPicPr>
                   <pic:blipFill>
-                    <a:blip r:embed="rId37">
+                    <a:blip r:embed="rId41">
                       <a:extLst>
                         <a:ext uri="{28A0092B-C50C-407E-A947-70E740481C1C}">
                           <a14:useLocalDpi xmlns:a14="http://schemas.microsoft.com/office/drawing/2010/main" val="0"/>
@@ -7121,7 +7771,7 @@
                     <pic:cNvPicPr/>
                   </pic:nvPicPr>
                   <pic:blipFill>
-                    <a:blip r:embed="rId38">
+                    <a:blip r:embed="rId42">
                       <a:extLst>
                         <a:ext uri="{28A0092B-C50C-407E-A947-70E740481C1C}">
                           <a14:useLocalDpi xmlns:a14="http://schemas.microsoft.com/office/drawing/2010/main" val="0"/>
@@ -7189,7 +7839,7 @@
                     <pic:cNvPicPr/>
                   </pic:nvPicPr>
                   <pic:blipFill>
-                    <a:blip r:embed="rId39">
+                    <a:blip r:embed="rId43">
                       <a:extLst>
                         <a:ext uri="{28A0092B-C50C-407E-A947-70E740481C1C}">
                           <a14:useLocalDpi xmlns:a14="http://schemas.microsoft.com/office/drawing/2010/main" val="0"/>
@@ -7258,7 +7908,7 @@
                     <pic:cNvPicPr/>
                   </pic:nvPicPr>
                   <pic:blipFill>
-                    <a:blip r:embed="rId40">
+                    <a:blip r:embed="rId44">
                       <a:extLst>
                         <a:ext uri="{28A0092B-C50C-407E-A947-70E740481C1C}">
                           <a14:useLocalDpi xmlns:a14="http://schemas.microsoft.com/office/drawing/2010/main" val="0"/>
@@ -7326,7 +7976,7 @@
                     <pic:cNvPicPr/>
                   </pic:nvPicPr>
                   <pic:blipFill>
-                    <a:blip r:embed="rId41">
+                    <a:blip r:embed="rId45">
                       <a:extLst>
                         <a:ext uri="{28A0092B-C50C-407E-A947-70E740481C1C}">
                           <a14:useLocalDpi xmlns:a14="http://schemas.microsoft.com/office/drawing/2010/main" val="0"/>
@@ -7394,7 +8044,7 @@
                     <pic:cNvPicPr/>
                   </pic:nvPicPr>
                   <pic:blipFill>
-                    <a:blip r:embed="rId42">
+                    <a:blip r:embed="rId46">
                       <a:extLst>
                         <a:ext uri="{28A0092B-C50C-407E-A947-70E740481C1C}">
                           <a14:useLocalDpi xmlns:a14="http://schemas.microsoft.com/office/drawing/2010/main" val="0"/>
@@ -7463,7 +8113,7 @@
                     <pic:cNvPicPr/>
                   </pic:nvPicPr>
                   <pic:blipFill>
-                    <a:blip r:embed="rId43">
+                    <a:blip r:embed="rId47">
                       <a:extLst>
                         <a:ext uri="{28A0092B-C50C-407E-A947-70E740481C1C}">
                           <a14:useLocalDpi xmlns:a14="http://schemas.microsoft.com/office/drawing/2010/main" val="0"/>
@@ -7531,7 +8181,7 @@
                     <pic:cNvPicPr/>
                   </pic:nvPicPr>
                   <pic:blipFill>
-                    <a:blip r:embed="rId44">
+                    <a:blip r:embed="rId48">
                       <a:extLst>
                         <a:ext uri="{28A0092B-C50C-407E-A947-70E740481C1C}">
                           <a14:useLocalDpi xmlns:a14="http://schemas.microsoft.com/office/drawing/2010/main" val="0"/>
@@ -7600,7 +8250,7 @@
                     <pic:cNvPicPr/>
                   </pic:nvPicPr>
                   <pic:blipFill>
-                    <a:blip r:embed="rId45">
+                    <a:blip r:embed="rId49">
                       <a:extLst>
                         <a:ext uri="{28A0092B-C50C-407E-A947-70E740481C1C}">
                           <a14:useLocalDpi xmlns:a14="http://schemas.microsoft.com/office/drawing/2010/main" val="0"/>
@@ -7668,7 +8318,7 @@
                     <pic:cNvPicPr/>
                   </pic:nvPicPr>
                   <pic:blipFill>
-                    <a:blip r:embed="rId46">
+                    <a:blip r:embed="rId50">
                       <a:extLst>
                         <a:ext uri="{28A0092B-C50C-407E-A947-70E740481C1C}">
                           <a14:useLocalDpi xmlns:a14="http://schemas.microsoft.com/office/drawing/2010/main" val="0"/>
@@ -7736,7 +8386,7 @@
                     <pic:cNvPicPr/>
                   </pic:nvPicPr>
                   <pic:blipFill>
-                    <a:blip r:embed="rId47">
+                    <a:blip r:embed="rId51">
                       <a:extLst>
                         <a:ext uri="{28A0092B-C50C-407E-A947-70E740481C1C}">
                           <a14:useLocalDpi xmlns:a14="http://schemas.microsoft.com/office/drawing/2010/main" val="0"/>
@@ -7786,12 +8436,12 @@
       <w:pPr>
         <w:pStyle w:val="Heading2"/>
       </w:pPr>
-      <w:bookmarkStart w:id="26" w:name="_Toc271874919"/>
+      <w:bookmarkStart w:id="35" w:name="_Toc271874919"/>
       <w:r>
         <w:lastRenderedPageBreak/>
         <w:t>B Team effort summary table</w:t>
       </w:r>
-      <w:bookmarkEnd w:id="26"/>
+      <w:bookmarkEnd w:id="35"/>
     </w:p>
     <w:p>
       <w:pPr>
@@ -10739,6 +11389,7 @@
                 <w:szCs w:val="16"/>
               </w:rPr>
             </w:pPr>
+            <w:commentRangeStart w:id="36"/>
             <w:r>
               <w:rPr>
                 <w:rFonts w:ascii="Cambria" w:eastAsia="Times New Roman" w:hAnsi="Cambria" w:cs="Times New Roman"/>
@@ -10747,6 +11398,13 @@
                 <w:szCs w:val="16"/>
               </w:rPr>
               <w:t>0</w:t>
+            </w:r>
+            <w:commentRangeEnd w:id="36"/>
+            <w:r>
+              <w:rPr>
+                <w:rStyle w:val="CommentReference"/>
+              </w:rPr>
+              <w:commentReference w:id="36"/>
             </w:r>
           </w:p>
         </w:tc>
@@ -11430,12 +12088,12 @@
       <w:r>
         <w:br w:type="page"/>
       </w:r>
-      <w:bookmarkStart w:id="27" w:name="_Toc271874920"/>
+      <w:bookmarkStart w:id="37" w:name="_Toc271874920"/>
       <w:r>
         <w:lastRenderedPageBreak/>
         <w:t>C Project management Gantt chart</w:t>
       </w:r>
-      <w:bookmarkEnd w:id="27"/>
+      <w:bookmarkEnd w:id="37"/>
     </w:p>
     <w:p>
       <w:pPr>
@@ -11474,8 +12132,197 @@
 </w:document>
 </file>
 
+<file path=word/comments.xml><?xml version="1.0" encoding="utf-8"?>
+<w:comments xmlns:wpc="http://schemas.microsoft.com/office/word/2010/wordprocessingCanvas" xmlns:mc="http://schemas.openxmlformats.org/markup-compatibility/2006" xmlns:o="urn:schemas-microsoft-com:office:office" xmlns:r="http://schemas.openxmlformats.org/officeDocument/2006/relationships" xmlns:m="http://schemas.openxmlformats.org/officeDocument/2006/math" xmlns:v="urn:schemas-microsoft-com:vml" xmlns:wp14="http://schemas.microsoft.com/office/word/2010/wordprocessingDrawing" xmlns:wp="http://schemas.openxmlformats.org/drawingml/2006/wordprocessingDrawing" xmlns:w10="urn:schemas-microsoft-com:office:word" xmlns:w="http://schemas.openxmlformats.org/wordprocessingml/2006/main" xmlns:w14="http://schemas.microsoft.com/office/word/2010/wordml" xmlns:wpg="http://schemas.microsoft.com/office/word/2010/wordprocessingGroup" xmlns:wpi="http://schemas.microsoft.com/office/word/2010/wordprocessingInk" xmlns:wne="http://schemas.microsoft.com/office/word/2006/wordml" xmlns:wps="http://schemas.microsoft.com/office/word/2010/wordprocessingShape" mc:Ignorable="w14 wp14">
+  <w:comment w:id="6" w:author="Traynor, Sean T" w:date="2015-03-16T10:22:00Z" w:initials="TST">
+    <w:p>
+      <w:pPr>
+        <w:pStyle w:val="CommentText"/>
+      </w:pPr>
+      <w:r>
+        <w:rPr>
+          <w:rStyle w:val="CommentReference"/>
+        </w:rPr>
+        <w:annotationRef/>
+      </w:r>
+      <w:r>
+        <w:t>Finish this chapter.</w:t>
+      </w:r>
+    </w:p>
+  </w:comment>
+  <w:comment w:id="9" w:author="Traynor, Sean T" w:date="2015-03-16T10:20:00Z" w:initials="TST">
+    <w:p>
+      <w:pPr>
+        <w:pStyle w:val="CommentText"/>
+      </w:pPr>
+      <w:r>
+        <w:rPr>
+          <w:rStyle w:val="CommentReference"/>
+        </w:rPr>
+        <w:annotationRef/>
+      </w:r>
+      <w:r>
+        <w:t>Consider adding references to parts of the past work report</w:t>
+      </w:r>
+    </w:p>
+  </w:comment>
+  <w:comment w:id="10" w:author="Traynor, Sean T" w:date="2015-03-16T10:19:00Z" w:initials="TST">
+    <w:p>
+      <w:pPr>
+        <w:pStyle w:val="CommentText"/>
+      </w:pPr>
+      <w:r>
+        <w:rPr>
+          <w:rStyle w:val="CommentReference"/>
+        </w:rPr>
+        <w:annotationRef/>
+      </w:r>
+      <w:r>
+        <w:t>Add reference</w:t>
+      </w:r>
+    </w:p>
+  </w:comment>
+  <w:comment w:id="11" w:author="Traynor, Sean T" w:date="2015-03-16T10:19:00Z" w:initials="TST">
+    <w:p>
+      <w:pPr>
+        <w:pStyle w:val="CommentText"/>
+      </w:pPr>
+      <w:r>
+        <w:rPr>
+          <w:rStyle w:val="CommentReference"/>
+        </w:rPr>
+        <w:annotationRef/>
+      </w:r>
+      <w:r>
+        <w:t>Add reference</w:t>
+      </w:r>
+    </w:p>
+  </w:comment>
+  <w:comment w:id="12" w:author="Traynor, Sean T" w:date="2015-03-16T10:19:00Z" w:initials="TST">
+    <w:p>
+      <w:pPr>
+        <w:pStyle w:val="CommentText"/>
+      </w:pPr>
+      <w:r>
+        <w:rPr>
+          <w:rStyle w:val="CommentReference"/>
+        </w:rPr>
+        <w:annotationRef/>
+      </w:r>
+      <w:r>
+        <w:t>Add reference</w:t>
+      </w:r>
+    </w:p>
+  </w:comment>
+  <w:comment w:id="13" w:author="Traynor, Sean T" w:date="2015-03-16T10:19:00Z" w:initials="TST">
+    <w:p>
+      <w:pPr>
+        <w:pStyle w:val="CommentText"/>
+      </w:pPr>
+      <w:r>
+        <w:rPr>
+          <w:rStyle w:val="CommentReference"/>
+        </w:rPr>
+        <w:annotationRef/>
+      </w:r>
+      <w:r>
+        <w:t>Add reference</w:t>
+      </w:r>
+    </w:p>
+  </w:comment>
+  <w:comment w:id="18" w:author="Traynor, Sean T" w:date="2015-03-16T10:18:00Z" w:initials="TST">
+    <w:p>
+      <w:pPr>
+        <w:pStyle w:val="CommentText"/>
+      </w:pPr>
+      <w:r>
+        <w:rPr>
+          <w:rStyle w:val="CommentReference"/>
+        </w:rPr>
+        <w:annotationRef/>
+      </w:r>
+      <w:r>
+        <w:t xml:space="preserve">Specify how long it goes between each </w:t>
+      </w:r>
+      <w:proofErr w:type="spellStart"/>
+      <w:r>
+        <w:t>cronjob</w:t>
+      </w:r>
+      <w:proofErr w:type="spellEnd"/>
+      <w:r>
+        <w:t>.</w:t>
+      </w:r>
+    </w:p>
+  </w:comment>
+  <w:comment w:id="19" w:author="Traynor, Sean T" w:date="2015-03-16T10:17:00Z" w:initials="TST">
+    <w:p>
+      <w:pPr>
+        <w:pStyle w:val="CommentText"/>
+      </w:pPr>
+      <w:r>
+        <w:rPr>
+          <w:rStyle w:val="CommentReference"/>
+        </w:rPr>
+        <w:annotationRef/>
+      </w:r>
+      <w:r>
+        <w:t>Need to fill content in here, quite a lot to write about!</w:t>
+      </w:r>
+    </w:p>
+  </w:comment>
+  <w:comment w:id="23" w:author="Traynor, Sean T" w:date="2015-03-16T10:15:00Z" w:initials="TST">
+    <w:p>
+      <w:pPr>
+        <w:pStyle w:val="CommentText"/>
+      </w:pPr>
+      <w:r>
+        <w:rPr>
+          <w:rStyle w:val="CommentReference"/>
+        </w:rPr>
+        <w:annotationRef/>
+      </w:r>
+      <w:r>
+        <w:t>Finish this subchapter, Sean!</w:t>
+      </w:r>
+    </w:p>
+  </w:comment>
+  <w:comment w:id="36" w:author="Traynor, Sean T" w:date="2015-03-16T10:07:00Z" w:initials="TST">
+    <w:p>
+      <w:pPr>
+        <w:pStyle w:val="CommentText"/>
+      </w:pPr>
+      <w:r>
+        <w:rPr>
+          <w:rStyle w:val="CommentReference"/>
+        </w:rPr>
+        <w:annotationRef/>
+      </w:r>
+      <w:r>
+        <w:t xml:space="preserve">Valentine! Fill inn overall score on </w:t>
+      </w:r>
+      <w:proofErr w:type="spellStart"/>
+      <w:r>
+        <w:t>ppt</w:t>
+      </w:r>
+      <w:proofErr w:type="spellEnd"/>
+      <w:r>
+        <w:t xml:space="preserve"> presentation. Results found on </w:t>
+      </w:r>
+      <w:proofErr w:type="spellStart"/>
+      <w:r>
+        <w:t>moodle</w:t>
+      </w:r>
+      <w:proofErr w:type="spellEnd"/>
+      <w:r>
+        <w:t>.</w:t>
+      </w:r>
+    </w:p>
+  </w:comment>
+</w:comments>
+</file>
+
 <file path=word/endnotes.xml><?xml version="1.0" encoding="utf-8"?>
-<w:endnotes xmlns:wpc="http://schemas.microsoft.com/office/word/2010/wordprocessingCanvas" xmlns:mc="http://schemas.openxmlformats.org/markup-compatibility/2006" xmlns:o="urn:schemas-microsoft-com:office:office" xmlns:r="http://schemas.openxmlformats.org/officeDocument/2006/relationships" xmlns:m="http://schemas.openxmlformats.org/officeDocument/2006/math" xmlns:v="urn:schemas-microsoft-com:vml" xmlns:wp14="http://schemas.microsoft.com/office/word/2010/wordprocessingDrawing" xmlns:wp="http://schemas.openxmlformats.org/drawingml/2006/wordprocessingDrawing" xmlns:w10="urn:schemas-microsoft-com:office:word" xmlns:w="http://schemas.openxmlformats.org/wordprocessingml/2006/main" xmlns:w14="http://schemas.microsoft.com/office/word/2010/wordml" xmlns:w15="http://schemas.microsoft.com/office/word/2012/wordml" xmlns:wpg="http://schemas.microsoft.com/office/word/2010/wordprocessingGroup" xmlns:wpi="http://schemas.microsoft.com/office/word/2010/wordprocessingInk" xmlns:wne="http://schemas.microsoft.com/office/word/2006/wordml" xmlns:wps="http://schemas.microsoft.com/office/word/2010/wordprocessingShape" mc:Ignorable="w14 w15 wp14">
+<w:endnotes xmlns:wpc="http://schemas.microsoft.com/office/word/2010/wordprocessingCanvas" xmlns:mc="http://schemas.openxmlformats.org/markup-compatibility/2006" xmlns:o="urn:schemas-microsoft-com:office:office" xmlns:r="http://schemas.openxmlformats.org/officeDocument/2006/relationships" xmlns:m="http://schemas.openxmlformats.org/officeDocument/2006/math" xmlns:v="urn:schemas-microsoft-com:vml" xmlns:wp14="http://schemas.microsoft.com/office/word/2010/wordprocessingDrawing" xmlns:wp="http://schemas.openxmlformats.org/drawingml/2006/wordprocessingDrawing" xmlns:w10="urn:schemas-microsoft-com:office:word" xmlns:w="http://schemas.openxmlformats.org/wordprocessingml/2006/main" xmlns:w14="http://schemas.microsoft.com/office/word/2010/wordml" xmlns:wpg="http://schemas.microsoft.com/office/word/2010/wordprocessingGroup" xmlns:wpi="http://schemas.microsoft.com/office/word/2010/wordprocessingInk" xmlns:wne="http://schemas.microsoft.com/office/word/2006/wordml" xmlns:wps="http://schemas.microsoft.com/office/word/2010/wordprocessingShape" mc:Ignorable="w14 wp14">
   <w:endnote w:type="separator" w:id="-1">
     <w:p>
       <w:pPr>
@@ -11500,7 +12347,7 @@
 </file>
 
 <file path=word/footnotes.xml><?xml version="1.0" encoding="utf-8"?>
-<w:footnotes xmlns:wpc="http://schemas.microsoft.com/office/word/2010/wordprocessingCanvas" xmlns:mc="http://schemas.openxmlformats.org/markup-compatibility/2006" xmlns:o="urn:schemas-microsoft-com:office:office" xmlns:r="http://schemas.openxmlformats.org/officeDocument/2006/relationships" xmlns:m="http://schemas.openxmlformats.org/officeDocument/2006/math" xmlns:v="urn:schemas-microsoft-com:vml" xmlns:wp14="http://schemas.microsoft.com/office/word/2010/wordprocessingDrawing" xmlns:wp="http://schemas.openxmlformats.org/drawingml/2006/wordprocessingDrawing" xmlns:w10="urn:schemas-microsoft-com:office:word" xmlns:w="http://schemas.openxmlformats.org/wordprocessingml/2006/main" xmlns:w14="http://schemas.microsoft.com/office/word/2010/wordml" xmlns:w15="http://schemas.microsoft.com/office/word/2012/wordml" xmlns:wpg="http://schemas.microsoft.com/office/word/2010/wordprocessingGroup" xmlns:wpi="http://schemas.microsoft.com/office/word/2010/wordprocessingInk" xmlns:wne="http://schemas.microsoft.com/office/word/2006/wordml" xmlns:wps="http://schemas.microsoft.com/office/word/2010/wordprocessingShape" mc:Ignorable="w14 w15 wp14">
+<w:footnotes xmlns:wpc="http://schemas.microsoft.com/office/word/2010/wordprocessingCanvas" xmlns:mc="http://schemas.openxmlformats.org/markup-compatibility/2006" xmlns:o="urn:schemas-microsoft-com:office:office" xmlns:r="http://schemas.openxmlformats.org/officeDocument/2006/relationships" xmlns:m="http://schemas.openxmlformats.org/officeDocument/2006/math" xmlns:v="urn:schemas-microsoft-com:vml" xmlns:wp14="http://schemas.microsoft.com/office/word/2010/wordprocessingDrawing" xmlns:wp="http://schemas.openxmlformats.org/drawingml/2006/wordprocessingDrawing" xmlns:w10="urn:schemas-microsoft-com:office:word" xmlns:w="http://schemas.openxmlformats.org/wordprocessingml/2006/main" xmlns:w14="http://schemas.microsoft.com/office/word/2010/wordml" xmlns:wpg="http://schemas.microsoft.com/office/word/2010/wordprocessingGroup" xmlns:wpi="http://schemas.microsoft.com/office/word/2010/wordprocessingInk" xmlns:wne="http://schemas.microsoft.com/office/word/2006/wordml" xmlns:wps="http://schemas.microsoft.com/office/word/2010/wordprocessingShape" mc:Ignorable="w14 wp14">
   <w:footnote w:type="separator" w:id="-1">
     <w:p>
       <w:pPr>
@@ -11639,7 +12486,7 @@
 </file>
 
 <file path=word/numbering.xml><?xml version="1.0" encoding="utf-8"?>
-<w:numbering xmlns:wpc="http://schemas.microsoft.com/office/word/2010/wordprocessingCanvas" xmlns:mc="http://schemas.openxmlformats.org/markup-compatibility/2006" xmlns:o="urn:schemas-microsoft-com:office:office" xmlns:r="http://schemas.openxmlformats.org/officeDocument/2006/relationships" xmlns:m="http://schemas.openxmlformats.org/officeDocument/2006/math" xmlns:v="urn:schemas-microsoft-com:vml" xmlns:wp14="http://schemas.microsoft.com/office/word/2010/wordprocessingDrawing" xmlns:wp="http://schemas.openxmlformats.org/drawingml/2006/wordprocessingDrawing" xmlns:w10="urn:schemas-microsoft-com:office:word" xmlns:w="http://schemas.openxmlformats.org/wordprocessingml/2006/main" xmlns:w14="http://schemas.microsoft.com/office/word/2010/wordml" xmlns:w15="http://schemas.microsoft.com/office/word/2012/wordml" xmlns:wpg="http://schemas.microsoft.com/office/word/2010/wordprocessingGroup" xmlns:wpi="http://schemas.microsoft.com/office/word/2010/wordprocessingInk" xmlns:wne="http://schemas.microsoft.com/office/word/2006/wordml" xmlns:wps="http://schemas.microsoft.com/office/word/2010/wordprocessingShape" mc:Ignorable="w14 w15 wp14">
+<w:numbering xmlns:wpc="http://schemas.microsoft.com/office/word/2010/wordprocessingCanvas" xmlns:mc="http://schemas.openxmlformats.org/markup-compatibility/2006" xmlns:o="urn:schemas-microsoft-com:office:office" xmlns:r="http://schemas.openxmlformats.org/officeDocument/2006/relationships" xmlns:m="http://schemas.openxmlformats.org/officeDocument/2006/math" xmlns:v="urn:schemas-microsoft-com:vml" xmlns:wp14="http://schemas.microsoft.com/office/word/2010/wordprocessingDrawing" xmlns:wp="http://schemas.openxmlformats.org/drawingml/2006/wordprocessingDrawing" xmlns:w10="urn:schemas-microsoft-com:office:word" xmlns:w="http://schemas.openxmlformats.org/wordprocessingml/2006/main" xmlns:w14="http://schemas.microsoft.com/office/word/2010/wordml" xmlns:wpg="http://schemas.microsoft.com/office/word/2010/wordprocessingGroup" xmlns:wpi="http://schemas.microsoft.com/office/word/2010/wordprocessingInk" xmlns:wne="http://schemas.microsoft.com/office/word/2006/wordml" xmlns:wps="http://schemas.microsoft.com/office/word/2010/wordprocessingShape" mc:Ignorable="w14 wp14">
   <w:abstractNum w:abstractNumId="0">
     <w:nsid w:val="384F6D76"/>
     <w:multiLevelType w:val="multilevel"/>
@@ -12303,7 +13150,7 @@
 </file>
 
 <file path=word/styles.xml><?xml version="1.0" encoding="utf-8"?>
-<w:styles xmlns:mc="http://schemas.openxmlformats.org/markup-compatibility/2006" xmlns:r="http://schemas.openxmlformats.org/officeDocument/2006/relationships" xmlns:w="http://schemas.openxmlformats.org/wordprocessingml/2006/main" xmlns:w14="http://schemas.microsoft.com/office/word/2010/wordml" xmlns:w15="http://schemas.microsoft.com/office/word/2012/wordml" mc:Ignorable="w14 w15">
+<w:styles xmlns:mc="http://schemas.openxmlformats.org/markup-compatibility/2006" xmlns:r="http://schemas.openxmlformats.org/officeDocument/2006/relationships" xmlns:w="http://schemas.openxmlformats.org/wordprocessingml/2006/main" xmlns:w14="http://schemas.microsoft.com/office/word/2010/wordml" mc:Ignorable="w14">
   <w:docDefaults>
     <w:rPrDefault>
       <w:rPr>
@@ -12319,378 +13166,144 @@
       </w:pPr>
     </w:pPrDefault>
   </w:docDefaults>
-  <w:latentStyles w:defLockedState="0" w:defUIPriority="99" w:defSemiHidden="0" w:defUnhideWhenUsed="0" w:defQFormat="0" w:count="371">
-    <w:lsdException w:name="Normal" w:uiPriority="0" w:qFormat="1"/>
-    <w:lsdException w:name="heading 1" w:uiPriority="9" w:qFormat="1"/>
-    <w:lsdException w:name="heading 2" w:semiHidden="1" w:uiPriority="9" w:unhideWhenUsed="1" w:qFormat="1"/>
-    <w:lsdException w:name="heading 3" w:semiHidden="1" w:uiPriority="9" w:unhideWhenUsed="1" w:qFormat="1"/>
-    <w:lsdException w:name="heading 4" w:semiHidden="1" w:uiPriority="9" w:unhideWhenUsed="1" w:qFormat="1"/>
-    <w:lsdException w:name="heading 5" w:semiHidden="1" w:uiPriority="9" w:unhideWhenUsed="1" w:qFormat="1"/>
-    <w:lsdException w:name="heading 6" w:semiHidden="1" w:uiPriority="9" w:unhideWhenUsed="1" w:qFormat="1"/>
-    <w:lsdException w:name="heading 7" w:semiHidden="1" w:uiPriority="9" w:unhideWhenUsed="1" w:qFormat="1"/>
-    <w:lsdException w:name="heading 8" w:semiHidden="1" w:uiPriority="9" w:unhideWhenUsed="1" w:qFormat="1"/>
-    <w:lsdException w:name="heading 9" w:semiHidden="1" w:uiPriority="9" w:unhideWhenUsed="1" w:qFormat="1"/>
-    <w:lsdException w:name="index 1" w:semiHidden="1" w:unhideWhenUsed="1"/>
-    <w:lsdException w:name="index 2" w:semiHidden="1" w:unhideWhenUsed="1"/>
-    <w:lsdException w:name="index 3" w:semiHidden="1" w:unhideWhenUsed="1"/>
-    <w:lsdException w:name="index 4" w:semiHidden="1" w:unhideWhenUsed="1"/>
-    <w:lsdException w:name="index 5" w:semiHidden="1" w:unhideWhenUsed="1"/>
-    <w:lsdException w:name="index 6" w:semiHidden="1" w:unhideWhenUsed="1"/>
-    <w:lsdException w:name="index 7" w:semiHidden="1" w:unhideWhenUsed="1"/>
-    <w:lsdException w:name="index 8" w:semiHidden="1" w:unhideWhenUsed="1"/>
-    <w:lsdException w:name="index 9" w:semiHidden="1" w:unhideWhenUsed="1"/>
-    <w:lsdException w:name="toc 1" w:semiHidden="1" w:uiPriority="39" w:unhideWhenUsed="1"/>
-    <w:lsdException w:name="toc 2" w:semiHidden="1" w:uiPriority="39" w:unhideWhenUsed="1"/>
-    <w:lsdException w:name="toc 3" w:semiHidden="1" w:uiPriority="39" w:unhideWhenUsed="1"/>
-    <w:lsdException w:name="toc 4" w:semiHidden="1" w:uiPriority="39" w:unhideWhenUsed="1"/>
-    <w:lsdException w:name="toc 5" w:semiHidden="1" w:uiPriority="39" w:unhideWhenUsed="1"/>
-    <w:lsdException w:name="toc 6" w:semiHidden="1" w:uiPriority="39" w:unhideWhenUsed="1"/>
-    <w:lsdException w:name="toc 7" w:semiHidden="1" w:uiPriority="39" w:unhideWhenUsed="1"/>
-    <w:lsdException w:name="toc 8" w:semiHidden="1" w:uiPriority="39" w:unhideWhenUsed="1"/>
-    <w:lsdException w:name="toc 9" w:semiHidden="1" w:uiPriority="39" w:unhideWhenUsed="1"/>
-    <w:lsdException w:name="Normal Indent" w:semiHidden="1" w:unhideWhenUsed="1"/>
-    <w:lsdException w:name="footnote text" w:semiHidden="1" w:unhideWhenUsed="1"/>
-    <w:lsdException w:name="annotation text" w:semiHidden="1" w:unhideWhenUsed="1"/>
-    <w:lsdException w:name="header" w:semiHidden="1" w:unhideWhenUsed="1"/>
-    <w:lsdException w:name="footer" w:semiHidden="1" w:unhideWhenUsed="1"/>
-    <w:lsdException w:name="index heading" w:semiHidden="1" w:unhideWhenUsed="1"/>
-    <w:lsdException w:name="caption" w:semiHidden="1" w:uiPriority="35" w:unhideWhenUsed="1" w:qFormat="1"/>
-    <w:lsdException w:name="table of figures" w:semiHidden="1" w:unhideWhenUsed="1"/>
-    <w:lsdException w:name="envelope address" w:semiHidden="1" w:unhideWhenUsed="1"/>
-    <w:lsdException w:name="envelope return" w:semiHidden="1" w:unhideWhenUsed="1"/>
-    <w:lsdException w:name="footnote reference" w:semiHidden="1" w:unhideWhenUsed="1"/>
-    <w:lsdException w:name="annotation reference" w:semiHidden="1" w:unhideWhenUsed="1"/>
-    <w:lsdException w:name="line number" w:semiHidden="1" w:unhideWhenUsed="1"/>
-    <w:lsdException w:name="page number" w:semiHidden="1" w:unhideWhenUsed="1"/>
-    <w:lsdException w:name="endnote reference" w:semiHidden="1" w:unhideWhenUsed="1"/>
-    <w:lsdException w:name="endnote text" w:semiHidden="1" w:unhideWhenUsed="1"/>
-    <w:lsdException w:name="table of authorities" w:semiHidden="1" w:unhideWhenUsed="1"/>
-    <w:lsdException w:name="macro" w:semiHidden="1" w:unhideWhenUsed="1"/>
-    <w:lsdException w:name="toa heading" w:semiHidden="1" w:unhideWhenUsed="1"/>
-    <w:lsdException w:name="List" w:semiHidden="1" w:unhideWhenUsed="1"/>
-    <w:lsdException w:name="List Bullet" w:semiHidden="1" w:unhideWhenUsed="1"/>
-    <w:lsdException w:name="List Number" w:semiHidden="1" w:unhideWhenUsed="1"/>
-    <w:lsdException w:name="List 2" w:semiHidden="1" w:unhideWhenUsed="1"/>
-    <w:lsdException w:name="List 3" w:semiHidden="1" w:unhideWhenUsed="1"/>
-    <w:lsdException w:name="List 4" w:semiHidden="1" w:unhideWhenUsed="1"/>
-    <w:lsdException w:name="List 5" w:semiHidden="1" w:unhideWhenUsed="1"/>
-    <w:lsdException w:name="List Bullet 2" w:semiHidden="1" w:unhideWhenUsed="1"/>
-    <w:lsdException w:name="List Bullet 3" w:semiHidden="1" w:unhideWhenUsed="1"/>
-    <w:lsdException w:name="List Bullet 4" w:semiHidden="1" w:unhideWhenUsed="1"/>
-    <w:lsdException w:name="List Bullet 5" w:semiHidden="1" w:unhideWhenUsed="1"/>
-    <w:lsdException w:name="List Number 2" w:semiHidden="1" w:unhideWhenUsed="1"/>
-    <w:lsdException w:name="List Number 3" w:semiHidden="1" w:unhideWhenUsed="1"/>
-    <w:lsdException w:name="List Number 4" w:semiHidden="1" w:unhideWhenUsed="1"/>
-    <w:lsdException w:name="List Number 5" w:semiHidden="1" w:unhideWhenUsed="1"/>
-    <w:lsdException w:name="Title" w:uiPriority="10" w:qFormat="1"/>
-    <w:lsdException w:name="Closing" w:semiHidden="1" w:unhideWhenUsed="1"/>
-    <w:lsdException w:name="Signature" w:semiHidden="1" w:unhideWhenUsed="1"/>
-    <w:lsdException w:name="Default Paragraph Font" w:semiHidden="1" w:uiPriority="1" w:unhideWhenUsed="1"/>
-    <w:lsdException w:name="Body Text" w:semiHidden="1" w:unhideWhenUsed="1"/>
-    <w:lsdException w:name="Body Text Indent" w:semiHidden="1" w:unhideWhenUsed="1"/>
-    <w:lsdException w:name="List Continue" w:semiHidden="1" w:unhideWhenUsed="1"/>
-    <w:lsdException w:name="List Continue 2" w:semiHidden="1" w:unhideWhenUsed="1"/>
-    <w:lsdException w:name="List Continue 3" w:semiHidden="1" w:unhideWhenUsed="1"/>
-    <w:lsdException w:name="List Continue 4" w:semiHidden="1" w:unhideWhenUsed="1"/>
-    <w:lsdException w:name="List Continue 5" w:semiHidden="1" w:unhideWhenUsed="1"/>
-    <w:lsdException w:name="Message Header" w:semiHidden="1" w:unhideWhenUsed="1"/>
-    <w:lsdException w:name="Subtitle" w:uiPriority="11" w:qFormat="1"/>
-    <w:lsdException w:name="Salutation" w:semiHidden="1" w:unhideWhenUsed="1"/>
-    <w:lsdException w:name="Date" w:semiHidden="1" w:unhideWhenUsed="1"/>
-    <w:lsdException w:name="Body Text First Indent" w:semiHidden="1" w:unhideWhenUsed="1"/>
-    <w:lsdException w:name="Body Text First Indent 2" w:semiHidden="1" w:unhideWhenUsed="1"/>
-    <w:lsdException w:name="Note Heading" w:semiHidden="1" w:unhideWhenUsed="1"/>
-    <w:lsdException w:name="Body Text 2" w:semiHidden="1" w:unhideWhenUsed="1"/>
-    <w:lsdException w:name="Body Text 3" w:semiHidden="1" w:unhideWhenUsed="1"/>
-    <w:lsdException w:name="Body Text Indent 2" w:semiHidden="1" w:unhideWhenUsed="1"/>
-    <w:lsdException w:name="Body Text Indent 3" w:semiHidden="1" w:unhideWhenUsed="1"/>
-    <w:lsdException w:name="Block Text" w:semiHidden="1" w:unhideWhenUsed="1"/>
-    <w:lsdException w:name="Hyperlink" w:semiHidden="1" w:unhideWhenUsed="1"/>
-    <w:lsdException w:name="FollowedHyperlink" w:semiHidden="1" w:unhideWhenUsed="1"/>
-    <w:lsdException w:name="Strong" w:uiPriority="22" w:qFormat="1"/>
-    <w:lsdException w:name="Emphasis" w:uiPriority="20" w:qFormat="1"/>
-    <w:lsdException w:name="Document Map" w:semiHidden="1" w:unhideWhenUsed="1"/>
-    <w:lsdException w:name="Plain Text" w:semiHidden="1" w:unhideWhenUsed="1"/>
-    <w:lsdException w:name="E-mail Signature" w:semiHidden="1" w:unhideWhenUsed="1"/>
-    <w:lsdException w:name="HTML Top of Form" w:semiHidden="1" w:unhideWhenUsed="1"/>
-    <w:lsdException w:name="HTML Bottom of Form" w:semiHidden="1" w:unhideWhenUsed="1"/>
-    <w:lsdException w:name="Normal (Web)" w:semiHidden="1" w:unhideWhenUsed="1"/>
-    <w:lsdException w:name="HTML Acronym" w:semiHidden="1" w:unhideWhenUsed="1"/>
-    <w:lsdException w:name="HTML Address" w:semiHidden="1" w:unhideWhenUsed="1"/>
-    <w:lsdException w:name="HTML Cite" w:semiHidden="1" w:unhideWhenUsed="1"/>
-    <w:lsdException w:name="HTML Code" w:semiHidden="1" w:unhideWhenUsed="1"/>
-    <w:lsdException w:name="HTML Definition" w:semiHidden="1" w:unhideWhenUsed="1"/>
-    <w:lsdException w:name="HTML Keyboard" w:semiHidden="1" w:unhideWhenUsed="1"/>
-    <w:lsdException w:name="HTML Preformatted" w:semiHidden="1" w:unhideWhenUsed="1"/>
-    <w:lsdException w:name="HTML Sample" w:semiHidden="1" w:unhideWhenUsed="1"/>
-    <w:lsdException w:name="HTML Typewriter" w:semiHidden="1" w:unhideWhenUsed="1"/>
-    <w:lsdException w:name="HTML Variable" w:semiHidden="1" w:unhideWhenUsed="1"/>
-    <w:lsdException w:name="Normal Table" w:semiHidden="1" w:unhideWhenUsed="1"/>
-    <w:lsdException w:name="annotation subject" w:semiHidden="1" w:unhideWhenUsed="1"/>
-    <w:lsdException w:name="No List" w:semiHidden="1" w:unhideWhenUsed="1"/>
-    <w:lsdException w:name="Outline List 1" w:semiHidden="1" w:unhideWhenUsed="1"/>
-    <w:lsdException w:name="Outline List 2" w:semiHidden="1" w:unhideWhenUsed="1"/>
-    <w:lsdException w:name="Outline List 3" w:semiHidden="1" w:unhideWhenUsed="1"/>
-    <w:lsdException w:name="Table Simple 1" w:semiHidden="1" w:unhideWhenUsed="1"/>
-    <w:lsdException w:name="Table Simple 2" w:semiHidden="1" w:unhideWhenUsed="1"/>
-    <w:lsdException w:name="Table Simple 3" w:semiHidden="1" w:unhideWhenUsed="1"/>
-    <w:lsdException w:name="Table Classic 1" w:semiHidden="1" w:unhideWhenUsed="1"/>
-    <w:lsdException w:name="Table Classic 2" w:semiHidden="1" w:unhideWhenUsed="1"/>
-    <w:lsdException w:name="Table Classic 3" w:semiHidden="1" w:unhideWhenUsed="1"/>
-    <w:lsdException w:name="Table Classic 4" w:semiHidden="1" w:unhideWhenUsed="1"/>
-    <w:lsdException w:name="Table Colorful 1" w:semiHidden="1" w:unhideWhenUsed="1"/>
-    <w:lsdException w:name="Table Colorful 2" w:semiHidden="1" w:unhideWhenUsed="1"/>
-    <w:lsdException w:name="Table Colorful 3" w:semiHidden="1" w:unhideWhenUsed="1"/>
-    <w:lsdException w:name="Table Columns 1" w:semiHidden="1" w:unhideWhenUsed="1"/>
-    <w:lsdException w:name="Table Columns 2" w:semiHidden="1" w:unhideWhenUsed="1"/>
-    <w:lsdException w:name="Table Columns 3" w:semiHidden="1" w:unhideWhenUsed="1"/>
-    <w:lsdException w:name="Table Columns 4" w:semiHidden="1" w:unhideWhenUsed="1"/>
-    <w:lsdException w:name="Table Columns 5" w:semiHidden="1" w:unhideWhenUsed="1"/>
-    <w:lsdException w:name="Table Grid 1" w:semiHidden="1" w:unhideWhenUsed="1"/>
-    <w:lsdException w:name="Table Grid 2" w:semiHidden="1" w:unhideWhenUsed="1"/>
-    <w:lsdException w:name="Table Grid 3" w:semiHidden="1" w:unhideWhenUsed="1"/>
-    <w:lsdException w:name="Table Grid 4" w:semiHidden="1" w:unhideWhenUsed="1"/>
-    <w:lsdException w:name="Table Grid 5" w:semiHidden="1" w:unhideWhenUsed="1"/>
-    <w:lsdException w:name="Table Grid 6" w:semiHidden="1" w:unhideWhenUsed="1"/>
-    <w:lsdException w:name="Table Grid 7" w:semiHidden="1" w:unhideWhenUsed="1"/>
-    <w:lsdException w:name="Table Grid 8" w:semiHidden="1" w:unhideWhenUsed="1"/>
-    <w:lsdException w:name="Table List 1" w:semiHidden="1" w:unhideWhenUsed="1"/>
-    <w:lsdException w:name="Table List 2" w:semiHidden="1" w:unhideWhenUsed="1"/>
-    <w:lsdException w:name="Table List 3" w:semiHidden="1" w:unhideWhenUsed="1"/>
-    <w:lsdException w:name="Table List 4" w:semiHidden="1" w:unhideWhenUsed="1"/>
-    <w:lsdException w:name="Table List 5" w:semiHidden="1" w:unhideWhenUsed="1"/>
-    <w:lsdException w:name="Table List 6" w:semiHidden="1" w:unhideWhenUsed="1"/>
-    <w:lsdException w:name="Table List 7" w:semiHidden="1" w:unhideWhenUsed="1"/>
-    <w:lsdException w:name="Table List 8" w:semiHidden="1" w:unhideWhenUsed="1"/>
-    <w:lsdException w:name="Table 3D effects 1" w:semiHidden="1" w:unhideWhenUsed="1"/>
-    <w:lsdException w:name="Table 3D effects 2" w:semiHidden="1" w:unhideWhenUsed="1"/>
-    <w:lsdException w:name="Table 3D effects 3" w:semiHidden="1" w:unhideWhenUsed="1"/>
-    <w:lsdException w:name="Table Contemporary" w:semiHidden="1" w:unhideWhenUsed="1"/>
-    <w:lsdException w:name="Table Elegant" w:semiHidden="1" w:unhideWhenUsed="1"/>
-    <w:lsdException w:name="Table Professional" w:semiHidden="1" w:unhideWhenUsed="1"/>
-    <w:lsdException w:name="Table Subtle 1" w:semiHidden="1" w:unhideWhenUsed="1"/>
-    <w:lsdException w:name="Table Subtle 2" w:semiHidden="1" w:unhideWhenUsed="1"/>
-    <w:lsdException w:name="Table Web 1" w:semiHidden="1" w:unhideWhenUsed="1"/>
-    <w:lsdException w:name="Table Web 2" w:semiHidden="1" w:unhideWhenUsed="1"/>
-    <w:lsdException w:name="Table Web 3" w:semiHidden="1" w:unhideWhenUsed="1"/>
-    <w:lsdException w:name="Balloon Text" w:semiHidden="1" w:unhideWhenUsed="1"/>
-    <w:lsdException w:name="Table Grid" w:uiPriority="59"/>
-    <w:lsdException w:name="Table Theme" w:semiHidden="1" w:unhideWhenUsed="1"/>
-    <w:lsdException w:name="Placeholder Text" w:semiHidden="1"/>
-    <w:lsdException w:name="No Spacing" w:uiPriority="1" w:qFormat="1"/>
-    <w:lsdException w:name="Light Shading" w:uiPriority="60"/>
-    <w:lsdException w:name="Light List" w:uiPriority="61"/>
-    <w:lsdException w:name="Light Grid" w:uiPriority="62"/>
-    <w:lsdException w:name="Medium Shading 1" w:uiPriority="63"/>
-    <w:lsdException w:name="Medium Shading 2" w:uiPriority="64"/>
-    <w:lsdException w:name="Medium List 1" w:uiPriority="65"/>
-    <w:lsdException w:name="Medium List 2" w:uiPriority="66"/>
-    <w:lsdException w:name="Medium Grid 1" w:uiPriority="67"/>
-    <w:lsdException w:name="Medium Grid 2" w:uiPriority="68"/>
-    <w:lsdException w:name="Medium Grid 3" w:uiPriority="69"/>
-    <w:lsdException w:name="Dark List" w:uiPriority="70"/>
-    <w:lsdException w:name="Colorful Shading" w:uiPriority="71"/>
-    <w:lsdException w:name="Colorful List" w:uiPriority="72"/>
-    <w:lsdException w:name="Colorful Grid" w:uiPriority="73"/>
-    <w:lsdException w:name="Light Shading Accent 1" w:uiPriority="60"/>
-    <w:lsdException w:name="Light List Accent 1" w:uiPriority="61"/>
-    <w:lsdException w:name="Light Grid Accent 1" w:uiPriority="62"/>
-    <w:lsdException w:name="Medium Shading 1 Accent 1" w:uiPriority="63"/>
-    <w:lsdException w:name="Medium Shading 2 Accent 1" w:uiPriority="64"/>
-    <w:lsdException w:name="Medium List 1 Accent 1" w:uiPriority="65"/>
-    <w:lsdException w:name="Revision" w:semiHidden="1"/>
-    <w:lsdException w:name="List Paragraph" w:uiPriority="34" w:qFormat="1"/>
-    <w:lsdException w:name="Quote" w:uiPriority="29" w:qFormat="1"/>
-    <w:lsdException w:name="Intense Quote" w:uiPriority="30" w:qFormat="1"/>
-    <w:lsdException w:name="Medium List 2 Accent 1" w:uiPriority="66"/>
-    <w:lsdException w:name="Medium Grid 1 Accent 1" w:uiPriority="67"/>
-    <w:lsdException w:name="Medium Grid 2 Accent 1" w:uiPriority="68"/>
-    <w:lsdException w:name="Medium Grid 3 Accent 1" w:uiPriority="69"/>
-    <w:lsdException w:name="Dark List Accent 1" w:uiPriority="70"/>
-    <w:lsdException w:name="Colorful Shading Accent 1" w:uiPriority="71"/>
-    <w:lsdException w:name="Colorful List Accent 1" w:uiPriority="72"/>
-    <w:lsdException w:name="Colorful Grid Accent 1" w:uiPriority="73"/>
-    <w:lsdException w:name="Light Shading Accent 2" w:uiPriority="60"/>
-    <w:lsdException w:name="Light List Accent 2" w:uiPriority="61"/>
-    <w:lsdException w:name="Light Grid Accent 2" w:uiPriority="62"/>
-    <w:lsdException w:name="Medium Shading 1 Accent 2" w:uiPriority="63"/>
-    <w:lsdException w:name="Medium Shading 2 Accent 2" w:uiPriority="64"/>
-    <w:lsdException w:name="Medium List 1 Accent 2" w:uiPriority="65"/>
-    <w:lsdException w:name="Medium List 2 Accent 2" w:uiPriority="66"/>
-    <w:lsdException w:name="Medium Grid 1 Accent 2" w:uiPriority="67"/>
-    <w:lsdException w:name="Medium Grid 2 Accent 2" w:uiPriority="68"/>
-    <w:lsdException w:name="Medium Grid 3 Accent 2" w:uiPriority="69"/>
-    <w:lsdException w:name="Dark List Accent 2" w:uiPriority="70"/>
-    <w:lsdException w:name="Colorful Shading Accent 2" w:uiPriority="71"/>
-    <w:lsdException w:name="Colorful List Accent 2" w:uiPriority="72"/>
-    <w:lsdException w:name="Colorful Grid Accent 2" w:uiPriority="73"/>
-    <w:lsdException w:name="Light Shading Accent 3" w:uiPriority="60"/>
-    <w:lsdException w:name="Light List Accent 3" w:uiPriority="61"/>
-    <w:lsdException w:name="Light Grid Accent 3" w:uiPriority="62"/>
-    <w:lsdException w:name="Medium Shading 1 Accent 3" w:uiPriority="63"/>
-    <w:lsdException w:name="Medium Shading 2 Accent 3" w:uiPriority="64"/>
-    <w:lsdException w:name="Medium List 1 Accent 3" w:uiPriority="65"/>
-    <w:lsdException w:name="Medium List 2 Accent 3" w:uiPriority="66"/>
-    <w:lsdException w:name="Medium Grid 1 Accent 3" w:uiPriority="67"/>
-    <w:lsdException w:name="Medium Grid 2 Accent 3" w:uiPriority="68"/>
-    <w:lsdException w:name="Medium Grid 3 Accent 3" w:uiPriority="69"/>
-    <w:lsdException w:name="Dark List Accent 3" w:uiPriority="70"/>
-    <w:lsdException w:name="Colorful Shading Accent 3" w:uiPriority="71"/>
-    <w:lsdException w:name="Colorful List Accent 3" w:uiPriority="72"/>
-    <w:lsdException w:name="Colorful Grid Accent 3" w:uiPriority="73"/>
-    <w:lsdException w:name="Light Shading Accent 4" w:uiPriority="60"/>
-    <w:lsdException w:name="Light List Accent 4" w:uiPriority="61"/>
-    <w:lsdException w:name="Light Grid Accent 4" w:uiPriority="62"/>
-    <w:lsdException w:name="Medium Shading 1 Accent 4" w:uiPriority="63"/>
-    <w:lsdException w:name="Medium Shading 2 Accent 4" w:uiPriority="64"/>
-    <w:lsdException w:name="Medium List 1 Accent 4" w:uiPriority="65"/>
-    <w:lsdException w:name="Medium List 2 Accent 4" w:uiPriority="66"/>
-    <w:lsdException w:name="Medium Grid 1 Accent 4" w:uiPriority="67"/>
-    <w:lsdException w:name="Medium Grid 2 Accent 4" w:uiPriority="68"/>
-    <w:lsdException w:name="Medium Grid 3 Accent 4" w:uiPriority="69"/>
-    <w:lsdException w:name="Dark List Accent 4" w:uiPriority="70"/>
-    <w:lsdException w:name="Colorful Shading Accent 4" w:uiPriority="71"/>
-    <w:lsdException w:name="Colorful List Accent 4" w:uiPriority="72"/>
-    <w:lsdException w:name="Colorful Grid Accent 4" w:uiPriority="73"/>
-    <w:lsdException w:name="Light Shading Accent 5" w:uiPriority="60"/>
-    <w:lsdException w:name="Light List Accent 5" w:uiPriority="61"/>
-    <w:lsdException w:name="Light Grid Accent 5" w:uiPriority="62"/>
-    <w:lsdException w:name="Medium Shading 1 Accent 5" w:uiPriority="63"/>
-    <w:lsdException w:name="Medium Shading 2 Accent 5" w:uiPriority="64"/>
-    <w:lsdException w:name="Medium List 1 Accent 5" w:uiPriority="65"/>
-    <w:lsdException w:name="Medium List 2 Accent 5" w:uiPriority="66"/>
-    <w:lsdException w:name="Medium Grid 1 Accent 5" w:uiPriority="67"/>
-    <w:lsdException w:name="Medium Grid 2 Accent 5" w:uiPriority="68"/>
-    <w:lsdException w:name="Medium Grid 3 Accent 5" w:uiPriority="69"/>
-    <w:lsdException w:name="Dark List Accent 5" w:uiPriority="70"/>
-    <w:lsdException w:name="Colorful Shading Accent 5" w:uiPriority="71"/>
-    <w:lsdException w:name="Colorful List Accent 5" w:uiPriority="72"/>
-    <w:lsdException w:name="Colorful Grid Accent 5" w:uiPriority="73"/>
-    <w:lsdException w:name="Light Shading Accent 6" w:uiPriority="60"/>
-    <w:lsdException w:name="Light List Accent 6" w:uiPriority="61"/>
-    <w:lsdException w:name="Light Grid Accent 6" w:uiPriority="62"/>
-    <w:lsdException w:name="Medium Shading 1 Accent 6" w:uiPriority="63"/>
-    <w:lsdException w:name="Medium Shading 2 Accent 6" w:uiPriority="64"/>
-    <w:lsdException w:name="Medium List 1 Accent 6" w:uiPriority="65"/>
-    <w:lsdException w:name="Medium List 2 Accent 6" w:uiPriority="66"/>
-    <w:lsdException w:name="Medium Grid 1 Accent 6" w:uiPriority="67"/>
-    <w:lsdException w:name="Medium Grid 2 Accent 6" w:uiPriority="68"/>
-    <w:lsdException w:name="Medium Grid 3 Accent 6" w:uiPriority="69"/>
-    <w:lsdException w:name="Dark List Accent 6" w:uiPriority="70"/>
-    <w:lsdException w:name="Colorful Shading Accent 6" w:uiPriority="71"/>
-    <w:lsdException w:name="Colorful List Accent 6" w:uiPriority="72"/>
-    <w:lsdException w:name="Colorful Grid Accent 6" w:uiPriority="73"/>
-    <w:lsdException w:name="Subtle Emphasis" w:uiPriority="19" w:qFormat="1"/>
-    <w:lsdException w:name="Intense Emphasis" w:uiPriority="21" w:qFormat="1"/>
-    <w:lsdException w:name="Subtle Reference" w:uiPriority="31" w:qFormat="1"/>
-    <w:lsdException w:name="Intense Reference" w:uiPriority="32" w:qFormat="1"/>
-    <w:lsdException w:name="Book Title" w:uiPriority="33" w:qFormat="1"/>
-    <w:lsdException w:name="Bibliography" w:semiHidden="1" w:uiPriority="37" w:unhideWhenUsed="1"/>
-    <w:lsdException w:name="TOC Heading" w:semiHidden="1" w:uiPriority="39" w:unhideWhenUsed="1" w:qFormat="1"/>
-    <w:lsdException w:name="Plain Table 1" w:uiPriority="41"/>
-    <w:lsdException w:name="Plain Table 2" w:uiPriority="42"/>
-    <w:lsdException w:name="Plain Table 3" w:uiPriority="43"/>
-    <w:lsdException w:name="Plain Table 4" w:uiPriority="44"/>
-    <w:lsdException w:name="Plain Table 5" w:uiPriority="45"/>
-    <w:lsdException w:name="Grid Table Light" w:uiPriority="40"/>
-    <w:lsdException w:name="Grid Table 1 Light" w:uiPriority="46"/>
-    <w:lsdException w:name="Grid Table 2" w:uiPriority="47"/>
-    <w:lsdException w:name="Grid Table 3" w:uiPriority="48"/>
-    <w:lsdException w:name="Grid Table 4" w:uiPriority="49"/>
-    <w:lsdException w:name="Grid Table 5 Dark" w:uiPriority="50"/>
-    <w:lsdException w:name="Grid Table 6 Colorful" w:uiPriority="51"/>
-    <w:lsdException w:name="Grid Table 7 Colorful" w:uiPriority="52"/>
-    <w:lsdException w:name="Grid Table 1 Light Accent 1" w:uiPriority="46"/>
-    <w:lsdException w:name="Grid Table 2 Accent 1" w:uiPriority="47"/>
-    <w:lsdException w:name="Grid Table 3 Accent 1" w:uiPriority="48"/>
-    <w:lsdException w:name="Grid Table 4 Accent 1" w:uiPriority="49"/>
-    <w:lsdException w:name="Grid Table 5 Dark Accent 1" w:uiPriority="50"/>
-    <w:lsdException w:name="Grid Table 6 Colorful Accent 1" w:uiPriority="51"/>
-    <w:lsdException w:name="Grid Table 7 Colorful Accent 1" w:uiPriority="52"/>
-    <w:lsdException w:name="Grid Table 1 Light Accent 2" w:uiPriority="46"/>
-    <w:lsdException w:name="Grid Table 2 Accent 2" w:uiPriority="47"/>
-    <w:lsdException w:name="Grid Table 3 Accent 2" w:uiPriority="48"/>
-    <w:lsdException w:name="Grid Table 4 Accent 2" w:uiPriority="49"/>
-    <w:lsdException w:name="Grid Table 5 Dark Accent 2" w:uiPriority="50"/>
-    <w:lsdException w:name="Grid Table 6 Colorful Accent 2" w:uiPriority="51"/>
-    <w:lsdException w:name="Grid Table 7 Colorful Accent 2" w:uiPriority="52"/>
-    <w:lsdException w:name="Grid Table 1 Light Accent 3" w:uiPriority="46"/>
-    <w:lsdException w:name="Grid Table 2 Accent 3" w:uiPriority="47"/>
-    <w:lsdException w:name="Grid Table 3 Accent 3" w:uiPriority="48"/>
-    <w:lsdException w:name="Grid Table 4 Accent 3" w:uiPriority="49"/>
-    <w:lsdException w:name="Grid Table 5 Dark Accent 3" w:uiPriority="50"/>
-    <w:lsdException w:name="Grid Table 6 Colorful Accent 3" w:uiPriority="51"/>
-    <w:lsdException w:name="Grid Table 7 Colorful Accent 3" w:uiPriority="52"/>
-    <w:lsdException w:name="Grid Table 1 Light Accent 4" w:uiPriority="46"/>
-    <w:lsdException w:name="Grid Table 2 Accent 4" w:uiPriority="47"/>
-    <w:lsdException w:name="Grid Table 3 Accent 4" w:uiPriority="48"/>
-    <w:lsdException w:name="Grid Table 4 Accent 4" w:uiPriority="49"/>
-    <w:lsdException w:name="Grid Table 5 Dark Accent 4" w:uiPriority="50"/>
-    <w:lsdException w:name="Grid Table 6 Colorful Accent 4" w:uiPriority="51"/>
-    <w:lsdException w:name="Grid Table 7 Colorful Accent 4" w:uiPriority="52"/>
-    <w:lsdException w:name="Grid Table 1 Light Accent 5" w:uiPriority="46"/>
-    <w:lsdException w:name="Grid Table 2 Accent 5" w:uiPriority="47"/>
-    <w:lsdException w:name="Grid Table 3 Accent 5" w:uiPriority="48"/>
-    <w:lsdException w:name="Grid Table 4 Accent 5" w:uiPriority="49"/>
-    <w:lsdException w:name="Grid Table 5 Dark Accent 5" w:uiPriority="50"/>
-    <w:lsdException w:name="Grid Table 6 Colorful Accent 5" w:uiPriority="51"/>
-    <w:lsdException w:name="Grid Table 7 Colorful Accent 5" w:uiPriority="52"/>
-    <w:lsdException w:name="Grid Table 1 Light Accent 6" w:uiPriority="46"/>
-    <w:lsdException w:name="Grid Table 2 Accent 6" w:uiPriority="47"/>
-    <w:lsdException w:name="Grid Table 3 Accent 6" w:uiPriority="48"/>
-    <w:lsdException w:name="Grid Table 4 Accent 6" w:uiPriority="49"/>
-    <w:lsdException w:name="Grid Table 5 Dark Accent 6" w:uiPriority="50"/>
-    <w:lsdException w:name="Grid Table 6 Colorful Accent 6" w:uiPriority="51"/>
-    <w:lsdException w:name="Grid Table 7 Colorful Accent 6" w:uiPriority="52"/>
-    <w:lsdException w:name="List Table 1 Light" w:uiPriority="46"/>
-    <w:lsdException w:name="List Table 2" w:uiPriority="47"/>
-    <w:lsdException w:name="List Table 3" w:uiPriority="48"/>
-    <w:lsdException w:name="List Table 4" w:uiPriority="49"/>
-    <w:lsdException w:name="List Table 5 Dark" w:uiPriority="50"/>
-    <w:lsdException w:name="List Table 6 Colorful" w:uiPriority="51"/>
-    <w:lsdException w:name="List Table 7 Colorful" w:uiPriority="52"/>
-    <w:lsdException w:name="List Table 1 Light Accent 1" w:uiPriority="46"/>
-    <w:lsdException w:name="List Table 2 Accent 1" w:uiPriority="47"/>
-    <w:lsdException w:name="List Table 3 Accent 1" w:uiPriority="48"/>
-    <w:lsdException w:name="List Table 4 Accent 1" w:uiPriority="49"/>
-    <w:lsdException w:name="List Table 5 Dark Accent 1" w:uiPriority="50"/>
-    <w:lsdException w:name="List Table 6 Colorful Accent 1" w:uiPriority="51"/>
-    <w:lsdException w:name="List Table 7 Colorful Accent 1" w:uiPriority="52"/>
-    <w:lsdException w:name="List Table 1 Light Accent 2" w:uiPriority="46"/>
-    <w:lsdException w:name="List Table 2 Accent 2" w:uiPriority="47"/>
-    <w:lsdException w:name="List Table 3 Accent 2" w:uiPriority="48"/>
-    <w:lsdException w:name="List Table 4 Accent 2" w:uiPriority="49"/>
-    <w:lsdException w:name="List Table 5 Dark Accent 2" w:uiPriority="50"/>
-    <w:lsdException w:name="List Table 6 Colorful Accent 2" w:uiPriority="51"/>
-    <w:lsdException w:name="List Table 7 Colorful Accent 2" w:uiPriority="52"/>
-    <w:lsdException w:name="List Table 1 Light Accent 3" w:uiPriority="46"/>
-    <w:lsdException w:name="List Table 2 Accent 3" w:uiPriority="47"/>
-    <w:lsdException w:name="List Table 3 Accent 3" w:uiPriority="48"/>
-    <w:lsdException w:name="List Table 4 Accent 3" w:uiPriority="49"/>
-    <w:lsdException w:name="List Table 5 Dark Accent 3" w:uiPriority="50"/>
-    <w:lsdException w:name="List Table 6 Colorful Accent 3" w:uiPriority="51"/>
-    <w:lsdException w:name="List Table 7 Colorful Accent 3" w:uiPriority="52"/>
-    <w:lsdException w:name="List Table 1 Light Accent 4" w:uiPriority="46"/>
-    <w:lsdException w:name="List Table 2 Accent 4" w:uiPriority="47"/>
-    <w:lsdException w:name="List Table 3 Accent 4" w:uiPriority="48"/>
-    <w:lsdException w:name="List Table 4 Accent 4" w:uiPriority="49"/>
-    <w:lsdException w:name="List Table 5 Dark Accent 4" w:uiPriority="50"/>
-    <w:lsdException w:name="List Table 6 Colorful Accent 4" w:uiPriority="51"/>
-    <w:lsdException w:name="List Table 7 Colorful Accent 4" w:uiPriority="52"/>
-    <w:lsdException w:name="List Table 1 Light Accent 5" w:uiPriority="46"/>
-    <w:lsdException w:name="List Table 2 Accent 5" w:uiPriority="47"/>
-    <w:lsdException w:name="List Table 3 Accent 5" w:uiPriority="48"/>
-    <w:lsdException w:name="List Table 4 Accent 5" w:uiPriority="49"/>
-    <w:lsdException w:name="List Table 5 Dark Accent 5" w:uiPriority="50"/>
-    <w:lsdException w:name="List Table 6 Colorful Accent 5" w:uiPriority="51"/>
-    <w:lsdException w:name="List Table 7 Colorful Accent 5" w:uiPriority="52"/>
-    <w:lsdException w:name="List Table 1 Light Accent 6" w:uiPriority="46"/>
-    <w:lsdException w:name="List Table 2 Accent 6" w:uiPriority="47"/>
-    <w:lsdException w:name="List Table 3 Accent 6" w:uiPriority="48"/>
-    <w:lsdException w:name="List Table 4 Accent 6" w:uiPriority="49"/>
-    <w:lsdException w:name="List Table 5 Dark Accent 6" w:uiPriority="50"/>
-    <w:lsdException w:name="List Table 6 Colorful Accent 6" w:uiPriority="51"/>
-    <w:lsdException w:name="List Table 7 Colorful Accent 6" w:uiPriority="52"/>
+  <w:latentStyles w:defLockedState="0" w:defUIPriority="99" w:defSemiHidden="1" w:defUnhideWhenUsed="1" w:defQFormat="0" w:count="267">
+    <w:lsdException w:name="Normal" w:semiHidden="0" w:uiPriority="0" w:unhideWhenUsed="0" w:qFormat="1"/>
+    <w:lsdException w:name="heading 1" w:semiHidden="0" w:uiPriority="9" w:unhideWhenUsed="0" w:qFormat="1"/>
+    <w:lsdException w:name="heading 2" w:uiPriority="9" w:qFormat="1"/>
+    <w:lsdException w:name="heading 3" w:uiPriority="9" w:qFormat="1"/>
+    <w:lsdException w:name="heading 4" w:uiPriority="9" w:qFormat="1"/>
+    <w:lsdException w:name="heading 5" w:uiPriority="9" w:qFormat="1"/>
+    <w:lsdException w:name="heading 6" w:uiPriority="9" w:qFormat="1"/>
+    <w:lsdException w:name="heading 7" w:uiPriority="9" w:qFormat="1"/>
+    <w:lsdException w:name="heading 8" w:uiPriority="9" w:qFormat="1"/>
+    <w:lsdException w:name="heading 9" w:uiPriority="9" w:qFormat="1"/>
+    <w:lsdException w:name="toc 1" w:uiPriority="39"/>
+    <w:lsdException w:name="toc 2" w:uiPriority="39"/>
+    <w:lsdException w:name="toc 3" w:uiPriority="39"/>
+    <w:lsdException w:name="toc 4" w:uiPriority="39"/>
+    <w:lsdException w:name="toc 5" w:uiPriority="39"/>
+    <w:lsdException w:name="toc 6" w:uiPriority="39"/>
+    <w:lsdException w:name="toc 7" w:uiPriority="39"/>
+    <w:lsdException w:name="toc 8" w:uiPriority="39"/>
+    <w:lsdException w:name="toc 9" w:uiPriority="39"/>
+    <w:lsdException w:name="caption" w:uiPriority="35" w:qFormat="1"/>
+    <w:lsdException w:name="Title" w:semiHidden="0" w:uiPriority="10" w:unhideWhenUsed="0" w:qFormat="1"/>
+    <w:lsdException w:name="Default Paragraph Font" w:uiPriority="1"/>
+    <w:lsdException w:name="Subtitle" w:semiHidden="0" w:uiPriority="11" w:unhideWhenUsed="0" w:qFormat="1"/>
+    <w:lsdException w:name="Strong" w:semiHidden="0" w:uiPriority="22" w:unhideWhenUsed="0" w:qFormat="1"/>
+    <w:lsdException w:name="Emphasis" w:semiHidden="0" w:uiPriority="20" w:unhideWhenUsed="0" w:qFormat="1"/>
+    <w:lsdException w:name="Table Grid" w:semiHidden="0" w:uiPriority="59" w:unhideWhenUsed="0"/>
+    <w:lsdException w:name="Placeholder Text" w:unhideWhenUsed="0"/>
+    <w:lsdException w:name="No Spacing" w:semiHidden="0" w:uiPriority="1" w:unhideWhenUsed="0" w:qFormat="1"/>
+    <w:lsdException w:name="Light Shading" w:semiHidden="0" w:uiPriority="60" w:unhideWhenUsed="0"/>
+    <w:lsdException w:name="Light List" w:semiHidden="0" w:uiPriority="61" w:unhideWhenUsed="0"/>
+    <w:lsdException w:name="Light Grid" w:semiHidden="0" w:uiPriority="62" w:unhideWhenUsed="0"/>
+    <w:lsdException w:name="Medium Shading 1" w:semiHidden="0" w:uiPriority="63" w:unhideWhenUsed="0"/>
+    <w:lsdException w:name="Medium Shading 2" w:semiHidden="0" w:uiPriority="64" w:unhideWhenUsed="0"/>
+    <w:lsdException w:name="Medium List 1" w:semiHidden="0" w:uiPriority="65" w:unhideWhenUsed="0"/>
+    <w:lsdException w:name="Medium List 2" w:semiHidden="0" w:uiPriority="66" w:unhideWhenUsed="0"/>
+    <w:lsdException w:name="Medium Grid 1" w:semiHidden="0" w:uiPriority="67" w:unhideWhenUsed="0"/>
+    <w:lsdException w:name="Medium Grid 2" w:semiHidden="0" w:uiPriority="68" w:unhideWhenUsed="0"/>
+    <w:lsdException w:name="Medium Grid 3" w:semiHidden="0" w:uiPriority="69" w:unhideWhenUsed="0"/>
+    <w:lsdException w:name="Dark List" w:semiHidden="0" w:uiPriority="70" w:unhideWhenUsed="0"/>
+    <w:lsdException w:name="Colorful Shading" w:semiHidden="0" w:uiPriority="71" w:unhideWhenUsed="0"/>
+    <w:lsdException w:name="Colorful List" w:semiHidden="0" w:uiPriority="72" w:unhideWhenUsed="0"/>
+    <w:lsdException w:name="Colorful Grid" w:semiHidden="0" w:uiPriority="73" w:unhideWhenUsed="0"/>
+    <w:lsdException w:name="Light Shading Accent 1" w:semiHidden="0" w:uiPriority="60" w:unhideWhenUsed="0"/>
+    <w:lsdException w:name="Light List Accent 1" w:semiHidden="0" w:uiPriority="61" w:unhideWhenUsed="0"/>
+    <w:lsdException w:name="Light Grid Accent 1" w:semiHidden="0" w:uiPriority="62" w:unhideWhenUsed="0"/>
+    <w:lsdException w:name="Medium Shading 1 Accent 1" w:semiHidden="0" w:uiPriority="63" w:unhideWhenUsed="0"/>
+    <w:lsdException w:name="Medium Shading 2 Accent 1" w:semiHidden="0" w:uiPriority="64" w:unhideWhenUsed="0"/>
+    <w:lsdException w:name="Medium List 1 Accent 1" w:semiHidden="0" w:uiPriority="65" w:unhideWhenUsed="0"/>
+    <w:lsdException w:name="Revision" w:unhideWhenUsed="0"/>
+    <w:lsdException w:name="List Paragraph" w:semiHidden="0" w:uiPriority="34" w:unhideWhenUsed="0" w:qFormat="1"/>
+    <w:lsdException w:name="Quote" w:semiHidden="0" w:uiPriority="29" w:unhideWhenUsed="0" w:qFormat="1"/>
+    <w:lsdException w:name="Intense Quote" w:semiHidden="0" w:uiPriority="30" w:unhideWhenUsed="0" w:qFormat="1"/>
+    <w:lsdException w:name="Medium List 2 Accent 1" w:semiHidden="0" w:uiPriority="66" w:unhideWhenUsed="0"/>
+    <w:lsdException w:name="Medium Grid 1 Accent 1" w:semiHidden="0" w:uiPriority="67" w:unhideWhenUsed="0"/>
+    <w:lsdException w:name="Medium Grid 2 Accent 1" w:semiHidden="0" w:uiPriority="68" w:unhideWhenUsed="0"/>
+    <w:lsdException w:name="Medium Grid 3 Accent 1" w:semiHidden="0" w:uiPriority="69" w:unhideWhenUsed="0"/>
+    <w:lsdException w:name="Dark List Accent 1" w:semiHidden="0" w:uiPriority="70" w:unhideWhenUsed="0"/>
+    <w:lsdException w:name="Colorful Shading Accent 1" w:semiHidden="0" w:uiPriority="71" w:unhideWhenUsed="0"/>
+    <w:lsdException w:name="Colorful List Accent 1" w:semiHidden="0" w:uiPriority="72" w:unhideWhenUsed="0"/>
+    <w:lsdException w:name="Colorful Grid Accent 1" w:semiHidden="0" w:uiPriority="73" w:unhideWhenUsed="0"/>
+    <w:lsdException w:name="Light Shading Accent 2" w:semiHidden="0" w:uiPriority="60" w:unhideWhenUsed="0"/>
+    <w:lsdException w:name="Light List Accent 2" w:semiHidden="0" w:uiPriority="61" w:unhideWhenUsed="0"/>
+    <w:lsdException w:name="Light Grid Accent 2" w:semiHidden="0" w:uiPriority="62" w:unhideWhenUsed="0"/>
+    <w:lsdException w:name="Medium Shading 1 Accent 2" w:semiHidden="0" w:uiPriority="63" w:unhideWhenUsed="0"/>
+    <w:lsdException w:name="Medium Shading 2 Accent 2" w:semiHidden="0" w:uiPriority="64" w:unhideWhenUsed="0"/>
+    <w:lsdException w:name="Medium List 1 Accent 2" w:semiHidden="0" w:uiPriority="65" w:unhideWhenUsed="0"/>
+    <w:lsdException w:name="Medium List 2 Accent 2" w:semiHidden="0" w:uiPriority="66" w:unhideWhenUsed="0"/>
+    <w:lsdException w:name="Medium Grid 1 Accent 2" w:semiHidden="0" w:uiPriority="67" w:unhideWhenUsed="0"/>
+    <w:lsdException w:name="Medium Grid 2 Accent 2" w:semiHidden="0" w:uiPriority="68" w:unhideWhenUsed="0"/>
+    <w:lsdException w:name="Medium Grid 3 Accent 2" w:semiHidden="0" w:uiPriority="69" w:unhideWhenUsed="0"/>
+    <w:lsdException w:name="Dark List Accent 2" w:semiHidden="0" w:uiPriority="70" w:unhideWhenUsed="0"/>
+    <w:lsdException w:name="Colorful Shading Accent 2" w:semiHidden="0" w:uiPriority="71" w:unhideWhenUsed="0"/>
+    <w:lsdException w:name="Colorful List Accent 2" w:semiHidden="0" w:uiPriority="72" w:unhideWhenUsed="0"/>
+    <w:lsdException w:name="Colorful Grid Accent 2" w:semiHidden="0" w:uiPriority="73" w:unhideWhenUsed="0"/>
+    <w:lsdException w:name="Light Shading Accent 3" w:semiHidden="0" w:uiPriority="60" w:unhideWhenUsed="0"/>
+    <w:lsdException w:name="Light List Accent 3" w:semiHidden="0" w:uiPriority="61" w:unhideWhenUsed="0"/>
+    <w:lsdException w:name="Light Grid Accent 3" w:semiHidden="0" w:uiPriority="62" w:unhideWhenUsed="0"/>
+    <w:lsdException w:name="Medium Shading 1 Accent 3" w:semiHidden="0" w:uiPriority="63" w:unhideWhenUsed="0"/>
+    <w:lsdException w:name="Medium Shading 2 Accent 3" w:semiHidden="0" w:uiPriority="64" w:unhideWhenUsed="0"/>
+    <w:lsdException w:name="Medium List 1 Accent 3" w:semiHidden="0" w:uiPriority="65" w:unhideWhenUsed="0"/>
+    <w:lsdException w:name="Medium List 2 Accent 3" w:semiHidden="0" w:uiPriority="66" w:unhideWhenUsed="0"/>
+    <w:lsdException w:name="Medium Grid 1 Accent 3" w:semiHidden="0" w:uiPriority="67" w:unhideWhenUsed="0"/>
+    <w:lsdException w:name="Medium Grid 2 Accent 3" w:semiHidden="0" w:uiPriority="68" w:unhideWhenUsed="0"/>
+    <w:lsdException w:name="Medium Grid 3 Accent 3" w:semiHidden="0" w:uiPriority="69" w:unhideWhenUsed="0"/>
+    <w:lsdException w:name="Dark List Accent 3" w:semiHidden="0" w:uiPriority="70" w:unhideWhenUsed="0"/>
+    <w:lsdException w:name="Colorful Shading Accent 3" w:semiHidden="0" w:uiPriority="71" w:unhideWhenUsed="0"/>
+    <w:lsdException w:name="Colorful List Accent 3" w:semiHidden="0" w:uiPriority="72" w:unhideWhenUsed="0"/>
+    <w:lsdException w:name="Colorful Grid Accent 3" w:semiHidden="0" w:uiPriority="73" w:unhideWhenUsed="0"/>
+    <w:lsdException w:name="Light Shading Accent 4" w:semiHidden="0" w:uiPriority="60" w:unhideWhenUsed="0"/>
+    <w:lsdException w:name="Light List Accent 4" w:semiHidden="0" w:uiPriority="61" w:unhideWhenUsed="0"/>
+    <w:lsdException w:name="Light Grid Accent 4" w:semiHidden="0" w:uiPriority="62" w:unhideWhenUsed="0"/>
+    <w:lsdException w:name="Medium Shading 1 Accent 4" w:semiHidden="0" w:uiPriority="63" w:unhideWhenUsed="0"/>
+    <w:lsdException w:name="Medium Shading 2 Accent 4" w:semiHidden="0" w:uiPriority="64" w:unhideWhenUsed="0"/>
+    <w:lsdException w:name="Medium List 1 Accent 4" w:semiHidden="0" w:uiPriority="65" w:unhideWhenUsed="0"/>
+    <w:lsdException w:name="Medium List 2 Accent 4" w:semiHidden="0" w:uiPriority="66" w:unhideWhenUsed="0"/>
+    <w:lsdException w:name="Medium Grid 1 Accent 4" w:semiHidden="0" w:uiPriority="67" w:unhideWhenUsed="0"/>
+    <w:lsdException w:name="Medium Grid 2 Accent 4" w:semiHidden="0" w:uiPriority="68" w:unhideWhenUsed="0"/>
+    <w:lsdException w:name="Medium Grid 3 Accent 4" w:semiHidden="0" w:uiPriority="69" w:unhideWhenUsed="0"/>
+    <w:lsdException w:name="Dark List Accent 4" w:semiHidden="0" w:uiPriority="70" w:unhideWhenUsed="0"/>
+    <w:lsdException w:name="Colorful Shading Accent 4" w:semiHidden="0" w:uiPriority="71" w:unhideWhenUsed="0"/>
+    <w:lsdException w:name="Colorful List Accent 4" w:semiHidden="0" w:uiPriority="72" w:unhideWhenUsed="0"/>
+    <w:lsdException w:name="Colorful Grid Accent 4" w:semiHidden="0" w:uiPriority="73" w:unhideWhenUsed="0"/>
+    <w:lsdException w:name="Light Shading Accent 5" w:semiHidden="0" w:uiPriority="60" w:unhideWhenUsed="0"/>
+    <w:lsdException w:name="Light List Accent 5" w:semiHidden="0" w:uiPriority="61" w:unhideWhenUsed="0"/>
+    <w:lsdException w:name="Light Grid Accent 5" w:semiHidden="0" w:uiPriority="62" w:unhideWhenUsed="0"/>
+    <w:lsdException w:name="Medium Shading 1 Accent 5" w:semiHidden="0" w:uiPriority="63" w:unhideWhenUsed="0"/>
+    <w:lsdException w:name="Medium Shading 2 Accent 5" w:semiHidden="0" w:uiPriority="64" w:unhideWhenUsed="0"/>
+    <w:lsdException w:name="Medium List 1 Accent 5" w:semiHidden="0" w:uiPriority="65" w:unhideWhenUsed="0"/>
+    <w:lsdException w:name="Medium List 2 Accent 5" w:semiHidden="0" w:uiPriority="66" w:unhideWhenUsed="0"/>
+    <w:lsdException w:name="Medium Grid 1 Accent 5" w:semiHidden="0" w:uiPriority="67" w:unhideWhenUsed="0"/>
+    <w:lsdException w:name="Medium Grid 2 Accent 5" w:semiHidden="0" w:uiPriority="68" w:unhideWhenUsed="0"/>
+    <w:lsdException w:name="Medium Grid 3 Accent 5" w:semiHidden="0" w:uiPriority="69" w:unhideWhenUsed="0"/>
+    <w:lsdException w:name="Dark List Accent 5" w:semiHidden="0" w:uiPriority="70" w:unhideWhenUsed="0"/>
+    <w:lsdException w:name="Colorful Shading Accent 5" w:semiHidden="0" w:uiPriority="71" w:unhideWhenUsed="0"/>
+    <w:lsdException w:name="Colorful List Accent 5" w:semiHidden="0" w:uiPriority="72" w:unhideWhenUsed="0"/>
+    <w:lsdException w:name="Colorful Grid Accent 5" w:semiHidden="0" w:uiPriority="73" w:unhideWhenUsed="0"/>
+    <w:lsdException w:name="Light Shading Accent 6" w:semiHidden="0" w:uiPriority="60" w:unhideWhenUsed="0"/>
+    <w:lsdException w:name="Light List Accent 6" w:semiHidden="0" w:uiPriority="61" w:unhideWhenUsed="0"/>
+    <w:lsdException w:name="Light Grid Accent 6" w:semiHidden="0" w:uiPriority="62" w:unhideWhenUsed="0"/>
+    <w:lsdException w:name="Medium Shading 1 Accent 6" w:semiHidden="0" w:uiPriority="63" w:unhideWhenUsed="0"/>
+    <w:lsdException w:name="Medium Shading 2 Accent 6" w:semiHidden="0" w:uiPriority="64" w:unhideWhenUsed="0"/>
+    <w:lsdException w:name="Medium List 1 Accent 6" w:semiHidden="0" w:uiPriority="65" w:unhideWhenUsed="0"/>
+    <w:lsdException w:name="Medium List 2 Accent 6" w:semiHidden="0" w:uiPriority="66" w:unhideWhenUsed="0"/>
+    <w:lsdException w:name="Medium Grid 1 Accent 6" w:semiHidden="0" w:uiPriority="67" w:unhideWhenUsed="0"/>
+    <w:lsdException w:name="Medium Grid 2 Accent 6" w:semiHidden="0" w:uiPriority="68" w:unhideWhenUsed="0"/>
+    <w:lsdException w:name="Medium Grid 3 Accent 6" w:semiHidden="0" w:uiPriority="69" w:unhideWhenUsed="0"/>
+    <w:lsdException w:name="Dark List Accent 6" w:semiHidden="0" w:uiPriority="70" w:unhideWhenUsed="0"/>
+    <w:lsdException w:name="Colorful Shading Accent 6" w:semiHidden="0" w:uiPriority="71" w:unhideWhenUsed="0"/>
+    <w:lsdException w:name="Colorful List Accent 6" w:semiHidden="0" w:uiPriority="72" w:unhideWhenUsed="0"/>
+    <w:lsdException w:name="Colorful Grid Accent 6" w:semiHidden="0" w:uiPriority="73" w:unhideWhenUsed="0"/>
+    <w:lsdException w:name="Subtle Emphasis" w:semiHidden="0" w:uiPriority="19" w:unhideWhenUsed="0" w:qFormat="1"/>
+    <w:lsdException w:name="Intense Emphasis" w:semiHidden="0" w:uiPriority="21" w:unhideWhenUsed="0" w:qFormat="1"/>
+    <w:lsdException w:name="Subtle Reference" w:semiHidden="0" w:uiPriority="31" w:unhideWhenUsed="0" w:qFormat="1"/>
+    <w:lsdException w:name="Intense Reference" w:semiHidden="0" w:uiPriority="32" w:unhideWhenUsed="0" w:qFormat="1"/>
+    <w:lsdException w:name="Book Title" w:semiHidden="0" w:uiPriority="33" w:unhideWhenUsed="0" w:qFormat="1"/>
+    <w:lsdException w:name="Bibliography" w:uiPriority="37"/>
+    <w:lsdException w:name="TOC Heading" w:uiPriority="39" w:qFormat="1"/>
   </w:latentStyles>
   <w:style w:type="paragraph" w:default="1" w:styleId="Normal">
     <w:name w:val="Normal"/>
@@ -12796,7 +13409,6 @@
   <w:style w:type="character" w:default="1" w:styleId="DefaultParagraphFont">
     <w:name w:val="Default Paragraph Font"/>
     <w:uiPriority w:val="1"/>
-    <w:semiHidden/>
     <w:unhideWhenUsed/>
   </w:style>
   <w:style w:type="table" w:default="1" w:styleId="TableNormal">
@@ -13160,6 +13772,828 @@
       <w:u w:val="single"/>
     </w:rPr>
   </w:style>
+  <w:style w:type="paragraph" w:styleId="BalloonText">
+    <w:name w:val="Balloon Text"/>
+    <w:basedOn w:val="Normal"/>
+    <w:link w:val="BalloonTextChar"/>
+    <w:uiPriority w:val="99"/>
+    <w:semiHidden/>
+    <w:unhideWhenUsed/>
+    <w:rsid w:val="00053758"/>
+    <w:pPr>
+      <w:spacing w:after="0" w:line="240" w:lineRule="auto"/>
+    </w:pPr>
+    <w:rPr>
+      <w:rFonts w:ascii="Tahoma" w:hAnsi="Tahoma" w:cs="Tahoma"/>
+      <w:sz w:val="16"/>
+      <w:szCs w:val="16"/>
+    </w:rPr>
+  </w:style>
+  <w:style w:type="character" w:customStyle="1" w:styleId="BalloonTextChar">
+    <w:name w:val="Balloon Text Char"/>
+    <w:basedOn w:val="DefaultParagraphFont"/>
+    <w:link w:val="BalloonText"/>
+    <w:uiPriority w:val="99"/>
+    <w:semiHidden/>
+    <w:rsid w:val="00053758"/>
+    <w:rPr>
+      <w:rFonts w:ascii="Tahoma" w:hAnsi="Tahoma" w:cs="Tahoma"/>
+      <w:sz w:val="16"/>
+      <w:szCs w:val="16"/>
+    </w:rPr>
+  </w:style>
+  <w:style w:type="character" w:styleId="CommentReference">
+    <w:name w:val="annotation reference"/>
+    <w:basedOn w:val="DefaultParagraphFont"/>
+    <w:uiPriority w:val="99"/>
+    <w:semiHidden/>
+    <w:unhideWhenUsed/>
+    <w:rsid w:val="00053758"/>
+    <w:rPr>
+      <w:sz w:val="16"/>
+      <w:szCs w:val="16"/>
+    </w:rPr>
+  </w:style>
+  <w:style w:type="paragraph" w:styleId="CommentText">
+    <w:name w:val="annotation text"/>
+    <w:basedOn w:val="Normal"/>
+    <w:link w:val="CommentTextChar"/>
+    <w:uiPriority w:val="99"/>
+    <w:semiHidden/>
+    <w:unhideWhenUsed/>
+    <w:rsid w:val="00053758"/>
+    <w:pPr>
+      <w:spacing w:line="240" w:lineRule="auto"/>
+    </w:pPr>
+    <w:rPr>
+      <w:sz w:val="20"/>
+      <w:szCs w:val="20"/>
+    </w:rPr>
+  </w:style>
+  <w:style w:type="character" w:customStyle="1" w:styleId="CommentTextChar">
+    <w:name w:val="Comment Text Char"/>
+    <w:basedOn w:val="DefaultParagraphFont"/>
+    <w:link w:val="CommentText"/>
+    <w:uiPriority w:val="99"/>
+    <w:semiHidden/>
+    <w:rsid w:val="00053758"/>
+    <w:rPr>
+      <w:sz w:val="20"/>
+      <w:szCs w:val="20"/>
+    </w:rPr>
+  </w:style>
+  <w:style w:type="paragraph" w:styleId="CommentSubject">
+    <w:name w:val="annotation subject"/>
+    <w:basedOn w:val="CommentText"/>
+    <w:next w:val="CommentText"/>
+    <w:link w:val="CommentSubjectChar"/>
+    <w:uiPriority w:val="99"/>
+    <w:semiHidden/>
+    <w:unhideWhenUsed/>
+    <w:rsid w:val="00053758"/>
+    <w:rPr>
+      <w:b/>
+      <w:bCs/>
+    </w:rPr>
+  </w:style>
+  <w:style w:type="character" w:customStyle="1" w:styleId="CommentSubjectChar">
+    <w:name w:val="Comment Subject Char"/>
+    <w:basedOn w:val="CommentTextChar"/>
+    <w:link w:val="CommentSubject"/>
+    <w:uiPriority w:val="99"/>
+    <w:semiHidden/>
+    <w:rsid w:val="00053758"/>
+    <w:rPr>
+      <w:b/>
+      <w:bCs/>
+      <w:sz w:val="20"/>
+      <w:szCs w:val="20"/>
+    </w:rPr>
+  </w:style>
+</w:styles>
+</file>
+
+<file path=word/stylesWithEffects.xml><?xml version="1.0" encoding="utf-8"?>
+<w:styles xmlns:wpc="http://schemas.microsoft.com/office/word/2010/wordprocessingCanvas" xmlns:mc="http://schemas.openxmlformats.org/markup-compatibility/2006" xmlns:o="urn:schemas-microsoft-com:office:office" xmlns:r="http://schemas.openxmlformats.org/officeDocument/2006/relationships" xmlns:m="http://schemas.openxmlformats.org/officeDocument/2006/math" xmlns:v="urn:schemas-microsoft-com:vml" xmlns:wp14="http://schemas.microsoft.com/office/word/2010/wordprocessingDrawing" xmlns:wp="http://schemas.openxmlformats.org/drawingml/2006/wordprocessingDrawing" xmlns:w10="urn:schemas-microsoft-com:office:word" xmlns:w="http://schemas.openxmlformats.org/wordprocessingml/2006/main" xmlns:w14="http://schemas.microsoft.com/office/word/2010/wordml" xmlns:wpg="http://schemas.microsoft.com/office/word/2010/wordprocessingGroup" xmlns:wpi="http://schemas.microsoft.com/office/word/2010/wordprocessingInk" xmlns:wne="http://schemas.microsoft.com/office/word/2006/wordml" xmlns:wps="http://schemas.microsoft.com/office/word/2010/wordprocessingShape" mc:Ignorable="w14 wp14">
+  <w:docDefaults>
+    <w:rPrDefault>
+      <w:rPr>
+        <w:rFonts w:asciiTheme="minorHAnsi" w:eastAsiaTheme="minorHAnsi" w:hAnsiTheme="minorHAnsi" w:cstheme="minorBidi"/>
+        <w:sz w:val="22"/>
+        <w:szCs w:val="22"/>
+        <w:lang w:val="en-GB" w:eastAsia="en-US" w:bidi="ar-SA"/>
+      </w:rPr>
+    </w:rPrDefault>
+    <w:pPrDefault>
+      <w:pPr>
+        <w:spacing w:after="200" w:line="276" w:lineRule="auto"/>
+      </w:pPr>
+    </w:pPrDefault>
+  </w:docDefaults>
+  <w:latentStyles w:defLockedState="0" w:defUIPriority="99" w:defSemiHidden="1" w:defUnhideWhenUsed="1" w:defQFormat="0" w:count="267">
+    <w:lsdException w:name="Normal" w:semiHidden="0" w:uiPriority="0" w:unhideWhenUsed="0" w:qFormat="1"/>
+    <w:lsdException w:name="heading 1" w:semiHidden="0" w:uiPriority="9" w:unhideWhenUsed="0" w:qFormat="1"/>
+    <w:lsdException w:name="heading 2" w:uiPriority="9" w:qFormat="1"/>
+    <w:lsdException w:name="heading 3" w:uiPriority="9" w:qFormat="1"/>
+    <w:lsdException w:name="heading 4" w:uiPriority="9" w:qFormat="1"/>
+    <w:lsdException w:name="heading 5" w:uiPriority="9" w:qFormat="1"/>
+    <w:lsdException w:name="heading 6" w:uiPriority="9" w:qFormat="1"/>
+    <w:lsdException w:name="heading 7" w:uiPriority="9" w:qFormat="1"/>
+    <w:lsdException w:name="heading 8" w:uiPriority="9" w:qFormat="1"/>
+    <w:lsdException w:name="heading 9" w:uiPriority="9" w:qFormat="1"/>
+    <w:lsdException w:name="toc 1" w:uiPriority="39"/>
+    <w:lsdException w:name="toc 2" w:uiPriority="39"/>
+    <w:lsdException w:name="toc 3" w:uiPriority="39"/>
+    <w:lsdException w:name="toc 4" w:uiPriority="39"/>
+    <w:lsdException w:name="toc 5" w:uiPriority="39"/>
+    <w:lsdException w:name="toc 6" w:uiPriority="39"/>
+    <w:lsdException w:name="toc 7" w:uiPriority="39"/>
+    <w:lsdException w:name="toc 8" w:uiPriority="39"/>
+    <w:lsdException w:name="toc 9" w:uiPriority="39"/>
+    <w:lsdException w:name="caption" w:uiPriority="35" w:qFormat="1"/>
+    <w:lsdException w:name="Title" w:semiHidden="0" w:uiPriority="10" w:unhideWhenUsed="0" w:qFormat="1"/>
+    <w:lsdException w:name="Default Paragraph Font" w:uiPriority="1"/>
+    <w:lsdException w:name="Subtitle" w:semiHidden="0" w:uiPriority="11" w:unhideWhenUsed="0" w:qFormat="1"/>
+    <w:lsdException w:name="Strong" w:semiHidden="0" w:uiPriority="22" w:unhideWhenUsed="0" w:qFormat="1"/>
+    <w:lsdException w:name="Emphasis" w:semiHidden="0" w:uiPriority="20" w:unhideWhenUsed="0" w:qFormat="1"/>
+    <w:lsdException w:name="Table Grid" w:semiHidden="0" w:uiPriority="59" w:unhideWhenUsed="0"/>
+    <w:lsdException w:name="Placeholder Text" w:unhideWhenUsed="0"/>
+    <w:lsdException w:name="No Spacing" w:semiHidden="0" w:uiPriority="1" w:unhideWhenUsed="0" w:qFormat="1"/>
+    <w:lsdException w:name="Light Shading" w:semiHidden="0" w:uiPriority="60" w:unhideWhenUsed="0"/>
+    <w:lsdException w:name="Light List" w:semiHidden="0" w:uiPriority="61" w:unhideWhenUsed="0"/>
+    <w:lsdException w:name="Light Grid" w:semiHidden="0" w:uiPriority="62" w:unhideWhenUsed="0"/>
+    <w:lsdException w:name="Medium Shading 1" w:semiHidden="0" w:uiPriority="63" w:unhideWhenUsed="0"/>
+    <w:lsdException w:name="Medium Shading 2" w:semiHidden="0" w:uiPriority="64" w:unhideWhenUsed="0"/>
+    <w:lsdException w:name="Medium List 1" w:semiHidden="0" w:uiPriority="65" w:unhideWhenUsed="0"/>
+    <w:lsdException w:name="Medium List 2" w:semiHidden="0" w:uiPriority="66" w:unhideWhenUsed="0"/>
+    <w:lsdException w:name="Medium Grid 1" w:semiHidden="0" w:uiPriority="67" w:unhideWhenUsed="0"/>
+    <w:lsdException w:name="Medium Grid 2" w:semiHidden="0" w:uiPriority="68" w:unhideWhenUsed="0"/>
+    <w:lsdException w:name="Medium Grid 3" w:semiHidden="0" w:uiPriority="69" w:unhideWhenUsed="0"/>
+    <w:lsdException w:name="Dark List" w:semiHidden="0" w:uiPriority="70" w:unhideWhenUsed="0"/>
+    <w:lsdException w:name="Colorful Shading" w:semiHidden="0" w:uiPriority="71" w:unhideWhenUsed="0"/>
+    <w:lsdException w:name="Colorful List" w:semiHidden="0" w:uiPriority="72" w:unhideWhenUsed="0"/>
+    <w:lsdException w:name="Colorful Grid" w:semiHidden="0" w:uiPriority="73" w:unhideWhenUsed="0"/>
+    <w:lsdException w:name="Light Shading Accent 1" w:semiHidden="0" w:uiPriority="60" w:unhideWhenUsed="0"/>
+    <w:lsdException w:name="Light List Accent 1" w:semiHidden="0" w:uiPriority="61" w:unhideWhenUsed="0"/>
+    <w:lsdException w:name="Light Grid Accent 1" w:semiHidden="0" w:uiPriority="62" w:unhideWhenUsed="0"/>
+    <w:lsdException w:name="Medium Shading 1 Accent 1" w:semiHidden="0" w:uiPriority="63" w:unhideWhenUsed="0"/>
+    <w:lsdException w:name="Medium Shading 2 Accent 1" w:semiHidden="0" w:uiPriority="64" w:unhideWhenUsed="0"/>
+    <w:lsdException w:name="Medium List 1 Accent 1" w:semiHidden="0" w:uiPriority="65" w:unhideWhenUsed="0"/>
+    <w:lsdException w:name="Revision" w:unhideWhenUsed="0"/>
+    <w:lsdException w:name="List Paragraph" w:semiHidden="0" w:uiPriority="34" w:unhideWhenUsed="0" w:qFormat="1"/>
+    <w:lsdException w:name="Quote" w:semiHidden="0" w:uiPriority="29" w:unhideWhenUsed="0" w:qFormat="1"/>
+    <w:lsdException w:name="Intense Quote" w:semiHidden="0" w:uiPriority="30" w:unhideWhenUsed="0" w:qFormat="1"/>
+    <w:lsdException w:name="Medium List 2 Accent 1" w:semiHidden="0" w:uiPriority="66" w:unhideWhenUsed="0"/>
+    <w:lsdException w:name="Medium Grid 1 Accent 1" w:semiHidden="0" w:uiPriority="67" w:unhideWhenUsed="0"/>
+    <w:lsdException w:name="Medium Grid 2 Accent 1" w:semiHidden="0" w:uiPriority="68" w:unhideWhenUsed="0"/>
+    <w:lsdException w:name="Medium Grid 3 Accent 1" w:semiHidden="0" w:uiPriority="69" w:unhideWhenUsed="0"/>
+    <w:lsdException w:name="Dark List Accent 1" w:semiHidden="0" w:uiPriority="70" w:unhideWhenUsed="0"/>
+    <w:lsdException w:name="Colorful Shading Accent 1" w:semiHidden="0" w:uiPriority="71" w:unhideWhenUsed="0"/>
+    <w:lsdException w:name="Colorful List Accent 1" w:semiHidden="0" w:uiPriority="72" w:unhideWhenUsed="0"/>
+    <w:lsdException w:name="Colorful Grid Accent 1" w:semiHidden="0" w:uiPriority="73" w:unhideWhenUsed="0"/>
+    <w:lsdException w:name="Light Shading Accent 2" w:semiHidden="0" w:uiPriority="60" w:unhideWhenUsed="0"/>
+    <w:lsdException w:name="Light List Accent 2" w:semiHidden="0" w:uiPriority="61" w:unhideWhenUsed="0"/>
+    <w:lsdException w:name="Light Grid Accent 2" w:semiHidden="0" w:uiPriority="62" w:unhideWhenUsed="0"/>
+    <w:lsdException w:name="Medium Shading 1 Accent 2" w:semiHidden="0" w:uiPriority="63" w:unhideWhenUsed="0"/>
+    <w:lsdException w:name="Medium Shading 2 Accent 2" w:semiHidden="0" w:uiPriority="64" w:unhideWhenUsed="0"/>
+    <w:lsdException w:name="Medium List 1 Accent 2" w:semiHidden="0" w:uiPriority="65" w:unhideWhenUsed="0"/>
+    <w:lsdException w:name="Medium List 2 Accent 2" w:semiHidden="0" w:uiPriority="66" w:unhideWhenUsed="0"/>
+    <w:lsdException w:name="Medium Grid 1 Accent 2" w:semiHidden="0" w:uiPriority="67" w:unhideWhenUsed="0"/>
+    <w:lsdException w:name="Medium Grid 2 Accent 2" w:semiHidden="0" w:uiPriority="68" w:unhideWhenUsed="0"/>
+    <w:lsdException w:name="Medium Grid 3 Accent 2" w:semiHidden="0" w:uiPriority="69" w:unhideWhenUsed="0"/>
+    <w:lsdException w:name="Dark List Accent 2" w:semiHidden="0" w:uiPriority="70" w:unhideWhenUsed="0"/>
+    <w:lsdException w:name="Colorful Shading Accent 2" w:semiHidden="0" w:uiPriority="71" w:unhideWhenUsed="0"/>
+    <w:lsdException w:name="Colorful List Accent 2" w:semiHidden="0" w:uiPriority="72" w:unhideWhenUsed="0"/>
+    <w:lsdException w:name="Colorful Grid Accent 2" w:semiHidden="0" w:uiPriority="73" w:unhideWhenUsed="0"/>
+    <w:lsdException w:name="Light Shading Accent 3" w:semiHidden="0" w:uiPriority="60" w:unhideWhenUsed="0"/>
+    <w:lsdException w:name="Light List Accent 3" w:semiHidden="0" w:uiPriority="61" w:unhideWhenUsed="0"/>
+    <w:lsdException w:name="Light Grid Accent 3" w:semiHidden="0" w:uiPriority="62" w:unhideWhenUsed="0"/>
+    <w:lsdException w:name="Medium Shading 1 Accent 3" w:semiHidden="0" w:uiPriority="63" w:unhideWhenUsed="0"/>
+    <w:lsdException w:name="Medium Shading 2 Accent 3" w:semiHidden="0" w:uiPriority="64" w:unhideWhenUsed="0"/>
+    <w:lsdException w:name="Medium List 1 Accent 3" w:semiHidden="0" w:uiPriority="65" w:unhideWhenUsed="0"/>
+    <w:lsdException w:name="Medium List 2 Accent 3" w:semiHidden="0" w:uiPriority="66" w:unhideWhenUsed="0"/>
+    <w:lsdException w:name="Medium Grid 1 Accent 3" w:semiHidden="0" w:uiPriority="67" w:unhideWhenUsed="0"/>
+    <w:lsdException w:name="Medium Grid 2 Accent 3" w:semiHidden="0" w:uiPriority="68" w:unhideWhenUsed="0"/>
+    <w:lsdException w:name="Medium Grid 3 Accent 3" w:semiHidden="0" w:uiPriority="69" w:unhideWhenUsed="0"/>
+    <w:lsdException w:name="Dark List Accent 3" w:semiHidden="0" w:uiPriority="70" w:unhideWhenUsed="0"/>
+    <w:lsdException w:name="Colorful Shading Accent 3" w:semiHidden="0" w:uiPriority="71" w:unhideWhenUsed="0"/>
+    <w:lsdException w:name="Colorful List Accent 3" w:semiHidden="0" w:uiPriority="72" w:unhideWhenUsed="0"/>
+    <w:lsdException w:name="Colorful Grid Accent 3" w:semiHidden="0" w:uiPriority="73" w:unhideWhenUsed="0"/>
+    <w:lsdException w:name="Light Shading Accent 4" w:semiHidden="0" w:uiPriority="60" w:unhideWhenUsed="0"/>
+    <w:lsdException w:name="Light List Accent 4" w:semiHidden="0" w:uiPriority="61" w:unhideWhenUsed="0"/>
+    <w:lsdException w:name="Light Grid Accent 4" w:semiHidden="0" w:uiPriority="62" w:unhideWhenUsed="0"/>
+    <w:lsdException w:name="Medium Shading 1 Accent 4" w:semiHidden="0" w:uiPriority="63" w:unhideWhenUsed="0"/>
+    <w:lsdException w:name="Medium Shading 2 Accent 4" w:semiHidden="0" w:uiPriority="64" w:unhideWhenUsed="0"/>
+    <w:lsdException w:name="Medium List 1 Accent 4" w:semiHidden="0" w:uiPriority="65" w:unhideWhenUsed="0"/>
+    <w:lsdException w:name="Medium List 2 Accent 4" w:semiHidden="0" w:uiPriority="66" w:unhideWhenUsed="0"/>
+    <w:lsdException w:name="Medium Grid 1 Accent 4" w:semiHidden="0" w:uiPriority="67" w:unhideWhenUsed="0"/>
+    <w:lsdException w:name="Medium Grid 2 Accent 4" w:semiHidden="0" w:uiPriority="68" w:unhideWhenUsed="0"/>
+    <w:lsdException w:name="Medium Grid 3 Accent 4" w:semiHidden="0" w:uiPriority="69" w:unhideWhenUsed="0"/>
+    <w:lsdException w:name="Dark List Accent 4" w:semiHidden="0" w:uiPriority="70" w:unhideWhenUsed="0"/>
+    <w:lsdException w:name="Colorful Shading Accent 4" w:semiHidden="0" w:uiPriority="71" w:unhideWhenUsed="0"/>
+    <w:lsdException w:name="Colorful List Accent 4" w:semiHidden="0" w:uiPriority="72" w:unhideWhenUsed="0"/>
+    <w:lsdException w:name="Colorful Grid Accent 4" w:semiHidden="0" w:uiPriority="73" w:unhideWhenUsed="0"/>
+    <w:lsdException w:name="Light Shading Accent 5" w:semiHidden="0" w:uiPriority="60" w:unhideWhenUsed="0"/>
+    <w:lsdException w:name="Light List Accent 5" w:semiHidden="0" w:uiPriority="61" w:unhideWhenUsed="0"/>
+    <w:lsdException w:name="Light Grid Accent 5" w:semiHidden="0" w:uiPriority="62" w:unhideWhenUsed="0"/>
+    <w:lsdException w:name="Medium Shading 1 Accent 5" w:semiHidden="0" w:uiPriority="63" w:unhideWhenUsed="0"/>
+    <w:lsdException w:name="Medium Shading 2 Accent 5" w:semiHidden="0" w:uiPriority="64" w:unhideWhenUsed="0"/>
+    <w:lsdException w:name="Medium List 1 Accent 5" w:semiHidden="0" w:uiPriority="65" w:unhideWhenUsed="0"/>
+    <w:lsdException w:name="Medium List 2 Accent 5" w:semiHidden="0" w:uiPriority="66" w:unhideWhenUsed="0"/>
+    <w:lsdException w:name="Medium Grid 1 Accent 5" w:semiHidden="0" w:uiPriority="67" w:unhideWhenUsed="0"/>
+    <w:lsdException w:name="Medium Grid 2 Accent 5" w:semiHidden="0" w:uiPriority="68" w:unhideWhenUsed="0"/>
+    <w:lsdException w:name="Medium Grid 3 Accent 5" w:semiHidden="0" w:uiPriority="69" w:unhideWhenUsed="0"/>
+    <w:lsdException w:name="Dark List Accent 5" w:semiHidden="0" w:uiPriority="70" w:unhideWhenUsed="0"/>
+    <w:lsdException w:name="Colorful Shading Accent 5" w:semiHidden="0" w:uiPriority="71" w:unhideWhenUsed="0"/>
+    <w:lsdException w:name="Colorful List Accent 5" w:semiHidden="0" w:uiPriority="72" w:unhideWhenUsed="0"/>
+    <w:lsdException w:name="Colorful Grid Accent 5" w:semiHidden="0" w:uiPriority="73" w:unhideWhenUsed="0"/>
+    <w:lsdException w:name="Light Shading Accent 6" w:semiHidden="0" w:uiPriority="60" w:unhideWhenUsed="0"/>
+    <w:lsdException w:name="Light List Accent 6" w:semiHidden="0" w:uiPriority="61" w:unhideWhenUsed="0"/>
+    <w:lsdException w:name="Light Grid Accent 6" w:semiHidden="0" w:uiPriority="62" w:unhideWhenUsed="0"/>
+    <w:lsdException w:name="Medium Shading 1 Accent 6" w:semiHidden="0" w:uiPriority="63" w:unhideWhenUsed="0"/>
+    <w:lsdException w:name="Medium Shading 2 Accent 6" w:semiHidden="0" w:uiPriority="64" w:unhideWhenUsed="0"/>
+    <w:lsdException w:name="Medium List 1 Accent 6" w:semiHidden="0" w:uiPriority="65" w:unhideWhenUsed="0"/>
+    <w:lsdException w:name="Medium List 2 Accent 6" w:semiHidden="0" w:uiPriority="66" w:unhideWhenUsed="0"/>
+    <w:lsdException w:name="Medium Grid 1 Accent 6" w:semiHidden="0" w:uiPriority="67" w:unhideWhenUsed="0"/>
+    <w:lsdException w:name="Medium Grid 2 Accent 6" w:semiHidden="0" w:uiPriority="68" w:unhideWhenUsed="0"/>
+    <w:lsdException w:name="Medium Grid 3 Accent 6" w:semiHidden="0" w:uiPriority="69" w:unhideWhenUsed="0"/>
+    <w:lsdException w:name="Dark List Accent 6" w:semiHidden="0" w:uiPriority="70" w:unhideWhenUsed="0"/>
+    <w:lsdException w:name="Colorful Shading Accent 6" w:semiHidden="0" w:uiPriority="71" w:unhideWhenUsed="0"/>
+    <w:lsdException w:name="Colorful List Accent 6" w:semiHidden="0" w:uiPriority="72" w:unhideWhenUsed="0"/>
+    <w:lsdException w:name="Colorful Grid Accent 6" w:semiHidden="0" w:uiPriority="73" w:unhideWhenUsed="0"/>
+    <w:lsdException w:name="Subtle Emphasis" w:semiHidden="0" w:uiPriority="19" w:unhideWhenUsed="0" w:qFormat="1"/>
+    <w:lsdException w:name="Intense Emphasis" w:semiHidden="0" w:uiPriority="21" w:unhideWhenUsed="0" w:qFormat="1"/>
+    <w:lsdException w:name="Subtle Reference" w:semiHidden="0" w:uiPriority="31" w:unhideWhenUsed="0" w:qFormat="1"/>
+    <w:lsdException w:name="Intense Reference" w:semiHidden="0" w:uiPriority="32" w:unhideWhenUsed="0" w:qFormat="1"/>
+    <w:lsdException w:name="Book Title" w:semiHidden="0" w:uiPriority="33" w:unhideWhenUsed="0" w:qFormat="1"/>
+    <w:lsdException w:name="Bibliography" w:uiPriority="37"/>
+    <w:lsdException w:name="TOC Heading" w:uiPriority="39" w:qFormat="1"/>
+  </w:latentStyles>
+  <w:style w:type="paragraph" w:default="1" w:styleId="Normal">
+    <w:name w:val="Normal"/>
+    <w:qFormat/>
+  </w:style>
+  <w:style w:type="paragraph" w:styleId="Heading1">
+    <w:name w:val="heading 1"/>
+    <w:basedOn w:val="Normal"/>
+    <w:next w:val="Normal"/>
+    <w:link w:val="Heading1Char"/>
+    <w:uiPriority w:val="9"/>
+    <w:qFormat/>
+    <w:rsid w:val="00B127F8"/>
+    <w:pPr>
+      <w:keepNext/>
+      <w:keepLines/>
+      <w:spacing w:before="480" w:after="0"/>
+      <w:outlineLvl w:val="0"/>
+    </w:pPr>
+    <w:rPr>
+      <w:rFonts w:asciiTheme="majorHAnsi" w:eastAsiaTheme="majorEastAsia" w:hAnsiTheme="majorHAnsi" w:cstheme="majorBidi"/>
+      <w:b/>
+      <w:bCs/>
+      <w:color w:val="345A8A" w:themeColor="accent1" w:themeShade="B5"/>
+      <w:sz w:val="28"/>
+      <w:szCs w:val="32"/>
+    </w:rPr>
+  </w:style>
+  <w:style w:type="paragraph" w:styleId="Heading2">
+    <w:name w:val="heading 2"/>
+    <w:basedOn w:val="Heading1"/>
+    <w:next w:val="Normal"/>
+    <w:link w:val="Heading2Char"/>
+    <w:uiPriority w:val="9"/>
+    <w:unhideWhenUsed/>
+    <w:qFormat/>
+    <w:rsid w:val="00B127F8"/>
+    <w:pPr>
+      <w:outlineLvl w:val="1"/>
+    </w:pPr>
+    <w:rPr>
+      <w:sz w:val="24"/>
+    </w:rPr>
+  </w:style>
+  <w:style w:type="paragraph" w:styleId="Heading3">
+    <w:name w:val="heading 3"/>
+    <w:basedOn w:val="Heading2"/>
+    <w:next w:val="Normal"/>
+    <w:link w:val="Heading3Char"/>
+    <w:uiPriority w:val="9"/>
+    <w:unhideWhenUsed/>
+    <w:qFormat/>
+    <w:rsid w:val="00B127F8"/>
+    <w:pPr>
+      <w:outlineLvl w:val="2"/>
+    </w:pPr>
+    <w:rPr>
+      <w:sz w:val="20"/>
+    </w:rPr>
+  </w:style>
+  <w:style w:type="paragraph" w:styleId="Heading4">
+    <w:name w:val="heading 4"/>
+    <w:basedOn w:val="Normal"/>
+    <w:next w:val="Normal"/>
+    <w:link w:val="Heading4Char"/>
+    <w:uiPriority w:val="9"/>
+    <w:unhideWhenUsed/>
+    <w:qFormat/>
+    <w:rsid w:val="00205473"/>
+    <w:pPr>
+      <w:keepNext/>
+      <w:keepLines/>
+      <w:spacing w:before="40" w:after="0"/>
+      <w:outlineLvl w:val="3"/>
+    </w:pPr>
+    <w:rPr>
+      <w:rFonts w:asciiTheme="majorHAnsi" w:eastAsiaTheme="majorEastAsia" w:hAnsiTheme="majorHAnsi" w:cstheme="majorBidi"/>
+      <w:i/>
+      <w:iCs/>
+      <w:color w:val="365F91" w:themeColor="accent1" w:themeShade="BF"/>
+    </w:rPr>
+  </w:style>
+  <w:style w:type="paragraph" w:styleId="Heading5">
+    <w:name w:val="heading 5"/>
+    <w:basedOn w:val="Normal"/>
+    <w:next w:val="Normal"/>
+    <w:link w:val="Heading5Char"/>
+    <w:uiPriority w:val="9"/>
+    <w:unhideWhenUsed/>
+    <w:qFormat/>
+    <w:rsid w:val="00AB245A"/>
+    <w:pPr>
+      <w:keepNext/>
+      <w:keepLines/>
+      <w:spacing w:before="40" w:after="0"/>
+      <w:outlineLvl w:val="4"/>
+    </w:pPr>
+    <w:rPr>
+      <w:rFonts w:asciiTheme="majorHAnsi" w:eastAsiaTheme="majorEastAsia" w:hAnsiTheme="majorHAnsi" w:cstheme="majorBidi"/>
+      <w:color w:val="365F91" w:themeColor="accent1" w:themeShade="BF"/>
+    </w:rPr>
+  </w:style>
+  <w:style w:type="character" w:default="1" w:styleId="DefaultParagraphFont">
+    <w:name w:val="Default Paragraph Font"/>
+    <w:uiPriority w:val="1"/>
+    <w:unhideWhenUsed/>
+  </w:style>
+  <w:style w:type="table" w:default="1" w:styleId="TableNormal">
+    <w:name w:val="Normal Table"/>
+    <w:uiPriority w:val="99"/>
+    <w:semiHidden/>
+    <w:unhideWhenUsed/>
+    <w:tblPr>
+      <w:tblInd w:w="0" w:type="dxa"/>
+      <w:tblCellMar>
+        <w:top w:w="0" w:type="dxa"/>
+        <w:left w:w="108" w:type="dxa"/>
+        <w:bottom w:w="0" w:type="dxa"/>
+        <w:right w:w="108" w:type="dxa"/>
+      </w:tblCellMar>
+    </w:tblPr>
+  </w:style>
+  <w:style w:type="numbering" w:default="1" w:styleId="NoList">
+    <w:name w:val="No List"/>
+    <w:uiPriority w:val="99"/>
+    <w:semiHidden/>
+    <w:unhideWhenUsed/>
+  </w:style>
+  <w:style w:type="paragraph" w:styleId="FootnoteText">
+    <w:name w:val="footnote text"/>
+    <w:basedOn w:val="Normal"/>
+    <w:link w:val="FootnoteTextChar"/>
+    <w:uiPriority w:val="99"/>
+    <w:unhideWhenUsed/>
+    <w:rsid w:val="00EA6F23"/>
+    <w:pPr>
+      <w:spacing w:after="0" w:line="240" w:lineRule="auto"/>
+    </w:pPr>
+    <w:rPr>
+      <w:sz w:val="24"/>
+      <w:szCs w:val="24"/>
+    </w:rPr>
+  </w:style>
+  <w:style w:type="character" w:customStyle="1" w:styleId="FootnoteTextChar">
+    <w:name w:val="Footnote Text Char"/>
+    <w:basedOn w:val="DefaultParagraphFont"/>
+    <w:link w:val="FootnoteText"/>
+    <w:uiPriority w:val="99"/>
+    <w:rsid w:val="00EA6F23"/>
+    <w:rPr>
+      <w:sz w:val="24"/>
+      <w:szCs w:val="24"/>
+    </w:rPr>
+  </w:style>
+  <w:style w:type="character" w:styleId="FootnoteReference">
+    <w:name w:val="footnote reference"/>
+    <w:basedOn w:val="DefaultParagraphFont"/>
+    <w:uiPriority w:val="99"/>
+    <w:unhideWhenUsed/>
+    <w:rsid w:val="00EA6F23"/>
+    <w:rPr>
+      <w:vertAlign w:val="superscript"/>
+    </w:rPr>
+  </w:style>
+  <w:style w:type="paragraph" w:styleId="ListParagraph">
+    <w:name w:val="List Paragraph"/>
+    <w:basedOn w:val="Normal"/>
+    <w:uiPriority w:val="34"/>
+    <w:qFormat/>
+    <w:rsid w:val="00A5345A"/>
+    <w:pPr>
+      <w:ind w:left="720"/>
+      <w:contextualSpacing/>
+    </w:pPr>
+  </w:style>
+  <w:style w:type="character" w:customStyle="1" w:styleId="Heading1Char">
+    <w:name w:val="Heading 1 Char"/>
+    <w:basedOn w:val="DefaultParagraphFont"/>
+    <w:link w:val="Heading1"/>
+    <w:uiPriority w:val="9"/>
+    <w:rsid w:val="00B127F8"/>
+    <w:rPr>
+      <w:rFonts w:asciiTheme="majorHAnsi" w:eastAsiaTheme="majorEastAsia" w:hAnsiTheme="majorHAnsi" w:cstheme="majorBidi"/>
+      <w:b/>
+      <w:bCs/>
+      <w:color w:val="345A8A" w:themeColor="accent1" w:themeShade="B5"/>
+      <w:sz w:val="28"/>
+      <w:szCs w:val="32"/>
+    </w:rPr>
+  </w:style>
+  <w:style w:type="character" w:customStyle="1" w:styleId="Heading2Char">
+    <w:name w:val="Heading 2 Char"/>
+    <w:basedOn w:val="DefaultParagraphFont"/>
+    <w:link w:val="Heading2"/>
+    <w:uiPriority w:val="9"/>
+    <w:rsid w:val="00B127F8"/>
+    <w:rPr>
+      <w:rFonts w:asciiTheme="majorHAnsi" w:eastAsiaTheme="majorEastAsia" w:hAnsiTheme="majorHAnsi" w:cstheme="majorBidi"/>
+      <w:b/>
+      <w:bCs/>
+      <w:color w:val="345A8A" w:themeColor="accent1" w:themeShade="B5"/>
+      <w:sz w:val="24"/>
+      <w:szCs w:val="32"/>
+    </w:rPr>
+  </w:style>
+  <w:style w:type="character" w:customStyle="1" w:styleId="Heading3Char">
+    <w:name w:val="Heading 3 Char"/>
+    <w:basedOn w:val="DefaultParagraphFont"/>
+    <w:link w:val="Heading3"/>
+    <w:uiPriority w:val="9"/>
+    <w:rsid w:val="00B127F8"/>
+    <w:rPr>
+      <w:rFonts w:asciiTheme="majorHAnsi" w:eastAsiaTheme="majorEastAsia" w:hAnsiTheme="majorHAnsi" w:cstheme="majorBidi"/>
+      <w:b/>
+      <w:bCs/>
+      <w:color w:val="345A8A" w:themeColor="accent1" w:themeShade="B5"/>
+      <w:sz w:val="20"/>
+      <w:szCs w:val="32"/>
+    </w:rPr>
+  </w:style>
+  <w:style w:type="paragraph" w:styleId="TOC1">
+    <w:name w:val="toc 1"/>
+    <w:basedOn w:val="Normal"/>
+    <w:next w:val="Normal"/>
+    <w:autoRedefine/>
+    <w:uiPriority w:val="39"/>
+    <w:unhideWhenUsed/>
+    <w:rsid w:val="0012460B"/>
+    <w:pPr>
+      <w:spacing w:before="120" w:after="0"/>
+    </w:pPr>
+    <w:rPr>
+      <w:rFonts w:asciiTheme="majorHAnsi" w:hAnsiTheme="majorHAnsi"/>
+      <w:b/>
+      <w:color w:val="548DD4"/>
+      <w:sz w:val="24"/>
+      <w:szCs w:val="24"/>
+    </w:rPr>
+  </w:style>
+  <w:style w:type="paragraph" w:styleId="TOC2">
+    <w:name w:val="toc 2"/>
+    <w:basedOn w:val="Normal"/>
+    <w:next w:val="Normal"/>
+    <w:autoRedefine/>
+    <w:uiPriority w:val="39"/>
+    <w:unhideWhenUsed/>
+    <w:rsid w:val="0012460B"/>
+    <w:pPr>
+      <w:spacing w:after="0"/>
+    </w:pPr>
+  </w:style>
+  <w:style w:type="paragraph" w:styleId="TOC3">
+    <w:name w:val="toc 3"/>
+    <w:basedOn w:val="Normal"/>
+    <w:next w:val="Normal"/>
+    <w:autoRedefine/>
+    <w:uiPriority w:val="39"/>
+    <w:unhideWhenUsed/>
+    <w:rsid w:val="0012460B"/>
+    <w:pPr>
+      <w:spacing w:after="0"/>
+      <w:ind w:left="220"/>
+    </w:pPr>
+    <w:rPr>
+      <w:i/>
+    </w:rPr>
+  </w:style>
+  <w:style w:type="paragraph" w:styleId="TOC4">
+    <w:name w:val="toc 4"/>
+    <w:basedOn w:val="Normal"/>
+    <w:next w:val="Normal"/>
+    <w:autoRedefine/>
+    <w:uiPriority w:val="39"/>
+    <w:unhideWhenUsed/>
+    <w:rsid w:val="0012460B"/>
+    <w:pPr>
+      <w:pBdr>
+        <w:between w:val="double" w:sz="6" w:space="0" w:color="auto"/>
+      </w:pBdr>
+      <w:spacing w:after="0"/>
+      <w:ind w:left="440"/>
+    </w:pPr>
+    <w:rPr>
+      <w:sz w:val="20"/>
+      <w:szCs w:val="20"/>
+    </w:rPr>
+  </w:style>
+  <w:style w:type="paragraph" w:styleId="TOC5">
+    <w:name w:val="toc 5"/>
+    <w:basedOn w:val="Normal"/>
+    <w:next w:val="Normal"/>
+    <w:autoRedefine/>
+    <w:uiPriority w:val="39"/>
+    <w:unhideWhenUsed/>
+    <w:rsid w:val="0012460B"/>
+    <w:pPr>
+      <w:pBdr>
+        <w:between w:val="double" w:sz="6" w:space="0" w:color="auto"/>
+      </w:pBdr>
+      <w:spacing w:after="0"/>
+      <w:ind w:left="660"/>
+    </w:pPr>
+    <w:rPr>
+      <w:sz w:val="20"/>
+      <w:szCs w:val="20"/>
+    </w:rPr>
+  </w:style>
+  <w:style w:type="paragraph" w:styleId="TOC6">
+    <w:name w:val="toc 6"/>
+    <w:basedOn w:val="Normal"/>
+    <w:next w:val="Normal"/>
+    <w:autoRedefine/>
+    <w:uiPriority w:val="39"/>
+    <w:unhideWhenUsed/>
+    <w:rsid w:val="0012460B"/>
+    <w:pPr>
+      <w:pBdr>
+        <w:between w:val="double" w:sz="6" w:space="0" w:color="auto"/>
+      </w:pBdr>
+      <w:spacing w:after="0"/>
+      <w:ind w:left="880"/>
+    </w:pPr>
+    <w:rPr>
+      <w:sz w:val="20"/>
+      <w:szCs w:val="20"/>
+    </w:rPr>
+  </w:style>
+  <w:style w:type="paragraph" w:styleId="TOC7">
+    <w:name w:val="toc 7"/>
+    <w:basedOn w:val="Normal"/>
+    <w:next w:val="Normal"/>
+    <w:autoRedefine/>
+    <w:uiPriority w:val="39"/>
+    <w:unhideWhenUsed/>
+    <w:rsid w:val="0012460B"/>
+    <w:pPr>
+      <w:pBdr>
+        <w:between w:val="double" w:sz="6" w:space="0" w:color="auto"/>
+      </w:pBdr>
+      <w:spacing w:after="0"/>
+      <w:ind w:left="1100"/>
+    </w:pPr>
+    <w:rPr>
+      <w:sz w:val="20"/>
+      <w:szCs w:val="20"/>
+    </w:rPr>
+  </w:style>
+  <w:style w:type="paragraph" w:styleId="TOC8">
+    <w:name w:val="toc 8"/>
+    <w:basedOn w:val="Normal"/>
+    <w:next w:val="Normal"/>
+    <w:autoRedefine/>
+    <w:uiPriority w:val="39"/>
+    <w:unhideWhenUsed/>
+    <w:rsid w:val="0012460B"/>
+    <w:pPr>
+      <w:pBdr>
+        <w:between w:val="double" w:sz="6" w:space="0" w:color="auto"/>
+      </w:pBdr>
+      <w:spacing w:after="0"/>
+      <w:ind w:left="1320"/>
+    </w:pPr>
+    <w:rPr>
+      <w:sz w:val="20"/>
+      <w:szCs w:val="20"/>
+    </w:rPr>
+  </w:style>
+  <w:style w:type="paragraph" w:styleId="TOC9">
+    <w:name w:val="toc 9"/>
+    <w:basedOn w:val="Normal"/>
+    <w:next w:val="Normal"/>
+    <w:autoRedefine/>
+    <w:uiPriority w:val="39"/>
+    <w:unhideWhenUsed/>
+    <w:rsid w:val="0012460B"/>
+    <w:pPr>
+      <w:pBdr>
+        <w:between w:val="double" w:sz="6" w:space="0" w:color="auto"/>
+      </w:pBdr>
+      <w:spacing w:after="0"/>
+      <w:ind w:left="1540"/>
+    </w:pPr>
+    <w:rPr>
+      <w:sz w:val="20"/>
+      <w:szCs w:val="20"/>
+    </w:rPr>
+  </w:style>
+  <w:style w:type="paragraph" w:styleId="Title">
+    <w:name w:val="Title"/>
+    <w:basedOn w:val="Normal"/>
+    <w:next w:val="Normal"/>
+    <w:link w:val="TitleChar"/>
+    <w:uiPriority w:val="10"/>
+    <w:qFormat/>
+    <w:rsid w:val="00112CBA"/>
+    <w:pPr>
+      <w:spacing w:after="0" w:line="240" w:lineRule="auto"/>
+      <w:contextualSpacing/>
+    </w:pPr>
+    <w:rPr>
+      <w:rFonts w:asciiTheme="majorHAnsi" w:eastAsiaTheme="majorEastAsia" w:hAnsiTheme="majorHAnsi" w:cstheme="majorBidi"/>
+      <w:spacing w:val="-10"/>
+      <w:kern w:val="28"/>
+      <w:sz w:val="56"/>
+      <w:szCs w:val="56"/>
+    </w:rPr>
+  </w:style>
+  <w:style w:type="character" w:customStyle="1" w:styleId="TitleChar">
+    <w:name w:val="Title Char"/>
+    <w:basedOn w:val="DefaultParagraphFont"/>
+    <w:link w:val="Title"/>
+    <w:uiPriority w:val="10"/>
+    <w:rsid w:val="00112CBA"/>
+    <w:rPr>
+      <w:rFonts w:asciiTheme="majorHAnsi" w:eastAsiaTheme="majorEastAsia" w:hAnsiTheme="majorHAnsi" w:cstheme="majorBidi"/>
+      <w:spacing w:val="-10"/>
+      <w:kern w:val="28"/>
+      <w:sz w:val="56"/>
+      <w:szCs w:val="56"/>
+    </w:rPr>
+  </w:style>
+  <w:style w:type="character" w:customStyle="1" w:styleId="Heading4Char">
+    <w:name w:val="Heading 4 Char"/>
+    <w:basedOn w:val="DefaultParagraphFont"/>
+    <w:link w:val="Heading4"/>
+    <w:uiPriority w:val="9"/>
+    <w:rsid w:val="00205473"/>
+    <w:rPr>
+      <w:rFonts w:asciiTheme="majorHAnsi" w:eastAsiaTheme="majorEastAsia" w:hAnsiTheme="majorHAnsi" w:cstheme="majorBidi"/>
+      <w:i/>
+      <w:iCs/>
+      <w:color w:val="365F91" w:themeColor="accent1" w:themeShade="BF"/>
+    </w:rPr>
+  </w:style>
+  <w:style w:type="character" w:customStyle="1" w:styleId="Heading5Char">
+    <w:name w:val="Heading 5 Char"/>
+    <w:basedOn w:val="DefaultParagraphFont"/>
+    <w:link w:val="Heading5"/>
+    <w:uiPriority w:val="9"/>
+    <w:rsid w:val="00AB245A"/>
+    <w:rPr>
+      <w:rFonts w:asciiTheme="majorHAnsi" w:eastAsiaTheme="majorEastAsia" w:hAnsiTheme="majorHAnsi" w:cstheme="majorBidi"/>
+      <w:color w:val="365F91" w:themeColor="accent1" w:themeShade="BF"/>
+    </w:rPr>
+  </w:style>
+  <w:style w:type="character" w:styleId="Hyperlink">
+    <w:name w:val="Hyperlink"/>
+    <w:basedOn w:val="DefaultParagraphFont"/>
+    <w:uiPriority w:val="99"/>
+    <w:unhideWhenUsed/>
+    <w:rsid w:val="00A9484E"/>
+    <w:rPr>
+      <w:color w:val="0000FF" w:themeColor="hyperlink"/>
+      <w:u w:val="single"/>
+    </w:rPr>
+  </w:style>
+  <w:style w:type="character" w:styleId="FollowedHyperlink">
+    <w:name w:val="FollowedHyperlink"/>
+    <w:basedOn w:val="DefaultParagraphFont"/>
+    <w:uiPriority w:val="99"/>
+    <w:semiHidden/>
+    <w:unhideWhenUsed/>
+    <w:rsid w:val="007412F5"/>
+    <w:rPr>
+      <w:color w:val="800080" w:themeColor="followedHyperlink"/>
+      <w:u w:val="single"/>
+    </w:rPr>
+  </w:style>
+  <w:style w:type="paragraph" w:styleId="BalloonText">
+    <w:name w:val="Balloon Text"/>
+    <w:basedOn w:val="Normal"/>
+    <w:link w:val="BalloonTextChar"/>
+    <w:uiPriority w:val="99"/>
+    <w:semiHidden/>
+    <w:unhideWhenUsed/>
+    <w:rsid w:val="00053758"/>
+    <w:pPr>
+      <w:spacing w:after="0" w:line="240" w:lineRule="auto"/>
+    </w:pPr>
+    <w:rPr>
+      <w:rFonts w:ascii="Tahoma" w:hAnsi="Tahoma" w:cs="Tahoma"/>
+      <w:sz w:val="16"/>
+      <w:szCs w:val="16"/>
+    </w:rPr>
+  </w:style>
+  <w:style w:type="character" w:customStyle="1" w:styleId="BalloonTextChar">
+    <w:name w:val="Balloon Text Char"/>
+    <w:basedOn w:val="DefaultParagraphFont"/>
+    <w:link w:val="BalloonText"/>
+    <w:uiPriority w:val="99"/>
+    <w:semiHidden/>
+    <w:rsid w:val="00053758"/>
+    <w:rPr>
+      <w:rFonts w:ascii="Tahoma" w:hAnsi="Tahoma" w:cs="Tahoma"/>
+      <w:sz w:val="16"/>
+      <w:szCs w:val="16"/>
+    </w:rPr>
+  </w:style>
+  <w:style w:type="character" w:styleId="CommentReference">
+    <w:name w:val="annotation reference"/>
+    <w:basedOn w:val="DefaultParagraphFont"/>
+    <w:uiPriority w:val="99"/>
+    <w:semiHidden/>
+    <w:unhideWhenUsed/>
+    <w:rsid w:val="00053758"/>
+    <w:rPr>
+      <w:sz w:val="16"/>
+      <w:szCs w:val="16"/>
+    </w:rPr>
+  </w:style>
+  <w:style w:type="paragraph" w:styleId="CommentText">
+    <w:name w:val="annotation text"/>
+    <w:basedOn w:val="Normal"/>
+    <w:link w:val="CommentTextChar"/>
+    <w:uiPriority w:val="99"/>
+    <w:semiHidden/>
+    <w:unhideWhenUsed/>
+    <w:rsid w:val="00053758"/>
+    <w:pPr>
+      <w:spacing w:line="240" w:lineRule="auto"/>
+    </w:pPr>
+    <w:rPr>
+      <w:sz w:val="20"/>
+      <w:szCs w:val="20"/>
+    </w:rPr>
+  </w:style>
+  <w:style w:type="character" w:customStyle="1" w:styleId="CommentTextChar">
+    <w:name w:val="Comment Text Char"/>
+    <w:basedOn w:val="DefaultParagraphFont"/>
+    <w:link w:val="CommentText"/>
+    <w:uiPriority w:val="99"/>
+    <w:semiHidden/>
+    <w:rsid w:val="00053758"/>
+    <w:rPr>
+      <w:sz w:val="20"/>
+      <w:szCs w:val="20"/>
+    </w:rPr>
+  </w:style>
+  <w:style w:type="paragraph" w:styleId="CommentSubject">
+    <w:name w:val="annotation subject"/>
+    <w:basedOn w:val="CommentText"/>
+    <w:next w:val="CommentText"/>
+    <w:link w:val="CommentSubjectChar"/>
+    <w:uiPriority w:val="99"/>
+    <w:semiHidden/>
+    <w:unhideWhenUsed/>
+    <w:rsid w:val="00053758"/>
+    <w:rPr>
+      <w:b/>
+      <w:bCs/>
+    </w:rPr>
+  </w:style>
+  <w:style w:type="character" w:customStyle="1" w:styleId="CommentSubjectChar">
+    <w:name w:val="Comment Subject Char"/>
+    <w:basedOn w:val="CommentTextChar"/>
+    <w:link w:val="CommentSubject"/>
+    <w:uiPriority w:val="99"/>
+    <w:semiHidden/>
+    <w:rsid w:val="00053758"/>
+    <w:rPr>
+      <w:b/>
+      <w:bCs/>
+      <w:sz w:val="20"/>
+      <w:szCs w:val="20"/>
+    </w:rPr>
+  </w:style>
 </w:styles>
 </file>
 
@@ -13453,7 +14887,7 @@
 </file>
 
 <file path=customXml/itemProps1.xml><?xml version="1.0" encoding="utf-8"?>
-<ds:datastoreItem xmlns:ds="http://schemas.openxmlformats.org/officeDocument/2006/customXml" ds:itemID="{4CBCFC86-5010-459F-8119-7CCE67CC7FFD}">
+<ds:datastoreItem xmlns:ds="http://schemas.openxmlformats.org/officeDocument/2006/customXml" ds:itemID="{2C74D519-9DA7-4376-94DC-0E2F75599051}">
   <ds:schemaRefs>
     <ds:schemaRef ds:uri="http://schemas.openxmlformats.org/officeDocument/2006/bibliography"/>
   </ds:schemaRefs>

</xml_diff>

<commit_message>
Added spacing between chapters for consistency
</commit_message>
<xml_diff>
--- a/CE101 Team Report Team T.docx
+++ b/CE101 Team Report Team T.docx
@@ -2344,15 +2344,7 @@
         <w:rPr>
           <w:rFonts w:cs="Arial"/>
         </w:rPr>
-        <w:t xml:space="preserve"> (Sean Traynor</w:t>
-      </w:r>
-      <w:bookmarkStart w:id="5" w:name="_GoBack"/>
-      <w:bookmarkEnd w:id="5"/>
-      <w:r>
-        <w:rPr>
-          <w:rFonts w:cs="Arial"/>
-        </w:rPr>
-        <w:t>)</w:t>
+        <w:t xml:space="preserve"> (Sean Traynor)</w:t>
       </w:r>
     </w:p>
     <w:p>
@@ -2380,19 +2372,19 @@
         </w:rPr>
         <w:t xml:space="preserve">Appendix B] we have given the entire team marks based on how much work each team member has done in several different aspects of the product development </w:t>
       </w:r>
-      <w:commentRangeStart w:id="6"/>
+      <w:commentRangeStart w:id="5"/>
       <w:r>
         <w:rPr>
           <w:rFonts w:asciiTheme="majorHAnsi" w:hAnsiTheme="majorHAnsi" w:cs="Arial"/>
         </w:rPr>
         <w:t>procedure</w:t>
       </w:r>
-      <w:commentRangeEnd w:id="6"/>
+      <w:commentRangeEnd w:id="5"/>
       <w:r>
         <w:rPr>
           <w:rStyle w:val="CommentReference"/>
         </w:rPr>
-        <w:commentReference w:id="6"/>
+        <w:commentReference w:id="5"/>
       </w:r>
       <w:r>
         <w:rPr>
@@ -2408,32 +2400,32 @@
           <w:rFonts w:asciiTheme="majorHAnsi" w:hAnsiTheme="majorHAnsi" w:cs="Arial"/>
         </w:rPr>
       </w:pPr>
-      <w:bookmarkStart w:id="7" w:name="RANGE!A3:L10"/>
+      <w:bookmarkStart w:id="6" w:name="RANGE!A3:L10"/>
+      <w:bookmarkEnd w:id="6"/>
+    </w:p>
+    <w:p>
+      <w:pPr>
+        <w:pStyle w:val="Heading3"/>
+        <w:rPr>
+          <w:rFonts w:cs="Arial"/>
+        </w:rPr>
+      </w:pPr>
+      <w:bookmarkStart w:id="7" w:name="_Toc271874899"/>
+      <w:proofErr w:type="gramStart"/>
+      <w:r>
+        <w:rPr>
+          <w:rFonts w:cs="Arial"/>
+        </w:rPr>
+        <w:t>2.II.b</w:t>
+      </w:r>
+      <w:proofErr w:type="gramEnd"/>
+      <w:r>
+        <w:rPr>
+          <w:rFonts w:cs="Arial"/>
+        </w:rPr>
+        <w:t xml:space="preserve"> Detailed report of each team members contribution to the project</w:t>
+      </w:r>
       <w:bookmarkEnd w:id="7"/>
-    </w:p>
-    <w:p>
-      <w:pPr>
-        <w:pStyle w:val="Heading3"/>
-        <w:rPr>
-          <w:rFonts w:cs="Arial"/>
-        </w:rPr>
-      </w:pPr>
-      <w:bookmarkStart w:id="8" w:name="_Toc271874899"/>
-      <w:proofErr w:type="gramStart"/>
-      <w:r>
-        <w:rPr>
-          <w:rFonts w:cs="Arial"/>
-        </w:rPr>
-        <w:t>2.II.b</w:t>
-      </w:r>
-      <w:proofErr w:type="gramEnd"/>
-      <w:r>
-        <w:rPr>
-          <w:rFonts w:cs="Arial"/>
-        </w:rPr>
-        <w:t xml:space="preserve"> Detailed report of each team members contribution to the project</w:t>
-      </w:r>
-      <w:bookmarkEnd w:id="8"/>
       <w:r>
         <w:rPr>
           <w:rFonts w:cs="Arial"/>
@@ -3647,14 +3639,112 @@
         </w:rPr>
         <w:t xml:space="preserve"> given to me as a business </w:t>
       </w:r>
+      <w:commentRangeStart w:id="8"/>
+      <w:r>
+        <w:rPr>
+          <w:rFonts w:asciiTheme="majorHAnsi" w:hAnsiTheme="majorHAnsi" w:cs="Arial"/>
+        </w:rPr>
+        <w:t>specialist</w:t>
+      </w:r>
+      <w:commentRangeEnd w:id="8"/>
+      <w:r>
+        <w:rPr>
+          <w:rStyle w:val="CommentReference"/>
+        </w:rPr>
+        <w:commentReference w:id="8"/>
+      </w:r>
+      <w:r>
+        <w:rPr>
+          <w:rFonts w:asciiTheme="majorHAnsi" w:hAnsiTheme="majorHAnsi" w:cs="Arial"/>
+        </w:rPr>
+        <w:t>.</w:t>
+      </w:r>
+    </w:p>
+    <w:p>
+      <w:pPr>
+        <w:pStyle w:val="Heading4"/>
+        <w:rPr>
+          <w:rFonts w:cs="Arial"/>
+          <w:sz w:val="32"/>
+        </w:rPr>
+      </w:pPr>
+      <w:r>
+        <w:rPr>
+          <w:rFonts w:cs="Arial"/>
+          <w:sz w:val="32"/>
+        </w:rPr>
+        <w:t>Laurynas Pupsta</w:t>
+      </w:r>
+    </w:p>
+    <w:p>
+      <w:pPr>
+        <w:pStyle w:val="Heading5"/>
+        <w:rPr>
+          <w:rFonts w:cs="Arial"/>
+        </w:rPr>
+      </w:pPr>
+      <w:r>
+        <w:rPr>
+          <w:rFonts w:cs="Arial"/>
+        </w:rPr>
+        <w:t xml:space="preserve">Introduction </w:t>
+      </w:r>
+    </w:p>
+    <w:p>
+      <w:pPr>
+        <w:rPr>
+          <w:rFonts w:asciiTheme="majorHAnsi" w:hAnsiTheme="majorHAnsi" w:cs="Arial"/>
+        </w:rPr>
+      </w:pPr>
+      <w:r>
+        <w:rPr>
+          <w:rFonts w:asciiTheme="majorHAnsi" w:hAnsiTheme="majorHAnsi" w:cs="Arial"/>
+        </w:rPr>
+        <w:t>I am Laurynas Pupsta. I am the team programming specialist working a project called TecInASec. I have been mainly working with Openshift server, Python, phpMyAdmin and git. My main achievements so far are fully functional scraping code for PCWorld, working communication between the server and database and everything associated with gathering and analysing(filtering, manipulating and etc.) information.</w:t>
+      </w:r>
+    </w:p>
+    <w:p>
+      <w:pPr>
+        <w:pStyle w:val="Heading5"/>
+        <w:rPr>
+          <w:rFonts w:cs="Arial"/>
+        </w:rPr>
+      </w:pPr>
+      <w:r>
+        <w:rPr>
+          <w:rFonts w:cs="Arial"/>
+        </w:rPr>
+        <w:t>Past Work</w:t>
+      </w:r>
+    </w:p>
+    <w:p>
+      <w:pPr>
+        <w:rPr>
+          <w:rFonts w:asciiTheme="majorHAnsi" w:hAnsiTheme="majorHAnsi" w:cs="Arial"/>
+        </w:rPr>
+      </w:pPr>
+      <w:r>
+        <w:rPr>
+          <w:rFonts w:asciiTheme="majorHAnsi" w:hAnsiTheme="majorHAnsi" w:cs="Arial"/>
+        </w:rPr>
+        <w:t xml:space="preserve">I have done quite a bit of work with BeautifulSoup scarping module for python. Wrote my own scraping code for PCWorld which works perfectly. </w:t>
+      </w:r>
       <w:commentRangeStart w:id="9"/>
       <w:r>
         <w:rPr>
           <w:rFonts w:asciiTheme="majorHAnsi" w:hAnsiTheme="majorHAnsi" w:cs="Arial"/>
         </w:rPr>
-        <w:t>specialist</w:t>
+        <w:t>[1</w:t>
+      </w:r>
+      <w:proofErr w:type="gramStart"/>
+      <w:r>
+        <w:rPr>
+          <w:rFonts w:asciiTheme="majorHAnsi" w:hAnsiTheme="majorHAnsi" w:cs="Arial"/>
+        </w:rPr>
+        <w:t>]</w:t>
       </w:r>
       <w:commentRangeEnd w:id="9"/>
+      <w:proofErr w:type="gramEnd"/>
       <w:r>
         <w:rPr>
           <w:rStyle w:val="CommentReference"/>
@@ -3665,119 +3755,21 @@
         <w:rPr>
           <w:rFonts w:asciiTheme="majorHAnsi" w:hAnsiTheme="majorHAnsi" w:cs="Arial"/>
         </w:rPr>
-        <w:t>.</w:t>
-      </w:r>
-    </w:p>
-    <w:p>
-      <w:pPr>
-        <w:pStyle w:val="Heading4"/>
-        <w:rPr>
-          <w:rFonts w:cs="Arial"/>
-          <w:sz w:val="32"/>
-        </w:rPr>
-      </w:pPr>
-      <w:r>
-        <w:rPr>
-          <w:rFonts w:cs="Arial"/>
-          <w:sz w:val="32"/>
-        </w:rPr>
-        <w:t>Laurynas Pupsta</w:t>
-      </w:r>
-    </w:p>
-    <w:p>
-      <w:pPr>
-        <w:pStyle w:val="Heading5"/>
-        <w:rPr>
-          <w:rFonts w:cs="Arial"/>
-        </w:rPr>
-      </w:pPr>
-      <w:r>
-        <w:rPr>
-          <w:rFonts w:cs="Arial"/>
-        </w:rPr>
-        <w:t xml:space="preserve">Introduction </w:t>
-      </w:r>
-    </w:p>
-    <w:p>
-      <w:pPr>
-        <w:rPr>
-          <w:rFonts w:asciiTheme="majorHAnsi" w:hAnsiTheme="majorHAnsi" w:cs="Arial"/>
-        </w:rPr>
-      </w:pPr>
-      <w:r>
-        <w:rPr>
-          <w:rFonts w:asciiTheme="majorHAnsi" w:hAnsiTheme="majorHAnsi" w:cs="Arial"/>
-        </w:rPr>
-        <w:t>I am Laurynas Pupsta. I am the team programming specialist working a project called TecInASec. I have been mainly working with Openshift server, Python, phpMyAdmin and git. My main achievements so far are fully functional scraping code for PCWorld, working communication between the server and database and everything associated with gathering and analysing(filtering, manipulating and etc.) information.</w:t>
-      </w:r>
-    </w:p>
-    <w:p>
-      <w:pPr>
-        <w:pStyle w:val="Heading5"/>
-        <w:rPr>
-          <w:rFonts w:cs="Arial"/>
-        </w:rPr>
-      </w:pPr>
-      <w:r>
-        <w:rPr>
-          <w:rFonts w:cs="Arial"/>
-        </w:rPr>
-        <w:t>Past Work</w:t>
-      </w:r>
-    </w:p>
-    <w:p>
-      <w:pPr>
-        <w:rPr>
-          <w:rFonts w:asciiTheme="majorHAnsi" w:hAnsiTheme="majorHAnsi" w:cs="Arial"/>
-        </w:rPr>
-      </w:pPr>
-      <w:r>
-        <w:rPr>
-          <w:rFonts w:asciiTheme="majorHAnsi" w:hAnsiTheme="majorHAnsi" w:cs="Arial"/>
-        </w:rPr>
-        <w:t xml:space="preserve">I have done quite a bit of work with BeautifulSoup scarping module for python. Wrote my own scraping code for PCWorld which works perfectly. </w:t>
+        <w:t xml:space="preserve">Wrote a report about how easy it is to use BeautifulSoup and how splendid it works in reality. Also I have been working with python module requests which help a lot. It easier to use HTTP requests than python native urllib requests module. </w:t>
       </w:r>
       <w:commentRangeStart w:id="10"/>
       <w:r>
         <w:rPr>
           <w:rFonts w:asciiTheme="majorHAnsi" w:hAnsiTheme="majorHAnsi" w:cs="Arial"/>
         </w:rPr>
-        <w:t>[1</w:t>
-      </w:r>
-      <w:proofErr w:type="gramStart"/>
-      <w:r>
-        <w:rPr>
-          <w:rFonts w:asciiTheme="majorHAnsi" w:hAnsiTheme="majorHAnsi" w:cs="Arial"/>
-        </w:rPr>
-        <w:t>]</w:t>
+        <w:t>[2]</w:t>
       </w:r>
       <w:commentRangeEnd w:id="10"/>
-      <w:proofErr w:type="gramEnd"/>
       <w:r>
         <w:rPr>
           <w:rStyle w:val="CommentReference"/>
         </w:rPr>
         <w:commentReference w:id="10"/>
-      </w:r>
-      <w:r>
-        <w:rPr>
-          <w:rFonts w:asciiTheme="majorHAnsi" w:hAnsiTheme="majorHAnsi" w:cs="Arial"/>
-        </w:rPr>
-        <w:t xml:space="preserve">Wrote a report about how easy it is to use BeautifulSoup and how splendid it works in reality. Also I have been working with python module requests which help a lot. It easier to use HTTP requests than python native urllib requests module. </w:t>
-      </w:r>
-      <w:commentRangeStart w:id="11"/>
-      <w:r>
-        <w:rPr>
-          <w:rFonts w:asciiTheme="majorHAnsi" w:hAnsiTheme="majorHAnsi" w:cs="Arial"/>
-        </w:rPr>
-        <w:t>[2]</w:t>
-      </w:r>
-      <w:commentRangeEnd w:id="11"/>
-      <w:r>
-        <w:rPr>
-          <w:rStyle w:val="CommentReference"/>
-        </w:rPr>
-        <w:commentReference w:id="11"/>
       </w:r>
       <w:r>
         <w:rPr>
@@ -3798,12 +3790,40 @@
         <w:lastRenderedPageBreak/>
         <w:t xml:space="preserve">codes for storing or extracting information from TecInASec DB on Openshift. </w:t>
       </w:r>
+      <w:commentRangeStart w:id="11"/>
+      <w:r>
+        <w:rPr>
+          <w:rFonts w:asciiTheme="majorHAnsi" w:hAnsiTheme="majorHAnsi" w:cs="Arial"/>
+        </w:rPr>
+        <w:t>[3</w:t>
+      </w:r>
+      <w:proofErr w:type="gramStart"/>
+      <w:r>
+        <w:rPr>
+          <w:rFonts w:asciiTheme="majorHAnsi" w:hAnsiTheme="majorHAnsi" w:cs="Arial"/>
+        </w:rPr>
+        <w:t>]</w:t>
+      </w:r>
+      <w:commentRangeEnd w:id="11"/>
+      <w:proofErr w:type="gramEnd"/>
+      <w:r>
+        <w:rPr>
+          <w:rStyle w:val="CommentReference"/>
+        </w:rPr>
+        <w:commentReference w:id="11"/>
+      </w:r>
+      <w:r>
+        <w:rPr>
+          <w:rFonts w:asciiTheme="majorHAnsi" w:hAnsiTheme="majorHAnsi" w:cs="Arial"/>
+        </w:rPr>
+        <w:t xml:space="preserve">I wrote a report how useful phpMyAdmin really is and how accessible it is for our every team member. </w:t>
+      </w:r>
       <w:commentRangeStart w:id="12"/>
       <w:r>
         <w:rPr>
           <w:rFonts w:asciiTheme="majorHAnsi" w:hAnsiTheme="majorHAnsi" w:cs="Arial"/>
         </w:rPr>
-        <w:t>[3</w:t>
+        <w:t>[4</w:t>
       </w:r>
       <w:proofErr w:type="gramStart"/>
       <w:r>
@@ -3824,52 +3844,45 @@
         <w:rPr>
           <w:rFonts w:asciiTheme="majorHAnsi" w:hAnsiTheme="majorHAnsi" w:cs="Arial"/>
         </w:rPr>
-        <w:t xml:space="preserve">I wrote a report how useful phpMyAdmin really is and how accessible it is for our every team member. </w:t>
-      </w:r>
-      <w:commentRangeStart w:id="13"/>
-      <w:r>
-        <w:rPr>
-          <w:rFonts w:asciiTheme="majorHAnsi" w:hAnsiTheme="majorHAnsi" w:cs="Arial"/>
-        </w:rPr>
-        <w:t>[4</w:t>
-      </w:r>
-      <w:proofErr w:type="gramStart"/>
-      <w:r>
-        <w:rPr>
-          <w:rFonts w:asciiTheme="majorHAnsi" w:hAnsiTheme="majorHAnsi" w:cs="Arial"/>
-        </w:rPr>
-        <w:t>]</w:t>
-      </w:r>
-      <w:commentRangeEnd w:id="13"/>
-      <w:proofErr w:type="gramEnd"/>
-      <w:r>
-        <w:rPr>
-          <w:rStyle w:val="CommentReference"/>
-        </w:rPr>
-        <w:commentReference w:id="13"/>
-      </w:r>
-      <w:r>
-        <w:rPr>
-          <w:rFonts w:asciiTheme="majorHAnsi" w:hAnsiTheme="majorHAnsi" w:cs="Arial"/>
-        </w:rPr>
         <w:t>I have also managed to make the site running where team members can actually receive the login details to the database. This makes it easy for everyone to access the database and test queries for the product.</w:t>
       </w:r>
     </w:p>
     <w:p>
       <w:pPr>
+        <w:rPr>
+          <w:rFonts w:asciiTheme="majorHAnsi" w:eastAsiaTheme="majorEastAsia" w:hAnsiTheme="majorHAnsi" w:cs="Arial"/>
+          <w:b/>
+          <w:bCs/>
+          <w:color w:val="345A8A" w:themeColor="accent1" w:themeShade="B5"/>
+          <w:sz w:val="28"/>
+          <w:szCs w:val="32"/>
+        </w:rPr>
+      </w:pPr>
+      <w:bookmarkStart w:id="13" w:name="_Toc271874900"/>
+      <w:r>
+        <w:rPr>
+          <w:rFonts w:cs="Arial"/>
+        </w:rPr>
+        <w:br w:type="page"/>
+      </w:r>
+    </w:p>
+    <w:p>
+      <w:pPr>
         <w:pStyle w:val="Heading1"/>
         <w:rPr>
           <w:rFonts w:cs="Arial"/>
         </w:rPr>
       </w:pPr>
-      <w:bookmarkStart w:id="14" w:name="_Toc271874900"/>
-      <w:r>
-        <w:rPr>
-          <w:rFonts w:cs="Arial"/>
-        </w:rPr>
+      <w:bookmarkStart w:id="14" w:name="_GoBack"/>
+      <w:bookmarkEnd w:id="14"/>
+      <w:r>
+        <w:rPr>
+          <w:rFonts w:cs="Arial"/>
+        </w:rPr>
+        <w:lastRenderedPageBreak/>
         <w:t>Chapter 3 Product Development (?? words)</w:t>
       </w:r>
-      <w:bookmarkEnd w:id="14"/>
+      <w:bookmarkEnd w:id="13"/>
     </w:p>
     <w:p>
       <w:pPr>
@@ -4146,7 +4159,6 @@
         <w:rPr>
           <w:rFonts w:cs="Arial"/>
         </w:rPr>
-        <w:lastRenderedPageBreak/>
         <w:t>3.II</w:t>
       </w:r>
       <w:proofErr w:type="gramEnd"/>
@@ -4230,7 +4242,14 @@
         <w:rPr>
           <w:rFonts w:asciiTheme="majorHAnsi" w:hAnsiTheme="majorHAnsi" w:cs="Arial"/>
         </w:rPr>
-        <w:t xml:space="preserve">The purpose of the software requirements specification for TecInASec is to inform the intended audience about the plans that we had for the software and what we have done with those plans. The intended audience for the software TecInASec is users that are looking to buy a new computer, and wish to easily search for a name, brand or specify a price range to find the websites that have the best offers on the computers the user is searching for. </w:t>
+        <w:t xml:space="preserve">The purpose of the software requirements specification for TecInASec is to inform the intended audience about the plans that we had for the software and what we have done with those plans. The intended audience for the software TecInASec is users that are looking to buy a new </w:t>
+      </w:r>
+      <w:r>
+        <w:rPr>
+          <w:rFonts w:asciiTheme="majorHAnsi" w:hAnsiTheme="majorHAnsi" w:cs="Arial"/>
+        </w:rPr>
+        <w:lastRenderedPageBreak/>
+        <w:t xml:space="preserve">computer, and wish to easily search for a name, brand or specify a price range to find the websites that have the best offers on the computers the user is searching for. </w:t>
       </w:r>
     </w:p>
     <w:p>
@@ -4571,67 +4590,67 @@
           <w:rFonts w:asciiTheme="majorHAnsi" w:hAnsiTheme="majorHAnsi" w:cs="Arial"/>
           <w:b/>
         </w:rPr>
+        <w:t xml:space="preserve">MySQL: </w:t>
+      </w:r>
+      <w:r>
+        <w:rPr>
+          <w:rFonts w:asciiTheme="majorHAnsi" w:hAnsiTheme="majorHAnsi" w:cs="Arial"/>
+        </w:rPr>
+        <w:t>The SQL database we use to hold all of the information scraped from the website we are scraping.</w:t>
+      </w:r>
+    </w:p>
+    <w:p>
+      <w:pPr>
+        <w:rPr>
+          <w:rFonts w:asciiTheme="majorHAnsi" w:hAnsiTheme="majorHAnsi" w:cs="Arial"/>
+        </w:rPr>
+      </w:pPr>
+      <w:r>
+        <w:rPr>
+          <w:rFonts w:asciiTheme="majorHAnsi" w:hAnsiTheme="majorHAnsi" w:cs="Arial"/>
+          <w:b/>
+        </w:rPr>
+        <w:t xml:space="preserve">Flask: </w:t>
+      </w:r>
+      <w:r>
+        <w:rPr>
+          <w:rFonts w:asciiTheme="majorHAnsi" w:hAnsiTheme="majorHAnsi" w:cs="Arial"/>
+        </w:rPr>
+        <w:t>“LAURYNAS FILL IN HERE”</w:t>
+      </w:r>
+    </w:p>
+    <w:p>
+      <w:pPr>
+        <w:rPr>
+          <w:rFonts w:asciiTheme="majorHAnsi" w:hAnsiTheme="majorHAnsi" w:cs="Arial"/>
+        </w:rPr>
+      </w:pPr>
+      <w:r>
+        <w:rPr>
+          <w:rFonts w:asciiTheme="majorHAnsi" w:hAnsiTheme="majorHAnsi" w:cs="Arial"/>
+          <w:b/>
+        </w:rPr>
+        <w:t>APPLICATION/PROGRAM:</w:t>
+      </w:r>
+      <w:r>
+        <w:rPr>
+          <w:rFonts w:asciiTheme="majorHAnsi" w:hAnsiTheme="majorHAnsi" w:cs="Arial"/>
+        </w:rPr>
+        <w:t xml:space="preserve"> When we write application or program, we are referring to the python code, Flask code and the HTML/CSS combined into our product: TecInASec.</w:t>
+      </w:r>
+    </w:p>
+    <w:p>
+      <w:pPr>
+        <w:rPr>
+          <w:rFonts w:asciiTheme="majorHAnsi" w:hAnsiTheme="majorHAnsi" w:cs="Arial"/>
+        </w:rPr>
+      </w:pPr>
+      <w:r>
+        <w:rPr>
+          <w:rFonts w:asciiTheme="majorHAnsi" w:hAnsiTheme="majorHAnsi" w:cs="Arial"/>
+          <w:b/>
+        </w:rPr>
         <w:lastRenderedPageBreak/>
-        <w:t xml:space="preserve">MySQL: </w:t>
-      </w:r>
-      <w:r>
-        <w:rPr>
-          <w:rFonts w:asciiTheme="majorHAnsi" w:hAnsiTheme="majorHAnsi" w:cs="Arial"/>
-        </w:rPr>
-        <w:t>The SQL database we use to hold all of the information scraped from the website we are scraping.</w:t>
-      </w:r>
-    </w:p>
-    <w:p>
-      <w:pPr>
-        <w:rPr>
-          <w:rFonts w:asciiTheme="majorHAnsi" w:hAnsiTheme="majorHAnsi" w:cs="Arial"/>
-        </w:rPr>
-      </w:pPr>
-      <w:r>
-        <w:rPr>
-          <w:rFonts w:asciiTheme="majorHAnsi" w:hAnsiTheme="majorHAnsi" w:cs="Arial"/>
-          <w:b/>
-        </w:rPr>
-        <w:t xml:space="preserve">Flask: </w:t>
-      </w:r>
-      <w:r>
-        <w:rPr>
-          <w:rFonts w:asciiTheme="majorHAnsi" w:hAnsiTheme="majorHAnsi" w:cs="Arial"/>
-        </w:rPr>
-        <w:t>“LAURYNAS FILL IN HERE”</w:t>
-      </w:r>
-    </w:p>
-    <w:p>
-      <w:pPr>
-        <w:rPr>
-          <w:rFonts w:asciiTheme="majorHAnsi" w:hAnsiTheme="majorHAnsi" w:cs="Arial"/>
-        </w:rPr>
-      </w:pPr>
-      <w:r>
-        <w:rPr>
-          <w:rFonts w:asciiTheme="majorHAnsi" w:hAnsiTheme="majorHAnsi" w:cs="Arial"/>
-          <w:b/>
-        </w:rPr>
-        <w:t>APPLICATION/PROGRAM:</w:t>
-      </w:r>
-      <w:r>
-        <w:rPr>
-          <w:rFonts w:asciiTheme="majorHAnsi" w:hAnsiTheme="majorHAnsi" w:cs="Arial"/>
-        </w:rPr>
-        <w:t xml:space="preserve"> When we write application or program, we are referring to the python code, Flask code and the HTML/CSS combined into our product: TecInASec.</w:t>
-      </w:r>
-    </w:p>
-    <w:p>
-      <w:pPr>
-        <w:rPr>
-          <w:rFonts w:asciiTheme="majorHAnsi" w:hAnsiTheme="majorHAnsi" w:cs="Arial"/>
-        </w:rPr>
-      </w:pPr>
-      <w:r>
-        <w:rPr>
-          <w:rFonts w:asciiTheme="majorHAnsi" w:hAnsiTheme="majorHAnsi" w:cs="Arial"/>
-          <w:b/>
-        </w:rPr>
         <w:t>Web Server:</w:t>
       </w:r>
       <w:r>
@@ -5003,26 +5022,20 @@
         <w:rPr>
           <w:rFonts w:asciiTheme="majorHAnsi" w:hAnsiTheme="majorHAnsi"/>
         </w:rPr>
-        <w:t xml:space="preserve">There are a few functions that go on in the background of the TIAS site which the user doesn’t see; and with good reason. This is not what the user needs to see and think about, the point we </w:t>
-      </w:r>
-      <w:r>
+        <w:t xml:space="preserve">There are a few functions that go on in the background of the TIAS site which the user doesn’t see; and with good reason. This is not what the user needs to see and think about, the point we as are team are trying to make is that the system of control we use means that the user doesn’t need to really learn what they already know; and with websites becoming the main hub of information we try to stay true to this way of data gathering and keep the user from having to learn any complicated programs or languages to use our product. All this hard logistics is hidden and dealt with by our specialist team. From the data gathering with Python programs scraping websites for information to presenting the results when the user pushes the search button. </w:t>
+      </w:r>
+    </w:p>
+    <w:p>
+      <w:pPr>
         <w:rPr>
           <w:rFonts w:asciiTheme="majorHAnsi" w:hAnsiTheme="majorHAnsi"/>
         </w:rPr>
+      </w:pPr>
+      <w:r>
+        <w:rPr>
+          <w:rFonts w:asciiTheme="majorHAnsi" w:hAnsiTheme="majorHAnsi"/>
+        </w:rPr>
         <w:lastRenderedPageBreak/>
-        <w:t xml:space="preserve">as are team are trying to make is that the system of control we use means that the user doesn’t need to really learn what they already know; and with websites becoming the main hub of information we try to stay true to this way of data gathering and keep the user from having to learn any complicated programs or languages to use our product. All this hard logistics is hidden and dealt with by our specialist team. From the data gathering with Python programs scraping websites for information to presenting the results when the user pushes the search button. </w:t>
-      </w:r>
-    </w:p>
-    <w:p>
-      <w:pPr>
-        <w:rPr>
-          <w:rFonts w:asciiTheme="majorHAnsi" w:hAnsiTheme="majorHAnsi"/>
-        </w:rPr>
-      </w:pPr>
-      <w:r>
-        <w:rPr>
-          <w:rFonts w:asciiTheme="majorHAnsi" w:hAnsiTheme="majorHAnsi"/>
-        </w:rPr>
         <w:t>Step by step here is a breakdown of what happens behind the website.</w:t>
       </w:r>
     </w:p>
@@ -5267,21 +5280,27 @@
         <w:rPr>
           <w:rFonts w:cs="Arial"/>
         </w:rPr>
+        <w:t>2.4 Constraints (Sean Traynor)</w:t>
+      </w:r>
+    </w:p>
+    <w:p>
+      <w:pPr>
+        <w:rPr>
+          <w:rFonts w:asciiTheme="majorHAnsi" w:hAnsiTheme="majorHAnsi" w:cs="Arial"/>
+        </w:rPr>
+      </w:pPr>
+      <w:r>
+        <w:rPr>
+          <w:rFonts w:asciiTheme="majorHAnsi" w:hAnsiTheme="majorHAnsi" w:cs="Arial"/>
+        </w:rPr>
+        <w:t xml:space="preserve">As we are using a website for user interaction with the software, there are not really many constraints. Hence the adaptability of websites, we can view the product on almost all devices that can connect to websites, such as tablets, cell phones, computers and several other devices. Due to the extensive variety of web-browsers that exist across the different devices, there are some constraints that occur when it comes to displaying things identically across the different browsers. If one were to access the website on Internet Explorer, it would display with either more or less margins around some elements than it would display on Google Chrome and Firefox. There aren’t really any constraints when it comes to hardware for the user, as websites are quite processor friendly. Two of the major possible constraints are heavy web-traffic and </w:t>
+      </w:r>
+      <w:r>
+        <w:rPr>
+          <w:rFonts w:asciiTheme="majorHAnsi" w:hAnsiTheme="majorHAnsi" w:cs="Arial"/>
+        </w:rPr>
         <w:lastRenderedPageBreak/>
-        <w:t>2.4 Constraints (Sean Traynor)</w:t>
-      </w:r>
-    </w:p>
-    <w:p>
-      <w:pPr>
-        <w:rPr>
-          <w:rFonts w:asciiTheme="majorHAnsi" w:hAnsiTheme="majorHAnsi" w:cs="Arial"/>
-        </w:rPr>
-      </w:pPr>
-      <w:r>
-        <w:rPr>
-          <w:rFonts w:asciiTheme="majorHAnsi" w:hAnsiTheme="majorHAnsi" w:cs="Arial"/>
-        </w:rPr>
-        <w:t xml:space="preserve">As we are using a website for user interaction with the software, there are not really many constraints. Hence the adaptability of websites, we can view the product on almost all devices that can connect to websites, such as tablets, cell phones, computers and several other devices. Due to the extensive variety of web-browsers that exist across the different devices, there are some constraints that occur when it comes to displaying things identically across the different browsers. If one were to access the website on Internet Explorer, it would display with either more or less margins around some elements than it would display on Google Chrome and Firefox. There aren’t really any constraints when it comes to hardware for the user, as websites are quite processor friendly. Two of the major possible constraints are heavy web-traffic and security. Since we are hosting the website on a free service called </w:t>
+        <w:t xml:space="preserve">security. Since we are hosting the website on a free service called </w:t>
       </w:r>
       <w:proofErr w:type="spellStart"/>
       <w:r>
@@ -5456,43 +5475,36 @@
           <w:rFonts w:asciiTheme="majorHAnsi" w:hAnsiTheme="majorHAnsi" w:cs="Arial"/>
           <w:b/>
         </w:rPr>
-        <w:t xml:space="preserve">Functional: State all the fundamental actions of the software product being developed. Provide information on the user type to whom the functional requirement applies. For example "the customer" will be able to download the software from the app store, and "the administrator" will be able to create an account. List all the functional requirements providing sufficient detail to describe the function. Review the SRS document from the </w:t>
-      </w:r>
-      <w:r>
+        <w:t>Functional: State all the fundamental actions of the software product being developed. Provide information on the user type to whom the functional requirement applies. For example "the customer" will be able to download the software from the app store, and "the administrator" will be able to create an account. List all the functional requirements providing sufficient detail to describe the function. Review the SRS document from the University of Gothenburg, provided in the chapter 3 initial reference material folder. Research SRS functional requirements.</w:t>
+      </w:r>
+    </w:p>
+    <w:p>
+      <w:pPr>
         <w:rPr>
           <w:rFonts w:asciiTheme="majorHAnsi" w:hAnsiTheme="majorHAnsi" w:cs="Arial"/>
           <w:b/>
         </w:rPr>
+      </w:pPr>
+      <w:r>
+        <w:rPr>
+          <w:rFonts w:asciiTheme="majorHAnsi" w:hAnsiTheme="majorHAnsi" w:cs="Arial"/>
+          <w:b/>
+        </w:rPr>
+        <w:t>Non-functional: These can be performance indicators such as the capacity, response time, or fault recovery time. They could be design constraints such as the hardware to be used or the memory requirements. They could be software system attributes such as the adaptability, availability, reliability, usability, or security.</w:t>
+      </w:r>
+    </w:p>
+    <w:p>
+      <w:pPr>
+        <w:pStyle w:val="Heading1"/>
+        <w:rPr>
+          <w:rFonts w:cs="Arial"/>
+        </w:rPr>
+      </w:pPr>
+      <w:r>
+        <w:rPr>
+          <w:rFonts w:cs="Arial"/>
+        </w:rPr>
         <w:lastRenderedPageBreak/>
-        <w:t>University of Gothenburg, provided in the chapter 3 initial reference material folder. Research SRS functional requirements.</w:t>
-      </w:r>
-    </w:p>
-    <w:p>
-      <w:pPr>
-        <w:rPr>
-          <w:rFonts w:asciiTheme="majorHAnsi" w:hAnsiTheme="majorHAnsi" w:cs="Arial"/>
-          <w:b/>
-        </w:rPr>
-      </w:pPr>
-      <w:r>
-        <w:rPr>
-          <w:rFonts w:asciiTheme="majorHAnsi" w:hAnsiTheme="majorHAnsi" w:cs="Arial"/>
-          <w:b/>
-        </w:rPr>
-        <w:t>Non-functional: These can be performance indicators such as the capacity, response time, or fault recovery time. They could be design constraints such as the hardware to be used or the memory requirements. They could be software system attributes such as the adaptability, availability, reliability, usability, or security.</w:t>
-      </w:r>
-    </w:p>
-    <w:p>
-      <w:pPr>
-        <w:pStyle w:val="Heading1"/>
-        <w:rPr>
-          <w:rFonts w:cs="Arial"/>
-        </w:rPr>
-      </w:pPr>
-      <w:r>
-        <w:rPr>
-          <w:rFonts w:cs="Arial"/>
-        </w:rPr>
         <w:t>Appendixes</w:t>
       </w:r>
     </w:p>
@@ -5873,14 +5885,7 @@
         <w:rPr>
           <w:rFonts w:asciiTheme="majorHAnsi" w:hAnsiTheme="majorHAnsi" w:cs="Arial"/>
         </w:rPr>
-        <w:t xml:space="preserve">The appearance of the application is a likeness to the simple practical aspects of the program. The established iteration of the product is not too simple where as it would be boring and bleak but again not too vibrant and distracting thus to keep the user from detracting the attention away from the intentions of the application. The design process of the application follows some simple steps. Ideas, refinements, discussions and implement; these rules help to guide the ideas into satisfied implemented graphics or assets. From the step by step process it's been possible to implement one of the team’s most significant assets, the logo. Shades of black and red in the colour palette work well with each other, this coloured theme has become the signature for the </w:t>
-      </w:r>
-      <w:r>
-        <w:rPr>
-          <w:rFonts w:asciiTheme="majorHAnsi" w:hAnsiTheme="majorHAnsi" w:cs="Arial"/>
-        </w:rPr>
-        <w:lastRenderedPageBreak/>
-        <w:t>application. With each step in the design process all the assets and graphics seen in the application follow the same theme to keep it professionally consistent, aspect like this in the product design aid to insure top quality production for the users benefit.</w:t>
+        <w:t>The appearance of the application is a likeness to the simple practical aspects of the program. The established iteration of the product is not too simple where as it would be boring and bleak but again not too vibrant and distracting thus to keep the user from detracting the attention away from the intentions of the application. The design process of the application follows some simple steps. Ideas, refinements, discussions and implement; these rules help to guide the ideas into satisfied implemented graphics or assets. From the step by step process it's been possible to implement one of the team’s most significant assets, the logo. Shades of black and red in the colour palette work well with each other, this coloured theme has become the signature for the application. With each step in the design process all the assets and graphics seen in the application follow the same theme to keep it professionally consistent, aspect like this in the product design aid to insure top quality production for the users benefit.</w:t>
       </w:r>
     </w:p>
     <w:p>
@@ -7432,6 +7437,19 @@
     </w:p>
     <w:p>
       <w:pPr>
+        <w:rPr>
+          <w:rFonts w:asciiTheme="majorHAnsi" w:hAnsiTheme="majorHAnsi" w:cs="Arial"/>
+        </w:rPr>
+      </w:pPr>
+      <w:r>
+        <w:rPr>
+          <w:rFonts w:asciiTheme="majorHAnsi" w:hAnsiTheme="majorHAnsi" w:cs="Arial"/>
+        </w:rPr>
+        <w:br w:type="page"/>
+      </w:r>
+    </w:p>
+    <w:p>
+      <w:pPr>
         <w:pStyle w:val="Heading1"/>
         <w:rPr>
           <w:rFonts w:cs="Arial"/>
@@ -7441,6 +7459,7 @@
         <w:rPr>
           <w:rFonts w:cs="Arial"/>
         </w:rPr>
+        <w:lastRenderedPageBreak/>
         <w:t>Chapter 5: Conclusions (?? words)</w:t>
       </w:r>
       <w:bookmarkEnd w:id="28"/>
@@ -8452,7 +8471,7 @@
     </w:p>
     <w:tbl>
       <w:tblPr>
-        <w:tblW w:w="9080" w:type="dxa"/>
+        <w:tblW w:w="13498" w:type="dxa"/>
         <w:tblInd w:w="93" w:type="dxa"/>
         <w:tblLook w:val="04A0" w:firstRow="1" w:lastRow="0" w:firstColumn="1" w:lastColumn="0" w:noHBand="0" w:noVBand="1"/>
       </w:tblPr>
@@ -8476,7 +8495,7 @@
         </w:trPr>
         <w:tc>
           <w:tcPr>
-            <w:tcW w:w="1440" w:type="dxa"/>
+            <w:tcW w:w="1701" w:type="dxa"/>
             <w:tcBorders>
               <w:top w:val="nil"/>
               <w:left w:val="nil"/>
@@ -8501,7 +8520,7 @@
         </w:tc>
         <w:tc>
           <w:tcPr>
-            <w:tcW w:w="964" w:type="dxa"/>
+            <w:tcW w:w="921" w:type="dxa"/>
             <w:tcBorders>
               <w:top w:val="nil"/>
               <w:left w:val="nil"/>
@@ -8643,7 +8662,7 @@
         </w:tc>
         <w:tc>
           <w:tcPr>
-            <w:tcW w:w="1077" w:type="dxa"/>
+            <w:tcW w:w="1166" w:type="dxa"/>
             <w:tcBorders>
               <w:top w:val="single" w:sz="4" w:space="0" w:color="auto"/>
               <w:left w:val="nil"/>
@@ -8760,7 +8779,7 @@
         </w:tc>
         <w:tc>
           <w:tcPr>
-            <w:tcW w:w="1077" w:type="dxa"/>
+            <w:tcW w:w="1082" w:type="dxa"/>
             <w:tcBorders>
               <w:top w:val="single" w:sz="4" w:space="0" w:color="auto"/>
               <w:left w:val="nil"/>
@@ -8811,7 +8830,7 @@
         </w:tc>
         <w:tc>
           <w:tcPr>
-            <w:tcW w:w="1077" w:type="dxa"/>
+            <w:tcW w:w="1202" w:type="dxa"/>
             <w:tcBorders>
               <w:top w:val="single" w:sz="4" w:space="0" w:color="auto"/>
               <w:left w:val="nil"/>
@@ -8960,7 +8979,7 @@
         </w:tc>
         <w:tc>
           <w:tcPr>
-            <w:tcW w:w="964" w:type="dxa"/>
+            <w:tcW w:w="921" w:type="dxa"/>
             <w:tcBorders>
               <w:top w:val="single" w:sz="4" w:space="0" w:color="auto"/>
               <w:left w:val="nil"/>
@@ -9114,7 +9133,7 @@
         </w:tc>
         <w:tc>
           <w:tcPr>
-            <w:tcW w:w="1077" w:type="dxa"/>
+            <w:tcW w:w="1166" w:type="dxa"/>
             <w:tcBorders>
               <w:top w:val="nil"/>
               <w:left w:val="nil"/>
@@ -9219,7 +9238,7 @@
         </w:tc>
         <w:tc>
           <w:tcPr>
-            <w:tcW w:w="1077" w:type="dxa"/>
+            <w:tcW w:w="1082" w:type="dxa"/>
             <w:tcBorders>
               <w:top w:val="nil"/>
               <w:left w:val="nil"/>
@@ -9254,7 +9273,7 @@
         </w:tc>
         <w:tc>
           <w:tcPr>
-            <w:tcW w:w="1077" w:type="dxa"/>
+            <w:tcW w:w="1202" w:type="dxa"/>
             <w:tcBorders>
               <w:top w:val="nil"/>
               <w:left w:val="nil"/>
@@ -9427,7 +9446,7 @@
         </w:tc>
         <w:tc>
           <w:tcPr>
-            <w:tcW w:w="964" w:type="dxa"/>
+            <w:tcW w:w="921" w:type="dxa"/>
             <w:tcBorders>
               <w:top w:val="nil"/>
               <w:left w:val="nil"/>
@@ -9574,7 +9593,7 @@
         </w:tc>
         <w:tc>
           <w:tcPr>
-            <w:tcW w:w="1077" w:type="dxa"/>
+            <w:tcW w:w="1166" w:type="dxa"/>
             <w:tcBorders>
               <w:top w:val="nil"/>
               <w:left w:val="nil"/>
@@ -9682,7 +9701,7 @@
         </w:tc>
         <w:tc>
           <w:tcPr>
-            <w:tcW w:w="1077" w:type="dxa"/>
+            <w:tcW w:w="1082" w:type="dxa"/>
             <w:tcBorders>
               <w:top w:val="nil"/>
               <w:left w:val="nil"/>
@@ -9718,7 +9737,7 @@
         </w:tc>
         <w:tc>
           <w:tcPr>
-            <w:tcW w:w="1077" w:type="dxa"/>
+            <w:tcW w:w="1202" w:type="dxa"/>
             <w:tcBorders>
               <w:top w:val="nil"/>
               <w:left w:val="nil"/>
@@ -9875,7 +9894,7 @@
         </w:tc>
         <w:tc>
           <w:tcPr>
-            <w:tcW w:w="964" w:type="dxa"/>
+            <w:tcW w:w="921" w:type="dxa"/>
             <w:tcBorders>
               <w:top w:val="nil"/>
               <w:left w:val="nil"/>
@@ -10022,7 +10041,7 @@
         </w:tc>
         <w:tc>
           <w:tcPr>
-            <w:tcW w:w="1077" w:type="dxa"/>
+            <w:tcW w:w="1166" w:type="dxa"/>
             <w:tcBorders>
               <w:top w:val="nil"/>
               <w:left w:val="nil"/>
@@ -10130,7 +10149,7 @@
         </w:tc>
         <w:tc>
           <w:tcPr>
-            <w:tcW w:w="1077" w:type="dxa"/>
+            <w:tcW w:w="1082" w:type="dxa"/>
             <w:tcBorders>
               <w:top w:val="nil"/>
               <w:left w:val="nil"/>
@@ -10166,7 +10185,7 @@
         </w:tc>
         <w:tc>
           <w:tcPr>
-            <w:tcW w:w="1077" w:type="dxa"/>
+            <w:tcW w:w="1202" w:type="dxa"/>
             <w:tcBorders>
               <w:top w:val="nil"/>
               <w:left w:val="nil"/>
@@ -10323,7 +10342,7 @@
         </w:tc>
         <w:tc>
           <w:tcPr>
-            <w:tcW w:w="964" w:type="dxa"/>
+            <w:tcW w:w="921" w:type="dxa"/>
             <w:tcBorders>
               <w:top w:val="nil"/>
               <w:left w:val="nil"/>
@@ -10470,7 +10489,7 @@
         </w:tc>
         <w:tc>
           <w:tcPr>
-            <w:tcW w:w="1077" w:type="dxa"/>
+            <w:tcW w:w="1166" w:type="dxa"/>
             <w:tcBorders>
               <w:top w:val="nil"/>
               <w:left w:val="nil"/>
@@ -10578,7 +10597,7 @@
         </w:tc>
         <w:tc>
           <w:tcPr>
-            <w:tcW w:w="1077" w:type="dxa"/>
+            <w:tcW w:w="1082" w:type="dxa"/>
             <w:tcBorders>
               <w:top w:val="nil"/>
               <w:left w:val="nil"/>
@@ -10614,7 +10633,7 @@
         </w:tc>
         <w:tc>
           <w:tcPr>
-            <w:tcW w:w="1077" w:type="dxa"/>
+            <w:tcW w:w="1202" w:type="dxa"/>
             <w:tcBorders>
               <w:top w:val="nil"/>
               <w:left w:val="nil"/>
@@ -10771,7 +10790,7 @@
         </w:tc>
         <w:tc>
           <w:tcPr>
-            <w:tcW w:w="964" w:type="dxa"/>
+            <w:tcW w:w="921" w:type="dxa"/>
             <w:tcBorders>
               <w:top w:val="nil"/>
               <w:left w:val="nil"/>
@@ -10918,7 +10937,7 @@
         </w:tc>
         <w:tc>
           <w:tcPr>
-            <w:tcW w:w="1077" w:type="dxa"/>
+            <w:tcW w:w="1166" w:type="dxa"/>
             <w:tcBorders>
               <w:top w:val="nil"/>
               <w:left w:val="nil"/>
@@ -11026,7 +11045,7 @@
         </w:tc>
         <w:tc>
           <w:tcPr>
-            <w:tcW w:w="1077" w:type="dxa"/>
+            <w:tcW w:w="1082" w:type="dxa"/>
             <w:tcBorders>
               <w:top w:val="nil"/>
               <w:left w:val="nil"/>
@@ -11062,7 +11081,7 @@
         </w:tc>
         <w:tc>
           <w:tcPr>
-            <w:tcW w:w="1077" w:type="dxa"/>
+            <w:tcW w:w="1202" w:type="dxa"/>
             <w:tcBorders>
               <w:top w:val="nil"/>
               <w:left w:val="nil"/>
@@ -11219,7 +11238,7 @@
         </w:tc>
         <w:tc>
           <w:tcPr>
-            <w:tcW w:w="964" w:type="dxa"/>
+            <w:tcW w:w="921" w:type="dxa"/>
             <w:tcBorders>
               <w:top w:val="nil"/>
               <w:left w:val="nil"/>
@@ -11366,7 +11385,7 @@
         </w:tc>
         <w:tc>
           <w:tcPr>
-            <w:tcW w:w="1077" w:type="dxa"/>
+            <w:tcW w:w="1166" w:type="dxa"/>
             <w:tcBorders>
               <w:top w:val="nil"/>
               <w:left w:val="nil"/>
@@ -11482,7 +11501,7 @@
         </w:tc>
         <w:tc>
           <w:tcPr>
-            <w:tcW w:w="1077" w:type="dxa"/>
+            <w:tcW w:w="1082" w:type="dxa"/>
             <w:tcBorders>
               <w:top w:val="nil"/>
               <w:left w:val="nil"/>
@@ -11518,7 +11537,7 @@
         </w:tc>
         <w:tc>
           <w:tcPr>
-            <w:tcW w:w="1077" w:type="dxa"/>
+            <w:tcW w:w="1202" w:type="dxa"/>
             <w:tcBorders>
               <w:top w:val="nil"/>
               <w:left w:val="nil"/>
@@ -11625,454 +11644,6 @@
           </w:p>
         </w:tc>
       </w:tr>
-      <w:tr>
-        <w:trPr>
-          <w:trHeight w:val="560"/>
-        </w:trPr>
-        <w:tc>
-          <w:tcPr>
-            <w:tcW w:w="1701" w:type="dxa"/>
-            <w:tcBorders>
-              <w:top w:val="nil"/>
-              <w:left w:val="single" w:sz="4" w:space="0" w:color="auto"/>
-              <w:bottom w:val="single" w:sz="4" w:space="0" w:color="auto"/>
-              <w:right w:val="single" w:sz="4" w:space="0" w:color="auto"/>
-            </w:tcBorders>
-            <w:shd w:val="clear" w:color="auto" w:fill="auto"/>
-            <w:noWrap/>
-            <w:vAlign w:val="bottom"/>
-            <w:hideMark/>
-          </w:tcPr>
-          <w:p>
-            <w:pPr>
-              <w:spacing w:after="0" w:line="240" w:lineRule="auto"/>
-              <w:rPr>
-                <w:rFonts w:ascii="Cambria" w:eastAsia="Times New Roman" w:hAnsi="Cambria" w:cs="Times New Roman"/>
-                <w:color w:val="000000"/>
-                <w:sz w:val="16"/>
-                <w:szCs w:val="16"/>
-              </w:rPr>
-            </w:pPr>
-            <w:r>
-              <w:rPr>
-                <w:rFonts w:ascii="Cambria" w:eastAsia="Times New Roman" w:hAnsi="Cambria" w:cs="Times New Roman"/>
-                <w:color w:val="000000"/>
-                <w:sz w:val="16"/>
-                <w:szCs w:val="16"/>
-              </w:rPr>
-              <w:t> </w:t>
-            </w:r>
-            <w:r>
-              <w:rPr>
-                <w:rFonts w:ascii="Cambria" w:eastAsia="Times New Roman" w:hAnsi="Cambria" w:cs="Times New Roman"/>
-                <w:color w:val="000000"/>
-                <w:sz w:val="16"/>
-                <w:szCs w:val="16"/>
-              </w:rPr>
-              <w:t>N/A</w:t>
-            </w:r>
-          </w:p>
-        </w:tc>
-        <w:tc>
-          <w:tcPr>
-            <w:tcW w:w="964" w:type="dxa"/>
-            <w:tcBorders>
-              <w:top w:val="nil"/>
-              <w:left w:val="nil"/>
-              <w:bottom w:val="single" w:sz="4" w:space="0" w:color="auto"/>
-              <w:right w:val="single" w:sz="4" w:space="0" w:color="auto"/>
-            </w:tcBorders>
-            <w:shd w:val="clear" w:color="auto" w:fill="auto"/>
-            <w:vAlign w:val="center"/>
-            <w:hideMark/>
-          </w:tcPr>
-          <w:p>
-            <w:pPr>
-              <w:spacing w:after="0" w:line="240" w:lineRule="auto"/>
-              <w:jc w:val="center"/>
-              <w:rPr>
-                <w:rFonts w:ascii="Cambria" w:eastAsia="Times New Roman" w:hAnsi="Cambria" w:cs="Times New Roman"/>
-                <w:b/>
-                <w:bCs/>
-                <w:color w:val="000000"/>
-                <w:sz w:val="16"/>
-                <w:szCs w:val="16"/>
-              </w:rPr>
-            </w:pPr>
-            <w:r>
-              <w:rPr>
-                <w:rFonts w:ascii="Cambria" w:eastAsia="Times New Roman" w:hAnsi="Cambria" w:cs="Times New Roman"/>
-                <w:b/>
-                <w:bCs/>
-                <w:color w:val="000000"/>
-                <w:sz w:val="16"/>
-                <w:szCs w:val="16"/>
-              </w:rPr>
-              <w:t>Specialist</w:t>
-            </w:r>
-          </w:p>
-        </w:tc>
-        <w:tc>
-          <w:tcPr>
-            <w:tcW w:w="1077" w:type="dxa"/>
-            <w:tcBorders>
-              <w:top w:val="nil"/>
-              <w:left w:val="nil"/>
-              <w:bottom w:val="single" w:sz="4" w:space="0" w:color="auto"/>
-              <w:right w:val="single" w:sz="4" w:space="0" w:color="auto"/>
-            </w:tcBorders>
-            <w:shd w:val="clear" w:color="auto" w:fill="auto"/>
-            <w:noWrap/>
-            <w:vAlign w:val="center"/>
-            <w:hideMark/>
-          </w:tcPr>
-          <w:p>
-            <w:pPr>
-              <w:spacing w:after="0" w:line="240" w:lineRule="auto"/>
-              <w:jc w:val="center"/>
-              <w:rPr>
-                <w:rFonts w:ascii="Cambria" w:eastAsia="Times New Roman" w:hAnsi="Cambria" w:cs="Times New Roman"/>
-                <w:color w:val="000000"/>
-                <w:sz w:val="16"/>
-                <w:szCs w:val="16"/>
-              </w:rPr>
-            </w:pPr>
-            <w:r>
-              <w:rPr>
-                <w:rFonts w:ascii="Cambria" w:eastAsia="Times New Roman" w:hAnsi="Cambria" w:cs="Times New Roman"/>
-                <w:color w:val="000000"/>
-                <w:sz w:val="16"/>
-                <w:szCs w:val="16"/>
-              </w:rPr>
-              <w:t>0</w:t>
-            </w:r>
-          </w:p>
-        </w:tc>
-        <w:tc>
-          <w:tcPr>
-            <w:tcW w:w="1077" w:type="dxa"/>
-            <w:tcBorders>
-              <w:top w:val="nil"/>
-              <w:left w:val="nil"/>
-              <w:bottom w:val="single" w:sz="4" w:space="0" w:color="auto"/>
-              <w:right w:val="single" w:sz="4" w:space="0" w:color="auto"/>
-            </w:tcBorders>
-            <w:shd w:val="clear" w:color="auto" w:fill="auto"/>
-            <w:noWrap/>
-            <w:vAlign w:val="center"/>
-            <w:hideMark/>
-          </w:tcPr>
-          <w:p>
-            <w:pPr>
-              <w:spacing w:after="0" w:line="240" w:lineRule="auto"/>
-              <w:jc w:val="center"/>
-              <w:rPr>
-                <w:rFonts w:ascii="Cambria" w:eastAsia="Times New Roman" w:hAnsi="Cambria" w:cs="Times New Roman"/>
-                <w:color w:val="000000"/>
-                <w:sz w:val="16"/>
-                <w:szCs w:val="16"/>
-              </w:rPr>
-            </w:pPr>
-            <w:r>
-              <w:rPr>
-                <w:rFonts w:ascii="Cambria" w:eastAsia="Times New Roman" w:hAnsi="Cambria" w:cs="Times New Roman"/>
-                <w:color w:val="000000"/>
-                <w:sz w:val="16"/>
-                <w:szCs w:val="16"/>
-              </w:rPr>
-              <w:t>0</w:t>
-            </w:r>
-          </w:p>
-        </w:tc>
-        <w:tc>
-          <w:tcPr>
-            <w:tcW w:w="1077" w:type="dxa"/>
-            <w:tcBorders>
-              <w:top w:val="nil"/>
-              <w:left w:val="nil"/>
-              <w:bottom w:val="single" w:sz="4" w:space="0" w:color="auto"/>
-              <w:right w:val="single" w:sz="4" w:space="0" w:color="auto"/>
-            </w:tcBorders>
-            <w:shd w:val="clear" w:color="auto" w:fill="auto"/>
-            <w:noWrap/>
-            <w:vAlign w:val="center"/>
-            <w:hideMark/>
-          </w:tcPr>
-          <w:p>
-            <w:pPr>
-              <w:spacing w:after="0" w:line="240" w:lineRule="auto"/>
-              <w:jc w:val="center"/>
-              <w:rPr>
-                <w:rFonts w:ascii="Cambria" w:eastAsia="Times New Roman" w:hAnsi="Cambria" w:cs="Times New Roman"/>
-                <w:color w:val="000000"/>
-                <w:sz w:val="16"/>
-                <w:szCs w:val="16"/>
-              </w:rPr>
-            </w:pPr>
-            <w:r>
-              <w:rPr>
-                <w:rFonts w:ascii="Cambria" w:eastAsia="Times New Roman" w:hAnsi="Cambria" w:cs="Times New Roman"/>
-                <w:color w:val="000000"/>
-                <w:sz w:val="16"/>
-                <w:szCs w:val="16"/>
-              </w:rPr>
-              <w:t>0</w:t>
-            </w:r>
-          </w:p>
-        </w:tc>
-        <w:tc>
-          <w:tcPr>
-            <w:tcW w:w="1077" w:type="dxa"/>
-            <w:tcBorders>
-              <w:top w:val="nil"/>
-              <w:left w:val="nil"/>
-              <w:bottom w:val="single" w:sz="4" w:space="0" w:color="auto"/>
-              <w:right w:val="single" w:sz="4" w:space="0" w:color="auto"/>
-            </w:tcBorders>
-            <w:shd w:val="clear" w:color="auto" w:fill="auto"/>
-            <w:noWrap/>
-            <w:vAlign w:val="center"/>
-            <w:hideMark/>
-          </w:tcPr>
-          <w:p>
-            <w:pPr>
-              <w:spacing w:after="0" w:line="240" w:lineRule="auto"/>
-              <w:jc w:val="center"/>
-              <w:rPr>
-                <w:rFonts w:ascii="Cambria" w:eastAsia="Times New Roman" w:hAnsi="Cambria" w:cs="Times New Roman"/>
-                <w:color w:val="000000"/>
-                <w:sz w:val="16"/>
-                <w:szCs w:val="16"/>
-              </w:rPr>
-            </w:pPr>
-            <w:r>
-              <w:rPr>
-                <w:rFonts w:ascii="Cambria" w:eastAsia="Times New Roman" w:hAnsi="Cambria" w:cs="Times New Roman"/>
-                <w:color w:val="000000"/>
-                <w:sz w:val="16"/>
-                <w:szCs w:val="16"/>
-              </w:rPr>
-              <w:t>0</w:t>
-            </w:r>
-          </w:p>
-        </w:tc>
-        <w:tc>
-          <w:tcPr>
-            <w:tcW w:w="1077" w:type="dxa"/>
-            <w:tcBorders>
-              <w:top w:val="nil"/>
-              <w:left w:val="nil"/>
-              <w:bottom w:val="single" w:sz="4" w:space="0" w:color="auto"/>
-              <w:right w:val="single" w:sz="4" w:space="0" w:color="auto"/>
-            </w:tcBorders>
-            <w:shd w:val="clear" w:color="000000" w:fill="808080"/>
-            <w:noWrap/>
-            <w:vAlign w:val="center"/>
-            <w:hideMark/>
-          </w:tcPr>
-          <w:p>
-            <w:pPr>
-              <w:spacing w:after="0" w:line="240" w:lineRule="auto"/>
-              <w:jc w:val="center"/>
-              <w:rPr>
-                <w:rFonts w:ascii="Cambria" w:eastAsia="Times New Roman" w:hAnsi="Cambria" w:cs="Times New Roman"/>
-                <w:color w:val="000000"/>
-                <w:sz w:val="16"/>
-                <w:szCs w:val="16"/>
-              </w:rPr>
-            </w:pPr>
-            <w:r>
-              <w:rPr>
-                <w:rFonts w:ascii="Cambria" w:eastAsia="Times New Roman" w:hAnsi="Cambria" w:cs="Times New Roman"/>
-                <w:color w:val="000000"/>
-                <w:sz w:val="16"/>
-                <w:szCs w:val="16"/>
-              </w:rPr>
-              <w:t> </w:t>
-            </w:r>
-          </w:p>
-        </w:tc>
-        <w:tc>
-          <w:tcPr>
-            <w:tcW w:w="1077" w:type="dxa"/>
-            <w:tcBorders>
-              <w:top w:val="nil"/>
-              <w:left w:val="nil"/>
-              <w:bottom w:val="single" w:sz="4" w:space="0" w:color="auto"/>
-              <w:right w:val="single" w:sz="4" w:space="0" w:color="auto"/>
-            </w:tcBorders>
-            <w:shd w:val="clear" w:color="000000" w:fill="808080"/>
-            <w:noWrap/>
-            <w:vAlign w:val="center"/>
-            <w:hideMark/>
-          </w:tcPr>
-          <w:p>
-            <w:pPr>
-              <w:spacing w:after="0" w:line="240" w:lineRule="auto"/>
-              <w:jc w:val="center"/>
-              <w:rPr>
-                <w:rFonts w:ascii="Cambria" w:eastAsia="Times New Roman" w:hAnsi="Cambria" w:cs="Times New Roman"/>
-                <w:color w:val="000000"/>
-                <w:sz w:val="16"/>
-                <w:szCs w:val="16"/>
-              </w:rPr>
-            </w:pPr>
-            <w:r>
-              <w:rPr>
-                <w:rFonts w:ascii="Cambria" w:eastAsia="Times New Roman" w:hAnsi="Cambria" w:cs="Times New Roman"/>
-                <w:color w:val="000000"/>
-                <w:sz w:val="16"/>
-                <w:szCs w:val="16"/>
-              </w:rPr>
-              <w:t> </w:t>
-            </w:r>
-          </w:p>
-        </w:tc>
-        <w:tc>
-          <w:tcPr>
-            <w:tcW w:w="1077" w:type="dxa"/>
-            <w:tcBorders>
-              <w:top w:val="nil"/>
-              <w:left w:val="nil"/>
-              <w:bottom w:val="single" w:sz="4" w:space="0" w:color="auto"/>
-              <w:right w:val="single" w:sz="4" w:space="0" w:color="auto"/>
-            </w:tcBorders>
-            <w:shd w:val="clear" w:color="auto" w:fill="auto"/>
-            <w:noWrap/>
-            <w:vAlign w:val="center"/>
-            <w:hideMark/>
-          </w:tcPr>
-          <w:p>
-            <w:pPr>
-              <w:spacing w:after="0" w:line="240" w:lineRule="auto"/>
-              <w:jc w:val="center"/>
-              <w:rPr>
-                <w:rFonts w:ascii="Cambria" w:eastAsia="Times New Roman" w:hAnsi="Cambria" w:cs="Times New Roman"/>
-                <w:color w:val="000000"/>
-                <w:sz w:val="16"/>
-                <w:szCs w:val="16"/>
-              </w:rPr>
-            </w:pPr>
-            <w:r>
-              <w:rPr>
-                <w:rFonts w:ascii="Cambria" w:eastAsia="Times New Roman" w:hAnsi="Cambria" w:cs="Times New Roman"/>
-                <w:color w:val="000000"/>
-                <w:sz w:val="16"/>
-                <w:szCs w:val="16"/>
-              </w:rPr>
-              <w:t>0</w:t>
-            </w:r>
-          </w:p>
-        </w:tc>
-        <w:tc>
-          <w:tcPr>
-            <w:tcW w:w="1077" w:type="dxa"/>
-            <w:tcBorders>
-              <w:top w:val="nil"/>
-              <w:left w:val="nil"/>
-              <w:bottom w:val="single" w:sz="4" w:space="0" w:color="auto"/>
-              <w:right w:val="single" w:sz="4" w:space="0" w:color="auto"/>
-            </w:tcBorders>
-            <w:shd w:val="clear" w:color="auto" w:fill="auto"/>
-            <w:noWrap/>
-            <w:vAlign w:val="center"/>
-            <w:hideMark/>
-          </w:tcPr>
-          <w:p>
-            <w:pPr>
-              <w:spacing w:after="0" w:line="240" w:lineRule="auto"/>
-              <w:jc w:val="center"/>
-              <w:rPr>
-                <w:rFonts w:ascii="Cambria" w:eastAsia="Times New Roman" w:hAnsi="Cambria" w:cs="Times New Roman"/>
-                <w:color w:val="000000"/>
-                <w:sz w:val="16"/>
-                <w:szCs w:val="16"/>
-              </w:rPr>
-            </w:pPr>
-            <w:r>
-              <w:rPr>
-                <w:rFonts w:ascii="Cambria" w:eastAsia="Times New Roman" w:hAnsi="Cambria" w:cs="Times New Roman"/>
-                <w:color w:val="000000"/>
-                <w:sz w:val="16"/>
-                <w:szCs w:val="16"/>
-              </w:rPr>
-              <w:t>0</w:t>
-            </w:r>
-          </w:p>
-        </w:tc>
-        <w:tc>
-          <w:tcPr>
-            <w:tcW w:w="1077" w:type="dxa"/>
-            <w:tcBorders>
-              <w:top w:val="nil"/>
-              <w:left w:val="nil"/>
-              <w:bottom w:val="single" w:sz="4" w:space="0" w:color="auto"/>
-              <w:right w:val="single" w:sz="4" w:space="0" w:color="auto"/>
-            </w:tcBorders>
-            <w:shd w:val="clear" w:color="auto" w:fill="auto"/>
-            <w:noWrap/>
-            <w:vAlign w:val="center"/>
-            <w:hideMark/>
-          </w:tcPr>
-          <w:p>
-            <w:pPr>
-              <w:spacing w:after="0" w:line="240" w:lineRule="auto"/>
-              <w:jc w:val="center"/>
-              <w:rPr>
-                <w:rFonts w:ascii="Cambria" w:eastAsia="Times New Roman" w:hAnsi="Cambria" w:cs="Times New Roman"/>
-                <w:color w:val="000000"/>
-                <w:sz w:val="16"/>
-                <w:szCs w:val="16"/>
-              </w:rPr>
-            </w:pPr>
-            <w:r>
-              <w:rPr>
-                <w:rFonts w:ascii="Cambria" w:eastAsia="Times New Roman" w:hAnsi="Cambria" w:cs="Times New Roman"/>
-                <w:color w:val="000000"/>
-                <w:sz w:val="16"/>
-                <w:szCs w:val="16"/>
-              </w:rPr>
-              <w:t>0</w:t>
-            </w:r>
-          </w:p>
-        </w:tc>
-        <w:tc>
-          <w:tcPr>
-            <w:tcW w:w="964" w:type="dxa"/>
-            <w:tcBorders>
-              <w:top w:val="nil"/>
-              <w:left w:val="nil"/>
-              <w:bottom w:val="single" w:sz="4" w:space="0" w:color="auto"/>
-              <w:right w:val="single" w:sz="4" w:space="0" w:color="auto"/>
-            </w:tcBorders>
-            <w:shd w:val="clear" w:color="auto" w:fill="auto"/>
-            <w:noWrap/>
-            <w:vAlign w:val="center"/>
-            <w:hideMark/>
-          </w:tcPr>
-          <w:p>
-            <w:pPr>
-              <w:spacing w:after="0" w:line="240" w:lineRule="auto"/>
-              <w:jc w:val="center"/>
-              <w:rPr>
-                <w:rFonts w:ascii="Cambria" w:eastAsia="Times New Roman" w:hAnsi="Cambria" w:cs="Times New Roman"/>
-                <w:color w:val="000000"/>
-                <w:sz w:val="16"/>
-                <w:szCs w:val="16"/>
-              </w:rPr>
-            </w:pPr>
-            <w:r>
-              <w:rPr>
-                <w:rFonts w:ascii="Cambria" w:eastAsia="Times New Roman" w:hAnsi="Cambria" w:cs="Times New Roman"/>
-                <w:color w:val="000000"/>
-                <w:sz w:val="16"/>
-                <w:szCs w:val="16"/>
-              </w:rPr>
-              <w:t>0</w:t>
-            </w:r>
-          </w:p>
-        </w:tc>
-      </w:tr>
     </w:tbl>
     <w:p>
       <w:pPr>
@@ -12134,7 +11705,7 @@
 
 <file path=word/comments.xml><?xml version="1.0" encoding="utf-8"?>
 <w:comments xmlns:wpc="http://schemas.microsoft.com/office/word/2010/wordprocessingCanvas" xmlns:mc="http://schemas.openxmlformats.org/markup-compatibility/2006" xmlns:o="urn:schemas-microsoft-com:office:office" xmlns:r="http://schemas.openxmlformats.org/officeDocument/2006/relationships" xmlns:m="http://schemas.openxmlformats.org/officeDocument/2006/math" xmlns:v="urn:schemas-microsoft-com:vml" xmlns:wp14="http://schemas.microsoft.com/office/word/2010/wordprocessingDrawing" xmlns:wp="http://schemas.openxmlformats.org/drawingml/2006/wordprocessingDrawing" xmlns:w10="urn:schemas-microsoft-com:office:word" xmlns:w="http://schemas.openxmlformats.org/wordprocessingml/2006/main" xmlns:w14="http://schemas.microsoft.com/office/word/2010/wordml" xmlns:wpg="http://schemas.microsoft.com/office/word/2010/wordprocessingGroup" xmlns:wpi="http://schemas.microsoft.com/office/word/2010/wordprocessingInk" xmlns:wne="http://schemas.microsoft.com/office/word/2006/wordml" xmlns:wps="http://schemas.microsoft.com/office/word/2010/wordprocessingShape" mc:Ignorable="w14 wp14">
-  <w:comment w:id="6" w:author="Traynor, Sean T" w:date="2015-03-16T10:22:00Z" w:initials="TST">
+  <w:comment w:id="5" w:author="Traynor, Sean T" w:date="2015-03-16T10:22:00Z" w:initials="TST">
     <w:p>
       <w:pPr>
         <w:pStyle w:val="CommentText"/>
@@ -12150,7 +11721,7 @@
       </w:r>
     </w:p>
   </w:comment>
-  <w:comment w:id="9" w:author="Traynor, Sean T" w:date="2015-03-16T10:20:00Z" w:initials="TST">
+  <w:comment w:id="8" w:author="Traynor, Sean T" w:date="2015-03-16T10:20:00Z" w:initials="TST">
     <w:p>
       <w:pPr>
         <w:pStyle w:val="CommentText"/>
@@ -12163,6 +11734,22 @@
       </w:r>
       <w:r>
         <w:t>Consider adding references to parts of the past work report</w:t>
+      </w:r>
+    </w:p>
+  </w:comment>
+  <w:comment w:id="9" w:author="Traynor, Sean T" w:date="2015-03-16T10:19:00Z" w:initials="TST">
+    <w:p>
+      <w:pPr>
+        <w:pStyle w:val="CommentText"/>
+      </w:pPr>
+      <w:r>
+        <w:rPr>
+          <w:rStyle w:val="CommentReference"/>
+        </w:rPr>
+        <w:annotationRef/>
+      </w:r>
+      <w:r>
+        <w:t>Add reference</w:t>
       </w:r>
     </w:p>
   </w:comment>
@@ -12199,22 +11786,6 @@
     </w:p>
   </w:comment>
   <w:comment w:id="12" w:author="Traynor, Sean T" w:date="2015-03-16T10:19:00Z" w:initials="TST">
-    <w:p>
-      <w:pPr>
-        <w:pStyle w:val="CommentText"/>
-      </w:pPr>
-      <w:r>
-        <w:rPr>
-          <w:rStyle w:val="CommentReference"/>
-        </w:rPr>
-        <w:annotationRef/>
-      </w:r>
-      <w:r>
-        <w:t>Add reference</w:t>
-      </w:r>
-    </w:p>
-  </w:comment>
-  <w:comment w:id="13" w:author="Traynor, Sean T" w:date="2015-03-16T10:19:00Z" w:initials="TST">
     <w:p>
       <w:pPr>
         <w:pStyle w:val="CommentText"/>
@@ -13409,6 +12980,7 @@
   <w:style w:type="character" w:default="1" w:styleId="DefaultParagraphFont">
     <w:name w:val="Default Paragraph Font"/>
     <w:uiPriority w:val="1"/>
+    <w:semiHidden/>
     <w:unhideWhenUsed/>
   </w:style>
   <w:style w:type="table" w:default="1" w:styleId="TableNormal">
@@ -14133,6 +13705,7 @@
   <w:style w:type="character" w:default="1" w:styleId="DefaultParagraphFont">
     <w:name w:val="Default Paragraph Font"/>
     <w:uiPriority w:val="1"/>
+    <w:semiHidden/>
     <w:unhideWhenUsed/>
   </w:style>
   <w:style w:type="table" w:default="1" w:styleId="TableNormal">
@@ -14887,7 +14460,7 @@
 </file>
 
 <file path=customXml/itemProps1.xml><?xml version="1.0" encoding="utf-8"?>
-<ds:datastoreItem xmlns:ds="http://schemas.openxmlformats.org/officeDocument/2006/customXml" ds:itemID="{2C74D519-9DA7-4376-94DC-0E2F75599051}">
+<ds:datastoreItem xmlns:ds="http://schemas.openxmlformats.org/officeDocument/2006/customXml" ds:itemID="{14E728E2-69E3-472F-8B3B-8582317D0CC8}">
   <ds:schemaRefs>
     <ds:schemaRef ds:uri="http://schemas.openxmlformats.org/officeDocument/2006/bibliography"/>
   </ds:schemaRefs>

</xml_diff>

<commit_message>
Added page number to footer
</commit_message>
<xml_diff>
--- a/CE101 Team Report Team T.docx
+++ b/CE101 Team Report Team T.docx
@@ -2469,6 +2469,8 @@
         </w:rPr>
         <w:t>Traynor</w:t>
       </w:r>
+      <w:bookmarkStart w:id="8" w:name="_GoBack"/>
+      <w:bookmarkEnd w:id="8"/>
     </w:p>
     <w:p>
       <w:pPr>
@@ -3639,19 +3641,19 @@
         </w:rPr>
         <w:t xml:space="preserve"> given to me as a business </w:t>
       </w:r>
-      <w:commentRangeStart w:id="8"/>
+      <w:commentRangeStart w:id="9"/>
       <w:r>
         <w:rPr>
           <w:rFonts w:asciiTheme="majorHAnsi" w:hAnsiTheme="majorHAnsi" w:cs="Arial"/>
         </w:rPr>
         <w:t>specialist</w:t>
       </w:r>
-      <w:commentRangeEnd w:id="8"/>
+      <w:commentRangeEnd w:id="9"/>
       <w:r>
         <w:rPr>
           <w:rStyle w:val="CommentReference"/>
         </w:rPr>
-        <w:commentReference w:id="8"/>
+        <w:commentReference w:id="9"/>
       </w:r>
       <w:r>
         <w:rPr>
@@ -3729,7 +3731,7 @@
         </w:rPr>
         <w:t xml:space="preserve">I have done quite a bit of work with BeautifulSoup scarping module for python. Wrote my own scraping code for PCWorld which works perfectly. </w:t>
       </w:r>
-      <w:commentRangeStart w:id="9"/>
+      <w:commentRangeStart w:id="10"/>
       <w:r>
         <w:rPr>
           <w:rFonts w:asciiTheme="majorHAnsi" w:hAnsiTheme="majorHAnsi" w:cs="Arial"/>
@@ -3743,13 +3745,13 @@
         </w:rPr>
         <w:t>]</w:t>
       </w:r>
-      <w:commentRangeEnd w:id="9"/>
+      <w:commentRangeEnd w:id="10"/>
       <w:proofErr w:type="gramEnd"/>
       <w:r>
         <w:rPr>
           <w:rStyle w:val="CommentReference"/>
         </w:rPr>
-        <w:commentReference w:id="9"/>
+        <w:commentReference w:id="10"/>
       </w:r>
       <w:r>
         <w:rPr>
@@ -3757,19 +3759,19 @@
         </w:rPr>
         <w:t xml:space="preserve">Wrote a report about how easy it is to use BeautifulSoup and how splendid it works in reality. Also I have been working with python module requests which help a lot. It easier to use HTTP requests than python native urllib requests module. </w:t>
       </w:r>
-      <w:commentRangeStart w:id="10"/>
+      <w:commentRangeStart w:id="11"/>
       <w:r>
         <w:rPr>
           <w:rFonts w:asciiTheme="majorHAnsi" w:hAnsiTheme="majorHAnsi" w:cs="Arial"/>
         </w:rPr>
         <w:t>[2]</w:t>
       </w:r>
-      <w:commentRangeEnd w:id="10"/>
+      <w:commentRangeEnd w:id="11"/>
       <w:r>
         <w:rPr>
           <w:rStyle w:val="CommentReference"/>
         </w:rPr>
-        <w:commentReference w:id="10"/>
+        <w:commentReference w:id="11"/>
       </w:r>
       <w:r>
         <w:rPr>
@@ -3790,40 +3792,12 @@
         <w:lastRenderedPageBreak/>
         <w:t xml:space="preserve">codes for storing or extracting information from TecInASec DB on Openshift. </w:t>
       </w:r>
-      <w:commentRangeStart w:id="11"/>
+      <w:commentRangeStart w:id="12"/>
       <w:r>
         <w:rPr>
           <w:rFonts w:asciiTheme="majorHAnsi" w:hAnsiTheme="majorHAnsi" w:cs="Arial"/>
         </w:rPr>
         <w:t>[3</w:t>
-      </w:r>
-      <w:proofErr w:type="gramStart"/>
-      <w:r>
-        <w:rPr>
-          <w:rFonts w:asciiTheme="majorHAnsi" w:hAnsiTheme="majorHAnsi" w:cs="Arial"/>
-        </w:rPr>
-        <w:t>]</w:t>
-      </w:r>
-      <w:commentRangeEnd w:id="11"/>
-      <w:proofErr w:type="gramEnd"/>
-      <w:r>
-        <w:rPr>
-          <w:rStyle w:val="CommentReference"/>
-        </w:rPr>
-        <w:commentReference w:id="11"/>
-      </w:r>
-      <w:r>
-        <w:rPr>
-          <w:rFonts w:asciiTheme="majorHAnsi" w:hAnsiTheme="majorHAnsi" w:cs="Arial"/>
-        </w:rPr>
-        <w:t xml:space="preserve">I wrote a report how useful phpMyAdmin really is and how accessible it is for our every team member. </w:t>
-      </w:r>
-      <w:commentRangeStart w:id="12"/>
-      <w:r>
-        <w:rPr>
-          <w:rFonts w:asciiTheme="majorHAnsi" w:hAnsiTheme="majorHAnsi" w:cs="Arial"/>
-        </w:rPr>
-        <w:t>[4</w:t>
       </w:r>
       <w:proofErr w:type="gramStart"/>
       <w:r>
@@ -3839,6 +3813,34 @@
           <w:rStyle w:val="CommentReference"/>
         </w:rPr>
         <w:commentReference w:id="12"/>
+      </w:r>
+      <w:r>
+        <w:rPr>
+          <w:rFonts w:asciiTheme="majorHAnsi" w:hAnsiTheme="majorHAnsi" w:cs="Arial"/>
+        </w:rPr>
+        <w:t xml:space="preserve">I wrote a report how useful phpMyAdmin really is and how accessible it is for our every team member. </w:t>
+      </w:r>
+      <w:commentRangeStart w:id="13"/>
+      <w:r>
+        <w:rPr>
+          <w:rFonts w:asciiTheme="majorHAnsi" w:hAnsiTheme="majorHAnsi" w:cs="Arial"/>
+        </w:rPr>
+        <w:t>[4</w:t>
+      </w:r>
+      <w:proofErr w:type="gramStart"/>
+      <w:r>
+        <w:rPr>
+          <w:rFonts w:asciiTheme="majorHAnsi" w:hAnsiTheme="majorHAnsi" w:cs="Arial"/>
+        </w:rPr>
+        <w:t>]</w:t>
+      </w:r>
+      <w:commentRangeEnd w:id="13"/>
+      <w:proofErr w:type="gramEnd"/>
+      <w:r>
+        <w:rPr>
+          <w:rStyle w:val="CommentReference"/>
+        </w:rPr>
+        <w:commentReference w:id="13"/>
       </w:r>
       <w:r>
         <w:rPr>
@@ -3858,7 +3860,7 @@
           <w:szCs w:val="32"/>
         </w:rPr>
       </w:pPr>
-      <w:bookmarkStart w:id="13" w:name="_Toc271874900"/>
+      <w:bookmarkStart w:id="14" w:name="_Toc271874900"/>
       <w:r>
         <w:rPr>
           <w:rFonts w:cs="Arial"/>
@@ -3873,8 +3875,6 @@
           <w:rFonts w:cs="Arial"/>
         </w:rPr>
       </w:pPr>
-      <w:bookmarkStart w:id="14" w:name="_GoBack"/>
-      <w:bookmarkEnd w:id="14"/>
       <w:r>
         <w:rPr>
           <w:rFonts w:cs="Arial"/>
@@ -3882,7 +3882,7 @@
         <w:lastRenderedPageBreak/>
         <w:t>Chapter 3 Product Development (?? words)</w:t>
       </w:r>
-      <w:bookmarkEnd w:id="13"/>
+      <w:bookmarkEnd w:id="14"/>
     </w:p>
     <w:p>
       <w:pPr>
@@ -7184,21 +7184,6 @@
         </w:rPr>
         <w:t>, “Agile Management and the Toyota Way for Software Project Management”, 2005, Centre for Extended Enterprise and Business Intelligence, Curtin University of Technology, Perth, Australia,   page 520, Section IX, “IN THE SCRUM - SOME FEATURES OF AN AGILE METHOD”.</w:t>
       </w:r>
-    </w:p>
-    <w:p>
-      <w:pPr>
-        <w:rPr>
-          <w:rFonts w:asciiTheme="majorHAnsi" w:hAnsiTheme="majorHAnsi" w:cs="Arial"/>
-        </w:rPr>
-      </w:pPr>
-    </w:p>
-    <w:p>
-      <w:pPr>
-        <w:pStyle w:val="Heading2"/>
-        <w:rPr>
-          <w:rFonts w:cs="Arial"/>
-        </w:rPr>
-      </w:pPr>
       <w:bookmarkStart w:id="30" w:name="_Toc271874913"/>
     </w:p>
     <w:p>
@@ -7360,26 +7345,20 @@
         <w:rPr>
           <w:rFonts w:asciiTheme="majorHAnsi" w:hAnsiTheme="majorHAnsi" w:cs="Arial"/>
         </w:rPr>
-        <w:t xml:space="preserve">Effective project management requires careful planning, adaptive strategies and good risk assessment. By this definition, I believe that we have employed good project management within our team. We have kept up to date with all given assignments and have successfully </w:t>
-      </w:r>
+        <w:t xml:space="preserve">Effective project management requires careful planning, adaptive strategies and good risk assessment. By this definition, I believe that we have employed good project management within our team. We have kept up to date with all given assignments and have successfully completed our product within the given date. Our product was placed seventh in the top 10 most likely to be bought [1]. </w:t>
+      </w:r>
+    </w:p>
+    <w:p>
+      <w:pPr>
+        <w:rPr>
+          <w:rFonts w:asciiTheme="majorHAnsi" w:hAnsiTheme="majorHAnsi" w:cs="Arial"/>
+        </w:rPr>
+      </w:pPr>
       <w:r>
         <w:rPr>
           <w:rFonts w:asciiTheme="majorHAnsi" w:hAnsiTheme="majorHAnsi" w:cs="Arial"/>
         </w:rPr>
         <w:lastRenderedPageBreak/>
-        <w:t xml:space="preserve">completed our product within the given date. Our product was placed seventh in the top 10 most likely to be bought [1]. </w:t>
-      </w:r>
-    </w:p>
-    <w:p>
-      <w:pPr>
-        <w:rPr>
-          <w:rFonts w:asciiTheme="majorHAnsi" w:hAnsiTheme="majorHAnsi" w:cs="Arial"/>
-        </w:rPr>
-      </w:pPr>
-      <w:r>
-        <w:rPr>
-          <w:rFonts w:asciiTheme="majorHAnsi" w:hAnsiTheme="majorHAnsi" w:cs="Arial"/>
-        </w:rPr>
         <w:t xml:space="preserve">While overall, we have implemented good project management, we have had some minor hiccups. One of the main examples of this would be our sprint towards the end of product development. This was due to late change in our method of finalising the product. We found that some of the ideas that we had were not compatible with the software we were using so we had to scrap what we had and change to a more suitable software. This put a large dent in our plans and we had to reshuffle some task in order to get back up to speed. With greater planning we would have noticed that the software was not suited to our needs.  </w:t>
       </w:r>
     </w:p>
@@ -8438,6 +8417,7 @@
           <w:rFonts w:asciiTheme="majorHAnsi" w:hAnsiTheme="majorHAnsi"/>
         </w:rPr>
         <w:sectPr>
+          <w:footerReference w:type="default" r:id="rId52"/>
           <w:pgSz w:w="11906" w:h="16838"/>
           <w:pgMar w:top="1440" w:right="1440" w:bottom="1440" w:left="1440" w:header="708" w:footer="708" w:gutter="0"/>
           <w:cols w:space="708"/>
@@ -11721,7 +11701,7 @@
       </w:r>
     </w:p>
   </w:comment>
-  <w:comment w:id="8" w:author="Traynor, Sean T" w:date="2015-03-16T10:20:00Z" w:initials="TST">
+  <w:comment w:id="9" w:author="Traynor, Sean T" w:date="2015-03-16T10:20:00Z" w:initials="TST">
     <w:p>
       <w:pPr>
         <w:pStyle w:val="CommentText"/>
@@ -11734,22 +11714,6 @@
       </w:r>
       <w:r>
         <w:t>Consider adding references to parts of the past work report</w:t>
-      </w:r>
-    </w:p>
-  </w:comment>
-  <w:comment w:id="9" w:author="Traynor, Sean T" w:date="2015-03-16T10:19:00Z" w:initials="TST">
-    <w:p>
-      <w:pPr>
-        <w:pStyle w:val="CommentText"/>
-      </w:pPr>
-      <w:r>
-        <w:rPr>
-          <w:rStyle w:val="CommentReference"/>
-        </w:rPr>
-        <w:annotationRef/>
-      </w:r>
-      <w:r>
-        <w:t>Add reference</w:t>
       </w:r>
     </w:p>
   </w:comment>
@@ -11786,6 +11750,22 @@
     </w:p>
   </w:comment>
   <w:comment w:id="12" w:author="Traynor, Sean T" w:date="2015-03-16T10:19:00Z" w:initials="TST">
+    <w:p>
+      <w:pPr>
+        <w:pStyle w:val="CommentText"/>
+      </w:pPr>
+      <w:r>
+        <w:rPr>
+          <w:rStyle w:val="CommentReference"/>
+        </w:rPr>
+        <w:annotationRef/>
+      </w:r>
+      <w:r>
+        <w:t>Add reference</w:t>
+      </w:r>
+    </w:p>
+  </w:comment>
+  <w:comment w:id="13" w:author="Traynor, Sean T" w:date="2015-03-16T10:19:00Z" w:initials="TST">
     <w:p>
       <w:pPr>
         <w:pStyle w:val="CommentText"/>
@@ -11915,6 +11895,59 @@
     </w:p>
   </w:endnote>
 </w:endnotes>
+</file>
+
+<file path=word/footer1.xml><?xml version="1.0" encoding="utf-8"?>
+<w:ftr xmlns:wpc="http://schemas.microsoft.com/office/word/2010/wordprocessingCanvas" xmlns:mc="http://schemas.openxmlformats.org/markup-compatibility/2006" xmlns:o="urn:schemas-microsoft-com:office:office" xmlns:r="http://schemas.openxmlformats.org/officeDocument/2006/relationships" xmlns:m="http://schemas.openxmlformats.org/officeDocument/2006/math" xmlns:v="urn:schemas-microsoft-com:vml" xmlns:wp14="http://schemas.microsoft.com/office/word/2010/wordprocessingDrawing" xmlns:wp="http://schemas.openxmlformats.org/drawingml/2006/wordprocessingDrawing" xmlns:w10="urn:schemas-microsoft-com:office:word" xmlns:w="http://schemas.openxmlformats.org/wordprocessingml/2006/main" xmlns:w14="http://schemas.microsoft.com/office/word/2010/wordml" xmlns:wpg="http://schemas.microsoft.com/office/word/2010/wordprocessingGroup" xmlns:wpi="http://schemas.microsoft.com/office/word/2010/wordprocessingInk" xmlns:wne="http://schemas.microsoft.com/office/word/2006/wordml" xmlns:wps="http://schemas.microsoft.com/office/word/2010/wordprocessingShape" mc:Ignorable="w14 wp14">
+  <w:sdt>
+    <w:sdtPr>
+      <w:id w:val="240450687"/>
+      <w:docPartObj>
+        <w:docPartGallery w:val="Page Numbers (Bottom of Page)"/>
+        <w:docPartUnique/>
+      </w:docPartObj>
+    </w:sdtPr>
+    <w:sdtEndPr>
+      <w:rPr>
+        <w:noProof/>
+      </w:rPr>
+    </w:sdtEndPr>
+    <w:sdtContent>
+      <w:p>
+        <w:pPr>
+          <w:pStyle w:val="Footer"/>
+          <w:jc w:val="right"/>
+        </w:pPr>
+        <w:r>
+          <w:fldChar w:fldCharType="begin"/>
+        </w:r>
+        <w:r>
+          <w:instrText xml:space="preserve"> PAGE   \* MERGEFORMAT </w:instrText>
+        </w:r>
+        <w:r>
+          <w:fldChar w:fldCharType="separate"/>
+        </w:r>
+        <w:r>
+          <w:rPr>
+            <w:noProof/>
+          </w:rPr>
+          <w:t>5</w:t>
+        </w:r>
+        <w:r>
+          <w:rPr>
+            <w:noProof/>
+          </w:rPr>
+          <w:fldChar w:fldCharType="end"/>
+        </w:r>
+      </w:p>
+    </w:sdtContent>
+  </w:sdt>
+  <w:p>
+    <w:pPr>
+      <w:pStyle w:val="Footer"/>
+    </w:pPr>
+  </w:p>
+</w:ftr>
 </file>
 
 <file path=word/footnotes.xml><?xml version="1.0" encoding="utf-8"?>
@@ -13442,6 +13475,50 @@
       <w:szCs w:val="20"/>
     </w:rPr>
   </w:style>
+  <w:style w:type="paragraph" w:styleId="Header">
+    <w:name w:val="header"/>
+    <w:basedOn w:val="Normal"/>
+    <w:link w:val="HeaderChar"/>
+    <w:uiPriority w:val="99"/>
+    <w:unhideWhenUsed/>
+    <w:rsid w:val="007C1A62"/>
+    <w:pPr>
+      <w:tabs>
+        <w:tab w:val="center" w:pos="4513"/>
+        <w:tab w:val="right" w:pos="9026"/>
+      </w:tabs>
+      <w:spacing w:after="0" w:line="240" w:lineRule="auto"/>
+    </w:pPr>
+  </w:style>
+  <w:style w:type="character" w:customStyle="1" w:styleId="HeaderChar">
+    <w:name w:val="Header Char"/>
+    <w:basedOn w:val="DefaultParagraphFont"/>
+    <w:link w:val="Header"/>
+    <w:uiPriority w:val="99"/>
+    <w:rsid w:val="007C1A62"/>
+  </w:style>
+  <w:style w:type="paragraph" w:styleId="Footer">
+    <w:name w:val="footer"/>
+    <w:basedOn w:val="Normal"/>
+    <w:link w:val="FooterChar"/>
+    <w:uiPriority w:val="99"/>
+    <w:unhideWhenUsed/>
+    <w:rsid w:val="007C1A62"/>
+    <w:pPr>
+      <w:tabs>
+        <w:tab w:val="center" w:pos="4513"/>
+        <w:tab w:val="right" w:pos="9026"/>
+      </w:tabs>
+      <w:spacing w:after="0" w:line="240" w:lineRule="auto"/>
+    </w:pPr>
+  </w:style>
+  <w:style w:type="character" w:customStyle="1" w:styleId="FooterChar">
+    <w:name w:val="Footer Char"/>
+    <w:basedOn w:val="DefaultParagraphFont"/>
+    <w:link w:val="Footer"/>
+    <w:uiPriority w:val="99"/>
+    <w:rsid w:val="007C1A62"/>
+  </w:style>
 </w:styles>
 </file>
 
@@ -14167,6 +14244,50 @@
       <w:szCs w:val="20"/>
     </w:rPr>
   </w:style>
+  <w:style w:type="paragraph" w:styleId="Header">
+    <w:name w:val="header"/>
+    <w:basedOn w:val="Normal"/>
+    <w:link w:val="HeaderChar"/>
+    <w:uiPriority w:val="99"/>
+    <w:unhideWhenUsed/>
+    <w:rsid w:val="007C1A62"/>
+    <w:pPr>
+      <w:tabs>
+        <w:tab w:val="center" w:pos="4513"/>
+        <w:tab w:val="right" w:pos="9026"/>
+      </w:tabs>
+      <w:spacing w:after="0" w:line="240" w:lineRule="auto"/>
+    </w:pPr>
+  </w:style>
+  <w:style w:type="character" w:customStyle="1" w:styleId="HeaderChar">
+    <w:name w:val="Header Char"/>
+    <w:basedOn w:val="DefaultParagraphFont"/>
+    <w:link w:val="Header"/>
+    <w:uiPriority w:val="99"/>
+    <w:rsid w:val="007C1A62"/>
+  </w:style>
+  <w:style w:type="paragraph" w:styleId="Footer">
+    <w:name w:val="footer"/>
+    <w:basedOn w:val="Normal"/>
+    <w:link w:val="FooterChar"/>
+    <w:uiPriority w:val="99"/>
+    <w:unhideWhenUsed/>
+    <w:rsid w:val="007C1A62"/>
+    <w:pPr>
+      <w:tabs>
+        <w:tab w:val="center" w:pos="4513"/>
+        <w:tab w:val="right" w:pos="9026"/>
+      </w:tabs>
+      <w:spacing w:after="0" w:line="240" w:lineRule="auto"/>
+    </w:pPr>
+  </w:style>
+  <w:style w:type="character" w:customStyle="1" w:styleId="FooterChar">
+    <w:name w:val="Footer Char"/>
+    <w:basedOn w:val="DefaultParagraphFont"/>
+    <w:link w:val="Footer"/>
+    <w:uiPriority w:val="99"/>
+    <w:rsid w:val="007C1A62"/>
+  </w:style>
 </w:styles>
 </file>
 
@@ -14460,7 +14581,7 @@
 </file>
 
 <file path=customXml/itemProps1.xml><?xml version="1.0" encoding="utf-8"?>
-<ds:datastoreItem xmlns:ds="http://schemas.openxmlformats.org/officeDocument/2006/customXml" ds:itemID="{14E728E2-69E3-472F-8B3B-8582317D0CC8}">
+<ds:datastoreItem xmlns:ds="http://schemas.openxmlformats.org/officeDocument/2006/customXml" ds:itemID="{CDFAED2D-78A7-427E-A5F6-AA7D03588239}">
   <ds:schemaRefs>
     <ds:schemaRef ds:uri="http://schemas.openxmlformats.org/officeDocument/2006/bibliography"/>
   </ds:schemaRefs>

</xml_diff>

<commit_message>
Chapter 2.II.a + Changes to past work
</commit_message>
<xml_diff>
--- a/CE101 Team Report Team T.docx
+++ b/CE101 Team Report Team T.docx
@@ -2370,21 +2370,141 @@
         <w:rPr>
           <w:rFonts w:asciiTheme="majorHAnsi" w:hAnsiTheme="majorHAnsi" w:cs="Arial"/>
         </w:rPr>
-        <w:t xml:space="preserve">Appendix B] we have given the entire team marks based on how much work each team member has done in several different aspects of the product development </w:t>
-      </w:r>
-      <w:commentRangeStart w:id="5"/>
-      <w:r>
-        <w:rPr>
-          <w:rFonts w:asciiTheme="majorHAnsi" w:hAnsiTheme="majorHAnsi" w:cs="Arial"/>
-        </w:rPr>
-        <w:t>procedure</w:t>
-      </w:r>
-      <w:commentRangeEnd w:id="5"/>
-      <w:r>
-        <w:rPr>
-          <w:rStyle w:val="CommentReference"/>
-        </w:rPr>
-        <w:commentReference w:id="5"/>
+        <w:t>Appendix B] we have given the entire team marks based on how much work each team member has done in several different aspects of the product development procedure.</w:t>
+      </w:r>
+      <w:r>
+        <w:rPr>
+          <w:rFonts w:asciiTheme="majorHAnsi" w:hAnsiTheme="majorHAnsi" w:cs="Arial"/>
+        </w:rPr>
+        <w:t xml:space="preserve"> As you can see in the table, we were only five persons on the team. There was initially supposed to be six persons, but the sixth student never showed up. </w:t>
+      </w:r>
+      <w:r>
+        <w:rPr>
+          <w:rFonts w:asciiTheme="majorHAnsi" w:hAnsiTheme="majorHAnsi" w:cs="Arial"/>
+        </w:rPr>
+        <w:t>In the table we have accumulated points for each team member either on a scale from 1-10, or by rank. The sum of points is simply the total sum of points earned from each column.</w:t>
+      </w:r>
+    </w:p>
+    <w:p>
+      <w:pPr>
+        <w:jc w:val="center"/>
+        <w:rPr>
+          <w:rFonts w:asciiTheme="majorHAnsi" w:hAnsiTheme="majorHAnsi" w:cs="Arial"/>
+        </w:rPr>
+      </w:pPr>
+      <w:bookmarkStart w:id="5" w:name="RANGE!A3:L10"/>
+      <w:bookmarkEnd w:id="5"/>
+    </w:p>
+    <w:p>
+      <w:pPr>
+        <w:pStyle w:val="Heading3"/>
+        <w:rPr>
+          <w:rFonts w:cs="Arial"/>
+        </w:rPr>
+      </w:pPr>
+      <w:bookmarkStart w:id="6" w:name="_Toc271874899"/>
+      <w:proofErr w:type="gramStart"/>
+      <w:r>
+        <w:rPr>
+          <w:rFonts w:cs="Arial"/>
+        </w:rPr>
+        <w:t>2.II.b</w:t>
+      </w:r>
+      <w:proofErr w:type="gramEnd"/>
+      <w:r>
+        <w:rPr>
+          <w:rFonts w:cs="Arial"/>
+        </w:rPr>
+        <w:t xml:space="preserve"> Detailed report of each team members contribution to the project</w:t>
+      </w:r>
+      <w:bookmarkEnd w:id="6"/>
+      <w:r>
+        <w:rPr>
+          <w:rFonts w:cs="Arial"/>
+        </w:rPr>
+        <w:t xml:space="preserve"> (Sean Traynor, Laurynas Pupsta, Charlie Hammond, Dale Carr, Valentinas Vaiceliunas)</w:t>
+      </w:r>
+    </w:p>
+    <w:p>
+      <w:pPr>
+        <w:rPr>
+          <w:rFonts w:asciiTheme="majorHAnsi" w:hAnsiTheme="majorHAnsi" w:cs="Arial"/>
+        </w:rPr>
+      </w:pPr>
+    </w:p>
+    <w:p>
+      <w:pPr>
+        <w:pStyle w:val="Heading4"/>
+        <w:rPr>
+          <w:rFonts w:cs="Arial"/>
+          <w:sz w:val="32"/>
+        </w:rPr>
+      </w:pPr>
+      <w:r>
+        <w:rPr>
+          <w:rFonts w:cs="Arial"/>
+          <w:sz w:val="32"/>
+        </w:rPr>
+        <w:t>Sean</w:t>
+      </w:r>
+      <w:r>
+        <w:rPr>
+          <w:rFonts w:cs="Arial"/>
+          <w:sz w:val="28"/>
+        </w:rPr>
+        <w:t xml:space="preserve"> </w:t>
+      </w:r>
+      <w:r>
+        <w:rPr>
+          <w:rFonts w:cs="Arial"/>
+          <w:sz w:val="32"/>
+        </w:rPr>
+        <w:t>Traynor</w:t>
+      </w:r>
+    </w:p>
+    <w:p>
+      <w:pPr>
+        <w:pStyle w:val="Heading5"/>
+        <w:rPr>
+          <w:rFonts w:cs="Arial"/>
+        </w:rPr>
+      </w:pPr>
+      <w:r>
+        <w:rPr>
+          <w:rFonts w:cs="Arial"/>
+        </w:rPr>
+        <w:t xml:space="preserve">Introduction </w:t>
+      </w:r>
+    </w:p>
+    <w:p>
+      <w:pPr>
+        <w:rPr>
+          <w:rFonts w:asciiTheme="majorHAnsi" w:hAnsiTheme="majorHAnsi" w:cs="Arial"/>
+        </w:rPr>
+      </w:pPr>
+      <w:r>
+        <w:rPr>
+          <w:rFonts w:asciiTheme="majorHAnsi" w:hAnsiTheme="majorHAnsi" w:cs="Arial"/>
+        </w:rPr>
+        <w:t>I am the Team Leader for Team T. The role of the team leader is to take a part in all the different aspects of the product and process of developing the product, but not fully specialize in one part of the product.</w:t>
+      </w:r>
+      <w:r>
+        <w:rPr>
+          <w:rFonts w:asciiTheme="majorHAnsi" w:hAnsiTheme="majorHAnsi" w:cs="Arial"/>
+        </w:rPr>
+        <w:t xml:space="preserve"> A good team leader should also know the skills of each team member in order to fully utilize the team member for the benefit of the product</w:t>
+      </w:r>
+      <w:r>
+        <w:rPr>
+          <w:rFonts w:asciiTheme="majorHAnsi" w:hAnsiTheme="majorHAnsi" w:cs="Arial"/>
+        </w:rPr>
+        <w:t xml:space="preserve"> </w:t>
+      </w:r>
+      <w:r>
+        <w:rPr>
+          <w:rFonts w:asciiTheme="majorHAnsi" w:hAnsiTheme="majorHAnsi" w:cs="Arial"/>
+        </w:rPr>
+        <w:t>[1]</w:t>
       </w:r>
       <w:r>
         <w:rPr>
@@ -2392,235 +2512,243 @@
         </w:rPr>
         <w:t>.</w:t>
       </w:r>
-    </w:p>
-    <w:p>
-      <w:pPr>
-        <w:jc w:val="center"/>
-        <w:rPr>
-          <w:rFonts w:asciiTheme="majorHAnsi" w:hAnsiTheme="majorHAnsi" w:cs="Arial"/>
-        </w:rPr>
-      </w:pPr>
-      <w:bookmarkStart w:id="6" w:name="RANGE!A3:L10"/>
-      <w:bookmarkEnd w:id="6"/>
-    </w:p>
-    <w:p>
-      <w:pPr>
-        <w:pStyle w:val="Heading3"/>
-        <w:rPr>
-          <w:rFonts w:cs="Arial"/>
-        </w:rPr>
-      </w:pPr>
-      <w:bookmarkStart w:id="7" w:name="_Toc271874899"/>
+      <w:r>
+        <w:rPr>
+          <w:rFonts w:asciiTheme="majorHAnsi" w:hAnsiTheme="majorHAnsi" w:cs="Arial"/>
+        </w:rPr>
+        <w:t xml:space="preserve"> I think that I was assigned the Team Leader role because of my previous experience with coding, working in teams and because I was generally interested in the responsibility of being a Team Leader.</w:t>
+      </w:r>
+    </w:p>
+    <w:p>
+      <w:pPr>
+        <w:pStyle w:val="Heading5"/>
+        <w:rPr>
+          <w:rFonts w:cs="Arial"/>
+        </w:rPr>
+      </w:pPr>
+      <w:r>
+        <w:rPr>
+          <w:rFonts w:cs="Arial"/>
+        </w:rPr>
+        <w:t>Past Work</w:t>
+      </w:r>
+    </w:p>
+    <w:p>
+      <w:pPr>
+        <w:rPr>
+          <w:rFonts w:asciiTheme="majorHAnsi" w:hAnsiTheme="majorHAnsi" w:cs="Arial"/>
+        </w:rPr>
+      </w:pPr>
+      <w:r>
+        <w:rPr>
+          <w:rFonts w:asciiTheme="majorHAnsi" w:hAnsiTheme="majorHAnsi" w:cs="Arial"/>
+        </w:rPr>
+        <w:t>I have been posting tasks on th</w:t>
+      </w:r>
+      <w:r>
+        <w:rPr>
+          <w:rFonts w:asciiTheme="majorHAnsi" w:hAnsiTheme="majorHAnsi" w:cs="Arial"/>
+        </w:rPr>
+        <w:t>e Moodle forum when necessary [2</w:t>
+      </w:r>
+      <w:r>
+        <w:rPr>
+          <w:rFonts w:asciiTheme="majorHAnsi" w:hAnsiTheme="majorHAnsi" w:cs="Arial"/>
+        </w:rPr>
+        <w:t xml:space="preserve">], which </w:t>
+      </w:r>
+      <w:bookmarkStart w:id="7" w:name="_GoBack"/>
+      <w:bookmarkEnd w:id="7"/>
+      <w:r>
+        <w:rPr>
+          <w:rFonts w:asciiTheme="majorHAnsi" w:hAnsiTheme="majorHAnsi" w:cs="Arial"/>
+        </w:rPr>
+        <w:t>have</w:t>
+      </w:r>
+      <w:r>
+        <w:rPr>
+          <w:rFonts w:asciiTheme="majorHAnsi" w:hAnsiTheme="majorHAnsi" w:cs="Arial"/>
+        </w:rPr>
+        <w:t xml:space="preserve"> been quite irregularly. The reason for this is because of the good communication that most of the team has </w:t>
+      </w:r>
+      <w:r>
+        <w:rPr>
+          <w:rFonts w:asciiTheme="majorHAnsi" w:hAnsiTheme="majorHAnsi" w:cs="Arial"/>
+        </w:rPr>
+        <w:lastRenderedPageBreak/>
+        <w:t>outside of the lab sessions. When we first started the group project my first task was</w:t>
+      </w:r>
+      <w:r>
+        <w:rPr>
+          <w:rFonts w:asciiTheme="majorHAnsi" w:hAnsiTheme="majorHAnsi" w:cs="Arial"/>
+        </w:rPr>
+        <w:t xml:space="preserve"> to create a team skills list [3</w:t>
+      </w:r>
+      <w:r>
+        <w:rPr>
+          <w:rFonts w:asciiTheme="majorHAnsi" w:hAnsiTheme="majorHAnsi" w:cs="Arial"/>
+        </w:rPr>
+        <w:t>]. After that I went on to try out some different graphical libraries for Python, such as Tkinter and PyQt4. The main responsibility outside of keeping updated on what the team is doing and assisting the team in any problems that may occur was the GUI code. I was primarily working on the User Interface for TIAS up until we decided that we should abstain from using Tkinter and create a website instead.</w:t>
+      </w:r>
+      <w:r>
+        <w:rPr>
+          <w:rFonts w:asciiTheme="majorHAnsi" w:hAnsiTheme="majorHAnsi" w:cs="Arial"/>
+        </w:rPr>
+        <w:t xml:space="preserve"> [4</w:t>
+      </w:r>
+      <w:r>
+        <w:rPr>
+          <w:rFonts w:asciiTheme="majorHAnsi" w:hAnsiTheme="majorHAnsi" w:cs="Arial"/>
+        </w:rPr>
+        <w:t>]</w:t>
+      </w:r>
+      <w:r>
+        <w:rPr>
+          <w:rFonts w:asciiTheme="majorHAnsi" w:hAnsiTheme="majorHAnsi" w:cs="Arial"/>
+        </w:rPr>
+        <w:t xml:space="preserve"> We had some difficulties connecting to the database that holds all information that has been scraped from the website because the database is hosted on an </w:t>
+      </w:r>
+      <w:proofErr w:type="spellStart"/>
+      <w:r>
+        <w:rPr>
+          <w:rFonts w:asciiTheme="majorHAnsi" w:hAnsiTheme="majorHAnsi" w:cs="Arial"/>
+        </w:rPr>
+        <w:t>OpenShift</w:t>
+      </w:r>
+      <w:proofErr w:type="spellEnd"/>
+      <w:r>
+        <w:rPr>
+          <w:rFonts w:asciiTheme="majorHAnsi" w:hAnsiTheme="majorHAnsi" w:cs="Arial"/>
+        </w:rPr>
+        <w:t xml:space="preserve"> server. But after some experimenting we figured a simple solution to the problem by using Flask. I have also created a couple of reports and précis, such as a re</w:t>
+      </w:r>
+      <w:r>
+        <w:rPr>
+          <w:rFonts w:asciiTheme="majorHAnsi" w:hAnsiTheme="majorHAnsi" w:cs="Arial"/>
+        </w:rPr>
+        <w:t>port on Intellectual Property [5</w:t>
+      </w:r>
+      <w:r>
+        <w:rPr>
+          <w:rFonts w:asciiTheme="majorHAnsi" w:hAnsiTheme="majorHAnsi" w:cs="Arial"/>
+        </w:rPr>
+        <w:t>].</w:t>
+      </w:r>
+      <w:r>
+        <w:rPr>
+          <w:rFonts w:asciiTheme="majorHAnsi" w:hAnsiTheme="majorHAnsi" w:cs="Arial"/>
+        </w:rPr>
+        <w:t xml:space="preserve"> The day before delivering the product presentation for the lab session we had on Thursday 12</w:t>
+      </w:r>
+      <w:r>
+        <w:rPr>
+          <w:rFonts w:asciiTheme="majorHAnsi" w:hAnsiTheme="majorHAnsi" w:cs="Arial"/>
+          <w:vertAlign w:val="superscript"/>
+        </w:rPr>
+        <w:t>th</w:t>
+      </w:r>
+      <w:r>
+        <w:rPr>
+          <w:rFonts w:asciiTheme="majorHAnsi" w:hAnsiTheme="majorHAnsi" w:cs="Arial"/>
+        </w:rPr>
+        <w:t xml:space="preserve"> of March 2015, Charlie, Laurynas and I were at the lab working on</w:t>
+      </w:r>
+      <w:r>
+        <w:rPr>
+          <w:rFonts w:asciiTheme="majorHAnsi" w:hAnsiTheme="majorHAnsi" w:cs="Arial"/>
+        </w:rPr>
+        <w:t xml:space="preserve"> the website design and making sure that all possible errors that we could think of did not occur. </w:t>
+      </w:r>
+    </w:p>
+    <w:p>
+      <w:pPr>
+        <w:pStyle w:val="Heading5"/>
+        <w:rPr>
+          <w:rFonts w:cs="Arial"/>
+        </w:rPr>
+      </w:pPr>
+      <w:r>
+        <w:rPr>
+          <w:rFonts w:cs="Arial"/>
+        </w:rPr>
+        <w:t>References</w:t>
+      </w:r>
+    </w:p>
+    <w:p>
+      <w:pPr>
+        <w:rPr>
+          <w:i/>
+        </w:rPr>
+      </w:pPr>
+      <w:r>
+        <w:t>[1]</w:t>
+      </w:r>
+      <w:r>
+        <w:t xml:space="preserve"> – Moodle. “</w:t>
+      </w:r>
+      <w:r>
+        <w:rPr>
+          <w:i/>
+        </w:rPr>
+        <w:t>Week 5 - Laboratory: Building teams</w:t>
+      </w:r>
+      <w:r>
+        <w:t xml:space="preserve">” </w:t>
+      </w:r>
+      <w:hyperlink r:id="rId9" w:history="1">
+        <w:r>
+          <w:rPr>
+            <w:rStyle w:val="Hyperlink"/>
+          </w:rPr>
+          <w:t>www.moodle.essex.ac.uk</w:t>
+        </w:r>
+      </w:hyperlink>
+      <w:r>
+        <w:t xml:space="preserve">. </w:t>
+      </w:r>
       <w:proofErr w:type="gramStart"/>
       <w:r>
-        <w:rPr>
-          <w:rFonts w:cs="Arial"/>
-        </w:rPr>
-        <w:t>2.II.b</w:t>
+        <w:t>[Online].</w:t>
       </w:r>
       <w:proofErr w:type="gramEnd"/>
       <w:r>
-        <w:rPr>
-          <w:rFonts w:cs="Arial"/>
-        </w:rPr>
-        <w:t xml:space="preserve"> Detailed report of each team members contribution to the project</w:t>
-      </w:r>
-      <w:bookmarkEnd w:id="7"/>
-      <w:r>
-        <w:rPr>
-          <w:rFonts w:cs="Arial"/>
-        </w:rPr>
-        <w:t xml:space="preserve"> (Sean Traynor, Laurynas Pupsta, Charlie Hammond, Dale Carr, Valentinas Vaiceliunas)</w:t>
-      </w:r>
-    </w:p>
-    <w:p>
-      <w:pPr>
-        <w:rPr>
-          <w:rFonts w:asciiTheme="majorHAnsi" w:hAnsiTheme="majorHAnsi" w:cs="Arial"/>
-        </w:rPr>
-      </w:pPr>
-    </w:p>
-    <w:p>
-      <w:pPr>
-        <w:pStyle w:val="Heading4"/>
-        <w:rPr>
-          <w:rFonts w:cs="Arial"/>
-          <w:sz w:val="32"/>
-        </w:rPr>
-      </w:pPr>
-      <w:r>
-        <w:rPr>
-          <w:rFonts w:cs="Arial"/>
-          <w:sz w:val="32"/>
-        </w:rPr>
-        <w:t>Sean</w:t>
-      </w:r>
-      <w:r>
-        <w:rPr>
-          <w:rFonts w:cs="Arial"/>
-          <w:sz w:val="28"/>
-        </w:rPr>
-        <w:t xml:space="preserve"> </w:t>
-      </w:r>
-      <w:r>
-        <w:rPr>
-          <w:rFonts w:cs="Arial"/>
-          <w:sz w:val="32"/>
-        </w:rPr>
-        <w:t>Traynor</w:t>
-      </w:r>
-      <w:bookmarkStart w:id="8" w:name="_GoBack"/>
-      <w:bookmarkEnd w:id="8"/>
-    </w:p>
-    <w:p>
-      <w:pPr>
-        <w:pStyle w:val="Heading5"/>
-        <w:rPr>
-          <w:rFonts w:cs="Arial"/>
-        </w:rPr>
-      </w:pPr>
-      <w:r>
-        <w:rPr>
-          <w:rFonts w:cs="Arial"/>
-        </w:rPr>
-        <w:t xml:space="preserve">Introduction </w:t>
-      </w:r>
-    </w:p>
-    <w:p>
-      <w:pPr>
-        <w:rPr>
-          <w:rFonts w:asciiTheme="majorHAnsi" w:hAnsiTheme="majorHAnsi" w:cs="Arial"/>
-        </w:rPr>
-      </w:pPr>
-      <w:r>
-        <w:rPr>
-          <w:rFonts w:asciiTheme="majorHAnsi" w:hAnsiTheme="majorHAnsi" w:cs="Arial"/>
-        </w:rPr>
-        <w:t>I am the Team Leader for Team T. The role of the team leader is to take a part in all the different aspects of the product and process of developing the product, but not fully specialize in one part of the product. This hasn’t been applied fully in this team because we ended up being one person less than first anticipated, and since I had some previous experience with working with GUI code before I assigned myself most of the GUI coding in python. I think that I was assigned the Team Leader role because of my previous experience with coding, working in teams and because I was generally interested in the responsibility of being a Team Leader.</w:t>
-      </w:r>
-    </w:p>
-    <w:p>
-      <w:pPr>
-        <w:pStyle w:val="Heading5"/>
-        <w:rPr>
-          <w:rFonts w:cs="Arial"/>
-        </w:rPr>
-      </w:pPr>
-      <w:r>
-        <w:rPr>
-          <w:rFonts w:cs="Arial"/>
-        </w:rPr>
-        <w:t>Past Work</w:t>
-      </w:r>
-    </w:p>
-    <w:p>
-      <w:pPr>
-        <w:rPr>
-          <w:rFonts w:asciiTheme="majorHAnsi" w:hAnsiTheme="majorHAnsi" w:cs="Arial"/>
-        </w:rPr>
-      </w:pPr>
-      <w:r>
-        <w:rPr>
-          <w:rFonts w:asciiTheme="majorHAnsi" w:hAnsiTheme="majorHAnsi" w:cs="Arial"/>
-        </w:rPr>
-        <w:t xml:space="preserve">I have been posting tasks on the Moodle forum when necessary [1], which has been quite irregularly. The reason for this is because of the good communication that most of the team has outside of the lab sessions. When we first started the group project my first task was to create a team skills list [2]. After that I went on to try out some different graphical libraries for Python, </w:t>
-      </w:r>
-      <w:r>
-        <w:rPr>
-          <w:rFonts w:asciiTheme="majorHAnsi" w:hAnsiTheme="majorHAnsi" w:cs="Arial"/>
-        </w:rPr>
-        <w:lastRenderedPageBreak/>
-        <w:t>such as Tkinter and PyQt4. The main responsibility outside of keeping updated on what the team is doing and assisting the team in any problems that may occur was the GUI code. I was primarily working on the User Interface for TIAS up until we decided that we should abstain from using Tkinter and create a website instead.</w:t>
-      </w:r>
-      <w:r>
-        <w:rPr>
-          <w:rFonts w:asciiTheme="majorHAnsi" w:hAnsiTheme="majorHAnsi" w:cs="Arial"/>
-        </w:rPr>
-        <w:t xml:space="preserve"> [3]</w:t>
-      </w:r>
-      <w:r>
-        <w:rPr>
-          <w:rFonts w:asciiTheme="majorHAnsi" w:hAnsiTheme="majorHAnsi" w:cs="Arial"/>
-        </w:rPr>
-        <w:t xml:space="preserve"> We had some difficulties connecting to the database that holds all information that has been scraped from the website because the database is hosted on an </w:t>
-      </w:r>
-      <w:proofErr w:type="spellStart"/>
-      <w:r>
-        <w:rPr>
-          <w:rFonts w:asciiTheme="majorHAnsi" w:hAnsiTheme="majorHAnsi" w:cs="Arial"/>
-        </w:rPr>
-        <w:t>OpenShift</w:t>
-      </w:r>
-      <w:proofErr w:type="spellEnd"/>
-      <w:r>
-        <w:rPr>
-          <w:rFonts w:asciiTheme="majorHAnsi" w:hAnsiTheme="majorHAnsi" w:cs="Arial"/>
-        </w:rPr>
-        <w:t xml:space="preserve"> server. But after some experimenting we figured a simple solution to the problem by using Flask. I have also created a couple of reports and précis, such as a re</w:t>
-      </w:r>
-      <w:r>
-        <w:rPr>
-          <w:rFonts w:asciiTheme="majorHAnsi" w:hAnsiTheme="majorHAnsi" w:cs="Arial"/>
-        </w:rPr>
-        <w:t>port on Intellectual Property [4</w:t>
-      </w:r>
-      <w:r>
-        <w:rPr>
-          <w:rFonts w:asciiTheme="majorHAnsi" w:hAnsiTheme="majorHAnsi" w:cs="Arial"/>
-        </w:rPr>
-        <w:t>].</w:t>
-      </w:r>
-      <w:r>
-        <w:rPr>
-          <w:rFonts w:asciiTheme="majorHAnsi" w:hAnsiTheme="majorHAnsi" w:cs="Arial"/>
-        </w:rPr>
-        <w:t xml:space="preserve"> The day before delivering the product presentation for the lab session we had on Thursday 12</w:t>
-      </w:r>
-      <w:r>
-        <w:rPr>
-          <w:rFonts w:asciiTheme="majorHAnsi" w:hAnsiTheme="majorHAnsi" w:cs="Arial"/>
-          <w:vertAlign w:val="superscript"/>
-        </w:rPr>
-        <w:t>th</w:t>
-      </w:r>
-      <w:r>
-        <w:rPr>
-          <w:rFonts w:asciiTheme="majorHAnsi" w:hAnsiTheme="majorHAnsi" w:cs="Arial"/>
-        </w:rPr>
-        <w:t xml:space="preserve"> of March 2015, Charlie, Laurynas and I were at the lab working on</w:t>
-      </w:r>
-      <w:r>
-        <w:rPr>
-          <w:rFonts w:asciiTheme="majorHAnsi" w:hAnsiTheme="majorHAnsi" w:cs="Arial"/>
-        </w:rPr>
-        <w:t xml:space="preserve"> the website design and making sure that all possible errors that we could think of did not occur. </w:t>
-      </w:r>
-    </w:p>
-    <w:p>
-      <w:pPr>
-        <w:pStyle w:val="Heading5"/>
-        <w:rPr>
-          <w:rFonts w:cs="Arial"/>
-        </w:rPr>
-      </w:pPr>
-      <w:r>
-        <w:rPr>
-          <w:rFonts w:cs="Arial"/>
-        </w:rPr>
-        <w:t>References</w:t>
-      </w:r>
-    </w:p>
-    <w:p>
-      <w:pPr>
-        <w:rPr>
-          <w:rFonts w:asciiTheme="majorHAnsi" w:hAnsiTheme="majorHAnsi" w:cs="Arial"/>
-        </w:rPr>
-      </w:pPr>
-      <w:r>
-        <w:rPr>
-          <w:rFonts w:asciiTheme="majorHAnsi" w:hAnsiTheme="majorHAnsi" w:cs="Arial"/>
-        </w:rPr>
-        <w:t>[1] – Moodle. "</w:t>
+        <w:t xml:space="preserve"> Available: </w:t>
+      </w:r>
+      <w:hyperlink r:id="rId10" w:history="1">
+        <w:r>
+          <w:rPr>
+            <w:rStyle w:val="Hyperlink"/>
+          </w:rPr>
+          <w:t>https://moodle.essex.ac.uk/mod/book/view.php?id=208150&amp;chapterid=1605</w:t>
+        </w:r>
+      </w:hyperlink>
+      <w:r>
+        <w:t xml:space="preserve"> [Accessed: Mar. 16. 2015].</w:t>
+      </w:r>
+    </w:p>
+    <w:p>
+      <w:pPr>
+        <w:rPr>
+          <w:rFonts w:asciiTheme="majorHAnsi" w:hAnsiTheme="majorHAnsi" w:cs="Arial"/>
+        </w:rPr>
+      </w:pPr>
+      <w:r>
+        <w:rPr>
+          <w:rFonts w:asciiTheme="majorHAnsi" w:hAnsiTheme="majorHAnsi" w:cs="Arial"/>
+        </w:rPr>
+        <w:t>[</w:t>
+      </w:r>
+      <w:r>
+        <w:rPr>
+          <w:rFonts w:asciiTheme="majorHAnsi" w:hAnsiTheme="majorHAnsi" w:cs="Arial"/>
+        </w:rPr>
+        <w:t>2</w:t>
+      </w:r>
+      <w:r>
+        <w:rPr>
+          <w:rFonts w:asciiTheme="majorHAnsi" w:hAnsiTheme="majorHAnsi" w:cs="Arial"/>
+        </w:rPr>
+        <w:t>] – Moodle. "</w:t>
       </w:r>
       <w:r>
         <w:rPr>
@@ -2675,7 +2803,7 @@
         </w:rPr>
         <w:t xml:space="preserve">.  [Online]. Available: </w:t>
       </w:r>
-      <w:hyperlink r:id="rId10" w:history="1">
+      <w:hyperlink r:id="rId11" w:history="1">
         <w:r>
           <w:rPr>
             <w:rStyle w:val="Hyperlink"/>
@@ -2701,7 +2829,19 @@
         <w:rPr>
           <w:rFonts w:asciiTheme="majorHAnsi" w:hAnsiTheme="majorHAnsi" w:cs="Arial"/>
         </w:rPr>
-        <w:t>[2] – Moodle. “</w:t>
+        <w:t>[</w:t>
+      </w:r>
+      <w:r>
+        <w:rPr>
+          <w:rFonts w:asciiTheme="majorHAnsi" w:hAnsiTheme="majorHAnsi" w:cs="Arial"/>
+        </w:rPr>
+        <w:t>3</w:t>
+      </w:r>
+      <w:r>
+        <w:rPr>
+          <w:rFonts w:asciiTheme="majorHAnsi" w:hAnsiTheme="majorHAnsi" w:cs="Arial"/>
+        </w:rPr>
+        <w:t>] – Moodle. “</w:t>
       </w:r>
       <w:r>
         <w:rPr>
@@ -2766,7 +2906,7 @@
         </w:rPr>
         <w:t xml:space="preserve">. [Online]. Available: </w:t>
       </w:r>
-      <w:hyperlink r:id="rId11" w:history="1">
+      <w:hyperlink r:id="rId12" w:history="1">
         <w:r>
           <w:rPr>
             <w:rStyle w:val="Hyperlink"/>
@@ -2793,7 +2933,33 @@
         <w:rPr>
           <w:rFonts w:asciiTheme="majorHAnsi" w:hAnsiTheme="majorHAnsi" w:cs="Arial"/>
         </w:rPr>
-        <w:t>[3] – TecInASec. “</w:t>
+        <w:t>[</w:t>
+      </w:r>
+      <w:r>
+        <w:rPr>
+          <w:rFonts w:asciiTheme="majorHAnsi" w:hAnsiTheme="majorHAnsi" w:cs="Arial"/>
+        </w:rPr>
+        <w:t>4</w:t>
+      </w:r>
+      <w:r>
+        <w:rPr>
+          <w:rFonts w:asciiTheme="majorHAnsi" w:hAnsiTheme="majorHAnsi" w:cs="Arial"/>
+        </w:rPr>
+        <w:t xml:space="preserve">] – </w:t>
+      </w:r>
+      <w:proofErr w:type="spellStart"/>
+      <w:r>
+        <w:rPr>
+          <w:rFonts w:asciiTheme="majorHAnsi" w:hAnsiTheme="majorHAnsi" w:cs="Arial"/>
+        </w:rPr>
+        <w:t>TecInASec</w:t>
+      </w:r>
+      <w:proofErr w:type="spellEnd"/>
+      <w:r>
+        <w:rPr>
+          <w:rFonts w:asciiTheme="majorHAnsi" w:hAnsiTheme="majorHAnsi" w:cs="Arial"/>
+        </w:rPr>
+        <w:t>. “</w:t>
       </w:r>
       <w:r>
         <w:rPr>
@@ -2845,7 +3011,7 @@
         </w:rPr>
         <w:t xml:space="preserve"> [Online]. Available: </w:t>
       </w:r>
-      <w:hyperlink r:id="rId12" w:history="1">
+      <w:hyperlink r:id="rId13" w:history="1">
         <w:r>
           <w:rPr>
             <w:rStyle w:val="Hyperlink"/>
@@ -2878,7 +3044,13 @@
         <w:rPr>
           <w:rFonts w:asciiTheme="majorHAnsi" w:hAnsiTheme="majorHAnsi" w:cs="Arial"/>
         </w:rPr>
-        <w:t>[4</w:t>
+        <w:t>[</w:t>
+      </w:r>
+      <w:r>
+        <w:rPr>
+          <w:rFonts w:asciiTheme="majorHAnsi" w:hAnsiTheme="majorHAnsi" w:cs="Arial"/>
+        </w:rPr>
+        <w:t>5</w:t>
       </w:r>
       <w:r>
         <w:rPr>
@@ -2936,7 +3108,7 @@
         </w:rPr>
         <w:t xml:space="preserve">. [Online]. Available: </w:t>
       </w:r>
-      <w:hyperlink r:id="rId13" w:history="1">
+      <w:hyperlink r:id="rId14" w:history="1">
         <w:r>
           <w:rPr>
             <w:rStyle w:val="Hyperlink"/>
@@ -3026,14 +3198,14 @@
         <w:rPr>
           <w:rFonts w:asciiTheme="majorHAnsi" w:hAnsiTheme="majorHAnsi" w:cs="Arial"/>
         </w:rPr>
-        <w:t xml:space="preserve">Starting from the beginning. 10th November 2014 it has been my role in the team to collectively work with each of the members, whether it be in the forum online [1] or with a team meeting which happens every two weeks. Since the launch of the project I have written reports covering application design [2] to potential health and safety when using the application [3]. All of the aspects that I have coved in my reports which can be found within the list of uploaded documents on the Moodle website supported by the University of Essex [4] are aspects of design that many don’t considered when looking at an application. At this point of the application design, as of the 18th February 2015 my designs are all theoretical but are essential to the team so that we as a team can collaborate and have an insight to what the final design could be like. Each iteration of the  design can be seen in the documents I have uploaded on Moodle, so far the design assets we are interested in using have been uploaded in a folder [5] so that not only I can </w:t>
+        <w:t xml:space="preserve">Starting from the beginning. 10th November 2014 it has been my role in the team to collectively work with each of the members, whether it be in the forum online [1] or with a team meeting which happens every two weeks. Since the launch of the project I have written reports covering application design [2] to potential health and safety when using the application [3]. All of the aspects that I have coved in my reports which can be found within the list of uploaded documents on the Moodle website supported by the University of Essex [4] are aspects of design </w:t>
       </w:r>
       <w:r>
         <w:rPr>
           <w:rFonts w:asciiTheme="majorHAnsi" w:hAnsiTheme="majorHAnsi" w:cs="Arial"/>
         </w:rPr>
         <w:lastRenderedPageBreak/>
-        <w:t>see and manipulate them. I have given creative control over my designs to the team for inspiration and influence so that in the end it’s a product that we can all agree on.</w:t>
+        <w:t>that many don’t considered when looking at an application. At this point of the application design, as of the 18th February 2015 my designs are all theoretical but are essential to the team so that we as a team can collaborate and have an insight to what the final design could be like. Each iteration of the  design can be seen in the documents I have uploaded on Moodle, so far the design assets we are interested in using have been uploaded in a folder [5] so that not only I can see and manipulate them. I have given creative control over my designs to the team for inspiration and influence so that in the end it’s a product that we can all agree on.</w:t>
       </w:r>
     </w:p>
     <w:p>
@@ -3096,7 +3268,7 @@
         </w:rPr>
         <w:t xml:space="preserve">Team Forum”.  </w:t>
       </w:r>
-      <w:hyperlink r:id="rId14" w:history="1">
+      <w:hyperlink r:id="rId15" w:history="1">
         <w:r>
           <w:rPr>
             <w:rStyle w:val="Hyperlink"/>
@@ -3111,7 +3283,7 @@
         </w:rPr>
         <w:t xml:space="preserve">.  [Online]. Available: </w:t>
       </w:r>
-      <w:hyperlink r:id="rId15" w:history="1">
+      <w:hyperlink r:id="rId16" w:history="1">
         <w:r>
           <w:rPr>
             <w:rStyle w:val="Hyperlink"/>
@@ -3167,7 +3339,7 @@
         </w:rPr>
         <w:t xml:space="preserve">.  </w:t>
       </w:r>
-      <w:hyperlink r:id="rId16" w:history="1">
+      <w:hyperlink r:id="rId17" w:history="1">
         <w:r>
           <w:rPr>
             <w:rStyle w:val="Hyperlink"/>
@@ -3182,7 +3354,7 @@
         </w:rPr>
         <w:t xml:space="preserve">  [Online]. Available: </w:t>
       </w:r>
-      <w:hyperlink r:id="rId17" w:history="1">
+      <w:hyperlink r:id="rId18" w:history="1">
         <w:r>
           <w:rPr>
             <w:rStyle w:val="Hyperlink"/>
@@ -3232,7 +3404,7 @@
         </w:rPr>
         <w:t xml:space="preserve">.  </w:t>
       </w:r>
-      <w:hyperlink r:id="rId18" w:history="1">
+      <w:hyperlink r:id="rId19" w:history="1">
         <w:r>
           <w:rPr>
             <w:rStyle w:val="Hyperlink"/>
@@ -3247,7 +3419,7 @@
         </w:rPr>
         <w:t xml:space="preserve">.  [Online]. Available: </w:t>
       </w:r>
-      <w:hyperlink r:id="rId19" w:history="1">
+      <w:hyperlink r:id="rId20" w:history="1">
         <w:r>
           <w:rPr>
             <w:rStyle w:val="Hyperlink"/>
@@ -3295,7 +3467,7 @@
         </w:rPr>
         <w:t xml:space="preserve">.  </w:t>
       </w:r>
-      <w:hyperlink r:id="rId20" w:history="1">
+      <w:hyperlink r:id="rId21" w:history="1">
         <w:r>
           <w:rPr>
             <w:rStyle w:val="Hyperlink"/>
@@ -3310,7 +3482,7 @@
         </w:rPr>
         <w:t xml:space="preserve">.  [Online]. Available: </w:t>
       </w:r>
-      <w:hyperlink r:id="rId21" w:history="1">
+      <w:hyperlink r:id="rId22" w:history="1">
         <w:r>
           <w:rPr>
             <w:rStyle w:val="Hyperlink"/>
@@ -3351,7 +3523,7 @@
         </w:rPr>
         <w:t xml:space="preserve">.  </w:t>
       </w:r>
-      <w:hyperlink r:id="rId22" w:history="1">
+      <w:hyperlink r:id="rId23" w:history="1">
         <w:r>
           <w:rPr>
             <w:rStyle w:val="Hyperlink"/>
@@ -3366,7 +3538,7 @@
         </w:rPr>
         <w:t xml:space="preserve">.  [Online]. Available: </w:t>
       </w:r>
-      <w:hyperlink r:id="rId23" w:history="1">
+      <w:hyperlink r:id="rId24" w:history="1">
         <w:r>
           <w:rPr>
             <w:rStyle w:val="Hyperlink"/>
@@ -3443,6 +3615,7 @@
         <w:rPr>
           <w:rFonts w:cs="Arial"/>
         </w:rPr>
+        <w:lastRenderedPageBreak/>
         <w:t>Past Work</w:t>
       </w:r>
     </w:p>
@@ -3469,14 +3642,7 @@
         <w:rPr>
           <w:rFonts w:asciiTheme="majorHAnsi" w:hAnsiTheme="majorHAnsi" w:cs="Arial"/>
         </w:rPr>
-        <w:t xml:space="preserve"> as it was going to be used to create the GUI for our product (decided against at a later date). As the logbook will show, I have not had many tasks to complete, barring the work on the logbook and Gantt chart. I </w:t>
-      </w:r>
-      <w:r>
-        <w:rPr>
-          <w:rFonts w:asciiTheme="majorHAnsi" w:hAnsiTheme="majorHAnsi" w:cs="Arial"/>
-        </w:rPr>
-        <w:lastRenderedPageBreak/>
-        <w:t>believe this to be due to the higher workload in being the project manager, as well as my other teammates being better suited than me in tasks involving design or coding.</w:t>
+        <w:t xml:space="preserve"> as it was going to be used to create the GUI for our product (decided against at a later date). As the logbook will show, I have not had many tasks to complete, barring the work on the logbook and Gantt chart. I believe this to be due to the higher workload in being the project manager, as well as my other teammates being better suited than me in tasks involving design or coding.</w:t>
       </w:r>
     </w:p>
     <w:p>
@@ -3516,7 +3682,7 @@
         </w:rPr>
         <w:t xml:space="preserve">.  </w:t>
       </w:r>
-      <w:hyperlink r:id="rId24" w:history="1">
+      <w:hyperlink r:id="rId25" w:history="1">
         <w:r>
           <w:rPr>
             <w:rFonts w:asciiTheme="majorHAnsi" w:hAnsiTheme="majorHAnsi" w:cs="Arial"/>
@@ -3536,7 +3702,7 @@
         </w:rPr>
         <w:t xml:space="preserve"> </w:t>
       </w:r>
-      <w:hyperlink r:id="rId25" w:history="1">
+      <w:hyperlink r:id="rId26" w:history="1">
         <w:r>
           <w:rPr>
             <w:rStyle w:val="Hyperlink"/>
@@ -3641,14 +3807,112 @@
         </w:rPr>
         <w:t xml:space="preserve"> given to me as a business </w:t>
       </w:r>
+      <w:commentRangeStart w:id="8"/>
+      <w:r>
+        <w:rPr>
+          <w:rFonts w:asciiTheme="majorHAnsi" w:hAnsiTheme="majorHAnsi" w:cs="Arial"/>
+        </w:rPr>
+        <w:t>specialist</w:t>
+      </w:r>
+      <w:commentRangeEnd w:id="8"/>
+      <w:r>
+        <w:rPr>
+          <w:rStyle w:val="CommentReference"/>
+        </w:rPr>
+        <w:commentReference w:id="8"/>
+      </w:r>
+      <w:r>
+        <w:rPr>
+          <w:rFonts w:asciiTheme="majorHAnsi" w:hAnsiTheme="majorHAnsi" w:cs="Arial"/>
+        </w:rPr>
+        <w:t>.</w:t>
+      </w:r>
+    </w:p>
+    <w:p>
+      <w:pPr>
+        <w:pStyle w:val="Heading4"/>
+        <w:rPr>
+          <w:rFonts w:cs="Arial"/>
+          <w:sz w:val="32"/>
+        </w:rPr>
+      </w:pPr>
+      <w:r>
+        <w:rPr>
+          <w:rFonts w:cs="Arial"/>
+          <w:sz w:val="32"/>
+        </w:rPr>
+        <w:t>Laurynas Pupsta</w:t>
+      </w:r>
+    </w:p>
+    <w:p>
+      <w:pPr>
+        <w:pStyle w:val="Heading5"/>
+        <w:rPr>
+          <w:rFonts w:cs="Arial"/>
+        </w:rPr>
+      </w:pPr>
+      <w:r>
+        <w:rPr>
+          <w:rFonts w:cs="Arial"/>
+        </w:rPr>
+        <w:t xml:space="preserve">Introduction </w:t>
+      </w:r>
+    </w:p>
+    <w:p>
+      <w:pPr>
+        <w:rPr>
+          <w:rFonts w:asciiTheme="majorHAnsi" w:hAnsiTheme="majorHAnsi" w:cs="Arial"/>
+        </w:rPr>
+      </w:pPr>
+      <w:r>
+        <w:rPr>
+          <w:rFonts w:asciiTheme="majorHAnsi" w:hAnsiTheme="majorHAnsi" w:cs="Arial"/>
+        </w:rPr>
+        <w:t>I am Laurynas Pupsta. I am the team programming specialist working a project called TecInASec. I have been mainly working with Openshift server, Python, phpMyAdmin and git. My main achievements so far are fully functional scraping code for PCWorld, working communication between the server and database and everything associated with gathering and analysing(filtering, manipulating and etc.) information.</w:t>
+      </w:r>
+    </w:p>
+    <w:p>
+      <w:pPr>
+        <w:pStyle w:val="Heading5"/>
+        <w:rPr>
+          <w:rFonts w:cs="Arial"/>
+        </w:rPr>
+      </w:pPr>
+      <w:r>
+        <w:rPr>
+          <w:rFonts w:cs="Arial"/>
+        </w:rPr>
+        <w:t>Past Work</w:t>
+      </w:r>
+    </w:p>
+    <w:p>
+      <w:pPr>
+        <w:rPr>
+          <w:rFonts w:asciiTheme="majorHAnsi" w:hAnsiTheme="majorHAnsi" w:cs="Arial"/>
+        </w:rPr>
+      </w:pPr>
+      <w:r>
+        <w:rPr>
+          <w:rFonts w:asciiTheme="majorHAnsi" w:hAnsiTheme="majorHAnsi" w:cs="Arial"/>
+        </w:rPr>
+        <w:t xml:space="preserve">I have done quite a bit of work with BeautifulSoup scarping module for python. Wrote my own scraping code for PCWorld which works perfectly. </w:t>
+      </w:r>
       <w:commentRangeStart w:id="9"/>
       <w:r>
         <w:rPr>
           <w:rFonts w:asciiTheme="majorHAnsi" w:hAnsiTheme="majorHAnsi" w:cs="Arial"/>
         </w:rPr>
-        <w:t>specialist</w:t>
+        <w:t>[1</w:t>
+      </w:r>
+      <w:proofErr w:type="gramStart"/>
+      <w:r>
+        <w:rPr>
+          <w:rFonts w:asciiTheme="majorHAnsi" w:hAnsiTheme="majorHAnsi" w:cs="Arial"/>
+        </w:rPr>
+        <w:t>]</w:t>
       </w:r>
       <w:commentRangeEnd w:id="9"/>
+      <w:proofErr w:type="gramEnd"/>
       <w:r>
         <w:rPr>
           <w:rStyle w:val="CommentReference"/>
@@ -3659,84 +3923,47 @@
         <w:rPr>
           <w:rFonts w:asciiTheme="majorHAnsi" w:hAnsiTheme="majorHAnsi" w:cs="Arial"/>
         </w:rPr>
-        <w:t>.</w:t>
-      </w:r>
-    </w:p>
-    <w:p>
-      <w:pPr>
-        <w:pStyle w:val="Heading4"/>
-        <w:rPr>
-          <w:rFonts w:cs="Arial"/>
-          <w:sz w:val="32"/>
-        </w:rPr>
-      </w:pPr>
-      <w:r>
-        <w:rPr>
-          <w:rFonts w:cs="Arial"/>
-          <w:sz w:val="32"/>
-        </w:rPr>
-        <w:t>Laurynas Pupsta</w:t>
-      </w:r>
-    </w:p>
-    <w:p>
-      <w:pPr>
-        <w:pStyle w:val="Heading5"/>
-        <w:rPr>
-          <w:rFonts w:cs="Arial"/>
-        </w:rPr>
-      </w:pPr>
-      <w:r>
-        <w:rPr>
-          <w:rFonts w:cs="Arial"/>
-        </w:rPr>
-        <w:t xml:space="preserve">Introduction </w:t>
-      </w:r>
-    </w:p>
-    <w:p>
-      <w:pPr>
-        <w:rPr>
-          <w:rFonts w:asciiTheme="majorHAnsi" w:hAnsiTheme="majorHAnsi" w:cs="Arial"/>
-        </w:rPr>
-      </w:pPr>
-      <w:r>
-        <w:rPr>
-          <w:rFonts w:asciiTheme="majorHAnsi" w:hAnsiTheme="majorHAnsi" w:cs="Arial"/>
-        </w:rPr>
-        <w:t>I am Laurynas Pupsta. I am the team programming specialist working a project called TecInASec. I have been mainly working with Openshift server, Python, phpMyAdmin and git. My main achievements so far are fully functional scraping code for PCWorld, working communication between the server and database and everything associated with gathering and analysing(filtering, manipulating and etc.) information.</w:t>
-      </w:r>
-    </w:p>
-    <w:p>
-      <w:pPr>
-        <w:pStyle w:val="Heading5"/>
-        <w:rPr>
-          <w:rFonts w:cs="Arial"/>
-        </w:rPr>
-      </w:pPr>
-      <w:r>
-        <w:rPr>
-          <w:rFonts w:cs="Arial"/>
-        </w:rPr>
-        <w:t>Past Work</w:t>
-      </w:r>
-    </w:p>
-    <w:p>
-      <w:pPr>
-        <w:rPr>
-          <w:rFonts w:asciiTheme="majorHAnsi" w:hAnsiTheme="majorHAnsi" w:cs="Arial"/>
-        </w:rPr>
-      </w:pPr>
-      <w:r>
-        <w:rPr>
-          <w:rFonts w:asciiTheme="majorHAnsi" w:hAnsiTheme="majorHAnsi" w:cs="Arial"/>
-        </w:rPr>
-        <w:t xml:space="preserve">I have done quite a bit of work with BeautifulSoup scarping module for python. Wrote my own scraping code for PCWorld which works perfectly. </w:t>
+        <w:t xml:space="preserve">Wrote a report about how easy it is to use </w:t>
+      </w:r>
+      <w:r>
+        <w:rPr>
+          <w:rFonts w:asciiTheme="majorHAnsi" w:hAnsiTheme="majorHAnsi" w:cs="Arial"/>
+        </w:rPr>
+        <w:lastRenderedPageBreak/>
+        <w:t xml:space="preserve">BeautifulSoup and how splendid it works in reality. Also I have been working with python module requests which help a lot. It easier to use HTTP requests than python native urllib requests module. </w:t>
       </w:r>
       <w:commentRangeStart w:id="10"/>
       <w:r>
         <w:rPr>
           <w:rFonts w:asciiTheme="majorHAnsi" w:hAnsiTheme="majorHAnsi" w:cs="Arial"/>
         </w:rPr>
-        <w:t>[1</w:t>
+        <w:t>[2]</w:t>
+      </w:r>
+      <w:commentRangeEnd w:id="10"/>
+      <w:r>
+        <w:rPr>
+          <w:rStyle w:val="CommentReference"/>
+        </w:rPr>
+        <w:commentReference w:id="10"/>
+      </w:r>
+      <w:r>
+        <w:rPr>
+          <w:rFonts w:asciiTheme="majorHAnsi" w:hAnsiTheme="majorHAnsi" w:cs="Arial"/>
+        </w:rPr>
+        <w:t xml:space="preserve"> </w:t>
+      </w:r>
+      <w:r>
+        <w:rPr>
+          <w:rFonts w:asciiTheme="majorHAnsi" w:hAnsiTheme="majorHAnsi" w:cs="Arial"/>
+        </w:rPr>
+        <w:t xml:space="preserve">I wrote a report about HTTP requests and how a simple code to send a request looks like. I am also working with phpMyAdmin which helps me work with pymysql module. I can instantly see my stored information from the scraping code and lets me test query codes for storing or extracting information from TecInASec DB on Openshift. </w:t>
+      </w:r>
+      <w:commentRangeStart w:id="11"/>
+      <w:r>
+        <w:rPr>
+          <w:rFonts w:asciiTheme="majorHAnsi" w:hAnsiTheme="majorHAnsi" w:cs="Arial"/>
+        </w:rPr>
+        <w:t>[3</w:t>
       </w:r>
       <w:proofErr w:type="gramStart"/>
       <w:r>
@@ -3745,59 +3972,26 @@
         </w:rPr>
         <w:t>]</w:t>
       </w:r>
-      <w:commentRangeEnd w:id="10"/>
+      <w:commentRangeEnd w:id="11"/>
       <w:proofErr w:type="gramEnd"/>
       <w:r>
         <w:rPr>
           <w:rStyle w:val="CommentReference"/>
         </w:rPr>
-        <w:commentReference w:id="10"/>
-      </w:r>
-      <w:r>
-        <w:rPr>
-          <w:rFonts w:asciiTheme="majorHAnsi" w:hAnsiTheme="majorHAnsi" w:cs="Arial"/>
-        </w:rPr>
-        <w:t xml:space="preserve">Wrote a report about how easy it is to use BeautifulSoup and how splendid it works in reality. Also I have been working with python module requests which help a lot. It easier to use HTTP requests than python native urllib requests module. </w:t>
-      </w:r>
-      <w:commentRangeStart w:id="11"/>
-      <w:r>
-        <w:rPr>
-          <w:rFonts w:asciiTheme="majorHAnsi" w:hAnsiTheme="majorHAnsi" w:cs="Arial"/>
-        </w:rPr>
-        <w:t>[2]</w:t>
-      </w:r>
-      <w:commentRangeEnd w:id="11"/>
-      <w:r>
-        <w:rPr>
-          <w:rStyle w:val="CommentReference"/>
-        </w:rPr>
         <w:commentReference w:id="11"/>
       </w:r>
       <w:r>
         <w:rPr>
           <w:rFonts w:asciiTheme="majorHAnsi" w:hAnsiTheme="majorHAnsi" w:cs="Arial"/>
         </w:rPr>
-        <w:t xml:space="preserve"> </w:t>
-      </w:r>
-      <w:r>
-        <w:rPr>
-          <w:rFonts w:asciiTheme="majorHAnsi" w:hAnsiTheme="majorHAnsi" w:cs="Arial"/>
-        </w:rPr>
-        <w:t xml:space="preserve">I wrote a report about HTTP requests and how a simple code to send a request looks like. I am also working with phpMyAdmin which helps me work with pymysql module. I can instantly see my stored information from the scraping code and lets me test query </w:t>
-      </w:r>
-      <w:r>
-        <w:rPr>
-          <w:rFonts w:asciiTheme="majorHAnsi" w:hAnsiTheme="majorHAnsi" w:cs="Arial"/>
-        </w:rPr>
-        <w:lastRenderedPageBreak/>
-        <w:t xml:space="preserve">codes for storing or extracting information from TecInASec DB on Openshift. </w:t>
+        <w:t xml:space="preserve">I wrote a report how useful phpMyAdmin really is and how accessible it is for our every team member. </w:t>
       </w:r>
       <w:commentRangeStart w:id="12"/>
       <w:r>
         <w:rPr>
           <w:rFonts w:asciiTheme="majorHAnsi" w:hAnsiTheme="majorHAnsi" w:cs="Arial"/>
         </w:rPr>
-        <w:t>[3</w:t>
+        <w:t>[4</w:t>
       </w:r>
       <w:proofErr w:type="gramStart"/>
       <w:r>
@@ -3813,34 +4007,6 @@
           <w:rStyle w:val="CommentReference"/>
         </w:rPr>
         <w:commentReference w:id="12"/>
-      </w:r>
-      <w:r>
-        <w:rPr>
-          <w:rFonts w:asciiTheme="majorHAnsi" w:hAnsiTheme="majorHAnsi" w:cs="Arial"/>
-        </w:rPr>
-        <w:t xml:space="preserve">I wrote a report how useful phpMyAdmin really is and how accessible it is for our every team member. </w:t>
-      </w:r>
-      <w:commentRangeStart w:id="13"/>
-      <w:r>
-        <w:rPr>
-          <w:rFonts w:asciiTheme="majorHAnsi" w:hAnsiTheme="majorHAnsi" w:cs="Arial"/>
-        </w:rPr>
-        <w:t>[4</w:t>
-      </w:r>
-      <w:proofErr w:type="gramStart"/>
-      <w:r>
-        <w:rPr>
-          <w:rFonts w:asciiTheme="majorHAnsi" w:hAnsiTheme="majorHAnsi" w:cs="Arial"/>
-        </w:rPr>
-        <w:t>]</w:t>
-      </w:r>
-      <w:commentRangeEnd w:id="13"/>
-      <w:proofErr w:type="gramEnd"/>
-      <w:r>
-        <w:rPr>
-          <w:rStyle w:val="CommentReference"/>
-        </w:rPr>
-        <w:commentReference w:id="13"/>
       </w:r>
       <w:r>
         <w:rPr>
@@ -3860,7 +4026,7 @@
           <w:szCs w:val="32"/>
         </w:rPr>
       </w:pPr>
-      <w:bookmarkStart w:id="14" w:name="_Toc271874900"/>
+      <w:bookmarkStart w:id="13" w:name="_Toc271874900"/>
       <w:r>
         <w:rPr>
           <w:rFonts w:cs="Arial"/>
@@ -3882,141 +4048,141 @@
         <w:lastRenderedPageBreak/>
         <w:t>Chapter 3 Product Development (?? words)</w:t>
       </w:r>
+      <w:bookmarkEnd w:id="13"/>
+    </w:p>
+    <w:p>
+      <w:pPr>
+        <w:rPr>
+          <w:rFonts w:asciiTheme="majorHAnsi" w:hAnsiTheme="majorHAnsi" w:cs="Arial"/>
+        </w:rPr>
+      </w:pPr>
+    </w:p>
+    <w:p>
+      <w:pPr>
+        <w:pStyle w:val="Heading2"/>
+        <w:rPr>
+          <w:rFonts w:cs="Arial"/>
+        </w:rPr>
+      </w:pPr>
+      <w:bookmarkStart w:id="14" w:name="_Toc271874901"/>
+      <w:proofErr w:type="gramStart"/>
+      <w:r>
+        <w:rPr>
+          <w:rFonts w:cs="Arial"/>
+        </w:rPr>
+        <w:t>3.I</w:t>
+      </w:r>
+      <w:proofErr w:type="gramEnd"/>
+      <w:r>
+        <w:rPr>
+          <w:rFonts w:cs="Arial"/>
+        </w:rPr>
+        <w:t xml:space="preserve"> An introduction to Product Development</w:t>
+      </w:r>
       <w:bookmarkEnd w:id="14"/>
-    </w:p>
-    <w:p>
-      <w:pPr>
-        <w:rPr>
-          <w:rFonts w:asciiTheme="majorHAnsi" w:hAnsiTheme="majorHAnsi" w:cs="Arial"/>
-        </w:rPr>
-      </w:pPr>
-    </w:p>
-    <w:p>
-      <w:pPr>
-        <w:pStyle w:val="Heading2"/>
-        <w:rPr>
-          <w:rFonts w:cs="Arial"/>
-        </w:rPr>
-      </w:pPr>
-      <w:bookmarkStart w:id="15" w:name="_Toc271874901"/>
+      <w:r>
+        <w:rPr>
+          <w:rFonts w:cs="Arial"/>
+        </w:rPr>
+        <w:t xml:space="preserve"> (Sean Traynor)</w:t>
+      </w:r>
+    </w:p>
+    <w:p>
+      <w:pPr>
+        <w:rPr>
+          <w:rFonts w:asciiTheme="majorHAnsi" w:hAnsiTheme="majorHAnsi" w:cs="Arial"/>
+        </w:rPr>
+      </w:pPr>
+      <w:r>
+        <w:rPr>
+          <w:rFonts w:asciiTheme="majorHAnsi" w:hAnsiTheme="majorHAnsi" w:cs="Arial"/>
+        </w:rPr>
+        <w:t xml:space="preserve">What exactly is </w:t>
+      </w:r>
+      <w:r>
+        <w:rPr>
+          <w:rFonts w:asciiTheme="majorHAnsi" w:hAnsiTheme="majorHAnsi" w:cs="Arial"/>
+        </w:rPr>
+        <w:t>product development?</w:t>
+      </w:r>
+      <w:r>
+        <w:rPr>
+          <w:rFonts w:asciiTheme="majorHAnsi" w:hAnsiTheme="majorHAnsi" w:cs="Arial"/>
+        </w:rPr>
+        <w:t xml:space="preserve"> As the name suggests, product development is the development of a product and all the processes involved in doing so. There is no correct way of developing a product, as long as the result is a fully functional product. Product development is a rather extensive process and is quite difficult, especially if the product is being developed by several people.</w:t>
+      </w:r>
+    </w:p>
+    <w:p>
+      <w:pPr>
+        <w:rPr>
+          <w:rFonts w:asciiTheme="majorHAnsi" w:hAnsiTheme="majorHAnsi" w:cs="Arial"/>
+        </w:rPr>
+      </w:pPr>
+      <w:r>
+        <w:rPr>
+          <w:rFonts w:asciiTheme="majorHAnsi" w:hAnsiTheme="majorHAnsi" w:cs="Arial"/>
+        </w:rPr>
+        <w:t xml:space="preserve">Developing a product usually includes a group of people with a vision for a product, such as a piece of software or technology. It often requires the modification of an already existing product, if this is the case the modification should end up with an improved version of the product, or an alternative version of the product. </w:t>
+      </w:r>
+      <w:r>
+        <w:rPr>
+          <w:rFonts w:asciiTheme="majorHAnsi" w:hAnsiTheme="majorHAnsi" w:cs="Arial"/>
+        </w:rPr>
+        <w:t>[1]</w:t>
+      </w:r>
+      <w:r>
+        <w:rPr>
+          <w:rFonts w:asciiTheme="majorHAnsi" w:hAnsiTheme="majorHAnsi" w:cs="Arial"/>
+        </w:rPr>
+        <w:t xml:space="preserve"> In our case we are modifying already existing software to best suit our needs. The software we are developing is a price comparison software, but it specialises in computers, specifically for the UK. </w:t>
+      </w:r>
+    </w:p>
+    <w:p>
+      <w:pPr>
+        <w:rPr>
+          <w:rFonts w:asciiTheme="majorHAnsi" w:hAnsiTheme="majorHAnsi" w:cs="Arial"/>
+        </w:rPr>
+      </w:pPr>
+      <w:r>
+        <w:rPr>
+          <w:rFonts w:asciiTheme="majorHAnsi" w:hAnsiTheme="majorHAnsi" w:cs="Arial"/>
+        </w:rPr>
+        <w:t xml:space="preserve">The development can be built on a couple of methods. The most common ones are Waterfall and Agile. [2] The Waterfall methodology starts off by determining the requirements and specification. This methodology is commonly used when the developers have a clear vision of how the product is going to work, look like and they know exactly how to get the finished product. This is the reason why the more common methodology nowadays is Agile. Agile is a lot more adaptive and progressive. Agile methodology uses a method called Sprint, and usually lasts for a week to a month. During the Sprint the team members takes on a small set of tasks and generate reports based on what work was done on the project during the Sprint. </w:t>
+      </w:r>
+    </w:p>
+    <w:p>
+      <w:pPr>
+        <w:rPr>
+          <w:rFonts w:asciiTheme="majorHAnsi" w:hAnsiTheme="majorHAnsi" w:cs="Arial"/>
+        </w:rPr>
+      </w:pPr>
+      <w:r>
+        <w:rPr>
+          <w:rFonts w:asciiTheme="majorHAnsi" w:hAnsiTheme="majorHAnsi" w:cs="Arial"/>
+        </w:rPr>
+        <w:t>[1] Business Dictionary. “</w:t>
+      </w:r>
+      <w:r>
+        <w:rPr>
+          <w:rFonts w:asciiTheme="majorHAnsi" w:hAnsiTheme="majorHAnsi" w:cs="Arial"/>
+          <w:i/>
+        </w:rPr>
+        <w:t xml:space="preserve">What is product development? </w:t>
+      </w:r>
       <w:proofErr w:type="gramStart"/>
       <w:r>
         <w:rPr>
-          <w:rFonts w:cs="Arial"/>
-        </w:rPr>
-        <w:t>3.I</w:t>
+          <w:rFonts w:asciiTheme="majorHAnsi" w:hAnsiTheme="majorHAnsi" w:cs="Arial"/>
+          <w:i/>
+        </w:rPr>
+        <w:t>definition</w:t>
       </w:r>
       <w:proofErr w:type="gramEnd"/>
       <w:r>
         <w:rPr>
-          <w:rFonts w:cs="Arial"/>
-        </w:rPr>
-        <w:t xml:space="preserve"> An introduction to Product Development</w:t>
-      </w:r>
-      <w:bookmarkEnd w:id="15"/>
-      <w:r>
-        <w:rPr>
-          <w:rFonts w:cs="Arial"/>
-        </w:rPr>
-        <w:t xml:space="preserve"> (Sean Traynor)</w:t>
-      </w:r>
-    </w:p>
-    <w:p>
-      <w:pPr>
-        <w:rPr>
-          <w:rFonts w:asciiTheme="majorHAnsi" w:hAnsiTheme="majorHAnsi" w:cs="Arial"/>
-        </w:rPr>
-      </w:pPr>
-      <w:r>
-        <w:rPr>
-          <w:rFonts w:asciiTheme="majorHAnsi" w:hAnsiTheme="majorHAnsi" w:cs="Arial"/>
-        </w:rPr>
-        <w:t xml:space="preserve">What exactly is </w:t>
-      </w:r>
-      <w:r>
-        <w:rPr>
-          <w:rFonts w:asciiTheme="majorHAnsi" w:hAnsiTheme="majorHAnsi" w:cs="Arial"/>
-        </w:rPr>
-        <w:t>product development?</w:t>
-      </w:r>
-      <w:r>
-        <w:rPr>
-          <w:rFonts w:asciiTheme="majorHAnsi" w:hAnsiTheme="majorHAnsi" w:cs="Arial"/>
-        </w:rPr>
-        <w:t xml:space="preserve"> As the name suggests, product development is the development of a product and all the processes involved in doing so. There is no correct way of developing a product, as long as the result is a fully functional product. Product development is a rather extensive process and is quite difficult, especially if the product is being developed by several people.</w:t>
-      </w:r>
-    </w:p>
-    <w:p>
-      <w:pPr>
-        <w:rPr>
-          <w:rFonts w:asciiTheme="majorHAnsi" w:hAnsiTheme="majorHAnsi" w:cs="Arial"/>
-        </w:rPr>
-      </w:pPr>
-      <w:r>
-        <w:rPr>
-          <w:rFonts w:asciiTheme="majorHAnsi" w:hAnsiTheme="majorHAnsi" w:cs="Arial"/>
-        </w:rPr>
-        <w:t xml:space="preserve">Developing a product usually includes a group of people with a vision for a product, such as a piece of software or technology. It often requires the modification of an already existing product, if this is the case the modification should end up with an improved version of the product, or an alternative version of the product. </w:t>
-      </w:r>
-      <w:r>
-        <w:rPr>
-          <w:rFonts w:asciiTheme="majorHAnsi" w:hAnsiTheme="majorHAnsi" w:cs="Arial"/>
-        </w:rPr>
-        <w:t>[1]</w:t>
-      </w:r>
-      <w:r>
-        <w:rPr>
-          <w:rFonts w:asciiTheme="majorHAnsi" w:hAnsiTheme="majorHAnsi" w:cs="Arial"/>
-        </w:rPr>
-        <w:t xml:space="preserve"> In our case we are modifying already existing software to best suit our needs. The software we are developing is a price comparison software, but it specialises in computers, specifically for the UK. </w:t>
-      </w:r>
-    </w:p>
-    <w:p>
-      <w:pPr>
-        <w:rPr>
-          <w:rFonts w:asciiTheme="majorHAnsi" w:hAnsiTheme="majorHAnsi" w:cs="Arial"/>
-        </w:rPr>
-      </w:pPr>
-      <w:r>
-        <w:rPr>
-          <w:rFonts w:asciiTheme="majorHAnsi" w:hAnsiTheme="majorHAnsi" w:cs="Arial"/>
-        </w:rPr>
-        <w:t xml:space="preserve">The development can be built on a couple of methods. The most common ones are Waterfall and Agile. [2] The Waterfall methodology starts off by determining the requirements and specification. This methodology is commonly used when the developers have a clear vision of how the product is going to work, look like and they know exactly how to get the finished product. This is the reason why the more common methodology nowadays is Agile. Agile is a lot more adaptive and progressive. Agile methodology uses a method called Sprint, and usually lasts for a week to a month. During the Sprint the team members takes on a small set of tasks and generate reports based on what work was done on the project during the Sprint. </w:t>
-      </w:r>
-    </w:p>
-    <w:p>
-      <w:pPr>
-        <w:rPr>
-          <w:rFonts w:asciiTheme="majorHAnsi" w:hAnsiTheme="majorHAnsi" w:cs="Arial"/>
-        </w:rPr>
-      </w:pPr>
-      <w:r>
-        <w:rPr>
-          <w:rFonts w:asciiTheme="majorHAnsi" w:hAnsiTheme="majorHAnsi" w:cs="Arial"/>
-        </w:rPr>
-        <w:t>[1] Business Dictionary. “</w:t>
-      </w:r>
-      <w:r>
-        <w:rPr>
           <w:rFonts w:asciiTheme="majorHAnsi" w:hAnsiTheme="majorHAnsi" w:cs="Arial"/>
           <w:i/>
         </w:rPr>
-        <w:t xml:space="preserve">What is product development? </w:t>
-      </w:r>
-      <w:proofErr w:type="gramStart"/>
-      <w:r>
-        <w:rPr>
-          <w:rFonts w:asciiTheme="majorHAnsi" w:hAnsiTheme="majorHAnsi" w:cs="Arial"/>
-          <w:i/>
-        </w:rPr>
-        <w:t>definition</w:t>
-      </w:r>
-      <w:proofErr w:type="gramEnd"/>
-      <w:r>
-        <w:rPr>
-          <w:rFonts w:asciiTheme="majorHAnsi" w:hAnsiTheme="majorHAnsi" w:cs="Arial"/>
-          <w:i/>
-        </w:rPr>
         <w:t xml:space="preserve"> and meaning</w:t>
       </w:r>
       <w:r>
@@ -4025,7 +4191,7 @@
         </w:rPr>
         <w:t xml:space="preserve">” </w:t>
       </w:r>
-      <w:hyperlink r:id="rId26" w:history="1">
+      <w:hyperlink r:id="rId28" w:history="1">
         <w:r>
           <w:rPr>
             <w:rStyle w:val="Hyperlink"/>
@@ -4040,7 +4206,7 @@
         </w:rPr>
         <w:t xml:space="preserve">. [Online] Available: </w:t>
       </w:r>
-      <w:hyperlink r:id="rId27" w:history="1">
+      <w:hyperlink r:id="rId29" w:history="1">
         <w:r>
           <w:rPr>
             <w:rStyle w:val="Hyperlink"/>
@@ -4123,7 +4289,7 @@
         </w:rPr>
         <w:t xml:space="preserve">Online] Available: </w:t>
       </w:r>
-      <w:hyperlink r:id="rId28" w:history="1">
+      <w:hyperlink r:id="rId30" w:history="1">
         <w:r>
           <w:rPr>
             <w:rStyle w:val="Hyperlink"/>
@@ -4153,7 +4319,7 @@
           <w:rFonts w:cs="Arial"/>
         </w:rPr>
       </w:pPr>
-      <w:bookmarkStart w:id="16" w:name="_Toc271874902"/>
+      <w:bookmarkStart w:id="15" w:name="_Toc271874902"/>
       <w:proofErr w:type="gramStart"/>
       <w:r>
         <w:rPr>
@@ -4168,31 +4334,31 @@
         </w:rPr>
         <w:t xml:space="preserve"> The Team Product</w:t>
       </w:r>
-      <w:bookmarkStart w:id="17" w:name="_Toc271874903"/>
+      <w:bookmarkStart w:id="16" w:name="_Toc271874903"/>
+      <w:bookmarkEnd w:id="15"/>
+    </w:p>
+    <w:p>
+      <w:pPr>
+        <w:pStyle w:val="Heading3"/>
+        <w:rPr>
+          <w:rFonts w:cs="Arial"/>
+        </w:rPr>
+      </w:pPr>
+      <w:proofErr w:type="gramStart"/>
+      <w:r>
+        <w:rPr>
+          <w:rFonts w:cs="Arial"/>
+        </w:rPr>
+        <w:t>3.II.a</w:t>
+      </w:r>
+      <w:proofErr w:type="gramEnd"/>
+      <w:r>
+        <w:rPr>
+          <w:rFonts w:cs="Arial"/>
+        </w:rPr>
+        <w:t xml:space="preserve"> The product specification</w:t>
+      </w:r>
       <w:bookmarkEnd w:id="16"/>
-    </w:p>
-    <w:p>
-      <w:pPr>
-        <w:pStyle w:val="Heading3"/>
-        <w:rPr>
-          <w:rFonts w:cs="Arial"/>
-        </w:rPr>
-      </w:pPr>
-      <w:proofErr w:type="gramStart"/>
-      <w:r>
-        <w:rPr>
-          <w:rFonts w:cs="Arial"/>
-        </w:rPr>
-        <w:t>3.II.a</w:t>
-      </w:r>
-      <w:proofErr w:type="gramEnd"/>
-      <w:r>
-        <w:rPr>
-          <w:rFonts w:cs="Arial"/>
-        </w:rPr>
-        <w:t xml:space="preserve"> The product specification</w:t>
-      </w:r>
-      <w:bookmarkEnd w:id="17"/>
     </w:p>
     <w:p>
       <w:pPr>
@@ -4658,132 +4824,6 @@
           <w:rFonts w:asciiTheme="majorHAnsi" w:hAnsiTheme="majorHAnsi" w:cs="Arial"/>
         </w:rPr>
         <w:t xml:space="preserve"> We are currently using the URL </w:t>
-      </w:r>
-      <w:hyperlink r:id="rId29" w:history="1">
-        <w:r>
-          <w:rPr>
-            <w:rStyle w:val="Hyperlink"/>
-            <w:rFonts w:asciiTheme="majorHAnsi" w:hAnsiTheme="majorHAnsi" w:cs="Arial"/>
-          </w:rPr>
-          <w:t>www.dbblts.com/tias</w:t>
-        </w:r>
-      </w:hyperlink>
-      <w:r>
-        <w:rPr>
-          <w:rFonts w:asciiTheme="majorHAnsi" w:hAnsiTheme="majorHAnsi" w:cs="Arial"/>
-        </w:rPr>
-        <w:t xml:space="preserve"> to redirect people to the </w:t>
-      </w:r>
-      <w:proofErr w:type="spellStart"/>
-      <w:r>
-        <w:rPr>
-          <w:rFonts w:asciiTheme="majorHAnsi" w:hAnsiTheme="majorHAnsi" w:cs="Arial"/>
-        </w:rPr>
-        <w:t>OpenShift</w:t>
-      </w:r>
-      <w:proofErr w:type="spellEnd"/>
-      <w:r>
-        <w:rPr>
-          <w:rFonts w:asciiTheme="majorHAnsi" w:hAnsiTheme="majorHAnsi" w:cs="Arial"/>
-        </w:rPr>
-        <w:t xml:space="preserve"> server as it is a link that is a lot easier to remember than </w:t>
-      </w:r>
-      <w:hyperlink r:id="rId30" w:history="1">
-        <w:r>
-          <w:rPr>
-            <w:rStyle w:val="Hyperlink"/>
-            <w:rFonts w:asciiTheme="majorHAnsi" w:hAnsiTheme="majorHAnsi" w:cs="Arial"/>
-          </w:rPr>
-          <w:t>http://tecinasectemp-pupsta.rhcloud.com/website</w:t>
-        </w:r>
-      </w:hyperlink>
-      <w:r>
-        <w:rPr>
-          <w:rFonts w:asciiTheme="majorHAnsi" w:hAnsiTheme="majorHAnsi" w:cs="Arial"/>
-        </w:rPr>
-        <w:t xml:space="preserve">. </w:t>
-      </w:r>
-    </w:p>
-    <w:p>
-      <w:pPr>
-        <w:rPr>
-          <w:rFonts w:asciiTheme="majorHAnsi" w:hAnsiTheme="majorHAnsi" w:cs="Arial"/>
-        </w:rPr>
-      </w:pPr>
-    </w:p>
-    <w:p>
-      <w:pPr>
-        <w:pStyle w:val="Heading2"/>
-        <w:numPr>
-          <w:ilvl w:val="1"/>
-          <w:numId w:val="4"/>
-        </w:numPr>
-        <w:spacing w:before="40" w:line="256" w:lineRule="auto"/>
-        <w:rPr>
-          <w:rFonts w:cs="Arial"/>
-        </w:rPr>
-      </w:pPr>
-      <w:r>
-        <w:rPr>
-          <w:rFonts w:cs="Arial"/>
-        </w:rPr>
-        <w:t>References</w:t>
-      </w:r>
-    </w:p>
-    <w:p>
-      <w:pPr>
-        <w:rPr>
-          <w:rFonts w:asciiTheme="majorHAnsi" w:hAnsiTheme="majorHAnsi" w:cs="Arial"/>
-          <w:i/>
-        </w:rPr>
-      </w:pPr>
-      <w:r>
-        <w:rPr>
-          <w:rFonts w:asciiTheme="majorHAnsi" w:hAnsiTheme="majorHAnsi" w:cs="Arial"/>
-        </w:rPr>
-        <w:t>[1</w:t>
-      </w:r>
-      <w:r>
-        <w:rPr>
-          <w:rFonts w:asciiTheme="majorHAnsi" w:hAnsiTheme="majorHAnsi" w:cs="Arial"/>
-        </w:rPr>
-        <w:t xml:space="preserve">] – </w:t>
-      </w:r>
-      <w:proofErr w:type="spellStart"/>
-      <w:r>
-        <w:rPr>
-          <w:rFonts w:asciiTheme="majorHAnsi" w:hAnsiTheme="majorHAnsi" w:cs="Arial"/>
-        </w:rPr>
-        <w:t>TecInASec</w:t>
-      </w:r>
-      <w:proofErr w:type="spellEnd"/>
-      <w:r>
-        <w:rPr>
-          <w:rFonts w:asciiTheme="majorHAnsi" w:hAnsiTheme="majorHAnsi" w:cs="Arial"/>
-        </w:rPr>
-        <w:t xml:space="preserve">. </w:t>
-      </w:r>
-      <w:proofErr w:type="gramStart"/>
-      <w:r>
-        <w:rPr>
-          <w:rFonts w:asciiTheme="majorHAnsi" w:hAnsiTheme="majorHAnsi" w:cs="Arial"/>
-        </w:rPr>
-        <w:t>“</w:t>
-      </w:r>
-      <w:proofErr w:type="spellStart"/>
-      <w:r>
-        <w:rPr>
-          <w:rFonts w:asciiTheme="majorHAnsi" w:hAnsiTheme="majorHAnsi" w:cs="Arial"/>
-          <w:i/>
-        </w:rPr>
-        <w:t>TecInASec</w:t>
-      </w:r>
-      <w:proofErr w:type="spellEnd"/>
-      <w:r>
-        <w:rPr>
-          <w:rFonts w:asciiTheme="majorHAnsi" w:hAnsiTheme="majorHAnsi" w:cs="Arial"/>
-        </w:rPr>
-        <w:t xml:space="preserve">” </w:t>
       </w:r>
       <w:hyperlink r:id="rId31" w:history="1">
         <w:r>
@@ -4798,16 +4838,120 @@
         <w:rPr>
           <w:rFonts w:asciiTheme="majorHAnsi" w:hAnsiTheme="majorHAnsi" w:cs="Arial"/>
         </w:rPr>
-        <w:t xml:space="preserve"> [Online].</w:t>
-      </w:r>
-      <w:proofErr w:type="gramEnd"/>
-      <w:r>
-        <w:rPr>
-          <w:rFonts w:asciiTheme="majorHAnsi" w:hAnsiTheme="majorHAnsi" w:cs="Arial"/>
-        </w:rPr>
-        <w:t xml:space="preserve"> Available: </w:t>
+        <w:t xml:space="preserve"> to redirect people to the </w:t>
+      </w:r>
+      <w:proofErr w:type="spellStart"/>
+      <w:r>
+        <w:rPr>
+          <w:rFonts w:asciiTheme="majorHAnsi" w:hAnsiTheme="majorHAnsi" w:cs="Arial"/>
+        </w:rPr>
+        <w:t>OpenShift</w:t>
+      </w:r>
+      <w:proofErr w:type="spellEnd"/>
+      <w:r>
+        <w:rPr>
+          <w:rFonts w:asciiTheme="majorHAnsi" w:hAnsiTheme="majorHAnsi" w:cs="Arial"/>
+        </w:rPr>
+        <w:t xml:space="preserve"> server as it is a link that is a lot easier to remember than </w:t>
       </w:r>
       <w:hyperlink r:id="rId32" w:history="1">
+        <w:r>
+          <w:rPr>
+            <w:rStyle w:val="Hyperlink"/>
+            <w:rFonts w:asciiTheme="majorHAnsi" w:hAnsiTheme="majorHAnsi" w:cs="Arial"/>
+          </w:rPr>
+          <w:t>http://tecinasectemp-pupsta.rhcloud.com/website</w:t>
+        </w:r>
+      </w:hyperlink>
+      <w:r>
+        <w:rPr>
+          <w:rFonts w:asciiTheme="majorHAnsi" w:hAnsiTheme="majorHAnsi" w:cs="Arial"/>
+        </w:rPr>
+        <w:t xml:space="preserve">. </w:t>
+      </w:r>
+    </w:p>
+    <w:p>
+      <w:pPr>
+        <w:rPr>
+          <w:rFonts w:asciiTheme="majorHAnsi" w:hAnsiTheme="majorHAnsi" w:cs="Arial"/>
+        </w:rPr>
+      </w:pPr>
+    </w:p>
+    <w:p>
+      <w:pPr>
+        <w:pStyle w:val="Heading2"/>
+        <w:numPr>
+          <w:ilvl w:val="1"/>
+          <w:numId w:val="4"/>
+        </w:numPr>
+        <w:spacing w:before="40" w:line="256" w:lineRule="auto"/>
+        <w:rPr>
+          <w:rFonts w:cs="Arial"/>
+        </w:rPr>
+      </w:pPr>
+      <w:r>
+        <w:rPr>
+          <w:rFonts w:cs="Arial"/>
+        </w:rPr>
+        <w:t>References</w:t>
+      </w:r>
+    </w:p>
+    <w:p>
+      <w:pPr>
+        <w:rPr>
+          <w:rFonts w:asciiTheme="majorHAnsi" w:hAnsiTheme="majorHAnsi" w:cs="Arial"/>
+          <w:i/>
+        </w:rPr>
+      </w:pPr>
+      <w:r>
+        <w:rPr>
+          <w:rFonts w:asciiTheme="majorHAnsi" w:hAnsiTheme="majorHAnsi" w:cs="Arial"/>
+        </w:rPr>
+        <w:t>[1</w:t>
+      </w:r>
+      <w:r>
+        <w:rPr>
+          <w:rFonts w:asciiTheme="majorHAnsi" w:hAnsiTheme="majorHAnsi" w:cs="Arial"/>
+        </w:rPr>
+        <w:t xml:space="preserve">] – </w:t>
+      </w:r>
+      <w:proofErr w:type="spellStart"/>
+      <w:r>
+        <w:rPr>
+          <w:rFonts w:asciiTheme="majorHAnsi" w:hAnsiTheme="majorHAnsi" w:cs="Arial"/>
+        </w:rPr>
+        <w:t>TecInASec</w:t>
+      </w:r>
+      <w:proofErr w:type="spellEnd"/>
+      <w:r>
+        <w:rPr>
+          <w:rFonts w:asciiTheme="majorHAnsi" w:hAnsiTheme="majorHAnsi" w:cs="Arial"/>
+        </w:rPr>
+        <w:t xml:space="preserve">. </w:t>
+      </w:r>
+      <w:proofErr w:type="gramStart"/>
+      <w:r>
+        <w:rPr>
+          <w:rFonts w:asciiTheme="majorHAnsi" w:hAnsiTheme="majorHAnsi" w:cs="Arial"/>
+        </w:rPr>
+        <w:t>“</w:t>
+      </w:r>
+      <w:proofErr w:type="spellStart"/>
+      <w:r>
+        <w:rPr>
+          <w:rFonts w:asciiTheme="majorHAnsi" w:hAnsiTheme="majorHAnsi" w:cs="Arial"/>
+          <w:i/>
+        </w:rPr>
+        <w:t>TecInASec</w:t>
+      </w:r>
+      <w:proofErr w:type="spellEnd"/>
+      <w:r>
+        <w:rPr>
+          <w:rFonts w:asciiTheme="majorHAnsi" w:hAnsiTheme="majorHAnsi" w:cs="Arial"/>
+        </w:rPr>
+        <w:t xml:space="preserve">” </w:t>
+      </w:r>
+      <w:hyperlink r:id="rId33" w:history="1">
         <w:r>
           <w:rPr>
             <w:rStyle w:val="Hyperlink"/>
@@ -4820,6 +4964,28 @@
         <w:rPr>
           <w:rFonts w:asciiTheme="majorHAnsi" w:hAnsiTheme="majorHAnsi" w:cs="Arial"/>
         </w:rPr>
+        <w:t xml:space="preserve"> [Online].</w:t>
+      </w:r>
+      <w:proofErr w:type="gramEnd"/>
+      <w:r>
+        <w:rPr>
+          <w:rFonts w:asciiTheme="majorHAnsi" w:hAnsiTheme="majorHAnsi" w:cs="Arial"/>
+        </w:rPr>
+        <w:t xml:space="preserve"> Available: </w:t>
+      </w:r>
+      <w:hyperlink r:id="rId34" w:history="1">
+        <w:r>
+          <w:rPr>
+            <w:rStyle w:val="Hyperlink"/>
+            <w:rFonts w:asciiTheme="majorHAnsi" w:hAnsiTheme="majorHAnsi" w:cs="Arial"/>
+          </w:rPr>
+          <w:t>www.dbblts.com/tias</w:t>
+        </w:r>
+      </w:hyperlink>
+      <w:r>
+        <w:rPr>
+          <w:rFonts w:asciiTheme="majorHAnsi" w:hAnsiTheme="majorHAnsi" w:cs="Arial"/>
+        </w:rPr>
         <w:t xml:space="preserve"> [Accessed: Mar. 15. 2015]</w:t>
       </w:r>
       <w:r>
@@ -5078,19 +5244,19 @@
         </w:rPr>
         <w:t xml:space="preserve"> python program refreshes its scrape </w:t>
       </w:r>
-      <w:commentRangeStart w:id="18"/>
+      <w:commentRangeStart w:id="17"/>
       <w:r>
         <w:rPr>
           <w:rFonts w:asciiTheme="majorHAnsi" w:hAnsiTheme="majorHAnsi"/>
         </w:rPr>
         <w:t>after</w:t>
       </w:r>
-      <w:commentRangeEnd w:id="18"/>
+      <w:commentRangeEnd w:id="17"/>
       <w:r>
         <w:rPr>
           <w:rStyle w:val="CommentReference"/>
         </w:rPr>
-        <w:commentReference w:id="18"/>
+        <w:commentReference w:id="17"/>
       </w:r>
       <w:r>
         <w:rPr>
@@ -5440,7 +5606,7 @@
           <w:b/>
         </w:rPr>
       </w:pPr>
-      <w:commentRangeStart w:id="19"/>
+      <w:commentRangeStart w:id="18"/>
       <w:r>
         <w:rPr>
           <w:rFonts w:asciiTheme="majorHAnsi" w:hAnsiTheme="majorHAnsi" w:cs="Arial"/>
@@ -5448,12 +5614,12 @@
         </w:rPr>
         <w:t>External</w:t>
       </w:r>
-      <w:commentRangeEnd w:id="19"/>
+      <w:commentRangeEnd w:id="18"/>
       <w:r>
         <w:rPr>
           <w:rStyle w:val="CommentReference"/>
         </w:rPr>
-        <w:commentReference w:id="19"/>
+        <w:commentReference w:id="18"/>
       </w:r>
       <w:r>
         <w:rPr>
@@ -5838,7 +6004,7 @@
           <w:rFonts w:cs="Arial"/>
         </w:rPr>
       </w:pPr>
-      <w:bookmarkStart w:id="20" w:name="_Toc271874904"/>
+      <w:bookmarkStart w:id="19" w:name="_Toc271874904"/>
       <w:proofErr w:type="gramStart"/>
       <w:r>
         <w:rPr>
@@ -5853,7 +6019,7 @@
         </w:rPr>
         <w:t xml:space="preserve"> The product design</w:t>
       </w:r>
-      <w:bookmarkEnd w:id="20"/>
+      <w:bookmarkEnd w:id="19"/>
       <w:r>
         <w:rPr>
           <w:rFonts w:cs="Arial"/>
@@ -5867,7 +6033,7 @@
           <w:rFonts w:asciiTheme="majorHAnsi" w:hAnsiTheme="majorHAnsi" w:cs="Arial"/>
         </w:rPr>
       </w:pPr>
-      <w:bookmarkStart w:id="21" w:name="_Toc271874905"/>
+      <w:bookmarkStart w:id="20" w:name="_Toc271874905"/>
       <w:r>
         <w:rPr>
           <w:rFonts w:asciiTheme="majorHAnsi" w:hAnsiTheme="majorHAnsi" w:cs="Arial"/>
@@ -5923,7 +6089,7 @@
         </w:rPr>
         <w:t xml:space="preserve"> The product implementation</w:t>
       </w:r>
-      <w:bookmarkEnd w:id="21"/>
+      <w:bookmarkEnd w:id="20"/>
       <w:r>
         <w:rPr>
           <w:rFonts w:cs="Arial"/>
@@ -5943,7 +6109,7 @@
           <w:szCs w:val="22"/>
         </w:rPr>
       </w:pPr>
-      <w:bookmarkStart w:id="22" w:name="_Toc271874906"/>
+      <w:bookmarkStart w:id="21" w:name="_Toc271874906"/>
       <w:r>
         <w:rPr>
           <w:rFonts w:eastAsiaTheme="minorHAnsi" w:cs="Arial"/>
@@ -6169,7 +6335,7 @@
         </w:rPr>
         <w:t xml:space="preserve"> The product testing</w:t>
       </w:r>
-      <w:bookmarkEnd w:id="22"/>
+      <w:bookmarkEnd w:id="21"/>
       <w:r>
         <w:rPr>
           <w:rFonts w:cs="Arial"/>
@@ -6201,16 +6367,16 @@
       <w:r>
         <w:t xml:space="preserve">Testing the product was at first rather </w:t>
       </w:r>
-      <w:commentRangeStart w:id="23"/>
+      <w:commentRangeStart w:id="22"/>
       <w:r>
         <w:t>difficult</w:t>
       </w:r>
-      <w:commentRangeEnd w:id="23"/>
+      <w:commentRangeEnd w:id="22"/>
       <w:r>
         <w:rPr>
           <w:rStyle w:val="CommentReference"/>
         </w:rPr>
-        <w:commentReference w:id="23"/>
+        <w:commentReference w:id="22"/>
       </w:r>
       <w:r>
         <w:t xml:space="preserve">,  </w:t>
@@ -6223,7 +6389,7 @@
           <w:rFonts w:cs="Arial"/>
         </w:rPr>
       </w:pPr>
-      <w:bookmarkStart w:id="24" w:name="_Toc271874907"/>
+      <w:bookmarkStart w:id="23" w:name="_Toc271874907"/>
       <w:proofErr w:type="gramStart"/>
       <w:r>
         <w:rPr>
@@ -6239,7 +6405,89 @@
         </w:rPr>
         <w:t xml:space="preserve"> Context</w:t>
       </w:r>
+      <w:bookmarkEnd w:id="23"/>
+    </w:p>
+    <w:p>
+      <w:pPr>
+        <w:pStyle w:val="Heading3"/>
+        <w:rPr>
+          <w:rFonts w:cs="Arial"/>
+        </w:rPr>
+      </w:pPr>
+      <w:bookmarkStart w:id="24" w:name="_Toc271874908"/>
+      <w:proofErr w:type="gramStart"/>
+      <w:r>
+        <w:rPr>
+          <w:rFonts w:cs="Arial"/>
+        </w:rPr>
+        <w:t>3.III.a</w:t>
+      </w:r>
+      <w:proofErr w:type="gramEnd"/>
+      <w:r>
+        <w:rPr>
+          <w:rFonts w:cs="Arial"/>
+        </w:rPr>
+        <w:t xml:space="preserve"> Legal matters</w:t>
+      </w:r>
       <w:bookmarkEnd w:id="24"/>
+      <w:r>
+        <w:rPr>
+          <w:rFonts w:cs="Arial"/>
+        </w:rPr>
+        <w:t>(Charlie Hammond, Valentinas Vaiceliunas)</w:t>
+      </w:r>
+    </w:p>
+    <w:p>
+      <w:pPr>
+        <w:rPr>
+          <w:rFonts w:asciiTheme="majorHAnsi" w:hAnsiTheme="majorHAnsi" w:cs="Arial"/>
+        </w:rPr>
+      </w:pPr>
+      <w:r>
+        <w:rPr>
+          <w:rFonts w:asciiTheme="majorHAnsi" w:hAnsiTheme="majorHAnsi" w:cs="Arial"/>
+        </w:rPr>
+        <w:t xml:space="preserve">The design stage of the product can have some complicated legal matters which can affect the product throughout the development and after the working release. Image, text and likeness of other products are the main issues that lead to a legal matter which our university student team cannot contend with. This could be the use of a font, like the “T” in the logo to the general presentation of the application itself. If any large company seeks to file any legal action towards our developing team; as a team we would need to come to an arrangement which would take time, time better used creating </w:t>
+      </w:r>
+      <w:r>
+        <w:rPr>
+          <w:rFonts w:asciiTheme="majorHAnsi" w:hAnsiTheme="majorHAnsi" w:cs="Arial"/>
+        </w:rPr>
+        <w:t xml:space="preserve">a stable, professional product. </w:t>
+      </w:r>
+      <w:r>
+        <w:rPr>
+          <w:rFonts w:asciiTheme="majorHAnsi" w:hAnsiTheme="majorHAnsi" w:cs="Arial"/>
+        </w:rPr>
+        <w:t>One of the most important issue is the legal matters. There are many things that the product developers should do. Every software that companies or developers do has its own copyright, however to make the product people use other software. Our team used Python for the programming and this is a free developing tool that you can use and sell any product you make with it. However , some software are not free , so in order to use them we have to buy them that we could use the software to develop and put our product into the market. A copyright is a big deal in the legalization of the product. Our team has all copyrights of the software we used to develop our product and that means we have no problems using it and putting it into the market. If we would use any software that our team has no copyright of and put it into market, we would be responsible for the illegal action and there would be consequences, for example a lawsuit filed on our team. We are fully aware of it and in order to establish a good reputation of our product we use only the developing software that is legal to use for our team.</w:t>
+      </w:r>
+      <w:r>
+        <w:rPr>
+          <w:rFonts w:asciiTheme="majorHAnsi" w:hAnsiTheme="majorHAnsi" w:cs="Arial"/>
+        </w:rPr>
+        <w:t xml:space="preserve"> </w:t>
+      </w:r>
+    </w:p>
+    <w:p>
+      <w:pPr>
+        <w:rPr>
+          <w:rFonts w:asciiTheme="majorHAnsi" w:hAnsiTheme="majorHAnsi" w:cs="Arial"/>
+        </w:rPr>
+      </w:pPr>
+      <w:r>
+        <w:rPr>
+          <w:rFonts w:asciiTheme="majorHAnsi" w:hAnsiTheme="majorHAnsi" w:cs="Arial"/>
+          <w:vanish/>
+        </w:rPr>
+        <w:t xml:space="preserve"> </w:t>
+      </w:r>
+    </w:p>
+    <w:p>
+      <w:pPr>
+        <w:rPr>
+          <w:rFonts w:asciiTheme="majorHAnsi" w:hAnsiTheme="majorHAnsi" w:cs="Arial"/>
+        </w:rPr>
+      </w:pPr>
     </w:p>
     <w:p>
       <w:pPr>
@@ -6248,104 +6496,22 @@
           <w:rFonts w:cs="Arial"/>
         </w:rPr>
       </w:pPr>
-      <w:bookmarkStart w:id="25" w:name="_Toc271874908"/>
+      <w:bookmarkStart w:id="25" w:name="_Toc271874909"/>
       <w:proofErr w:type="gramStart"/>
       <w:r>
         <w:rPr>
           <w:rFonts w:cs="Arial"/>
         </w:rPr>
-        <w:t>3.III.a</w:t>
+        <w:t>3.III.b</w:t>
       </w:r>
       <w:proofErr w:type="gramEnd"/>
       <w:r>
         <w:rPr>
           <w:rFonts w:cs="Arial"/>
         </w:rPr>
-        <w:t xml:space="preserve"> Legal matters</w:t>
+        <w:t xml:space="preserve"> Ethical matters</w:t>
       </w:r>
       <w:bookmarkEnd w:id="25"/>
-      <w:r>
-        <w:rPr>
-          <w:rFonts w:cs="Arial"/>
-        </w:rPr>
-        <w:t>(Charlie Hammond, Valentinas Vaiceliunas)</w:t>
-      </w:r>
-    </w:p>
-    <w:p>
-      <w:pPr>
-        <w:rPr>
-          <w:rFonts w:asciiTheme="majorHAnsi" w:hAnsiTheme="majorHAnsi" w:cs="Arial"/>
-        </w:rPr>
-      </w:pPr>
-      <w:r>
-        <w:rPr>
-          <w:rFonts w:asciiTheme="majorHAnsi" w:hAnsiTheme="majorHAnsi" w:cs="Arial"/>
-        </w:rPr>
-        <w:t xml:space="preserve">The design stage of the product can have some complicated legal matters which can affect the product throughout the development and after the working release. Image, text and likeness of other products are the main issues that lead to a legal matter which our university student team cannot contend with. This could be the use of a font, like the “T” in the logo to the general presentation of the application itself. If any large company seeks to file any legal action towards our developing team; as a team we would need to come to an arrangement which would take time, time better used creating </w:t>
-      </w:r>
-      <w:r>
-        <w:rPr>
-          <w:rFonts w:asciiTheme="majorHAnsi" w:hAnsiTheme="majorHAnsi" w:cs="Arial"/>
-        </w:rPr>
-        <w:t xml:space="preserve">a stable, professional product. </w:t>
-      </w:r>
-      <w:r>
-        <w:rPr>
-          <w:rFonts w:asciiTheme="majorHAnsi" w:hAnsiTheme="majorHAnsi" w:cs="Arial"/>
-        </w:rPr>
-        <w:t>One of the most important issue is the legal matters. There are many things that the product developers should do. Every software that companies or developers do has its own copyright, however to make the product people use other software. Our team used Python for the programming and this is a free developing tool that you can use and sell any product you make with it. However , some software are not free , so in order to use them we have to buy them that we could use the software to develop and put our product into the market. A copyright is a big deal in the legalization of the product. Our team has all copyrights of the software we used to develop our product and that means we have no problems using it and putting it into the market. If we would use any software that our team has no copyright of and put it into market, we would be responsible for the illegal action and there would be consequences, for example a lawsuit filed on our team. We are fully aware of it and in order to establish a good reputation of our product we use only the developing software that is legal to use for our team.</w:t>
-      </w:r>
-      <w:r>
-        <w:rPr>
-          <w:rFonts w:asciiTheme="majorHAnsi" w:hAnsiTheme="majorHAnsi" w:cs="Arial"/>
-        </w:rPr>
-        <w:t xml:space="preserve"> </w:t>
-      </w:r>
-    </w:p>
-    <w:p>
-      <w:pPr>
-        <w:rPr>
-          <w:rFonts w:asciiTheme="majorHAnsi" w:hAnsiTheme="majorHAnsi" w:cs="Arial"/>
-        </w:rPr>
-      </w:pPr>
-      <w:r>
-        <w:rPr>
-          <w:rFonts w:asciiTheme="majorHAnsi" w:hAnsiTheme="majorHAnsi" w:cs="Arial"/>
-          <w:vanish/>
-        </w:rPr>
-        <w:t xml:space="preserve"> </w:t>
-      </w:r>
-    </w:p>
-    <w:p>
-      <w:pPr>
-        <w:rPr>
-          <w:rFonts w:asciiTheme="majorHAnsi" w:hAnsiTheme="majorHAnsi" w:cs="Arial"/>
-        </w:rPr>
-      </w:pPr>
-    </w:p>
-    <w:p>
-      <w:pPr>
-        <w:pStyle w:val="Heading3"/>
-        <w:rPr>
-          <w:rFonts w:cs="Arial"/>
-        </w:rPr>
-      </w:pPr>
-      <w:bookmarkStart w:id="26" w:name="_Toc271874909"/>
-      <w:proofErr w:type="gramStart"/>
-      <w:r>
-        <w:rPr>
-          <w:rFonts w:cs="Arial"/>
-        </w:rPr>
-        <w:t>3.III.b</w:t>
-      </w:r>
-      <w:proofErr w:type="gramEnd"/>
-      <w:r>
-        <w:rPr>
-          <w:rFonts w:cs="Arial"/>
-        </w:rPr>
-        <w:t xml:space="preserve"> Ethical matters</w:t>
-      </w:r>
-      <w:bookmarkEnd w:id="26"/>
       <w:r>
         <w:rPr>
           <w:rFonts w:cs="Arial"/>
@@ -6563,7 +6729,7 @@
         </w:rPr>
         <w:t xml:space="preserve"> </w:t>
       </w:r>
-      <w:hyperlink r:id="rId33" w:history="1">
+      <w:hyperlink r:id="rId35" w:history="1">
         <w:r>
           <w:rPr>
             <w:rStyle w:val="Hyperlink"/>
@@ -6654,7 +6820,7 @@
         </w:rPr>
         <w:t xml:space="preserve"> </w:t>
       </w:r>
-      <w:hyperlink r:id="rId34" w:history="1">
+      <w:hyperlink r:id="rId36" w:history="1">
         <w:r>
           <w:rPr>
             <w:rStyle w:val="Hyperlink"/>
@@ -6676,7 +6842,7 @@
         </w:rPr>
         <w:t xml:space="preserve"> Available: </w:t>
       </w:r>
-      <w:hyperlink r:id="rId35" w:history="1">
+      <w:hyperlink r:id="rId37" w:history="1">
         <w:r>
           <w:rPr>
             <w:rStyle w:val="Hyperlink"/>
@@ -6715,7 +6881,7 @@
         </w:rPr>
         <w:t xml:space="preserve">” </w:t>
       </w:r>
-      <w:hyperlink r:id="rId36" w:history="1">
+      <w:hyperlink r:id="rId38" w:history="1">
         <w:r>
           <w:rPr>
             <w:rStyle w:val="Hyperlink"/>
@@ -6730,7 +6896,7 @@
         </w:rPr>
         <w:t xml:space="preserve"> [Online] Available: </w:t>
       </w:r>
-      <w:hyperlink r:id="rId37" w:history="1">
+      <w:hyperlink r:id="rId39" w:history="1">
         <w:r>
           <w:rPr>
             <w:rStyle w:val="Hyperlink"/>
@@ -6763,8 +6929,8 @@
           <w:rFonts w:cs="Arial"/>
         </w:rPr>
       </w:pPr>
-      <w:bookmarkStart w:id="27" w:name="_Toc271874911"/>
-      <w:bookmarkStart w:id="28" w:name="_Toc271874916"/>
+      <w:bookmarkStart w:id="26" w:name="_Toc271874911"/>
+      <w:bookmarkStart w:id="27" w:name="_Toc271874916"/>
       <w:r>
         <w:rPr>
           <w:rFonts w:cs="Arial"/>
@@ -6779,7 +6945,7 @@
         </w:rPr>
         <w:t>)</w:t>
       </w:r>
-      <w:bookmarkEnd w:id="27"/>
+      <w:bookmarkEnd w:id="26"/>
       <w:r>
         <w:rPr>
           <w:rFonts w:cs="Arial"/>
@@ -6801,7 +6967,7 @@
           <w:rFonts w:cs="Arial"/>
         </w:rPr>
       </w:pPr>
-      <w:bookmarkStart w:id="29" w:name="_Toc271874912"/>
+      <w:bookmarkStart w:id="28" w:name="_Toc271874912"/>
       <w:proofErr w:type="gramStart"/>
       <w:r>
         <w:rPr>
@@ -6816,7 +6982,7 @@
         </w:rPr>
         <w:t xml:space="preserve"> An introduction to Project Management</w:t>
       </w:r>
-      <w:bookmarkEnd w:id="29"/>
+      <w:bookmarkEnd w:id="28"/>
       <w:r>
         <w:rPr>
           <w:rFonts w:cs="Arial"/>
@@ -7148,7 +7314,7 @@
         </w:rPr>
         <w:t xml:space="preserve">[4] </w:t>
       </w:r>
-      <w:hyperlink r:id="rId38" w:history="1">
+      <w:hyperlink r:id="rId40" w:history="1">
         <w:r>
           <w:rPr>
             <w:rStyle w:val="Hyperlink"/>
@@ -7184,7 +7350,7 @@
         </w:rPr>
         <w:t>, “Agile Management and the Toyota Way for Software Project Management”, 2005, Centre for Extended Enterprise and Business Intelligence, Curtin University of Technology, Perth, Australia,   page 520, Section IX, “IN THE SCRUM - SOME FEATURES OF AN AGILE METHOD”.</w:t>
       </w:r>
-      <w:bookmarkStart w:id="30" w:name="_Toc271874913"/>
+      <w:bookmarkStart w:id="29" w:name="_Toc271874913"/>
     </w:p>
     <w:p>
       <w:pPr>
@@ -7207,20 +7373,103 @@
         </w:rPr>
         <w:t xml:space="preserve"> Project Management Report</w:t>
       </w:r>
+      <w:bookmarkEnd w:id="29"/>
+      <w:r>
+        <w:rPr>
+          <w:rFonts w:cs="Arial"/>
+        </w:rPr>
+        <w:t xml:space="preserve"> </w:t>
+      </w:r>
+    </w:p>
+    <w:p>
+      <w:pPr>
+        <w:rPr>
+          <w:rFonts w:asciiTheme="majorHAnsi" w:hAnsiTheme="majorHAnsi" w:cs="Arial"/>
+        </w:rPr>
+      </w:pPr>
+    </w:p>
+    <w:p>
+      <w:pPr>
+        <w:pStyle w:val="Heading3"/>
+        <w:rPr>
+          <w:rFonts w:cs="Arial"/>
+        </w:rPr>
+      </w:pPr>
+      <w:bookmarkStart w:id="30" w:name="_Toc271874914"/>
+      <w:proofErr w:type="gramStart"/>
+      <w:r>
+        <w:rPr>
+          <w:rFonts w:cs="Arial"/>
+        </w:rPr>
+        <w:t>4.II.a</w:t>
+      </w:r>
+      <w:proofErr w:type="gramEnd"/>
+      <w:r>
+        <w:rPr>
+          <w:rFonts w:cs="Arial"/>
+        </w:rPr>
+        <w:t xml:space="preserve"> A description of the Gantt chart(248 words)</w:t>
+      </w:r>
+      <w:r>
+        <w:rPr>
+          <w:rStyle w:val="FootnoteReference"/>
+          <w:rFonts w:cs="Arial"/>
+        </w:rPr>
+        <w:footnoteReference w:id="1"/>
+      </w:r>
       <w:bookmarkEnd w:id="30"/>
-      <w:r>
-        <w:rPr>
-          <w:rFonts w:cs="Arial"/>
-        </w:rPr>
-        <w:t xml:space="preserve"> </w:t>
-      </w:r>
-    </w:p>
-    <w:p>
-      <w:pPr>
-        <w:rPr>
-          <w:rFonts w:asciiTheme="majorHAnsi" w:hAnsiTheme="majorHAnsi" w:cs="Arial"/>
-        </w:rPr>
-      </w:pPr>
+    </w:p>
+    <w:p>
+      <w:pPr>
+        <w:rPr>
+          <w:rFonts w:asciiTheme="majorHAnsi" w:hAnsiTheme="majorHAnsi" w:cs="Arial"/>
+        </w:rPr>
+      </w:pPr>
+      <w:r>
+        <w:rPr>
+          <w:rFonts w:asciiTheme="majorHAnsi" w:hAnsiTheme="majorHAnsi" w:cs="Arial"/>
+        </w:rPr>
+        <w:t>In order to help keep track of our progress as a team, we created our Gantt chart. It shows each task from when it was assigned to when it was completed. As you can see, the first task was assigned of the fourteenth of January; this is a few weeks after we were given the document to use. This time discrepancy was due to a misunderstanding of how to use the Gantt chart itself. Our first chart was simply detailing the macro aspects of the project and was extremely vague. Ultimately, it was dropped in favour of a more micro-level chart, detailing each task, no matter how small.</w:t>
+      </w:r>
+    </w:p>
+    <w:p>
+      <w:pPr>
+        <w:rPr>
+          <w:rFonts w:asciiTheme="majorHAnsi" w:hAnsiTheme="majorHAnsi" w:cs="Arial"/>
+        </w:rPr>
+      </w:pPr>
+      <w:r>
+        <w:rPr>
+          <w:rFonts w:asciiTheme="majorHAnsi" w:hAnsiTheme="majorHAnsi" w:cs="Arial"/>
+        </w:rPr>
+        <w:t>Our Gantt chart has had to be modified in certain cases, especially where deadlines were moved forward, other succeeding tasks had to be rescaled or moved around in order to ensure the main deadlines were reached at the appropriate time.</w:t>
+      </w:r>
+    </w:p>
+    <w:p>
+      <w:pPr>
+        <w:rPr>
+          <w:rFonts w:asciiTheme="majorHAnsi" w:hAnsiTheme="majorHAnsi" w:cs="Arial"/>
+        </w:rPr>
+      </w:pPr>
+      <w:r>
+        <w:rPr>
+          <w:rFonts w:asciiTheme="majorHAnsi" w:hAnsiTheme="majorHAnsi" w:cs="Arial"/>
+        </w:rPr>
+        <w:t xml:space="preserve">As can be seen towards the end of the charts lifespan, many tasks were given a comparatively small timeframe in order to be completed; this was due to the encroaching presentation date in which we had to show our finished project. This was a final sprint to ensure that our product was finished on time. </w:t>
+      </w:r>
+    </w:p>
+    <w:p>
+      <w:pPr>
+        <w:rPr>
+          <w:rFonts w:asciiTheme="majorHAnsi" w:hAnsiTheme="majorHAnsi" w:cs="Arial"/>
+        </w:rPr>
+      </w:pPr>
+      <w:r>
+        <w:rPr>
+          <w:rFonts w:asciiTheme="majorHAnsi" w:hAnsiTheme="majorHAnsi" w:cs="Arial"/>
+        </w:rPr>
+        <w:t>Overall, I believe that the Gantt chart did help give us an idea of where we were heading, except for the final sprint. If we had planned more carefully, we could have avoided having such a large workload in such a small amount of time.</w:t>
+      </w:r>
     </w:p>
     <w:p>
       <w:pPr>
@@ -7229,105 +7478,22 @@
           <w:rFonts w:cs="Arial"/>
         </w:rPr>
       </w:pPr>
-      <w:bookmarkStart w:id="31" w:name="_Toc271874914"/>
+      <w:bookmarkStart w:id="31" w:name="_Toc271874915"/>
       <w:proofErr w:type="gramStart"/>
       <w:r>
         <w:rPr>
           <w:rFonts w:cs="Arial"/>
         </w:rPr>
-        <w:t>4.II.a</w:t>
+        <w:t>4.II.b</w:t>
       </w:r>
       <w:proofErr w:type="gramEnd"/>
       <w:r>
         <w:rPr>
           <w:rFonts w:cs="Arial"/>
         </w:rPr>
-        <w:t xml:space="preserve"> A description of the Gantt chart(248 words)</w:t>
-      </w:r>
-      <w:r>
-        <w:rPr>
-          <w:rStyle w:val="FootnoteReference"/>
-          <w:rFonts w:cs="Arial"/>
-        </w:rPr>
-        <w:footnoteReference w:id="1"/>
+        <w:t xml:space="preserve"> An evaluation of the project management</w:t>
       </w:r>
       <w:bookmarkEnd w:id="31"/>
-    </w:p>
-    <w:p>
-      <w:pPr>
-        <w:rPr>
-          <w:rFonts w:asciiTheme="majorHAnsi" w:hAnsiTheme="majorHAnsi" w:cs="Arial"/>
-        </w:rPr>
-      </w:pPr>
-      <w:r>
-        <w:rPr>
-          <w:rFonts w:asciiTheme="majorHAnsi" w:hAnsiTheme="majorHAnsi" w:cs="Arial"/>
-        </w:rPr>
-        <w:t>In order to help keep track of our progress as a team, we created our Gantt chart. It shows each task from when it was assigned to when it was completed. As you can see, the first task was assigned of the fourteenth of January; this is a few weeks after we were given the document to use. This time discrepancy was due to a misunderstanding of how to use the Gantt chart itself. Our first chart was simply detailing the macro aspects of the project and was extremely vague. Ultimately, it was dropped in favour of a more micro-level chart, detailing each task, no matter how small.</w:t>
-      </w:r>
-    </w:p>
-    <w:p>
-      <w:pPr>
-        <w:rPr>
-          <w:rFonts w:asciiTheme="majorHAnsi" w:hAnsiTheme="majorHAnsi" w:cs="Arial"/>
-        </w:rPr>
-      </w:pPr>
-      <w:r>
-        <w:rPr>
-          <w:rFonts w:asciiTheme="majorHAnsi" w:hAnsiTheme="majorHAnsi" w:cs="Arial"/>
-        </w:rPr>
-        <w:t>Our Gantt chart has had to be modified in certain cases, especially where deadlines were moved forward, other succeeding tasks had to be rescaled or moved around in order to ensure the main deadlines were reached at the appropriate time.</w:t>
-      </w:r>
-    </w:p>
-    <w:p>
-      <w:pPr>
-        <w:rPr>
-          <w:rFonts w:asciiTheme="majorHAnsi" w:hAnsiTheme="majorHAnsi" w:cs="Arial"/>
-        </w:rPr>
-      </w:pPr>
-      <w:r>
-        <w:rPr>
-          <w:rFonts w:asciiTheme="majorHAnsi" w:hAnsiTheme="majorHAnsi" w:cs="Arial"/>
-        </w:rPr>
-        <w:t xml:space="preserve">As can be seen towards the end of the charts lifespan, many tasks were given a comparatively small timeframe in order to be completed; this was due to the encroaching presentation date in which we had to show our finished project. This was a final sprint to ensure that our product was finished on time. </w:t>
-      </w:r>
-    </w:p>
-    <w:p>
-      <w:pPr>
-        <w:rPr>
-          <w:rFonts w:asciiTheme="majorHAnsi" w:hAnsiTheme="majorHAnsi" w:cs="Arial"/>
-        </w:rPr>
-      </w:pPr>
-      <w:r>
-        <w:rPr>
-          <w:rFonts w:asciiTheme="majorHAnsi" w:hAnsiTheme="majorHAnsi" w:cs="Arial"/>
-        </w:rPr>
-        <w:t>Overall, I believe that the Gantt chart did help give us an idea of where we were heading, except for the final sprint. If we had planned more carefully, we could have avoided having such a large workload in such a small amount of time.</w:t>
-      </w:r>
-    </w:p>
-    <w:p>
-      <w:pPr>
-        <w:pStyle w:val="Heading3"/>
-        <w:rPr>
-          <w:rFonts w:cs="Arial"/>
-        </w:rPr>
-      </w:pPr>
-      <w:bookmarkStart w:id="32" w:name="_Toc271874915"/>
-      <w:proofErr w:type="gramStart"/>
-      <w:r>
-        <w:rPr>
-          <w:rFonts w:cs="Arial"/>
-        </w:rPr>
-        <w:t>4.II.b</w:t>
-      </w:r>
-      <w:proofErr w:type="gramEnd"/>
-      <w:r>
-        <w:rPr>
-          <w:rFonts w:cs="Arial"/>
-        </w:rPr>
-        <w:t xml:space="preserve"> An evaluation of the project management</w:t>
-      </w:r>
-      <w:bookmarkEnd w:id="32"/>
       <w:r>
         <w:rPr>
           <w:rFonts w:cs="Arial"/>
@@ -7441,7 +7607,7 @@
         <w:lastRenderedPageBreak/>
         <w:t>Chapter 5: Conclusions (?? words)</w:t>
       </w:r>
-      <w:bookmarkEnd w:id="28"/>
+      <w:bookmarkEnd w:id="27"/>
     </w:p>
     <w:p>
       <w:pPr>
@@ -7492,29 +7658,29 @@
       <w:pPr>
         <w:pStyle w:val="Heading1"/>
       </w:pPr>
-      <w:bookmarkStart w:id="33" w:name="_Toc271874917"/>
+      <w:bookmarkStart w:id="32" w:name="_Toc271874917"/>
       <w:r>
         <w:lastRenderedPageBreak/>
         <w:t>Appendix</w:t>
       </w:r>
+      <w:bookmarkEnd w:id="32"/>
+    </w:p>
+    <w:p>
+      <w:pPr>
+        <w:rPr>
+          <w:rFonts w:asciiTheme="majorHAnsi" w:hAnsiTheme="majorHAnsi"/>
+        </w:rPr>
+      </w:pPr>
+    </w:p>
+    <w:p>
+      <w:pPr>
+        <w:pStyle w:val="Heading2"/>
+      </w:pPr>
+      <w:bookmarkStart w:id="33" w:name="_Toc271874918"/>
+      <w:r>
+        <w:t>A. Python Code</w:t>
+      </w:r>
       <w:bookmarkEnd w:id="33"/>
-    </w:p>
-    <w:p>
-      <w:pPr>
-        <w:rPr>
-          <w:rFonts w:asciiTheme="majorHAnsi" w:hAnsiTheme="majorHAnsi"/>
-        </w:rPr>
-      </w:pPr>
-    </w:p>
-    <w:p>
-      <w:pPr>
-        <w:pStyle w:val="Heading2"/>
-      </w:pPr>
-      <w:bookmarkStart w:id="34" w:name="_Toc271874918"/>
-      <w:r>
-        <w:t>A. Python Code</w:t>
-      </w:r>
-      <w:bookmarkEnd w:id="34"/>
     </w:p>
     <w:p>
       <w:pPr>
@@ -7564,7 +7730,7 @@
                     <pic:cNvPicPr/>
                   </pic:nvPicPr>
                   <pic:blipFill>
-                    <a:blip r:embed="rId39">
+                    <a:blip r:embed="rId41">
                       <a:extLst>
                         <a:ext uri="{28A0092B-C50C-407E-A947-70E740481C1C}">
                           <a14:useLocalDpi xmlns:a14="http://schemas.microsoft.com/office/drawing/2010/main" val="0"/>
@@ -7632,7 +7798,7 @@
                     <pic:cNvPicPr/>
                   </pic:nvPicPr>
                   <pic:blipFill>
-                    <a:blip r:embed="rId40">
+                    <a:blip r:embed="rId42">
                       <a:extLst>
                         <a:ext uri="{28A0092B-C50C-407E-A947-70E740481C1C}">
                           <a14:useLocalDpi xmlns:a14="http://schemas.microsoft.com/office/drawing/2010/main" val="0"/>
@@ -7700,7 +7866,7 @@
                     <pic:cNvPicPr/>
                   </pic:nvPicPr>
                   <pic:blipFill>
-                    <a:blip r:embed="rId41">
+                    <a:blip r:embed="rId43">
                       <a:extLst>
                         <a:ext uri="{28A0092B-C50C-407E-A947-70E740481C1C}">
                           <a14:useLocalDpi xmlns:a14="http://schemas.microsoft.com/office/drawing/2010/main" val="0"/>
@@ -7769,7 +7935,7 @@
                     <pic:cNvPicPr/>
                   </pic:nvPicPr>
                   <pic:blipFill>
-                    <a:blip r:embed="rId42">
+                    <a:blip r:embed="rId44">
                       <a:extLst>
                         <a:ext uri="{28A0092B-C50C-407E-A947-70E740481C1C}">
                           <a14:useLocalDpi xmlns:a14="http://schemas.microsoft.com/office/drawing/2010/main" val="0"/>
@@ -7837,7 +8003,7 @@
                     <pic:cNvPicPr/>
                   </pic:nvPicPr>
                   <pic:blipFill>
-                    <a:blip r:embed="rId43">
+                    <a:blip r:embed="rId45">
                       <a:extLst>
                         <a:ext uri="{28A0092B-C50C-407E-A947-70E740481C1C}">
                           <a14:useLocalDpi xmlns:a14="http://schemas.microsoft.com/office/drawing/2010/main" val="0"/>
@@ -7906,7 +8072,7 @@
                     <pic:cNvPicPr/>
                   </pic:nvPicPr>
                   <pic:blipFill>
-                    <a:blip r:embed="rId44">
+                    <a:blip r:embed="rId46">
                       <a:extLst>
                         <a:ext uri="{28A0092B-C50C-407E-A947-70E740481C1C}">
                           <a14:useLocalDpi xmlns:a14="http://schemas.microsoft.com/office/drawing/2010/main" val="0"/>
@@ -7974,7 +8140,7 @@
                     <pic:cNvPicPr/>
                   </pic:nvPicPr>
                   <pic:blipFill>
-                    <a:blip r:embed="rId45">
+                    <a:blip r:embed="rId47">
                       <a:extLst>
                         <a:ext uri="{28A0092B-C50C-407E-A947-70E740481C1C}">
                           <a14:useLocalDpi xmlns:a14="http://schemas.microsoft.com/office/drawing/2010/main" val="0"/>
@@ -8042,7 +8208,7 @@
                     <pic:cNvPicPr/>
                   </pic:nvPicPr>
                   <pic:blipFill>
-                    <a:blip r:embed="rId46">
+                    <a:blip r:embed="rId48">
                       <a:extLst>
                         <a:ext uri="{28A0092B-C50C-407E-A947-70E740481C1C}">
                           <a14:useLocalDpi xmlns:a14="http://schemas.microsoft.com/office/drawing/2010/main" val="0"/>
@@ -8111,7 +8277,7 @@
                     <pic:cNvPicPr/>
                   </pic:nvPicPr>
                   <pic:blipFill>
-                    <a:blip r:embed="rId47">
+                    <a:blip r:embed="rId49">
                       <a:extLst>
                         <a:ext uri="{28A0092B-C50C-407E-A947-70E740481C1C}">
                           <a14:useLocalDpi xmlns:a14="http://schemas.microsoft.com/office/drawing/2010/main" val="0"/>
@@ -8179,7 +8345,7 @@
                     <pic:cNvPicPr/>
                   </pic:nvPicPr>
                   <pic:blipFill>
-                    <a:blip r:embed="rId48">
+                    <a:blip r:embed="rId50">
                       <a:extLst>
                         <a:ext uri="{28A0092B-C50C-407E-A947-70E740481C1C}">
                           <a14:useLocalDpi xmlns:a14="http://schemas.microsoft.com/office/drawing/2010/main" val="0"/>
@@ -8248,7 +8414,7 @@
                     <pic:cNvPicPr/>
                   </pic:nvPicPr>
                   <pic:blipFill>
-                    <a:blip r:embed="rId49">
+                    <a:blip r:embed="rId51">
                       <a:extLst>
                         <a:ext uri="{28A0092B-C50C-407E-A947-70E740481C1C}">
                           <a14:useLocalDpi xmlns:a14="http://schemas.microsoft.com/office/drawing/2010/main" val="0"/>
@@ -8316,7 +8482,7 @@
                     <pic:cNvPicPr/>
                   </pic:nvPicPr>
                   <pic:blipFill>
-                    <a:blip r:embed="rId50">
+                    <a:blip r:embed="rId52">
                       <a:extLst>
                         <a:ext uri="{28A0092B-C50C-407E-A947-70E740481C1C}">
                           <a14:useLocalDpi xmlns:a14="http://schemas.microsoft.com/office/drawing/2010/main" val="0"/>
@@ -8384,7 +8550,7 @@
                     <pic:cNvPicPr/>
                   </pic:nvPicPr>
                   <pic:blipFill>
-                    <a:blip r:embed="rId51">
+                    <a:blip r:embed="rId53">
                       <a:extLst>
                         <a:ext uri="{28A0092B-C50C-407E-A947-70E740481C1C}">
                           <a14:useLocalDpi xmlns:a14="http://schemas.microsoft.com/office/drawing/2010/main" val="0"/>
@@ -8417,7 +8583,7 @@
           <w:rFonts w:asciiTheme="majorHAnsi" w:hAnsiTheme="majorHAnsi"/>
         </w:rPr>
         <w:sectPr>
-          <w:footerReference w:type="default" r:id="rId52"/>
+          <w:footerReference w:type="default" r:id="rId54"/>
           <w:pgSz w:w="11906" w:h="16838"/>
           <w:pgMar w:top="1440" w:right="1440" w:bottom="1440" w:left="1440" w:header="708" w:footer="708" w:gutter="0"/>
           <w:cols w:space="708"/>
@@ -8435,12 +8601,12 @@
       <w:pPr>
         <w:pStyle w:val="Heading2"/>
       </w:pPr>
-      <w:bookmarkStart w:id="35" w:name="_Toc271874919"/>
+      <w:bookmarkStart w:id="34" w:name="_Toc271874919"/>
       <w:r>
         <w:lastRenderedPageBreak/>
         <w:t>B Team effort summary table</w:t>
       </w:r>
-      <w:bookmarkEnd w:id="35"/>
+      <w:bookmarkEnd w:id="34"/>
     </w:p>
     <w:p>
       <w:pPr>
@@ -11388,7 +11554,7 @@
                 <w:szCs w:val="16"/>
               </w:rPr>
             </w:pPr>
-            <w:commentRangeStart w:id="36"/>
+            <w:commentRangeStart w:id="35"/>
             <w:r>
               <w:rPr>
                 <w:rFonts w:ascii="Cambria" w:eastAsia="Times New Roman" w:hAnsi="Cambria" w:cs="Times New Roman"/>
@@ -11398,12 +11564,12 @@
               </w:rPr>
               <w:t>0</w:t>
             </w:r>
-            <w:commentRangeEnd w:id="36"/>
+            <w:commentRangeEnd w:id="35"/>
             <w:r>
               <w:rPr>
                 <w:rStyle w:val="CommentReference"/>
               </w:rPr>
-              <w:commentReference w:id="36"/>
+              <w:commentReference w:id="35"/>
             </w:r>
           </w:p>
         </w:tc>
@@ -11639,12 +11805,12 @@
       <w:r>
         <w:br w:type="page"/>
       </w:r>
-      <w:bookmarkStart w:id="37" w:name="_Toc271874920"/>
+      <w:bookmarkStart w:id="36" w:name="_Toc271874920"/>
       <w:r>
         <w:lastRenderedPageBreak/>
         <w:t>C Project management Gantt chart</w:t>
       </w:r>
-      <w:bookmarkEnd w:id="37"/>
+      <w:bookmarkEnd w:id="36"/>
     </w:p>
     <w:p>
       <w:pPr>
@@ -11685,7 +11851,7 @@
 
 <file path=word/comments.xml><?xml version="1.0" encoding="utf-8"?>
 <w:comments xmlns:wpc="http://schemas.microsoft.com/office/word/2010/wordprocessingCanvas" xmlns:mc="http://schemas.openxmlformats.org/markup-compatibility/2006" xmlns:o="urn:schemas-microsoft-com:office:office" xmlns:r="http://schemas.openxmlformats.org/officeDocument/2006/relationships" xmlns:m="http://schemas.openxmlformats.org/officeDocument/2006/math" xmlns:v="urn:schemas-microsoft-com:vml" xmlns:wp14="http://schemas.microsoft.com/office/word/2010/wordprocessingDrawing" xmlns:wp="http://schemas.openxmlformats.org/drawingml/2006/wordprocessingDrawing" xmlns:w10="urn:schemas-microsoft-com:office:word" xmlns:w="http://schemas.openxmlformats.org/wordprocessingml/2006/main" xmlns:w14="http://schemas.microsoft.com/office/word/2010/wordml" xmlns:wpg="http://schemas.microsoft.com/office/word/2010/wordprocessingGroup" xmlns:wpi="http://schemas.microsoft.com/office/word/2010/wordprocessingInk" xmlns:wne="http://schemas.microsoft.com/office/word/2006/wordml" xmlns:wps="http://schemas.microsoft.com/office/word/2010/wordprocessingShape" mc:Ignorable="w14 wp14">
-  <w:comment w:id="5" w:author="Traynor, Sean T" w:date="2015-03-16T10:22:00Z" w:initials="TST">
+  <w:comment w:id="8" w:author="Traynor, Sean T" w:date="2015-03-16T10:20:00Z" w:initials="TST">
     <w:p>
       <w:pPr>
         <w:pStyle w:val="CommentText"/>
@@ -11697,11 +11863,11 @@
         <w:annotationRef/>
       </w:r>
       <w:r>
-        <w:t>Finish this chapter.</w:t>
+        <w:t>Consider adding references to parts of the past work report</w:t>
       </w:r>
     </w:p>
   </w:comment>
-  <w:comment w:id="9" w:author="Traynor, Sean T" w:date="2015-03-16T10:20:00Z" w:initials="TST">
+  <w:comment w:id="9" w:author="Traynor, Sean T" w:date="2015-03-16T10:19:00Z" w:initials="TST">
     <w:p>
       <w:pPr>
         <w:pStyle w:val="CommentText"/>
@@ -11713,7 +11879,7 @@
         <w:annotationRef/>
       </w:r>
       <w:r>
-        <w:t>Consider adding references to parts of the past work report</w:t>
+        <w:t>Add reference</w:t>
       </w:r>
     </w:p>
   </w:comment>
@@ -11765,7 +11931,7 @@
       </w:r>
     </w:p>
   </w:comment>
-  <w:comment w:id="13" w:author="Traynor, Sean T" w:date="2015-03-16T10:19:00Z" w:initials="TST">
+  <w:comment w:id="17" w:author="Traynor, Sean T" w:date="2015-03-16T10:18:00Z" w:initials="TST">
     <w:p>
       <w:pPr>
         <w:pStyle w:val="CommentText"/>
@@ -11777,11 +11943,19 @@
         <w:annotationRef/>
       </w:r>
       <w:r>
-        <w:t>Add reference</w:t>
+        <w:t xml:space="preserve">Specify how long it goes between each </w:t>
+      </w:r>
+      <w:proofErr w:type="spellStart"/>
+      <w:r>
+        <w:t>cronjob</w:t>
+      </w:r>
+      <w:proofErr w:type="spellEnd"/>
+      <w:r>
+        <w:t>.</w:t>
       </w:r>
     </w:p>
   </w:comment>
-  <w:comment w:id="18" w:author="Traynor, Sean T" w:date="2015-03-16T10:18:00Z" w:initials="TST">
+  <w:comment w:id="18" w:author="Traynor, Sean T" w:date="2015-03-16T10:17:00Z" w:initials="TST">
     <w:p>
       <w:pPr>
         <w:pStyle w:val="CommentText"/>
@@ -11793,19 +11967,11 @@
         <w:annotationRef/>
       </w:r>
       <w:r>
-        <w:t xml:space="preserve">Specify how long it goes between each </w:t>
-      </w:r>
-      <w:proofErr w:type="spellStart"/>
-      <w:r>
-        <w:t>cronjob</w:t>
-      </w:r>
-      <w:proofErr w:type="spellEnd"/>
-      <w:r>
-        <w:t>.</w:t>
+        <w:t>Need to fill content in here, quite a lot to write about!</w:t>
       </w:r>
     </w:p>
   </w:comment>
-  <w:comment w:id="19" w:author="Traynor, Sean T" w:date="2015-03-16T10:17:00Z" w:initials="TST">
+  <w:comment w:id="22" w:author="Traynor, Sean T" w:date="2015-03-16T10:15:00Z" w:initials="TST">
     <w:p>
       <w:pPr>
         <w:pStyle w:val="CommentText"/>
@@ -11817,27 +11983,11 @@
         <w:annotationRef/>
       </w:r>
       <w:r>
-        <w:t>Need to fill content in here, quite a lot to write about!</w:t>
+        <w:t>Finish this subchapter, Sean!</w:t>
       </w:r>
     </w:p>
   </w:comment>
-  <w:comment w:id="23" w:author="Traynor, Sean T" w:date="2015-03-16T10:15:00Z" w:initials="TST">
-    <w:p>
-      <w:pPr>
-        <w:pStyle w:val="CommentText"/>
-      </w:pPr>
-      <w:r>
-        <w:rPr>
-          <w:rStyle w:val="CommentReference"/>
-        </w:rPr>
-        <w:annotationRef/>
-      </w:r>
-      <w:r>
-        <w:t>Finish this subchapter, Sean!</w:t>
-      </w:r>
-    </w:p>
-  </w:comment>
-  <w:comment w:id="36" w:author="Traynor, Sean T" w:date="2015-03-16T10:07:00Z" w:initials="TST">
+  <w:comment w:id="35" w:author="Traynor, Sean T" w:date="2015-03-16T10:07:00Z" w:initials="TST">
     <w:p>
       <w:pPr>
         <w:pStyle w:val="CommentText"/>
@@ -11931,7 +12081,7 @@
           <w:rPr>
             <w:noProof/>
           </w:rPr>
-          <w:t>5</w:t>
+          <w:t>4</w:t>
         </w:r>
         <w:r>
           <w:rPr>
@@ -14581,7 +14731,7 @@
 </file>
 
 <file path=customXml/itemProps1.xml><?xml version="1.0" encoding="utf-8"?>
-<ds:datastoreItem xmlns:ds="http://schemas.openxmlformats.org/officeDocument/2006/customXml" ds:itemID="{CDFAED2D-78A7-427E-A5F6-AA7D03588239}">
+<ds:datastoreItem xmlns:ds="http://schemas.openxmlformats.org/officeDocument/2006/customXml" ds:itemID="{FE07480E-629D-4916-BF56-19016716FB35}">
   <ds:schemaRefs>
     <ds:schemaRef ds:uri="http://schemas.openxmlformats.org/officeDocument/2006/bibliography"/>
   </ds:schemaRefs>

</xml_diff>

<commit_message>
Chapter 3 of SRS
</commit_message>
<xml_diff>
--- a/CE101 Team Report Team T.docx
+++ b/CE101 Team Report Team T.docx
@@ -2142,7 +2142,21 @@
         <w:rPr>
           <w:rFonts w:cs="Arial"/>
         </w:rPr>
-        <w:t>pter 1 The Executive Summary (319</w:t>
+        <w:t xml:space="preserve">pter 1 </w:t>
+      </w:r>
+      <w:proofErr w:type="gramStart"/>
+      <w:r>
+        <w:rPr>
+          <w:rFonts w:cs="Arial"/>
+        </w:rPr>
+        <w:t>The</w:t>
+      </w:r>
+      <w:proofErr w:type="gramEnd"/>
+      <w:r>
+        <w:rPr>
+          <w:rFonts w:cs="Arial"/>
+        </w:rPr>
+        <w:t xml:space="preserve"> Executive Summary (319</w:t>
       </w:r>
       <w:r>
         <w:rPr>
@@ -2227,11 +2241,19 @@
         </w:rPr>
       </w:pPr>
       <w:bookmarkStart w:id="2" w:name="_Toc271874896"/>
-      <w:r>
-        <w:rPr>
-          <w:rFonts w:cs="Arial"/>
-        </w:rPr>
-        <w:t>2.I An introduction to Team Working</w:t>
+      <w:proofErr w:type="gramStart"/>
+      <w:r>
+        <w:rPr>
+          <w:rFonts w:cs="Arial"/>
+        </w:rPr>
+        <w:t>2.I</w:t>
+      </w:r>
+      <w:proofErr w:type="gramEnd"/>
+      <w:r>
+        <w:rPr>
+          <w:rFonts w:cs="Arial"/>
+        </w:rPr>
+        <w:t xml:space="preserve"> An introduction to Team Working</w:t>
       </w:r>
       <w:bookmarkEnd w:id="2"/>
       <w:r>
@@ -2287,11 +2309,19 @@
         </w:rPr>
       </w:pPr>
       <w:bookmarkStart w:id="3" w:name="_Toc271874897"/>
-      <w:r>
-        <w:rPr>
-          <w:rFonts w:cs="Arial"/>
-        </w:rPr>
-        <w:t>2.II Team Activity Report</w:t>
+      <w:proofErr w:type="gramStart"/>
+      <w:r>
+        <w:rPr>
+          <w:rFonts w:cs="Arial"/>
+        </w:rPr>
+        <w:t>2.II</w:t>
+      </w:r>
+      <w:proofErr w:type="gramEnd"/>
+      <w:r>
+        <w:rPr>
+          <w:rFonts w:cs="Arial"/>
+        </w:rPr>
+        <w:t xml:space="preserve"> Team Activity Report</w:t>
       </w:r>
       <w:bookmarkEnd w:id="3"/>
     </w:p>
@@ -2373,11 +2403,19 @@
         </w:rPr>
       </w:pPr>
       <w:bookmarkStart w:id="6" w:name="_Toc271874899"/>
-      <w:r>
-        <w:rPr>
-          <w:rFonts w:cs="Arial"/>
-        </w:rPr>
-        <w:t>2.II.b Detailed report of each team members contribution to the project</w:t>
+      <w:proofErr w:type="gramStart"/>
+      <w:r>
+        <w:rPr>
+          <w:rFonts w:cs="Arial"/>
+        </w:rPr>
+        <w:t>2.II.b</w:t>
+      </w:r>
+      <w:proofErr w:type="gramEnd"/>
+      <w:r>
+        <w:rPr>
+          <w:rFonts w:cs="Arial"/>
+        </w:rPr>
+        <w:t xml:space="preserve"> Detailed report of each team members contribution to the project</w:t>
       </w:r>
       <w:bookmarkEnd w:id="6"/>
       <w:r>
@@ -2566,7 +2604,21 @@
         <w:rPr>
           <w:rFonts w:asciiTheme="majorHAnsi" w:hAnsiTheme="majorHAnsi" w:cs="Arial"/>
         </w:rPr>
-        <w:t xml:space="preserve"> We had some difficulties connecting to the database that holds all information that has been scraped from the website because the database is hosted on an OpenShift server. But after some experimenting we figured a simple solution to the problem by using Flask. I have also created a couple of reports and précis, such as a re</w:t>
+        <w:t xml:space="preserve"> We had some difficulties connecting to the database that holds all information that has been scraped from the website because the database is hosted on an </w:t>
+      </w:r>
+      <w:proofErr w:type="spellStart"/>
+      <w:r>
+        <w:rPr>
+          <w:rFonts w:asciiTheme="majorHAnsi" w:hAnsiTheme="majorHAnsi" w:cs="Arial"/>
+        </w:rPr>
+        <w:t>OpenShift</w:t>
+      </w:r>
+      <w:proofErr w:type="spellEnd"/>
+      <w:r>
+        <w:rPr>
+          <w:rFonts w:asciiTheme="majorHAnsi" w:hAnsiTheme="majorHAnsi" w:cs="Arial"/>
+        </w:rPr>
+        <w:t xml:space="preserve"> server. But after some experimenting we figured a simple solution to the problem by using Flask. I have also created a couple of reports and précis, such as a re</w:t>
       </w:r>
       <w:r>
         <w:rPr>
@@ -2650,7 +2702,15 @@
         </w:r>
       </w:hyperlink>
       <w:r>
-        <w:t xml:space="preserve">. [Online]. Available: </w:t>
+        <w:t xml:space="preserve">. </w:t>
+      </w:r>
+      <w:proofErr w:type="gramStart"/>
+      <w:r>
+        <w:t>[Online].</w:t>
+      </w:r>
+      <w:proofErr w:type="gramEnd"/>
+      <w:r>
+        <w:t xml:space="preserve"> Available: </w:t>
       </w:r>
       <w:hyperlink r:id="rId10" w:history="1">
         <w:r>
@@ -2699,9 +2759,514 @@
         <w:rPr>
           <w:rFonts w:asciiTheme="majorHAnsi" w:hAnsiTheme="majorHAnsi" w:cs="Arial"/>
         </w:rPr>
-        <w:t xml:space="preserve">,"  </w:t>
+        <w:t>,</w:t>
+      </w:r>
+      <w:proofErr w:type="gramStart"/>
+      <w:r>
+        <w:rPr>
+          <w:rFonts w:asciiTheme="majorHAnsi" w:hAnsiTheme="majorHAnsi" w:cs="Arial"/>
+        </w:rPr>
+        <w:t xml:space="preserve">"  </w:t>
+      </w:r>
+      <w:proofErr w:type="gramEnd"/>
+      <w:r>
+        <w:fldChar w:fldCharType="begin"/>
+      </w:r>
+      <w:r>
+        <w:rPr>
+          <w:rFonts w:asciiTheme="majorHAnsi" w:hAnsiTheme="majorHAnsi"/>
+        </w:rPr>
+        <w:instrText xml:space="preserve"> HYPERLINK "http://www.moodle.essex.ac.uk" </w:instrText>
+      </w:r>
+      <w:r>
+        <w:fldChar w:fldCharType="separate"/>
+      </w:r>
+      <w:r>
+        <w:rPr>
+          <w:rStyle w:val="Hyperlink"/>
+          <w:rFonts w:asciiTheme="majorHAnsi" w:hAnsiTheme="majorHAnsi" w:cs="Arial"/>
+        </w:rPr>
+        <w:t>www.moodle.essex.ac.uk</w:t>
+      </w:r>
+      <w:r>
+        <w:rPr>
+          <w:rStyle w:val="Hyperlink"/>
+          <w:rFonts w:asciiTheme="majorHAnsi" w:hAnsiTheme="majorHAnsi" w:cs="Arial"/>
+        </w:rPr>
+        <w:fldChar w:fldCharType="end"/>
+      </w:r>
+      <w:r>
+        <w:rPr>
+          <w:rFonts w:asciiTheme="majorHAnsi" w:hAnsiTheme="majorHAnsi" w:cs="Arial"/>
+        </w:rPr>
+        <w:t xml:space="preserve">.  [Online]. Available: </w:t>
       </w:r>
       <w:hyperlink r:id="rId11" w:history="1">
+        <w:r>
+          <w:rPr>
+            <w:rStyle w:val="Hyperlink"/>
+            <w:rFonts w:asciiTheme="majorHAnsi" w:hAnsiTheme="majorHAnsi" w:cs="Arial"/>
+          </w:rPr>
+          <w:t>https://moodle.essex.ac.uk/mod/forum/discuss.php?d=98534</w:t>
+        </w:r>
+      </w:hyperlink>
+      <w:r>
+        <w:rPr>
+          <w:rFonts w:asciiTheme="majorHAnsi" w:hAnsiTheme="majorHAnsi" w:cs="Arial"/>
+        </w:rPr>
+        <w:t xml:space="preserve"> [Accessed: Mar. 03. 2015].</w:t>
+      </w:r>
+    </w:p>
+    <w:p>
+      <w:pPr>
+        <w:rPr>
+          <w:rFonts w:asciiTheme="majorHAnsi" w:hAnsiTheme="majorHAnsi" w:cs="Arial"/>
+        </w:rPr>
+      </w:pPr>
+      <w:r>
+        <w:rPr>
+          <w:rFonts w:asciiTheme="majorHAnsi" w:hAnsiTheme="majorHAnsi" w:cs="Arial"/>
+        </w:rPr>
+        <w:t>[</w:t>
+      </w:r>
+      <w:r>
+        <w:rPr>
+          <w:rFonts w:asciiTheme="majorHAnsi" w:hAnsiTheme="majorHAnsi" w:cs="Arial"/>
+        </w:rPr>
+        <w:t>3</w:t>
+      </w:r>
+      <w:r>
+        <w:rPr>
+          <w:rFonts w:asciiTheme="majorHAnsi" w:hAnsiTheme="majorHAnsi" w:cs="Arial"/>
+        </w:rPr>
+        <w:t>] – Moodle. “</w:t>
+      </w:r>
+      <w:r>
+        <w:rPr>
+          <w:rFonts w:asciiTheme="majorHAnsi" w:hAnsiTheme="majorHAnsi" w:cs="Arial"/>
+          <w:i/>
+        </w:rPr>
+        <w:t>Referenc</w:t>
+      </w:r>
+      <w:r>
+        <w:rPr>
+          <w:rFonts w:asciiTheme="majorHAnsi" w:hAnsiTheme="majorHAnsi" w:cs="Arial"/>
+          <w:i/>
+        </w:rPr>
+        <w:t>e/Précis and Team Task Database</w:t>
+      </w:r>
+      <w:proofErr w:type="gramStart"/>
+      <w:r>
+        <w:rPr>
+          <w:rFonts w:asciiTheme="majorHAnsi" w:hAnsiTheme="majorHAnsi" w:cs="Arial"/>
+        </w:rPr>
+        <w:t>”</w:t>
+      </w:r>
+      <w:r>
+        <w:rPr>
+          <w:rFonts w:asciiTheme="majorHAnsi" w:hAnsiTheme="majorHAnsi" w:cs="Arial"/>
+        </w:rPr>
+        <w:t xml:space="preserve"> </w:t>
+      </w:r>
+      <w:r>
+        <w:rPr>
+          <w:rFonts w:asciiTheme="majorHAnsi" w:hAnsiTheme="majorHAnsi" w:cs="Arial"/>
+        </w:rPr>
+        <w:t xml:space="preserve"> </w:t>
+      </w:r>
+      <w:proofErr w:type="gramEnd"/>
+      <w:r>
+        <w:fldChar w:fldCharType="begin"/>
+      </w:r>
+      <w:r>
+        <w:instrText xml:space="preserve"> HYPERLINK "http://www.moodle.essex.ac.uk" </w:instrText>
+      </w:r>
+      <w:r>
+        <w:fldChar w:fldCharType="separate"/>
+      </w:r>
+      <w:r>
+        <w:rPr>
+          <w:rStyle w:val="Hyperlink"/>
+          <w:rFonts w:asciiTheme="majorHAnsi" w:hAnsiTheme="majorHAnsi" w:cs="Arial"/>
+        </w:rPr>
+        <w:t>www.moodle.essex.ac.uk</w:t>
+      </w:r>
+      <w:r>
+        <w:rPr>
+          <w:rStyle w:val="Hyperlink"/>
+          <w:rFonts w:asciiTheme="majorHAnsi" w:hAnsiTheme="majorHAnsi" w:cs="Arial"/>
+        </w:rPr>
+        <w:fldChar w:fldCharType="end"/>
+      </w:r>
+      <w:r>
+        <w:rPr>
+          <w:rFonts w:asciiTheme="majorHAnsi" w:hAnsiTheme="majorHAnsi" w:cs="Arial"/>
+        </w:rPr>
+        <w:t xml:space="preserve">. [Online]. Available: </w:t>
+      </w:r>
+      <w:hyperlink r:id="rId12" w:history="1">
+        <w:r>
+          <w:rPr>
+            <w:rStyle w:val="Hyperlink"/>
+            <w:rFonts w:asciiTheme="majorHAnsi" w:hAnsiTheme="majorHAnsi" w:cs="Arial"/>
+          </w:rPr>
+          <w:t>https://moodle.essex.ac.uk/mod/data/view.php?d=128&amp;rid=8504</w:t>
+        </w:r>
+      </w:hyperlink>
+      <w:r>
+        <w:rPr>
+          <w:rFonts w:asciiTheme="majorHAnsi" w:hAnsiTheme="majorHAnsi" w:cs="Arial"/>
+        </w:rPr>
+        <w:t xml:space="preserve"> [Accessed: Mar. 15. 2015]</w:t>
+      </w:r>
+    </w:p>
+    <w:p>
+      <w:pPr>
+        <w:rPr>
+          <w:rFonts w:asciiTheme="majorHAnsi" w:hAnsiTheme="majorHAnsi" w:cs="Arial"/>
+          <w:i/>
+        </w:rPr>
+      </w:pPr>
+      <w:r>
+        <w:rPr>
+          <w:rFonts w:asciiTheme="majorHAnsi" w:hAnsiTheme="majorHAnsi" w:cs="Arial"/>
+        </w:rPr>
+        <w:t>[</w:t>
+      </w:r>
+      <w:r>
+        <w:rPr>
+          <w:rFonts w:asciiTheme="majorHAnsi" w:hAnsiTheme="majorHAnsi" w:cs="Arial"/>
+        </w:rPr>
+        <w:t>4</w:t>
+      </w:r>
+      <w:r>
+        <w:rPr>
+          <w:rFonts w:asciiTheme="majorHAnsi" w:hAnsiTheme="majorHAnsi" w:cs="Arial"/>
+        </w:rPr>
+        <w:t xml:space="preserve">] – </w:t>
+      </w:r>
+      <w:proofErr w:type="spellStart"/>
+      <w:r>
+        <w:rPr>
+          <w:rFonts w:asciiTheme="majorHAnsi" w:hAnsiTheme="majorHAnsi" w:cs="Arial"/>
+        </w:rPr>
+        <w:t>TecInASec</w:t>
+      </w:r>
+      <w:proofErr w:type="spellEnd"/>
+      <w:r>
+        <w:rPr>
+          <w:rFonts w:asciiTheme="majorHAnsi" w:hAnsiTheme="majorHAnsi" w:cs="Arial"/>
+        </w:rPr>
+        <w:t>. “</w:t>
+      </w:r>
+      <w:r>
+        <w:rPr>
+          <w:rFonts w:asciiTheme="majorHAnsi" w:hAnsiTheme="majorHAnsi" w:cs="Arial"/>
+          <w:i/>
+        </w:rPr>
+        <w:t>Reference/Précis and Team Task Database</w:t>
+      </w:r>
+      <w:proofErr w:type="gramStart"/>
+      <w:r>
+        <w:rPr>
+          <w:rFonts w:asciiTheme="majorHAnsi" w:hAnsiTheme="majorHAnsi" w:cs="Arial"/>
+        </w:rPr>
+        <w:t xml:space="preserve">” </w:t>
+      </w:r>
+      <w:r>
+        <w:rPr>
+          <w:rFonts w:asciiTheme="majorHAnsi" w:hAnsiTheme="majorHAnsi" w:cs="Arial"/>
+        </w:rPr>
+        <w:t xml:space="preserve"> </w:t>
+      </w:r>
+      <w:proofErr w:type="gramEnd"/>
+      <w:r>
+        <w:fldChar w:fldCharType="begin"/>
+      </w:r>
+      <w:r>
+        <w:instrText xml:space="preserve"> HYPERLINK "http://www.dbblts.com/tias" </w:instrText>
+      </w:r>
+      <w:r>
+        <w:fldChar w:fldCharType="separate"/>
+      </w:r>
+      <w:r>
+        <w:rPr>
+          <w:rStyle w:val="Hyperlink"/>
+          <w:rFonts w:asciiTheme="majorHAnsi" w:hAnsiTheme="majorHAnsi" w:cs="Arial"/>
+        </w:rPr>
+        <w:t>www.dbblts.com/tias</w:t>
+      </w:r>
+      <w:r>
+        <w:rPr>
+          <w:rStyle w:val="Hyperlink"/>
+          <w:rFonts w:asciiTheme="majorHAnsi" w:hAnsiTheme="majorHAnsi" w:cs="Arial"/>
+        </w:rPr>
+        <w:fldChar w:fldCharType="end"/>
+      </w:r>
+      <w:r>
+        <w:rPr>
+          <w:rFonts w:asciiTheme="majorHAnsi" w:hAnsiTheme="majorHAnsi" w:cs="Arial"/>
+        </w:rPr>
+        <w:t xml:space="preserve"> [Online]. Available: </w:t>
+      </w:r>
+      <w:hyperlink r:id="rId13" w:history="1">
+        <w:r>
+          <w:rPr>
+            <w:rStyle w:val="Hyperlink"/>
+            <w:rFonts w:asciiTheme="majorHAnsi" w:hAnsiTheme="majorHAnsi" w:cs="Arial"/>
+          </w:rPr>
+          <w:t>www.dbblts.com/tias</w:t>
+        </w:r>
+      </w:hyperlink>
+      <w:r>
+        <w:rPr>
+          <w:rFonts w:asciiTheme="majorHAnsi" w:hAnsiTheme="majorHAnsi" w:cs="Arial"/>
+        </w:rPr>
+        <w:t xml:space="preserve"> [Accessed: Mar. 15. 2015]</w:t>
+      </w:r>
+      <w:r>
+        <w:rPr>
+          <w:rFonts w:asciiTheme="majorHAnsi" w:hAnsiTheme="majorHAnsi" w:cs="Arial"/>
+          <w:i/>
+        </w:rPr>
+        <w:t xml:space="preserve"> </w:t>
+      </w:r>
+    </w:p>
+    <w:p>
+      <w:pPr>
+        <w:rPr>
+          <w:rFonts w:asciiTheme="majorHAnsi" w:hAnsiTheme="majorHAnsi" w:cs="Arial"/>
+        </w:rPr>
+      </w:pPr>
+      <w:r>
+        <w:rPr>
+          <w:rFonts w:asciiTheme="majorHAnsi" w:hAnsiTheme="majorHAnsi" w:cs="Arial"/>
+        </w:rPr>
+        <w:t>[</w:t>
+      </w:r>
+      <w:r>
+        <w:rPr>
+          <w:rFonts w:asciiTheme="majorHAnsi" w:hAnsiTheme="majorHAnsi" w:cs="Arial"/>
+        </w:rPr>
+        <w:t>5</w:t>
+      </w:r>
+      <w:r>
+        <w:rPr>
+          <w:rFonts w:asciiTheme="majorHAnsi" w:hAnsiTheme="majorHAnsi" w:cs="Arial"/>
+        </w:rPr>
+        <w:t>] – Moodle. “</w:t>
+      </w:r>
+      <w:r>
+        <w:rPr>
+          <w:rFonts w:asciiTheme="majorHAnsi" w:hAnsiTheme="majorHAnsi" w:cs="Arial"/>
+          <w:i/>
+        </w:rPr>
+        <w:t>Reference/Précis and Team Task Database</w:t>
+      </w:r>
+      <w:proofErr w:type="gramStart"/>
+      <w:r>
+        <w:rPr>
+          <w:rFonts w:asciiTheme="majorHAnsi" w:hAnsiTheme="majorHAnsi" w:cs="Arial"/>
+        </w:rPr>
+        <w:t xml:space="preserve">” </w:t>
+      </w:r>
+      <w:r>
+        <w:rPr>
+          <w:rFonts w:asciiTheme="majorHAnsi" w:hAnsiTheme="majorHAnsi" w:cs="Arial"/>
+        </w:rPr>
+        <w:t xml:space="preserve"> </w:t>
+      </w:r>
+      <w:proofErr w:type="gramEnd"/>
+      <w:r>
+        <w:fldChar w:fldCharType="begin"/>
+      </w:r>
+      <w:r>
+        <w:instrText xml:space="preserve"> HYPERLINK "http://www.moodle.essex.ac.uk" </w:instrText>
+      </w:r>
+      <w:r>
+        <w:fldChar w:fldCharType="separate"/>
+      </w:r>
+      <w:r>
+        <w:rPr>
+          <w:rStyle w:val="Hyperlink"/>
+          <w:rFonts w:asciiTheme="majorHAnsi" w:hAnsiTheme="majorHAnsi" w:cs="Arial"/>
+        </w:rPr>
+        <w:t>www.moodle.essex.ac.uk</w:t>
+      </w:r>
+      <w:r>
+        <w:rPr>
+          <w:rStyle w:val="Hyperlink"/>
+          <w:rFonts w:asciiTheme="majorHAnsi" w:hAnsiTheme="majorHAnsi" w:cs="Arial"/>
+        </w:rPr>
+        <w:fldChar w:fldCharType="end"/>
+      </w:r>
+      <w:r>
+        <w:rPr>
+          <w:rFonts w:asciiTheme="majorHAnsi" w:hAnsiTheme="majorHAnsi" w:cs="Arial"/>
+        </w:rPr>
+        <w:t xml:space="preserve">. [Online]. Available: </w:t>
+      </w:r>
+      <w:hyperlink r:id="rId14" w:history="1">
+        <w:r>
+          <w:rPr>
+            <w:rStyle w:val="Hyperlink"/>
+            <w:rFonts w:asciiTheme="majorHAnsi" w:hAnsiTheme="majorHAnsi" w:cs="Arial"/>
+          </w:rPr>
+          <w:t>https://moodle.essex.ac.uk/mod/data/view.php?d=128&amp;rid=9606</w:t>
+        </w:r>
+      </w:hyperlink>
+      <w:r>
+        <w:rPr>
+          <w:rFonts w:asciiTheme="majorHAnsi" w:hAnsiTheme="majorHAnsi" w:cs="Arial"/>
+        </w:rPr>
+        <w:t xml:space="preserve"> [Accessed: Mar. 15. 2015]</w:t>
+      </w:r>
+    </w:p>
+    <w:p>
+      <w:pPr>
+        <w:rPr>
+          <w:rFonts w:asciiTheme="majorHAnsi" w:hAnsiTheme="majorHAnsi" w:cs="Arial"/>
+        </w:rPr>
+      </w:pPr>
+    </w:p>
+    <w:p>
+      <w:pPr>
+        <w:pStyle w:val="Heading4"/>
+        <w:rPr>
+          <w:rFonts w:cs="Arial"/>
+          <w:sz w:val="32"/>
+        </w:rPr>
+      </w:pPr>
+      <w:r>
+        <w:rPr>
+          <w:rFonts w:cs="Arial"/>
+          <w:sz w:val="32"/>
+        </w:rPr>
+        <w:t>Charlie Hammond</w:t>
+      </w:r>
+    </w:p>
+    <w:p>
+      <w:pPr>
+        <w:pStyle w:val="Heading5"/>
+        <w:rPr>
+          <w:rFonts w:cs="Arial"/>
+        </w:rPr>
+      </w:pPr>
+      <w:r>
+        <w:rPr>
+          <w:rFonts w:cs="Arial"/>
+        </w:rPr>
+        <w:t>Introduction</w:t>
+      </w:r>
+    </w:p>
+    <w:p>
+      <w:pPr>
+        <w:rPr>
+          <w:rFonts w:asciiTheme="majorHAnsi" w:hAnsiTheme="majorHAnsi" w:cs="Arial"/>
+        </w:rPr>
+      </w:pPr>
+      <w:r>
+        <w:rPr>
+          <w:rFonts w:asciiTheme="majorHAnsi" w:hAnsiTheme="majorHAnsi" w:cs="Arial"/>
+        </w:rPr>
+        <w:t>I am the Design Specialist for Team T. It is my job to come up with the ideas and help get the design aspects of the project across to the rest of the team as well as draft the refined ideas so that they can eventually be implemented into the application/program that we are, as a team developing.</w:t>
+      </w:r>
+    </w:p>
+    <w:p>
+      <w:pPr>
+        <w:pStyle w:val="Heading5"/>
+        <w:rPr>
+          <w:rFonts w:cs="Arial"/>
+        </w:rPr>
+      </w:pPr>
+      <w:r>
+        <w:rPr>
+          <w:rFonts w:cs="Arial"/>
+        </w:rPr>
+        <w:t>Past Work</w:t>
+      </w:r>
+    </w:p>
+    <w:p>
+      <w:pPr>
+        <w:rPr>
+          <w:rFonts w:asciiTheme="majorHAnsi" w:hAnsiTheme="majorHAnsi" w:cs="Arial"/>
+        </w:rPr>
+      </w:pPr>
+      <w:r>
+        <w:rPr>
+          <w:rFonts w:asciiTheme="majorHAnsi" w:hAnsiTheme="majorHAnsi" w:cs="Arial"/>
+        </w:rPr>
+        <w:t xml:space="preserve">Starting from the beginning. 10th November 2014 it has been my role in the team to collectively work with each of the members, whether it be in the forum online [1] or with a team meeting which happens every two weeks. Since the launch of the project I have written reports covering application design [2] to potential health and safety when using the application [3]. All of the aspects that I have coved in my reports which can be found within the list of uploaded documents on the Moodle website supported by the University of Essex [4] are aspects of design </w:t>
+      </w:r>
+      <w:r>
+        <w:rPr>
+          <w:rFonts w:asciiTheme="majorHAnsi" w:hAnsiTheme="majorHAnsi" w:cs="Arial"/>
+        </w:rPr>
+        <w:lastRenderedPageBreak/>
+        <w:t>that many don’t considered when looking at an application. At this point of the application design, as of the 18th February 2015 my designs are all theoretical but are essential to the team so that we as a team can collaborate and have an insight to what the final design could be like. Each iteration of the  design can be seen in the documents I have uploaded on Moodle, so far the design assets we are interested in using have been uploaded in a folder [5] so that not only I can see and manipulate them. I have given creative control over my designs to the team for inspiration and influence so that in the end it’s a product that we can all agree on.</w:t>
+      </w:r>
+    </w:p>
+    <w:p>
+      <w:pPr>
+        <w:pStyle w:val="Heading5"/>
+        <w:rPr>
+          <w:rFonts w:cs="Arial"/>
+        </w:rPr>
+      </w:pPr>
+      <w:r>
+        <w:rPr>
+          <w:rFonts w:cs="Arial"/>
+        </w:rPr>
+        <w:t>Additional Notes</w:t>
+      </w:r>
+    </w:p>
+    <w:p>
+      <w:pPr>
+        <w:rPr>
+          <w:rFonts w:asciiTheme="majorHAnsi" w:hAnsiTheme="majorHAnsi" w:cs="Arial"/>
+        </w:rPr>
+      </w:pPr>
+      <w:r>
+        <w:rPr>
+          <w:rFonts w:asciiTheme="majorHAnsi" w:hAnsiTheme="majorHAnsi" w:cs="Arial"/>
+        </w:rPr>
+        <w:t>At this stage of the design. Astatically the program is plain, clean and simple as it is going to be a practical and useful over vibrant and attractive. This will change in the future as the application comes together and is functional it is then possible for me as a designer to look at the canvas I have to use to project the ideas that team T have for the aesthetics of TIAS.</w:t>
+      </w:r>
+    </w:p>
+    <w:p>
+      <w:pPr>
+        <w:pStyle w:val="Heading5"/>
+        <w:rPr>
+          <w:rFonts w:cs="Arial"/>
+        </w:rPr>
+      </w:pPr>
+      <w:r>
+        <w:rPr>
+          <w:rFonts w:cs="Arial"/>
+        </w:rPr>
+        <w:t>References</w:t>
+      </w:r>
+    </w:p>
+    <w:p>
+      <w:pPr>
+        <w:rPr>
+          <w:rFonts w:asciiTheme="majorHAnsi" w:hAnsiTheme="majorHAnsi" w:cs="Arial"/>
+        </w:rPr>
+      </w:pPr>
+      <w:r>
+        <w:rPr>
+          <w:rFonts w:asciiTheme="majorHAnsi" w:hAnsiTheme="majorHAnsi" w:cs="Arial"/>
+        </w:rPr>
+        <w:t>[1] – Moodle. "</w:t>
+      </w:r>
+      <w:r>
+        <w:rPr>
+          <w:rFonts w:asciiTheme="majorHAnsi" w:hAnsiTheme="majorHAnsi" w:cs="Arial"/>
+          <w:i/>
+        </w:rPr>
+        <w:t xml:space="preserve">Team Forum”.  </w:t>
+      </w:r>
+      <w:hyperlink r:id="rId15" w:history="1">
         <w:r>
           <w:rPr>
             <w:rStyle w:val="Hyperlink"/>
@@ -2716,233 +3281,61 @@
         </w:rPr>
         <w:t xml:space="preserve">.  [Online]. Available: </w:t>
       </w:r>
-      <w:hyperlink r:id="rId12" w:history="1">
-        <w:r>
-          <w:rPr>
-            <w:rStyle w:val="Hyperlink"/>
-            <w:rFonts w:asciiTheme="majorHAnsi" w:hAnsiTheme="majorHAnsi" w:cs="Arial"/>
-          </w:rPr>
-          <w:t>https://moodle.essex.ac.uk/mod/forum/discuss.php?d=98534</w:t>
-        </w:r>
-      </w:hyperlink>
-      <w:r>
-        <w:rPr>
-          <w:rFonts w:asciiTheme="majorHAnsi" w:hAnsiTheme="majorHAnsi" w:cs="Arial"/>
-        </w:rPr>
-        <w:t xml:space="preserve"> [Accessed: Mar. 03. 2015].</w:t>
-      </w:r>
-    </w:p>
-    <w:p>
-      <w:pPr>
-        <w:rPr>
-          <w:rFonts w:asciiTheme="majorHAnsi" w:hAnsiTheme="majorHAnsi" w:cs="Arial"/>
-        </w:rPr>
-      </w:pPr>
-      <w:r>
-        <w:rPr>
-          <w:rFonts w:asciiTheme="majorHAnsi" w:hAnsiTheme="majorHAnsi" w:cs="Arial"/>
-        </w:rPr>
-        <w:t>[</w:t>
-      </w:r>
-      <w:r>
-        <w:rPr>
-          <w:rFonts w:asciiTheme="majorHAnsi" w:hAnsiTheme="majorHAnsi" w:cs="Arial"/>
-        </w:rPr>
-        <w:t>3</w:t>
-      </w:r>
-      <w:r>
-        <w:rPr>
-          <w:rFonts w:asciiTheme="majorHAnsi" w:hAnsiTheme="majorHAnsi" w:cs="Arial"/>
-        </w:rPr>
-        <w:t>] – Moodle. “</w:t>
-      </w:r>
-      <w:r>
-        <w:rPr>
-          <w:rFonts w:asciiTheme="majorHAnsi" w:hAnsiTheme="majorHAnsi" w:cs="Arial"/>
-          <w:i/>
-        </w:rPr>
-        <w:t>Referenc</w:t>
-      </w:r>
-      <w:r>
-        <w:rPr>
-          <w:rFonts w:asciiTheme="majorHAnsi" w:hAnsiTheme="majorHAnsi" w:cs="Arial"/>
-          <w:i/>
-        </w:rPr>
-        <w:t>e/Précis and Team Task Database</w:t>
-      </w:r>
-      <w:r>
-        <w:rPr>
-          <w:rFonts w:asciiTheme="majorHAnsi" w:hAnsiTheme="majorHAnsi" w:cs="Arial"/>
-        </w:rPr>
-        <w:t>”</w:t>
-      </w:r>
-      <w:r>
-        <w:rPr>
-          <w:rFonts w:asciiTheme="majorHAnsi" w:hAnsiTheme="majorHAnsi" w:cs="Arial"/>
-        </w:rPr>
-        <w:t xml:space="preserve"> </w:t>
-      </w:r>
-      <w:r>
-        <w:rPr>
-          <w:rFonts w:asciiTheme="majorHAnsi" w:hAnsiTheme="majorHAnsi" w:cs="Arial"/>
-        </w:rPr>
-        <w:t xml:space="preserve"> </w:t>
-      </w:r>
-      <w:hyperlink r:id="rId13" w:history="1">
-        <w:r>
-          <w:rPr>
-            <w:rStyle w:val="Hyperlink"/>
-            <w:rFonts w:asciiTheme="majorHAnsi" w:hAnsiTheme="majorHAnsi" w:cs="Arial"/>
-          </w:rPr>
-          <w:t>www.moodle.essex.ac.uk</w:t>
-        </w:r>
-      </w:hyperlink>
-      <w:r>
-        <w:rPr>
-          <w:rFonts w:asciiTheme="majorHAnsi" w:hAnsiTheme="majorHAnsi" w:cs="Arial"/>
-        </w:rPr>
-        <w:t xml:space="preserve">. [Online]. Available: </w:t>
-      </w:r>
-      <w:hyperlink r:id="rId14" w:history="1">
-        <w:r>
-          <w:rPr>
-            <w:rStyle w:val="Hyperlink"/>
-            <w:rFonts w:asciiTheme="majorHAnsi" w:hAnsiTheme="majorHAnsi" w:cs="Arial"/>
-          </w:rPr>
-          <w:t>https://moodle.essex.ac.uk/mod/data/view.php?d=128&amp;rid=8504</w:t>
-        </w:r>
-      </w:hyperlink>
-      <w:r>
-        <w:rPr>
-          <w:rFonts w:asciiTheme="majorHAnsi" w:hAnsiTheme="majorHAnsi" w:cs="Arial"/>
-        </w:rPr>
-        <w:t xml:space="preserve"> [Accessed: Mar. 15. 2015]</w:t>
-      </w:r>
-    </w:p>
-    <w:p>
-      <w:pPr>
-        <w:rPr>
-          <w:rFonts w:asciiTheme="majorHAnsi" w:hAnsiTheme="majorHAnsi" w:cs="Arial"/>
-          <w:i/>
-        </w:rPr>
-      </w:pPr>
-      <w:r>
-        <w:rPr>
-          <w:rFonts w:asciiTheme="majorHAnsi" w:hAnsiTheme="majorHAnsi" w:cs="Arial"/>
-        </w:rPr>
-        <w:t>[</w:t>
-      </w:r>
-      <w:r>
-        <w:rPr>
-          <w:rFonts w:asciiTheme="majorHAnsi" w:hAnsiTheme="majorHAnsi" w:cs="Arial"/>
-        </w:rPr>
-        <w:t>4</w:t>
-      </w:r>
-      <w:r>
-        <w:rPr>
-          <w:rFonts w:asciiTheme="majorHAnsi" w:hAnsiTheme="majorHAnsi" w:cs="Arial"/>
-        </w:rPr>
-        <w:t>] – TecInASec. “</w:t>
-      </w:r>
-      <w:r>
-        <w:rPr>
-          <w:rFonts w:asciiTheme="majorHAnsi" w:hAnsiTheme="majorHAnsi" w:cs="Arial"/>
-          <w:i/>
-        </w:rPr>
-        <w:t>Reference/Précis and Team Task Database</w:t>
-      </w:r>
-      <w:r>
-        <w:rPr>
-          <w:rFonts w:asciiTheme="majorHAnsi" w:hAnsiTheme="majorHAnsi" w:cs="Arial"/>
-        </w:rPr>
-        <w:t xml:space="preserve">” </w:t>
-      </w:r>
-      <w:r>
-        <w:rPr>
-          <w:rFonts w:asciiTheme="majorHAnsi" w:hAnsiTheme="majorHAnsi" w:cs="Arial"/>
-        </w:rPr>
-        <w:t xml:space="preserve"> </w:t>
-      </w:r>
-      <w:hyperlink r:id="rId15" w:history="1">
-        <w:r>
-          <w:rPr>
-            <w:rStyle w:val="Hyperlink"/>
-            <w:rFonts w:asciiTheme="majorHAnsi" w:hAnsiTheme="majorHAnsi" w:cs="Arial"/>
-          </w:rPr>
-          <w:t>www.dbblts.com/tias</w:t>
-        </w:r>
-      </w:hyperlink>
-      <w:r>
-        <w:rPr>
-          <w:rFonts w:asciiTheme="majorHAnsi" w:hAnsiTheme="majorHAnsi" w:cs="Arial"/>
-        </w:rPr>
-        <w:t xml:space="preserve"> [Online]. Available: </w:t>
-      </w:r>
       <w:hyperlink r:id="rId16" w:history="1">
         <w:r>
           <w:rPr>
             <w:rStyle w:val="Hyperlink"/>
             <w:rFonts w:asciiTheme="majorHAnsi" w:hAnsiTheme="majorHAnsi" w:cs="Arial"/>
           </w:rPr>
-          <w:t>www.dbblts.com/tias</w:t>
+          <w:t>https://moodle.essex.ac.uk/mod/forum/view.php?id=208159</w:t>
         </w:r>
       </w:hyperlink>
       <w:r>
         <w:rPr>
           <w:rFonts w:asciiTheme="majorHAnsi" w:hAnsiTheme="majorHAnsi" w:cs="Arial"/>
         </w:rPr>
-        <w:t xml:space="preserve"> [Accessed: Mar. 15. 2015]</w:t>
+        <w:t>. [Accessed: Mar. 15. 2015].</w:t>
+      </w:r>
+    </w:p>
+    <w:p>
+      <w:pPr>
+        <w:rPr>
+          <w:rFonts w:asciiTheme="majorHAnsi" w:hAnsiTheme="majorHAnsi" w:cs="Arial"/>
+        </w:rPr>
+      </w:pPr>
+      <w:r>
+        <w:rPr>
+          <w:rFonts w:asciiTheme="majorHAnsi" w:hAnsiTheme="majorHAnsi" w:cs="Arial"/>
+        </w:rPr>
+        <w:t xml:space="preserve">[2] – Moodle. </w:t>
       </w:r>
       <w:r>
         <w:rPr>
           <w:rFonts w:asciiTheme="majorHAnsi" w:hAnsiTheme="majorHAnsi" w:cs="Arial"/>
           <w:i/>
         </w:rPr>
-        <w:t xml:space="preserve"> </w:t>
-      </w:r>
-    </w:p>
-    <w:p>
-      <w:pPr>
-        <w:rPr>
-          <w:rFonts w:asciiTheme="majorHAnsi" w:hAnsiTheme="majorHAnsi" w:cs="Arial"/>
-        </w:rPr>
-      </w:pPr>
-      <w:r>
-        <w:rPr>
-          <w:rFonts w:asciiTheme="majorHAnsi" w:hAnsiTheme="majorHAnsi" w:cs="Arial"/>
-        </w:rPr>
-        <w:t>[</w:t>
-      </w:r>
-      <w:r>
-        <w:rPr>
-          <w:rFonts w:asciiTheme="majorHAnsi" w:hAnsiTheme="majorHAnsi" w:cs="Arial"/>
-        </w:rPr>
-        <w:t>5</w:t>
-      </w:r>
-      <w:r>
-        <w:rPr>
-          <w:rFonts w:asciiTheme="majorHAnsi" w:hAnsiTheme="majorHAnsi" w:cs="Arial"/>
-        </w:rPr>
-        <w:t>] – Moodle. “</w:t>
+        <w:t xml:space="preserve">“Reference/Précis and Team Task Database - </w:t>
       </w:r>
       <w:r>
         <w:rPr>
           <w:rFonts w:asciiTheme="majorHAnsi" w:hAnsiTheme="majorHAnsi" w:cs="Arial"/>
           <w:i/>
-        </w:rPr>
-        <w:t>Reference/Précis and Team Task Database</w:t>
-      </w:r>
-      <w:r>
-        <w:rPr>
-          <w:rFonts w:asciiTheme="majorHAnsi" w:hAnsiTheme="majorHAnsi" w:cs="Arial"/>
-        </w:rPr>
-        <w:t xml:space="preserve">” </w:t>
-      </w:r>
-      <w:r>
-        <w:rPr>
-          <w:rFonts w:asciiTheme="majorHAnsi" w:hAnsiTheme="majorHAnsi" w:cs="Arial"/>
-        </w:rPr>
-        <w:t xml:space="preserve"> </w:t>
+          <w:shd w:val="clear" w:color="auto" w:fill="FFFFFF"/>
+        </w:rPr>
+        <w:t>Application Design</w:t>
+      </w:r>
+      <w:r>
+        <w:rPr>
+          <w:rFonts w:asciiTheme="majorHAnsi" w:hAnsiTheme="majorHAnsi" w:cs="Arial"/>
+          <w:i/>
+        </w:rPr>
+        <w:t>”</w:t>
+      </w:r>
+      <w:r>
+        <w:rPr>
+          <w:rFonts w:asciiTheme="majorHAnsi" w:hAnsiTheme="majorHAnsi" w:cs="Arial"/>
+        </w:rPr>
+        <w:t xml:space="preserve">.  </w:t>
       </w:r>
       <w:hyperlink r:id="rId17" w:history="1">
         <w:r>
@@ -2957,7 +3350,7 @@
         <w:rPr>
           <w:rFonts w:asciiTheme="majorHAnsi" w:hAnsiTheme="majorHAnsi" w:cs="Arial"/>
         </w:rPr>
-        <w:t xml:space="preserve">. [Online]. Available: </w:t>
+        <w:t xml:space="preserve">  [Online]. Available: </w:t>
       </w:r>
       <w:hyperlink r:id="rId18" w:history="1">
         <w:r>
@@ -2965,159 +3358,49 @@
             <w:rStyle w:val="Hyperlink"/>
             <w:rFonts w:asciiTheme="majorHAnsi" w:hAnsiTheme="majorHAnsi" w:cs="Arial"/>
           </w:rPr>
-          <w:t>https://moodle.essex.ac.uk/mod/data/view.php?d=128&amp;rid=9606</w:t>
+          <w:t>https://moodle.essex.ac.uk/mod/data/view.php?d=128&amp;mode=single</w:t>
         </w:r>
       </w:hyperlink>
       <w:r>
         <w:rPr>
-          <w:rFonts w:asciiTheme="majorHAnsi" w:hAnsiTheme="majorHAnsi" w:cs="Arial"/>
-        </w:rPr>
-        <w:t xml:space="preserve"> [Accessed: Mar. 15. 2015]</w:t>
-      </w:r>
-    </w:p>
-    <w:p>
-      <w:pPr>
-        <w:rPr>
-          <w:rFonts w:asciiTheme="majorHAnsi" w:hAnsiTheme="majorHAnsi" w:cs="Arial"/>
-        </w:rPr>
-      </w:pPr>
-    </w:p>
-    <w:p>
-      <w:pPr>
-        <w:pStyle w:val="Heading4"/>
-        <w:rPr>
-          <w:rFonts w:cs="Arial"/>
-          <w:sz w:val="32"/>
-        </w:rPr>
-      </w:pPr>
-      <w:r>
-        <w:rPr>
-          <w:rFonts w:cs="Arial"/>
-          <w:sz w:val="32"/>
-        </w:rPr>
-        <w:t>Charlie Hammond</w:t>
-      </w:r>
-    </w:p>
-    <w:p>
-      <w:pPr>
-        <w:pStyle w:val="Heading5"/>
-        <w:rPr>
-          <w:rFonts w:cs="Arial"/>
-        </w:rPr>
-      </w:pPr>
-      <w:r>
-        <w:rPr>
-          <w:rFonts w:cs="Arial"/>
-        </w:rPr>
-        <w:t>Introduction</w:t>
-      </w:r>
-    </w:p>
-    <w:p>
-      <w:pPr>
-        <w:rPr>
-          <w:rFonts w:asciiTheme="majorHAnsi" w:hAnsiTheme="majorHAnsi" w:cs="Arial"/>
-        </w:rPr>
-      </w:pPr>
-      <w:r>
-        <w:rPr>
-          <w:rFonts w:asciiTheme="majorHAnsi" w:hAnsiTheme="majorHAnsi" w:cs="Arial"/>
-        </w:rPr>
-        <w:t>I am the Design Specialist for Team T. It is my job to come up with the ideas and help get the design aspects of the project across to the rest of the team as well as draft the refined ideas so that they can eventually be implemented into the application/program that we are, as a team developing.</w:t>
-      </w:r>
-    </w:p>
-    <w:p>
-      <w:pPr>
-        <w:pStyle w:val="Heading5"/>
-        <w:rPr>
-          <w:rFonts w:cs="Arial"/>
-        </w:rPr>
-      </w:pPr>
-      <w:r>
-        <w:rPr>
-          <w:rFonts w:cs="Arial"/>
-        </w:rPr>
-        <w:t>Past Work</w:t>
-      </w:r>
-    </w:p>
-    <w:p>
-      <w:pPr>
-        <w:rPr>
-          <w:rFonts w:asciiTheme="majorHAnsi" w:hAnsiTheme="majorHAnsi" w:cs="Arial"/>
-        </w:rPr>
-      </w:pPr>
-      <w:r>
-        <w:rPr>
-          <w:rFonts w:asciiTheme="majorHAnsi" w:hAnsiTheme="majorHAnsi" w:cs="Arial"/>
-        </w:rPr>
-        <w:t xml:space="preserve">Starting from the beginning. 10th November 2014 it has been my role in the team to collectively work with each of the members, whether it be in the forum online [1] or with a team meeting which happens every two weeks. Since the launch of the project I have written reports covering application design [2] to potential health and safety when using the application [3]. All of the aspects that I have coved in my reports which can be found within the list of uploaded documents on the Moodle website supported by the University of Essex [4] are aspects of design </w:t>
-      </w:r>
-      <w:r>
-        <w:rPr>
-          <w:rFonts w:asciiTheme="majorHAnsi" w:hAnsiTheme="majorHAnsi" w:cs="Arial"/>
-        </w:rPr>
-        <w:lastRenderedPageBreak/>
-        <w:t>that many don’t considered when looking at an application. At this point of the application design, as of the 18th February 2015 my designs are all theoretical but are essential to the team so that we as a team can collaborate and have an insight to what the final design could be like. Each iteration of the  design can be seen in the documents I have uploaded on Moodle, so far the design assets we are interested in using have been uploaded in a folder [5] so that not only I can see and manipulate them. I have given creative control over my designs to the team for inspiration and influence so that in the end it’s a product that we can all agree on.</w:t>
-      </w:r>
-    </w:p>
-    <w:p>
-      <w:pPr>
-        <w:pStyle w:val="Heading5"/>
-        <w:rPr>
-          <w:rFonts w:cs="Arial"/>
-        </w:rPr>
-      </w:pPr>
-      <w:r>
-        <w:rPr>
-          <w:rFonts w:cs="Arial"/>
-        </w:rPr>
-        <w:t>Additional Notes</w:t>
-      </w:r>
-    </w:p>
-    <w:p>
-      <w:pPr>
-        <w:rPr>
-          <w:rFonts w:asciiTheme="majorHAnsi" w:hAnsiTheme="majorHAnsi" w:cs="Arial"/>
-        </w:rPr>
-      </w:pPr>
-      <w:r>
-        <w:rPr>
-          <w:rFonts w:asciiTheme="majorHAnsi" w:hAnsiTheme="majorHAnsi" w:cs="Arial"/>
-        </w:rPr>
-        <w:t>At this stage of the design. Astatically the program is plain, clean and simple as it is going to be a practical and useful over vibrant and attractive. This will change in the future as the application comes together and is functional it is then possible for me as a designer to look at the canvas I have to use to project the ideas that team T have for the aesthetics of TIAS.</w:t>
-      </w:r>
-    </w:p>
-    <w:p>
-      <w:pPr>
-        <w:pStyle w:val="Heading5"/>
-        <w:rPr>
-          <w:rFonts w:cs="Arial"/>
-        </w:rPr>
-      </w:pPr>
-      <w:r>
-        <w:rPr>
-          <w:rFonts w:cs="Arial"/>
-        </w:rPr>
-        <w:t>References</w:t>
-      </w:r>
-    </w:p>
-    <w:p>
-      <w:pPr>
-        <w:rPr>
-          <w:rFonts w:asciiTheme="majorHAnsi" w:hAnsiTheme="majorHAnsi" w:cs="Arial"/>
-        </w:rPr>
-      </w:pPr>
-      <w:r>
-        <w:rPr>
-          <w:rFonts w:asciiTheme="majorHAnsi" w:hAnsiTheme="majorHAnsi" w:cs="Arial"/>
-        </w:rPr>
-        <w:t>[1] – Moodle. "</w:t>
+          <w:rStyle w:val="Hyperlink"/>
+          <w:rFonts w:asciiTheme="majorHAnsi" w:hAnsiTheme="majorHAnsi" w:cs="Arial"/>
+        </w:rPr>
+        <w:t xml:space="preserve"> </w:t>
+      </w:r>
+      <w:r>
+        <w:rPr>
+          <w:rFonts w:asciiTheme="majorHAnsi" w:hAnsiTheme="majorHAnsi" w:cs="Arial"/>
+        </w:rPr>
+        <w:t>[Accessed: Mar. 15. 2015].</w:t>
+      </w:r>
+    </w:p>
+    <w:p>
+      <w:pPr>
+        <w:rPr>
+          <w:rFonts w:asciiTheme="majorHAnsi" w:hAnsiTheme="majorHAnsi" w:cs="Arial"/>
+          <w:color w:val="0000FF" w:themeColor="hyperlink"/>
+          <w:u w:val="single"/>
+        </w:rPr>
+      </w:pPr>
+      <w:r>
+        <w:rPr>
+          <w:rFonts w:asciiTheme="majorHAnsi" w:hAnsiTheme="majorHAnsi" w:cs="Arial"/>
+        </w:rPr>
+        <w:t xml:space="preserve">[3] – Moodle. </w:t>
       </w:r>
       <w:r>
         <w:rPr>
           <w:rFonts w:asciiTheme="majorHAnsi" w:hAnsiTheme="majorHAnsi" w:cs="Arial"/>
           <w:i/>
         </w:rPr>
-        <w:t xml:space="preserve">Team Forum”.  </w:t>
+        <w:t>“Reference/Précis and Team Task Database - Health &amp; Safety”</w:t>
+      </w:r>
+      <w:r>
+        <w:rPr>
+          <w:rFonts w:asciiTheme="majorHAnsi" w:hAnsiTheme="majorHAnsi" w:cs="Arial"/>
+        </w:rPr>
+        <w:t xml:space="preserve">.  </w:t>
       </w:r>
       <w:hyperlink r:id="rId19" w:history="1">
         <w:r>
@@ -3140,49 +3423,41 @@
             <w:rStyle w:val="Hyperlink"/>
             <w:rFonts w:asciiTheme="majorHAnsi" w:hAnsiTheme="majorHAnsi" w:cs="Arial"/>
           </w:rPr>
-          <w:t>https://moodle.essex.ac.uk/mod/forum/view.php?id=208159</w:t>
+          <w:t>https://moodle.essex.ac.uk/mod/data/view.php?d=128&amp;mode=single&amp;page=56</w:t>
         </w:r>
       </w:hyperlink>
       <w:r>
         <w:rPr>
-          <w:rFonts w:asciiTheme="majorHAnsi" w:hAnsiTheme="majorHAnsi" w:cs="Arial"/>
-        </w:rPr>
-        <w:t>. [Accessed: Mar. 15. 2015].</w:t>
-      </w:r>
-    </w:p>
-    <w:p>
-      <w:pPr>
-        <w:rPr>
-          <w:rFonts w:asciiTheme="majorHAnsi" w:hAnsiTheme="majorHAnsi" w:cs="Arial"/>
-        </w:rPr>
-      </w:pPr>
-      <w:r>
-        <w:rPr>
-          <w:rFonts w:asciiTheme="majorHAnsi" w:hAnsiTheme="majorHAnsi" w:cs="Arial"/>
-        </w:rPr>
-        <w:t xml:space="preserve">[2] – Moodle. </w:t>
+          <w:rStyle w:val="Hyperlink"/>
+          <w:rFonts w:asciiTheme="majorHAnsi" w:hAnsiTheme="majorHAnsi" w:cs="Arial"/>
+        </w:rPr>
+        <w:t xml:space="preserve"> </w:t>
+      </w:r>
+      <w:r>
+        <w:rPr>
+          <w:rFonts w:asciiTheme="majorHAnsi" w:hAnsiTheme="majorHAnsi" w:cs="Arial"/>
+        </w:rPr>
+        <w:t>[Accessed: Mar. 15. 2015].</w:t>
+      </w:r>
+    </w:p>
+    <w:p>
+      <w:pPr>
+        <w:rPr>
+          <w:rFonts w:asciiTheme="majorHAnsi" w:hAnsiTheme="majorHAnsi" w:cs="Arial"/>
+        </w:rPr>
+      </w:pPr>
+      <w:r>
+        <w:rPr>
+          <w:rFonts w:asciiTheme="majorHAnsi" w:hAnsiTheme="majorHAnsi" w:cs="Arial"/>
+        </w:rPr>
+        <w:t xml:space="preserve">[4] - Moodle. </w:t>
       </w:r>
       <w:r>
         <w:rPr>
           <w:rFonts w:asciiTheme="majorHAnsi" w:hAnsiTheme="majorHAnsi" w:cs="Arial"/>
           <w:i/>
         </w:rPr>
-        <w:t xml:space="preserve">“Reference/Précis and Team Task Database - </w:t>
-      </w:r>
-      <w:r>
-        <w:rPr>
-          <w:rFonts w:asciiTheme="majorHAnsi" w:hAnsiTheme="majorHAnsi" w:cs="Arial"/>
-          <w:i/>
-          <w:shd w:val="clear" w:color="auto" w:fill="FFFFFF"/>
-        </w:rPr>
-        <w:t>Application Design</w:t>
-      </w:r>
-      <w:r>
-        <w:rPr>
-          <w:rFonts w:asciiTheme="majorHAnsi" w:hAnsiTheme="majorHAnsi" w:cs="Arial"/>
-          <w:i/>
-        </w:rPr>
-        <w:t>”</w:t>
+        <w:t>“Reference/Précis and Team Task Database - Charlie”</w:t>
       </w:r>
       <w:r>
         <w:rPr>
@@ -3203,7 +3478,7 @@
         <w:rPr>
           <w:rFonts w:asciiTheme="majorHAnsi" w:hAnsiTheme="majorHAnsi" w:cs="Arial"/>
         </w:rPr>
-        <w:t xml:space="preserve">  [Online]. Available: </w:t>
+        <w:t xml:space="preserve">.  [Online]. Available: </w:t>
       </w:r>
       <w:hyperlink r:id="rId22" w:history="1">
         <w:r>
@@ -3211,43 +3486,34 @@
             <w:rStyle w:val="Hyperlink"/>
             <w:rFonts w:asciiTheme="majorHAnsi" w:hAnsiTheme="majorHAnsi" w:cs="Arial"/>
           </w:rPr>
-          <w:t>https://moodle.essex.ac.uk/mod/data/view.php?d=128&amp;mode=single</w:t>
+          <w:t>https://moodle.essex.ac.uk/mod/data/view.php?d=128&amp;mode=list&amp;perpage=50&amp;search=&amp;sort=0&amp;order=ASC&amp;advanced=0&amp;filter=1&amp;advanced=1&amp;f_367=&amp;f_368=&amp;u_fn=charlie&amp;u_ln</w:t>
         </w:r>
       </w:hyperlink>
       <w:r>
         <w:rPr>
-          <w:rStyle w:val="Hyperlink"/>
-          <w:rFonts w:asciiTheme="majorHAnsi" w:hAnsiTheme="majorHAnsi" w:cs="Arial"/>
-        </w:rPr>
-        <w:t xml:space="preserve"> </w:t>
-      </w:r>
-      <w:r>
-        <w:rPr>
-          <w:rFonts w:asciiTheme="majorHAnsi" w:hAnsiTheme="majorHAnsi" w:cs="Arial"/>
-        </w:rPr>
-        <w:t>[Accessed: Mar. 15. 2015].</w:t>
-      </w:r>
-    </w:p>
-    <w:p>
-      <w:pPr>
-        <w:rPr>
-          <w:rFonts w:asciiTheme="majorHAnsi" w:hAnsiTheme="majorHAnsi" w:cs="Arial"/>
-          <w:color w:val="0000FF" w:themeColor="hyperlink"/>
-          <w:u w:val="single"/>
-        </w:rPr>
-      </w:pPr>
-      <w:r>
-        <w:rPr>
-          <w:rFonts w:asciiTheme="majorHAnsi" w:hAnsiTheme="majorHAnsi" w:cs="Arial"/>
-        </w:rPr>
-        <w:t xml:space="preserve">[3] – Moodle. </w:t>
+          <w:rFonts w:asciiTheme="majorHAnsi" w:hAnsiTheme="majorHAnsi" w:cs="Arial"/>
+        </w:rPr>
+        <w:t>= [Accessed: Mar. 15. 2015]</w:t>
+      </w:r>
+    </w:p>
+    <w:p>
+      <w:pPr>
+        <w:rPr>
+          <w:rFonts w:asciiTheme="majorHAnsi" w:hAnsiTheme="majorHAnsi" w:cs="Arial"/>
+        </w:rPr>
+      </w:pPr>
+      <w:r>
+        <w:rPr>
+          <w:rFonts w:asciiTheme="majorHAnsi" w:hAnsiTheme="majorHAnsi" w:cs="Arial"/>
+        </w:rPr>
+        <w:t xml:space="preserve">[5] - Moodle. </w:t>
       </w:r>
       <w:r>
         <w:rPr>
           <w:rFonts w:asciiTheme="majorHAnsi" w:hAnsiTheme="majorHAnsi" w:cs="Arial"/>
           <w:i/>
         </w:rPr>
-        <w:t>“Reference/Précis and Team Task Database - Health &amp; Safety”</w:t>
+        <w:t>“Reference/Précis and Team Task Database – My work collection”</w:t>
       </w:r>
       <w:r>
         <w:rPr>
@@ -3276,125 +3542,6 @@
             <w:rStyle w:val="Hyperlink"/>
             <w:rFonts w:asciiTheme="majorHAnsi" w:hAnsiTheme="majorHAnsi" w:cs="Arial"/>
           </w:rPr>
-          <w:t>https://moodle.essex.ac.uk/mod/data/view.php?d=128&amp;mode=single&amp;page=56</w:t>
-        </w:r>
-      </w:hyperlink>
-      <w:r>
-        <w:rPr>
-          <w:rStyle w:val="Hyperlink"/>
-          <w:rFonts w:asciiTheme="majorHAnsi" w:hAnsiTheme="majorHAnsi" w:cs="Arial"/>
-        </w:rPr>
-        <w:t xml:space="preserve"> </w:t>
-      </w:r>
-      <w:r>
-        <w:rPr>
-          <w:rFonts w:asciiTheme="majorHAnsi" w:hAnsiTheme="majorHAnsi" w:cs="Arial"/>
-        </w:rPr>
-        <w:t>[Accessed: Mar. 15. 2015].</w:t>
-      </w:r>
-    </w:p>
-    <w:p>
-      <w:pPr>
-        <w:rPr>
-          <w:rFonts w:asciiTheme="majorHAnsi" w:hAnsiTheme="majorHAnsi" w:cs="Arial"/>
-        </w:rPr>
-      </w:pPr>
-      <w:r>
-        <w:rPr>
-          <w:rFonts w:asciiTheme="majorHAnsi" w:hAnsiTheme="majorHAnsi" w:cs="Arial"/>
-        </w:rPr>
-        <w:t xml:space="preserve">[4] - Moodle. </w:t>
-      </w:r>
-      <w:r>
-        <w:rPr>
-          <w:rFonts w:asciiTheme="majorHAnsi" w:hAnsiTheme="majorHAnsi" w:cs="Arial"/>
-          <w:i/>
-        </w:rPr>
-        <w:t>“Reference/Précis and Team Task Database - Charlie”</w:t>
-      </w:r>
-      <w:r>
-        <w:rPr>
-          <w:rFonts w:asciiTheme="majorHAnsi" w:hAnsiTheme="majorHAnsi" w:cs="Arial"/>
-        </w:rPr>
-        <w:t xml:space="preserve">.  </w:t>
-      </w:r>
-      <w:hyperlink r:id="rId25" w:history="1">
-        <w:r>
-          <w:rPr>
-            <w:rStyle w:val="Hyperlink"/>
-            <w:rFonts w:asciiTheme="majorHAnsi" w:hAnsiTheme="majorHAnsi" w:cs="Arial"/>
-          </w:rPr>
-          <w:t>www.moodle.essex.ac.uk</w:t>
-        </w:r>
-      </w:hyperlink>
-      <w:r>
-        <w:rPr>
-          <w:rFonts w:asciiTheme="majorHAnsi" w:hAnsiTheme="majorHAnsi" w:cs="Arial"/>
-        </w:rPr>
-        <w:t xml:space="preserve">.  [Online]. Available: </w:t>
-      </w:r>
-      <w:hyperlink r:id="rId26" w:history="1">
-        <w:r>
-          <w:rPr>
-            <w:rStyle w:val="Hyperlink"/>
-            <w:rFonts w:asciiTheme="majorHAnsi" w:hAnsiTheme="majorHAnsi" w:cs="Arial"/>
-          </w:rPr>
-          <w:t>https://moodle.essex.ac.uk/mod/data/view.php?d=128&amp;mode=list&amp;perpage=50&amp;search=&amp;sort=0&amp;order=ASC&amp;advanced=0&amp;filter=1&amp;advanced=1&amp;f_367=&amp;f_368=&amp;u_fn=charlie&amp;u_ln</w:t>
-        </w:r>
-      </w:hyperlink>
-      <w:r>
-        <w:rPr>
-          <w:rFonts w:asciiTheme="majorHAnsi" w:hAnsiTheme="majorHAnsi" w:cs="Arial"/>
-        </w:rPr>
-        <w:t>= [Accessed: Mar. 15. 2015]</w:t>
-      </w:r>
-    </w:p>
-    <w:p>
-      <w:pPr>
-        <w:rPr>
-          <w:rFonts w:asciiTheme="majorHAnsi" w:hAnsiTheme="majorHAnsi" w:cs="Arial"/>
-        </w:rPr>
-      </w:pPr>
-      <w:r>
-        <w:rPr>
-          <w:rFonts w:asciiTheme="majorHAnsi" w:hAnsiTheme="majorHAnsi" w:cs="Arial"/>
-        </w:rPr>
-        <w:t xml:space="preserve">[5] - Moodle. </w:t>
-      </w:r>
-      <w:r>
-        <w:rPr>
-          <w:rFonts w:asciiTheme="majorHAnsi" w:hAnsiTheme="majorHAnsi" w:cs="Arial"/>
-          <w:i/>
-        </w:rPr>
-        <w:t>“Reference/Précis and Team Task Database – My work collection”</w:t>
-      </w:r>
-      <w:r>
-        <w:rPr>
-          <w:rFonts w:asciiTheme="majorHAnsi" w:hAnsiTheme="majorHAnsi" w:cs="Arial"/>
-        </w:rPr>
-        <w:t xml:space="preserve">.  </w:t>
-      </w:r>
-      <w:hyperlink r:id="rId27" w:history="1">
-        <w:r>
-          <w:rPr>
-            <w:rStyle w:val="Hyperlink"/>
-            <w:rFonts w:asciiTheme="majorHAnsi" w:hAnsiTheme="majorHAnsi" w:cs="Arial"/>
-          </w:rPr>
-          <w:t>www.moodle.essex.ac.uk</w:t>
-        </w:r>
-      </w:hyperlink>
-      <w:r>
-        <w:rPr>
-          <w:rFonts w:asciiTheme="majorHAnsi" w:hAnsiTheme="majorHAnsi" w:cs="Arial"/>
-        </w:rPr>
-        <w:t xml:space="preserve">.  [Online]. Available: </w:t>
-      </w:r>
-      <w:hyperlink r:id="rId28" w:history="1">
-        <w:r>
-          <w:rPr>
-            <w:rStyle w:val="Hyperlink"/>
-            <w:rFonts w:asciiTheme="majorHAnsi" w:hAnsiTheme="majorHAnsi" w:cs="Arial"/>
-          </w:rPr>
           <w:t>https://moodle.essex.ac.uk/mod/data/view.php?d=128&amp;mode=single&amp;page=60</w:t>
         </w:r>
       </w:hyperlink>
@@ -3533,7 +3680,7 @@
         </w:rPr>
         <w:t xml:space="preserve">.  </w:t>
       </w:r>
-      <w:hyperlink r:id="rId29" w:history="1">
+      <w:hyperlink r:id="rId25" w:history="1">
         <w:r>
           <w:rPr>
             <w:rFonts w:asciiTheme="majorHAnsi" w:hAnsiTheme="majorHAnsi" w:cs="Arial"/>
@@ -3553,7 +3700,7 @@
         </w:rPr>
         <w:t xml:space="preserve"> </w:t>
       </w:r>
-      <w:hyperlink r:id="rId30" w:history="1">
+      <w:hyperlink r:id="rId26" w:history="1">
         <w:r>
           <w:rPr>
             <w:rStyle w:val="Hyperlink"/>
@@ -3642,7 +3789,21 @@
         <w:rPr>
           <w:rFonts w:asciiTheme="majorHAnsi" w:hAnsiTheme="majorHAnsi" w:cs="Arial"/>
         </w:rPr>
-        <w:t xml:space="preserve">At first I had to make a survey so I had to learn how to make and publish surveys, so I did use surveymoney.com and made the statistic work that we got from the survey responses. I have done some other work in the team too, for example some reports for the methods that we used in our programming language, like BeautifulSoup. BeautifulSoup was the main component of scraping and I by doing a research on it I learned how it is used and works on Python programming language. Also I have learned more about surveys, about publishing it and the use of survey making in business because it is very important to know what your customer needs. Working in the T team I learned how every role is important and every person matters in the work they do to the team. I tried to help my team mates if that was necessary but because we have a great team leader who helped everybody and took care of everyone my help was rarely needed. I worked on statistics on our product and I hope I will be working more in the future when our product hits the market. I believe, I could have helped more with programming but I tried to do all the jobs that was given to me as a business </w:t>
+        <w:t xml:space="preserve">At first I had to make a survey so I had to learn how to make and publish surveys, so I did use surveymoney.com and made the statistic work that we got from the survey responses. I have done some other work in the team too, for example some reports for the methods that we used in our programming language, like BeautifulSoup. BeautifulSoup was the main component of scraping and I by doing a research on it I learned how it is used and works on Python programming language. Also I have learned more about surveys, about publishing it and the use of survey making in business because it is very important to know what your customer needs. Working in the T team I learned how every role is important and every person matters in the work they do to the team. I tried to help my team mates if that was necessary but because we have a great team leader who helped everybody and took care of everyone my help was rarely needed. I worked on statistics on our product and I hope I will be working more in the future when our product hits the market. I believe, I could have helped more with programming but I tried to do all the jobs that </w:t>
+      </w:r>
+      <w:proofErr w:type="gramStart"/>
+      <w:r>
+        <w:rPr>
+          <w:rFonts w:asciiTheme="majorHAnsi" w:hAnsiTheme="majorHAnsi" w:cs="Arial"/>
+        </w:rPr>
+        <w:t>was</w:t>
+      </w:r>
+      <w:proofErr w:type="gramEnd"/>
+      <w:r>
+        <w:rPr>
+          <w:rFonts w:asciiTheme="majorHAnsi" w:hAnsiTheme="majorHAnsi" w:cs="Arial"/>
+        </w:rPr>
+        <w:t xml:space="preserve"> given to me as a business </w:t>
       </w:r>
       <w:commentRangeStart w:id="7"/>
       <w:r>
@@ -3739,9 +3900,17 @@
         <w:rPr>
           <w:rFonts w:asciiTheme="majorHAnsi" w:hAnsiTheme="majorHAnsi" w:cs="Arial"/>
         </w:rPr>
-        <w:t>[1]</w:t>
+        <w:t>[1</w:t>
+      </w:r>
+      <w:proofErr w:type="gramStart"/>
+      <w:r>
+        <w:rPr>
+          <w:rFonts w:asciiTheme="majorHAnsi" w:hAnsiTheme="majorHAnsi" w:cs="Arial"/>
+        </w:rPr>
+        <w:t>]</w:t>
       </w:r>
       <w:commentRangeEnd w:id="8"/>
+      <w:proofErr w:type="gramEnd"/>
       <w:r>
         <w:rPr>
           <w:rStyle w:val="CommentReference"/>
@@ -3792,9 +3961,17 @@
         <w:rPr>
           <w:rFonts w:asciiTheme="majorHAnsi" w:hAnsiTheme="majorHAnsi" w:cs="Arial"/>
         </w:rPr>
-        <w:t>[3]</w:t>
+        <w:t>[3</w:t>
+      </w:r>
+      <w:proofErr w:type="gramStart"/>
+      <w:r>
+        <w:rPr>
+          <w:rFonts w:asciiTheme="majorHAnsi" w:hAnsiTheme="majorHAnsi" w:cs="Arial"/>
+        </w:rPr>
+        <w:t>]</w:t>
       </w:r>
       <w:commentRangeEnd w:id="10"/>
+      <w:proofErr w:type="gramEnd"/>
       <w:r>
         <w:rPr>
           <w:rStyle w:val="CommentReference"/>
@@ -3812,9 +3989,17 @@
         <w:rPr>
           <w:rFonts w:asciiTheme="majorHAnsi" w:hAnsiTheme="majorHAnsi" w:cs="Arial"/>
         </w:rPr>
-        <w:t>[4]</w:t>
+        <w:t>[4</w:t>
+      </w:r>
+      <w:proofErr w:type="gramStart"/>
+      <w:r>
+        <w:rPr>
+          <w:rFonts w:asciiTheme="majorHAnsi" w:hAnsiTheme="majorHAnsi" w:cs="Arial"/>
+        </w:rPr>
+        <w:t>]</w:t>
       </w:r>
       <w:commentRangeEnd w:id="11"/>
+      <w:proofErr w:type="gramEnd"/>
       <w:r>
         <w:rPr>
           <w:rStyle w:val="CommentReference"/>
@@ -3878,11 +4063,19 @@
         </w:rPr>
       </w:pPr>
       <w:bookmarkStart w:id="13" w:name="_Toc271874901"/>
-      <w:r>
-        <w:rPr>
-          <w:rFonts w:cs="Arial"/>
-        </w:rPr>
-        <w:t>3.I An introduction to Product Development</w:t>
+      <w:proofErr w:type="gramStart"/>
+      <w:r>
+        <w:rPr>
+          <w:rFonts w:cs="Arial"/>
+        </w:rPr>
+        <w:t>3.I</w:t>
+      </w:r>
+      <w:proofErr w:type="gramEnd"/>
+      <w:r>
+        <w:rPr>
+          <w:rFonts w:cs="Arial"/>
+        </w:rPr>
+        <w:t xml:space="preserve"> An introduction to Product Development</w:t>
       </w:r>
       <w:bookmarkEnd w:id="13"/>
       <w:r>
@@ -3972,7 +4165,23 @@
           <w:rFonts w:asciiTheme="majorHAnsi" w:hAnsiTheme="majorHAnsi" w:cs="Arial"/>
           <w:i/>
         </w:rPr>
-        <w:t>What is product development? definition and meaning</w:t>
+        <w:t xml:space="preserve">What is product development? </w:t>
+      </w:r>
+      <w:proofErr w:type="gramStart"/>
+      <w:r>
+        <w:rPr>
+          <w:rFonts w:asciiTheme="majorHAnsi" w:hAnsiTheme="majorHAnsi" w:cs="Arial"/>
+          <w:i/>
+        </w:rPr>
+        <w:t>definition</w:t>
+      </w:r>
+      <w:proofErr w:type="gramEnd"/>
+      <w:r>
+        <w:rPr>
+          <w:rFonts w:asciiTheme="majorHAnsi" w:hAnsiTheme="majorHAnsi" w:cs="Arial"/>
+          <w:i/>
+        </w:rPr>
+        <w:t xml:space="preserve"> and meaning</w:t>
       </w:r>
       <w:r>
         <w:rPr>
@@ -3980,7 +4189,7 @@
         </w:rPr>
         <w:t xml:space="preserve">” </w:t>
       </w:r>
-      <w:hyperlink r:id="rId32" w:history="1">
+      <w:hyperlink r:id="rId28" w:history="1">
         <w:r>
           <w:rPr>
             <w:rStyle w:val="Hyperlink"/>
@@ -3995,7 +4204,7 @@
         </w:rPr>
         <w:t xml:space="preserve">. [Online] Available: </w:t>
       </w:r>
-      <w:hyperlink r:id="rId33" w:history="1">
+      <w:hyperlink r:id="rId29" w:history="1">
         <w:r>
           <w:rPr>
             <w:rStyle w:val="Hyperlink"/>
@@ -4008,20 +4217,48 @@
         <w:rPr>
           <w:rFonts w:asciiTheme="majorHAnsi" w:hAnsiTheme="majorHAnsi" w:cs="Arial"/>
         </w:rPr>
-        <w:t xml:space="preserve"> [Accessed: Mar. 03,2015]</w:t>
-      </w:r>
-    </w:p>
-    <w:p>
-      <w:pPr>
-        <w:rPr>
-          <w:rFonts w:asciiTheme="majorHAnsi" w:hAnsiTheme="majorHAnsi" w:cs="Arial"/>
-        </w:rPr>
-      </w:pPr>
-      <w:r>
-        <w:rPr>
-          <w:rFonts w:asciiTheme="majorHAnsi" w:hAnsiTheme="majorHAnsi" w:cs="Arial"/>
-        </w:rPr>
-        <w:t>[2] Udemy. “</w:t>
+        <w:t xml:space="preserve"> [Accessed: Mar. 03</w:t>
+      </w:r>
+      <w:proofErr w:type="gramStart"/>
+      <w:r>
+        <w:rPr>
+          <w:rFonts w:asciiTheme="majorHAnsi" w:hAnsiTheme="majorHAnsi" w:cs="Arial"/>
+        </w:rPr>
+        <w:t>,2015</w:t>
+      </w:r>
+      <w:proofErr w:type="gramEnd"/>
+      <w:r>
+        <w:rPr>
+          <w:rFonts w:asciiTheme="majorHAnsi" w:hAnsiTheme="majorHAnsi" w:cs="Arial"/>
+        </w:rPr>
+        <w:t>]</w:t>
+      </w:r>
+    </w:p>
+    <w:p>
+      <w:pPr>
+        <w:rPr>
+          <w:rFonts w:asciiTheme="majorHAnsi" w:hAnsiTheme="majorHAnsi" w:cs="Arial"/>
+        </w:rPr>
+      </w:pPr>
+      <w:r>
+        <w:rPr>
+          <w:rFonts w:asciiTheme="majorHAnsi" w:hAnsiTheme="majorHAnsi" w:cs="Arial"/>
+        </w:rPr>
+        <w:t xml:space="preserve">[2] </w:t>
+      </w:r>
+      <w:proofErr w:type="spellStart"/>
+      <w:r>
+        <w:rPr>
+          <w:rFonts w:asciiTheme="majorHAnsi" w:hAnsiTheme="majorHAnsi" w:cs="Arial"/>
+        </w:rPr>
+        <w:t>Udemy</w:t>
+      </w:r>
+      <w:proofErr w:type="spellEnd"/>
+      <w:r>
+        <w:rPr>
+          <w:rFonts w:asciiTheme="majorHAnsi" w:hAnsiTheme="majorHAnsi" w:cs="Arial"/>
+        </w:rPr>
+        <w:t>. “</w:t>
       </w:r>
       <w:r>
         <w:rPr>
@@ -4036,7 +4273,8 @@
         </w:rPr>
         <w:t xml:space="preserve">” </w:t>
       </w:r>
-      <w:hyperlink r:id="rId34" w:history="1">
+      <w:hyperlink r:id="rId30" w:history="1">
+        <w:proofErr w:type="gramStart"/>
         <w:r>
           <w:rPr>
             <w:rStyle w:val="Hyperlink"/>
@@ -4055,9 +4293,16 @@
         <w:rPr>
           <w:rFonts w:asciiTheme="majorHAnsi" w:hAnsiTheme="majorHAnsi" w:cs="Arial"/>
         </w:rPr>
-        <w:t xml:space="preserve"> .[Online] Available: </w:t>
-      </w:r>
-      <w:hyperlink r:id="rId35" w:history="1">
+        <w:t xml:space="preserve"> .[</w:t>
+      </w:r>
+      <w:proofErr w:type="gramEnd"/>
+      <w:r>
+        <w:rPr>
+          <w:rFonts w:asciiTheme="majorHAnsi" w:hAnsiTheme="majorHAnsi" w:cs="Arial"/>
+        </w:rPr>
+        <w:t xml:space="preserve">Online] Available: </w:t>
+      </w:r>
+      <w:hyperlink r:id="rId31" w:history="1">
         <w:r>
           <w:rPr>
             <w:rStyle w:val="Hyperlink"/>
@@ -4088,11 +4333,19 @@
         </w:rPr>
       </w:pPr>
       <w:bookmarkStart w:id="14" w:name="_Toc271874902"/>
-      <w:r>
-        <w:rPr>
-          <w:rFonts w:cs="Arial"/>
-        </w:rPr>
-        <w:t>3.II The Team Product</w:t>
+      <w:proofErr w:type="gramStart"/>
+      <w:r>
+        <w:rPr>
+          <w:rFonts w:cs="Arial"/>
+        </w:rPr>
+        <w:t>3.II</w:t>
+      </w:r>
+      <w:proofErr w:type="gramEnd"/>
+      <w:r>
+        <w:rPr>
+          <w:rFonts w:cs="Arial"/>
+        </w:rPr>
+        <w:t xml:space="preserve"> The Team Product</w:t>
       </w:r>
       <w:bookmarkStart w:id="15" w:name="_Toc271874903"/>
       <w:bookmarkEnd w:id="14"/>
@@ -4104,11 +4357,19 @@
           <w:rFonts w:cs="Arial"/>
         </w:rPr>
       </w:pPr>
-      <w:r>
-        <w:rPr>
-          <w:rFonts w:cs="Arial"/>
-        </w:rPr>
-        <w:t>3.II.a The product specification</w:t>
+      <w:proofErr w:type="gramStart"/>
+      <w:r>
+        <w:rPr>
+          <w:rFonts w:cs="Arial"/>
+        </w:rPr>
+        <w:t>3.II.a</w:t>
+      </w:r>
+      <w:proofErr w:type="gramEnd"/>
+      <w:r>
+        <w:rPr>
+          <w:rFonts w:cs="Arial"/>
+        </w:rPr>
+        <w:t xml:space="preserve"> The product specification</w:t>
       </w:r>
       <w:bookmarkEnd w:id="15"/>
     </w:p>
@@ -4199,7 +4460,21 @@
         <w:rPr>
           <w:rFonts w:asciiTheme="majorHAnsi" w:hAnsiTheme="majorHAnsi" w:cs="Arial"/>
         </w:rPr>
-        <w:t>TecInASec is a computer comparison price application used to search and compare a range of systems by parameters specified by the user. The information about the computers are stored in an SQL database on the online application PHPMyAdmin and is only accessible to the use of the application strictly for security reasons. Using an online server means the information that is stored can be collected from any device with an internet connection. The original idea for the product was a python written application with a GUI add-on called Tkinter. Tkinter is an add-on used for graphic user interface design, the add-on allowed for code to be processed into user friendly visuals by applying order and function to the data collected. After some development with this original concept the team came to a conclusion that this would be used as research for the structure of a final product that will be applied to a web platform by using Flask, JavaScript, HTML and CSS. Queries that retrieve the information get processed by Flask and the content gathered from the queries. This application of our program means we have creative control, allowing the final product to be aesthetically pleasing and the functionality to be sound.</w:t>
+        <w:t xml:space="preserve">TecInASec is a computer comparison price application used to search and compare a range of systems by parameters specified by the user. The information about the computers are stored in an SQL database on the online application </w:t>
+      </w:r>
+      <w:proofErr w:type="spellStart"/>
+      <w:r>
+        <w:rPr>
+          <w:rFonts w:asciiTheme="majorHAnsi" w:hAnsiTheme="majorHAnsi" w:cs="Arial"/>
+        </w:rPr>
+        <w:t>PHPMyAdmin</w:t>
+      </w:r>
+      <w:proofErr w:type="spellEnd"/>
+      <w:r>
+        <w:rPr>
+          <w:rFonts w:asciiTheme="majorHAnsi" w:hAnsiTheme="majorHAnsi" w:cs="Arial"/>
+        </w:rPr>
+        <w:t xml:space="preserve"> and is only accessible to the use of the application strictly for security reasons. Using an online server means the information that is stored can be collected from any device with an internet connection. The original idea for the product was a python written application with a GUI add-on called Tkinter. Tkinter is an add-on used for graphic user interface design, the add-on allowed for code to be processed into user friendly visuals by applying order and function to the data collected. After some development with this original concept the team came to a conclusion that this would be used as research for the structure of a final product that will be applied to a web platform by using Flask, JavaScript, HTML and CSS. Queries that retrieve the information get processed by Flask and the content gathered from the queries. This application of our program means we have creative control, allowing the final product to be aesthetically pleasing and the functionality to be sound.</w:t>
       </w:r>
     </w:p>
     <w:p>
@@ -4417,7 +4692,49 @@
         <w:rPr>
           <w:rFonts w:asciiTheme="majorHAnsi" w:hAnsiTheme="majorHAnsi" w:cs="Arial"/>
         </w:rPr>
-        <w:t xml:space="preserve"> (HyperText Markup Language) is the markup language that is read by the web browser and displays content to the user. </w:t>
+        <w:t xml:space="preserve"> (</w:t>
+      </w:r>
+      <w:proofErr w:type="spellStart"/>
+      <w:r>
+        <w:rPr>
+          <w:rFonts w:asciiTheme="majorHAnsi" w:hAnsiTheme="majorHAnsi" w:cs="Arial"/>
+        </w:rPr>
+        <w:t>HyperText</w:t>
+      </w:r>
+      <w:proofErr w:type="spellEnd"/>
+      <w:r>
+        <w:rPr>
+          <w:rFonts w:asciiTheme="majorHAnsi" w:hAnsiTheme="majorHAnsi" w:cs="Arial"/>
+        </w:rPr>
+        <w:t xml:space="preserve"> </w:t>
+      </w:r>
+      <w:proofErr w:type="spellStart"/>
+      <w:r>
+        <w:rPr>
+          <w:rFonts w:asciiTheme="majorHAnsi" w:hAnsiTheme="majorHAnsi" w:cs="Arial"/>
+        </w:rPr>
+        <w:t>Markup</w:t>
+      </w:r>
+      <w:proofErr w:type="spellEnd"/>
+      <w:r>
+        <w:rPr>
+          <w:rFonts w:asciiTheme="majorHAnsi" w:hAnsiTheme="majorHAnsi" w:cs="Arial"/>
+        </w:rPr>
+        <w:t xml:space="preserve"> Language) is the </w:t>
+      </w:r>
+      <w:proofErr w:type="spellStart"/>
+      <w:r>
+        <w:rPr>
+          <w:rFonts w:asciiTheme="majorHAnsi" w:hAnsiTheme="majorHAnsi" w:cs="Arial"/>
+        </w:rPr>
+        <w:t>markup</w:t>
+      </w:r>
+      <w:proofErr w:type="spellEnd"/>
+      <w:r>
+        <w:rPr>
+          <w:rFonts w:asciiTheme="majorHAnsi" w:hAnsiTheme="majorHAnsi" w:cs="Arial"/>
+        </w:rPr>
+        <w:t xml:space="preserve"> language that is read by the web browser and displays content to the user. </w:t>
       </w:r>
     </w:p>
     <w:p>
@@ -4521,7 +4838,7 @@
         </w:rPr>
         <w:t xml:space="preserve"> We are currently using the URL </w:t>
       </w:r>
-      <w:hyperlink r:id="rId36" w:history="1">
+      <w:hyperlink r:id="rId32" w:history="1">
         <w:r>
           <w:rPr>
             <w:rStyle w:val="Hyperlink"/>
@@ -4534,9 +4851,23 @@
         <w:rPr>
           <w:rFonts w:asciiTheme="majorHAnsi" w:hAnsiTheme="majorHAnsi" w:cs="Arial"/>
         </w:rPr>
-        <w:t xml:space="preserve"> to redirect people to the OpenShift server as it is a link that is a lot easier to remember than </w:t>
-      </w:r>
-      <w:hyperlink r:id="rId37" w:history="1">
+        <w:t xml:space="preserve"> to redirect people to the </w:t>
+      </w:r>
+      <w:proofErr w:type="spellStart"/>
+      <w:r>
+        <w:rPr>
+          <w:rFonts w:asciiTheme="majorHAnsi" w:hAnsiTheme="majorHAnsi" w:cs="Arial"/>
+        </w:rPr>
+        <w:t>OpenShift</w:t>
+      </w:r>
+      <w:proofErr w:type="spellEnd"/>
+      <w:r>
+        <w:rPr>
+          <w:rFonts w:asciiTheme="majorHAnsi" w:hAnsiTheme="majorHAnsi" w:cs="Arial"/>
+        </w:rPr>
+        <w:t xml:space="preserve"> server as it is a link that is a lot easier to remember than </w:t>
+      </w:r>
+      <w:hyperlink r:id="rId33" w:history="1">
         <w:r>
           <w:rPr>
             <w:rStyle w:val="Hyperlink"/>
@@ -4581,7 +4912,21 @@
         <w:rPr>
           <w:rFonts w:cs="Arial"/>
         </w:rPr>
-        <w:t xml:space="preserve"> (Sean Traynor)</w:t>
+        <w:t xml:space="preserve"> (Sean </w:t>
+      </w:r>
+      <w:proofErr w:type="spellStart"/>
+      <w:r>
+        <w:rPr>
+          <w:rFonts w:cs="Arial"/>
+        </w:rPr>
+        <w:t>Traynor</w:t>
+      </w:r>
+      <w:proofErr w:type="spellEnd"/>
+      <w:r>
+        <w:rPr>
+          <w:rFonts w:cs="Arial"/>
+        </w:rPr>
+        <w:t>)</w:t>
       </w:r>
     </w:p>
     <w:p>
@@ -4601,8 +4946,30 @@
         <w:rPr>
           <w:rFonts w:asciiTheme="majorHAnsi" w:hAnsiTheme="majorHAnsi" w:cs="Arial"/>
         </w:rPr>
-        <w:t>] – TecInASec. “</w:t>
-      </w:r>
+        <w:t xml:space="preserve">] – </w:t>
+      </w:r>
+      <w:proofErr w:type="spellStart"/>
+      <w:r>
+        <w:rPr>
+          <w:rFonts w:asciiTheme="majorHAnsi" w:hAnsiTheme="majorHAnsi" w:cs="Arial"/>
+        </w:rPr>
+        <w:t>TecInASec</w:t>
+      </w:r>
+      <w:proofErr w:type="spellEnd"/>
+      <w:r>
+        <w:rPr>
+          <w:rFonts w:asciiTheme="majorHAnsi" w:hAnsiTheme="majorHAnsi" w:cs="Arial"/>
+        </w:rPr>
+        <w:t xml:space="preserve">. </w:t>
+      </w:r>
+      <w:proofErr w:type="gramStart"/>
+      <w:r>
+        <w:rPr>
+          <w:rFonts w:asciiTheme="majorHAnsi" w:hAnsiTheme="majorHAnsi" w:cs="Arial"/>
+        </w:rPr>
+        <w:t>“</w:t>
+      </w:r>
+      <w:proofErr w:type="spellStart"/>
       <w:r>
         <w:rPr>
           <w:rFonts w:asciiTheme="majorHAnsi" w:hAnsiTheme="majorHAnsi" w:cs="Arial"/>
@@ -4610,6 +4977,7 @@
         </w:rPr>
         <w:t>TecInASec</w:t>
       </w:r>
+      <w:proofErr w:type="spellEnd"/>
       <w:r>
         <w:rPr>
           <w:rFonts w:asciiTheme="majorHAnsi" w:hAnsiTheme="majorHAnsi" w:cs="Arial"/>
@@ -4623,7 +4991,7 @@
         </w:rPr>
         <w:t xml:space="preserve">” </w:t>
       </w:r>
-      <w:hyperlink r:id="rId38" w:history="1">
+      <w:hyperlink r:id="rId34" w:history="1">
         <w:r>
           <w:rPr>
             <w:rStyle w:val="Hyperlink"/>
@@ -4636,9 +5004,16 @@
         <w:rPr>
           <w:rFonts w:asciiTheme="majorHAnsi" w:hAnsiTheme="majorHAnsi" w:cs="Arial"/>
         </w:rPr>
-        <w:t xml:space="preserve"> [Online]. Available: </w:t>
-      </w:r>
-      <w:hyperlink r:id="rId39" w:history="1">
+        <w:t xml:space="preserve"> [Online].</w:t>
+      </w:r>
+      <w:proofErr w:type="gramEnd"/>
+      <w:r>
+        <w:rPr>
+          <w:rFonts w:asciiTheme="majorHAnsi" w:hAnsiTheme="majorHAnsi" w:cs="Arial"/>
+        </w:rPr>
+        <w:t xml:space="preserve"> Available: </w:t>
+      </w:r>
+      <w:hyperlink r:id="rId35" w:history="1">
         <w:r>
           <w:rPr>
             <w:rStyle w:val="Hyperlink"/>
@@ -4774,8 +5149,16 @@
         <w:rPr>
           <w:rFonts w:asciiTheme="majorHAnsi" w:hAnsiTheme="majorHAnsi" w:cs="Arial"/>
         </w:rPr>
-        <w:t>The webpage that presents TecInASec</w:t>
-      </w:r>
+        <w:t xml:space="preserve">The webpage that presents </w:t>
+      </w:r>
+      <w:proofErr w:type="spellStart"/>
+      <w:r>
+        <w:rPr>
+          <w:rFonts w:asciiTheme="majorHAnsi" w:hAnsiTheme="majorHAnsi" w:cs="Arial"/>
+        </w:rPr>
+        <w:t>TecInASec</w:t>
+      </w:r>
+      <w:proofErr w:type="spellEnd"/>
       <w:r>
         <w:rPr>
           <w:rFonts w:asciiTheme="majorHAnsi" w:hAnsiTheme="majorHAnsi" w:cs="Arial"/>
@@ -4798,7 +5181,21 @@
         <w:rPr>
           <w:rFonts w:asciiTheme="majorHAnsi" w:hAnsiTheme="majorHAnsi" w:cs="Arial"/>
         </w:rPr>
-        <w:t>in a graphic user friendly state is just the sector of the product that the public will see. There are many different processes going on in the background that makes the website function in a successful way. The site alone using just HTML would not look or function by any standards near to what it is now. CSS is added to the site to add style and aesthetics which creates a user interface which is pleasing and simple, with this added to the HTML the site would still have no real functionality. Python collects data from sites and then stores this information in an SQL database for use later. From here PHPMyAdmin hosts the site with these modules added to it. Flask then takes the information and processes it for use in the site. All of these modules take collective responsibility over the final product working in a predictable quality of service which is the final webpage.</w:t>
+        <w:t xml:space="preserve">in a graphic user friendly state is just the sector of the product that the public will see. There are many different processes going on in the background that makes the website function in a successful way. The site alone using just HTML would not look or function by any standards near to what it is now. CSS is added to the site to add style and aesthetics which creates a user interface which is pleasing and simple, with this added to the HTML the site would still have no real functionality. Python collects data from sites and then stores this information in an SQL database for use later. From here </w:t>
+      </w:r>
+      <w:proofErr w:type="spellStart"/>
+      <w:r>
+        <w:rPr>
+          <w:rFonts w:asciiTheme="majorHAnsi" w:hAnsiTheme="majorHAnsi" w:cs="Arial"/>
+        </w:rPr>
+        <w:t>PHPMyAdmin</w:t>
+      </w:r>
+      <w:proofErr w:type="spellEnd"/>
+      <w:r>
+        <w:rPr>
+          <w:rFonts w:asciiTheme="majorHAnsi" w:hAnsiTheme="majorHAnsi" w:cs="Arial"/>
+        </w:rPr>
+        <w:t xml:space="preserve"> hosts the site with these modules added to it. Flask then takes the information and processes it for use in the site. All of these modules take collective responsibility over the final product working in a predictable quality of service which is the final webpage.</w:t>
       </w:r>
     </w:p>
     <w:p>
@@ -4898,7 +5295,21 @@
         <w:rPr>
           <w:rFonts w:asciiTheme="majorHAnsi" w:hAnsiTheme="majorHAnsi"/>
         </w:rPr>
-        <w:t xml:space="preserve">) The python program refreshes its scrape </w:t>
+        <w:t xml:space="preserve">) </w:t>
+      </w:r>
+      <w:proofErr w:type="gramStart"/>
+      <w:r>
+        <w:rPr>
+          <w:rFonts w:asciiTheme="majorHAnsi" w:hAnsiTheme="majorHAnsi"/>
+        </w:rPr>
+        <w:t>The</w:t>
+      </w:r>
+      <w:proofErr w:type="gramEnd"/>
+      <w:r>
+        <w:rPr>
+          <w:rFonts w:asciiTheme="majorHAnsi" w:hAnsiTheme="majorHAnsi"/>
+        </w:rPr>
+        <w:t xml:space="preserve"> python program refreshes its scrape </w:t>
       </w:r>
       <w:commentRangeStart w:id="16"/>
       <w:r>
@@ -5128,7 +5539,35 @@
           <w:rFonts w:asciiTheme="majorHAnsi" w:hAnsiTheme="majorHAnsi" w:cs="Arial"/>
         </w:rPr>
         <w:lastRenderedPageBreak/>
-        <w:t xml:space="preserve">more or less margins around some elements than it would display on Google Chrome and Firefox. There aren’t really any constraints when it comes to hardware for the user, as websites are quite processor friendly. Two of the major possible constraints are heavy web-traffic and security. Since we are hosting the website on a free service called OpenShift, we haven’t really got much control over how much traffic the website can hold before the servers are overloaded, and as we are hosting the website on OpenShift servers, we haven’t really got much control over the security measures that are being used for our website. </w:t>
+        <w:t xml:space="preserve">more or less margins around some elements than it would display on Google Chrome and Firefox. There aren’t really any constraints when it comes to hardware for the user, as websites are quite processor friendly. Two of the major possible constraints are heavy web-traffic and security. Since we are hosting the website on a free service called </w:t>
+      </w:r>
+      <w:proofErr w:type="spellStart"/>
+      <w:r>
+        <w:rPr>
+          <w:rFonts w:asciiTheme="majorHAnsi" w:hAnsiTheme="majorHAnsi" w:cs="Arial"/>
+        </w:rPr>
+        <w:t>OpenShift</w:t>
+      </w:r>
+      <w:proofErr w:type="spellEnd"/>
+      <w:r>
+        <w:rPr>
+          <w:rFonts w:asciiTheme="majorHAnsi" w:hAnsiTheme="majorHAnsi" w:cs="Arial"/>
+        </w:rPr>
+        <w:t xml:space="preserve">, we haven’t really got much control over how much traffic the website can hold before the servers are overloaded, and as we are hosting the website on </w:t>
+      </w:r>
+      <w:proofErr w:type="spellStart"/>
+      <w:r>
+        <w:rPr>
+          <w:rFonts w:asciiTheme="majorHAnsi" w:hAnsiTheme="majorHAnsi" w:cs="Arial"/>
+        </w:rPr>
+        <w:t>OpenShift</w:t>
+      </w:r>
+      <w:proofErr w:type="spellEnd"/>
+      <w:r>
+        <w:rPr>
+          <w:rFonts w:asciiTheme="majorHAnsi" w:hAnsiTheme="majorHAnsi" w:cs="Arial"/>
+        </w:rPr>
+        <w:t xml:space="preserve"> servers, we haven’t really got much control over the security measures that are being used for our website. </w:t>
       </w:r>
     </w:p>
     <w:p>
@@ -5156,24 +5595,38 @@
         <w:rPr>
           <w:rFonts w:asciiTheme="majorHAnsi" w:hAnsiTheme="majorHAnsi"/>
         </w:rPr>
-        <w:t>There are very few dependencies and assumptions with our product, as we use an online server and host the webpage most of the technical side of the product can be seen and managed away from any public users end device. Although our efforts to make this product effort free there are still some dependencies that cannot be completely removed. One of which is that with it being an online server and the information comes from online resources the user would have to have a basic mobile or home internet connection. Another would be that depending on the type of security the end user has could ask interfere with the use of the product. We assume that the majority of the users have most of the basics to get them online and we also assume that they are not very technical people</w:t>
-      </w:r>
+        <w:t xml:space="preserve">There are very few dependencies and assumptions with our product, as we use an online server and host the webpage most of the technical side of the product can be seen and managed away from any public users end device. Although our efforts to make this product effort free there are still some dependencies that cannot be completely removed. One of which is that with it being an online server and the information comes from online resources the user would have to have a basic mobile or home internet connection. Another would be that depending on the type of security the end user has could ask interfere with the use of the product. We assume that the majority of the users have most of the basics to get them online and we also assume that they </w:t>
+      </w:r>
+      <w:proofErr w:type="gramStart"/>
       <w:r>
         <w:rPr>
           <w:rFonts w:asciiTheme="majorHAnsi" w:hAnsiTheme="majorHAnsi"/>
         </w:rPr>
+        <w:t>are not very technical people</w:t>
+      </w:r>
+      <w:r>
+        <w:rPr>
+          <w:rFonts w:asciiTheme="majorHAnsi" w:hAnsiTheme="majorHAnsi"/>
+        </w:rPr>
         <w:t>,</w:t>
       </w:r>
       <w:r>
         <w:rPr>
           <w:rFonts w:asciiTheme="majorHAnsi" w:hAnsiTheme="majorHAnsi"/>
         </w:rPr>
-        <w:t xml:space="preserve"> that’s why we make the site so simple. We also assume that the user has a device capable of looking at the internet and has at least the screen applicable to seeing the site in a good resolution and size.</w:t>
-      </w:r>
+        <w:t xml:space="preserve"> that’s</w:t>
+      </w:r>
+      <w:proofErr w:type="gramEnd"/>
       <w:r>
         <w:rPr>
           <w:rFonts w:asciiTheme="majorHAnsi" w:hAnsiTheme="majorHAnsi"/>
         </w:rPr>
+        <w:t xml:space="preserve"> why we make the site so simple. We also assume that the user has a device capable of looking at the internet and has at least the screen applicable to seeing the site in a good resolution and size.</w:t>
+      </w:r>
+      <w:r>
+        <w:rPr>
+          <w:rFonts w:asciiTheme="majorHAnsi" w:hAnsiTheme="majorHAnsi"/>
+        </w:rPr>
         <w:t xml:space="preserve"> </w:t>
       </w:r>
     </w:p>
@@ -5194,10 +5647,16 @@
         <w:rPr>
           <w:rFonts w:cs="Arial"/>
         </w:rPr>
-        <w:t xml:space="preserve"> (Sean Traynor</w:t>
-      </w:r>
-      <w:bookmarkStart w:id="17" w:name="_GoBack"/>
-      <w:bookmarkEnd w:id="17"/>
+        <w:t xml:space="preserve"> (Sean </w:t>
+      </w:r>
+      <w:proofErr w:type="spellStart"/>
+      <w:r>
+        <w:rPr>
+          <w:rFonts w:cs="Arial"/>
+        </w:rPr>
+        <w:t>Traynor</w:t>
+      </w:r>
+      <w:proofErr w:type="spellEnd"/>
       <w:r>
         <w:rPr>
           <w:rFonts w:cs="Arial"/>
@@ -5207,20 +5666,36 @@
     </w:p>
     <w:p>
       <w:r>
-        <w:t>When this document was written the version of the website is 1.0, so we have quite a lot of features that are planned for the product which will implicate a couple of other dependencies. We have been debating a mobile application for the product, and we have also been debating implementing device specific layouts for the website. Other versions of the product may contain added functionality such as comparison between products, more specific search possibilities such as specific hardware components, limiting the search to specific websites and recreating the website in an application such as Macaw [1]</w:t>
+        <w:t>When this document was written the version of the website is 1.0, so we have quite a lot of features that are planned for the product which will implicate a couple of other dependencies. We have been debating a mobile application for the product, and we have also been debating implementing device specific layouts for the website. Other versions of the product may contain added functionality such as comparison between products, more specific search possibilities such as specific hardware components, limiting the search to specific websites</w:t>
+      </w:r>
+      <w:r>
+        <w:t>, adding user comments from</w:t>
+      </w:r>
+      <w:r>
+        <w:t xml:space="preserve"> the websites that we retrieve computers from</w:t>
+      </w:r>
+      <w:r>
+        <w:t xml:space="preserve"> and recreating the website in an application such as Macaw [1]</w:t>
       </w:r>
       <w:r>
         <w:t xml:space="preserve"> to create a website that is displayed in the same way on almost all browsers.</w:t>
       </w:r>
-    </w:p>
-    <w:p>
-      <w:pPr>
-        <w:rPr>
-          <w:rFonts w:asciiTheme="majorHAnsi" w:hAnsiTheme="majorHAnsi" w:cs="Arial"/>
-        </w:rPr>
-      </w:pPr>
-      <w:r>
-        <w:t>[1] – Macaw. “</w:t>
+      <w:r>
+        <w:t xml:space="preserve"> </w:t>
+      </w:r>
+    </w:p>
+    <w:p>
+      <w:pPr>
+        <w:rPr>
+          <w:rFonts w:asciiTheme="majorHAnsi" w:hAnsiTheme="majorHAnsi" w:cs="Arial"/>
+        </w:rPr>
+      </w:pPr>
+      <w:r>
+        <w:t xml:space="preserve">[1] – Macaw. </w:t>
+      </w:r>
+      <w:proofErr w:type="gramStart"/>
+      <w:r>
+        <w:t>“</w:t>
       </w:r>
       <w:r>
         <w:rPr>
@@ -5229,9 +5704,9 @@
         <w:t>Macaw website</w:t>
       </w:r>
       <w:r>
-        <w:t xml:space="preserve">”,  </w:t>
-      </w:r>
-      <w:hyperlink r:id="rId40" w:history="1">
+        <w:t xml:space="preserve">”, </w:t>
+      </w:r>
+      <w:hyperlink r:id="rId36" w:history="1">
         <w:r>
           <w:rPr>
             <w:rStyle w:val="Hyperlink"/>
@@ -5240,9 +5715,21 @@
         </w:r>
       </w:hyperlink>
       <w:r>
-        <w:t xml:space="preserve">. [Online]. Available: </w:t>
-      </w:r>
-      <w:hyperlink r:id="rId41" w:history="1">
+        <w:t>.</w:t>
+      </w:r>
+      <w:proofErr w:type="gramEnd"/>
+      <w:r>
+        <w:t xml:space="preserve"> </w:t>
+      </w:r>
+      <w:proofErr w:type="gramStart"/>
+      <w:r>
+        <w:t>[Online].</w:t>
+      </w:r>
+      <w:proofErr w:type="gramEnd"/>
+      <w:r>
+        <w:t xml:space="preserve"> Available: </w:t>
+      </w:r>
+      <w:hyperlink r:id="rId37" w:history="1">
         <w:r>
           <w:rPr>
             <w:rStyle w:val="Hyperlink"/>
@@ -5279,6 +5766,26 @@
         </w:rPr>
         <w:t>Specific requirements</w:t>
       </w:r>
+      <w:r>
+        <w:rPr>
+          <w:rFonts w:cs="Arial"/>
+        </w:rPr>
+        <w:t xml:space="preserve"> (Sean </w:t>
+      </w:r>
+      <w:proofErr w:type="spellStart"/>
+      <w:r>
+        <w:rPr>
+          <w:rFonts w:cs="Arial"/>
+        </w:rPr>
+        <w:t>Traynor</w:t>
+      </w:r>
+      <w:proofErr w:type="spellEnd"/>
+      <w:r>
+        <w:rPr>
+          <w:rFonts w:cs="Arial"/>
+        </w:rPr>
+        <w:t>)</w:t>
+      </w:r>
     </w:p>
     <w:p>
       <w:pPr>
@@ -5287,59 +5794,54 @@
           <w:b/>
         </w:rPr>
       </w:pPr>
-      <w:commentRangeStart w:id="18"/>
-      <w:r>
-        <w:rPr>
-          <w:rFonts w:asciiTheme="majorHAnsi" w:hAnsiTheme="majorHAnsi" w:cs="Arial"/>
-          <w:b/>
-        </w:rPr>
-        <w:t>External</w:t>
-      </w:r>
-      <w:commentRangeEnd w:id="18"/>
-      <w:r>
-        <w:rPr>
-          <w:rStyle w:val="CommentReference"/>
-        </w:rPr>
-        <w:commentReference w:id="18"/>
-      </w:r>
-      <w:r>
-        <w:rPr>
-          <w:rFonts w:asciiTheme="majorHAnsi" w:hAnsiTheme="majorHAnsi" w:cs="Arial"/>
-          <w:b/>
-        </w:rPr>
-        <w:t xml:space="preserve"> interface requirements: User interfaces, hardware interfaces, software interfaces, communications interfaces.</w:t>
-      </w:r>
-    </w:p>
-    <w:p>
-      <w:pPr>
-        <w:rPr>
-          <w:rFonts w:asciiTheme="majorHAnsi" w:hAnsiTheme="majorHAnsi" w:cs="Arial"/>
-          <w:b/>
-        </w:rPr>
-      </w:pPr>
-      <w:r>
-        <w:rPr>
-          <w:rFonts w:asciiTheme="majorHAnsi" w:hAnsiTheme="majorHAnsi" w:cs="Arial"/>
-          <w:b/>
-        </w:rPr>
-        <w:t>Functional: State all the fundamental actions of the software product being developed. Provide information on the user type to whom the functional requirement applies. For example "the customer" will be able to download the software from the app store, and "the administrator" will be able to create an account. List all the functional requirements providing sufficient detail to describe the function. Review the SRS document from the University of Gothenburg, provided in the chapter 3 initial reference material folder. Research SRS functional requirements.</w:t>
-      </w:r>
-    </w:p>
-    <w:p>
-      <w:pPr>
-        <w:rPr>
-          <w:rFonts w:asciiTheme="majorHAnsi" w:hAnsiTheme="majorHAnsi" w:cs="Arial"/>
-          <w:b/>
-        </w:rPr>
-      </w:pPr>
-      <w:r>
-        <w:rPr>
-          <w:rFonts w:asciiTheme="majorHAnsi" w:hAnsiTheme="majorHAnsi" w:cs="Arial"/>
-          <w:b/>
-        </w:rPr>
+      <w:r>
+        <w:t xml:space="preserve">There is a lot of different ways to access our product since it is accessible to any device with an internet connection. External interface requirements are at least a device that can access websites, internet access and a screen to display the content from the website. Upon the delivery of this report the product is able to generate content into an online accessible database which is only accessible outside of the website by a person that holds the host IP, username, </w:t>
+      </w:r>
+      <w:proofErr w:type="gramStart"/>
+      <w:r>
+        <w:t>password</w:t>
+      </w:r>
+      <w:proofErr w:type="gramEnd"/>
+      <w:r>
+        <w:t xml:space="preserve">, port and database name of the server that holds the database. </w:t>
+      </w:r>
+      <w:r>
+        <w:t xml:space="preserve">When the user has satisfied the different requirements and accessed the website, the user will be able to very easily generate a search query that retrieves computers based on what the user inputs. If the user were to hit the search button </w:t>
+      </w:r>
+      <w:r>
         <w:lastRenderedPageBreak/>
-        <w:t>Non-functional: These can be performance indicators such as the capacity, response time, or fault recovery time. They could be design constraints such as the hardware to be used or the memory requirements. They could be software system attributes such as the adaptability, availability, reliability, usability, or security.</w:t>
-      </w:r>
+        <w:t xml:space="preserve">without entering any information into the search fields; he is presented with every entry in the database. If the user were to </w:t>
+      </w:r>
+      <w:r>
+        <w:t xml:space="preserve">enter a search into the search field; the user is presented with results that satisfy the content that is provided to the query. When searching for a computer, the user has two choices to make in version 1.0: Providing us with a simple search entry or using the price range feature in </w:t>
+      </w:r>
+      <w:r>
+        <w:t xml:space="preserve">accompany with the advanced features when they get added in future versions of the website. The reason for this is to counter users trying to find computers and removing results because the computers in the database don’t conform to the query generated by the user. In version 1.0 the users will not be able to create any accounts because of the current lack of features implemented to the product. </w:t>
+      </w:r>
+      <w:r>
+        <w:t xml:space="preserve">There are some non-functional requirements that come along with hosting an online service. The obvious requirement is a network connection, but there are quite a lot of </w:t>
+      </w:r>
+      <w:r>
+        <w:t xml:space="preserve">other requirements. Since we are using the free service </w:t>
+      </w:r>
+      <w:proofErr w:type="spellStart"/>
+      <w:r>
+        <w:t>OpenShift</w:t>
+      </w:r>
+      <w:proofErr w:type="spellEnd"/>
+      <w:r>
+        <w:t xml:space="preserve"> to host our website, they cannot guarantee uptime, nor can they guarantee how much traffic the servers can handle. This leads to unclear capacity, response time and fault recovery time. Based on prior experience and online reviews of </w:t>
+      </w:r>
+      <w:proofErr w:type="spellStart"/>
+      <w:r>
+        <w:t>OpenShift</w:t>
+      </w:r>
+      <w:proofErr w:type="spellEnd"/>
+      <w:r>
+        <w:t xml:space="preserve"> we are quite confident that the uptime of the website will be quite decent. </w:t>
+      </w:r>
+      <w:bookmarkStart w:id="17" w:name="_GoBack"/>
+      <w:bookmarkEnd w:id="17"/>
     </w:p>
     <w:p>
       <w:pPr>
@@ -5438,7 +5940,21 @@
         <w:rPr>
           <w:rFonts w:asciiTheme="majorHAnsi" w:hAnsiTheme="majorHAnsi" w:cs="Arial"/>
         </w:rPr>
-        <w:t>Definitions, acronyms and abbrevations.</w:t>
+        <w:t xml:space="preserve">Definitions, acronyms and </w:t>
+      </w:r>
+      <w:proofErr w:type="spellStart"/>
+      <w:r>
+        <w:rPr>
+          <w:rFonts w:asciiTheme="majorHAnsi" w:hAnsiTheme="majorHAnsi" w:cs="Arial"/>
+        </w:rPr>
+        <w:t>abbrevations</w:t>
+      </w:r>
+      <w:proofErr w:type="spellEnd"/>
+      <w:r>
+        <w:rPr>
+          <w:rFonts w:asciiTheme="majorHAnsi" w:hAnsiTheme="majorHAnsi" w:cs="Arial"/>
+        </w:rPr>
+        <w:t>.</w:t>
       </w:r>
     </w:p>
     <w:p>
@@ -5671,77 +6187,93 @@
           <w:rFonts w:cs="Arial"/>
         </w:rPr>
       </w:pPr>
-      <w:bookmarkStart w:id="19" w:name="_Toc271874904"/>
-      <w:r>
-        <w:rPr>
-          <w:rFonts w:cs="Arial"/>
-        </w:rPr>
-        <w:t>3.II.b The product design</w:t>
+      <w:bookmarkStart w:id="18" w:name="_Toc271874904"/>
+      <w:proofErr w:type="gramStart"/>
+      <w:r>
+        <w:rPr>
+          <w:rFonts w:cs="Arial"/>
+        </w:rPr>
+        <w:t>3.II.b</w:t>
+      </w:r>
+      <w:proofErr w:type="gramEnd"/>
+      <w:r>
+        <w:rPr>
+          <w:rFonts w:cs="Arial"/>
+        </w:rPr>
+        <w:t xml:space="preserve"> The product design</w:t>
+      </w:r>
+      <w:bookmarkEnd w:id="18"/>
+      <w:r>
+        <w:rPr>
+          <w:rFonts w:cs="Arial"/>
+        </w:rPr>
+        <w:t xml:space="preserve"> (Sean Traynor, Charlie Hammond)</w:t>
+      </w:r>
+    </w:p>
+    <w:p>
+      <w:pPr>
+        <w:rPr>
+          <w:rFonts w:asciiTheme="majorHAnsi" w:hAnsiTheme="majorHAnsi" w:cs="Arial"/>
+        </w:rPr>
+      </w:pPr>
+      <w:bookmarkStart w:id="19" w:name="_Toc271874905"/>
+      <w:r>
+        <w:rPr>
+          <w:rFonts w:asciiTheme="majorHAnsi" w:hAnsiTheme="majorHAnsi" w:cs="Arial"/>
+        </w:rPr>
+        <w:t xml:space="preserve">The design of the product is set to be as user friendly as possible. The reasoning behind this is because we want the target market to feel at ease with the software at first glance. All of the elements on the GUI are optional; as long as at least one of the fields is filled in the user will get a result. The thought behind this idea is that users might only want to search for a specific price range, or users might only want to search for a specific brand regardless of price. </w:t>
+      </w:r>
+    </w:p>
+    <w:p>
+      <w:pPr>
+        <w:rPr>
+          <w:rFonts w:asciiTheme="majorHAnsi" w:hAnsiTheme="majorHAnsi" w:cs="Arial"/>
+        </w:rPr>
+      </w:pPr>
+      <w:r>
+        <w:rPr>
+          <w:rFonts w:asciiTheme="majorHAnsi" w:hAnsiTheme="majorHAnsi" w:cs="Arial"/>
+        </w:rPr>
+        <w:lastRenderedPageBreak/>
+        <w:t>The appearance of the application is a likeness to the simple practical aspects of the program. The established iteration of the product is not too simple where as it would be boring and bleak but again not too vibrant and distracting thus to keep the user from detracting the attention away from the intentions of the application. The design process of the application follows some simple steps. Ideas, refinements, discussions and implement; these rules help to guide the ideas into satisfied implemented graphics or assets. From the step by step process it's been possible to implement one of the team’s most significant assets, the logo. Shades of black and red in the colour palette work well with each other, this coloured theme has become the signature for the application. With each step in the design process all the assets and graphics seen in the application follow the same theme to keep it professionally consistent, aspect like this in the product design aid to insure top quality production for the users benefit.</w:t>
+      </w:r>
+    </w:p>
+    <w:p>
+      <w:pPr>
+        <w:rPr>
+          <w:rFonts w:asciiTheme="majorHAnsi" w:hAnsiTheme="majorHAnsi" w:cs="Arial"/>
+        </w:rPr>
+      </w:pPr>
+      <w:r>
+        <w:rPr>
+          <w:rFonts w:asciiTheme="majorHAnsi" w:hAnsiTheme="majorHAnsi" w:cs="Arial"/>
+        </w:rPr>
+        <w:t>Product design also holds some legal matters which will be explained in depth in section 3.III.a of this document.</w:t>
+      </w:r>
+    </w:p>
+    <w:p>
+      <w:pPr>
+        <w:pStyle w:val="Heading3"/>
+        <w:rPr>
+          <w:rFonts w:cs="Arial"/>
+        </w:rPr>
+      </w:pPr>
+      <w:proofErr w:type="gramStart"/>
+      <w:r>
+        <w:rPr>
+          <w:rFonts w:cs="Arial"/>
+        </w:rPr>
+        <w:lastRenderedPageBreak/>
+        <w:t>3.II.c</w:t>
+      </w:r>
+      <w:proofErr w:type="gramEnd"/>
+      <w:r>
+        <w:rPr>
+          <w:rFonts w:cs="Arial"/>
+        </w:rPr>
+        <w:t xml:space="preserve"> The product implementation</w:t>
       </w:r>
       <w:bookmarkEnd w:id="19"/>
-      <w:r>
-        <w:rPr>
-          <w:rFonts w:cs="Arial"/>
-        </w:rPr>
-        <w:t xml:space="preserve"> (Sean Traynor, Charlie Hammond)</w:t>
-      </w:r>
-    </w:p>
-    <w:p>
-      <w:pPr>
-        <w:rPr>
-          <w:rFonts w:asciiTheme="majorHAnsi" w:hAnsiTheme="majorHAnsi" w:cs="Arial"/>
-        </w:rPr>
-      </w:pPr>
-      <w:bookmarkStart w:id="20" w:name="_Toc271874905"/>
-      <w:r>
-        <w:rPr>
-          <w:rFonts w:asciiTheme="majorHAnsi" w:hAnsiTheme="majorHAnsi" w:cs="Arial"/>
-        </w:rPr>
-        <w:t xml:space="preserve">The design of the product is set to be as user friendly as possible. The reasoning behind this is because we want the target market to feel at ease with the software at first glance. All of the elements on the GUI are optional; as long as at least one of the fields is filled in the user will get a result. The thought behind this idea is that users might only want to search for a specific price range, or users might only want to search for a specific brand regardless of price. </w:t>
-      </w:r>
-    </w:p>
-    <w:p>
-      <w:pPr>
-        <w:rPr>
-          <w:rFonts w:asciiTheme="majorHAnsi" w:hAnsiTheme="majorHAnsi" w:cs="Arial"/>
-        </w:rPr>
-      </w:pPr>
-      <w:r>
-        <w:rPr>
-          <w:rFonts w:asciiTheme="majorHAnsi" w:hAnsiTheme="majorHAnsi" w:cs="Arial"/>
-        </w:rPr>
-        <w:t>The appearance of the application is a likeness to the simple practical aspects of the program. The established iteration of the product is not too simple where as it would be boring and bleak but again not too vibrant and distracting thus to keep the user from detracting the attention away from the intentions of the application. The design process of the application follows some simple steps. Ideas, refinements, discussions and implement; these rules help to guide the ideas into satisfied implemented graphics or assets. From the step by step process it's been possible to implement one of the team’s most significant assets, the logo. Shades of black and red in the colour palette work well with each other, this coloured theme has become the signature for the application. With each step in the design process all the assets and graphics seen in the application follow the same theme to keep it professionally consistent, aspect like this in the product design aid to insure top quality production for the users benefit.</w:t>
-      </w:r>
-    </w:p>
-    <w:p>
-      <w:pPr>
-        <w:rPr>
-          <w:rFonts w:asciiTheme="majorHAnsi" w:hAnsiTheme="majorHAnsi" w:cs="Arial"/>
-        </w:rPr>
-      </w:pPr>
-      <w:r>
-        <w:rPr>
-          <w:rFonts w:asciiTheme="majorHAnsi" w:hAnsiTheme="majorHAnsi" w:cs="Arial"/>
-        </w:rPr>
-        <w:lastRenderedPageBreak/>
-        <w:t>Product design also holds some legal matters which will be explained in depth in section 3.III.a of this document.</w:t>
-      </w:r>
-    </w:p>
-    <w:p>
-      <w:pPr>
-        <w:pStyle w:val="Heading3"/>
-        <w:rPr>
-          <w:rFonts w:cs="Arial"/>
-        </w:rPr>
-      </w:pPr>
-      <w:r>
-        <w:rPr>
-          <w:rFonts w:cs="Arial"/>
-        </w:rPr>
-        <w:lastRenderedPageBreak/>
-        <w:t>3.II.c The product implementation</w:t>
-      </w:r>
-      <w:bookmarkEnd w:id="20"/>
       <w:r>
         <w:rPr>
           <w:rFonts w:cs="Arial"/>
@@ -5761,7 +6293,7 @@
           <w:szCs w:val="22"/>
         </w:rPr>
       </w:pPr>
-      <w:bookmarkStart w:id="21" w:name="_Toc271874906"/>
+      <w:bookmarkStart w:id="20" w:name="_Toc271874906"/>
       <w:r>
         <w:rPr>
           <w:rFonts w:eastAsiaTheme="minorHAnsi" w:cs="Arial"/>
@@ -5795,12 +6327,10 @@
           <w:sz w:val="22"/>
           <w:szCs w:val="22"/>
         </w:rPr>
-        <w:t>The very first goal was to create a simple application on Openshift server (that works with python 3.x language) that could be the base for the code, database and the GUI. The first thing we implemented was the main WSGI application on which Python code basically runs. We also included MySQL 5.5 database to the app in which we would store all the information gathered. Nevertheless, we made a simple template for the code where when and how it would run. We also implemented phpMyAdmin so we can manage, check and test queries with our database. This is the most flexible way to do it.   Our team achieved everything that we planned on this stage. The python base template stayed practically the same in the whole time spent of the project. The database is working fine on Openshifts and phpMyAdmin is still the best way to monitor our database.</w:t>
-      </w:r>
-    </w:p>
-    <w:p>
-      <w:pPr>
-        <w:pStyle w:val="Heading3"/>
+        <w:t xml:space="preserve">The very first goal was to create a simple application on Openshift server (that works with python 3.x language) that could be the base for the code, database and the GUI. The first thing we implemented was the main WSGI application on which Python code basically runs. We also included MySQL 5.5 database to the app in which we would store all the information gathered. Nevertheless, we made a simple template for the code where when and how it would run. We also implemented phpMyAdmin so we can manage, check and test queries with our database. This is the most flexible way to do it.   Our team achieved everything that we planned on this stage. The python base template stayed practically the same in the whole time spent of the project. The database is working fine on </w:t>
+      </w:r>
+      <w:proofErr w:type="spellStart"/>
+      <w:r>
         <w:rPr>
           <w:rFonts w:eastAsiaTheme="minorHAnsi" w:cs="Arial"/>
           <w:b w:val="0"/>
@@ -5809,7 +6339,9 @@
           <w:sz w:val="22"/>
           <w:szCs w:val="22"/>
         </w:rPr>
-      </w:pPr>
+        <w:t>Openshifts</w:t>
+      </w:r>
+      <w:proofErr w:type="spellEnd"/>
       <w:r>
         <w:rPr>
           <w:rFonts w:eastAsiaTheme="minorHAnsi" w:cs="Arial"/>
@@ -5819,12 +6351,10 @@
           <w:sz w:val="22"/>
           <w:szCs w:val="22"/>
         </w:rPr>
-        <w:t>The second aim was to create a simple scraping code to gather information from the site ‘PCWORLD’. Our intention was to gather laptop computer names, prices, descriptions, picture URLs and links. For this task we used Python REGEX (re) module, BeautifulSoup and Requests. It was fairly easy using all these tools perhaps because all of them can be combined together in a manageable way. You can clearly see in [appendix a.7] that the scraping code is not long at all. This just proves that the 3 tools that we use are very efficient. Nevertheless, you can also see in the image that we use python regex for finding patterns, in other words, specific words, keywords or numbers in a String. So far, we managed to finish the tasks on the second goal. However, there is still a lot of space for improvement.</w:t>
-      </w:r>
-    </w:p>
-    <w:p>
-      <w:pPr>
-        <w:pStyle w:val="Heading3"/>
+        <w:t xml:space="preserve"> and </w:t>
+      </w:r>
+      <w:proofErr w:type="spellStart"/>
+      <w:r>
         <w:rPr>
           <w:rFonts w:eastAsiaTheme="minorHAnsi" w:cs="Arial"/>
           <w:b w:val="0"/>
@@ -5833,7 +6363,9 @@
           <w:sz w:val="22"/>
           <w:szCs w:val="22"/>
         </w:rPr>
-      </w:pPr>
+        <w:t>phpMyAdmin</w:t>
+      </w:r>
+      <w:proofErr w:type="spellEnd"/>
       <w:r>
         <w:rPr>
           <w:rFonts w:eastAsiaTheme="minorHAnsi" w:cs="Arial"/>
@@ -5843,23 +6375,151 @@
           <w:sz w:val="22"/>
           <w:szCs w:val="22"/>
         </w:rPr>
-        <w:t xml:space="preserve">The next task was to store the information we gathered into a database. We chose to use PyMySQL module (pure python mysql drivers) to connect to our database on Openshift server. We also had to use Query Language for storing the information. The hardest part in stage 3 was to actually connect to the database. We required information, such as ‘HOST IP’, ‘USERNAME’ and ‘PASSWORD’ to make it happen. In appendix a.6 you can see that that the code has some aspects from python, and also some of the typical aspects from SQL as well. Another difficulty we faced was getting used to PyMySQL syntax and way of working with the database. After long hours of researching and hardworking we managed to get it working.  </w:t>
+        <w:t xml:space="preserve"> is still the best way to monitor our database.</w:t>
       </w:r>
     </w:p>
     <w:p>
       <w:pPr>
         <w:pStyle w:val="Heading3"/>
         <w:rPr>
-          <w:rFonts w:cs="Arial"/>
-        </w:rPr>
-      </w:pPr>
-      <w:r>
-        <w:rPr>
-          <w:rFonts w:cs="Arial"/>
-        </w:rPr>
-        <w:t>3.II.d The product testing</w:t>
-      </w:r>
-      <w:bookmarkEnd w:id="21"/>
+          <w:rFonts w:eastAsiaTheme="minorHAnsi" w:cs="Arial"/>
+          <w:b w:val="0"/>
+          <w:bCs w:val="0"/>
+          <w:color w:val="auto"/>
+          <w:sz w:val="22"/>
+          <w:szCs w:val="22"/>
+        </w:rPr>
+      </w:pPr>
+      <w:r>
+        <w:rPr>
+          <w:rFonts w:eastAsiaTheme="minorHAnsi" w:cs="Arial"/>
+          <w:b w:val="0"/>
+          <w:bCs w:val="0"/>
+          <w:color w:val="auto"/>
+          <w:sz w:val="22"/>
+          <w:szCs w:val="22"/>
+        </w:rPr>
+        <w:t>The second aim was to create a simple scraping code to gather information from the site ‘PCWORLD’. Our intention was to gather laptop computer names, prices, descriptions, picture URLs and links. For this task we used Python REGEX (re) module, BeautifulSoup and Requests. It was fairly easy using all these tools perhaps because all of them can be combined together in a manageable way. You can clearly see in [appendix a.7] that the scraping code is not long at all. This just proves that the 3 tools that we use are very efficient. Nevertheless, you can also see in the image that we use python regex for finding patterns, in other words, specific words, keywords or numbers in a String. So far, we managed to finish the tasks on the second goal. However, there is still a lot of space for improvement.</w:t>
+      </w:r>
+    </w:p>
+    <w:p>
+      <w:pPr>
+        <w:pStyle w:val="Heading3"/>
+        <w:rPr>
+          <w:rFonts w:eastAsiaTheme="minorHAnsi" w:cs="Arial"/>
+          <w:b w:val="0"/>
+          <w:bCs w:val="0"/>
+          <w:color w:val="auto"/>
+          <w:sz w:val="22"/>
+          <w:szCs w:val="22"/>
+        </w:rPr>
+      </w:pPr>
+      <w:r>
+        <w:rPr>
+          <w:rFonts w:eastAsiaTheme="minorHAnsi" w:cs="Arial"/>
+          <w:b w:val="0"/>
+          <w:bCs w:val="0"/>
+          <w:color w:val="auto"/>
+          <w:sz w:val="22"/>
+          <w:szCs w:val="22"/>
+        </w:rPr>
+        <w:t xml:space="preserve">The next task was to store the information we gathered into a database. We chose to use </w:t>
+      </w:r>
+      <w:proofErr w:type="spellStart"/>
+      <w:r>
+        <w:rPr>
+          <w:rFonts w:eastAsiaTheme="minorHAnsi" w:cs="Arial"/>
+          <w:b w:val="0"/>
+          <w:bCs w:val="0"/>
+          <w:color w:val="auto"/>
+          <w:sz w:val="22"/>
+          <w:szCs w:val="22"/>
+        </w:rPr>
+        <w:t>PyMySQL</w:t>
+      </w:r>
+      <w:proofErr w:type="spellEnd"/>
+      <w:r>
+        <w:rPr>
+          <w:rFonts w:eastAsiaTheme="minorHAnsi" w:cs="Arial"/>
+          <w:b w:val="0"/>
+          <w:bCs w:val="0"/>
+          <w:color w:val="auto"/>
+          <w:sz w:val="22"/>
+          <w:szCs w:val="22"/>
+        </w:rPr>
+        <w:t xml:space="preserve"> module (pure python </w:t>
+      </w:r>
+      <w:proofErr w:type="spellStart"/>
+      <w:r>
+        <w:rPr>
+          <w:rFonts w:eastAsiaTheme="minorHAnsi" w:cs="Arial"/>
+          <w:b w:val="0"/>
+          <w:bCs w:val="0"/>
+          <w:color w:val="auto"/>
+          <w:sz w:val="22"/>
+          <w:szCs w:val="22"/>
+        </w:rPr>
+        <w:t>mysql</w:t>
+      </w:r>
+      <w:proofErr w:type="spellEnd"/>
+      <w:r>
+        <w:rPr>
+          <w:rFonts w:eastAsiaTheme="minorHAnsi" w:cs="Arial"/>
+          <w:b w:val="0"/>
+          <w:bCs w:val="0"/>
+          <w:color w:val="auto"/>
+          <w:sz w:val="22"/>
+          <w:szCs w:val="22"/>
+        </w:rPr>
+        <w:t xml:space="preserve"> drivers) to connect to our database on Openshift server. We also had to use Query Language for storing the information. The hardest part in stage 3 was to actually connect to the database. We required information, such as ‘HOST IP’, ‘USERNAME’ and ‘PASSWORD’ to make it happen. In appendix a.6 you can see that that the code has some aspects from python, and also some of the typical aspects from SQL as well. Another difficulty we faced was getting used to </w:t>
+      </w:r>
+      <w:proofErr w:type="spellStart"/>
+      <w:r>
+        <w:rPr>
+          <w:rFonts w:eastAsiaTheme="minorHAnsi" w:cs="Arial"/>
+          <w:b w:val="0"/>
+          <w:bCs w:val="0"/>
+          <w:color w:val="auto"/>
+          <w:sz w:val="22"/>
+          <w:szCs w:val="22"/>
+        </w:rPr>
+        <w:t>PyMySQL</w:t>
+      </w:r>
+      <w:proofErr w:type="spellEnd"/>
+      <w:r>
+        <w:rPr>
+          <w:rFonts w:eastAsiaTheme="minorHAnsi" w:cs="Arial"/>
+          <w:b w:val="0"/>
+          <w:bCs w:val="0"/>
+          <w:color w:val="auto"/>
+          <w:sz w:val="22"/>
+          <w:szCs w:val="22"/>
+        </w:rPr>
+        <w:t xml:space="preserve"> syntax and way of working with the database. After long hours of researching and hardworking we managed to get it working.  </w:t>
+      </w:r>
+    </w:p>
+    <w:p>
+      <w:pPr>
+        <w:pStyle w:val="Heading3"/>
+        <w:rPr>
+          <w:rFonts w:cs="Arial"/>
+        </w:rPr>
+      </w:pPr>
+      <w:proofErr w:type="gramStart"/>
+      <w:r>
+        <w:rPr>
+          <w:rFonts w:cs="Arial"/>
+        </w:rPr>
+        <w:t>3.II.d</w:t>
+      </w:r>
+      <w:proofErr w:type="gramEnd"/>
+      <w:r>
+        <w:rPr>
+          <w:rFonts w:cs="Arial"/>
+        </w:rPr>
+        <w:t xml:space="preserve"> The product testing</w:t>
+      </w:r>
+      <w:bookmarkEnd w:id="20"/>
       <w:r>
         <w:rPr>
           <w:rFonts w:cs="Arial"/>
@@ -5870,8 +6530,16 @@
         <w:rPr>
           <w:rFonts w:cs="Arial"/>
         </w:rPr>
-        <w:t xml:space="preserve"> Traynor</w:t>
-      </w:r>
+        <w:t xml:space="preserve"> </w:t>
+      </w:r>
+      <w:proofErr w:type="spellStart"/>
+      <w:r>
+        <w:rPr>
+          <w:rFonts w:cs="Arial"/>
+        </w:rPr>
+        <w:t>Traynor</w:t>
+      </w:r>
+      <w:proofErr w:type="spellEnd"/>
       <w:r>
         <w:rPr>
           <w:rFonts w:cs="Arial"/>
@@ -5883,16 +6551,16 @@
       <w:r>
         <w:t xml:space="preserve">Testing the product was at first rather </w:t>
       </w:r>
-      <w:commentRangeStart w:id="22"/>
+      <w:commentRangeStart w:id="21"/>
       <w:r>
         <w:t>difficult</w:t>
       </w:r>
-      <w:commentRangeEnd w:id="22"/>
+      <w:commentRangeEnd w:id="21"/>
       <w:r>
         <w:rPr>
           <w:rStyle w:val="CommentReference"/>
         </w:rPr>
-        <w:commentReference w:id="22"/>
+        <w:commentReference w:id="21"/>
       </w:r>
       <w:r>
         <w:t xml:space="preserve">,  </w:t>
@@ -5905,15 +6573,105 @@
           <w:rFonts w:cs="Arial"/>
         </w:rPr>
       </w:pPr>
-      <w:bookmarkStart w:id="23" w:name="_Toc271874907"/>
+      <w:bookmarkStart w:id="22" w:name="_Toc271874907"/>
+      <w:proofErr w:type="gramStart"/>
       <w:r>
         <w:rPr>
           <w:rFonts w:cs="Arial"/>
         </w:rPr>
         <w:lastRenderedPageBreak/>
-        <w:t>3.III Context</w:t>
+        <w:t>3.III</w:t>
+      </w:r>
+      <w:proofErr w:type="gramEnd"/>
+      <w:r>
+        <w:rPr>
+          <w:rFonts w:cs="Arial"/>
+        </w:rPr>
+        <w:t xml:space="preserve"> Context</w:t>
+      </w:r>
+      <w:bookmarkEnd w:id="22"/>
+    </w:p>
+    <w:p>
+      <w:pPr>
+        <w:pStyle w:val="Heading3"/>
+        <w:rPr>
+          <w:rFonts w:cs="Arial"/>
+        </w:rPr>
+      </w:pPr>
+      <w:bookmarkStart w:id="23" w:name="_Toc271874908"/>
+      <w:proofErr w:type="gramStart"/>
+      <w:r>
+        <w:rPr>
+          <w:rFonts w:cs="Arial"/>
+        </w:rPr>
+        <w:t>3.III.a</w:t>
+      </w:r>
+      <w:proofErr w:type="gramEnd"/>
+      <w:r>
+        <w:rPr>
+          <w:rFonts w:cs="Arial"/>
+        </w:rPr>
+        <w:t xml:space="preserve"> Legal matters</w:t>
       </w:r>
       <w:bookmarkEnd w:id="23"/>
+      <w:r>
+        <w:rPr>
+          <w:rFonts w:cs="Arial"/>
+        </w:rPr>
+        <w:t>(Charlie Hammond, Valentinas Vaiceliunas)</w:t>
+      </w:r>
+    </w:p>
+    <w:p>
+      <w:pPr>
+        <w:rPr>
+          <w:rFonts w:asciiTheme="majorHAnsi" w:hAnsiTheme="majorHAnsi" w:cs="Arial"/>
+        </w:rPr>
+      </w:pPr>
+      <w:r>
+        <w:rPr>
+          <w:rFonts w:asciiTheme="majorHAnsi" w:hAnsiTheme="majorHAnsi" w:cs="Arial"/>
+        </w:rPr>
+        <w:t xml:space="preserve">The design stage of the product can have some complicated legal matters which can affect the product throughout the development and after the working release. Image, text and likeness of other products are the main issues that lead to a legal matter which our university student team cannot contend with. This could be the use of a font, like the “T” in the logo to the general presentation of the application itself. If any large company seeks to file any legal action towards our developing team; as a team we would need to come to an arrangement which would take time, time better used creating </w:t>
+      </w:r>
+      <w:r>
+        <w:rPr>
+          <w:rFonts w:asciiTheme="majorHAnsi" w:hAnsiTheme="majorHAnsi" w:cs="Arial"/>
+        </w:rPr>
+        <w:t xml:space="preserve">a stable, professional product. </w:t>
+      </w:r>
+      <w:r>
+        <w:rPr>
+          <w:rFonts w:asciiTheme="majorHAnsi" w:hAnsiTheme="majorHAnsi" w:cs="Arial"/>
+        </w:rPr>
+        <w:t>One of the most important issue is the legal matters. There are many things that the product developers should do. Every software that companies or developers do has its own copyright, however to make the product people use other software. Our team used Python for the programming and this is a free developing tool that you can use and sell any product you make with it. However , some software are not free , so in order to use them we have to buy them that we could use the software to develop and put our product into the market. A copyright is a big deal in the legalization of the product. Our team has all copyrights of the software we used to develop our product and that means we have no problems using it and putting it into the market. If we would use any software that our team has no copyright of and put it into market, we would be responsible for the illegal action and there would be consequences, for example a lawsuit filed on our team. We are fully aware of it and in order to establish a good reputation of our product we use only the developing software that is legal to use for our team.</w:t>
+      </w:r>
+      <w:r>
+        <w:rPr>
+          <w:rFonts w:asciiTheme="majorHAnsi" w:hAnsiTheme="majorHAnsi" w:cs="Arial"/>
+        </w:rPr>
+        <w:t xml:space="preserve"> </w:t>
+      </w:r>
+    </w:p>
+    <w:p>
+      <w:pPr>
+        <w:rPr>
+          <w:rFonts w:asciiTheme="majorHAnsi" w:hAnsiTheme="majorHAnsi" w:cs="Arial"/>
+        </w:rPr>
+      </w:pPr>
+      <w:r>
+        <w:rPr>
+          <w:rFonts w:asciiTheme="majorHAnsi" w:hAnsiTheme="majorHAnsi" w:cs="Arial"/>
+          <w:vanish/>
+        </w:rPr>
+        <w:t xml:space="preserve"> </w:t>
+      </w:r>
+    </w:p>
+    <w:p>
+      <w:pPr>
+        <w:rPr>
+          <w:rFonts w:asciiTheme="majorHAnsi" w:hAnsiTheme="majorHAnsi" w:cs="Arial"/>
+        </w:rPr>
+      </w:pPr>
     </w:p>
     <w:p>
       <w:pPr>
@@ -5922,239 +6680,232 @@
           <w:rFonts w:cs="Arial"/>
         </w:rPr>
       </w:pPr>
-      <w:bookmarkStart w:id="24" w:name="_Toc271874908"/>
-      <w:r>
-        <w:rPr>
-          <w:rFonts w:cs="Arial"/>
-        </w:rPr>
-        <w:t>3.III.a Legal matters</w:t>
+      <w:bookmarkStart w:id="24" w:name="_Toc271874909"/>
+      <w:proofErr w:type="gramStart"/>
+      <w:r>
+        <w:rPr>
+          <w:rFonts w:cs="Arial"/>
+        </w:rPr>
+        <w:t>3.III.b</w:t>
+      </w:r>
+      <w:proofErr w:type="gramEnd"/>
+      <w:r>
+        <w:rPr>
+          <w:rFonts w:cs="Arial"/>
+        </w:rPr>
+        <w:t xml:space="preserve"> Ethical matters</w:t>
       </w:r>
       <w:bookmarkEnd w:id="24"/>
       <w:r>
         <w:rPr>
           <w:rFonts w:cs="Arial"/>
         </w:rPr>
-        <w:t>(Charlie Hammond, Valentinas Vaiceliunas)</w:t>
-      </w:r>
-    </w:p>
-    <w:p>
-      <w:pPr>
-        <w:rPr>
-          <w:rFonts w:asciiTheme="majorHAnsi" w:hAnsiTheme="majorHAnsi" w:cs="Arial"/>
-        </w:rPr>
-      </w:pPr>
-      <w:r>
-        <w:rPr>
-          <w:rFonts w:asciiTheme="majorHAnsi" w:hAnsiTheme="majorHAnsi" w:cs="Arial"/>
-        </w:rPr>
-        <w:t xml:space="preserve">The design stage of the product can have some complicated legal matters which can affect the product throughout the development and after the working release. Image, text and likeness of other products are the main issues that lead to a legal matter which our university student team cannot contend with. This could be the use of a font, like the “T” in the logo to the general presentation of the application itself. If any large company seeks to file any legal action towards our developing team; as a team we would need to come to an arrangement which would take time, time better used creating </w:t>
-      </w:r>
-      <w:r>
-        <w:rPr>
-          <w:rFonts w:asciiTheme="majorHAnsi" w:hAnsiTheme="majorHAnsi" w:cs="Arial"/>
-        </w:rPr>
-        <w:t xml:space="preserve">a stable, professional product. </w:t>
-      </w:r>
-      <w:r>
-        <w:rPr>
-          <w:rFonts w:asciiTheme="majorHAnsi" w:hAnsiTheme="majorHAnsi" w:cs="Arial"/>
-        </w:rPr>
-        <w:t>One of the most important issue is the legal matters. There are many things that the product developers should do. Every software that companies or developers do has its own copyright, however to make the product people use other software. Our team used Python for the programming and this is a free developing tool that you can use and sell any product you make with it. However , some software are not free , so in order to use them we have to buy them that we could use the software to develop and put our product into the market. A copyright is a big deal in the legalization of the product. Our team has all copyrights of the software we used to develop our product and that means we have no problems using it and putting it into the market. If we would use any software that our team has no copyright of and put it into market, we would be responsible for the illegal action and there would be consequences, for example a lawsuit filed on our team. We are fully aware of it and in order to establish a good reputation of our product we use only the developing software that is legal to use for our team.</w:t>
-      </w:r>
-      <w:r>
-        <w:rPr>
-          <w:rFonts w:asciiTheme="majorHAnsi" w:hAnsiTheme="majorHAnsi" w:cs="Arial"/>
+        <w:t xml:space="preserve"> (Valentinas Vaiceliunas)</w:t>
+      </w:r>
+    </w:p>
+    <w:p>
+      <w:r>
+        <w:t>Making a product, one of the main thing to consider is the ethical behaviour, because this leads to the success of the product. Our priority stands for assuring that the highest legal standards are observed in the relationships with the people we work. The most important person in business is the customer. Losing a customer means losing money and losing reputation in business. While the customer is the most important person the product must serve him right and the customer must be treated by the developers with all the respect, that includes no lying, no problems in using the product and if there are some issues than solving it as fast as possible.  The people using the product must get the best of it without any issues and must be treated with respect because they are paying money for the product. In order to make that happen we must insure that our product goes into the market fully ready and well tested and if there is something wrong with the product people must be insured that they can get a refund ,for particular reasons, that may occur if the customer has paid money for it. Also, it is very important that the developers create good working environment and that the new developers would be welcomed to the team nicely and would get along. These are the main ethical features for the product that our team has.</w:t>
+      </w:r>
+    </w:p>
+    <w:p>
+      <w:pPr>
+        <w:pStyle w:val="Heading3"/>
+        <w:rPr>
+          <w:rFonts w:cs="Arial"/>
+        </w:rPr>
+      </w:pPr>
+      <w:proofErr w:type="gramStart"/>
+      <w:r>
+        <w:rPr>
+          <w:rFonts w:cs="Arial"/>
+        </w:rPr>
+        <w:lastRenderedPageBreak/>
+        <w:t>3.III.c</w:t>
+      </w:r>
+      <w:proofErr w:type="gramEnd"/>
+      <w:r>
+        <w:rPr>
+          <w:rFonts w:cs="Arial"/>
+        </w:rPr>
+        <w:t xml:space="preserve"> Health &amp; safety matters</w:t>
+      </w:r>
+      <w:r>
+        <w:rPr>
+          <w:rFonts w:cs="Arial"/>
         </w:rPr>
         <w:t xml:space="preserve"> </w:t>
       </w:r>
-    </w:p>
-    <w:p>
-      <w:pPr>
-        <w:rPr>
-          <w:rFonts w:asciiTheme="majorHAnsi" w:hAnsiTheme="majorHAnsi" w:cs="Arial"/>
-        </w:rPr>
-      </w:pPr>
-      <w:r>
-        <w:rPr>
-          <w:rFonts w:asciiTheme="majorHAnsi" w:hAnsiTheme="majorHAnsi" w:cs="Arial"/>
-          <w:vanish/>
+      <w:r>
+        <w:rPr>
+          <w:rFonts w:cs="Arial"/>
+        </w:rPr>
+        <w:t>(</w:t>
+      </w:r>
+      <w:r>
+        <w:rPr>
+          <w:rFonts w:cs="Arial"/>
+        </w:rPr>
+        <w:t>Dale Carr)</w:t>
+      </w:r>
+    </w:p>
+    <w:p>
+      <w:pPr>
+        <w:rPr>
+          <w:rFonts w:asciiTheme="majorHAnsi" w:hAnsiTheme="majorHAnsi" w:cs="Arial"/>
+        </w:rPr>
+      </w:pPr>
+      <w:r>
+        <w:rPr>
+          <w:rFonts w:asciiTheme="majorHAnsi" w:hAnsiTheme="majorHAnsi" w:cs="Arial"/>
+        </w:rPr>
+        <w:t xml:space="preserve">With regards to health and safety matters, our product is a very low-risk program. It does not require much input from the user by keyboard or mouse (thus lowering the risk of RSI while using the product). The website we have created also uses no flashing colours. Avoiding photosensitive epilepsy triggers in our design lead to the use of the grey-to-red fade on the items, Rather than have it instantly transition from one colour to another [1]. </w:t>
+      </w:r>
+    </w:p>
+    <w:p>
+      <w:pPr>
+        <w:rPr>
+          <w:rFonts w:asciiTheme="majorHAnsi" w:hAnsiTheme="majorHAnsi" w:cs="Arial"/>
+        </w:rPr>
+      </w:pPr>
+      <w:r>
+        <w:rPr>
+          <w:rFonts w:asciiTheme="majorHAnsi" w:hAnsiTheme="majorHAnsi" w:cs="Arial"/>
+        </w:rPr>
+        <w:t xml:space="preserve">Our simple grey, red and white colour scheme provides a good, high-contrast website that should be suitable for use by anyone with a colour receptive deficiency. For future development, however, we should have some tests done to determine the exact suitability, and possibly implement a colour vision defect-friendly </w:t>
+      </w:r>
+      <w:r>
+        <w:rPr>
+          <w:rFonts w:asciiTheme="majorHAnsi" w:hAnsiTheme="majorHAnsi" w:cs="Arial"/>
+        </w:rPr>
+        <w:t>version [</w:t>
+      </w:r>
+      <w:r>
+        <w:rPr>
+          <w:rFonts w:asciiTheme="majorHAnsi" w:hAnsiTheme="majorHAnsi" w:cs="Arial"/>
+        </w:rPr>
+        <w:t xml:space="preserve">2]. </w:t>
+      </w:r>
+    </w:p>
+    <w:p>
+      <w:pPr>
+        <w:rPr>
+          <w:rFonts w:asciiTheme="majorHAnsi" w:hAnsiTheme="majorHAnsi" w:cs="Arial"/>
+        </w:rPr>
+      </w:pPr>
+      <w:r>
+        <w:rPr>
+          <w:rFonts w:asciiTheme="majorHAnsi" w:hAnsiTheme="majorHAnsi" w:cs="Arial"/>
+        </w:rPr>
+        <w:t>While also having a good contrast for those with sight disorders, we have also taken steps to prevent them. Specifically, our website does not have a harsh background or colour scheme, both of which help to reduce the effects of eye-strain on the user.</w:t>
+      </w:r>
+    </w:p>
+    <w:p>
+      <w:pPr>
+        <w:rPr>
+          <w:rFonts w:asciiTheme="majorHAnsi" w:hAnsiTheme="majorHAnsi" w:cs="Arial"/>
+        </w:rPr>
+      </w:pPr>
+      <w:r>
+        <w:rPr>
+          <w:rFonts w:asciiTheme="majorHAnsi" w:hAnsiTheme="majorHAnsi" w:cs="Arial"/>
+        </w:rPr>
+        <w:t>While steps have been taken to reduce the effect of some possible health concerns, there are still those which are just caused by the use of a computer. RSI and computer-related stress [3] disorders are still a concern which we will try to address in the future.</w:t>
+      </w:r>
+    </w:p>
+    <w:p>
+      <w:pPr>
+        <w:rPr>
+          <w:rFonts w:asciiTheme="majorHAnsi" w:hAnsiTheme="majorHAnsi" w:cs="Arial"/>
+        </w:rPr>
+      </w:pPr>
+      <w:r>
+        <w:rPr>
+          <w:rFonts w:asciiTheme="majorHAnsi" w:hAnsiTheme="majorHAnsi" w:cs="Arial"/>
+        </w:rPr>
+        <w:t>[1</w:t>
+      </w:r>
+      <w:r>
+        <w:rPr>
+          <w:rFonts w:asciiTheme="majorHAnsi" w:hAnsiTheme="majorHAnsi" w:cs="Arial"/>
+        </w:rPr>
+        <w:t>]</w:t>
+      </w:r>
+      <w:r>
+        <w:rPr>
+          <w:rFonts w:asciiTheme="majorHAnsi" w:hAnsiTheme="majorHAnsi" w:cs="Arial"/>
+        </w:rPr>
+        <w:t xml:space="preserve"> Epilepsy</w:t>
+      </w:r>
+      <w:r>
+        <w:rPr>
+          <w:rFonts w:asciiTheme="majorHAnsi" w:hAnsiTheme="majorHAnsi" w:cs="Arial"/>
+        </w:rPr>
+        <w:t>. "</w:t>
+      </w:r>
+      <w:r>
+        <w:rPr>
+          <w:rFonts w:asciiTheme="majorHAnsi" w:hAnsiTheme="majorHAnsi" w:cs="Arial"/>
+          <w:i/>
+        </w:rPr>
+        <w:t>Photosensitive epilepsy</w:t>
+      </w:r>
+      <w:proofErr w:type="gramStart"/>
+      <w:r>
+        <w:rPr>
+          <w:rFonts w:asciiTheme="majorHAnsi" w:hAnsiTheme="majorHAnsi" w:cs="Arial"/>
+        </w:rPr>
+        <w:t xml:space="preserve">" </w:t>
+      </w:r>
+      <w:r>
+        <w:rPr>
+          <w:rFonts w:asciiTheme="majorHAnsi" w:hAnsiTheme="majorHAnsi" w:cs="Arial"/>
         </w:rPr>
         <w:t xml:space="preserve"> </w:t>
       </w:r>
-    </w:p>
-    <w:p>
-      <w:pPr>
-        <w:rPr>
-          <w:rFonts w:asciiTheme="majorHAnsi" w:hAnsiTheme="majorHAnsi" w:cs="Arial"/>
-        </w:rPr>
-      </w:pPr>
-    </w:p>
-    <w:p>
-      <w:pPr>
-        <w:pStyle w:val="Heading3"/>
-        <w:rPr>
-          <w:rFonts w:cs="Arial"/>
-        </w:rPr>
-      </w:pPr>
-      <w:bookmarkStart w:id="25" w:name="_Toc271874909"/>
-      <w:r>
-        <w:rPr>
-          <w:rFonts w:cs="Arial"/>
-        </w:rPr>
-        <w:t>3.III.b Ethical matters</w:t>
-      </w:r>
-      <w:bookmarkEnd w:id="25"/>
-      <w:r>
-        <w:rPr>
-          <w:rFonts w:cs="Arial"/>
-        </w:rPr>
-        <w:t xml:space="preserve"> (Valentinas Vaiceliunas)</w:t>
-      </w:r>
-    </w:p>
-    <w:p>
-      <w:r>
-        <w:t>Making a product, one of the main thing to consider is the ethical behaviour, because this leads to the success of the product. Our priority stands for assuring that the highest legal standards are observed in the relationships with the people we work. The most important person in business is the customer. Losing a customer means losing money and losing reputation in business. While the customer is the most important person the product must serve him right and the customer must be treated by the developers with all the respect, that includes no lying, no problems in using the product and if there are some issues than solving it as fast as possible.  The people using the product must get the best of it without any issues and must be treated with respect because they are paying money for the product. In order to make that happen we must insure that our product goes into the market fully ready and well tested and if there is something wrong with the product people must be insured that they can get a refund ,for particular reasons, that may occur if the customer has paid money for it. Also, it is very important that the developers create good working environment and that the new developers would be welcomed to the team nicely and would get along. These are the main ethical features for the product that our team has.</w:t>
-      </w:r>
-    </w:p>
-    <w:p>
-      <w:pPr>
-        <w:pStyle w:val="Heading3"/>
-        <w:rPr>
-          <w:rFonts w:cs="Arial"/>
-        </w:rPr>
-      </w:pPr>
-      <w:r>
-        <w:rPr>
-          <w:rFonts w:cs="Arial"/>
-        </w:rPr>
-        <w:lastRenderedPageBreak/>
-        <w:t>3.III.c Health &amp; safety matters</w:t>
-      </w:r>
-      <w:r>
-        <w:rPr>
-          <w:rFonts w:cs="Arial"/>
+      <w:proofErr w:type="gramEnd"/>
+      <w:r>
+        <w:rPr>
+          <w:rFonts w:asciiTheme="majorHAnsi" w:hAnsiTheme="majorHAnsi" w:cs="Arial"/>
+        </w:rPr>
+        <w:fldChar w:fldCharType="begin"/>
+      </w:r>
+      <w:r>
+        <w:rPr>
+          <w:rFonts w:asciiTheme="majorHAnsi" w:hAnsiTheme="majorHAnsi" w:cs="Arial"/>
+        </w:rPr>
+        <w:instrText xml:space="preserve"> HYPERLINK "http://www.epilepsy.org.uk" </w:instrText>
+      </w:r>
+      <w:r>
+        <w:rPr>
+          <w:rFonts w:asciiTheme="majorHAnsi" w:hAnsiTheme="majorHAnsi" w:cs="Arial"/>
+        </w:rPr>
+        <w:fldChar w:fldCharType="separate"/>
+      </w:r>
+      <w:r>
+        <w:rPr>
+          <w:rStyle w:val="Hyperlink"/>
+          <w:rFonts w:asciiTheme="majorHAnsi" w:hAnsiTheme="majorHAnsi" w:cs="Arial"/>
+        </w:rPr>
+        <w:t>www.epilepsy.org.uk</w:t>
+      </w:r>
+      <w:r>
+        <w:rPr>
+          <w:rFonts w:asciiTheme="majorHAnsi" w:hAnsiTheme="majorHAnsi" w:cs="Arial"/>
+        </w:rPr>
+        <w:fldChar w:fldCharType="end"/>
+      </w:r>
+      <w:r>
+        <w:rPr>
+          <w:rFonts w:asciiTheme="majorHAnsi" w:hAnsiTheme="majorHAnsi" w:cs="Arial"/>
         </w:rPr>
         <w:t xml:space="preserve"> </w:t>
       </w:r>
       <w:r>
         <w:rPr>
-          <w:rFonts w:cs="Arial"/>
-        </w:rPr>
-        <w:t>(</w:t>
-      </w:r>
-      <w:r>
-        <w:rPr>
-          <w:rFonts w:cs="Arial"/>
-        </w:rPr>
-        <w:t>Dale Carr)</w:t>
-      </w:r>
-    </w:p>
-    <w:p>
-      <w:pPr>
-        <w:rPr>
-          <w:rFonts w:asciiTheme="majorHAnsi" w:hAnsiTheme="majorHAnsi" w:cs="Arial"/>
-        </w:rPr>
-      </w:pPr>
-      <w:r>
-        <w:rPr>
-          <w:rFonts w:asciiTheme="majorHAnsi" w:hAnsiTheme="majorHAnsi" w:cs="Arial"/>
-        </w:rPr>
-        <w:t xml:space="preserve">With regards to health and safety matters, our product is a very low-risk program. It does not require much input from the user by keyboard or mouse (thus lowering the risk of RSI while using the product). The website we have created also uses no flashing colours. Avoiding photosensitive epilepsy triggers in our design lead to the use of the grey-to-red fade on the items, Rather than have it instantly transition from one colour to another [1]. </w:t>
-      </w:r>
-    </w:p>
-    <w:p>
-      <w:pPr>
-        <w:rPr>
-          <w:rFonts w:asciiTheme="majorHAnsi" w:hAnsiTheme="majorHAnsi" w:cs="Arial"/>
-        </w:rPr>
-      </w:pPr>
-      <w:r>
-        <w:rPr>
-          <w:rFonts w:asciiTheme="majorHAnsi" w:hAnsiTheme="majorHAnsi" w:cs="Arial"/>
-        </w:rPr>
-        <w:t xml:space="preserve">Our simple grey, red and white colour scheme provides a good, high-contrast website that should be suitable for use by anyone with a colour receptive deficiency. For future development, however, we should have some tests done to determine the exact suitability, and possibly implement a colour vision defect-friendly </w:t>
-      </w:r>
-      <w:r>
-        <w:rPr>
-          <w:rFonts w:asciiTheme="majorHAnsi" w:hAnsiTheme="majorHAnsi" w:cs="Arial"/>
-        </w:rPr>
-        <w:t>version [</w:t>
-      </w:r>
-      <w:r>
-        <w:rPr>
-          <w:rFonts w:asciiTheme="majorHAnsi" w:hAnsiTheme="majorHAnsi" w:cs="Arial"/>
-        </w:rPr>
-        <w:t xml:space="preserve">2]. </w:t>
-      </w:r>
-    </w:p>
-    <w:p>
-      <w:pPr>
-        <w:rPr>
-          <w:rFonts w:asciiTheme="majorHAnsi" w:hAnsiTheme="majorHAnsi" w:cs="Arial"/>
-        </w:rPr>
-      </w:pPr>
-      <w:r>
-        <w:rPr>
-          <w:rFonts w:asciiTheme="majorHAnsi" w:hAnsiTheme="majorHAnsi" w:cs="Arial"/>
-        </w:rPr>
-        <w:t>While also having a good contrast for those with sight disorders, we have also taken steps to prevent them. Specifically, our website does not have a harsh background or colour scheme, both of which help to reduce the effects of eye-strain on the user.</w:t>
-      </w:r>
-    </w:p>
-    <w:p>
-      <w:pPr>
-        <w:rPr>
-          <w:rFonts w:asciiTheme="majorHAnsi" w:hAnsiTheme="majorHAnsi" w:cs="Arial"/>
-        </w:rPr>
-      </w:pPr>
-      <w:r>
-        <w:rPr>
-          <w:rFonts w:asciiTheme="majorHAnsi" w:hAnsiTheme="majorHAnsi" w:cs="Arial"/>
-        </w:rPr>
-        <w:t>While steps have been taken to reduce the effect of some possible health concerns, there are still those which are just caused by the use of a computer. RSI and computer-related stress [3] disorders are still a concern which we will try to address in the future.</w:t>
-      </w:r>
-    </w:p>
-    <w:p>
-      <w:pPr>
-        <w:rPr>
-          <w:rFonts w:asciiTheme="majorHAnsi" w:hAnsiTheme="majorHAnsi" w:cs="Arial"/>
-        </w:rPr>
-      </w:pPr>
-      <w:r>
-        <w:rPr>
-          <w:rFonts w:asciiTheme="majorHAnsi" w:hAnsiTheme="majorHAnsi" w:cs="Arial"/>
-        </w:rPr>
-        <w:t>[1</w:t>
-      </w:r>
-      <w:r>
-        <w:rPr>
-          <w:rFonts w:asciiTheme="majorHAnsi" w:hAnsiTheme="majorHAnsi" w:cs="Arial"/>
-        </w:rPr>
-        <w:t>]</w:t>
-      </w:r>
-      <w:r>
-        <w:rPr>
-          <w:rFonts w:asciiTheme="majorHAnsi" w:hAnsiTheme="majorHAnsi" w:cs="Arial"/>
-        </w:rPr>
-        <w:t xml:space="preserve"> Epilepsy</w:t>
-      </w:r>
-      <w:r>
-        <w:rPr>
-          <w:rFonts w:asciiTheme="majorHAnsi" w:hAnsiTheme="majorHAnsi" w:cs="Arial"/>
-        </w:rPr>
-        <w:t>. "</w:t>
-      </w:r>
-      <w:r>
-        <w:rPr>
-          <w:rFonts w:asciiTheme="majorHAnsi" w:hAnsiTheme="majorHAnsi" w:cs="Arial"/>
-          <w:i/>
-        </w:rPr>
-        <w:t>Photosensitive epilepsy</w:t>
-      </w:r>
-      <w:r>
-        <w:rPr>
-          <w:rFonts w:asciiTheme="majorHAnsi" w:hAnsiTheme="majorHAnsi" w:cs="Arial"/>
-        </w:rPr>
-        <w:t xml:space="preserve">" </w:t>
+          <w:rFonts w:asciiTheme="majorHAnsi" w:hAnsiTheme="majorHAnsi" w:cs="Arial"/>
+        </w:rPr>
+        <w:t>[Online]. Available:</w:t>
       </w:r>
       <w:r>
         <w:rPr>
@@ -6162,34 +6913,7 @@
         </w:rPr>
         <w:t xml:space="preserve"> </w:t>
       </w:r>
-      <w:hyperlink r:id="rId42" w:history="1">
-        <w:r>
-          <w:rPr>
-            <w:rStyle w:val="Hyperlink"/>
-            <w:rFonts w:asciiTheme="majorHAnsi" w:hAnsiTheme="majorHAnsi" w:cs="Arial"/>
-          </w:rPr>
-          <w:t>www.epilepsy.org.uk</w:t>
-        </w:r>
-      </w:hyperlink>
-      <w:r>
-        <w:rPr>
-          <w:rFonts w:asciiTheme="majorHAnsi" w:hAnsiTheme="majorHAnsi" w:cs="Arial"/>
-        </w:rPr>
-        <w:t xml:space="preserve"> </w:t>
-      </w:r>
-      <w:r>
-        <w:rPr>
-          <w:rFonts w:asciiTheme="majorHAnsi" w:hAnsiTheme="majorHAnsi" w:cs="Arial"/>
-        </w:rPr>
-        <w:t>[Online]. Available:</w:t>
-      </w:r>
-      <w:r>
-        <w:rPr>
-          <w:rFonts w:asciiTheme="majorHAnsi" w:hAnsiTheme="majorHAnsi" w:cs="Arial"/>
-        </w:rPr>
-        <w:t xml:space="preserve"> </w:t>
-      </w:r>
-      <w:hyperlink r:id="rId43" w:history="1">
+      <w:hyperlink r:id="rId38" w:history="1">
         <w:r>
           <w:rPr>
             <w:rStyle w:val="Hyperlink"/>
@@ -6252,7 +6976,14 @@
         <w:rPr>
           <w:rFonts w:asciiTheme="majorHAnsi" w:hAnsiTheme="majorHAnsi" w:cs="Arial"/>
         </w:rPr>
-        <w:t>. “</w:t>
+        <w:t xml:space="preserve">. </w:t>
+      </w:r>
+      <w:proofErr w:type="gramStart"/>
+      <w:r>
+        <w:rPr>
+          <w:rFonts w:asciiTheme="majorHAnsi" w:hAnsiTheme="majorHAnsi" w:cs="Arial"/>
+        </w:rPr>
+        <w:t>“</w:t>
       </w:r>
       <w:r>
         <w:rPr>
@@ -6273,7 +7004,7 @@
         </w:rPr>
         <w:t xml:space="preserve"> </w:t>
       </w:r>
-      <w:hyperlink r:id="rId44" w:history="1">
+      <w:hyperlink r:id="rId39" w:history="1">
         <w:r>
           <w:rPr>
             <w:rStyle w:val="Hyperlink"/>
@@ -6286,9 +7017,16 @@
         <w:rPr>
           <w:rFonts w:asciiTheme="majorHAnsi" w:hAnsiTheme="majorHAnsi" w:cs="Arial"/>
         </w:rPr>
-        <w:t xml:space="preserve"> [Online]. Available: </w:t>
-      </w:r>
-      <w:hyperlink r:id="rId45" w:history="1">
+        <w:t xml:space="preserve"> [Online].</w:t>
+      </w:r>
+      <w:proofErr w:type="gramEnd"/>
+      <w:r>
+        <w:rPr>
+          <w:rFonts w:asciiTheme="majorHAnsi" w:hAnsiTheme="majorHAnsi" w:cs="Arial"/>
+        </w:rPr>
+        <w:t xml:space="preserve"> Available: </w:t>
+      </w:r>
+      <w:hyperlink r:id="rId40" w:history="1">
         <w:r>
           <w:rPr>
             <w:rStyle w:val="Hyperlink"/>
@@ -6327,7 +7065,7 @@
         </w:rPr>
         <w:t xml:space="preserve">” </w:t>
       </w:r>
-      <w:hyperlink r:id="rId46" w:history="1">
+      <w:hyperlink r:id="rId41" w:history="1">
         <w:r>
           <w:rPr>
             <w:rStyle w:val="Hyperlink"/>
@@ -6342,7 +7080,7 @@
         </w:rPr>
         <w:t xml:space="preserve"> [Online] Available: </w:t>
       </w:r>
-      <w:hyperlink r:id="rId47" w:history="1">
+      <w:hyperlink r:id="rId42" w:history="1">
         <w:r>
           <w:rPr>
             <w:rStyle w:val="Hyperlink"/>
@@ -6375,21 +7113,35 @@
           <w:rFonts w:cs="Arial"/>
         </w:rPr>
       </w:pPr>
-      <w:bookmarkStart w:id="26" w:name="_Toc271874911"/>
-      <w:bookmarkStart w:id="27" w:name="_Toc271874916"/>
+      <w:bookmarkStart w:id="25" w:name="_Toc271874911"/>
+      <w:bookmarkStart w:id="26" w:name="_Toc271874916"/>
       <w:r>
         <w:rPr>
           <w:rFonts w:cs="Arial"/>
         </w:rPr>
         <w:lastRenderedPageBreak/>
-        <w:t>Chapter 4: Project Management (1038 words)</w:t>
-      </w:r>
-      <w:bookmarkEnd w:id="26"/>
-      <w:r>
-        <w:rPr>
-          <w:rFonts w:cs="Arial"/>
-        </w:rPr>
-        <w:t>(Dale Carr)</w:t>
+        <w:t>Chapter 4: Project Management (1038 words</w:t>
+      </w:r>
+      <w:proofErr w:type="gramStart"/>
+      <w:r>
+        <w:rPr>
+          <w:rFonts w:cs="Arial"/>
+        </w:rPr>
+        <w:t>)</w:t>
+      </w:r>
+      <w:bookmarkEnd w:id="25"/>
+      <w:r>
+        <w:rPr>
+          <w:rFonts w:cs="Arial"/>
+        </w:rPr>
+        <w:t>(</w:t>
+      </w:r>
+      <w:proofErr w:type="gramEnd"/>
+      <w:r>
+        <w:rPr>
+          <w:rFonts w:cs="Arial"/>
+        </w:rPr>
+        <w:t>Dale Carr)</w:t>
       </w:r>
     </w:p>
     <w:p>
@@ -6399,14 +7151,22 @@
           <w:rFonts w:cs="Arial"/>
         </w:rPr>
       </w:pPr>
-      <w:bookmarkStart w:id="28" w:name="_Toc271874912"/>
-      <w:r>
-        <w:rPr>
-          <w:rFonts w:cs="Arial"/>
-        </w:rPr>
-        <w:t>4.I An introduction to Project Management</w:t>
-      </w:r>
-      <w:bookmarkEnd w:id="28"/>
+      <w:bookmarkStart w:id="27" w:name="_Toc271874912"/>
+      <w:proofErr w:type="gramStart"/>
+      <w:r>
+        <w:rPr>
+          <w:rFonts w:cs="Arial"/>
+        </w:rPr>
+        <w:t>4.I</w:t>
+      </w:r>
+      <w:proofErr w:type="gramEnd"/>
+      <w:r>
+        <w:rPr>
+          <w:rFonts w:cs="Arial"/>
+        </w:rPr>
+        <w:t xml:space="preserve"> An introduction to Project Management</w:t>
+      </w:r>
+      <w:bookmarkEnd w:id="27"/>
       <w:r>
         <w:rPr>
           <w:rFonts w:cs="Arial"/>
@@ -6606,7 +7366,21 @@
         <w:rPr>
           <w:rFonts w:asciiTheme="majorHAnsi" w:hAnsiTheme="majorHAnsi" w:cs="Arial"/>
         </w:rPr>
-        <w:t xml:space="preserve">As with any other team member, the project manager has several tools that can be used to ensure his job is as manageable as it can be. The first of such tools is the Gantt chart, this chart allows the project manager to create tasks, allocate resources and accurately calculate the hours put in to the project(The Gantt chart can be seen later in this document). </w:t>
+        <w:t xml:space="preserve">As with any other team member, the project manager has several tools that can be used to ensure his job is as manageable as it can be. The first of such tools is the Gantt chart, this chart allows the project manager to create tasks, allocate resources and accurately calculate the hours put in to the </w:t>
+      </w:r>
+      <w:proofErr w:type="gramStart"/>
+      <w:r>
+        <w:rPr>
+          <w:rFonts w:asciiTheme="majorHAnsi" w:hAnsiTheme="majorHAnsi" w:cs="Arial"/>
+        </w:rPr>
+        <w:t>project(</w:t>
+      </w:r>
+      <w:proofErr w:type="gramEnd"/>
+      <w:r>
+        <w:rPr>
+          <w:rFonts w:asciiTheme="majorHAnsi" w:hAnsiTheme="majorHAnsi" w:cs="Arial"/>
+        </w:rPr>
+        <w:t xml:space="preserve">The Gantt chart can be seen later in this document). </w:t>
       </w:r>
     </w:p>
     <w:p>
@@ -6639,7 +7413,49 @@
         <w:rPr>
           <w:rFonts w:asciiTheme="majorHAnsi" w:hAnsiTheme="majorHAnsi" w:cs="Arial"/>
         </w:rPr>
-        <w:t>[1] Wysocki, Robert K, “What is a project?” in Effective Project Management : Traditional, Agile, Extreme, 7th ed. John Wiley &amp; Sons, Incorporated, 2013, ch. 1, sec. 3, page 1, lines 1–6.</w:t>
+        <w:t xml:space="preserve">[1] </w:t>
+      </w:r>
+      <w:proofErr w:type="spellStart"/>
+      <w:r>
+        <w:rPr>
+          <w:rFonts w:asciiTheme="majorHAnsi" w:hAnsiTheme="majorHAnsi" w:cs="Arial"/>
+        </w:rPr>
+        <w:t>Wysocki</w:t>
+      </w:r>
+      <w:proofErr w:type="spellEnd"/>
+      <w:r>
+        <w:rPr>
+          <w:rFonts w:asciiTheme="majorHAnsi" w:hAnsiTheme="majorHAnsi" w:cs="Arial"/>
+        </w:rPr>
+        <w:t xml:space="preserve">, Robert K, “What is a project?” in Effective Project </w:t>
+      </w:r>
+      <w:proofErr w:type="gramStart"/>
+      <w:r>
+        <w:rPr>
+          <w:rFonts w:asciiTheme="majorHAnsi" w:hAnsiTheme="majorHAnsi" w:cs="Arial"/>
+        </w:rPr>
+        <w:t>Management :</w:t>
+      </w:r>
+      <w:proofErr w:type="gramEnd"/>
+      <w:r>
+        <w:rPr>
+          <w:rFonts w:asciiTheme="majorHAnsi" w:hAnsiTheme="majorHAnsi" w:cs="Arial"/>
+        </w:rPr>
+        <w:t xml:space="preserve"> Traditional, Agile, Extreme, 7th ed. John Wiley &amp; Sons, Incorporated, 2013, </w:t>
+      </w:r>
+      <w:proofErr w:type="spellStart"/>
+      <w:r>
+        <w:rPr>
+          <w:rFonts w:asciiTheme="majorHAnsi" w:hAnsiTheme="majorHAnsi" w:cs="Arial"/>
+        </w:rPr>
+        <w:t>ch.</w:t>
+      </w:r>
+      <w:proofErr w:type="spellEnd"/>
+      <w:r>
+        <w:rPr>
+          <w:rFonts w:asciiTheme="majorHAnsi" w:hAnsiTheme="majorHAnsi" w:cs="Arial"/>
+        </w:rPr>
+        <w:t xml:space="preserve"> 1, sec. 3, page 1, lines 1–6.</w:t>
       </w:r>
     </w:p>
     <w:p>
@@ -6682,7 +7498,7 @@
         </w:rPr>
         <w:t xml:space="preserve">[4] </w:t>
       </w:r>
-      <w:hyperlink r:id="rId48" w:history="1">
+      <w:hyperlink r:id="rId43" w:history="1">
         <w:r>
           <w:rPr>
             <w:rStyle w:val="Hyperlink"/>
@@ -6702,9 +7518,23 @@
         <w:rPr>
           <w:rFonts w:asciiTheme="majorHAnsi" w:hAnsiTheme="majorHAnsi" w:cs="Arial"/>
         </w:rPr>
-        <w:t>[5] Roy Morien, “Agile Management and the Toyota Way for Software Project Management”, 2005, Centre for Extended Enterprise and Business Intelligence, Curtin University of Technology, Perth, Australia,   page 520, Section IX, “IN THE SCRUM - SOME FEATURES OF AN AGILE METHOD”.</w:t>
-      </w:r>
-      <w:bookmarkStart w:id="29" w:name="_Toc271874913"/>
+        <w:t xml:space="preserve">[5] Roy </w:t>
+      </w:r>
+      <w:proofErr w:type="spellStart"/>
+      <w:r>
+        <w:rPr>
+          <w:rFonts w:asciiTheme="majorHAnsi" w:hAnsiTheme="majorHAnsi" w:cs="Arial"/>
+        </w:rPr>
+        <w:t>Morien</w:t>
+      </w:r>
+      <w:proofErr w:type="spellEnd"/>
+      <w:r>
+        <w:rPr>
+          <w:rFonts w:asciiTheme="majorHAnsi" w:hAnsiTheme="majorHAnsi" w:cs="Arial"/>
+        </w:rPr>
+        <w:t>, “Agile Management and the Toyota Way for Software Project Management”, 2005, Centre for Extended Enterprise and Business Intelligence, Curtin University of Technology, Perth, Australia,   page 520, Section IX, “IN THE SCRUM - SOME FEATURES OF AN AGILE METHOD”.</w:t>
+      </w:r>
+      <w:bookmarkStart w:id="28" w:name="_Toc271874913"/>
     </w:p>
     <w:p>
       <w:pPr>
@@ -6713,26 +7543,117 @@
           <w:rFonts w:cs="Arial"/>
         </w:rPr>
       </w:pPr>
-      <w:r>
-        <w:rPr>
-          <w:rFonts w:cs="Arial"/>
-        </w:rPr>
-        <w:t>4.II Project Management Report</w:t>
+      <w:proofErr w:type="gramStart"/>
+      <w:r>
+        <w:rPr>
+          <w:rFonts w:cs="Arial"/>
+        </w:rPr>
+        <w:t>4.II</w:t>
+      </w:r>
+      <w:proofErr w:type="gramEnd"/>
+      <w:r>
+        <w:rPr>
+          <w:rFonts w:cs="Arial"/>
+        </w:rPr>
+        <w:t xml:space="preserve"> Project Management Report</w:t>
+      </w:r>
+      <w:bookmarkEnd w:id="28"/>
+      <w:r>
+        <w:rPr>
+          <w:rFonts w:cs="Arial"/>
+        </w:rPr>
+        <w:t xml:space="preserve"> </w:t>
+      </w:r>
+    </w:p>
+    <w:p>
+      <w:pPr>
+        <w:rPr>
+          <w:rFonts w:asciiTheme="majorHAnsi" w:hAnsiTheme="majorHAnsi" w:cs="Arial"/>
+        </w:rPr>
+      </w:pPr>
+    </w:p>
+    <w:p>
+      <w:pPr>
+        <w:pStyle w:val="Heading3"/>
+        <w:rPr>
+          <w:rFonts w:cs="Arial"/>
+        </w:rPr>
+      </w:pPr>
+      <w:bookmarkStart w:id="29" w:name="_Toc271874914"/>
+      <w:proofErr w:type="gramStart"/>
+      <w:r>
+        <w:rPr>
+          <w:rFonts w:cs="Arial"/>
+        </w:rPr>
+        <w:t>4.II.a</w:t>
+      </w:r>
+      <w:proofErr w:type="gramEnd"/>
+      <w:r>
+        <w:rPr>
+          <w:rFonts w:cs="Arial"/>
+        </w:rPr>
+        <w:t xml:space="preserve"> A description of the Gantt chart(248 words)</w:t>
+      </w:r>
+      <w:r>
+        <w:rPr>
+          <w:rStyle w:val="FootnoteReference"/>
+          <w:rFonts w:cs="Arial"/>
+        </w:rPr>
+        <w:footnoteReference w:id="1"/>
       </w:r>
       <w:bookmarkEnd w:id="29"/>
-      <w:r>
-        <w:rPr>
-          <w:rFonts w:cs="Arial"/>
-        </w:rPr>
-        <w:t xml:space="preserve"> </w:t>
-      </w:r>
-    </w:p>
-    <w:p>
-      <w:pPr>
-        <w:rPr>
-          <w:rFonts w:asciiTheme="majorHAnsi" w:hAnsiTheme="majorHAnsi" w:cs="Arial"/>
-        </w:rPr>
-      </w:pPr>
+    </w:p>
+    <w:p>
+      <w:pPr>
+        <w:rPr>
+          <w:rFonts w:asciiTheme="majorHAnsi" w:hAnsiTheme="majorHAnsi" w:cs="Arial"/>
+        </w:rPr>
+      </w:pPr>
+      <w:r>
+        <w:rPr>
+          <w:rFonts w:asciiTheme="majorHAnsi" w:hAnsiTheme="majorHAnsi" w:cs="Arial"/>
+        </w:rPr>
+        <w:t>In order to help keep track of our progress as a team, we created our Gantt chart. It shows each task from when it was assigned to when it was completed. As you can see, the first task was assigned of the fourteenth of January; this is a few weeks after we were given the document to use. This time discrepancy was due to a misunderstanding of how to use the Gantt chart itself. Our first chart was simply detailing the macro aspects of the project and was extremely vague. Ultimately, it was dropped in favour of a more micro-level chart, detailing each task, no matter how small.</w:t>
+      </w:r>
+    </w:p>
+    <w:p>
+      <w:pPr>
+        <w:rPr>
+          <w:rFonts w:asciiTheme="majorHAnsi" w:hAnsiTheme="majorHAnsi" w:cs="Arial"/>
+        </w:rPr>
+      </w:pPr>
+      <w:r>
+        <w:rPr>
+          <w:rFonts w:asciiTheme="majorHAnsi" w:hAnsiTheme="majorHAnsi" w:cs="Arial"/>
+        </w:rPr>
+        <w:t>Our Gantt chart has had to be modified in certain cases, especially where deadlines were moved forward, other succeeding tasks had to be rescaled or moved around in order to ensure the main deadlines were reached at the appropriate time.</w:t>
+      </w:r>
+    </w:p>
+    <w:p>
+      <w:pPr>
+        <w:rPr>
+          <w:rFonts w:asciiTheme="majorHAnsi" w:hAnsiTheme="majorHAnsi" w:cs="Arial"/>
+        </w:rPr>
+      </w:pPr>
+      <w:r>
+        <w:rPr>
+          <w:rFonts w:asciiTheme="majorHAnsi" w:hAnsiTheme="majorHAnsi" w:cs="Arial"/>
+        </w:rPr>
+        <w:t xml:space="preserve">As can be seen towards the end of the charts lifespan, many tasks were given a comparatively small timeframe in order to be completed; this was due to the encroaching presentation date in which we had to show our finished project. This was a final sprint to ensure that our product was finished on time. </w:t>
+      </w:r>
+    </w:p>
+    <w:p>
+      <w:pPr>
+        <w:rPr>
+          <w:rFonts w:asciiTheme="majorHAnsi" w:hAnsiTheme="majorHAnsi" w:cs="Arial"/>
+        </w:rPr>
+      </w:pPr>
+      <w:r>
+        <w:rPr>
+          <w:rFonts w:asciiTheme="majorHAnsi" w:hAnsiTheme="majorHAnsi" w:cs="Arial"/>
+        </w:rPr>
+        <w:t>Overall, I believe that the Gantt chart did help give us an idea of where we were heading, except for the final sprint. If we had planned more carefully, we could have avoided having such a large workload in such a small amount of time.</w:t>
+      </w:r>
     </w:p>
     <w:p>
       <w:pPr>
@@ -6741,89 +7662,22 @@
           <w:rFonts w:cs="Arial"/>
         </w:rPr>
       </w:pPr>
-      <w:bookmarkStart w:id="30" w:name="_Toc271874914"/>
-      <w:r>
-        <w:rPr>
-          <w:rFonts w:cs="Arial"/>
-        </w:rPr>
-        <w:t>4.II.a A description of the Gantt chart(248 words)</w:t>
-      </w:r>
-      <w:r>
-        <w:rPr>
-          <w:rStyle w:val="FootnoteReference"/>
-          <w:rFonts w:cs="Arial"/>
-        </w:rPr>
-        <w:footnoteReference w:id="1"/>
+      <w:bookmarkStart w:id="30" w:name="_Toc271874915"/>
+      <w:proofErr w:type="gramStart"/>
+      <w:r>
+        <w:rPr>
+          <w:rFonts w:cs="Arial"/>
+        </w:rPr>
+        <w:t>4.II.b</w:t>
+      </w:r>
+      <w:proofErr w:type="gramEnd"/>
+      <w:r>
+        <w:rPr>
+          <w:rFonts w:cs="Arial"/>
+        </w:rPr>
+        <w:t xml:space="preserve"> An evaluation of the project management</w:t>
       </w:r>
       <w:bookmarkEnd w:id="30"/>
-    </w:p>
-    <w:p>
-      <w:pPr>
-        <w:rPr>
-          <w:rFonts w:asciiTheme="majorHAnsi" w:hAnsiTheme="majorHAnsi" w:cs="Arial"/>
-        </w:rPr>
-      </w:pPr>
-      <w:r>
-        <w:rPr>
-          <w:rFonts w:asciiTheme="majorHAnsi" w:hAnsiTheme="majorHAnsi" w:cs="Arial"/>
-        </w:rPr>
-        <w:t>In order to help keep track of our progress as a team, we created our Gantt chart. It shows each task from when it was assigned to when it was completed. As you can see, the first task was assigned of the fourteenth of January; this is a few weeks after we were given the document to use. This time discrepancy was due to a misunderstanding of how to use the Gantt chart itself. Our first chart was simply detailing the macro aspects of the project and was extremely vague. Ultimately, it was dropped in favour of a more micro-level chart, detailing each task, no matter how small.</w:t>
-      </w:r>
-    </w:p>
-    <w:p>
-      <w:pPr>
-        <w:rPr>
-          <w:rFonts w:asciiTheme="majorHAnsi" w:hAnsiTheme="majorHAnsi" w:cs="Arial"/>
-        </w:rPr>
-      </w:pPr>
-      <w:r>
-        <w:rPr>
-          <w:rFonts w:asciiTheme="majorHAnsi" w:hAnsiTheme="majorHAnsi" w:cs="Arial"/>
-        </w:rPr>
-        <w:t>Our Gantt chart has had to be modified in certain cases, especially where deadlines were moved forward, other succeeding tasks had to be rescaled or moved around in order to ensure the main deadlines were reached at the appropriate time.</w:t>
-      </w:r>
-    </w:p>
-    <w:p>
-      <w:pPr>
-        <w:rPr>
-          <w:rFonts w:asciiTheme="majorHAnsi" w:hAnsiTheme="majorHAnsi" w:cs="Arial"/>
-        </w:rPr>
-      </w:pPr>
-      <w:r>
-        <w:rPr>
-          <w:rFonts w:asciiTheme="majorHAnsi" w:hAnsiTheme="majorHAnsi" w:cs="Arial"/>
-        </w:rPr>
-        <w:t xml:space="preserve">As can be seen towards the end of the charts lifespan, many tasks were given a comparatively small timeframe in order to be completed; this was due to the encroaching presentation date in which we had to show our finished project. This was a final sprint to ensure that our product was finished on time. </w:t>
-      </w:r>
-    </w:p>
-    <w:p>
-      <w:pPr>
-        <w:rPr>
-          <w:rFonts w:asciiTheme="majorHAnsi" w:hAnsiTheme="majorHAnsi" w:cs="Arial"/>
-        </w:rPr>
-      </w:pPr>
-      <w:r>
-        <w:rPr>
-          <w:rFonts w:asciiTheme="majorHAnsi" w:hAnsiTheme="majorHAnsi" w:cs="Arial"/>
-        </w:rPr>
-        <w:t>Overall, I believe that the Gantt chart did help give us an idea of where we were heading, except for the final sprint. If we had planned more carefully, we could have avoided having such a large workload in such a small amount of time.</w:t>
-      </w:r>
-    </w:p>
-    <w:p>
-      <w:pPr>
-        <w:pStyle w:val="Heading3"/>
-        <w:rPr>
-          <w:rFonts w:cs="Arial"/>
-        </w:rPr>
-      </w:pPr>
-      <w:bookmarkStart w:id="31" w:name="_Toc271874915"/>
-      <w:r>
-        <w:rPr>
-          <w:rFonts w:cs="Arial"/>
-        </w:rPr>
-        <w:t>4.II.b An evaluation of the project management</w:t>
-      </w:r>
-      <w:bookmarkEnd w:id="31"/>
       <w:r>
         <w:rPr>
           <w:rFonts w:cs="Arial"/>
@@ -6937,7 +7791,7 @@
         <w:lastRenderedPageBreak/>
         <w:t>Chapter 5: Conclusions (?? words)</w:t>
       </w:r>
-      <w:bookmarkEnd w:id="27"/>
+      <w:bookmarkEnd w:id="26"/>
     </w:p>
     <w:p>
       <w:pPr>
@@ -6988,29 +7842,29 @@
       <w:pPr>
         <w:pStyle w:val="Heading1"/>
       </w:pPr>
-      <w:bookmarkStart w:id="32" w:name="_Toc271874917"/>
+      <w:bookmarkStart w:id="31" w:name="_Toc271874917"/>
       <w:r>
         <w:lastRenderedPageBreak/>
         <w:t>Appendix</w:t>
       </w:r>
+      <w:bookmarkEnd w:id="31"/>
+    </w:p>
+    <w:p>
+      <w:pPr>
+        <w:rPr>
+          <w:rFonts w:asciiTheme="majorHAnsi" w:hAnsiTheme="majorHAnsi"/>
+        </w:rPr>
+      </w:pPr>
+    </w:p>
+    <w:p>
+      <w:pPr>
+        <w:pStyle w:val="Heading2"/>
+      </w:pPr>
+      <w:bookmarkStart w:id="32" w:name="_Toc271874918"/>
+      <w:r>
+        <w:t>A. Python Code</w:t>
+      </w:r>
       <w:bookmarkEnd w:id="32"/>
-    </w:p>
-    <w:p>
-      <w:pPr>
-        <w:rPr>
-          <w:rFonts w:asciiTheme="majorHAnsi" w:hAnsiTheme="majorHAnsi"/>
-        </w:rPr>
-      </w:pPr>
-    </w:p>
-    <w:p>
-      <w:pPr>
-        <w:pStyle w:val="Heading2"/>
-      </w:pPr>
-      <w:bookmarkStart w:id="33" w:name="_Toc271874918"/>
-      <w:r>
-        <w:t>A. Python Code</w:t>
-      </w:r>
-      <w:bookmarkEnd w:id="33"/>
     </w:p>
     <w:p>
       <w:pPr>
@@ -7060,7 +7914,7 @@
                     <pic:cNvPicPr/>
                   </pic:nvPicPr>
                   <pic:blipFill>
-                    <a:blip r:embed="rId49">
+                    <a:blip r:embed="rId44">
                       <a:extLst>
                         <a:ext uri="{28A0092B-C50C-407E-A947-70E740481C1C}">
                           <a14:useLocalDpi xmlns:a14="http://schemas.microsoft.com/office/drawing/2010/main" val="0"/>
@@ -7128,7 +7982,7 @@
                     <pic:cNvPicPr/>
                   </pic:nvPicPr>
                   <pic:blipFill>
-                    <a:blip r:embed="rId50">
+                    <a:blip r:embed="rId45">
                       <a:extLst>
                         <a:ext uri="{28A0092B-C50C-407E-A947-70E740481C1C}">
                           <a14:useLocalDpi xmlns:a14="http://schemas.microsoft.com/office/drawing/2010/main" val="0"/>
@@ -7196,7 +8050,7 @@
                     <pic:cNvPicPr/>
                   </pic:nvPicPr>
                   <pic:blipFill>
-                    <a:blip r:embed="rId51">
+                    <a:blip r:embed="rId46">
                       <a:extLst>
                         <a:ext uri="{28A0092B-C50C-407E-A947-70E740481C1C}">
                           <a14:useLocalDpi xmlns:a14="http://schemas.microsoft.com/office/drawing/2010/main" val="0"/>
@@ -7265,7 +8119,7 @@
                     <pic:cNvPicPr/>
                   </pic:nvPicPr>
                   <pic:blipFill>
-                    <a:blip r:embed="rId52">
+                    <a:blip r:embed="rId47">
                       <a:extLst>
                         <a:ext uri="{28A0092B-C50C-407E-A947-70E740481C1C}">
                           <a14:useLocalDpi xmlns:a14="http://schemas.microsoft.com/office/drawing/2010/main" val="0"/>
@@ -7333,7 +8187,7 @@
                     <pic:cNvPicPr/>
                   </pic:nvPicPr>
                   <pic:blipFill>
-                    <a:blip r:embed="rId53">
+                    <a:blip r:embed="rId48">
                       <a:extLst>
                         <a:ext uri="{28A0092B-C50C-407E-A947-70E740481C1C}">
                           <a14:useLocalDpi xmlns:a14="http://schemas.microsoft.com/office/drawing/2010/main" val="0"/>
@@ -7402,7 +8256,7 @@
                     <pic:cNvPicPr/>
                   </pic:nvPicPr>
                   <pic:blipFill>
-                    <a:blip r:embed="rId54">
+                    <a:blip r:embed="rId49">
                       <a:extLst>
                         <a:ext uri="{28A0092B-C50C-407E-A947-70E740481C1C}">
                           <a14:useLocalDpi xmlns:a14="http://schemas.microsoft.com/office/drawing/2010/main" val="0"/>
@@ -7470,7 +8324,7 @@
                     <pic:cNvPicPr/>
                   </pic:nvPicPr>
                   <pic:blipFill>
-                    <a:blip r:embed="rId55">
+                    <a:blip r:embed="rId50">
                       <a:extLst>
                         <a:ext uri="{28A0092B-C50C-407E-A947-70E740481C1C}">
                           <a14:useLocalDpi xmlns:a14="http://schemas.microsoft.com/office/drawing/2010/main" val="0"/>
@@ -7538,7 +8392,7 @@
                     <pic:cNvPicPr/>
                   </pic:nvPicPr>
                   <pic:blipFill>
-                    <a:blip r:embed="rId56">
+                    <a:blip r:embed="rId51">
                       <a:extLst>
                         <a:ext uri="{28A0092B-C50C-407E-A947-70E740481C1C}">
                           <a14:useLocalDpi xmlns:a14="http://schemas.microsoft.com/office/drawing/2010/main" val="0"/>
@@ -7607,7 +8461,7 @@
                     <pic:cNvPicPr/>
                   </pic:nvPicPr>
                   <pic:blipFill>
-                    <a:blip r:embed="rId57">
+                    <a:blip r:embed="rId52">
                       <a:extLst>
                         <a:ext uri="{28A0092B-C50C-407E-A947-70E740481C1C}">
                           <a14:useLocalDpi xmlns:a14="http://schemas.microsoft.com/office/drawing/2010/main" val="0"/>
@@ -7675,7 +8529,7 @@
                     <pic:cNvPicPr/>
                   </pic:nvPicPr>
                   <pic:blipFill>
-                    <a:blip r:embed="rId58">
+                    <a:blip r:embed="rId53">
                       <a:extLst>
                         <a:ext uri="{28A0092B-C50C-407E-A947-70E740481C1C}">
                           <a14:useLocalDpi xmlns:a14="http://schemas.microsoft.com/office/drawing/2010/main" val="0"/>
@@ -7744,7 +8598,7 @@
                     <pic:cNvPicPr/>
                   </pic:nvPicPr>
                   <pic:blipFill>
-                    <a:blip r:embed="rId59">
+                    <a:blip r:embed="rId54">
                       <a:extLst>
                         <a:ext uri="{28A0092B-C50C-407E-A947-70E740481C1C}">
                           <a14:useLocalDpi xmlns:a14="http://schemas.microsoft.com/office/drawing/2010/main" val="0"/>
@@ -7812,7 +8666,7 @@
                     <pic:cNvPicPr/>
                   </pic:nvPicPr>
                   <pic:blipFill>
-                    <a:blip r:embed="rId60">
+                    <a:blip r:embed="rId55">
                       <a:extLst>
                         <a:ext uri="{28A0092B-C50C-407E-A947-70E740481C1C}">
                           <a14:useLocalDpi xmlns:a14="http://schemas.microsoft.com/office/drawing/2010/main" val="0"/>
@@ -7880,7 +8734,7 @@
                     <pic:cNvPicPr/>
                   </pic:nvPicPr>
                   <pic:blipFill>
-                    <a:blip r:embed="rId61">
+                    <a:blip r:embed="rId56">
                       <a:extLst>
                         <a:ext uri="{28A0092B-C50C-407E-A947-70E740481C1C}">
                           <a14:useLocalDpi xmlns:a14="http://schemas.microsoft.com/office/drawing/2010/main" val="0"/>
@@ -7913,7 +8767,7 @@
           <w:rFonts w:asciiTheme="majorHAnsi" w:hAnsiTheme="majorHAnsi"/>
         </w:rPr>
         <w:sectPr>
-          <w:footerReference w:type="default" r:id="rId62"/>
+          <w:footerReference w:type="default" r:id="rId57"/>
           <w:pgSz w:w="11906" w:h="16838"/>
           <w:pgMar w:top="1440" w:right="1440" w:bottom="1440" w:left="1440" w:header="708" w:footer="708" w:gutter="0"/>
           <w:cols w:space="708"/>
@@ -7931,12 +8785,12 @@
       <w:pPr>
         <w:pStyle w:val="Heading2"/>
       </w:pPr>
-      <w:bookmarkStart w:id="34" w:name="_Toc271874919"/>
+      <w:bookmarkStart w:id="33" w:name="_Toc271874919"/>
       <w:r>
         <w:lastRenderedPageBreak/>
         <w:t>B Team effort summary table</w:t>
       </w:r>
-      <w:bookmarkEnd w:id="34"/>
+      <w:bookmarkEnd w:id="33"/>
     </w:p>
     <w:p>
       <w:pPr>
@@ -10884,7 +11738,7 @@
                 <w:szCs w:val="16"/>
               </w:rPr>
             </w:pPr>
-            <w:commentRangeStart w:id="35"/>
+            <w:commentRangeStart w:id="34"/>
             <w:r>
               <w:rPr>
                 <w:rFonts w:ascii="Cambria" w:eastAsia="Times New Roman" w:hAnsi="Cambria" w:cs="Times New Roman"/>
@@ -10894,12 +11748,12 @@
               </w:rPr>
               <w:t>0</w:t>
             </w:r>
-            <w:commentRangeEnd w:id="35"/>
+            <w:commentRangeEnd w:id="34"/>
             <w:r>
               <w:rPr>
                 <w:rStyle w:val="CommentReference"/>
               </w:rPr>
-              <w:commentReference w:id="35"/>
+              <w:commentReference w:id="34"/>
             </w:r>
           </w:p>
         </w:tc>
@@ -11135,12 +11989,12 @@
       <w:r>
         <w:br w:type="page"/>
       </w:r>
-      <w:bookmarkStart w:id="36" w:name="_Toc271874920"/>
+      <w:bookmarkStart w:id="35" w:name="_Toc271874920"/>
       <w:r>
         <w:lastRenderedPageBreak/>
         <w:t>C Project management Gantt chart</w:t>
       </w:r>
-      <w:bookmarkEnd w:id="36"/>
+      <w:bookmarkEnd w:id="35"/>
     </w:p>
     <w:p>
       <w:pPr>
@@ -11273,11 +12127,19 @@
         <w:annotationRef/>
       </w:r>
       <w:r>
-        <w:t>Specify how long it goes between each cronjob.</w:t>
+        <w:t xml:space="preserve">Specify how long it goes between each </w:t>
+      </w:r>
+      <w:proofErr w:type="spellStart"/>
+      <w:r>
+        <w:t>cronjob</w:t>
+      </w:r>
+      <w:proofErr w:type="spellEnd"/>
+      <w:r>
+        <w:t>.</w:t>
       </w:r>
     </w:p>
   </w:comment>
-  <w:comment w:id="18" w:author="Traynor, Sean T" w:date="2015-03-16T10:17:00Z" w:initials="TST">
+  <w:comment w:id="21" w:author="Traynor, Sean T" w:date="2015-03-16T10:15:00Z" w:initials="TST">
     <w:p>
       <w:pPr>
         <w:pStyle w:val="CommentText"/>
@@ -11289,11 +12151,11 @@
         <w:annotationRef/>
       </w:r>
       <w:r>
-        <w:t>Need to fill content in here, quite a lot to write about!</w:t>
+        <w:t>Finish this subchapter, Sean!</w:t>
       </w:r>
     </w:p>
   </w:comment>
-  <w:comment w:id="22" w:author="Traynor, Sean T" w:date="2015-03-16T10:15:00Z" w:initials="TST">
+  <w:comment w:id="34" w:author="Traynor, Sean T" w:date="2015-03-16T10:07:00Z" w:initials="TST">
     <w:p>
       <w:pPr>
         <w:pStyle w:val="CommentText"/>
@@ -11305,23 +12167,23 @@
         <w:annotationRef/>
       </w:r>
       <w:r>
-        <w:t>Finish this subchapter, Sean!</w:t>
-      </w:r>
-    </w:p>
-  </w:comment>
-  <w:comment w:id="35" w:author="Traynor, Sean T" w:date="2015-03-16T10:07:00Z" w:initials="TST">
-    <w:p>
-      <w:pPr>
-        <w:pStyle w:val="CommentText"/>
-      </w:pPr>
-      <w:r>
-        <w:rPr>
-          <w:rStyle w:val="CommentReference"/>
-        </w:rPr>
-        <w:annotationRef/>
-      </w:r>
-      <w:r>
-        <w:t>Valentine! Fill inn overall score on ppt presentation. Results found on moodle.</w:t>
+        <w:t xml:space="preserve">Valentine! Fill inn overall score on </w:t>
+      </w:r>
+      <w:proofErr w:type="spellStart"/>
+      <w:r>
+        <w:t>ppt</w:t>
+      </w:r>
+      <w:proofErr w:type="spellEnd"/>
+      <w:r>
+        <w:t xml:space="preserve"> presentation. Results found on </w:t>
+      </w:r>
+      <w:proofErr w:type="spellStart"/>
+      <w:r>
+        <w:t>moodle</w:t>
+      </w:r>
+      <w:proofErr w:type="spellEnd"/>
+      <w:r>
+        <w:t>.</w:t>
       </w:r>
     </w:p>
   </w:comment>
@@ -14037,7 +14899,7 @@
 </file>
 
 <file path=customXml/itemProps1.xml><?xml version="1.0" encoding="utf-8"?>
-<ds:datastoreItem xmlns:ds="http://schemas.openxmlformats.org/officeDocument/2006/customXml" ds:itemID="{B58DF20F-2C60-4494-9C11-F83CAABA0AA9}">
+<ds:datastoreItem xmlns:ds="http://schemas.openxmlformats.org/officeDocument/2006/customXml" ds:itemID="{60ACB601-4FF3-4E93-B3B5-F02195F53847}">
   <ds:schemaRefs>
     <ds:schemaRef ds:uri="http://schemas.openxmlformats.org/officeDocument/2006/bibliography"/>
   </ds:schemaRefs>

</xml_diff>

<commit_message>
Added names to chapters
</commit_message>
<xml_diff>
--- a/CE101 Team Report Team T.docx
+++ b/CE101 Team Report Team T.docx
@@ -2273,7 +2273,19 @@
         <w:rPr>
           <w:rFonts w:asciiTheme="majorHAnsi" w:hAnsiTheme="majorHAnsi" w:cs="Arial"/>
         </w:rPr>
-        <w:t xml:space="preserve">Working with a team in a collaborative project is a rather challenging process; it requires good communication between several team members, full understanding of tasks that are set and the activities that are expected from each team member. Team working requires that everyone attends to the meetings, and if someone were to be absent; that they make the effort to get up to date on current tasks on their own time. </w:t>
+        <w:t>Working with a team in a collaborative project is a rather challenging process</w:t>
+      </w:r>
+      <w:r>
+        <w:rPr>
+          <w:rFonts w:asciiTheme="majorHAnsi" w:hAnsiTheme="majorHAnsi" w:cs="Arial"/>
+        </w:rPr>
+        <w:t xml:space="preserve"> because</w:t>
+      </w:r>
+      <w:r>
+        <w:rPr>
+          <w:rFonts w:asciiTheme="majorHAnsi" w:hAnsiTheme="majorHAnsi" w:cs="Arial"/>
+        </w:rPr>
+        <w:t xml:space="preserve"> it requires good communication between several team members, full understanding of tasks that are set and the activities that are expected from each team member. Team working requires that everyone attends to the meetings, and if someone were to be absent; that they make the effort to get up to date on current tasks on their own time. </w:t>
       </w:r>
     </w:p>
     <w:p>
@@ -4158,7 +4170,19 @@
         <w:rPr>
           <w:rFonts w:asciiTheme="majorHAnsi" w:hAnsiTheme="majorHAnsi" w:cs="Arial"/>
         </w:rPr>
-        <w:t>[1] Business Dictionary. “</w:t>
+        <w:t>[1]</w:t>
+      </w:r>
+      <w:r>
+        <w:rPr>
+          <w:rFonts w:asciiTheme="majorHAnsi" w:hAnsiTheme="majorHAnsi" w:cs="Arial"/>
+        </w:rPr>
+        <w:t xml:space="preserve"> -</w:t>
+      </w:r>
+      <w:r>
+        <w:rPr>
+          <w:rFonts w:asciiTheme="majorHAnsi" w:hAnsiTheme="majorHAnsi" w:cs="Arial"/>
+        </w:rPr>
+        <w:t xml:space="preserve"> Business Dictionary. “</w:t>
       </w:r>
       <w:r>
         <w:rPr>
@@ -4244,7 +4268,19 @@
         <w:rPr>
           <w:rFonts w:asciiTheme="majorHAnsi" w:hAnsiTheme="majorHAnsi" w:cs="Arial"/>
         </w:rPr>
-        <w:t xml:space="preserve">[2] </w:t>
+        <w:t>[2]</w:t>
+      </w:r>
+      <w:r>
+        <w:rPr>
+          <w:rFonts w:asciiTheme="majorHAnsi" w:hAnsiTheme="majorHAnsi" w:cs="Arial"/>
+        </w:rPr>
+        <w:t xml:space="preserve"> -</w:t>
+      </w:r>
+      <w:r>
+        <w:rPr>
+          <w:rFonts w:asciiTheme="majorHAnsi" w:hAnsiTheme="majorHAnsi" w:cs="Arial"/>
+        </w:rPr>
+        <w:t xml:space="preserve"> </w:t>
       </w:r>
       <w:proofErr w:type="spellStart"/>
       <w:r>
@@ -4372,6 +4408,26 @@
         <w:t xml:space="preserve"> The product specification</w:t>
       </w:r>
       <w:bookmarkEnd w:id="15"/>
+      <w:r>
+        <w:rPr>
+          <w:rFonts w:cs="Arial"/>
+        </w:rPr>
+        <w:t xml:space="preserve"> (Sean </w:t>
+      </w:r>
+      <w:proofErr w:type="spellStart"/>
+      <w:r>
+        <w:rPr>
+          <w:rFonts w:cs="Arial"/>
+        </w:rPr>
+        <w:t>Traynor</w:t>
+      </w:r>
+      <w:proofErr w:type="spellEnd"/>
+      <w:r>
+        <w:rPr>
+          <w:rFonts w:cs="Arial"/>
+        </w:rPr>
+        <w:t>, Charlie Hammond)</w:t>
+      </w:r>
     </w:p>
     <w:p>
       <w:pPr>
@@ -4421,7 +4477,15 @@
         <w:rPr>
           <w:rFonts w:asciiTheme="majorHAnsi" w:hAnsiTheme="majorHAnsi" w:cs="Arial"/>
         </w:rPr>
-        <w:t xml:space="preserve">The purpose of the software requirements specification for TecInASec is to inform the intended audience about the plans that we had for the software and what we have done with those plans. The intended audience for the software TecInASec is users that are looking to buy a new </w:t>
+        <w:t>The purpose of the software requirements specification for TecInASec is to inform the intended audience about the plans that we had for the software and what we have done with those plans. The intended audience for the software TecInASec is users that are loo</w:t>
+      </w:r>
+      <w:bookmarkStart w:id="16" w:name="_GoBack"/>
+      <w:bookmarkEnd w:id="16"/>
+      <w:r>
+        <w:rPr>
+          <w:rFonts w:asciiTheme="majorHAnsi" w:hAnsiTheme="majorHAnsi" w:cs="Arial"/>
+        </w:rPr>
+        <w:t xml:space="preserve">king to buy a new </w:t>
       </w:r>
       <w:r>
         <w:rPr>
@@ -5311,19 +5375,19 @@
         </w:rPr>
         <w:t xml:space="preserve"> python program refreshes its scrape </w:t>
       </w:r>
-      <w:commentRangeStart w:id="16"/>
+      <w:commentRangeStart w:id="17"/>
       <w:r>
         <w:rPr>
           <w:rFonts w:asciiTheme="majorHAnsi" w:hAnsiTheme="majorHAnsi"/>
         </w:rPr>
         <w:t>after</w:t>
       </w:r>
-      <w:commentRangeEnd w:id="16"/>
+      <w:commentRangeEnd w:id="17"/>
       <w:r>
         <w:rPr>
           <w:rStyle w:val="CommentReference"/>
         </w:rPr>
-        <w:commentReference w:id="16"/>
+        <w:commentReference w:id="17"/>
       </w:r>
       <w:r>
         <w:rPr>
@@ -5840,8 +5904,6 @@
       <w:r>
         <w:t xml:space="preserve"> we are quite confident that the uptime of the website will be quite decent. </w:t>
       </w:r>
-      <w:bookmarkStart w:id="17" w:name="_GoBack"/>
-      <w:bookmarkEnd w:id="17"/>
     </w:p>
     <w:p>
       <w:pPr>
@@ -6549,21 +6611,22 @@
     </w:p>
     <w:p>
       <w:r>
-        <w:t xml:space="preserve">Testing the product was at first rather </w:t>
-      </w:r>
-      <w:commentRangeStart w:id="21"/>
-      <w:r>
-        <w:t>difficult</w:t>
-      </w:r>
-      <w:commentRangeEnd w:id="21"/>
-      <w:r>
-        <w:rPr>
-          <w:rStyle w:val="CommentReference"/>
-        </w:rPr>
-        <w:commentReference w:id="21"/>
-      </w:r>
-      <w:r>
-        <w:t xml:space="preserve">,  </w:t>
+        <w:t xml:space="preserve">The method we used for testing the product was ad-hoc, </w:t>
+      </w:r>
+      <w:r>
+        <w:t xml:space="preserve">the reason for this was because we had a limited knowledge of how the libraries we were using worked, and how well they could be connected together to form the product. This was mainly just problems that we encountered before </w:t>
+      </w:r>
+      <w:r>
+        <w:lastRenderedPageBreak/>
+        <w:t xml:space="preserve">we changed from using </w:t>
+      </w:r>
+      <w:proofErr w:type="spellStart"/>
+      <w:r>
+        <w:t>Tkinter</w:t>
+      </w:r>
+      <w:proofErr w:type="spellEnd"/>
+      <w:r>
+        <w:t xml:space="preserve"> to using a web server to host a website. After that, most of the testing became quite simple because everyone had access to the website once it was uploaded to the server. Once we had fully released version 1.0, we quickly went through the most common errors that could occur such as a mistype into the fields and found that most of the different search queries would generate the correct response on the website. After we had tested the product we allowed some friends to access the website and test it out, most of them also came back with the same response: that there were minimal errors and they were quite confident with how the product worked.</w:t>
       </w:r>
     </w:p>
     <w:p>
@@ -6573,23 +6636,143 @@
           <w:rFonts w:cs="Arial"/>
         </w:rPr>
       </w:pPr>
-      <w:bookmarkStart w:id="22" w:name="_Toc271874907"/>
+      <w:bookmarkStart w:id="21" w:name="_Toc271874907"/>
       <w:proofErr w:type="gramStart"/>
       <w:r>
         <w:rPr>
           <w:rFonts w:cs="Arial"/>
         </w:rPr>
+        <w:t>3.III</w:t>
+      </w:r>
+      <w:proofErr w:type="gramEnd"/>
+      <w:r>
+        <w:rPr>
+          <w:rFonts w:cs="Arial"/>
+        </w:rPr>
+        <w:t xml:space="preserve"> Context</w:t>
+      </w:r>
+      <w:bookmarkEnd w:id="21"/>
+    </w:p>
+    <w:p>
+      <w:pPr>
+        <w:pStyle w:val="Heading3"/>
+        <w:rPr>
+          <w:rFonts w:cs="Arial"/>
+        </w:rPr>
+      </w:pPr>
+      <w:bookmarkStart w:id="22" w:name="_Toc271874908"/>
+      <w:proofErr w:type="gramStart"/>
+      <w:r>
+        <w:rPr>
+          <w:rFonts w:cs="Arial"/>
+        </w:rPr>
+        <w:t>3.III.a</w:t>
+      </w:r>
+      <w:proofErr w:type="gramEnd"/>
+      <w:r>
+        <w:rPr>
+          <w:rFonts w:cs="Arial"/>
+        </w:rPr>
+        <w:t xml:space="preserve"> Legal matters</w:t>
+      </w:r>
+      <w:bookmarkEnd w:id="22"/>
+      <w:r>
+        <w:rPr>
+          <w:rFonts w:cs="Arial"/>
+        </w:rPr>
+        <w:t>(Charlie Hammond, Valentinas Vaiceliunas)</w:t>
+      </w:r>
+    </w:p>
+    <w:p>
+      <w:pPr>
+        <w:rPr>
+          <w:rFonts w:asciiTheme="majorHAnsi" w:hAnsiTheme="majorHAnsi" w:cs="Arial"/>
+        </w:rPr>
+      </w:pPr>
+      <w:r>
+        <w:rPr>
+          <w:rFonts w:asciiTheme="majorHAnsi" w:hAnsiTheme="majorHAnsi" w:cs="Arial"/>
+        </w:rPr>
+        <w:t xml:space="preserve">The design stage of the product can have some complicated legal matters which can affect the product throughout the development and after the working release. Image, text and likeness of other products are the main issues that lead to a legal matter which our university student team cannot contend with. This could be the use of a font, like the “T” in the logo to the general presentation of the application itself. If any large company seeks to file any legal action towards our developing team; as a team we would need to come to an arrangement which would take time, time better used creating </w:t>
+      </w:r>
+      <w:r>
+        <w:rPr>
+          <w:rFonts w:asciiTheme="majorHAnsi" w:hAnsiTheme="majorHAnsi" w:cs="Arial"/>
+        </w:rPr>
+        <w:t xml:space="preserve">a stable, professional product. </w:t>
+      </w:r>
+      <w:r>
+        <w:rPr>
+          <w:rFonts w:asciiTheme="majorHAnsi" w:hAnsiTheme="majorHAnsi" w:cs="Arial"/>
+        </w:rPr>
+        <w:t>One of the most important issue is the legal matters. There are many things that the product developers should do. Every software that companies or developers do has its own copyright, however to make the product people use other software. Our team used Python for the programming and this is a free developing tool that you can use and sell any product you make with it. However , some software are not free , so in order to use them we have to buy them that we could use the software to develop and put our product into the market. A copyright is a big deal in the legalization of the product. Our team has all copyrights of the software we used to develop our product and that means we have no problems using it and putting it into the market. If we would use any software that our team has no copyright of and put it into market, we would be responsible for the illegal action and there would be consequences, for example a lawsuit filed on our team. We are fully aware of it and in order to establish a good reputation of our product we use only the developing software that is legal to use for our team.</w:t>
+      </w:r>
+      <w:r>
+        <w:rPr>
+          <w:rFonts w:asciiTheme="majorHAnsi" w:hAnsiTheme="majorHAnsi" w:cs="Arial"/>
+        </w:rPr>
+        <w:t xml:space="preserve"> </w:t>
+      </w:r>
+    </w:p>
+    <w:p>
+      <w:pPr>
+        <w:rPr>
+          <w:rFonts w:asciiTheme="majorHAnsi" w:hAnsiTheme="majorHAnsi" w:cs="Arial"/>
+        </w:rPr>
+      </w:pPr>
+      <w:r>
+        <w:rPr>
+          <w:rFonts w:asciiTheme="majorHAnsi" w:hAnsiTheme="majorHAnsi" w:cs="Arial"/>
+          <w:vanish/>
+        </w:rPr>
+        <w:t xml:space="preserve"> </w:t>
+      </w:r>
+    </w:p>
+    <w:p>
+      <w:pPr>
+        <w:rPr>
+          <w:rFonts w:asciiTheme="majorHAnsi" w:hAnsiTheme="majorHAnsi" w:cs="Arial"/>
+        </w:rPr>
+      </w:pPr>
+    </w:p>
+    <w:p>
+      <w:pPr>
+        <w:pStyle w:val="Heading3"/>
+        <w:rPr>
+          <w:rFonts w:cs="Arial"/>
+        </w:rPr>
+      </w:pPr>
+      <w:bookmarkStart w:id="23" w:name="_Toc271874909"/>
+      <w:proofErr w:type="gramStart"/>
+      <w:r>
+        <w:rPr>
+          <w:rFonts w:cs="Arial"/>
+        </w:rPr>
+        <w:t>3.III.b</w:t>
+      </w:r>
+      <w:proofErr w:type="gramEnd"/>
+      <w:r>
+        <w:rPr>
+          <w:rFonts w:cs="Arial"/>
+        </w:rPr>
+        <w:t xml:space="preserve"> Ethical matters</w:t>
+      </w:r>
+      <w:bookmarkEnd w:id="23"/>
+      <w:r>
+        <w:rPr>
+          <w:rFonts w:cs="Arial"/>
+        </w:rPr>
+        <w:t xml:space="preserve"> (Valentinas Vaiceliunas)</w:t>
+      </w:r>
+    </w:p>
+    <w:p>
+      <w:r>
+        <w:t xml:space="preserve">Making a product, one of the main thing to consider is the ethical behaviour, because this leads to the success of the product. Our priority stands for assuring that the highest legal standards are observed in the relationships with the people we work. The most important person in business is the customer. Losing a customer means losing money and losing reputation in business. While the customer is the most important person the product must serve him right and the customer must be treated by the developers with all the respect, that includes no lying, no problems in using the product and if there are some issues than solving it as fast as possible.  The people using the product must get the best of it without any issues and must be treated with respect because they are paying </w:t>
+      </w:r>
+      <w:r>
         <w:lastRenderedPageBreak/>
-        <w:t>3.III</w:t>
-      </w:r>
-      <w:proofErr w:type="gramEnd"/>
-      <w:r>
-        <w:rPr>
-          <w:rFonts w:cs="Arial"/>
-        </w:rPr>
-        <w:t xml:space="preserve"> Context</w:t>
-      </w:r>
-      <w:bookmarkEnd w:id="22"/>
+        <w:t>money for the product. In order to make that happen we must insure that our product goes into the market fully ready and well tested and if there is something wrong with the product people must be insured that they can get a refund ,for particular reasons, that may occur if the customer has paid money for it. Also, it is very important that the developers create good working environment and that the new developers would be welcomed to the team nicely and would get along. These are the main ethical features for the product that our team has.</w:t>
+      </w:r>
     </w:p>
     <w:p>
       <w:pPr>
@@ -6598,129 +6781,11 @@
           <w:rFonts w:cs="Arial"/>
         </w:rPr>
       </w:pPr>
-      <w:bookmarkStart w:id="23" w:name="_Toc271874908"/>
       <w:proofErr w:type="gramStart"/>
       <w:r>
         <w:rPr>
           <w:rFonts w:cs="Arial"/>
         </w:rPr>
-        <w:t>3.III.a</w:t>
-      </w:r>
-      <w:proofErr w:type="gramEnd"/>
-      <w:r>
-        <w:rPr>
-          <w:rFonts w:cs="Arial"/>
-        </w:rPr>
-        <w:t xml:space="preserve"> Legal matters</w:t>
-      </w:r>
-      <w:bookmarkEnd w:id="23"/>
-      <w:r>
-        <w:rPr>
-          <w:rFonts w:cs="Arial"/>
-        </w:rPr>
-        <w:t>(Charlie Hammond, Valentinas Vaiceliunas)</w:t>
-      </w:r>
-    </w:p>
-    <w:p>
-      <w:pPr>
-        <w:rPr>
-          <w:rFonts w:asciiTheme="majorHAnsi" w:hAnsiTheme="majorHAnsi" w:cs="Arial"/>
-        </w:rPr>
-      </w:pPr>
-      <w:r>
-        <w:rPr>
-          <w:rFonts w:asciiTheme="majorHAnsi" w:hAnsiTheme="majorHAnsi" w:cs="Arial"/>
-        </w:rPr>
-        <w:t xml:space="preserve">The design stage of the product can have some complicated legal matters which can affect the product throughout the development and after the working release. Image, text and likeness of other products are the main issues that lead to a legal matter which our university student team cannot contend with. This could be the use of a font, like the “T” in the logo to the general presentation of the application itself. If any large company seeks to file any legal action towards our developing team; as a team we would need to come to an arrangement which would take time, time better used creating </w:t>
-      </w:r>
-      <w:r>
-        <w:rPr>
-          <w:rFonts w:asciiTheme="majorHAnsi" w:hAnsiTheme="majorHAnsi" w:cs="Arial"/>
-        </w:rPr>
-        <w:t xml:space="preserve">a stable, professional product. </w:t>
-      </w:r>
-      <w:r>
-        <w:rPr>
-          <w:rFonts w:asciiTheme="majorHAnsi" w:hAnsiTheme="majorHAnsi" w:cs="Arial"/>
-        </w:rPr>
-        <w:t>One of the most important issue is the legal matters. There are many things that the product developers should do. Every software that companies or developers do has its own copyright, however to make the product people use other software. Our team used Python for the programming and this is a free developing tool that you can use and sell any product you make with it. However , some software are not free , so in order to use them we have to buy them that we could use the software to develop and put our product into the market. A copyright is a big deal in the legalization of the product. Our team has all copyrights of the software we used to develop our product and that means we have no problems using it and putting it into the market. If we would use any software that our team has no copyright of and put it into market, we would be responsible for the illegal action and there would be consequences, for example a lawsuit filed on our team. We are fully aware of it and in order to establish a good reputation of our product we use only the developing software that is legal to use for our team.</w:t>
-      </w:r>
-      <w:r>
-        <w:rPr>
-          <w:rFonts w:asciiTheme="majorHAnsi" w:hAnsiTheme="majorHAnsi" w:cs="Arial"/>
-        </w:rPr>
-        <w:t xml:space="preserve"> </w:t>
-      </w:r>
-    </w:p>
-    <w:p>
-      <w:pPr>
-        <w:rPr>
-          <w:rFonts w:asciiTheme="majorHAnsi" w:hAnsiTheme="majorHAnsi" w:cs="Arial"/>
-        </w:rPr>
-      </w:pPr>
-      <w:r>
-        <w:rPr>
-          <w:rFonts w:asciiTheme="majorHAnsi" w:hAnsiTheme="majorHAnsi" w:cs="Arial"/>
-          <w:vanish/>
-        </w:rPr>
-        <w:t xml:space="preserve"> </w:t>
-      </w:r>
-    </w:p>
-    <w:p>
-      <w:pPr>
-        <w:rPr>
-          <w:rFonts w:asciiTheme="majorHAnsi" w:hAnsiTheme="majorHAnsi" w:cs="Arial"/>
-        </w:rPr>
-      </w:pPr>
-    </w:p>
-    <w:p>
-      <w:pPr>
-        <w:pStyle w:val="Heading3"/>
-        <w:rPr>
-          <w:rFonts w:cs="Arial"/>
-        </w:rPr>
-      </w:pPr>
-      <w:bookmarkStart w:id="24" w:name="_Toc271874909"/>
-      <w:proofErr w:type="gramStart"/>
-      <w:r>
-        <w:rPr>
-          <w:rFonts w:cs="Arial"/>
-        </w:rPr>
-        <w:t>3.III.b</w:t>
-      </w:r>
-      <w:proofErr w:type="gramEnd"/>
-      <w:r>
-        <w:rPr>
-          <w:rFonts w:cs="Arial"/>
-        </w:rPr>
-        <w:t xml:space="preserve"> Ethical matters</w:t>
-      </w:r>
-      <w:bookmarkEnd w:id="24"/>
-      <w:r>
-        <w:rPr>
-          <w:rFonts w:cs="Arial"/>
-        </w:rPr>
-        <w:t xml:space="preserve"> (Valentinas Vaiceliunas)</w:t>
-      </w:r>
-    </w:p>
-    <w:p>
-      <w:r>
-        <w:t>Making a product, one of the main thing to consider is the ethical behaviour, because this leads to the success of the product. Our priority stands for assuring that the highest legal standards are observed in the relationships with the people we work. The most important person in business is the customer. Losing a customer means losing money and losing reputation in business. While the customer is the most important person the product must serve him right and the customer must be treated by the developers with all the respect, that includes no lying, no problems in using the product and if there are some issues than solving it as fast as possible.  The people using the product must get the best of it without any issues and must be treated with respect because they are paying money for the product. In order to make that happen we must insure that our product goes into the market fully ready and well tested and if there is something wrong with the product people must be insured that they can get a refund ,for particular reasons, that may occur if the customer has paid money for it. Also, it is very important that the developers create good working environment and that the new developers would be welcomed to the team nicely and would get along. These are the main ethical features for the product that our team has.</w:t>
-      </w:r>
-    </w:p>
-    <w:p>
-      <w:pPr>
-        <w:pStyle w:val="Heading3"/>
-        <w:rPr>
-          <w:rFonts w:cs="Arial"/>
-        </w:rPr>
-      </w:pPr>
-      <w:proofErr w:type="gramStart"/>
-      <w:r>
-        <w:rPr>
-          <w:rFonts w:cs="Arial"/>
-        </w:rPr>
-        <w:lastRenderedPageBreak/>
         <w:t>3.III.c</w:t>
       </w:r>
       <w:proofErr w:type="gramEnd"/>
@@ -7113,8 +7178,8 @@
           <w:rFonts w:cs="Arial"/>
         </w:rPr>
       </w:pPr>
-      <w:bookmarkStart w:id="25" w:name="_Toc271874911"/>
-      <w:bookmarkStart w:id="26" w:name="_Toc271874916"/>
+      <w:bookmarkStart w:id="24" w:name="_Toc271874911"/>
+      <w:bookmarkStart w:id="25" w:name="_Toc271874916"/>
       <w:r>
         <w:rPr>
           <w:rFonts w:cs="Arial"/>
@@ -7129,7 +7194,7 @@
         </w:rPr>
         <w:t>)</w:t>
       </w:r>
-      <w:bookmarkEnd w:id="25"/>
+      <w:bookmarkEnd w:id="24"/>
       <w:r>
         <w:rPr>
           <w:rFonts w:cs="Arial"/>
@@ -7151,7 +7216,7 @@
           <w:rFonts w:cs="Arial"/>
         </w:rPr>
       </w:pPr>
-      <w:bookmarkStart w:id="27" w:name="_Toc271874912"/>
+      <w:bookmarkStart w:id="26" w:name="_Toc271874912"/>
       <w:proofErr w:type="gramStart"/>
       <w:r>
         <w:rPr>
@@ -7166,7 +7231,7 @@
         </w:rPr>
         <w:t xml:space="preserve"> An introduction to Project Management</w:t>
       </w:r>
-      <w:bookmarkEnd w:id="27"/>
+      <w:bookmarkEnd w:id="26"/>
       <w:r>
         <w:rPr>
           <w:rFonts w:cs="Arial"/>
@@ -7534,7 +7599,7 @@
         </w:rPr>
         <w:t>, “Agile Management and the Toyota Way for Software Project Management”, 2005, Centre for Extended Enterprise and Business Intelligence, Curtin University of Technology, Perth, Australia,   page 520, Section IX, “IN THE SCRUM - SOME FEATURES OF AN AGILE METHOD”.</w:t>
       </w:r>
-      <w:bookmarkStart w:id="28" w:name="_Toc271874913"/>
+      <w:bookmarkStart w:id="27" w:name="_Toc271874913"/>
     </w:p>
     <w:p>
       <w:pPr>
@@ -7557,20 +7622,103 @@
         </w:rPr>
         <w:t xml:space="preserve"> Project Management Report</w:t>
       </w:r>
+      <w:bookmarkEnd w:id="27"/>
+      <w:r>
+        <w:rPr>
+          <w:rFonts w:cs="Arial"/>
+        </w:rPr>
+        <w:t xml:space="preserve"> </w:t>
+      </w:r>
+    </w:p>
+    <w:p>
+      <w:pPr>
+        <w:rPr>
+          <w:rFonts w:asciiTheme="majorHAnsi" w:hAnsiTheme="majorHAnsi" w:cs="Arial"/>
+        </w:rPr>
+      </w:pPr>
+    </w:p>
+    <w:p>
+      <w:pPr>
+        <w:pStyle w:val="Heading3"/>
+        <w:rPr>
+          <w:rFonts w:cs="Arial"/>
+        </w:rPr>
+      </w:pPr>
+      <w:bookmarkStart w:id="28" w:name="_Toc271874914"/>
+      <w:proofErr w:type="gramStart"/>
+      <w:r>
+        <w:rPr>
+          <w:rFonts w:cs="Arial"/>
+        </w:rPr>
+        <w:t>4.II.a</w:t>
+      </w:r>
+      <w:proofErr w:type="gramEnd"/>
+      <w:r>
+        <w:rPr>
+          <w:rFonts w:cs="Arial"/>
+        </w:rPr>
+        <w:t xml:space="preserve"> A description of the Gantt chart(248 words)</w:t>
+      </w:r>
+      <w:r>
+        <w:rPr>
+          <w:rStyle w:val="FootnoteReference"/>
+          <w:rFonts w:cs="Arial"/>
+        </w:rPr>
+        <w:footnoteReference w:id="1"/>
+      </w:r>
       <w:bookmarkEnd w:id="28"/>
-      <w:r>
-        <w:rPr>
-          <w:rFonts w:cs="Arial"/>
-        </w:rPr>
-        <w:t xml:space="preserve"> </w:t>
-      </w:r>
-    </w:p>
-    <w:p>
-      <w:pPr>
-        <w:rPr>
-          <w:rFonts w:asciiTheme="majorHAnsi" w:hAnsiTheme="majorHAnsi" w:cs="Arial"/>
-        </w:rPr>
-      </w:pPr>
+    </w:p>
+    <w:p>
+      <w:pPr>
+        <w:rPr>
+          <w:rFonts w:asciiTheme="majorHAnsi" w:hAnsiTheme="majorHAnsi" w:cs="Arial"/>
+        </w:rPr>
+      </w:pPr>
+      <w:r>
+        <w:rPr>
+          <w:rFonts w:asciiTheme="majorHAnsi" w:hAnsiTheme="majorHAnsi" w:cs="Arial"/>
+        </w:rPr>
+        <w:t>In order to help keep track of our progress as a team, we created our Gantt chart. It shows each task from when it was assigned to when it was completed. As you can see, the first task was assigned of the fourteenth of January; this is a few weeks after we were given the document to use. This time discrepancy was due to a misunderstanding of how to use the Gantt chart itself. Our first chart was simply detailing the macro aspects of the project and was extremely vague. Ultimately, it was dropped in favour of a more micro-level chart, detailing each task, no matter how small.</w:t>
+      </w:r>
+    </w:p>
+    <w:p>
+      <w:pPr>
+        <w:rPr>
+          <w:rFonts w:asciiTheme="majorHAnsi" w:hAnsiTheme="majorHAnsi" w:cs="Arial"/>
+        </w:rPr>
+      </w:pPr>
+      <w:r>
+        <w:rPr>
+          <w:rFonts w:asciiTheme="majorHAnsi" w:hAnsiTheme="majorHAnsi" w:cs="Arial"/>
+        </w:rPr>
+        <w:t>Our Gantt chart has had to be modified in certain cases, especially where deadlines were moved forward, other succeeding tasks had to be rescaled or moved around in order to ensure the main deadlines were reached at the appropriate time.</w:t>
+      </w:r>
+    </w:p>
+    <w:p>
+      <w:pPr>
+        <w:rPr>
+          <w:rFonts w:asciiTheme="majorHAnsi" w:hAnsiTheme="majorHAnsi" w:cs="Arial"/>
+        </w:rPr>
+      </w:pPr>
+      <w:r>
+        <w:rPr>
+          <w:rFonts w:asciiTheme="majorHAnsi" w:hAnsiTheme="majorHAnsi" w:cs="Arial"/>
+        </w:rPr>
+        <w:t xml:space="preserve">As can be seen towards the end of the charts lifespan, many tasks were given a comparatively small timeframe in order to be completed; this was due to the encroaching presentation date in which we had to show our finished project. This was a final sprint to ensure that our product was finished on time. </w:t>
+      </w:r>
+    </w:p>
+    <w:p>
+      <w:pPr>
+        <w:rPr>
+          <w:rFonts w:asciiTheme="majorHAnsi" w:hAnsiTheme="majorHAnsi" w:cs="Arial"/>
+        </w:rPr>
+      </w:pPr>
+      <w:r>
+        <w:rPr>
+          <w:rFonts w:asciiTheme="majorHAnsi" w:hAnsiTheme="majorHAnsi" w:cs="Arial"/>
+        </w:rPr>
+        <w:t>Overall, I believe that the Gantt chart did help give us an idea of where we were heading, except for the final sprint. If we had planned more carefully, we could have avoided having such a large workload in such a small amount of time.</w:t>
+      </w:r>
     </w:p>
     <w:p>
       <w:pPr>
@@ -7579,105 +7727,22 @@
           <w:rFonts w:cs="Arial"/>
         </w:rPr>
       </w:pPr>
-      <w:bookmarkStart w:id="29" w:name="_Toc271874914"/>
+      <w:bookmarkStart w:id="29" w:name="_Toc271874915"/>
       <w:proofErr w:type="gramStart"/>
       <w:r>
         <w:rPr>
           <w:rFonts w:cs="Arial"/>
         </w:rPr>
-        <w:t>4.II.a</w:t>
+        <w:t>4.II.b</w:t>
       </w:r>
       <w:proofErr w:type="gramEnd"/>
       <w:r>
         <w:rPr>
           <w:rFonts w:cs="Arial"/>
         </w:rPr>
-        <w:t xml:space="preserve"> A description of the Gantt chart(248 words)</w:t>
-      </w:r>
-      <w:r>
-        <w:rPr>
-          <w:rStyle w:val="FootnoteReference"/>
-          <w:rFonts w:cs="Arial"/>
-        </w:rPr>
-        <w:footnoteReference w:id="1"/>
+        <w:t xml:space="preserve"> An evaluation of the project management</w:t>
       </w:r>
       <w:bookmarkEnd w:id="29"/>
-    </w:p>
-    <w:p>
-      <w:pPr>
-        <w:rPr>
-          <w:rFonts w:asciiTheme="majorHAnsi" w:hAnsiTheme="majorHAnsi" w:cs="Arial"/>
-        </w:rPr>
-      </w:pPr>
-      <w:r>
-        <w:rPr>
-          <w:rFonts w:asciiTheme="majorHAnsi" w:hAnsiTheme="majorHAnsi" w:cs="Arial"/>
-        </w:rPr>
-        <w:t>In order to help keep track of our progress as a team, we created our Gantt chart. It shows each task from when it was assigned to when it was completed. As you can see, the first task was assigned of the fourteenth of January; this is a few weeks after we were given the document to use. This time discrepancy was due to a misunderstanding of how to use the Gantt chart itself. Our first chart was simply detailing the macro aspects of the project and was extremely vague. Ultimately, it was dropped in favour of a more micro-level chart, detailing each task, no matter how small.</w:t>
-      </w:r>
-    </w:p>
-    <w:p>
-      <w:pPr>
-        <w:rPr>
-          <w:rFonts w:asciiTheme="majorHAnsi" w:hAnsiTheme="majorHAnsi" w:cs="Arial"/>
-        </w:rPr>
-      </w:pPr>
-      <w:r>
-        <w:rPr>
-          <w:rFonts w:asciiTheme="majorHAnsi" w:hAnsiTheme="majorHAnsi" w:cs="Arial"/>
-        </w:rPr>
-        <w:t>Our Gantt chart has had to be modified in certain cases, especially where deadlines were moved forward, other succeeding tasks had to be rescaled or moved around in order to ensure the main deadlines were reached at the appropriate time.</w:t>
-      </w:r>
-    </w:p>
-    <w:p>
-      <w:pPr>
-        <w:rPr>
-          <w:rFonts w:asciiTheme="majorHAnsi" w:hAnsiTheme="majorHAnsi" w:cs="Arial"/>
-        </w:rPr>
-      </w:pPr>
-      <w:r>
-        <w:rPr>
-          <w:rFonts w:asciiTheme="majorHAnsi" w:hAnsiTheme="majorHAnsi" w:cs="Arial"/>
-        </w:rPr>
-        <w:t xml:space="preserve">As can be seen towards the end of the charts lifespan, many tasks were given a comparatively small timeframe in order to be completed; this was due to the encroaching presentation date in which we had to show our finished project. This was a final sprint to ensure that our product was finished on time. </w:t>
-      </w:r>
-    </w:p>
-    <w:p>
-      <w:pPr>
-        <w:rPr>
-          <w:rFonts w:asciiTheme="majorHAnsi" w:hAnsiTheme="majorHAnsi" w:cs="Arial"/>
-        </w:rPr>
-      </w:pPr>
-      <w:r>
-        <w:rPr>
-          <w:rFonts w:asciiTheme="majorHAnsi" w:hAnsiTheme="majorHAnsi" w:cs="Arial"/>
-        </w:rPr>
-        <w:t>Overall, I believe that the Gantt chart did help give us an idea of where we were heading, except for the final sprint. If we had planned more carefully, we could have avoided having such a large workload in such a small amount of time.</w:t>
-      </w:r>
-    </w:p>
-    <w:p>
-      <w:pPr>
-        <w:pStyle w:val="Heading3"/>
-        <w:rPr>
-          <w:rFonts w:cs="Arial"/>
-        </w:rPr>
-      </w:pPr>
-      <w:bookmarkStart w:id="30" w:name="_Toc271874915"/>
-      <w:proofErr w:type="gramStart"/>
-      <w:r>
-        <w:rPr>
-          <w:rFonts w:cs="Arial"/>
-        </w:rPr>
-        <w:t>4.II.b</w:t>
-      </w:r>
-      <w:proofErr w:type="gramEnd"/>
-      <w:r>
-        <w:rPr>
-          <w:rFonts w:cs="Arial"/>
-        </w:rPr>
-        <w:t xml:space="preserve"> An evaluation of the project management</w:t>
-      </w:r>
-      <w:bookmarkEnd w:id="30"/>
       <w:r>
         <w:rPr>
           <w:rFonts w:cs="Arial"/>
@@ -7791,7 +7856,7 @@
         <w:lastRenderedPageBreak/>
         <w:t>Chapter 5: Conclusions (?? words)</w:t>
       </w:r>
-      <w:bookmarkEnd w:id="26"/>
+      <w:bookmarkEnd w:id="25"/>
     </w:p>
     <w:p>
       <w:pPr>
@@ -7842,29 +7907,29 @@
       <w:pPr>
         <w:pStyle w:val="Heading1"/>
       </w:pPr>
-      <w:bookmarkStart w:id="31" w:name="_Toc271874917"/>
+      <w:bookmarkStart w:id="30" w:name="_Toc271874917"/>
       <w:r>
         <w:lastRenderedPageBreak/>
         <w:t>Appendix</w:t>
       </w:r>
+      <w:bookmarkEnd w:id="30"/>
+    </w:p>
+    <w:p>
+      <w:pPr>
+        <w:rPr>
+          <w:rFonts w:asciiTheme="majorHAnsi" w:hAnsiTheme="majorHAnsi"/>
+        </w:rPr>
+      </w:pPr>
+    </w:p>
+    <w:p>
+      <w:pPr>
+        <w:pStyle w:val="Heading2"/>
+      </w:pPr>
+      <w:bookmarkStart w:id="31" w:name="_Toc271874918"/>
+      <w:r>
+        <w:t>A. Python Code</w:t>
+      </w:r>
       <w:bookmarkEnd w:id="31"/>
-    </w:p>
-    <w:p>
-      <w:pPr>
-        <w:rPr>
-          <w:rFonts w:asciiTheme="majorHAnsi" w:hAnsiTheme="majorHAnsi"/>
-        </w:rPr>
-      </w:pPr>
-    </w:p>
-    <w:p>
-      <w:pPr>
-        <w:pStyle w:val="Heading2"/>
-      </w:pPr>
-      <w:bookmarkStart w:id="32" w:name="_Toc271874918"/>
-      <w:r>
-        <w:t>A. Python Code</w:t>
-      </w:r>
-      <w:bookmarkEnd w:id="32"/>
     </w:p>
     <w:p>
       <w:pPr>
@@ -8785,12 +8850,12 @@
       <w:pPr>
         <w:pStyle w:val="Heading2"/>
       </w:pPr>
-      <w:bookmarkStart w:id="33" w:name="_Toc271874919"/>
+      <w:bookmarkStart w:id="32" w:name="_Toc271874919"/>
       <w:r>
         <w:lastRenderedPageBreak/>
         <w:t>B Team effort summary table</w:t>
       </w:r>
-      <w:bookmarkEnd w:id="33"/>
+      <w:bookmarkEnd w:id="32"/>
     </w:p>
     <w:p>
       <w:pPr>
@@ -11738,7 +11803,7 @@
                 <w:szCs w:val="16"/>
               </w:rPr>
             </w:pPr>
-            <w:commentRangeStart w:id="34"/>
+            <w:commentRangeStart w:id="33"/>
             <w:r>
               <w:rPr>
                 <w:rFonts w:ascii="Cambria" w:eastAsia="Times New Roman" w:hAnsi="Cambria" w:cs="Times New Roman"/>
@@ -11748,12 +11813,12 @@
               </w:rPr>
               <w:t>0</w:t>
             </w:r>
-            <w:commentRangeEnd w:id="34"/>
+            <w:commentRangeEnd w:id="33"/>
             <w:r>
               <w:rPr>
                 <w:rStyle w:val="CommentReference"/>
               </w:rPr>
-              <w:commentReference w:id="34"/>
+              <w:commentReference w:id="33"/>
             </w:r>
           </w:p>
         </w:tc>
@@ -11989,12 +12054,12 @@
       <w:r>
         <w:br w:type="page"/>
       </w:r>
-      <w:bookmarkStart w:id="35" w:name="_Toc271874920"/>
+      <w:bookmarkStart w:id="34" w:name="_Toc271874920"/>
       <w:r>
         <w:lastRenderedPageBreak/>
         <w:t>C Project management Gantt chart</w:t>
       </w:r>
-      <w:bookmarkEnd w:id="35"/>
+      <w:bookmarkEnd w:id="34"/>
     </w:p>
     <w:p>
       <w:pPr>
@@ -12115,7 +12180,7 @@
       </w:r>
     </w:p>
   </w:comment>
-  <w:comment w:id="16" w:author="Traynor, Sean T" w:date="2015-03-16T10:18:00Z" w:initials="TST">
+  <w:comment w:id="17" w:author="Traynor, Sean T" w:date="2015-03-16T10:18:00Z" w:initials="TST">
     <w:p>
       <w:pPr>
         <w:pStyle w:val="CommentText"/>
@@ -12139,23 +12204,7 @@
       </w:r>
     </w:p>
   </w:comment>
-  <w:comment w:id="21" w:author="Traynor, Sean T" w:date="2015-03-16T10:15:00Z" w:initials="TST">
-    <w:p>
-      <w:pPr>
-        <w:pStyle w:val="CommentText"/>
-      </w:pPr>
-      <w:r>
-        <w:rPr>
-          <w:rStyle w:val="CommentReference"/>
-        </w:rPr>
-        <w:annotationRef/>
-      </w:r>
-      <w:r>
-        <w:t>Finish this subchapter, Sean!</w:t>
-      </w:r>
-    </w:p>
-  </w:comment>
-  <w:comment w:id="34" w:author="Traynor, Sean T" w:date="2015-03-16T10:07:00Z" w:initials="TST">
+  <w:comment w:id="33" w:author="Traynor, Sean T" w:date="2015-03-16T10:07:00Z" w:initials="TST">
     <w:p>
       <w:pPr>
         <w:pStyle w:val="CommentText"/>
@@ -12249,7 +12298,7 @@
           <w:rPr>
             <w:noProof/>
           </w:rPr>
-          <w:t>13</w:t>
+          <w:t>1</w:t>
         </w:r>
         <w:r>
           <w:rPr>
@@ -14899,7 +14948,7 @@
 </file>
 
 <file path=customXml/itemProps1.xml><?xml version="1.0" encoding="utf-8"?>
-<ds:datastoreItem xmlns:ds="http://schemas.openxmlformats.org/officeDocument/2006/customXml" ds:itemID="{60ACB601-4FF3-4E93-B3B5-F02195F53847}">
+<ds:datastoreItem xmlns:ds="http://schemas.openxmlformats.org/officeDocument/2006/customXml" ds:itemID="{4463B5F7-25BC-45ED-B7E0-97B0364C5B97}">
   <ds:schemaRefs>
     <ds:schemaRef ds:uri="http://schemas.openxmlformats.org/officeDocument/2006/bibliography"/>
   </ds:schemaRefs>

</xml_diff>

<commit_message>
Removed comments on finished sections
</commit_message>
<xml_diff>
--- a/CE101 Team Report Team T.docx
+++ b/CE101 Team Report Team T.docx
@@ -2142,7 +2142,21 @@
         <w:rPr>
           <w:rFonts w:cs="Arial"/>
         </w:rPr>
-        <w:t>pter 1 The Executive Summary (319</w:t>
+        <w:t xml:space="preserve">pter 1 </w:t>
+      </w:r>
+      <w:proofErr w:type="gramStart"/>
+      <w:r>
+        <w:rPr>
+          <w:rFonts w:cs="Arial"/>
+        </w:rPr>
+        <w:t>The</w:t>
+      </w:r>
+      <w:proofErr w:type="gramEnd"/>
+      <w:r>
+        <w:rPr>
+          <w:rFonts w:cs="Arial"/>
+        </w:rPr>
+        <w:t xml:space="preserve"> Executive Summary (319</w:t>
       </w:r>
       <w:r>
         <w:rPr>
@@ -2227,11 +2241,19 @@
         </w:rPr>
       </w:pPr>
       <w:bookmarkStart w:id="2" w:name="_Toc271874896"/>
-      <w:r>
-        <w:rPr>
-          <w:rFonts w:cs="Arial"/>
-        </w:rPr>
-        <w:t>2.I An introduction to Team Working</w:t>
+      <w:proofErr w:type="gramStart"/>
+      <w:r>
+        <w:rPr>
+          <w:rFonts w:cs="Arial"/>
+        </w:rPr>
+        <w:t>2.I</w:t>
+      </w:r>
+      <w:proofErr w:type="gramEnd"/>
+      <w:r>
+        <w:rPr>
+          <w:rFonts w:cs="Arial"/>
+        </w:rPr>
+        <w:t xml:space="preserve"> An introduction to Team Working</w:t>
       </w:r>
       <w:bookmarkEnd w:id="2"/>
       <w:r>
@@ -2299,11 +2321,19 @@
         </w:rPr>
       </w:pPr>
       <w:bookmarkStart w:id="3" w:name="_Toc271874897"/>
-      <w:r>
-        <w:rPr>
-          <w:rFonts w:cs="Arial"/>
-        </w:rPr>
-        <w:t>2.II Team Activity Report</w:t>
+      <w:proofErr w:type="gramStart"/>
+      <w:r>
+        <w:rPr>
+          <w:rFonts w:cs="Arial"/>
+        </w:rPr>
+        <w:t>2.II</w:t>
+      </w:r>
+      <w:proofErr w:type="gramEnd"/>
+      <w:r>
+        <w:rPr>
+          <w:rFonts w:cs="Arial"/>
+        </w:rPr>
+        <w:t xml:space="preserve"> Team Activity Report</w:t>
       </w:r>
       <w:bookmarkEnd w:id="3"/>
     </w:p>
@@ -2315,11 +2345,19 @@
         </w:rPr>
       </w:pPr>
       <w:bookmarkStart w:id="4" w:name="_Toc271874898"/>
-      <w:r>
-        <w:rPr>
-          <w:rFonts w:cs="Arial"/>
-        </w:rPr>
-        <w:t>2.II.a The team effort summary table</w:t>
+      <w:proofErr w:type="gramStart"/>
+      <w:r>
+        <w:rPr>
+          <w:rFonts w:cs="Arial"/>
+        </w:rPr>
+        <w:t>2.II.a</w:t>
+      </w:r>
+      <w:proofErr w:type="gramEnd"/>
+      <w:r>
+        <w:rPr>
+          <w:rFonts w:cs="Arial"/>
+        </w:rPr>
+        <w:t xml:space="preserve"> The team effort summary table</w:t>
       </w:r>
       <w:bookmarkEnd w:id="4"/>
       <w:r>
@@ -2385,11 +2423,19 @@
         </w:rPr>
       </w:pPr>
       <w:bookmarkStart w:id="6" w:name="_Toc271874899"/>
-      <w:r>
-        <w:rPr>
-          <w:rFonts w:cs="Arial"/>
-        </w:rPr>
-        <w:t>2.II.b Detailed report of each team members contribution to the project</w:t>
+      <w:proofErr w:type="gramStart"/>
+      <w:r>
+        <w:rPr>
+          <w:rFonts w:cs="Arial"/>
+        </w:rPr>
+        <w:t>2.II.b</w:t>
+      </w:r>
+      <w:proofErr w:type="gramEnd"/>
+      <w:r>
+        <w:rPr>
+          <w:rFonts w:cs="Arial"/>
+        </w:rPr>
+        <w:t xml:space="preserve"> Detailed report of each team members contribution to the project</w:t>
       </w:r>
       <w:bookmarkEnd w:id="6"/>
       <w:r>
@@ -2572,7 +2618,21 @@
         <w:rPr>
           <w:rFonts w:asciiTheme="majorHAnsi" w:hAnsiTheme="majorHAnsi" w:cs="Arial"/>
         </w:rPr>
-        <w:t xml:space="preserve"> We had some difficulties connecting to the database that holds all information that has been scraped from the website because the database is hosted on an OpenShift server. But after some experimenting we figured a simple solution to the problem by using Flask. I have also created a couple of reports and précis, such as a re</w:t>
+        <w:t xml:space="preserve"> We had some difficulties connecting to the database that holds all information that has been scraped from the website because the database is hosted on an </w:t>
+      </w:r>
+      <w:proofErr w:type="spellStart"/>
+      <w:r>
+        <w:rPr>
+          <w:rFonts w:asciiTheme="majorHAnsi" w:hAnsiTheme="majorHAnsi" w:cs="Arial"/>
+        </w:rPr>
+        <w:t>OpenShift</w:t>
+      </w:r>
+      <w:proofErr w:type="spellEnd"/>
+      <w:r>
+        <w:rPr>
+          <w:rFonts w:asciiTheme="majorHAnsi" w:hAnsiTheme="majorHAnsi" w:cs="Arial"/>
+        </w:rPr>
+        <w:t xml:space="preserve"> server. But after some experimenting we figured a simple solution to the problem by using Flask. I have also created a couple of reports and précis, such as a re</w:t>
       </w:r>
       <w:r>
         <w:rPr>
@@ -2705,9 +2765,497 @@
         <w:rPr>
           <w:rFonts w:asciiTheme="majorHAnsi" w:hAnsiTheme="majorHAnsi" w:cs="Arial"/>
         </w:rPr>
-        <w:t xml:space="preserve">,"  </w:t>
+        <w:t>,</w:t>
+      </w:r>
+      <w:proofErr w:type="gramStart"/>
+      <w:r>
+        <w:rPr>
+          <w:rFonts w:asciiTheme="majorHAnsi" w:hAnsiTheme="majorHAnsi" w:cs="Arial"/>
+        </w:rPr>
+        <w:t xml:space="preserve">"  </w:t>
+      </w:r>
+      <w:proofErr w:type="gramEnd"/>
+      <w:r>
+        <w:fldChar w:fldCharType="begin"/>
+      </w:r>
+      <w:r>
+        <w:instrText xml:space="preserve"> HYPERLINK "http://www.moodle.essex.ac.uk" </w:instrText>
+      </w:r>
+      <w:r>
+        <w:fldChar w:fldCharType="separate"/>
+      </w:r>
+      <w:r>
+        <w:rPr>
+          <w:rStyle w:val="Hyperlink"/>
+          <w:rFonts w:asciiTheme="majorHAnsi" w:hAnsiTheme="majorHAnsi" w:cs="Arial"/>
+        </w:rPr>
+        <w:t>www.moodle.essex.ac.uk</w:t>
+      </w:r>
+      <w:r>
+        <w:rPr>
+          <w:rStyle w:val="Hyperlink"/>
+          <w:rFonts w:asciiTheme="majorHAnsi" w:hAnsiTheme="majorHAnsi" w:cs="Arial"/>
+        </w:rPr>
+        <w:fldChar w:fldCharType="end"/>
+      </w:r>
+      <w:r>
+        <w:rPr>
+          <w:rFonts w:asciiTheme="majorHAnsi" w:hAnsiTheme="majorHAnsi" w:cs="Arial"/>
+        </w:rPr>
+        <w:t xml:space="preserve">.  [Online]. Available: </w:t>
       </w:r>
       <w:hyperlink r:id="rId10" w:history="1">
+        <w:r>
+          <w:rPr>
+            <w:rStyle w:val="Hyperlink"/>
+            <w:rFonts w:asciiTheme="majorHAnsi" w:hAnsiTheme="majorHAnsi" w:cs="Arial"/>
+          </w:rPr>
+          <w:t>https://moodle.essex.ac.uk/mod/forum/discuss.php?d=98534</w:t>
+        </w:r>
+      </w:hyperlink>
+      <w:r>
+        <w:rPr>
+          <w:rFonts w:asciiTheme="majorHAnsi" w:hAnsiTheme="majorHAnsi" w:cs="Arial"/>
+        </w:rPr>
+        <w:t xml:space="preserve"> [Accessed: Mar. 03. 2015].</w:t>
+      </w:r>
+    </w:p>
+    <w:p>
+      <w:pPr>
+        <w:rPr>
+          <w:rFonts w:asciiTheme="majorHAnsi" w:hAnsiTheme="majorHAnsi" w:cs="Arial"/>
+        </w:rPr>
+      </w:pPr>
+      <w:r>
+        <w:rPr>
+          <w:rFonts w:asciiTheme="majorHAnsi" w:hAnsiTheme="majorHAnsi" w:cs="Arial"/>
+        </w:rPr>
+        <w:t>[</w:t>
+      </w:r>
+      <w:r>
+        <w:rPr>
+          <w:rFonts w:asciiTheme="majorHAnsi" w:hAnsiTheme="majorHAnsi" w:cs="Arial"/>
+        </w:rPr>
+        <w:t>3</w:t>
+      </w:r>
+      <w:r>
+        <w:rPr>
+          <w:rFonts w:asciiTheme="majorHAnsi" w:hAnsiTheme="majorHAnsi" w:cs="Arial"/>
+        </w:rPr>
+        <w:t>] – Moodle. “</w:t>
+      </w:r>
+      <w:r>
+        <w:rPr>
+          <w:rFonts w:asciiTheme="majorHAnsi" w:hAnsiTheme="majorHAnsi" w:cs="Arial"/>
+          <w:i/>
+        </w:rPr>
+        <w:t>Referenc</w:t>
+      </w:r>
+      <w:r>
+        <w:rPr>
+          <w:rFonts w:asciiTheme="majorHAnsi" w:hAnsiTheme="majorHAnsi" w:cs="Arial"/>
+          <w:i/>
+        </w:rPr>
+        <w:t>e/Précis and Team Task Database</w:t>
+      </w:r>
+      <w:proofErr w:type="gramStart"/>
+      <w:r>
+        <w:rPr>
+          <w:rFonts w:asciiTheme="majorHAnsi" w:hAnsiTheme="majorHAnsi" w:cs="Arial"/>
+        </w:rPr>
+        <w:t>”</w:t>
+      </w:r>
+      <w:r>
+        <w:rPr>
+          <w:rFonts w:asciiTheme="majorHAnsi" w:hAnsiTheme="majorHAnsi" w:cs="Arial"/>
+        </w:rPr>
+        <w:t xml:space="preserve"> </w:t>
+      </w:r>
+      <w:r>
+        <w:rPr>
+          <w:rFonts w:asciiTheme="majorHAnsi" w:hAnsiTheme="majorHAnsi" w:cs="Arial"/>
+        </w:rPr>
+        <w:t xml:space="preserve"> </w:t>
+      </w:r>
+      <w:proofErr w:type="gramEnd"/>
+      <w:r>
+        <w:fldChar w:fldCharType="begin"/>
+      </w:r>
+      <w:r>
+        <w:instrText xml:space="preserve"> HYPERLINK "http://www.moodle.essex.ac.uk" </w:instrText>
+      </w:r>
+      <w:r>
+        <w:fldChar w:fldCharType="separate"/>
+      </w:r>
+      <w:r>
+        <w:rPr>
+          <w:rStyle w:val="Hyperlink"/>
+          <w:rFonts w:asciiTheme="majorHAnsi" w:hAnsiTheme="majorHAnsi" w:cs="Arial"/>
+        </w:rPr>
+        <w:t>www.moodle.essex.ac.uk</w:t>
+      </w:r>
+      <w:r>
+        <w:rPr>
+          <w:rStyle w:val="Hyperlink"/>
+          <w:rFonts w:asciiTheme="majorHAnsi" w:hAnsiTheme="majorHAnsi" w:cs="Arial"/>
+        </w:rPr>
+        <w:fldChar w:fldCharType="end"/>
+      </w:r>
+      <w:r>
+        <w:rPr>
+          <w:rFonts w:asciiTheme="majorHAnsi" w:hAnsiTheme="majorHAnsi" w:cs="Arial"/>
+        </w:rPr>
+        <w:t xml:space="preserve">. [Online]. Available: </w:t>
+      </w:r>
+      <w:hyperlink r:id="rId11" w:history="1">
+        <w:r>
+          <w:rPr>
+            <w:rStyle w:val="Hyperlink"/>
+            <w:rFonts w:asciiTheme="majorHAnsi" w:hAnsiTheme="majorHAnsi" w:cs="Arial"/>
+          </w:rPr>
+          <w:t>https://moodle.essex.ac.uk/mod/data/view.php?d=128&amp;rid=8504</w:t>
+        </w:r>
+      </w:hyperlink>
+      <w:r>
+        <w:rPr>
+          <w:rFonts w:asciiTheme="majorHAnsi" w:hAnsiTheme="majorHAnsi" w:cs="Arial"/>
+        </w:rPr>
+        <w:t xml:space="preserve"> [Accessed: Mar. 15. 2015]</w:t>
+      </w:r>
+    </w:p>
+    <w:p>
+      <w:pPr>
+        <w:rPr>
+          <w:rFonts w:asciiTheme="majorHAnsi" w:hAnsiTheme="majorHAnsi" w:cs="Arial"/>
+          <w:i/>
+        </w:rPr>
+      </w:pPr>
+      <w:r>
+        <w:rPr>
+          <w:rFonts w:asciiTheme="majorHAnsi" w:hAnsiTheme="majorHAnsi" w:cs="Arial"/>
+        </w:rPr>
+        <w:t>[</w:t>
+      </w:r>
+      <w:r>
+        <w:rPr>
+          <w:rFonts w:asciiTheme="majorHAnsi" w:hAnsiTheme="majorHAnsi" w:cs="Arial"/>
+        </w:rPr>
+        <w:t>4</w:t>
+      </w:r>
+      <w:r>
+        <w:rPr>
+          <w:rFonts w:asciiTheme="majorHAnsi" w:hAnsiTheme="majorHAnsi" w:cs="Arial"/>
+        </w:rPr>
+        <w:t>] – TecInASec. “</w:t>
+      </w:r>
+      <w:r>
+        <w:rPr>
+          <w:rFonts w:asciiTheme="majorHAnsi" w:hAnsiTheme="majorHAnsi" w:cs="Arial"/>
+          <w:i/>
+        </w:rPr>
+        <w:t>Reference/Précis and Team Task Database</w:t>
+      </w:r>
+      <w:proofErr w:type="gramStart"/>
+      <w:r>
+        <w:rPr>
+          <w:rFonts w:asciiTheme="majorHAnsi" w:hAnsiTheme="majorHAnsi" w:cs="Arial"/>
+        </w:rPr>
+        <w:t xml:space="preserve">” </w:t>
+      </w:r>
+      <w:r>
+        <w:rPr>
+          <w:rFonts w:asciiTheme="majorHAnsi" w:hAnsiTheme="majorHAnsi" w:cs="Arial"/>
+        </w:rPr>
+        <w:t xml:space="preserve"> </w:t>
+      </w:r>
+      <w:proofErr w:type="gramEnd"/>
+      <w:r>
+        <w:fldChar w:fldCharType="begin"/>
+      </w:r>
+      <w:r>
+        <w:instrText xml:space="preserve"> HYPERLINK "http://www.dbblts.com/tias" </w:instrText>
+      </w:r>
+      <w:r>
+        <w:fldChar w:fldCharType="separate"/>
+      </w:r>
+      <w:r>
+        <w:rPr>
+          <w:rStyle w:val="Hyperlink"/>
+          <w:rFonts w:asciiTheme="majorHAnsi" w:hAnsiTheme="majorHAnsi" w:cs="Arial"/>
+        </w:rPr>
+        <w:t>www.dbblts.com/tias</w:t>
+      </w:r>
+      <w:r>
+        <w:rPr>
+          <w:rStyle w:val="Hyperlink"/>
+          <w:rFonts w:asciiTheme="majorHAnsi" w:hAnsiTheme="majorHAnsi" w:cs="Arial"/>
+        </w:rPr>
+        <w:fldChar w:fldCharType="end"/>
+      </w:r>
+      <w:r>
+        <w:rPr>
+          <w:rFonts w:asciiTheme="majorHAnsi" w:hAnsiTheme="majorHAnsi" w:cs="Arial"/>
+        </w:rPr>
+        <w:t xml:space="preserve"> [Online]. Available: </w:t>
+      </w:r>
+      <w:hyperlink r:id="rId12" w:history="1">
+        <w:r>
+          <w:rPr>
+            <w:rStyle w:val="Hyperlink"/>
+            <w:rFonts w:asciiTheme="majorHAnsi" w:hAnsiTheme="majorHAnsi" w:cs="Arial"/>
+          </w:rPr>
+          <w:t>www.dbblts.com/tias</w:t>
+        </w:r>
+      </w:hyperlink>
+      <w:r>
+        <w:rPr>
+          <w:rFonts w:asciiTheme="majorHAnsi" w:hAnsiTheme="majorHAnsi" w:cs="Arial"/>
+        </w:rPr>
+        <w:t xml:space="preserve"> [Accessed: Mar. 15. 2015]</w:t>
+      </w:r>
+      <w:r>
+        <w:rPr>
+          <w:rFonts w:asciiTheme="majorHAnsi" w:hAnsiTheme="majorHAnsi" w:cs="Arial"/>
+          <w:i/>
+        </w:rPr>
+        <w:t xml:space="preserve"> </w:t>
+      </w:r>
+    </w:p>
+    <w:p>
+      <w:pPr>
+        <w:rPr>
+          <w:rFonts w:asciiTheme="majorHAnsi" w:hAnsiTheme="majorHAnsi" w:cs="Arial"/>
+        </w:rPr>
+      </w:pPr>
+      <w:r>
+        <w:rPr>
+          <w:rFonts w:asciiTheme="majorHAnsi" w:hAnsiTheme="majorHAnsi" w:cs="Arial"/>
+        </w:rPr>
+        <w:t>[</w:t>
+      </w:r>
+      <w:r>
+        <w:rPr>
+          <w:rFonts w:asciiTheme="majorHAnsi" w:hAnsiTheme="majorHAnsi" w:cs="Arial"/>
+        </w:rPr>
+        <w:t>5</w:t>
+      </w:r>
+      <w:r>
+        <w:rPr>
+          <w:rFonts w:asciiTheme="majorHAnsi" w:hAnsiTheme="majorHAnsi" w:cs="Arial"/>
+        </w:rPr>
+        <w:t>] – Moodle. “</w:t>
+      </w:r>
+      <w:r>
+        <w:rPr>
+          <w:rFonts w:asciiTheme="majorHAnsi" w:hAnsiTheme="majorHAnsi" w:cs="Arial"/>
+          <w:i/>
+        </w:rPr>
+        <w:t>Reference/Précis and Team Task Database</w:t>
+      </w:r>
+      <w:proofErr w:type="gramStart"/>
+      <w:r>
+        <w:rPr>
+          <w:rFonts w:asciiTheme="majorHAnsi" w:hAnsiTheme="majorHAnsi" w:cs="Arial"/>
+        </w:rPr>
+        <w:t xml:space="preserve">” </w:t>
+      </w:r>
+      <w:r>
+        <w:rPr>
+          <w:rFonts w:asciiTheme="majorHAnsi" w:hAnsiTheme="majorHAnsi" w:cs="Arial"/>
+        </w:rPr>
+        <w:t xml:space="preserve"> </w:t>
+      </w:r>
+      <w:proofErr w:type="gramEnd"/>
+      <w:r>
+        <w:fldChar w:fldCharType="begin"/>
+      </w:r>
+      <w:r>
+        <w:instrText xml:space="preserve"> HYPERLINK "http://www.moodle.essex.ac.uk" </w:instrText>
+      </w:r>
+      <w:r>
+        <w:fldChar w:fldCharType="separate"/>
+      </w:r>
+      <w:r>
+        <w:rPr>
+          <w:rStyle w:val="Hyperlink"/>
+          <w:rFonts w:asciiTheme="majorHAnsi" w:hAnsiTheme="majorHAnsi" w:cs="Arial"/>
+        </w:rPr>
+        <w:t>www.moodle.essex.ac.uk</w:t>
+      </w:r>
+      <w:r>
+        <w:rPr>
+          <w:rStyle w:val="Hyperlink"/>
+          <w:rFonts w:asciiTheme="majorHAnsi" w:hAnsiTheme="majorHAnsi" w:cs="Arial"/>
+        </w:rPr>
+        <w:fldChar w:fldCharType="end"/>
+      </w:r>
+      <w:r>
+        <w:rPr>
+          <w:rFonts w:asciiTheme="majorHAnsi" w:hAnsiTheme="majorHAnsi" w:cs="Arial"/>
+        </w:rPr>
+        <w:t xml:space="preserve">. [Online]. Available: </w:t>
+      </w:r>
+      <w:hyperlink r:id="rId13" w:history="1">
+        <w:r>
+          <w:rPr>
+            <w:rStyle w:val="Hyperlink"/>
+            <w:rFonts w:asciiTheme="majorHAnsi" w:hAnsiTheme="majorHAnsi" w:cs="Arial"/>
+          </w:rPr>
+          <w:t>https://moodle.essex.ac.uk/mod/data/view.php?d=128&amp;rid=9606</w:t>
+        </w:r>
+      </w:hyperlink>
+      <w:r>
+        <w:rPr>
+          <w:rFonts w:asciiTheme="majorHAnsi" w:hAnsiTheme="majorHAnsi" w:cs="Arial"/>
+        </w:rPr>
+        <w:t xml:space="preserve"> [Accessed: Mar. 15. 2015]</w:t>
+      </w:r>
+    </w:p>
+    <w:p>
+      <w:pPr>
+        <w:rPr>
+          <w:rFonts w:asciiTheme="majorHAnsi" w:hAnsiTheme="majorHAnsi" w:cs="Arial"/>
+        </w:rPr>
+      </w:pPr>
+    </w:p>
+    <w:p>
+      <w:pPr>
+        <w:pStyle w:val="Heading4"/>
+        <w:rPr>
+          <w:rFonts w:cs="Arial"/>
+          <w:sz w:val="32"/>
+        </w:rPr>
+      </w:pPr>
+      <w:r>
+        <w:rPr>
+          <w:rFonts w:cs="Arial"/>
+          <w:sz w:val="32"/>
+        </w:rPr>
+        <w:t>Charlie Hammond</w:t>
+      </w:r>
+    </w:p>
+    <w:p>
+      <w:pPr>
+        <w:pStyle w:val="Heading5"/>
+        <w:rPr>
+          <w:rFonts w:cs="Arial"/>
+        </w:rPr>
+      </w:pPr>
+      <w:r>
+        <w:rPr>
+          <w:rFonts w:cs="Arial"/>
+        </w:rPr>
+        <w:t>Introduction</w:t>
+      </w:r>
+    </w:p>
+    <w:p>
+      <w:pPr>
+        <w:rPr>
+          <w:rFonts w:asciiTheme="majorHAnsi" w:hAnsiTheme="majorHAnsi" w:cs="Arial"/>
+        </w:rPr>
+      </w:pPr>
+      <w:r>
+        <w:rPr>
+          <w:rFonts w:asciiTheme="majorHAnsi" w:hAnsiTheme="majorHAnsi" w:cs="Arial"/>
+        </w:rPr>
+        <w:t>I am the Design Specialist for Team T. It is my job to come up with the ideas and help get the design aspects of the project across to the rest of the team as well as draft the refined ideas so that they can eventually be implemented into the application/program that we are, as a team developing.</w:t>
+      </w:r>
+    </w:p>
+    <w:p>
+      <w:pPr>
+        <w:pStyle w:val="Heading5"/>
+        <w:rPr>
+          <w:rFonts w:cs="Arial"/>
+        </w:rPr>
+      </w:pPr>
+      <w:r>
+        <w:rPr>
+          <w:rFonts w:cs="Arial"/>
+        </w:rPr>
+        <w:t>Past Work</w:t>
+      </w:r>
+    </w:p>
+    <w:p>
+      <w:pPr>
+        <w:rPr>
+          <w:rFonts w:asciiTheme="majorHAnsi" w:hAnsiTheme="majorHAnsi" w:cs="Arial"/>
+        </w:rPr>
+      </w:pPr>
+      <w:r>
+        <w:rPr>
+          <w:rFonts w:asciiTheme="majorHAnsi" w:hAnsiTheme="majorHAnsi" w:cs="Arial"/>
+        </w:rPr>
+        <w:t xml:space="preserve">Starting from the beginning. 10th November 2014 it has been my role in the team to collectively work with each of the members, whether it be in the forum online [1] or with a team meeting which happens every two weeks. Since the launch of the project I have written reports covering application design [2] to potential health and safety when using the application [3]. All of the aspects that I have coved in my reports which can be found within the list of uploaded documents on the Moodle website supported by the University of Essex [4] are aspects of design </w:t>
+      </w:r>
+      <w:r>
+        <w:rPr>
+          <w:rFonts w:asciiTheme="majorHAnsi" w:hAnsiTheme="majorHAnsi" w:cs="Arial"/>
+        </w:rPr>
+        <w:lastRenderedPageBreak/>
+        <w:t>that many don’t considered when looking at an application. At this point of the application design, as of the 18th February 2015 my designs are all theoretical but are essential to the team so that we as a team can collaborate and have an insight to what the final design could be like. Each iteration of the  design can be seen in the documents I have uploaded on Moodle, so far the design assets we are interested in using have been uploaded in a folder [5] so that not only I can see and manipulate them. I have given creative control over my designs to the team for inspiration and influence so that in the end it’s a product that we can all agree on.</w:t>
+      </w:r>
+    </w:p>
+    <w:p>
+      <w:pPr>
+        <w:pStyle w:val="Heading5"/>
+        <w:rPr>
+          <w:rFonts w:cs="Arial"/>
+        </w:rPr>
+      </w:pPr>
+      <w:r>
+        <w:rPr>
+          <w:rFonts w:cs="Arial"/>
+        </w:rPr>
+        <w:t>Additional Notes</w:t>
+      </w:r>
+    </w:p>
+    <w:p>
+      <w:pPr>
+        <w:rPr>
+          <w:rFonts w:asciiTheme="majorHAnsi" w:hAnsiTheme="majorHAnsi" w:cs="Arial"/>
+        </w:rPr>
+      </w:pPr>
+      <w:r>
+        <w:rPr>
+          <w:rFonts w:asciiTheme="majorHAnsi" w:hAnsiTheme="majorHAnsi" w:cs="Arial"/>
+        </w:rPr>
+        <w:t>At this stage of the design. Astatically the program is plain, clean and simple as it is going to be a practical and useful over vibrant and attractive. This will change in the future as the application comes together and is functional it is then possible for me as a designer to look at the canvas I have to use to project the ideas that team T have for the aesthetics of TIAS.</w:t>
+      </w:r>
+    </w:p>
+    <w:p>
+      <w:pPr>
+        <w:pStyle w:val="Heading5"/>
+        <w:rPr>
+          <w:rFonts w:cs="Arial"/>
+        </w:rPr>
+      </w:pPr>
+      <w:r>
+        <w:rPr>
+          <w:rFonts w:cs="Arial"/>
+        </w:rPr>
+        <w:t>References</w:t>
+      </w:r>
+    </w:p>
+    <w:p>
+      <w:pPr>
+        <w:rPr>
+          <w:rFonts w:asciiTheme="majorHAnsi" w:hAnsiTheme="majorHAnsi" w:cs="Arial"/>
+        </w:rPr>
+      </w:pPr>
+      <w:r>
+        <w:rPr>
+          <w:rFonts w:asciiTheme="majorHAnsi" w:hAnsiTheme="majorHAnsi" w:cs="Arial"/>
+        </w:rPr>
+        <w:t>[1] – Moodle. "</w:t>
+      </w:r>
+      <w:r>
+        <w:rPr>
+          <w:rFonts w:asciiTheme="majorHAnsi" w:hAnsiTheme="majorHAnsi" w:cs="Arial"/>
+          <w:i/>
+        </w:rPr>
+        <w:t xml:space="preserve">Team Forum”.  </w:t>
+      </w:r>
+      <w:hyperlink r:id="rId14" w:history="1">
         <w:r>
           <w:rPr>
             <w:rStyle w:val="Hyperlink"/>
@@ -2722,233 +3270,61 @@
         </w:rPr>
         <w:t xml:space="preserve">.  [Online]. Available: </w:t>
       </w:r>
-      <w:hyperlink r:id="rId11" w:history="1">
-        <w:r>
-          <w:rPr>
-            <w:rStyle w:val="Hyperlink"/>
-            <w:rFonts w:asciiTheme="majorHAnsi" w:hAnsiTheme="majorHAnsi" w:cs="Arial"/>
-          </w:rPr>
-          <w:t>https://moodle.essex.ac.uk/mod/forum/discuss.php?d=98534</w:t>
-        </w:r>
-      </w:hyperlink>
-      <w:r>
-        <w:rPr>
-          <w:rFonts w:asciiTheme="majorHAnsi" w:hAnsiTheme="majorHAnsi" w:cs="Arial"/>
-        </w:rPr>
-        <w:t xml:space="preserve"> [Accessed: Mar. 03. 2015].</w:t>
-      </w:r>
-    </w:p>
-    <w:p>
-      <w:pPr>
-        <w:rPr>
-          <w:rFonts w:asciiTheme="majorHAnsi" w:hAnsiTheme="majorHAnsi" w:cs="Arial"/>
-        </w:rPr>
-      </w:pPr>
-      <w:r>
-        <w:rPr>
-          <w:rFonts w:asciiTheme="majorHAnsi" w:hAnsiTheme="majorHAnsi" w:cs="Arial"/>
-        </w:rPr>
-        <w:t>[</w:t>
-      </w:r>
-      <w:r>
-        <w:rPr>
-          <w:rFonts w:asciiTheme="majorHAnsi" w:hAnsiTheme="majorHAnsi" w:cs="Arial"/>
-        </w:rPr>
-        <w:t>3</w:t>
-      </w:r>
-      <w:r>
-        <w:rPr>
-          <w:rFonts w:asciiTheme="majorHAnsi" w:hAnsiTheme="majorHAnsi" w:cs="Arial"/>
-        </w:rPr>
-        <w:t>] – Moodle. “</w:t>
-      </w:r>
-      <w:r>
-        <w:rPr>
-          <w:rFonts w:asciiTheme="majorHAnsi" w:hAnsiTheme="majorHAnsi" w:cs="Arial"/>
-          <w:i/>
-        </w:rPr>
-        <w:t>Referenc</w:t>
-      </w:r>
-      <w:r>
-        <w:rPr>
-          <w:rFonts w:asciiTheme="majorHAnsi" w:hAnsiTheme="majorHAnsi" w:cs="Arial"/>
-          <w:i/>
-        </w:rPr>
-        <w:t>e/Précis and Team Task Database</w:t>
-      </w:r>
-      <w:r>
-        <w:rPr>
-          <w:rFonts w:asciiTheme="majorHAnsi" w:hAnsiTheme="majorHAnsi" w:cs="Arial"/>
-        </w:rPr>
-        <w:t>”</w:t>
-      </w:r>
-      <w:r>
-        <w:rPr>
-          <w:rFonts w:asciiTheme="majorHAnsi" w:hAnsiTheme="majorHAnsi" w:cs="Arial"/>
-        </w:rPr>
-        <w:t xml:space="preserve"> </w:t>
-      </w:r>
-      <w:r>
-        <w:rPr>
-          <w:rFonts w:asciiTheme="majorHAnsi" w:hAnsiTheme="majorHAnsi" w:cs="Arial"/>
-        </w:rPr>
-        <w:t xml:space="preserve"> </w:t>
-      </w:r>
-      <w:hyperlink r:id="rId12" w:history="1">
-        <w:r>
-          <w:rPr>
-            <w:rStyle w:val="Hyperlink"/>
-            <w:rFonts w:asciiTheme="majorHAnsi" w:hAnsiTheme="majorHAnsi" w:cs="Arial"/>
-          </w:rPr>
-          <w:t>www.moodle.essex.ac.uk</w:t>
-        </w:r>
-      </w:hyperlink>
-      <w:r>
-        <w:rPr>
-          <w:rFonts w:asciiTheme="majorHAnsi" w:hAnsiTheme="majorHAnsi" w:cs="Arial"/>
-        </w:rPr>
-        <w:t xml:space="preserve">. [Online]. Available: </w:t>
-      </w:r>
-      <w:hyperlink r:id="rId13" w:history="1">
-        <w:r>
-          <w:rPr>
-            <w:rStyle w:val="Hyperlink"/>
-            <w:rFonts w:asciiTheme="majorHAnsi" w:hAnsiTheme="majorHAnsi" w:cs="Arial"/>
-          </w:rPr>
-          <w:t>https://moodle.essex.ac.uk/mod/data/view.php?d=128&amp;rid=8504</w:t>
-        </w:r>
-      </w:hyperlink>
-      <w:r>
-        <w:rPr>
-          <w:rFonts w:asciiTheme="majorHAnsi" w:hAnsiTheme="majorHAnsi" w:cs="Arial"/>
-        </w:rPr>
-        <w:t xml:space="preserve"> [Accessed: Mar. 15. 2015]</w:t>
-      </w:r>
-    </w:p>
-    <w:p>
-      <w:pPr>
-        <w:rPr>
-          <w:rFonts w:asciiTheme="majorHAnsi" w:hAnsiTheme="majorHAnsi" w:cs="Arial"/>
-          <w:i/>
-        </w:rPr>
-      </w:pPr>
-      <w:r>
-        <w:rPr>
-          <w:rFonts w:asciiTheme="majorHAnsi" w:hAnsiTheme="majorHAnsi" w:cs="Arial"/>
-        </w:rPr>
-        <w:t>[</w:t>
-      </w:r>
-      <w:r>
-        <w:rPr>
-          <w:rFonts w:asciiTheme="majorHAnsi" w:hAnsiTheme="majorHAnsi" w:cs="Arial"/>
-        </w:rPr>
-        <w:t>4</w:t>
-      </w:r>
-      <w:r>
-        <w:rPr>
-          <w:rFonts w:asciiTheme="majorHAnsi" w:hAnsiTheme="majorHAnsi" w:cs="Arial"/>
-        </w:rPr>
-        <w:t>] – TecInASec. “</w:t>
-      </w:r>
-      <w:r>
-        <w:rPr>
-          <w:rFonts w:asciiTheme="majorHAnsi" w:hAnsiTheme="majorHAnsi" w:cs="Arial"/>
-          <w:i/>
-        </w:rPr>
-        <w:t>Reference/Précis and Team Task Database</w:t>
-      </w:r>
-      <w:r>
-        <w:rPr>
-          <w:rFonts w:asciiTheme="majorHAnsi" w:hAnsiTheme="majorHAnsi" w:cs="Arial"/>
-        </w:rPr>
-        <w:t xml:space="preserve">” </w:t>
-      </w:r>
-      <w:r>
-        <w:rPr>
-          <w:rFonts w:asciiTheme="majorHAnsi" w:hAnsiTheme="majorHAnsi" w:cs="Arial"/>
-        </w:rPr>
-        <w:t xml:space="preserve"> </w:t>
-      </w:r>
-      <w:hyperlink r:id="rId14" w:history="1">
-        <w:r>
-          <w:rPr>
-            <w:rStyle w:val="Hyperlink"/>
-            <w:rFonts w:asciiTheme="majorHAnsi" w:hAnsiTheme="majorHAnsi" w:cs="Arial"/>
-          </w:rPr>
-          <w:t>www.dbblts.com/tias</w:t>
-        </w:r>
-      </w:hyperlink>
-      <w:r>
-        <w:rPr>
-          <w:rFonts w:asciiTheme="majorHAnsi" w:hAnsiTheme="majorHAnsi" w:cs="Arial"/>
-        </w:rPr>
-        <w:t xml:space="preserve"> [Online]. Available: </w:t>
-      </w:r>
       <w:hyperlink r:id="rId15" w:history="1">
         <w:r>
           <w:rPr>
             <w:rStyle w:val="Hyperlink"/>
             <w:rFonts w:asciiTheme="majorHAnsi" w:hAnsiTheme="majorHAnsi" w:cs="Arial"/>
           </w:rPr>
-          <w:t>www.dbblts.com/tias</w:t>
+          <w:t>https://moodle.essex.ac.uk/mod/forum/view.php?id=208159</w:t>
         </w:r>
       </w:hyperlink>
       <w:r>
         <w:rPr>
           <w:rFonts w:asciiTheme="majorHAnsi" w:hAnsiTheme="majorHAnsi" w:cs="Arial"/>
         </w:rPr>
-        <w:t xml:space="preserve"> [Accessed: Mar. 15. 2015]</w:t>
+        <w:t>. [Accessed: Mar. 15. 2015].</w:t>
+      </w:r>
+    </w:p>
+    <w:p>
+      <w:pPr>
+        <w:rPr>
+          <w:rFonts w:asciiTheme="majorHAnsi" w:hAnsiTheme="majorHAnsi" w:cs="Arial"/>
+        </w:rPr>
+      </w:pPr>
+      <w:r>
+        <w:rPr>
+          <w:rFonts w:asciiTheme="majorHAnsi" w:hAnsiTheme="majorHAnsi" w:cs="Arial"/>
+        </w:rPr>
+        <w:t xml:space="preserve">[2] – Moodle. </w:t>
       </w:r>
       <w:r>
         <w:rPr>
           <w:rFonts w:asciiTheme="majorHAnsi" w:hAnsiTheme="majorHAnsi" w:cs="Arial"/>
           <w:i/>
         </w:rPr>
-        <w:t xml:space="preserve"> </w:t>
-      </w:r>
-    </w:p>
-    <w:p>
-      <w:pPr>
-        <w:rPr>
-          <w:rFonts w:asciiTheme="majorHAnsi" w:hAnsiTheme="majorHAnsi" w:cs="Arial"/>
-        </w:rPr>
-      </w:pPr>
-      <w:r>
-        <w:rPr>
-          <w:rFonts w:asciiTheme="majorHAnsi" w:hAnsiTheme="majorHAnsi" w:cs="Arial"/>
-        </w:rPr>
-        <w:t>[</w:t>
-      </w:r>
-      <w:r>
-        <w:rPr>
-          <w:rFonts w:asciiTheme="majorHAnsi" w:hAnsiTheme="majorHAnsi" w:cs="Arial"/>
-        </w:rPr>
-        <w:t>5</w:t>
-      </w:r>
-      <w:r>
-        <w:rPr>
-          <w:rFonts w:asciiTheme="majorHAnsi" w:hAnsiTheme="majorHAnsi" w:cs="Arial"/>
-        </w:rPr>
-        <w:t>] – Moodle. “</w:t>
+        <w:t xml:space="preserve">“Reference/Précis and Team Task Database - </w:t>
       </w:r>
       <w:r>
         <w:rPr>
           <w:rFonts w:asciiTheme="majorHAnsi" w:hAnsiTheme="majorHAnsi" w:cs="Arial"/>
           <w:i/>
-        </w:rPr>
-        <w:t>Reference/Précis and Team Task Database</w:t>
-      </w:r>
-      <w:r>
-        <w:rPr>
-          <w:rFonts w:asciiTheme="majorHAnsi" w:hAnsiTheme="majorHAnsi" w:cs="Arial"/>
-        </w:rPr>
-        <w:t xml:space="preserve">” </w:t>
-      </w:r>
-      <w:r>
-        <w:rPr>
-          <w:rFonts w:asciiTheme="majorHAnsi" w:hAnsiTheme="majorHAnsi" w:cs="Arial"/>
-        </w:rPr>
-        <w:t xml:space="preserve"> </w:t>
+          <w:shd w:val="clear" w:color="auto" w:fill="FFFFFF"/>
+        </w:rPr>
+        <w:t>Application Design</w:t>
+      </w:r>
+      <w:r>
+        <w:rPr>
+          <w:rFonts w:asciiTheme="majorHAnsi" w:hAnsiTheme="majorHAnsi" w:cs="Arial"/>
+          <w:i/>
+        </w:rPr>
+        <w:t>”</w:t>
+      </w:r>
+      <w:r>
+        <w:rPr>
+          <w:rFonts w:asciiTheme="majorHAnsi" w:hAnsiTheme="majorHAnsi" w:cs="Arial"/>
+        </w:rPr>
+        <w:t xml:space="preserve">.  </w:t>
       </w:r>
       <w:hyperlink r:id="rId16" w:history="1">
         <w:r>
@@ -2963,7 +3339,7 @@
         <w:rPr>
           <w:rFonts w:asciiTheme="majorHAnsi" w:hAnsiTheme="majorHAnsi" w:cs="Arial"/>
         </w:rPr>
-        <w:t xml:space="preserve">. [Online]. Available: </w:t>
+        <w:t xml:space="preserve">  [Online]. Available: </w:t>
       </w:r>
       <w:hyperlink r:id="rId17" w:history="1">
         <w:r>
@@ -2971,159 +3347,49 @@
             <w:rStyle w:val="Hyperlink"/>
             <w:rFonts w:asciiTheme="majorHAnsi" w:hAnsiTheme="majorHAnsi" w:cs="Arial"/>
           </w:rPr>
-          <w:t>https://moodle.essex.ac.uk/mod/data/view.php?d=128&amp;rid=9606</w:t>
+          <w:t>https://moodle.essex.ac.uk/mod/data/view.php?d=128&amp;mode=single</w:t>
         </w:r>
       </w:hyperlink>
       <w:r>
         <w:rPr>
-          <w:rFonts w:asciiTheme="majorHAnsi" w:hAnsiTheme="majorHAnsi" w:cs="Arial"/>
-        </w:rPr>
-        <w:t xml:space="preserve"> [Accessed: Mar. 15. 2015]</w:t>
-      </w:r>
-    </w:p>
-    <w:p>
-      <w:pPr>
-        <w:rPr>
-          <w:rFonts w:asciiTheme="majorHAnsi" w:hAnsiTheme="majorHAnsi" w:cs="Arial"/>
-        </w:rPr>
-      </w:pPr>
-    </w:p>
-    <w:p>
-      <w:pPr>
-        <w:pStyle w:val="Heading4"/>
-        <w:rPr>
-          <w:rFonts w:cs="Arial"/>
-          <w:sz w:val="32"/>
-        </w:rPr>
-      </w:pPr>
-      <w:r>
-        <w:rPr>
-          <w:rFonts w:cs="Arial"/>
-          <w:sz w:val="32"/>
-        </w:rPr>
-        <w:t>Charlie Hammond</w:t>
-      </w:r>
-    </w:p>
-    <w:p>
-      <w:pPr>
-        <w:pStyle w:val="Heading5"/>
-        <w:rPr>
-          <w:rFonts w:cs="Arial"/>
-        </w:rPr>
-      </w:pPr>
-      <w:r>
-        <w:rPr>
-          <w:rFonts w:cs="Arial"/>
-        </w:rPr>
-        <w:t>Introduction</w:t>
-      </w:r>
-    </w:p>
-    <w:p>
-      <w:pPr>
-        <w:rPr>
-          <w:rFonts w:asciiTheme="majorHAnsi" w:hAnsiTheme="majorHAnsi" w:cs="Arial"/>
-        </w:rPr>
-      </w:pPr>
-      <w:r>
-        <w:rPr>
-          <w:rFonts w:asciiTheme="majorHAnsi" w:hAnsiTheme="majorHAnsi" w:cs="Arial"/>
-        </w:rPr>
-        <w:t>I am the Design Specialist for Team T. It is my job to come up with the ideas and help get the design aspects of the project across to the rest of the team as well as draft the refined ideas so that they can eventually be implemented into the application/program that we are, as a team developing.</w:t>
-      </w:r>
-    </w:p>
-    <w:p>
-      <w:pPr>
-        <w:pStyle w:val="Heading5"/>
-        <w:rPr>
-          <w:rFonts w:cs="Arial"/>
-        </w:rPr>
-      </w:pPr>
-      <w:r>
-        <w:rPr>
-          <w:rFonts w:cs="Arial"/>
-        </w:rPr>
-        <w:t>Past Work</w:t>
-      </w:r>
-    </w:p>
-    <w:p>
-      <w:pPr>
-        <w:rPr>
-          <w:rFonts w:asciiTheme="majorHAnsi" w:hAnsiTheme="majorHAnsi" w:cs="Arial"/>
-        </w:rPr>
-      </w:pPr>
-      <w:r>
-        <w:rPr>
-          <w:rFonts w:asciiTheme="majorHAnsi" w:hAnsiTheme="majorHAnsi" w:cs="Arial"/>
-        </w:rPr>
-        <w:t xml:space="preserve">Starting from the beginning. 10th November 2014 it has been my role in the team to collectively work with each of the members, whether it be in the forum online [1] or with a team meeting which happens every two weeks. Since the launch of the project I have written reports covering application design [2] to potential health and safety when using the application [3]. All of the aspects that I have coved in my reports which can be found within the list of uploaded documents on the Moodle website supported by the University of Essex [4] are aspects of design </w:t>
-      </w:r>
-      <w:r>
-        <w:rPr>
-          <w:rFonts w:asciiTheme="majorHAnsi" w:hAnsiTheme="majorHAnsi" w:cs="Arial"/>
-        </w:rPr>
-        <w:lastRenderedPageBreak/>
-        <w:t>that many don’t considered when looking at an application. At this point of the application design, as of the 18th February 2015 my designs are all theoretical but are essential to the team so that we as a team can collaborate and have an insight to what the final design could be like. Each iteration of the  design can be seen in the documents I have uploaded on Moodle, so far the design assets we are interested in using have been uploaded in a folder [5] so that not only I can see and manipulate them. I have given creative control over my designs to the team for inspiration and influence so that in the end it’s a product that we can all agree on.</w:t>
-      </w:r>
-    </w:p>
-    <w:p>
-      <w:pPr>
-        <w:pStyle w:val="Heading5"/>
-        <w:rPr>
-          <w:rFonts w:cs="Arial"/>
-        </w:rPr>
-      </w:pPr>
-      <w:r>
-        <w:rPr>
-          <w:rFonts w:cs="Arial"/>
-        </w:rPr>
-        <w:t>Additional Notes</w:t>
-      </w:r>
-    </w:p>
-    <w:p>
-      <w:pPr>
-        <w:rPr>
-          <w:rFonts w:asciiTheme="majorHAnsi" w:hAnsiTheme="majorHAnsi" w:cs="Arial"/>
-        </w:rPr>
-      </w:pPr>
-      <w:r>
-        <w:rPr>
-          <w:rFonts w:asciiTheme="majorHAnsi" w:hAnsiTheme="majorHAnsi" w:cs="Arial"/>
-        </w:rPr>
-        <w:t>At this stage of the design. Astatically the program is plain, clean and simple as it is going to be a practical and useful over vibrant and attractive. This will change in the future as the application comes together and is functional it is then possible for me as a designer to look at the canvas I have to use to project the ideas that team T have for the aesthetics of TIAS.</w:t>
-      </w:r>
-    </w:p>
-    <w:p>
-      <w:pPr>
-        <w:pStyle w:val="Heading5"/>
-        <w:rPr>
-          <w:rFonts w:cs="Arial"/>
-        </w:rPr>
-      </w:pPr>
-      <w:r>
-        <w:rPr>
-          <w:rFonts w:cs="Arial"/>
-        </w:rPr>
-        <w:t>References</w:t>
-      </w:r>
-    </w:p>
-    <w:p>
-      <w:pPr>
-        <w:rPr>
-          <w:rFonts w:asciiTheme="majorHAnsi" w:hAnsiTheme="majorHAnsi" w:cs="Arial"/>
-        </w:rPr>
-      </w:pPr>
-      <w:r>
-        <w:rPr>
-          <w:rFonts w:asciiTheme="majorHAnsi" w:hAnsiTheme="majorHAnsi" w:cs="Arial"/>
-        </w:rPr>
-        <w:t>[1] – Moodle. "</w:t>
+          <w:rStyle w:val="Hyperlink"/>
+          <w:rFonts w:asciiTheme="majorHAnsi" w:hAnsiTheme="majorHAnsi" w:cs="Arial"/>
+        </w:rPr>
+        <w:t xml:space="preserve"> </w:t>
+      </w:r>
+      <w:r>
+        <w:rPr>
+          <w:rFonts w:asciiTheme="majorHAnsi" w:hAnsiTheme="majorHAnsi" w:cs="Arial"/>
+        </w:rPr>
+        <w:t>[Accessed: Mar. 15. 2015].</w:t>
+      </w:r>
+    </w:p>
+    <w:p>
+      <w:pPr>
+        <w:rPr>
+          <w:rFonts w:asciiTheme="majorHAnsi" w:hAnsiTheme="majorHAnsi" w:cs="Arial"/>
+          <w:color w:val="0000FF" w:themeColor="hyperlink"/>
+          <w:u w:val="single"/>
+        </w:rPr>
+      </w:pPr>
+      <w:r>
+        <w:rPr>
+          <w:rFonts w:asciiTheme="majorHAnsi" w:hAnsiTheme="majorHAnsi" w:cs="Arial"/>
+        </w:rPr>
+        <w:t xml:space="preserve">[3] – Moodle. </w:t>
       </w:r>
       <w:r>
         <w:rPr>
           <w:rFonts w:asciiTheme="majorHAnsi" w:hAnsiTheme="majorHAnsi" w:cs="Arial"/>
           <w:i/>
         </w:rPr>
-        <w:t xml:space="preserve">Team Forum”.  </w:t>
+        <w:t>“Reference/Précis and Team Task Database - Health &amp; Safety”</w:t>
+      </w:r>
+      <w:r>
+        <w:rPr>
+          <w:rFonts w:asciiTheme="majorHAnsi" w:hAnsiTheme="majorHAnsi" w:cs="Arial"/>
+        </w:rPr>
+        <w:t xml:space="preserve">.  </w:t>
       </w:r>
       <w:hyperlink r:id="rId18" w:history="1">
         <w:r>
@@ -3146,49 +3412,41 @@
             <w:rStyle w:val="Hyperlink"/>
             <w:rFonts w:asciiTheme="majorHAnsi" w:hAnsiTheme="majorHAnsi" w:cs="Arial"/>
           </w:rPr>
-          <w:t>https://moodle.essex.ac.uk/mod/forum/view.php?id=208159</w:t>
+          <w:t>https://moodle.essex.ac.uk/mod/data/view.php?d=128&amp;mode=single&amp;page=56</w:t>
         </w:r>
       </w:hyperlink>
       <w:r>
         <w:rPr>
-          <w:rFonts w:asciiTheme="majorHAnsi" w:hAnsiTheme="majorHAnsi" w:cs="Arial"/>
-        </w:rPr>
-        <w:t>. [Accessed: Mar. 15. 2015].</w:t>
-      </w:r>
-    </w:p>
-    <w:p>
-      <w:pPr>
-        <w:rPr>
-          <w:rFonts w:asciiTheme="majorHAnsi" w:hAnsiTheme="majorHAnsi" w:cs="Arial"/>
-        </w:rPr>
-      </w:pPr>
-      <w:r>
-        <w:rPr>
-          <w:rFonts w:asciiTheme="majorHAnsi" w:hAnsiTheme="majorHAnsi" w:cs="Arial"/>
-        </w:rPr>
-        <w:t xml:space="preserve">[2] – Moodle. </w:t>
+          <w:rStyle w:val="Hyperlink"/>
+          <w:rFonts w:asciiTheme="majorHAnsi" w:hAnsiTheme="majorHAnsi" w:cs="Arial"/>
+        </w:rPr>
+        <w:t xml:space="preserve"> </w:t>
+      </w:r>
+      <w:r>
+        <w:rPr>
+          <w:rFonts w:asciiTheme="majorHAnsi" w:hAnsiTheme="majorHAnsi" w:cs="Arial"/>
+        </w:rPr>
+        <w:t>[Accessed: Mar. 15. 2015].</w:t>
+      </w:r>
+    </w:p>
+    <w:p>
+      <w:pPr>
+        <w:rPr>
+          <w:rFonts w:asciiTheme="majorHAnsi" w:hAnsiTheme="majorHAnsi" w:cs="Arial"/>
+        </w:rPr>
+      </w:pPr>
+      <w:r>
+        <w:rPr>
+          <w:rFonts w:asciiTheme="majorHAnsi" w:hAnsiTheme="majorHAnsi" w:cs="Arial"/>
+        </w:rPr>
+        <w:t xml:space="preserve">[4] - Moodle. </w:t>
       </w:r>
       <w:r>
         <w:rPr>
           <w:rFonts w:asciiTheme="majorHAnsi" w:hAnsiTheme="majorHAnsi" w:cs="Arial"/>
           <w:i/>
         </w:rPr>
-        <w:t xml:space="preserve">“Reference/Précis and Team Task Database - </w:t>
-      </w:r>
-      <w:r>
-        <w:rPr>
-          <w:rFonts w:asciiTheme="majorHAnsi" w:hAnsiTheme="majorHAnsi" w:cs="Arial"/>
-          <w:i/>
-          <w:shd w:val="clear" w:color="auto" w:fill="FFFFFF"/>
-        </w:rPr>
-        <w:t>Application Design</w:t>
-      </w:r>
-      <w:r>
-        <w:rPr>
-          <w:rFonts w:asciiTheme="majorHAnsi" w:hAnsiTheme="majorHAnsi" w:cs="Arial"/>
-          <w:i/>
-        </w:rPr>
-        <w:t>”</w:t>
+        <w:t>“Reference/Précis and Team Task Database - Charlie”</w:t>
       </w:r>
       <w:r>
         <w:rPr>
@@ -3209,7 +3467,7 @@
         <w:rPr>
           <w:rFonts w:asciiTheme="majorHAnsi" w:hAnsiTheme="majorHAnsi" w:cs="Arial"/>
         </w:rPr>
-        <w:t xml:space="preserve">  [Online]. Available: </w:t>
+        <w:t xml:space="preserve">.  [Online]. Available: </w:t>
       </w:r>
       <w:hyperlink r:id="rId21" w:history="1">
         <w:r>
@@ -3217,43 +3475,34 @@
             <w:rStyle w:val="Hyperlink"/>
             <w:rFonts w:asciiTheme="majorHAnsi" w:hAnsiTheme="majorHAnsi" w:cs="Arial"/>
           </w:rPr>
-          <w:t>https://moodle.essex.ac.uk/mod/data/view.php?d=128&amp;mode=single</w:t>
+          <w:t>https://moodle.essex.ac.uk/mod/data/view.php?d=128&amp;mode=list&amp;perpage=50&amp;search=&amp;sort=0&amp;order=ASC&amp;advanced=0&amp;filter=1&amp;advanced=1&amp;f_367=&amp;f_368=&amp;u_fn=charlie&amp;u_ln</w:t>
         </w:r>
       </w:hyperlink>
       <w:r>
         <w:rPr>
-          <w:rStyle w:val="Hyperlink"/>
-          <w:rFonts w:asciiTheme="majorHAnsi" w:hAnsiTheme="majorHAnsi" w:cs="Arial"/>
-        </w:rPr>
-        <w:t xml:space="preserve"> </w:t>
-      </w:r>
-      <w:r>
-        <w:rPr>
-          <w:rFonts w:asciiTheme="majorHAnsi" w:hAnsiTheme="majorHAnsi" w:cs="Arial"/>
-        </w:rPr>
-        <w:t>[Accessed: Mar. 15. 2015].</w:t>
-      </w:r>
-    </w:p>
-    <w:p>
-      <w:pPr>
-        <w:rPr>
-          <w:rFonts w:asciiTheme="majorHAnsi" w:hAnsiTheme="majorHAnsi" w:cs="Arial"/>
-          <w:color w:val="0000FF" w:themeColor="hyperlink"/>
-          <w:u w:val="single"/>
-        </w:rPr>
-      </w:pPr>
-      <w:r>
-        <w:rPr>
-          <w:rFonts w:asciiTheme="majorHAnsi" w:hAnsiTheme="majorHAnsi" w:cs="Arial"/>
-        </w:rPr>
-        <w:t xml:space="preserve">[3] – Moodle. </w:t>
+          <w:rFonts w:asciiTheme="majorHAnsi" w:hAnsiTheme="majorHAnsi" w:cs="Arial"/>
+        </w:rPr>
+        <w:t>= [Accessed: Mar. 15. 2015]</w:t>
+      </w:r>
+    </w:p>
+    <w:p>
+      <w:pPr>
+        <w:rPr>
+          <w:rFonts w:asciiTheme="majorHAnsi" w:hAnsiTheme="majorHAnsi" w:cs="Arial"/>
+        </w:rPr>
+      </w:pPr>
+      <w:r>
+        <w:rPr>
+          <w:rFonts w:asciiTheme="majorHAnsi" w:hAnsiTheme="majorHAnsi" w:cs="Arial"/>
+        </w:rPr>
+        <w:t xml:space="preserve">[5] - Moodle. </w:t>
       </w:r>
       <w:r>
         <w:rPr>
           <w:rFonts w:asciiTheme="majorHAnsi" w:hAnsiTheme="majorHAnsi" w:cs="Arial"/>
           <w:i/>
         </w:rPr>
-        <w:t>“Reference/Précis and Team Task Database - Health &amp; Safety”</w:t>
+        <w:t>“Reference/Précis and Team Task Database – My work collection”</w:t>
       </w:r>
       <w:r>
         <w:rPr>
@@ -3282,7 +3531,7 @@
             <w:rStyle w:val="Hyperlink"/>
             <w:rFonts w:asciiTheme="majorHAnsi" w:hAnsiTheme="majorHAnsi" w:cs="Arial"/>
           </w:rPr>
-          <w:t>https://moodle.essex.ac.uk/mod/data/view.php?d=128&amp;mode=single&amp;page=56</w:t>
+          <w:t>https://moodle.essex.ac.uk/mod/data/view.php?d=128&amp;mode=single&amp;page=60</w:t>
         </w:r>
       </w:hyperlink>
       <w:r>
@@ -3296,27 +3545,123 @@
         <w:rPr>
           <w:rFonts w:asciiTheme="majorHAnsi" w:hAnsiTheme="majorHAnsi" w:cs="Arial"/>
         </w:rPr>
-        <w:t>[Accessed: Mar. 15. 2015].</w:t>
-      </w:r>
-    </w:p>
-    <w:p>
-      <w:pPr>
-        <w:rPr>
-          <w:rFonts w:asciiTheme="majorHAnsi" w:hAnsiTheme="majorHAnsi" w:cs="Arial"/>
-        </w:rPr>
-      </w:pPr>
-      <w:r>
-        <w:rPr>
-          <w:rFonts w:asciiTheme="majorHAnsi" w:hAnsiTheme="majorHAnsi" w:cs="Arial"/>
-        </w:rPr>
-        <w:t xml:space="preserve">[4] - Moodle. </w:t>
+        <w:t>[Accessed: Mar. 15. 2015]</w:t>
+      </w:r>
+    </w:p>
+    <w:p>
+      <w:pPr>
+        <w:pStyle w:val="Heading4"/>
+        <w:rPr>
+          <w:rFonts w:cs="Arial"/>
+          <w:sz w:val="32"/>
+        </w:rPr>
+      </w:pPr>
+      <w:r>
+        <w:rPr>
+          <w:rFonts w:cs="Arial"/>
+          <w:sz w:val="32"/>
+        </w:rPr>
+        <w:t>Dale Carr</w:t>
+      </w:r>
+    </w:p>
+    <w:p>
+      <w:pPr>
+        <w:pStyle w:val="Heading5"/>
+        <w:rPr>
+          <w:rFonts w:cs="Arial"/>
+        </w:rPr>
+      </w:pPr>
+      <w:r>
+        <w:rPr>
+          <w:rFonts w:cs="Arial"/>
+        </w:rPr>
+        <w:t xml:space="preserve">Introduction </w:t>
+      </w:r>
+    </w:p>
+    <w:p>
+      <w:pPr>
+        <w:rPr>
+          <w:rFonts w:asciiTheme="majorHAnsi" w:hAnsiTheme="majorHAnsi" w:cs="Arial"/>
+        </w:rPr>
+      </w:pPr>
+      <w:r>
+        <w:rPr>
+          <w:rFonts w:asciiTheme="majorHAnsi" w:hAnsiTheme="majorHAnsi" w:cs="Arial"/>
+        </w:rPr>
+        <w:t xml:space="preserve">As the project manager for team T, it is my duty to keep all members updated on the progress of our product.  In essence, it is my job to ensure work is being completed on time and to track the progress of our product with a Gantt chart. My duties also include updating the team logbook with the agenda and minutes for each team meeting. While I have not had as much work to complete as others, I believe my work in keeping both the logbook and Gantt chart updated has helped to keep the product on track to completion. </w:t>
+      </w:r>
+    </w:p>
+    <w:p>
+      <w:pPr>
+        <w:pStyle w:val="Heading5"/>
+        <w:rPr>
+          <w:rFonts w:cs="Arial"/>
+        </w:rPr>
+      </w:pPr>
+      <w:r>
+        <w:rPr>
+          <w:rFonts w:cs="Arial"/>
+        </w:rPr>
+        <w:lastRenderedPageBreak/>
+        <w:t>Past Work</w:t>
+      </w:r>
+    </w:p>
+    <w:p>
+      <w:pPr>
+        <w:rPr>
+          <w:rFonts w:asciiTheme="majorHAnsi" w:hAnsiTheme="majorHAnsi" w:cs="Arial"/>
+        </w:rPr>
+      </w:pPr>
+      <w:r>
+        <w:rPr>
+          <w:rFonts w:asciiTheme="majorHAnsi" w:hAnsiTheme="majorHAnsi" w:cs="Arial"/>
+        </w:rPr>
+        <w:t xml:space="preserve">As per my responsibility as project manager, I have kept both the Gantt chart and team logbook updated with the necessary information. I have completed a report on Tkinter </w:t>
+      </w:r>
+      <w:r>
+        <w:rPr>
+          <w:rFonts w:asciiTheme="majorHAnsi" w:hAnsiTheme="majorHAnsi" w:cs="Arial"/>
+          <w:vertAlign w:val="superscript"/>
+        </w:rPr>
+        <w:t>[1]</w:t>
+      </w:r>
+      <w:r>
+        <w:rPr>
+          <w:rFonts w:asciiTheme="majorHAnsi" w:hAnsiTheme="majorHAnsi" w:cs="Arial"/>
+        </w:rPr>
+        <w:t xml:space="preserve"> as it was going to be used to create the GUI for our product (decided against at a later date). As the logbook will show, I have not had many tasks to complete, barring the work on the logbook and Gantt chart. I believe this to be due to the higher workload in being the project manager, as well as my other teammates being better suited than me in tasks involving design or coding.</w:t>
+      </w:r>
+    </w:p>
+    <w:p>
+      <w:pPr>
+        <w:rPr>
+          <w:rFonts w:asciiTheme="majorHAnsi" w:hAnsiTheme="majorHAnsi" w:cs="Arial"/>
+        </w:rPr>
+      </w:pPr>
+      <w:r>
+        <w:rPr>
+          <w:rFonts w:asciiTheme="majorHAnsi" w:hAnsiTheme="majorHAnsi" w:cs="Arial"/>
+        </w:rPr>
+        <w:t xml:space="preserve"> [1] -</w:t>
+      </w:r>
+      <w:r>
+        <w:rPr>
+          <w:rFonts w:asciiTheme="majorHAnsi" w:hAnsiTheme="majorHAnsi" w:cs="Arial"/>
+        </w:rPr>
+        <w:t xml:space="preserve"> </w:t>
+      </w:r>
+      <w:r>
+        <w:rPr>
+          <w:rFonts w:asciiTheme="majorHAnsi" w:hAnsiTheme="majorHAnsi" w:cs="Arial"/>
+        </w:rPr>
+        <w:t xml:space="preserve">Moodle. </w:t>
       </w:r>
       <w:r>
         <w:rPr>
           <w:rFonts w:asciiTheme="majorHAnsi" w:hAnsiTheme="majorHAnsi" w:cs="Arial"/>
           <w:i/>
         </w:rPr>
-        <w:t>“Reference/Précis and Team Task Database - Charlie”</w:t>
+        <w:t>“Reference/Précis and Team Task Database”</w:t>
       </w:r>
       <w:r>
         <w:rPr>
@@ -3327,7 +3672,6 @@
       <w:hyperlink r:id="rId24" w:history="1">
         <w:r>
           <w:rPr>
-            <w:rStyle w:val="Hyperlink"/>
             <w:rFonts w:asciiTheme="majorHAnsi" w:hAnsiTheme="majorHAnsi" w:cs="Arial"/>
           </w:rPr>
           <w:t>www.moodle.essex.ac.uk</w:t>
@@ -3337,7 +3681,13 @@
         <w:rPr>
           <w:rFonts w:asciiTheme="majorHAnsi" w:hAnsiTheme="majorHAnsi" w:cs="Arial"/>
         </w:rPr>
-        <w:t xml:space="preserve">.  [Online]. Available: </w:t>
+        <w:t>.  [Online]. Available:</w:t>
+      </w:r>
+      <w:r>
+        <w:rPr>
+          <w:rFonts w:asciiTheme="majorHAnsi" w:hAnsiTheme="majorHAnsi" w:cs="Arial"/>
+        </w:rPr>
+        <w:t xml:space="preserve"> </w:t>
       </w:r>
       <w:hyperlink r:id="rId25" w:history="1">
         <w:r>
@@ -3345,40 +3695,497 @@
             <w:rStyle w:val="Hyperlink"/>
             <w:rFonts w:asciiTheme="majorHAnsi" w:hAnsiTheme="majorHAnsi" w:cs="Arial"/>
           </w:rPr>
-          <w:t>https://moodle.essex.ac.uk/mod/data/view.php?d=128&amp;mode=list&amp;perpage=50&amp;search=&amp;sort=0&amp;order=ASC&amp;advanced=0&amp;filter=1&amp;advanced=1&amp;f_367=&amp;f_368=&amp;u_fn=charlie&amp;u_ln</w:t>
+          <w:t>https://moodle.essex.ac.uk/mod/data/view.php?d=128&amp;rid=9194</w:t>
         </w:r>
       </w:hyperlink>
       <w:r>
         <w:rPr>
           <w:rFonts w:asciiTheme="majorHAnsi" w:hAnsiTheme="majorHAnsi" w:cs="Arial"/>
         </w:rPr>
-        <w:t>= [Accessed: Mar. 15. 2015]</w:t>
-      </w:r>
-    </w:p>
-    <w:p>
-      <w:pPr>
-        <w:rPr>
-          <w:rFonts w:asciiTheme="majorHAnsi" w:hAnsiTheme="majorHAnsi" w:cs="Arial"/>
-        </w:rPr>
-      </w:pPr>
-      <w:r>
-        <w:rPr>
-          <w:rFonts w:asciiTheme="majorHAnsi" w:hAnsiTheme="majorHAnsi" w:cs="Arial"/>
-        </w:rPr>
-        <w:t xml:space="preserve">[5] - Moodle. </w:t>
+        <w:t xml:space="preserve"> [Accessed: Mar. 16</w:t>
+      </w:r>
+      <w:r>
+        <w:rPr>
+          <w:rFonts w:asciiTheme="majorHAnsi" w:hAnsiTheme="majorHAnsi" w:cs="Arial"/>
+        </w:rPr>
+        <w:t>. 2015]</w:t>
+      </w:r>
+    </w:p>
+    <w:p>
+      <w:pPr>
+        <w:pStyle w:val="Heading4"/>
+        <w:rPr>
+          <w:rFonts w:cs="Arial"/>
+          <w:sz w:val="32"/>
+        </w:rPr>
+      </w:pPr>
+      <w:r>
+        <w:rPr>
+          <w:rFonts w:cs="Arial"/>
+          <w:sz w:val="32"/>
+        </w:rPr>
+        <w:t>Valentinas Vaiceliunas</w:t>
+      </w:r>
+    </w:p>
+    <w:p>
+      <w:pPr>
+        <w:pStyle w:val="Heading5"/>
+        <w:rPr>
+          <w:rFonts w:cs="Arial"/>
+        </w:rPr>
+      </w:pPr>
+      <w:r>
+        <w:rPr>
+          <w:rFonts w:cs="Arial"/>
+        </w:rPr>
+        <w:t xml:space="preserve">Introduction </w:t>
+      </w:r>
+    </w:p>
+    <w:p>
+      <w:pPr>
+        <w:rPr>
+          <w:rFonts w:asciiTheme="majorHAnsi" w:hAnsiTheme="majorHAnsi" w:cs="Arial"/>
+        </w:rPr>
+      </w:pPr>
+      <w:r>
+        <w:rPr>
+          <w:rFonts w:asciiTheme="majorHAnsi" w:hAnsiTheme="majorHAnsi" w:cs="Arial"/>
+        </w:rPr>
+        <w:t>I am Valentinas Vaiceliunas. I work on a Team T project called TecInASec as a business specialist. I have been mainly working on legal and ethical issues of our team product. My main job was to create a survey and ask other people that may be our customers in the future what kind of things they know about computers and what kind of computer they would look for. My main job tools were Word and SurveyMoney.com website that lets you make and publish surveys.</w:t>
+      </w:r>
+    </w:p>
+    <w:p>
+      <w:pPr>
+        <w:pStyle w:val="Heading5"/>
+        <w:rPr>
+          <w:rFonts w:cs="Arial"/>
+        </w:rPr>
+      </w:pPr>
+      <w:r>
+        <w:rPr>
+          <w:rFonts w:cs="Arial"/>
+        </w:rPr>
+        <w:t>Past Work</w:t>
+      </w:r>
+    </w:p>
+    <w:p>
+      <w:pPr>
+        <w:rPr>
+          <w:rFonts w:asciiTheme="majorHAnsi" w:hAnsiTheme="majorHAnsi" w:cs="Arial"/>
+        </w:rPr>
+      </w:pPr>
+      <w:r>
+        <w:rPr>
+          <w:rFonts w:asciiTheme="majorHAnsi" w:hAnsiTheme="majorHAnsi" w:cs="Arial"/>
+        </w:rPr>
+        <w:t>At first I had to make a survey so I had to learn how to make and publish surveys, so I did use surveymoney.com and made the statistic work that we got from the survey responses. I have done some other work in the team too, for example some reports for the methods that we used in our programming language, like BeautifulSoup. BeautifulSoup was the main component of scraping and I by doing a research on it I learned how it is used and works on Python programming language. Also I have learned more about surveys, about publishing it and the use of survey making in business because it is very important to know what your customer needs. Working in the T team I learned how every role is important and every person matters in the work they do to the team. I tried to help my team mates if that was necessary but because we have a great team leader who helped everybody and took care of everyone my help was rarely needed. I worked on statistics on our product and I hope I will be working more in the future when our product hits the market. I believe, I could have helped more with programming but I tried to do all the jobs that was given to me as a business specialist.</w:t>
+      </w:r>
+    </w:p>
+    <w:p>
+      <w:pPr>
+        <w:pStyle w:val="Heading4"/>
+        <w:rPr>
+          <w:rFonts w:cs="Arial"/>
+          <w:sz w:val="32"/>
+        </w:rPr>
+      </w:pPr>
+      <w:r>
+        <w:rPr>
+          <w:rFonts w:cs="Arial"/>
+          <w:sz w:val="32"/>
+        </w:rPr>
+        <w:t>Laurynas Pupsta</w:t>
+      </w:r>
+    </w:p>
+    <w:p>
+      <w:pPr>
+        <w:pStyle w:val="Heading5"/>
+        <w:rPr>
+          <w:rFonts w:cs="Arial"/>
+        </w:rPr>
+      </w:pPr>
+      <w:bookmarkStart w:id="7" w:name="_Toc271874900"/>
+      <w:r>
+        <w:rPr>
+          <w:rFonts w:cs="Arial"/>
+        </w:rPr>
+        <w:t xml:space="preserve">Introduction </w:t>
+      </w:r>
+    </w:p>
+    <w:p>
+      <w:pPr>
+        <w:rPr>
+          <w:rFonts w:asciiTheme="majorHAnsi" w:hAnsiTheme="majorHAnsi" w:cs="Arial"/>
+        </w:rPr>
+      </w:pPr>
+      <w:r>
+        <w:rPr>
+          <w:rFonts w:asciiTheme="majorHAnsi" w:hAnsiTheme="majorHAnsi" w:cs="Arial"/>
+        </w:rPr>
+        <w:t>I am Laurynas Pupsta. I am the team programming specialist working a project called TecInASec. I have been mainly working with Opens</w:t>
+      </w:r>
+      <w:r>
+        <w:rPr>
+          <w:rFonts w:asciiTheme="majorHAnsi" w:hAnsiTheme="majorHAnsi" w:cs="Arial"/>
+        </w:rPr>
+        <w:t xml:space="preserve">hift server, Python, phpMyAdmin, Flask, </w:t>
+      </w:r>
+      <w:r>
+        <w:rPr>
+          <w:rFonts w:asciiTheme="majorHAnsi" w:hAnsiTheme="majorHAnsi" w:cs="Arial"/>
+        </w:rPr>
+        <w:t>git</w:t>
+      </w:r>
+      <w:r>
+        <w:rPr>
+          <w:rFonts w:asciiTheme="majorHAnsi" w:hAnsiTheme="majorHAnsi" w:cs="Arial"/>
+        </w:rPr>
+        <w:t xml:space="preserve"> and many more</w:t>
+      </w:r>
+      <w:r>
+        <w:rPr>
+          <w:rFonts w:asciiTheme="majorHAnsi" w:hAnsiTheme="majorHAnsi" w:cs="Arial"/>
+        </w:rPr>
+        <w:t>. My main achievements so far are fully functional scraping code for PCWorld, working communication between the server and database and everything associated with gathering and analysing(filtering, manipulating and etc.) information.</w:t>
+      </w:r>
+      <w:r>
+        <w:rPr>
+          <w:rFonts w:asciiTheme="majorHAnsi" w:hAnsiTheme="majorHAnsi" w:cs="Arial"/>
+        </w:rPr>
+        <w:t xml:space="preserve"> Template generator and everything associated with the code except for HTML, CSS and JavaScript.</w:t>
+      </w:r>
+    </w:p>
+    <w:p>
+      <w:pPr>
+        <w:pStyle w:val="Heading5"/>
+        <w:rPr>
+          <w:rFonts w:cs="Arial"/>
+        </w:rPr>
+      </w:pPr>
+      <w:r>
+        <w:rPr>
+          <w:rFonts w:cs="Arial"/>
+        </w:rPr>
+        <w:lastRenderedPageBreak/>
+        <w:t>Past Work</w:t>
+      </w:r>
+    </w:p>
+    <w:p>
+      <w:pPr>
+        <w:rPr>
+          <w:rFonts w:asciiTheme="majorHAnsi" w:hAnsiTheme="majorHAnsi" w:cs="Arial"/>
+        </w:rPr>
+      </w:pPr>
+      <w:r>
+        <w:rPr>
+          <w:rFonts w:asciiTheme="majorHAnsi" w:hAnsiTheme="majorHAnsi" w:cs="Arial"/>
+        </w:rPr>
+        <w:t xml:space="preserve">I have done </w:t>
+      </w:r>
+      <w:r>
+        <w:rPr>
+          <w:rFonts w:asciiTheme="majorHAnsi" w:hAnsiTheme="majorHAnsi" w:cs="Arial"/>
+        </w:rPr>
+        <w:t>a lot of work with BeautifulSoup the sc</w:t>
+      </w:r>
+      <w:r>
+        <w:rPr>
+          <w:rFonts w:asciiTheme="majorHAnsi" w:hAnsiTheme="majorHAnsi" w:cs="Arial"/>
+        </w:rPr>
+        <w:t>r</w:t>
+      </w:r>
+      <w:r>
+        <w:rPr>
+          <w:rFonts w:asciiTheme="majorHAnsi" w:hAnsiTheme="majorHAnsi" w:cs="Arial"/>
+        </w:rPr>
+        <w:t>a</w:t>
+      </w:r>
+      <w:r>
+        <w:rPr>
+          <w:rFonts w:asciiTheme="majorHAnsi" w:hAnsiTheme="majorHAnsi" w:cs="Arial"/>
+        </w:rPr>
+        <w:t>ping module for python. Wrote my own scraping code for PCWorld which works perfectly</w:t>
+      </w:r>
+      <w:r>
+        <w:rPr>
+          <w:rFonts w:asciiTheme="majorHAnsi" w:hAnsiTheme="majorHAnsi" w:cs="Arial"/>
+        </w:rPr>
+        <w:t xml:space="preserve"> and collects all the information we need</w:t>
+      </w:r>
+      <w:r>
+        <w:rPr>
+          <w:rFonts w:asciiTheme="majorHAnsi" w:hAnsiTheme="majorHAnsi" w:cs="Arial"/>
+        </w:rPr>
+        <w:t>. [1]</w:t>
+      </w:r>
+      <w:r>
+        <w:rPr>
+          <w:rFonts w:asciiTheme="majorHAnsi" w:hAnsiTheme="majorHAnsi" w:cs="Arial"/>
+        </w:rPr>
+        <w:t xml:space="preserve"> I w</w:t>
+      </w:r>
+      <w:r>
+        <w:rPr>
+          <w:rFonts w:asciiTheme="majorHAnsi" w:hAnsiTheme="majorHAnsi" w:cs="Arial"/>
+        </w:rPr>
+        <w:t>rote a report about how easy it is to use BeautifulSoup and how splendid it works in reality</w:t>
+      </w:r>
+      <w:r>
+        <w:rPr>
+          <w:rFonts w:asciiTheme="majorHAnsi" w:hAnsiTheme="majorHAnsi" w:cs="Arial"/>
+        </w:rPr>
+        <w:t xml:space="preserve"> and also left a compatible place in the code where you can add more scraping lines for additional information on the computers</w:t>
+      </w:r>
+      <w:r>
+        <w:rPr>
+          <w:rFonts w:asciiTheme="majorHAnsi" w:hAnsiTheme="majorHAnsi" w:cs="Arial"/>
+        </w:rPr>
+        <w:t>. I have</w:t>
+      </w:r>
+      <w:r>
+        <w:rPr>
+          <w:rFonts w:asciiTheme="majorHAnsi" w:hAnsiTheme="majorHAnsi" w:cs="Arial"/>
+        </w:rPr>
+        <w:t xml:space="preserve"> also</w:t>
+      </w:r>
+      <w:r>
+        <w:rPr>
+          <w:rFonts w:asciiTheme="majorHAnsi" w:hAnsiTheme="majorHAnsi" w:cs="Arial"/>
+        </w:rPr>
+        <w:t xml:space="preserve"> been working with python module </w:t>
+      </w:r>
+      <w:r>
+        <w:rPr>
+          <w:rFonts w:asciiTheme="majorHAnsi" w:hAnsiTheme="majorHAnsi" w:cs="Arial"/>
+        </w:rPr>
+        <w:t>‘</w:t>
+      </w:r>
+      <w:r>
+        <w:rPr>
+          <w:rFonts w:asciiTheme="majorHAnsi" w:hAnsiTheme="majorHAnsi" w:cs="Arial"/>
+        </w:rPr>
+        <w:t>requests</w:t>
+      </w:r>
+      <w:r>
+        <w:rPr>
+          <w:rFonts w:asciiTheme="majorHAnsi" w:hAnsiTheme="majorHAnsi" w:cs="Arial"/>
+        </w:rPr>
+        <w:t>’</w:t>
+      </w:r>
+      <w:r>
+        <w:rPr>
+          <w:rFonts w:asciiTheme="majorHAnsi" w:hAnsiTheme="majorHAnsi" w:cs="Arial"/>
+        </w:rPr>
+        <w:t xml:space="preserve"> which help a lot</w:t>
+      </w:r>
+      <w:r>
+        <w:rPr>
+          <w:rFonts w:asciiTheme="majorHAnsi" w:hAnsiTheme="majorHAnsi" w:cs="Arial"/>
+        </w:rPr>
+        <w:t xml:space="preserve"> when it comes to terms of effectiveness</w:t>
+      </w:r>
+      <w:r>
+        <w:rPr>
+          <w:rFonts w:asciiTheme="majorHAnsi" w:hAnsiTheme="majorHAnsi" w:cs="Arial"/>
+        </w:rPr>
+        <w:t xml:space="preserve">. It easier to use HTTP requests than python native </w:t>
+      </w:r>
+      <w:r>
+        <w:rPr>
+          <w:rFonts w:asciiTheme="majorHAnsi" w:hAnsiTheme="majorHAnsi" w:cs="Arial"/>
+        </w:rPr>
+        <w:t>‘</w:t>
+      </w:r>
+      <w:r>
+        <w:rPr>
+          <w:rFonts w:asciiTheme="majorHAnsi" w:hAnsiTheme="majorHAnsi" w:cs="Arial"/>
+        </w:rPr>
+        <w:t>urllib</w:t>
+      </w:r>
+      <w:r>
+        <w:rPr>
+          <w:rFonts w:asciiTheme="majorHAnsi" w:hAnsiTheme="majorHAnsi" w:cs="Arial"/>
+        </w:rPr>
+        <w:t>’</w:t>
+      </w:r>
+      <w:r>
+        <w:rPr>
+          <w:rFonts w:asciiTheme="majorHAnsi" w:hAnsiTheme="majorHAnsi" w:cs="Arial"/>
+        </w:rPr>
+        <w:t xml:space="preserve"> requests module. [2]</w:t>
+      </w:r>
+      <w:r>
+        <w:rPr>
+          <w:rFonts w:asciiTheme="majorHAnsi" w:hAnsiTheme="majorHAnsi" w:cs="Arial"/>
+        </w:rPr>
+        <w:t xml:space="preserve"> </w:t>
+      </w:r>
+      <w:r>
+        <w:rPr>
+          <w:rFonts w:asciiTheme="majorHAnsi" w:hAnsiTheme="majorHAnsi" w:cs="Arial"/>
+        </w:rPr>
+        <w:t xml:space="preserve">I wrote a report about HTTP requests and how a simple code to send a request looks like. I </w:t>
+      </w:r>
+      <w:r>
+        <w:rPr>
+          <w:rFonts w:asciiTheme="majorHAnsi" w:hAnsiTheme="majorHAnsi" w:cs="Arial"/>
+        </w:rPr>
+        <w:t>have also been</w:t>
+      </w:r>
+      <w:r>
+        <w:rPr>
+          <w:rFonts w:asciiTheme="majorHAnsi" w:hAnsiTheme="majorHAnsi" w:cs="Arial"/>
+        </w:rPr>
+        <w:t xml:space="preserve"> working with phpMyAdmin which helps me work with pymysql module. I can instantly see my stored </w:t>
+      </w:r>
+      <w:r>
+        <w:rPr>
+          <w:rFonts w:asciiTheme="majorHAnsi" w:hAnsiTheme="majorHAnsi" w:cs="Arial"/>
+        </w:rPr>
+        <w:t>results</w:t>
+      </w:r>
+      <w:r>
+        <w:rPr>
+          <w:rFonts w:asciiTheme="majorHAnsi" w:hAnsiTheme="majorHAnsi" w:cs="Arial"/>
+        </w:rPr>
+        <w:t xml:space="preserve"> from the scraping code and lets me test query codes for storing or extracting information from</w:t>
+      </w:r>
+      <w:r>
+        <w:rPr>
+          <w:rFonts w:asciiTheme="majorHAnsi" w:hAnsiTheme="majorHAnsi" w:cs="Arial"/>
+        </w:rPr>
+        <w:t xml:space="preserve"> or to TecInASec database</w:t>
+      </w:r>
+      <w:r>
+        <w:rPr>
+          <w:rFonts w:asciiTheme="majorHAnsi" w:hAnsiTheme="majorHAnsi" w:cs="Arial"/>
+        </w:rPr>
+        <w:t xml:space="preserve"> on Openshift</w:t>
+      </w:r>
+      <w:r>
+        <w:rPr>
+          <w:rFonts w:asciiTheme="majorHAnsi" w:hAnsiTheme="majorHAnsi" w:cs="Arial"/>
+        </w:rPr>
+        <w:t xml:space="preserve"> server</w:t>
+      </w:r>
+      <w:r>
+        <w:rPr>
+          <w:rFonts w:asciiTheme="majorHAnsi" w:hAnsiTheme="majorHAnsi" w:cs="Arial"/>
+        </w:rPr>
+        <w:t xml:space="preserve">. [3]I wrote a report how useful phpMyAdmin really is and how accessible it </w:t>
+      </w:r>
+      <w:r>
+        <w:rPr>
+          <w:rFonts w:asciiTheme="majorHAnsi" w:hAnsiTheme="majorHAnsi" w:cs="Arial"/>
+        </w:rPr>
+        <w:t>is for our every team member. That is why I</w:t>
+      </w:r>
+      <w:r>
+        <w:rPr>
+          <w:rFonts w:asciiTheme="majorHAnsi" w:hAnsiTheme="majorHAnsi" w:cs="Arial"/>
+        </w:rPr>
+        <w:t xml:space="preserve"> have also managed to make </w:t>
+      </w:r>
+      <w:r>
+        <w:rPr>
+          <w:rFonts w:asciiTheme="majorHAnsi" w:hAnsiTheme="majorHAnsi" w:cs="Arial"/>
+        </w:rPr>
+        <w:t>a</w:t>
+      </w:r>
+      <w:r>
+        <w:rPr>
+          <w:rFonts w:asciiTheme="majorHAnsi" w:hAnsiTheme="majorHAnsi" w:cs="Arial"/>
+        </w:rPr>
+        <w:t xml:space="preserve"> site running where team members can actually receive the login details to the database. This makes it easy for everyone to access the database and test queries for the product</w:t>
+      </w:r>
+      <w:r>
+        <w:rPr>
+          <w:rFonts w:asciiTheme="majorHAnsi" w:hAnsiTheme="majorHAnsi" w:cs="Arial"/>
+        </w:rPr>
+        <w:t xml:space="preserve"> on phpMyAdmin</w:t>
+      </w:r>
+      <w:proofErr w:type="gramStart"/>
+      <w:r>
+        <w:rPr>
+          <w:rFonts w:asciiTheme="majorHAnsi" w:hAnsiTheme="majorHAnsi" w:cs="Arial"/>
+        </w:rPr>
+        <w:t>.</w:t>
+      </w:r>
+      <w:r>
+        <w:rPr>
+          <w:rFonts w:asciiTheme="majorHAnsi" w:hAnsiTheme="majorHAnsi" w:cs="Arial"/>
+        </w:rPr>
+        <w:t>[</w:t>
+      </w:r>
+      <w:proofErr w:type="gramEnd"/>
+      <w:r>
+        <w:rPr>
+          <w:rFonts w:asciiTheme="majorHAnsi" w:hAnsiTheme="majorHAnsi" w:cs="Arial"/>
+        </w:rPr>
+        <w:t>4] Nevertheless, I wrote a report about Flask and why we decided to use it. It is a very powerful Python website template engine and was one of the most crucial elements of our product and could have not been overlooked. As a code specialist I think I managed to deal with my part pretty well. I was never late and never let down my team when it came to the application running.</w:t>
+      </w:r>
+    </w:p>
+    <w:p>
+      <w:pPr>
+        <w:rPr>
+          <w:rFonts w:asciiTheme="majorHAnsi" w:hAnsiTheme="majorHAnsi" w:cs="Arial"/>
+        </w:rPr>
+      </w:pPr>
+    </w:p>
+    <w:p>
+      <w:pPr>
+        <w:pStyle w:val="Heading5"/>
+        <w:rPr>
+          <w:rFonts w:cs="Arial"/>
+        </w:rPr>
+      </w:pPr>
+      <w:r>
+        <w:rPr>
+          <w:rFonts w:cs="Arial"/>
+        </w:rPr>
+        <w:t>References</w:t>
+      </w:r>
+    </w:p>
+    <w:p>
+      <w:pPr>
+        <w:rPr>
+          <w:rFonts w:asciiTheme="majorHAnsi" w:hAnsiTheme="majorHAnsi" w:cs="Arial"/>
+        </w:rPr>
+      </w:pPr>
+      <w:r>
+        <w:rPr>
+          <w:rFonts w:asciiTheme="majorHAnsi" w:hAnsiTheme="majorHAnsi" w:cs="Arial"/>
+        </w:rPr>
+        <w:t xml:space="preserve">[1] – Moodle. </w:t>
+      </w:r>
+      <w:proofErr w:type="gramStart"/>
+      <w:r>
+        <w:rPr>
+          <w:rFonts w:asciiTheme="majorHAnsi" w:hAnsiTheme="majorHAnsi" w:cs="Arial"/>
+        </w:rPr>
+        <w:t>"</w:t>
       </w:r>
       <w:r>
         <w:rPr>
           <w:rFonts w:asciiTheme="majorHAnsi" w:hAnsiTheme="majorHAnsi" w:cs="Arial"/>
           <w:i/>
         </w:rPr>
-        <w:t>“Reference/Précis and Team Task Database – My work collection”</w:t>
-      </w:r>
-      <w:r>
-        <w:rPr>
-          <w:rFonts w:asciiTheme="majorHAnsi" w:hAnsiTheme="majorHAnsi" w:cs="Arial"/>
-        </w:rPr>
-        <w:t xml:space="preserve">.  </w:t>
+        <w:t xml:space="preserve"> </w:t>
+      </w:r>
+      <w:r>
+        <w:rPr>
+          <w:rFonts w:asciiTheme="majorHAnsi" w:hAnsiTheme="majorHAnsi" w:cs="Arial"/>
+          <w:i/>
+        </w:rPr>
+        <w:t>Reference</w:t>
+      </w:r>
+      <w:proofErr w:type="gramEnd"/>
+      <w:r>
+        <w:rPr>
+          <w:rFonts w:asciiTheme="majorHAnsi" w:hAnsiTheme="majorHAnsi" w:cs="Arial"/>
+          <w:i/>
+        </w:rPr>
+        <w:t xml:space="preserve">/Précis and Team Task Database”.  </w:t>
       </w:r>
       <w:hyperlink r:id="rId26" w:history="1">
         <w:r>
@@ -3399,149 +4206,83 @@
         <w:r>
           <w:rPr>
             <w:rStyle w:val="Hyperlink"/>
-            <w:rFonts w:asciiTheme="majorHAnsi" w:hAnsiTheme="majorHAnsi" w:cs="Arial"/>
           </w:rPr>
-          <w:t>https://moodle.essex.ac.uk/mod/data/view.php?d=128&amp;mode=single&amp;page=60</w:t>
+          <w:t>https://moodle.essex.ac.uk/mod/data/view.php?d=128&amp;mode=single&amp;page=29</w:t>
         </w:r>
       </w:hyperlink>
       <w:r>
-        <w:rPr>
-          <w:rStyle w:val="Hyperlink"/>
-          <w:rFonts w:asciiTheme="majorHAnsi" w:hAnsiTheme="majorHAnsi" w:cs="Arial"/>
-        </w:rPr>
         <w:t xml:space="preserve"> </w:t>
       </w:r>
       <w:r>
         <w:rPr>
           <w:rFonts w:asciiTheme="majorHAnsi" w:hAnsiTheme="majorHAnsi" w:cs="Arial"/>
         </w:rPr>
-        <w:t>[Accessed: Mar. 15. 2015]</w:t>
-      </w:r>
-    </w:p>
-    <w:p>
-      <w:pPr>
-        <w:pStyle w:val="Heading4"/>
-        <w:rPr>
-          <w:rFonts w:cs="Arial"/>
-          <w:sz w:val="32"/>
-        </w:rPr>
-      </w:pPr>
-      <w:r>
-        <w:rPr>
-          <w:rFonts w:cs="Arial"/>
-          <w:sz w:val="32"/>
-        </w:rPr>
-        <w:t>Dale Carr</w:t>
-      </w:r>
-    </w:p>
-    <w:p>
-      <w:pPr>
-        <w:pStyle w:val="Heading5"/>
-        <w:rPr>
-          <w:rFonts w:cs="Arial"/>
-        </w:rPr>
-      </w:pPr>
-      <w:r>
-        <w:rPr>
-          <w:rFonts w:cs="Arial"/>
-        </w:rPr>
-        <w:t xml:space="preserve">Introduction </w:t>
-      </w:r>
-    </w:p>
-    <w:p>
-      <w:pPr>
-        <w:rPr>
-          <w:rFonts w:asciiTheme="majorHAnsi" w:hAnsiTheme="majorHAnsi" w:cs="Arial"/>
-        </w:rPr>
-      </w:pPr>
-      <w:r>
-        <w:rPr>
-          <w:rFonts w:asciiTheme="majorHAnsi" w:hAnsiTheme="majorHAnsi" w:cs="Arial"/>
-        </w:rPr>
-        <w:t xml:space="preserve">As the project manager for team T, it is my duty to keep all members updated on the progress of our product.  In essence, it is my job to ensure work is being completed on time and to track the progress of our product with a Gantt chart. My duties also include updating the team logbook with the agenda and minutes for each team meeting. While I have not had as much work to complete as others, I believe my work in keeping both the logbook and Gantt chart updated has helped to keep the product on track to completion. </w:t>
-      </w:r>
-    </w:p>
-    <w:p>
-      <w:pPr>
-        <w:pStyle w:val="Heading5"/>
-        <w:rPr>
-          <w:rFonts w:cs="Arial"/>
-        </w:rPr>
-      </w:pPr>
-      <w:r>
-        <w:rPr>
-          <w:rFonts w:cs="Arial"/>
-        </w:rPr>
-        <w:lastRenderedPageBreak/>
-        <w:t>Past Work</w:t>
-      </w:r>
-    </w:p>
-    <w:p>
-      <w:pPr>
-        <w:rPr>
-          <w:rFonts w:asciiTheme="majorHAnsi" w:hAnsiTheme="majorHAnsi" w:cs="Arial"/>
-        </w:rPr>
-      </w:pPr>
-      <w:r>
-        <w:rPr>
-          <w:rFonts w:asciiTheme="majorHAnsi" w:hAnsiTheme="majorHAnsi" w:cs="Arial"/>
-        </w:rPr>
-        <w:t xml:space="preserve">As per my responsibility as project manager, I have kept both the Gantt chart and team logbook updated with the necessary information. I have completed a report on Tkinter </w:t>
-      </w:r>
-      <w:r>
-        <w:rPr>
-          <w:rFonts w:asciiTheme="majorHAnsi" w:hAnsiTheme="majorHAnsi" w:cs="Arial"/>
-          <w:vertAlign w:val="superscript"/>
-        </w:rPr>
-        <w:t>[1]</w:t>
-      </w:r>
-      <w:r>
-        <w:rPr>
-          <w:rFonts w:asciiTheme="majorHAnsi" w:hAnsiTheme="majorHAnsi" w:cs="Arial"/>
-        </w:rPr>
-        <w:t xml:space="preserve"> as it was going to be used to create the GUI for our product (decided against at a later date). As the logbook will show, I have not had many tasks to complete, barring the work on the logbook and Gantt chart. I believe this to be due to the higher workload in being the project manager, as well as my other teammates being better suited than me in tasks involving design or coding.</w:t>
-      </w:r>
-    </w:p>
-    <w:p>
-      <w:pPr>
-        <w:rPr>
-          <w:rFonts w:asciiTheme="majorHAnsi" w:hAnsiTheme="majorHAnsi" w:cs="Arial"/>
-        </w:rPr>
-      </w:pPr>
-      <w:r>
-        <w:rPr>
-          <w:rFonts w:asciiTheme="majorHAnsi" w:hAnsiTheme="majorHAnsi" w:cs="Arial"/>
-        </w:rPr>
-        <w:t xml:space="preserve"> [1] -</w:t>
-      </w:r>
-      <w:r>
-        <w:rPr>
-          <w:rFonts w:asciiTheme="majorHAnsi" w:hAnsiTheme="majorHAnsi" w:cs="Arial"/>
+        <w:t>. [Accessed: Mar. 1</w:t>
+      </w:r>
+      <w:r>
+        <w:rPr>
+          <w:rFonts w:asciiTheme="majorHAnsi" w:hAnsiTheme="majorHAnsi" w:cs="Arial"/>
+        </w:rPr>
+        <w:t>6</w:t>
+      </w:r>
+      <w:r>
+        <w:rPr>
+          <w:rFonts w:asciiTheme="majorHAnsi" w:hAnsiTheme="majorHAnsi" w:cs="Arial"/>
+        </w:rPr>
+        <w:t>. 2015].</w:t>
+      </w:r>
+    </w:p>
+    <w:p>
+      <w:pPr>
+        <w:rPr>
+          <w:rFonts w:asciiTheme="majorHAnsi" w:hAnsiTheme="majorHAnsi" w:cs="Arial"/>
+        </w:rPr>
+      </w:pPr>
+      <w:r>
+        <w:rPr>
+          <w:rFonts w:asciiTheme="majorHAnsi" w:hAnsiTheme="majorHAnsi" w:cs="Arial"/>
+        </w:rPr>
+        <w:t>[2</w:t>
+      </w:r>
+      <w:r>
+        <w:rPr>
+          <w:rFonts w:asciiTheme="majorHAnsi" w:hAnsiTheme="majorHAnsi" w:cs="Arial"/>
+        </w:rPr>
+        <w:t xml:space="preserve">] – Moodle. </w:t>
+      </w:r>
+      <w:proofErr w:type="gramStart"/>
+      <w:r>
+        <w:rPr>
+          <w:rFonts w:asciiTheme="majorHAnsi" w:hAnsiTheme="majorHAnsi" w:cs="Arial"/>
+        </w:rPr>
+        <w:t>"</w:t>
+      </w:r>
+      <w:r>
+        <w:rPr>
+          <w:rFonts w:asciiTheme="majorHAnsi" w:hAnsiTheme="majorHAnsi" w:cs="Arial"/>
+          <w:i/>
         </w:rPr>
         <w:t xml:space="preserve"> </w:t>
       </w:r>
       <w:r>
         <w:rPr>
           <w:rFonts w:asciiTheme="majorHAnsi" w:hAnsiTheme="majorHAnsi" w:cs="Arial"/>
-        </w:rPr>
-        <w:t xml:space="preserve">Moodle. </w:t>
-      </w:r>
-      <w:r>
-        <w:rPr>
-          <w:rFonts w:asciiTheme="majorHAnsi" w:hAnsiTheme="majorHAnsi" w:cs="Arial"/>
           <w:i/>
         </w:rPr>
-        <w:t>“Reference/Précis and Team Task Database”</w:t>
-      </w:r>
-      <w:r>
-        <w:rPr>
-          <w:rFonts w:asciiTheme="majorHAnsi" w:hAnsiTheme="majorHAnsi" w:cs="Arial"/>
-        </w:rPr>
-        <w:t xml:space="preserve">.  </w:t>
+        <w:t>Reference</w:t>
+      </w:r>
+      <w:proofErr w:type="gramEnd"/>
+      <w:r>
+        <w:rPr>
+          <w:rFonts w:asciiTheme="majorHAnsi" w:hAnsiTheme="majorHAnsi" w:cs="Arial"/>
+          <w:i/>
+        </w:rPr>
+        <w:t xml:space="preserve">/Précis and Team Task Database”.  </w:t>
       </w:r>
       <w:hyperlink r:id="rId28" w:history="1">
         <w:r>
           <w:rPr>
+            <w:rStyle w:val="Hyperlink"/>
             <w:rFonts w:asciiTheme="majorHAnsi" w:hAnsiTheme="majorHAnsi" w:cs="Arial"/>
           </w:rPr>
           <w:t>www.moodle.essex.ac.uk</w:t>
@@ -3551,542 +4292,155 @@
         <w:rPr>
           <w:rFonts w:asciiTheme="majorHAnsi" w:hAnsiTheme="majorHAnsi" w:cs="Arial"/>
         </w:rPr>
-        <w:t>.  [Online]. Available:</w:t>
-      </w:r>
-      <w:r>
-        <w:rPr>
-          <w:rFonts w:asciiTheme="majorHAnsi" w:hAnsiTheme="majorHAnsi" w:cs="Arial"/>
-        </w:rPr>
+        <w:t xml:space="preserve">.  [Online]. Available: </w:t>
+      </w:r>
+      <w:hyperlink r:id="rId29" w:history="1">
+        <w:r>
+          <w:rPr>
+            <w:rStyle w:val="Hyperlink"/>
+          </w:rPr>
+          <w:t>https://moodle.essex.ac.uk/mod/data/view.php?d=128&amp;mode=single&amp;page=30</w:t>
+        </w:r>
+      </w:hyperlink>
+      <w:r>
         <w:t xml:space="preserve"> </w:t>
       </w:r>
-      <w:hyperlink r:id="rId29" w:history="1">
+      <w:r>
+        <w:rPr>
+          <w:rFonts w:asciiTheme="majorHAnsi" w:hAnsiTheme="majorHAnsi" w:cs="Arial"/>
+        </w:rPr>
+        <w:t>. [Accessed: Mar. 1</w:t>
+      </w:r>
+      <w:r>
+        <w:rPr>
+          <w:rFonts w:asciiTheme="majorHAnsi" w:hAnsiTheme="majorHAnsi" w:cs="Arial"/>
+        </w:rPr>
+        <w:t>6</w:t>
+      </w:r>
+      <w:r>
+        <w:rPr>
+          <w:rFonts w:asciiTheme="majorHAnsi" w:hAnsiTheme="majorHAnsi" w:cs="Arial"/>
+        </w:rPr>
+        <w:t>. 2015].</w:t>
+      </w:r>
+    </w:p>
+    <w:p>
+      <w:pPr>
+        <w:rPr>
+          <w:rFonts w:asciiTheme="majorHAnsi" w:hAnsiTheme="majorHAnsi" w:cs="Arial"/>
+        </w:rPr>
+      </w:pPr>
+      <w:r>
+        <w:rPr>
+          <w:rFonts w:asciiTheme="majorHAnsi" w:hAnsiTheme="majorHAnsi" w:cs="Arial"/>
+        </w:rPr>
+        <w:t xml:space="preserve">[3] </w:t>
+      </w:r>
+      <w:r>
+        <w:rPr>
+          <w:rFonts w:asciiTheme="majorHAnsi" w:hAnsiTheme="majorHAnsi" w:cs="Arial"/>
+        </w:rPr>
+        <w:t xml:space="preserve">– Moodle. </w:t>
+      </w:r>
+      <w:proofErr w:type="gramStart"/>
+      <w:r>
+        <w:rPr>
+          <w:rFonts w:asciiTheme="majorHAnsi" w:hAnsiTheme="majorHAnsi" w:cs="Arial"/>
+        </w:rPr>
+        <w:t>"</w:t>
+      </w:r>
+      <w:r>
+        <w:rPr>
+          <w:rFonts w:asciiTheme="majorHAnsi" w:hAnsiTheme="majorHAnsi" w:cs="Arial"/>
+          <w:i/>
+        </w:rPr>
+        <w:t xml:space="preserve"> </w:t>
+      </w:r>
+      <w:r>
+        <w:rPr>
+          <w:rFonts w:asciiTheme="majorHAnsi" w:hAnsiTheme="majorHAnsi" w:cs="Arial"/>
+          <w:i/>
+        </w:rPr>
+        <w:t>Reference</w:t>
+      </w:r>
+      <w:proofErr w:type="gramEnd"/>
+      <w:r>
+        <w:rPr>
+          <w:rFonts w:asciiTheme="majorHAnsi" w:hAnsiTheme="majorHAnsi" w:cs="Arial"/>
+          <w:i/>
+        </w:rPr>
+        <w:t xml:space="preserve">/Précis and Team Task Database”.  </w:t>
+      </w:r>
+      <w:hyperlink r:id="rId30" w:history="1">
         <w:r>
           <w:rPr>
             <w:rStyle w:val="Hyperlink"/>
             <w:rFonts w:asciiTheme="majorHAnsi" w:hAnsiTheme="majorHAnsi" w:cs="Arial"/>
           </w:rPr>
-          <w:t>https://moodle.essex.ac.uk/mod/data/view.php?d=128&amp;rid=9194</w:t>
+          <w:t>www.moodle.essex.ac.uk</w:t>
         </w:r>
       </w:hyperlink>
       <w:r>
         <w:rPr>
           <w:rFonts w:asciiTheme="majorHAnsi" w:hAnsiTheme="majorHAnsi" w:cs="Arial"/>
         </w:rPr>
-        <w:t xml:space="preserve"> [Accessed: Mar. 16</w:t>
-      </w:r>
-      <w:r>
-        <w:rPr>
-          <w:rFonts w:asciiTheme="majorHAnsi" w:hAnsiTheme="majorHAnsi" w:cs="Arial"/>
-        </w:rPr>
-        <w:t>. 2015]</w:t>
-      </w:r>
-    </w:p>
-    <w:p>
-      <w:pPr>
-        <w:pStyle w:val="Heading4"/>
-        <w:rPr>
-          <w:rFonts w:cs="Arial"/>
-          <w:sz w:val="32"/>
-        </w:rPr>
-      </w:pPr>
-      <w:r>
-        <w:rPr>
-          <w:rFonts w:cs="Arial"/>
-          <w:sz w:val="32"/>
-        </w:rPr>
-        <w:t>Valentinas Vaiceliunas</w:t>
-      </w:r>
-    </w:p>
-    <w:p>
-      <w:pPr>
-        <w:pStyle w:val="Heading5"/>
-        <w:rPr>
-          <w:rFonts w:cs="Arial"/>
-        </w:rPr>
-      </w:pPr>
-      <w:r>
-        <w:rPr>
-          <w:rFonts w:cs="Arial"/>
-        </w:rPr>
-        <w:t xml:space="preserve">Introduction </w:t>
-      </w:r>
-    </w:p>
-    <w:p>
-      <w:pPr>
-        <w:rPr>
-          <w:rFonts w:asciiTheme="majorHAnsi" w:hAnsiTheme="majorHAnsi" w:cs="Arial"/>
-        </w:rPr>
-      </w:pPr>
-      <w:r>
-        <w:rPr>
-          <w:rFonts w:asciiTheme="majorHAnsi" w:hAnsiTheme="majorHAnsi" w:cs="Arial"/>
-        </w:rPr>
-        <w:t>I am Valentinas Vaiceliunas. I work on a Team T project called TecInASec as a business specialist. I have been mainly working on legal and ethical issues of our team product. My main job was to create a survey and ask other people that may be our customers in the future what kind of things they know about computers and what kind of computer they would look for. My main job tools were Word and SurveyMoney.com website that lets you make and publish surveys.</w:t>
-      </w:r>
-    </w:p>
-    <w:p>
-      <w:pPr>
-        <w:pStyle w:val="Heading5"/>
-        <w:rPr>
-          <w:rFonts w:cs="Arial"/>
-        </w:rPr>
-      </w:pPr>
-      <w:r>
-        <w:rPr>
-          <w:rFonts w:cs="Arial"/>
-        </w:rPr>
-        <w:t>Past Work</w:t>
-      </w:r>
-    </w:p>
-    <w:p>
-      <w:pPr>
-        <w:rPr>
-          <w:rFonts w:asciiTheme="majorHAnsi" w:hAnsiTheme="majorHAnsi" w:cs="Arial"/>
-        </w:rPr>
-      </w:pPr>
-      <w:r>
-        <w:rPr>
-          <w:rFonts w:asciiTheme="majorHAnsi" w:hAnsiTheme="majorHAnsi" w:cs="Arial"/>
-        </w:rPr>
-        <w:t xml:space="preserve">At first I had to make a survey so I had to learn how to make and publish surveys, so I did use surveymoney.com and made the statistic work that we got from the survey responses. I have done some other work in the team too, for example some reports for the methods that we used in our programming language, like BeautifulSoup. BeautifulSoup was the main component of scraping and I by doing a research on it I learned how it is used and works on Python programming language. Also I have learned more about surveys, about publishing it and the use of survey making in business because it is very important to know what your customer needs. Working in the T team I learned how every role is important and every person matters in the work they do to the team. I tried to help my team mates if that was necessary but because we have a great team leader who helped everybody and took care of everyone my help was rarely needed. I worked on statistics on our product and I hope I will be working more in the future when our product hits the market. I believe, I could have helped more with programming but I tried to do all the jobs that was given to me as a business </w:t>
-      </w:r>
-      <w:commentRangeStart w:id="7"/>
-      <w:r>
-        <w:rPr>
-          <w:rFonts w:asciiTheme="majorHAnsi" w:hAnsiTheme="majorHAnsi" w:cs="Arial"/>
-        </w:rPr>
-        <w:t>specialist</w:t>
-      </w:r>
-      <w:commentRangeEnd w:id="7"/>
-      <w:r>
-        <w:rPr>
-          <w:rStyle w:val="CommentReference"/>
-        </w:rPr>
-        <w:commentReference w:id="7"/>
-      </w:r>
-      <w:r>
-        <w:rPr>
-          <w:rFonts w:asciiTheme="majorHAnsi" w:hAnsiTheme="majorHAnsi" w:cs="Arial"/>
-        </w:rPr>
-        <w:t>.</w:t>
-      </w:r>
-    </w:p>
-    <w:p>
-      <w:pPr>
-        <w:pStyle w:val="Heading4"/>
-        <w:rPr>
-          <w:rFonts w:cs="Arial"/>
-          <w:sz w:val="32"/>
-        </w:rPr>
-      </w:pPr>
-      <w:r>
-        <w:rPr>
-          <w:rFonts w:cs="Arial"/>
-          <w:sz w:val="32"/>
-        </w:rPr>
-        <w:t>Laurynas Pupsta</w:t>
-      </w:r>
-    </w:p>
-    <w:p>
-      <w:pPr>
-        <w:pStyle w:val="Heading5"/>
-        <w:rPr>
-          <w:rFonts w:cs="Arial"/>
-        </w:rPr>
-      </w:pPr>
-      <w:bookmarkStart w:id="8" w:name="_Toc271874900"/>
-      <w:r>
-        <w:rPr>
-          <w:rFonts w:cs="Arial"/>
-        </w:rPr>
-        <w:t xml:space="preserve">Introduction </w:t>
-      </w:r>
-    </w:p>
-    <w:p>
-      <w:pPr>
-        <w:rPr>
-          <w:rFonts w:asciiTheme="majorHAnsi" w:hAnsiTheme="majorHAnsi" w:cs="Arial"/>
-        </w:rPr>
-      </w:pPr>
-      <w:r>
-        <w:rPr>
-          <w:rFonts w:asciiTheme="majorHAnsi" w:hAnsiTheme="majorHAnsi" w:cs="Arial"/>
-        </w:rPr>
-        <w:t>I am Laurynas Pupsta. I am the team programming specialist working a project called TecInASec. I have been mainly working with Opens</w:t>
-      </w:r>
-      <w:r>
-        <w:rPr>
-          <w:rFonts w:asciiTheme="majorHAnsi" w:hAnsiTheme="majorHAnsi" w:cs="Arial"/>
-        </w:rPr>
-        <w:t xml:space="preserve">hift server, Python, phpMyAdmin, Flask, </w:t>
-      </w:r>
-      <w:r>
-        <w:rPr>
-          <w:rFonts w:asciiTheme="majorHAnsi" w:hAnsiTheme="majorHAnsi" w:cs="Arial"/>
-        </w:rPr>
-        <w:t>git</w:t>
-      </w:r>
-      <w:r>
-        <w:rPr>
-          <w:rFonts w:asciiTheme="majorHAnsi" w:hAnsiTheme="majorHAnsi" w:cs="Arial"/>
-        </w:rPr>
-        <w:t xml:space="preserve"> and many more</w:t>
-      </w:r>
-      <w:r>
-        <w:rPr>
-          <w:rFonts w:asciiTheme="majorHAnsi" w:hAnsiTheme="majorHAnsi" w:cs="Arial"/>
-        </w:rPr>
-        <w:t>. My main achievements so far are fully functional scraping code for PCWorld, working communication between the server and database and everything associated with gathering and analysing(filtering, manipulating and etc.) information.</w:t>
-      </w:r>
-      <w:r>
-        <w:rPr>
-          <w:rFonts w:asciiTheme="majorHAnsi" w:hAnsiTheme="majorHAnsi" w:cs="Arial"/>
-        </w:rPr>
-        <w:t xml:space="preserve"> Template generator and everything associated with the code except for HTML, CSS and JavaScript.</w:t>
-      </w:r>
-    </w:p>
-    <w:p>
-      <w:pPr>
-        <w:pStyle w:val="Heading5"/>
-        <w:rPr>
-          <w:rFonts w:cs="Arial"/>
-        </w:rPr>
-      </w:pPr>
-      <w:r>
-        <w:rPr>
-          <w:rFonts w:cs="Arial"/>
-        </w:rPr>
-        <w:lastRenderedPageBreak/>
-        <w:t>Past Work</w:t>
-      </w:r>
-    </w:p>
-    <w:p>
-      <w:pPr>
-        <w:rPr>
-          <w:rFonts w:asciiTheme="majorHAnsi" w:hAnsiTheme="majorHAnsi" w:cs="Arial"/>
-        </w:rPr>
-      </w:pPr>
-      <w:r>
-        <w:rPr>
-          <w:rFonts w:asciiTheme="majorHAnsi" w:hAnsiTheme="majorHAnsi" w:cs="Arial"/>
-        </w:rPr>
-        <w:t xml:space="preserve">I have done </w:t>
-      </w:r>
-      <w:r>
-        <w:rPr>
-          <w:rFonts w:asciiTheme="majorHAnsi" w:hAnsiTheme="majorHAnsi" w:cs="Arial"/>
-        </w:rPr>
-        <w:t>a lot of work with BeautifulSoup the sc</w:t>
-      </w:r>
-      <w:r>
-        <w:rPr>
-          <w:rFonts w:asciiTheme="majorHAnsi" w:hAnsiTheme="majorHAnsi" w:cs="Arial"/>
-        </w:rPr>
-        <w:t>r</w:t>
-      </w:r>
-      <w:r>
-        <w:rPr>
-          <w:rFonts w:asciiTheme="majorHAnsi" w:hAnsiTheme="majorHAnsi" w:cs="Arial"/>
-        </w:rPr>
-        <w:t>a</w:t>
-      </w:r>
-      <w:r>
-        <w:rPr>
-          <w:rFonts w:asciiTheme="majorHAnsi" w:hAnsiTheme="majorHAnsi" w:cs="Arial"/>
-        </w:rPr>
-        <w:t>ping module for python. Wrote my own scraping code for PCWorld which works perfectly</w:t>
-      </w:r>
-      <w:r>
-        <w:rPr>
-          <w:rFonts w:asciiTheme="majorHAnsi" w:hAnsiTheme="majorHAnsi" w:cs="Arial"/>
-        </w:rPr>
-        <w:t xml:space="preserve"> and collects all the information we need</w:t>
-      </w:r>
-      <w:r>
-        <w:rPr>
-          <w:rFonts w:asciiTheme="majorHAnsi" w:hAnsiTheme="majorHAnsi" w:cs="Arial"/>
-        </w:rPr>
-        <w:t xml:space="preserve">. </w:t>
-      </w:r>
-      <w:commentRangeStart w:id="9"/>
-      <w:r>
-        <w:rPr>
-          <w:rFonts w:asciiTheme="majorHAnsi" w:hAnsiTheme="majorHAnsi" w:cs="Arial"/>
-        </w:rPr>
-        <w:t>[1]</w:t>
-      </w:r>
-      <w:commentRangeEnd w:id="9"/>
-      <w:r>
-        <w:rPr>
-          <w:rStyle w:val="CommentReference"/>
-        </w:rPr>
-        <w:commentReference w:id="9"/>
-      </w:r>
-      <w:r>
-        <w:rPr>
-          <w:rFonts w:asciiTheme="majorHAnsi" w:hAnsiTheme="majorHAnsi" w:cs="Arial"/>
-        </w:rPr>
-        <w:t xml:space="preserve"> I w</w:t>
-      </w:r>
-      <w:r>
-        <w:rPr>
-          <w:rFonts w:asciiTheme="majorHAnsi" w:hAnsiTheme="majorHAnsi" w:cs="Arial"/>
-        </w:rPr>
-        <w:t>rote a report about how easy it is to use BeautifulSoup and how splendid it works in reality</w:t>
-      </w:r>
-      <w:r>
-        <w:rPr>
-          <w:rFonts w:asciiTheme="majorHAnsi" w:hAnsiTheme="majorHAnsi" w:cs="Arial"/>
-        </w:rPr>
-        <w:t xml:space="preserve"> and also left a compatible place in the code where you can add more scraping lines for additional information on the computers</w:t>
-      </w:r>
-      <w:r>
-        <w:rPr>
-          <w:rFonts w:asciiTheme="majorHAnsi" w:hAnsiTheme="majorHAnsi" w:cs="Arial"/>
-        </w:rPr>
-        <w:t>. I have</w:t>
-      </w:r>
-      <w:r>
-        <w:rPr>
-          <w:rFonts w:asciiTheme="majorHAnsi" w:hAnsiTheme="majorHAnsi" w:cs="Arial"/>
-        </w:rPr>
-        <w:t xml:space="preserve"> also</w:t>
-      </w:r>
-      <w:r>
-        <w:rPr>
-          <w:rFonts w:asciiTheme="majorHAnsi" w:hAnsiTheme="majorHAnsi" w:cs="Arial"/>
-        </w:rPr>
-        <w:t xml:space="preserve"> been working with python module </w:t>
-      </w:r>
-      <w:r>
-        <w:rPr>
-          <w:rFonts w:asciiTheme="majorHAnsi" w:hAnsiTheme="majorHAnsi" w:cs="Arial"/>
-        </w:rPr>
-        <w:t>‘</w:t>
-      </w:r>
-      <w:r>
-        <w:rPr>
-          <w:rFonts w:asciiTheme="majorHAnsi" w:hAnsiTheme="majorHAnsi" w:cs="Arial"/>
-        </w:rPr>
-        <w:t>requests</w:t>
-      </w:r>
-      <w:r>
-        <w:rPr>
-          <w:rFonts w:asciiTheme="majorHAnsi" w:hAnsiTheme="majorHAnsi" w:cs="Arial"/>
-        </w:rPr>
-        <w:t>’</w:t>
-      </w:r>
-      <w:r>
-        <w:rPr>
-          <w:rFonts w:asciiTheme="majorHAnsi" w:hAnsiTheme="majorHAnsi" w:cs="Arial"/>
-        </w:rPr>
-        <w:t xml:space="preserve"> which help a lot</w:t>
-      </w:r>
-      <w:r>
-        <w:rPr>
-          <w:rFonts w:asciiTheme="majorHAnsi" w:hAnsiTheme="majorHAnsi" w:cs="Arial"/>
-        </w:rPr>
-        <w:t xml:space="preserve"> when it comes to terms of effectiveness</w:t>
-      </w:r>
-      <w:r>
-        <w:rPr>
-          <w:rFonts w:asciiTheme="majorHAnsi" w:hAnsiTheme="majorHAnsi" w:cs="Arial"/>
-        </w:rPr>
-        <w:t xml:space="preserve">. It easier to use HTTP requests than python native </w:t>
-      </w:r>
-      <w:r>
-        <w:rPr>
-          <w:rFonts w:asciiTheme="majorHAnsi" w:hAnsiTheme="majorHAnsi" w:cs="Arial"/>
-        </w:rPr>
-        <w:t>‘</w:t>
-      </w:r>
-      <w:r>
-        <w:rPr>
-          <w:rFonts w:asciiTheme="majorHAnsi" w:hAnsiTheme="majorHAnsi" w:cs="Arial"/>
-        </w:rPr>
-        <w:t>urllib</w:t>
-      </w:r>
-      <w:r>
-        <w:rPr>
-          <w:rFonts w:asciiTheme="majorHAnsi" w:hAnsiTheme="majorHAnsi" w:cs="Arial"/>
-        </w:rPr>
-        <w:t>’</w:t>
-      </w:r>
-      <w:r>
-        <w:rPr>
-          <w:rFonts w:asciiTheme="majorHAnsi" w:hAnsiTheme="majorHAnsi" w:cs="Arial"/>
-        </w:rPr>
-        <w:t xml:space="preserve"> requests module. </w:t>
-      </w:r>
-      <w:commentRangeStart w:id="10"/>
-      <w:r>
-        <w:rPr>
-          <w:rFonts w:asciiTheme="majorHAnsi" w:hAnsiTheme="majorHAnsi" w:cs="Arial"/>
-        </w:rPr>
-        <w:t>[2]</w:t>
-      </w:r>
-      <w:commentRangeEnd w:id="10"/>
-      <w:r>
-        <w:rPr>
-          <w:rStyle w:val="CommentReference"/>
-        </w:rPr>
-        <w:commentReference w:id="10"/>
-      </w:r>
-      <w:r>
-        <w:rPr>
-          <w:rFonts w:asciiTheme="majorHAnsi" w:hAnsiTheme="majorHAnsi" w:cs="Arial"/>
-        </w:rPr>
+        <w:t xml:space="preserve">.  [Online]. Available: </w:t>
+      </w:r>
+      <w:hyperlink r:id="rId31" w:history="1">
+        <w:r>
+          <w:rPr>
+            <w:rStyle w:val="Hyperlink"/>
+            <w:rFonts w:asciiTheme="majorHAnsi" w:hAnsiTheme="majorHAnsi" w:cs="Arial"/>
+          </w:rPr>
+          <w:t>https://moodle.essex.ac.uk/mod/data/view.php?d=128&amp;mode=single&amp;page=58</w:t>
+        </w:r>
+      </w:hyperlink>
+      <w:r>
         <w:t xml:space="preserve"> </w:t>
       </w:r>
       <w:r>
         <w:rPr>
           <w:rFonts w:asciiTheme="majorHAnsi" w:hAnsiTheme="majorHAnsi" w:cs="Arial"/>
         </w:rPr>
-        <w:t xml:space="preserve">I wrote a report about HTTP requests and how a simple code to send a request looks like. I </w:t>
-      </w:r>
-      <w:r>
-        <w:rPr>
-          <w:rFonts w:asciiTheme="majorHAnsi" w:hAnsiTheme="majorHAnsi" w:cs="Arial"/>
-        </w:rPr>
-        <w:t>have also been</w:t>
-      </w:r>
-      <w:r>
-        <w:rPr>
-          <w:rFonts w:asciiTheme="majorHAnsi" w:hAnsiTheme="majorHAnsi" w:cs="Arial"/>
-        </w:rPr>
-        <w:t xml:space="preserve"> working with phpMyAdmin which helps me work with pymysql module. I can instantly see my stored </w:t>
-      </w:r>
-      <w:r>
-        <w:rPr>
-          <w:rFonts w:asciiTheme="majorHAnsi" w:hAnsiTheme="majorHAnsi" w:cs="Arial"/>
-        </w:rPr>
-        <w:t>results</w:t>
-      </w:r>
-      <w:r>
-        <w:rPr>
-          <w:rFonts w:asciiTheme="majorHAnsi" w:hAnsiTheme="majorHAnsi" w:cs="Arial"/>
-        </w:rPr>
-        <w:t xml:space="preserve"> from the scraping code and lets me test query codes for storing or extracting information from</w:t>
-      </w:r>
-      <w:r>
-        <w:rPr>
-          <w:rFonts w:asciiTheme="majorHAnsi" w:hAnsiTheme="majorHAnsi" w:cs="Arial"/>
-        </w:rPr>
-        <w:t xml:space="preserve"> or to TecInASec database</w:t>
-      </w:r>
-      <w:r>
-        <w:rPr>
-          <w:rFonts w:asciiTheme="majorHAnsi" w:hAnsiTheme="majorHAnsi" w:cs="Arial"/>
-        </w:rPr>
-        <w:t xml:space="preserve"> on Openshift</w:t>
-      </w:r>
-      <w:r>
-        <w:rPr>
-          <w:rFonts w:asciiTheme="majorHAnsi" w:hAnsiTheme="majorHAnsi" w:cs="Arial"/>
-        </w:rPr>
-        <w:t xml:space="preserve"> server</w:t>
-      </w:r>
-      <w:r>
-        <w:rPr>
-          <w:rFonts w:asciiTheme="majorHAnsi" w:hAnsiTheme="majorHAnsi" w:cs="Arial"/>
-        </w:rPr>
-        <w:t xml:space="preserve">. </w:t>
-      </w:r>
-      <w:commentRangeStart w:id="11"/>
-      <w:r>
-        <w:rPr>
-          <w:rFonts w:asciiTheme="majorHAnsi" w:hAnsiTheme="majorHAnsi" w:cs="Arial"/>
-        </w:rPr>
-        <w:t>[3]</w:t>
-      </w:r>
-      <w:commentRangeEnd w:id="11"/>
-      <w:r>
-        <w:rPr>
-          <w:rStyle w:val="CommentReference"/>
-        </w:rPr>
-        <w:commentReference w:id="11"/>
-      </w:r>
-      <w:r>
-        <w:rPr>
-          <w:rFonts w:asciiTheme="majorHAnsi" w:hAnsiTheme="majorHAnsi" w:cs="Arial"/>
-        </w:rPr>
-        <w:t xml:space="preserve">I wrote a report how useful phpMyAdmin really is and how accessible it </w:t>
-      </w:r>
-      <w:r>
-        <w:rPr>
-          <w:rFonts w:asciiTheme="majorHAnsi" w:hAnsiTheme="majorHAnsi" w:cs="Arial"/>
-        </w:rPr>
-        <w:t>is for our every team member. That is why I</w:t>
-      </w:r>
-      <w:r>
-        <w:rPr>
-          <w:rFonts w:asciiTheme="majorHAnsi" w:hAnsiTheme="majorHAnsi" w:cs="Arial"/>
-        </w:rPr>
-        <w:t xml:space="preserve"> have also managed to make </w:t>
-      </w:r>
-      <w:r>
-        <w:rPr>
-          <w:rFonts w:asciiTheme="majorHAnsi" w:hAnsiTheme="majorHAnsi" w:cs="Arial"/>
-        </w:rPr>
-        <w:t>a</w:t>
-      </w:r>
-      <w:r>
-        <w:rPr>
-          <w:rFonts w:asciiTheme="majorHAnsi" w:hAnsiTheme="majorHAnsi" w:cs="Arial"/>
-        </w:rPr>
-        <w:t xml:space="preserve"> site running where team members can actually receive the login details to the database. This makes it easy for everyone to access the database and test queries for the product</w:t>
-      </w:r>
-      <w:r>
-        <w:rPr>
-          <w:rFonts w:asciiTheme="majorHAnsi" w:hAnsiTheme="majorHAnsi" w:cs="Arial"/>
-        </w:rPr>
-        <w:t xml:space="preserve"> on phpMyAdmin</w:t>
-      </w:r>
-      <w:r>
-        <w:rPr>
-          <w:rFonts w:asciiTheme="majorHAnsi" w:hAnsiTheme="majorHAnsi" w:cs="Arial"/>
-        </w:rPr>
-        <w:t>.</w:t>
-      </w:r>
-      <w:r>
-        <w:rPr>
-          <w:rFonts w:asciiTheme="majorHAnsi" w:hAnsiTheme="majorHAnsi" w:cs="Arial"/>
-        </w:rPr>
-        <w:t>[4] Nevertheless, I wrote a report about Flask and why we decided to use it. It is a very powerful Python website template engine and was one of the most crucial elements of our product and could have not been overlooked. As a code specialist I think I managed to deal with my part pretty well. I was never late and never let down my team when it came to the application running.</w:t>
-      </w:r>
-    </w:p>
-    <w:p>
-      <w:pPr>
-        <w:rPr>
-          <w:rFonts w:asciiTheme="majorHAnsi" w:hAnsiTheme="majorHAnsi" w:cs="Arial"/>
-        </w:rPr>
-      </w:pPr>
-    </w:p>
-    <w:p>
-      <w:pPr>
-        <w:pStyle w:val="Heading5"/>
-        <w:rPr>
-          <w:rFonts w:cs="Arial"/>
-        </w:rPr>
-      </w:pPr>
-      <w:r>
-        <w:rPr>
-          <w:rFonts w:cs="Arial"/>
-        </w:rPr>
-        <w:t>References</w:t>
-      </w:r>
-    </w:p>
-    <w:p>
-      <w:pPr>
-        <w:rPr>
-          <w:rFonts w:asciiTheme="majorHAnsi" w:hAnsiTheme="majorHAnsi" w:cs="Arial"/>
-        </w:rPr>
-      </w:pPr>
-      <w:r>
-        <w:rPr>
-          <w:rFonts w:asciiTheme="majorHAnsi" w:hAnsiTheme="majorHAnsi" w:cs="Arial"/>
-        </w:rPr>
-        <w:t>[1] – Moodle. "</w:t>
+        <w:t>. [Accessed: Mar. 1</w:t>
+      </w:r>
+      <w:r>
+        <w:rPr>
+          <w:rFonts w:asciiTheme="majorHAnsi" w:hAnsiTheme="majorHAnsi" w:cs="Arial"/>
+        </w:rPr>
+        <w:t>6</w:t>
+      </w:r>
+      <w:r>
+        <w:rPr>
+          <w:rFonts w:asciiTheme="majorHAnsi" w:hAnsiTheme="majorHAnsi" w:cs="Arial"/>
+        </w:rPr>
+        <w:t>. 2015].</w:t>
+      </w:r>
+    </w:p>
+    <w:p>
+      <w:pPr>
+        <w:rPr>
+          <w:rFonts w:asciiTheme="majorHAnsi" w:hAnsiTheme="majorHAnsi" w:cs="Arial"/>
+        </w:rPr>
+      </w:pPr>
+      <w:r>
+        <w:rPr>
+          <w:rFonts w:asciiTheme="majorHAnsi" w:hAnsiTheme="majorHAnsi" w:cs="Arial"/>
+        </w:rPr>
+        <w:t xml:space="preserve">[4] </w:t>
+      </w:r>
+      <w:r>
+        <w:rPr>
+          <w:rFonts w:asciiTheme="majorHAnsi" w:hAnsiTheme="majorHAnsi" w:cs="Arial"/>
+        </w:rPr>
+        <w:t xml:space="preserve">– Moodle. </w:t>
+      </w:r>
+      <w:proofErr w:type="gramStart"/>
+      <w:r>
+        <w:rPr>
+          <w:rFonts w:asciiTheme="majorHAnsi" w:hAnsiTheme="majorHAnsi" w:cs="Arial"/>
+        </w:rPr>
+        <w:t>"</w:t>
       </w:r>
       <w:r>
         <w:rPr>
@@ -4100,7 +4454,15 @@
           <w:rFonts w:asciiTheme="majorHAnsi" w:hAnsiTheme="majorHAnsi" w:cs="Arial"/>
           <w:i/>
         </w:rPr>
-        <w:t xml:space="preserve">Reference/Précis and Team Task Database”.  </w:t>
+        <w:t>Reference</w:t>
+      </w:r>
+      <w:proofErr w:type="gramEnd"/>
+      <w:r>
+        <w:rPr>
+          <w:rFonts w:asciiTheme="majorHAnsi" w:hAnsiTheme="majorHAnsi" w:cs="Arial"/>
+          <w:i/>
+        </w:rPr>
+        <w:t xml:space="preserve">/Précis and Team Task Database”.  </w:t>
       </w:r>
       <w:hyperlink r:id="rId32" w:history="1">
         <w:r>
@@ -4121,238 +4483,6 @@
         <w:r>
           <w:rPr>
             <w:rStyle w:val="Hyperlink"/>
-          </w:rPr>
-          <w:t>https://moodle.essex.ac.uk/mod/data/view.php?d=128&amp;mode=single&amp;page=29</w:t>
-        </w:r>
-      </w:hyperlink>
-      <w:r>
-        <w:t xml:space="preserve"> </w:t>
-      </w:r>
-      <w:r>
-        <w:rPr>
-          <w:rFonts w:asciiTheme="majorHAnsi" w:hAnsiTheme="majorHAnsi" w:cs="Arial"/>
-        </w:rPr>
-        <w:t>. [Accessed: Mar. 1</w:t>
-      </w:r>
-      <w:r>
-        <w:rPr>
-          <w:rFonts w:asciiTheme="majorHAnsi" w:hAnsiTheme="majorHAnsi" w:cs="Arial"/>
-        </w:rPr>
-        <w:t>6</w:t>
-      </w:r>
-      <w:r>
-        <w:rPr>
-          <w:rFonts w:asciiTheme="majorHAnsi" w:hAnsiTheme="majorHAnsi" w:cs="Arial"/>
-        </w:rPr>
-        <w:t>. 2015].</w:t>
-      </w:r>
-    </w:p>
-    <w:p>
-      <w:pPr>
-        <w:rPr>
-          <w:rFonts w:asciiTheme="majorHAnsi" w:hAnsiTheme="majorHAnsi" w:cs="Arial"/>
-        </w:rPr>
-      </w:pPr>
-      <w:r>
-        <w:rPr>
-          <w:rFonts w:asciiTheme="majorHAnsi" w:hAnsiTheme="majorHAnsi" w:cs="Arial"/>
-        </w:rPr>
-        <w:t>[2</w:t>
-      </w:r>
-      <w:r>
-        <w:rPr>
-          <w:rFonts w:asciiTheme="majorHAnsi" w:hAnsiTheme="majorHAnsi" w:cs="Arial"/>
-        </w:rPr>
-        <w:t>] – Moodle. "</w:t>
-      </w:r>
-      <w:r>
-        <w:rPr>
-          <w:rFonts w:asciiTheme="majorHAnsi" w:hAnsiTheme="majorHAnsi" w:cs="Arial"/>
-          <w:i/>
-        </w:rPr>
-        <w:t xml:space="preserve"> </w:t>
-      </w:r>
-      <w:r>
-        <w:rPr>
-          <w:rFonts w:asciiTheme="majorHAnsi" w:hAnsiTheme="majorHAnsi" w:cs="Arial"/>
-          <w:i/>
-        </w:rPr>
-        <w:t xml:space="preserve">Reference/Précis and Team Task Database”.  </w:t>
-      </w:r>
-      <w:hyperlink r:id="rId34" w:history="1">
-        <w:r>
-          <w:rPr>
-            <w:rStyle w:val="Hyperlink"/>
-            <w:rFonts w:asciiTheme="majorHAnsi" w:hAnsiTheme="majorHAnsi" w:cs="Arial"/>
-          </w:rPr>
-          <w:t>www.moodle.essex.ac.uk</w:t>
-        </w:r>
-      </w:hyperlink>
-      <w:r>
-        <w:rPr>
-          <w:rFonts w:asciiTheme="majorHAnsi" w:hAnsiTheme="majorHAnsi" w:cs="Arial"/>
-        </w:rPr>
-        <w:t xml:space="preserve">.  [Online]. Available: </w:t>
-      </w:r>
-      <w:hyperlink r:id="rId35" w:history="1">
-        <w:r>
-          <w:rPr>
-            <w:rStyle w:val="Hyperlink"/>
-          </w:rPr>
-          <w:t>https://moodle.essex.ac.uk/mod/data/view.php?d=128&amp;mode=single&amp;page=30</w:t>
-        </w:r>
-      </w:hyperlink>
-      <w:r>
-        <w:t xml:space="preserve"> </w:t>
-      </w:r>
-      <w:r>
-        <w:rPr>
-          <w:rFonts w:asciiTheme="majorHAnsi" w:hAnsiTheme="majorHAnsi" w:cs="Arial"/>
-        </w:rPr>
-        <w:t>. [Accessed: Mar. 1</w:t>
-      </w:r>
-      <w:r>
-        <w:rPr>
-          <w:rFonts w:asciiTheme="majorHAnsi" w:hAnsiTheme="majorHAnsi" w:cs="Arial"/>
-        </w:rPr>
-        <w:t>6</w:t>
-      </w:r>
-      <w:r>
-        <w:rPr>
-          <w:rFonts w:asciiTheme="majorHAnsi" w:hAnsiTheme="majorHAnsi" w:cs="Arial"/>
-        </w:rPr>
-        <w:t>. 2015].</w:t>
-      </w:r>
-    </w:p>
-    <w:p>
-      <w:pPr>
-        <w:rPr>
-          <w:rFonts w:asciiTheme="majorHAnsi" w:hAnsiTheme="majorHAnsi" w:cs="Arial"/>
-        </w:rPr>
-      </w:pPr>
-      <w:r>
-        <w:rPr>
-          <w:rFonts w:asciiTheme="majorHAnsi" w:hAnsiTheme="majorHAnsi" w:cs="Arial"/>
-        </w:rPr>
-        <w:t xml:space="preserve">[3] </w:t>
-      </w:r>
-      <w:r>
-        <w:rPr>
-          <w:rFonts w:asciiTheme="majorHAnsi" w:hAnsiTheme="majorHAnsi" w:cs="Arial"/>
-        </w:rPr>
-        <w:t>– Moodle. "</w:t>
-      </w:r>
-      <w:r>
-        <w:rPr>
-          <w:rFonts w:asciiTheme="majorHAnsi" w:hAnsiTheme="majorHAnsi" w:cs="Arial"/>
-          <w:i/>
-        </w:rPr>
-        <w:t xml:space="preserve"> </w:t>
-      </w:r>
-      <w:r>
-        <w:rPr>
-          <w:rFonts w:asciiTheme="majorHAnsi" w:hAnsiTheme="majorHAnsi" w:cs="Arial"/>
-          <w:i/>
-        </w:rPr>
-        <w:t xml:space="preserve">Reference/Précis and Team Task Database”.  </w:t>
-      </w:r>
-      <w:hyperlink r:id="rId36" w:history="1">
-        <w:r>
-          <w:rPr>
-            <w:rStyle w:val="Hyperlink"/>
-            <w:rFonts w:asciiTheme="majorHAnsi" w:hAnsiTheme="majorHAnsi" w:cs="Arial"/>
-          </w:rPr>
-          <w:t>www.moodle.essex.ac.uk</w:t>
-        </w:r>
-      </w:hyperlink>
-      <w:r>
-        <w:rPr>
-          <w:rFonts w:asciiTheme="majorHAnsi" w:hAnsiTheme="majorHAnsi" w:cs="Arial"/>
-        </w:rPr>
-        <w:t xml:space="preserve">.  [Online]. Available: </w:t>
-      </w:r>
-      <w:hyperlink r:id="rId37" w:history="1">
-        <w:r>
-          <w:rPr>
-            <w:rStyle w:val="Hyperlink"/>
-            <w:rFonts w:asciiTheme="majorHAnsi" w:hAnsiTheme="majorHAnsi" w:cs="Arial"/>
-          </w:rPr>
-          <w:t>https://moodle.essex.ac.uk/mod/data/view.php?d=128&amp;mode=single&amp;page=58</w:t>
-        </w:r>
-      </w:hyperlink>
-      <w:r>
-        <w:t xml:space="preserve"> </w:t>
-      </w:r>
-      <w:r>
-        <w:rPr>
-          <w:rFonts w:asciiTheme="majorHAnsi" w:hAnsiTheme="majorHAnsi" w:cs="Arial"/>
-        </w:rPr>
-        <w:t>. [Accessed: Mar. 1</w:t>
-      </w:r>
-      <w:r>
-        <w:rPr>
-          <w:rFonts w:asciiTheme="majorHAnsi" w:hAnsiTheme="majorHAnsi" w:cs="Arial"/>
-        </w:rPr>
-        <w:t>6</w:t>
-      </w:r>
-      <w:r>
-        <w:rPr>
-          <w:rFonts w:asciiTheme="majorHAnsi" w:hAnsiTheme="majorHAnsi" w:cs="Arial"/>
-        </w:rPr>
-        <w:t>. 2015].</w:t>
-      </w:r>
-    </w:p>
-    <w:p>
-      <w:pPr>
-        <w:rPr>
-          <w:rFonts w:asciiTheme="majorHAnsi" w:hAnsiTheme="majorHAnsi" w:cs="Arial"/>
-        </w:rPr>
-      </w:pPr>
-      <w:r>
-        <w:rPr>
-          <w:rFonts w:asciiTheme="majorHAnsi" w:hAnsiTheme="majorHAnsi" w:cs="Arial"/>
-        </w:rPr>
-        <w:t xml:space="preserve">[4] </w:t>
-      </w:r>
-      <w:r>
-        <w:rPr>
-          <w:rFonts w:asciiTheme="majorHAnsi" w:hAnsiTheme="majorHAnsi" w:cs="Arial"/>
-        </w:rPr>
-        <w:t>– Moodle. "</w:t>
-      </w:r>
-      <w:r>
-        <w:rPr>
-          <w:rFonts w:asciiTheme="majorHAnsi" w:hAnsiTheme="majorHAnsi" w:cs="Arial"/>
-          <w:i/>
-        </w:rPr>
-        <w:t xml:space="preserve"> </w:t>
-      </w:r>
-      <w:r>
-        <w:rPr>
-          <w:rFonts w:asciiTheme="majorHAnsi" w:hAnsiTheme="majorHAnsi" w:cs="Arial"/>
-          <w:i/>
-        </w:rPr>
-        <w:t xml:space="preserve">Reference/Précis and Team Task Database”.  </w:t>
-      </w:r>
-      <w:hyperlink r:id="rId38" w:history="1">
-        <w:r>
-          <w:rPr>
-            <w:rStyle w:val="Hyperlink"/>
-            <w:rFonts w:asciiTheme="majorHAnsi" w:hAnsiTheme="majorHAnsi" w:cs="Arial"/>
-          </w:rPr>
-          <w:t>www.moodle.essex.ac.uk</w:t>
-        </w:r>
-      </w:hyperlink>
-      <w:r>
-        <w:rPr>
-          <w:rFonts w:asciiTheme="majorHAnsi" w:hAnsiTheme="majorHAnsi" w:cs="Arial"/>
-        </w:rPr>
-        <w:t xml:space="preserve">.  [Online]. Available: </w:t>
-      </w:r>
-      <w:hyperlink r:id="rId39" w:history="1">
-        <w:r>
-          <w:rPr>
-            <w:rStyle w:val="Hyperlink"/>
             <w:rFonts w:asciiTheme="majorHAnsi" w:hAnsiTheme="majorHAnsi" w:cs="Arial"/>
           </w:rPr>
           <w:t>https://moodle.essex.ac.uk/mod/data/view.php?d=128&amp;mode=single&amp;page=62</w:t>
@@ -4415,30 +4545,38 @@
         <w:lastRenderedPageBreak/>
         <w:t>Chapter 3 Product Development (?? words)</w:t>
       </w:r>
+      <w:bookmarkEnd w:id="7"/>
+    </w:p>
+    <w:p>
+      <w:pPr>
+        <w:rPr>
+          <w:rFonts w:asciiTheme="majorHAnsi" w:hAnsiTheme="majorHAnsi" w:cs="Arial"/>
+        </w:rPr>
+      </w:pPr>
+    </w:p>
+    <w:p>
+      <w:pPr>
+        <w:pStyle w:val="Heading2"/>
+        <w:rPr>
+          <w:rFonts w:cs="Arial"/>
+        </w:rPr>
+      </w:pPr>
+      <w:bookmarkStart w:id="8" w:name="_Toc271874901"/>
+      <w:proofErr w:type="gramStart"/>
+      <w:r>
+        <w:rPr>
+          <w:rFonts w:cs="Arial"/>
+        </w:rPr>
+        <w:t>3.I</w:t>
+      </w:r>
+      <w:proofErr w:type="gramEnd"/>
+      <w:r>
+        <w:rPr>
+          <w:rFonts w:cs="Arial"/>
+        </w:rPr>
+        <w:t xml:space="preserve"> An introduction to Product Development</w:t>
+      </w:r>
       <w:bookmarkEnd w:id="8"/>
-    </w:p>
-    <w:p>
-      <w:pPr>
-        <w:rPr>
-          <w:rFonts w:asciiTheme="majorHAnsi" w:hAnsiTheme="majorHAnsi" w:cs="Arial"/>
-        </w:rPr>
-      </w:pPr>
-    </w:p>
-    <w:p>
-      <w:pPr>
-        <w:pStyle w:val="Heading2"/>
-        <w:rPr>
-          <w:rFonts w:cs="Arial"/>
-        </w:rPr>
-      </w:pPr>
-      <w:bookmarkStart w:id="12" w:name="_Toc271874901"/>
-      <w:r>
-        <w:rPr>
-          <w:rFonts w:cs="Arial"/>
-        </w:rPr>
-        <w:t>3.I An introduction to Product Development</w:t>
-      </w:r>
-      <w:bookmarkEnd w:id="12"/>
       <w:r>
         <w:rPr>
           <w:rFonts w:cs="Arial"/>
@@ -4538,7 +4676,23 @@
           <w:rFonts w:asciiTheme="majorHAnsi" w:hAnsiTheme="majorHAnsi" w:cs="Arial"/>
           <w:i/>
         </w:rPr>
-        <w:t>What is product development? definition and meaning</w:t>
+        <w:t xml:space="preserve">What is product development? </w:t>
+      </w:r>
+      <w:proofErr w:type="gramStart"/>
+      <w:r>
+        <w:rPr>
+          <w:rFonts w:asciiTheme="majorHAnsi" w:hAnsiTheme="majorHAnsi" w:cs="Arial"/>
+          <w:i/>
+        </w:rPr>
+        <w:t>definition</w:t>
+      </w:r>
+      <w:proofErr w:type="gramEnd"/>
+      <w:r>
+        <w:rPr>
+          <w:rFonts w:asciiTheme="majorHAnsi" w:hAnsiTheme="majorHAnsi" w:cs="Arial"/>
+          <w:i/>
+        </w:rPr>
+        <w:t xml:space="preserve"> and meaning</w:t>
       </w:r>
       <w:r>
         <w:rPr>
@@ -4546,7 +4700,7 @@
         </w:rPr>
         <w:t xml:space="preserve">” </w:t>
       </w:r>
-      <w:hyperlink r:id="rId40" w:history="1">
+      <w:hyperlink r:id="rId34" w:history="1">
         <w:r>
           <w:rPr>
             <w:rStyle w:val="Hyperlink"/>
@@ -4561,7 +4715,7 @@
         </w:rPr>
         <w:t xml:space="preserve">. [Online] Available: </w:t>
       </w:r>
-      <w:hyperlink r:id="rId41" w:history="1">
+      <w:hyperlink r:id="rId35" w:history="1">
         <w:r>
           <w:rPr>
             <w:rStyle w:val="Hyperlink"/>
@@ -4574,7 +4728,21 @@
         <w:rPr>
           <w:rFonts w:asciiTheme="majorHAnsi" w:hAnsiTheme="majorHAnsi" w:cs="Arial"/>
         </w:rPr>
-        <w:t xml:space="preserve"> [Accessed: Mar. 03,2015]</w:t>
+        <w:t xml:space="preserve"> [Accessed: Mar. 03</w:t>
+      </w:r>
+      <w:proofErr w:type="gramStart"/>
+      <w:r>
+        <w:rPr>
+          <w:rFonts w:asciiTheme="majorHAnsi" w:hAnsiTheme="majorHAnsi" w:cs="Arial"/>
+        </w:rPr>
+        <w:t>,2015</w:t>
+      </w:r>
+      <w:proofErr w:type="gramEnd"/>
+      <w:r>
+        <w:rPr>
+          <w:rFonts w:asciiTheme="majorHAnsi" w:hAnsiTheme="majorHAnsi" w:cs="Arial"/>
+        </w:rPr>
+        <w:t>]</w:t>
       </w:r>
     </w:p>
     <w:p>
@@ -4599,7 +4767,21 @@
         <w:rPr>
           <w:rFonts w:asciiTheme="majorHAnsi" w:hAnsiTheme="majorHAnsi" w:cs="Arial"/>
         </w:rPr>
-        <w:t xml:space="preserve"> Udemy. “</w:t>
+        <w:t xml:space="preserve"> </w:t>
+      </w:r>
+      <w:proofErr w:type="spellStart"/>
+      <w:r>
+        <w:rPr>
+          <w:rFonts w:asciiTheme="majorHAnsi" w:hAnsiTheme="majorHAnsi" w:cs="Arial"/>
+        </w:rPr>
+        <w:t>Udemy</w:t>
+      </w:r>
+      <w:proofErr w:type="spellEnd"/>
+      <w:r>
+        <w:rPr>
+          <w:rFonts w:asciiTheme="majorHAnsi" w:hAnsiTheme="majorHAnsi" w:cs="Arial"/>
+        </w:rPr>
+        <w:t>. “</w:t>
       </w:r>
       <w:r>
         <w:rPr>
@@ -4614,7 +4796,8 @@
         </w:rPr>
         <w:t xml:space="preserve">” </w:t>
       </w:r>
-      <w:hyperlink r:id="rId42" w:history="1">
+      <w:hyperlink r:id="rId36" w:history="1">
+        <w:proofErr w:type="gramStart"/>
         <w:r>
           <w:rPr>
             <w:rStyle w:val="Hyperlink"/>
@@ -4633,9 +4816,16 @@
         <w:rPr>
           <w:rFonts w:asciiTheme="majorHAnsi" w:hAnsiTheme="majorHAnsi" w:cs="Arial"/>
         </w:rPr>
-        <w:t xml:space="preserve"> .[Online] Available: </w:t>
-      </w:r>
-      <w:hyperlink r:id="rId43" w:history="1">
+        <w:t xml:space="preserve"> .[</w:t>
+      </w:r>
+      <w:proofErr w:type="gramEnd"/>
+      <w:r>
+        <w:rPr>
+          <w:rFonts w:asciiTheme="majorHAnsi" w:hAnsiTheme="majorHAnsi" w:cs="Arial"/>
+        </w:rPr>
+        <w:t xml:space="preserve">Online] Available: </w:t>
+      </w:r>
+      <w:hyperlink r:id="rId37" w:history="1">
         <w:r>
           <w:rPr>
             <w:rStyle w:val="Hyperlink"/>
@@ -4665,15 +4855,23 @@
           <w:rFonts w:cs="Arial"/>
         </w:rPr>
       </w:pPr>
-      <w:bookmarkStart w:id="13" w:name="_Toc271874902"/>
-      <w:r>
-        <w:rPr>
-          <w:rFonts w:cs="Arial"/>
-        </w:rPr>
-        <w:t>3.II The Team Product</w:t>
-      </w:r>
-      <w:bookmarkStart w:id="14" w:name="_Toc271874903"/>
-      <w:bookmarkEnd w:id="13"/>
+      <w:bookmarkStart w:id="9" w:name="_Toc271874902"/>
+      <w:proofErr w:type="gramStart"/>
+      <w:r>
+        <w:rPr>
+          <w:rFonts w:cs="Arial"/>
+        </w:rPr>
+        <w:t>3.II</w:t>
+      </w:r>
+      <w:proofErr w:type="gramEnd"/>
+      <w:r>
+        <w:rPr>
+          <w:rFonts w:cs="Arial"/>
+        </w:rPr>
+        <w:t xml:space="preserve"> The Team Product</w:t>
+      </w:r>
+      <w:bookmarkStart w:id="10" w:name="_Toc271874903"/>
+      <w:bookmarkEnd w:id="9"/>
     </w:p>
     <w:p>
       <w:pPr>
@@ -4682,13 +4880,21 @@
           <w:rFonts w:cs="Arial"/>
         </w:rPr>
       </w:pPr>
-      <w:r>
-        <w:rPr>
-          <w:rFonts w:cs="Arial"/>
-        </w:rPr>
-        <w:t>3.II.a The product specification</w:t>
-      </w:r>
-      <w:bookmarkEnd w:id="14"/>
+      <w:proofErr w:type="gramStart"/>
+      <w:r>
+        <w:rPr>
+          <w:rFonts w:cs="Arial"/>
+        </w:rPr>
+        <w:t>3.II.a</w:t>
+      </w:r>
+      <w:proofErr w:type="gramEnd"/>
+      <w:r>
+        <w:rPr>
+          <w:rFonts w:cs="Arial"/>
+        </w:rPr>
+        <w:t xml:space="preserve"> The product specification</w:t>
+      </w:r>
+      <w:bookmarkEnd w:id="10"/>
       <w:r>
         <w:rPr>
           <w:rFonts w:cs="Arial"/>
@@ -4783,7 +4989,21 @@
         <w:rPr>
           <w:rFonts w:asciiTheme="majorHAnsi" w:hAnsiTheme="majorHAnsi" w:cs="Arial"/>
         </w:rPr>
-        <w:t>TecInASec is a computer comparison price application used to search and compare a range of systems by parameters specified by the user. The information about the computers are stored in an SQL database on the online application PHPMyAdmin and is only accessible to the use of the application strictly for security reasons. Using an online server means the information that is stored can be collected from any device with an internet connection. The original idea for the product was a python written application with a GUI add-on called Tkinter. Tkinter is an add-on used for graphic user interface design, the add-on allowed for code to be processed into user friendly visuals by applying order and function to the data collected. After some development with this original concept the team came to a conclusion that this would be used as research for the structure of a final product that will be applied to a web platform by using Flask, JavaScript, HTML and CSS. Queries that retrieve the information get processed by Flask and the content gathered from the queries. This application of our program means we have creative control, allowing the final product to be aesthetically pleasing and the functionality to be sound.</w:t>
+        <w:t xml:space="preserve">TecInASec is a computer comparison price application used to search and compare a range of systems by parameters specified by the user. The information about the computers are stored in an SQL database on the online application </w:t>
+      </w:r>
+      <w:proofErr w:type="spellStart"/>
+      <w:r>
+        <w:rPr>
+          <w:rFonts w:asciiTheme="majorHAnsi" w:hAnsiTheme="majorHAnsi" w:cs="Arial"/>
+        </w:rPr>
+        <w:t>PHPMyAdmin</w:t>
+      </w:r>
+      <w:proofErr w:type="spellEnd"/>
+      <w:r>
+        <w:rPr>
+          <w:rFonts w:asciiTheme="majorHAnsi" w:hAnsiTheme="majorHAnsi" w:cs="Arial"/>
+        </w:rPr>
+        <w:t xml:space="preserve"> and is only accessible to the use of the application strictly for security reasons. Using an online server means the information that is stored can be collected from any device with an internet connection. The original idea for the product was a python written application with a GUI add-on called Tkinter. Tkinter is an add-on used for graphic user interface design, the add-on allowed for code to be processed into user friendly visuals by applying order and function to the data collected. After some development with this original concept the team came to a conclusion that this would be used as research for the structure of a final product that will be applied to a web platform by using Flask, JavaScript, HTML and CSS. Queries that retrieve the information get processed by Flask and the content gathered from the queries. This application of our program means we have creative control, allowing the final product to be aesthetically pleasing and the functionality to be sound.</w:t>
       </w:r>
     </w:p>
     <w:p>
@@ -5001,7 +5221,49 @@
         <w:rPr>
           <w:rFonts w:asciiTheme="majorHAnsi" w:hAnsiTheme="majorHAnsi" w:cs="Arial"/>
         </w:rPr>
-        <w:t xml:space="preserve"> (HyperText Markup Language) is the markup language that is read by the web browser and displays content to the user. </w:t>
+        <w:t xml:space="preserve"> (</w:t>
+      </w:r>
+      <w:proofErr w:type="spellStart"/>
+      <w:r>
+        <w:rPr>
+          <w:rFonts w:asciiTheme="majorHAnsi" w:hAnsiTheme="majorHAnsi" w:cs="Arial"/>
+        </w:rPr>
+        <w:t>HyperText</w:t>
+      </w:r>
+      <w:proofErr w:type="spellEnd"/>
+      <w:r>
+        <w:rPr>
+          <w:rFonts w:asciiTheme="majorHAnsi" w:hAnsiTheme="majorHAnsi" w:cs="Arial"/>
+        </w:rPr>
+        <w:t xml:space="preserve"> </w:t>
+      </w:r>
+      <w:proofErr w:type="spellStart"/>
+      <w:r>
+        <w:rPr>
+          <w:rFonts w:asciiTheme="majorHAnsi" w:hAnsiTheme="majorHAnsi" w:cs="Arial"/>
+        </w:rPr>
+        <w:t>Markup</w:t>
+      </w:r>
+      <w:proofErr w:type="spellEnd"/>
+      <w:r>
+        <w:rPr>
+          <w:rFonts w:asciiTheme="majorHAnsi" w:hAnsiTheme="majorHAnsi" w:cs="Arial"/>
+        </w:rPr>
+        <w:t xml:space="preserve"> Language) is the </w:t>
+      </w:r>
+      <w:proofErr w:type="spellStart"/>
+      <w:r>
+        <w:rPr>
+          <w:rFonts w:asciiTheme="majorHAnsi" w:hAnsiTheme="majorHAnsi" w:cs="Arial"/>
+        </w:rPr>
+        <w:t>markup</w:t>
+      </w:r>
+      <w:proofErr w:type="spellEnd"/>
+      <w:r>
+        <w:rPr>
+          <w:rFonts w:asciiTheme="majorHAnsi" w:hAnsiTheme="majorHAnsi" w:cs="Arial"/>
+        </w:rPr>
+        <w:t xml:space="preserve"> language that is read by the web browser and displays content to the user. </w:t>
       </w:r>
     </w:p>
     <w:p>
@@ -5105,7 +5367,7 @@
         </w:rPr>
         <w:t xml:space="preserve"> We are currently using the URL </w:t>
       </w:r>
-      <w:hyperlink r:id="rId44" w:history="1">
+      <w:hyperlink r:id="rId38" w:history="1">
         <w:r>
           <w:rPr>
             <w:rStyle w:val="Hyperlink"/>
@@ -5118,9 +5380,23 @@
         <w:rPr>
           <w:rFonts w:asciiTheme="majorHAnsi" w:hAnsiTheme="majorHAnsi" w:cs="Arial"/>
         </w:rPr>
-        <w:t xml:space="preserve"> to redirect people to the OpenShift server as it is a link that is a lot easier to remember than </w:t>
-      </w:r>
-      <w:hyperlink r:id="rId45" w:history="1">
+        <w:t xml:space="preserve"> to redirect people to the </w:t>
+      </w:r>
+      <w:proofErr w:type="spellStart"/>
+      <w:r>
+        <w:rPr>
+          <w:rFonts w:asciiTheme="majorHAnsi" w:hAnsiTheme="majorHAnsi" w:cs="Arial"/>
+        </w:rPr>
+        <w:t>OpenShift</w:t>
+      </w:r>
+      <w:proofErr w:type="spellEnd"/>
+      <w:r>
+        <w:rPr>
+          <w:rFonts w:asciiTheme="majorHAnsi" w:hAnsiTheme="majorHAnsi" w:cs="Arial"/>
+        </w:rPr>
+        <w:t xml:space="preserve"> server as it is a link that is a lot easier to remember than </w:t>
+      </w:r>
+      <w:hyperlink r:id="rId39" w:history="1">
         <w:r>
           <w:rPr>
             <w:rStyle w:val="Hyperlink"/>
@@ -5207,7 +5483,7 @@
         </w:rPr>
         <w:t xml:space="preserve">” </w:t>
       </w:r>
-      <w:hyperlink r:id="rId46" w:history="1">
+      <w:hyperlink r:id="rId40" w:history="1">
         <w:r>
           <w:rPr>
             <w:rStyle w:val="Hyperlink"/>
@@ -5222,7 +5498,7 @@
         </w:rPr>
         <w:t xml:space="preserve"> [Online]. Available: </w:t>
       </w:r>
-      <w:hyperlink r:id="rId47" w:history="1">
+      <w:hyperlink r:id="rId41" w:history="1">
         <w:r>
           <w:rPr>
             <w:rStyle w:val="Hyperlink"/>
@@ -5382,7 +5658,21 @@
         <w:rPr>
           <w:rFonts w:asciiTheme="majorHAnsi" w:hAnsiTheme="majorHAnsi" w:cs="Arial"/>
         </w:rPr>
-        <w:t>in a graphic user friendly state is just the sector of the product that the public will see. There are many different processes going on in the background that makes the website function in a successful way. The site alone using just HTML would not look or function by any standards near to what it is now. CSS is added to the site to add style and aesthetics which creates a user interface which is pleasing and simple, with this added to the HTML the site would still have no real functionality. Python collects data from sites and then stores this information in an SQL database for use later. From here PHPMyAdmin hosts the site with these modules added to it. Flask then takes the information and processes it for use in the site. All of these modules take collective responsibility over the final product working in a predictable quality of service which is the final webpage.</w:t>
+        <w:t xml:space="preserve">in a graphic user friendly state is just the sector of the product that the public will see. There are many different processes going on in the background that makes the website function in a successful way. The site alone using just HTML would not look or function by any standards near to what it is now. CSS is added to the site to add style and aesthetics which creates a user interface which is pleasing and simple, with this added to the HTML the site would still have no real functionality. Python collects data from sites and then stores this information in an SQL database for use later. From here </w:t>
+      </w:r>
+      <w:proofErr w:type="spellStart"/>
+      <w:r>
+        <w:rPr>
+          <w:rFonts w:asciiTheme="majorHAnsi" w:hAnsiTheme="majorHAnsi" w:cs="Arial"/>
+        </w:rPr>
+        <w:t>PHPMyAdmin</w:t>
+      </w:r>
+      <w:proofErr w:type="spellEnd"/>
+      <w:r>
+        <w:rPr>
+          <w:rFonts w:asciiTheme="majorHAnsi" w:hAnsiTheme="majorHAnsi" w:cs="Arial"/>
+        </w:rPr>
+        <w:t xml:space="preserve"> hosts the site with these modules added to it. Flask then takes the information and processes it for use in the site. All of these modules take collective responsibility over the final product working in a predictable quality of service which is the final webpage.</w:t>
       </w:r>
     </w:p>
     <w:p>
@@ -5482,21 +5772,35 @@
         <w:rPr>
           <w:rFonts w:asciiTheme="majorHAnsi" w:hAnsiTheme="majorHAnsi"/>
         </w:rPr>
-        <w:t xml:space="preserve">) The python program refreshes its scrape </w:t>
-      </w:r>
-      <w:commentRangeStart w:id="15"/>
+        <w:t xml:space="preserve">) </w:t>
+      </w:r>
+      <w:proofErr w:type="gramStart"/>
       <w:r>
         <w:rPr>
           <w:rFonts w:asciiTheme="majorHAnsi" w:hAnsiTheme="majorHAnsi"/>
         </w:rPr>
+        <w:t>The</w:t>
+      </w:r>
+      <w:proofErr w:type="gramEnd"/>
+      <w:r>
+        <w:rPr>
+          <w:rFonts w:asciiTheme="majorHAnsi" w:hAnsiTheme="majorHAnsi"/>
+        </w:rPr>
+        <w:t xml:space="preserve"> python program refreshes its scrape </w:t>
+      </w:r>
+      <w:commentRangeStart w:id="11"/>
+      <w:r>
+        <w:rPr>
+          <w:rFonts w:asciiTheme="majorHAnsi" w:hAnsiTheme="majorHAnsi"/>
+        </w:rPr>
         <w:t>after</w:t>
       </w:r>
-      <w:commentRangeEnd w:id="15"/>
+      <w:commentRangeEnd w:id="11"/>
       <w:r>
         <w:rPr>
           <w:rStyle w:val="CommentReference"/>
         </w:rPr>
-        <w:commentReference w:id="15"/>
+        <w:commentReference w:id="11"/>
       </w:r>
       <w:r>
         <w:rPr>
@@ -5712,7 +6016,35 @@
           <w:rFonts w:asciiTheme="majorHAnsi" w:hAnsiTheme="majorHAnsi" w:cs="Arial"/>
         </w:rPr>
         <w:lastRenderedPageBreak/>
-        <w:t xml:space="preserve">more or less margins around some elements than it would display on Google Chrome and Firefox. There aren’t really any constraints when it comes to hardware for the user, as websites are quite processor friendly. Two of the major possible constraints are heavy web-traffic and security. Since we are hosting the website on a free service called OpenShift, we haven’t really got much control over how much traffic the website can hold before the servers are overloaded, and as we are hosting the website on OpenShift servers, we haven’t really got much control over the security measures that are being used for our website. </w:t>
+        <w:t xml:space="preserve">more or less margins around some elements than it would display on Google Chrome and Firefox. There aren’t really any constraints when it comes to hardware for the user, as websites are quite processor friendly. Two of the major possible constraints are heavy web-traffic and security. Since we are hosting the website on a free service called </w:t>
+      </w:r>
+      <w:proofErr w:type="spellStart"/>
+      <w:r>
+        <w:rPr>
+          <w:rFonts w:asciiTheme="majorHAnsi" w:hAnsiTheme="majorHAnsi" w:cs="Arial"/>
+        </w:rPr>
+        <w:t>OpenShift</w:t>
+      </w:r>
+      <w:proofErr w:type="spellEnd"/>
+      <w:r>
+        <w:rPr>
+          <w:rFonts w:asciiTheme="majorHAnsi" w:hAnsiTheme="majorHAnsi" w:cs="Arial"/>
+        </w:rPr>
+        <w:t xml:space="preserve">, we haven’t really got much control over how much traffic the website can hold before the servers are overloaded, and as we are hosting the website on </w:t>
+      </w:r>
+      <w:proofErr w:type="spellStart"/>
+      <w:r>
+        <w:rPr>
+          <w:rFonts w:asciiTheme="majorHAnsi" w:hAnsiTheme="majorHAnsi" w:cs="Arial"/>
+        </w:rPr>
+        <w:t>OpenShift</w:t>
+      </w:r>
+      <w:proofErr w:type="spellEnd"/>
+      <w:r>
+        <w:rPr>
+          <w:rFonts w:asciiTheme="majorHAnsi" w:hAnsiTheme="majorHAnsi" w:cs="Arial"/>
+        </w:rPr>
+        <w:t xml:space="preserve"> servers, we haven’t really got much control over the security measures that are being used for our website. </w:t>
       </w:r>
     </w:p>
     <w:p>
@@ -5819,7 +6151,7 @@
       <w:r>
         <w:t xml:space="preserve">”, </w:t>
       </w:r>
-      <w:hyperlink r:id="rId48" w:history="1">
+      <w:hyperlink r:id="rId44" w:history="1">
         <w:r>
           <w:rPr>
             <w:rStyle w:val="Hyperlink"/>
@@ -5830,7 +6162,7 @@
       <w:r>
         <w:t xml:space="preserve">. [Online]. Available: </w:t>
       </w:r>
-      <w:hyperlink r:id="rId49" w:history="1">
+      <w:hyperlink r:id="rId45" w:history="1">
         <w:r>
           <w:rPr>
             <w:rStyle w:val="Hyperlink"/>
@@ -5882,7 +6214,15 @@
         </w:rPr>
       </w:pPr>
       <w:r>
-        <w:t xml:space="preserve">There is a lot of different ways to access our product since it is accessible to any device with an internet connection. External interface requirements are at least a device that can access websites, internet access and a screen to display the content from the website. Upon the delivery of this report the product is able to generate content into an online accessible database which is only accessible outside of the website by a person that holds the host IP, username, password, port and database name of the server that holds the database. </w:t>
+        <w:t xml:space="preserve">There is a lot of different ways to access our product since it is accessible to any device with an internet connection. External interface requirements are at least a device that can access websites, internet access and a screen to display the content from the website. Upon the delivery of this report the product is able to generate content into an online accessible database which is only accessible outside of the website by a person that holds the host IP, username, </w:t>
+      </w:r>
+      <w:proofErr w:type="gramStart"/>
+      <w:r>
+        <w:t>password</w:t>
+      </w:r>
+      <w:proofErr w:type="gramEnd"/>
+      <w:r>
+        <w:t xml:space="preserve">, port and database name of the server that holds the database. </w:t>
       </w:r>
       <w:r>
         <w:t xml:space="preserve">When the user has satisfied the different requirements and accessed the website, the user will be able to very easily generate a search query that retrieves computers based on what the user inputs. If the user were to hit the search button </w:t>
@@ -5901,7 +6241,23 @@
         <w:t xml:space="preserve">There are some non-functional requirements that come along with hosting an online service. The obvious requirement is a network connection, but there are quite a lot of </w:t>
       </w:r>
       <w:r>
-        <w:t xml:space="preserve">other requirements. Since we are using the free service OpenShift to host our website, they cannot guarantee uptime, nor can they guarantee how much traffic the servers can handle. This leads to unclear capacity, response time and fault recovery time. Based on prior experience and online reviews of OpenShift we are quite confident that the uptime of the website will be quite decent. </w:t>
+        <w:t xml:space="preserve">other requirements. Since we are using the free service </w:t>
+      </w:r>
+      <w:proofErr w:type="spellStart"/>
+      <w:r>
+        <w:t>OpenShift</w:t>
+      </w:r>
+      <w:proofErr w:type="spellEnd"/>
+      <w:r>
+        <w:t xml:space="preserve"> to host our website, they cannot guarantee uptime, nor can they guarantee how much traffic the servers can handle. This leads to unclear capacity, response time and fault recovery time. Based on prior experience and online reviews of </w:t>
+      </w:r>
+      <w:proofErr w:type="spellStart"/>
+      <w:r>
+        <w:t>OpenShift</w:t>
+      </w:r>
+      <w:proofErr w:type="spellEnd"/>
+      <w:r>
+        <w:t xml:space="preserve"> we are quite confident that the uptime of the website will be quite decent. </w:t>
       </w:r>
     </w:p>
     <w:p>
@@ -6001,7 +6357,21 @@
         <w:rPr>
           <w:rFonts w:asciiTheme="majorHAnsi" w:hAnsiTheme="majorHAnsi" w:cs="Arial"/>
         </w:rPr>
-        <w:t>Definitions, acronyms and abbrevations.</w:t>
+        <w:t xml:space="preserve">Definitions, acronyms and </w:t>
+      </w:r>
+      <w:proofErr w:type="spellStart"/>
+      <w:r>
+        <w:rPr>
+          <w:rFonts w:asciiTheme="majorHAnsi" w:hAnsiTheme="majorHAnsi" w:cs="Arial"/>
+        </w:rPr>
+        <w:t>abbrevations</w:t>
+      </w:r>
+      <w:proofErr w:type="spellEnd"/>
+      <w:r>
+        <w:rPr>
+          <w:rFonts w:asciiTheme="majorHAnsi" w:hAnsiTheme="majorHAnsi" w:cs="Arial"/>
+        </w:rPr>
+        <w:t>.</w:t>
       </w:r>
     </w:p>
     <w:p>
@@ -6234,14 +6604,22 @@
           <w:rFonts w:cs="Arial"/>
         </w:rPr>
       </w:pPr>
-      <w:bookmarkStart w:id="16" w:name="_Toc271874904"/>
-      <w:r>
-        <w:rPr>
-          <w:rFonts w:cs="Arial"/>
-        </w:rPr>
-        <w:t>3.II.b The product design</w:t>
-      </w:r>
-      <w:bookmarkEnd w:id="16"/>
+      <w:bookmarkStart w:id="12" w:name="_Toc271874904"/>
+      <w:proofErr w:type="gramStart"/>
+      <w:r>
+        <w:rPr>
+          <w:rFonts w:cs="Arial"/>
+        </w:rPr>
+        <w:t>3.II.b</w:t>
+      </w:r>
+      <w:proofErr w:type="gramEnd"/>
+      <w:r>
+        <w:rPr>
+          <w:rFonts w:cs="Arial"/>
+        </w:rPr>
+        <w:t xml:space="preserve"> The product design</w:t>
+      </w:r>
+      <w:bookmarkEnd w:id="12"/>
       <w:r>
         <w:rPr>
           <w:rFonts w:cs="Arial"/>
@@ -6255,7 +6633,7 @@
           <w:rFonts w:asciiTheme="majorHAnsi" w:hAnsiTheme="majorHAnsi" w:cs="Arial"/>
         </w:rPr>
       </w:pPr>
-      <w:bookmarkStart w:id="17" w:name="_Toc271874905"/>
+      <w:bookmarkStart w:id="13" w:name="_Toc271874905"/>
       <w:r>
         <w:rPr>
           <w:rFonts w:asciiTheme="majorHAnsi" w:hAnsiTheme="majorHAnsi" w:cs="Arial"/>
@@ -6297,14 +6675,22 @@
           <w:rFonts w:cs="Arial"/>
         </w:rPr>
       </w:pPr>
+      <w:proofErr w:type="gramStart"/>
       <w:r>
         <w:rPr>
           <w:rFonts w:cs="Arial"/>
         </w:rPr>
         <w:lastRenderedPageBreak/>
-        <w:t>3.II.c The product implementation</w:t>
-      </w:r>
-      <w:bookmarkEnd w:id="17"/>
+        <w:t>3.II.c</w:t>
+      </w:r>
+      <w:proofErr w:type="gramEnd"/>
+      <w:r>
+        <w:rPr>
+          <w:rFonts w:cs="Arial"/>
+        </w:rPr>
+        <w:t xml:space="preserve"> The product implementation</w:t>
+      </w:r>
+      <w:bookmarkEnd w:id="13"/>
       <w:r>
         <w:rPr>
           <w:rFonts w:cs="Arial"/>
@@ -6324,7 +6710,7 @@
           <w:szCs w:val="22"/>
         </w:rPr>
       </w:pPr>
-      <w:bookmarkStart w:id="18" w:name="_Toc271874906"/>
+      <w:bookmarkStart w:id="14" w:name="_Toc271874906"/>
       <w:r>
         <w:rPr>
           <w:rFonts w:eastAsiaTheme="minorHAnsi" w:cs="Arial"/>
@@ -6358,12 +6744,10 @@
           <w:sz w:val="22"/>
           <w:szCs w:val="22"/>
         </w:rPr>
-        <w:t>The very first goal was to create a simple application on Openshift server (that works with python 3.x language) that could be the base for the code, database and the GUI. The first thing we implemented was the main WSGI application on which Python code basically runs. We also included MySQL 5.5 database to the app in which we would store all the information gathered. Nevertheless, we made a simple template for the code where when and how it would run. We also implemented phpMyAdmin so we can manage, check and test queries with our database. This is the most flexible way to do it.   Our team achieved everything that we planned on this stage. The python base template stayed practically the same in the whole time spent of the project. The database is working fine on Openshifts and phpMyAdmin is still the best way to monitor our database.</w:t>
-      </w:r>
-    </w:p>
-    <w:p>
-      <w:pPr>
-        <w:pStyle w:val="Heading3"/>
+        <w:t xml:space="preserve">The very first goal was to create a simple application on Openshift server (that works with python 3.x language) that could be the base for the code, database and the GUI. The first thing we implemented was the main WSGI application on which Python code basically runs. We also included MySQL 5.5 database to the app in which we would store all the information gathered. Nevertheless, we made a simple template for the code where when and how it would run. We also implemented phpMyAdmin so we can manage, check and test queries with our database. This is the most flexible way to do it.   Our team achieved everything that we planned on this stage. The python base template stayed practically the same in the whole time spent of the project. The database is working fine on </w:t>
+      </w:r>
+      <w:proofErr w:type="spellStart"/>
+      <w:r>
         <w:rPr>
           <w:rFonts w:eastAsiaTheme="minorHAnsi" w:cs="Arial"/>
           <w:b w:val="0"/>
@@ -6372,7 +6756,9 @@
           <w:sz w:val="22"/>
           <w:szCs w:val="22"/>
         </w:rPr>
-      </w:pPr>
+        <w:t>Openshifts</w:t>
+      </w:r>
+      <w:proofErr w:type="spellEnd"/>
       <w:r>
         <w:rPr>
           <w:rFonts w:eastAsiaTheme="minorHAnsi" w:cs="Arial"/>
@@ -6382,7 +6768,7 @@
           <w:sz w:val="22"/>
           <w:szCs w:val="22"/>
         </w:rPr>
-        <w:t>The second aim was to create a simple scraping code to gather information from the site ‘PCWORLD’. Our intention was to gather laptop computer names, prices, descriptions, picture URLs and links. For this task we used Python REGEX (re) module, BeautifulSoup and Requests. It was fairly easy using all these tools perhaps because all of them can be combined together in a manageable way. You can clearly see in [appendix a.7] that the scraping code is not long at all. This just proves that the 3 tools that we use are very efficient. Nevertheless, you can also see in the image that we use python regex for finding patterns, in other words, specific words, keywords or numbers in a String. So far, we managed to finish the tasks on the second goal. However, there is still a lot of space for improvement.</w:t>
+        <w:t xml:space="preserve"> and phpMyAdmin is still the best way to monitor our database.</w:t>
       </w:r>
     </w:p>
     <w:p>
@@ -6406,9 +6792,12 @@
           <w:sz w:val="22"/>
           <w:szCs w:val="22"/>
         </w:rPr>
-        <w:t>The next task was to store the information we gathered into a database. We chose to use PyMySQL module (pure python mysql drivers) to connect to our database on Openshift server. We also had to use Query Language for storing the information. The hardest part in stage 3 was to actually connect to the database. We required information, such as ‘HOST IP’, ‘USERNAME’ and ‘PASSWORD’ to make it happen. In appendix a.6 you can see that that the code has some aspects from python, and also some of the typical aspects from SQL as well. Another difficulty we faced was getting used to PyMySQL syntax and way of working with the database. After long hours of researching and hardworking</w:t>
-      </w:r>
-      <w:r>
+        <w:t>The second aim was to create a simple scraping code to gather information from the site ‘PCWORLD’. Our intention was to gather laptop computer names, prices, descriptions, picture URLs and links. For this task we used Python REGEX (re) module, BeautifulSoup and Requests. It was fairly easy using all these tools perhaps because all of them can be combined together in a manageable way. You can clearly see in [appendix a.7] that the scraping code is not long at all. This just proves that the 3 tools that we use are very efficient. Nevertheless, you can also see in the image that we use python regex for finding patterns, in other words, specific words, keywords or numbers in a String. So far, we managed to finish the tasks on the second goal. However, there is still a lot of space for improvement.</w:t>
+      </w:r>
+    </w:p>
+    <w:p>
+      <w:pPr>
+        <w:pStyle w:val="Heading3"/>
         <w:rPr>
           <w:rFonts w:eastAsiaTheme="minorHAnsi" w:cs="Arial"/>
           <w:b w:val="0"/>
@@ -6417,6 +6806,99 @@
           <w:sz w:val="22"/>
           <w:szCs w:val="22"/>
         </w:rPr>
+      </w:pPr>
+      <w:r>
+        <w:rPr>
+          <w:rFonts w:eastAsiaTheme="minorHAnsi" w:cs="Arial"/>
+          <w:b w:val="0"/>
+          <w:bCs w:val="0"/>
+          <w:color w:val="auto"/>
+          <w:sz w:val="22"/>
+          <w:szCs w:val="22"/>
+        </w:rPr>
+        <w:t xml:space="preserve">The next task was to store the information we gathered into a database. We chose to use </w:t>
+      </w:r>
+      <w:proofErr w:type="spellStart"/>
+      <w:r>
+        <w:rPr>
+          <w:rFonts w:eastAsiaTheme="minorHAnsi" w:cs="Arial"/>
+          <w:b w:val="0"/>
+          <w:bCs w:val="0"/>
+          <w:color w:val="auto"/>
+          <w:sz w:val="22"/>
+          <w:szCs w:val="22"/>
+        </w:rPr>
+        <w:t>PyMySQL</w:t>
+      </w:r>
+      <w:proofErr w:type="spellEnd"/>
+      <w:r>
+        <w:rPr>
+          <w:rFonts w:eastAsiaTheme="minorHAnsi" w:cs="Arial"/>
+          <w:b w:val="0"/>
+          <w:bCs w:val="0"/>
+          <w:color w:val="auto"/>
+          <w:sz w:val="22"/>
+          <w:szCs w:val="22"/>
+        </w:rPr>
+        <w:t xml:space="preserve"> module (pure python </w:t>
+      </w:r>
+      <w:proofErr w:type="spellStart"/>
+      <w:r>
+        <w:rPr>
+          <w:rFonts w:eastAsiaTheme="minorHAnsi" w:cs="Arial"/>
+          <w:b w:val="0"/>
+          <w:bCs w:val="0"/>
+          <w:color w:val="auto"/>
+          <w:sz w:val="22"/>
+          <w:szCs w:val="22"/>
+        </w:rPr>
+        <w:t>mysql</w:t>
+      </w:r>
+      <w:proofErr w:type="spellEnd"/>
+      <w:r>
+        <w:rPr>
+          <w:rFonts w:eastAsiaTheme="minorHAnsi" w:cs="Arial"/>
+          <w:b w:val="0"/>
+          <w:bCs w:val="0"/>
+          <w:color w:val="auto"/>
+          <w:sz w:val="22"/>
+          <w:szCs w:val="22"/>
+        </w:rPr>
+        <w:t xml:space="preserve"> drivers) to connect to our database on Openshift server. We also had to use Query Language for storing the information. The hardest part in stage 3 was to actually connect to the database. We required information, such as ‘HOST IP’, ‘USERNAME’ and ‘PASSWORD’ to make it happen. In appendix a.6 you can see that that the code has some aspects from python, and also some of the typical aspects from SQL as well. Another difficulty we faced was getting used to </w:t>
+      </w:r>
+      <w:proofErr w:type="spellStart"/>
+      <w:r>
+        <w:rPr>
+          <w:rFonts w:eastAsiaTheme="minorHAnsi" w:cs="Arial"/>
+          <w:b w:val="0"/>
+          <w:bCs w:val="0"/>
+          <w:color w:val="auto"/>
+          <w:sz w:val="22"/>
+          <w:szCs w:val="22"/>
+        </w:rPr>
+        <w:t>PyMySQL</w:t>
+      </w:r>
+      <w:proofErr w:type="spellEnd"/>
+      <w:r>
+        <w:rPr>
+          <w:rFonts w:eastAsiaTheme="minorHAnsi" w:cs="Arial"/>
+          <w:b w:val="0"/>
+          <w:bCs w:val="0"/>
+          <w:color w:val="auto"/>
+          <w:sz w:val="22"/>
+          <w:szCs w:val="22"/>
+        </w:rPr>
+        <w:t xml:space="preserve"> syntax and way of working with the database. After long hours of researching and hardworking</w:t>
+      </w:r>
+      <w:r>
+        <w:rPr>
+          <w:rFonts w:eastAsiaTheme="minorHAnsi" w:cs="Arial"/>
+          <w:b w:val="0"/>
+          <w:bCs w:val="0"/>
+          <w:color w:val="auto"/>
+          <w:sz w:val="22"/>
+          <w:szCs w:val="22"/>
+        </w:rPr>
         <w:t xml:space="preserve"> we managed to get it working. </w:t>
       </w:r>
     </w:p>
@@ -6427,12 +6909,29 @@
       </w:r>
       <w:r>
         <w:lastRenderedPageBreak/>
-        <w:t>team decided to use Flask for this part of the objective. As mentioned, Flask is one of the most powerful web development frameworks for Python and at the same time, fairly easy to use and understand. We started from basics, adding bit by bit. We thought that the website will not require any complex queries or coding lines as indicated in [appendix a.13] but we were wrong. Instead of a simple loop we had to implement a lot of ‘if’ statements to keep track of what the user is doings as shown in [appendix a.9]. Just before finishing the template with python we started pulling out information from the database with ‘query language’. This part was a relief because everything seemed to work rather fine on the first tries. After we were done the code looked like in [appendix a.4] and [appendix a.5] .By the time queries, flask and web design were done we finished stage 4.</w:t>
-      </w:r>
-    </w:p>
-    <w:p>
-      <w:r>
-        <w:t>The last stage was to finalize everything. This was basically the part where we discussed everything that we have done and things that we could still do in the near future. The idea was to inspect all of the stages of the project and thoroughly analyse them. We concluded that our product was well designed (there is always room for improvement though). Compatibility was achieved because the only browser that does not display our product correctly is Mozilla Firefox. Nevertheless, performance was a great deal. Our product can load and get the result page with hundreds of computers ready in seconds. However, there are quite a lot of features we have not implemented yet. We should have made a comparison function but it would have taken a lot of time and effort with all those different specifications of computers. This would be the main thing to implement in the future. Design could also be improved so that It would not distract. Overall, the main phase of the product was done and all of our team members are satisfied with the result.</w:t>
+        <w:t>team decided to use Flask for this part of the objective. As mentioned, Flask is one of the most powerful web development frameworks for Python and at the same time, fairly easy to use and understand. We started from basics, adding bit by bit. We thought that the website will not require any complex queries or coding lines as indicated in [appendix a.13] but we were wrong. Instead of a simple loop we had to implement a lot of ‘if’ statements to keep track of what the user is doings as shown in [appendix a.9]. Just before finishing the template with python we started pulling out information from the database with ‘query language’. This part was a relief because everything seemed to work rather fine on the first tries. After we were done the code looked like in [appendix a.4] and [appen</w:t>
+      </w:r>
+      <w:r>
+        <w:t>dix a.5] .By the time queries, F</w:t>
+      </w:r>
+      <w:r>
+        <w:t>lask and web design were done we finished stage 4.</w:t>
+      </w:r>
+    </w:p>
+    <w:p>
+      <w:r>
+        <w:t>The last stage was to finalize everything. This was basically the part where we discussed everything that we have done and things that we could still do in the near future. The idea was to inspect all of the stages of the project and thoroughly analyse them. We concluded that our product was well designed (there is always room for improvement tho</w:t>
+      </w:r>
+      <w:bookmarkStart w:id="15" w:name="_GoBack"/>
+      <w:bookmarkEnd w:id="15"/>
+      <w:r>
+        <w:t xml:space="preserve">ugh). Compatibility was achieved because the only browser that does not display our product correctly is Mozilla Firefox. Nevertheless, performance was a great deal. Our product can load and get the result page with hundreds of computers ready in seconds. However, there are quite a lot of features we have not implemented yet. We should have made a comparison function but it would have taken a lot of time and effort with all those different specifications of computers. This would be the main thing to implement in the future. Design could also be improved so that </w:t>
+      </w:r>
+      <w:r>
+        <w:t>i</w:t>
+      </w:r>
+      <w:r>
+        <w:t>t would not distract. Overall, the main phase of the product was done and all of our team members are satisfied with the result.</w:t>
       </w:r>
     </w:p>
     <w:p>
@@ -6442,15 +6941,21 @@
           <w:rFonts w:cs="Arial"/>
         </w:rPr>
       </w:pPr>
-      <w:bookmarkStart w:id="19" w:name="_GoBack"/>
-      <w:bookmarkEnd w:id="19"/>
-      <w:r>
-        <w:rPr>
-          <w:rFonts w:cs="Arial"/>
-        </w:rPr>
-        <w:t>3.II.d The product testing</w:t>
-      </w:r>
-      <w:bookmarkEnd w:id="18"/>
+      <w:proofErr w:type="gramStart"/>
+      <w:r>
+        <w:rPr>
+          <w:rFonts w:cs="Arial"/>
+        </w:rPr>
+        <w:t>3.II.d</w:t>
+      </w:r>
+      <w:proofErr w:type="gramEnd"/>
+      <w:r>
+        <w:rPr>
+          <w:rFonts w:cs="Arial"/>
+        </w:rPr>
+        <w:t xml:space="preserve"> The product testing</w:t>
+      </w:r>
+      <w:bookmarkEnd w:id="14"/>
       <w:r>
         <w:rPr>
           <w:rFonts w:cs="Arial"/>
@@ -6485,14 +6990,22 @@
           <w:rFonts w:cs="Arial"/>
         </w:rPr>
       </w:pPr>
-      <w:bookmarkStart w:id="20" w:name="_Toc271874907"/>
-      <w:r>
-        <w:rPr>
-          <w:rFonts w:cs="Arial"/>
-        </w:rPr>
-        <w:t>3.III Context</w:t>
-      </w:r>
-      <w:bookmarkEnd w:id="20"/>
+      <w:bookmarkStart w:id="16" w:name="_Toc271874907"/>
+      <w:proofErr w:type="gramStart"/>
+      <w:r>
+        <w:rPr>
+          <w:rFonts w:cs="Arial"/>
+        </w:rPr>
+        <w:t>3.III</w:t>
+      </w:r>
+      <w:proofErr w:type="gramEnd"/>
+      <w:r>
+        <w:rPr>
+          <w:rFonts w:cs="Arial"/>
+        </w:rPr>
+        <w:t xml:space="preserve"> Context</w:t>
+      </w:r>
+      <w:bookmarkEnd w:id="16"/>
     </w:p>
     <w:p>
       <w:pPr>
@@ -6501,14 +7014,22 @@
           <w:rFonts w:cs="Arial"/>
         </w:rPr>
       </w:pPr>
-      <w:bookmarkStart w:id="21" w:name="_Toc271874908"/>
-      <w:r>
-        <w:rPr>
-          <w:rFonts w:cs="Arial"/>
-        </w:rPr>
-        <w:t>3.III.a Legal matters</w:t>
-      </w:r>
-      <w:bookmarkEnd w:id="21"/>
+      <w:bookmarkStart w:id="17" w:name="_Toc271874908"/>
+      <w:proofErr w:type="gramStart"/>
+      <w:r>
+        <w:rPr>
+          <w:rFonts w:cs="Arial"/>
+        </w:rPr>
+        <w:t>3.III.a</w:t>
+      </w:r>
+      <w:proofErr w:type="gramEnd"/>
+      <w:r>
+        <w:rPr>
+          <w:rFonts w:cs="Arial"/>
+        </w:rPr>
+        <w:t xml:space="preserve"> Legal matters</w:t>
+      </w:r>
+      <w:bookmarkEnd w:id="17"/>
       <w:r>
         <w:rPr>
           <w:rFonts w:cs="Arial"/>
@@ -6582,14 +7103,22 @@
           <w:rFonts w:cs="Arial"/>
         </w:rPr>
       </w:pPr>
-      <w:bookmarkStart w:id="22" w:name="_Toc271874909"/>
-      <w:r>
-        <w:rPr>
-          <w:rFonts w:cs="Arial"/>
-        </w:rPr>
-        <w:t>3.III.b Ethical matters</w:t>
-      </w:r>
-      <w:bookmarkEnd w:id="22"/>
+      <w:bookmarkStart w:id="18" w:name="_Toc271874909"/>
+      <w:proofErr w:type="gramStart"/>
+      <w:r>
+        <w:rPr>
+          <w:rFonts w:cs="Arial"/>
+        </w:rPr>
+        <w:t>3.III.b</w:t>
+      </w:r>
+      <w:proofErr w:type="gramEnd"/>
+      <w:r>
+        <w:rPr>
+          <w:rFonts w:cs="Arial"/>
+        </w:rPr>
+        <w:t xml:space="preserve"> Ethical matters</w:t>
+      </w:r>
+      <w:bookmarkEnd w:id="18"/>
       <w:r>
         <w:rPr>
           <w:rFonts w:cs="Arial"/>
@@ -6609,11 +7138,19 @@
           <w:rFonts w:cs="Arial"/>
         </w:rPr>
       </w:pPr>
-      <w:r>
-        <w:rPr>
-          <w:rFonts w:cs="Arial"/>
-        </w:rPr>
-        <w:t>3.III.c Health &amp; safety matters</w:t>
+      <w:proofErr w:type="gramStart"/>
+      <w:r>
+        <w:rPr>
+          <w:rFonts w:cs="Arial"/>
+        </w:rPr>
+        <w:t>3.III.c</w:t>
+      </w:r>
+      <w:proofErr w:type="gramEnd"/>
+      <w:r>
+        <w:rPr>
+          <w:rFonts w:cs="Arial"/>
+        </w:rPr>
+        <w:t xml:space="preserve"> Health &amp; safety matters</w:t>
       </w:r>
       <w:r>
         <w:rPr>
@@ -6736,6 +7273,7 @@
         </w:rPr>
         <w:t>Photosensitive epilepsy</w:t>
       </w:r>
+      <w:proofErr w:type="gramStart"/>
       <w:r>
         <w:rPr>
           <w:rFonts w:asciiTheme="majorHAnsi" w:hAnsiTheme="majorHAnsi" w:cs="Arial"/>
@@ -6748,15 +7286,30 @@
         </w:rPr>
         <w:t xml:space="preserve"> </w:t>
       </w:r>
-      <w:hyperlink r:id="rId50" w:history="1">
-        <w:r>
-          <w:rPr>
-            <w:rStyle w:val="Hyperlink"/>
-            <w:rFonts w:asciiTheme="majorHAnsi" w:hAnsiTheme="majorHAnsi" w:cs="Arial"/>
-          </w:rPr>
-          <w:t>www.epilepsy.org.uk</w:t>
-        </w:r>
-      </w:hyperlink>
+      <w:proofErr w:type="gramEnd"/>
+      <w:r>
+        <w:fldChar w:fldCharType="begin"/>
+      </w:r>
+      <w:r>
+        <w:instrText xml:space="preserve"> HYPERLINK "http://www.epilepsy.org.uk" </w:instrText>
+      </w:r>
+      <w:r>
+        <w:fldChar w:fldCharType="separate"/>
+      </w:r>
+      <w:r>
+        <w:rPr>
+          <w:rStyle w:val="Hyperlink"/>
+          <w:rFonts w:asciiTheme="majorHAnsi" w:hAnsiTheme="majorHAnsi" w:cs="Arial"/>
+        </w:rPr>
+        <w:t>www.epilepsy.org.uk</w:t>
+      </w:r>
+      <w:r>
+        <w:rPr>
+          <w:rStyle w:val="Hyperlink"/>
+          <w:rFonts w:asciiTheme="majorHAnsi" w:hAnsiTheme="majorHAnsi" w:cs="Arial"/>
+        </w:rPr>
+        <w:fldChar w:fldCharType="end"/>
+      </w:r>
       <w:r>
         <w:rPr>
           <w:rFonts w:asciiTheme="majorHAnsi" w:hAnsiTheme="majorHAnsi" w:cs="Arial"/>
@@ -6775,7 +7328,7 @@
         </w:rPr>
         <w:t xml:space="preserve"> </w:t>
       </w:r>
-      <w:hyperlink r:id="rId51" w:history="1">
+      <w:hyperlink r:id="rId46" w:history="1">
         <w:r>
           <w:rPr>
             <w:rStyle w:val="Hyperlink"/>
@@ -6859,7 +7412,7 @@
         </w:rPr>
         <w:t xml:space="preserve"> </w:t>
       </w:r>
-      <w:hyperlink r:id="rId52" w:history="1">
+      <w:hyperlink r:id="rId47" w:history="1">
         <w:r>
           <w:rPr>
             <w:rStyle w:val="Hyperlink"/>
@@ -6874,7 +7427,7 @@
         </w:rPr>
         <w:t xml:space="preserve"> [Online]. Available: </w:t>
       </w:r>
-      <w:hyperlink r:id="rId53" w:history="1">
+      <w:hyperlink r:id="rId48" w:history="1">
         <w:r>
           <w:rPr>
             <w:rStyle w:val="Hyperlink"/>
@@ -6913,7 +7466,7 @@
         </w:rPr>
         <w:t xml:space="preserve">” </w:t>
       </w:r>
-      <w:hyperlink r:id="rId54" w:history="1">
+      <w:hyperlink r:id="rId49" w:history="1">
         <w:r>
           <w:rPr>
             <w:rStyle w:val="Hyperlink"/>
@@ -6928,7 +7481,7 @@
         </w:rPr>
         <w:t xml:space="preserve"> [Online] Available: </w:t>
       </w:r>
-      <w:hyperlink r:id="rId55" w:history="1">
+      <w:hyperlink r:id="rId50" w:history="1">
         <w:r>
           <w:rPr>
             <w:rStyle w:val="Hyperlink"/>
@@ -6961,21 +7514,35 @@
           <w:rFonts w:cs="Arial"/>
         </w:rPr>
       </w:pPr>
-      <w:bookmarkStart w:id="23" w:name="_Toc271874911"/>
-      <w:bookmarkStart w:id="24" w:name="_Toc271874916"/>
+      <w:bookmarkStart w:id="19" w:name="_Toc271874911"/>
+      <w:bookmarkStart w:id="20" w:name="_Toc271874916"/>
       <w:r>
         <w:rPr>
           <w:rFonts w:cs="Arial"/>
         </w:rPr>
         <w:lastRenderedPageBreak/>
-        <w:t>Chapter 4: Project Management (1038 words)</w:t>
-      </w:r>
-      <w:bookmarkEnd w:id="23"/>
-      <w:r>
-        <w:rPr>
-          <w:rFonts w:cs="Arial"/>
-        </w:rPr>
-        <w:t>(Dale Carr)</w:t>
+        <w:t>Chapter 4: Project Management (1038 words</w:t>
+      </w:r>
+      <w:proofErr w:type="gramStart"/>
+      <w:r>
+        <w:rPr>
+          <w:rFonts w:cs="Arial"/>
+        </w:rPr>
+        <w:t>)</w:t>
+      </w:r>
+      <w:bookmarkEnd w:id="19"/>
+      <w:r>
+        <w:rPr>
+          <w:rFonts w:cs="Arial"/>
+        </w:rPr>
+        <w:t>(</w:t>
+      </w:r>
+      <w:proofErr w:type="gramEnd"/>
+      <w:r>
+        <w:rPr>
+          <w:rFonts w:cs="Arial"/>
+        </w:rPr>
+        <w:t>Dale Carr)</w:t>
       </w:r>
     </w:p>
     <w:p>
@@ -6985,14 +7552,22 @@
           <w:rFonts w:cs="Arial"/>
         </w:rPr>
       </w:pPr>
-      <w:bookmarkStart w:id="25" w:name="_Toc271874912"/>
-      <w:r>
-        <w:rPr>
-          <w:rFonts w:cs="Arial"/>
-        </w:rPr>
-        <w:t>4.I An introduction to Project Management</w:t>
-      </w:r>
-      <w:bookmarkEnd w:id="25"/>
+      <w:bookmarkStart w:id="21" w:name="_Toc271874912"/>
+      <w:proofErr w:type="gramStart"/>
+      <w:r>
+        <w:rPr>
+          <w:rFonts w:cs="Arial"/>
+        </w:rPr>
+        <w:t>4.I</w:t>
+      </w:r>
+      <w:proofErr w:type="gramEnd"/>
+      <w:r>
+        <w:rPr>
+          <w:rFonts w:cs="Arial"/>
+        </w:rPr>
+        <w:t xml:space="preserve"> An introduction to Project Management</w:t>
+      </w:r>
+      <w:bookmarkEnd w:id="21"/>
       <w:r>
         <w:rPr>
           <w:rFonts w:cs="Arial"/>
@@ -7192,7 +7767,21 @@
         <w:rPr>
           <w:rFonts w:asciiTheme="majorHAnsi" w:hAnsiTheme="majorHAnsi" w:cs="Arial"/>
         </w:rPr>
-        <w:t xml:space="preserve">As with any other team member, the project manager has several tools that can be used to ensure his job is as manageable as it can be. The first of such tools is the Gantt chart, this chart allows the project manager to create tasks, allocate resources and accurately calculate the hours put in to the project(The Gantt chart can be seen later in this document). </w:t>
+        <w:t xml:space="preserve">As with any other team member, the project manager has several tools that can be used to ensure his job is as manageable as it can be. The first of such tools is the Gantt chart, this chart allows the project manager to create tasks, allocate resources and accurately calculate the hours put in to the </w:t>
+      </w:r>
+      <w:proofErr w:type="gramStart"/>
+      <w:r>
+        <w:rPr>
+          <w:rFonts w:asciiTheme="majorHAnsi" w:hAnsiTheme="majorHAnsi" w:cs="Arial"/>
+        </w:rPr>
+        <w:t>project(</w:t>
+      </w:r>
+      <w:proofErr w:type="gramEnd"/>
+      <w:r>
+        <w:rPr>
+          <w:rFonts w:asciiTheme="majorHAnsi" w:hAnsiTheme="majorHAnsi" w:cs="Arial"/>
+        </w:rPr>
+        <w:t xml:space="preserve">The Gantt chart can be seen later in this document). </w:t>
       </w:r>
     </w:p>
     <w:p>
@@ -7225,7 +7814,49 @@
         <w:rPr>
           <w:rFonts w:asciiTheme="majorHAnsi" w:hAnsiTheme="majorHAnsi" w:cs="Arial"/>
         </w:rPr>
-        <w:t>[1] Wysocki, Robert K, “What is a project?” in Effective Project Management : Traditional, Agile, Extreme, 7th ed. John Wiley &amp; Sons, Incorporated, 2013, ch. 1, sec. 3, page 1, lines 1–6.</w:t>
+        <w:t xml:space="preserve">[1] </w:t>
+      </w:r>
+      <w:proofErr w:type="spellStart"/>
+      <w:r>
+        <w:rPr>
+          <w:rFonts w:asciiTheme="majorHAnsi" w:hAnsiTheme="majorHAnsi" w:cs="Arial"/>
+        </w:rPr>
+        <w:t>Wysocki</w:t>
+      </w:r>
+      <w:proofErr w:type="spellEnd"/>
+      <w:r>
+        <w:rPr>
+          <w:rFonts w:asciiTheme="majorHAnsi" w:hAnsiTheme="majorHAnsi" w:cs="Arial"/>
+        </w:rPr>
+        <w:t xml:space="preserve">, Robert K, “What is a project?” in Effective Project </w:t>
+      </w:r>
+      <w:proofErr w:type="gramStart"/>
+      <w:r>
+        <w:rPr>
+          <w:rFonts w:asciiTheme="majorHAnsi" w:hAnsiTheme="majorHAnsi" w:cs="Arial"/>
+        </w:rPr>
+        <w:t>Management :</w:t>
+      </w:r>
+      <w:proofErr w:type="gramEnd"/>
+      <w:r>
+        <w:rPr>
+          <w:rFonts w:asciiTheme="majorHAnsi" w:hAnsiTheme="majorHAnsi" w:cs="Arial"/>
+        </w:rPr>
+        <w:t xml:space="preserve"> Traditional, Agile, Extreme, 7th ed. John Wiley &amp; Sons, Incorporated, 2013, </w:t>
+      </w:r>
+      <w:proofErr w:type="spellStart"/>
+      <w:r>
+        <w:rPr>
+          <w:rFonts w:asciiTheme="majorHAnsi" w:hAnsiTheme="majorHAnsi" w:cs="Arial"/>
+        </w:rPr>
+        <w:t>ch.</w:t>
+      </w:r>
+      <w:proofErr w:type="spellEnd"/>
+      <w:r>
+        <w:rPr>
+          <w:rFonts w:asciiTheme="majorHAnsi" w:hAnsiTheme="majorHAnsi" w:cs="Arial"/>
+        </w:rPr>
+        <w:t xml:space="preserve"> 1, sec. 3, page 1, lines 1–6.</w:t>
       </w:r>
     </w:p>
     <w:p>
@@ -7268,7 +7899,7 @@
         </w:rPr>
         <w:t xml:space="preserve">[4] </w:t>
       </w:r>
-      <w:hyperlink r:id="rId56" w:history="1">
+      <w:hyperlink r:id="rId51" w:history="1">
         <w:r>
           <w:rPr>
             <w:rStyle w:val="Hyperlink"/>
@@ -7288,9 +7919,23 @@
         <w:rPr>
           <w:rFonts w:asciiTheme="majorHAnsi" w:hAnsiTheme="majorHAnsi" w:cs="Arial"/>
         </w:rPr>
-        <w:t>[5] Roy Morien, “Agile Management and the Toyota Way for Software Project Management”, 2005, Centre for Extended Enterprise and Business Intelligence, Curtin University of Technology, Perth, Australia,   page 520, Section IX, “IN THE SCRUM - SOME FEATURES OF AN AGILE METHOD”.</w:t>
-      </w:r>
-      <w:bookmarkStart w:id="26" w:name="_Toc271874913"/>
+        <w:t xml:space="preserve">[5] Roy </w:t>
+      </w:r>
+      <w:proofErr w:type="spellStart"/>
+      <w:r>
+        <w:rPr>
+          <w:rFonts w:asciiTheme="majorHAnsi" w:hAnsiTheme="majorHAnsi" w:cs="Arial"/>
+        </w:rPr>
+        <w:t>Morien</w:t>
+      </w:r>
+      <w:proofErr w:type="spellEnd"/>
+      <w:r>
+        <w:rPr>
+          <w:rFonts w:asciiTheme="majorHAnsi" w:hAnsiTheme="majorHAnsi" w:cs="Arial"/>
+        </w:rPr>
+        <w:t>, “Agile Management and the Toyota Way for Software Project Management”, 2005, Centre for Extended Enterprise and Business Intelligence, Curtin University of Technology, Perth, Australia,   page 520, Section IX, “IN THE SCRUM - SOME FEATURES OF AN AGILE METHOD”.</w:t>
+      </w:r>
+      <w:bookmarkStart w:id="22" w:name="_Toc271874913"/>
     </w:p>
     <w:p>
       <w:pPr>
@@ -7299,13 +7944,21 @@
           <w:rFonts w:cs="Arial"/>
         </w:rPr>
       </w:pPr>
-      <w:r>
-        <w:rPr>
-          <w:rFonts w:cs="Arial"/>
-        </w:rPr>
-        <w:t>4.II Project Management Report</w:t>
-      </w:r>
-      <w:bookmarkEnd w:id="26"/>
+      <w:proofErr w:type="gramStart"/>
+      <w:r>
+        <w:rPr>
+          <w:rFonts w:cs="Arial"/>
+        </w:rPr>
+        <w:t>4.II</w:t>
+      </w:r>
+      <w:proofErr w:type="gramEnd"/>
+      <w:r>
+        <w:rPr>
+          <w:rFonts w:cs="Arial"/>
+        </w:rPr>
+        <w:t xml:space="preserve"> Project Management Report</w:t>
+      </w:r>
+      <w:bookmarkEnd w:id="22"/>
       <w:r>
         <w:rPr>
           <w:rFonts w:cs="Arial"/>
@@ -7327,12 +7980,20 @@
           <w:rFonts w:cs="Arial"/>
         </w:rPr>
       </w:pPr>
-      <w:bookmarkStart w:id="27" w:name="_Toc271874914"/>
-      <w:r>
-        <w:rPr>
-          <w:rFonts w:cs="Arial"/>
-        </w:rPr>
-        <w:t>4.II.a A description of the Gantt chart(248 words)</w:t>
+      <w:bookmarkStart w:id="23" w:name="_Toc271874914"/>
+      <w:proofErr w:type="gramStart"/>
+      <w:r>
+        <w:rPr>
+          <w:rFonts w:cs="Arial"/>
+        </w:rPr>
+        <w:t>4.II.a</w:t>
+      </w:r>
+      <w:proofErr w:type="gramEnd"/>
+      <w:r>
+        <w:rPr>
+          <w:rFonts w:cs="Arial"/>
+        </w:rPr>
+        <w:t xml:space="preserve"> A description of the Gantt chart(248 words)</w:t>
       </w:r>
       <w:r>
         <w:rPr>
@@ -7341,7 +8002,7 @@
         </w:rPr>
         <w:footnoteReference w:id="1"/>
       </w:r>
-      <w:bookmarkEnd w:id="27"/>
+      <w:bookmarkEnd w:id="23"/>
     </w:p>
     <w:p>
       <w:pPr>
@@ -7402,14 +8063,22 @@
           <w:rFonts w:cs="Arial"/>
         </w:rPr>
       </w:pPr>
-      <w:bookmarkStart w:id="28" w:name="_Toc271874915"/>
-      <w:r>
-        <w:rPr>
-          <w:rFonts w:cs="Arial"/>
-        </w:rPr>
-        <w:t>4.II.b An evaluation of the project management</w:t>
-      </w:r>
-      <w:bookmarkEnd w:id="28"/>
+      <w:bookmarkStart w:id="24" w:name="_Toc271874915"/>
+      <w:proofErr w:type="gramStart"/>
+      <w:r>
+        <w:rPr>
+          <w:rFonts w:cs="Arial"/>
+        </w:rPr>
+        <w:t>4.II.b</w:t>
+      </w:r>
+      <w:proofErr w:type="gramEnd"/>
+      <w:r>
+        <w:rPr>
+          <w:rFonts w:cs="Arial"/>
+        </w:rPr>
+        <w:t xml:space="preserve"> An evaluation of the project management</w:t>
+      </w:r>
+      <w:bookmarkEnd w:id="24"/>
       <w:r>
         <w:rPr>
           <w:rFonts w:cs="Arial"/>
@@ -7523,7 +8192,7 @@
         <w:lastRenderedPageBreak/>
         <w:t>Chapter 5: Conclusions (?? words)</w:t>
       </w:r>
-      <w:bookmarkEnd w:id="24"/>
+      <w:bookmarkEnd w:id="20"/>
     </w:p>
     <w:p>
       <w:pPr>
@@ -7574,12 +8243,12 @@
       <w:pPr>
         <w:pStyle w:val="Heading1"/>
       </w:pPr>
-      <w:bookmarkStart w:id="29" w:name="_Toc271874917"/>
+      <w:bookmarkStart w:id="25" w:name="_Toc271874917"/>
       <w:r>
         <w:lastRenderedPageBreak/>
         <w:t>Appendix</w:t>
       </w:r>
-      <w:bookmarkEnd w:id="29"/>
+      <w:bookmarkEnd w:id="25"/>
     </w:p>
     <w:p>
       <w:pPr>
@@ -7592,11 +8261,11 @@
       <w:pPr>
         <w:pStyle w:val="Heading2"/>
       </w:pPr>
-      <w:bookmarkStart w:id="30" w:name="_Toc271874918"/>
+      <w:bookmarkStart w:id="26" w:name="_Toc271874918"/>
       <w:r>
         <w:t>A. Python Code</w:t>
       </w:r>
-      <w:bookmarkEnd w:id="30"/>
+      <w:bookmarkEnd w:id="26"/>
     </w:p>
     <w:p>
       <w:pPr>
@@ -7628,7 +8297,7 @@
         <w:rPr>
           <w:rFonts w:asciiTheme="majorHAnsi" w:hAnsiTheme="majorHAnsi"/>
           <w:noProof/>
-          <w:lang w:val="en-US"/>
+          <w:lang w:eastAsia="en-GB"/>
         </w:rPr>
         <w:drawing>
           <wp:inline distT="0" distB="0" distL="0" distR="0" wp14:anchorId="5F1C6363" wp14:editId="2084B429">
@@ -7646,7 +8315,7 @@
                     <pic:cNvPicPr/>
                   </pic:nvPicPr>
                   <pic:blipFill>
-                    <a:blip r:embed="rId57">
+                    <a:blip r:embed="rId52">
                       <a:extLst>
                         <a:ext uri="{28A0092B-C50C-407E-A947-70E740481C1C}">
                           <a14:useLocalDpi xmlns:a14="http://schemas.microsoft.com/office/drawing/2010/main" val="0"/>
@@ -7696,7 +8365,7 @@
         <w:rPr>
           <w:rFonts w:asciiTheme="majorHAnsi" w:hAnsiTheme="majorHAnsi"/>
           <w:noProof/>
-          <w:lang w:val="en-US"/>
+          <w:lang w:eastAsia="en-GB"/>
         </w:rPr>
         <w:drawing>
           <wp:inline distT="0" distB="0" distL="0" distR="0" wp14:anchorId="57489060" wp14:editId="08C83F75">
@@ -7714,7 +8383,7 @@
                     <pic:cNvPicPr/>
                   </pic:nvPicPr>
                   <pic:blipFill>
-                    <a:blip r:embed="rId58">
+                    <a:blip r:embed="rId53">
                       <a:extLst>
                         <a:ext uri="{28A0092B-C50C-407E-A947-70E740481C1C}">
                           <a14:useLocalDpi xmlns:a14="http://schemas.microsoft.com/office/drawing/2010/main" val="0"/>
@@ -7764,7 +8433,7 @@
         <w:rPr>
           <w:rFonts w:asciiTheme="majorHAnsi" w:hAnsiTheme="majorHAnsi"/>
           <w:noProof/>
-          <w:lang w:val="en-US"/>
+          <w:lang w:eastAsia="en-GB"/>
         </w:rPr>
         <w:drawing>
           <wp:inline distT="0" distB="0" distL="0" distR="0" wp14:anchorId="245440A5" wp14:editId="387F5322">
@@ -7782,7 +8451,7 @@
                     <pic:cNvPicPr/>
                   </pic:nvPicPr>
                   <pic:blipFill>
-                    <a:blip r:embed="rId59">
+                    <a:blip r:embed="rId54">
                       <a:extLst>
                         <a:ext uri="{28A0092B-C50C-407E-A947-70E740481C1C}">
                           <a14:useLocalDpi xmlns:a14="http://schemas.microsoft.com/office/drawing/2010/main" val="0"/>
@@ -7832,7 +8501,7 @@
         <w:rPr>
           <w:rFonts w:asciiTheme="majorHAnsi" w:hAnsiTheme="majorHAnsi"/>
           <w:noProof/>
-          <w:lang w:val="en-US"/>
+          <w:lang w:eastAsia="en-GB"/>
         </w:rPr>
         <w:lastRenderedPageBreak/>
         <w:drawing>
@@ -7851,7 +8520,7 @@
                     <pic:cNvPicPr/>
                   </pic:nvPicPr>
                   <pic:blipFill>
-                    <a:blip r:embed="rId60">
+                    <a:blip r:embed="rId55">
                       <a:extLst>
                         <a:ext uri="{28A0092B-C50C-407E-A947-70E740481C1C}">
                           <a14:useLocalDpi xmlns:a14="http://schemas.microsoft.com/office/drawing/2010/main" val="0"/>
@@ -7901,7 +8570,7 @@
         <w:rPr>
           <w:rFonts w:asciiTheme="majorHAnsi" w:hAnsiTheme="majorHAnsi"/>
           <w:noProof/>
-          <w:lang w:val="en-US"/>
+          <w:lang w:eastAsia="en-GB"/>
         </w:rPr>
         <w:drawing>
           <wp:inline distT="0" distB="0" distL="0" distR="0" wp14:anchorId="4B939103" wp14:editId="2B4EE955">
@@ -7919,7 +8588,7 @@
                     <pic:cNvPicPr/>
                   </pic:nvPicPr>
                   <pic:blipFill>
-                    <a:blip r:embed="rId61">
+                    <a:blip r:embed="rId56">
                       <a:extLst>
                         <a:ext uri="{28A0092B-C50C-407E-A947-70E740481C1C}">
                           <a14:useLocalDpi xmlns:a14="http://schemas.microsoft.com/office/drawing/2010/main" val="0"/>
@@ -7969,7 +8638,7 @@
         <w:rPr>
           <w:rFonts w:asciiTheme="majorHAnsi" w:hAnsiTheme="majorHAnsi"/>
           <w:noProof/>
-          <w:lang w:val="en-US"/>
+          <w:lang w:eastAsia="en-GB"/>
         </w:rPr>
         <w:lastRenderedPageBreak/>
         <w:drawing>
@@ -7988,7 +8657,7 @@
                     <pic:cNvPicPr/>
                   </pic:nvPicPr>
                   <pic:blipFill>
-                    <a:blip r:embed="rId62">
+                    <a:blip r:embed="rId57">
                       <a:extLst>
                         <a:ext uri="{28A0092B-C50C-407E-A947-70E740481C1C}">
                           <a14:useLocalDpi xmlns:a14="http://schemas.microsoft.com/office/drawing/2010/main" val="0"/>
@@ -8038,7 +8707,7 @@
         <w:rPr>
           <w:rFonts w:asciiTheme="majorHAnsi" w:hAnsiTheme="majorHAnsi"/>
           <w:noProof/>
-          <w:lang w:val="en-US"/>
+          <w:lang w:eastAsia="en-GB"/>
         </w:rPr>
         <w:drawing>
           <wp:inline distT="0" distB="0" distL="0" distR="0" wp14:anchorId="49C28756" wp14:editId="7084C8BF">
@@ -8056,7 +8725,7 @@
                     <pic:cNvPicPr/>
                   </pic:nvPicPr>
                   <pic:blipFill>
-                    <a:blip r:embed="rId63">
+                    <a:blip r:embed="rId58">
                       <a:extLst>
                         <a:ext uri="{28A0092B-C50C-407E-A947-70E740481C1C}">
                           <a14:useLocalDpi xmlns:a14="http://schemas.microsoft.com/office/drawing/2010/main" val="0"/>
@@ -8106,7 +8775,7 @@
         <w:rPr>
           <w:rFonts w:asciiTheme="majorHAnsi" w:hAnsiTheme="majorHAnsi"/>
           <w:noProof/>
-          <w:lang w:val="en-US"/>
+          <w:lang w:eastAsia="en-GB"/>
         </w:rPr>
         <w:drawing>
           <wp:inline distT="0" distB="0" distL="0" distR="0" wp14:anchorId="341D7D59" wp14:editId="4B2C92E3">
@@ -8124,7 +8793,7 @@
                     <pic:cNvPicPr/>
                   </pic:nvPicPr>
                   <pic:blipFill>
-                    <a:blip r:embed="rId64">
+                    <a:blip r:embed="rId59">
                       <a:extLst>
                         <a:ext uri="{28A0092B-C50C-407E-A947-70E740481C1C}">
                           <a14:useLocalDpi xmlns:a14="http://schemas.microsoft.com/office/drawing/2010/main" val="0"/>
@@ -8174,7 +8843,7 @@
         <w:rPr>
           <w:rFonts w:asciiTheme="majorHAnsi" w:hAnsiTheme="majorHAnsi"/>
           <w:noProof/>
-          <w:lang w:val="en-US"/>
+          <w:lang w:eastAsia="en-GB"/>
         </w:rPr>
         <w:lastRenderedPageBreak/>
         <w:drawing>
@@ -8193,7 +8862,7 @@
                     <pic:cNvPicPr/>
                   </pic:nvPicPr>
                   <pic:blipFill>
-                    <a:blip r:embed="rId65">
+                    <a:blip r:embed="rId60">
                       <a:extLst>
                         <a:ext uri="{28A0092B-C50C-407E-A947-70E740481C1C}">
                           <a14:useLocalDpi xmlns:a14="http://schemas.microsoft.com/office/drawing/2010/main" val="0"/>
@@ -8243,7 +8912,7 @@
         <w:rPr>
           <w:rFonts w:asciiTheme="majorHAnsi" w:hAnsiTheme="majorHAnsi"/>
           <w:noProof/>
-          <w:lang w:val="en-US"/>
+          <w:lang w:eastAsia="en-GB"/>
         </w:rPr>
         <w:drawing>
           <wp:inline distT="0" distB="0" distL="0" distR="0" wp14:anchorId="3BEBF209" wp14:editId="44E27A12">
@@ -8261,7 +8930,7 @@
                     <pic:cNvPicPr/>
                   </pic:nvPicPr>
                   <pic:blipFill>
-                    <a:blip r:embed="rId66">
+                    <a:blip r:embed="rId61">
                       <a:extLst>
                         <a:ext uri="{28A0092B-C50C-407E-A947-70E740481C1C}">
                           <a14:useLocalDpi xmlns:a14="http://schemas.microsoft.com/office/drawing/2010/main" val="0"/>
@@ -8311,7 +8980,7 @@
         <w:rPr>
           <w:rFonts w:asciiTheme="majorHAnsi" w:hAnsiTheme="majorHAnsi"/>
           <w:noProof/>
-          <w:lang w:val="en-US"/>
+          <w:lang w:eastAsia="en-GB"/>
         </w:rPr>
         <w:lastRenderedPageBreak/>
         <w:drawing>
@@ -8330,7 +8999,7 @@
                     <pic:cNvPicPr/>
                   </pic:nvPicPr>
                   <pic:blipFill>
-                    <a:blip r:embed="rId67">
+                    <a:blip r:embed="rId62">
                       <a:extLst>
                         <a:ext uri="{28A0092B-C50C-407E-A947-70E740481C1C}">
                           <a14:useLocalDpi xmlns:a14="http://schemas.microsoft.com/office/drawing/2010/main" val="0"/>
@@ -8380,7 +9049,7 @@
         <w:rPr>
           <w:rFonts w:asciiTheme="majorHAnsi" w:hAnsiTheme="majorHAnsi"/>
           <w:noProof/>
-          <w:lang w:val="en-US"/>
+          <w:lang w:eastAsia="en-GB"/>
         </w:rPr>
         <w:drawing>
           <wp:inline distT="0" distB="0" distL="0" distR="0" wp14:anchorId="50D47609" wp14:editId="66C8CF73">
@@ -8398,7 +9067,7 @@
                     <pic:cNvPicPr/>
                   </pic:nvPicPr>
                   <pic:blipFill>
-                    <a:blip r:embed="rId68">
+                    <a:blip r:embed="rId63">
                       <a:extLst>
                         <a:ext uri="{28A0092B-C50C-407E-A947-70E740481C1C}">
                           <a14:useLocalDpi xmlns:a14="http://schemas.microsoft.com/office/drawing/2010/main" val="0"/>
@@ -8448,7 +9117,7 @@
         <w:rPr>
           <w:rFonts w:asciiTheme="majorHAnsi" w:hAnsiTheme="majorHAnsi"/>
           <w:noProof/>
-          <w:lang w:val="en-US"/>
+          <w:lang w:eastAsia="en-GB"/>
         </w:rPr>
         <w:drawing>
           <wp:inline distT="0" distB="0" distL="0" distR="0" wp14:anchorId="2DE3CC7D" wp14:editId="79782B6B">
@@ -8466,7 +9135,7 @@
                     <pic:cNvPicPr/>
                   </pic:nvPicPr>
                   <pic:blipFill>
-                    <a:blip r:embed="rId69">
+                    <a:blip r:embed="rId64">
                       <a:extLst>
                         <a:ext uri="{28A0092B-C50C-407E-A947-70E740481C1C}">
                           <a14:useLocalDpi xmlns:a14="http://schemas.microsoft.com/office/drawing/2010/main" val="0"/>
@@ -8499,7 +9168,7 @@
           <w:rFonts w:asciiTheme="majorHAnsi" w:hAnsiTheme="majorHAnsi"/>
         </w:rPr>
         <w:sectPr>
-          <w:footerReference w:type="default" r:id="rId70"/>
+          <w:footerReference w:type="default" r:id="rId65"/>
           <w:pgSz w:w="11906" w:h="16838"/>
           <w:pgMar w:top="1440" w:right="1440" w:bottom="1440" w:left="1440" w:header="708" w:footer="708" w:gutter="0"/>
           <w:cols w:space="708"/>
@@ -8517,12 +9186,12 @@
       <w:pPr>
         <w:pStyle w:val="Heading2"/>
       </w:pPr>
-      <w:bookmarkStart w:id="31" w:name="_Toc271874919"/>
+      <w:bookmarkStart w:id="27" w:name="_Toc271874919"/>
       <w:r>
         <w:lastRenderedPageBreak/>
         <w:t>B Team effort summary table</w:t>
       </w:r>
-      <w:bookmarkEnd w:id="31"/>
+      <w:bookmarkEnd w:id="27"/>
     </w:p>
     <w:p>
       <w:pPr>
@@ -11470,7 +12139,7 @@
                 <w:szCs w:val="16"/>
               </w:rPr>
             </w:pPr>
-            <w:commentRangeStart w:id="32"/>
+            <w:commentRangeStart w:id="28"/>
             <w:r>
               <w:rPr>
                 <w:rFonts w:ascii="Cambria" w:eastAsia="Times New Roman" w:hAnsi="Cambria" w:cs="Times New Roman"/>
@@ -11480,12 +12149,12 @@
               </w:rPr>
               <w:t>0</w:t>
             </w:r>
-            <w:commentRangeEnd w:id="32"/>
+            <w:commentRangeEnd w:id="28"/>
             <w:r>
               <w:rPr>
                 <w:rStyle w:val="CommentReference"/>
               </w:rPr>
-              <w:commentReference w:id="32"/>
+              <w:commentReference w:id="28"/>
             </w:r>
           </w:p>
         </w:tc>
@@ -11721,12 +12390,12 @@
       <w:r>
         <w:br w:type="page"/>
       </w:r>
-      <w:bookmarkStart w:id="33" w:name="_Toc271874920"/>
+      <w:bookmarkStart w:id="29" w:name="_Toc271874920"/>
       <w:r>
         <w:lastRenderedPageBreak/>
         <w:t>C Project management Gantt chart</w:t>
       </w:r>
-      <w:bookmarkEnd w:id="33"/>
+      <w:bookmarkEnd w:id="29"/>
     </w:p>
     <w:p>
       <w:pPr>
@@ -11767,7 +12436,7 @@
 
 <file path=word/comments.xml><?xml version="1.0" encoding="utf-8"?>
 <w:comments xmlns:wpc="http://schemas.microsoft.com/office/word/2010/wordprocessingCanvas" xmlns:mc="http://schemas.openxmlformats.org/markup-compatibility/2006" xmlns:o="urn:schemas-microsoft-com:office:office" xmlns:r="http://schemas.openxmlformats.org/officeDocument/2006/relationships" xmlns:m="http://schemas.openxmlformats.org/officeDocument/2006/math" xmlns:v="urn:schemas-microsoft-com:vml" xmlns:wp14="http://schemas.microsoft.com/office/word/2010/wordprocessingDrawing" xmlns:wp="http://schemas.openxmlformats.org/drawingml/2006/wordprocessingDrawing" xmlns:w10="urn:schemas-microsoft-com:office:word" xmlns:w="http://schemas.openxmlformats.org/wordprocessingml/2006/main" xmlns:w14="http://schemas.microsoft.com/office/word/2010/wordml" xmlns:w15="http://schemas.microsoft.com/office/word/2012/wordml" xmlns:wpg="http://schemas.microsoft.com/office/word/2010/wordprocessingGroup" xmlns:wpi="http://schemas.microsoft.com/office/word/2010/wordprocessingInk" xmlns:wne="http://schemas.microsoft.com/office/word/2006/wordml" xmlns:wps="http://schemas.microsoft.com/office/word/2010/wordprocessingShape" mc:Ignorable="w14 w15 wp14">
-  <w:comment w:id="7" w:author="Traynor, Sean T" w:date="2015-03-16T10:20:00Z" w:initials="TST">
+  <w:comment w:id="11" w:author="Traynor, Sean T" w:date="2015-03-16T10:18:00Z" w:initials="TST">
     <w:p>
       <w:pPr>
         <w:pStyle w:val="CommentText"/>
@@ -11779,11 +12448,19 @@
         <w:annotationRef/>
       </w:r>
       <w:r>
-        <w:t>Consider adding references to parts of the past work report</w:t>
+        <w:t xml:space="preserve">Specify how long it goes between each </w:t>
+      </w:r>
+      <w:proofErr w:type="spellStart"/>
+      <w:r>
+        <w:t>cronjob</w:t>
+      </w:r>
+      <w:proofErr w:type="spellEnd"/>
+      <w:r>
+        <w:t>.</w:t>
       </w:r>
     </w:p>
   </w:comment>
-  <w:comment w:id="9" w:author="Traynor, Sean T" w:date="2015-03-16T10:19:00Z" w:initials="TST">
+  <w:comment w:id="28" w:author="Traynor, Sean T" w:date="2015-03-16T10:07:00Z" w:initials="TST">
     <w:p>
       <w:pPr>
         <w:pStyle w:val="CommentText"/>
@@ -11795,71 +12472,23 @@
         <w:annotationRef/>
       </w:r>
       <w:r>
-        <w:t>Add reference</w:t>
-      </w:r>
-    </w:p>
-  </w:comment>
-  <w:comment w:id="10" w:author="Traynor, Sean T" w:date="2015-03-16T10:19:00Z" w:initials="TST">
-    <w:p>
-      <w:pPr>
-        <w:pStyle w:val="CommentText"/>
-      </w:pPr>
-      <w:r>
-        <w:rPr>
-          <w:rStyle w:val="CommentReference"/>
-        </w:rPr>
-        <w:annotationRef/>
-      </w:r>
-      <w:r>
-        <w:t>Add reference</w:t>
-      </w:r>
-    </w:p>
-  </w:comment>
-  <w:comment w:id="11" w:author="Traynor, Sean T" w:date="2015-03-16T10:19:00Z" w:initials="TST">
-    <w:p>
-      <w:pPr>
-        <w:pStyle w:val="CommentText"/>
-      </w:pPr>
-      <w:r>
-        <w:rPr>
-          <w:rStyle w:val="CommentReference"/>
-        </w:rPr>
-        <w:annotationRef/>
-      </w:r>
-      <w:r>
-        <w:t>Add reference</w:t>
-      </w:r>
-    </w:p>
-  </w:comment>
-  <w:comment w:id="15" w:author="Traynor, Sean T" w:date="2015-03-16T10:18:00Z" w:initials="TST">
-    <w:p>
-      <w:pPr>
-        <w:pStyle w:val="CommentText"/>
-      </w:pPr>
-      <w:r>
-        <w:rPr>
-          <w:rStyle w:val="CommentReference"/>
-        </w:rPr>
-        <w:annotationRef/>
-      </w:r>
-      <w:r>
-        <w:t>Specify how long it goes between each cronjob.</w:t>
-      </w:r>
-    </w:p>
-  </w:comment>
-  <w:comment w:id="32" w:author="Traynor, Sean T" w:date="2015-03-16T10:07:00Z" w:initials="TST">
-    <w:p>
-      <w:pPr>
-        <w:pStyle w:val="CommentText"/>
-      </w:pPr>
-      <w:r>
-        <w:rPr>
-          <w:rStyle w:val="CommentReference"/>
-        </w:rPr>
-        <w:annotationRef/>
-      </w:r>
-      <w:r>
-        <w:t>Valentine! Fill inn overall score on ppt presentation. Results found on moodle.</w:t>
+        <w:t xml:space="preserve">Valentine! Fill inn overall score on </w:t>
+      </w:r>
+      <w:proofErr w:type="spellStart"/>
+      <w:r>
+        <w:t>ppt</w:t>
+      </w:r>
+      <w:proofErr w:type="spellEnd"/>
+      <w:r>
+        <w:t xml:space="preserve"> presentation. Results found on </w:t>
+      </w:r>
+      <w:proofErr w:type="spellStart"/>
+      <w:r>
+        <w:t>moodle</w:t>
+      </w:r>
+      <w:proofErr w:type="spellEnd"/>
+      <w:r>
+        <w:t>.</w:t>
       </w:r>
     </w:p>
   </w:comment>
@@ -11868,10 +12497,6 @@
 
 <file path=word/commentsExtended.xml><?xml version="1.0" encoding="utf-8"?>
 <w15:commentsEx xmlns:wpc="http://schemas.microsoft.com/office/word/2010/wordprocessingCanvas" xmlns:mc="http://schemas.openxmlformats.org/markup-compatibility/2006" xmlns:o="urn:schemas-microsoft-com:office:office" xmlns:r="http://schemas.openxmlformats.org/officeDocument/2006/relationships" xmlns:m="http://schemas.openxmlformats.org/officeDocument/2006/math" xmlns:v="urn:schemas-microsoft-com:vml" xmlns:wp14="http://schemas.microsoft.com/office/word/2010/wordprocessingDrawing" xmlns:wp="http://schemas.openxmlformats.org/drawingml/2006/wordprocessingDrawing" xmlns:w10="urn:schemas-microsoft-com:office:word" xmlns:w="http://schemas.openxmlformats.org/wordprocessingml/2006/main" xmlns:w14="http://schemas.microsoft.com/office/word/2010/wordml" xmlns:w15="http://schemas.microsoft.com/office/word/2012/wordml" xmlns:wpg="http://schemas.microsoft.com/office/word/2010/wordprocessingGroup" xmlns:wpi="http://schemas.microsoft.com/office/word/2010/wordprocessingInk" xmlns:wne="http://schemas.microsoft.com/office/word/2006/wordml" xmlns:wps="http://schemas.microsoft.com/office/word/2010/wordprocessingShape" mc:Ignorable="w14 w15 wp14">
-  <w15:commentEx w15:paraId="321A4788" w15:done="0"/>
-  <w15:commentEx w15:paraId="08C80ABD" w15:done="0"/>
-  <w15:commentEx w15:paraId="7D50ADFA" w15:done="0"/>
-  <w15:commentEx w15:paraId="1B2F4E4D" w15:done="0"/>
   <w15:commentEx w15:paraId="554EB764" w15:done="0"/>
   <w15:commentEx w15:paraId="2B3CEC93" w15:done="0"/>
 </w15:commentsEx>
@@ -11936,7 +12561,7 @@
           <w:rPr>
             <w:noProof/>
           </w:rPr>
-          <w:t>18</w:t>
+          <w:t>23</w:t>
         </w:r>
         <w:r>
           <w:rPr>
@@ -14051,7 +14676,7 @@
 </file>
 
 <file path=customXml/itemProps1.xml><?xml version="1.0" encoding="utf-8"?>
-<ds:datastoreItem xmlns:ds="http://schemas.openxmlformats.org/officeDocument/2006/customXml" ds:itemID="{4D25E344-A255-49BA-A032-C3F3F2FE4B8D}">
+<ds:datastoreItem xmlns:ds="http://schemas.openxmlformats.org/officeDocument/2006/customXml" ds:itemID="{83729E78-9CC3-469C-9BC0-CD8C47279614}">
   <ds:schemaRefs>
     <ds:schemaRef ds:uri="http://schemas.openxmlformats.org/officeDocument/2006/bibliography"/>
   </ds:schemaRefs>

</xml_diff>

<commit_message>
added to past content
</commit_message>
<xml_diff>
--- a/CE101 Team Report Team T.docx
+++ b/CE101 Team Report Team T.docx
@@ -2142,21 +2142,7 @@
         <w:rPr>
           <w:rFonts w:cs="Arial"/>
         </w:rPr>
-        <w:t xml:space="preserve">pter 1 </w:t>
-      </w:r>
-      <w:proofErr w:type="gramStart"/>
-      <w:r>
-        <w:rPr>
-          <w:rFonts w:cs="Arial"/>
-        </w:rPr>
-        <w:t>The</w:t>
-      </w:r>
-      <w:proofErr w:type="gramEnd"/>
-      <w:r>
-        <w:rPr>
-          <w:rFonts w:cs="Arial"/>
-        </w:rPr>
-        <w:t xml:space="preserve"> Executive Summary (319</w:t>
+        <w:t>pter 1 The Executive Summary (319</w:t>
       </w:r>
       <w:r>
         <w:rPr>
@@ -2241,19 +2227,11 @@
         </w:rPr>
       </w:pPr>
       <w:bookmarkStart w:id="2" w:name="_Toc271874896"/>
-      <w:proofErr w:type="gramStart"/>
-      <w:r>
-        <w:rPr>
-          <w:rFonts w:cs="Arial"/>
-        </w:rPr>
-        <w:t>2.I</w:t>
-      </w:r>
-      <w:proofErr w:type="gramEnd"/>
-      <w:r>
-        <w:rPr>
-          <w:rFonts w:cs="Arial"/>
-        </w:rPr>
-        <w:t xml:space="preserve"> An introduction to Team Working</w:t>
+      <w:r>
+        <w:rPr>
+          <w:rFonts w:cs="Arial"/>
+        </w:rPr>
+        <w:t>2.I An introduction to Team Working</w:t>
       </w:r>
       <w:bookmarkEnd w:id="2"/>
       <w:r>
@@ -2321,19 +2299,11 @@
         </w:rPr>
       </w:pPr>
       <w:bookmarkStart w:id="3" w:name="_Toc271874897"/>
-      <w:proofErr w:type="gramStart"/>
-      <w:r>
-        <w:rPr>
-          <w:rFonts w:cs="Arial"/>
-        </w:rPr>
-        <w:t>2.II</w:t>
-      </w:r>
-      <w:proofErr w:type="gramEnd"/>
-      <w:r>
-        <w:rPr>
-          <w:rFonts w:cs="Arial"/>
-        </w:rPr>
-        <w:t xml:space="preserve"> Team Activity Report</w:t>
+      <w:r>
+        <w:rPr>
+          <w:rFonts w:cs="Arial"/>
+        </w:rPr>
+        <w:t>2.II Team Activity Report</w:t>
       </w:r>
       <w:bookmarkEnd w:id="3"/>
     </w:p>
@@ -2345,19 +2315,11 @@
         </w:rPr>
       </w:pPr>
       <w:bookmarkStart w:id="4" w:name="_Toc271874898"/>
-      <w:proofErr w:type="gramStart"/>
-      <w:r>
-        <w:rPr>
-          <w:rFonts w:cs="Arial"/>
-        </w:rPr>
-        <w:t>2.II.a</w:t>
-      </w:r>
-      <w:proofErr w:type="gramEnd"/>
-      <w:r>
-        <w:rPr>
-          <w:rFonts w:cs="Arial"/>
-        </w:rPr>
-        <w:t xml:space="preserve"> The team effort summary table</w:t>
+      <w:r>
+        <w:rPr>
+          <w:rFonts w:cs="Arial"/>
+        </w:rPr>
+        <w:t>2.II.a The team effort summary table</w:t>
       </w:r>
       <w:bookmarkEnd w:id="4"/>
       <w:r>
@@ -2423,19 +2385,11 @@
         </w:rPr>
       </w:pPr>
       <w:bookmarkStart w:id="6" w:name="_Toc271874899"/>
-      <w:proofErr w:type="gramStart"/>
-      <w:r>
-        <w:rPr>
-          <w:rFonts w:cs="Arial"/>
-        </w:rPr>
-        <w:t>2.II.b</w:t>
-      </w:r>
-      <w:proofErr w:type="gramEnd"/>
-      <w:r>
-        <w:rPr>
-          <w:rFonts w:cs="Arial"/>
-        </w:rPr>
-        <w:t xml:space="preserve"> Detailed report of each team members contribution to the project</w:t>
+      <w:r>
+        <w:rPr>
+          <w:rFonts w:cs="Arial"/>
+        </w:rPr>
+        <w:t>2.II.b Detailed report of each team members contribution to the project</w:t>
       </w:r>
       <w:bookmarkEnd w:id="6"/>
       <w:r>
@@ -2618,21 +2572,7 @@
         <w:rPr>
           <w:rFonts w:asciiTheme="majorHAnsi" w:hAnsiTheme="majorHAnsi" w:cs="Arial"/>
         </w:rPr>
-        <w:t xml:space="preserve"> We had some difficulties connecting to the database that holds all information that has been scraped from the website because the database is hosted on an </w:t>
-      </w:r>
-      <w:proofErr w:type="spellStart"/>
-      <w:r>
-        <w:rPr>
-          <w:rFonts w:asciiTheme="majorHAnsi" w:hAnsiTheme="majorHAnsi" w:cs="Arial"/>
-        </w:rPr>
-        <w:t>OpenShift</w:t>
-      </w:r>
-      <w:proofErr w:type="spellEnd"/>
-      <w:r>
-        <w:rPr>
-          <w:rFonts w:asciiTheme="majorHAnsi" w:hAnsiTheme="majorHAnsi" w:cs="Arial"/>
-        </w:rPr>
-        <w:t xml:space="preserve"> server. But after some experimenting we figured a simple solution to the problem by using Flask. I have also created a couple of reports and précis, such as a re</w:t>
+        <w:t xml:space="preserve"> We had some difficulties connecting to the database that holds all information that has been scraped from the website because the database is hosted on an OpenShift server. But after some experimenting we figured a simple solution to the problem by using Flask. I have also created a couple of reports and précis, such as a re</w:t>
       </w:r>
       <w:r>
         <w:rPr>
@@ -2765,46 +2705,24 @@
         <w:rPr>
           <w:rFonts w:asciiTheme="majorHAnsi" w:hAnsiTheme="majorHAnsi" w:cs="Arial"/>
         </w:rPr>
-        <w:t>,</w:t>
-      </w:r>
-      <w:proofErr w:type="gramStart"/>
-      <w:r>
-        <w:rPr>
-          <w:rFonts w:asciiTheme="majorHAnsi" w:hAnsiTheme="majorHAnsi" w:cs="Arial"/>
-        </w:rPr>
-        <w:t xml:space="preserve">"  </w:t>
-      </w:r>
-      <w:proofErr w:type="gramEnd"/>
-      <w:r>
-        <w:fldChar w:fldCharType="begin"/>
-      </w:r>
-      <w:r>
-        <w:instrText xml:space="preserve"> HYPERLINK "http://www.moodle.essex.ac.uk" </w:instrText>
-      </w:r>
-      <w:r>
-        <w:fldChar w:fldCharType="separate"/>
-      </w:r>
-      <w:r>
-        <w:rPr>
-          <w:rStyle w:val="Hyperlink"/>
-          <w:rFonts w:asciiTheme="majorHAnsi" w:hAnsiTheme="majorHAnsi" w:cs="Arial"/>
-        </w:rPr>
-        <w:t>www.moodle.essex.ac.uk</w:t>
-      </w:r>
-      <w:r>
-        <w:rPr>
-          <w:rStyle w:val="Hyperlink"/>
-          <w:rFonts w:asciiTheme="majorHAnsi" w:hAnsiTheme="majorHAnsi" w:cs="Arial"/>
-        </w:rPr>
-        <w:fldChar w:fldCharType="end"/>
-      </w:r>
+        <w:t xml:space="preserve">,"  </w:t>
+      </w:r>
+      <w:hyperlink r:id="rId10" w:history="1">
+        <w:r>
+          <w:rPr>
+            <w:rStyle w:val="Hyperlink"/>
+            <w:rFonts w:asciiTheme="majorHAnsi" w:hAnsiTheme="majorHAnsi" w:cs="Arial"/>
+          </w:rPr>
+          <w:t>www.moodle.essex.ac.uk</w:t>
+        </w:r>
+      </w:hyperlink>
       <w:r>
         <w:rPr>
           <w:rFonts w:asciiTheme="majorHAnsi" w:hAnsiTheme="majorHAnsi" w:cs="Arial"/>
         </w:rPr>
         <w:t xml:space="preserve">.  [Online]. Available: </w:t>
       </w:r>
-      <w:hyperlink r:id="rId10" w:history="1">
+      <w:hyperlink r:id="rId11" w:history="1">
         <w:r>
           <w:rPr>
             <w:rStyle w:val="Hyperlink"/>
@@ -2858,7 +2776,6 @@
         </w:rPr>
         <w:t>e/Précis and Team Task Database</w:t>
       </w:r>
-      <w:proofErr w:type="gramStart"/>
       <w:r>
         <w:rPr>
           <w:rFonts w:asciiTheme="majorHAnsi" w:hAnsiTheme="majorHAnsi" w:cs="Arial"/>
@@ -2877,37 +2794,22 @@
         </w:rPr>
         <w:t xml:space="preserve"> </w:t>
       </w:r>
-      <w:proofErr w:type="gramEnd"/>
-      <w:r>
-        <w:fldChar w:fldCharType="begin"/>
-      </w:r>
-      <w:r>
-        <w:instrText xml:space="preserve"> HYPERLINK "http://www.moodle.essex.ac.uk" </w:instrText>
-      </w:r>
-      <w:r>
-        <w:fldChar w:fldCharType="separate"/>
-      </w:r>
-      <w:r>
-        <w:rPr>
-          <w:rStyle w:val="Hyperlink"/>
-          <w:rFonts w:asciiTheme="majorHAnsi" w:hAnsiTheme="majorHAnsi" w:cs="Arial"/>
-        </w:rPr>
-        <w:t>www.moodle.essex.ac.uk</w:t>
-      </w:r>
-      <w:r>
-        <w:rPr>
-          <w:rStyle w:val="Hyperlink"/>
-          <w:rFonts w:asciiTheme="majorHAnsi" w:hAnsiTheme="majorHAnsi" w:cs="Arial"/>
-        </w:rPr>
-        <w:fldChar w:fldCharType="end"/>
-      </w:r>
+      <w:hyperlink r:id="rId12" w:history="1">
+        <w:r>
+          <w:rPr>
+            <w:rStyle w:val="Hyperlink"/>
+            <w:rFonts w:asciiTheme="majorHAnsi" w:hAnsiTheme="majorHAnsi" w:cs="Arial"/>
+          </w:rPr>
+          <w:t>www.moodle.essex.ac.uk</w:t>
+        </w:r>
+      </w:hyperlink>
       <w:r>
         <w:rPr>
           <w:rFonts w:asciiTheme="majorHAnsi" w:hAnsiTheme="majorHAnsi" w:cs="Arial"/>
         </w:rPr>
         <w:t xml:space="preserve">. [Online]. Available: </w:t>
       </w:r>
-      <w:hyperlink r:id="rId11" w:history="1">
+      <w:hyperlink r:id="rId13" w:history="1">
         <w:r>
           <w:rPr>
             <w:rStyle w:val="Hyperlink"/>
@@ -2955,7 +2857,6 @@
         </w:rPr>
         <w:t>Reference/Précis and Team Task Database</w:t>
       </w:r>
-      <w:proofErr w:type="gramStart"/>
       <w:r>
         <w:rPr>
           <w:rFonts w:asciiTheme="majorHAnsi" w:hAnsiTheme="majorHAnsi" w:cs="Arial"/>
@@ -2968,37 +2869,7 @@
         </w:rPr>
         <w:t xml:space="preserve"> </w:t>
       </w:r>
-      <w:proofErr w:type="gramEnd"/>
-      <w:r>
-        <w:fldChar w:fldCharType="begin"/>
-      </w:r>
-      <w:r>
-        <w:instrText xml:space="preserve"> HYPERLINK "http://www.dbblts.com/tias" </w:instrText>
-      </w:r>
-      <w:r>
-        <w:fldChar w:fldCharType="separate"/>
-      </w:r>
-      <w:r>
-        <w:rPr>
-          <w:rStyle w:val="Hyperlink"/>
-          <w:rFonts w:asciiTheme="majorHAnsi" w:hAnsiTheme="majorHAnsi" w:cs="Arial"/>
-        </w:rPr>
-        <w:t>www.dbblts.com/tias</w:t>
-      </w:r>
-      <w:r>
-        <w:rPr>
-          <w:rStyle w:val="Hyperlink"/>
-          <w:rFonts w:asciiTheme="majorHAnsi" w:hAnsiTheme="majorHAnsi" w:cs="Arial"/>
-        </w:rPr>
-        <w:fldChar w:fldCharType="end"/>
-      </w:r>
-      <w:r>
-        <w:rPr>
-          <w:rFonts w:asciiTheme="majorHAnsi" w:hAnsiTheme="majorHAnsi" w:cs="Arial"/>
-        </w:rPr>
-        <w:t xml:space="preserve"> [Online]. Available: </w:t>
-      </w:r>
-      <w:hyperlink r:id="rId12" w:history="1">
+      <w:hyperlink r:id="rId14" w:history="1">
         <w:r>
           <w:rPr>
             <w:rStyle w:val="Hyperlink"/>
@@ -3011,264 +2882,7 @@
         <w:rPr>
           <w:rFonts w:asciiTheme="majorHAnsi" w:hAnsiTheme="majorHAnsi" w:cs="Arial"/>
         </w:rPr>
-        <w:t xml:space="preserve"> [Accessed: Mar. 15. 2015]</w:t>
-      </w:r>
-      <w:r>
-        <w:rPr>
-          <w:rFonts w:asciiTheme="majorHAnsi" w:hAnsiTheme="majorHAnsi" w:cs="Arial"/>
-          <w:i/>
-        </w:rPr>
-        <w:t xml:space="preserve"> </w:t>
-      </w:r>
-    </w:p>
-    <w:p>
-      <w:pPr>
-        <w:rPr>
-          <w:rFonts w:asciiTheme="majorHAnsi" w:hAnsiTheme="majorHAnsi" w:cs="Arial"/>
-        </w:rPr>
-      </w:pPr>
-      <w:r>
-        <w:rPr>
-          <w:rFonts w:asciiTheme="majorHAnsi" w:hAnsiTheme="majorHAnsi" w:cs="Arial"/>
-        </w:rPr>
-        <w:t>[</w:t>
-      </w:r>
-      <w:r>
-        <w:rPr>
-          <w:rFonts w:asciiTheme="majorHAnsi" w:hAnsiTheme="majorHAnsi" w:cs="Arial"/>
-        </w:rPr>
-        <w:t>5</w:t>
-      </w:r>
-      <w:r>
-        <w:rPr>
-          <w:rFonts w:asciiTheme="majorHAnsi" w:hAnsiTheme="majorHAnsi" w:cs="Arial"/>
-        </w:rPr>
-        <w:t>] – Moodle. “</w:t>
-      </w:r>
-      <w:r>
-        <w:rPr>
-          <w:rFonts w:asciiTheme="majorHAnsi" w:hAnsiTheme="majorHAnsi" w:cs="Arial"/>
-          <w:i/>
-        </w:rPr>
-        <w:t>Reference/Précis and Team Task Database</w:t>
-      </w:r>
-      <w:proofErr w:type="gramStart"/>
-      <w:r>
-        <w:rPr>
-          <w:rFonts w:asciiTheme="majorHAnsi" w:hAnsiTheme="majorHAnsi" w:cs="Arial"/>
-        </w:rPr>
-        <w:t xml:space="preserve">” </w:t>
-      </w:r>
-      <w:r>
-        <w:rPr>
-          <w:rFonts w:asciiTheme="majorHAnsi" w:hAnsiTheme="majorHAnsi" w:cs="Arial"/>
-        </w:rPr>
-        <w:t xml:space="preserve"> </w:t>
-      </w:r>
-      <w:proofErr w:type="gramEnd"/>
-      <w:r>
-        <w:fldChar w:fldCharType="begin"/>
-      </w:r>
-      <w:r>
-        <w:instrText xml:space="preserve"> HYPERLINK "http://www.moodle.essex.ac.uk" </w:instrText>
-      </w:r>
-      <w:r>
-        <w:fldChar w:fldCharType="separate"/>
-      </w:r>
-      <w:r>
-        <w:rPr>
-          <w:rStyle w:val="Hyperlink"/>
-          <w:rFonts w:asciiTheme="majorHAnsi" w:hAnsiTheme="majorHAnsi" w:cs="Arial"/>
-        </w:rPr>
-        <w:t>www.moodle.essex.ac.uk</w:t>
-      </w:r>
-      <w:r>
-        <w:rPr>
-          <w:rStyle w:val="Hyperlink"/>
-          <w:rFonts w:asciiTheme="majorHAnsi" w:hAnsiTheme="majorHAnsi" w:cs="Arial"/>
-        </w:rPr>
-        <w:fldChar w:fldCharType="end"/>
-      </w:r>
-      <w:r>
-        <w:rPr>
-          <w:rFonts w:asciiTheme="majorHAnsi" w:hAnsiTheme="majorHAnsi" w:cs="Arial"/>
-        </w:rPr>
-        <w:t xml:space="preserve">. [Online]. Available: </w:t>
-      </w:r>
-      <w:hyperlink r:id="rId13" w:history="1">
-        <w:r>
-          <w:rPr>
-            <w:rStyle w:val="Hyperlink"/>
-            <w:rFonts w:asciiTheme="majorHAnsi" w:hAnsiTheme="majorHAnsi" w:cs="Arial"/>
-          </w:rPr>
-          <w:t>https://moodle.essex.ac.uk/mod/data/view.php?d=128&amp;rid=9606</w:t>
-        </w:r>
-      </w:hyperlink>
-      <w:r>
-        <w:rPr>
-          <w:rFonts w:asciiTheme="majorHAnsi" w:hAnsiTheme="majorHAnsi" w:cs="Arial"/>
-        </w:rPr>
-        <w:t xml:space="preserve"> [Accessed: Mar. 15. 2015]</w:t>
-      </w:r>
-    </w:p>
-    <w:p>
-      <w:pPr>
-        <w:rPr>
-          <w:rFonts w:asciiTheme="majorHAnsi" w:hAnsiTheme="majorHAnsi" w:cs="Arial"/>
-        </w:rPr>
-      </w:pPr>
-    </w:p>
-    <w:p>
-      <w:pPr>
-        <w:pStyle w:val="Heading4"/>
-        <w:rPr>
-          <w:rFonts w:cs="Arial"/>
-          <w:sz w:val="32"/>
-        </w:rPr>
-      </w:pPr>
-      <w:r>
-        <w:rPr>
-          <w:rFonts w:cs="Arial"/>
-          <w:sz w:val="32"/>
-        </w:rPr>
-        <w:t>Charlie Hammond</w:t>
-      </w:r>
-    </w:p>
-    <w:p>
-      <w:pPr>
-        <w:pStyle w:val="Heading5"/>
-        <w:rPr>
-          <w:rFonts w:cs="Arial"/>
-        </w:rPr>
-      </w:pPr>
-      <w:r>
-        <w:rPr>
-          <w:rFonts w:cs="Arial"/>
-        </w:rPr>
-        <w:t>Introduction</w:t>
-      </w:r>
-    </w:p>
-    <w:p>
-      <w:pPr>
-        <w:rPr>
-          <w:rFonts w:asciiTheme="majorHAnsi" w:hAnsiTheme="majorHAnsi" w:cs="Arial"/>
-        </w:rPr>
-      </w:pPr>
-      <w:r>
-        <w:rPr>
-          <w:rFonts w:asciiTheme="majorHAnsi" w:hAnsiTheme="majorHAnsi" w:cs="Arial"/>
-        </w:rPr>
-        <w:t>I am the Design Specialist for Team T. It is my job to come up with the ideas and help get the design aspects of the project across to the rest of the team as well as draft the refined ideas so that they can eventually be implemented into the application/program that we are, as a team developing.</w:t>
-      </w:r>
-    </w:p>
-    <w:p>
-      <w:pPr>
-        <w:pStyle w:val="Heading5"/>
-        <w:rPr>
-          <w:rFonts w:cs="Arial"/>
-        </w:rPr>
-      </w:pPr>
-      <w:r>
-        <w:rPr>
-          <w:rFonts w:cs="Arial"/>
-        </w:rPr>
-        <w:t>Past Work</w:t>
-      </w:r>
-    </w:p>
-    <w:p>
-      <w:pPr>
-        <w:rPr>
-          <w:rFonts w:asciiTheme="majorHAnsi" w:hAnsiTheme="majorHAnsi" w:cs="Arial"/>
-        </w:rPr>
-      </w:pPr>
-      <w:r>
-        <w:rPr>
-          <w:rFonts w:asciiTheme="majorHAnsi" w:hAnsiTheme="majorHAnsi" w:cs="Arial"/>
-        </w:rPr>
-        <w:t xml:space="preserve">Starting from the beginning. 10th November 2014 it has been my role in the team to collectively work with each of the members, whether it be in the forum online [1] or with a team meeting which happens every two weeks. Since the launch of the project I have written reports covering application design [2] to potential health and safety when using the application [3]. All of the aspects that I have coved in my reports which can be found within the list of uploaded documents on the Moodle website supported by the University of Essex [4] are aspects of design </w:t>
-      </w:r>
-      <w:r>
-        <w:rPr>
-          <w:rFonts w:asciiTheme="majorHAnsi" w:hAnsiTheme="majorHAnsi" w:cs="Arial"/>
-        </w:rPr>
-        <w:lastRenderedPageBreak/>
-        <w:t>that many don’t considered when looking at an application. At this point of the application design, as of the 18th February 2015 my designs are all theoretical but are essential to the team so that we as a team can collaborate and have an insight to what the final design could be like. Each iteration of the  design can be seen in the documents I have uploaded on Moodle, so far the design assets we are interested in using have been uploaded in a folder [5] so that not only I can see and manipulate them. I have given creative control over my designs to the team for inspiration and influence so that in the end it’s a product that we can all agree on.</w:t>
-      </w:r>
-    </w:p>
-    <w:p>
-      <w:pPr>
-        <w:pStyle w:val="Heading5"/>
-        <w:rPr>
-          <w:rFonts w:cs="Arial"/>
-        </w:rPr>
-      </w:pPr>
-      <w:r>
-        <w:rPr>
-          <w:rFonts w:cs="Arial"/>
-        </w:rPr>
-        <w:t>Additional Notes</w:t>
-      </w:r>
-    </w:p>
-    <w:p>
-      <w:pPr>
-        <w:rPr>
-          <w:rFonts w:asciiTheme="majorHAnsi" w:hAnsiTheme="majorHAnsi" w:cs="Arial"/>
-        </w:rPr>
-      </w:pPr>
-      <w:r>
-        <w:rPr>
-          <w:rFonts w:asciiTheme="majorHAnsi" w:hAnsiTheme="majorHAnsi" w:cs="Arial"/>
-        </w:rPr>
-        <w:t>At this stage of the design. Astatically the program is plain, clean and simple as it is going to be a practical and useful over vibrant and attractive. This will change in the future as the application comes together and is functional it is then possible for me as a designer to look at the canvas I have to use to project the ideas that team T have for the aesthetics of TIAS.</w:t>
-      </w:r>
-    </w:p>
-    <w:p>
-      <w:pPr>
-        <w:pStyle w:val="Heading5"/>
-        <w:rPr>
-          <w:rFonts w:cs="Arial"/>
-        </w:rPr>
-      </w:pPr>
-      <w:r>
-        <w:rPr>
-          <w:rFonts w:cs="Arial"/>
-        </w:rPr>
-        <w:t>References</w:t>
-      </w:r>
-    </w:p>
-    <w:p>
-      <w:pPr>
-        <w:rPr>
-          <w:rFonts w:asciiTheme="majorHAnsi" w:hAnsiTheme="majorHAnsi" w:cs="Arial"/>
-        </w:rPr>
-      </w:pPr>
-      <w:r>
-        <w:rPr>
-          <w:rFonts w:asciiTheme="majorHAnsi" w:hAnsiTheme="majorHAnsi" w:cs="Arial"/>
-        </w:rPr>
-        <w:t>[1] – Moodle. "</w:t>
-      </w:r>
-      <w:r>
-        <w:rPr>
-          <w:rFonts w:asciiTheme="majorHAnsi" w:hAnsiTheme="majorHAnsi" w:cs="Arial"/>
-          <w:i/>
-        </w:rPr>
-        <w:t xml:space="preserve">Team Forum”.  </w:t>
-      </w:r>
-      <w:hyperlink r:id="rId14" w:history="1">
-        <w:r>
-          <w:rPr>
-            <w:rStyle w:val="Hyperlink"/>
-            <w:rFonts w:asciiTheme="majorHAnsi" w:hAnsiTheme="majorHAnsi" w:cs="Arial"/>
-          </w:rPr>
-          <w:t>www.moodle.essex.ac.uk</w:t>
-        </w:r>
-      </w:hyperlink>
-      <w:r>
-        <w:rPr>
-          <w:rFonts w:asciiTheme="majorHAnsi" w:hAnsiTheme="majorHAnsi" w:cs="Arial"/>
-        </w:rPr>
-        <w:t xml:space="preserve">.  [Online]. Available: </w:t>
+        <w:t xml:space="preserve"> [Online]. Available: </w:t>
       </w:r>
       <w:hyperlink r:id="rId15" w:history="1">
         <w:r>
@@ -3276,55 +2890,65 @@
             <w:rStyle w:val="Hyperlink"/>
             <w:rFonts w:asciiTheme="majorHAnsi" w:hAnsiTheme="majorHAnsi" w:cs="Arial"/>
           </w:rPr>
-          <w:t>https://moodle.essex.ac.uk/mod/forum/view.php?id=208159</w:t>
+          <w:t>www.dbblts.com/tias</w:t>
         </w:r>
       </w:hyperlink>
       <w:r>
         <w:rPr>
           <w:rFonts w:asciiTheme="majorHAnsi" w:hAnsiTheme="majorHAnsi" w:cs="Arial"/>
         </w:rPr>
-        <w:t>. [Accessed: Mar. 15. 2015].</w:t>
-      </w:r>
-    </w:p>
-    <w:p>
-      <w:pPr>
-        <w:rPr>
-          <w:rFonts w:asciiTheme="majorHAnsi" w:hAnsiTheme="majorHAnsi" w:cs="Arial"/>
-        </w:rPr>
-      </w:pPr>
-      <w:r>
-        <w:rPr>
-          <w:rFonts w:asciiTheme="majorHAnsi" w:hAnsiTheme="majorHAnsi" w:cs="Arial"/>
-        </w:rPr>
-        <w:t xml:space="preserve">[2] – Moodle. </w:t>
+        <w:t xml:space="preserve"> [Accessed: Mar. 15. 2015]</w:t>
       </w:r>
       <w:r>
         <w:rPr>
           <w:rFonts w:asciiTheme="majorHAnsi" w:hAnsiTheme="majorHAnsi" w:cs="Arial"/>
           <w:i/>
         </w:rPr>
-        <w:t xml:space="preserve">“Reference/Précis and Team Task Database - </w:t>
+        <w:t xml:space="preserve"> </w:t>
+      </w:r>
+    </w:p>
+    <w:p>
+      <w:pPr>
+        <w:rPr>
+          <w:rFonts w:asciiTheme="majorHAnsi" w:hAnsiTheme="majorHAnsi" w:cs="Arial"/>
+        </w:rPr>
+      </w:pPr>
+      <w:r>
+        <w:rPr>
+          <w:rFonts w:asciiTheme="majorHAnsi" w:hAnsiTheme="majorHAnsi" w:cs="Arial"/>
+        </w:rPr>
+        <w:t>[</w:t>
+      </w:r>
+      <w:r>
+        <w:rPr>
+          <w:rFonts w:asciiTheme="majorHAnsi" w:hAnsiTheme="majorHAnsi" w:cs="Arial"/>
+        </w:rPr>
+        <w:t>5</w:t>
+      </w:r>
+      <w:r>
+        <w:rPr>
+          <w:rFonts w:asciiTheme="majorHAnsi" w:hAnsiTheme="majorHAnsi" w:cs="Arial"/>
+        </w:rPr>
+        <w:t>] – Moodle. “</w:t>
       </w:r>
       <w:r>
         <w:rPr>
           <w:rFonts w:asciiTheme="majorHAnsi" w:hAnsiTheme="majorHAnsi" w:cs="Arial"/>
           <w:i/>
-          <w:shd w:val="clear" w:color="auto" w:fill="FFFFFF"/>
-        </w:rPr>
-        <w:t>Application Design</w:t>
-      </w:r>
-      <w:r>
-        <w:rPr>
-          <w:rFonts w:asciiTheme="majorHAnsi" w:hAnsiTheme="majorHAnsi" w:cs="Arial"/>
-          <w:i/>
-        </w:rPr>
-        <w:t>”</w:t>
-      </w:r>
-      <w:r>
-        <w:rPr>
-          <w:rFonts w:asciiTheme="majorHAnsi" w:hAnsiTheme="majorHAnsi" w:cs="Arial"/>
-        </w:rPr>
-        <w:t xml:space="preserve">.  </w:t>
+        </w:rPr>
+        <w:t>Reference/Précis and Team Task Database</w:t>
+      </w:r>
+      <w:r>
+        <w:rPr>
+          <w:rFonts w:asciiTheme="majorHAnsi" w:hAnsiTheme="majorHAnsi" w:cs="Arial"/>
+        </w:rPr>
+        <w:t xml:space="preserve">” </w:t>
+      </w:r>
+      <w:r>
+        <w:rPr>
+          <w:rFonts w:asciiTheme="majorHAnsi" w:hAnsiTheme="majorHAnsi" w:cs="Arial"/>
+        </w:rPr>
+        <w:t xml:space="preserve"> </w:t>
       </w:r>
       <w:hyperlink r:id="rId16" w:history="1">
         <w:r>
@@ -3339,7 +2963,7 @@
         <w:rPr>
           <w:rFonts w:asciiTheme="majorHAnsi" w:hAnsiTheme="majorHAnsi" w:cs="Arial"/>
         </w:rPr>
-        <w:t xml:space="preserve">  [Online]. Available: </w:t>
+        <w:t xml:space="preserve">. [Online]. Available: </w:t>
       </w:r>
       <w:hyperlink r:id="rId17" w:history="1">
         <w:r>
@@ -3347,49 +2971,154 @@
             <w:rStyle w:val="Hyperlink"/>
             <w:rFonts w:asciiTheme="majorHAnsi" w:hAnsiTheme="majorHAnsi" w:cs="Arial"/>
           </w:rPr>
-          <w:t>https://moodle.essex.ac.uk/mod/data/view.php?d=128&amp;mode=single</w:t>
+          <w:t>https://moodle.essex.ac.uk/mod/data/view.php?d=128&amp;rid=9606</w:t>
         </w:r>
       </w:hyperlink>
       <w:r>
         <w:rPr>
-          <w:rStyle w:val="Hyperlink"/>
-          <w:rFonts w:asciiTheme="majorHAnsi" w:hAnsiTheme="majorHAnsi" w:cs="Arial"/>
-        </w:rPr>
-        <w:t xml:space="preserve"> </w:t>
-      </w:r>
-      <w:r>
-        <w:rPr>
-          <w:rFonts w:asciiTheme="majorHAnsi" w:hAnsiTheme="majorHAnsi" w:cs="Arial"/>
-        </w:rPr>
-        <w:t>[Accessed: Mar. 15. 2015].</w:t>
-      </w:r>
-    </w:p>
-    <w:p>
-      <w:pPr>
-        <w:rPr>
-          <w:rFonts w:asciiTheme="majorHAnsi" w:hAnsiTheme="majorHAnsi" w:cs="Arial"/>
-          <w:color w:val="0000FF" w:themeColor="hyperlink"/>
-          <w:u w:val="single"/>
-        </w:rPr>
-      </w:pPr>
-      <w:r>
-        <w:rPr>
-          <w:rFonts w:asciiTheme="majorHAnsi" w:hAnsiTheme="majorHAnsi" w:cs="Arial"/>
-        </w:rPr>
-        <w:t xml:space="preserve">[3] – Moodle. </w:t>
+          <w:rFonts w:asciiTheme="majorHAnsi" w:hAnsiTheme="majorHAnsi" w:cs="Arial"/>
+        </w:rPr>
+        <w:t xml:space="preserve"> [Accessed: Mar. 15. 2015]</w:t>
+      </w:r>
+    </w:p>
+    <w:p>
+      <w:pPr>
+        <w:rPr>
+          <w:rFonts w:asciiTheme="majorHAnsi" w:hAnsiTheme="majorHAnsi" w:cs="Arial"/>
+        </w:rPr>
+      </w:pPr>
+    </w:p>
+    <w:p>
+      <w:pPr>
+        <w:pStyle w:val="Heading4"/>
+        <w:rPr>
+          <w:rFonts w:cs="Arial"/>
+          <w:sz w:val="32"/>
+        </w:rPr>
+      </w:pPr>
+      <w:r>
+        <w:rPr>
+          <w:rFonts w:cs="Arial"/>
+          <w:sz w:val="32"/>
+        </w:rPr>
+        <w:t>Charlie Hammond</w:t>
+      </w:r>
+    </w:p>
+    <w:p>
+      <w:pPr>
+        <w:rPr>
+          <w:rFonts w:asciiTheme="majorHAnsi" w:hAnsiTheme="majorHAnsi" w:cs="Arial"/>
+        </w:rPr>
+      </w:pPr>
+      <w:r>
+        <w:rPr>
+          <w:rFonts w:asciiTheme="majorHAnsi" w:hAnsiTheme="majorHAnsi" w:cs="Arial"/>
+        </w:rPr>
+        <w:t>I am the Design Specialist for Team T. It is my job in the team to come up with the ideas, designs and creative inspiration which can be seen in use with our first version of TIAS and my design work will hopefully continue into later enhanced product versions. The design research for the product in this project come not only from my personal prospective but from the rest of the team. It is then my expertise in design to take the collective inspiration from the team and work with them to draft a refined ideas, one that could eventually be implemented into the application/program that we are, as a team have developed.</w:t>
+      </w:r>
+    </w:p>
+    <w:p>
+      <w:pPr>
+        <w:pStyle w:val="Heading5"/>
+        <w:rPr>
+          <w:rFonts w:cs="Arial"/>
+        </w:rPr>
+      </w:pPr>
+      <w:r>
+        <w:rPr>
+          <w:rFonts w:cs="Arial"/>
+        </w:rPr>
+        <w:t>Past Work</w:t>
+      </w:r>
+    </w:p>
+    <w:p>
+      <w:pPr>
+        <w:rPr>
+          <w:rFonts w:asciiTheme="majorHAnsi" w:hAnsiTheme="majorHAnsi" w:cs="Arial"/>
+        </w:rPr>
+      </w:pPr>
+      <w:r>
+        <w:rPr>
+          <w:rFonts w:asciiTheme="majorHAnsi" w:hAnsiTheme="majorHAnsi" w:cs="Arial"/>
+        </w:rPr>
+        <w:t xml:space="preserve">10th November 2014 was the start of the teams venture into creating a user-friendly application which will scrape the internet for information about computers and present them in a uniform way with a possible feature to compare the products found with ones saved in our database. It has been my role in the team to collectively work with each of the members, </w:t>
+      </w:r>
+      <w:r>
+        <w:rPr>
+          <w:rFonts w:asciiTheme="majorHAnsi" w:hAnsiTheme="majorHAnsi" w:cs="Arial"/>
+        </w:rPr>
+        <w:lastRenderedPageBreak/>
+        <w:t>whether it be in the forum chat found online [1] or within a formal or possibly informal team meeting. Since the start of our project timeline I have written many reports covering subjects such as application design [2] to reports on potential health and safety issues the end user may have when operating our product [3]. All of the aspects that I have coved in my reports can be found within the list of uploaded documents our team submits on the Moodle web server supported by the University of Essex [4]. There are features of product design that many clients don’t considered when looking at an application. At this point of the application design, as of the 18th February 2015 my designs